<commit_message>
Release candidate. Loop detection and trigger sound deactivated.
</commit_message>
<xml_diff>
--- a/NNet/NNetSimu-Userdocu.docx
+++ b/NNet/NNetSimu-Userdocu.docx
@@ -1,6 +1,6 @@
 
 <file path=word/document.xml><?xml version="1.0" encoding="utf-8"?>
-<w:document xmlns:wpc="http://schemas.microsoft.com/office/word/2010/wordprocessingCanvas" xmlns:cx="http://schemas.microsoft.com/office/drawing/2014/chartex" xmlns:cx1="http://schemas.microsoft.com/office/drawing/2015/9/8/chartex" xmlns:cx2="http://schemas.microsoft.com/office/drawing/2015/10/21/chartex" xmlns:cx3="http://schemas.microsoft.com/office/drawing/2016/5/9/chartex" xmlns:cx4="http://schemas.microsoft.com/office/drawing/2016/5/10/chartex" xmlns:cx5="http://schemas.microsoft.com/office/drawing/2016/5/11/chartex" xmlns:cx6="http://schemas.microsoft.com/office/drawing/2016/5/12/chartex" xmlns:cx7="http://schemas.microsoft.com/office/drawing/2016/5/13/chartex" xmlns:cx8="http://schemas.microsoft.com/office/drawing/2016/5/14/chartex" xmlns:mc="http://schemas.openxmlformats.org/markup-compatibility/2006" xmlns:aink="http://schemas.microsoft.com/office/drawing/2016/ink" xmlns:am3d="http://schemas.microsoft.com/office/drawing/2017/model3d" xmlns:o="urn:schemas-microsoft-com:office:office" xmlns:r="http://schemas.openxmlformats.org/officeDocument/2006/relationships" xmlns:m="http://schemas.openxmlformats.org/officeDocument/2006/math" xmlns:v="urn:schemas-microsoft-com:vml" xmlns:wp14="http://schemas.microsoft.com/office/word/2010/wordprocessingDrawing" xmlns:wp="http://schemas.openxmlformats.org/drawingml/2006/wordprocessingDrawing" xmlns:w10="urn:schemas-microsoft-com:office:word" xmlns:w="http://schemas.openxmlformats.org/wordprocessingml/2006/main" xmlns:w14="http://schemas.microsoft.com/office/word/2010/wordml" xmlns:w15="http://schemas.microsoft.com/office/word/2012/wordml" xmlns:w16cid="http://schemas.microsoft.com/office/word/2016/wordml/cid" xmlns:w16se="http://schemas.microsoft.com/office/word/2015/wordml/symex" xmlns:wpg="http://schemas.microsoft.com/office/word/2010/wordprocessingGroup" xmlns:wpi="http://schemas.microsoft.com/office/word/2010/wordprocessingInk" xmlns:wne="http://schemas.microsoft.com/office/word/2006/wordml" xmlns:wps="http://schemas.microsoft.com/office/word/2010/wordprocessingShape" mc:Ignorable="w14 w15 w16se w16cid wp14">
+<w:document xmlns:wpc="http://schemas.microsoft.com/office/word/2010/wordprocessingCanvas" xmlns:cx="http://schemas.microsoft.com/office/drawing/2014/chartex" xmlns:cx1="http://schemas.microsoft.com/office/drawing/2015/9/8/chartex" xmlns:cx2="http://schemas.microsoft.com/office/drawing/2015/10/21/chartex" xmlns:cx3="http://schemas.microsoft.com/office/drawing/2016/5/9/chartex" xmlns:cx4="http://schemas.microsoft.com/office/drawing/2016/5/10/chartex" xmlns:cx5="http://schemas.microsoft.com/office/drawing/2016/5/11/chartex" xmlns:cx6="http://schemas.microsoft.com/office/drawing/2016/5/12/chartex" xmlns:cx7="http://schemas.microsoft.com/office/drawing/2016/5/13/chartex" xmlns:cx8="http://schemas.microsoft.com/office/drawing/2016/5/14/chartex" xmlns:mc="http://schemas.openxmlformats.org/markup-compatibility/2006" xmlns:aink="http://schemas.microsoft.com/office/drawing/2016/ink" xmlns:am3d="http://schemas.microsoft.com/office/drawing/2017/model3d" xmlns:o="urn:schemas-microsoft-com:office:office" xmlns:r="http://schemas.openxmlformats.org/officeDocument/2006/relationships" xmlns:m="http://schemas.openxmlformats.org/officeDocument/2006/math" xmlns:v="urn:schemas-microsoft-com:vml" xmlns:wp14="http://schemas.microsoft.com/office/word/2010/wordprocessingDrawing" xmlns:wp="http://schemas.openxmlformats.org/drawingml/2006/wordprocessingDrawing" xmlns:w10="urn:schemas-microsoft-com:office:word" xmlns:w="http://schemas.openxmlformats.org/wordprocessingml/2006/main" xmlns:w14="http://schemas.microsoft.com/office/word/2010/wordml" xmlns:w15="http://schemas.microsoft.com/office/word/2012/wordml" xmlns:w16cex="http://schemas.microsoft.com/office/word/2018/wordml/cex" xmlns:w16cid="http://schemas.microsoft.com/office/word/2016/wordml/cid" xmlns:w16="http://schemas.microsoft.com/office/word/2018/wordml" xmlns:w16se="http://schemas.microsoft.com/office/word/2015/wordml/symex" xmlns:wpg="http://schemas.microsoft.com/office/word/2010/wordprocessingGroup" xmlns:wpi="http://schemas.microsoft.com/office/word/2010/wordprocessingInk" xmlns:wne="http://schemas.microsoft.com/office/word/2006/wordml" xmlns:wps="http://schemas.microsoft.com/office/word/2010/wordprocessingShape" mc:Ignorable="w14 w15 w16se w16cid w16 w16cex wp14">
   <w:body>
     <w:p>
       <w:pPr>
@@ -132,10 +132,8 @@
           <w:szCs w:val="36"/>
           <w:lang w:val="de-DE"/>
         </w:rPr>
-        <w:t>20</w:t>
-      </w:r>
-      <w:bookmarkStart w:id="0" w:name="_GoBack"/>
-      <w:bookmarkEnd w:id="0"/>
+        <w:t>08</w:t>
+      </w:r>
       <w:r>
         <w:rPr>
           <w:sz w:val="36"/>
@@ -150,7 +148,7 @@
           <w:szCs w:val="36"/>
           <w:lang w:val="de-DE"/>
         </w:rPr>
-        <w:t>01</w:t>
+        <w:t>0</w:t>
       </w:r>
       <w:r>
         <w:rPr>
@@ -158,7 +156,7 @@
           <w:szCs w:val="36"/>
           <w:lang w:val="de-DE"/>
         </w:rPr>
-        <w:t>.20</w:t>
+        <w:t>3</w:t>
       </w:r>
       <w:r>
         <w:rPr>
@@ -166,6 +164,14 @@
           <w:szCs w:val="36"/>
           <w:lang w:val="de-DE"/>
         </w:rPr>
+        <w:t>.20</w:t>
+      </w:r>
+      <w:r>
+        <w:rPr>
+          <w:sz w:val="36"/>
+          <w:szCs w:val="36"/>
+          <w:lang w:val="de-DE"/>
+        </w:rPr>
         <w:t>20</w:t>
       </w:r>
     </w:p>
@@ -404,7 +410,7 @@
       <w:pPr>
         <w:pStyle w:val="berschrift1"/>
       </w:pPr>
-      <w:bookmarkStart w:id="1" w:name="_Ref23111910"/>
+      <w:bookmarkStart w:id="0" w:name="_Ref23111910"/>
       <w:r>
         <w:t>D</w:t>
       </w:r>
@@ -421,12 +427,17 @@
         <w:t xml:space="preserve"> des</w:t>
       </w:r>
       <w:r>
-        <w:t xml:space="preserve"> Modell</w:t>
-      </w:r>
-      <w:bookmarkEnd w:id="1"/>
+        <w:t xml:space="preserve"> </w:t>
+      </w:r>
+      <w:proofErr w:type="spellStart"/>
+      <w:r>
+        <w:t>Modell</w:t>
+      </w:r>
+      <w:bookmarkEnd w:id="0"/>
       <w:r>
         <w:t>s</w:t>
       </w:r>
+      <w:proofErr w:type="spellEnd"/>
     </w:p>
     <w:p>
       <w:pPr>
@@ -741,6 +752,8 @@
         </w:rPr>
         <w:t>stimmte Parameter beeinflusst werden.</w:t>
       </w:r>
+      <w:bookmarkStart w:id="1" w:name="_GoBack"/>
+      <w:bookmarkEnd w:id="1"/>
     </w:p>
     <w:p>
       <w:pPr>
@@ -1368,7 +1381,21 @@
         <w:rPr>
           <w:lang w:val="de-DE"/>
         </w:rPr>
-        <w:t>Der aktuelle Zustand eines Input-Neurons wird durch die Farbe des Inneren visualisiert, die sich mit ansteigendem elektrischen Potential von Schwarz zu einem heller</w:t>
+        <w:t xml:space="preserve">Der aktuelle Zustand eines Input-Neurons wird durch die Farbe des Inneren visualisiert, die sich </w:t>
+      </w:r>
+      <w:proofErr w:type="gramStart"/>
+      <w:r>
+        <w:rPr>
+          <w:lang w:val="de-DE"/>
+        </w:rPr>
+        <w:t>mit ansteigendem elektrischen Potential</w:t>
+      </w:r>
+      <w:proofErr w:type="gramEnd"/>
+      <w:r>
+        <w:rPr>
+          <w:lang w:val="de-DE"/>
+        </w:rPr>
+        <w:t xml:space="preserve"> von Schwarz zu einem heller</w:t>
       </w:r>
       <w:r>
         <w:rPr>
@@ -2784,22 +2811,34 @@
         </w:rPr>
       </w:pPr>
       <w:bookmarkStart w:id="4" w:name="_Ref26969928"/>
-      <w:r>
-        <w:t xml:space="preserve">Aspekte des </w:t>
-      </w:r>
+      <w:proofErr w:type="spellStart"/>
+      <w:r>
+        <w:t>Aspekte</w:t>
+      </w:r>
+      <w:proofErr w:type="spellEnd"/>
+      <w:r>
+        <w:t xml:space="preserve"> des </w:t>
+      </w:r>
+      <w:proofErr w:type="spellStart"/>
       <w:r>
         <w:t>dynamische</w:t>
       </w:r>
       <w:r>
         <w:t>n</w:t>
       </w:r>
-      <w:r>
-        <w:t xml:space="preserve"> Modell</w:t>
+      <w:proofErr w:type="spellEnd"/>
+      <w:r>
+        <w:t xml:space="preserve"> </w:t>
+      </w:r>
+      <w:proofErr w:type="spellStart"/>
+      <w:r>
+        <w:t>Modell</w:t>
       </w:r>
       <w:bookmarkEnd w:id="4"/>
       <w:r>
         <w:t>s</w:t>
       </w:r>
+      <w:proofErr w:type="spellEnd"/>
     </w:p>
     <w:p>
       <w:pPr>
@@ -3813,7 +3852,21 @@
         <w:rPr>
           <w:lang w:val="de-DE"/>
         </w:rPr>
-        <w:t>Time resolution:</w:t>
+        <w:t xml:space="preserve">Time </w:t>
+      </w:r>
+      <w:proofErr w:type="spellStart"/>
+      <w:r>
+        <w:rPr>
+          <w:lang w:val="de-DE"/>
+        </w:rPr>
+        <w:t>resolution</w:t>
+      </w:r>
+      <w:proofErr w:type="spellEnd"/>
+      <w:r>
+        <w:rPr>
+          <w:lang w:val="de-DE"/>
+        </w:rPr>
+        <w:t>:</w:t>
       </w:r>
       <w:r>
         <w:rPr>
@@ -4393,6 +4446,82 @@
         </w:rPr>
         <w:softHyphen/>
         <w:t>malfall ist es nicht nötig, den voreingestellten Wert zu verändern.</w:t>
+      </w:r>
+    </w:p>
+    <w:p>
+      <w:pPr>
+        <w:ind w:left="360"/>
+        <w:rPr>
+          <w:lang w:val="de-DE"/>
+        </w:rPr>
+      </w:pPr>
+      <w:r>
+        <w:rPr>
+          <w:lang w:val="de-DE"/>
+        </w:rPr>
+        <w:t>Im Menü „Options“ können folgende Eigenschaften des Programms ein- und ausgeschaltet werden:</w:t>
+      </w:r>
+    </w:p>
+    <w:p>
+      <w:pPr>
+        <w:pStyle w:val="Listenabsatz"/>
+        <w:numPr>
+          <w:ilvl w:val="0"/>
+          <w:numId w:val="2"/>
+        </w:numPr>
+        <w:rPr>
+          <w:lang w:val="de-DE"/>
+        </w:rPr>
+      </w:pPr>
+      <w:r>
+        <w:rPr>
+          <w:lang w:val="de-DE"/>
+        </w:rPr>
+        <w:t>Arrows: Die Anzeige der Richtungspfeile an Verbindungen</w:t>
+      </w:r>
+    </w:p>
+    <w:p>
+      <w:pPr>
+        <w:pStyle w:val="Listenabsatz"/>
+        <w:numPr>
+          <w:ilvl w:val="0"/>
+          <w:numId w:val="2"/>
+        </w:numPr>
+        <w:rPr>
+          <w:lang w:val="de-DE"/>
+        </w:rPr>
+      </w:pPr>
+      <w:r>
+        <w:rPr>
+          <w:lang w:val="de-DE"/>
+        </w:rPr>
+        <w:t>Sound: Akustische Signale beim Andocken oder Löschen von Objekten im Editor</w:t>
+      </w:r>
+    </w:p>
+    <w:p>
+      <w:pPr>
+        <w:pStyle w:val="Listenabsatz"/>
+        <w:numPr>
+          <w:ilvl w:val="0"/>
+          <w:numId w:val="2"/>
+        </w:numPr>
+        <w:rPr>
+          <w:lang w:val="de-DE"/>
+        </w:rPr>
+      </w:pPr>
+      <w:proofErr w:type="spellStart"/>
+      <w:r>
+        <w:rPr>
+          <w:lang w:val="de-DE"/>
+        </w:rPr>
+        <w:t>AutoOpen</w:t>
+      </w:r>
+      <w:proofErr w:type="spellEnd"/>
+      <w:r>
+        <w:rPr>
+          <w:lang w:val="de-DE"/>
+        </w:rPr>
+        <w:t>: Wenn diese Option aktiv ist, wird das zuletzt bearbeitete Modell sowie die Zoomstufe und die Position auf der Arbeitsfläche abgespeichert und beim nächsten Programmstart automatisch wiederhergestellt. Wenn die Option deaktiviert ist, startet das Programm mit einem Minimalmodell bestehend aus zwei Neuronen.</w:t>
       </w:r>
     </w:p>
     <w:p>
@@ -5009,6 +5138,7 @@
         <w:rPr>
           <w:lang w:val="de-DE"/>
         </w:rPr>
+        <w:lastRenderedPageBreak/>
         <w:t>In eine Verbindung ein Neuron einfügen</w:t>
       </w:r>
     </w:p>
@@ -5084,7 +5214,6 @@
         <w:rPr>
           <w:lang w:val="de-DE"/>
         </w:rPr>
-        <w:lastRenderedPageBreak/>
         <w:t>kein Neuron mehr als einen unmittelbaren Ausgang hat. Der einzige Ausgang, das Axon, kann sich zwar verzweigen, aus dem Neuron selbst tritt aber unmittelbar nur das Axon selbst aus.</w:t>
       </w:r>
     </w:p>
@@ -5105,7 +5234,19 @@
           <w:lang w:val="de-DE"/>
         </w:rPr>
         <w:softHyphen/>
-        <w:t>bar. Zum Beispiel wird bei einem Neuron, das bereits einen Ausgang hat die Option „Add outgoing dendrite“ gar nicht angeboten.</w:t>
+        <w:t xml:space="preserve">bar. Zum Beispiel wird bei einem Neuron, das bereits einen Ausgang </w:t>
+      </w:r>
+      <w:r>
+        <w:rPr>
+          <w:lang w:val="de-DE"/>
+        </w:rPr>
+        <w:t>hat,</w:t>
+      </w:r>
+      <w:r>
+        <w:rPr>
+          <w:lang w:val="de-DE"/>
+        </w:rPr>
+        <w:t xml:space="preserve"> die Option „Add outgoing dendrite“ gar nicht angeboten.</w:t>
       </w:r>
     </w:p>
     <w:p>
@@ -5862,13 +6003,28 @@
         <w:rPr>
           <w:lang w:val="de-DE"/>
         </w:rPr>
-        <w:t xml:space="preserve">eines Neurons diesem </w:t>
-      </w:r>
-      <w:r>
-        <w:rPr>
-          <w:lang w:val="de-DE"/>
-        </w:rPr>
-        <w:t>neue Dendriten hinzufügen</w:t>
+        <w:lastRenderedPageBreak/>
+        <w:t xml:space="preserve">eines Neurons </w:t>
+      </w:r>
+      <w:proofErr w:type="gramStart"/>
+      <w:r>
+        <w:rPr>
+          <w:lang w:val="de-DE"/>
+        </w:rPr>
+        <w:t xml:space="preserve">diesem </w:t>
+      </w:r>
+      <w:r>
+        <w:rPr>
+          <w:lang w:val="de-DE"/>
+        </w:rPr>
+        <w:t>neue Dendriten</w:t>
+      </w:r>
+      <w:proofErr w:type="gramEnd"/>
+      <w:r>
+        <w:rPr>
+          <w:lang w:val="de-DE"/>
+        </w:rPr>
+        <w:t xml:space="preserve"> hinzufügen</w:t>
       </w:r>
     </w:p>
     <w:p>
@@ -5904,7 +6060,19 @@
         <w:rPr>
           <w:lang w:val="de-DE"/>
         </w:rPr>
-        <w:t>bindungen aufgespalten von denen eine in das neu erzeugte Neuron einmündet, während die Andere aus dem Neuron hervorgeht.</w:t>
+        <w:t xml:space="preserve">bindungen aufgespalten von denen eine in das neu erzeugte Neuron einmündet, während die </w:t>
+      </w:r>
+      <w:r>
+        <w:rPr>
+          <w:lang w:val="de-DE"/>
+        </w:rPr>
+        <w:t>andere</w:t>
+      </w:r>
+      <w:r>
+        <w:rPr>
+          <w:lang w:val="de-DE"/>
+        </w:rPr>
+        <w:t xml:space="preserve"> aus dem Neuron hervorgeht.</w:t>
       </w:r>
     </w:p>
     <w:p>
@@ -5997,7 +6165,6 @@
           <w:noProof/>
           <w:lang w:val="de-DE"/>
         </w:rPr>
-        <w:lastRenderedPageBreak/>
         <w:drawing>
           <wp:anchor distT="0" distB="0" distL="114300" distR="114300" simplePos="0" relativeHeight="251657216" behindDoc="0" locked="0" layoutInCell="1" allowOverlap="1" wp14:anchorId="4EDFB316" wp14:editId="4F1862F6">
             <wp:simplePos x="0" y="0"/>
@@ -6613,6 +6780,7 @@
         <w:rPr>
           <w:lang w:val="de-DE"/>
         </w:rPr>
+        <w:lastRenderedPageBreak/>
         <w:t>hergehenden Absatz beschrieben farblich markiert. So</w:t>
       </w:r>
       <w:r>
@@ -6637,7 +6805,19 @@
         <w:rPr>
           <w:lang w:val="de-DE"/>
         </w:rPr>
-        <w:t>ren Objekt befindet, an das es andocken kann, wird das Zielobjekt in einer anderen, auffälligeren Farbe markiert. Diese Zielmarkierung erfolgt nur, wenn das Andocken wirklich möglich ist. Dadurch erkennt der Benutzer frühzeitig, wenn er im Begriff ist, ein nicht zulässige Operation durchzuführen, z.B. einen eingehenden Dendriten an ein Inputneuron anzuschließen.</w:t>
+        <w:t xml:space="preserve">ren Objekt befindet, an das es andocken kann, wird das Zielobjekt in einer anderen, auffälligeren Farbe markiert. Diese Zielmarkierung erfolgt nur, wenn das Andocken wirklich möglich ist. Dadurch erkennt der Benutzer frühzeitig, wenn er im Begriff ist, </w:t>
+      </w:r>
+      <w:r>
+        <w:rPr>
+          <w:lang w:val="de-DE"/>
+        </w:rPr>
+        <w:t>eine nicht zulässige Operation</w:t>
+      </w:r>
+      <w:r>
+        <w:rPr>
+          <w:lang w:val="de-DE"/>
+        </w:rPr>
+        <w:t xml:space="preserve"> durchzuführen, z.B. einen eingehenden Dendriten an ein Inputneuron anzuschließen.</w:t>
       </w:r>
     </w:p>
     <w:p>
@@ -6676,7 +6856,6 @@
         <w:rPr>
           <w:lang w:val="de-DE"/>
         </w:rPr>
-        <w:lastRenderedPageBreak/>
         <w:t xml:space="preserve">Einschränkungen </w:t>
       </w:r>
       <w:r>
@@ -6985,7 +7164,19 @@
         <w:rPr>
           <w:lang w:val="de-DE"/>
         </w:rPr>
-        <w:t xml:space="preserve">voreinhestellt. Der Wert kann im Parameterfenster verändert werden, siehe Kapitel </w:t>
+        <w:t>vorein</w:t>
+      </w:r>
+      <w:r>
+        <w:rPr>
+          <w:lang w:val="de-DE"/>
+        </w:rPr>
+        <w:t>g</w:t>
+      </w:r>
+      <w:r>
+        <w:rPr>
+          <w:lang w:val="de-DE"/>
+        </w:rPr>
+        <w:t xml:space="preserve">estellt. Der Wert kann im Parameterfenster verändert werden, siehe Kapitel </w:t>
       </w:r>
       <w:r>
         <w:rPr>
@@ -7171,7 +7362,7 @@
         <w:rPr>
           <w:lang w:val="de-DE"/>
         </w:rPr>
-        <w:t>Grenzen für die Größe des darstellbaren Modells ergeben sich ganz konkret aus der begrenzten Rechenkapazität des verwendeten Computers.</w:t>
+        <w:t>Grenzen für die Größe des darstellbaren Modells ergeben sich aus der begrenzten Rechenkapazität des verwendeten Computers.</w:t>
       </w:r>
       <w:r>
         <w:rPr>
@@ -7225,7 +7416,21 @@
         <w:rPr>
           <w:lang w:val="de-DE"/>
         </w:rPr>
-        <w:t xml:space="preserve">nput-Neuron ist in diesem Sinne ein Objekt, aber auch jeder Verzeigungs- oder Knickpunkt von Dendriten und jeder Dendritenabschnitt zwischen solchen Punkten, bzw. Neuronen. </w:t>
+        <w:t xml:space="preserve">nput-Neuron ist in diesem Sinne ein Objekt, aber auch jeder Verzeigungs- oder Knickpunkt von Dendriten und jeder </w:t>
+      </w:r>
+      <w:proofErr w:type="spellStart"/>
+      <w:r>
+        <w:rPr>
+          <w:lang w:val="de-DE"/>
+        </w:rPr>
+        <w:t>Dendritenabschnitt</w:t>
+      </w:r>
+      <w:proofErr w:type="spellEnd"/>
+      <w:r>
+        <w:rPr>
+          <w:lang w:val="de-DE"/>
+        </w:rPr>
+        <w:t xml:space="preserve"> zwischen solchen Punkten, bzw. Neuronen. </w:t>
       </w:r>
       <w:r>
         <w:rPr>
@@ -7290,7 +7495,27 @@
         <w:rPr>
           <w:lang w:val="de-DE"/>
         </w:rPr>
-        <w:t xml:space="preserve">Die zeitlichen Auflösung des Modells (time resolution). </w:t>
+        <w:t>Die zeitliche Auflösung</w:t>
+      </w:r>
+      <w:r>
+        <w:rPr>
+          <w:lang w:val="de-DE"/>
+        </w:rPr>
+        <w:t xml:space="preserve"> des Modells (time </w:t>
+      </w:r>
+      <w:proofErr w:type="spellStart"/>
+      <w:r>
+        <w:rPr>
+          <w:lang w:val="de-DE"/>
+        </w:rPr>
+        <w:t>resolution</w:t>
+      </w:r>
+      <w:proofErr w:type="spellEnd"/>
+      <w:r>
+        <w:rPr>
+          <w:lang w:val="de-DE"/>
+        </w:rPr>
+        <w:t xml:space="preserve">). </w:t>
       </w:r>
     </w:p>
     <w:p>
@@ -7321,6 +7546,7 @@
         <w:rPr>
           <w:lang w:val="de-DE"/>
         </w:rPr>
+        <w:lastRenderedPageBreak/>
         <w:t>A</w:t>
       </w:r>
       <w:r>
@@ -7414,9 +7640,13 @@
       <w:pPr>
         <w:pStyle w:val="berschrift1"/>
       </w:pPr>
-      <w:r>
-        <w:lastRenderedPageBreak/>
-        <w:t>Offene Punkte</w:t>
+      <w:proofErr w:type="spellStart"/>
+      <w:r>
+        <w:t>Offene</w:t>
+      </w:r>
+      <w:proofErr w:type="spellEnd"/>
+      <w:r>
+        <w:t xml:space="preserve"> Punkte</w:t>
       </w:r>
     </w:p>
     <w:p>
@@ -7703,7 +7933,7 @@
 </file>
 
 <file path=word/endnotes.xml><?xml version="1.0" encoding="utf-8"?>
-<w:endnotes xmlns:wpc="http://schemas.microsoft.com/office/word/2010/wordprocessingCanvas" xmlns:cx="http://schemas.microsoft.com/office/drawing/2014/chartex" xmlns:cx1="http://schemas.microsoft.com/office/drawing/2015/9/8/chartex" xmlns:cx2="http://schemas.microsoft.com/office/drawing/2015/10/21/chartex" xmlns:cx3="http://schemas.microsoft.com/office/drawing/2016/5/9/chartex" xmlns:cx4="http://schemas.microsoft.com/office/drawing/2016/5/10/chartex" xmlns:cx5="http://schemas.microsoft.com/office/drawing/2016/5/11/chartex" xmlns:cx6="http://schemas.microsoft.com/office/drawing/2016/5/12/chartex" xmlns:cx7="http://schemas.microsoft.com/office/drawing/2016/5/13/chartex" xmlns:cx8="http://schemas.microsoft.com/office/drawing/2016/5/14/chartex" xmlns:mc="http://schemas.openxmlformats.org/markup-compatibility/2006" xmlns:aink="http://schemas.microsoft.com/office/drawing/2016/ink" xmlns:am3d="http://schemas.microsoft.com/office/drawing/2017/model3d" xmlns:o="urn:schemas-microsoft-com:office:office" xmlns:r="http://schemas.openxmlformats.org/officeDocument/2006/relationships" xmlns:m="http://schemas.openxmlformats.org/officeDocument/2006/math" xmlns:v="urn:schemas-microsoft-com:vml" xmlns:wp14="http://schemas.microsoft.com/office/word/2010/wordprocessingDrawing" xmlns:wp="http://schemas.openxmlformats.org/drawingml/2006/wordprocessingDrawing" xmlns:w10="urn:schemas-microsoft-com:office:word" xmlns:w="http://schemas.openxmlformats.org/wordprocessingml/2006/main" xmlns:w14="http://schemas.microsoft.com/office/word/2010/wordml" xmlns:w15="http://schemas.microsoft.com/office/word/2012/wordml" xmlns:w16cid="http://schemas.microsoft.com/office/word/2016/wordml/cid" xmlns:w16se="http://schemas.microsoft.com/office/word/2015/wordml/symex" xmlns:wpg="http://schemas.microsoft.com/office/word/2010/wordprocessingGroup" xmlns:wpi="http://schemas.microsoft.com/office/word/2010/wordprocessingInk" xmlns:wne="http://schemas.microsoft.com/office/word/2006/wordml" xmlns:wps="http://schemas.microsoft.com/office/word/2010/wordprocessingShape" mc:Ignorable="w14 w15 w16se w16cid wp14">
+<w:endnotes xmlns:wpc="http://schemas.microsoft.com/office/word/2010/wordprocessingCanvas" xmlns:cx="http://schemas.microsoft.com/office/drawing/2014/chartex" xmlns:cx1="http://schemas.microsoft.com/office/drawing/2015/9/8/chartex" xmlns:cx2="http://schemas.microsoft.com/office/drawing/2015/10/21/chartex" xmlns:cx3="http://schemas.microsoft.com/office/drawing/2016/5/9/chartex" xmlns:cx4="http://schemas.microsoft.com/office/drawing/2016/5/10/chartex" xmlns:cx5="http://schemas.microsoft.com/office/drawing/2016/5/11/chartex" xmlns:cx6="http://schemas.microsoft.com/office/drawing/2016/5/12/chartex" xmlns:cx7="http://schemas.microsoft.com/office/drawing/2016/5/13/chartex" xmlns:cx8="http://schemas.microsoft.com/office/drawing/2016/5/14/chartex" xmlns:mc="http://schemas.openxmlformats.org/markup-compatibility/2006" xmlns:aink="http://schemas.microsoft.com/office/drawing/2016/ink" xmlns:am3d="http://schemas.microsoft.com/office/drawing/2017/model3d" xmlns:o="urn:schemas-microsoft-com:office:office" xmlns:r="http://schemas.openxmlformats.org/officeDocument/2006/relationships" xmlns:m="http://schemas.openxmlformats.org/officeDocument/2006/math" xmlns:v="urn:schemas-microsoft-com:vml" xmlns:wp14="http://schemas.microsoft.com/office/word/2010/wordprocessingDrawing" xmlns:wp="http://schemas.openxmlformats.org/drawingml/2006/wordprocessingDrawing" xmlns:w10="urn:schemas-microsoft-com:office:word" xmlns:w="http://schemas.openxmlformats.org/wordprocessingml/2006/main" xmlns:w14="http://schemas.microsoft.com/office/word/2010/wordml" xmlns:w15="http://schemas.microsoft.com/office/word/2012/wordml" xmlns:w16cex="http://schemas.microsoft.com/office/word/2018/wordml/cex" xmlns:w16cid="http://schemas.microsoft.com/office/word/2016/wordml/cid" xmlns:w16="http://schemas.microsoft.com/office/word/2018/wordml" xmlns:w16se="http://schemas.microsoft.com/office/word/2015/wordml/symex" xmlns:wpg="http://schemas.microsoft.com/office/word/2010/wordprocessingGroup" xmlns:wpi="http://schemas.microsoft.com/office/word/2010/wordprocessingInk" xmlns:wne="http://schemas.microsoft.com/office/word/2006/wordml" xmlns:wps="http://schemas.microsoft.com/office/word/2010/wordprocessingShape" mc:Ignorable="w14 w15 w16se w16cid w16 w16cex wp14">
   <w:endnote w:type="separator" w:id="-1">
     <w:p>
       <w:pPr>
@@ -7728,7 +7958,7 @@
 </file>
 
 <file path=word/footer1.xml><?xml version="1.0" encoding="utf-8"?>
-<w:ftr xmlns:wpc="http://schemas.microsoft.com/office/word/2010/wordprocessingCanvas" xmlns:cx="http://schemas.microsoft.com/office/drawing/2014/chartex" xmlns:cx1="http://schemas.microsoft.com/office/drawing/2015/9/8/chartex" xmlns:cx2="http://schemas.microsoft.com/office/drawing/2015/10/21/chartex" xmlns:cx3="http://schemas.microsoft.com/office/drawing/2016/5/9/chartex" xmlns:cx4="http://schemas.microsoft.com/office/drawing/2016/5/10/chartex" xmlns:cx5="http://schemas.microsoft.com/office/drawing/2016/5/11/chartex" xmlns:cx6="http://schemas.microsoft.com/office/drawing/2016/5/12/chartex" xmlns:cx7="http://schemas.microsoft.com/office/drawing/2016/5/13/chartex" xmlns:cx8="http://schemas.microsoft.com/office/drawing/2016/5/14/chartex" xmlns:mc="http://schemas.openxmlformats.org/markup-compatibility/2006" xmlns:aink="http://schemas.microsoft.com/office/drawing/2016/ink" xmlns:am3d="http://schemas.microsoft.com/office/drawing/2017/model3d" xmlns:o="urn:schemas-microsoft-com:office:office" xmlns:r="http://schemas.openxmlformats.org/officeDocument/2006/relationships" xmlns:m="http://schemas.openxmlformats.org/officeDocument/2006/math" xmlns:v="urn:schemas-microsoft-com:vml" xmlns:wp14="http://schemas.microsoft.com/office/word/2010/wordprocessingDrawing" xmlns:wp="http://schemas.openxmlformats.org/drawingml/2006/wordprocessingDrawing" xmlns:w10="urn:schemas-microsoft-com:office:word" xmlns:w="http://schemas.openxmlformats.org/wordprocessingml/2006/main" xmlns:w14="http://schemas.microsoft.com/office/word/2010/wordml" xmlns:w15="http://schemas.microsoft.com/office/word/2012/wordml" xmlns:w16cid="http://schemas.microsoft.com/office/word/2016/wordml/cid" xmlns:w16se="http://schemas.microsoft.com/office/word/2015/wordml/symex" xmlns:wpg="http://schemas.microsoft.com/office/word/2010/wordprocessingGroup" xmlns:wpi="http://schemas.microsoft.com/office/word/2010/wordprocessingInk" xmlns:wne="http://schemas.microsoft.com/office/word/2006/wordml" xmlns:wps="http://schemas.microsoft.com/office/word/2010/wordprocessingShape" mc:Ignorable="w14 w15 w16se w16cid wp14">
+<w:ftr xmlns:wpc="http://schemas.microsoft.com/office/word/2010/wordprocessingCanvas" xmlns:cx="http://schemas.microsoft.com/office/drawing/2014/chartex" xmlns:cx1="http://schemas.microsoft.com/office/drawing/2015/9/8/chartex" xmlns:cx2="http://schemas.microsoft.com/office/drawing/2015/10/21/chartex" xmlns:cx3="http://schemas.microsoft.com/office/drawing/2016/5/9/chartex" xmlns:cx4="http://schemas.microsoft.com/office/drawing/2016/5/10/chartex" xmlns:cx5="http://schemas.microsoft.com/office/drawing/2016/5/11/chartex" xmlns:cx6="http://schemas.microsoft.com/office/drawing/2016/5/12/chartex" xmlns:cx7="http://schemas.microsoft.com/office/drawing/2016/5/13/chartex" xmlns:cx8="http://schemas.microsoft.com/office/drawing/2016/5/14/chartex" xmlns:mc="http://schemas.openxmlformats.org/markup-compatibility/2006" xmlns:aink="http://schemas.microsoft.com/office/drawing/2016/ink" xmlns:am3d="http://schemas.microsoft.com/office/drawing/2017/model3d" xmlns:o="urn:schemas-microsoft-com:office:office" xmlns:r="http://schemas.openxmlformats.org/officeDocument/2006/relationships" xmlns:m="http://schemas.openxmlformats.org/officeDocument/2006/math" xmlns:v="urn:schemas-microsoft-com:vml" xmlns:wp14="http://schemas.microsoft.com/office/word/2010/wordprocessingDrawing" xmlns:wp="http://schemas.openxmlformats.org/drawingml/2006/wordprocessingDrawing" xmlns:w10="urn:schemas-microsoft-com:office:word" xmlns:w="http://schemas.openxmlformats.org/wordprocessingml/2006/main" xmlns:w14="http://schemas.microsoft.com/office/word/2010/wordml" xmlns:w15="http://schemas.microsoft.com/office/word/2012/wordml" xmlns:w16cex="http://schemas.microsoft.com/office/word/2018/wordml/cex" xmlns:w16cid="http://schemas.microsoft.com/office/word/2016/wordml/cid" xmlns:w16="http://schemas.microsoft.com/office/word/2018/wordml" xmlns:w16se="http://schemas.microsoft.com/office/word/2015/wordml/symex" xmlns:wpg="http://schemas.microsoft.com/office/word/2010/wordprocessingGroup" xmlns:wpi="http://schemas.microsoft.com/office/word/2010/wordprocessingInk" xmlns:wne="http://schemas.microsoft.com/office/word/2006/wordml" xmlns:wps="http://schemas.microsoft.com/office/word/2010/wordprocessingShape" mc:Ignorable="w14 w15 w16se w16cid w16 w16cex wp14">
   <w:p>
     <w:pPr>
       <w:pStyle w:val="Fuzeile"/>
@@ -7795,7 +8025,7 @@
 </file>
 
 <file path=word/footnotes.xml><?xml version="1.0" encoding="utf-8"?>
-<w:footnotes xmlns:wpc="http://schemas.microsoft.com/office/word/2010/wordprocessingCanvas" xmlns:cx="http://schemas.microsoft.com/office/drawing/2014/chartex" xmlns:cx1="http://schemas.microsoft.com/office/drawing/2015/9/8/chartex" xmlns:cx2="http://schemas.microsoft.com/office/drawing/2015/10/21/chartex" xmlns:cx3="http://schemas.microsoft.com/office/drawing/2016/5/9/chartex" xmlns:cx4="http://schemas.microsoft.com/office/drawing/2016/5/10/chartex" xmlns:cx5="http://schemas.microsoft.com/office/drawing/2016/5/11/chartex" xmlns:cx6="http://schemas.microsoft.com/office/drawing/2016/5/12/chartex" xmlns:cx7="http://schemas.microsoft.com/office/drawing/2016/5/13/chartex" xmlns:cx8="http://schemas.microsoft.com/office/drawing/2016/5/14/chartex" xmlns:mc="http://schemas.openxmlformats.org/markup-compatibility/2006" xmlns:aink="http://schemas.microsoft.com/office/drawing/2016/ink" xmlns:am3d="http://schemas.microsoft.com/office/drawing/2017/model3d" xmlns:o="urn:schemas-microsoft-com:office:office" xmlns:r="http://schemas.openxmlformats.org/officeDocument/2006/relationships" xmlns:m="http://schemas.openxmlformats.org/officeDocument/2006/math" xmlns:v="urn:schemas-microsoft-com:vml" xmlns:wp14="http://schemas.microsoft.com/office/word/2010/wordprocessingDrawing" xmlns:wp="http://schemas.openxmlformats.org/drawingml/2006/wordprocessingDrawing" xmlns:w10="urn:schemas-microsoft-com:office:word" xmlns:w="http://schemas.openxmlformats.org/wordprocessingml/2006/main" xmlns:w14="http://schemas.microsoft.com/office/word/2010/wordml" xmlns:w15="http://schemas.microsoft.com/office/word/2012/wordml" xmlns:w16cid="http://schemas.microsoft.com/office/word/2016/wordml/cid" xmlns:w16se="http://schemas.microsoft.com/office/word/2015/wordml/symex" xmlns:wpg="http://schemas.microsoft.com/office/word/2010/wordprocessingGroup" xmlns:wpi="http://schemas.microsoft.com/office/word/2010/wordprocessingInk" xmlns:wne="http://schemas.microsoft.com/office/word/2006/wordml" xmlns:wps="http://schemas.microsoft.com/office/word/2010/wordprocessingShape" mc:Ignorable="w14 w15 w16se w16cid wp14">
+<w:footnotes xmlns:wpc="http://schemas.microsoft.com/office/word/2010/wordprocessingCanvas" xmlns:cx="http://schemas.microsoft.com/office/drawing/2014/chartex" xmlns:cx1="http://schemas.microsoft.com/office/drawing/2015/9/8/chartex" xmlns:cx2="http://schemas.microsoft.com/office/drawing/2015/10/21/chartex" xmlns:cx3="http://schemas.microsoft.com/office/drawing/2016/5/9/chartex" xmlns:cx4="http://schemas.microsoft.com/office/drawing/2016/5/10/chartex" xmlns:cx5="http://schemas.microsoft.com/office/drawing/2016/5/11/chartex" xmlns:cx6="http://schemas.microsoft.com/office/drawing/2016/5/12/chartex" xmlns:cx7="http://schemas.microsoft.com/office/drawing/2016/5/13/chartex" xmlns:cx8="http://schemas.microsoft.com/office/drawing/2016/5/14/chartex" xmlns:mc="http://schemas.openxmlformats.org/markup-compatibility/2006" xmlns:aink="http://schemas.microsoft.com/office/drawing/2016/ink" xmlns:am3d="http://schemas.microsoft.com/office/drawing/2017/model3d" xmlns:o="urn:schemas-microsoft-com:office:office" xmlns:r="http://schemas.openxmlformats.org/officeDocument/2006/relationships" xmlns:m="http://schemas.openxmlformats.org/officeDocument/2006/math" xmlns:v="urn:schemas-microsoft-com:vml" xmlns:wp14="http://schemas.microsoft.com/office/word/2010/wordprocessingDrawing" xmlns:wp="http://schemas.openxmlformats.org/drawingml/2006/wordprocessingDrawing" xmlns:w10="urn:schemas-microsoft-com:office:word" xmlns:w="http://schemas.openxmlformats.org/wordprocessingml/2006/main" xmlns:w14="http://schemas.microsoft.com/office/word/2010/wordml" xmlns:w15="http://schemas.microsoft.com/office/word/2012/wordml" xmlns:w16cex="http://schemas.microsoft.com/office/word/2018/wordml/cex" xmlns:w16cid="http://schemas.microsoft.com/office/word/2016/wordml/cid" xmlns:w16="http://schemas.microsoft.com/office/word/2018/wordml" xmlns:w16se="http://schemas.microsoft.com/office/word/2015/wordml/symex" xmlns:wpg="http://schemas.microsoft.com/office/word/2010/wordprocessingGroup" xmlns:wpi="http://schemas.microsoft.com/office/word/2010/wordprocessingInk" xmlns:wne="http://schemas.microsoft.com/office/word/2006/wordml" xmlns:wps="http://schemas.microsoft.com/office/word/2010/wordprocessingShape" mc:Ignorable="w14 w15 w16se w16cid w16 w16cex wp14">
   <w:footnote w:type="separator" w:id="-1">
     <w:p>
       <w:pPr>
@@ -7820,7 +8050,7 @@
 </file>
 
 <file path=word/numbering.xml><?xml version="1.0" encoding="utf-8"?>
-<w:numbering xmlns:wpc="http://schemas.microsoft.com/office/word/2010/wordprocessingCanvas" xmlns:cx="http://schemas.microsoft.com/office/drawing/2014/chartex" xmlns:cx1="http://schemas.microsoft.com/office/drawing/2015/9/8/chartex" xmlns:cx2="http://schemas.microsoft.com/office/drawing/2015/10/21/chartex" xmlns:cx3="http://schemas.microsoft.com/office/drawing/2016/5/9/chartex" xmlns:cx4="http://schemas.microsoft.com/office/drawing/2016/5/10/chartex" xmlns:cx5="http://schemas.microsoft.com/office/drawing/2016/5/11/chartex" xmlns:cx6="http://schemas.microsoft.com/office/drawing/2016/5/12/chartex" xmlns:cx7="http://schemas.microsoft.com/office/drawing/2016/5/13/chartex" xmlns:cx8="http://schemas.microsoft.com/office/drawing/2016/5/14/chartex" xmlns:mc="http://schemas.openxmlformats.org/markup-compatibility/2006" xmlns:aink="http://schemas.microsoft.com/office/drawing/2016/ink" xmlns:am3d="http://schemas.microsoft.com/office/drawing/2017/model3d" xmlns:o="urn:schemas-microsoft-com:office:office" xmlns:r="http://schemas.openxmlformats.org/officeDocument/2006/relationships" xmlns:m="http://schemas.openxmlformats.org/officeDocument/2006/math" xmlns:v="urn:schemas-microsoft-com:vml" xmlns:wp14="http://schemas.microsoft.com/office/word/2010/wordprocessingDrawing" xmlns:wp="http://schemas.openxmlformats.org/drawingml/2006/wordprocessingDrawing" xmlns:w10="urn:schemas-microsoft-com:office:word" xmlns:w="http://schemas.openxmlformats.org/wordprocessingml/2006/main" xmlns:w14="http://schemas.microsoft.com/office/word/2010/wordml" xmlns:w15="http://schemas.microsoft.com/office/word/2012/wordml" xmlns:w16cid="http://schemas.microsoft.com/office/word/2016/wordml/cid" xmlns:w16se="http://schemas.microsoft.com/office/word/2015/wordml/symex" xmlns:wpg="http://schemas.microsoft.com/office/word/2010/wordprocessingGroup" xmlns:wpi="http://schemas.microsoft.com/office/word/2010/wordprocessingInk" xmlns:wne="http://schemas.microsoft.com/office/word/2006/wordml" xmlns:wps="http://schemas.microsoft.com/office/word/2010/wordprocessingShape" mc:Ignorable="w14 w15 w16se w16cid wp14">
+<w:numbering xmlns:wpc="http://schemas.microsoft.com/office/word/2010/wordprocessingCanvas" xmlns:cx="http://schemas.microsoft.com/office/drawing/2014/chartex" xmlns:cx1="http://schemas.microsoft.com/office/drawing/2015/9/8/chartex" xmlns:cx2="http://schemas.microsoft.com/office/drawing/2015/10/21/chartex" xmlns:cx3="http://schemas.microsoft.com/office/drawing/2016/5/9/chartex" xmlns:cx4="http://schemas.microsoft.com/office/drawing/2016/5/10/chartex" xmlns:cx5="http://schemas.microsoft.com/office/drawing/2016/5/11/chartex" xmlns:cx6="http://schemas.microsoft.com/office/drawing/2016/5/12/chartex" xmlns:cx7="http://schemas.microsoft.com/office/drawing/2016/5/13/chartex" xmlns:cx8="http://schemas.microsoft.com/office/drawing/2016/5/14/chartex" xmlns:mc="http://schemas.openxmlformats.org/markup-compatibility/2006" xmlns:aink="http://schemas.microsoft.com/office/drawing/2016/ink" xmlns:am3d="http://schemas.microsoft.com/office/drawing/2017/model3d" xmlns:o="urn:schemas-microsoft-com:office:office" xmlns:r="http://schemas.openxmlformats.org/officeDocument/2006/relationships" xmlns:m="http://schemas.openxmlformats.org/officeDocument/2006/math" xmlns:v="urn:schemas-microsoft-com:vml" xmlns:wp14="http://schemas.microsoft.com/office/word/2010/wordprocessingDrawing" xmlns:wp="http://schemas.openxmlformats.org/drawingml/2006/wordprocessingDrawing" xmlns:w10="urn:schemas-microsoft-com:office:word" xmlns:w="http://schemas.openxmlformats.org/wordprocessingml/2006/main" xmlns:w14="http://schemas.microsoft.com/office/word/2010/wordml" xmlns:w15="http://schemas.microsoft.com/office/word/2012/wordml" xmlns:w16cex="http://schemas.microsoft.com/office/word/2018/wordml/cex" xmlns:w16cid="http://schemas.microsoft.com/office/word/2016/wordml/cid" xmlns:w16="http://schemas.microsoft.com/office/word/2018/wordml" xmlns:w16se="http://schemas.microsoft.com/office/word/2015/wordml/symex" xmlns:wpg="http://schemas.microsoft.com/office/word/2010/wordprocessingGroup" xmlns:wpi="http://schemas.microsoft.com/office/word/2010/wordprocessingInk" xmlns:wne="http://schemas.microsoft.com/office/word/2006/wordml" xmlns:wps="http://schemas.microsoft.com/office/word/2010/wordprocessingShape" mc:Ignorable="w14 w15 w16se w16cid w16 w16cex wp14">
   <w:abstractNum w:abstractNumId="0" w15:restartNumberingAfterBreak="0">
     <w:nsid w:val="0FBF4D0E"/>
     <w:multiLevelType w:val="hybridMultilevel"/>
@@ -9070,7 +9300,7 @@
 </file>
 
 <file path=word/styles.xml><?xml version="1.0" encoding="utf-8"?>
-<w:styles xmlns:mc="http://schemas.openxmlformats.org/markup-compatibility/2006" xmlns:r="http://schemas.openxmlformats.org/officeDocument/2006/relationships" xmlns:w="http://schemas.openxmlformats.org/wordprocessingml/2006/main" xmlns:w14="http://schemas.microsoft.com/office/word/2010/wordml" xmlns:w15="http://schemas.microsoft.com/office/word/2012/wordml" xmlns:w16cid="http://schemas.microsoft.com/office/word/2016/wordml/cid" xmlns:w16se="http://schemas.microsoft.com/office/word/2015/wordml/symex" mc:Ignorable="w14 w15 w16se w16cid">
+<w:styles xmlns:mc="http://schemas.openxmlformats.org/markup-compatibility/2006" xmlns:r="http://schemas.openxmlformats.org/officeDocument/2006/relationships" xmlns:w="http://schemas.openxmlformats.org/wordprocessingml/2006/main" xmlns:w14="http://schemas.microsoft.com/office/word/2010/wordml" xmlns:w15="http://schemas.microsoft.com/office/word/2012/wordml" xmlns:w16cex="http://schemas.microsoft.com/office/word/2018/wordml/cex" xmlns:w16cid="http://schemas.microsoft.com/office/word/2016/wordml/cid" xmlns:w16="http://schemas.microsoft.com/office/word/2018/wordml" xmlns:w16se="http://schemas.microsoft.com/office/word/2015/wordml/symex" mc:Ignorable="w14 w15 w16se w16cid w16 w16cex">
   <w:docDefaults>
     <w:rPrDefault>
       <w:rPr>
@@ -10343,7 +10573,7 @@
 </file>
 
 <file path=customXml/itemProps1.xml><?xml version="1.0" encoding="utf-8"?>
-<ds:datastoreItem xmlns:ds="http://schemas.openxmlformats.org/officeDocument/2006/customXml" ds:itemID="{6F2A0B99-7A42-450B-830C-F21234CF9A20}">
+<ds:datastoreItem xmlns:ds="http://schemas.openxmlformats.org/officeDocument/2006/customXml" ds:itemID="{C1FCD87F-4CA9-4657-94C6-FD96E21AD32C}">
   <ds:schemaRefs>
     <ds:schemaRef ds:uri="http://schemas.openxmlformats.org/officeDocument/2006/bibliography"/>
   </ds:schemaRefs>

</xml_diff>

<commit_message>
use ThreadPool for BeepFunction
</commit_message>
<xml_diff>
--- a/NNet/NNetSimu-Userdocu.docx
+++ b/NNet/NNetSimu-Userdocu.docx
@@ -132,7 +132,7 @@
           <w:szCs w:val="36"/>
           <w:lang w:val="de-DE"/>
         </w:rPr>
-        <w:t>2</w:t>
+        <w:t>0</w:t>
       </w:r>
       <w:r>
         <w:rPr>
@@ -140,7 +140,7 @@
           <w:szCs w:val="36"/>
           <w:lang w:val="de-DE"/>
         </w:rPr>
-        <w:t>3</w:t>
+        <w:t>8</w:t>
       </w:r>
       <w:bookmarkStart w:id="0" w:name="_GoBack"/>
       <w:bookmarkEnd w:id="0"/>
@@ -166,7 +166,7 @@
           <w:szCs w:val="36"/>
           <w:lang w:val="de-DE"/>
         </w:rPr>
-        <w:t>3</w:t>
+        <w:t>4</w:t>
       </w:r>
       <w:r>
         <w:rPr>
@@ -236,17 +236,7 @@
           <w:szCs w:val="24"/>
           <w:lang w:val="de-DE"/>
         </w:rPr>
-        <w:t>Das Kapitel „Offene Punkte“, das mögliche Erweiterungen, Fragen und bekannte Fehler enthalten hat, wurde aus dem Dokument entfernt. Die offenen Punkte werden jetzt ausschließlich in GitHub verwaltet.</w:t>
-      </w:r>
-      <w:r>
-        <w:rPr>
-          <w:b/>
-          <w:bCs/>
-          <w:sz w:val="24"/>
-          <w:szCs w:val="24"/>
-          <w:lang w:val="de-DE"/>
-        </w:rPr>
-        <w:br/>
+        <w:t xml:space="preserve">Ein Fehler beim Zurücksetzen des Modells wurde beseitigt. Dieser Fehler hat dazu geführt, dass in manchen Situationen nach dem Ändern der Pulsfrequenz eines Inputneurons das Modell nicht synchronisiert neu gestartet wurde. </w:t>
       </w:r>
     </w:p>
     <w:p>
@@ -272,13 +262,9 @@
           <w:szCs w:val="24"/>
           <w:lang w:val="de-DE"/>
         </w:rPr>
-        <w:t>Am Ende des Dokuments werden in der Änderungshistorie die Beschreibungen früherer Versionen dokumentiert.</w:t>
-      </w:r>
-    </w:p>
-    <w:p>
-      <w:pPr>
-        <w:pStyle w:val="Listenabsatz"/>
-        <w:ind w:left="717"/>
+        <w:t xml:space="preserve">Eine neue Funktion „Center model“ ist verfügbar, siehe </w:t>
+      </w:r>
+      <w:r>
         <w:rPr>
           <w:b/>
           <w:bCs/>
@@ -286,15 +272,9 @@
           <w:szCs w:val="24"/>
           <w:lang w:val="de-DE"/>
         </w:rPr>
-      </w:pPr>
-    </w:p>
-    <w:p>
-      <w:pPr>
-        <w:pStyle w:val="Listenabsatz"/>
-        <w:numPr>
-          <w:ilvl w:val="0"/>
-          <w:numId w:val="28"/>
-        </w:numPr>
+        <w:fldChar w:fldCharType="begin"/>
+      </w:r>
+      <w:r>
         <w:rPr>
           <w:b/>
           <w:bCs/>
@@ -302,7 +282,8 @@
           <w:szCs w:val="24"/>
           <w:lang w:val="de-DE"/>
         </w:rPr>
-      </w:pPr>
+        <w:instrText xml:space="preserve"> REF _Ref35699660 \r \h </w:instrText>
+      </w:r>
       <w:r>
         <w:rPr>
           <w:b/>
@@ -311,7 +292,6 @@
           <w:szCs w:val="24"/>
           <w:lang w:val="de-DE"/>
         </w:rPr>
-        <w:t>GitHub Issue #1</w:t>
       </w:r>
       <w:r>
         <w:rPr>
@@ -321,7 +301,7 @@
           <w:szCs w:val="24"/>
           <w:lang w:val="de-DE"/>
         </w:rPr>
-        <w:t>7 „</w:t>
+        <w:fldChar w:fldCharType="separate"/>
       </w:r>
       <w:r>
         <w:rPr>
@@ -331,7 +311,7 @@
           <w:szCs w:val="24"/>
           <w:lang w:val="de-DE"/>
         </w:rPr>
-        <w:t>Center model</w:t>
+        <w:t>4.1.2</w:t>
       </w:r>
       <w:r>
         <w:rPr>
@@ -341,7 +321,7 @@
           <w:szCs w:val="24"/>
           <w:lang w:val="de-DE"/>
         </w:rPr>
-        <w:t>“</w:t>
+        <w:fldChar w:fldCharType="end"/>
       </w:r>
       <w:r>
         <w:rPr>
@@ -351,7 +331,7 @@
           <w:szCs w:val="24"/>
           <w:lang w:val="de-DE"/>
         </w:rPr>
-        <w:t xml:space="preserve"> wurde implementiert, s</w:t>
+        <w:t>.</w:t>
       </w:r>
       <w:r>
         <w:rPr>
@@ -361,291 +341,6 @@
           <w:szCs w:val="24"/>
           <w:lang w:val="de-DE"/>
         </w:rPr>
-        <w:t>iehe</w:t>
-      </w:r>
-      <w:r>
-        <w:rPr>
-          <w:b/>
-          <w:bCs/>
-          <w:sz w:val="24"/>
-          <w:szCs w:val="24"/>
-          <w:lang w:val="de-DE"/>
-        </w:rPr>
-        <w:t xml:space="preserve"> </w:t>
-      </w:r>
-      <w:r>
-        <w:rPr>
-          <w:b/>
-          <w:bCs/>
-          <w:sz w:val="24"/>
-          <w:szCs w:val="24"/>
-          <w:lang w:val="de-DE"/>
-        </w:rPr>
-        <w:t>Kap</w:t>
-      </w:r>
-      <w:r>
-        <w:rPr>
-          <w:b/>
-          <w:bCs/>
-          <w:sz w:val="24"/>
-          <w:szCs w:val="24"/>
-          <w:lang w:val="de-DE"/>
-        </w:rPr>
-        <w:t>ite</w:t>
-      </w:r>
-      <w:r>
-        <w:rPr>
-          <w:b/>
-          <w:bCs/>
-          <w:sz w:val="24"/>
-          <w:szCs w:val="24"/>
-          <w:lang w:val="de-DE"/>
-        </w:rPr>
-        <w:t xml:space="preserve">l </w:t>
-      </w:r>
-      <w:r>
-        <w:rPr>
-          <w:b/>
-          <w:bCs/>
-          <w:sz w:val="24"/>
-          <w:szCs w:val="24"/>
-          <w:lang w:val="de-DE"/>
-        </w:rPr>
-        <w:fldChar w:fldCharType="begin"/>
-      </w:r>
-      <w:r>
-        <w:rPr>
-          <w:b/>
-          <w:bCs/>
-          <w:sz w:val="24"/>
-          <w:szCs w:val="24"/>
-          <w:lang w:val="de-DE"/>
-        </w:rPr>
-        <w:instrText xml:space="preserve"> REF _Ref35699660 \r \h </w:instrText>
-      </w:r>
-      <w:r>
-        <w:rPr>
-          <w:b/>
-          <w:bCs/>
-          <w:sz w:val="24"/>
-          <w:szCs w:val="24"/>
-          <w:lang w:val="de-DE"/>
-        </w:rPr>
-      </w:r>
-      <w:r>
-        <w:rPr>
-          <w:b/>
-          <w:bCs/>
-          <w:sz w:val="24"/>
-          <w:szCs w:val="24"/>
-          <w:lang w:val="de-DE"/>
-        </w:rPr>
-        <w:fldChar w:fldCharType="separate"/>
-      </w:r>
-      <w:r>
-        <w:rPr>
-          <w:b/>
-          <w:bCs/>
-          <w:sz w:val="24"/>
-          <w:szCs w:val="24"/>
-          <w:lang w:val="de-DE"/>
-        </w:rPr>
-        <w:t>4.1.2</w:t>
-      </w:r>
-      <w:r>
-        <w:rPr>
-          <w:b/>
-          <w:bCs/>
-          <w:sz w:val="24"/>
-          <w:szCs w:val="24"/>
-          <w:lang w:val="de-DE"/>
-        </w:rPr>
-        <w:fldChar w:fldCharType="end"/>
-      </w:r>
-      <w:r>
-        <w:rPr>
-          <w:b/>
-          <w:bCs/>
-          <w:sz w:val="24"/>
-          <w:szCs w:val="24"/>
-          <w:lang w:val="de-DE"/>
-        </w:rPr>
-        <w:t>.</w:t>
-      </w:r>
-      <w:r>
-        <w:rPr>
-          <w:b/>
-          <w:bCs/>
-          <w:sz w:val="24"/>
-          <w:szCs w:val="24"/>
-          <w:lang w:val="de-DE"/>
-        </w:rPr>
-        <w:t xml:space="preserve"> Ich habe den Verdacht, dass beim automatischen Öffnen des zuletzt gespeicherten Modells (siehe Issue #2), dieses </w:t>
-      </w:r>
-      <w:r>
-        <w:rPr>
-          <w:b/>
-          <w:bCs/>
-          <w:sz w:val="24"/>
-          <w:szCs w:val="24"/>
-          <w:lang w:val="de-DE"/>
-        </w:rPr>
-        <w:t xml:space="preserve">nicht sichtbar ist, weil es </w:t>
-      </w:r>
-      <w:r>
-        <w:rPr>
-          <w:b/>
-          <w:bCs/>
-          <w:sz w:val="24"/>
-          <w:szCs w:val="24"/>
-          <w:lang w:val="de-DE"/>
-        </w:rPr>
-        <w:t xml:space="preserve">aus irgendeinem Grund außerhalb des Fensters landet. Falls diese Vermutung zutrifft, kann das Modell mit dieser Funktion wieder sichtbar gemacht werden. </w:t>
-      </w:r>
-      <w:r>
-        <w:rPr>
-          <w:b/>
-          <w:bCs/>
-          <w:sz w:val="24"/>
-          <w:szCs w:val="24"/>
-          <w:lang w:val="de-DE"/>
-        </w:rPr>
-        <w:t>Auch unabhängig von dieser Fehleranalyse kann die Funktion nützlich sein</w:t>
-      </w:r>
-      <w:r>
-        <w:rPr>
-          <w:b/>
-          <w:bCs/>
-          <w:sz w:val="24"/>
-          <w:szCs w:val="24"/>
-          <w:lang w:val="de-DE"/>
-        </w:rPr>
-        <w:t>, wenn man versehentlich das Modell ins „Nirwana“ verschoben hat und Mühe hat, sie wieder zu finden.</w:t>
-      </w:r>
-    </w:p>
-    <w:p>
-      <w:pPr>
-        <w:pStyle w:val="Listenabsatz"/>
-        <w:rPr>
-          <w:b/>
-          <w:bCs/>
-          <w:sz w:val="24"/>
-          <w:szCs w:val="24"/>
-          <w:lang w:val="de-DE"/>
-        </w:rPr>
-      </w:pPr>
-    </w:p>
-    <w:p>
-      <w:pPr>
-        <w:pStyle w:val="Listenabsatz"/>
-        <w:numPr>
-          <w:ilvl w:val="0"/>
-          <w:numId w:val="28"/>
-        </w:numPr>
-        <w:rPr>
-          <w:b/>
-          <w:bCs/>
-          <w:sz w:val="24"/>
-          <w:szCs w:val="24"/>
-          <w:lang w:val="de-DE"/>
-        </w:rPr>
-      </w:pPr>
-      <w:r>
-        <w:rPr>
-          <w:b/>
-          <w:bCs/>
-          <w:sz w:val="24"/>
-          <w:szCs w:val="24"/>
-          <w:lang w:val="de-DE"/>
-        </w:rPr>
-        <w:t>Um dem Problem mit Issue #2 „</w:t>
-      </w:r>
-      <w:r>
-        <w:rPr>
-          <w:b/>
-          <w:bCs/>
-          <w:sz w:val="24"/>
-          <w:szCs w:val="24"/>
-          <w:lang w:val="de-DE"/>
-        </w:rPr>
-        <w:t>Zuletzt gespeichertes Modell automatisch öffnen</w:t>
-      </w:r>
-      <w:r>
-        <w:rPr>
-          <w:b/>
-          <w:bCs/>
-          <w:sz w:val="24"/>
-          <w:szCs w:val="24"/>
-          <w:lang w:val="de-DE"/>
-        </w:rPr>
-        <w:t>“ auf den Grund zu gehen wurden weitere Fehlerabfragen eingebaut. Es kann beim Starten des Programms ein Meldungsfenster erscheinen. Gegebenenfalls bitte mir melden.</w:t>
-      </w:r>
-    </w:p>
-    <w:p>
-      <w:pPr>
-        <w:pStyle w:val="Listenabsatz"/>
-        <w:rPr>
-          <w:b/>
-          <w:bCs/>
-          <w:sz w:val="24"/>
-          <w:szCs w:val="24"/>
-          <w:lang w:val="de-DE"/>
-        </w:rPr>
-      </w:pPr>
-    </w:p>
-    <w:p>
-      <w:pPr>
-        <w:pStyle w:val="Listenabsatz"/>
-        <w:numPr>
-          <w:ilvl w:val="0"/>
-          <w:numId w:val="28"/>
-        </w:numPr>
-        <w:rPr>
-          <w:b/>
-          <w:bCs/>
-          <w:sz w:val="24"/>
-          <w:szCs w:val="24"/>
-          <w:lang w:val="de-DE"/>
-        </w:rPr>
-      </w:pPr>
-      <w:r>
-        <w:rPr>
-          <w:b/>
-          <w:bCs/>
-          <w:sz w:val="24"/>
-          <w:szCs w:val="24"/>
-          <w:lang w:val="de-DE"/>
-        </w:rPr>
-        <w:t>Bei jeder Änderung der Pulsfrequenz eines Inputneurons wird das gesamte Modell zurückgesetzt, d.h. die Spannungspegel aller Neuronen und Dendriten werden auf 0 gesetzt. Damit starten das Modell immer mit reproduzierbaren Ausgangsbedingungen. Siehe Issue #14 „</w:t>
-      </w:r>
-      <w:r>
-        <w:rPr>
-          <w:b/>
-          <w:bCs/>
-          <w:sz w:val="24"/>
-          <w:szCs w:val="24"/>
-          <w:lang w:val="de-DE"/>
-        </w:rPr>
-        <w:t>Andocken von Bereichen (kohärent oder different) - Eigenfrequenz</w:t>
-      </w:r>
-      <w:r>
-        <w:rPr>
-          <w:b/>
-          <w:bCs/>
-          <w:sz w:val="24"/>
-          <w:szCs w:val="24"/>
-          <w:lang w:val="de-DE"/>
-        </w:rPr>
-        <w:t>“</w:t>
-      </w:r>
-      <w:r>
-        <w:rPr>
-          <w:b/>
-          <w:bCs/>
-          <w:sz w:val="24"/>
-          <w:szCs w:val="24"/>
-          <w:lang w:val="de-DE"/>
-        </w:rPr>
         <w:br/>
       </w:r>
     </w:p>
@@ -660,7 +355,6 @@
         <w:rPr>
           <w:lang w:val="de-DE"/>
         </w:rPr>
-        <w:lastRenderedPageBreak/>
         <w:t>Einleitung</w:t>
       </w:r>
     </w:p>
@@ -980,6 +674,7 @@
         <w:rPr>
           <w:lang w:val="de-DE"/>
         </w:rPr>
+        <w:lastRenderedPageBreak/>
         <w:t xml:space="preserve">Das </w:t>
       </w:r>
       <w:r>
@@ -1666,14 +1361,7 @@
         <w:rPr>
           <w:lang w:val="de-DE"/>
         </w:rPr>
-        <w:t xml:space="preserve">, dessen Amplitude </w:t>
-      </w:r>
-      <w:r>
-        <w:rPr>
-          <w:lang w:val="de-DE"/>
-        </w:rPr>
-        <w:lastRenderedPageBreak/>
-        <w:t>durch den Parameter „peak voltage“ bestimmt ist</w:t>
+        <w:t>, dessen Amplitude durch den Parameter „peak voltage“ bestimmt ist</w:t>
       </w:r>
       <w:r>
         <w:rPr>
@@ -2012,7 +1700,14 @@
         <w:rPr>
           <w:lang w:val="de-DE"/>
         </w:rPr>
-        <w:t xml:space="preserve">den) wird die anstehende Spannung in allen eingehenden Dendriten abgefragt und aufsummiert. Falls die Auslösespannung erreicht ist, wird im Axon ein Impuls </w:t>
+        <w:t xml:space="preserve">den) wird die anstehende Spannung in allen eingehenden Dendriten abgefragt und aufsummiert. Falls die Auslösespannung erreicht ist, wird </w:t>
+      </w:r>
+      <w:r>
+        <w:rPr>
+          <w:lang w:val="de-DE"/>
+        </w:rPr>
+        <w:lastRenderedPageBreak/>
+        <w:t xml:space="preserve">im Axon ein Impuls </w:t>
       </w:r>
       <w:r>
         <w:rPr>
@@ -2431,349 +2126,343 @@
         <w:rPr>
           <w:lang w:val="de-DE"/>
         </w:rPr>
-        <w:t xml:space="preserve">Die Verbindungen zwischen Neuronen heißen Axone oder Dendriten. Axone sind die Ausgänge von Input-Neuronen und normalen Neuronen. Wenn sich diese weiter verzweigen, heißen sie </w:t>
-      </w:r>
+        <w:t>Die Verbindungen zwischen Neuronen heißen Axone oder Dendriten. Axone sind die Ausgänge von Input-Neuronen und normalen Neuronen. Wenn sich diese weiter verzweigen, heißen sie Dendriten. Im Rahmen dieses Dokuments wird meistens der generische Begriff „Verbindungen“ benutzt, wenn nicht speziell auf die Eigenschaften z.B. von Axonen hingewiesen werden soll.</w:t>
+      </w:r>
+    </w:p>
+    <w:p>
+      <w:pPr>
+        <w:rPr>
+          <w:lang w:val="de-DE"/>
+        </w:rPr>
+      </w:pPr>
+      <w:r>
+        <w:rPr>
+          <w:lang w:val="de-DE"/>
+        </w:rPr>
+        <w:t xml:space="preserve">Die Verbindungen zwischen den Neuronen sind grundsätzlich gerichtet, d.h. sie haben definierte Start- und Endpunkte. </w:t>
+      </w:r>
+      <w:r>
+        <w:rPr>
+          <w:lang w:val="de-DE"/>
+        </w:rPr>
+        <w:t xml:space="preserve">Zur Visualisierung können wahlweise Richtungspfeile eingeblendet werden, wie in der Abbildung zu Kapitel </w:t>
+      </w:r>
+      <w:r>
+        <w:rPr>
+          <w:lang w:val="de-DE"/>
+        </w:rPr>
+        <w:fldChar w:fldCharType="begin"/>
+      </w:r>
+      <w:r>
+        <w:rPr>
+          <w:lang w:val="de-DE"/>
+        </w:rPr>
+        <w:instrText xml:space="preserve"> REF _Ref28088429 \r \h </w:instrText>
+      </w:r>
+      <w:r>
+        <w:rPr>
+          <w:lang w:val="de-DE"/>
+        </w:rPr>
+      </w:r>
+      <w:r>
+        <w:rPr>
+          <w:lang w:val="de-DE"/>
+        </w:rPr>
+        <w:fldChar w:fldCharType="separate"/>
+      </w:r>
+      <w:r>
+        <w:rPr>
+          <w:lang w:val="de-DE"/>
+        </w:rPr>
+        <w:t>2.7</w:t>
+      </w:r>
+      <w:r>
+        <w:rPr>
+          <w:lang w:val="de-DE"/>
+        </w:rPr>
+        <w:fldChar w:fldCharType="end"/>
+      </w:r>
+      <w:r>
+        <w:rPr>
+          <w:lang w:val="de-DE"/>
+        </w:rPr>
+        <w:t>. Die Richtungspfeile können über die Menüleiste (</w:t>
+      </w:r>
+      <w:r>
+        <w:rPr>
+          <w:lang w:val="de-DE"/>
+        </w:rPr>
+        <w:t>„</w:t>
+      </w:r>
+      <w:r>
+        <w:rPr>
+          <w:lang w:val="de-DE"/>
+        </w:rPr>
+        <w:t>View</w:t>
+      </w:r>
+      <w:r>
+        <w:rPr>
+          <w:lang w:val="de-DE"/>
+        </w:rPr>
+        <w:t>“</w:t>
+      </w:r>
+      <w:r>
+        <w:rPr>
+          <w:lang w:val="de-DE"/>
+        </w:rPr>
+        <w:t xml:space="preserve"> – </w:t>
+      </w:r>
+      <w:r>
+        <w:rPr>
+          <w:lang w:val="de-DE"/>
+        </w:rPr>
+        <w:t>„</w:t>
+      </w:r>
+      <w:r>
+        <w:rPr>
+          <w:lang w:val="de-DE"/>
+        </w:rPr>
+        <w:t xml:space="preserve">Arrows </w:t>
+      </w:r>
+      <w:r>
+        <w:rPr>
+          <w:lang w:val="de-DE"/>
+        </w:rPr>
+        <w:t>o</w:t>
+      </w:r>
+      <w:r>
+        <w:rPr>
+          <w:lang w:val="de-DE"/>
+        </w:rPr>
+        <w:t>n</w:t>
+      </w:r>
+      <w:r>
+        <w:rPr>
+          <w:lang w:val="de-DE"/>
+        </w:rPr>
+        <w:t>“ bzw. „Arrows off“</w:t>
+      </w:r>
+      <w:r>
+        <w:rPr>
+          <w:lang w:val="de-DE"/>
+        </w:rPr>
+        <w:t>)</w:t>
+      </w:r>
+      <w:r>
+        <w:rPr>
+          <w:lang w:val="de-DE"/>
+        </w:rPr>
+        <w:t>, sowie über das Kontextmenü (siehe Ka</w:t>
+      </w:r>
+      <w:r>
+        <w:rPr>
+          <w:lang w:val="de-DE"/>
+        </w:rPr>
+        <w:t>p</w:t>
+      </w:r>
+      <w:r>
+        <w:rPr>
+          <w:lang w:val="de-DE"/>
+        </w:rPr>
+        <w:t xml:space="preserve">itel </w:t>
+      </w:r>
+      <w:r>
+        <w:rPr>
+          <w:lang w:val="de-DE"/>
+        </w:rPr>
+        <w:fldChar w:fldCharType="begin"/>
+      </w:r>
+      <w:r>
+        <w:rPr>
+          <w:lang w:val="de-DE"/>
+        </w:rPr>
+        <w:instrText xml:space="preserve"> REF _Ref27079495 \r \h </w:instrText>
+      </w:r>
+      <w:r>
+        <w:rPr>
+          <w:lang w:val="de-DE"/>
+        </w:rPr>
+      </w:r>
+      <w:r>
+        <w:rPr>
+          <w:lang w:val="de-DE"/>
+        </w:rPr>
+        <w:fldChar w:fldCharType="separate"/>
+      </w:r>
+      <w:r>
+        <w:rPr>
+          <w:lang w:val="de-DE"/>
+        </w:rPr>
+        <w:t>4.5.3</w:t>
+      </w:r>
+      <w:r>
+        <w:rPr>
+          <w:lang w:val="de-DE"/>
+        </w:rPr>
+        <w:fldChar w:fldCharType="end"/>
+      </w:r>
+      <w:r>
+        <w:rPr>
+          <w:lang w:val="de-DE"/>
+        </w:rPr>
+        <w:t xml:space="preserve">) </w:t>
+      </w:r>
+      <w:r>
+        <w:rPr>
+          <w:lang w:val="de-DE"/>
+        </w:rPr>
+        <w:t xml:space="preserve"> ein- und ausgeschaltet werden.</w:t>
+      </w:r>
+    </w:p>
+    <w:p>
+      <w:pPr>
+        <w:pStyle w:val="berschrift2"/>
+        <w:rPr>
+          <w:lang w:val="de-DE"/>
+        </w:rPr>
+      </w:pPr>
+      <w:bookmarkStart w:id="9" w:name="_Toc35466071"/>
+      <w:r>
+        <w:rPr>
+          <w:lang w:val="de-DE"/>
+        </w:rPr>
+        <w:t>Verzweigungen</w:t>
+      </w:r>
+      <w:bookmarkEnd w:id="9"/>
+    </w:p>
+    <w:p>
+      <w:pPr>
+        <w:rPr>
+          <w:lang w:val="de-DE"/>
+        </w:rPr>
+      </w:pPr>
+      <w:r>
+        <w:rPr>
+          <w:lang w:val="de-DE"/>
+        </w:rPr>
+        <w:t xml:space="preserve">Verzweigungen im statischen Modell von </w:t>
+      </w:r>
+      <w:r>
+        <w:rPr>
+          <w:lang w:val="de-DE"/>
+        </w:rPr>
+        <w:t>NNetSimu</w:t>
+      </w:r>
+      <w:r>
+        <w:rPr>
+          <w:lang w:val="de-DE"/>
+        </w:rPr>
+        <w:t xml:space="preserve"> können z.B. durch Neuronen erfolgen, die mehrere Eingänge haben</w:t>
+      </w:r>
+      <w:r>
+        <w:rPr>
+          <w:lang w:val="de-DE"/>
+        </w:rPr>
+        <w:t xml:space="preserve">. Es sind aber auch </w:t>
+      </w:r>
+      <w:r>
+        <w:rPr>
+          <w:lang w:val="de-DE"/>
+        </w:rPr>
+        <w:t>Verzweigungen von Dendriten möglich. Die ne</w:t>
+      </w:r>
+      <w:r>
+        <w:rPr>
+          <w:lang w:val="de-DE"/>
+        </w:rPr>
+        <w:softHyphen/>
+      </w:r>
+      <w:r>
+        <w:rPr>
+          <w:lang w:val="de-DE"/>
+        </w:rPr>
+        <w:t>benstehende Abbildung zeigt verschiedene Arten von Verz</w:t>
+      </w:r>
+      <w:r>
+        <w:rPr>
+          <w:lang w:val="de-DE"/>
+        </w:rPr>
+        <w:t>w</w:t>
+      </w:r>
+      <w:r>
+        <w:rPr>
+          <w:lang w:val="de-DE"/>
+        </w:rPr>
+        <w:t>eigungen. Mehrere eingehende Verbin</w:t>
+      </w:r>
+      <w:r>
+        <w:rPr>
+          <w:lang w:val="de-DE"/>
+        </w:rPr>
+        <w:softHyphen/>
+      </w:r>
+      <w:r>
+        <w:rPr>
+          <w:lang w:val="de-DE"/>
+        </w:rPr>
+        <w:t xml:space="preserve">dungen können zu einer </w:t>
+      </w:r>
+      <w:r>
+        <w:rPr>
+          <w:lang w:val="de-DE"/>
+        </w:rPr>
+        <w:t>ausgehenden</w:t>
+      </w:r>
+      <w:r>
+        <w:rPr>
+          <w:lang w:val="de-DE"/>
+        </w:rPr>
+        <w:t xml:space="preserve"> Verbindung zusammenlaufen (links oben) oder eine eingehen</w:t>
+      </w:r>
+      <w:r>
+        <w:rPr>
+          <w:lang w:val="de-DE"/>
+        </w:rPr>
+        <w:softHyphen/>
+      </w:r>
+      <w:r>
+        <w:rPr>
+          <w:lang w:val="de-DE"/>
+        </w:rPr>
+        <w:t xml:space="preserve">de Verbindung kann sich </w:t>
+      </w:r>
+      <w:r>
+        <w:rPr>
+          <w:lang w:val="de-DE"/>
+        </w:rPr>
+        <w:t>in mehrere ausgehenden Verbindungen</w:t>
+      </w:r>
+      <w:r>
+        <w:rPr>
+          <w:lang w:val="de-DE"/>
+        </w:rPr>
+        <w:t xml:space="preserve"> aufspalten (rechts).</w:t>
+      </w:r>
+    </w:p>
+    <w:p>
+      <w:pPr>
+        <w:rPr>
+          <w:lang w:val="de-DE"/>
+        </w:rPr>
+      </w:pPr>
+      <w:r>
+        <w:rPr>
+          <w:lang w:val="de-DE"/>
+        </w:rPr>
+        <w:t>Dynamisches Verhalten von Verzweigungen:</w:t>
+      </w:r>
+    </w:p>
+    <w:p>
+      <w:pPr>
+        <w:rPr>
+          <w:lang w:val="de-DE"/>
+        </w:rPr>
+      </w:pPr>
       <w:r>
         <w:rPr>
           <w:lang w:val="de-DE"/>
         </w:rPr>
         <w:lastRenderedPageBreak/>
-        <w:t>Dendriten. Im Rahmen dieses Dokuments wird meistens der generische Begriff „Verbindungen“ benutzt, wenn nicht speziell auf die Eigenschaften z.B. von Axonen hingewiesen werden soll.</w:t>
-      </w:r>
-    </w:p>
-    <w:p>
-      <w:pPr>
-        <w:rPr>
-          <w:lang w:val="de-DE"/>
-        </w:rPr>
-      </w:pPr>
-      <w:r>
-        <w:rPr>
-          <w:lang w:val="de-DE"/>
-        </w:rPr>
-        <w:t xml:space="preserve">Die Verbindungen zwischen den Neuronen sind grundsätzlich gerichtet, d.h. sie haben definierte Start- und Endpunkte. </w:t>
-      </w:r>
-      <w:r>
-        <w:rPr>
-          <w:lang w:val="de-DE"/>
-        </w:rPr>
-        <w:t xml:space="preserve">Zur Visualisierung können wahlweise Richtungspfeile eingeblendet werden, wie in der Abbildung zu Kapitel </w:t>
-      </w:r>
-      <w:r>
-        <w:rPr>
-          <w:lang w:val="de-DE"/>
-        </w:rPr>
-        <w:fldChar w:fldCharType="begin"/>
-      </w:r>
-      <w:r>
-        <w:rPr>
-          <w:lang w:val="de-DE"/>
-        </w:rPr>
-        <w:instrText xml:space="preserve"> REF _Ref28088429 \r \h </w:instrText>
-      </w:r>
-      <w:r>
-        <w:rPr>
-          <w:lang w:val="de-DE"/>
-        </w:rPr>
-      </w:r>
-      <w:r>
-        <w:rPr>
-          <w:lang w:val="de-DE"/>
-        </w:rPr>
-        <w:fldChar w:fldCharType="separate"/>
-      </w:r>
-      <w:r>
-        <w:rPr>
-          <w:lang w:val="de-DE"/>
-        </w:rPr>
-        <w:t>2.7</w:t>
-      </w:r>
-      <w:r>
-        <w:rPr>
-          <w:lang w:val="de-DE"/>
-        </w:rPr>
-        <w:fldChar w:fldCharType="end"/>
-      </w:r>
-      <w:r>
-        <w:rPr>
-          <w:lang w:val="de-DE"/>
-        </w:rPr>
-        <w:t>. Die Richtungspfeile können über die Menüleiste (</w:t>
-      </w:r>
-      <w:r>
-        <w:rPr>
-          <w:lang w:val="de-DE"/>
-        </w:rPr>
-        <w:t>„</w:t>
-      </w:r>
-      <w:r>
-        <w:rPr>
-          <w:lang w:val="de-DE"/>
-        </w:rPr>
-        <w:t>View</w:t>
-      </w:r>
-      <w:r>
-        <w:rPr>
-          <w:lang w:val="de-DE"/>
-        </w:rPr>
-        <w:t>“</w:t>
-      </w:r>
-      <w:r>
-        <w:rPr>
-          <w:lang w:val="de-DE"/>
-        </w:rPr>
-        <w:t xml:space="preserve"> – </w:t>
-      </w:r>
-      <w:r>
-        <w:rPr>
-          <w:lang w:val="de-DE"/>
-        </w:rPr>
-        <w:t>„</w:t>
-      </w:r>
-      <w:r>
-        <w:rPr>
-          <w:lang w:val="de-DE"/>
-        </w:rPr>
-        <w:t xml:space="preserve">Arrows </w:t>
-      </w:r>
-      <w:r>
-        <w:rPr>
-          <w:lang w:val="de-DE"/>
-        </w:rPr>
-        <w:t>o</w:t>
-      </w:r>
-      <w:r>
-        <w:rPr>
-          <w:lang w:val="de-DE"/>
-        </w:rPr>
-        <w:t>n</w:t>
-      </w:r>
-      <w:r>
-        <w:rPr>
-          <w:lang w:val="de-DE"/>
-        </w:rPr>
-        <w:t>“ bzw. „Arrows off“</w:t>
-      </w:r>
-      <w:r>
-        <w:rPr>
-          <w:lang w:val="de-DE"/>
-        </w:rPr>
-        <w:t>)</w:t>
-      </w:r>
-      <w:r>
-        <w:rPr>
-          <w:lang w:val="de-DE"/>
-        </w:rPr>
-        <w:t>, sowie über das Kontextmenü (siehe Ka</w:t>
-      </w:r>
-      <w:r>
-        <w:rPr>
-          <w:lang w:val="de-DE"/>
-        </w:rPr>
-        <w:t>p</w:t>
-      </w:r>
-      <w:r>
-        <w:rPr>
-          <w:lang w:val="de-DE"/>
-        </w:rPr>
-        <w:t xml:space="preserve">itel </w:t>
-      </w:r>
-      <w:r>
-        <w:rPr>
-          <w:lang w:val="de-DE"/>
-        </w:rPr>
-        <w:fldChar w:fldCharType="begin"/>
-      </w:r>
-      <w:r>
-        <w:rPr>
-          <w:lang w:val="de-DE"/>
-        </w:rPr>
-        <w:instrText xml:space="preserve"> REF _Ref27079495 \r \h </w:instrText>
-      </w:r>
-      <w:r>
-        <w:rPr>
-          <w:lang w:val="de-DE"/>
-        </w:rPr>
-      </w:r>
-      <w:r>
-        <w:rPr>
-          <w:lang w:val="de-DE"/>
-        </w:rPr>
-        <w:fldChar w:fldCharType="separate"/>
-      </w:r>
-      <w:r>
-        <w:rPr>
-          <w:lang w:val="de-DE"/>
-        </w:rPr>
-        <w:t>4.5.3</w:t>
-      </w:r>
-      <w:r>
-        <w:rPr>
-          <w:lang w:val="de-DE"/>
-        </w:rPr>
-        <w:fldChar w:fldCharType="end"/>
-      </w:r>
-      <w:r>
-        <w:rPr>
-          <w:lang w:val="de-DE"/>
-        </w:rPr>
-        <w:t xml:space="preserve">) </w:t>
-      </w:r>
-      <w:r>
-        <w:rPr>
-          <w:lang w:val="de-DE"/>
-        </w:rPr>
-        <w:t xml:space="preserve"> ein- und ausgeschaltet werden.</w:t>
-      </w:r>
-    </w:p>
-    <w:p>
-      <w:pPr>
-        <w:pStyle w:val="berschrift2"/>
-        <w:rPr>
-          <w:lang w:val="de-DE"/>
-        </w:rPr>
-      </w:pPr>
-      <w:bookmarkStart w:id="9" w:name="_Toc35466071"/>
-      <w:r>
-        <w:rPr>
-          <w:lang w:val="de-DE"/>
-        </w:rPr>
-        <w:t>Verzweigungen</w:t>
-      </w:r>
-      <w:bookmarkEnd w:id="9"/>
-    </w:p>
-    <w:p>
-      <w:pPr>
-        <w:rPr>
-          <w:lang w:val="de-DE"/>
-        </w:rPr>
-      </w:pPr>
-      <w:r>
-        <w:rPr>
-          <w:lang w:val="de-DE"/>
-        </w:rPr>
-        <w:t xml:space="preserve">Verzweigungen im statischen Modell von </w:t>
-      </w:r>
-      <w:r>
-        <w:rPr>
-          <w:lang w:val="de-DE"/>
-        </w:rPr>
-        <w:t>NNetSimu</w:t>
-      </w:r>
-      <w:r>
-        <w:rPr>
-          <w:lang w:val="de-DE"/>
-        </w:rPr>
-        <w:t xml:space="preserve"> können z.B. durch Neuronen erfolgen, die mehrere Eingänge haben</w:t>
-      </w:r>
-      <w:r>
-        <w:rPr>
-          <w:lang w:val="de-DE"/>
-        </w:rPr>
-        <w:t xml:space="preserve">. Es sind aber auch </w:t>
-      </w:r>
-      <w:r>
-        <w:rPr>
-          <w:lang w:val="de-DE"/>
-        </w:rPr>
-        <w:t>Verzweigungen von Dendriten möglich. Die ne</w:t>
-      </w:r>
-      <w:r>
-        <w:rPr>
-          <w:lang w:val="de-DE"/>
-        </w:rPr>
-        <w:softHyphen/>
-      </w:r>
-      <w:r>
-        <w:rPr>
-          <w:lang w:val="de-DE"/>
-        </w:rPr>
-        <w:t>benstehende Abbildung zeigt verschiedene Arten von Verz</w:t>
-      </w:r>
-      <w:r>
-        <w:rPr>
-          <w:lang w:val="de-DE"/>
-        </w:rPr>
-        <w:t>w</w:t>
-      </w:r>
-      <w:r>
-        <w:rPr>
-          <w:lang w:val="de-DE"/>
-        </w:rPr>
-        <w:t>eigungen. Mehrere eingehende Verbin</w:t>
-      </w:r>
-      <w:r>
-        <w:rPr>
-          <w:lang w:val="de-DE"/>
-        </w:rPr>
-        <w:softHyphen/>
-      </w:r>
-      <w:r>
-        <w:rPr>
-          <w:lang w:val="de-DE"/>
-        </w:rPr>
-        <w:t xml:space="preserve">dungen können zu einer </w:t>
-      </w:r>
-      <w:r>
-        <w:rPr>
-          <w:lang w:val="de-DE"/>
-        </w:rPr>
-        <w:t>ausgehenden</w:t>
-      </w:r>
-      <w:r>
-        <w:rPr>
-          <w:lang w:val="de-DE"/>
-        </w:rPr>
-        <w:t xml:space="preserve"> Verbindung zusammenlaufen (links oben) oder eine eingehen</w:t>
-      </w:r>
-      <w:r>
-        <w:rPr>
-          <w:lang w:val="de-DE"/>
-        </w:rPr>
-        <w:softHyphen/>
-      </w:r>
-      <w:r>
-        <w:rPr>
-          <w:lang w:val="de-DE"/>
-        </w:rPr>
-        <w:t xml:space="preserve">de Verbindung kann sich </w:t>
-      </w:r>
-      <w:r>
-        <w:rPr>
-          <w:lang w:val="de-DE"/>
-        </w:rPr>
-        <w:t>in mehrere ausgehenden Verbindungen</w:t>
-      </w:r>
-      <w:r>
-        <w:rPr>
-          <w:lang w:val="de-DE"/>
-        </w:rPr>
-        <w:t xml:space="preserve"> aufspalten (rechts).</w:t>
-      </w:r>
-    </w:p>
-    <w:p>
-      <w:pPr>
-        <w:rPr>
-          <w:lang w:val="de-DE"/>
-        </w:rPr>
-      </w:pPr>
-      <w:r>
-        <w:rPr>
-          <w:lang w:val="de-DE"/>
-        </w:rPr>
-        <w:t>Dynamisches Verhalten von Verzweigungen:</w:t>
-      </w:r>
-    </w:p>
-    <w:p>
-      <w:pPr>
-        <w:rPr>
-          <w:lang w:val="de-DE"/>
-        </w:rPr>
-      </w:pPr>
-      <w:r>
-        <w:rPr>
-          <w:lang w:val="de-DE"/>
-        </w:rPr>
         <w:t>Bei zusammenlaufenden Verzweigungen werden die eingehenden Signale addiert und das Sum</w:t>
       </w:r>
       <w:r>
@@ -3057,7 +2746,6 @@
           <w:noProof/>
           <w:lang w:val="de-DE"/>
         </w:rPr>
-        <w:lastRenderedPageBreak/>
         <w:drawing>
           <wp:anchor distT="0" distB="0" distL="114300" distR="114300" simplePos="0" relativeHeight="251676672" behindDoc="0" locked="0" layoutInCell="1" allowOverlap="1" wp14:anchorId="5DAF14BC" wp14:editId="302239BD">
             <wp:simplePos x="0" y="0"/>
@@ -3437,6 +3125,7 @@
         <w:rPr>
           <w:lang w:val="de-DE"/>
         </w:rPr>
+        <w:lastRenderedPageBreak/>
         <w:t>D</w:t>
       </w:r>
       <w:r>
@@ -4023,7 +3712,6 @@
         <w:rPr>
           <w:lang w:val="de-DE"/>
         </w:rPr>
-        <w:lastRenderedPageBreak/>
         <w:t xml:space="preserve">Änderungen in den Feldern des Parameter-Dialogs werden </w:t>
       </w:r>
       <w:r>
@@ -4385,6 +4073,7 @@
         <w:rPr>
           <w:lang w:val="de-DE"/>
         </w:rPr>
+        <w:lastRenderedPageBreak/>
         <w:t>Außerdem</w:t>
       </w:r>
       <w:r>
@@ -4800,7 +4489,6 @@
         <w:rPr>
           <w:lang w:val="de-DE"/>
         </w:rPr>
-        <w:lastRenderedPageBreak/>
         <w:t xml:space="preserve">Unter dem Menü „View“ </w:t>
       </w:r>
       <w:r>
@@ -5016,6 +4704,7 @@
         <w:rPr>
           <w:lang w:val="de-DE"/>
         </w:rPr>
+        <w:lastRenderedPageBreak/>
         <w:t xml:space="preserve">Wie viele Elemente </w:t>
       </w:r>
       <w:r>
@@ -5315,7 +5004,6 @@
         <w:rPr>
           <w:lang w:val="de-DE"/>
         </w:rPr>
-        <w:lastRenderedPageBreak/>
         <w:t xml:space="preserve">Dann </w:t>
       </w:r>
       <w:r>
@@ -5458,7 +5146,7 @@
           <w:shd w:val="clear" w:color="auto" w:fill="FFFFFF"/>
           <w:lang w:val="de-DE"/>
         </w:rPr>
-        <w:t>Modell z</w:t>
+        <w:t>Center model</w:t>
       </w:r>
       <w:r>
         <w:rPr>
@@ -5469,7 +5157,7 @@
           <w:shd w:val="clear" w:color="auto" w:fill="FFFFFF"/>
           <w:lang w:val="de-DE"/>
         </w:rPr>
-        <w:t xml:space="preserve">entrieren" </w:t>
+        <w:t xml:space="preserve">" </w:t>
       </w:r>
       <w:r>
         <w:rPr>
@@ -5665,6 +5353,7 @@
         <w:rPr>
           <w:lang w:val="de-DE"/>
         </w:rPr>
+        <w:lastRenderedPageBreak/>
         <w:t>Buttons um das Modell in Einzelschritten (Taktrate der Modellberechnung) laufen zu lassen, das Modell zu starten und das Modell anzuhalten</w:t>
       </w:r>
     </w:p>
@@ -6011,7 +5700,6 @@
         <w:rPr>
           <w:lang w:val="de-DE"/>
         </w:rPr>
-        <w:lastRenderedPageBreak/>
         <w:t>Funktionen des Editors</w:t>
       </w:r>
       <w:bookmarkEnd w:id="26"/>
@@ -6328,6 +6016,7 @@
         <w:rPr>
           <w:lang w:val="de-DE"/>
         </w:rPr>
+        <w:lastRenderedPageBreak/>
         <w:t>Die Elemente des statischen Modells können prinzipiell beliebig auf einer zweidimensionalen Ebene angeordnet werden. Es ist in der Regel sinnvoll, die Input-Neuronen an einer oder mehre</w:t>
       </w:r>
       <w:r>
@@ -6838,7 +6527,6 @@
         <w:rPr>
           <w:lang w:val="de-DE"/>
         </w:rPr>
-        <w:lastRenderedPageBreak/>
         <w:t>Linke Maustaste (Doppelklick)</w:t>
       </w:r>
       <w:bookmarkEnd w:id="31"/>
@@ -7273,6 +6961,7 @@
         <w:rPr>
           <w:lang w:val="de-DE"/>
         </w:rPr>
+        <w:lastRenderedPageBreak/>
         <w:t xml:space="preserve">Objekte des Modells können über das </w:t>
       </w:r>
       <w:r>
@@ -7715,7 +7404,6 @@
         <w:rPr>
           <w:lang w:val="de-DE"/>
         </w:rPr>
-        <w:lastRenderedPageBreak/>
         <w:t>Optisches und akustisches Feedback</w:t>
       </w:r>
       <w:bookmarkEnd w:id="35"/>
@@ -8061,7 +7749,14 @@
         <w:rPr>
           <w:lang w:val="de-DE"/>
         </w:rPr>
-        <w:t>liert, sondern die Verbindungen zwischen Neuronen werden so behandelt, als würden die Dendriten unmittelbar in ein nachfolgendes Neuron einmünden. Auch von Details der Axone, wie die Myelinscheide oder die Ranvier-Schnürringe wird abstrahiert.</w:t>
+        <w:t xml:space="preserve">liert, sondern die Verbindungen zwischen Neuronen werden so behandelt, als würden die </w:t>
+      </w:r>
+      <w:r>
+        <w:rPr>
+          <w:lang w:val="de-DE"/>
+        </w:rPr>
+        <w:lastRenderedPageBreak/>
+        <w:t>Dendriten unmittelbar in ein nachfolgendes Neuron einmünden. Auch von Details der Axone, wie die Myelinscheide oder die Ranvier-Schnürringe wird abstrahiert.</w:t>
       </w:r>
     </w:p>
     <w:p>
@@ -8475,7 +8170,6 @@
         <w:rPr>
           <w:lang w:val="de-DE"/>
         </w:rPr>
-        <w:lastRenderedPageBreak/>
         <w:t>Grenzen für die Größe des darstellbaren Modells ergeben sich aus der begrenzten Rechenkapazität des verwendeten Computers.</w:t>
       </w:r>
       <w:r>
@@ -8745,7 +8439,9 @@
           <w:lang w:val="de-DE"/>
         </w:rPr>
       </w:pPr>
-      <w:r>
+    </w:p>
+    <w:p>
+      <w:pPr>
         <w:rPr>
           <w:b/>
           <w:bCs/>
@@ -8753,8 +8449,7 @@
           <w:szCs w:val="24"/>
           <w:lang w:val="de-DE"/>
         </w:rPr>
-        <w:t>Änderungen</w:t>
-      </w:r>
+      </w:pPr>
       <w:r>
         <w:rPr>
           <w:b/>
@@ -8763,7 +8458,7 @@
           <w:szCs w:val="24"/>
           <w:lang w:val="de-DE"/>
         </w:rPr>
-        <w:t xml:space="preserve"> in</w:t>
+        <w:t>Änderungen</w:t>
       </w:r>
       <w:r>
         <w:rPr>
@@ -8773,7 +8468,7 @@
           <w:szCs w:val="24"/>
           <w:lang w:val="de-DE"/>
         </w:rPr>
-        <w:t xml:space="preserve"> Version</w:t>
+        <w:t xml:space="preserve"> in</w:t>
       </w:r>
       <w:r>
         <w:rPr>
@@ -8783,7 +8478,7 @@
           <w:szCs w:val="24"/>
           <w:lang w:val="de-DE"/>
         </w:rPr>
-        <w:t xml:space="preserve"> 2020-03-20</w:t>
+        <w:t xml:space="preserve"> Version</w:t>
       </w:r>
       <w:r>
         <w:rPr>
@@ -8793,16 +8488,9 @@
           <w:szCs w:val="24"/>
           <w:lang w:val="de-DE"/>
         </w:rPr>
-        <w:t>:</w:t>
-      </w:r>
-    </w:p>
-    <w:p>
-      <w:pPr>
-        <w:pStyle w:val="Listenabsatz"/>
-        <w:numPr>
-          <w:ilvl w:val="0"/>
-          <w:numId w:val="30"/>
-        </w:numPr>
+        <w:t xml:space="preserve"> 2020-03-23</w:t>
+      </w:r>
+      <w:r>
         <w:rPr>
           <w:b/>
           <w:bCs/>
@@ -8810,8 +8498,16 @@
           <w:szCs w:val="24"/>
           <w:lang w:val="de-DE"/>
         </w:rPr>
-      </w:pPr>
-      <w:r>
+        <w:t>:</w:t>
+      </w:r>
+    </w:p>
+    <w:p>
+      <w:pPr>
+        <w:pStyle w:val="Listenabsatz"/>
+        <w:numPr>
+          <w:ilvl w:val="0"/>
+          <w:numId w:val="31"/>
+        </w:numPr>
         <w:rPr>
           <w:b/>
           <w:bCs/>
@@ -8819,8 +8515,7 @@
           <w:szCs w:val="24"/>
           <w:lang w:val="de-DE"/>
         </w:rPr>
-        <w:t xml:space="preserve">GitHub Issue #5: Ab dieser Version wird keine readme.txt-Datei mehr mit ausgeliefert, sondern alle Neuerungen werden in der Dokumentation (diese Word-Datei) beschrieben. </w:t>
-      </w:r>
+      </w:pPr>
       <w:r>
         <w:rPr>
           <w:b/>
@@ -8829,16 +8524,10 @@
           <w:szCs w:val="24"/>
           <w:lang w:val="de-DE"/>
         </w:rPr>
-        <w:br/>
-      </w:r>
-    </w:p>
-    <w:p>
-      <w:pPr>
-        <w:pStyle w:val="Listenabsatz"/>
-        <w:numPr>
-          <w:ilvl w:val="0"/>
-          <w:numId w:val="30"/>
-        </w:numPr>
+        <w:lastRenderedPageBreak/>
+        <w:t>Das Kapitel „Offene Punkte“, das mögliche Erweiterungen, Fragen und bekannte Fehler enthalten hat, wurde aus dem Dokument entfernt. Die offenen Punkte werden jetzt ausschließlich in GitHub verwaltet.</w:t>
+      </w:r>
+      <w:r>
         <w:rPr>
           <w:b/>
           <w:bCs/>
@@ -8846,8 +8535,16 @@
           <w:szCs w:val="24"/>
           <w:lang w:val="de-DE"/>
         </w:rPr>
-      </w:pPr>
-      <w:r>
+        <w:br/>
+      </w:r>
+    </w:p>
+    <w:p>
+      <w:pPr>
+        <w:pStyle w:val="Listenabsatz"/>
+        <w:numPr>
+          <w:ilvl w:val="0"/>
+          <w:numId w:val="31"/>
+        </w:numPr>
         <w:rPr>
           <w:b/>
           <w:bCs/>
@@ -8855,8 +8552,7 @@
           <w:szCs w:val="24"/>
           <w:lang w:val="de-DE"/>
         </w:rPr>
-        <w:t xml:space="preserve">GitHub Issue #15: Die Pulsrate von Input-Neuronen kann jetzt sehr einfach und in kleinen Schritten verändert werden, indem man den Maus-Cursor über das Input-Neuron bringt und die +/- Tasten der Tastatur betätigt. Siehe Kapitel </w:t>
-      </w:r>
+      </w:pPr>
       <w:r>
         <w:rPr>
           <w:b/>
@@ -8865,9 +8561,13 @@
           <w:szCs w:val="24"/>
           <w:lang w:val="de-DE"/>
         </w:rPr>
-        <w:fldChar w:fldCharType="begin"/>
-      </w:r>
-      <w:r>
+        <w:t>Am Ende des Dokuments werden in der Änderungshistorie die Beschreibungen früherer Versionen dokumentiert.</w:t>
+      </w:r>
+    </w:p>
+    <w:p>
+      <w:pPr>
+        <w:pStyle w:val="Listenabsatz"/>
+        <w:ind w:left="717"/>
         <w:rPr>
           <w:b/>
           <w:bCs/>
@@ -8875,9 +8575,15 @@
           <w:szCs w:val="24"/>
           <w:lang w:val="de-DE"/>
         </w:rPr>
-        <w:instrText xml:space="preserve"> REF _Ref35465800 \r \h  \* MERGEFORMAT </w:instrText>
-      </w:r>
-      <w:r>
+      </w:pPr>
+    </w:p>
+    <w:p>
+      <w:pPr>
+        <w:pStyle w:val="Listenabsatz"/>
+        <w:numPr>
+          <w:ilvl w:val="0"/>
+          <w:numId w:val="31"/>
+        </w:numPr>
         <w:rPr>
           <w:b/>
           <w:bCs/>
@@ -8885,7 +8591,7 @@
           <w:szCs w:val="24"/>
           <w:lang w:val="de-DE"/>
         </w:rPr>
-      </w:r>
+      </w:pPr>
       <w:r>
         <w:rPr>
           <w:b/>
@@ -8894,7 +8600,7 @@
           <w:szCs w:val="24"/>
           <w:lang w:val="de-DE"/>
         </w:rPr>
-        <w:fldChar w:fldCharType="separate"/>
+        <w:t>GitHub Issue #17 „</w:t>
       </w:r>
       <w:r>
         <w:rPr>
@@ -8904,7 +8610,7 @@
           <w:szCs w:val="24"/>
           <w:lang w:val="de-DE"/>
         </w:rPr>
-        <w:t>4.3</w:t>
+        <w:t>Center model</w:t>
       </w:r>
       <w:r>
         <w:rPr>
@@ -8914,7 +8620,7 @@
           <w:szCs w:val="24"/>
           <w:lang w:val="de-DE"/>
         </w:rPr>
-        <w:fldChar w:fldCharType="end"/>
+        <w:t>“ wurde implementiert, s</w:t>
       </w:r>
       <w:r>
         <w:rPr>
@@ -8924,7 +8630,7 @@
           <w:szCs w:val="24"/>
           <w:lang w:val="de-DE"/>
         </w:rPr>
-        <w:t>.</w:t>
+        <w:t>iehe</w:t>
       </w:r>
       <w:r>
         <w:rPr>
@@ -8934,16 +8640,9 @@
           <w:szCs w:val="24"/>
           <w:lang w:val="de-DE"/>
         </w:rPr>
-        <w:br/>
-      </w:r>
-    </w:p>
-    <w:p>
-      <w:pPr>
-        <w:pStyle w:val="Listenabsatz"/>
-        <w:numPr>
-          <w:ilvl w:val="0"/>
-          <w:numId w:val="30"/>
-        </w:numPr>
+        <w:t xml:space="preserve"> </w:t>
+      </w:r>
+      <w:r>
         <w:rPr>
           <w:b/>
           <w:bCs/>
@@ -8951,7 +8650,8 @@
           <w:szCs w:val="24"/>
           <w:lang w:val="de-DE"/>
         </w:rPr>
-      </w:pPr>
+        <w:t>Kap</w:t>
+      </w:r>
       <w:r>
         <w:rPr>
           <w:b/>
@@ -8960,7 +8660,7 @@
           <w:szCs w:val="24"/>
           <w:lang w:val="de-DE"/>
         </w:rPr>
-        <w:t xml:space="preserve">GitHub Issue #1: Eine neue Funktion wurde implementiert, die das Modell nach (unbeabsichtigten Schleifen) durchsucht. Siehe Kapitel </w:t>
+        <w:t xml:space="preserve">itel </w:t>
       </w:r>
       <w:r>
         <w:rPr>
@@ -8980,7 +8680,410 @@
           <w:szCs w:val="24"/>
           <w:lang w:val="de-DE"/>
         </w:rPr>
+        <w:instrText xml:space="preserve"> REF _Ref35699660 \r \h </w:instrText>
+      </w:r>
+      <w:r>
+        <w:rPr>
+          <w:b/>
+          <w:bCs/>
+          <w:sz w:val="24"/>
+          <w:szCs w:val="24"/>
+          <w:lang w:val="de-DE"/>
+        </w:rPr>
+      </w:r>
+      <w:r>
+        <w:rPr>
+          <w:b/>
+          <w:bCs/>
+          <w:sz w:val="24"/>
+          <w:szCs w:val="24"/>
+          <w:lang w:val="de-DE"/>
+        </w:rPr>
+        <w:fldChar w:fldCharType="separate"/>
+      </w:r>
+      <w:r>
+        <w:rPr>
+          <w:b/>
+          <w:bCs/>
+          <w:sz w:val="24"/>
+          <w:szCs w:val="24"/>
+          <w:lang w:val="de-DE"/>
+        </w:rPr>
+        <w:t>4.1.2</w:t>
+      </w:r>
+      <w:r>
+        <w:rPr>
+          <w:b/>
+          <w:bCs/>
+          <w:sz w:val="24"/>
+          <w:szCs w:val="24"/>
+          <w:lang w:val="de-DE"/>
+        </w:rPr>
+        <w:fldChar w:fldCharType="end"/>
+      </w:r>
+      <w:r>
+        <w:rPr>
+          <w:b/>
+          <w:bCs/>
+          <w:sz w:val="24"/>
+          <w:szCs w:val="24"/>
+          <w:lang w:val="de-DE"/>
+        </w:rPr>
+        <w:t>.</w:t>
+      </w:r>
+      <w:r>
+        <w:rPr>
+          <w:b/>
+          <w:bCs/>
+          <w:sz w:val="24"/>
+          <w:szCs w:val="24"/>
+          <w:lang w:val="de-DE"/>
+        </w:rPr>
+        <w:t xml:space="preserve"> Ich habe den Verdacht, dass beim automatischen Öffnen des zuletzt gespeicherten Modells (siehe Issue #2), dieses nicht sichtbar ist, weil es aus irgendeinem Grund außerhalb des Fensters landet. Falls diese Vermutung zutrifft, kann das Modell mit dieser Funktion wieder sichtbar gemacht werden. Auch unabhängig von dieser Fehleranalyse kann die Funktion nützlich sein, wenn man versehentlich das Modell ins „Nirwana“ verschoben hat und Mühe hat, sie wieder zu finden.</w:t>
+      </w:r>
+    </w:p>
+    <w:p>
+      <w:pPr>
+        <w:pStyle w:val="Listenabsatz"/>
+        <w:rPr>
+          <w:b/>
+          <w:bCs/>
+          <w:sz w:val="24"/>
+          <w:szCs w:val="24"/>
+          <w:lang w:val="de-DE"/>
+        </w:rPr>
+      </w:pPr>
+    </w:p>
+    <w:p>
+      <w:pPr>
+        <w:pStyle w:val="Listenabsatz"/>
+        <w:numPr>
+          <w:ilvl w:val="0"/>
+          <w:numId w:val="31"/>
+        </w:numPr>
+        <w:rPr>
+          <w:b/>
+          <w:bCs/>
+          <w:sz w:val="24"/>
+          <w:szCs w:val="24"/>
+          <w:lang w:val="de-DE"/>
+        </w:rPr>
+      </w:pPr>
+      <w:r>
+        <w:rPr>
+          <w:b/>
+          <w:bCs/>
+          <w:sz w:val="24"/>
+          <w:szCs w:val="24"/>
+          <w:lang w:val="de-DE"/>
+        </w:rPr>
+        <w:t>Um dem Problem mit Issue #2 „Zuletzt gespeichertes Modell automatisch öffnen“ auf den Grund zu gehen wurden weitere Fehlerabfragen eingebaut. Es kann beim Starten des Programms ein Meldungsfenster erscheinen. Gegebenenfalls bitte mir melden.</w:t>
+      </w:r>
+    </w:p>
+    <w:p>
+      <w:pPr>
+        <w:pStyle w:val="Listenabsatz"/>
+        <w:rPr>
+          <w:b/>
+          <w:bCs/>
+          <w:sz w:val="24"/>
+          <w:szCs w:val="24"/>
+          <w:lang w:val="de-DE"/>
+        </w:rPr>
+      </w:pPr>
+    </w:p>
+    <w:p>
+      <w:pPr>
+        <w:pStyle w:val="Listenabsatz"/>
+        <w:numPr>
+          <w:ilvl w:val="0"/>
+          <w:numId w:val="31"/>
+        </w:numPr>
+        <w:rPr>
+          <w:b/>
+          <w:bCs/>
+          <w:sz w:val="24"/>
+          <w:szCs w:val="24"/>
+          <w:lang w:val="de-DE"/>
+        </w:rPr>
+      </w:pPr>
+      <w:r>
+        <w:rPr>
+          <w:b/>
+          <w:bCs/>
+          <w:sz w:val="24"/>
+          <w:szCs w:val="24"/>
+          <w:lang w:val="de-DE"/>
+        </w:rPr>
+        <w:t>Bei jeder Änderung der Pulsfrequenz eines Inputneurons wird das gesamte Modell zurückgesetzt, d.h. die Spannungspegel aller Neuronen und Dendriten werden auf 0 gesetzt. Damit starten das Modell immer mit reproduzierbaren Ausgangsbedingungen. Siehe Issue #14 „Andocken von Bereichen (kohärent oder different) - Eigenfrequenz“</w:t>
+      </w:r>
+      <w:r>
+        <w:rPr>
+          <w:b/>
+          <w:bCs/>
+          <w:sz w:val="24"/>
+          <w:szCs w:val="24"/>
+          <w:lang w:val="de-DE"/>
+        </w:rPr>
+        <w:br/>
+      </w:r>
+    </w:p>
+    <w:p>
+      <w:pPr>
+        <w:rPr>
+          <w:b/>
+          <w:bCs/>
+          <w:sz w:val="24"/>
+          <w:szCs w:val="24"/>
+          <w:lang w:val="de-DE"/>
+        </w:rPr>
+      </w:pPr>
+      <w:r>
+        <w:rPr>
+          <w:b/>
+          <w:bCs/>
+          <w:sz w:val="24"/>
+          <w:szCs w:val="24"/>
+          <w:lang w:val="de-DE"/>
+        </w:rPr>
+        <w:t>Änderungen</w:t>
+      </w:r>
+      <w:r>
+        <w:rPr>
+          <w:b/>
+          <w:bCs/>
+          <w:sz w:val="24"/>
+          <w:szCs w:val="24"/>
+          <w:lang w:val="de-DE"/>
+        </w:rPr>
+        <w:t xml:space="preserve"> in</w:t>
+      </w:r>
+      <w:r>
+        <w:rPr>
+          <w:b/>
+          <w:bCs/>
+          <w:sz w:val="24"/>
+          <w:szCs w:val="24"/>
+          <w:lang w:val="de-DE"/>
+        </w:rPr>
+        <w:t xml:space="preserve"> Version</w:t>
+      </w:r>
+      <w:r>
+        <w:rPr>
+          <w:b/>
+          <w:bCs/>
+          <w:sz w:val="24"/>
+          <w:szCs w:val="24"/>
+          <w:lang w:val="de-DE"/>
+        </w:rPr>
+        <w:t xml:space="preserve"> 2020-03-20</w:t>
+      </w:r>
+      <w:r>
+        <w:rPr>
+          <w:b/>
+          <w:bCs/>
+          <w:sz w:val="24"/>
+          <w:szCs w:val="24"/>
+          <w:lang w:val="de-DE"/>
+        </w:rPr>
+        <w:t>:</w:t>
+      </w:r>
+    </w:p>
+    <w:p>
+      <w:pPr>
+        <w:pStyle w:val="Listenabsatz"/>
+        <w:numPr>
+          <w:ilvl w:val="0"/>
+          <w:numId w:val="32"/>
+        </w:numPr>
+        <w:rPr>
+          <w:b/>
+          <w:bCs/>
+          <w:sz w:val="24"/>
+          <w:szCs w:val="24"/>
+          <w:lang w:val="de-DE"/>
+        </w:rPr>
+      </w:pPr>
+      <w:r>
+        <w:rPr>
+          <w:b/>
+          <w:bCs/>
+          <w:sz w:val="24"/>
+          <w:szCs w:val="24"/>
+          <w:lang w:val="de-DE"/>
+        </w:rPr>
+        <w:t xml:space="preserve">GitHub Issue #5: Ab dieser Version wird keine readme.txt-Datei mehr mit ausgeliefert, sondern alle Neuerungen werden in der Dokumentation (diese Word-Datei) beschrieben. </w:t>
+      </w:r>
+      <w:r>
+        <w:rPr>
+          <w:b/>
+          <w:bCs/>
+          <w:sz w:val="24"/>
+          <w:szCs w:val="24"/>
+          <w:lang w:val="de-DE"/>
+        </w:rPr>
+        <w:br/>
+      </w:r>
+    </w:p>
+    <w:p>
+      <w:pPr>
+        <w:pStyle w:val="Listenabsatz"/>
+        <w:numPr>
+          <w:ilvl w:val="0"/>
+          <w:numId w:val="32"/>
+        </w:numPr>
+        <w:rPr>
+          <w:b/>
+          <w:bCs/>
+          <w:sz w:val="24"/>
+          <w:szCs w:val="24"/>
+          <w:lang w:val="de-DE"/>
+        </w:rPr>
+      </w:pPr>
+      <w:r>
+        <w:rPr>
+          <w:b/>
+          <w:bCs/>
+          <w:sz w:val="24"/>
+          <w:szCs w:val="24"/>
+          <w:lang w:val="de-DE"/>
+        </w:rPr>
+        <w:t xml:space="preserve">GitHub Issue #15: Die Pulsrate von Input-Neuronen kann jetzt sehr einfach und in kleinen Schritten verändert werden, indem man den Maus-Cursor über das Input-Neuron bringt und die +/- Tasten der Tastatur betätigt. Siehe Kapitel </w:t>
+      </w:r>
+      <w:r>
+        <w:rPr>
+          <w:b/>
+          <w:bCs/>
+          <w:sz w:val="24"/>
+          <w:szCs w:val="24"/>
+          <w:lang w:val="de-DE"/>
+        </w:rPr>
+        <w:fldChar w:fldCharType="begin"/>
+      </w:r>
+      <w:r>
+        <w:rPr>
+          <w:b/>
+          <w:bCs/>
+          <w:sz w:val="24"/>
+          <w:szCs w:val="24"/>
+          <w:lang w:val="de-DE"/>
+        </w:rPr>
+        <w:instrText xml:space="preserve"> REF _Ref35465800 \r \h  \* MERGEFORMAT </w:instrText>
+      </w:r>
+      <w:r>
+        <w:rPr>
+          <w:b/>
+          <w:bCs/>
+          <w:sz w:val="24"/>
+          <w:szCs w:val="24"/>
+          <w:lang w:val="de-DE"/>
+        </w:rPr>
+      </w:r>
+      <w:r>
+        <w:rPr>
+          <w:b/>
+          <w:bCs/>
+          <w:sz w:val="24"/>
+          <w:szCs w:val="24"/>
+          <w:lang w:val="de-DE"/>
+        </w:rPr>
+        <w:fldChar w:fldCharType="separate"/>
+      </w:r>
+      <w:r>
+        <w:rPr>
+          <w:b/>
+          <w:bCs/>
+          <w:sz w:val="24"/>
+          <w:szCs w:val="24"/>
+          <w:lang w:val="de-DE"/>
+        </w:rPr>
+        <w:t>4.3</w:t>
+      </w:r>
+      <w:r>
+        <w:rPr>
+          <w:b/>
+          <w:bCs/>
+          <w:sz w:val="24"/>
+          <w:szCs w:val="24"/>
+          <w:lang w:val="de-DE"/>
+        </w:rPr>
+        <w:fldChar w:fldCharType="end"/>
+      </w:r>
+      <w:r>
+        <w:rPr>
+          <w:b/>
+          <w:bCs/>
+          <w:sz w:val="24"/>
+          <w:szCs w:val="24"/>
+          <w:lang w:val="de-DE"/>
+        </w:rPr>
+        <w:t>.</w:t>
+      </w:r>
+      <w:r>
+        <w:rPr>
+          <w:b/>
+          <w:bCs/>
+          <w:sz w:val="24"/>
+          <w:szCs w:val="24"/>
+          <w:lang w:val="de-DE"/>
+        </w:rPr>
+        <w:br/>
+      </w:r>
+    </w:p>
+    <w:p>
+      <w:pPr>
+        <w:pStyle w:val="Listenabsatz"/>
+        <w:numPr>
+          <w:ilvl w:val="0"/>
+          <w:numId w:val="32"/>
+        </w:numPr>
+        <w:rPr>
+          <w:b/>
+          <w:bCs/>
+          <w:sz w:val="24"/>
+          <w:szCs w:val="24"/>
+          <w:lang w:val="de-DE"/>
+        </w:rPr>
+      </w:pPr>
+      <w:r>
+        <w:rPr>
+          <w:b/>
+          <w:bCs/>
+          <w:sz w:val="24"/>
+          <w:szCs w:val="24"/>
+          <w:lang w:val="de-DE"/>
+        </w:rPr>
+        <w:t xml:space="preserve">GitHub Issue #1: Eine neue Funktion wurde implementiert, die das Modell nach (unbeabsichtigten Schleifen) durchsucht. Siehe Kapitel </w:t>
+      </w:r>
+      <w:r>
+        <w:rPr>
+          <w:b/>
+          <w:bCs/>
+          <w:sz w:val="24"/>
+          <w:szCs w:val="24"/>
+          <w:lang w:val="de-DE"/>
+        </w:rPr>
+        <w:fldChar w:fldCharType="begin"/>
+      </w:r>
+      <w:r>
+        <w:rPr>
+          <w:b/>
+          <w:bCs/>
+          <w:sz w:val="24"/>
+          <w:szCs w:val="24"/>
+          <w:lang w:val="de-DE"/>
+        </w:rPr>
         <w:instrText xml:space="preserve"> REF _Ref35468598 \r \h </w:instrText>
+      </w:r>
+      <w:r>
+        <w:rPr>
+          <w:b/>
+          <w:bCs/>
+          <w:sz w:val="24"/>
+          <w:szCs w:val="24"/>
+          <w:lang w:val="de-DE"/>
+        </w:rPr>
+        <w:instrText xml:space="preserve"> \* MERGEFORMAT </w:instrText>
       </w:r>
       <w:r>
         <w:rPr>
@@ -9660,6 +9763,95 @@
     </w:lvl>
   </w:abstractNum>
   <w:abstractNum w:abstractNumId="5" w15:restartNumberingAfterBreak="0">
+    <w:nsid w:val="3D7E4BCB"/>
+    <w:multiLevelType w:val="hybridMultilevel"/>
+    <w:tmpl w:val="6B6811AE"/>
+    <w:lvl w:ilvl="0" w:tplc="874C1718">
+      <w:start w:val="1"/>
+      <w:numFmt w:val="decimal"/>
+      <w:lvlText w:val="%1."/>
+      <w:lvlJc w:val="left"/>
+      <w:pPr>
+        <w:ind w:left="717" w:hanging="360"/>
+      </w:pPr>
+      <w:rPr>
+        <w:rFonts w:hint="default"/>
+      </w:rPr>
+    </w:lvl>
+    <w:lvl w:ilvl="1" w:tplc="04070019" w:tentative="1">
+      <w:start w:val="1"/>
+      <w:numFmt w:val="lowerLetter"/>
+      <w:lvlText w:val="%2."/>
+      <w:lvlJc w:val="left"/>
+      <w:pPr>
+        <w:ind w:left="1437" w:hanging="360"/>
+      </w:pPr>
+    </w:lvl>
+    <w:lvl w:ilvl="2" w:tplc="0407001B" w:tentative="1">
+      <w:start w:val="1"/>
+      <w:numFmt w:val="lowerRoman"/>
+      <w:lvlText w:val="%3."/>
+      <w:lvlJc w:val="right"/>
+      <w:pPr>
+        <w:ind w:left="2157" w:hanging="180"/>
+      </w:pPr>
+    </w:lvl>
+    <w:lvl w:ilvl="3" w:tplc="0407000F" w:tentative="1">
+      <w:start w:val="1"/>
+      <w:numFmt w:val="decimal"/>
+      <w:lvlText w:val="%4."/>
+      <w:lvlJc w:val="left"/>
+      <w:pPr>
+        <w:ind w:left="2877" w:hanging="360"/>
+      </w:pPr>
+    </w:lvl>
+    <w:lvl w:ilvl="4" w:tplc="04070019" w:tentative="1">
+      <w:start w:val="1"/>
+      <w:numFmt w:val="lowerLetter"/>
+      <w:lvlText w:val="%5."/>
+      <w:lvlJc w:val="left"/>
+      <w:pPr>
+        <w:ind w:left="3597" w:hanging="360"/>
+      </w:pPr>
+    </w:lvl>
+    <w:lvl w:ilvl="5" w:tplc="0407001B" w:tentative="1">
+      <w:start w:val="1"/>
+      <w:numFmt w:val="lowerRoman"/>
+      <w:lvlText w:val="%6."/>
+      <w:lvlJc w:val="right"/>
+      <w:pPr>
+        <w:ind w:left="4317" w:hanging="180"/>
+      </w:pPr>
+    </w:lvl>
+    <w:lvl w:ilvl="6" w:tplc="0407000F" w:tentative="1">
+      <w:start w:val="1"/>
+      <w:numFmt w:val="decimal"/>
+      <w:lvlText w:val="%7."/>
+      <w:lvlJc w:val="left"/>
+      <w:pPr>
+        <w:ind w:left="5037" w:hanging="360"/>
+      </w:pPr>
+    </w:lvl>
+    <w:lvl w:ilvl="7" w:tplc="04070019" w:tentative="1">
+      <w:start w:val="1"/>
+      <w:numFmt w:val="lowerLetter"/>
+      <w:lvlText w:val="%8."/>
+      <w:lvlJc w:val="left"/>
+      <w:pPr>
+        <w:ind w:left="5757" w:hanging="360"/>
+      </w:pPr>
+    </w:lvl>
+    <w:lvl w:ilvl="8" w:tplc="0407001B" w:tentative="1">
+      <w:start w:val="1"/>
+      <w:numFmt w:val="lowerRoman"/>
+      <w:lvlText w:val="%9."/>
+      <w:lvlJc w:val="right"/>
+      <w:pPr>
+        <w:ind w:left="6477" w:hanging="180"/>
+      </w:pPr>
+    </w:lvl>
+  </w:abstractNum>
+  <w:abstractNum w:abstractNumId="6" w15:restartNumberingAfterBreak="0">
     <w:nsid w:val="47DE4919"/>
     <w:multiLevelType w:val="hybridMultilevel"/>
     <w:tmpl w:val="2E90B198"/>
@@ -9745,7 +9937,7 @@
       </w:pPr>
     </w:lvl>
   </w:abstractNum>
-  <w:abstractNum w:abstractNumId="6" w15:restartNumberingAfterBreak="0">
+  <w:abstractNum w:abstractNumId="7" w15:restartNumberingAfterBreak="0">
     <w:nsid w:val="4A90297E"/>
     <w:multiLevelType w:val="hybridMultilevel"/>
     <w:tmpl w:val="C2A250BC"/>
@@ -9834,7 +10026,96 @@
       </w:pPr>
     </w:lvl>
   </w:abstractNum>
-  <w:abstractNum w:abstractNumId="7" w15:restartNumberingAfterBreak="0">
+  <w:abstractNum w:abstractNumId="8" w15:restartNumberingAfterBreak="0">
+    <w:nsid w:val="4EC8179A"/>
+    <w:multiLevelType w:val="hybridMultilevel"/>
+    <w:tmpl w:val="6B6811AE"/>
+    <w:lvl w:ilvl="0" w:tplc="874C1718">
+      <w:start w:val="1"/>
+      <w:numFmt w:val="decimal"/>
+      <w:lvlText w:val="%1."/>
+      <w:lvlJc w:val="left"/>
+      <w:pPr>
+        <w:ind w:left="717" w:hanging="360"/>
+      </w:pPr>
+      <w:rPr>
+        <w:rFonts w:hint="default"/>
+      </w:rPr>
+    </w:lvl>
+    <w:lvl w:ilvl="1" w:tplc="04070019" w:tentative="1">
+      <w:start w:val="1"/>
+      <w:numFmt w:val="lowerLetter"/>
+      <w:lvlText w:val="%2."/>
+      <w:lvlJc w:val="left"/>
+      <w:pPr>
+        <w:ind w:left="1437" w:hanging="360"/>
+      </w:pPr>
+    </w:lvl>
+    <w:lvl w:ilvl="2" w:tplc="0407001B" w:tentative="1">
+      <w:start w:val="1"/>
+      <w:numFmt w:val="lowerRoman"/>
+      <w:lvlText w:val="%3."/>
+      <w:lvlJc w:val="right"/>
+      <w:pPr>
+        <w:ind w:left="2157" w:hanging="180"/>
+      </w:pPr>
+    </w:lvl>
+    <w:lvl w:ilvl="3" w:tplc="0407000F" w:tentative="1">
+      <w:start w:val="1"/>
+      <w:numFmt w:val="decimal"/>
+      <w:lvlText w:val="%4."/>
+      <w:lvlJc w:val="left"/>
+      <w:pPr>
+        <w:ind w:left="2877" w:hanging="360"/>
+      </w:pPr>
+    </w:lvl>
+    <w:lvl w:ilvl="4" w:tplc="04070019" w:tentative="1">
+      <w:start w:val="1"/>
+      <w:numFmt w:val="lowerLetter"/>
+      <w:lvlText w:val="%5."/>
+      <w:lvlJc w:val="left"/>
+      <w:pPr>
+        <w:ind w:left="3597" w:hanging="360"/>
+      </w:pPr>
+    </w:lvl>
+    <w:lvl w:ilvl="5" w:tplc="0407001B" w:tentative="1">
+      <w:start w:val="1"/>
+      <w:numFmt w:val="lowerRoman"/>
+      <w:lvlText w:val="%6."/>
+      <w:lvlJc w:val="right"/>
+      <w:pPr>
+        <w:ind w:left="4317" w:hanging="180"/>
+      </w:pPr>
+    </w:lvl>
+    <w:lvl w:ilvl="6" w:tplc="0407000F" w:tentative="1">
+      <w:start w:val="1"/>
+      <w:numFmt w:val="decimal"/>
+      <w:lvlText w:val="%7."/>
+      <w:lvlJc w:val="left"/>
+      <w:pPr>
+        <w:ind w:left="5037" w:hanging="360"/>
+      </w:pPr>
+    </w:lvl>
+    <w:lvl w:ilvl="7" w:tplc="04070019" w:tentative="1">
+      <w:start w:val="1"/>
+      <w:numFmt w:val="lowerLetter"/>
+      <w:lvlText w:val="%8."/>
+      <w:lvlJc w:val="left"/>
+      <w:pPr>
+        <w:ind w:left="5757" w:hanging="360"/>
+      </w:pPr>
+    </w:lvl>
+    <w:lvl w:ilvl="8" w:tplc="0407001B" w:tentative="1">
+      <w:start w:val="1"/>
+      <w:numFmt w:val="lowerRoman"/>
+      <w:lvlText w:val="%9."/>
+      <w:lvlJc w:val="right"/>
+      <w:pPr>
+        <w:ind w:left="6477" w:hanging="180"/>
+      </w:pPr>
+    </w:lvl>
+  </w:abstractNum>
+  <w:abstractNum w:abstractNumId="9" w15:restartNumberingAfterBreak="0">
     <w:nsid w:val="4EE27C4B"/>
     <w:multiLevelType w:val="hybridMultilevel"/>
     <w:tmpl w:val="71F64E1E"/>
@@ -9923,7 +10204,7 @@
       </w:pPr>
     </w:lvl>
   </w:abstractNum>
-  <w:abstractNum w:abstractNumId="8" w15:restartNumberingAfterBreak="0">
+  <w:abstractNum w:abstractNumId="10" w15:restartNumberingAfterBreak="0">
     <w:nsid w:val="5C591B2F"/>
     <w:multiLevelType w:val="hybridMultilevel"/>
     <w:tmpl w:val="C908F4FE"/>
@@ -10035,7 +10316,7 @@
       </w:rPr>
     </w:lvl>
   </w:abstractNum>
-  <w:abstractNum w:abstractNumId="9" w15:restartNumberingAfterBreak="0">
+  <w:abstractNum w:abstractNumId="11" w15:restartNumberingAfterBreak="0">
     <w:nsid w:val="5D5F551B"/>
     <w:multiLevelType w:val="hybridMultilevel"/>
     <w:tmpl w:val="295C1FBC"/>
@@ -10124,7 +10405,7 @@
       </w:pPr>
     </w:lvl>
   </w:abstractNum>
-  <w:abstractNum w:abstractNumId="10" w15:restartNumberingAfterBreak="0">
+  <w:abstractNum w:abstractNumId="12" w15:restartNumberingAfterBreak="0">
     <w:nsid w:val="5DBF3290"/>
     <w:multiLevelType w:val="hybridMultilevel"/>
     <w:tmpl w:val="D41CE56E"/>
@@ -10213,7 +10494,7 @@
       </w:pPr>
     </w:lvl>
   </w:abstractNum>
-  <w:abstractNum w:abstractNumId="11" w15:restartNumberingAfterBreak="0">
+  <w:abstractNum w:abstractNumId="13" w15:restartNumberingAfterBreak="0">
     <w:nsid w:val="609F7591"/>
     <w:multiLevelType w:val="hybridMultilevel"/>
     <w:tmpl w:val="16CE610E"/>
@@ -10299,7 +10580,7 @@
       </w:pPr>
     </w:lvl>
   </w:abstractNum>
-  <w:abstractNum w:abstractNumId="12" w15:restartNumberingAfterBreak="0">
+  <w:abstractNum w:abstractNumId="14" w15:restartNumberingAfterBreak="0">
     <w:nsid w:val="6355065A"/>
     <w:multiLevelType w:val="hybridMultilevel"/>
     <w:tmpl w:val="6B6811AE"/>
@@ -10388,7 +10669,7 @@
       </w:pPr>
     </w:lvl>
   </w:abstractNum>
-  <w:abstractNum w:abstractNumId="13" w15:restartNumberingAfterBreak="0">
+  <w:abstractNum w:abstractNumId="15" w15:restartNumberingAfterBreak="0">
     <w:nsid w:val="76C37A69"/>
     <w:multiLevelType w:val="hybridMultilevel"/>
     <w:tmpl w:val="E158A31A"/>
@@ -10500,7 +10781,7 @@
       </w:rPr>
     </w:lvl>
   </w:abstractNum>
-  <w:abstractNum w:abstractNumId="14" w15:restartNumberingAfterBreak="0">
+  <w:abstractNum w:abstractNumId="16" w15:restartNumberingAfterBreak="0">
     <w:nsid w:val="7A07344E"/>
     <w:multiLevelType w:val="hybridMultilevel"/>
     <w:tmpl w:val="295C1FBC"/>
@@ -10589,7 +10870,7 @@
       </w:pPr>
     </w:lvl>
   </w:abstractNum>
-  <w:abstractNum w:abstractNumId="15" w15:restartNumberingAfterBreak="0">
+  <w:abstractNum w:abstractNumId="17" w15:restartNumberingAfterBreak="0">
     <w:nsid w:val="7E387E54"/>
     <w:multiLevelType w:val="hybridMultilevel"/>
     <w:tmpl w:val="DA80EBC0"/>
@@ -10688,16 +10969,16 @@
     <w:abstractNumId w:val="3"/>
   </w:num>
   <w:num w:numId="4">
-    <w:abstractNumId w:val="6"/>
+    <w:abstractNumId w:val="7"/>
   </w:num>
   <w:num w:numId="5">
-    <w:abstractNumId w:val="8"/>
+    <w:abstractNumId w:val="10"/>
   </w:num>
   <w:num w:numId="6">
-    <w:abstractNumId w:val="7"/>
+    <w:abstractNumId w:val="9"/>
   </w:num>
   <w:num w:numId="7">
-    <w:abstractNumId w:val="15"/>
+    <w:abstractNumId w:val="17"/>
   </w:num>
   <w:num w:numId="8">
     <w:abstractNumId w:val="1"/>
@@ -10766,34 +11047,40 @@
     </w:lvlOverride>
   </w:num>
   <w:num w:numId="21">
-    <w:abstractNumId w:val="14"/>
+    <w:abstractNumId w:val="16"/>
   </w:num>
   <w:num w:numId="22">
-    <w:abstractNumId w:val="10"/>
+    <w:abstractNumId w:val="12"/>
   </w:num>
   <w:num w:numId="23">
-    <w:abstractNumId w:val="9"/>
+    <w:abstractNumId w:val="11"/>
   </w:num>
   <w:num w:numId="24">
-    <w:abstractNumId w:val="13"/>
+    <w:abstractNumId w:val="15"/>
   </w:num>
   <w:num w:numId="25">
     <w:abstractNumId w:val="1"/>
   </w:num>
   <w:num w:numId="26">
-    <w:abstractNumId w:val="5"/>
+    <w:abstractNumId w:val="6"/>
   </w:num>
   <w:num w:numId="27">
     <w:abstractNumId w:val="2"/>
   </w:num>
   <w:num w:numId="28">
-    <w:abstractNumId w:val="12"/>
+    <w:abstractNumId w:val="14"/>
   </w:num>
   <w:num w:numId="29">
     <w:abstractNumId w:val="4"/>
   </w:num>
   <w:num w:numId="30">
-    <w:abstractNumId w:val="11"/>
+    <w:abstractNumId w:val="13"/>
+  </w:num>
+  <w:num w:numId="31">
+    <w:abstractNumId w:val="5"/>
+  </w:num>
+  <w:num w:numId="32">
+    <w:abstractNumId w:val="8"/>
   </w:num>
 </w:numbering>
 </file>
@@ -12165,7 +12452,7 @@
 </file>
 
 <file path=customXml/itemProps1.xml><?xml version="1.0" encoding="utf-8"?>
-<ds:datastoreItem xmlns:ds="http://schemas.openxmlformats.org/officeDocument/2006/customXml" ds:itemID="{10DB45CC-CFF3-4F17-8E9C-1C43C90B9023}">
+<ds:datastoreItem xmlns:ds="http://schemas.openxmlformats.org/officeDocument/2006/customXml" ds:itemID="{2207D9CF-07B9-45D9-A5AA-8DDEDE85F430}">
   <ds:schemaRefs>
     <ds:schemaRef ds:uri="http://schemas.openxmlformats.org/officeDocument/2006/bibliography"/>
   </ds:schemaRefs>

</xml_diff>

<commit_message>
Analyse anomalities implemented. Running.
</commit_message>
<xml_diff>
--- a/NNet/NNetSimu-Userdocu.docx
+++ b/NNet/NNetSimu-Userdocu.docx
@@ -118,21 +118,23 @@
           <w:lang w:val="de-DE"/>
         </w:rPr>
       </w:pPr>
+      <w:proofErr w:type="gramStart"/>
       <w:r>
         <w:rPr>
           <w:sz w:val="36"/>
           <w:szCs w:val="36"/>
           <w:lang w:val="de-DE"/>
         </w:rPr>
-        <w:t xml:space="preserve">Stand </w:t>
-      </w:r>
+        <w:t>Stand</w:t>
+      </w:r>
+      <w:proofErr w:type="gramEnd"/>
       <w:r>
         <w:rPr>
           <w:sz w:val="36"/>
           <w:szCs w:val="36"/>
           <w:lang w:val="de-DE"/>
         </w:rPr>
-        <w:t>0</w:t>
+        <w:t xml:space="preserve"> </w:t>
       </w:r>
       <w:r>
         <w:rPr>
@@ -140,10 +142,8 @@
           <w:szCs w:val="36"/>
           <w:lang w:val="de-DE"/>
         </w:rPr>
-        <w:t>8</w:t>
-      </w:r>
-      <w:bookmarkStart w:id="0" w:name="_GoBack"/>
-      <w:bookmarkEnd w:id="0"/>
+        <w:t>10</w:t>
+      </w:r>
       <w:r>
         <w:rPr>
           <w:sz w:val="36"/>
@@ -220,6 +220,7 @@
           <w:ilvl w:val="0"/>
           <w:numId w:val="28"/>
         </w:numPr>
+        <w:contextualSpacing w:val="0"/>
         <w:rPr>
           <w:b/>
           <w:bCs/>
@@ -246,6 +247,7 @@
           <w:ilvl w:val="0"/>
           <w:numId w:val="28"/>
         </w:numPr>
+        <w:contextualSpacing w:val="0"/>
         <w:rPr>
           <w:b/>
           <w:bCs/>
@@ -301,7 +303,7 @@
           <w:szCs w:val="24"/>
           <w:lang w:val="de-DE"/>
         </w:rPr>
-        <w:fldChar w:fldCharType="separate"/>
+        <w:instrText xml:space="preserve"> \* MERGEFORMAT </w:instrText>
       </w:r>
       <w:r>
         <w:rPr>
@@ -311,7 +313,7 @@
           <w:szCs w:val="24"/>
           <w:lang w:val="de-DE"/>
         </w:rPr>
-        <w:t>4.1.2</w:t>
+        <w:fldChar w:fldCharType="separate"/>
       </w:r>
       <w:r>
         <w:rPr>
@@ -321,7 +323,7 @@
           <w:szCs w:val="24"/>
           <w:lang w:val="de-DE"/>
         </w:rPr>
-        <w:fldChar w:fldCharType="end"/>
+        <w:t>4.1.2</w:t>
       </w:r>
       <w:r>
         <w:rPr>
@@ -331,7 +333,7 @@
           <w:szCs w:val="24"/>
           <w:lang w:val="de-DE"/>
         </w:rPr>
-        <w:t>.</w:t>
+        <w:fldChar w:fldCharType="end"/>
       </w:r>
       <w:r>
         <w:rPr>
@@ -341,6 +343,173 @@
           <w:szCs w:val="24"/>
           <w:lang w:val="de-DE"/>
         </w:rPr>
+        <w:t>.</w:t>
+      </w:r>
+    </w:p>
+    <w:p>
+      <w:pPr>
+        <w:pStyle w:val="Listenabsatz"/>
+        <w:numPr>
+          <w:ilvl w:val="0"/>
+          <w:numId w:val="28"/>
+        </w:numPr>
+        <w:ind w:left="714" w:hanging="357"/>
+        <w:contextualSpacing w:val="0"/>
+        <w:rPr>
+          <w:b/>
+          <w:bCs/>
+          <w:sz w:val="24"/>
+          <w:szCs w:val="24"/>
+          <w:lang w:val="de-DE"/>
+        </w:rPr>
+      </w:pPr>
+      <w:r>
+        <w:rPr>
+          <w:b/>
+          <w:bCs/>
+          <w:sz w:val="24"/>
+          <w:szCs w:val="24"/>
+          <w:lang w:val="de-DE"/>
+        </w:rPr>
+        <w:t>Neue Funktionen zur Umwandlung von Neuronen in Input-Neuronen und umgekehrt wurden implementiert. Sie sind über das Kontextmenü anwählb</w:t>
+      </w:r>
+      <w:r>
+        <w:rPr>
+          <w:b/>
+          <w:bCs/>
+          <w:sz w:val="24"/>
+          <w:szCs w:val="24"/>
+          <w:lang w:val="de-DE"/>
+        </w:rPr>
+        <w:t>a</w:t>
+      </w:r>
+      <w:r>
+        <w:rPr>
+          <w:b/>
+          <w:bCs/>
+          <w:sz w:val="24"/>
+          <w:szCs w:val="24"/>
+          <w:lang w:val="de-DE"/>
+        </w:rPr>
+        <w:t xml:space="preserve">r, siehe </w:t>
+      </w:r>
+      <w:r>
+        <w:rPr>
+          <w:b/>
+          <w:bCs/>
+          <w:sz w:val="24"/>
+          <w:szCs w:val="24"/>
+          <w:lang w:val="de-DE"/>
+        </w:rPr>
+        <w:fldChar w:fldCharType="begin"/>
+      </w:r>
+      <w:r>
+        <w:rPr>
+          <w:b/>
+          <w:bCs/>
+          <w:sz w:val="24"/>
+          <w:szCs w:val="24"/>
+          <w:lang w:val="de-DE"/>
+        </w:rPr>
+        <w:instrText xml:space="preserve"> REF _Ref27079495 \r \h </w:instrText>
+      </w:r>
+      <w:r>
+        <w:rPr>
+          <w:b/>
+          <w:bCs/>
+          <w:sz w:val="24"/>
+          <w:szCs w:val="24"/>
+          <w:lang w:val="de-DE"/>
+        </w:rPr>
+      </w:r>
+      <w:r>
+        <w:rPr>
+          <w:b/>
+          <w:bCs/>
+          <w:sz w:val="24"/>
+          <w:szCs w:val="24"/>
+          <w:lang w:val="de-DE"/>
+        </w:rPr>
+        <w:instrText xml:space="preserve"> \* MERGEFORMAT </w:instrText>
+      </w:r>
+      <w:r>
+        <w:rPr>
+          <w:b/>
+          <w:bCs/>
+          <w:sz w:val="24"/>
+          <w:szCs w:val="24"/>
+          <w:lang w:val="de-DE"/>
+        </w:rPr>
+        <w:fldChar w:fldCharType="separate"/>
+      </w:r>
+      <w:r>
+        <w:rPr>
+          <w:b/>
+          <w:bCs/>
+          <w:sz w:val="24"/>
+          <w:szCs w:val="24"/>
+          <w:lang w:val="de-DE"/>
+        </w:rPr>
+        <w:t>4.5.3</w:t>
+      </w:r>
+      <w:r>
+        <w:rPr>
+          <w:b/>
+          <w:bCs/>
+          <w:sz w:val="24"/>
+          <w:szCs w:val="24"/>
+          <w:lang w:val="de-DE"/>
+        </w:rPr>
+        <w:fldChar w:fldCharType="end"/>
+      </w:r>
+      <w:r>
+        <w:rPr>
+          <w:b/>
+          <w:bCs/>
+          <w:sz w:val="24"/>
+          <w:szCs w:val="24"/>
+          <w:lang w:val="de-DE"/>
+        </w:rPr>
+        <w:t>. Die Funktionen wurden im Hinblick auf das geplante Kopieren und Zusammenfügen größerer Einheiten geschaffen. Die Input-Neuronen der nachgeordneten Einheit werden dann zu normalen Neuronen, die ihren Input von der vorgeschalteten Einheit erhalten. Ohne die Funktion „Input-Neuron in normales Neuron umwandeln“ müsste man da</w:t>
+      </w:r>
+      <w:r>
+        <w:rPr>
+          <w:b/>
+          <w:bCs/>
+          <w:sz w:val="24"/>
+          <w:szCs w:val="24"/>
+          <w:lang w:val="de-DE"/>
+        </w:rPr>
+        <w:t>s</w:t>
+      </w:r>
+      <w:r>
+        <w:rPr>
+          <w:b/>
+          <w:bCs/>
+          <w:sz w:val="24"/>
+          <w:szCs w:val="24"/>
+          <w:lang w:val="de-DE"/>
+        </w:rPr>
+        <w:t xml:space="preserve"> Input-Neuron </w:t>
+      </w:r>
+      <w:r>
+        <w:rPr>
+          <w:b/>
+          <w:bCs/>
+          <w:sz w:val="24"/>
+          <w:szCs w:val="24"/>
+          <w:lang w:val="de-DE"/>
+        </w:rPr>
+        <w:t xml:space="preserve">löschen, an dieser Stelle ein neues Neuron erzeugen und mit dem Axon des gelöschten Input-Neurons verbinden. </w:t>
+      </w:r>
+      <w:r>
+        <w:rPr>
+          <w:b/>
+          <w:bCs/>
+          <w:sz w:val="24"/>
+          <w:szCs w:val="24"/>
+          <w:lang w:val="de-DE"/>
+        </w:rPr>
         <w:br/>
       </w:r>
     </w:p>
@@ -357,6 +526,8 @@
         </w:rPr>
         <w:t>Einleitung</w:t>
       </w:r>
+      <w:bookmarkStart w:id="0" w:name="_GoBack"/>
+      <w:bookmarkEnd w:id="0"/>
     </w:p>
     <w:p>
       <w:pPr>
@@ -522,6 +693,7 @@
       <w:bookmarkStart w:id="1" w:name="_Ref23111910"/>
       <w:bookmarkStart w:id="2" w:name="_Toc35466065"/>
       <w:r>
+        <w:lastRenderedPageBreak/>
         <w:t>D</w:t>
       </w:r>
       <w:r>
@@ -537,13 +709,18 @@
         <w:t xml:space="preserve"> des</w:t>
       </w:r>
       <w:r>
-        <w:t xml:space="preserve"> Modell</w:t>
+        <w:t xml:space="preserve"> </w:t>
+      </w:r>
+      <w:proofErr w:type="spellStart"/>
+      <w:r>
+        <w:t>Modell</w:t>
       </w:r>
       <w:bookmarkEnd w:id="1"/>
       <w:r>
         <w:t>s</w:t>
       </w:r>
       <w:bookmarkEnd w:id="2"/>
+      <w:proofErr w:type="spellEnd"/>
     </w:p>
     <w:p>
       <w:pPr>
@@ -674,7 +851,6 @@
         <w:rPr>
           <w:lang w:val="de-DE"/>
         </w:rPr>
-        <w:lastRenderedPageBreak/>
         <w:t xml:space="preserve">Das </w:t>
       </w:r>
       <w:r>
@@ -1386,7 +1562,21 @@
         <w:rPr>
           <w:lang w:val="de-DE"/>
         </w:rPr>
-        <w:t>Der aktuelle Zustand eines Input-Neurons wird durch die Farbe des Inneren visualisiert, die sich mit ansteigendem elektrischen Potential von Schwarz zu einem heller</w:t>
+        <w:t xml:space="preserve">Der aktuelle Zustand eines Input-Neurons wird durch die Farbe des Inneren visualisiert, die sich </w:t>
+      </w:r>
+      <w:proofErr w:type="gramStart"/>
+      <w:r>
+        <w:rPr>
+          <w:lang w:val="de-DE"/>
+        </w:rPr>
+        <w:t>mit ansteigendem elektrischen Potential</w:t>
+      </w:r>
+      <w:proofErr w:type="gramEnd"/>
+      <w:r>
+        <w:rPr>
+          <w:lang w:val="de-DE"/>
+        </w:rPr>
+        <w:t xml:space="preserve"> von Schwarz zu einem heller</w:t>
       </w:r>
       <w:r>
         <w:rPr>
@@ -1598,6 +1788,7 @@
           <w:noProof/>
           <w:lang w:val="de-DE"/>
         </w:rPr>
+        <w:lastRenderedPageBreak/>
         <w:drawing>
           <wp:anchor distT="0" distB="0" distL="114300" distR="114300" simplePos="0" relativeHeight="251655168" behindDoc="0" locked="0" layoutInCell="1" allowOverlap="1" wp14:anchorId="247F737C" wp14:editId="1859711A">
             <wp:simplePos x="0" y="0"/>
@@ -1700,14 +1891,7 @@
         <w:rPr>
           <w:lang w:val="de-DE"/>
         </w:rPr>
-        <w:t xml:space="preserve">den) wird die anstehende Spannung in allen eingehenden Dendriten abgefragt und aufsummiert. Falls die Auslösespannung erreicht ist, wird </w:t>
-      </w:r>
-      <w:r>
-        <w:rPr>
-          <w:lang w:val="de-DE"/>
-        </w:rPr>
-        <w:lastRenderedPageBreak/>
-        <w:t xml:space="preserve">im Axon ein Impuls </w:t>
+        <w:t xml:space="preserve">den) wird die anstehende Spannung in allen eingehenden Dendriten abgefragt und aufsummiert. Falls die Auslösespannung erreicht ist, wird im Axon ein Impuls </w:t>
       </w:r>
       <w:r>
         <w:rPr>
@@ -2376,6 +2560,7 @@
         <w:rPr>
           <w:lang w:val="de-DE"/>
         </w:rPr>
+        <w:lastRenderedPageBreak/>
         <w:t>benstehende Abbildung zeigt verschiedene Arten von Verz</w:t>
       </w:r>
       <w:r>
@@ -2462,7 +2647,6 @@
         <w:rPr>
           <w:lang w:val="de-DE"/>
         </w:rPr>
-        <w:lastRenderedPageBreak/>
         <w:t>Bei zusammenlaufenden Verzweigungen werden die eingehenden Signale addiert und das Sum</w:t>
       </w:r>
       <w:r>
@@ -2664,23 +2848,35 @@
       </w:pPr>
       <w:bookmarkStart w:id="12" w:name="_Ref26969928"/>
       <w:bookmarkStart w:id="13" w:name="_Toc35466073"/>
-      <w:r>
-        <w:t xml:space="preserve">Aspekte des </w:t>
-      </w:r>
+      <w:proofErr w:type="spellStart"/>
+      <w:r>
+        <w:t>Aspekte</w:t>
+      </w:r>
+      <w:proofErr w:type="spellEnd"/>
+      <w:r>
+        <w:t xml:space="preserve"> des </w:t>
+      </w:r>
+      <w:proofErr w:type="spellStart"/>
       <w:r>
         <w:t>dynamische</w:t>
       </w:r>
       <w:r>
         <w:t>n</w:t>
       </w:r>
-      <w:r>
-        <w:t xml:space="preserve"> Modell</w:t>
+      <w:proofErr w:type="spellEnd"/>
+      <w:r>
+        <w:t xml:space="preserve"> </w:t>
+      </w:r>
+      <w:proofErr w:type="spellStart"/>
+      <w:r>
+        <w:t>Modell</w:t>
       </w:r>
       <w:bookmarkEnd w:id="12"/>
       <w:r>
         <w:t>s</w:t>
       </w:r>
       <w:bookmarkEnd w:id="13"/>
+      <w:proofErr w:type="spellEnd"/>
     </w:p>
     <w:p>
       <w:pPr>
@@ -3022,7 +3218,14 @@
         <w:rPr>
           <w:lang w:val="de-DE"/>
         </w:rPr>
-        <w:t xml:space="preserve"> (im Programm </w:t>
+        <w:t xml:space="preserve"> </w:t>
+      </w:r>
+      <w:r>
+        <w:rPr>
+          <w:lang w:val="de-DE"/>
+        </w:rPr>
+        <w:lastRenderedPageBreak/>
+        <w:t xml:space="preserve">(im Programm </w:t>
       </w:r>
       <w:r>
         <w:rPr>
@@ -3125,7 +3328,6 @@
         <w:rPr>
           <w:lang w:val="de-DE"/>
         </w:rPr>
-        <w:lastRenderedPageBreak/>
         <w:t>D</w:t>
       </w:r>
       <w:r>
@@ -3654,7 +3856,21 @@
         <w:rPr>
           <w:lang w:val="de-DE"/>
         </w:rPr>
-        <w:t>Time resolution:</w:t>
+        <w:t xml:space="preserve">Time </w:t>
+      </w:r>
+      <w:proofErr w:type="spellStart"/>
+      <w:r>
+        <w:rPr>
+          <w:lang w:val="de-DE"/>
+        </w:rPr>
+        <w:t>resolution</w:t>
+      </w:r>
+      <w:proofErr w:type="spellEnd"/>
+      <w:r>
+        <w:rPr>
+          <w:lang w:val="de-DE"/>
+        </w:rPr>
+        <w:t>:</w:t>
       </w:r>
       <w:r>
         <w:rPr>
@@ -3903,13 +4119,34 @@
         <w:rPr>
           <w:lang w:val="de-DE"/>
         </w:rPr>
-        <w:t>Die Fortpflanzung der Signale in den Dendriten wird durch die farbliche Veränderung der Abschnitte des Dendriten visualisiert. Im unerregten Zustand ist das Innere eines Dendriten schwarz. Je höher das Spannungspotential ist, umso stärker ist der Rotanteil des Abschnitts. Sind diese Abschnitte relativ kurz, dann wirkt die Bewegung flüssig und gleichmäßig. Sind sie relativ lang, dann sind Abstufungen zu erkennen und die Bewegung wirkt eckig und ungleichförmig. Die Länge der Abschnitte hängt ab von der eingestellten Ausbreitungsgeschwindigkeit (Pulse speed</w:t>
-      </w:r>
-      <w:r>
-        <w:rPr>
-          <w:lang w:val="de-DE"/>
-        </w:rPr>
-        <w:t xml:space="preserve">) und der zeitlichen Auflösung  (Time resolution) </w:t>
+        <w:t xml:space="preserve">Die Fortpflanzung der Signale in den Dendriten wird durch die farbliche Veränderung der Abschnitte des Dendriten visualisiert. Im unerregten Zustand ist das Innere eines Dendriten schwarz. Je höher das Spannungspotential ist, umso stärker ist der Rotanteil des Abschnitts. Sind diese Abschnitte relativ kurz, dann wirkt die Bewegung flüssig und gleichmäßig. Sind sie relativ lang, dann sind Abstufungen zu erkennen und die Bewegung wirkt eckig und ungleichförmig. Die </w:t>
+      </w:r>
+      <w:r>
+        <w:rPr>
+          <w:lang w:val="de-DE"/>
+        </w:rPr>
+        <w:lastRenderedPageBreak/>
+        <w:t>Länge der Abschnitte hängt ab von der eingestellten Ausbreitungsgeschwindigkeit (Pulse speed</w:t>
+      </w:r>
+      <w:r>
+        <w:rPr>
+          <w:lang w:val="de-DE"/>
+        </w:rPr>
+        <w:t xml:space="preserve">) und der zeitlichen Auflösung  (Time </w:t>
+      </w:r>
+      <w:proofErr w:type="spellStart"/>
+      <w:r>
+        <w:rPr>
+          <w:lang w:val="de-DE"/>
+        </w:rPr>
+        <w:t>resolution</w:t>
+      </w:r>
+      <w:proofErr w:type="spellEnd"/>
+      <w:r>
+        <w:rPr>
+          <w:lang w:val="de-DE"/>
+        </w:rPr>
+        <w:t xml:space="preserve">) </w:t>
       </w:r>
       <w:r>
         <w:rPr>
@@ -4073,7 +4310,6 @@
         <w:rPr>
           <w:lang w:val="de-DE"/>
         </w:rPr>
-        <w:lastRenderedPageBreak/>
         <w:t>Außerdem</w:t>
       </w:r>
       <w:r>
@@ -4572,8 +4808,16 @@
         <w:rPr>
           <w:lang w:val="de-DE"/>
         </w:rPr>
-        <w:t>, sowie TriggerSounds</w:t>
-      </w:r>
+        <w:t xml:space="preserve">, sowie </w:t>
+      </w:r>
+      <w:proofErr w:type="spellStart"/>
+      <w:r>
+        <w:rPr>
+          <w:lang w:val="de-DE"/>
+        </w:rPr>
+        <w:t>TriggerSounds</w:t>
+      </w:r>
+      <w:proofErr w:type="spellEnd"/>
     </w:p>
     <w:p>
       <w:pPr>
@@ -4586,11 +4830,19 @@
           <w:lang w:val="de-DE"/>
         </w:rPr>
       </w:pPr>
-      <w:r>
-        <w:rPr>
-          <w:lang w:val="de-DE"/>
-        </w:rPr>
-        <w:t>AutoOpen: Wenn diese Option aktiv ist, wird das zuletzt bearbeitete Modell sowie die Zoomstufe und die Position auf der Arbeitsfläche abgespeichert und beim nächsten Programmstart automatisch wiederhergestellt. Wenn die Option deaktiviert ist, startet das Programm mit einem Minimalmodell bestehend aus zwei Neuronen.</w:t>
+      <w:proofErr w:type="spellStart"/>
+      <w:r>
+        <w:rPr>
+          <w:lang w:val="de-DE"/>
+        </w:rPr>
+        <w:t>AutoOpen</w:t>
+      </w:r>
+      <w:proofErr w:type="spellEnd"/>
+      <w:r>
+        <w:rPr>
+          <w:lang w:val="de-DE"/>
+        </w:rPr>
+        <w:t>: Wenn diese Option aktiv ist, wird das zuletzt bearbeitete Modell sowie die Zoomstufe und die Position auf der Arbeitsfläche abgespeichert und beim nächsten Programmstart automatisch wiederhergestellt. Wenn die Option deaktiviert ist, startet das Programm mit einem Minimalmodell bestehend aus zwei Neuronen.</w:t>
       </w:r>
     </w:p>
     <w:p>
@@ -4605,6 +4857,7 @@
         <w:rPr>
           <w:lang w:val="de-DE"/>
         </w:rPr>
+        <w:lastRenderedPageBreak/>
         <w:t>Aktion</w:t>
       </w:r>
       <w:r>
@@ -4704,7 +4957,6 @@
         <w:rPr>
           <w:lang w:val="de-DE"/>
         </w:rPr>
-        <w:lastRenderedPageBreak/>
         <w:t xml:space="preserve">Wie viele Elemente </w:t>
       </w:r>
       <w:r>
@@ -5201,7 +5453,31 @@
           <w:shd w:val="clear" w:color="auto" w:fill="FFFFFF"/>
           <w:lang w:val="de-DE"/>
         </w:rPr>
-        <w:t>die Zoomstufe so an dass das Modell komplett und ausreichend groß sichtbar ist.</w:t>
+        <w:t xml:space="preserve">die Zoomstufe so </w:t>
+      </w:r>
+      <w:proofErr w:type="gramStart"/>
+      <w:r>
+        <w:rPr>
+          <w:rFonts w:ascii="Segoe UI" w:hAnsi="Segoe UI" w:cs="Segoe UI"/>
+          <w:color w:val="24292E"/>
+          <w:sz w:val="21"/>
+          <w:szCs w:val="21"/>
+          <w:shd w:val="clear" w:color="auto" w:fill="FFFFFF"/>
+          <w:lang w:val="de-DE"/>
+        </w:rPr>
+        <w:t>an</w:t>
+      </w:r>
+      <w:proofErr w:type="gramEnd"/>
+      <w:r>
+        <w:rPr>
+          <w:rFonts w:ascii="Segoe UI" w:hAnsi="Segoe UI" w:cs="Segoe UI"/>
+          <w:color w:val="24292E"/>
+          <w:sz w:val="21"/>
+          <w:szCs w:val="21"/>
+          <w:shd w:val="clear" w:color="auto" w:fill="FFFFFF"/>
+          <w:lang w:val="de-DE"/>
+        </w:rPr>
+        <w:t xml:space="preserve"> dass das Modell komplett und ausreichend groß sichtbar ist.</w:t>
       </w:r>
     </w:p>
     <w:p>
@@ -5217,6 +5493,7 @@
         <w:rPr>
           <w:lang w:val="de-DE"/>
         </w:rPr>
+        <w:lastRenderedPageBreak/>
         <w:t>Statuszeile</w:t>
       </w:r>
       <w:bookmarkEnd w:id="22"/>
@@ -5353,7 +5630,6 @@
         <w:rPr>
           <w:lang w:val="de-DE"/>
         </w:rPr>
-        <w:lastRenderedPageBreak/>
         <w:t>Buttons um das Modell in Einzelschritten (Taktrate der Modellberechnung) laufen zu lassen, das Modell zu starten und das Modell anzuhalten</w:t>
       </w:r>
     </w:p>
@@ -5946,6 +6222,7 @@
         <w:rPr>
           <w:lang w:val="de-DE"/>
         </w:rPr>
+        <w:lastRenderedPageBreak/>
         <w:t>Input-Neuronen keine eingehenden und Output-Neuronen keine ausgehenden Verbindun</w:t>
       </w:r>
       <w:r>
@@ -6016,7 +6293,6 @@
         <w:rPr>
           <w:lang w:val="de-DE"/>
         </w:rPr>
-        <w:lastRenderedPageBreak/>
         <w:t>Die Elemente des statischen Modells können prinzipiell beliebig auf einer zweidimensionalen Ebene angeordnet werden. Es ist in der Regel sinnvoll, die Input-Neuronen an einer oder mehre</w:t>
       </w:r>
       <w:r>
@@ -6706,7 +6982,19 @@
         <w:rPr>
           <w:lang w:val="de-DE"/>
         </w:rPr>
-        <w:t xml:space="preserve"> gerade befindet unterschiedliche Funktionen anbietet.</w:t>
+        <w:t xml:space="preserve"> gerade befindet</w:t>
+      </w:r>
+      <w:r>
+        <w:rPr>
+          <w:lang w:val="de-DE"/>
+        </w:rPr>
+        <w:t>,</w:t>
+      </w:r>
+      <w:r>
+        <w:rPr>
+          <w:lang w:val="de-DE"/>
+        </w:rPr>
+        <w:t xml:space="preserve"> unterschiedliche Funktionen anbietet.</w:t>
       </w:r>
     </w:p>
     <w:p>
@@ -6749,7 +7037,19 @@
         <w:rPr>
           <w:lang w:val="de-DE"/>
         </w:rPr>
-        <w:t xml:space="preserve">eines Input Neurons die Pulsfrequenz dieses Neurons einstellen </w:t>
+        <w:t>eines Input</w:t>
+      </w:r>
+      <w:r>
+        <w:rPr>
+          <w:lang w:val="de-DE"/>
+        </w:rPr>
+        <w:t>-</w:t>
+      </w:r>
+      <w:r>
+        <w:rPr>
+          <w:lang w:val="de-DE"/>
+        </w:rPr>
+        <w:t xml:space="preserve">Neurons die Pulsfrequenz dieses Neurons einstellen </w:t>
       </w:r>
     </w:p>
     <w:p>
@@ -6767,13 +7067,27 @@
         <w:rPr>
           <w:lang w:val="de-DE"/>
         </w:rPr>
-        <w:t xml:space="preserve">eines Neurons diesem </w:t>
-      </w:r>
-      <w:r>
-        <w:rPr>
-          <w:lang w:val="de-DE"/>
-        </w:rPr>
-        <w:t>neue Dendriten hinzufügen</w:t>
+        <w:t xml:space="preserve">eines Neurons </w:t>
+      </w:r>
+      <w:proofErr w:type="gramStart"/>
+      <w:r>
+        <w:rPr>
+          <w:lang w:val="de-DE"/>
+        </w:rPr>
+        <w:t xml:space="preserve">diesem </w:t>
+      </w:r>
+      <w:r>
+        <w:rPr>
+          <w:lang w:val="de-DE"/>
+        </w:rPr>
+        <w:t>neue Dendriten</w:t>
+      </w:r>
+      <w:proofErr w:type="gramEnd"/>
+      <w:r>
+        <w:rPr>
+          <w:lang w:val="de-DE"/>
+        </w:rPr>
+        <w:t xml:space="preserve"> hinzufügen</w:t>
       </w:r>
     </w:p>
     <w:p>
@@ -6792,6 +7106,7 @@
           <w:noProof/>
           <w:lang w:val="de-DE"/>
         </w:rPr>
+        <w:lastRenderedPageBreak/>
         <w:drawing>
           <wp:anchor distT="0" distB="0" distL="114300" distR="114300" simplePos="0" relativeHeight="251658752" behindDoc="0" locked="0" layoutInCell="1" allowOverlap="1" wp14:anchorId="4EDFB316" wp14:editId="696EBB94">
             <wp:simplePos x="0" y="0"/>
@@ -6918,19 +7233,7 @@
         <w:rPr>
           <w:lang w:val="de-DE"/>
         </w:rPr>
-        <w:t xml:space="preserve">eines Neurons </w:t>
-      </w:r>
-      <w:r>
-        <w:rPr>
-          <w:lang w:val="de-DE"/>
-        </w:rPr>
-        <w:t>ein akustisches Signal definieren, das mit beim triggern des Neurons ausgelöst wird.</w:t>
-      </w:r>
-      <w:r>
-        <w:rPr>
-          <w:lang w:val="de-DE"/>
-        </w:rPr>
-        <w:t xml:space="preserve"> </w:t>
+        <w:t>ein Input-Neuron in ein normales Neuron umwandeln und umgekehrt. Die Umwandlung eines normalen Neurons in ein Input-Neuron ist allerdings nur möglich, wenn das Neuron keine eingehenden Dendriten besitzt.</w:t>
       </w:r>
     </w:p>
     <w:p>
@@ -6948,300 +7251,19 @@
         <w:rPr>
           <w:lang w:val="de-DE"/>
         </w:rPr>
-        <w:t>etc.</w:t>
-      </w:r>
-    </w:p>
-    <w:p>
-      <w:pPr>
-        <w:rPr>
-          <w:lang w:val="de-DE"/>
-        </w:rPr>
-      </w:pPr>
-      <w:r>
-        <w:rPr>
-          <w:lang w:val="de-DE"/>
-        </w:rPr>
-        <w:lastRenderedPageBreak/>
-        <w:t xml:space="preserve">Objekte des Modells können über das </w:t>
-      </w:r>
-      <w:r>
-        <w:rPr>
-          <w:lang w:val="de-DE"/>
-        </w:rPr>
-        <w:t xml:space="preserve">Kontextmenü </w:t>
-      </w:r>
-      <w:r>
-        <w:rPr>
-          <w:lang w:val="de-DE"/>
-        </w:rPr>
-        <w:t xml:space="preserve">auch </w:t>
-      </w:r>
-      <w:r>
-        <w:rPr>
-          <w:lang w:val="de-DE"/>
-        </w:rPr>
-        <w:t>wieder entfernt werden</w:t>
-      </w:r>
-      <w:r>
-        <w:rPr>
-          <w:lang w:val="de-DE"/>
-        </w:rPr>
-        <w:t xml:space="preserve"> („Remove“)</w:t>
-      </w:r>
-      <w:r>
-        <w:rPr>
-          <w:lang w:val="de-DE"/>
-        </w:rPr>
-        <w:t xml:space="preserve">. </w:t>
-      </w:r>
-    </w:p>
-    <w:p>
-      <w:pPr>
-        <w:rPr>
-          <w:lang w:val="de-DE"/>
-        </w:rPr>
-      </w:pPr>
-      <w:r>
-        <w:rPr>
-          <w:lang w:val="de-DE"/>
-        </w:rPr>
-        <w:t xml:space="preserve">Die </w:t>
-      </w:r>
-      <w:r>
-        <w:rPr>
-          <w:lang w:val="de-DE"/>
-        </w:rPr>
-        <w:t xml:space="preserve">nebenstehende </w:t>
-      </w:r>
-      <w:r>
-        <w:rPr>
-          <w:lang w:val="de-DE"/>
-        </w:rPr>
-        <w:t xml:space="preserve">Abbildung zeigt das </w:t>
-      </w:r>
-      <w:r>
-        <w:rPr>
-          <w:lang w:val="de-DE"/>
-        </w:rPr>
-        <w:t>Kon</w:t>
-      </w:r>
-      <w:r>
-        <w:rPr>
-          <w:lang w:val="de-DE"/>
-        </w:rPr>
-        <w:softHyphen/>
-      </w:r>
-      <w:r>
-        <w:rPr>
-          <w:lang w:val="de-DE"/>
-        </w:rPr>
-        <w:t xml:space="preserve">textmenü </w:t>
-      </w:r>
-      <w:r>
-        <w:rPr>
-          <w:lang w:val="de-DE"/>
-        </w:rPr>
-        <w:t>der Ver</w:t>
-      </w:r>
-      <w:r>
-        <w:rPr>
-          <w:lang w:val="de-DE"/>
-        </w:rPr>
-        <w:softHyphen/>
-      </w:r>
-      <w:r>
-        <w:rPr>
-          <w:lang w:val="de-DE"/>
-        </w:rPr>
-        <w:t>bindung zwischen zwei Neuro</w:t>
-      </w:r>
-      <w:r>
-        <w:rPr>
-          <w:lang w:val="de-DE"/>
-        </w:rPr>
-        <w:softHyphen/>
-      </w:r>
-      <w:r>
-        <w:rPr>
-          <w:lang w:val="de-DE"/>
-        </w:rPr>
-        <w:t xml:space="preserve">nen. </w:t>
-      </w:r>
-    </w:p>
-    <w:p>
-      <w:pPr>
-        <w:rPr>
-          <w:lang w:val="de-DE"/>
-        </w:rPr>
-      </w:pPr>
-      <w:r>
-        <w:rPr>
-          <w:lang w:val="de-DE"/>
-        </w:rPr>
-        <w:t xml:space="preserve">Die Option „Add output neuron“ erzeugt an der Stelle, an der sich der </w:t>
-      </w:r>
-      <w:r>
-        <w:rPr>
-          <w:lang w:val="de-DE"/>
-        </w:rPr>
-        <w:t>Maus-Cursor</w:t>
-      </w:r>
-      <w:r>
-        <w:rPr>
-          <w:lang w:val="de-DE"/>
-        </w:rPr>
-        <w:t xml:space="preserve"> gera</w:t>
-      </w:r>
-      <w:r>
-        <w:rPr>
-          <w:lang w:val="de-DE"/>
-        </w:rPr>
-        <w:softHyphen/>
-      </w:r>
-      <w:r>
-        <w:rPr>
-          <w:lang w:val="de-DE"/>
-        </w:rPr>
-        <w:t>d</w:t>
-      </w:r>
-      <w:r>
-        <w:rPr>
-          <w:lang w:val="de-DE"/>
-        </w:rPr>
-        <w:t xml:space="preserve">e </w:t>
-      </w:r>
-      <w:r>
-        <w:rPr>
-          <w:lang w:val="de-DE"/>
-        </w:rPr>
-        <w:t>befin</w:t>
-      </w:r>
-      <w:r>
-        <w:rPr>
-          <w:lang w:val="de-DE"/>
-        </w:rPr>
-        <w:softHyphen/>
-      </w:r>
-      <w:r>
-        <w:rPr>
-          <w:lang w:val="de-DE"/>
-        </w:rPr>
-        <w:t>det,</w:t>
-      </w:r>
-      <w:r>
-        <w:rPr>
-          <w:lang w:val="de-DE"/>
-        </w:rPr>
-        <w:t xml:space="preserve"> einen Verzeigungspunkt und hängt </w:t>
-      </w:r>
-      <w:r>
-        <w:rPr>
-          <w:lang w:val="de-DE"/>
-        </w:rPr>
-        <w:t>einen ausgehenden Dend</w:t>
-      </w:r>
-      <w:r>
-        <w:rPr>
-          <w:lang w:val="de-DE"/>
-        </w:rPr>
-        <w:softHyphen/>
-      </w:r>
-      <w:r>
-        <w:rPr>
-          <w:lang w:val="de-DE"/>
-        </w:rPr>
-        <w:t>riten an.</w:t>
-      </w:r>
-    </w:p>
-    <w:p>
-      <w:pPr>
-        <w:rPr>
-          <w:lang w:val="de-DE"/>
-        </w:rPr>
-      </w:pPr>
-      <w:r>
-        <w:rPr>
-          <w:lang w:val="de-DE"/>
-        </w:rPr>
-        <w:t>Die Option „Add input neuron“ erzeugt auf gleiche Weise ein</w:t>
-      </w:r>
-      <w:r>
-        <w:rPr>
-          <w:lang w:val="de-DE"/>
-        </w:rPr>
-        <w:t>e ausgehende Verzweigung</w:t>
-      </w:r>
-      <w:r>
-        <w:rPr>
-          <w:lang w:val="de-DE"/>
-        </w:rPr>
-        <w:t>.</w:t>
-      </w:r>
-    </w:p>
-    <w:p>
-      <w:pPr>
-        <w:rPr>
-          <w:lang w:val="de-DE"/>
-        </w:rPr>
-      </w:pPr>
-      <w:r>
-        <w:rPr>
-          <w:lang w:val="de-DE"/>
-        </w:rPr>
-        <w:t>Mit „Insert neuron“ wird ein normales Neu</w:t>
-      </w:r>
-      <w:r>
-        <w:rPr>
-          <w:lang w:val="de-DE"/>
-        </w:rPr>
-        <w:softHyphen/>
-      </w:r>
-      <w:r>
-        <w:rPr>
-          <w:lang w:val="de-DE"/>
-        </w:rPr>
-        <w:t>ron erzeugt, das an der Cursor-Position in die Ver</w:t>
-      </w:r>
-      <w:r>
-        <w:rPr>
-          <w:lang w:val="de-DE"/>
-        </w:rPr>
-        <w:softHyphen/>
-      </w:r>
-      <w:r>
-        <w:rPr>
-          <w:lang w:val="de-DE"/>
-        </w:rPr>
-        <w:t xml:space="preserve">bindung eingefügt wird. </w:t>
-      </w:r>
-    </w:p>
-    <w:p>
-      <w:pPr>
-        <w:pStyle w:val="berschrift3"/>
-        <w:rPr>
-          <w:lang w:val="de-DE"/>
-        </w:rPr>
-      </w:pPr>
-      <w:bookmarkStart w:id="34" w:name="_Toc35466086"/>
-      <w:r>
-        <w:rPr>
-          <w:lang w:val="de-DE"/>
-        </w:rPr>
-        <w:t>Mausrad</w:t>
-      </w:r>
-      <w:bookmarkEnd w:id="34"/>
-    </w:p>
-    <w:p>
-      <w:pPr>
-        <w:rPr>
-          <w:lang w:val="de-DE"/>
-        </w:rPr>
-      </w:pPr>
-      <w:r>
-        <w:rPr>
-          <w:lang w:val="de-DE"/>
-        </w:rPr>
-        <w:t>Mit dem Mausrad kann gezoomt werden.</w:t>
+        <w:t xml:space="preserve">eines Neurons </w:t>
+      </w:r>
+      <w:r>
+        <w:rPr>
+          <w:lang w:val="de-DE"/>
+        </w:rPr>
+        <w:t>ein akustisches Signal definieren, das mit beim triggern des Neurons ausgelöst wird.</w:t>
+      </w:r>
+      <w:r>
+        <w:rPr>
+          <w:lang w:val="de-DE"/>
+        </w:rPr>
+        <w:t xml:space="preserve"> </w:t>
       </w:r>
     </w:p>
     <w:p>
@@ -7259,31 +7281,299 @@
         <w:rPr>
           <w:lang w:val="de-DE"/>
         </w:rPr>
-        <w:t xml:space="preserve">Das Mausrad nach vorne </w:t>
-      </w:r>
-      <w:r>
-        <w:rPr>
-          <w:lang w:val="de-DE"/>
-        </w:rPr>
-        <w:t>bewegen,</w:t>
-      </w:r>
-      <w:r>
-        <w:rPr>
-          <w:lang w:val="de-DE"/>
-        </w:rPr>
-        <w:t xml:space="preserve"> um </w:t>
-      </w:r>
-      <w:r>
-        <w:rPr>
-          <w:lang w:val="de-DE"/>
-        </w:rPr>
-        <w:t xml:space="preserve">das Modell </w:t>
-      </w:r>
-      <w:r>
-        <w:rPr>
-          <w:lang w:val="de-DE"/>
-        </w:rPr>
-        <w:t>zu vergrößern</w:t>
+        <w:t>etc.</w:t>
+      </w:r>
+    </w:p>
+    <w:p>
+      <w:pPr>
+        <w:rPr>
+          <w:lang w:val="de-DE"/>
+        </w:rPr>
+      </w:pPr>
+      <w:r>
+        <w:rPr>
+          <w:lang w:val="de-DE"/>
+        </w:rPr>
+        <w:t xml:space="preserve">Objekte des Modells können über das </w:t>
+      </w:r>
+      <w:r>
+        <w:rPr>
+          <w:lang w:val="de-DE"/>
+        </w:rPr>
+        <w:t xml:space="preserve">Kontextmenü </w:t>
+      </w:r>
+      <w:r>
+        <w:rPr>
+          <w:lang w:val="de-DE"/>
+        </w:rPr>
+        <w:t xml:space="preserve">auch </w:t>
+      </w:r>
+      <w:r>
+        <w:rPr>
+          <w:lang w:val="de-DE"/>
+        </w:rPr>
+        <w:t>wieder entfernt werden</w:t>
+      </w:r>
+      <w:r>
+        <w:rPr>
+          <w:lang w:val="de-DE"/>
+        </w:rPr>
+        <w:t xml:space="preserve"> („Remove“)</w:t>
+      </w:r>
+      <w:r>
+        <w:rPr>
+          <w:lang w:val="de-DE"/>
+        </w:rPr>
+        <w:t xml:space="preserve">. </w:t>
+      </w:r>
+    </w:p>
+    <w:p>
+      <w:pPr>
+        <w:rPr>
+          <w:lang w:val="de-DE"/>
+        </w:rPr>
+      </w:pPr>
+      <w:r>
+        <w:rPr>
+          <w:lang w:val="de-DE"/>
+        </w:rPr>
+        <w:t xml:space="preserve">Die </w:t>
+      </w:r>
+      <w:r>
+        <w:rPr>
+          <w:lang w:val="de-DE"/>
+        </w:rPr>
+        <w:t xml:space="preserve">nebenstehende </w:t>
+      </w:r>
+      <w:r>
+        <w:rPr>
+          <w:lang w:val="de-DE"/>
+        </w:rPr>
+        <w:t xml:space="preserve">Abbildung zeigt das </w:t>
+      </w:r>
+      <w:r>
+        <w:rPr>
+          <w:lang w:val="de-DE"/>
+        </w:rPr>
+        <w:t>Kon</w:t>
+      </w:r>
+      <w:r>
+        <w:rPr>
+          <w:lang w:val="de-DE"/>
+        </w:rPr>
+        <w:softHyphen/>
+      </w:r>
+      <w:r>
+        <w:rPr>
+          <w:lang w:val="de-DE"/>
+        </w:rPr>
+        <w:t xml:space="preserve">textmenü </w:t>
+      </w:r>
+      <w:r>
+        <w:rPr>
+          <w:lang w:val="de-DE"/>
+        </w:rPr>
+        <w:t>der Ver</w:t>
+      </w:r>
+      <w:r>
+        <w:rPr>
+          <w:lang w:val="de-DE"/>
+        </w:rPr>
+        <w:softHyphen/>
+      </w:r>
+      <w:r>
+        <w:rPr>
+          <w:lang w:val="de-DE"/>
+        </w:rPr>
+        <w:t>bindung zwischen zwei Neuro</w:t>
+      </w:r>
+      <w:r>
+        <w:rPr>
+          <w:lang w:val="de-DE"/>
+        </w:rPr>
+        <w:softHyphen/>
+      </w:r>
+      <w:r>
+        <w:rPr>
+          <w:lang w:val="de-DE"/>
+        </w:rPr>
+        <w:t xml:space="preserve">nen. </w:t>
+      </w:r>
+    </w:p>
+    <w:p>
+      <w:pPr>
+        <w:rPr>
+          <w:lang w:val="de-DE"/>
+        </w:rPr>
+      </w:pPr>
+      <w:r>
+        <w:rPr>
+          <w:lang w:val="de-DE"/>
+        </w:rPr>
+        <w:t xml:space="preserve">Die Option „Add output neuron“ erzeugt an der Stelle, an der sich der </w:t>
+      </w:r>
+      <w:r>
+        <w:rPr>
+          <w:lang w:val="de-DE"/>
+        </w:rPr>
+        <w:t>Maus-Cursor</w:t>
+      </w:r>
+      <w:r>
+        <w:rPr>
+          <w:lang w:val="de-DE"/>
+        </w:rPr>
+        <w:t xml:space="preserve"> gera</w:t>
+      </w:r>
+      <w:r>
+        <w:rPr>
+          <w:lang w:val="de-DE"/>
+        </w:rPr>
+        <w:softHyphen/>
+      </w:r>
+      <w:r>
+        <w:rPr>
+          <w:lang w:val="de-DE"/>
+        </w:rPr>
+        <w:t>d</w:t>
+      </w:r>
+      <w:r>
+        <w:rPr>
+          <w:lang w:val="de-DE"/>
+        </w:rPr>
+        <w:t xml:space="preserve">e </w:t>
+      </w:r>
+      <w:r>
+        <w:rPr>
+          <w:lang w:val="de-DE"/>
+        </w:rPr>
+        <w:t>befin</w:t>
+      </w:r>
+      <w:r>
+        <w:rPr>
+          <w:lang w:val="de-DE"/>
+        </w:rPr>
+        <w:softHyphen/>
+      </w:r>
+      <w:r>
+        <w:rPr>
+          <w:lang w:val="de-DE"/>
+        </w:rPr>
+        <w:t>det,</w:t>
+      </w:r>
+      <w:r>
+        <w:rPr>
+          <w:lang w:val="de-DE"/>
+        </w:rPr>
+        <w:t xml:space="preserve"> einen Verzeigungspunkt und hängt </w:t>
+      </w:r>
+      <w:r>
+        <w:rPr>
+          <w:lang w:val="de-DE"/>
+        </w:rPr>
+        <w:t>einen ausgehenden Dend</w:t>
+      </w:r>
+      <w:r>
+        <w:rPr>
+          <w:lang w:val="de-DE"/>
+        </w:rPr>
+        <w:softHyphen/>
+      </w:r>
+      <w:r>
+        <w:rPr>
+          <w:lang w:val="de-DE"/>
+        </w:rPr>
+        <w:t>riten an.</w:t>
+      </w:r>
+    </w:p>
+    <w:p>
+      <w:pPr>
+        <w:rPr>
+          <w:lang w:val="de-DE"/>
+        </w:rPr>
+      </w:pPr>
+      <w:r>
+        <w:rPr>
+          <w:lang w:val="de-DE"/>
+        </w:rPr>
+        <w:t>Die Option „Add input neuron“ erzeugt auf gleiche Weise ein</w:t>
+      </w:r>
+      <w:r>
+        <w:rPr>
+          <w:lang w:val="de-DE"/>
+        </w:rPr>
+        <w:t>e ausgehende Verzweigung</w:t>
+      </w:r>
+      <w:r>
+        <w:rPr>
+          <w:lang w:val="de-DE"/>
+        </w:rPr>
+        <w:t>.</w:t>
+      </w:r>
+    </w:p>
+    <w:p>
+      <w:pPr>
+        <w:rPr>
+          <w:lang w:val="de-DE"/>
+        </w:rPr>
+      </w:pPr>
+      <w:r>
+        <w:rPr>
+          <w:lang w:val="de-DE"/>
+        </w:rPr>
+        <w:t>Mit „Insert neuron“ wird ein normales Neu</w:t>
+      </w:r>
+      <w:r>
+        <w:rPr>
+          <w:lang w:val="de-DE"/>
+        </w:rPr>
+        <w:softHyphen/>
+      </w:r>
+      <w:r>
+        <w:rPr>
+          <w:lang w:val="de-DE"/>
+        </w:rPr>
+        <w:t>ron erzeugt, das an der Cursor-Position in die Ver</w:t>
+      </w:r>
+      <w:r>
+        <w:rPr>
+          <w:lang w:val="de-DE"/>
+        </w:rPr>
+        <w:softHyphen/>
+      </w:r>
+      <w:r>
+        <w:rPr>
+          <w:lang w:val="de-DE"/>
+        </w:rPr>
+        <w:t xml:space="preserve">bindung eingefügt wird. </w:t>
+      </w:r>
+    </w:p>
+    <w:p>
+      <w:pPr>
+        <w:pStyle w:val="berschrift3"/>
+        <w:rPr>
+          <w:lang w:val="de-DE"/>
+        </w:rPr>
+      </w:pPr>
+      <w:bookmarkStart w:id="34" w:name="_Toc35466086"/>
+      <w:r>
+        <w:rPr>
+          <w:lang w:val="de-DE"/>
+        </w:rPr>
+        <w:t>Mausrad</w:t>
+      </w:r>
+      <w:bookmarkEnd w:id="34"/>
+    </w:p>
+    <w:p>
+      <w:pPr>
+        <w:rPr>
+          <w:lang w:val="de-DE"/>
+        </w:rPr>
+      </w:pPr>
+      <w:r>
+        <w:rPr>
+          <w:lang w:val="de-DE"/>
+        </w:rPr>
+        <w:t>Mit dem Mausrad kann gezoomt werden.</w:t>
       </w:r>
     </w:p>
     <w:p>
@@ -7301,6 +7591,48 @@
         <w:rPr>
           <w:lang w:val="de-DE"/>
         </w:rPr>
+        <w:t xml:space="preserve">Das Mausrad nach vorne </w:t>
+      </w:r>
+      <w:r>
+        <w:rPr>
+          <w:lang w:val="de-DE"/>
+        </w:rPr>
+        <w:t>bewegen,</w:t>
+      </w:r>
+      <w:r>
+        <w:rPr>
+          <w:lang w:val="de-DE"/>
+        </w:rPr>
+        <w:t xml:space="preserve"> um </w:t>
+      </w:r>
+      <w:r>
+        <w:rPr>
+          <w:lang w:val="de-DE"/>
+        </w:rPr>
+        <w:t xml:space="preserve">das Modell </w:t>
+      </w:r>
+      <w:r>
+        <w:rPr>
+          <w:lang w:val="de-DE"/>
+        </w:rPr>
+        <w:t>zu vergrößern</w:t>
+      </w:r>
+    </w:p>
+    <w:p>
+      <w:pPr>
+        <w:pStyle w:val="Listenabsatz"/>
+        <w:numPr>
+          <w:ilvl w:val="0"/>
+          <w:numId w:val="2"/>
+        </w:numPr>
+        <w:rPr>
+          <w:lang w:val="de-DE"/>
+        </w:rPr>
+      </w:pPr>
+      <w:r>
+        <w:rPr>
+          <w:lang w:val="de-DE"/>
+        </w:rPr>
         <w:t xml:space="preserve">Das Mausrad nach hinten bewegen, um </w:t>
       </w:r>
       <w:r>
@@ -7564,6 +7896,7 @@
         <w:rPr>
           <w:lang w:val="de-DE"/>
         </w:rPr>
+        <w:lastRenderedPageBreak/>
         <w:t>hergehenden Absatz beschrieben farblich markiert. So</w:t>
       </w:r>
       <w:r>
@@ -7749,14 +8082,7 @@
         <w:rPr>
           <w:lang w:val="de-DE"/>
         </w:rPr>
-        <w:t xml:space="preserve">liert, sondern die Verbindungen zwischen Neuronen werden so behandelt, als würden die </w:t>
-      </w:r>
-      <w:r>
-        <w:rPr>
-          <w:lang w:val="de-DE"/>
-        </w:rPr>
-        <w:lastRenderedPageBreak/>
-        <w:t>Dendriten unmittelbar in ein nachfolgendes Neuron einmünden. Auch von Details der Axone, wie die Myelinscheide oder die Ranvier-Schnürringe wird abstrahiert.</w:t>
+        <w:t>liert, sondern die Verbindungen zwischen Neuronen werden so behandelt, als würden die Dendriten unmittelbar in ein nachfolgendes Neuron einmünden. Auch von Details der Axone, wie die Myelinscheide oder die Ranvier-Schnürringe wird abstrahiert.</w:t>
       </w:r>
     </w:p>
     <w:p>
@@ -8224,7 +8550,21 @@
         <w:rPr>
           <w:lang w:val="de-DE"/>
         </w:rPr>
-        <w:t xml:space="preserve">nput-Neuron ist in diesem Sinne ein Objekt, aber auch jeder Verzeigungs- oder Knickpunkt von Dendriten und jeder Dendritenabschnitt zwischen solchen Punkten, bzw. Neuronen. </w:t>
+        <w:t xml:space="preserve">nput-Neuron ist in diesem Sinne ein Objekt, aber auch jeder Verzeigungs- oder Knickpunkt von Dendriten und jeder </w:t>
+      </w:r>
+      <w:proofErr w:type="spellStart"/>
+      <w:r>
+        <w:rPr>
+          <w:lang w:val="de-DE"/>
+        </w:rPr>
+        <w:t>Dendritenabschnitt</w:t>
+      </w:r>
+      <w:proofErr w:type="spellEnd"/>
+      <w:r>
+        <w:rPr>
+          <w:lang w:val="de-DE"/>
+        </w:rPr>
+        <w:t xml:space="preserve"> zwischen solchen Punkten, bzw. Neuronen. </w:t>
       </w:r>
       <w:r>
         <w:rPr>
@@ -8295,7 +8635,21 @@
         <w:rPr>
           <w:lang w:val="de-DE"/>
         </w:rPr>
-        <w:t xml:space="preserve"> des Modells (time resolution). </w:t>
+        <w:t xml:space="preserve"> des Modells (time </w:t>
+      </w:r>
+      <w:proofErr w:type="spellStart"/>
+      <w:r>
+        <w:rPr>
+          <w:lang w:val="de-DE"/>
+        </w:rPr>
+        <w:t>resolution</w:t>
+      </w:r>
+      <w:proofErr w:type="spellEnd"/>
+      <w:r>
+        <w:rPr>
+          <w:lang w:val="de-DE"/>
+        </w:rPr>
+        <w:t xml:space="preserve">). </w:t>
       </w:r>
     </w:p>
     <w:p>
@@ -8326,6 +8680,7 @@
         <w:rPr>
           <w:lang w:val="de-DE"/>
         </w:rPr>
+        <w:lastRenderedPageBreak/>
         <w:t>A</w:t>
       </w:r>
       <w:r>
@@ -8524,7 +8879,6 @@
           <w:szCs w:val="24"/>
           <w:lang w:val="de-DE"/>
         </w:rPr>
-        <w:lastRenderedPageBreak/>
         <w:t>Das Kapitel „Offene Punkte“, das mögliche Erweiterungen, Fragen und bekannte Fehler enthalten hat, wurde aus dem Dokument entfernt. Die offenen Punkte werden jetzt ausschließlich in GitHub verwaltet.</w:t>
       </w:r>
       <w:r>
@@ -8600,8 +8954,9 @@
           <w:szCs w:val="24"/>
           <w:lang w:val="de-DE"/>
         </w:rPr>
-        <w:t>GitHub Issue #17 „</w:t>
-      </w:r>
+        <w:t xml:space="preserve">GitHub </w:t>
+      </w:r>
+      <w:proofErr w:type="spellStart"/>
       <w:r>
         <w:rPr>
           <w:b/>
@@ -8610,8 +8965,9 @@
           <w:szCs w:val="24"/>
           <w:lang w:val="de-DE"/>
         </w:rPr>
-        <w:t>Center model</w:t>
-      </w:r>
+        <w:t>Issue</w:t>
+      </w:r>
+      <w:proofErr w:type="spellEnd"/>
       <w:r>
         <w:rPr>
           <w:b/>
@@ -8620,7 +8976,7 @@
           <w:szCs w:val="24"/>
           <w:lang w:val="de-DE"/>
         </w:rPr>
-        <w:t>“ wurde implementiert, s</w:t>
+        <w:t xml:space="preserve"> #17 „</w:t>
       </w:r>
       <w:r>
         <w:rPr>
@@ -8630,7 +8986,7 @@
           <w:szCs w:val="24"/>
           <w:lang w:val="de-DE"/>
         </w:rPr>
-        <w:t>iehe</w:t>
+        <w:t>Center model</w:t>
       </w:r>
       <w:r>
         <w:rPr>
@@ -8640,7 +8996,7 @@
           <w:szCs w:val="24"/>
           <w:lang w:val="de-DE"/>
         </w:rPr>
-        <w:t xml:space="preserve"> </w:t>
+        <w:t>“ wurde implementiert, s</w:t>
       </w:r>
       <w:r>
         <w:rPr>
@@ -8650,7 +9006,7 @@
           <w:szCs w:val="24"/>
           <w:lang w:val="de-DE"/>
         </w:rPr>
-        <w:t>Kap</w:t>
+        <w:t>iehe</w:t>
       </w:r>
       <w:r>
         <w:rPr>
@@ -8660,7 +9016,7 @@
           <w:szCs w:val="24"/>
           <w:lang w:val="de-DE"/>
         </w:rPr>
-        <w:t xml:space="preserve">itel </w:t>
+        <w:t xml:space="preserve"> </w:t>
       </w:r>
       <w:r>
         <w:rPr>
@@ -8670,7 +9026,7 @@
           <w:szCs w:val="24"/>
           <w:lang w:val="de-DE"/>
         </w:rPr>
-        <w:fldChar w:fldCharType="begin"/>
+        <w:t>Kap</w:t>
       </w:r>
       <w:r>
         <w:rPr>
@@ -8680,7 +9036,7 @@
           <w:szCs w:val="24"/>
           <w:lang w:val="de-DE"/>
         </w:rPr>
-        <w:instrText xml:space="preserve"> REF _Ref35699660 \r \h </w:instrText>
+        <w:t xml:space="preserve">itel </w:t>
       </w:r>
       <w:r>
         <w:rPr>
@@ -8690,6 +9046,7 @@
           <w:szCs w:val="24"/>
           <w:lang w:val="de-DE"/>
         </w:rPr>
+        <w:fldChar w:fldCharType="begin"/>
       </w:r>
       <w:r>
         <w:rPr>
@@ -8699,7 +9056,7 @@
           <w:szCs w:val="24"/>
           <w:lang w:val="de-DE"/>
         </w:rPr>
-        <w:fldChar w:fldCharType="separate"/>
+        <w:instrText xml:space="preserve"> REF _Ref35699660 \r \h </w:instrText>
       </w:r>
       <w:r>
         <w:rPr>
@@ -8709,7 +9066,6 @@
           <w:szCs w:val="24"/>
           <w:lang w:val="de-DE"/>
         </w:rPr>
-        <w:t>4.1.2</w:t>
       </w:r>
       <w:r>
         <w:rPr>
@@ -8719,7 +9075,7 @@
           <w:szCs w:val="24"/>
           <w:lang w:val="de-DE"/>
         </w:rPr>
-        <w:fldChar w:fldCharType="end"/>
+        <w:fldChar w:fldCharType="separate"/>
       </w:r>
       <w:r>
         <w:rPr>
@@ -8729,7 +9085,7 @@
           <w:szCs w:val="24"/>
           <w:lang w:val="de-DE"/>
         </w:rPr>
-        <w:t>.</w:t>
+        <w:t>4.1.2</w:t>
       </w:r>
       <w:r>
         <w:rPr>
@@ -8739,7 +9095,49 @@
           <w:szCs w:val="24"/>
           <w:lang w:val="de-DE"/>
         </w:rPr>
-        <w:t xml:space="preserve"> Ich habe den Verdacht, dass beim automatischen Öffnen des zuletzt gespeicherten Modells (siehe Issue #2), dieses nicht sichtbar ist, weil es aus irgendeinem Grund außerhalb des Fensters landet. Falls diese Vermutung zutrifft, kann das Modell mit dieser Funktion wieder sichtbar gemacht werden. Auch unabhängig von dieser Fehleranalyse kann die Funktion nützlich sein, wenn man versehentlich das Modell ins „Nirwana“ verschoben hat und Mühe hat, sie wieder zu finden.</w:t>
+        <w:fldChar w:fldCharType="end"/>
+      </w:r>
+      <w:r>
+        <w:rPr>
+          <w:b/>
+          <w:bCs/>
+          <w:sz w:val="24"/>
+          <w:szCs w:val="24"/>
+          <w:lang w:val="de-DE"/>
+        </w:rPr>
+        <w:t>.</w:t>
+      </w:r>
+      <w:r>
+        <w:rPr>
+          <w:b/>
+          <w:bCs/>
+          <w:sz w:val="24"/>
+          <w:szCs w:val="24"/>
+          <w:lang w:val="de-DE"/>
+        </w:rPr>
+        <w:t xml:space="preserve"> Ich habe den Verdacht, dass beim automatischen Öffnen des zuletzt gespeicherten Modells (siehe </w:t>
+      </w:r>
+      <w:proofErr w:type="spellStart"/>
+      <w:r>
+        <w:rPr>
+          <w:b/>
+          <w:bCs/>
+          <w:sz w:val="24"/>
+          <w:szCs w:val="24"/>
+          <w:lang w:val="de-DE"/>
+        </w:rPr>
+        <w:t>Issue</w:t>
+      </w:r>
+      <w:proofErr w:type="spellEnd"/>
+      <w:r>
+        <w:rPr>
+          <w:b/>
+          <w:bCs/>
+          <w:sz w:val="24"/>
+          <w:szCs w:val="24"/>
+          <w:lang w:val="de-DE"/>
+        </w:rPr>
+        <w:t xml:space="preserve"> #2), dieses nicht sichtbar ist, weil es aus irgendeinem Grund außerhalb des Fensters landet. Falls diese Vermutung zutrifft, kann das Modell mit dieser Funktion wieder sichtbar gemacht werden. Auch unabhängig von dieser Fehleranalyse kann die Funktion nützlich sein, wenn man versehentlich das Modell ins „Nirwana“ verschoben hat und Mühe hat, sie wieder zu finden.</w:t>
       </w:r>
     </w:p>
     <w:p>
@@ -8777,7 +9175,29 @@
           <w:szCs w:val="24"/>
           <w:lang w:val="de-DE"/>
         </w:rPr>
-        <w:t>Um dem Problem mit Issue #2 „Zuletzt gespeichertes Modell automatisch öffnen“ auf den Grund zu gehen wurden weitere Fehlerabfragen eingebaut. Es kann beim Starten des Programms ein Meldungsfenster erscheinen. Gegebenenfalls bitte mir melden.</w:t>
+        <w:t xml:space="preserve">Um dem Problem mit </w:t>
+      </w:r>
+      <w:proofErr w:type="spellStart"/>
+      <w:r>
+        <w:rPr>
+          <w:b/>
+          <w:bCs/>
+          <w:sz w:val="24"/>
+          <w:szCs w:val="24"/>
+          <w:lang w:val="de-DE"/>
+        </w:rPr>
+        <w:t>Issue</w:t>
+      </w:r>
+      <w:proofErr w:type="spellEnd"/>
+      <w:r>
+        <w:rPr>
+          <w:b/>
+          <w:bCs/>
+          <w:sz w:val="24"/>
+          <w:szCs w:val="24"/>
+          <w:lang w:val="de-DE"/>
+        </w:rPr>
+        <w:t xml:space="preserve"> #2 „Zuletzt gespeichertes Modell automatisch öffnen“ auf den Grund zu gehen wurden weitere Fehlerabfragen eingebaut. Es kann beim Starten des Programms ein Meldungsfenster erscheinen. Gegebenenfalls bitte mir melden.</w:t>
       </w:r>
     </w:p>
     <w:p>
@@ -8815,7 +9235,29 @@
           <w:szCs w:val="24"/>
           <w:lang w:val="de-DE"/>
         </w:rPr>
-        <w:t>Bei jeder Änderung der Pulsfrequenz eines Inputneurons wird das gesamte Modell zurückgesetzt, d.h. die Spannungspegel aller Neuronen und Dendriten werden auf 0 gesetzt. Damit starten das Modell immer mit reproduzierbaren Ausgangsbedingungen. Siehe Issue #14 „Andocken von Bereichen (kohärent oder different) - Eigenfrequenz“</w:t>
+        <w:t xml:space="preserve">Bei jeder Änderung der Pulsfrequenz eines Inputneurons wird das gesamte Modell zurückgesetzt, d.h. die Spannungspegel aller Neuronen und Dendriten werden auf 0 gesetzt. Damit starten das Modell immer mit reproduzierbaren Ausgangsbedingungen. Siehe </w:t>
+      </w:r>
+      <w:proofErr w:type="spellStart"/>
+      <w:r>
+        <w:rPr>
+          <w:b/>
+          <w:bCs/>
+          <w:sz w:val="24"/>
+          <w:szCs w:val="24"/>
+          <w:lang w:val="de-DE"/>
+        </w:rPr>
+        <w:t>Issue</w:t>
+      </w:r>
+      <w:proofErr w:type="spellEnd"/>
+      <w:r>
+        <w:rPr>
+          <w:b/>
+          <w:bCs/>
+          <w:sz w:val="24"/>
+          <w:szCs w:val="24"/>
+          <w:lang w:val="de-DE"/>
+        </w:rPr>
+        <w:t xml:space="preserve"> #14 „Andocken von Bereichen (kohärent oder different) - Eigenfrequenz“</w:t>
       </w:r>
       <w:r>
         <w:rPr>
@@ -8912,7 +9354,40 @@
           <w:szCs w:val="24"/>
           <w:lang w:val="de-DE"/>
         </w:rPr>
-        <w:t xml:space="preserve">GitHub Issue #5: Ab dieser Version wird keine readme.txt-Datei mehr mit ausgeliefert, sondern alle Neuerungen werden in der Dokumentation (diese Word-Datei) beschrieben. </w:t>
+        <w:t xml:space="preserve">GitHub </w:t>
+      </w:r>
+      <w:proofErr w:type="spellStart"/>
+      <w:r>
+        <w:rPr>
+          <w:b/>
+          <w:bCs/>
+          <w:sz w:val="24"/>
+          <w:szCs w:val="24"/>
+          <w:lang w:val="de-DE"/>
+        </w:rPr>
+        <w:t>Issue</w:t>
+      </w:r>
+      <w:proofErr w:type="spellEnd"/>
+      <w:r>
+        <w:rPr>
+          <w:b/>
+          <w:bCs/>
+          <w:sz w:val="24"/>
+          <w:szCs w:val="24"/>
+          <w:lang w:val="de-DE"/>
+        </w:rPr>
+        <w:t xml:space="preserve"> #5: Ab dieser Version wird keine readme.txt-Datei mehr mit ausgeliefert, sondern alle Neuerungen werden in der Dokumentation (diese Word-Datei) </w:t>
+      </w:r>
+      <w:r>
+        <w:rPr>
+          <w:b/>
+          <w:bCs/>
+          <w:sz w:val="24"/>
+          <w:szCs w:val="24"/>
+          <w:lang w:val="de-DE"/>
+        </w:rPr>
+        <w:lastRenderedPageBreak/>
+        <w:t xml:space="preserve">beschrieben. </w:t>
       </w:r>
       <w:r>
         <w:rPr>
@@ -8948,7 +9423,29 @@
           <w:szCs w:val="24"/>
           <w:lang w:val="de-DE"/>
         </w:rPr>
-        <w:t xml:space="preserve">GitHub Issue #15: Die Pulsrate von Input-Neuronen kann jetzt sehr einfach und in kleinen Schritten verändert werden, indem man den Maus-Cursor über das Input-Neuron bringt und die +/- Tasten der Tastatur betätigt. Siehe Kapitel </w:t>
+        <w:t xml:space="preserve">GitHub </w:t>
+      </w:r>
+      <w:proofErr w:type="spellStart"/>
+      <w:r>
+        <w:rPr>
+          <w:b/>
+          <w:bCs/>
+          <w:sz w:val="24"/>
+          <w:szCs w:val="24"/>
+          <w:lang w:val="de-DE"/>
+        </w:rPr>
+        <w:t>Issue</w:t>
+      </w:r>
+      <w:proofErr w:type="spellEnd"/>
+      <w:r>
+        <w:rPr>
+          <w:b/>
+          <w:bCs/>
+          <w:sz w:val="24"/>
+          <w:szCs w:val="24"/>
+          <w:lang w:val="de-DE"/>
+        </w:rPr>
+        <w:t xml:space="preserve"> #15: Die Pulsrate von Input-Neuronen kann jetzt sehr einfach und in kleinen Schritten verändert werden, indem man den Maus-Cursor über das Input-Neuron bringt und die +/- Tasten der Tastatur betätigt. Siehe Kapitel </w:t>
       </w:r>
       <w:r>
         <w:rPr>
@@ -9053,7 +9550,29 @@
           <w:szCs w:val="24"/>
           <w:lang w:val="de-DE"/>
         </w:rPr>
-        <w:t xml:space="preserve">GitHub Issue #1: Eine neue Funktion wurde implementiert, die das Modell nach (unbeabsichtigten Schleifen) durchsucht. Siehe Kapitel </w:t>
+        <w:t xml:space="preserve">GitHub </w:t>
+      </w:r>
+      <w:proofErr w:type="spellStart"/>
+      <w:r>
+        <w:rPr>
+          <w:b/>
+          <w:bCs/>
+          <w:sz w:val="24"/>
+          <w:szCs w:val="24"/>
+          <w:lang w:val="de-DE"/>
+        </w:rPr>
+        <w:t>Issue</w:t>
+      </w:r>
+      <w:proofErr w:type="spellEnd"/>
+      <w:r>
+        <w:rPr>
+          <w:b/>
+          <w:bCs/>
+          <w:sz w:val="24"/>
+          <w:szCs w:val="24"/>
+          <w:lang w:val="de-DE"/>
+        </w:rPr>
+        <w:t xml:space="preserve"> #1: Eine neue Funktion wurde implementiert, die das Modell nach (unbeabsichtigten Schleifen) durchsucht. Siehe Kapitel </w:t>
       </w:r>
       <w:r>
         <w:rPr>
@@ -12452,7 +12971,7 @@
 </file>
 
 <file path=customXml/itemProps1.xml><?xml version="1.0" encoding="utf-8"?>
-<ds:datastoreItem xmlns:ds="http://schemas.openxmlformats.org/officeDocument/2006/customXml" ds:itemID="{2207D9CF-07B9-45D9-A5AA-8DDEDE85F430}">
+<ds:datastoreItem xmlns:ds="http://schemas.openxmlformats.org/officeDocument/2006/customXml" ds:itemID="{20F7C1D1-65C4-484A-B2A3-027B9DE70ABE}">
   <ds:schemaRefs>
     <ds:schemaRef ds:uri="http://schemas.openxmlformats.org/officeDocument/2006/bibliography"/>
   </ds:schemaRefs>

</xml_diff>

<commit_message>
Selection & more. Running.
</commit_message>
<xml_diff>
--- a/NNet/NNetSimu-Userdocu.docx
+++ b/NNet/NNetSimu-Userdocu.docx
@@ -284,7 +284,7 @@
           <w:szCs w:val="24"/>
           <w:lang w:val="de-DE"/>
         </w:rPr>
-        <w:instrText xml:space="preserve"> REF _Ref35699660 \r \h </w:instrText>
+        <w:instrText xml:space="preserve"> REF _Ref37455193 \r \h </w:instrText>
       </w:r>
       <w:r>
         <w:rPr>
@@ -303,7 +303,7 @@
           <w:szCs w:val="24"/>
           <w:lang w:val="de-DE"/>
         </w:rPr>
-        <w:instrText xml:space="preserve"> \* MERGEFORMAT </w:instrText>
+        <w:fldChar w:fldCharType="separate"/>
       </w:r>
       <w:r>
         <w:rPr>
@@ -313,7 +313,7 @@
           <w:szCs w:val="24"/>
           <w:lang w:val="de-DE"/>
         </w:rPr>
-        <w:fldChar w:fldCharType="separate"/>
+        <w:t>4.1.3</w:t>
       </w:r>
       <w:r>
         <w:rPr>
@@ -323,7 +323,7 @@
           <w:szCs w:val="24"/>
           <w:lang w:val="de-DE"/>
         </w:rPr>
-        <w:t>4.1.2</w:t>
+        <w:fldChar w:fldCharType="end"/>
       </w:r>
       <w:r>
         <w:rPr>
@@ -333,7 +333,7 @@
           <w:szCs w:val="24"/>
           <w:lang w:val="de-DE"/>
         </w:rPr>
-        <w:fldChar w:fldCharType="end"/>
+        <w:t>.</w:t>
       </w:r>
       <w:r>
         <w:rPr>
@@ -343,7 +343,7 @@
           <w:szCs w:val="24"/>
           <w:lang w:val="de-DE"/>
         </w:rPr>
-        <w:t>.</w:t>
+        <w:t xml:space="preserve"> Sie ist quasi ein Abfallprodukt der Analyse-Funktionen.</w:t>
       </w:r>
     </w:p>
     <w:p>
@@ -421,6 +421,7 @@
           <w:szCs w:val="24"/>
           <w:lang w:val="de-DE"/>
         </w:rPr>
+        <w:instrText xml:space="preserve"> \* MERGEFORMAT </w:instrText>
       </w:r>
       <w:r>
         <w:rPr>
@@ -430,7 +431,6 @@
           <w:szCs w:val="24"/>
           <w:lang w:val="de-DE"/>
         </w:rPr>
-        <w:instrText xml:space="preserve"> \* MERGEFORMAT </w:instrText>
       </w:r>
       <w:r>
         <w:rPr>
@@ -500,9 +500,18 @@
           <w:szCs w:val="24"/>
           <w:lang w:val="de-DE"/>
         </w:rPr>
-        <w:t xml:space="preserve">löschen, an dieser Stelle ein neues Neuron erzeugen und mit dem Axon des gelöschten Input-Neurons verbinden. </w:t>
-      </w:r>
-      <w:r>
+        <w:t>löschen, an dieser Stelle ein neues Neuron erzeugen und mit dem Axon des gelöschten Input-Neurons verbinden.</w:t>
+      </w:r>
+    </w:p>
+    <w:p>
+      <w:pPr>
+        <w:pStyle w:val="Listenabsatz"/>
+        <w:numPr>
+          <w:ilvl w:val="0"/>
+          <w:numId w:val="28"/>
+        </w:numPr>
+        <w:ind w:left="714" w:hanging="357"/>
+        <w:contextualSpacing w:val="0"/>
         <w:rPr>
           <w:b/>
           <w:bCs/>
@@ -510,463 +519,597 @@
           <w:szCs w:val="24"/>
           <w:lang w:val="de-DE"/>
         </w:rPr>
-        <w:br/>
-      </w:r>
-    </w:p>
-    <w:p>
-      <w:pPr>
-        <w:pStyle w:val="berschrift1"/>
-        <w:rPr>
-          <w:lang w:val="de-DE"/>
-        </w:rPr>
-      </w:pPr>
-      <w:r>
-        <w:rPr>
-          <w:lang w:val="de-DE"/>
-        </w:rPr>
-        <w:t>Einleitung</w:t>
-      </w:r>
-      <w:bookmarkStart w:id="0" w:name="_GoBack"/>
-      <w:bookmarkEnd w:id="0"/>
-    </w:p>
-    <w:p>
-      <w:pPr>
-        <w:rPr>
-          <w:lang w:val="de-DE"/>
-        </w:rPr>
-      </w:pPr>
-      <w:r>
-        <w:rPr>
-          <w:lang w:val="de-DE"/>
-        </w:rPr>
-        <w:t xml:space="preserve">NNetSimu </w:t>
-      </w:r>
-      <w:r>
-        <w:rPr>
-          <w:lang w:val="de-DE"/>
-        </w:rPr>
-        <w:t>ist eine Simulation natürlicher neuronaler Netzwerke, wie zum Beispiel des mensch</w:t>
-      </w:r>
-      <w:r>
-        <w:rPr>
-          <w:lang w:val="de-DE"/>
-        </w:rPr>
-        <w:softHyphen/>
-      </w:r>
-      <w:r>
-        <w:rPr>
-          <w:lang w:val="de-DE"/>
-        </w:rPr>
-        <w:t xml:space="preserve">lichen Gehirns. </w:t>
-      </w:r>
-      <w:r>
-        <w:rPr>
-          <w:lang w:val="de-DE"/>
-        </w:rPr>
-        <w:t>Das Programm erlaubt es, ein Modell</w:t>
-      </w:r>
-      <w:r>
-        <w:rPr>
-          <w:lang w:val="de-DE"/>
-        </w:rPr>
-        <w:t xml:space="preserve"> zu </w:t>
-      </w:r>
-      <w:r>
-        <w:rPr>
-          <w:lang w:val="de-DE"/>
-        </w:rPr>
-        <w:t>e</w:t>
-      </w:r>
-      <w:r>
-        <w:rPr>
-          <w:lang w:val="de-DE"/>
-        </w:rPr>
-        <w:t xml:space="preserve">rstellen, das aus Neuronen und </w:t>
-      </w:r>
-      <w:r>
-        <w:rPr>
-          <w:lang w:val="de-DE"/>
-        </w:rPr>
-        <w:t>Ver</w:t>
-      </w:r>
-      <w:r>
-        <w:rPr>
-          <w:lang w:val="de-DE"/>
-        </w:rPr>
-        <w:softHyphen/>
-      </w:r>
-      <w:r>
-        <w:rPr>
-          <w:lang w:val="de-DE"/>
-        </w:rPr>
-        <w:t xml:space="preserve">bindungen zwischen diesen </w:t>
-      </w:r>
-      <w:r>
-        <w:rPr>
-          <w:lang w:val="de-DE"/>
-        </w:rPr>
-        <w:t>Neuronen besteht,</w:t>
-      </w:r>
-      <w:r>
-        <w:rPr>
-          <w:lang w:val="de-DE"/>
-        </w:rPr>
-        <w:t xml:space="preserve"> und das dynamische Verhalten des Modells zu beobachten.</w:t>
-      </w:r>
-      <w:r>
-        <w:rPr>
-          <w:lang w:val="de-DE"/>
-        </w:rPr>
-        <w:t xml:space="preserve"> NNetSimu muss notwendigerweise die Komplexität biologischer Systeme stark vereinfachen (siehe Kapitel </w:t>
-      </w:r>
-      <w:r>
-        <w:rPr>
-          <w:lang w:val="de-DE"/>
-        </w:rPr>
-        <w:fldChar w:fldCharType="begin"/>
-      </w:r>
-      <w:r>
-        <w:rPr>
-          <w:lang w:val="de-DE"/>
-        </w:rPr>
-        <w:instrText xml:space="preserve"> REF _Ref27085203 \r \h  \* MERGEFORMAT </w:instrText>
-      </w:r>
-      <w:r>
-        <w:rPr>
-          <w:lang w:val="de-DE"/>
-        </w:rPr>
-      </w:r>
-      <w:r>
-        <w:rPr>
-          <w:lang w:val="de-DE"/>
-        </w:rPr>
-        <w:fldChar w:fldCharType="separate"/>
-      </w:r>
-      <w:r>
-        <w:rPr>
-          <w:lang w:val="de-DE"/>
-        </w:rPr>
-        <w:t>4.6</w:t>
-      </w:r>
-      <w:r>
-        <w:rPr>
-          <w:lang w:val="de-DE"/>
-        </w:rPr>
-        <w:fldChar w:fldCharType="end"/>
-      </w:r>
-      <w:r>
-        <w:rPr>
-          <w:lang w:val="de-DE"/>
-        </w:rPr>
-        <w:t xml:space="preserve">). </w:t>
-      </w:r>
-    </w:p>
-    <w:p>
-      <w:pPr>
-        <w:rPr>
-          <w:lang w:val="de-DE"/>
-        </w:rPr>
-      </w:pPr>
-      <w:r>
-        <w:rPr>
-          <w:lang w:val="de-DE"/>
-        </w:rPr>
-        <w:t>Das vorliegende Dokument bezieht sich ausschließlich auf die in NNetS</w:t>
-      </w:r>
-      <w:r>
-        <w:rPr>
-          <w:lang w:val="de-DE"/>
-        </w:rPr>
-        <w:t>i</w:t>
-      </w:r>
-      <w:r>
-        <w:rPr>
-          <w:lang w:val="de-DE"/>
-        </w:rPr>
-        <w:t>mu implementierten Elemente. Aussagen der Art „es gibt drei Arten von …“ sind deshalb nicht als Behauptungen über biologische Systeme zu verstehen (dort ist die Vielfalt meist höher), sondern lediglich als Beschreibungen der aktuell im Programm NNetSimu implementierten Funktionalität.</w:t>
-      </w:r>
-    </w:p>
-    <w:p>
-      <w:pPr>
-        <w:pStyle w:val="berschrift1"/>
-      </w:pPr>
-      <w:bookmarkStart w:id="1" w:name="_Ref23111910"/>
-      <w:bookmarkStart w:id="2" w:name="_Toc35466065"/>
-      <w:r>
-        <w:lastRenderedPageBreak/>
-        <w:t>D</w:t>
-      </w:r>
-      <w:r>
-        <w:t xml:space="preserve">ie </w:t>
-      </w:r>
-      <w:r>
-        <w:rPr>
-          <w:lang w:val="de-DE"/>
-        </w:rPr>
-        <w:t>Elemente</w:t>
-      </w:r>
-      <w:r>
-        <w:t xml:space="preserve"> des</w:t>
-      </w:r>
-      <w:r>
-        <w:t xml:space="preserve"> </w:t>
-      </w:r>
-      <w:proofErr w:type="spellStart"/>
-      <w:r>
-        <w:t>Modell</w:t>
-      </w:r>
-      <w:bookmarkEnd w:id="1"/>
-      <w:r>
-        <w:t>s</w:t>
-      </w:r>
-      <w:bookmarkEnd w:id="2"/>
-      <w:proofErr w:type="spellEnd"/>
-    </w:p>
-    <w:p>
-      <w:pPr>
-        <w:pStyle w:val="berschrift2"/>
-        <w:rPr>
-          <w:lang w:val="de-DE"/>
-        </w:rPr>
-      </w:pPr>
-      <w:bookmarkStart w:id="3" w:name="_Toc35466066"/>
-      <w:r>
-        <w:rPr>
-          <w:lang w:val="de-DE"/>
-        </w:rPr>
-        <w:t>Statisches und dynamisches Modell</w:t>
-      </w:r>
-      <w:bookmarkEnd w:id="3"/>
-    </w:p>
-    <w:p>
-      <w:pPr>
-        <w:rPr>
-          <w:lang w:val="de-DE"/>
-        </w:rPr>
-      </w:pPr>
-      <w:r>
-        <w:rPr>
-          <w:lang w:val="de-DE"/>
-        </w:rPr>
-        <w:t>NNetSimu zeigt ein Modell eines neuronalen Netzwerks an, das statische und dynamische Aspek</w:t>
-      </w:r>
-      <w:r>
-        <w:rPr>
-          <w:lang w:val="de-DE"/>
-        </w:rPr>
-        <w:softHyphen/>
-      </w:r>
-      <w:r>
-        <w:rPr>
-          <w:lang w:val="de-DE"/>
-        </w:rPr>
-        <w:t>te enthält. Das statische Modell</w:t>
-      </w:r>
-      <w:r>
-        <w:rPr>
-          <w:lang w:val="de-DE"/>
-        </w:rPr>
-        <w:t xml:space="preserve"> </w:t>
-      </w:r>
-      <w:r>
-        <w:rPr>
-          <w:lang w:val="de-DE"/>
-        </w:rPr>
-        <w:t>be</w:t>
-      </w:r>
-      <w:r>
-        <w:rPr>
-          <w:lang w:val="de-DE"/>
-        </w:rPr>
-        <w:t>schreibt</w:t>
-      </w:r>
-      <w:r>
-        <w:rPr>
-          <w:lang w:val="de-DE"/>
-        </w:rPr>
-        <w:t xml:space="preserve"> </w:t>
-      </w:r>
-      <w:r>
-        <w:rPr>
-          <w:lang w:val="de-DE"/>
-        </w:rPr>
-        <w:t xml:space="preserve">eine Anzahl </w:t>
-      </w:r>
-      <w:r>
-        <w:rPr>
-          <w:lang w:val="de-DE"/>
-        </w:rPr>
-        <w:t>verschiedene</w:t>
-      </w:r>
-      <w:r>
-        <w:rPr>
-          <w:lang w:val="de-DE"/>
-        </w:rPr>
-        <w:t>r</w:t>
-      </w:r>
-      <w:r>
-        <w:rPr>
-          <w:lang w:val="de-DE"/>
-        </w:rPr>
-        <w:t xml:space="preserve"> Neuronen </w:t>
-      </w:r>
-      <w:r>
-        <w:rPr>
-          <w:lang w:val="de-DE"/>
-        </w:rPr>
-        <w:t>mit ihren jewei</w:t>
-      </w:r>
-      <w:r>
-        <w:rPr>
-          <w:lang w:val="de-DE"/>
-        </w:rPr>
-        <w:softHyphen/>
-      </w:r>
-      <w:r>
-        <w:rPr>
-          <w:lang w:val="de-DE"/>
-        </w:rPr>
-        <w:t xml:space="preserve">ligen Positionen auf der Arbeitsfläche sowie </w:t>
-      </w:r>
-      <w:r>
-        <w:rPr>
-          <w:lang w:val="de-DE"/>
-        </w:rPr>
-        <w:t xml:space="preserve">Verbindungen zwischen </w:t>
-      </w:r>
-      <w:r>
-        <w:rPr>
-          <w:lang w:val="de-DE"/>
-        </w:rPr>
-        <w:t>den Neuronen.</w:t>
-      </w:r>
-    </w:p>
-    <w:p>
-      <w:pPr>
-        <w:rPr>
-          <w:lang w:val="de-DE"/>
-        </w:rPr>
-      </w:pPr>
-      <w:r>
-        <w:rPr>
-          <w:lang w:val="de-DE"/>
-        </w:rPr>
-        <w:t xml:space="preserve">Das </w:t>
-      </w:r>
+      </w:pPr>
       <w:r>
         <w:rPr>
           <w:b/>
           <w:bCs/>
-          <w:lang w:val="de-DE"/>
-        </w:rPr>
-        <w:t>statische Modell</w:t>
-      </w:r>
-      <w:r>
-        <w:rPr>
-          <w:lang w:val="de-DE"/>
-        </w:rPr>
-        <w:t xml:space="preserve"> kann durch den Benutzer </w:t>
-      </w:r>
-      <w:r>
-        <w:rPr>
-          <w:lang w:val="de-DE"/>
-        </w:rPr>
-        <w:t>v</w:t>
-      </w:r>
-      <w:r>
-        <w:rPr>
-          <w:lang w:val="de-DE"/>
-        </w:rPr>
-        <w:t>erändert werden, z.B. durch das Hinzufügen wei</w:t>
-      </w:r>
-      <w:r>
-        <w:rPr>
-          <w:lang w:val="de-DE"/>
-        </w:rPr>
-        <w:softHyphen/>
-      </w:r>
-      <w:r>
-        <w:rPr>
-          <w:lang w:val="de-DE"/>
-        </w:rPr>
-        <w:t>terer Neuronen oder das Verändern ihrer Position</w:t>
-      </w:r>
-      <w:r>
-        <w:rPr>
-          <w:lang w:val="de-DE"/>
-        </w:rPr>
-        <w:t>, siehe Ka</w:t>
-      </w:r>
-      <w:r>
-        <w:rPr>
-          <w:lang w:val="de-DE"/>
-        </w:rPr>
-        <w:t>pitel</w:t>
-      </w:r>
-      <w:r>
-        <w:rPr>
-          <w:lang w:val="de-DE"/>
-        </w:rPr>
-        <w:t xml:space="preserve"> </w:t>
-      </w:r>
-      <w:r>
-        <w:rPr>
-          <w:lang w:val="de-DE"/>
-        </w:rPr>
-        <w:fldChar w:fldCharType="begin"/>
-      </w:r>
-      <w:r>
-        <w:rPr>
-          <w:lang w:val="de-DE"/>
-        </w:rPr>
-        <w:instrText xml:space="preserve"> REF _Ref27082466 \r \h </w:instrText>
-      </w:r>
-      <w:r>
-        <w:rPr>
-          <w:lang w:val="de-DE"/>
-        </w:rPr>
-      </w:r>
-      <w:r>
-        <w:rPr>
-          <w:lang w:val="de-DE"/>
-        </w:rPr>
-        <w:fldChar w:fldCharType="separate"/>
-      </w:r>
-      <w:r>
-        <w:rPr>
-          <w:lang w:val="de-DE"/>
-        </w:rPr>
-        <w:t>4.3</w:t>
-      </w:r>
-      <w:r>
-        <w:rPr>
-          <w:lang w:val="de-DE"/>
-        </w:rPr>
-        <w:fldChar w:fldCharType="end"/>
-      </w:r>
-      <w:r>
-        <w:rPr>
-          <w:lang w:val="de-DE"/>
-        </w:rPr>
-        <w:t>.</w:t>
-      </w:r>
-    </w:p>
-    <w:p>
-      <w:pPr>
-        <w:rPr>
-          <w:lang w:val="de-DE"/>
-        </w:rPr>
-      </w:pPr>
-      <w:r>
-        <w:rPr>
-          <w:lang w:val="de-DE"/>
-        </w:rPr>
-        <w:t xml:space="preserve">Das </w:t>
+          <w:sz w:val="24"/>
+          <w:szCs w:val="24"/>
+          <w:lang w:val="de-DE"/>
+        </w:rPr>
+        <w:t>Eine weitere Funktion zur Analyse des Modells</w:t>
       </w:r>
       <w:r>
         <w:rPr>
           <w:b/>
           <w:bCs/>
+          <w:sz w:val="24"/>
+          <w:szCs w:val="24"/>
+          <w:lang w:val="de-DE"/>
+        </w:rPr>
+        <w:t>, die „entartete“ Dendriten findet,</w:t>
+      </w:r>
+      <w:r>
+        <w:rPr>
+          <w:b/>
+          <w:bCs/>
+          <w:sz w:val="24"/>
+          <w:szCs w:val="24"/>
+          <w:lang w:val="de-DE"/>
+        </w:rPr>
+        <w:t xml:space="preserve"> wurde implementiert</w:t>
+      </w:r>
+      <w:r>
+        <w:rPr>
+          <w:b/>
+          <w:bCs/>
+          <w:sz w:val="24"/>
+          <w:szCs w:val="24"/>
+          <w:lang w:val="de-DE"/>
+        </w:rPr>
+        <w:t xml:space="preserve">, siehe </w:t>
+      </w:r>
+      <w:r>
+        <w:rPr>
+          <w:b/>
+          <w:bCs/>
+          <w:sz w:val="24"/>
+          <w:szCs w:val="24"/>
+          <w:lang w:val="de-DE"/>
+        </w:rPr>
+        <w:fldChar w:fldCharType="begin"/>
+      </w:r>
+      <w:r>
+        <w:rPr>
+          <w:b/>
+          <w:bCs/>
+          <w:sz w:val="24"/>
+          <w:szCs w:val="24"/>
+          <w:lang w:val="de-DE"/>
+        </w:rPr>
+        <w:instrText xml:space="preserve"> REF _Ref37455027 \r \h </w:instrText>
+      </w:r>
+      <w:r>
+        <w:rPr>
+          <w:b/>
+          <w:bCs/>
+          <w:sz w:val="24"/>
+          <w:szCs w:val="24"/>
+          <w:lang w:val="de-DE"/>
+        </w:rPr>
+      </w:r>
+      <w:r>
+        <w:rPr>
+          <w:b/>
+          <w:bCs/>
+          <w:sz w:val="24"/>
+          <w:szCs w:val="24"/>
+          <w:lang w:val="de-DE"/>
+        </w:rPr>
+        <w:fldChar w:fldCharType="separate"/>
+      </w:r>
+      <w:r>
+        <w:rPr>
+          <w:b/>
+          <w:bCs/>
+          <w:sz w:val="24"/>
+          <w:szCs w:val="24"/>
+          <w:lang w:val="de-DE"/>
+        </w:rPr>
+        <w:t>4.1.2</w:t>
+      </w:r>
+      <w:r>
+        <w:rPr>
+          <w:b/>
+          <w:bCs/>
+          <w:sz w:val="24"/>
+          <w:szCs w:val="24"/>
+          <w:lang w:val="de-DE"/>
+        </w:rPr>
+        <w:fldChar w:fldCharType="end"/>
+      </w:r>
+    </w:p>
+    <w:p>
+      <w:pPr>
+        <w:pStyle w:val="Listenabsatz"/>
+        <w:numPr>
+          <w:ilvl w:val="0"/>
+          <w:numId w:val="28"/>
+        </w:numPr>
+        <w:ind w:left="714" w:hanging="357"/>
+        <w:contextualSpacing w:val="0"/>
+        <w:rPr>
+          <w:b/>
+          <w:bCs/>
+          <w:sz w:val="24"/>
+          <w:szCs w:val="24"/>
+          <w:lang w:val="de-DE"/>
+        </w:rPr>
+      </w:pPr>
+      <w:r>
+        <w:rPr>
+          <w:b/>
+          <w:bCs/>
+          <w:sz w:val="24"/>
+          <w:szCs w:val="24"/>
+          <w:lang w:val="de-DE"/>
+        </w:rPr>
+        <w:t>Der Editor hat verschiedene Methoden zum Erstellen und Bearbeiten einer „permanenten Auswahl“ bekommen. Die Möglichkeit zur permanenten Auswahl eine Menge von Objekten (Neuronen, Dendriten-Teilstücke) ist Voraussetzung für die Manipulation einer solchen Auswahl, z.B. Kopieren.</w:t>
+      </w:r>
+      <w:r>
+        <w:rPr>
+          <w:b/>
+          <w:bCs/>
+          <w:sz w:val="24"/>
+          <w:szCs w:val="24"/>
+          <w:lang w:val="de-DE"/>
+        </w:rPr>
+        <w:br/>
+      </w:r>
+    </w:p>
+    <w:p>
+      <w:pPr>
+        <w:pStyle w:val="berschrift1"/>
+        <w:rPr>
+          <w:lang w:val="de-DE"/>
+        </w:rPr>
+      </w:pPr>
+      <w:r>
+        <w:rPr>
+          <w:lang w:val="de-DE"/>
+        </w:rPr>
+        <w:t>Einleitung</w:t>
+      </w:r>
+    </w:p>
+    <w:p>
+      <w:pPr>
+        <w:rPr>
+          <w:lang w:val="de-DE"/>
+        </w:rPr>
+      </w:pPr>
+      <w:r>
+        <w:rPr>
+          <w:lang w:val="de-DE"/>
+        </w:rPr>
+        <w:t xml:space="preserve">NNetSimu </w:t>
+      </w:r>
+      <w:r>
+        <w:rPr>
+          <w:lang w:val="de-DE"/>
+        </w:rPr>
+        <w:t>ist eine Simulation natürlicher neuronaler Netzwerke, wie zum Beispiel des mensch</w:t>
+      </w:r>
+      <w:r>
+        <w:rPr>
+          <w:lang w:val="de-DE"/>
+        </w:rPr>
+        <w:softHyphen/>
+      </w:r>
+      <w:r>
+        <w:rPr>
+          <w:lang w:val="de-DE"/>
+        </w:rPr>
+        <w:t xml:space="preserve">lichen Gehirns. </w:t>
+      </w:r>
+      <w:r>
+        <w:rPr>
+          <w:lang w:val="de-DE"/>
+        </w:rPr>
+        <w:t>Das Programm erlaubt es, ein Modell</w:t>
+      </w:r>
+      <w:r>
+        <w:rPr>
+          <w:lang w:val="de-DE"/>
+        </w:rPr>
+        <w:t xml:space="preserve"> zu </w:t>
+      </w:r>
+      <w:r>
+        <w:rPr>
+          <w:lang w:val="de-DE"/>
+        </w:rPr>
+        <w:t>e</w:t>
+      </w:r>
+      <w:r>
+        <w:rPr>
+          <w:lang w:val="de-DE"/>
+        </w:rPr>
+        <w:t xml:space="preserve">rstellen, das aus Neuronen und </w:t>
+      </w:r>
+      <w:r>
+        <w:rPr>
+          <w:lang w:val="de-DE"/>
+        </w:rPr>
+        <w:t>Ver</w:t>
+      </w:r>
+      <w:r>
+        <w:rPr>
+          <w:lang w:val="de-DE"/>
+        </w:rPr>
+        <w:softHyphen/>
+      </w:r>
+      <w:r>
+        <w:rPr>
+          <w:lang w:val="de-DE"/>
+        </w:rPr>
+        <w:lastRenderedPageBreak/>
+        <w:t xml:space="preserve">bindungen zwischen diesen </w:t>
+      </w:r>
+      <w:r>
+        <w:rPr>
+          <w:lang w:val="de-DE"/>
+        </w:rPr>
+        <w:t>Neuronen besteht,</w:t>
+      </w:r>
+      <w:r>
+        <w:rPr>
+          <w:lang w:val="de-DE"/>
+        </w:rPr>
+        <w:t xml:space="preserve"> und das dynamische Verhalten des Modells zu beobachten.</w:t>
+      </w:r>
+      <w:r>
+        <w:rPr>
+          <w:lang w:val="de-DE"/>
+        </w:rPr>
+        <w:t xml:space="preserve"> NNetSimu muss notwendigerweise die Komplexität biologischer Systeme stark vereinfachen (siehe Kapitel </w:t>
+      </w:r>
+      <w:r>
+        <w:rPr>
+          <w:lang w:val="de-DE"/>
+        </w:rPr>
+        <w:fldChar w:fldCharType="begin"/>
+      </w:r>
+      <w:r>
+        <w:rPr>
+          <w:lang w:val="de-DE"/>
+        </w:rPr>
+        <w:instrText xml:space="preserve"> REF _Ref27085203 \r \h  \* MERGEFORMAT </w:instrText>
+      </w:r>
+      <w:r>
+        <w:rPr>
+          <w:lang w:val="de-DE"/>
+        </w:rPr>
+      </w:r>
+      <w:r>
+        <w:rPr>
+          <w:lang w:val="de-DE"/>
+        </w:rPr>
+        <w:fldChar w:fldCharType="separate"/>
+      </w:r>
+      <w:r>
+        <w:rPr>
+          <w:lang w:val="de-DE"/>
+        </w:rPr>
+        <w:t>4.6</w:t>
+      </w:r>
+      <w:r>
+        <w:rPr>
+          <w:lang w:val="de-DE"/>
+        </w:rPr>
+        <w:fldChar w:fldCharType="end"/>
+      </w:r>
+      <w:r>
+        <w:rPr>
+          <w:lang w:val="de-DE"/>
+        </w:rPr>
+        <w:t xml:space="preserve">). </w:t>
+      </w:r>
+    </w:p>
+    <w:p>
+      <w:pPr>
+        <w:rPr>
+          <w:lang w:val="de-DE"/>
+        </w:rPr>
+      </w:pPr>
+      <w:r>
+        <w:rPr>
+          <w:lang w:val="de-DE"/>
+        </w:rPr>
+        <w:t>Das vorliegende Dokument bezieht sich ausschließlich auf die in NNetS</w:t>
+      </w:r>
+      <w:r>
+        <w:rPr>
+          <w:lang w:val="de-DE"/>
+        </w:rPr>
+        <w:t>i</w:t>
+      </w:r>
+      <w:r>
+        <w:rPr>
+          <w:lang w:val="de-DE"/>
+        </w:rPr>
+        <w:t>mu implementierten Elemente. Aussagen der Art „es gibt drei Arten von …“ sind deshalb nicht als Behauptungen über biologische Systeme zu verstehen (dort ist die Vielfalt meist höher), sondern lediglich als Beschreibungen der aktuell im Programm NNetSimu implementierten Funktionalität.</w:t>
+      </w:r>
+    </w:p>
+    <w:p>
+      <w:pPr>
+        <w:pStyle w:val="berschrift1"/>
+      </w:pPr>
+      <w:bookmarkStart w:id="0" w:name="_Ref23111910"/>
+      <w:bookmarkStart w:id="1" w:name="_Toc35466065"/>
+      <w:r>
+        <w:t>D</w:t>
+      </w:r>
+      <w:r>
+        <w:t xml:space="preserve">ie </w:t>
+      </w:r>
+      <w:r>
+        <w:rPr>
+          <w:lang w:val="de-DE"/>
+        </w:rPr>
+        <w:t>Elemente</w:t>
+      </w:r>
+      <w:r>
+        <w:t xml:space="preserve"> des</w:t>
+      </w:r>
+      <w:r>
+        <w:t xml:space="preserve"> </w:t>
+      </w:r>
+      <w:proofErr w:type="spellStart"/>
+      <w:r>
+        <w:t>Modell</w:t>
+      </w:r>
+      <w:bookmarkEnd w:id="0"/>
+      <w:r>
+        <w:t>s</w:t>
+      </w:r>
+      <w:bookmarkEnd w:id="1"/>
+      <w:proofErr w:type="spellEnd"/>
+    </w:p>
+    <w:p>
+      <w:pPr>
+        <w:pStyle w:val="berschrift2"/>
+        <w:rPr>
+          <w:lang w:val="de-DE"/>
+        </w:rPr>
+      </w:pPr>
+      <w:bookmarkStart w:id="2" w:name="_Toc35466066"/>
+      <w:r>
+        <w:rPr>
+          <w:lang w:val="de-DE"/>
+        </w:rPr>
+        <w:t>Statisches und dynamisches Modell</w:t>
+      </w:r>
+      <w:bookmarkEnd w:id="2"/>
+    </w:p>
+    <w:p>
+      <w:pPr>
+        <w:rPr>
+          <w:lang w:val="de-DE"/>
+        </w:rPr>
+      </w:pPr>
+      <w:r>
+        <w:rPr>
+          <w:lang w:val="de-DE"/>
+        </w:rPr>
+        <w:t>NNetSimu zeigt ein Modell eines neuronalen Netzwerks an, das statische und dynamische Aspek</w:t>
+      </w:r>
+      <w:r>
+        <w:rPr>
+          <w:lang w:val="de-DE"/>
+        </w:rPr>
+        <w:softHyphen/>
+      </w:r>
+      <w:r>
+        <w:rPr>
+          <w:lang w:val="de-DE"/>
+        </w:rPr>
+        <w:t>te enthält. Das statische Modell</w:t>
+      </w:r>
+      <w:r>
+        <w:rPr>
+          <w:lang w:val="de-DE"/>
+        </w:rPr>
+        <w:t xml:space="preserve"> </w:t>
+      </w:r>
+      <w:r>
+        <w:rPr>
+          <w:lang w:val="de-DE"/>
+        </w:rPr>
+        <w:t>be</w:t>
+      </w:r>
+      <w:r>
+        <w:rPr>
+          <w:lang w:val="de-DE"/>
+        </w:rPr>
+        <w:t>schreibt</w:t>
+      </w:r>
+      <w:r>
+        <w:rPr>
+          <w:lang w:val="de-DE"/>
+        </w:rPr>
+        <w:t xml:space="preserve"> </w:t>
+      </w:r>
+      <w:r>
+        <w:rPr>
+          <w:lang w:val="de-DE"/>
+        </w:rPr>
+        <w:t xml:space="preserve">eine Anzahl </w:t>
+      </w:r>
+      <w:r>
+        <w:rPr>
+          <w:lang w:val="de-DE"/>
+        </w:rPr>
+        <w:t>verschiedene</w:t>
+      </w:r>
+      <w:r>
+        <w:rPr>
+          <w:lang w:val="de-DE"/>
+        </w:rPr>
+        <w:t>r</w:t>
+      </w:r>
+      <w:r>
+        <w:rPr>
+          <w:lang w:val="de-DE"/>
+        </w:rPr>
+        <w:t xml:space="preserve"> Neuronen </w:t>
+      </w:r>
+      <w:r>
+        <w:rPr>
+          <w:lang w:val="de-DE"/>
+        </w:rPr>
+        <w:t>mit ihren jewei</w:t>
+      </w:r>
+      <w:r>
+        <w:rPr>
+          <w:lang w:val="de-DE"/>
+        </w:rPr>
+        <w:softHyphen/>
+      </w:r>
+      <w:r>
+        <w:rPr>
+          <w:lang w:val="de-DE"/>
+        </w:rPr>
+        <w:t xml:space="preserve">ligen Positionen auf der Arbeitsfläche sowie </w:t>
+      </w:r>
+      <w:r>
+        <w:rPr>
+          <w:lang w:val="de-DE"/>
+        </w:rPr>
+        <w:t xml:space="preserve">Verbindungen zwischen </w:t>
+      </w:r>
+      <w:r>
+        <w:rPr>
+          <w:lang w:val="de-DE"/>
+        </w:rPr>
+        <w:t>den Neuronen.</w:t>
+      </w:r>
+    </w:p>
+    <w:p>
+      <w:pPr>
+        <w:rPr>
+          <w:lang w:val="de-DE"/>
+        </w:rPr>
+      </w:pPr>
+      <w:r>
+        <w:rPr>
+          <w:lang w:val="de-DE"/>
+        </w:rPr>
+        <w:t xml:space="preserve">Das </w:t>
+      </w:r>
+      <w:r>
+        <w:rPr>
+          <w:b/>
+          <w:bCs/>
+          <w:lang w:val="de-DE"/>
+        </w:rPr>
+        <w:t>statische Modell</w:t>
+      </w:r>
+      <w:r>
+        <w:rPr>
+          <w:lang w:val="de-DE"/>
+        </w:rPr>
+        <w:t xml:space="preserve"> kann durch den Benutzer </w:t>
+      </w:r>
+      <w:r>
+        <w:rPr>
+          <w:lang w:val="de-DE"/>
+        </w:rPr>
+        <w:t>v</w:t>
+      </w:r>
+      <w:r>
+        <w:rPr>
+          <w:lang w:val="de-DE"/>
+        </w:rPr>
+        <w:t>erändert werden, z.B. durch das Hinzufügen wei</w:t>
+      </w:r>
+      <w:r>
+        <w:rPr>
+          <w:lang w:val="de-DE"/>
+        </w:rPr>
+        <w:softHyphen/>
+      </w:r>
+      <w:r>
+        <w:rPr>
+          <w:lang w:val="de-DE"/>
+        </w:rPr>
+        <w:t>terer Neuronen oder das Verändern ihrer Position</w:t>
+      </w:r>
+      <w:r>
+        <w:rPr>
+          <w:lang w:val="de-DE"/>
+        </w:rPr>
+        <w:t>, siehe Ka</w:t>
+      </w:r>
+      <w:r>
+        <w:rPr>
+          <w:lang w:val="de-DE"/>
+        </w:rPr>
+        <w:t>pitel</w:t>
+      </w:r>
+      <w:r>
+        <w:rPr>
+          <w:lang w:val="de-DE"/>
+        </w:rPr>
+        <w:t xml:space="preserve"> </w:t>
+      </w:r>
+      <w:r>
+        <w:rPr>
+          <w:lang w:val="de-DE"/>
+        </w:rPr>
+        <w:fldChar w:fldCharType="begin"/>
+      </w:r>
+      <w:r>
+        <w:rPr>
+          <w:lang w:val="de-DE"/>
+        </w:rPr>
+        <w:instrText xml:space="preserve"> REF _Ref27082466 \r \h </w:instrText>
+      </w:r>
+      <w:r>
+        <w:rPr>
+          <w:lang w:val="de-DE"/>
+        </w:rPr>
+      </w:r>
+      <w:r>
+        <w:rPr>
+          <w:lang w:val="de-DE"/>
+        </w:rPr>
+        <w:fldChar w:fldCharType="separate"/>
+      </w:r>
+      <w:r>
+        <w:rPr>
+          <w:lang w:val="de-DE"/>
+        </w:rPr>
+        <w:t>4.3</w:t>
+      </w:r>
+      <w:r>
+        <w:rPr>
+          <w:lang w:val="de-DE"/>
+        </w:rPr>
+        <w:fldChar w:fldCharType="end"/>
+      </w:r>
+      <w:r>
+        <w:rPr>
+          <w:lang w:val="de-DE"/>
+        </w:rPr>
+        <w:t>.</w:t>
+      </w:r>
+    </w:p>
+    <w:p>
+      <w:pPr>
+        <w:rPr>
+          <w:lang w:val="de-DE"/>
+        </w:rPr>
+      </w:pPr>
+      <w:r>
+        <w:rPr>
+          <w:lang w:val="de-DE"/>
+        </w:rPr>
+        <w:t xml:space="preserve">Das </w:t>
+      </w:r>
+      <w:r>
+        <w:rPr>
+          <w:b/>
+          <w:bCs/>
           <w:lang w:val="de-DE"/>
         </w:rPr>
         <w:t>dynamische Modell</w:t>
@@ -1173,8 +1316,8 @@
           <w:lang w:val="de-DE"/>
         </w:rPr>
       </w:pPr>
-      <w:bookmarkStart w:id="4" w:name="_Ref27083804"/>
-      <w:bookmarkStart w:id="5" w:name="_Toc35466067"/>
+      <w:bookmarkStart w:id="3" w:name="_Ref27083804"/>
+      <w:bookmarkStart w:id="4" w:name="_Toc35466067"/>
       <w:r>
         <w:rPr>
           <w:lang w:val="de-DE"/>
@@ -1195,8 +1338,8 @@
         </w:rPr>
         <w:t>euronen</w:t>
       </w:r>
+      <w:bookmarkEnd w:id="3"/>
       <w:bookmarkEnd w:id="4"/>
-      <w:bookmarkEnd w:id="5"/>
     </w:p>
     <w:p>
       <w:pPr>
@@ -1212,7 +1355,7 @@
           <w:lang w:val="de-DE"/>
         </w:rPr>
         <w:drawing>
-          <wp:anchor distT="0" distB="0" distL="114300" distR="114300" simplePos="0" relativeHeight="251645952" behindDoc="0" locked="0" layoutInCell="1" allowOverlap="1" wp14:anchorId="104D8EDE" wp14:editId="2539A4CA">
+          <wp:anchor distT="0" distB="0" distL="114300" distR="114300" simplePos="0" relativeHeight="251653632" behindDoc="0" locked="0" layoutInCell="1" allowOverlap="1" wp14:anchorId="104D8EDE" wp14:editId="2539A4CA">
             <wp:simplePos x="0" y="0"/>
             <wp:positionH relativeFrom="column">
               <wp:posOffset>-1988</wp:posOffset>
@@ -1562,6 +1705,7 @@
         <w:rPr>
           <w:lang w:val="de-DE"/>
         </w:rPr>
+        <w:lastRenderedPageBreak/>
         <w:t xml:space="preserve">Der aktuelle Zustand eines Input-Neurons wird durch die Farbe des Inneren visualisiert, die sich </w:t>
       </w:r>
       <w:proofErr w:type="gramStart"/>
@@ -1611,7 +1755,7 @@
           <w:lang w:val="de-DE"/>
         </w:rPr>
       </w:pPr>
-      <w:bookmarkStart w:id="6" w:name="_Toc35466068"/>
+      <w:bookmarkStart w:id="5" w:name="_Toc35466068"/>
       <w:r>
         <w:rPr>
           <w:lang w:val="de-DE"/>
@@ -1630,7 +1774,7 @@
         </w:rPr>
         <w:t>Neuronen</w:t>
       </w:r>
-      <w:bookmarkEnd w:id="6"/>
+      <w:bookmarkEnd w:id="5"/>
     </w:p>
     <w:p>
       <w:pPr>
@@ -1788,9 +1932,8 @@
           <w:noProof/>
           <w:lang w:val="de-DE"/>
         </w:rPr>
-        <w:lastRenderedPageBreak/>
         <w:drawing>
-          <wp:anchor distT="0" distB="0" distL="114300" distR="114300" simplePos="0" relativeHeight="251655168" behindDoc="0" locked="0" layoutInCell="1" allowOverlap="1" wp14:anchorId="247F737C" wp14:editId="1859711A">
+          <wp:anchor distT="0" distB="0" distL="114300" distR="114300" simplePos="0" relativeHeight="251655680" behindDoc="0" locked="0" layoutInCell="1" allowOverlap="1" wp14:anchorId="247F737C" wp14:editId="1859711A">
             <wp:simplePos x="0" y="0"/>
             <wp:positionH relativeFrom="column">
               <wp:posOffset>-635</wp:posOffset>
@@ -1982,7 +2125,7 @@
           <w:lang w:val="de-DE"/>
         </w:rPr>
       </w:pPr>
-      <w:bookmarkStart w:id="7" w:name="_Toc35466069"/>
+      <w:bookmarkStart w:id="6" w:name="_Toc35466069"/>
       <w:r>
         <w:rPr>
           <w:lang w:val="de-DE"/>
@@ -2001,7 +2144,7 @@
         </w:rPr>
         <w:t>euronen</w:t>
       </w:r>
-      <w:bookmarkEnd w:id="7"/>
+      <w:bookmarkEnd w:id="6"/>
     </w:p>
     <w:p>
       <w:pPr>
@@ -2018,7 +2161,7 @@
           <w:lang w:val="de-DE" w:eastAsia="de-DE"/>
         </w:rPr>
         <w:drawing>
-          <wp:anchor distT="0" distB="0" distL="114300" distR="114300" simplePos="0" relativeHeight="251663360" behindDoc="0" locked="0" layoutInCell="1" allowOverlap="1" wp14:anchorId="5C01E6F1" wp14:editId="7F327710">
+          <wp:anchor distT="0" distB="0" distL="114300" distR="114300" simplePos="0" relativeHeight="251658752" behindDoc="0" locked="0" layoutInCell="1" allowOverlap="1" wp14:anchorId="5C01E6F1" wp14:editId="7F327710">
             <wp:simplePos x="0" y="0"/>
             <wp:positionH relativeFrom="column">
               <wp:posOffset>100462</wp:posOffset>
@@ -2291,13 +2434,228 @@
           <w:lang w:val="de-DE"/>
         </w:rPr>
       </w:pPr>
-      <w:bookmarkStart w:id="8" w:name="_Toc35466070"/>
+      <w:bookmarkStart w:id="7" w:name="_Toc35466070"/>
       <w:r>
         <w:rPr>
           <w:lang w:val="de-DE"/>
         </w:rPr>
         <w:t>Verbindungen</w:t>
       </w:r>
+      <w:bookmarkEnd w:id="7"/>
+    </w:p>
+    <w:p>
+      <w:pPr>
+        <w:rPr>
+          <w:lang w:val="de-DE"/>
+        </w:rPr>
+      </w:pPr>
+      <w:r>
+        <w:rPr>
+          <w:lang w:val="de-DE"/>
+        </w:rPr>
+        <w:t>Die Verbindungen zwischen Neuronen heißen Axone oder Dendriten. Axone sind die Ausgänge von Input-Neuronen und normalen Neuronen. Wenn sich diese weiter verzweigen, heißen sie Dendriten. Im Rahmen dieses Dokuments wird meistens der generische Begriff „Verbindungen“ benutzt, wenn nicht speziell auf die Eigenschaften z.B. von Axonen hingewiesen werden soll.</w:t>
+      </w:r>
+    </w:p>
+    <w:p>
+      <w:pPr>
+        <w:rPr>
+          <w:lang w:val="de-DE"/>
+        </w:rPr>
+      </w:pPr>
+      <w:r>
+        <w:rPr>
+          <w:lang w:val="de-DE"/>
+        </w:rPr>
+        <w:lastRenderedPageBreak/>
+        <w:t xml:space="preserve">Die Verbindungen zwischen den Neuronen sind grundsätzlich gerichtet, d.h. sie haben definierte Start- und Endpunkte. </w:t>
+      </w:r>
+      <w:r>
+        <w:rPr>
+          <w:lang w:val="de-DE"/>
+        </w:rPr>
+        <w:t xml:space="preserve">Zur Visualisierung können wahlweise Richtungspfeile eingeblendet werden, wie in der Abbildung zu Kapitel </w:t>
+      </w:r>
+      <w:r>
+        <w:rPr>
+          <w:lang w:val="de-DE"/>
+        </w:rPr>
+        <w:fldChar w:fldCharType="begin"/>
+      </w:r>
+      <w:r>
+        <w:rPr>
+          <w:lang w:val="de-DE"/>
+        </w:rPr>
+        <w:instrText xml:space="preserve"> REF _Ref28088429 \r \h </w:instrText>
+      </w:r>
+      <w:r>
+        <w:rPr>
+          <w:lang w:val="de-DE"/>
+        </w:rPr>
+      </w:r>
+      <w:r>
+        <w:rPr>
+          <w:lang w:val="de-DE"/>
+        </w:rPr>
+        <w:fldChar w:fldCharType="separate"/>
+      </w:r>
+      <w:r>
+        <w:rPr>
+          <w:lang w:val="de-DE"/>
+        </w:rPr>
+        <w:t>2.7</w:t>
+      </w:r>
+      <w:r>
+        <w:rPr>
+          <w:lang w:val="de-DE"/>
+        </w:rPr>
+        <w:fldChar w:fldCharType="end"/>
+      </w:r>
+      <w:r>
+        <w:rPr>
+          <w:lang w:val="de-DE"/>
+        </w:rPr>
+        <w:t>. Die Richtungspfeile können über die Menüleiste (</w:t>
+      </w:r>
+      <w:r>
+        <w:rPr>
+          <w:lang w:val="de-DE"/>
+        </w:rPr>
+        <w:t>„</w:t>
+      </w:r>
+      <w:r>
+        <w:rPr>
+          <w:lang w:val="de-DE"/>
+        </w:rPr>
+        <w:t>View</w:t>
+      </w:r>
+      <w:r>
+        <w:rPr>
+          <w:lang w:val="de-DE"/>
+        </w:rPr>
+        <w:t>“</w:t>
+      </w:r>
+      <w:r>
+        <w:rPr>
+          <w:lang w:val="de-DE"/>
+        </w:rPr>
+        <w:t xml:space="preserve"> – </w:t>
+      </w:r>
+      <w:r>
+        <w:rPr>
+          <w:lang w:val="de-DE"/>
+        </w:rPr>
+        <w:t>„</w:t>
+      </w:r>
+      <w:r>
+        <w:rPr>
+          <w:lang w:val="de-DE"/>
+        </w:rPr>
+        <w:t xml:space="preserve">Arrows </w:t>
+      </w:r>
+      <w:r>
+        <w:rPr>
+          <w:lang w:val="de-DE"/>
+        </w:rPr>
+        <w:t>o</w:t>
+      </w:r>
+      <w:r>
+        <w:rPr>
+          <w:lang w:val="de-DE"/>
+        </w:rPr>
+        <w:t>n</w:t>
+      </w:r>
+      <w:r>
+        <w:rPr>
+          <w:lang w:val="de-DE"/>
+        </w:rPr>
+        <w:t>“ bzw. „Arrows off“</w:t>
+      </w:r>
+      <w:r>
+        <w:rPr>
+          <w:lang w:val="de-DE"/>
+        </w:rPr>
+        <w:t>)</w:t>
+      </w:r>
+      <w:r>
+        <w:rPr>
+          <w:lang w:val="de-DE"/>
+        </w:rPr>
+        <w:t>, sowie über das Kontextmenü (siehe Ka</w:t>
+      </w:r>
+      <w:r>
+        <w:rPr>
+          <w:lang w:val="de-DE"/>
+        </w:rPr>
+        <w:t>p</w:t>
+      </w:r>
+      <w:r>
+        <w:rPr>
+          <w:lang w:val="de-DE"/>
+        </w:rPr>
+        <w:t xml:space="preserve">itel </w:t>
+      </w:r>
+      <w:r>
+        <w:rPr>
+          <w:lang w:val="de-DE"/>
+        </w:rPr>
+        <w:fldChar w:fldCharType="begin"/>
+      </w:r>
+      <w:r>
+        <w:rPr>
+          <w:lang w:val="de-DE"/>
+        </w:rPr>
+        <w:instrText xml:space="preserve"> REF _Ref27079495 \r \h </w:instrText>
+      </w:r>
+      <w:r>
+        <w:rPr>
+          <w:lang w:val="de-DE"/>
+        </w:rPr>
+      </w:r>
+      <w:r>
+        <w:rPr>
+          <w:lang w:val="de-DE"/>
+        </w:rPr>
+        <w:fldChar w:fldCharType="separate"/>
+      </w:r>
+      <w:r>
+        <w:rPr>
+          <w:lang w:val="de-DE"/>
+        </w:rPr>
+        <w:t>4.5.3</w:t>
+      </w:r>
+      <w:r>
+        <w:rPr>
+          <w:lang w:val="de-DE"/>
+        </w:rPr>
+        <w:fldChar w:fldCharType="end"/>
+      </w:r>
+      <w:r>
+        <w:rPr>
+          <w:lang w:val="de-DE"/>
+        </w:rPr>
+        <w:t xml:space="preserve">) </w:t>
+      </w:r>
+      <w:r>
+        <w:rPr>
+          <w:lang w:val="de-DE"/>
+        </w:rPr>
+        <w:t xml:space="preserve"> ein- und ausgeschaltet werden.</w:t>
+      </w:r>
+    </w:p>
+    <w:p>
+      <w:pPr>
+        <w:pStyle w:val="berschrift2"/>
+        <w:rPr>
+          <w:lang w:val="de-DE"/>
+        </w:rPr>
+      </w:pPr>
+      <w:bookmarkStart w:id="8" w:name="_Toc35466071"/>
+      <w:r>
+        <w:rPr>
+          <w:lang w:val="de-DE"/>
+        </w:rPr>
+        <w:t>Verzweigungen</w:t>
+      </w:r>
       <w:bookmarkEnd w:id="8"/>
     </w:p>
     <w:p>
@@ -2310,220 +2668,6 @@
         <w:rPr>
           <w:lang w:val="de-DE"/>
         </w:rPr>
-        <w:t>Die Verbindungen zwischen Neuronen heißen Axone oder Dendriten. Axone sind die Ausgänge von Input-Neuronen und normalen Neuronen. Wenn sich diese weiter verzweigen, heißen sie Dendriten. Im Rahmen dieses Dokuments wird meistens der generische Begriff „Verbindungen“ benutzt, wenn nicht speziell auf die Eigenschaften z.B. von Axonen hingewiesen werden soll.</w:t>
-      </w:r>
-    </w:p>
-    <w:p>
-      <w:pPr>
-        <w:rPr>
-          <w:lang w:val="de-DE"/>
-        </w:rPr>
-      </w:pPr>
-      <w:r>
-        <w:rPr>
-          <w:lang w:val="de-DE"/>
-        </w:rPr>
-        <w:t xml:space="preserve">Die Verbindungen zwischen den Neuronen sind grundsätzlich gerichtet, d.h. sie haben definierte Start- und Endpunkte. </w:t>
-      </w:r>
-      <w:r>
-        <w:rPr>
-          <w:lang w:val="de-DE"/>
-        </w:rPr>
-        <w:t xml:space="preserve">Zur Visualisierung können wahlweise Richtungspfeile eingeblendet werden, wie in der Abbildung zu Kapitel </w:t>
-      </w:r>
-      <w:r>
-        <w:rPr>
-          <w:lang w:val="de-DE"/>
-        </w:rPr>
-        <w:fldChar w:fldCharType="begin"/>
-      </w:r>
-      <w:r>
-        <w:rPr>
-          <w:lang w:val="de-DE"/>
-        </w:rPr>
-        <w:instrText xml:space="preserve"> REF _Ref28088429 \r \h </w:instrText>
-      </w:r>
-      <w:r>
-        <w:rPr>
-          <w:lang w:val="de-DE"/>
-        </w:rPr>
-      </w:r>
-      <w:r>
-        <w:rPr>
-          <w:lang w:val="de-DE"/>
-        </w:rPr>
-        <w:fldChar w:fldCharType="separate"/>
-      </w:r>
-      <w:r>
-        <w:rPr>
-          <w:lang w:val="de-DE"/>
-        </w:rPr>
-        <w:t>2.7</w:t>
-      </w:r>
-      <w:r>
-        <w:rPr>
-          <w:lang w:val="de-DE"/>
-        </w:rPr>
-        <w:fldChar w:fldCharType="end"/>
-      </w:r>
-      <w:r>
-        <w:rPr>
-          <w:lang w:val="de-DE"/>
-        </w:rPr>
-        <w:t>. Die Richtungspfeile können über die Menüleiste (</w:t>
-      </w:r>
-      <w:r>
-        <w:rPr>
-          <w:lang w:val="de-DE"/>
-        </w:rPr>
-        <w:t>„</w:t>
-      </w:r>
-      <w:r>
-        <w:rPr>
-          <w:lang w:val="de-DE"/>
-        </w:rPr>
-        <w:t>View</w:t>
-      </w:r>
-      <w:r>
-        <w:rPr>
-          <w:lang w:val="de-DE"/>
-        </w:rPr>
-        <w:t>“</w:t>
-      </w:r>
-      <w:r>
-        <w:rPr>
-          <w:lang w:val="de-DE"/>
-        </w:rPr>
-        <w:t xml:space="preserve"> – </w:t>
-      </w:r>
-      <w:r>
-        <w:rPr>
-          <w:lang w:val="de-DE"/>
-        </w:rPr>
-        <w:t>„</w:t>
-      </w:r>
-      <w:r>
-        <w:rPr>
-          <w:lang w:val="de-DE"/>
-        </w:rPr>
-        <w:t xml:space="preserve">Arrows </w:t>
-      </w:r>
-      <w:r>
-        <w:rPr>
-          <w:lang w:val="de-DE"/>
-        </w:rPr>
-        <w:t>o</w:t>
-      </w:r>
-      <w:r>
-        <w:rPr>
-          <w:lang w:val="de-DE"/>
-        </w:rPr>
-        <w:t>n</w:t>
-      </w:r>
-      <w:r>
-        <w:rPr>
-          <w:lang w:val="de-DE"/>
-        </w:rPr>
-        <w:t>“ bzw. „Arrows off“</w:t>
-      </w:r>
-      <w:r>
-        <w:rPr>
-          <w:lang w:val="de-DE"/>
-        </w:rPr>
-        <w:t>)</w:t>
-      </w:r>
-      <w:r>
-        <w:rPr>
-          <w:lang w:val="de-DE"/>
-        </w:rPr>
-        <w:t>, sowie über das Kontextmenü (siehe Ka</w:t>
-      </w:r>
-      <w:r>
-        <w:rPr>
-          <w:lang w:val="de-DE"/>
-        </w:rPr>
-        <w:t>p</w:t>
-      </w:r>
-      <w:r>
-        <w:rPr>
-          <w:lang w:val="de-DE"/>
-        </w:rPr>
-        <w:t xml:space="preserve">itel </w:t>
-      </w:r>
-      <w:r>
-        <w:rPr>
-          <w:lang w:val="de-DE"/>
-        </w:rPr>
-        <w:fldChar w:fldCharType="begin"/>
-      </w:r>
-      <w:r>
-        <w:rPr>
-          <w:lang w:val="de-DE"/>
-        </w:rPr>
-        <w:instrText xml:space="preserve"> REF _Ref27079495 \r \h </w:instrText>
-      </w:r>
-      <w:r>
-        <w:rPr>
-          <w:lang w:val="de-DE"/>
-        </w:rPr>
-      </w:r>
-      <w:r>
-        <w:rPr>
-          <w:lang w:val="de-DE"/>
-        </w:rPr>
-        <w:fldChar w:fldCharType="separate"/>
-      </w:r>
-      <w:r>
-        <w:rPr>
-          <w:lang w:val="de-DE"/>
-        </w:rPr>
-        <w:t>4.5.3</w:t>
-      </w:r>
-      <w:r>
-        <w:rPr>
-          <w:lang w:val="de-DE"/>
-        </w:rPr>
-        <w:fldChar w:fldCharType="end"/>
-      </w:r>
-      <w:r>
-        <w:rPr>
-          <w:lang w:val="de-DE"/>
-        </w:rPr>
-        <w:t xml:space="preserve">) </w:t>
-      </w:r>
-      <w:r>
-        <w:rPr>
-          <w:lang w:val="de-DE"/>
-        </w:rPr>
-        <w:t xml:space="preserve"> ein- und ausgeschaltet werden.</w:t>
-      </w:r>
-    </w:p>
-    <w:p>
-      <w:pPr>
-        <w:pStyle w:val="berschrift2"/>
-        <w:rPr>
-          <w:lang w:val="de-DE"/>
-        </w:rPr>
-      </w:pPr>
-      <w:bookmarkStart w:id="9" w:name="_Toc35466071"/>
-      <w:r>
-        <w:rPr>
-          <w:lang w:val="de-DE"/>
-        </w:rPr>
-        <w:t>Verzweigungen</w:t>
-      </w:r>
-      <w:bookmarkEnd w:id="9"/>
-    </w:p>
-    <w:p>
-      <w:pPr>
-        <w:rPr>
-          <w:lang w:val="de-DE"/>
-        </w:rPr>
-      </w:pPr>
-      <w:r>
-        <w:rPr>
-          <w:lang w:val="de-DE"/>
-        </w:rPr>
         <w:t xml:space="preserve">Verzweigungen im statischen Modell von </w:t>
       </w:r>
       <w:r>
@@ -2560,7 +2704,6 @@
         <w:rPr>
           <w:lang w:val="de-DE"/>
         </w:rPr>
-        <w:lastRenderedPageBreak/>
         <w:t>benstehende Abbildung zeigt verschiedene Arten von Verz</w:t>
       </w:r>
       <w:r>
@@ -2683,15 +2826,15 @@
           <w:lang w:val="de-DE"/>
         </w:rPr>
       </w:pPr>
-      <w:bookmarkStart w:id="10" w:name="_Ref28088429"/>
-      <w:bookmarkStart w:id="11" w:name="_Toc35466072"/>
+      <w:bookmarkStart w:id="9" w:name="_Ref28088429"/>
+      <w:bookmarkStart w:id="10" w:name="_Toc35466072"/>
       <w:r>
         <w:rPr>
           <w:noProof/>
           <w:lang w:val="de-DE"/>
         </w:rPr>
         <w:drawing>
-          <wp:anchor distT="0" distB="0" distL="114300" distR="114300" simplePos="0" relativeHeight="251671552" behindDoc="0" locked="0" layoutInCell="1" allowOverlap="1" wp14:anchorId="7306473C" wp14:editId="5B6029AF">
+          <wp:anchor distT="0" distB="0" distL="114300" distR="114300" simplePos="0" relativeHeight="251660800" behindDoc="0" locked="0" layoutInCell="1" allowOverlap="1" wp14:anchorId="7306473C" wp14:editId="5B6029AF">
             <wp:simplePos x="0" y="0"/>
             <wp:positionH relativeFrom="column">
               <wp:posOffset>4069080</wp:posOffset>
@@ -2752,8 +2895,8 @@
         </w:rPr>
         <w:t>Schleifen</w:t>
       </w:r>
+      <w:bookmarkEnd w:id="9"/>
       <w:bookmarkEnd w:id="10"/>
-      <w:bookmarkEnd w:id="11"/>
     </w:p>
     <w:p>
       <w:pPr>
@@ -2846,8 +2989,8 @@
           <w:lang w:val="de-DE"/>
         </w:rPr>
       </w:pPr>
-      <w:bookmarkStart w:id="12" w:name="_Ref26969928"/>
-      <w:bookmarkStart w:id="13" w:name="_Toc35466073"/>
+      <w:bookmarkStart w:id="11" w:name="_Ref26969928"/>
+      <w:bookmarkStart w:id="12" w:name="_Toc35466073"/>
       <w:proofErr w:type="spellStart"/>
       <w:r>
         <w:t>Aspekte</w:t>
@@ -2871,28 +3014,28 @@
       <w:r>
         <w:t>Modell</w:t>
       </w:r>
+      <w:bookmarkEnd w:id="11"/>
+      <w:r>
+        <w:t>s</w:t>
+      </w:r>
       <w:bookmarkEnd w:id="12"/>
-      <w:r>
-        <w:t>s</w:t>
+      <w:proofErr w:type="spellEnd"/>
+    </w:p>
+    <w:p>
+      <w:pPr>
+        <w:pStyle w:val="berschrift2"/>
+        <w:rPr>
+          <w:lang w:val="de-DE"/>
+        </w:rPr>
+      </w:pPr>
+      <w:bookmarkStart w:id="13" w:name="_Toc35466074"/>
+      <w:r>
+        <w:rPr>
+          <w:lang w:val="de-DE"/>
+        </w:rPr>
+        <w:t>Impulsform</w:t>
       </w:r>
       <w:bookmarkEnd w:id="13"/>
-      <w:proofErr w:type="spellEnd"/>
-    </w:p>
-    <w:p>
-      <w:pPr>
-        <w:pStyle w:val="berschrift2"/>
-        <w:rPr>
-          <w:lang w:val="de-DE"/>
-        </w:rPr>
-      </w:pPr>
-      <w:bookmarkStart w:id="14" w:name="_Toc35466074"/>
-      <w:r>
-        <w:rPr>
-          <w:lang w:val="de-DE"/>
-        </w:rPr>
-        <w:t>Impulsform</w:t>
-      </w:r>
-      <w:bookmarkEnd w:id="14"/>
     </w:p>
     <w:p>
       <w:pPr>
@@ -2943,7 +3086,7 @@
           <w:lang w:val="de-DE"/>
         </w:rPr>
         <w:drawing>
-          <wp:anchor distT="0" distB="0" distL="114300" distR="114300" simplePos="0" relativeHeight="251676672" behindDoc="0" locked="0" layoutInCell="1" allowOverlap="1" wp14:anchorId="5DAF14BC" wp14:editId="302239BD">
+          <wp:anchor distT="0" distB="0" distL="114300" distR="114300" simplePos="0" relativeHeight="251662848" behindDoc="0" locked="0" layoutInCell="1" allowOverlap="1" wp14:anchorId="5DAF14BC" wp14:editId="302239BD">
             <wp:simplePos x="0" y="0"/>
             <wp:positionH relativeFrom="column">
               <wp:posOffset>-359</wp:posOffset>
@@ -3081,7 +3224,14 @@
         <w:rPr>
           <w:lang w:val="de-DE"/>
         </w:rPr>
-        <w:t xml:space="preserve"> einfach zu berechnende </w:t>
+        <w:t xml:space="preserve"> </w:t>
+      </w:r>
+      <w:r>
+        <w:rPr>
+          <w:lang w:val="de-DE"/>
+        </w:rPr>
+        <w:lastRenderedPageBreak/>
+        <w:t xml:space="preserve">einfach zu berechnende </w:t>
       </w:r>
       <w:r>
         <w:rPr>
@@ -3218,14 +3368,7 @@
         <w:rPr>
           <w:lang w:val="de-DE"/>
         </w:rPr>
-        <w:t xml:space="preserve"> </w:t>
-      </w:r>
-      <w:r>
-        <w:rPr>
-          <w:lang w:val="de-DE"/>
-        </w:rPr>
-        <w:lastRenderedPageBreak/>
-        <w:t xml:space="preserve">(im Programm </w:t>
+        <w:t xml:space="preserve"> (im Programm </w:t>
       </w:r>
       <w:r>
         <w:rPr>
@@ -3598,16 +3741,16 @@
           <w:lang w:val="de-DE"/>
         </w:rPr>
       </w:pPr>
-      <w:bookmarkStart w:id="15" w:name="_Ref26970260"/>
-      <w:bookmarkStart w:id="16" w:name="_Toc35466075"/>
+      <w:bookmarkStart w:id="14" w:name="_Ref26970260"/>
+      <w:bookmarkStart w:id="15" w:name="_Toc35466075"/>
       <w:r>
         <w:rPr>
           <w:lang w:val="de-DE"/>
         </w:rPr>
         <w:t>Einstellbare Parameter</w:t>
       </w:r>
+      <w:bookmarkEnd w:id="14"/>
       <w:bookmarkEnd w:id="15"/>
-      <w:bookmarkEnd w:id="16"/>
     </w:p>
     <w:p>
       <w:pPr>
@@ -4097,14 +4240,15 @@
           <w:lang w:val="de-DE"/>
         </w:rPr>
       </w:pPr>
-      <w:bookmarkStart w:id="17" w:name="_Toc35466076"/>
-      <w:r>
-        <w:rPr>
-          <w:lang w:val="de-DE"/>
-        </w:rPr>
+      <w:bookmarkStart w:id="16" w:name="_Toc35466076"/>
+      <w:r>
+        <w:rPr>
+          <w:lang w:val="de-DE"/>
+        </w:rPr>
+        <w:lastRenderedPageBreak/>
         <w:t>Visuelles und akustisches Feedback</w:t>
       </w:r>
-      <w:bookmarkEnd w:id="17"/>
+      <w:bookmarkEnd w:id="16"/>
     </w:p>
     <w:p>
       <w:pPr>
@@ -4119,14 +4263,7 @@
         <w:rPr>
           <w:lang w:val="de-DE"/>
         </w:rPr>
-        <w:t xml:space="preserve">Die Fortpflanzung der Signale in den Dendriten wird durch die farbliche Veränderung der Abschnitte des Dendriten visualisiert. Im unerregten Zustand ist das Innere eines Dendriten schwarz. Je höher das Spannungspotential ist, umso stärker ist der Rotanteil des Abschnitts. Sind diese Abschnitte relativ kurz, dann wirkt die Bewegung flüssig und gleichmäßig. Sind sie relativ lang, dann sind Abstufungen zu erkennen und die Bewegung wirkt eckig und ungleichförmig. Die </w:t>
-      </w:r>
-      <w:r>
-        <w:rPr>
-          <w:lang w:val="de-DE"/>
-        </w:rPr>
-        <w:lastRenderedPageBreak/>
-        <w:t>Länge der Abschnitte hängt ab von der eingestellten Ausbreitungsgeschwindigkeit (Pulse speed</w:t>
+        <w:t>Die Fortpflanzung der Signale in den Dendriten wird durch die farbliche Veränderung der Abschnitte des Dendriten visualisiert. Im unerregten Zustand ist das Innere eines Dendriten schwarz. Je höher das Spannungspotential ist, umso stärker ist der Rotanteil des Abschnitts. Sind diese Abschnitte relativ kurz, dann wirkt die Bewegung flüssig und gleichmäßig. Sind sie relativ lang, dann sind Abstufungen zu erkennen und die Bewegung wirkt eckig und ungleichförmig. Die Länge der Abschnitte hängt ab von der eingestellten Ausbreitungsgeschwindigkeit (Pulse speed</w:t>
       </w:r>
       <w:r>
         <w:rPr>
@@ -4366,11 +4503,11 @@
         <w:pStyle w:val="berschrift1"/>
         <w:ind w:left="431" w:hanging="431"/>
       </w:pPr>
-      <w:bookmarkStart w:id="18" w:name="_Toc35466077"/>
+      <w:bookmarkStart w:id="17" w:name="_Toc35466077"/>
       <w:r>
         <w:t>Benutzerinteraktion</w:t>
       </w:r>
-      <w:bookmarkEnd w:id="18"/>
+      <w:bookmarkEnd w:id="17"/>
     </w:p>
     <w:p>
       <w:pPr>
@@ -4492,14 +4629,14 @@
           <w:lang w:val="de-DE"/>
         </w:rPr>
       </w:pPr>
-      <w:bookmarkStart w:id="19" w:name="_Toc35466078"/>
+      <w:bookmarkStart w:id="18" w:name="_Toc35466078"/>
       <w:r>
         <w:rPr>
           <w:lang w:val="de-DE"/>
         </w:rPr>
         <w:t>Menüleiste</w:t>
       </w:r>
-      <w:bookmarkEnd w:id="19"/>
+      <w:bookmarkEnd w:id="18"/>
     </w:p>
     <w:p>
       <w:pPr>
@@ -4835,6 +4972,7 @@
         <w:rPr>
           <w:lang w:val="de-DE"/>
         </w:rPr>
+        <w:lastRenderedPageBreak/>
         <w:t>AutoOpen</w:t>
       </w:r>
       <w:proofErr w:type="spellEnd"/>
@@ -4848,23 +4986,26 @@
     <w:p>
       <w:pPr>
         <w:pStyle w:val="berschrift3"/>
-        <w:rPr>
-          <w:lang w:val="de-DE"/>
-        </w:rPr>
-      </w:pPr>
-      <w:bookmarkStart w:id="20" w:name="_Ref35468598"/>
-      <w:r>
-        <w:rPr>
-          <w:lang w:val="de-DE"/>
-        </w:rPr>
-        <w:lastRenderedPageBreak/>
-        <w:t>Aktion</w:t>
-      </w:r>
-      <w:r>
-        <w:rPr>
-          <w:lang w:val="de-DE"/>
-        </w:rPr>
-        <w:t xml:space="preserve"> „Analyze“</w:t>
+      </w:pPr>
+      <w:bookmarkStart w:id="19" w:name="_Ref35468598"/>
+      <w:bookmarkStart w:id="20" w:name="_Ref37610589"/>
+      <w:r>
+        <w:t>„</w:t>
+      </w:r>
+      <w:proofErr w:type="gramStart"/>
+      <w:r>
+        <w:t>Action“ -</w:t>
+      </w:r>
+      <w:proofErr w:type="gramEnd"/>
+      <w:r>
+        <w:t xml:space="preserve"> </w:t>
+      </w:r>
+      <w:r>
+        <w:t>„Analyze“</w:t>
+      </w:r>
+      <w:bookmarkEnd w:id="19"/>
+      <w:r>
+        <w:t xml:space="preserve"> – „Find loops“</w:t>
       </w:r>
       <w:bookmarkEnd w:id="20"/>
     </w:p>
@@ -5082,7 +5223,7 @@
         <w:rPr>
           <w:lang w:val="de-DE"/>
         </w:rPr>
-        <w:t>4.2</w:t>
+        <w:t>4.1.2</w:t>
       </w:r>
       <w:r>
         <w:rPr>
@@ -5325,30 +5466,31 @@
     <w:p>
       <w:pPr>
         <w:pStyle w:val="berschrift3"/>
-        <w:rPr>
-          <w:lang w:val="de-DE"/>
-        </w:rPr>
       </w:pPr>
       <w:bookmarkStart w:id="21" w:name="_Ref35699660"/>
-      <w:r>
-        <w:rPr>
-          <w:lang w:val="de-DE"/>
-        </w:rPr>
-        <w:t>Aktion „</w:t>
-      </w:r>
-      <w:r>
-        <w:rPr>
-          <w:lang w:val="de-DE"/>
-        </w:rPr>
-        <w:t>Center model</w:t>
-      </w:r>
-      <w:r>
-        <w:rPr>
-          <w:lang w:val="de-DE"/>
-        </w:rPr>
-        <w:t>“</w:t>
+      <w:bookmarkStart w:id="22" w:name="_Ref37455027"/>
+      <w:bookmarkStart w:id="23" w:name="_Toc35466079"/>
+      <w:bookmarkStart w:id="24" w:name="_Ref35634997"/>
+      <w:r>
+        <w:lastRenderedPageBreak/>
+        <w:t>„</w:t>
+      </w:r>
+      <w:proofErr w:type="gramStart"/>
+      <w:r>
+        <w:t>Action“ -</w:t>
+      </w:r>
+      <w:proofErr w:type="gramEnd"/>
+      <w:r>
+        <w:t xml:space="preserve"> </w:t>
+      </w:r>
+      <w:r>
+        <w:t>„Analyze“</w:t>
       </w:r>
       <w:bookmarkEnd w:id="21"/>
+      <w:r>
+        <w:t xml:space="preserve"> – „Find anomalies“</w:t>
+      </w:r>
+      <w:bookmarkEnd w:id="22"/>
     </w:p>
     <w:p>
       <w:pPr>
@@ -5365,7 +5507,7 @@
           <w:shd w:val="clear" w:color="auto" w:fill="FFFFFF"/>
           <w:lang w:val="de-DE"/>
         </w:rPr>
-        <w:t xml:space="preserve">Wenn das Modell komplett außerhalb des sichtbaren Fensters liegt, was durch versehentliches Verschieben oder durch einen Fehler beim Einlesen gespeicherter Daten auftreten kann, ist es schwer möglich, das Modell wieder aufzufinden. </w:t>
+        <w:t>Neben Schleifen gibt es noch weitere Anomalien, die sich unbeabsichtigt in ein Modell einschleichen können</w:t>
       </w:r>
       <w:r>
         <w:rPr>
@@ -5376,7 +5518,7 @@
           <w:shd w:val="clear" w:color="auto" w:fill="FFFFFF"/>
           <w:lang w:val="de-DE"/>
         </w:rPr>
-        <w:t xml:space="preserve">Die </w:t>
+        <w:t>.</w:t>
       </w:r>
       <w:r>
         <w:rPr>
@@ -5387,7 +5529,7 @@
           <w:shd w:val="clear" w:color="auto" w:fill="FFFFFF"/>
           <w:lang w:val="de-DE"/>
         </w:rPr>
-        <w:t>Funktion "</w:t>
+        <w:t xml:space="preserve"> Dazu gehören „entartete</w:t>
       </w:r>
       <w:r>
         <w:rPr>
@@ -5398,7 +5540,7 @@
           <w:shd w:val="clear" w:color="auto" w:fill="FFFFFF"/>
           <w:lang w:val="de-DE"/>
         </w:rPr>
-        <w:t>Center model</w:t>
+        <w:t>“</w:t>
       </w:r>
       <w:r>
         <w:rPr>
@@ -5409,7 +5551,7 @@
           <w:shd w:val="clear" w:color="auto" w:fill="FFFFFF"/>
           <w:lang w:val="de-DE"/>
         </w:rPr>
-        <w:t xml:space="preserve">" </w:t>
+        <w:t xml:space="preserve"> Dendriten</w:t>
       </w:r>
       <w:r>
         <w:rPr>
@@ -5420,8 +5562,9 @@
           <w:shd w:val="clear" w:color="auto" w:fill="FFFFFF"/>
           <w:lang w:val="de-DE"/>
         </w:rPr>
-        <w:t>holt</w:t>
-      </w:r>
+        <w:t xml:space="preserve">, bei denen z.B. zwei Abschnitte in eine Knickstelle einmünden, aber keine herausführt, oder umgekehrt. Derartige Unsauberkeiten haben zwar keinen Einfluss auf das Verhalten des Modells, da in ihnen niemals Impulse fließen können, sie verursachen aber unnötigen Rechenaufwand und machen das Modell unübersichtlich. Die Funktion sucht nach solchen entarteten Dendriten-Teilstücken und hebt sie genauso wie „Find </w:t>
+      </w:r>
+      <w:proofErr w:type="spellStart"/>
       <w:r>
         <w:rPr>
           <w:rFonts w:ascii="Segoe UI" w:hAnsi="Segoe UI" w:cs="Segoe UI"/>
@@ -5431,8 +5574,9 @@
           <w:shd w:val="clear" w:color="auto" w:fill="FFFFFF"/>
           <w:lang w:val="de-DE"/>
         </w:rPr>
-        <w:t xml:space="preserve"> das Modell in die Mitte des Fensters und </w:t>
-      </w:r>
+        <w:t>loops</w:t>
+      </w:r>
+      <w:proofErr w:type="spellEnd"/>
       <w:r>
         <w:rPr>
           <w:rFonts w:ascii="Segoe UI" w:hAnsi="Segoe UI" w:cs="Segoe UI"/>
@@ -5442,8 +5586,42 @@
           <w:shd w:val="clear" w:color="auto" w:fill="FFFFFF"/>
           <w:lang w:val="de-DE"/>
         </w:rPr>
-        <w:t xml:space="preserve">passt </w:t>
-      </w:r>
+        <w:t>“ optisch hervor. Nach der Bereinigung eines solchen Fehlers sollte die Funktion erneut aufgerufen werden, solange bis keine weitere Anomalie mehr gefunden wurde.</w:t>
+      </w:r>
+    </w:p>
+    <w:p>
+      <w:pPr>
+        <w:pStyle w:val="berschrift3"/>
+        <w:rPr>
+          <w:lang w:val="de-DE"/>
+        </w:rPr>
+      </w:pPr>
+      <w:bookmarkStart w:id="25" w:name="_Ref37455193"/>
+      <w:r>
+        <w:t>„</w:t>
+      </w:r>
+      <w:proofErr w:type="gramStart"/>
+      <w:r>
+        <w:t>Action“ -</w:t>
+      </w:r>
+      <w:proofErr w:type="gramEnd"/>
+      <w:r>
+        <w:t xml:space="preserve"> </w:t>
+      </w:r>
+      <w:r>
+        <w:rPr>
+          <w:lang w:val="de-DE"/>
+        </w:rPr>
+        <w:t>„Center model“</w:t>
+      </w:r>
+      <w:bookmarkEnd w:id="25"/>
+    </w:p>
+    <w:p>
+      <w:pPr>
+        <w:rPr>
+          <w:lang w:val="de-DE"/>
+        </w:rPr>
+      </w:pPr>
       <w:r>
         <w:rPr>
           <w:rFonts w:ascii="Segoe UI" w:hAnsi="Segoe UI" w:cs="Segoe UI"/>
@@ -5453,9 +5631,8 @@
           <w:shd w:val="clear" w:color="auto" w:fill="FFFFFF"/>
           <w:lang w:val="de-DE"/>
         </w:rPr>
-        <w:t xml:space="preserve">die Zoomstufe so </w:t>
-      </w:r>
-      <w:proofErr w:type="gramStart"/>
+        <w:t xml:space="preserve">Wenn das Modell komplett außerhalb des sichtbaren Fensters liegt, was durch versehentliches Verschieben oder durch einen Fehler beim Einlesen gespeicherter Daten auftreten kann, ist es schwer möglich, das Modell wieder aufzufinden. </w:t>
+      </w:r>
       <w:r>
         <w:rPr>
           <w:rFonts w:ascii="Segoe UI" w:hAnsi="Segoe UI" w:cs="Segoe UI"/>
@@ -5465,9 +5642,8 @@
           <w:shd w:val="clear" w:color="auto" w:fill="FFFFFF"/>
           <w:lang w:val="de-DE"/>
         </w:rPr>
-        <w:t>an</w:t>
-      </w:r>
-      <w:proofErr w:type="gramEnd"/>
+        <w:t xml:space="preserve">Die </w:t>
+      </w:r>
       <w:r>
         <w:rPr>
           <w:rFonts w:ascii="Segoe UI" w:hAnsi="Segoe UI" w:cs="Segoe UI"/>
@@ -5477,6 +5653,96 @@
           <w:shd w:val="clear" w:color="auto" w:fill="FFFFFF"/>
           <w:lang w:val="de-DE"/>
         </w:rPr>
+        <w:t>Funktion "</w:t>
+      </w:r>
+      <w:r>
+        <w:rPr>
+          <w:rFonts w:ascii="Segoe UI" w:hAnsi="Segoe UI" w:cs="Segoe UI"/>
+          <w:color w:val="24292E"/>
+          <w:sz w:val="21"/>
+          <w:szCs w:val="21"/>
+          <w:shd w:val="clear" w:color="auto" w:fill="FFFFFF"/>
+          <w:lang w:val="de-DE"/>
+        </w:rPr>
+        <w:t>Center model</w:t>
+      </w:r>
+      <w:r>
+        <w:rPr>
+          <w:rFonts w:ascii="Segoe UI" w:hAnsi="Segoe UI" w:cs="Segoe UI"/>
+          <w:color w:val="24292E"/>
+          <w:sz w:val="21"/>
+          <w:szCs w:val="21"/>
+          <w:shd w:val="clear" w:color="auto" w:fill="FFFFFF"/>
+          <w:lang w:val="de-DE"/>
+        </w:rPr>
+        <w:t xml:space="preserve">" </w:t>
+      </w:r>
+      <w:r>
+        <w:rPr>
+          <w:rFonts w:ascii="Segoe UI" w:hAnsi="Segoe UI" w:cs="Segoe UI"/>
+          <w:color w:val="24292E"/>
+          <w:sz w:val="21"/>
+          <w:szCs w:val="21"/>
+          <w:shd w:val="clear" w:color="auto" w:fill="FFFFFF"/>
+          <w:lang w:val="de-DE"/>
+        </w:rPr>
+        <w:t>holt</w:t>
+      </w:r>
+      <w:r>
+        <w:rPr>
+          <w:rFonts w:ascii="Segoe UI" w:hAnsi="Segoe UI" w:cs="Segoe UI"/>
+          <w:color w:val="24292E"/>
+          <w:sz w:val="21"/>
+          <w:szCs w:val="21"/>
+          <w:shd w:val="clear" w:color="auto" w:fill="FFFFFF"/>
+          <w:lang w:val="de-DE"/>
+        </w:rPr>
+        <w:t xml:space="preserve"> das Modell in die Mitte des Fensters und </w:t>
+      </w:r>
+      <w:r>
+        <w:rPr>
+          <w:rFonts w:ascii="Segoe UI" w:hAnsi="Segoe UI" w:cs="Segoe UI"/>
+          <w:color w:val="24292E"/>
+          <w:sz w:val="21"/>
+          <w:szCs w:val="21"/>
+          <w:shd w:val="clear" w:color="auto" w:fill="FFFFFF"/>
+          <w:lang w:val="de-DE"/>
+        </w:rPr>
+        <w:t xml:space="preserve">passt </w:t>
+      </w:r>
+      <w:r>
+        <w:rPr>
+          <w:rFonts w:ascii="Segoe UI" w:hAnsi="Segoe UI" w:cs="Segoe UI"/>
+          <w:color w:val="24292E"/>
+          <w:sz w:val="21"/>
+          <w:szCs w:val="21"/>
+          <w:shd w:val="clear" w:color="auto" w:fill="FFFFFF"/>
+          <w:lang w:val="de-DE"/>
+        </w:rPr>
+        <w:t xml:space="preserve">die Zoomstufe so </w:t>
+      </w:r>
+      <w:proofErr w:type="gramStart"/>
+      <w:r>
+        <w:rPr>
+          <w:rFonts w:ascii="Segoe UI" w:hAnsi="Segoe UI" w:cs="Segoe UI"/>
+          <w:color w:val="24292E"/>
+          <w:sz w:val="21"/>
+          <w:szCs w:val="21"/>
+          <w:shd w:val="clear" w:color="auto" w:fill="FFFFFF"/>
+          <w:lang w:val="de-DE"/>
+        </w:rPr>
+        <w:t>an</w:t>
+      </w:r>
+      <w:proofErr w:type="gramEnd"/>
+      <w:r>
+        <w:rPr>
+          <w:rFonts w:ascii="Segoe UI" w:hAnsi="Segoe UI" w:cs="Segoe UI"/>
+          <w:color w:val="24292E"/>
+          <w:sz w:val="21"/>
+          <w:szCs w:val="21"/>
+          <w:shd w:val="clear" w:color="auto" w:fill="FFFFFF"/>
+          <w:lang w:val="de-DE"/>
+        </w:rPr>
         <w:t xml:space="preserve"> dass das Modell komplett und ausreichend groß sichtbar ist.</w:t>
       </w:r>
     </w:p>
@@ -5487,17 +5753,14 @@
           <w:lang w:val="de-DE"/>
         </w:rPr>
       </w:pPr>
-      <w:bookmarkStart w:id="22" w:name="_Toc35466079"/>
-      <w:bookmarkStart w:id="23" w:name="_Ref35634997"/>
-      <w:r>
-        <w:rPr>
-          <w:lang w:val="de-DE"/>
-        </w:rPr>
-        <w:lastRenderedPageBreak/>
+      <w:r>
+        <w:rPr>
+          <w:lang w:val="de-DE"/>
+        </w:rPr>
         <w:t>Statuszeile</w:t>
       </w:r>
-      <w:bookmarkEnd w:id="22"/>
       <w:bookmarkEnd w:id="23"/>
+      <w:bookmarkEnd w:id="24"/>
     </w:p>
     <w:p>
       <w:pPr>
@@ -5700,17 +5963,17 @@
           <w:lang w:val="de-DE"/>
         </w:rPr>
       </w:pPr>
-      <w:bookmarkStart w:id="24" w:name="_Ref35465800"/>
-      <w:bookmarkStart w:id="25" w:name="_Toc35466080"/>
-      <w:bookmarkStart w:id="26" w:name="_Ref27082466"/>
+      <w:bookmarkStart w:id="26" w:name="_Ref35465800"/>
+      <w:bookmarkStart w:id="27" w:name="_Toc35466080"/>
+      <w:bookmarkStart w:id="28" w:name="_Ref27082466"/>
       <w:r>
         <w:rPr>
           <w:lang w:val="de-DE"/>
         </w:rPr>
         <w:t>Tastatureingaben</w:t>
       </w:r>
-      <w:bookmarkEnd w:id="24"/>
-      <w:bookmarkEnd w:id="25"/>
+      <w:bookmarkEnd w:id="26"/>
+      <w:bookmarkEnd w:id="27"/>
     </w:p>
     <w:p>
       <w:pPr>
@@ -5750,14 +6013,15 @@
           <w:lang w:val="de-DE"/>
         </w:rPr>
       </w:pPr>
-      <w:bookmarkStart w:id="27" w:name="_Toc35466081"/>
-      <w:r>
-        <w:rPr>
-          <w:lang w:val="de-DE"/>
-        </w:rPr>
+      <w:bookmarkStart w:id="29" w:name="_Toc35466081"/>
+      <w:r>
+        <w:rPr>
+          <w:lang w:val="de-DE"/>
+        </w:rPr>
+        <w:lastRenderedPageBreak/>
         <w:t>Mausaktionen im Hauptbereich</w:t>
       </w:r>
-      <w:bookmarkEnd w:id="27"/>
+      <w:bookmarkEnd w:id="29"/>
     </w:p>
     <w:p>
       <w:pPr>
@@ -5971,15 +6235,15 @@
           <w:lang w:val="de-DE"/>
         </w:rPr>
       </w:pPr>
-      <w:bookmarkStart w:id="28" w:name="_Toc35466082"/>
+      <w:bookmarkStart w:id="30" w:name="_Toc35466082"/>
       <w:r>
         <w:rPr>
           <w:lang w:val="de-DE"/>
         </w:rPr>
         <w:t>Funktionen des Editors</w:t>
       </w:r>
-      <w:bookmarkEnd w:id="26"/>
       <w:bookmarkEnd w:id="28"/>
+      <w:bookmarkEnd w:id="30"/>
     </w:p>
     <w:p>
       <w:pPr>
@@ -6222,7 +6486,6 @@
         <w:rPr>
           <w:lang w:val="de-DE"/>
         </w:rPr>
-        <w:lastRenderedPageBreak/>
         <w:t>Input-Neuronen keine eingehenden und Output-Neuronen keine ausgehenden Verbindun</w:t>
       </w:r>
       <w:r>
@@ -6327,8 +6590,8 @@
           <w:lang w:val="de-DE"/>
         </w:rPr>
       </w:pPr>
-      <w:bookmarkStart w:id="29" w:name="_Ref28089765"/>
-      <w:bookmarkStart w:id="30" w:name="_Toc35466083"/>
+      <w:bookmarkStart w:id="31" w:name="_Ref28089765"/>
+      <w:bookmarkStart w:id="32" w:name="_Toc35466083"/>
       <w:r>
         <w:rPr>
           <w:lang w:val="de-DE"/>
@@ -6341,8 +6604,8 @@
         </w:rPr>
         <w:t xml:space="preserve"> (drücken und ziehen)</w:t>
       </w:r>
-      <w:bookmarkEnd w:id="29"/>
-      <w:bookmarkEnd w:id="30"/>
+      <w:bookmarkEnd w:id="31"/>
+      <w:bookmarkEnd w:id="32"/>
     </w:p>
     <w:p>
       <w:pPr>
@@ -6560,6 +6823,7 @@
         <w:rPr>
           <w:lang w:val="de-DE"/>
         </w:rPr>
+        <w:lastRenderedPageBreak/>
         <w:t xml:space="preserve">Einzelne </w:t>
       </w:r>
       <w:r>
@@ -6798,14 +7062,14 @@
           <w:lang w:val="de-DE"/>
         </w:rPr>
       </w:pPr>
-      <w:bookmarkStart w:id="31" w:name="_Toc35466084"/>
+      <w:bookmarkStart w:id="33" w:name="_Toc35466084"/>
       <w:r>
         <w:rPr>
           <w:lang w:val="de-DE"/>
         </w:rPr>
         <w:t>Linke Maustaste (Doppelklick)</w:t>
       </w:r>
-      <w:bookmarkEnd w:id="31"/>
+      <w:bookmarkEnd w:id="33"/>
     </w:p>
     <w:p>
       <w:pPr>
@@ -6927,16 +7191,16 @@
           <w:lang w:val="de-DE"/>
         </w:rPr>
       </w:pPr>
-      <w:bookmarkStart w:id="32" w:name="_Ref27079495"/>
-      <w:bookmarkStart w:id="33" w:name="_Toc35466085"/>
+      <w:bookmarkStart w:id="34" w:name="_Ref27079495"/>
+      <w:bookmarkStart w:id="35" w:name="_Toc35466085"/>
       <w:r>
         <w:rPr>
           <w:lang w:val="de-DE"/>
         </w:rPr>
         <w:t>Rechte Maustaste</w:t>
       </w:r>
-      <w:bookmarkEnd w:id="32"/>
-      <w:bookmarkEnd w:id="33"/>
+      <w:bookmarkEnd w:id="34"/>
+      <w:bookmarkEnd w:id="35"/>
     </w:p>
     <w:p>
       <w:pPr>
@@ -7106,9 +7370,8 @@
           <w:noProof/>
           <w:lang w:val="de-DE"/>
         </w:rPr>
-        <w:lastRenderedPageBreak/>
         <w:drawing>
-          <wp:anchor distT="0" distB="0" distL="114300" distR="114300" simplePos="0" relativeHeight="251658752" behindDoc="0" locked="0" layoutInCell="1" allowOverlap="1" wp14:anchorId="4EDFB316" wp14:editId="696EBB94">
+          <wp:anchor distT="0" distB="0" distL="114300" distR="114300" simplePos="0" relativeHeight="251656704" behindDoc="0" locked="0" layoutInCell="1" allowOverlap="1" wp14:anchorId="4EDFB316" wp14:editId="696EBB94">
             <wp:simplePos x="0" y="0"/>
             <wp:positionH relativeFrom="column">
               <wp:posOffset>3114762</wp:posOffset>
@@ -7554,14 +7817,15 @@
           <w:lang w:val="de-DE"/>
         </w:rPr>
       </w:pPr>
-      <w:bookmarkStart w:id="34" w:name="_Toc35466086"/>
-      <w:r>
-        <w:rPr>
-          <w:lang w:val="de-DE"/>
-        </w:rPr>
+      <w:bookmarkStart w:id="36" w:name="_Toc35466086"/>
+      <w:r>
+        <w:rPr>
+          <w:lang w:val="de-DE"/>
+        </w:rPr>
+        <w:lastRenderedPageBreak/>
         <w:t>Mausrad</w:t>
       </w:r>
-      <w:bookmarkEnd w:id="34"/>
+      <w:bookmarkEnd w:id="36"/>
     </w:p>
     <w:p>
       <w:pPr>
@@ -7729,268 +7993,790 @@
           <w:lang w:val="de-DE"/>
         </w:rPr>
       </w:pPr>
-      <w:bookmarkStart w:id="35" w:name="_Ref28615245"/>
-      <w:bookmarkStart w:id="36" w:name="_Toc35466087"/>
-      <w:bookmarkStart w:id="37" w:name="_Ref27085203"/>
-      <w:r>
-        <w:rPr>
-          <w:lang w:val="de-DE"/>
-        </w:rPr>
-        <w:t>Optisches und akustisches Feedback</w:t>
-      </w:r>
-      <w:bookmarkEnd w:id="35"/>
-      <w:bookmarkEnd w:id="36"/>
-    </w:p>
-    <w:p>
-      <w:pPr>
-        <w:rPr>
-          <w:lang w:val="de-DE"/>
-        </w:rPr>
-      </w:pPr>
-      <w:r>
-        <w:rPr>
-          <w:lang w:val="de-DE"/>
-        </w:rPr>
-        <w:t>Der NNetSimu-Editor benutzt visuelle und akustische Ef</w:t>
-      </w:r>
-      <w:r>
-        <w:rPr>
-          <w:lang w:val="de-DE"/>
-        </w:rPr>
-        <w:t>f</w:t>
-      </w:r>
-      <w:r>
-        <w:rPr>
-          <w:lang w:val="de-DE"/>
-        </w:rPr>
-        <w:t>ekte</w:t>
-      </w:r>
-      <w:r>
-        <w:rPr>
-          <w:lang w:val="de-DE"/>
-        </w:rPr>
-        <w:t>,</w:t>
-      </w:r>
-      <w:r>
-        <w:rPr>
-          <w:lang w:val="de-DE"/>
-        </w:rPr>
-        <w:t xml:space="preserve"> um dem Benutzer die Orientierung zu erleichtern und Feedback zu ausgeführten Operationen zu geben.</w:t>
-      </w:r>
-    </w:p>
-    <w:p>
-      <w:pPr>
-        <w:rPr>
-          <w:lang w:val="de-DE"/>
-        </w:rPr>
-      </w:pPr>
-      <w:r>
-        <w:rPr>
-          <w:lang w:val="de-DE"/>
-        </w:rPr>
-        <w:t>Als visuelles Feedback ändert sich die Farbe des ausgewählten Objekts, auf das der Maus-Cursor gerade zeigt. Das Kontextmen</w:t>
-      </w:r>
-      <w:r>
-        <w:rPr>
-          <w:lang w:val="de-DE"/>
-        </w:rPr>
-        <w:t>ü</w:t>
-      </w:r>
-      <w:r>
-        <w:rPr>
-          <w:lang w:val="de-DE"/>
-        </w:rPr>
-        <w:t xml:space="preserve">, das mit der rechten Maustaste aktiviert wird (siehe Kapitel </w:t>
-      </w:r>
-      <w:r>
-        <w:rPr>
-          <w:lang w:val="de-DE"/>
-        </w:rPr>
-        <w:fldChar w:fldCharType="begin"/>
-      </w:r>
-      <w:r>
-        <w:rPr>
-          <w:lang w:val="de-DE"/>
-        </w:rPr>
-        <w:instrText xml:space="preserve"> REF _Ref27079495 \r \h </w:instrText>
-      </w:r>
-      <w:r>
-        <w:rPr>
-          <w:lang w:val="de-DE"/>
-        </w:rPr>
-      </w:r>
-      <w:r>
-        <w:rPr>
-          <w:lang w:val="de-DE"/>
-        </w:rPr>
-        <w:fldChar w:fldCharType="separate"/>
-      </w:r>
-      <w:r>
-        <w:rPr>
-          <w:lang w:val="de-DE"/>
-        </w:rPr>
-        <w:t>4.5.3</w:t>
-      </w:r>
-      <w:r>
-        <w:rPr>
-          <w:lang w:val="de-DE"/>
-        </w:rPr>
-        <w:fldChar w:fldCharType="end"/>
-      </w:r>
-      <w:r>
-        <w:rPr>
-          <w:lang w:val="de-DE"/>
-        </w:rPr>
-        <w:t>), bezieht sich immer auf dieses Objekt. Es gibt Situationen, wie z.B. bei nahe beieinander liegenden oder sich sogar überlagernden Objekten, in denen eine eindeutige Erkennung des aus</w:t>
-      </w:r>
-      <w:r>
-        <w:rPr>
-          <w:lang w:val="de-DE"/>
-        </w:rPr>
-        <w:softHyphen/>
-      </w:r>
-      <w:r>
-        <w:rPr>
-          <w:lang w:val="de-DE"/>
-        </w:rPr>
-        <w:t>gewählten Objekts ohne dieses visuelle Feedback schwierig wäre.</w:t>
-      </w:r>
-    </w:p>
-    <w:p>
-      <w:pPr>
-        <w:rPr>
-          <w:lang w:val="de-DE"/>
-        </w:rPr>
-      </w:pPr>
-      <w:r>
-        <w:rPr>
-          <w:lang w:val="de-DE"/>
-        </w:rPr>
-        <w:t>Wenn Objekte miteinander verbunden werden sollen, z.</w:t>
-      </w:r>
-      <w:r>
-        <w:rPr>
-          <w:lang w:val="de-DE"/>
-        </w:rPr>
-        <w:t>B</w:t>
-      </w:r>
-      <w:r>
-        <w:rPr>
-          <w:lang w:val="de-DE"/>
-        </w:rPr>
-        <w:t>. das lose Ende eines Dendriten an ein Neuron angeschlossen werden soll, sind zwei unterschiedliche Farbmarkierungen notwendig. Das durch den Maus-Cursor bewegte Objekt, in diesem Fall das Ende des Dendriten wird wie im vo</w:t>
-      </w:r>
-      <w:r>
-        <w:rPr>
-          <w:lang w:val="de-DE"/>
-        </w:rPr>
-        <w:t>r</w:t>
-      </w:r>
-      <w:r>
-        <w:rPr>
-          <w:lang w:val="de-DE"/>
-        </w:rPr>
-        <w:softHyphen/>
-      </w:r>
-      <w:r>
-        <w:rPr>
-          <w:lang w:val="de-DE"/>
-        </w:rPr>
-        <w:lastRenderedPageBreak/>
-        <w:t>hergehenden Absatz beschrieben farblich markiert. So</w:t>
-      </w:r>
-      <w:r>
-        <w:rPr>
-          <w:lang w:val="de-DE"/>
-        </w:rPr>
-        <w:t>b</w:t>
-      </w:r>
-      <w:r>
-        <w:rPr>
-          <w:lang w:val="de-DE"/>
-        </w:rPr>
-        <w:t>ald sich dieses Objekt über einem ande</w:t>
-      </w:r>
-      <w:r>
-        <w:rPr>
-          <w:lang w:val="de-DE"/>
-        </w:rPr>
-        <w:softHyphen/>
-      </w:r>
-      <w:r>
-        <w:rPr>
-          <w:lang w:val="de-DE"/>
-        </w:rPr>
-        <w:t xml:space="preserve">ren Objekt befindet, an das es andocken kann, wird das Zielobjekt in einer anderen, auffälligeren Farbe markiert. Diese Zielmarkierung erfolgt nur, wenn das Andocken wirklich möglich ist. Dadurch erkennt der Benutzer frühzeitig, wenn er im Begriff ist, </w:t>
-      </w:r>
-      <w:r>
-        <w:rPr>
-          <w:lang w:val="de-DE"/>
-        </w:rPr>
-        <w:t>eine nicht zulässige Operation</w:t>
-      </w:r>
-      <w:r>
-        <w:rPr>
-          <w:lang w:val="de-DE"/>
-        </w:rPr>
-        <w:t xml:space="preserve"> durchzuführen, z.B. einen eingehenden Dendriten an ein Inputneuron anzuschließen.</w:t>
-      </w:r>
-    </w:p>
-    <w:p>
-      <w:pPr>
-        <w:rPr>
-          <w:lang w:val="de-DE"/>
-        </w:rPr>
-      </w:pPr>
-      <w:r>
-        <w:rPr>
-          <w:lang w:val="de-DE"/>
-        </w:rPr>
-        <w:t>Ein akustisches Feedback erfolgt bei einigen Operationen, wie Andocken von Objekten, Lösen von Verbindungen („Disconnect“) und Löschen von Objekten. Das akustische Signal kann über das Hauptmen</w:t>
-      </w:r>
-      <w:r>
-        <w:rPr>
-          <w:lang w:val="de-DE"/>
-        </w:rPr>
-        <w:t>ü</w:t>
-      </w:r>
-      <w:r>
-        <w:rPr>
-          <w:lang w:val="de-DE"/>
-        </w:rPr>
-        <w:t xml:space="preserve"> „Options“ – „Sound on“ bzw. „Sound off“ ein- und ausgeschaltet werden.</w:t>
-      </w:r>
-    </w:p>
-    <w:p>
-      <w:pPr>
-        <w:pStyle w:val="berschrift1"/>
-        <w:rPr>
-          <w:lang w:val="de-DE"/>
-        </w:rPr>
-      </w:pPr>
-      <w:bookmarkStart w:id="38" w:name="_Ref34752521"/>
-      <w:bookmarkStart w:id="39" w:name="_Toc35466088"/>
-      <w:r>
-        <w:rPr>
-          <w:lang w:val="de-DE"/>
-        </w:rPr>
-        <w:t xml:space="preserve">Einschränkungen </w:t>
-      </w:r>
-      <w:r>
-        <w:rPr>
-          <w:lang w:val="de-DE"/>
-        </w:rPr>
-        <w:t xml:space="preserve">und Grenzen </w:t>
-      </w:r>
-      <w:r>
-        <w:rPr>
-          <w:lang w:val="de-DE"/>
-        </w:rPr>
-        <w:t>des Modells</w:t>
+      <w:bookmarkStart w:id="37" w:name="_Ref28615245"/>
+      <w:bookmarkStart w:id="38" w:name="_Toc35466087"/>
+      <w:bookmarkStart w:id="39" w:name="_Ref27085203"/>
+      <w:r>
+        <w:rPr>
+          <w:lang w:val="de-DE"/>
+        </w:rPr>
+        <w:t xml:space="preserve">Optisches </w:t>
+      </w:r>
+      <w:r>
+        <w:rPr>
+          <w:lang w:val="de-DE"/>
+        </w:rPr>
+        <w:t>und akustisches Feedback</w:t>
       </w:r>
       <w:bookmarkEnd w:id="37"/>
       <w:bookmarkEnd w:id="38"/>
+    </w:p>
+    <w:p>
+      <w:pPr>
+        <w:rPr>
+          <w:lang w:val="de-DE"/>
+        </w:rPr>
+      </w:pPr>
+      <w:r>
+        <w:rPr>
+          <w:lang w:val="de-DE"/>
+        </w:rPr>
+        <w:t>Der NNetSimu-Editor benutzt visuelle und akustische Ef</w:t>
+      </w:r>
+      <w:r>
+        <w:rPr>
+          <w:lang w:val="de-DE"/>
+        </w:rPr>
+        <w:t>f</w:t>
+      </w:r>
+      <w:r>
+        <w:rPr>
+          <w:lang w:val="de-DE"/>
+        </w:rPr>
+        <w:t>ekte</w:t>
+      </w:r>
+      <w:r>
+        <w:rPr>
+          <w:lang w:val="de-DE"/>
+        </w:rPr>
+        <w:t>,</w:t>
+      </w:r>
+      <w:r>
+        <w:rPr>
+          <w:lang w:val="de-DE"/>
+        </w:rPr>
+        <w:t xml:space="preserve"> um dem Benutzer die Orientierung zu erleichtern und Feedback zu ausgeführten Operationen zu geben.</w:t>
+      </w:r>
+    </w:p>
+    <w:p>
+      <w:pPr>
+        <w:rPr>
+          <w:lang w:val="de-DE"/>
+        </w:rPr>
+      </w:pPr>
+      <w:r>
+        <w:rPr>
+          <w:lang w:val="de-DE"/>
+        </w:rPr>
+        <w:t>Als visuelles Feedback ändert sich die Farbe des ausgewählten Objekts, auf das der Maus-Cursor gerade zeigt. Das Kontextmen</w:t>
+      </w:r>
+      <w:r>
+        <w:rPr>
+          <w:lang w:val="de-DE"/>
+        </w:rPr>
+        <w:t>ü</w:t>
+      </w:r>
+      <w:r>
+        <w:rPr>
+          <w:lang w:val="de-DE"/>
+        </w:rPr>
+        <w:t xml:space="preserve">, das mit der rechten Maustaste aktiviert wird (siehe Kapitel </w:t>
+      </w:r>
+      <w:r>
+        <w:rPr>
+          <w:lang w:val="de-DE"/>
+        </w:rPr>
+        <w:fldChar w:fldCharType="begin"/>
+      </w:r>
+      <w:r>
+        <w:rPr>
+          <w:lang w:val="de-DE"/>
+        </w:rPr>
+        <w:instrText xml:space="preserve"> REF _Ref27079495 \r \h </w:instrText>
+      </w:r>
+      <w:r>
+        <w:rPr>
+          <w:lang w:val="de-DE"/>
+        </w:rPr>
+      </w:r>
+      <w:r>
+        <w:rPr>
+          <w:lang w:val="de-DE"/>
+        </w:rPr>
+        <w:fldChar w:fldCharType="separate"/>
+      </w:r>
+      <w:r>
+        <w:rPr>
+          <w:lang w:val="de-DE"/>
+        </w:rPr>
+        <w:t>4.5.3</w:t>
+      </w:r>
+      <w:r>
+        <w:rPr>
+          <w:lang w:val="de-DE"/>
+        </w:rPr>
+        <w:fldChar w:fldCharType="end"/>
+      </w:r>
+      <w:r>
+        <w:rPr>
+          <w:lang w:val="de-DE"/>
+        </w:rPr>
+        <w:t>), bezieht sich immer auf dieses Objekt. Es gibt Situationen, wie z.B. bei nahe beieinander liegenden oder sich sogar überlagernden Objekten, in denen eine eindeutige Erkennung des aus</w:t>
+      </w:r>
+      <w:r>
+        <w:rPr>
+          <w:lang w:val="de-DE"/>
+        </w:rPr>
+        <w:softHyphen/>
+      </w:r>
+      <w:r>
+        <w:rPr>
+          <w:lang w:val="de-DE"/>
+        </w:rPr>
+        <w:t>gewählten Objekts ohne dieses visuelle Feedback schwierig wäre.</w:t>
+      </w:r>
+    </w:p>
+    <w:p>
+      <w:pPr>
+        <w:rPr>
+          <w:lang w:val="de-DE"/>
+        </w:rPr>
+      </w:pPr>
+      <w:r>
+        <w:rPr>
+          <w:lang w:val="de-DE"/>
+        </w:rPr>
+        <w:t>Wenn Objekte miteinander verbunden werden sollen, z.</w:t>
+      </w:r>
+      <w:r>
+        <w:rPr>
+          <w:lang w:val="de-DE"/>
+        </w:rPr>
+        <w:t>B</w:t>
+      </w:r>
+      <w:r>
+        <w:rPr>
+          <w:lang w:val="de-DE"/>
+        </w:rPr>
+        <w:t>. das lose Ende eines Dendriten an ein Neuron angeschlossen werden soll, sind zwei unterschiedliche Farbmarkierungen notwendig. Das durch den Maus-Cursor bewegte Objekt, in diesem Fall das Ende des Dendriten wird wie im vo</w:t>
+      </w:r>
+      <w:r>
+        <w:rPr>
+          <w:lang w:val="de-DE"/>
+        </w:rPr>
+        <w:t>r</w:t>
+      </w:r>
+      <w:r>
+        <w:rPr>
+          <w:lang w:val="de-DE"/>
+        </w:rPr>
+        <w:softHyphen/>
+      </w:r>
+      <w:r>
+        <w:rPr>
+          <w:lang w:val="de-DE"/>
+        </w:rPr>
+        <w:t>hergehenden Absatz beschrieben farblich markiert. So</w:t>
+      </w:r>
+      <w:r>
+        <w:rPr>
+          <w:lang w:val="de-DE"/>
+        </w:rPr>
+        <w:t>b</w:t>
+      </w:r>
+      <w:r>
+        <w:rPr>
+          <w:lang w:val="de-DE"/>
+        </w:rPr>
+        <w:t>ald sich dieses Objekt über einem ande</w:t>
+      </w:r>
+      <w:r>
+        <w:rPr>
+          <w:lang w:val="de-DE"/>
+        </w:rPr>
+        <w:softHyphen/>
+      </w:r>
+      <w:r>
+        <w:rPr>
+          <w:lang w:val="de-DE"/>
+        </w:rPr>
+        <w:t xml:space="preserve">ren Objekt befindet, an das es andocken kann, wird das Zielobjekt in einer anderen, auffälligeren Farbe markiert. Diese Zielmarkierung erfolgt nur, wenn das Andocken wirklich möglich ist. Dadurch erkennt der Benutzer frühzeitig, wenn er im Begriff ist, </w:t>
+      </w:r>
+      <w:r>
+        <w:rPr>
+          <w:lang w:val="de-DE"/>
+        </w:rPr>
+        <w:t>eine nicht zulässige Operation</w:t>
+      </w:r>
+      <w:r>
+        <w:rPr>
+          <w:lang w:val="de-DE"/>
+        </w:rPr>
+        <w:t xml:space="preserve"> durchzuführen, z.B. einen eingehenden Dendriten an ein Inputneuron anzuschließen.</w:t>
+      </w:r>
+    </w:p>
+    <w:p>
+      <w:pPr>
+        <w:rPr>
+          <w:lang w:val="de-DE"/>
+        </w:rPr>
+      </w:pPr>
+      <w:r>
+        <w:rPr>
+          <w:lang w:val="de-DE"/>
+        </w:rPr>
+        <w:t>Ein akustisches Feedback erfolgt bei einigen Operationen, wie Andocken von Objekten, Lösen von Verbindungen („Disconnect“) und Löschen von Objekten. Das akustische Signal kann über das Hauptmen</w:t>
+      </w:r>
+      <w:r>
+        <w:rPr>
+          <w:lang w:val="de-DE"/>
+        </w:rPr>
+        <w:t>ü</w:t>
+      </w:r>
+      <w:r>
+        <w:rPr>
+          <w:lang w:val="de-DE"/>
+        </w:rPr>
+        <w:t xml:space="preserve"> „Options“ – „Sound on“ bzw. „Sound off“ ein- und ausgeschaltet werden.</w:t>
+      </w:r>
+    </w:p>
+    <w:p>
+      <w:pPr>
+        <w:pStyle w:val="berschrift2"/>
+        <w:rPr>
+          <w:lang w:val="de-DE"/>
+        </w:rPr>
+      </w:pPr>
+      <w:r>
+        <w:rPr>
+          <w:lang w:val="de-DE"/>
+        </w:rPr>
+        <w:t>Auswahl von Objekten</w:t>
+      </w:r>
+      <w:r>
+        <w:rPr>
+          <w:lang w:val="de-DE"/>
+        </w:rPr>
+        <w:t xml:space="preserve"> (Select/</w:t>
+      </w:r>
+      <w:proofErr w:type="spellStart"/>
+      <w:r>
+        <w:rPr>
+          <w:lang w:val="de-DE"/>
+        </w:rPr>
+        <w:t>Deselect</w:t>
+      </w:r>
+      <w:proofErr w:type="spellEnd"/>
+      <w:r>
+        <w:rPr>
+          <w:lang w:val="de-DE"/>
+        </w:rPr>
+        <w:t>)</w:t>
+      </w:r>
+    </w:p>
+    <w:p>
+      <w:pPr>
+        <w:rPr>
+          <w:lang w:val="de-DE"/>
+        </w:rPr>
+      </w:pPr>
+      <w:r>
+        <w:rPr>
+          <w:lang w:val="de-DE"/>
+        </w:rPr>
+        <w:t xml:space="preserve">Für verschiedene Operationen ist es notwendig, zunächst das oder </w:t>
+      </w:r>
+      <w:proofErr w:type="gramStart"/>
+      <w:r>
+        <w:rPr>
+          <w:lang w:val="de-DE"/>
+        </w:rPr>
+        <w:t>die Objekt</w:t>
+      </w:r>
+      <w:proofErr w:type="gramEnd"/>
+      <w:r>
+        <w:rPr>
+          <w:lang w:val="de-DE"/>
+        </w:rPr>
+        <w:t>(e) auszuwählen</w:t>
+      </w:r>
+      <w:r>
+        <w:rPr>
+          <w:lang w:val="de-DE"/>
+        </w:rPr>
+        <w:t xml:space="preserve"> (zu selektieren)</w:t>
+      </w:r>
+      <w:r>
+        <w:rPr>
+          <w:lang w:val="de-DE"/>
+        </w:rPr>
+        <w:t xml:space="preserve">, auf dem/denen die Operation ausgeführt werden soll. </w:t>
+      </w:r>
+    </w:p>
+    <w:p>
+      <w:pPr>
+        <w:rPr>
+          <w:lang w:val="de-DE"/>
+        </w:rPr>
+      </w:pPr>
+      <w:r>
+        <w:rPr>
+          <w:lang w:val="de-DE"/>
+        </w:rPr>
+        <w:t xml:space="preserve">Im einfachsten Fall bezieht sich eine Operation auf ein einzelnes Objekt (Neuron, Dendriten-Teilstück, Knickstelle). In diesem Fall geschieht </w:t>
+      </w:r>
+      <w:r>
+        <w:rPr>
+          <w:lang w:val="de-DE"/>
+        </w:rPr>
+        <w:t xml:space="preserve">die Auswahl einfach indem der Cursor über dem Objekt platziert wird. Die korrekte Positionierung wird durch eine farbliche Veränderung des betreffenden Objekts angezeigt (siehe </w:t>
+      </w:r>
+      <w:r>
+        <w:rPr>
+          <w:lang w:val="de-DE"/>
+        </w:rPr>
+        <w:fldChar w:fldCharType="begin"/>
+      </w:r>
+      <w:r>
+        <w:rPr>
+          <w:lang w:val="de-DE"/>
+        </w:rPr>
+        <w:instrText xml:space="preserve"> REF _Ref28615245 \r \h </w:instrText>
+      </w:r>
+      <w:r>
+        <w:rPr>
+          <w:lang w:val="de-DE"/>
+        </w:rPr>
+      </w:r>
+      <w:r>
+        <w:rPr>
+          <w:lang w:val="de-DE"/>
+        </w:rPr>
+        <w:fldChar w:fldCharType="separate"/>
+      </w:r>
+      <w:r>
+        <w:rPr>
+          <w:lang w:val="de-DE"/>
+        </w:rPr>
+        <w:t>4.6</w:t>
+      </w:r>
+      <w:r>
+        <w:rPr>
+          <w:lang w:val="de-DE"/>
+        </w:rPr>
+        <w:fldChar w:fldCharType="end"/>
+      </w:r>
+      <w:r>
+        <w:rPr>
+          <w:lang w:val="de-DE"/>
+        </w:rPr>
+        <w:t xml:space="preserve">). Durch den Aufruf des Kontextmenüs können dann verschiedene Operationen auf das ausgewählte Objekt angewandt werden. Diese Art der Auswahl heißt </w:t>
+      </w:r>
+      <w:r>
+        <w:rPr>
+          <w:b/>
+          <w:bCs/>
+          <w:lang w:val="de-DE"/>
+        </w:rPr>
+        <w:t xml:space="preserve">temporäre </w:t>
+      </w:r>
+      <w:r>
+        <w:rPr>
+          <w:b/>
+          <w:bCs/>
+          <w:lang w:val="de-DE"/>
+        </w:rPr>
+        <w:t>Selektion</w:t>
+      </w:r>
+      <w:r>
+        <w:rPr>
+          <w:lang w:val="de-DE"/>
+        </w:rPr>
+        <w:t>. Sie erfolgt automatisch, wenn der Cursor über einem Objekt steht und wird automatisch wieder aufgehoben, wenn der Cursor das Objekt verlässt.</w:t>
+      </w:r>
+    </w:p>
+    <w:p>
+      <w:pPr>
+        <w:rPr>
+          <w:lang w:val="de-DE"/>
+        </w:rPr>
+      </w:pPr>
+      <w:r>
+        <w:rPr>
+          <w:lang w:val="de-DE"/>
+        </w:rPr>
+        <w:t xml:space="preserve">Für Operationen, die auf </w:t>
+      </w:r>
+      <w:r>
+        <w:rPr>
+          <w:lang w:val="de-DE"/>
+        </w:rPr>
+        <w:t>mehreren</w:t>
+      </w:r>
+      <w:r>
+        <w:rPr>
+          <w:lang w:val="de-DE"/>
+        </w:rPr>
+        <w:t xml:space="preserve"> Objekten angewandt werden soll ist die temporäre Auswahl nicht ausreichend. Der Benutzer muss die Möglichkeit haben, die Auswahl </w:t>
+      </w:r>
+      <w:r>
+        <w:rPr>
+          <w:lang w:val="de-DE"/>
+        </w:rPr>
+        <w:t xml:space="preserve">zunächst nach seinen Vorstellungen zu erweitern oder einzuschränken und erst wenn die gewünschte Menge von Objekten definiert ist die Operation auszulösen. Diese Art der Auswahl heißt </w:t>
+      </w:r>
+      <w:r>
+        <w:rPr>
+          <w:b/>
+          <w:bCs/>
+          <w:lang w:val="de-DE"/>
+        </w:rPr>
+        <w:t xml:space="preserve">permanente </w:t>
+      </w:r>
+      <w:r>
+        <w:rPr>
+          <w:b/>
+          <w:bCs/>
+          <w:lang w:val="de-DE"/>
+        </w:rPr>
+        <w:t>Selektion</w:t>
+      </w:r>
+      <w:r>
+        <w:rPr>
+          <w:lang w:val="de-DE"/>
+        </w:rPr>
+        <w:t>. Für die Erstellung und Manipulation einer permanenten Auswahl stehen eine ganze Reihe von Werkzeugen zur Verfügung:</w:t>
+      </w:r>
+    </w:p>
+    <w:p>
+      <w:pPr>
+        <w:pStyle w:val="Listenabsatz"/>
+        <w:numPr>
+          <w:ilvl w:val="0"/>
+          <w:numId w:val="33"/>
+        </w:numPr>
+        <w:rPr>
+          <w:lang w:val="de-DE"/>
+        </w:rPr>
+      </w:pPr>
+      <w:r>
+        <w:rPr>
+          <w:lang w:val="de-DE"/>
+        </w:rPr>
+        <w:lastRenderedPageBreak/>
+        <w:t xml:space="preserve">Alle Objekte des Modells </w:t>
+      </w:r>
+    </w:p>
+    <w:p>
+      <w:pPr>
+        <w:ind w:firstLine="351"/>
+        <w:rPr>
+          <w:lang w:val="de-DE"/>
+        </w:rPr>
+      </w:pPr>
+      <w:r>
+        <w:rPr>
+          <w:lang w:val="de-DE"/>
+        </w:rPr>
+        <w:t>CTRL-A</w:t>
+      </w:r>
+    </w:p>
+    <w:p>
+      <w:pPr>
+        <w:ind w:firstLine="351"/>
+        <w:rPr>
+          <w:lang w:val="de-DE"/>
+        </w:rPr>
+      </w:pPr>
+      <w:r>
+        <w:rPr>
+          <w:lang w:val="de-DE"/>
+        </w:rPr>
+        <w:t>ESC</w:t>
+      </w:r>
+    </w:p>
+    <w:p>
+      <w:pPr>
+        <w:ind w:firstLine="351"/>
+        <w:rPr>
+          <w:lang w:val="de-DE"/>
+        </w:rPr>
+      </w:pPr>
+      <w:r>
+        <w:rPr>
+          <w:lang w:val="de-DE"/>
+        </w:rPr>
+        <w:t>Hauptmenu</w:t>
+      </w:r>
+    </w:p>
+    <w:p>
+      <w:pPr>
+        <w:ind w:firstLine="351"/>
+        <w:rPr>
+          <w:lang w:val="de-DE"/>
+        </w:rPr>
+      </w:pPr>
+      <w:r>
+        <w:rPr>
+          <w:lang w:val="de-DE"/>
+        </w:rPr>
+        <w:t>Kontextmenü Hintergrund</w:t>
+      </w:r>
+    </w:p>
+    <w:p>
+      <w:pPr>
+        <w:pStyle w:val="Listenabsatz"/>
+        <w:numPr>
+          <w:ilvl w:val="0"/>
+          <w:numId w:val="33"/>
+        </w:numPr>
+        <w:rPr>
+          <w:lang w:val="de-DE"/>
+        </w:rPr>
+      </w:pPr>
+      <w:r>
+        <w:rPr>
+          <w:lang w:val="de-DE"/>
+        </w:rPr>
+        <w:t>Einzelne Objekte</w:t>
+      </w:r>
+    </w:p>
+    <w:p>
+      <w:pPr>
+        <w:ind w:firstLine="351"/>
+        <w:rPr>
+          <w:lang w:val="de-DE"/>
+        </w:rPr>
+      </w:pPr>
+      <w:r>
+        <w:rPr>
+          <w:lang w:val="de-DE"/>
+        </w:rPr>
+        <w:t>Kontextmenü Select/</w:t>
+      </w:r>
+      <w:proofErr w:type="spellStart"/>
+      <w:r>
+        <w:rPr>
+          <w:lang w:val="de-DE"/>
+        </w:rPr>
+        <w:t>Deselect</w:t>
+      </w:r>
+      <w:proofErr w:type="spellEnd"/>
+    </w:p>
+    <w:p>
+      <w:pPr>
+        <w:ind w:firstLine="351"/>
+        <w:rPr>
+          <w:lang w:val="de-DE"/>
+        </w:rPr>
+      </w:pPr>
+      <w:r>
+        <w:rPr>
+          <w:lang w:val="de-DE"/>
+        </w:rPr>
+        <w:t>Doppelklick links</w:t>
+      </w:r>
+    </w:p>
+    <w:p>
+      <w:pPr>
+        <w:pStyle w:val="Listenabsatz"/>
+        <w:numPr>
+          <w:ilvl w:val="0"/>
+          <w:numId w:val="33"/>
+        </w:numPr>
+        <w:rPr>
+          <w:lang w:val="de-DE"/>
+        </w:rPr>
+      </w:pPr>
+      <w:r>
+        <w:rPr>
+          <w:lang w:val="de-DE"/>
+        </w:rPr>
+        <w:t>Teilbäume</w:t>
+      </w:r>
+    </w:p>
+    <w:p>
+      <w:pPr>
+        <w:ind w:firstLine="351"/>
+        <w:rPr>
+          <w:lang w:val="de-DE"/>
+        </w:rPr>
+      </w:pPr>
+      <w:r>
+        <w:rPr>
+          <w:lang w:val="de-DE"/>
+        </w:rPr>
+        <w:t xml:space="preserve">Kontextmenü Select </w:t>
+      </w:r>
+      <w:proofErr w:type="spellStart"/>
+      <w:r>
+        <w:rPr>
+          <w:lang w:val="de-DE"/>
+        </w:rPr>
+        <w:t>subtree</w:t>
+      </w:r>
+      <w:proofErr w:type="spellEnd"/>
+    </w:p>
+    <w:p>
+      <w:pPr>
+        <w:pStyle w:val="Listenabsatz"/>
+        <w:numPr>
+          <w:ilvl w:val="0"/>
+          <w:numId w:val="33"/>
+        </w:numPr>
+        <w:rPr>
+          <w:lang w:val="de-DE"/>
+        </w:rPr>
+      </w:pPr>
+      <w:r>
+        <w:rPr>
+          <w:lang w:val="de-DE"/>
+        </w:rPr>
+        <w:t>Rechteckigen Ausschnitt</w:t>
+      </w:r>
+    </w:p>
+    <w:p>
+      <w:pPr>
+        <w:ind w:firstLine="351"/>
+        <w:rPr>
+          <w:lang w:val="de-DE"/>
+        </w:rPr>
+      </w:pPr>
+      <w:r>
+        <w:rPr>
+          <w:lang w:val="de-DE"/>
+        </w:rPr>
+        <w:t>Rechte Maustaste gedrückt halten und ziehen</w:t>
+      </w:r>
+    </w:p>
+    <w:p>
+      <w:pPr>
+        <w:pStyle w:val="Listenabsatz"/>
+        <w:numPr>
+          <w:ilvl w:val="0"/>
+          <w:numId w:val="33"/>
+        </w:numPr>
+        <w:rPr>
+          <w:lang w:val="de-DE"/>
+        </w:rPr>
+      </w:pPr>
+      <w:r>
+        <w:rPr>
+          <w:lang w:val="de-DE"/>
+        </w:rPr>
+        <w:t>Auswahl durch Analysefunktion</w:t>
+      </w:r>
+    </w:p>
+    <w:p>
+      <w:pPr>
+        <w:ind w:firstLine="351"/>
+        <w:rPr>
+          <w:lang w:val="de-DE"/>
+        </w:rPr>
+      </w:pPr>
+      <w:r>
+        <w:rPr>
+          <w:lang w:val="de-DE"/>
+        </w:rPr>
+        <w:t xml:space="preserve">Siehe Kapitel </w:t>
+      </w:r>
+      <w:r>
+        <w:rPr>
+          <w:lang w:val="de-DE"/>
+        </w:rPr>
+        <w:fldChar w:fldCharType="begin"/>
+      </w:r>
+      <w:r>
+        <w:rPr>
+          <w:lang w:val="de-DE"/>
+        </w:rPr>
+        <w:instrText xml:space="preserve"> REF _Ref37610589 \r \h </w:instrText>
+      </w:r>
+      <w:r>
+        <w:rPr>
+          <w:lang w:val="de-DE"/>
+        </w:rPr>
+      </w:r>
+      <w:r>
+        <w:rPr>
+          <w:lang w:val="de-DE"/>
+        </w:rPr>
+        <w:fldChar w:fldCharType="separate"/>
+      </w:r>
+      <w:r>
+        <w:rPr>
+          <w:lang w:val="de-DE"/>
+        </w:rPr>
+        <w:t>4.1.1</w:t>
+      </w:r>
+      <w:r>
+        <w:rPr>
+          <w:lang w:val="de-DE"/>
+        </w:rPr>
+        <w:fldChar w:fldCharType="end"/>
+      </w:r>
+      <w:r>
+        <w:rPr>
+          <w:lang w:val="de-DE"/>
+        </w:rPr>
+        <w:t xml:space="preserve"> und </w:t>
+      </w:r>
+      <w:r>
+        <w:rPr>
+          <w:lang w:val="de-DE"/>
+        </w:rPr>
+        <w:fldChar w:fldCharType="begin"/>
+      </w:r>
+      <w:r>
+        <w:rPr>
+          <w:lang w:val="de-DE"/>
+        </w:rPr>
+        <w:instrText xml:space="preserve"> REF _Ref37455027 \r \h </w:instrText>
+      </w:r>
+      <w:r>
+        <w:rPr>
+          <w:lang w:val="de-DE"/>
+        </w:rPr>
+      </w:r>
+      <w:r>
+        <w:rPr>
+          <w:lang w:val="de-DE"/>
+        </w:rPr>
+        <w:fldChar w:fldCharType="separate"/>
+      </w:r>
+      <w:r>
+        <w:rPr>
+          <w:lang w:val="de-DE"/>
+        </w:rPr>
+        <w:t>4.1.2</w:t>
+      </w:r>
+      <w:r>
+        <w:rPr>
+          <w:lang w:val="de-DE"/>
+        </w:rPr>
+        <w:fldChar w:fldCharType="end"/>
+      </w:r>
+    </w:p>
+    <w:p>
+      <w:pPr>
+        <w:pStyle w:val="berschrift1"/>
+        <w:rPr>
+          <w:lang w:val="de-DE"/>
+        </w:rPr>
+      </w:pPr>
+      <w:bookmarkStart w:id="40" w:name="_Ref34752521"/>
+      <w:bookmarkStart w:id="41" w:name="_Toc35466088"/>
+      <w:r>
+        <w:rPr>
+          <w:lang w:val="de-DE"/>
+        </w:rPr>
+        <w:t xml:space="preserve">Einschränkungen </w:t>
+      </w:r>
+      <w:r>
+        <w:rPr>
+          <w:lang w:val="de-DE"/>
+        </w:rPr>
+        <w:t xml:space="preserve">und Grenzen </w:t>
+      </w:r>
+      <w:r>
+        <w:rPr>
+          <w:lang w:val="de-DE"/>
+        </w:rPr>
+        <w:t>des Modells</w:t>
+      </w:r>
       <w:bookmarkEnd w:id="39"/>
+      <w:bookmarkEnd w:id="40"/>
+      <w:bookmarkEnd w:id="41"/>
     </w:p>
     <w:p>
       <w:pPr>
@@ -8154,7 +8940,7 @@
           <w:lang w:val="de-DE"/>
         </w:rPr>
       </w:pPr>
-      <w:bookmarkStart w:id="40" w:name="_Ref34752478"/>
+      <w:bookmarkStart w:id="42" w:name="_Ref34752478"/>
       <w:r>
         <w:rPr>
           <w:lang w:val="de-DE"/>
@@ -8334,7 +9120,7 @@
         </w:rPr>
         <w:fldChar w:fldCharType="end"/>
       </w:r>
-      <w:bookmarkEnd w:id="40"/>
+      <w:bookmarkEnd w:id="42"/>
     </w:p>
     <w:p>
       <w:pPr>
@@ -8496,6 +9282,7 @@
         <w:rPr>
           <w:lang w:val="de-DE"/>
         </w:rPr>
+        <w:lastRenderedPageBreak/>
         <w:t>Grenzen für die Größe des darstellbaren Modells ergeben sich aus der begrenzten Rechenkapazität des verwendeten Computers.</w:t>
       </w:r>
       <w:r>
@@ -8680,7 +9467,6 @@
         <w:rPr>
           <w:lang w:val="de-DE"/>
         </w:rPr>
-        <w:lastRenderedPageBreak/>
         <w:t>A</w:t>
       </w:r>
       <w:r>
@@ -9376,18 +10162,7 @@
           <w:szCs w:val="24"/>
           <w:lang w:val="de-DE"/>
         </w:rPr>
-        <w:t xml:space="preserve"> #5: Ab dieser Version wird keine readme.txt-Datei mehr mit ausgeliefert, sondern alle Neuerungen werden in der Dokumentation (diese Word-Datei) </w:t>
-      </w:r>
-      <w:r>
-        <w:rPr>
-          <w:b/>
-          <w:bCs/>
-          <w:sz w:val="24"/>
-          <w:szCs w:val="24"/>
-          <w:lang w:val="de-DE"/>
-        </w:rPr>
-        <w:lastRenderedPageBreak/>
-        <w:t xml:space="preserve">beschrieben. </w:t>
+        <w:t xml:space="preserve"> #5: Ab dieser Version wird keine readme.txt-Datei mehr mit ausgeliefert, sondern alle Neuerungen werden in der Dokumentation (diese Word-Datei) beschrieben. </w:t>
       </w:r>
       <w:r>
         <w:rPr>
@@ -10724,6 +11499,95 @@
     </w:lvl>
   </w:abstractNum>
   <w:abstractNum w:abstractNumId="10" w15:restartNumberingAfterBreak="0">
+    <w:nsid w:val="596A0C91"/>
+    <w:multiLevelType w:val="hybridMultilevel"/>
+    <w:tmpl w:val="E08E5AB0"/>
+    <w:lvl w:ilvl="0" w:tplc="BEB818C0">
+      <w:start w:val="1"/>
+      <w:numFmt w:val="decimal"/>
+      <w:lvlText w:val="%1."/>
+      <w:lvlJc w:val="left"/>
+      <w:pPr>
+        <w:ind w:left="717" w:hanging="360"/>
+      </w:pPr>
+      <w:rPr>
+        <w:rFonts w:hint="default"/>
+      </w:rPr>
+    </w:lvl>
+    <w:lvl w:ilvl="1" w:tplc="04070019" w:tentative="1">
+      <w:start w:val="1"/>
+      <w:numFmt w:val="lowerLetter"/>
+      <w:lvlText w:val="%2."/>
+      <w:lvlJc w:val="left"/>
+      <w:pPr>
+        <w:ind w:left="1437" w:hanging="360"/>
+      </w:pPr>
+    </w:lvl>
+    <w:lvl w:ilvl="2" w:tplc="0407001B" w:tentative="1">
+      <w:start w:val="1"/>
+      <w:numFmt w:val="lowerRoman"/>
+      <w:lvlText w:val="%3."/>
+      <w:lvlJc w:val="right"/>
+      <w:pPr>
+        <w:ind w:left="2157" w:hanging="180"/>
+      </w:pPr>
+    </w:lvl>
+    <w:lvl w:ilvl="3" w:tplc="0407000F" w:tentative="1">
+      <w:start w:val="1"/>
+      <w:numFmt w:val="decimal"/>
+      <w:lvlText w:val="%4."/>
+      <w:lvlJc w:val="left"/>
+      <w:pPr>
+        <w:ind w:left="2877" w:hanging="360"/>
+      </w:pPr>
+    </w:lvl>
+    <w:lvl w:ilvl="4" w:tplc="04070019" w:tentative="1">
+      <w:start w:val="1"/>
+      <w:numFmt w:val="lowerLetter"/>
+      <w:lvlText w:val="%5."/>
+      <w:lvlJc w:val="left"/>
+      <w:pPr>
+        <w:ind w:left="3597" w:hanging="360"/>
+      </w:pPr>
+    </w:lvl>
+    <w:lvl w:ilvl="5" w:tplc="0407001B" w:tentative="1">
+      <w:start w:val="1"/>
+      <w:numFmt w:val="lowerRoman"/>
+      <w:lvlText w:val="%6."/>
+      <w:lvlJc w:val="right"/>
+      <w:pPr>
+        <w:ind w:left="4317" w:hanging="180"/>
+      </w:pPr>
+    </w:lvl>
+    <w:lvl w:ilvl="6" w:tplc="0407000F" w:tentative="1">
+      <w:start w:val="1"/>
+      <w:numFmt w:val="decimal"/>
+      <w:lvlText w:val="%7."/>
+      <w:lvlJc w:val="left"/>
+      <w:pPr>
+        <w:ind w:left="5037" w:hanging="360"/>
+      </w:pPr>
+    </w:lvl>
+    <w:lvl w:ilvl="7" w:tplc="04070019" w:tentative="1">
+      <w:start w:val="1"/>
+      <w:numFmt w:val="lowerLetter"/>
+      <w:lvlText w:val="%8."/>
+      <w:lvlJc w:val="left"/>
+      <w:pPr>
+        <w:ind w:left="5757" w:hanging="360"/>
+      </w:pPr>
+    </w:lvl>
+    <w:lvl w:ilvl="8" w:tplc="0407001B" w:tentative="1">
+      <w:start w:val="1"/>
+      <w:numFmt w:val="lowerRoman"/>
+      <w:lvlText w:val="%9."/>
+      <w:lvlJc w:val="right"/>
+      <w:pPr>
+        <w:ind w:left="6477" w:hanging="180"/>
+      </w:pPr>
+    </w:lvl>
+  </w:abstractNum>
+  <w:abstractNum w:abstractNumId="11" w15:restartNumberingAfterBreak="0">
     <w:nsid w:val="5C591B2F"/>
     <w:multiLevelType w:val="hybridMultilevel"/>
     <w:tmpl w:val="C908F4FE"/>
@@ -10835,7 +11699,7 @@
       </w:rPr>
     </w:lvl>
   </w:abstractNum>
-  <w:abstractNum w:abstractNumId="11" w15:restartNumberingAfterBreak="0">
+  <w:abstractNum w:abstractNumId="12" w15:restartNumberingAfterBreak="0">
     <w:nsid w:val="5D5F551B"/>
     <w:multiLevelType w:val="hybridMultilevel"/>
     <w:tmpl w:val="295C1FBC"/>
@@ -10924,7 +11788,7 @@
       </w:pPr>
     </w:lvl>
   </w:abstractNum>
-  <w:abstractNum w:abstractNumId="12" w15:restartNumberingAfterBreak="0">
+  <w:abstractNum w:abstractNumId="13" w15:restartNumberingAfterBreak="0">
     <w:nsid w:val="5DBF3290"/>
     <w:multiLevelType w:val="hybridMultilevel"/>
     <w:tmpl w:val="D41CE56E"/>
@@ -11013,7 +11877,7 @@
       </w:pPr>
     </w:lvl>
   </w:abstractNum>
-  <w:abstractNum w:abstractNumId="13" w15:restartNumberingAfterBreak="0">
+  <w:abstractNum w:abstractNumId="14" w15:restartNumberingAfterBreak="0">
     <w:nsid w:val="609F7591"/>
     <w:multiLevelType w:val="hybridMultilevel"/>
     <w:tmpl w:val="16CE610E"/>
@@ -11099,7 +11963,7 @@
       </w:pPr>
     </w:lvl>
   </w:abstractNum>
-  <w:abstractNum w:abstractNumId="14" w15:restartNumberingAfterBreak="0">
+  <w:abstractNum w:abstractNumId="15" w15:restartNumberingAfterBreak="0">
     <w:nsid w:val="6355065A"/>
     <w:multiLevelType w:val="hybridMultilevel"/>
     <w:tmpl w:val="6B6811AE"/>
@@ -11188,7 +12052,7 @@
       </w:pPr>
     </w:lvl>
   </w:abstractNum>
-  <w:abstractNum w:abstractNumId="15" w15:restartNumberingAfterBreak="0">
+  <w:abstractNum w:abstractNumId="16" w15:restartNumberingAfterBreak="0">
     <w:nsid w:val="76C37A69"/>
     <w:multiLevelType w:val="hybridMultilevel"/>
     <w:tmpl w:val="E158A31A"/>
@@ -11300,7 +12164,7 @@
       </w:rPr>
     </w:lvl>
   </w:abstractNum>
-  <w:abstractNum w:abstractNumId="16" w15:restartNumberingAfterBreak="0">
+  <w:abstractNum w:abstractNumId="17" w15:restartNumberingAfterBreak="0">
     <w:nsid w:val="7A07344E"/>
     <w:multiLevelType w:val="hybridMultilevel"/>
     <w:tmpl w:val="295C1FBC"/>
@@ -11389,7 +12253,7 @@
       </w:pPr>
     </w:lvl>
   </w:abstractNum>
-  <w:abstractNum w:abstractNumId="17" w15:restartNumberingAfterBreak="0">
+  <w:abstractNum w:abstractNumId="18" w15:restartNumberingAfterBreak="0">
     <w:nsid w:val="7E387E54"/>
     <w:multiLevelType w:val="hybridMultilevel"/>
     <w:tmpl w:val="DA80EBC0"/>
@@ -11491,13 +12355,13 @@
     <w:abstractNumId w:val="7"/>
   </w:num>
   <w:num w:numId="5">
-    <w:abstractNumId w:val="10"/>
+    <w:abstractNumId w:val="11"/>
   </w:num>
   <w:num w:numId="6">
     <w:abstractNumId w:val="9"/>
   </w:num>
   <w:num w:numId="7">
-    <w:abstractNumId w:val="17"/>
+    <w:abstractNumId w:val="18"/>
   </w:num>
   <w:num w:numId="8">
     <w:abstractNumId w:val="1"/>
@@ -11566,16 +12430,16 @@
     </w:lvlOverride>
   </w:num>
   <w:num w:numId="21">
-    <w:abstractNumId w:val="16"/>
+    <w:abstractNumId w:val="17"/>
   </w:num>
   <w:num w:numId="22">
+    <w:abstractNumId w:val="13"/>
+  </w:num>
+  <w:num w:numId="23">
     <w:abstractNumId w:val="12"/>
   </w:num>
-  <w:num w:numId="23">
-    <w:abstractNumId w:val="11"/>
-  </w:num>
   <w:num w:numId="24">
-    <w:abstractNumId w:val="15"/>
+    <w:abstractNumId w:val="16"/>
   </w:num>
   <w:num w:numId="25">
     <w:abstractNumId w:val="1"/>
@@ -11587,19 +12451,22 @@
     <w:abstractNumId w:val="2"/>
   </w:num>
   <w:num w:numId="28">
-    <w:abstractNumId w:val="14"/>
+    <w:abstractNumId w:val="15"/>
   </w:num>
   <w:num w:numId="29">
     <w:abstractNumId w:val="4"/>
   </w:num>
   <w:num w:numId="30">
-    <w:abstractNumId w:val="13"/>
+    <w:abstractNumId w:val="14"/>
   </w:num>
   <w:num w:numId="31">
     <w:abstractNumId w:val="5"/>
   </w:num>
   <w:num w:numId="32">
     <w:abstractNumId w:val="8"/>
+  </w:num>
+  <w:num w:numId="33">
+    <w:abstractNumId w:val="10"/>
   </w:num>
 </w:numbering>
 </file>
@@ -12971,7 +13838,7 @@
 </file>
 
 <file path=customXml/itemProps1.xml><?xml version="1.0" encoding="utf-8"?>
-<ds:datastoreItem xmlns:ds="http://schemas.openxmlformats.org/officeDocument/2006/customXml" ds:itemID="{20F7C1D1-65C4-484A-B2A3-027B9DE70ABE}">
+<ds:datastoreItem xmlns:ds="http://schemas.openxmlformats.org/officeDocument/2006/customXml" ds:itemID="{BDD35002-AAFD-45C5-B2C0-F489A1B77954}">
   <ds:schemaRefs>
     <ds:schemaRef ds:uri="http://schemas.openxmlformats.org/officeDocument/2006/bibliography"/>
   </ds:schemaRefs>

</xml_diff>

<commit_message>
Mark selection, first version. Running.
</commit_message>
<xml_diff>
--- a/NNet/NNetSimu-Userdocu.docx
+++ b/NNet/NNetSimu-Userdocu.docx
@@ -118,23 +118,13 @@
           <w:lang w:val="de-DE"/>
         </w:rPr>
       </w:pPr>
-      <w:proofErr w:type="gramStart"/>
       <w:r>
         <w:rPr>
           <w:sz w:val="36"/>
           <w:szCs w:val="36"/>
           <w:lang w:val="de-DE"/>
         </w:rPr>
-        <w:t>Stand</w:t>
-      </w:r>
-      <w:proofErr w:type="gramEnd"/>
-      <w:r>
-        <w:rPr>
-          <w:sz w:val="36"/>
-          <w:szCs w:val="36"/>
-          <w:lang w:val="de-DE"/>
-        </w:rPr>
-        <w:t xml:space="preserve"> </w:t>
+        <w:t xml:space="preserve">Stand </w:t>
       </w:r>
       <w:r>
         <w:rPr>
@@ -645,7 +635,7 @@
           <w:szCs w:val="24"/>
           <w:lang w:val="de-DE"/>
         </w:rPr>
-        <w:t>Der Editor hat verschiedene Methoden zum Erstellen und Bearbeiten einer „permanenten Auswahl“ bekommen. Die Möglichkeit zur permanenten Auswahl eine Menge von Objekten (Neuronen, Dendriten-Teilstücke) ist Voraussetzung für die Manipulation einer solchen Auswahl, z.B. Kopieren.</w:t>
+        <w:t xml:space="preserve">Der Editor hat verschiedene Methoden </w:t>
       </w:r>
       <w:r>
         <w:rPr>
@@ -655,6 +645,46 @@
           <w:szCs w:val="24"/>
           <w:lang w:val="de-DE"/>
         </w:rPr>
+        <w:t>bekommen, um mehrere Objekte auszuwählen</w:t>
+      </w:r>
+      <w:r>
+        <w:rPr>
+          <w:b/>
+          <w:bCs/>
+          <w:sz w:val="24"/>
+          <w:szCs w:val="24"/>
+          <w:lang w:val="de-DE"/>
+        </w:rPr>
+        <w:t xml:space="preserve">. Die Möglichkeit zur Auswahl eine Menge von Objekten (Neuronen, Dendriten-Teilstücke) ist Voraussetzung für die Manipulation einer solchen Auswahl, z.B. </w:t>
+      </w:r>
+      <w:r>
+        <w:rPr>
+          <w:b/>
+          <w:bCs/>
+          <w:sz w:val="24"/>
+          <w:szCs w:val="24"/>
+          <w:lang w:val="de-DE"/>
+        </w:rPr>
+        <w:t>farblich markieren, k</w:t>
+      </w:r>
+      <w:r>
+        <w:rPr>
+          <w:b/>
+          <w:bCs/>
+          <w:sz w:val="24"/>
+          <w:szCs w:val="24"/>
+          <w:lang w:val="de-DE"/>
+        </w:rPr>
+        <w:t>opieren.</w:t>
+      </w:r>
+      <w:r>
+        <w:rPr>
+          <w:b/>
+          <w:bCs/>
+          <w:sz w:val="24"/>
+          <w:szCs w:val="24"/>
+          <w:lang w:val="de-DE"/>
+        </w:rPr>
         <w:br/>
       </w:r>
     </w:p>
@@ -852,18 +882,13 @@
         <w:t xml:space="preserve"> des</w:t>
       </w:r>
       <w:r>
-        <w:t xml:space="preserve"> </w:t>
-      </w:r>
-      <w:proofErr w:type="spellStart"/>
-      <w:r>
-        <w:t>Modell</w:t>
+        <w:t xml:space="preserve"> Modell</w:t>
       </w:r>
       <w:bookmarkEnd w:id="0"/>
       <w:r>
         <w:t>s</w:t>
       </w:r>
       <w:bookmarkEnd w:id="1"/>
-      <w:proofErr w:type="spellEnd"/>
     </w:p>
     <w:p>
       <w:pPr>
@@ -1706,21 +1731,7 @@
           <w:lang w:val="de-DE"/>
         </w:rPr>
         <w:lastRenderedPageBreak/>
-        <w:t xml:space="preserve">Der aktuelle Zustand eines Input-Neurons wird durch die Farbe des Inneren visualisiert, die sich </w:t>
-      </w:r>
-      <w:proofErr w:type="gramStart"/>
-      <w:r>
-        <w:rPr>
-          <w:lang w:val="de-DE"/>
-        </w:rPr>
-        <w:t>mit ansteigendem elektrischen Potential</w:t>
-      </w:r>
-      <w:proofErr w:type="gramEnd"/>
-      <w:r>
-        <w:rPr>
-          <w:lang w:val="de-DE"/>
-        </w:rPr>
-        <w:t xml:space="preserve"> von Schwarz zu einem heller</w:t>
+        <w:t>Der aktuelle Zustand eines Input-Neurons wird durch die Farbe des Inneren visualisiert, die sich mit ansteigendem elektrischen Potential von Schwarz zu einem heller</w:t>
       </w:r>
       <w:r>
         <w:rPr>
@@ -2991,35 +3002,23 @@
       </w:pPr>
       <w:bookmarkStart w:id="11" w:name="_Ref26969928"/>
       <w:bookmarkStart w:id="12" w:name="_Toc35466073"/>
-      <w:proofErr w:type="spellStart"/>
-      <w:r>
-        <w:t>Aspekte</w:t>
-      </w:r>
-      <w:proofErr w:type="spellEnd"/>
-      <w:r>
-        <w:t xml:space="preserve"> des </w:t>
-      </w:r>
-      <w:proofErr w:type="spellStart"/>
+      <w:r>
+        <w:t xml:space="preserve">Aspekte des </w:t>
+      </w:r>
       <w:r>
         <w:t>dynamische</w:t>
       </w:r>
       <w:r>
         <w:t>n</w:t>
       </w:r>
-      <w:proofErr w:type="spellEnd"/>
-      <w:r>
-        <w:t xml:space="preserve"> </w:t>
-      </w:r>
-      <w:proofErr w:type="spellStart"/>
-      <w:r>
-        <w:t>Modell</w:t>
+      <w:r>
+        <w:t xml:space="preserve"> Modell</w:t>
       </w:r>
       <w:bookmarkEnd w:id="11"/>
       <w:r>
         <w:t>s</w:t>
       </w:r>
       <w:bookmarkEnd w:id="12"/>
-      <w:proofErr w:type="spellEnd"/>
     </w:p>
     <w:p>
       <w:pPr>
@@ -3999,21 +3998,7 @@
         <w:rPr>
           <w:lang w:val="de-DE"/>
         </w:rPr>
-        <w:t xml:space="preserve">Time </w:t>
-      </w:r>
-      <w:proofErr w:type="spellStart"/>
-      <w:r>
-        <w:rPr>
-          <w:lang w:val="de-DE"/>
-        </w:rPr>
-        <w:t>resolution</w:t>
-      </w:r>
-      <w:proofErr w:type="spellEnd"/>
-      <w:r>
-        <w:rPr>
-          <w:lang w:val="de-DE"/>
-        </w:rPr>
-        <w:t>:</w:t>
+        <w:t>Time resolution:</w:t>
       </w:r>
       <w:r>
         <w:rPr>
@@ -4269,21 +4254,7 @@
         <w:rPr>
           <w:lang w:val="de-DE"/>
         </w:rPr>
-        <w:t xml:space="preserve">) und der zeitlichen Auflösung  (Time </w:t>
-      </w:r>
-      <w:proofErr w:type="spellStart"/>
-      <w:r>
-        <w:rPr>
-          <w:lang w:val="de-DE"/>
-        </w:rPr>
-        <w:t>resolution</w:t>
-      </w:r>
-      <w:proofErr w:type="spellEnd"/>
-      <w:r>
-        <w:rPr>
-          <w:lang w:val="de-DE"/>
-        </w:rPr>
-        <w:t xml:space="preserve">) </w:t>
+        <w:t xml:space="preserve">) und der zeitlichen Auflösung  (Time resolution) </w:t>
       </w:r>
       <w:r>
         <w:rPr>
@@ -4945,16 +4916,8 @@
         <w:rPr>
           <w:lang w:val="de-DE"/>
         </w:rPr>
-        <w:t xml:space="preserve">, sowie </w:t>
-      </w:r>
-      <w:proofErr w:type="spellStart"/>
-      <w:r>
-        <w:rPr>
-          <w:lang w:val="de-DE"/>
-        </w:rPr>
-        <w:t>TriggerSounds</w:t>
-      </w:r>
-      <w:proofErr w:type="spellEnd"/>
+        <w:t>, sowie TriggerSounds</w:t>
+      </w:r>
     </w:p>
     <w:p>
       <w:pPr>
@@ -4967,20 +4930,12 @@
           <w:lang w:val="de-DE"/>
         </w:rPr>
       </w:pPr>
-      <w:proofErr w:type="spellStart"/>
       <w:r>
         <w:rPr>
           <w:lang w:val="de-DE"/>
         </w:rPr>
         <w:lastRenderedPageBreak/>
-        <w:t>AutoOpen</w:t>
-      </w:r>
-      <w:proofErr w:type="spellEnd"/>
-      <w:r>
-        <w:rPr>
-          <w:lang w:val="de-DE"/>
-        </w:rPr>
-        <w:t>: Wenn diese Option aktiv ist, wird das zuletzt bearbeitete Modell sowie die Zoomstufe und die Position auf der Arbeitsfläche abgespeichert und beim nächsten Programmstart automatisch wiederhergestellt. Wenn die Option deaktiviert ist, startet das Programm mit einem Minimalmodell bestehend aus zwei Neuronen.</w:t>
+        <w:t>AutoOpen: Wenn diese Option aktiv ist, wird das zuletzt bearbeitete Modell sowie die Zoomstufe und die Position auf der Arbeitsfläche abgespeichert und beim nächsten Programmstart automatisch wiederhergestellt. Wenn die Option deaktiviert ist, startet das Programm mit einem Minimalmodell bestehend aus zwei Neuronen.</w:t>
       </w:r>
     </w:p>
     <w:p>
@@ -4990,15 +4945,7 @@
       <w:bookmarkStart w:id="19" w:name="_Ref35468598"/>
       <w:bookmarkStart w:id="20" w:name="_Ref37610589"/>
       <w:r>
-        <w:t>„</w:t>
-      </w:r>
-      <w:proofErr w:type="gramStart"/>
-      <w:r>
-        <w:t>Action“ -</w:t>
-      </w:r>
-      <w:proofErr w:type="gramEnd"/>
-      <w:r>
-        <w:t xml:space="preserve"> </w:t>
+        <w:t xml:space="preserve">„Action“ - </w:t>
       </w:r>
       <w:r>
         <w:t>„Analyze“</w:t>
@@ -5473,15 +5420,7 @@
       <w:bookmarkStart w:id="24" w:name="_Ref35634997"/>
       <w:r>
         <w:lastRenderedPageBreak/>
-        <w:t>„</w:t>
-      </w:r>
-      <w:proofErr w:type="gramStart"/>
-      <w:r>
-        <w:t>Action“ -</w:t>
-      </w:r>
-      <w:proofErr w:type="gramEnd"/>
-      <w:r>
-        <w:t xml:space="preserve"> </w:t>
+        <w:t xml:space="preserve">„Action“ - </w:t>
       </w:r>
       <w:r>
         <w:t>„Analyze“</w:t>
@@ -5562,9 +5501,34 @@
           <w:shd w:val="clear" w:color="auto" w:fill="FFFFFF"/>
           <w:lang w:val="de-DE"/>
         </w:rPr>
-        <w:t xml:space="preserve">, bei denen z.B. zwei Abschnitte in eine Knickstelle einmünden, aber keine herausführt, oder umgekehrt. Derartige Unsauberkeiten haben zwar keinen Einfluss auf das Verhalten des Modells, da in ihnen niemals Impulse fließen können, sie verursachen aber unnötigen Rechenaufwand und machen das Modell unübersichtlich. Die Funktion sucht nach solchen entarteten Dendriten-Teilstücken und hebt sie genauso wie „Find </w:t>
-      </w:r>
-      <w:proofErr w:type="spellStart"/>
+        <w:t>, bei denen z.B. zwei Abschnitte in eine Knickstelle einmünden, aber keine herausführt, oder umgekehrt. Derartige Unsauberkeiten haben zwar keinen Einfluss auf das Verhalten des Modells, da in ihnen niemals Impulse fließen können, sie verursachen aber unnötigen Rechenaufwand und machen das Modell unübersichtlich. Die Funktion sucht nach solchen entarteten Dendriten-Teilstücken und hebt sie genauso wie „Find loops“ optisch hervor. Nach der Bereinigung eines solchen Fehlers sollte die Funktion erneut aufgerufen werden, solange bis keine weitere Anomalie mehr gefunden wurde.</w:t>
+      </w:r>
+    </w:p>
+    <w:p>
+      <w:pPr>
+        <w:pStyle w:val="berschrift3"/>
+        <w:rPr>
+          <w:lang w:val="de-DE"/>
+        </w:rPr>
+      </w:pPr>
+      <w:bookmarkStart w:id="25" w:name="_Ref37455193"/>
+      <w:r>
+        <w:t xml:space="preserve">„Action“ - </w:t>
+      </w:r>
+      <w:r>
+        <w:rPr>
+          <w:lang w:val="de-DE"/>
+        </w:rPr>
+        <w:t>„Center model“</w:t>
+      </w:r>
+      <w:bookmarkEnd w:id="25"/>
+    </w:p>
+    <w:p>
+      <w:pPr>
+        <w:rPr>
+          <w:lang w:val="de-DE"/>
+        </w:rPr>
+      </w:pPr>
       <w:r>
         <w:rPr>
           <w:rFonts w:ascii="Segoe UI" w:hAnsi="Segoe UI" w:cs="Segoe UI"/>
@@ -5574,9 +5538,8 @@
           <w:shd w:val="clear" w:color="auto" w:fill="FFFFFF"/>
           <w:lang w:val="de-DE"/>
         </w:rPr>
-        <w:t>loops</w:t>
-      </w:r>
-      <w:proofErr w:type="spellEnd"/>
+        <w:t xml:space="preserve">Wenn das Modell komplett außerhalb des sichtbaren Fensters liegt, was durch versehentliches Verschieben oder durch einen Fehler beim Einlesen gespeicherter Daten auftreten kann, ist es schwer möglich, das Modell wieder aufzufinden. </w:t>
+      </w:r>
       <w:r>
         <w:rPr>
           <w:rFonts w:ascii="Segoe UI" w:hAnsi="Segoe UI" w:cs="Segoe UI"/>
@@ -5586,42 +5549,8 @@
           <w:shd w:val="clear" w:color="auto" w:fill="FFFFFF"/>
           <w:lang w:val="de-DE"/>
         </w:rPr>
-        <w:t>“ optisch hervor. Nach der Bereinigung eines solchen Fehlers sollte die Funktion erneut aufgerufen werden, solange bis keine weitere Anomalie mehr gefunden wurde.</w:t>
-      </w:r>
-    </w:p>
-    <w:p>
-      <w:pPr>
-        <w:pStyle w:val="berschrift3"/>
-        <w:rPr>
-          <w:lang w:val="de-DE"/>
-        </w:rPr>
-      </w:pPr>
-      <w:bookmarkStart w:id="25" w:name="_Ref37455193"/>
-      <w:r>
-        <w:t>„</w:t>
-      </w:r>
-      <w:proofErr w:type="gramStart"/>
-      <w:r>
-        <w:t>Action“ -</w:t>
-      </w:r>
-      <w:proofErr w:type="gramEnd"/>
-      <w:r>
-        <w:t xml:space="preserve"> </w:t>
-      </w:r>
-      <w:r>
-        <w:rPr>
-          <w:lang w:val="de-DE"/>
-        </w:rPr>
-        <w:t>„Center model“</w:t>
-      </w:r>
-      <w:bookmarkEnd w:id="25"/>
-    </w:p>
-    <w:p>
-      <w:pPr>
-        <w:rPr>
-          <w:lang w:val="de-DE"/>
-        </w:rPr>
-      </w:pPr>
+        <w:t xml:space="preserve">Die </w:t>
+      </w:r>
       <w:r>
         <w:rPr>
           <w:rFonts w:ascii="Segoe UI" w:hAnsi="Segoe UI" w:cs="Segoe UI"/>
@@ -5631,7 +5560,7 @@
           <w:shd w:val="clear" w:color="auto" w:fill="FFFFFF"/>
           <w:lang w:val="de-DE"/>
         </w:rPr>
-        <w:t xml:space="preserve">Wenn das Modell komplett außerhalb des sichtbaren Fensters liegt, was durch versehentliches Verschieben oder durch einen Fehler beim Einlesen gespeicherter Daten auftreten kann, ist es schwer möglich, das Modell wieder aufzufinden. </w:t>
+        <w:t>Funktion "</w:t>
       </w:r>
       <w:r>
         <w:rPr>
@@ -5642,7 +5571,7 @@
           <w:shd w:val="clear" w:color="auto" w:fill="FFFFFF"/>
           <w:lang w:val="de-DE"/>
         </w:rPr>
-        <w:t xml:space="preserve">Die </w:t>
+        <w:t>Center model</w:t>
       </w:r>
       <w:r>
         <w:rPr>
@@ -5653,7 +5582,7 @@
           <w:shd w:val="clear" w:color="auto" w:fill="FFFFFF"/>
           <w:lang w:val="de-DE"/>
         </w:rPr>
-        <w:t>Funktion "</w:t>
+        <w:t xml:space="preserve">" </w:t>
       </w:r>
       <w:r>
         <w:rPr>
@@ -5664,7 +5593,7 @@
           <w:shd w:val="clear" w:color="auto" w:fill="FFFFFF"/>
           <w:lang w:val="de-DE"/>
         </w:rPr>
-        <w:t>Center model</w:t>
+        <w:t>holt</w:t>
       </w:r>
       <w:r>
         <w:rPr>
@@ -5675,7 +5604,7 @@
           <w:shd w:val="clear" w:color="auto" w:fill="FFFFFF"/>
           <w:lang w:val="de-DE"/>
         </w:rPr>
-        <w:t xml:space="preserve">" </w:t>
+        <w:t xml:space="preserve"> das Modell in die Mitte des Fensters und </w:t>
       </w:r>
       <w:r>
         <w:rPr>
@@ -5686,7 +5615,7 @@
           <w:shd w:val="clear" w:color="auto" w:fill="FFFFFF"/>
           <w:lang w:val="de-DE"/>
         </w:rPr>
-        <w:t>holt</w:t>
+        <w:t xml:space="preserve">passt </w:t>
       </w:r>
       <w:r>
         <w:rPr>
@@ -5697,53 +5626,7 @@
           <w:shd w:val="clear" w:color="auto" w:fill="FFFFFF"/>
           <w:lang w:val="de-DE"/>
         </w:rPr>
-        <w:t xml:space="preserve"> das Modell in die Mitte des Fensters und </w:t>
-      </w:r>
-      <w:r>
-        <w:rPr>
-          <w:rFonts w:ascii="Segoe UI" w:hAnsi="Segoe UI" w:cs="Segoe UI"/>
-          <w:color w:val="24292E"/>
-          <w:sz w:val="21"/>
-          <w:szCs w:val="21"/>
-          <w:shd w:val="clear" w:color="auto" w:fill="FFFFFF"/>
-          <w:lang w:val="de-DE"/>
-        </w:rPr>
-        <w:t xml:space="preserve">passt </w:t>
-      </w:r>
-      <w:r>
-        <w:rPr>
-          <w:rFonts w:ascii="Segoe UI" w:hAnsi="Segoe UI" w:cs="Segoe UI"/>
-          <w:color w:val="24292E"/>
-          <w:sz w:val="21"/>
-          <w:szCs w:val="21"/>
-          <w:shd w:val="clear" w:color="auto" w:fill="FFFFFF"/>
-          <w:lang w:val="de-DE"/>
-        </w:rPr>
-        <w:t xml:space="preserve">die Zoomstufe so </w:t>
-      </w:r>
-      <w:proofErr w:type="gramStart"/>
-      <w:r>
-        <w:rPr>
-          <w:rFonts w:ascii="Segoe UI" w:hAnsi="Segoe UI" w:cs="Segoe UI"/>
-          <w:color w:val="24292E"/>
-          <w:sz w:val="21"/>
-          <w:szCs w:val="21"/>
-          <w:shd w:val="clear" w:color="auto" w:fill="FFFFFF"/>
-          <w:lang w:val="de-DE"/>
-        </w:rPr>
-        <w:t>an</w:t>
-      </w:r>
-      <w:proofErr w:type="gramEnd"/>
-      <w:r>
-        <w:rPr>
-          <w:rFonts w:ascii="Segoe UI" w:hAnsi="Segoe UI" w:cs="Segoe UI"/>
-          <w:color w:val="24292E"/>
-          <w:sz w:val="21"/>
-          <w:szCs w:val="21"/>
-          <w:shd w:val="clear" w:color="auto" w:fill="FFFFFF"/>
-          <w:lang w:val="de-DE"/>
-        </w:rPr>
-        <w:t xml:space="preserve"> dass das Modell komplett und ausreichend groß sichtbar ist.</w:t>
+        <w:t>die Zoomstufe so an dass das Modell komplett und ausreichend groß sichtbar ist.</w:t>
       </w:r>
     </w:p>
     <w:p>
@@ -7331,27 +7214,13 @@
         <w:rPr>
           <w:lang w:val="de-DE"/>
         </w:rPr>
-        <w:t xml:space="preserve">eines Neurons </w:t>
-      </w:r>
-      <w:proofErr w:type="gramStart"/>
-      <w:r>
-        <w:rPr>
-          <w:lang w:val="de-DE"/>
-        </w:rPr>
-        <w:t xml:space="preserve">diesem </w:t>
-      </w:r>
-      <w:r>
-        <w:rPr>
-          <w:lang w:val="de-DE"/>
-        </w:rPr>
-        <w:t>neue Dendriten</w:t>
-      </w:r>
-      <w:proofErr w:type="gramEnd"/>
-      <w:r>
-        <w:rPr>
-          <w:lang w:val="de-DE"/>
-        </w:rPr>
-        <w:t xml:space="preserve"> hinzufügen</w:t>
+        <w:t xml:space="preserve">eines Neurons diesem </w:t>
+      </w:r>
+      <w:r>
+        <w:rPr>
+          <w:lang w:val="de-DE"/>
+        </w:rPr>
+        <w:t>neue Dendriten hinzufügen</w:t>
       </w:r>
     </w:p>
     <w:p>
@@ -8215,6 +8084,54 @@
         <w:rPr>
           <w:lang w:val="de-DE"/>
         </w:rPr>
+        <w:t xml:space="preserve">Ein weiteres visuelles Feedback durch Blinken erfolgt bei der Auswahl einer Menge von Objekten, siehe Kapitel </w:t>
+      </w:r>
+      <w:r>
+        <w:rPr>
+          <w:lang w:val="de-DE"/>
+        </w:rPr>
+        <w:fldChar w:fldCharType="begin"/>
+      </w:r>
+      <w:r>
+        <w:rPr>
+          <w:lang w:val="de-DE"/>
+        </w:rPr>
+        <w:instrText xml:space="preserve"> REF _Ref37800388 \r \h </w:instrText>
+      </w:r>
+      <w:r>
+        <w:rPr>
+          <w:lang w:val="de-DE"/>
+        </w:rPr>
+      </w:r>
+      <w:r>
+        <w:rPr>
+          <w:lang w:val="de-DE"/>
+        </w:rPr>
+        <w:fldChar w:fldCharType="separate"/>
+      </w:r>
+      <w:r>
+        <w:rPr>
+          <w:lang w:val="de-DE"/>
+        </w:rPr>
+        <w:t>4.7</w:t>
+      </w:r>
+      <w:r>
+        <w:rPr>
+          <w:lang w:val="de-DE"/>
+        </w:rPr>
+        <w:fldChar w:fldCharType="end"/>
+      </w:r>
+    </w:p>
+    <w:p>
+      <w:pPr>
+        <w:rPr>
+          <w:lang w:val="de-DE"/>
+        </w:rPr>
+      </w:pPr>
+      <w:r>
+        <w:rPr>
+          <w:lang w:val="de-DE"/>
+        </w:rPr>
         <w:t>Ein akustisches Feedback erfolgt bei einigen Operationen, wie Andocken von Objekten, Lösen von Verbindungen („Disconnect“) und Löschen von Objekten. Das akustische Signal kann über das Hauptmen</w:t>
       </w:r>
       <w:r>
@@ -8237,6 +8154,7 @@
           <w:lang w:val="de-DE"/>
         </w:rPr>
       </w:pPr>
+      <w:bookmarkStart w:id="40" w:name="_Ref37800388"/>
       <w:r>
         <w:rPr>
           <w:lang w:val="de-DE"/>
@@ -8247,22 +8165,9 @@
         <w:rPr>
           <w:lang w:val="de-DE"/>
         </w:rPr>
-        <w:t xml:space="preserve"> (Select/</w:t>
-      </w:r>
-      <w:proofErr w:type="spellStart"/>
-      <w:r>
-        <w:rPr>
-          <w:lang w:val="de-DE"/>
-        </w:rPr>
-        <w:t>Deselect</w:t>
-      </w:r>
-      <w:proofErr w:type="spellEnd"/>
-      <w:r>
-        <w:rPr>
-          <w:lang w:val="de-DE"/>
-        </w:rPr>
-        <w:t>)</w:t>
-      </w:r>
+        <w:t xml:space="preserve"> (Select/Deselect)</w:t>
+      </w:r>
+      <w:bookmarkEnd w:id="40"/>
     </w:p>
     <w:p>
       <w:pPr>
@@ -8358,29 +8263,43 @@
         <w:rPr>
           <w:lang w:val="de-DE"/>
         </w:rPr>
-        <w:t xml:space="preserve">). Durch den Aufruf des Kontextmenüs können dann verschiedene Operationen auf das ausgewählte Objekt angewandt werden. Diese Art der Auswahl heißt </w:t>
-      </w:r>
-      <w:r>
-        <w:rPr>
-          <w:b/>
-          <w:bCs/>
-          <w:lang w:val="de-DE"/>
-        </w:rPr>
-        <w:t xml:space="preserve">temporäre </w:t>
-      </w:r>
-      <w:r>
-        <w:rPr>
-          <w:b/>
-          <w:bCs/>
-          <w:lang w:val="de-DE"/>
-        </w:rPr>
-        <w:t>Selektion</w:t>
-      </w:r>
-      <w:r>
-        <w:rPr>
-          <w:lang w:val="de-DE"/>
-        </w:rPr>
-        <w:t>. Sie erfolgt automatisch, wenn der Cursor über einem Objekt steht und wird automatisch wieder aufgehoben, wenn der Cursor das Objekt verlässt.</w:t>
+        <w:t xml:space="preserve">). </w:t>
+      </w:r>
+      <w:r>
+        <w:rPr>
+          <w:lang w:val="de-DE"/>
+        </w:rPr>
+        <w:t xml:space="preserve">Diese Art der Auswahl besteht nur solange </w:t>
+      </w:r>
+      <w:r>
+        <w:rPr>
+          <w:lang w:val="de-DE"/>
+        </w:rPr>
+        <w:t xml:space="preserve">der Cursor über </w:t>
+      </w:r>
+      <w:r>
+        <w:rPr>
+          <w:lang w:val="de-DE"/>
+        </w:rPr>
+        <w:t>dem</w:t>
+      </w:r>
+      <w:r>
+        <w:rPr>
+          <w:lang w:val="de-DE"/>
+        </w:rPr>
+        <w:t xml:space="preserve"> Objekt steht und wird automatisch wieder aufgehoben, wenn der Cursor das Objekt verlässt.</w:t>
+      </w:r>
+      <w:r>
+        <w:rPr>
+          <w:lang w:val="de-DE"/>
+        </w:rPr>
+        <w:t xml:space="preserve"> </w:t>
+      </w:r>
+      <w:r>
+        <w:rPr>
+          <w:lang w:val="de-DE"/>
+        </w:rPr>
+        <w:t xml:space="preserve">Durch den Aufruf des Kontextmenüs können verschiedene Operationen auf das ausgewählte Objekt angewandt werden. </w:t>
       </w:r>
     </w:p>
     <w:p>
@@ -8441,13 +8360,44 @@
         <w:rPr>
           <w:lang w:val="de-DE"/>
         </w:rPr>
-        <w:t xml:space="preserve"> ist die temporäre Auswahl nicht ausreichend. Der Benutzer muss die Möglichkeit haben, die Auswahl </w:t>
-      </w:r>
-      <w:r>
-        <w:rPr>
-          <w:lang w:val="de-DE"/>
-        </w:rPr>
-        <w:t>zunächst nach seinen Vorstellungen zu erweitern oder einzuschränken und erst wenn die gewünschte Menge von Objekten definiert ist</w:t>
+        <w:t xml:space="preserve"> ist die</w:t>
+      </w:r>
+      <w:r>
+        <w:rPr>
+          <w:lang w:val="de-DE"/>
+        </w:rPr>
+        <w:t xml:space="preserve">se flüchtige Art der </w:t>
+      </w:r>
+      <w:r>
+        <w:rPr>
+          <w:lang w:val="de-DE"/>
+        </w:rPr>
+        <w:t xml:space="preserve">Auswahl nicht ausreichend. Der Benutzer muss die Möglichkeit haben, die Auswahl </w:t>
+      </w:r>
+      <w:r>
+        <w:rPr>
+          <w:lang w:val="de-DE"/>
+        </w:rPr>
+        <w:t>zunächst nach seinen Vorstellungen zu erweitern oder einzuschränken</w:t>
+      </w:r>
+      <w:r>
+        <w:rPr>
+          <w:lang w:val="de-DE"/>
+        </w:rPr>
+        <w:t>. E</w:t>
+      </w:r>
+      <w:r>
+        <w:rPr>
+          <w:lang w:val="de-DE"/>
+        </w:rPr>
+        <w:t>rst wenn die gewünsch</w:t>
+      </w:r>
+      <w:r>
+        <w:rPr>
+          <w:lang w:val="de-DE"/>
+        </w:rPr>
+        <w:lastRenderedPageBreak/>
+        <w:t>te Menge von Objekten definiert ist</w:t>
       </w:r>
       <w:r>
         <w:rPr>
@@ -8459,29 +8409,44 @@
         <w:rPr>
           <w:lang w:val="de-DE"/>
         </w:rPr>
-        <w:t xml:space="preserve"> die Operation auszulösen. Diese Art der Auswahl heißt </w:t>
-      </w:r>
-      <w:r>
-        <w:rPr>
-          <w:b/>
-          <w:bCs/>
-          <w:lang w:val="de-DE"/>
-        </w:rPr>
-        <w:t xml:space="preserve">permanente </w:t>
-      </w:r>
-      <w:r>
-        <w:rPr>
-          <w:b/>
-          <w:bCs/>
-          <w:lang w:val="de-DE"/>
-        </w:rPr>
-        <w:t>Selektion</w:t>
-      </w:r>
-      <w:r>
-        <w:rPr>
-          <w:lang w:val="de-DE"/>
-        </w:rPr>
-        <w:t>. Für die Erstellung und Manipulation einer permanenten Auswahl stehen eine ganze Reihe von Werkzeugen zur Verfügung:</w:t>
+        <w:t xml:space="preserve"> </w:t>
+      </w:r>
+      <w:r>
+        <w:rPr>
+          <w:lang w:val="de-DE"/>
+        </w:rPr>
+        <w:t xml:space="preserve">löst er </w:t>
+      </w:r>
+      <w:r>
+        <w:rPr>
+          <w:lang w:val="de-DE"/>
+        </w:rPr>
+        <w:t xml:space="preserve">die Operation aus. </w:t>
+      </w:r>
+      <w:r>
+        <w:rPr>
+          <w:lang w:val="de-DE"/>
+        </w:rPr>
+        <w:t xml:space="preserve">Um die ausgewählten Objekte zu kennzeichnen, verändern sie ihre Farbe mit einer Frequenz von 2 Hertz. Dieses Blinken ist deutlich sichtbar, hat aber keine Wechselwirkung mit der einfachen Auswahl einzelner Objekte.  Das heißt, auch während eine Gruppe von Objekten selektiert ist und blinkt, kann ganz normal mit dem Modell gearbeitet werden. Objekte können verschoben oder gelöscht werden, usw. </w:t>
+      </w:r>
+      <w:r>
+        <w:rPr>
+          <w:lang w:val="de-DE"/>
+        </w:rPr>
+        <w:t>Allerdings ist bei den ausgewählten Objekten das Spannungspotential und seine Veränderung nicht sichtbar. Dies ist aber in der Praxis kein Problem, da die Selektion von Objekten nur ein vorübergehender Zustand ist, der eine bestimmte Operation (Löschen, Kopieren usw.) vorbereitet. Nach Abschluss dieser Operation wird wieder der Normalzustand hergestellt und die Selektion entfernt.</w:t>
+      </w:r>
+    </w:p>
+    <w:p>
+      <w:pPr>
+        <w:rPr>
+          <w:lang w:val="de-DE"/>
+        </w:rPr>
+      </w:pPr>
+      <w:r>
+        <w:rPr>
+          <w:lang w:val="de-DE"/>
+        </w:rPr>
+        <w:t>Für die Erstellung und Manipulation einer Auswahl stehen eine ganze Reihe von Werkzeugen zur Verfügung:</w:t>
       </w:r>
     </w:p>
     <w:p>
@@ -8491,106 +8456,93 @@
           <w:ilvl w:val="0"/>
           <w:numId w:val="33"/>
         </w:numPr>
-        <w:rPr>
-          <w:lang w:val="de-DE"/>
-        </w:rPr>
-      </w:pPr>
-      <w:r>
-        <w:rPr>
-          <w:lang w:val="de-DE"/>
-        </w:rPr>
-        <w:lastRenderedPageBreak/>
+        <w:ind w:left="714" w:hanging="357"/>
+        <w:contextualSpacing w:val="0"/>
+        <w:rPr>
+          <w:lang w:val="de-DE"/>
+        </w:rPr>
+      </w:pPr>
+      <w:r>
+        <w:rPr>
+          <w:lang w:val="de-DE"/>
+        </w:rPr>
         <w:t xml:space="preserve">Alle Objekte des Modells </w:t>
       </w:r>
-    </w:p>
-    <w:p>
-      <w:pPr>
-        <w:ind w:firstLine="351"/>
-        <w:rPr>
-          <w:lang w:val="de-DE"/>
-        </w:rPr>
-      </w:pPr>
+      <w:r>
+        <w:rPr>
+          <w:lang w:val="de-DE"/>
+        </w:rPr>
+        <w:t>auswählen</w:t>
+      </w:r>
+    </w:p>
+    <w:p>
+      <w:pPr>
+        <w:pStyle w:val="Listenabsatz"/>
+        <w:numPr>
+          <w:ilvl w:val="0"/>
+          <w:numId w:val="34"/>
+        </w:numPr>
+        <w:ind w:left="1066" w:hanging="357"/>
+        <w:contextualSpacing w:val="0"/>
+        <w:rPr>
+          <w:lang w:val="de-DE"/>
+        </w:rPr>
+      </w:pPr>
+      <w:r>
+        <w:rPr>
+          <w:lang w:val="de-DE"/>
+        </w:rPr>
+        <w:t>Hauptmenu</w:t>
+      </w:r>
+      <w:r>
+        <w:rPr>
+          <w:lang w:val="de-DE"/>
+        </w:rPr>
+        <w:t>: „Edit“ - „S</w:t>
+      </w:r>
+      <w:r>
+        <w:rPr>
+          <w:lang w:val="de-DE"/>
+        </w:rPr>
+        <w:t>elect all</w:t>
+      </w:r>
+      <w:r>
+        <w:rPr>
+          <w:lang w:val="de-DE"/>
+        </w:rPr>
+        <w:t xml:space="preserve">“ </w:t>
+      </w:r>
+    </w:p>
+    <w:p>
+      <w:pPr>
+        <w:pStyle w:val="Listenabsatz"/>
+        <w:numPr>
+          <w:ilvl w:val="0"/>
+          <w:numId w:val="34"/>
+        </w:numPr>
+        <w:ind w:left="1066" w:hanging="357"/>
+        <w:contextualSpacing w:val="0"/>
+        <w:rPr>
+          <w:lang w:val="de-DE"/>
+        </w:rPr>
+      </w:pPr>
+      <w:r>
+        <w:rPr>
+          <w:lang w:val="de-DE"/>
+        </w:rPr>
+        <w:t xml:space="preserve">Tastatur: </w:t>
+      </w:r>
       <w:r>
         <w:rPr>
           <w:lang w:val="de-DE"/>
         </w:rPr>
         <w:t>CTRL-A</w:t>
       </w:r>
-    </w:p>
-    <w:p>
-      <w:pPr>
-        <w:ind w:firstLine="351"/>
-        <w:rPr>
-          <w:lang w:val="de-DE"/>
-        </w:rPr>
-      </w:pPr>
-      <w:r>
-        <w:rPr>
-          <w:lang w:val="de-DE"/>
-        </w:rPr>
-        <w:t>ESC</w:t>
-      </w:r>
-    </w:p>
-    <w:p>
-      <w:pPr>
-        <w:ind w:firstLine="351"/>
-        <w:rPr>
-          <w:lang w:val="de-DE"/>
-        </w:rPr>
-      </w:pPr>
-      <w:r>
-        <w:rPr>
-          <w:lang w:val="de-DE"/>
-        </w:rPr>
-        <w:t xml:space="preserve">Hauptmenu </w:t>
-      </w:r>
-      <w:proofErr w:type="spellStart"/>
-      <w:r>
-        <w:rPr>
-          <w:lang w:val="de-DE"/>
-        </w:rPr>
-        <w:t>select</w:t>
-      </w:r>
-      <w:proofErr w:type="spellEnd"/>
-      <w:r>
-        <w:rPr>
-          <w:lang w:val="de-DE"/>
-        </w:rPr>
-        <w:t xml:space="preserve"> all</w:t>
-      </w:r>
-    </w:p>
-    <w:p>
-      <w:pPr>
-        <w:ind w:firstLine="351"/>
-        <w:rPr>
-          <w:lang w:val="de-DE"/>
-        </w:rPr>
-      </w:pPr>
-      <w:r>
-        <w:rPr>
-          <w:lang w:val="de-DE"/>
-        </w:rPr>
-        <w:t xml:space="preserve">Hauptmenu </w:t>
-      </w:r>
-      <w:proofErr w:type="spellStart"/>
-      <w:r>
-        <w:rPr>
-          <w:lang w:val="de-DE"/>
-        </w:rPr>
-        <w:t>de</w:t>
-      </w:r>
-      <w:r>
-        <w:rPr>
-          <w:lang w:val="de-DE"/>
-        </w:rPr>
-        <w:t>select</w:t>
-      </w:r>
-      <w:proofErr w:type="spellEnd"/>
-      <w:r>
-        <w:rPr>
-          <w:lang w:val="de-DE"/>
-        </w:rPr>
-        <w:t xml:space="preserve"> all</w:t>
+      <w:r>
+        <w:rPr>
+          <w:lang w:val="de-DE"/>
+        </w:rPr>
+        <w:t xml:space="preserve">   (die schnellste Methode) Taste „CTRL“ bzw „STRG“ auf deutschen Tastaturen gedrückt halten und die Taste „A“ betätigen</w:t>
       </w:r>
     </w:p>
     <w:p>
@@ -8600,71 +8552,93 @@
           <w:ilvl w:val="0"/>
           <w:numId w:val="33"/>
         </w:numPr>
-        <w:rPr>
-          <w:lang w:val="de-DE"/>
-        </w:rPr>
-      </w:pPr>
-      <w:r>
-        <w:rPr>
-          <w:lang w:val="de-DE"/>
-        </w:rPr>
-        <w:t>Einzelne Objekte</w:t>
-      </w:r>
-    </w:p>
-    <w:p>
-      <w:pPr>
-        <w:ind w:firstLine="351"/>
-        <w:rPr>
-          <w:lang w:val="de-DE"/>
-        </w:rPr>
-      </w:pPr>
-      <w:r>
-        <w:rPr>
-          <w:lang w:val="de-DE"/>
-        </w:rPr>
-        <w:t>Kontextmenü Select/</w:t>
-      </w:r>
-      <w:proofErr w:type="spellStart"/>
-      <w:r>
-        <w:rPr>
-          <w:lang w:val="de-DE"/>
-        </w:rPr>
-        <w:t>Deselect</w:t>
-      </w:r>
-      <w:proofErr w:type="spellEnd"/>
-    </w:p>
-    <w:p>
-      <w:pPr>
-        <w:ind w:firstLine="351"/>
-        <w:rPr>
-          <w:lang w:val="de-DE"/>
-        </w:rPr>
-      </w:pPr>
-      <w:r>
-        <w:rPr>
-          <w:lang w:val="de-DE"/>
-        </w:rPr>
-        <w:t>Doppelklick links</w:t>
-      </w:r>
-      <w:r>
-        <w:rPr>
-          <w:lang w:val="de-DE"/>
-        </w:rPr>
-        <w:t xml:space="preserve"> (</w:t>
-      </w:r>
-      <w:proofErr w:type="spellStart"/>
-      <w:r>
-        <w:rPr>
-          <w:lang w:val="de-DE"/>
-        </w:rPr>
-        <w:t>toggle</w:t>
-      </w:r>
-      <w:proofErr w:type="spellEnd"/>
-      <w:r>
-        <w:rPr>
-          <w:lang w:val="de-DE"/>
-        </w:rPr>
-        <w:t>)</w:t>
+        <w:ind w:left="714" w:hanging="357"/>
+        <w:contextualSpacing w:val="0"/>
+        <w:rPr>
+          <w:lang w:val="de-DE"/>
+        </w:rPr>
+      </w:pPr>
+      <w:r>
+        <w:rPr>
+          <w:lang w:val="de-DE"/>
+        </w:rPr>
+        <w:t>A</w:t>
+      </w:r>
+      <w:r>
+        <w:rPr>
+          <w:lang w:val="de-DE"/>
+        </w:rPr>
+        <w:t>uswählen</w:t>
+      </w:r>
+      <w:r>
+        <w:rPr>
+          <w:lang w:val="de-DE"/>
+        </w:rPr>
+        <w:t xml:space="preserve"> vollständig entfernen</w:t>
+      </w:r>
+    </w:p>
+    <w:p>
+      <w:pPr>
+        <w:pStyle w:val="Listenabsatz"/>
+        <w:numPr>
+          <w:ilvl w:val="0"/>
+          <w:numId w:val="34"/>
+        </w:numPr>
+        <w:ind w:left="1066" w:hanging="357"/>
+        <w:contextualSpacing w:val="0"/>
+        <w:rPr>
+          <w:lang w:val="de-DE"/>
+        </w:rPr>
+      </w:pPr>
+      <w:r>
+        <w:rPr>
+          <w:lang w:val="de-DE"/>
+        </w:rPr>
+        <w:t>Hauptmenu: „Edit“ - „</w:t>
+      </w:r>
+      <w:r>
+        <w:rPr>
+          <w:lang w:val="de-DE"/>
+        </w:rPr>
+        <w:t>Des</w:t>
+      </w:r>
+      <w:r>
+        <w:rPr>
+          <w:lang w:val="de-DE"/>
+        </w:rPr>
+        <w:t xml:space="preserve">elect all“ </w:t>
+      </w:r>
+    </w:p>
+    <w:p>
+      <w:pPr>
+        <w:pStyle w:val="Listenabsatz"/>
+        <w:numPr>
+          <w:ilvl w:val="0"/>
+          <w:numId w:val="34"/>
+        </w:numPr>
+        <w:ind w:left="1066" w:hanging="357"/>
+        <w:contextualSpacing w:val="0"/>
+        <w:rPr>
+          <w:lang w:val="de-DE"/>
+        </w:rPr>
+      </w:pPr>
+      <w:r>
+        <w:rPr>
+          <w:lang w:val="de-DE"/>
+        </w:rPr>
+        <w:t xml:space="preserve">Tastatur: </w:t>
+      </w:r>
+      <w:r>
+        <w:rPr>
+          <w:lang w:val="de-DE"/>
+        </w:rPr>
+        <w:t>ESC-Taste</w:t>
+      </w:r>
+      <w:r>
+        <w:rPr>
+          <w:lang w:val="de-DE"/>
+        </w:rPr>
+        <w:t xml:space="preserve">   (die schnellste Methode)</w:t>
       </w:r>
     </w:p>
     <w:p>
@@ -8674,31 +8648,98 @@
           <w:ilvl w:val="0"/>
           <w:numId w:val="33"/>
         </w:numPr>
-        <w:rPr>
-          <w:lang w:val="de-DE"/>
-        </w:rPr>
-      </w:pPr>
-      <w:r>
-        <w:rPr>
-          <w:lang w:val="de-DE"/>
-        </w:rPr>
-        <w:t>Teilbäume</w:t>
-      </w:r>
-    </w:p>
-    <w:p>
-      <w:pPr>
-        <w:ind w:firstLine="351"/>
-      </w:pPr>
-      <w:proofErr w:type="spellStart"/>
-      <w:r>
-        <w:t>Kontextmenü</w:t>
-      </w:r>
-      <w:proofErr w:type="spellEnd"/>
-      <w:r>
-        <w:t xml:space="preserve"> Select subtree</w:t>
-      </w:r>
-      <w:r>
-        <w:t xml:space="preserve"> </w:t>
+        <w:contextualSpacing w:val="0"/>
+        <w:rPr>
+          <w:lang w:val="de-DE"/>
+        </w:rPr>
+      </w:pPr>
+      <w:r>
+        <w:rPr>
+          <w:lang w:val="de-DE"/>
+        </w:rPr>
+        <w:t>Einzelne Objekte</w:t>
+      </w:r>
+      <w:r>
+        <w:rPr>
+          <w:lang w:val="de-DE"/>
+        </w:rPr>
+        <w:t xml:space="preserve"> auswählen/aus der Auswahl entfernen</w:t>
+      </w:r>
+    </w:p>
+    <w:p>
+      <w:pPr>
+        <w:pStyle w:val="Listenabsatz"/>
+        <w:numPr>
+          <w:ilvl w:val="0"/>
+          <w:numId w:val="34"/>
+        </w:numPr>
+        <w:ind w:left="1066" w:hanging="357"/>
+        <w:contextualSpacing w:val="0"/>
+        <w:rPr>
+          <w:lang w:val="de-DE"/>
+        </w:rPr>
+      </w:pPr>
+      <w:r>
+        <w:rPr>
+          <w:lang w:val="de-DE"/>
+        </w:rPr>
+        <w:t xml:space="preserve">Kontextmenü </w:t>
+      </w:r>
+      <w:r>
+        <w:rPr>
+          <w:lang w:val="de-DE"/>
+        </w:rPr>
+        <w:t>„</w:t>
+      </w:r>
+      <w:r>
+        <w:rPr>
+          <w:lang w:val="de-DE"/>
+        </w:rPr>
+        <w:t>Select</w:t>
+      </w:r>
+      <w:r>
+        <w:rPr>
+          <w:lang w:val="de-DE"/>
+        </w:rPr>
+        <w:t>“ bzw. “</w:t>
+      </w:r>
+      <w:r>
+        <w:rPr>
+          <w:lang w:val="de-DE"/>
+        </w:rPr>
+        <w:t>Deselect</w:t>
+      </w:r>
+      <w:r>
+        <w:rPr>
+          <w:lang w:val="de-DE"/>
+        </w:rPr>
+        <w:t>“</w:t>
+      </w:r>
+    </w:p>
+    <w:p>
+      <w:pPr>
+        <w:pStyle w:val="Listenabsatz"/>
+        <w:numPr>
+          <w:ilvl w:val="0"/>
+          <w:numId w:val="34"/>
+        </w:numPr>
+        <w:ind w:left="1066" w:hanging="357"/>
+        <w:contextualSpacing w:val="0"/>
+        <w:rPr>
+          <w:lang w:val="de-DE"/>
+        </w:rPr>
+      </w:pPr>
+      <w:r>
+        <w:rPr>
+          <w:lang w:val="de-DE"/>
+        </w:rPr>
+        <w:t xml:space="preserve">Doppelklick </w:t>
+      </w:r>
+      <w:r>
+        <w:rPr>
+          <w:lang w:val="de-DE"/>
+        </w:rPr>
+        <w:t>mit der linken Maustaste</w:t>
       </w:r>
     </w:p>
     <w:p>
@@ -8708,29 +8749,66 @@
           <w:ilvl w:val="0"/>
           <w:numId w:val="33"/>
         </w:numPr>
-        <w:rPr>
-          <w:lang w:val="de-DE"/>
-        </w:rPr>
-      </w:pPr>
-      <w:r>
-        <w:rPr>
-          <w:lang w:val="de-DE"/>
-        </w:rPr>
-        <w:t>Rechteckigen Ausschnitt</w:t>
-      </w:r>
-    </w:p>
-    <w:p>
-      <w:pPr>
-        <w:ind w:firstLine="351"/>
-        <w:rPr>
-          <w:lang w:val="de-DE"/>
-        </w:rPr>
-      </w:pPr>
-      <w:r>
-        <w:rPr>
-          <w:lang w:val="de-DE"/>
-        </w:rPr>
-        <w:t>Rechte Maustaste gedrückt halten und ziehen</w:t>
+        <w:contextualSpacing w:val="0"/>
+        <w:rPr>
+          <w:lang w:val="de-DE"/>
+        </w:rPr>
+      </w:pPr>
+      <w:r>
+        <w:rPr>
+          <w:lang w:val="de-DE"/>
+        </w:rPr>
+        <w:t>Teilbäume</w:t>
+      </w:r>
+      <w:r>
+        <w:rPr>
+          <w:lang w:val="de-DE"/>
+        </w:rPr>
+        <w:t xml:space="preserve"> auswählen (ein Neuron und alle ausgehenden Dendriten)</w:t>
+      </w:r>
+    </w:p>
+    <w:p>
+      <w:pPr>
+        <w:pStyle w:val="Listenabsatz"/>
+        <w:numPr>
+          <w:ilvl w:val="0"/>
+          <w:numId w:val="34"/>
+        </w:numPr>
+        <w:ind w:left="1066" w:hanging="357"/>
+        <w:contextualSpacing w:val="0"/>
+        <w:rPr>
+          <w:lang w:val="de-DE"/>
+        </w:rPr>
+      </w:pPr>
+      <w:r>
+        <w:rPr>
+          <w:lang w:val="de-DE"/>
+        </w:rPr>
+        <w:t xml:space="preserve">Kontextmenü </w:t>
+      </w:r>
+      <w:r>
+        <w:rPr>
+          <w:lang w:val="de-DE"/>
+        </w:rPr>
+        <w:t>eines Neurons: „</w:t>
+      </w:r>
+      <w:r>
+        <w:rPr>
+          <w:lang w:val="de-DE"/>
+        </w:rPr>
+        <w:t>Select subtree</w:t>
+      </w:r>
+      <w:r>
+        <w:rPr>
+          <w:lang w:val="de-DE"/>
+        </w:rPr>
+        <w:t>“</w:t>
+      </w:r>
+      <w:r>
+        <w:rPr>
+          <w:lang w:val="de-DE"/>
+        </w:rPr>
+        <w:t xml:space="preserve"> </w:t>
       </w:r>
     </w:p>
     <w:p>
@@ -8740,6 +8818,52 @@
           <w:ilvl w:val="0"/>
           <w:numId w:val="33"/>
         </w:numPr>
+        <w:contextualSpacing w:val="0"/>
+        <w:rPr>
+          <w:lang w:val="de-DE"/>
+        </w:rPr>
+      </w:pPr>
+      <w:r>
+        <w:rPr>
+          <w:lang w:val="de-DE"/>
+        </w:rPr>
+        <w:t>Rechteckigen Ausschnitt</w:t>
+      </w:r>
+      <w:r>
+        <w:rPr>
+          <w:lang w:val="de-DE"/>
+        </w:rPr>
+        <w:t xml:space="preserve"> auswählen</w:t>
+      </w:r>
+    </w:p>
+    <w:p>
+      <w:pPr>
+        <w:pStyle w:val="Listenabsatz"/>
+        <w:numPr>
+          <w:ilvl w:val="0"/>
+          <w:numId w:val="34"/>
+        </w:numPr>
+        <w:ind w:left="1066" w:hanging="357"/>
+        <w:contextualSpacing w:val="0"/>
+        <w:rPr>
+          <w:lang w:val="de-DE"/>
+        </w:rPr>
+      </w:pPr>
+      <w:r>
+        <w:rPr>
+          <w:lang w:val="de-DE"/>
+        </w:rPr>
+        <w:t>Rechte Maustaste gedrückt halten und ziehen</w:t>
+      </w:r>
+    </w:p>
+    <w:p>
+      <w:pPr>
+        <w:pStyle w:val="Listenabsatz"/>
+        <w:numPr>
+          <w:ilvl w:val="0"/>
+          <w:numId w:val="33"/>
+        </w:numPr>
+        <w:contextualSpacing w:val="0"/>
         <w:rPr>
           <w:lang w:val="de-DE"/>
         </w:rPr>
@@ -8753,16 +8877,28 @@
     </w:p>
     <w:p>
       <w:pPr>
-        <w:ind w:firstLine="351"/>
-        <w:rPr>
-          <w:lang w:val="de-DE"/>
-        </w:rPr>
-      </w:pPr>
-      <w:r>
-        <w:rPr>
-          <w:lang w:val="de-DE"/>
-        </w:rPr>
-        <w:t xml:space="preserve">Siehe Kapitel </w:t>
+        <w:pStyle w:val="Listenabsatz"/>
+        <w:numPr>
+          <w:ilvl w:val="0"/>
+          <w:numId w:val="34"/>
+        </w:numPr>
+        <w:ind w:left="1066" w:hanging="357"/>
+        <w:contextualSpacing w:val="0"/>
+        <w:rPr>
+          <w:lang w:val="de-DE"/>
+        </w:rPr>
+      </w:pPr>
+      <w:r>
+        <w:rPr>
+          <w:lang w:val="de-DE"/>
+        </w:rPr>
+        <w:t>Die Analysefunktionen (s</w:t>
+      </w:r>
+      <w:r>
+        <w:rPr>
+          <w:lang w:val="de-DE"/>
+        </w:rPr>
+        <w:t xml:space="preserve">iehe Kapitel </w:t>
       </w:r>
       <w:r>
         <w:rPr>
@@ -8780,17 +8916,17 @@
         <w:rPr>
           <w:lang w:val="de-DE"/>
         </w:rPr>
-      </w:r>
-      <w:r>
-        <w:rPr>
-          <w:lang w:val="de-DE"/>
-        </w:rPr>
         <w:instrText xml:space="preserve"> \* MERGEFORMAT </w:instrText>
       </w:r>
       <w:r>
         <w:rPr>
           <w:lang w:val="de-DE"/>
         </w:rPr>
+      </w:r>
+      <w:r>
+        <w:rPr>
+          <w:lang w:val="de-DE"/>
+        </w:rPr>
         <w:fldChar w:fldCharType="separate"/>
       </w:r>
       <w:r>
@@ -8827,17 +8963,17 @@
         <w:rPr>
           <w:lang w:val="de-DE"/>
         </w:rPr>
-      </w:r>
-      <w:r>
-        <w:rPr>
-          <w:lang w:val="de-DE"/>
-        </w:rPr>
         <w:instrText xml:space="preserve"> \* MERGEFORMAT </w:instrText>
       </w:r>
       <w:r>
         <w:rPr>
           <w:lang w:val="de-DE"/>
         </w:rPr>
+      </w:r>
+      <w:r>
+        <w:rPr>
+          <w:lang w:val="de-DE"/>
+        </w:rPr>
         <w:fldChar w:fldCharType="separate"/>
       </w:r>
       <w:r>
@@ -8852,6 +8988,12 @@
         </w:rPr>
         <w:fldChar w:fldCharType="end"/>
       </w:r>
+      <w:r>
+        <w:rPr>
+          <w:lang w:val="de-DE"/>
+        </w:rPr>
+        <w:t>) erzeugen als Ergebnis ebenfalls eine Auswahl</w:t>
+      </w:r>
     </w:p>
     <w:p>
       <w:pPr>
@@ -8860,8 +9002,8 @@
           <w:lang w:val="de-DE"/>
         </w:rPr>
       </w:pPr>
-      <w:bookmarkStart w:id="40" w:name="_Ref34752521"/>
-      <w:bookmarkStart w:id="41" w:name="_Toc35466088"/>
+      <w:bookmarkStart w:id="41" w:name="_Ref34752521"/>
+      <w:bookmarkStart w:id="42" w:name="_Toc35466088"/>
       <w:r>
         <w:rPr>
           <w:lang w:val="de-DE"/>
@@ -8881,8 +9023,8 @@
         <w:t>des Modells</w:t>
       </w:r>
       <w:bookmarkEnd w:id="39"/>
-      <w:bookmarkEnd w:id="40"/>
       <w:bookmarkEnd w:id="41"/>
+      <w:bookmarkEnd w:id="42"/>
     </w:p>
     <w:p>
       <w:pPr>
@@ -9006,7 +9148,14 @@
         <w:rPr>
           <w:lang w:val="de-DE"/>
         </w:rPr>
-        <w:t>ronen besteht, muss die Kapazität von NNetSimu drastisch geringer sein. Beim aktuellen Entwicklungstand kann noch keine Aussage über die mögliche Maximalzahl getroffen wer</w:t>
+        <w:t xml:space="preserve">ronen besteht, muss die Kapazität von NNetSimu drastisch geringer sein. Beim aktuellen </w:t>
+      </w:r>
+      <w:r>
+        <w:rPr>
+          <w:lang w:val="de-DE"/>
+        </w:rPr>
+        <w:lastRenderedPageBreak/>
+        <w:t>Entwicklungstand kann noch keine Aussage über die mögliche Maximalzahl getroffen wer</w:t>
       </w:r>
       <w:r>
         <w:rPr>
@@ -9046,7 +9195,7 @@
           <w:lang w:val="de-DE"/>
         </w:rPr>
       </w:pPr>
-      <w:bookmarkStart w:id="42" w:name="_Ref34752478"/>
+      <w:bookmarkStart w:id="43" w:name="_Ref34752478"/>
       <w:r>
         <w:rPr>
           <w:lang w:val="de-DE"/>
@@ -9226,7 +9375,7 @@
         </w:rPr>
         <w:fldChar w:fldCharType="end"/>
       </w:r>
-      <w:bookmarkEnd w:id="42"/>
+      <w:bookmarkEnd w:id="43"/>
     </w:p>
     <w:p>
       <w:pPr>
@@ -9388,7 +9537,6 @@
         <w:rPr>
           <w:lang w:val="de-DE"/>
         </w:rPr>
-        <w:lastRenderedPageBreak/>
         <w:t>Grenzen für die Größe des darstellbaren Modells ergeben sich aus der begrenzten Rechenkapazität des verwendeten Computers.</w:t>
       </w:r>
       <w:r>
@@ -9443,21 +9591,7 @@
         <w:rPr>
           <w:lang w:val="de-DE"/>
         </w:rPr>
-        <w:t xml:space="preserve">nput-Neuron ist in diesem Sinne ein Objekt, aber auch jeder Verzeigungs- oder Knickpunkt von Dendriten und jeder </w:t>
-      </w:r>
-      <w:proofErr w:type="spellStart"/>
-      <w:r>
-        <w:rPr>
-          <w:lang w:val="de-DE"/>
-        </w:rPr>
-        <w:t>Dendritenabschnitt</w:t>
-      </w:r>
-      <w:proofErr w:type="spellEnd"/>
-      <w:r>
-        <w:rPr>
-          <w:lang w:val="de-DE"/>
-        </w:rPr>
-        <w:t xml:space="preserve"> zwischen solchen Punkten, bzw. Neuronen. </w:t>
+        <w:t xml:space="preserve">nput-Neuron ist in diesem Sinne ein Objekt, aber auch jeder Verzeigungs- oder Knickpunkt von Dendriten und jeder Dendritenabschnitt zwischen solchen Punkten, bzw. Neuronen. </w:t>
       </w:r>
       <w:r>
         <w:rPr>
@@ -9528,21 +9662,7 @@
         <w:rPr>
           <w:lang w:val="de-DE"/>
         </w:rPr>
-        <w:t xml:space="preserve"> des Modells (time </w:t>
-      </w:r>
-      <w:proofErr w:type="spellStart"/>
-      <w:r>
-        <w:rPr>
-          <w:lang w:val="de-DE"/>
-        </w:rPr>
-        <w:t>resolution</w:t>
-      </w:r>
-      <w:proofErr w:type="spellEnd"/>
-      <w:r>
-        <w:rPr>
-          <w:lang w:val="de-DE"/>
-        </w:rPr>
-        <w:t xml:space="preserve">). </w:t>
+        <w:t xml:space="preserve"> des Modells (time resolution). </w:t>
       </w:r>
     </w:p>
     <w:p>
@@ -9690,8 +9810,6 @@
     <w:p>
       <w:pPr>
         <w:rPr>
-          <w:b/>
-          <w:bCs/>
           <w:sz w:val="24"/>
           <w:szCs w:val="24"/>
           <w:lang w:val="de-DE"/>
@@ -9699,53 +9817,11 @@
       </w:pPr>
       <w:r>
         <w:rPr>
-          <w:b/>
-          <w:bCs/>
           <w:sz w:val="24"/>
           <w:szCs w:val="24"/>
           <w:lang w:val="de-DE"/>
         </w:rPr>
-        <w:t>Änderungen</w:t>
-      </w:r>
-      <w:r>
-        <w:rPr>
-          <w:b/>
-          <w:bCs/>
-          <w:sz w:val="24"/>
-          <w:szCs w:val="24"/>
-          <w:lang w:val="de-DE"/>
-        </w:rPr>
-        <w:t xml:space="preserve"> in</w:t>
-      </w:r>
-      <w:r>
-        <w:rPr>
-          <w:b/>
-          <w:bCs/>
-          <w:sz w:val="24"/>
-          <w:szCs w:val="24"/>
-          <w:lang w:val="de-DE"/>
-        </w:rPr>
-        <w:t xml:space="preserve"> Version</w:t>
-      </w:r>
-      <w:r>
-        <w:rPr>
-          <w:b/>
-          <w:bCs/>
-          <w:sz w:val="24"/>
-          <w:szCs w:val="24"/>
-          <w:lang w:val="de-DE"/>
-        </w:rPr>
-        <w:t xml:space="preserve"> 2020-03-23</w:t>
-      </w:r>
-      <w:r>
-        <w:rPr>
-          <w:b/>
-          <w:bCs/>
-          <w:sz w:val="24"/>
-          <w:szCs w:val="24"/>
-          <w:lang w:val="de-DE"/>
-        </w:rPr>
-        <w:t>:</w:t>
+        <w:t>Änderungen in Version 2020-03-23:</w:t>
       </w:r>
     </w:p>
     <w:p>
@@ -9756,8 +9832,6 @@
           <w:numId w:val="31"/>
         </w:numPr>
         <w:rPr>
-          <w:b/>
-          <w:bCs/>
           <w:sz w:val="24"/>
           <w:szCs w:val="24"/>
           <w:lang w:val="de-DE"/>
@@ -9765,8 +9839,6 @@
       </w:pPr>
       <w:r>
         <w:rPr>
-          <w:b/>
-          <w:bCs/>
           <w:sz w:val="24"/>
           <w:szCs w:val="24"/>
           <w:lang w:val="de-DE"/>
@@ -9775,8 +9847,6 @@
       </w:r>
       <w:r>
         <w:rPr>
-          <w:b/>
-          <w:bCs/>
           <w:sz w:val="24"/>
           <w:szCs w:val="24"/>
           <w:lang w:val="de-DE"/>
@@ -9792,8 +9862,6 @@
           <w:numId w:val="31"/>
         </w:numPr>
         <w:rPr>
-          <w:b/>
-          <w:bCs/>
           <w:sz w:val="24"/>
           <w:szCs w:val="24"/>
           <w:lang w:val="de-DE"/>
@@ -9801,12 +9869,11 @@
       </w:pPr>
       <w:r>
         <w:rPr>
-          <w:b/>
-          <w:bCs/>
           <w:sz w:val="24"/>
           <w:szCs w:val="24"/>
           <w:lang w:val="de-DE"/>
         </w:rPr>
+        <w:lastRenderedPageBreak/>
         <w:t>Am Ende des Dokuments werden in der Änderungshistorie die Beschreibungen früherer Versionen dokumentiert.</w:t>
       </w:r>
     </w:p>
@@ -9815,8 +9882,6 @@
         <w:pStyle w:val="Listenabsatz"/>
         <w:ind w:left="717"/>
         <w:rPr>
-          <w:b/>
-          <w:bCs/>
           <w:sz w:val="24"/>
           <w:szCs w:val="24"/>
           <w:lang w:val="de-DE"/>
@@ -9831,8 +9896,6 @@
           <w:numId w:val="31"/>
         </w:numPr>
         <w:rPr>
-          <w:b/>
-          <w:bCs/>
           <w:sz w:val="24"/>
           <w:szCs w:val="24"/>
           <w:lang w:val="de-DE"/>
@@ -9840,204 +9903,80 @@
       </w:pPr>
       <w:r>
         <w:rPr>
-          <w:b/>
-          <w:bCs/>
           <w:sz w:val="24"/>
           <w:szCs w:val="24"/>
           <w:lang w:val="de-DE"/>
         </w:rPr>
-        <w:t xml:space="preserve">GitHub </w:t>
-      </w:r>
-      <w:proofErr w:type="spellStart"/>
-      <w:r>
-        <w:rPr>
-          <w:b/>
-          <w:bCs/>
+        <w:t xml:space="preserve">GitHub Issue #17 „Center model“ wurde implementiert, siehe Kapitel </w:t>
+      </w:r>
+      <w:r>
+        <w:rPr>
           <w:sz w:val="24"/>
           <w:szCs w:val="24"/>
           <w:lang w:val="de-DE"/>
         </w:rPr>
-        <w:t>Issue</w:t>
-      </w:r>
-      <w:proofErr w:type="spellEnd"/>
-      <w:r>
-        <w:rPr>
-          <w:b/>
-          <w:bCs/>
+        <w:fldChar w:fldCharType="begin"/>
+      </w:r>
+      <w:r>
+        <w:rPr>
           <w:sz w:val="24"/>
           <w:szCs w:val="24"/>
           <w:lang w:val="de-DE"/>
         </w:rPr>
-        <w:t xml:space="preserve"> #17 „</w:t>
-      </w:r>
-      <w:r>
-        <w:rPr>
-          <w:b/>
-          <w:bCs/>
+        <w:instrText xml:space="preserve"> REF _Ref35699660 \r \h </w:instrText>
+      </w:r>
+      <w:r>
+        <w:rPr>
           <w:sz w:val="24"/>
           <w:szCs w:val="24"/>
           <w:lang w:val="de-DE"/>
         </w:rPr>
-        <w:t>Center model</w:t>
-      </w:r>
-      <w:r>
-        <w:rPr>
-          <w:b/>
-          <w:bCs/>
+      </w:r>
+      <w:r>
+        <w:rPr>
           <w:sz w:val="24"/>
           <w:szCs w:val="24"/>
           <w:lang w:val="de-DE"/>
         </w:rPr>
-        <w:t>“ wurde implementiert, s</w:t>
-      </w:r>
-      <w:r>
-        <w:rPr>
-          <w:b/>
-          <w:bCs/>
+        <w:instrText xml:space="preserve"> \* MERGEFORMAT </w:instrText>
+      </w:r>
+      <w:r>
+        <w:rPr>
           <w:sz w:val="24"/>
           <w:szCs w:val="24"/>
           <w:lang w:val="de-DE"/>
         </w:rPr>
-        <w:t>iehe</w:t>
-      </w:r>
-      <w:r>
-        <w:rPr>
-          <w:b/>
-          <w:bCs/>
+        <w:fldChar w:fldCharType="separate"/>
+      </w:r>
+      <w:r>
+        <w:rPr>
           <w:sz w:val="24"/>
           <w:szCs w:val="24"/>
           <w:lang w:val="de-DE"/>
         </w:rPr>
-        <w:t xml:space="preserve"> </w:t>
-      </w:r>
-      <w:r>
-        <w:rPr>
-          <w:b/>
-          <w:bCs/>
+        <w:t>4.1.2</w:t>
+      </w:r>
+      <w:r>
+        <w:rPr>
           <w:sz w:val="24"/>
           <w:szCs w:val="24"/>
           <w:lang w:val="de-DE"/>
         </w:rPr>
-        <w:t>Kap</w:t>
-      </w:r>
-      <w:r>
-        <w:rPr>
-          <w:b/>
-          <w:bCs/>
+        <w:fldChar w:fldCharType="end"/>
+      </w:r>
+      <w:r>
+        <w:rPr>
           <w:sz w:val="24"/>
           <w:szCs w:val="24"/>
           <w:lang w:val="de-DE"/>
         </w:rPr>
-        <w:t xml:space="preserve">itel </w:t>
-      </w:r>
-      <w:r>
-        <w:rPr>
-          <w:b/>
-          <w:bCs/>
-          <w:sz w:val="24"/>
-          <w:szCs w:val="24"/>
-          <w:lang w:val="de-DE"/>
-        </w:rPr>
-        <w:fldChar w:fldCharType="begin"/>
-      </w:r>
-      <w:r>
-        <w:rPr>
-          <w:b/>
-          <w:bCs/>
-          <w:sz w:val="24"/>
-          <w:szCs w:val="24"/>
-          <w:lang w:val="de-DE"/>
-        </w:rPr>
-        <w:instrText xml:space="preserve"> REF _Ref35699660 \r \h </w:instrText>
-      </w:r>
-      <w:r>
-        <w:rPr>
-          <w:b/>
-          <w:bCs/>
-          <w:sz w:val="24"/>
-          <w:szCs w:val="24"/>
-          <w:lang w:val="de-DE"/>
-        </w:rPr>
-      </w:r>
-      <w:r>
-        <w:rPr>
-          <w:b/>
-          <w:bCs/>
-          <w:sz w:val="24"/>
-          <w:szCs w:val="24"/>
-          <w:lang w:val="de-DE"/>
-        </w:rPr>
-        <w:fldChar w:fldCharType="separate"/>
-      </w:r>
-      <w:r>
-        <w:rPr>
-          <w:b/>
-          <w:bCs/>
-          <w:sz w:val="24"/>
-          <w:szCs w:val="24"/>
-          <w:lang w:val="de-DE"/>
-        </w:rPr>
-        <w:t>4.1.2</w:t>
-      </w:r>
-      <w:r>
-        <w:rPr>
-          <w:b/>
-          <w:bCs/>
-          <w:sz w:val="24"/>
-          <w:szCs w:val="24"/>
-          <w:lang w:val="de-DE"/>
-        </w:rPr>
-        <w:fldChar w:fldCharType="end"/>
-      </w:r>
-      <w:r>
-        <w:rPr>
-          <w:b/>
-          <w:bCs/>
-          <w:sz w:val="24"/>
-          <w:szCs w:val="24"/>
-          <w:lang w:val="de-DE"/>
-        </w:rPr>
-        <w:t>.</w:t>
-      </w:r>
-      <w:r>
-        <w:rPr>
-          <w:b/>
-          <w:bCs/>
-          <w:sz w:val="24"/>
-          <w:szCs w:val="24"/>
-          <w:lang w:val="de-DE"/>
-        </w:rPr>
-        <w:t xml:space="preserve"> Ich habe den Verdacht, dass beim automatischen Öffnen des zuletzt gespeicherten Modells (siehe </w:t>
-      </w:r>
-      <w:proofErr w:type="spellStart"/>
-      <w:r>
-        <w:rPr>
-          <w:b/>
-          <w:bCs/>
-          <w:sz w:val="24"/>
-          <w:szCs w:val="24"/>
-          <w:lang w:val="de-DE"/>
-        </w:rPr>
-        <w:t>Issue</w:t>
-      </w:r>
-      <w:proofErr w:type="spellEnd"/>
-      <w:r>
-        <w:rPr>
-          <w:b/>
-          <w:bCs/>
-          <w:sz w:val="24"/>
-          <w:szCs w:val="24"/>
-          <w:lang w:val="de-DE"/>
-        </w:rPr>
-        <w:t xml:space="preserve"> #2), dieses nicht sichtbar ist, weil es aus irgendeinem Grund außerhalb des Fensters landet. Falls diese Vermutung zutrifft, kann das Modell mit dieser Funktion wieder sichtbar gemacht werden. Auch unabhängig von dieser Fehleranalyse kann die Funktion nützlich sein, wenn man versehentlich das Modell ins „Nirwana“ verschoben hat und Mühe hat, sie wieder zu finden.</w:t>
+        <w:t>. Ich habe den Verdacht, dass beim automatischen Öffnen des zuletzt gespeicherten Modells (siehe Issue #2), dieses nicht sichtbar ist, weil es aus irgendeinem Grund außerhalb des Fensters landet. Falls diese Vermutung zutrifft, kann das Modell mit dieser Funktion wieder sichtbar gemacht werden. Auch unabhängig von dieser Fehleranalyse kann die Funktion nützlich sein, wenn man versehentlich das Modell ins „Nirwana“ verschoben hat und Mühe hat, sie wieder zu finden.</w:t>
       </w:r>
     </w:p>
     <w:p>
       <w:pPr>
         <w:pStyle w:val="Listenabsatz"/>
         <w:rPr>
-          <w:b/>
-          <w:bCs/>
           <w:sz w:val="24"/>
           <w:szCs w:val="24"/>
           <w:lang w:val="de-DE"/>
@@ -10052,8 +9991,6 @@
           <w:numId w:val="31"/>
         </w:numPr>
         <w:rPr>
-          <w:b/>
-          <w:bCs/>
           <w:sz w:val="24"/>
           <w:szCs w:val="24"/>
           <w:lang w:val="de-DE"/>
@@ -10061,43 +9998,17 @@
       </w:pPr>
       <w:r>
         <w:rPr>
-          <w:b/>
-          <w:bCs/>
           <w:sz w:val="24"/>
           <w:szCs w:val="24"/>
           <w:lang w:val="de-DE"/>
         </w:rPr>
-        <w:t xml:space="preserve">Um dem Problem mit </w:t>
-      </w:r>
-      <w:proofErr w:type="spellStart"/>
-      <w:r>
-        <w:rPr>
-          <w:b/>
-          <w:bCs/>
-          <w:sz w:val="24"/>
-          <w:szCs w:val="24"/>
-          <w:lang w:val="de-DE"/>
-        </w:rPr>
-        <w:t>Issue</w:t>
-      </w:r>
-      <w:proofErr w:type="spellEnd"/>
-      <w:r>
-        <w:rPr>
-          <w:b/>
-          <w:bCs/>
-          <w:sz w:val="24"/>
-          <w:szCs w:val="24"/>
-          <w:lang w:val="de-DE"/>
-        </w:rPr>
-        <w:t xml:space="preserve"> #2 „Zuletzt gespeichertes Modell automatisch öffnen“ auf den Grund zu gehen wurden weitere Fehlerabfragen eingebaut. Es kann beim Starten des Programms ein Meldungsfenster erscheinen. Gegebenenfalls bitte mir melden.</w:t>
+        <w:t>Um dem Problem mit Issue #2 „Zuletzt gespeichertes Modell automatisch öffnen“ auf den Grund zu gehen wurden weitere Fehlerabfragen eingebaut. Es kann beim Starten des Programms ein Meldungsfenster erscheinen. Gegebenenfalls bitte mir melden.</w:t>
       </w:r>
     </w:p>
     <w:p>
       <w:pPr>
         <w:pStyle w:val="Listenabsatz"/>
         <w:rPr>
-          <w:b/>
-          <w:bCs/>
           <w:sz w:val="24"/>
           <w:szCs w:val="24"/>
           <w:lang w:val="de-DE"/>
@@ -10112,8 +10023,6 @@
           <w:numId w:val="31"/>
         </w:numPr>
         <w:rPr>
-          <w:b/>
-          <w:bCs/>
           <w:sz w:val="24"/>
           <w:szCs w:val="24"/>
           <w:lang w:val="de-DE"/>
@@ -10121,106 +10030,36 @@
       </w:pPr>
       <w:r>
         <w:rPr>
-          <w:b/>
-          <w:bCs/>
           <w:sz w:val="24"/>
           <w:szCs w:val="24"/>
           <w:lang w:val="de-DE"/>
         </w:rPr>
-        <w:t xml:space="preserve">Bei jeder Änderung der Pulsfrequenz eines Inputneurons wird das gesamte Modell zurückgesetzt, d.h. die Spannungspegel aller Neuronen und Dendriten werden auf 0 gesetzt. Damit starten das Modell immer mit reproduzierbaren Ausgangsbedingungen. Siehe </w:t>
-      </w:r>
-      <w:proofErr w:type="spellStart"/>
-      <w:r>
-        <w:rPr>
-          <w:b/>
-          <w:bCs/>
+        <w:t>Bei jeder Änderung der Pulsfrequenz eines Inputneurons wird das gesamte Modell zurückgesetzt, d.h. die Spannungspegel aller Neuronen und Dendriten werden auf 0 gesetzt. Damit starten das Modell immer mit reproduzierbaren Ausgangsbedingungen. Siehe Issue #14 „Andocken von Bereichen (kohärent oder different) - Eigenfrequenz“</w:t>
+      </w:r>
+      <w:r>
+        <w:rPr>
           <w:sz w:val="24"/>
           <w:szCs w:val="24"/>
           <w:lang w:val="de-DE"/>
         </w:rPr>
-        <w:t>Issue</w:t>
-      </w:r>
-      <w:proofErr w:type="spellEnd"/>
-      <w:r>
-        <w:rPr>
-          <w:b/>
-          <w:bCs/>
+        <w:br/>
+      </w:r>
+    </w:p>
+    <w:p>
+      <w:pPr>
+        <w:rPr>
           <w:sz w:val="24"/>
           <w:szCs w:val="24"/>
           <w:lang w:val="de-DE"/>
         </w:rPr>
-        <w:t xml:space="preserve"> #14 „Andocken von Bereichen (kohärent oder different) - Eigenfrequenz“</w:t>
-      </w:r>
-      <w:r>
-        <w:rPr>
-          <w:b/>
-          <w:bCs/>
+      </w:pPr>
+      <w:r>
+        <w:rPr>
           <w:sz w:val="24"/>
           <w:szCs w:val="24"/>
           <w:lang w:val="de-DE"/>
         </w:rPr>
-        <w:br/>
-      </w:r>
-    </w:p>
-    <w:p>
-      <w:pPr>
-        <w:rPr>
-          <w:b/>
-          <w:bCs/>
-          <w:sz w:val="24"/>
-          <w:szCs w:val="24"/>
-          <w:lang w:val="de-DE"/>
-        </w:rPr>
-      </w:pPr>
-      <w:r>
-        <w:rPr>
-          <w:b/>
-          <w:bCs/>
-          <w:sz w:val="24"/>
-          <w:szCs w:val="24"/>
-          <w:lang w:val="de-DE"/>
-        </w:rPr>
-        <w:t>Änderungen</w:t>
-      </w:r>
-      <w:r>
-        <w:rPr>
-          <w:b/>
-          <w:bCs/>
-          <w:sz w:val="24"/>
-          <w:szCs w:val="24"/>
-          <w:lang w:val="de-DE"/>
-        </w:rPr>
-        <w:t xml:space="preserve"> in</w:t>
-      </w:r>
-      <w:r>
-        <w:rPr>
-          <w:b/>
-          <w:bCs/>
-          <w:sz w:val="24"/>
-          <w:szCs w:val="24"/>
-          <w:lang w:val="de-DE"/>
-        </w:rPr>
-        <w:t xml:space="preserve"> Version</w:t>
-      </w:r>
-      <w:r>
-        <w:rPr>
-          <w:b/>
-          <w:bCs/>
-          <w:sz w:val="24"/>
-          <w:szCs w:val="24"/>
-          <w:lang w:val="de-DE"/>
-        </w:rPr>
-        <w:t xml:space="preserve"> 2020-03-20</w:t>
-      </w:r>
-      <w:r>
-        <w:rPr>
-          <w:b/>
-          <w:bCs/>
-          <w:sz w:val="24"/>
-          <w:szCs w:val="24"/>
-          <w:lang w:val="de-DE"/>
-        </w:rPr>
-        <w:t>:</w:t>
+        <w:t>Änderungen in Version 2020-03-20:</w:t>
       </w:r>
     </w:p>
     <w:p>
@@ -10231,8 +10070,6 @@
           <w:numId w:val="32"/>
         </w:numPr>
         <w:rPr>
-          <w:b/>
-          <w:bCs/>
           <w:sz w:val="24"/>
           <w:szCs w:val="24"/>
           <w:lang w:val="de-DE"/>
@@ -10240,40 +10077,14 @@
       </w:pPr>
       <w:r>
         <w:rPr>
-          <w:b/>
-          <w:bCs/>
           <w:sz w:val="24"/>
           <w:szCs w:val="24"/>
           <w:lang w:val="de-DE"/>
         </w:rPr>
-        <w:t xml:space="preserve">GitHub </w:t>
-      </w:r>
-      <w:proofErr w:type="spellStart"/>
-      <w:r>
-        <w:rPr>
-          <w:b/>
-          <w:bCs/>
-          <w:sz w:val="24"/>
-          <w:szCs w:val="24"/>
-          <w:lang w:val="de-DE"/>
-        </w:rPr>
-        <w:t>Issue</w:t>
-      </w:r>
-      <w:proofErr w:type="spellEnd"/>
-      <w:r>
-        <w:rPr>
-          <w:b/>
-          <w:bCs/>
-          <w:sz w:val="24"/>
-          <w:szCs w:val="24"/>
-          <w:lang w:val="de-DE"/>
-        </w:rPr>
-        <w:t xml:space="preserve"> #5: Ab dieser Version wird keine readme.txt-Datei mehr mit ausgeliefert, sondern alle Neuerungen werden in der Dokumentation (diese Word-Datei) beschrieben. </w:t>
-      </w:r>
-      <w:r>
-        <w:rPr>
-          <w:b/>
-          <w:bCs/>
+        <w:t xml:space="preserve">GitHub Issue #5: Ab dieser Version wird keine readme.txt-Datei mehr mit ausgeliefert, sondern alle Neuerungen werden in der Dokumentation (diese Word-Datei) beschrieben. </w:t>
+      </w:r>
+      <w:r>
+        <w:rPr>
           <w:sz w:val="24"/>
           <w:szCs w:val="24"/>
           <w:lang w:val="de-DE"/>
@@ -10289,8 +10100,6 @@
           <w:numId w:val="32"/>
         </w:numPr>
         <w:rPr>
-          <w:b/>
-          <w:bCs/>
           <w:sz w:val="24"/>
           <w:szCs w:val="24"/>
           <w:lang w:val="de-DE"/>
@@ -10298,109 +10107,69 @@
       </w:pPr>
       <w:r>
         <w:rPr>
-          <w:b/>
-          <w:bCs/>
           <w:sz w:val="24"/>
           <w:szCs w:val="24"/>
           <w:lang w:val="de-DE"/>
         </w:rPr>
-        <w:t xml:space="preserve">GitHub </w:t>
-      </w:r>
-      <w:proofErr w:type="spellStart"/>
-      <w:r>
-        <w:rPr>
-          <w:b/>
-          <w:bCs/>
+        <w:t xml:space="preserve">GitHub Issue #15: Die Pulsrate von Input-Neuronen kann jetzt sehr einfach und in kleinen Schritten verändert werden, indem man den Maus-Cursor über das Input-Neuron bringt und die +/- Tasten der Tastatur betätigt. Siehe Kapitel </w:t>
+      </w:r>
+      <w:r>
+        <w:rPr>
           <w:sz w:val="24"/>
           <w:szCs w:val="24"/>
           <w:lang w:val="de-DE"/>
         </w:rPr>
-        <w:t>Issue</w:t>
-      </w:r>
-      <w:proofErr w:type="spellEnd"/>
-      <w:r>
-        <w:rPr>
-          <w:b/>
-          <w:bCs/>
+        <w:fldChar w:fldCharType="begin"/>
+      </w:r>
+      <w:r>
+        <w:rPr>
           <w:sz w:val="24"/>
           <w:szCs w:val="24"/>
           <w:lang w:val="de-DE"/>
         </w:rPr>
-        <w:t xml:space="preserve"> #15: Die Pulsrate von Input-Neuronen kann jetzt sehr einfach und in kleinen Schritten verändert werden, indem man den Maus-Cursor über das Input-Neuron bringt und die +/- Tasten der Tastatur betätigt. Siehe Kapitel </w:t>
-      </w:r>
-      <w:r>
-        <w:rPr>
-          <w:b/>
-          <w:bCs/>
+        <w:instrText xml:space="preserve"> REF _Ref35465800 \r \h  \* MERGEFORMAT </w:instrText>
+      </w:r>
+      <w:r>
+        <w:rPr>
           <w:sz w:val="24"/>
           <w:szCs w:val="24"/>
           <w:lang w:val="de-DE"/>
         </w:rPr>
-        <w:fldChar w:fldCharType="begin"/>
-      </w:r>
-      <w:r>
-        <w:rPr>
-          <w:b/>
-          <w:bCs/>
+      </w:r>
+      <w:r>
+        <w:rPr>
           <w:sz w:val="24"/>
           <w:szCs w:val="24"/>
           <w:lang w:val="de-DE"/>
         </w:rPr>
-        <w:instrText xml:space="preserve"> REF _Ref35465800 \r \h  \* MERGEFORMAT </w:instrText>
-      </w:r>
-      <w:r>
-        <w:rPr>
-          <w:b/>
-          <w:bCs/>
+        <w:fldChar w:fldCharType="separate"/>
+      </w:r>
+      <w:r>
+        <w:rPr>
           <w:sz w:val="24"/>
           <w:szCs w:val="24"/>
           <w:lang w:val="de-DE"/>
         </w:rPr>
-      </w:r>
-      <w:r>
-        <w:rPr>
-          <w:b/>
-          <w:bCs/>
+        <w:t>4.3</w:t>
+      </w:r>
+      <w:r>
+        <w:rPr>
           <w:sz w:val="24"/>
           <w:szCs w:val="24"/>
           <w:lang w:val="de-DE"/>
         </w:rPr>
-        <w:fldChar w:fldCharType="separate"/>
-      </w:r>
-      <w:r>
-        <w:rPr>
-          <w:b/>
-          <w:bCs/>
+        <w:fldChar w:fldCharType="end"/>
+      </w:r>
+      <w:r>
+        <w:rPr>
           <w:sz w:val="24"/>
           <w:szCs w:val="24"/>
           <w:lang w:val="de-DE"/>
         </w:rPr>
-        <w:t>4.3</w:t>
-      </w:r>
-      <w:r>
-        <w:rPr>
-          <w:b/>
-          <w:bCs/>
-          <w:sz w:val="24"/>
-          <w:szCs w:val="24"/>
-          <w:lang w:val="de-DE"/>
-        </w:rPr>
-        <w:fldChar w:fldCharType="end"/>
-      </w:r>
-      <w:r>
-        <w:rPr>
-          <w:b/>
-          <w:bCs/>
-          <w:sz w:val="24"/>
-          <w:szCs w:val="24"/>
-          <w:lang w:val="de-DE"/>
-        </w:rPr>
         <w:t>.</w:t>
       </w:r>
       <w:r>
         <w:rPr>
-          <w:b/>
-          <w:bCs/>
           <w:sz w:val="24"/>
           <w:szCs w:val="24"/>
           <w:lang w:val="de-DE"/>
@@ -10416,8 +10185,6 @@
           <w:numId w:val="32"/>
         </w:numPr>
         <w:rPr>
-          <w:b/>
-          <w:bCs/>
           <w:sz w:val="24"/>
           <w:szCs w:val="24"/>
           <w:lang w:val="de-DE"/>
@@ -10425,99 +10192,61 @@
       </w:pPr>
       <w:r>
         <w:rPr>
-          <w:b/>
-          <w:bCs/>
           <w:sz w:val="24"/>
           <w:szCs w:val="24"/>
           <w:lang w:val="de-DE"/>
         </w:rPr>
-        <w:t xml:space="preserve">GitHub </w:t>
-      </w:r>
-      <w:proofErr w:type="spellStart"/>
-      <w:r>
-        <w:rPr>
-          <w:b/>
-          <w:bCs/>
+        <w:t xml:space="preserve">GitHub Issue #1: Eine neue Funktion wurde implementiert, die das Modell nach (unbeabsichtigten Schleifen) durchsucht. Siehe Kapitel </w:t>
+      </w:r>
+      <w:r>
+        <w:rPr>
           <w:sz w:val="24"/>
           <w:szCs w:val="24"/>
           <w:lang w:val="de-DE"/>
         </w:rPr>
-        <w:t>Issue</w:t>
-      </w:r>
-      <w:proofErr w:type="spellEnd"/>
-      <w:r>
-        <w:rPr>
-          <w:b/>
-          <w:bCs/>
+        <w:fldChar w:fldCharType="begin"/>
+      </w:r>
+      <w:r>
+        <w:rPr>
           <w:sz w:val="24"/>
           <w:szCs w:val="24"/>
           <w:lang w:val="de-DE"/>
         </w:rPr>
-        <w:t xml:space="preserve"> #1: Eine neue Funktion wurde implementiert, die das Modell nach (unbeabsichtigten Schleifen) durchsucht. Siehe Kapitel </w:t>
-      </w:r>
-      <w:r>
-        <w:rPr>
-          <w:b/>
-          <w:bCs/>
+        <w:instrText xml:space="preserve"> REF _Ref35468598 \r \h </w:instrText>
+      </w:r>
+      <w:r>
+        <w:rPr>
           <w:sz w:val="24"/>
           <w:szCs w:val="24"/>
           <w:lang w:val="de-DE"/>
         </w:rPr>
-        <w:fldChar w:fldCharType="begin"/>
-      </w:r>
-      <w:r>
-        <w:rPr>
-          <w:b/>
-          <w:bCs/>
+        <w:instrText xml:space="preserve"> \* MERGEFORMAT </w:instrText>
+      </w:r>
+      <w:r>
+        <w:rPr>
           <w:sz w:val="24"/>
           <w:szCs w:val="24"/>
           <w:lang w:val="de-DE"/>
         </w:rPr>
-        <w:instrText xml:space="preserve"> REF _Ref35468598 \r \h </w:instrText>
-      </w:r>
-      <w:r>
-        <w:rPr>
-          <w:b/>
-          <w:bCs/>
+      </w:r>
+      <w:r>
+        <w:rPr>
           <w:sz w:val="24"/>
           <w:szCs w:val="24"/>
           <w:lang w:val="de-DE"/>
         </w:rPr>
-        <w:instrText xml:space="preserve"> \* MERGEFORMAT </w:instrText>
-      </w:r>
-      <w:r>
-        <w:rPr>
-          <w:b/>
-          <w:bCs/>
+        <w:fldChar w:fldCharType="separate"/>
+      </w:r>
+      <w:r>
+        <w:rPr>
           <w:sz w:val="24"/>
           <w:szCs w:val="24"/>
           <w:lang w:val="de-DE"/>
         </w:rPr>
-      </w:r>
-      <w:r>
-        <w:rPr>
-          <w:b/>
-          <w:bCs/>
-          <w:sz w:val="24"/>
-          <w:szCs w:val="24"/>
-          <w:lang w:val="de-DE"/>
-        </w:rPr>
-        <w:fldChar w:fldCharType="separate"/>
-      </w:r>
-      <w:r>
-        <w:rPr>
-          <w:b/>
-          <w:bCs/>
-          <w:sz w:val="24"/>
-          <w:szCs w:val="24"/>
-          <w:lang w:val="de-DE"/>
-        </w:rPr>
         <w:t>4.1.1</w:t>
       </w:r>
       <w:r>
         <w:rPr>
-          <w:b/>
-          <w:bCs/>
           <w:sz w:val="24"/>
           <w:szCs w:val="24"/>
           <w:lang w:val="de-DE"/>
@@ -12159,6 +11888,119 @@
     </w:lvl>
   </w:abstractNum>
   <w:abstractNum w:abstractNumId="16" w15:restartNumberingAfterBreak="0">
+    <w:nsid w:val="76B300F0"/>
+    <w:multiLevelType w:val="hybridMultilevel"/>
+    <w:tmpl w:val="571A1AB6"/>
+    <w:lvl w:ilvl="0" w:tplc="04070001">
+      <w:start w:val="1"/>
+      <w:numFmt w:val="bullet"/>
+      <w:lvlText w:val=""/>
+      <w:lvlJc w:val="left"/>
+      <w:pPr>
+        <w:ind w:left="1068" w:hanging="360"/>
+      </w:pPr>
+      <w:rPr>
+        <w:rFonts w:ascii="Symbol" w:hAnsi="Symbol" w:cs="Symbol" w:hint="default"/>
+      </w:rPr>
+    </w:lvl>
+    <w:lvl w:ilvl="1" w:tplc="04070003" w:tentative="1">
+      <w:start w:val="1"/>
+      <w:numFmt w:val="bullet"/>
+      <w:lvlText w:val="o"/>
+      <w:lvlJc w:val="left"/>
+      <w:pPr>
+        <w:ind w:left="1788" w:hanging="360"/>
+      </w:pPr>
+      <w:rPr>
+        <w:rFonts w:ascii="Courier New" w:hAnsi="Courier New" w:cs="Courier New" w:hint="default"/>
+      </w:rPr>
+    </w:lvl>
+    <w:lvl w:ilvl="2" w:tplc="04070005" w:tentative="1">
+      <w:start w:val="1"/>
+      <w:numFmt w:val="bullet"/>
+      <w:lvlText w:val=""/>
+      <w:lvlJc w:val="left"/>
+      <w:pPr>
+        <w:ind w:left="2508" w:hanging="360"/>
+      </w:pPr>
+      <w:rPr>
+        <w:rFonts w:ascii="Wingdings" w:hAnsi="Wingdings" w:cs="Wingdings" w:hint="default"/>
+      </w:rPr>
+    </w:lvl>
+    <w:lvl w:ilvl="3" w:tplc="04070001" w:tentative="1">
+      <w:start w:val="1"/>
+      <w:numFmt w:val="bullet"/>
+      <w:lvlText w:val=""/>
+      <w:lvlJc w:val="left"/>
+      <w:pPr>
+        <w:ind w:left="3228" w:hanging="360"/>
+      </w:pPr>
+      <w:rPr>
+        <w:rFonts w:ascii="Symbol" w:hAnsi="Symbol" w:cs="Symbol" w:hint="default"/>
+      </w:rPr>
+    </w:lvl>
+    <w:lvl w:ilvl="4" w:tplc="04070003" w:tentative="1">
+      <w:start w:val="1"/>
+      <w:numFmt w:val="bullet"/>
+      <w:lvlText w:val="o"/>
+      <w:lvlJc w:val="left"/>
+      <w:pPr>
+        <w:ind w:left="3948" w:hanging="360"/>
+      </w:pPr>
+      <w:rPr>
+        <w:rFonts w:ascii="Courier New" w:hAnsi="Courier New" w:cs="Courier New" w:hint="default"/>
+      </w:rPr>
+    </w:lvl>
+    <w:lvl w:ilvl="5" w:tplc="04070005" w:tentative="1">
+      <w:start w:val="1"/>
+      <w:numFmt w:val="bullet"/>
+      <w:lvlText w:val=""/>
+      <w:lvlJc w:val="left"/>
+      <w:pPr>
+        <w:ind w:left="4668" w:hanging="360"/>
+      </w:pPr>
+      <w:rPr>
+        <w:rFonts w:ascii="Wingdings" w:hAnsi="Wingdings" w:cs="Wingdings" w:hint="default"/>
+      </w:rPr>
+    </w:lvl>
+    <w:lvl w:ilvl="6" w:tplc="04070001" w:tentative="1">
+      <w:start w:val="1"/>
+      <w:numFmt w:val="bullet"/>
+      <w:lvlText w:val=""/>
+      <w:lvlJc w:val="left"/>
+      <w:pPr>
+        <w:ind w:left="5388" w:hanging="360"/>
+      </w:pPr>
+      <w:rPr>
+        <w:rFonts w:ascii="Symbol" w:hAnsi="Symbol" w:cs="Symbol" w:hint="default"/>
+      </w:rPr>
+    </w:lvl>
+    <w:lvl w:ilvl="7" w:tplc="04070003" w:tentative="1">
+      <w:start w:val="1"/>
+      <w:numFmt w:val="bullet"/>
+      <w:lvlText w:val="o"/>
+      <w:lvlJc w:val="left"/>
+      <w:pPr>
+        <w:ind w:left="6108" w:hanging="360"/>
+      </w:pPr>
+      <w:rPr>
+        <w:rFonts w:ascii="Courier New" w:hAnsi="Courier New" w:cs="Courier New" w:hint="default"/>
+      </w:rPr>
+    </w:lvl>
+    <w:lvl w:ilvl="8" w:tplc="04070005" w:tentative="1">
+      <w:start w:val="1"/>
+      <w:numFmt w:val="bullet"/>
+      <w:lvlText w:val=""/>
+      <w:lvlJc w:val="left"/>
+      <w:pPr>
+        <w:ind w:left="6828" w:hanging="360"/>
+      </w:pPr>
+      <w:rPr>
+        <w:rFonts w:ascii="Wingdings" w:hAnsi="Wingdings" w:cs="Wingdings" w:hint="default"/>
+      </w:rPr>
+    </w:lvl>
+  </w:abstractNum>
+  <w:abstractNum w:abstractNumId="17" w15:restartNumberingAfterBreak="0">
     <w:nsid w:val="76C37A69"/>
     <w:multiLevelType w:val="hybridMultilevel"/>
     <w:tmpl w:val="E158A31A"/>
@@ -12270,7 +12112,7 @@
       </w:rPr>
     </w:lvl>
   </w:abstractNum>
-  <w:abstractNum w:abstractNumId="17" w15:restartNumberingAfterBreak="0">
+  <w:abstractNum w:abstractNumId="18" w15:restartNumberingAfterBreak="0">
     <w:nsid w:val="7A07344E"/>
     <w:multiLevelType w:val="hybridMultilevel"/>
     <w:tmpl w:val="295C1FBC"/>
@@ -12359,7 +12201,7 @@
       </w:pPr>
     </w:lvl>
   </w:abstractNum>
-  <w:abstractNum w:abstractNumId="18" w15:restartNumberingAfterBreak="0">
+  <w:abstractNum w:abstractNumId="19" w15:restartNumberingAfterBreak="0">
     <w:nsid w:val="7E387E54"/>
     <w:multiLevelType w:val="hybridMultilevel"/>
     <w:tmpl w:val="DA80EBC0"/>
@@ -12467,7 +12309,7 @@
     <w:abstractNumId w:val="9"/>
   </w:num>
   <w:num w:numId="7">
-    <w:abstractNumId w:val="18"/>
+    <w:abstractNumId w:val="19"/>
   </w:num>
   <w:num w:numId="8">
     <w:abstractNumId w:val="1"/>
@@ -12536,7 +12378,7 @@
     </w:lvlOverride>
   </w:num>
   <w:num w:numId="21">
-    <w:abstractNumId w:val="17"/>
+    <w:abstractNumId w:val="18"/>
   </w:num>
   <w:num w:numId="22">
     <w:abstractNumId w:val="13"/>
@@ -12545,7 +12387,7 @@
     <w:abstractNumId w:val="12"/>
   </w:num>
   <w:num w:numId="24">
-    <w:abstractNumId w:val="16"/>
+    <w:abstractNumId w:val="17"/>
   </w:num>
   <w:num w:numId="25">
     <w:abstractNumId w:val="1"/>
@@ -12573,6 +12415,9 @@
   </w:num>
   <w:num w:numId="33">
     <w:abstractNumId w:val="10"/>
+  </w:num>
+  <w:num w:numId="34">
+    <w:abstractNumId w:val="16"/>
   </w:num>
 </w:numbering>
 </file>
@@ -13944,7 +13789,7 @@
 </file>
 
 <file path=customXml/itemProps1.xml><?xml version="1.0" encoding="utf-8"?>
-<ds:datastoreItem xmlns:ds="http://schemas.openxmlformats.org/officeDocument/2006/customXml" ds:itemID="{015563A6-7C93-459B-9D79-858893C21A82}">
+<ds:datastoreItem xmlns:ds="http://schemas.openxmlformats.org/officeDocument/2006/customXml" ds:itemID="{DE365110-8C23-4CCE-9FFA-D7747A33BF59}">
   <ds:schemaRefs>
     <ds:schemaRef ds:uri="http://schemas.openxmlformats.org/officeDocument/2006/bibliography"/>
   </ds:schemaRefs>

</xml_diff>

<commit_message>
Blink termination fixed. Refactoring. Running.
</commit_message>
<xml_diff>
--- a/NNet/NNetSimu-Userdocu.docx
+++ b/NNet/NNetSimu-Userdocu.docx
@@ -150,7 +150,7 @@
           <w:szCs w:val="36"/>
           <w:lang w:val="de-DE"/>
         </w:rPr>
-        <w:t>6</w:t>
+        <w:t>7</w:t>
       </w:r>
       <w:r>
         <w:rPr>
@@ -245,17 +245,9 @@
           <w:szCs w:val="24"/>
           <w:lang w:val="de-DE"/>
         </w:rPr>
-        <w:t xml:space="preserve">Ein Fehler beim Zurücksetzen des Modells wurde beseitigt. Dieser Fehler hat dazu geführt, dass in manchen Situationen nach dem Ändern der Pulsfrequenz eines Inputneurons das Modell nicht synchronisiert neu gestartet wurde. </w:t>
-      </w:r>
-    </w:p>
-    <w:p>
-      <w:pPr>
-        <w:pStyle w:val="Listenabsatz"/>
-        <w:numPr>
-          <w:ilvl w:val="0"/>
-          <w:numId w:val="28"/>
-        </w:numPr>
-        <w:contextualSpacing w:val="0"/>
+        <w:t>Ein</w:t>
+      </w:r>
+      <w:r>
         <w:rPr>
           <w:b/>
           <w:bCs/>
@@ -263,7 +255,9 @@
           <w:szCs w:val="24"/>
           <w:lang w:val="de-DE"/>
         </w:rPr>
-      </w:pPr>
+        <w:t xml:space="preserve"> visuelles Signal beim Auslösen eines Neurons (kurzes Aufblitzen) wurde implementiert. Falls mit dem Neuron ein akustisches Signal verbunden ist, dann erfolgen akustisches und visuelles Signal gleichzeitig. Siehe </w:t>
+      </w:r>
+      <w:proofErr w:type="spellStart"/>
       <w:r>
         <w:rPr>
           <w:b/>
@@ -272,8 +266,9 @@
           <w:szCs w:val="24"/>
           <w:lang w:val="de-DE"/>
         </w:rPr>
-        <w:t xml:space="preserve">Eine neue Funktion „Center model“ ist verfügbar, siehe </w:t>
-      </w:r>
+        <w:t>Github</w:t>
+      </w:r>
+      <w:proofErr w:type="spellEnd"/>
       <w:r>
         <w:rPr>
           <w:b/>
@@ -282,8 +277,9 @@
           <w:szCs w:val="24"/>
           <w:lang w:val="de-DE"/>
         </w:rPr>
-        <w:fldChar w:fldCharType="begin"/>
-      </w:r>
+        <w:t xml:space="preserve"> </w:t>
+      </w:r>
+      <w:proofErr w:type="spellStart"/>
       <w:r>
         <w:rPr>
           <w:b/>
@@ -292,8 +288,9 @@
           <w:szCs w:val="24"/>
           <w:lang w:val="de-DE"/>
         </w:rPr>
-        <w:instrText xml:space="preserve"> REF _Ref37455193 \r \h </w:instrText>
-      </w:r>
+        <w:t>Issue</w:t>
+      </w:r>
+      <w:proofErr w:type="spellEnd"/>
       <w:r>
         <w:rPr>
           <w:b/>
@@ -302,96 +299,7 @@
           <w:szCs w:val="24"/>
           <w:lang w:val="de-DE"/>
         </w:rPr>
-      </w:r>
-      <w:r>
-        <w:rPr>
-          <w:b/>
-          <w:bCs/>
-          <w:sz w:val="24"/>
-          <w:szCs w:val="24"/>
-          <w:lang w:val="de-DE"/>
-        </w:rPr>
-        <w:fldChar w:fldCharType="separate"/>
-      </w:r>
-      <w:r>
-        <w:rPr>
-          <w:b/>
-          <w:bCs/>
-          <w:sz w:val="24"/>
-          <w:szCs w:val="24"/>
-          <w:lang w:val="de-DE"/>
-        </w:rPr>
-        <w:t>4.1.3</w:t>
-      </w:r>
-      <w:r>
-        <w:rPr>
-          <w:b/>
-          <w:bCs/>
-          <w:sz w:val="24"/>
-          <w:szCs w:val="24"/>
-          <w:lang w:val="de-DE"/>
-        </w:rPr>
-        <w:fldChar w:fldCharType="end"/>
-      </w:r>
-      <w:r>
-        <w:rPr>
-          <w:b/>
-          <w:bCs/>
-          <w:sz w:val="24"/>
-          <w:szCs w:val="24"/>
-          <w:lang w:val="de-DE"/>
-        </w:rPr>
-        <w:t>.</w:t>
-      </w:r>
-      <w:r>
-        <w:rPr>
-          <w:b/>
-          <w:bCs/>
-          <w:sz w:val="24"/>
-          <w:szCs w:val="24"/>
-          <w:lang w:val="de-DE"/>
-        </w:rPr>
-        <w:t xml:space="preserve"> Sie ist quasi ein Abfallprodukt der Analyse-Funktionen.</w:t>
-      </w:r>
-      <w:r>
-        <w:rPr>
-          <w:b/>
-          <w:bCs/>
-          <w:sz w:val="24"/>
-          <w:szCs w:val="24"/>
-          <w:lang w:val="de-DE"/>
-        </w:rPr>
-        <w:t xml:space="preserve"> </w:t>
-      </w:r>
-      <w:r>
-        <w:rPr>
-          <w:b/>
-          <w:bCs/>
-          <w:sz w:val="24"/>
-          <w:szCs w:val="24"/>
-          <w:lang w:val="de-DE"/>
-        </w:rPr>
-        <w:t>Die Bedeutung dieser Funktion ist in GitHub #</w:t>
-      </w:r>
-      <w:r>
-        <w:rPr>
-          <w:b/>
-          <w:bCs/>
-          <w:sz w:val="24"/>
-          <w:szCs w:val="24"/>
-          <w:lang w:val="de-DE"/>
-        </w:rPr>
-        <w:t>17</w:t>
-      </w:r>
-      <w:r>
-        <w:rPr>
-          <w:b/>
-          <w:bCs/>
-          <w:sz w:val="24"/>
-          <w:szCs w:val="24"/>
-          <w:lang w:val="de-DE"/>
-        </w:rPr>
-        <w:t xml:space="preserve"> beschrieben.</w:t>
+        <w:t xml:space="preserve"> #27. Die bisherige Ausgabe „TRIGGER“ wurde entfernt. Stattdessen wird immer das aktuelle Potential in Prozent angezeigt, auch wenn dieses über 100% liegt.</w:t>
       </w:r>
     </w:p>
     <w:p>
@@ -419,8 +327,9 @@
           <w:szCs w:val="24"/>
           <w:lang w:val="de-DE"/>
         </w:rPr>
-        <w:t>Neue Funktionen zur Umwandlung von Neuronen in Input-Neuronen und umgekehrt wurden implementiert. Sie sind über das Kontextmenü anwählb</w:t>
-      </w:r>
+        <w:t xml:space="preserve">Neue Funktion Alle ausgewählten Objekte verschieben, siehe GitHub </w:t>
+      </w:r>
+      <w:proofErr w:type="spellStart"/>
       <w:r>
         <w:rPr>
           <w:b/>
@@ -429,8 +338,9 @@
           <w:szCs w:val="24"/>
           <w:lang w:val="de-DE"/>
         </w:rPr>
-        <w:t>a</w:t>
-      </w:r>
+        <w:t>Issue</w:t>
+      </w:r>
+      <w:proofErr w:type="spellEnd"/>
       <w:r>
         <w:rPr>
           <w:b/>
@@ -439,7 +349,7 @@
           <w:szCs w:val="24"/>
           <w:lang w:val="de-DE"/>
         </w:rPr>
-        <w:t xml:space="preserve">r, siehe </w:t>
+        <w:t xml:space="preserve"> #30. Die Move-Operation (linke Maustaste gedrückt halten und ziehen) </w:t>
       </w:r>
       <w:r>
         <w:rPr>
@@ -449,7 +359,7 @@
           <w:szCs w:val="24"/>
           <w:lang w:val="de-DE"/>
         </w:rPr>
-        <w:fldChar w:fldCharType="begin"/>
+        <w:t xml:space="preserve">auf den Hintergrund </w:t>
       </w:r>
       <w:r>
         <w:rPr>
@@ -459,7 +369,7 @@
           <w:szCs w:val="24"/>
           <w:lang w:val="de-DE"/>
         </w:rPr>
-        <w:instrText xml:space="preserve"> REF _Ref27079495 \r \h </w:instrText>
+        <w:t>wirkt automatisch nur auf die Auswahl, falls eine solche definiert ist.</w:t>
       </w:r>
       <w:r>
         <w:rPr>
@@ -469,7 +379,7 @@
           <w:szCs w:val="24"/>
           <w:lang w:val="de-DE"/>
         </w:rPr>
-        <w:instrText xml:space="preserve"> \* MERGEFORMAT </w:instrText>
+        <w:t xml:space="preserve"> Normale Move-Operationen für einzelne Objekte funktionieren wie üblich, falls sich der Cursor über dem Objekt befindet.</w:t>
       </w:r>
       <w:r>
         <w:rPr>
@@ -479,6 +389,7 @@
           <w:szCs w:val="24"/>
           <w:lang w:val="de-DE"/>
         </w:rPr>
+        <w:br/>
       </w:r>
       <w:r>
         <w:rPr>
@@ -488,7 +399,7 @@
           <w:szCs w:val="24"/>
           <w:lang w:val="de-DE"/>
         </w:rPr>
-        <w:fldChar w:fldCharType="separate"/>
+        <w:br/>
       </w:r>
       <w:r>
         <w:rPr>
@@ -498,489 +409,6 @@
           <w:szCs w:val="24"/>
           <w:lang w:val="de-DE"/>
         </w:rPr>
-        <w:t>4.5.3</w:t>
-      </w:r>
-      <w:r>
-        <w:rPr>
-          <w:b/>
-          <w:bCs/>
-          <w:sz w:val="24"/>
-          <w:szCs w:val="24"/>
-          <w:lang w:val="de-DE"/>
-        </w:rPr>
-        <w:fldChar w:fldCharType="end"/>
-      </w:r>
-      <w:r>
-        <w:rPr>
-          <w:b/>
-          <w:bCs/>
-          <w:sz w:val="24"/>
-          <w:szCs w:val="24"/>
-          <w:lang w:val="de-DE"/>
-        </w:rPr>
-        <w:t xml:space="preserve">. </w:t>
-      </w:r>
-      <w:r>
-        <w:rPr>
-          <w:b/>
-          <w:bCs/>
-          <w:sz w:val="24"/>
-          <w:szCs w:val="24"/>
-          <w:lang w:val="de-DE"/>
-        </w:rPr>
-        <w:t>Die Bedeutung dieser Funktion ist in GitHub #21 beschrieben.</w:t>
-      </w:r>
-    </w:p>
-    <w:p>
-      <w:pPr>
-        <w:pStyle w:val="Listenabsatz"/>
-        <w:numPr>
-          <w:ilvl w:val="0"/>
-          <w:numId w:val="28"/>
-        </w:numPr>
-        <w:ind w:left="714" w:hanging="357"/>
-        <w:contextualSpacing w:val="0"/>
-        <w:rPr>
-          <w:b/>
-          <w:bCs/>
-          <w:sz w:val="24"/>
-          <w:szCs w:val="24"/>
-          <w:lang w:val="de-DE"/>
-        </w:rPr>
-      </w:pPr>
-      <w:r>
-        <w:rPr>
-          <w:b/>
-          <w:bCs/>
-          <w:sz w:val="24"/>
-          <w:szCs w:val="24"/>
-          <w:lang w:val="de-DE"/>
-        </w:rPr>
-        <w:t>Eine weitere Funktion zur Analyse des Modells</w:t>
-      </w:r>
-      <w:r>
-        <w:rPr>
-          <w:b/>
-          <w:bCs/>
-          <w:sz w:val="24"/>
-          <w:szCs w:val="24"/>
-          <w:lang w:val="de-DE"/>
-        </w:rPr>
-        <w:t>, die „entartete“ Dendriten findet,</w:t>
-      </w:r>
-      <w:r>
-        <w:rPr>
-          <w:b/>
-          <w:bCs/>
-          <w:sz w:val="24"/>
-          <w:szCs w:val="24"/>
-          <w:lang w:val="de-DE"/>
-        </w:rPr>
-        <w:t xml:space="preserve"> wurde implementiert</w:t>
-      </w:r>
-      <w:r>
-        <w:rPr>
-          <w:b/>
-          <w:bCs/>
-          <w:sz w:val="24"/>
-          <w:szCs w:val="24"/>
-          <w:lang w:val="de-DE"/>
-        </w:rPr>
-        <w:t xml:space="preserve">, siehe </w:t>
-      </w:r>
-      <w:r>
-        <w:rPr>
-          <w:b/>
-          <w:bCs/>
-          <w:sz w:val="24"/>
-          <w:szCs w:val="24"/>
-          <w:lang w:val="de-DE"/>
-        </w:rPr>
-        <w:fldChar w:fldCharType="begin"/>
-      </w:r>
-      <w:r>
-        <w:rPr>
-          <w:b/>
-          <w:bCs/>
-          <w:sz w:val="24"/>
-          <w:szCs w:val="24"/>
-          <w:lang w:val="de-DE"/>
-        </w:rPr>
-        <w:instrText xml:space="preserve"> REF _Ref37455027 \r \h </w:instrText>
-      </w:r>
-      <w:r>
-        <w:rPr>
-          <w:b/>
-          <w:bCs/>
-          <w:sz w:val="24"/>
-          <w:szCs w:val="24"/>
-          <w:lang w:val="de-DE"/>
-        </w:rPr>
-      </w:r>
-      <w:r>
-        <w:rPr>
-          <w:b/>
-          <w:bCs/>
-          <w:sz w:val="24"/>
-          <w:szCs w:val="24"/>
-          <w:lang w:val="de-DE"/>
-        </w:rPr>
-        <w:fldChar w:fldCharType="separate"/>
-      </w:r>
-      <w:r>
-        <w:rPr>
-          <w:b/>
-          <w:bCs/>
-          <w:sz w:val="24"/>
-          <w:szCs w:val="24"/>
-          <w:lang w:val="de-DE"/>
-        </w:rPr>
-        <w:t>4.1.2</w:t>
-      </w:r>
-      <w:r>
-        <w:rPr>
-          <w:b/>
-          <w:bCs/>
-          <w:sz w:val="24"/>
-          <w:szCs w:val="24"/>
-          <w:lang w:val="de-DE"/>
-        </w:rPr>
-        <w:fldChar w:fldCharType="end"/>
-      </w:r>
-      <w:r>
-        <w:rPr>
-          <w:b/>
-          <w:bCs/>
-          <w:sz w:val="24"/>
-          <w:szCs w:val="24"/>
-          <w:lang w:val="de-DE"/>
-        </w:rPr>
-        <w:t xml:space="preserve"> und GitHub #24</w:t>
-      </w:r>
-    </w:p>
-    <w:p>
-      <w:pPr>
-        <w:pStyle w:val="Listenabsatz"/>
-        <w:numPr>
-          <w:ilvl w:val="0"/>
-          <w:numId w:val="28"/>
-        </w:numPr>
-        <w:ind w:left="714" w:hanging="357"/>
-        <w:contextualSpacing w:val="0"/>
-        <w:rPr>
-          <w:b/>
-          <w:bCs/>
-          <w:sz w:val="24"/>
-          <w:szCs w:val="24"/>
-          <w:lang w:val="de-DE"/>
-        </w:rPr>
-      </w:pPr>
-      <w:r>
-        <w:rPr>
-          <w:b/>
-          <w:bCs/>
-          <w:sz w:val="24"/>
-          <w:szCs w:val="24"/>
-          <w:lang w:val="de-DE"/>
-        </w:rPr>
-        <w:t xml:space="preserve">Der Editor hat verschiedene Methoden </w:t>
-      </w:r>
-      <w:r>
-        <w:rPr>
-          <w:b/>
-          <w:bCs/>
-          <w:sz w:val="24"/>
-          <w:szCs w:val="24"/>
-          <w:lang w:val="de-DE"/>
-        </w:rPr>
-        <w:t>bekommen, um mehrere Objekte auszuwählen</w:t>
-      </w:r>
-      <w:r>
-        <w:rPr>
-          <w:b/>
-          <w:bCs/>
-          <w:sz w:val="24"/>
-          <w:szCs w:val="24"/>
-          <w:lang w:val="de-DE"/>
-        </w:rPr>
-        <w:t xml:space="preserve">. Die Möglichkeit zur Auswahl eine Menge von Objekten (Neuronen, Dendriten-Teilstücke) ist Voraussetzung für die Manipulation einer solchen Auswahl, z.B. </w:t>
-      </w:r>
-      <w:r>
-        <w:rPr>
-          <w:b/>
-          <w:bCs/>
-          <w:sz w:val="24"/>
-          <w:szCs w:val="24"/>
-          <w:lang w:val="de-DE"/>
-        </w:rPr>
-        <w:t>farblich markieren, k</w:t>
-      </w:r>
-      <w:r>
-        <w:rPr>
-          <w:b/>
-          <w:bCs/>
-          <w:sz w:val="24"/>
-          <w:szCs w:val="24"/>
-          <w:lang w:val="de-DE"/>
-        </w:rPr>
-        <w:t>opieren.</w:t>
-      </w:r>
-    </w:p>
-    <w:p>
-      <w:pPr>
-        <w:pStyle w:val="Listenabsatz"/>
-        <w:numPr>
-          <w:ilvl w:val="0"/>
-          <w:numId w:val="28"/>
-        </w:numPr>
-        <w:ind w:left="714" w:hanging="357"/>
-        <w:contextualSpacing w:val="0"/>
-        <w:rPr>
-          <w:b/>
-          <w:bCs/>
-          <w:sz w:val="24"/>
-          <w:szCs w:val="24"/>
-          <w:lang w:val="de-DE"/>
-        </w:rPr>
-      </w:pPr>
-      <w:r>
-        <w:rPr>
-          <w:b/>
-          <w:bCs/>
-          <w:sz w:val="24"/>
-          <w:szCs w:val="24"/>
-          <w:lang w:val="de-DE"/>
-        </w:rPr>
-        <w:t>Markierung von Neuronen und Dendriten wurde implementiert</w:t>
-      </w:r>
-      <w:r>
-        <w:rPr>
-          <w:b/>
-          <w:bCs/>
-          <w:sz w:val="24"/>
-          <w:szCs w:val="24"/>
-          <w:lang w:val="de-DE"/>
-        </w:rPr>
-        <w:t>,</w:t>
-      </w:r>
-      <w:r>
-        <w:rPr>
-          <w:b/>
-          <w:bCs/>
-          <w:sz w:val="24"/>
-          <w:szCs w:val="24"/>
-          <w:lang w:val="de-DE"/>
-        </w:rPr>
-        <w:t xml:space="preserve"> </w:t>
-      </w:r>
-      <w:r>
-        <w:rPr>
-          <w:b/>
-          <w:bCs/>
-          <w:sz w:val="24"/>
-          <w:szCs w:val="24"/>
-          <w:lang w:val="de-DE"/>
-        </w:rPr>
-        <w:t xml:space="preserve">siehe </w:t>
-      </w:r>
-      <w:r>
-        <w:rPr>
-          <w:b/>
-          <w:bCs/>
-          <w:sz w:val="24"/>
-          <w:szCs w:val="24"/>
-          <w:lang w:val="de-DE"/>
-        </w:rPr>
-        <w:fldChar w:fldCharType="begin"/>
-      </w:r>
-      <w:r>
-        <w:rPr>
-          <w:b/>
-          <w:bCs/>
-          <w:sz w:val="24"/>
-          <w:szCs w:val="24"/>
-          <w:lang w:val="de-DE"/>
-        </w:rPr>
-        <w:instrText xml:space="preserve"> REF _Ref37886638 \r \h </w:instrText>
-      </w:r>
-      <w:r>
-        <w:rPr>
-          <w:b/>
-          <w:bCs/>
-          <w:sz w:val="24"/>
-          <w:szCs w:val="24"/>
-          <w:lang w:val="de-DE"/>
-        </w:rPr>
-      </w:r>
-      <w:r>
-        <w:rPr>
-          <w:b/>
-          <w:bCs/>
-          <w:sz w:val="24"/>
-          <w:szCs w:val="24"/>
-          <w:lang w:val="de-DE"/>
-        </w:rPr>
-        <w:fldChar w:fldCharType="separate"/>
-      </w:r>
-      <w:r>
-        <w:rPr>
-          <w:b/>
-          <w:bCs/>
-          <w:sz w:val="24"/>
-          <w:szCs w:val="24"/>
-          <w:lang w:val="de-DE"/>
-        </w:rPr>
-        <w:t>4.8</w:t>
-      </w:r>
-      <w:r>
-        <w:rPr>
-          <w:b/>
-          <w:bCs/>
-          <w:sz w:val="24"/>
-          <w:szCs w:val="24"/>
-          <w:lang w:val="de-DE"/>
-        </w:rPr>
-        <w:fldChar w:fldCharType="end"/>
-      </w:r>
-      <w:r>
-        <w:rPr>
-          <w:b/>
-          <w:bCs/>
-          <w:sz w:val="24"/>
-          <w:szCs w:val="24"/>
-          <w:lang w:val="de-DE"/>
-        </w:rPr>
-        <w:t xml:space="preserve"> und GitHub #23</w:t>
-      </w:r>
-      <w:r>
-        <w:rPr>
-          <w:b/>
-          <w:bCs/>
-          <w:sz w:val="24"/>
-          <w:szCs w:val="24"/>
-          <w:lang w:val="de-DE"/>
-        </w:rPr>
-        <w:t xml:space="preserve">. </w:t>
-      </w:r>
-      <w:r>
-        <w:rPr>
-          <w:b/>
-          <w:bCs/>
-          <w:sz w:val="24"/>
-          <w:szCs w:val="24"/>
-          <w:lang w:val="de-DE"/>
-        </w:rPr>
-        <w:t>Die e</w:t>
-      </w:r>
-      <w:r>
-        <w:rPr>
-          <w:b/>
-          <w:bCs/>
-          <w:sz w:val="24"/>
-          <w:szCs w:val="24"/>
-          <w:lang w:val="de-DE"/>
-        </w:rPr>
-        <w:t xml:space="preserve">mpfohlene Arbeitsweise für die Markierung von </w:t>
-      </w:r>
-      <w:r>
-        <w:rPr>
-          <w:b/>
-          <w:bCs/>
-          <w:sz w:val="24"/>
-          <w:szCs w:val="24"/>
-          <w:lang w:val="de-DE"/>
-        </w:rPr>
-        <w:t>„rückläufigen Neuronen“</w:t>
-      </w:r>
-      <w:r>
-        <w:rPr>
-          <w:b/>
-          <w:bCs/>
-          <w:sz w:val="24"/>
-          <w:szCs w:val="24"/>
-          <w:lang w:val="de-DE"/>
-        </w:rPr>
-        <w:t xml:space="preserve"> ist in </w:t>
-      </w:r>
-      <w:proofErr w:type="spellStart"/>
-      <w:r>
-        <w:rPr>
-          <w:b/>
-          <w:bCs/>
-          <w:sz w:val="24"/>
-          <w:szCs w:val="24"/>
-          <w:lang w:val="de-DE"/>
-        </w:rPr>
-        <w:t>Github</w:t>
-      </w:r>
-      <w:proofErr w:type="spellEnd"/>
-      <w:r>
-        <w:rPr>
-          <w:b/>
-          <w:bCs/>
-          <w:sz w:val="24"/>
-          <w:szCs w:val="24"/>
-          <w:lang w:val="de-DE"/>
-        </w:rPr>
-        <w:t xml:space="preserve"> #23 beschrieben.</w:t>
-      </w:r>
-    </w:p>
-    <w:p>
-      <w:pPr>
-        <w:pStyle w:val="Listenabsatz"/>
-        <w:numPr>
-          <w:ilvl w:val="0"/>
-          <w:numId w:val="28"/>
-        </w:numPr>
-        <w:ind w:left="714" w:hanging="357"/>
-        <w:contextualSpacing w:val="0"/>
-        <w:rPr>
-          <w:b/>
-          <w:bCs/>
-          <w:sz w:val="24"/>
-          <w:szCs w:val="24"/>
-          <w:lang w:val="de-DE"/>
-        </w:rPr>
-      </w:pPr>
-      <w:r>
-        <w:rPr>
-          <w:b/>
-          <w:bCs/>
-          <w:sz w:val="24"/>
-          <w:szCs w:val="24"/>
-          <w:lang w:val="de-DE"/>
-        </w:rPr>
-        <w:t>Die Funktion „Refresh rate“, mit der die Bildwiederholrate des Arbeitsfensters eingestellt werden kann, wurde aus dem Kontextmenü entfernt und kann jetzt über das Hauptmenü „Options“ erreicht werden. Diese Funktion wird nur selten benötigt und die Kontextmenüs werden dadurch etwas übersichtlicher.</w:t>
-      </w:r>
-      <w:r>
-        <w:rPr>
-          <w:b/>
-          <w:bCs/>
-          <w:sz w:val="24"/>
-          <w:szCs w:val="24"/>
-          <w:lang w:val="de-DE"/>
-        </w:rPr>
-        <w:br/>
-      </w:r>
-      <w:r>
-        <w:rPr>
-          <w:b/>
-          <w:bCs/>
-          <w:sz w:val="24"/>
-          <w:szCs w:val="24"/>
-          <w:lang w:val="de-DE"/>
-        </w:rPr>
-        <w:br/>
-      </w:r>
-      <w:r>
-        <w:rPr>
-          <w:b/>
-          <w:bCs/>
-          <w:sz w:val="24"/>
-          <w:szCs w:val="24"/>
-          <w:lang w:val="de-DE"/>
-        </w:rPr>
-        <w:lastRenderedPageBreak/>
         <w:br/>
       </w:r>
     </w:p>
@@ -1162,6 +590,7 @@
       <w:bookmarkStart w:id="0" w:name="_Ref23111910"/>
       <w:bookmarkStart w:id="1" w:name="_Toc35466065"/>
       <w:r>
+        <w:lastRenderedPageBreak/>
         <w:t>D</w:t>
       </w:r>
       <w:r>
@@ -6935,13 +6364,25 @@
         <w:rPr>
           <w:lang w:val="de-DE"/>
         </w:rPr>
-        <w:t>Linke Maustaste</w:t>
-      </w:r>
-      <w:r>
-        <w:rPr>
-          <w:lang w:val="de-DE"/>
-        </w:rPr>
-        <w:t xml:space="preserve"> (drücken und ziehen)</w:t>
+        <w:t>Objekte verschieben mit der l</w:t>
+      </w:r>
+      <w:r>
+        <w:rPr>
+          <w:lang w:val="de-DE"/>
+        </w:rPr>
+        <w:t>inke</w:t>
+      </w:r>
+      <w:r>
+        <w:rPr>
+          <w:lang w:val="de-DE"/>
+        </w:rPr>
+        <w:t>n</w:t>
+      </w:r>
+      <w:r>
+        <w:rPr>
+          <w:lang w:val="de-DE"/>
+        </w:rPr>
+        <w:t xml:space="preserve"> Maustaste</w:t>
       </w:r>
       <w:bookmarkEnd w:id="31"/>
       <w:bookmarkEnd w:id="32"/>
@@ -7158,41 +6599,12 @@
           <w:lang w:val="de-DE"/>
         </w:rPr>
       </w:pPr>
-      <w:r>
-        <w:rPr>
-          <w:lang w:val="de-DE"/>
-        </w:rPr>
-        <w:t xml:space="preserve">Einzelne </w:t>
-      </w:r>
-      <w:r>
-        <w:rPr>
-          <w:lang w:val="de-DE"/>
-        </w:rPr>
-        <w:t xml:space="preserve">Neuronen </w:t>
-      </w:r>
-      <w:r>
-        <w:rPr>
-          <w:lang w:val="de-DE"/>
-        </w:rPr>
-        <w:t xml:space="preserve">oder Dendritenäste </w:t>
-      </w:r>
-      <w:r>
-        <w:rPr>
-          <w:lang w:val="de-DE"/>
-        </w:rPr>
-        <w:t>versch</w:t>
-      </w:r>
-      <w:r>
-        <w:rPr>
-          <w:lang w:val="de-DE"/>
-        </w:rPr>
-        <w:t>ieben</w:t>
-      </w:r>
-      <w:r>
-        <w:rPr>
-          <w:lang w:val="de-DE"/>
-        </w:rPr>
-        <w:t>:</w:t>
+      <w:bookmarkStart w:id="33" w:name="_Toc35466084"/>
+      <w:r>
+        <w:rPr>
+          <w:lang w:val="de-DE"/>
+        </w:rPr>
+        <w:t>Einzelne Neuronen oder Dendritenäste verschieben:</w:t>
       </w:r>
     </w:p>
     <w:p>
@@ -7210,31 +6622,7 @@
         <w:rPr>
           <w:lang w:val="de-DE"/>
         </w:rPr>
-        <w:t xml:space="preserve">den </w:t>
-      </w:r>
-      <w:r>
-        <w:rPr>
-          <w:lang w:val="de-DE"/>
-        </w:rPr>
-        <w:t>Maus-Cursor</w:t>
-      </w:r>
-      <w:r>
-        <w:rPr>
-          <w:lang w:val="de-DE"/>
-        </w:rPr>
-        <w:t xml:space="preserve"> auf das zu verschiebende </w:t>
-      </w:r>
-      <w:r>
-        <w:rPr>
-          <w:lang w:val="de-DE"/>
-        </w:rPr>
-        <w:t>Objekt</w:t>
-      </w:r>
-      <w:r>
-        <w:rPr>
-          <w:lang w:val="de-DE"/>
-        </w:rPr>
-        <w:t xml:space="preserve"> bewegen</w:t>
+        <w:t>den Maus-Cursor auf das zu verschiebende Objekt bewegen</w:t>
       </w:r>
     </w:p>
     <w:p>
@@ -7252,19 +6640,7 @@
         <w:rPr>
           <w:lang w:val="de-DE"/>
         </w:rPr>
-        <w:t xml:space="preserve">wenn das </w:t>
-      </w:r>
-      <w:r>
-        <w:rPr>
-          <w:lang w:val="de-DE"/>
-        </w:rPr>
-        <w:t>Objekt</w:t>
-      </w:r>
-      <w:r>
-        <w:rPr>
-          <w:lang w:val="de-DE"/>
-        </w:rPr>
-        <w:t xml:space="preserve"> erkannt wurde, ändert sich als optisches Feedback seine Farbe </w:t>
+        <w:t xml:space="preserve">wenn das Objekt erkannt wurde, ändert sich als optisches Feedback seine Farbe </w:t>
       </w:r>
     </w:p>
     <w:p>
@@ -7300,49 +6676,7 @@
         <w:rPr>
           <w:lang w:val="de-DE"/>
         </w:rPr>
-        <w:t xml:space="preserve">den </w:t>
-      </w:r>
-      <w:r>
-        <w:rPr>
-          <w:lang w:val="de-DE"/>
-        </w:rPr>
-        <w:t>Maus-Cursor</w:t>
-      </w:r>
-      <w:r>
-        <w:rPr>
-          <w:lang w:val="de-DE"/>
-        </w:rPr>
-        <w:t xml:space="preserve"> bewegen. Das gewählte </w:t>
-      </w:r>
-      <w:r>
-        <w:rPr>
-          <w:lang w:val="de-DE"/>
-        </w:rPr>
-        <w:t>Objekt</w:t>
-      </w:r>
-      <w:r>
-        <w:rPr>
-          <w:lang w:val="de-DE"/>
-        </w:rPr>
-        <w:t xml:space="preserve"> bewegt sich mit dem </w:t>
-      </w:r>
-      <w:r>
-        <w:rPr>
-          <w:lang w:val="de-DE"/>
-        </w:rPr>
-        <w:t>Maus-Cursor</w:t>
-      </w:r>
-      <w:r>
-        <w:rPr>
-          <w:lang w:val="de-DE"/>
-        </w:rPr>
-        <w:t xml:space="preserve">. </w:t>
-      </w:r>
-      <w:r>
-        <w:rPr>
-          <w:lang w:val="de-DE"/>
-        </w:rPr>
-        <w:t>Objekte, die unmittelbar mit dem bewegten Objekt verbunden sind</w:t>
+        <w:t>den Maus-Cursor bewegen. Das gewählte Objekt bewegt sich mit dem Maus-Cursor. Objekte, die unmittelbar mit dem bewegten Objekt verbunden sind</w:t>
       </w:r>
       <w:r>
         <w:rPr>
@@ -7395,233 +6729,15 @@
     </w:p>
     <w:p>
       <w:pPr>
-        <w:pStyle w:val="berschrift3"/>
-        <w:rPr>
-          <w:lang w:val="de-DE"/>
-        </w:rPr>
-      </w:pPr>
-      <w:bookmarkStart w:id="33" w:name="_Toc35466084"/>
-      <w:r>
-        <w:rPr>
-          <w:lang w:val="de-DE"/>
-        </w:rPr>
-        <w:t>Linke Maustaste (Doppelklick)</w:t>
-      </w:r>
-      <w:bookmarkEnd w:id="33"/>
-    </w:p>
-    <w:p>
-      <w:pPr>
-        <w:keepNext/>
-        <w:keepLines/>
-        <w:rPr>
-          <w:lang w:val="de-DE"/>
-        </w:rPr>
-      </w:pPr>
-      <w:r>
-        <w:rPr>
-          <w:lang w:val="de-DE"/>
-        </w:rPr>
-        <w:t>Mit einem Doppelklick auf die linke Maustaste können häufig gebrauchte Funktionen direkt auf</w:t>
-      </w:r>
-      <w:r>
-        <w:rPr>
-          <w:lang w:val="de-DE"/>
-        </w:rPr>
-        <w:softHyphen/>
-      </w:r>
-      <w:r>
-        <w:rPr>
-          <w:lang w:val="de-DE"/>
-        </w:rPr>
-        <w:t>gerufen werden, ohne den Umweg über ein Menue.</w:t>
-      </w:r>
-    </w:p>
-    <w:p>
-      <w:pPr>
-        <w:keepNext/>
-        <w:keepLines/>
-        <w:rPr>
-          <w:lang w:val="de-DE"/>
-        </w:rPr>
-      </w:pPr>
-      <w:r>
-        <w:rPr>
-          <w:lang w:val="de-DE"/>
-        </w:rPr>
-        <w:t xml:space="preserve">Die Funktion </w:t>
-      </w:r>
-      <w:r>
-        <w:rPr>
-          <w:lang w:val="de-DE"/>
-        </w:rPr>
-        <w:t>hängt</w:t>
-      </w:r>
-      <w:r>
-        <w:rPr>
-          <w:lang w:val="de-DE"/>
-        </w:rPr>
-        <w:t xml:space="preserve"> ab von dem Objekt, das sich aktuell unter dem </w:t>
-      </w:r>
-      <w:r>
-        <w:rPr>
-          <w:lang w:val="de-DE"/>
-        </w:rPr>
-        <w:t>Maus-Cursor</w:t>
-      </w:r>
-      <w:r>
-        <w:rPr>
-          <w:lang w:val="de-DE"/>
-        </w:rPr>
-        <w:t xml:space="preserve"> befindet.</w:t>
-      </w:r>
-    </w:p>
-    <w:p>
-      <w:pPr>
-        <w:keepNext/>
-        <w:keepLines/>
-        <w:rPr>
-          <w:lang w:val="de-DE"/>
-        </w:rPr>
-      </w:pPr>
-      <w:r>
-        <w:rPr>
-          <w:b/>
-          <w:bCs/>
-          <w:lang w:val="de-DE"/>
-        </w:rPr>
-        <w:t xml:space="preserve">Zurzeit sind </w:t>
-      </w:r>
-      <w:r>
-        <w:rPr>
-          <w:b/>
-          <w:bCs/>
-          <w:lang w:val="de-DE"/>
-        </w:rPr>
-        <w:t>keine Doppelklick-</w:t>
-      </w:r>
-      <w:r>
-        <w:rPr>
-          <w:b/>
-          <w:bCs/>
-          <w:lang w:val="de-DE"/>
-        </w:rPr>
-        <w:t xml:space="preserve">Funktionen </w:t>
-      </w:r>
-      <w:r>
-        <w:rPr>
-          <w:b/>
-          <w:bCs/>
-          <w:lang w:val="de-DE"/>
-        </w:rPr>
-        <w:t>aktiv</w:t>
-      </w:r>
-      <w:r>
-        <w:rPr>
-          <w:lang w:val="de-DE"/>
-        </w:rPr>
-        <w:t>.</w:t>
-      </w:r>
-    </w:p>
-    <w:p>
-      <w:pPr>
-        <w:pStyle w:val="berschrift3"/>
-        <w:rPr>
-          <w:lang w:val="de-DE"/>
-        </w:rPr>
-      </w:pPr>
-      <w:bookmarkStart w:id="34" w:name="_Ref27079495"/>
-      <w:bookmarkStart w:id="35" w:name="_Toc35466085"/>
-      <w:r>
-        <w:rPr>
-          <w:lang w:val="de-DE"/>
-        </w:rPr>
-        <w:t>Rechte Maustaste</w:t>
-      </w:r>
-      <w:bookmarkEnd w:id="34"/>
-      <w:bookmarkEnd w:id="35"/>
-    </w:p>
-    <w:p>
-      <w:pPr>
-        <w:rPr>
-          <w:lang w:val="de-DE"/>
-        </w:rPr>
-      </w:pPr>
-      <w:r>
-        <w:rPr>
-          <w:lang w:val="de-DE"/>
-        </w:rPr>
-        <w:t xml:space="preserve">Mit der rechten Maustaste wird das </w:t>
-      </w:r>
-      <w:r>
-        <w:rPr>
-          <w:b/>
-          <w:bCs/>
-          <w:lang w:val="de-DE"/>
-        </w:rPr>
-        <w:t>Kontextmen</w:t>
-      </w:r>
-      <w:r>
-        <w:rPr>
-          <w:b/>
-          <w:bCs/>
-          <w:lang w:val="de-DE"/>
-        </w:rPr>
-        <w:t>ü</w:t>
-      </w:r>
-      <w:r>
-        <w:rPr>
-          <w:lang w:val="de-DE"/>
-        </w:rPr>
-        <w:t xml:space="preserve"> aufgerufen, das je nachdem über welchem Objekt sich der </w:t>
-      </w:r>
-      <w:r>
-        <w:rPr>
-          <w:lang w:val="de-DE"/>
-        </w:rPr>
-        <w:t>Maus-Cursor</w:t>
-      </w:r>
-      <w:r>
-        <w:rPr>
-          <w:lang w:val="de-DE"/>
-        </w:rPr>
-        <w:t xml:space="preserve"> gerade befindet</w:t>
-      </w:r>
-      <w:r>
-        <w:rPr>
-          <w:lang w:val="de-DE"/>
-        </w:rPr>
-        <w:t>,</w:t>
-      </w:r>
-      <w:r>
-        <w:rPr>
-          <w:lang w:val="de-DE"/>
-        </w:rPr>
-        <w:t xml:space="preserve"> unterschiedliche Funktionen anbietet.</w:t>
-      </w:r>
-    </w:p>
-    <w:p>
-      <w:pPr>
-        <w:rPr>
-          <w:lang w:val="de-DE"/>
-        </w:rPr>
-      </w:pPr>
-      <w:r>
-        <w:rPr>
-          <w:lang w:val="de-DE"/>
-        </w:rPr>
-        <w:t xml:space="preserve">So kann man z.B. </w:t>
-      </w:r>
-      <w:r>
-        <w:rPr>
-          <w:lang w:val="de-DE"/>
-        </w:rPr>
-        <w:t>mit dem Kontextmen</w:t>
-      </w:r>
-      <w:r>
-        <w:rPr>
-          <w:lang w:val="de-DE"/>
-        </w:rPr>
-        <w:t>ü</w:t>
+        <w:rPr>
+          <w:lang w:val="de-DE"/>
+        </w:rPr>
+      </w:pPr>
+      <w:r>
+        <w:rPr>
+          <w:lang w:val="de-DE"/>
+        </w:rPr>
+        <w:t>Eine Gruppe von Objekten gleichzeitig verschieben:</w:t>
       </w:r>
     </w:p>
     <w:p>
@@ -7639,19 +6755,48 @@
         <w:rPr>
           <w:lang w:val="de-DE"/>
         </w:rPr>
-        <w:t>eines Input</w:t>
-      </w:r>
-      <w:r>
-        <w:rPr>
-          <w:lang w:val="de-DE"/>
-        </w:rPr>
-        <w:t>-</w:t>
-      </w:r>
-      <w:r>
-        <w:rPr>
-          <w:lang w:val="de-DE"/>
-        </w:rPr>
-        <w:t xml:space="preserve">Neurons die Pulsfrequenz dieses Neurons einstellen </w:t>
+        <w:t xml:space="preserve">Die gewünschte Gruppe von Objekten als Auswahl definieren (siehe </w:t>
+      </w:r>
+      <w:r>
+        <w:rPr>
+          <w:lang w:val="de-DE"/>
+        </w:rPr>
+        <w:fldChar w:fldCharType="begin"/>
+      </w:r>
+      <w:r>
+        <w:rPr>
+          <w:lang w:val="de-DE"/>
+        </w:rPr>
+        <w:instrText xml:space="preserve"> REF _Ref37800388 \r \h </w:instrText>
+      </w:r>
+      <w:r>
+        <w:rPr>
+          <w:lang w:val="de-DE"/>
+        </w:rPr>
+      </w:r>
+      <w:r>
+        <w:rPr>
+          <w:lang w:val="de-DE"/>
+        </w:rPr>
+        <w:fldChar w:fldCharType="separate"/>
+      </w:r>
+      <w:r>
+        <w:rPr>
+          <w:lang w:val="de-DE"/>
+        </w:rPr>
+        <w:t>4.7</w:t>
+      </w:r>
+      <w:r>
+        <w:rPr>
+          <w:lang w:val="de-DE"/>
+        </w:rPr>
+        <w:fldChar w:fldCharType="end"/>
+      </w:r>
+      <w:r>
+        <w:rPr>
+          <w:lang w:val="de-DE"/>
+        </w:rPr>
+        <w:t>)</w:t>
       </w:r>
     </w:p>
     <w:p>
@@ -7669,27 +6814,14 @@
         <w:rPr>
           <w:lang w:val="de-DE"/>
         </w:rPr>
-        <w:t xml:space="preserve">eines Neurons </w:t>
-      </w:r>
-      <w:proofErr w:type="gramStart"/>
-      <w:r>
-        <w:rPr>
-          <w:lang w:val="de-DE"/>
-        </w:rPr>
-        <w:t xml:space="preserve">diesem </w:t>
-      </w:r>
-      <w:r>
-        <w:rPr>
-          <w:lang w:val="de-DE"/>
-        </w:rPr>
-        <w:t>neue Dendriten</w:t>
-      </w:r>
-      <w:proofErr w:type="gramEnd"/>
-      <w:r>
-        <w:rPr>
-          <w:lang w:val="de-DE"/>
-        </w:rPr>
-        <w:t xml:space="preserve"> hinzufügen</w:t>
+        <w:t>den Maus-Cursor auf eine Stelle bewegen, an der sich keine Objekte (Neuron etc.) befin</w:t>
+      </w:r>
+      <w:r>
+        <w:rPr>
+          <w:lang w:val="de-DE"/>
+        </w:rPr>
+        <w:softHyphen/>
+        <w:t>det</w:t>
       </w:r>
     </w:p>
     <w:p>
@@ -7707,37 +6839,7 @@
         <w:rPr>
           <w:lang w:val="de-DE"/>
         </w:rPr>
-        <w:t xml:space="preserve">einer Verbindung </w:t>
-      </w:r>
-      <w:r>
-        <w:rPr>
-          <w:lang w:val="de-DE"/>
-        </w:rPr>
-        <w:t>ein Neuron einfügen. Die ursprüngliche Verbindung wird dabei in zwei Ver</w:t>
-      </w:r>
-      <w:r>
-        <w:rPr>
-          <w:lang w:val="de-DE"/>
-        </w:rPr>
-        <w:softHyphen/>
-      </w:r>
-      <w:r>
-        <w:rPr>
-          <w:lang w:val="de-DE"/>
-        </w:rPr>
-        <w:t xml:space="preserve">bindungen aufgespalten von denen eine in das neu erzeugte Neuron einmündet, während die </w:t>
-      </w:r>
-      <w:r>
-        <w:rPr>
-          <w:lang w:val="de-DE"/>
-        </w:rPr>
-        <w:t>andere</w:t>
-      </w:r>
-      <w:r>
-        <w:rPr>
-          <w:lang w:val="de-DE"/>
-        </w:rPr>
-        <w:t xml:space="preserve"> aus dem Neuron hervorgeht.</w:t>
+        <w:t>linke Maustaste drücken und festhalten</w:t>
       </w:r>
     </w:p>
     <w:p>
@@ -7755,7 +6857,55 @@
         <w:rPr>
           <w:lang w:val="de-DE"/>
         </w:rPr>
-        <w:t xml:space="preserve">eines Neurons dessen Verbindungen lösen „Disconnect“, </w:t>
+        <w:t>den Maus-Cursor bewegen. D</w:t>
+      </w:r>
+      <w:r>
+        <w:rPr>
+          <w:lang w:val="de-DE"/>
+        </w:rPr>
+        <w:t>ie</w:t>
+      </w:r>
+      <w:r>
+        <w:rPr>
+          <w:lang w:val="de-DE"/>
+        </w:rPr>
+        <w:t xml:space="preserve"> </w:t>
+      </w:r>
+      <w:r>
+        <w:rPr>
+          <w:lang w:val="de-DE"/>
+        </w:rPr>
+        <w:t xml:space="preserve">ausgewählten </w:t>
+      </w:r>
+      <w:r>
+        <w:rPr>
+          <w:lang w:val="de-DE"/>
+        </w:rPr>
+        <w:t>Objekt</w:t>
+      </w:r>
+      <w:r>
+        <w:rPr>
+          <w:lang w:val="de-DE"/>
+        </w:rPr>
+        <w:t>e</w:t>
+      </w:r>
+      <w:r>
+        <w:rPr>
+          <w:lang w:val="de-DE"/>
+        </w:rPr>
+        <w:t xml:space="preserve"> beweg</w:t>
+      </w:r>
+      <w:r>
+        <w:rPr>
+          <w:lang w:val="de-DE"/>
+        </w:rPr>
+        <w:t>en</w:t>
+      </w:r>
+      <w:r>
+        <w:rPr>
+          <w:lang w:val="de-DE"/>
+        </w:rPr>
+        <w:t xml:space="preserve"> sich mit dem Maus-Cursor. </w:t>
       </w:r>
     </w:p>
     <w:p>
@@ -7771,10 +6921,347 @@
       </w:pPr>
       <w:r>
         <w:rPr>
+          <w:lang w:val="de-DE"/>
+        </w:rPr>
+        <w:t>Wenn die gewünschte Position erreicht ist, die linke Maustaste loslassen</w:t>
+      </w:r>
+    </w:p>
+    <w:p>
+      <w:pPr>
+        <w:pStyle w:val="berschrift3"/>
+        <w:rPr>
+          <w:lang w:val="de-DE"/>
+        </w:rPr>
+      </w:pPr>
+      <w:r>
+        <w:rPr>
+          <w:lang w:val="de-DE"/>
+        </w:rPr>
+        <w:t>Linke Maustaste (Doppelklick)</w:t>
+      </w:r>
+      <w:bookmarkEnd w:id="33"/>
+    </w:p>
+    <w:p>
+      <w:pPr>
+        <w:keepNext/>
+        <w:keepLines/>
+        <w:rPr>
+          <w:lang w:val="de-DE"/>
+        </w:rPr>
+      </w:pPr>
+      <w:r>
+        <w:rPr>
+          <w:lang w:val="de-DE"/>
+        </w:rPr>
+        <w:t xml:space="preserve">Mit einem Doppelklick auf die linke Maustaste </w:t>
+      </w:r>
+      <w:r>
+        <w:rPr>
+          <w:lang w:val="de-DE"/>
+        </w:rPr>
+        <w:t>wird ein Objekt (Neuron oder Dendriten-Teilstück</w:t>
+      </w:r>
+      <w:r>
+        <w:rPr>
+          <w:lang w:val="de-DE"/>
+        </w:rPr>
+        <w:t xml:space="preserve">) selektiert bzw. zu einer bestehenden Selektion hinzugefügt, siehe </w:t>
+      </w:r>
+      <w:r>
+        <w:rPr>
+          <w:lang w:val="de-DE"/>
+        </w:rPr>
+        <w:fldChar w:fldCharType="begin"/>
+      </w:r>
+      <w:r>
+        <w:rPr>
+          <w:lang w:val="de-DE"/>
+        </w:rPr>
+        <w:instrText xml:space="preserve"> REF _Ref37800388 \r \h </w:instrText>
+      </w:r>
+      <w:r>
+        <w:rPr>
+          <w:lang w:val="de-DE"/>
+        </w:rPr>
+      </w:r>
+      <w:r>
+        <w:rPr>
+          <w:lang w:val="de-DE"/>
+        </w:rPr>
+        <w:fldChar w:fldCharType="separate"/>
+      </w:r>
+      <w:r>
+        <w:rPr>
+          <w:lang w:val="de-DE"/>
+        </w:rPr>
+        <w:t>4.7</w:t>
+      </w:r>
+      <w:r>
+        <w:rPr>
+          <w:lang w:val="de-DE"/>
+        </w:rPr>
+        <w:fldChar w:fldCharType="end"/>
+      </w:r>
+      <w:r>
+        <w:rPr>
+          <w:lang w:val="de-DE"/>
+        </w:rPr>
+        <w:t>.</w:t>
+      </w:r>
+    </w:p>
+    <w:p>
+      <w:pPr>
+        <w:pStyle w:val="berschrift3"/>
+        <w:rPr>
+          <w:lang w:val="de-DE"/>
+        </w:rPr>
+      </w:pPr>
+      <w:bookmarkStart w:id="34" w:name="_Ref27079495"/>
+      <w:bookmarkStart w:id="35" w:name="_Toc35466085"/>
+      <w:r>
+        <w:rPr>
+          <w:lang w:val="de-DE"/>
+        </w:rPr>
+        <w:t>Rechte Maustaste</w:t>
+      </w:r>
+      <w:bookmarkEnd w:id="34"/>
+      <w:bookmarkEnd w:id="35"/>
+    </w:p>
+    <w:p>
+      <w:pPr>
+        <w:rPr>
+          <w:lang w:val="de-DE"/>
+        </w:rPr>
+      </w:pPr>
+      <w:r>
+        <w:rPr>
+          <w:lang w:val="de-DE"/>
+        </w:rPr>
+        <w:t xml:space="preserve">Mit der rechten Maustaste wird das </w:t>
+      </w:r>
+      <w:r>
+        <w:rPr>
+          <w:b/>
+          <w:bCs/>
+          <w:lang w:val="de-DE"/>
+        </w:rPr>
+        <w:t>Kontextmen</w:t>
+      </w:r>
+      <w:r>
+        <w:rPr>
+          <w:b/>
+          <w:bCs/>
+          <w:lang w:val="de-DE"/>
+        </w:rPr>
+        <w:t>ü</w:t>
+      </w:r>
+      <w:r>
+        <w:rPr>
+          <w:lang w:val="de-DE"/>
+        </w:rPr>
+        <w:t xml:space="preserve"> aufgerufen, das je nachdem über welchem Objekt sich der </w:t>
+      </w:r>
+      <w:r>
+        <w:rPr>
+          <w:lang w:val="de-DE"/>
+        </w:rPr>
+        <w:t>Maus-Cursor</w:t>
+      </w:r>
+      <w:r>
+        <w:rPr>
+          <w:lang w:val="de-DE"/>
+        </w:rPr>
+        <w:t xml:space="preserve"> gerade befindet</w:t>
+      </w:r>
+      <w:r>
+        <w:rPr>
+          <w:lang w:val="de-DE"/>
+        </w:rPr>
+        <w:t>,</w:t>
+      </w:r>
+      <w:r>
+        <w:rPr>
+          <w:lang w:val="de-DE"/>
+        </w:rPr>
+        <w:t xml:space="preserve"> unterschiedliche Funktionen anbietet.</w:t>
+      </w:r>
+    </w:p>
+    <w:p>
+      <w:pPr>
+        <w:rPr>
+          <w:lang w:val="de-DE"/>
+        </w:rPr>
+      </w:pPr>
+      <w:r>
+        <w:rPr>
+          <w:lang w:val="de-DE"/>
+        </w:rPr>
+        <w:t xml:space="preserve">So kann man z.B. </w:t>
+      </w:r>
+      <w:r>
+        <w:rPr>
+          <w:lang w:val="de-DE"/>
+        </w:rPr>
+        <w:t>mit dem Kontextmen</w:t>
+      </w:r>
+      <w:r>
+        <w:rPr>
+          <w:lang w:val="de-DE"/>
+        </w:rPr>
+        <w:t>ü</w:t>
+      </w:r>
+    </w:p>
+    <w:p>
+      <w:pPr>
+        <w:pStyle w:val="Listenabsatz"/>
+        <w:numPr>
+          <w:ilvl w:val="0"/>
+          <w:numId w:val="2"/>
+        </w:numPr>
+        <w:rPr>
+          <w:lang w:val="de-DE"/>
+        </w:rPr>
+      </w:pPr>
+      <w:r>
+        <w:rPr>
+          <w:lang w:val="de-DE"/>
+        </w:rPr>
+        <w:t>eines Input</w:t>
+      </w:r>
+      <w:r>
+        <w:rPr>
+          <w:lang w:val="de-DE"/>
+        </w:rPr>
+        <w:t>-</w:t>
+      </w:r>
+      <w:r>
+        <w:rPr>
+          <w:lang w:val="de-DE"/>
+        </w:rPr>
+        <w:t xml:space="preserve">Neurons die Pulsfrequenz dieses Neurons einstellen </w:t>
+      </w:r>
+    </w:p>
+    <w:p>
+      <w:pPr>
+        <w:pStyle w:val="Listenabsatz"/>
+        <w:numPr>
+          <w:ilvl w:val="0"/>
+          <w:numId w:val="2"/>
+        </w:numPr>
+        <w:rPr>
+          <w:lang w:val="de-DE"/>
+        </w:rPr>
+      </w:pPr>
+      <w:r>
+        <w:rPr>
+          <w:lang w:val="de-DE"/>
+        </w:rPr>
+        <w:t xml:space="preserve">eines Neurons </w:t>
+      </w:r>
+      <w:proofErr w:type="gramStart"/>
+      <w:r>
+        <w:rPr>
+          <w:lang w:val="de-DE"/>
+        </w:rPr>
+        <w:t xml:space="preserve">diesem </w:t>
+      </w:r>
+      <w:r>
+        <w:rPr>
+          <w:lang w:val="de-DE"/>
+        </w:rPr>
+        <w:t>neue Dendriten</w:t>
+      </w:r>
+      <w:proofErr w:type="gramEnd"/>
+      <w:r>
+        <w:rPr>
+          <w:lang w:val="de-DE"/>
+        </w:rPr>
+        <w:t xml:space="preserve"> hinzufügen</w:t>
+      </w:r>
+    </w:p>
+    <w:p>
+      <w:pPr>
+        <w:pStyle w:val="Listenabsatz"/>
+        <w:numPr>
+          <w:ilvl w:val="0"/>
+          <w:numId w:val="2"/>
+        </w:numPr>
+        <w:rPr>
+          <w:lang w:val="de-DE"/>
+        </w:rPr>
+      </w:pPr>
+      <w:r>
+        <w:rPr>
+          <w:lang w:val="de-DE"/>
+        </w:rPr>
+        <w:lastRenderedPageBreak/>
+        <w:t xml:space="preserve">einer Verbindung </w:t>
+      </w:r>
+      <w:r>
+        <w:rPr>
+          <w:lang w:val="de-DE"/>
+        </w:rPr>
+        <w:t>ein Neuron einfügen. Die ursprüngliche Verbindung wird dabei in zwei Ver</w:t>
+      </w:r>
+      <w:r>
+        <w:rPr>
+          <w:lang w:val="de-DE"/>
+        </w:rPr>
+        <w:softHyphen/>
+      </w:r>
+      <w:r>
+        <w:rPr>
+          <w:lang w:val="de-DE"/>
+        </w:rPr>
+        <w:t xml:space="preserve">bindungen aufgespalten von denen eine in das neu erzeugte Neuron einmündet, während die </w:t>
+      </w:r>
+      <w:r>
+        <w:rPr>
+          <w:lang w:val="de-DE"/>
+        </w:rPr>
+        <w:t>andere</w:t>
+      </w:r>
+      <w:r>
+        <w:rPr>
+          <w:lang w:val="de-DE"/>
+        </w:rPr>
+        <w:t xml:space="preserve"> aus dem Neuron hervorgeht.</w:t>
+      </w:r>
+    </w:p>
+    <w:p>
+      <w:pPr>
+        <w:pStyle w:val="Listenabsatz"/>
+        <w:numPr>
+          <w:ilvl w:val="0"/>
+          <w:numId w:val="2"/>
+        </w:numPr>
+        <w:rPr>
+          <w:lang w:val="de-DE"/>
+        </w:rPr>
+      </w:pPr>
+      <w:r>
+        <w:rPr>
+          <w:lang w:val="de-DE"/>
+        </w:rPr>
+        <w:t xml:space="preserve">eines Neurons dessen Verbindungen lösen „Disconnect“, </w:t>
+      </w:r>
+    </w:p>
+    <w:p>
+      <w:pPr>
+        <w:pStyle w:val="Listenabsatz"/>
+        <w:numPr>
+          <w:ilvl w:val="0"/>
+          <w:numId w:val="2"/>
+        </w:numPr>
+        <w:rPr>
+          <w:lang w:val="de-DE"/>
+        </w:rPr>
+      </w:pPr>
+      <w:r>
+        <w:rPr>
           <w:noProof/>
           <w:lang w:val="de-DE"/>
         </w:rPr>
-        <w:lastRenderedPageBreak/>
         <w:drawing>
           <wp:anchor distT="0" distB="0" distL="114300" distR="114300" simplePos="0" relativeHeight="251664384" behindDoc="0" locked="0" layoutInCell="1" allowOverlap="1" wp14:anchorId="4EDFB316" wp14:editId="72B574A5">
             <wp:simplePos x="0" y="0"/>
@@ -8486,7 +7973,14 @@
         <w:rPr>
           <w:lang w:val="de-DE"/>
         </w:rPr>
-        <w:t>. das lose Ende eines Dendriten an ein Neuron angeschlossen werden soll, sind zwei unterschiedliche Farbmarkierungen notwendig. Das durch den Maus-Cursor bewegte Objekt, in diesem Fall das Ende des Dendriten wird wie im vo</w:t>
+        <w:t xml:space="preserve">. das lose Ende eines Dendriten an ein Neuron angeschlossen werden soll, sind zwei unterschiedliche Farbmarkierungen notwendig. Das </w:t>
+      </w:r>
+      <w:r>
+        <w:rPr>
+          <w:lang w:val="de-DE"/>
+        </w:rPr>
+        <w:lastRenderedPageBreak/>
+        <w:t>durch den Maus-Cursor bewegte Objekt, in diesem Fall das Ende des Dendriten wird wie im vo</w:t>
       </w:r>
       <w:r>
         <w:rPr>
@@ -8528,14 +8022,7 @@
         <w:rPr>
           <w:lang w:val="de-DE"/>
         </w:rPr>
-        <w:t xml:space="preserve">ren Objekt befindet, an das es andocken kann, wird das Zielobjekt in einer anderen, auffälligeren Farbe markiert. Diese Zielmarkierung erfolgt nur, wenn das Andocken wirklich möglich ist. </w:t>
-      </w:r>
-      <w:r>
-        <w:rPr>
-          <w:lang w:val="de-DE"/>
-        </w:rPr>
-        <w:lastRenderedPageBreak/>
-        <w:t xml:space="preserve">Dadurch erkennt der Benutzer frühzeitig, wenn er im Begriff ist, </w:t>
+        <w:t xml:space="preserve">ren Objekt befindet, an das es andocken kann, wird das Zielobjekt in einer anderen, auffälligeren Farbe markiert. Diese Zielmarkierung erfolgt nur, wenn das Andocken wirklich möglich ist. Dadurch erkennt der Benutzer frühzeitig, wenn er im Begriff ist, </w:t>
       </w:r>
       <w:r>
         <w:rPr>
@@ -8635,7 +8122,13 @@
         <w:rPr>
           <w:lang w:val="de-DE"/>
         </w:rPr>
-        <w:t>Auswahl von Objekten</w:t>
+        <w:t>Selektion</w:t>
+      </w:r>
+      <w:r>
+        <w:rPr>
+          <w:lang w:val="de-DE"/>
+        </w:rPr>
+        <w:t xml:space="preserve"> von Objekten</w:t>
       </w:r>
       <w:r>
         <w:rPr>
@@ -8661,6 +8154,20 @@
     </w:p>
     <w:p>
       <w:pPr>
+        <w:pStyle w:val="berschrift3"/>
+        <w:rPr>
+          <w:lang w:val="de-DE"/>
+        </w:rPr>
+      </w:pPr>
+      <w:r>
+        <w:rPr>
+          <w:lang w:val="de-DE"/>
+        </w:rPr>
+        <w:t xml:space="preserve">Definition „Selektion“ </w:t>
+      </w:r>
+    </w:p>
+    <w:p>
+      <w:pPr>
         <w:rPr>
           <w:lang w:val="de-DE"/>
         </w:rPr>
@@ -8681,32 +8188,57 @@
         <w:rPr>
           <w:lang w:val="de-DE"/>
         </w:rPr>
-        <w:t>die Objekte auszuwählen</w:t>
-      </w:r>
-      <w:r>
-        <w:rPr>
-          <w:lang w:val="de-DE"/>
-        </w:rPr>
-        <w:t xml:space="preserve"> (zu selektieren)</w:t>
-      </w:r>
-      <w:r>
-        <w:rPr>
-          <w:lang w:val="de-DE"/>
-        </w:rPr>
-        <w:t xml:space="preserve">, auf dem/denen die Operation ausgeführt werden soll. </w:t>
-      </w:r>
-    </w:p>
-    <w:p>
-      <w:pPr>
-        <w:rPr>
-          <w:lang w:val="de-DE"/>
-        </w:rPr>
-      </w:pPr>
-      <w:r>
-        <w:rPr>
-          <w:lang w:val="de-DE"/>
-        </w:rPr>
-        <w:t xml:space="preserve">Im einfachsten Fall bezieht sich eine Operation auf ein einzelnes Objekt (Neuron, Dendriten-Teilstück, Knickstelle). In diesem Fall geschieht </w:t>
+        <w:t xml:space="preserve">die Objekte auszuwählen, auf dem/denen die Operation ausgeführt werden soll. </w:t>
+      </w:r>
+      <w:r>
+        <w:rPr>
+          <w:lang w:val="de-DE"/>
+        </w:rPr>
+        <w:t xml:space="preserve">Der Begriff Auswahl (bzw. auswählen) wird in diesem Dokument für verschiedene Vorgänge benutzt, die Bedeutung ergibt sich jeweils aus dem Kontext. Wenn jedoch von Selektion (selektieren) die Rede ist, ist damit spezifisch die in diesem Kapitel beschriebene Bedeutung gemeint. </w:t>
+      </w:r>
+    </w:p>
+    <w:p>
+      <w:pPr>
+        <w:rPr>
+          <w:lang w:val="de-DE"/>
+        </w:rPr>
+      </w:pPr>
+      <w:r>
+        <w:rPr>
+          <w:lang w:val="de-DE"/>
+        </w:rPr>
+        <w:t>Merkregel: Selektion ist das was blinkt</w:t>
+      </w:r>
+      <w:r>
+        <w:rPr>
+          <w:lang w:val="de-DE"/>
+        </w:rPr>
+        <w:t>! (Erklärung am Ende dieses Kapitels).</w:t>
+      </w:r>
+    </w:p>
+    <w:p>
+      <w:pPr>
+        <w:rPr>
+          <w:lang w:val="de-DE"/>
+        </w:rPr>
+      </w:pPr>
+      <w:r>
+        <w:rPr>
+          <w:lang w:val="de-DE"/>
+        </w:rPr>
+        <w:t xml:space="preserve">Im einfachsten Fall bezieht sich eine Operation </w:t>
+      </w:r>
+      <w:r>
+        <w:rPr>
+          <w:lang w:val="de-DE"/>
+        </w:rPr>
+        <w:t xml:space="preserve">wie Verschieben, Löschen etc. </w:t>
+      </w:r>
+      <w:r>
+        <w:rPr>
+          <w:lang w:val="de-DE"/>
+        </w:rPr>
+        <w:t xml:space="preserve">auf ein einzelnes Objekt (Neuron, Dendriten-Teilstück, Knickstelle). In diesem Fall geschieht </w:t>
       </w:r>
       <w:r>
         <w:rPr>
@@ -8886,7 +8418,66 @@
         <w:rPr>
           <w:lang w:val="de-DE"/>
         </w:rPr>
-        <w:t>Als Operationen stehen zur Verfügung:</w:t>
+        <w:t xml:space="preserve">Ein solche Auswahl, die bestehen bleibt, auch wenn der Cursor weiterbewegt wird, heißt </w:t>
+      </w:r>
+      <w:r>
+        <w:rPr>
+          <w:b/>
+          <w:bCs/>
+          <w:lang w:val="de-DE"/>
+        </w:rPr>
+        <w:t>Selektion</w:t>
+      </w:r>
+      <w:r>
+        <w:rPr>
+          <w:lang w:val="de-DE"/>
+        </w:rPr>
+        <w:t xml:space="preserve">. </w:t>
+      </w:r>
+    </w:p>
+    <w:p>
+      <w:pPr>
+        <w:pStyle w:val="berschrift3"/>
+        <w:rPr>
+          <w:lang w:val="de-DE"/>
+        </w:rPr>
+      </w:pPr>
+      <w:r>
+        <w:rPr>
+          <w:lang w:val="de-DE"/>
+        </w:rPr>
+        <w:t>Operationen auf Selektionen</w:t>
+      </w:r>
+    </w:p>
+    <w:p>
+      <w:pPr>
+        <w:rPr>
+          <w:lang w:val="de-DE"/>
+        </w:rPr>
+      </w:pPr>
+      <w:r>
+        <w:rPr>
+          <w:lang w:val="de-DE"/>
+        </w:rPr>
+        <w:t>Auf eine bestehende Selektion können verschiedene</w:t>
+      </w:r>
+      <w:r>
+        <w:rPr>
+          <w:lang w:val="de-DE"/>
+        </w:rPr>
+        <w:t xml:space="preserve"> Operationen </w:t>
+      </w:r>
+      <w:r>
+        <w:rPr>
+          <w:lang w:val="de-DE"/>
+        </w:rPr>
+        <w:t>angewendet werden</w:t>
+      </w:r>
+      <w:r>
+        <w:rPr>
+          <w:lang w:val="de-DE"/>
+        </w:rPr>
+        <w:t>:</w:t>
       </w:r>
     </w:p>
     <w:p>
@@ -8904,13 +8495,7 @@
         <w:rPr>
           <w:lang w:val="de-DE"/>
         </w:rPr>
-        <w:t>Markierung</w:t>
-      </w:r>
-      <w:r>
-        <w:rPr>
-          <w:lang w:val="de-DE"/>
-        </w:rPr>
-        <w:t xml:space="preserve"> (siehe </w:t>
+        <w:t xml:space="preserve">Markierung (siehe </w:t>
       </w:r>
       <w:r>
         <w:rPr>
@@ -8969,13 +8554,96 @@
         <w:rPr>
           <w:lang w:val="de-DE"/>
         </w:rPr>
-        <w:t>Löschen</w:t>
-      </w:r>
-      <w:r>
-        <w:rPr>
-          <w:lang w:val="de-DE"/>
-        </w:rPr>
-        <w:t xml:space="preserve"> (noch nicht implementiert)</w:t>
+        <w:t>Verschieben</w:t>
+      </w:r>
+      <w:r>
+        <w:rPr>
+          <w:lang w:val="de-DE"/>
+        </w:rPr>
+        <w:t xml:space="preserve">: </w:t>
+      </w:r>
+      <w:r>
+        <w:rPr>
+          <w:lang w:val="de-DE"/>
+        </w:rPr>
+        <w:t xml:space="preserve">Die Move-Operation </w:t>
+      </w:r>
+      <w:r>
+        <w:rPr>
+          <w:lang w:val="de-DE"/>
+        </w:rPr>
+        <w:t xml:space="preserve">mit der </w:t>
+      </w:r>
+      <w:r>
+        <w:rPr>
+          <w:lang w:val="de-DE"/>
+        </w:rPr>
+        <w:t>linke</w:t>
+      </w:r>
+      <w:r>
+        <w:rPr>
+          <w:lang w:val="de-DE"/>
+        </w:rPr>
+        <w:t>n</w:t>
+      </w:r>
+      <w:r>
+        <w:rPr>
+          <w:lang w:val="de-DE"/>
+        </w:rPr>
+        <w:t xml:space="preserve"> Maustaste </w:t>
+      </w:r>
+      <w:r>
+        <w:rPr>
+          <w:lang w:val="de-DE"/>
+        </w:rPr>
+        <w:t xml:space="preserve">(siehe </w:t>
+      </w:r>
+      <w:r>
+        <w:rPr>
+          <w:lang w:val="de-DE"/>
+        </w:rPr>
+        <w:fldChar w:fldCharType="begin"/>
+      </w:r>
+      <w:r>
+        <w:rPr>
+          <w:lang w:val="de-DE"/>
+        </w:rPr>
+        <w:instrText xml:space="preserve"> REF _Ref28089765 \r \h </w:instrText>
+      </w:r>
+      <w:r>
+        <w:rPr>
+          <w:lang w:val="de-DE"/>
+        </w:rPr>
+      </w:r>
+      <w:r>
+        <w:rPr>
+          <w:lang w:val="de-DE"/>
+        </w:rPr>
+        <w:fldChar w:fldCharType="separate"/>
+      </w:r>
+      <w:r>
+        <w:rPr>
+          <w:lang w:val="de-DE"/>
+        </w:rPr>
+        <w:t>4.5.1</w:t>
+      </w:r>
+      <w:r>
+        <w:rPr>
+          <w:lang w:val="de-DE"/>
+        </w:rPr>
+        <w:fldChar w:fldCharType="end"/>
+      </w:r>
+      <w:r>
+        <w:rPr>
+          <w:lang w:val="de-DE"/>
+        </w:rPr>
+        <w:t xml:space="preserve">) </w:t>
+      </w:r>
+      <w:r>
+        <w:rPr>
+          <w:lang w:val="de-DE"/>
+        </w:rPr>
+        <w:t>auf den Hintergrund wirkt automatisch nur auf die Auswahl, falls eine solche definiert ist. Normale Move-Operationen für einzelne Objekte funktionieren wie üblich, falls sich der Cursor über dem Objekt befindet.</w:t>
       </w:r>
     </w:p>
     <w:p>
@@ -8993,19 +8661,13 @@
         <w:rPr>
           <w:lang w:val="de-DE"/>
         </w:rPr>
-        <w:t>Verschieben</w:t>
-      </w:r>
-      <w:r>
-        <w:rPr>
-          <w:lang w:val="de-DE"/>
-        </w:rPr>
-        <w:t xml:space="preserve"> </w:t>
-      </w:r>
-      <w:r>
-        <w:rPr>
-          <w:lang w:val="de-DE"/>
-        </w:rPr>
-        <w:t>(noch nicht implementiert)</w:t>
+        <w:t>Löschen</w:t>
+      </w:r>
+      <w:r>
+        <w:rPr>
+          <w:lang w:val="de-DE"/>
+        </w:rPr>
+        <w:t xml:space="preserve"> (noch nicht implementiert)</w:t>
       </w:r>
     </w:p>
     <w:p>
@@ -9029,87 +8691,110 @@
         <w:rPr>
           <w:lang w:val="de-DE"/>
         </w:rPr>
+        <w:t xml:space="preserve"> (noch nicht implementiert)</w:t>
+      </w:r>
+    </w:p>
+    <w:p>
+      <w:pPr>
+        <w:rPr>
+          <w:lang w:val="de-DE"/>
+        </w:rPr>
+      </w:pPr>
+      <w:r>
+        <w:rPr>
+          <w:lang w:val="de-DE"/>
+        </w:rPr>
+        <w:t xml:space="preserve">Nach Abschluss der Operation </w:t>
+      </w:r>
+      <w:r>
+        <w:rPr>
+          <w:lang w:val="de-DE"/>
+        </w:rPr>
+        <w:t>steht die Selektion weiterhin zur Verfügung. D</w:t>
+      </w:r>
+      <w:r>
+        <w:rPr>
+          <w:lang w:val="de-DE"/>
+        </w:rPr>
+        <w:t xml:space="preserve">er Benutzer </w:t>
+      </w:r>
+      <w:r>
+        <w:rPr>
+          <w:lang w:val="de-DE"/>
+        </w:rPr>
+        <w:t>kann eine weitere Operation auf die Selektion anwenden, oder die Selektion entfernen</w:t>
+      </w:r>
+      <w:r>
+        <w:rPr>
+          <w:lang w:val="de-DE"/>
+        </w:rPr>
+        <w:t>.</w:t>
+      </w:r>
+    </w:p>
+    <w:p>
+      <w:pPr>
+        <w:pStyle w:val="berschrift3"/>
+        <w:rPr>
+          <w:lang w:val="de-DE"/>
+        </w:rPr>
+      </w:pPr>
+      <w:bookmarkStart w:id="41" w:name="_Ref37973222"/>
+      <w:r>
+        <w:rPr>
+          <w:lang w:val="de-DE"/>
+        </w:rPr>
+        <w:lastRenderedPageBreak/>
+        <w:t>Selektionen erzeugen, erweitern und entfernen</w:t>
+      </w:r>
+      <w:bookmarkEnd w:id="41"/>
+      <w:r>
+        <w:rPr>
+          <w:lang w:val="de-DE"/>
+        </w:rPr>
         <w:t xml:space="preserve"> </w:t>
       </w:r>
-      <w:r>
-        <w:rPr>
-          <w:lang w:val="de-DE"/>
-        </w:rPr>
-        <w:t>(noch nicht implementiert)</w:t>
-      </w:r>
-    </w:p>
-    <w:p>
-      <w:pPr>
-        <w:rPr>
-          <w:lang w:val="de-DE"/>
-        </w:rPr>
-      </w:pPr>
-      <w:r>
-        <w:rPr>
-          <w:lang w:val="de-DE"/>
-        </w:rPr>
-        <w:t xml:space="preserve">Nach Abschluss dieser Operation </w:t>
-      </w:r>
-      <w:r>
-        <w:rPr>
-          <w:lang w:val="de-DE"/>
-        </w:rPr>
-        <w:t xml:space="preserve">stellt der Benutzer </w:t>
-      </w:r>
-      <w:r>
-        <w:rPr>
-          <w:lang w:val="de-DE"/>
-        </w:rPr>
-        <w:t>wieder de</w:t>
-      </w:r>
-      <w:r>
-        <w:rPr>
-          <w:lang w:val="de-DE"/>
-        </w:rPr>
-        <w:t>n</w:t>
-      </w:r>
-      <w:r>
-        <w:rPr>
-          <w:lang w:val="de-DE"/>
-        </w:rPr>
-        <w:t xml:space="preserve"> Normalzustand her</w:t>
-      </w:r>
-      <w:r>
-        <w:rPr>
-          <w:lang w:val="de-DE"/>
-        </w:rPr>
-        <w:t>, indem er die</w:t>
-      </w:r>
-      <w:r>
-        <w:rPr>
-          <w:lang w:val="de-DE"/>
-        </w:rPr>
-        <w:t xml:space="preserve"> Selektion entfernt</w:t>
-      </w:r>
-      <w:r>
-        <w:rPr>
-          <w:lang w:val="de-DE"/>
-        </w:rPr>
-        <w:t xml:space="preserve"> (siehe unten)</w:t>
-      </w:r>
-      <w:r>
-        <w:rPr>
-          <w:lang w:val="de-DE"/>
-        </w:rPr>
-        <w:t>.</w:t>
-      </w:r>
-    </w:p>
-    <w:p>
-      <w:pPr>
-        <w:rPr>
-          <w:lang w:val="de-DE"/>
-        </w:rPr>
-      </w:pPr>
-      <w:r>
-        <w:rPr>
-          <w:lang w:val="de-DE"/>
-        </w:rPr>
-        <w:t>Für die Erstellung und Manipulation einer Auswahl stehen eine ganze Reihe von Werkzeugen zur Verfügung:</w:t>
+    </w:p>
+    <w:p>
+      <w:pPr>
+        <w:rPr>
+          <w:lang w:val="de-DE"/>
+        </w:rPr>
+      </w:pPr>
+      <w:r>
+        <w:rPr>
+          <w:lang w:val="de-DE"/>
+        </w:rPr>
+        <w:t xml:space="preserve">Für die Erstellung und Manipulation einer </w:t>
+      </w:r>
+      <w:r>
+        <w:rPr>
+          <w:lang w:val="de-DE"/>
+        </w:rPr>
+        <w:t>Selektion</w:t>
+      </w:r>
+      <w:r>
+        <w:rPr>
+          <w:lang w:val="de-DE"/>
+        </w:rPr>
+        <w:t xml:space="preserve"> stehen eine ganze Reihe von Werkzeugen zur Verfügung</w:t>
+      </w:r>
+      <w:r>
+        <w:rPr>
+          <w:lang w:val="de-DE"/>
+        </w:rPr>
+        <w:t>, je nachdem, ob man lieber mit der Tastatur</w:t>
+      </w:r>
+      <w:r>
+        <w:rPr>
+          <w:lang w:val="de-DE"/>
+        </w:rPr>
+        <w:t>, mit Menüs oder nur mit der Maus arbeitet</w:t>
+      </w:r>
+      <w:r>
+        <w:rPr>
+          <w:lang w:val="de-DE"/>
+        </w:rPr>
+        <w:t>:</w:t>
       </w:r>
     </w:p>
     <w:p>
@@ -9135,7 +8820,7 @@
         <w:rPr>
           <w:lang w:val="de-DE"/>
         </w:rPr>
-        <w:t>auswählen</w:t>
+        <w:t>selektieren</w:t>
       </w:r>
     </w:p>
     <w:p>
@@ -9153,7 +8838,59 @@
         <w:rPr>
           <w:lang w:val="de-DE"/>
         </w:rPr>
-        <w:t xml:space="preserve">Hauptmenu: „Edit“ - „Select all“ </w:t>
+        <w:t xml:space="preserve">Tastatur: </w:t>
+      </w:r>
+      <w:r>
+        <w:rPr>
+          <w:lang w:val="de-DE"/>
+        </w:rPr>
+        <w:t>CTRL-A</w:t>
+      </w:r>
+      <w:proofErr w:type="gramStart"/>
+      <w:r>
+        <w:rPr>
+          <w:lang w:val="de-DE"/>
+        </w:rPr>
+        <w:t xml:space="preserve">   (</w:t>
+      </w:r>
+      <w:proofErr w:type="gramEnd"/>
+      <w:r>
+        <w:rPr>
+          <w:lang w:val="de-DE"/>
+        </w:rPr>
+        <w:t xml:space="preserve">die schnellste Methode) Taste „CTRL“ </w:t>
+      </w:r>
+      <w:proofErr w:type="spellStart"/>
+      <w:r>
+        <w:rPr>
+          <w:lang w:val="de-DE"/>
+        </w:rPr>
+        <w:t>bzw</w:t>
+      </w:r>
+      <w:proofErr w:type="spellEnd"/>
+      <w:r>
+        <w:rPr>
+          <w:lang w:val="de-DE"/>
+        </w:rPr>
+        <w:t xml:space="preserve"> „STRG“ auf deutschen Tastaturen gedrückt halten und die Taste „A“ betätigen</w:t>
+      </w:r>
+    </w:p>
+    <w:p>
+      <w:pPr>
+        <w:pStyle w:val="Listenabsatz"/>
+        <w:numPr>
+          <w:ilvl w:val="0"/>
+          <w:numId w:val="36"/>
+        </w:numPr>
+        <w:rPr>
+          <w:lang w:val="de-DE"/>
+        </w:rPr>
+      </w:pPr>
+      <w:r>
+        <w:rPr>
+          <w:lang w:val="de-DE"/>
+        </w:rPr>
+        <w:t>Mit der Rechteck-Funktion (siehe Punkt 5) ein großes Rechteck aufziehen, welches das gesamte Modell beinhaltet</w:t>
       </w:r>
     </w:p>
     <w:p>
@@ -9173,41 +8910,7 @@
         <w:rPr>
           <w:lang w:val="de-DE"/>
         </w:rPr>
-        <w:t xml:space="preserve">Tastatur: </w:t>
-      </w:r>
-      <w:r>
-        <w:rPr>
-          <w:lang w:val="de-DE"/>
-        </w:rPr>
-        <w:t>CTRL-A</w:t>
-      </w:r>
-      <w:proofErr w:type="gramStart"/>
-      <w:r>
-        <w:rPr>
-          <w:lang w:val="de-DE"/>
-        </w:rPr>
-        <w:t xml:space="preserve">   (</w:t>
-      </w:r>
-      <w:proofErr w:type="gramEnd"/>
-      <w:r>
-        <w:rPr>
-          <w:lang w:val="de-DE"/>
-        </w:rPr>
-        <w:t xml:space="preserve">die schnellste Methode) Taste „CTRL“ </w:t>
-      </w:r>
-      <w:proofErr w:type="spellStart"/>
-      <w:r>
-        <w:rPr>
-          <w:lang w:val="de-DE"/>
-        </w:rPr>
-        <w:t>bzw</w:t>
-      </w:r>
-      <w:proofErr w:type="spellEnd"/>
-      <w:r>
-        <w:rPr>
-          <w:lang w:val="de-DE"/>
-        </w:rPr>
-        <w:t xml:space="preserve"> „STRG“ auf deutschen Tastaturen gedrückt halten und die Taste „A“ betätigen</w:t>
+        <w:t>Hauptmenu: „Edit“ - „Select all“</w:t>
       </w:r>
     </w:p>
     <w:p>
@@ -9227,7 +8930,13 @@
         <w:rPr>
           <w:lang w:val="de-DE"/>
         </w:rPr>
-        <w:t>Auswählen vollständig entfernen</w:t>
+        <w:t>Selektion</w:t>
+      </w:r>
+      <w:r>
+        <w:rPr>
+          <w:lang w:val="de-DE"/>
+        </w:rPr>
+        <w:t xml:space="preserve"> vollständig entfernen</w:t>
       </w:r>
     </w:p>
     <w:p>
@@ -9311,10 +9020,13 @@
     <w:p>
       <w:pPr>
         <w:pStyle w:val="Listenabsatz"/>
+        <w:keepNext/>
+        <w:keepLines/>
         <w:numPr>
           <w:ilvl w:val="0"/>
           <w:numId w:val="33"/>
         </w:numPr>
+        <w:ind w:hanging="357"/>
         <w:contextualSpacing w:val="0"/>
         <w:rPr>
           <w:lang w:val="de-DE"/>
@@ -9330,16 +9042,43 @@
         <w:rPr>
           <w:lang w:val="de-DE"/>
         </w:rPr>
-        <w:t xml:space="preserve"> auswählen/aus der Auswahl entfernen</w:t>
+        <w:t xml:space="preserve"> </w:t>
+      </w:r>
+      <w:r>
+        <w:rPr>
+          <w:lang w:val="de-DE"/>
+        </w:rPr>
+        <w:t>selektieren</w:t>
+      </w:r>
+      <w:r>
+        <w:rPr>
+          <w:lang w:val="de-DE"/>
+        </w:rPr>
+        <w:t xml:space="preserve">/aus der </w:t>
+      </w:r>
+      <w:r>
+        <w:rPr>
+          <w:lang w:val="de-DE"/>
+        </w:rPr>
+        <w:t>Selektion</w:t>
+      </w:r>
+      <w:r>
+        <w:rPr>
+          <w:lang w:val="de-DE"/>
+        </w:rPr>
+        <w:t xml:space="preserve"> entfernen</w:t>
       </w:r>
     </w:p>
     <w:p>
       <w:pPr>
         <w:pStyle w:val="Listenabsatz"/>
+        <w:keepNext/>
+        <w:keepLines/>
         <w:numPr>
           <w:ilvl w:val="0"/>
           <w:numId w:val="36"/>
         </w:numPr>
+        <w:ind w:hanging="357"/>
         <w:rPr>
           <w:lang w:val="de-DE"/>
         </w:rPr>
@@ -9407,6 +9146,18 @@
           <w:lang w:val="de-DE"/>
         </w:rPr>
         <w:t>mit der linken Maustaste</w:t>
+      </w:r>
+      <w:r>
+        <w:rPr>
+          <w:lang w:val="de-DE"/>
+        </w:rPr>
+        <w:t xml:space="preserve"> </w:t>
+      </w:r>
+      <w:r>
+        <w:rPr>
+          <w:lang w:val="de-DE"/>
+        </w:rPr>
+        <w:t>(die schnellste Methode)</w:t>
       </w:r>
     </w:p>
     <w:p>
@@ -9427,14 +9178,25 @@
         <w:rPr>
           <w:lang w:val="de-DE"/>
         </w:rPr>
-        <w:lastRenderedPageBreak/>
         <w:t>Teilbäume</w:t>
       </w:r>
       <w:r>
         <w:rPr>
           <w:lang w:val="de-DE"/>
         </w:rPr>
-        <w:t xml:space="preserve"> auswählen (ein Neuron und alle ausgehenden Dendriten)</w:t>
+        <w:t xml:space="preserve"> </w:t>
+      </w:r>
+      <w:r>
+        <w:rPr>
+          <w:lang w:val="de-DE"/>
+        </w:rPr>
+        <w:t>selektieren</w:t>
+      </w:r>
+      <w:r>
+        <w:rPr>
+          <w:lang w:val="de-DE"/>
+        </w:rPr>
+        <w:t xml:space="preserve"> (ein Neuron und alle ausgehenden Dendriten)</w:t>
       </w:r>
     </w:p>
     <w:p>
@@ -9513,7 +9275,13 @@
         <w:rPr>
           <w:lang w:val="de-DE"/>
         </w:rPr>
-        <w:t xml:space="preserve"> auswählen</w:t>
+        <w:t xml:space="preserve"> </w:t>
+      </w:r>
+      <w:r>
+        <w:rPr>
+          <w:lang w:val="de-DE"/>
+        </w:rPr>
+        <w:t>selektieren</w:t>
       </w:r>
     </w:p>
     <w:p>
@@ -9552,7 +9320,13 @@
         <w:rPr>
           <w:lang w:val="de-DE"/>
         </w:rPr>
-        <w:t>Auswahl durch Analysefunktion</w:t>
+        <w:t>Selektion</w:t>
+      </w:r>
+      <w:r>
+        <w:rPr>
+          <w:lang w:val="de-DE"/>
+        </w:rPr>
+        <w:t xml:space="preserve"> durch Analysefunktion</w:t>
       </w:r>
     </w:p>
     <w:p>
@@ -9672,20 +9446,64 @@
         <w:rPr>
           <w:lang w:val="de-DE"/>
         </w:rPr>
-        <w:t>) erzeugen als Ergebnis ebenfalls eine Auswahl</w:t>
-      </w:r>
-    </w:p>
-    <w:p>
-      <w:pPr>
-        <w:rPr>
-          <w:lang w:val="de-DE"/>
-        </w:rPr>
-      </w:pPr>
-      <w:r>
-        <w:rPr>
-          <w:lang w:val="de-DE"/>
-        </w:rPr>
-        <w:t xml:space="preserve">Um die ausgewählten Objekte zu kennzeichnen, verändern sie ihre Farbe mit einer Frequenz von 5 Hertz. Dieses Blinken ist deutlich sichtbar, hat aber keine Wechselwirkung mit der einfachen Auswahl einzelner Objekte. Das heißt, auch </w:t>
+        <w:t xml:space="preserve">) erzeugen als Ergebnis ebenfalls eine </w:t>
+      </w:r>
+      <w:r>
+        <w:rPr>
+          <w:lang w:val="de-DE"/>
+        </w:rPr>
+        <w:t>Selektion</w:t>
+      </w:r>
+    </w:p>
+    <w:p>
+      <w:pPr>
+        <w:pStyle w:val="berschrift3"/>
+        <w:rPr>
+          <w:lang w:val="de-DE"/>
+        </w:rPr>
+      </w:pPr>
+      <w:r>
+        <w:rPr>
+          <w:lang w:val="de-DE"/>
+        </w:rPr>
+        <w:t>Visuelle Markierung einer Selektion</w:t>
+      </w:r>
+    </w:p>
+    <w:p>
+      <w:pPr>
+        <w:rPr>
+          <w:lang w:val="de-DE"/>
+        </w:rPr>
+      </w:pPr>
+      <w:r>
+        <w:rPr>
+          <w:lang w:val="de-DE"/>
+        </w:rPr>
+        <w:t xml:space="preserve">Um die </w:t>
+      </w:r>
+      <w:r>
+        <w:rPr>
+          <w:lang w:val="de-DE"/>
+        </w:rPr>
+        <w:t>selektierten</w:t>
+      </w:r>
+      <w:r>
+        <w:rPr>
+          <w:lang w:val="de-DE"/>
+        </w:rPr>
+        <w:t xml:space="preserve"> Objekte </w:t>
+      </w:r>
+      <w:r>
+        <w:rPr>
+          <w:lang w:val="de-DE"/>
+        </w:rPr>
+        <w:t>deutlich von den übrigen Objekten unterscheidbar zu machen</w:t>
+      </w:r>
+      <w:r>
+        <w:rPr>
+          <w:lang w:val="de-DE"/>
+        </w:rPr>
+        <w:t xml:space="preserve">, verändern sie ihre Farbe mit einer Frequenz von 5 Hertz. Dieses Blinken ist deutlich sichtbar, hat aber keine Wechselwirkung mit der einfachen Auswahl einzelner Objekte. Das heißt, auch </w:t>
       </w:r>
       <w:proofErr w:type="gramStart"/>
       <w:r>
@@ -9699,7 +9517,19 @@
         <w:rPr>
           <w:lang w:val="de-DE"/>
         </w:rPr>
-        <w:t xml:space="preserve"> von Objekten selektiert ist und blinkt, kann ganz normal mit dem Modell gearbeitet werden. Einzelne Objekte können verschoben oder gelöscht werden, usw. </w:t>
+        <w:t xml:space="preserve"> von Objekten selektiert ist und blinkt, kann ganz normal mit dem Modell gearbeitet werden</w:t>
+      </w:r>
+      <w:r>
+        <w:rPr>
+          <w:lang w:val="de-DE"/>
+        </w:rPr>
+        <w:t>. Zum Beispiel können e</w:t>
+      </w:r>
+      <w:r>
+        <w:rPr>
+          <w:lang w:val="de-DE"/>
+        </w:rPr>
+        <w:t xml:space="preserve">inzelne Objekte verschoben oder gelöscht werden, usw. </w:t>
       </w:r>
     </w:p>
     <w:p>
@@ -9709,9 +9539,9 @@
           <w:lang w:val="de-DE"/>
         </w:rPr>
       </w:pPr>
-      <w:bookmarkStart w:id="41" w:name="_Ref34752521"/>
-      <w:bookmarkStart w:id="42" w:name="_Toc35466088"/>
-      <w:bookmarkStart w:id="43" w:name="_Ref37886638"/>
+      <w:bookmarkStart w:id="42" w:name="_Ref37886638"/>
+      <w:bookmarkStart w:id="43" w:name="_Ref34752521"/>
+      <w:bookmarkStart w:id="44" w:name="_Toc35466088"/>
       <w:r>
         <w:rPr>
           <w:lang w:val="de-DE"/>
@@ -9730,123 +9560,452 @@
         </w:rPr>
         <w:t>ten</w:t>
       </w:r>
+      <w:bookmarkEnd w:id="42"/>
+    </w:p>
+    <w:p>
+      <w:pPr>
+        <w:rPr>
+          <w:lang w:val="de-DE"/>
+        </w:rPr>
+      </w:pPr>
+      <w:r>
+        <w:rPr>
+          <w:lang w:val="de-DE"/>
+        </w:rPr>
+        <w:t xml:space="preserve">Der Benutzer hat die Möglichkeit, Neuronen und Dendriten dauerhaft durch eine farbliche Markierung zu kennzeichnen. </w:t>
+      </w:r>
+    </w:p>
+    <w:p>
+      <w:pPr>
+        <w:rPr>
+          <w:lang w:val="de-DE"/>
+        </w:rPr>
+      </w:pPr>
+      <w:r>
+        <w:rPr>
+          <w:lang w:val="de-DE"/>
+        </w:rPr>
+        <w:t xml:space="preserve">Diese Art der Markierung ist zu unterscheiden von der </w:t>
+      </w:r>
+      <w:r>
+        <w:rPr>
+          <w:lang w:val="de-DE"/>
+        </w:rPr>
+        <w:t xml:space="preserve">Selektion </w:t>
+      </w:r>
+      <w:r>
+        <w:rPr>
+          <w:lang w:val="de-DE"/>
+        </w:rPr>
+        <w:t xml:space="preserve">von Objekten (siehe Kapitel </w:t>
+      </w:r>
+      <w:r>
+        <w:rPr>
+          <w:lang w:val="de-DE"/>
+        </w:rPr>
+        <w:fldChar w:fldCharType="begin"/>
+      </w:r>
+      <w:r>
+        <w:rPr>
+          <w:lang w:val="de-DE"/>
+        </w:rPr>
+        <w:instrText xml:space="preserve"> REF _Ref37800388 \r \h </w:instrText>
+      </w:r>
+      <w:r>
+        <w:rPr>
+          <w:lang w:val="de-DE"/>
+        </w:rPr>
+      </w:r>
+      <w:r>
+        <w:rPr>
+          <w:lang w:val="de-DE"/>
+        </w:rPr>
+        <w:fldChar w:fldCharType="separate"/>
+      </w:r>
+      <w:r>
+        <w:rPr>
+          <w:lang w:val="de-DE"/>
+        </w:rPr>
+        <w:t>4.7</w:t>
+      </w:r>
+      <w:r>
+        <w:rPr>
+          <w:lang w:val="de-DE"/>
+        </w:rPr>
+        <w:fldChar w:fldCharType="end"/>
+      </w:r>
+      <w:r>
+        <w:rPr>
+          <w:lang w:val="de-DE"/>
+        </w:rPr>
+        <w:t xml:space="preserve">). Letzteres ist ein </w:t>
+      </w:r>
+      <w:proofErr w:type="gramStart"/>
+      <w:r>
+        <w:rPr>
+          <w:lang w:val="de-DE"/>
+        </w:rPr>
+        <w:t>Hilfsmittel</w:t>
+      </w:r>
+      <w:proofErr w:type="gramEnd"/>
+      <w:r>
+        <w:rPr>
+          <w:lang w:val="de-DE"/>
+        </w:rPr>
+        <w:t xml:space="preserve"> um den Wirkungsbereich einer Operation festzulegen. Nach Abschluss der Operation wird die Auswahl wieder aufgehoben. Im Gegensatz dazu ist die Markierung ei</w:t>
+      </w:r>
+      <w:r>
+        <w:rPr>
+          <w:lang w:val="de-DE"/>
+        </w:rPr>
+        <w:t>ne auf Dauer angelegte Kennzeichnung einer Gruppe von Objekten (Neuronen, Dendriten), die der Benutzer im Blick behalten will.</w:t>
+      </w:r>
+    </w:p>
+    <w:p>
+      <w:pPr>
+        <w:rPr>
+          <w:lang w:val="de-DE"/>
+        </w:rPr>
+      </w:pPr>
+      <w:r>
+        <w:rPr>
+          <w:lang w:val="de-DE"/>
+        </w:rPr>
+        <w:t>Um eine Markierung zu erstellen braucht man aber eine Selektion!</w:t>
+      </w:r>
+    </w:p>
+    <w:p>
+      <w:pPr>
+        <w:keepNext/>
+        <w:keepLines/>
+        <w:rPr>
+          <w:lang w:val="de-DE"/>
+        </w:rPr>
+      </w:pPr>
+      <w:r>
+        <w:rPr>
+          <w:lang w:val="de-DE"/>
+        </w:rPr>
+        <w:lastRenderedPageBreak/>
+        <w:t xml:space="preserve">Eine mögliche </w:t>
+      </w:r>
+      <w:r>
+        <w:rPr>
+          <w:lang w:val="de-DE"/>
+        </w:rPr>
+        <w:t>Vorgehensweise</w:t>
+      </w:r>
+      <w:r>
+        <w:rPr>
+          <w:lang w:val="de-DE"/>
+        </w:rPr>
+        <w:t xml:space="preserve"> ist</w:t>
+      </w:r>
+      <w:r>
+        <w:rPr>
+          <w:lang w:val="de-DE"/>
+        </w:rPr>
+        <w:t>:</w:t>
+      </w:r>
+    </w:p>
+    <w:p>
+      <w:pPr>
+        <w:pStyle w:val="Listenabsatz"/>
+        <w:keepNext/>
+        <w:keepLines/>
+        <w:numPr>
+          <w:ilvl w:val="0"/>
+          <w:numId w:val="34"/>
+        </w:numPr>
+        <w:rPr>
+          <w:lang w:val="de-DE"/>
+        </w:rPr>
+      </w:pPr>
+      <w:r>
+        <w:rPr>
+          <w:lang w:val="de-DE"/>
+        </w:rPr>
+        <w:t xml:space="preserve">Die Objekte, die markiert werden sollen, </w:t>
+      </w:r>
+      <w:r>
+        <w:rPr>
+          <w:b/>
+          <w:bCs/>
+          <w:lang w:val="de-DE"/>
+        </w:rPr>
+        <w:t>selektieren</w:t>
+      </w:r>
+      <w:r>
+        <w:rPr>
+          <w:lang w:val="de-DE"/>
+        </w:rPr>
+        <w:t xml:space="preserve">. Dazu könne alle unter </w:t>
+      </w:r>
+      <w:r>
+        <w:rPr>
+          <w:lang w:val="de-DE"/>
+        </w:rPr>
+        <w:fldChar w:fldCharType="begin"/>
+      </w:r>
+      <w:r>
+        <w:rPr>
+          <w:lang w:val="de-DE"/>
+        </w:rPr>
+        <w:instrText xml:space="preserve"> REF _Ref37973222 \r \h </w:instrText>
+      </w:r>
+      <w:r>
+        <w:rPr>
+          <w:lang w:val="de-DE"/>
+        </w:rPr>
+      </w:r>
+      <w:r>
+        <w:rPr>
+          <w:lang w:val="de-DE"/>
+        </w:rPr>
+        <w:fldChar w:fldCharType="separate"/>
+      </w:r>
+      <w:r>
+        <w:rPr>
+          <w:lang w:val="de-DE"/>
+        </w:rPr>
+        <w:t>4.7.3</w:t>
+      </w:r>
+      <w:r>
+        <w:rPr>
+          <w:lang w:val="de-DE"/>
+        </w:rPr>
+        <w:fldChar w:fldCharType="end"/>
+      </w:r>
+      <w:r>
+        <w:rPr>
+          <w:lang w:val="de-DE"/>
+        </w:rPr>
+        <w:t xml:space="preserve"> beschriebenen Methoden verwendet werden.</w:t>
+      </w:r>
+    </w:p>
+    <w:p>
+      <w:pPr>
+        <w:pStyle w:val="Listenabsatz"/>
+        <w:keepNext/>
+        <w:keepLines/>
+        <w:numPr>
+          <w:ilvl w:val="0"/>
+          <w:numId w:val="34"/>
+        </w:numPr>
+        <w:rPr>
+          <w:lang w:val="de-DE"/>
+        </w:rPr>
+      </w:pPr>
+      <w:r>
+        <w:rPr>
+          <w:lang w:val="de-DE"/>
+        </w:rPr>
+        <w:t xml:space="preserve">Rechte Maustaste und „Mark </w:t>
+      </w:r>
+      <w:proofErr w:type="spellStart"/>
+      <w:r>
+        <w:rPr>
+          <w:lang w:val="de-DE"/>
+        </w:rPr>
+        <w:t>selection</w:t>
+      </w:r>
+      <w:proofErr w:type="spellEnd"/>
+      <w:r>
+        <w:rPr>
+          <w:lang w:val="de-DE"/>
+        </w:rPr>
+        <w:t>“ auswählen</w:t>
+      </w:r>
+    </w:p>
+    <w:p>
+      <w:pPr>
+        <w:pStyle w:val="Listenabsatz"/>
+        <w:keepNext/>
+        <w:keepLines/>
+        <w:numPr>
+          <w:ilvl w:val="0"/>
+          <w:numId w:val="34"/>
+        </w:numPr>
+        <w:rPr>
+          <w:lang w:val="de-DE"/>
+        </w:rPr>
+      </w:pPr>
+      <w:r>
+        <w:rPr>
+          <w:lang w:val="de-DE"/>
+        </w:rPr>
+        <w:t>Nochmal rechte Maustaste und „</w:t>
+      </w:r>
+      <w:proofErr w:type="spellStart"/>
+      <w:r>
+        <w:rPr>
+          <w:lang w:val="de-DE"/>
+        </w:rPr>
+        <w:t>Deselect</w:t>
+      </w:r>
+      <w:proofErr w:type="spellEnd"/>
+      <w:r>
+        <w:rPr>
+          <w:lang w:val="de-DE"/>
+        </w:rPr>
+        <w:t xml:space="preserve"> all“</w:t>
+      </w:r>
+      <w:r>
+        <w:rPr>
+          <w:lang w:val="de-DE"/>
+        </w:rPr>
+        <w:t xml:space="preserve"> (oder stattdessen die ESC-Taste benutzen)</w:t>
+      </w:r>
+    </w:p>
+    <w:p>
+      <w:pPr>
+        <w:rPr>
+          <w:lang w:val="de-DE"/>
+        </w:rPr>
+      </w:pPr>
+      <w:r>
+        <w:rPr>
+          <w:lang w:val="de-DE"/>
+        </w:rPr>
+        <w:t>Bei der Aufhebung einer Markierung geht man entsprechen vor:</w:t>
+      </w:r>
+    </w:p>
+    <w:p>
+      <w:pPr>
+        <w:pStyle w:val="Listenabsatz"/>
+        <w:numPr>
+          <w:ilvl w:val="0"/>
+          <w:numId w:val="34"/>
+        </w:numPr>
+        <w:rPr>
+          <w:lang w:val="de-DE"/>
+        </w:rPr>
+      </w:pPr>
+      <w:r>
+        <w:rPr>
+          <w:lang w:val="de-DE"/>
+        </w:rPr>
+        <w:t>Alle markierten Objekte, bei denen die Markierung entfernt werden soll, selektieren. Z.B. indem man mit der rechten Maustaste ein Rechteck aufzieht</w:t>
+      </w:r>
+    </w:p>
+    <w:p>
+      <w:pPr>
+        <w:pStyle w:val="Listenabsatz"/>
+        <w:numPr>
+          <w:ilvl w:val="0"/>
+          <w:numId w:val="34"/>
+        </w:numPr>
+        <w:rPr>
+          <w:lang w:val="de-DE"/>
+        </w:rPr>
+      </w:pPr>
+      <w:r>
+        <w:rPr>
+          <w:lang w:val="de-DE"/>
+        </w:rPr>
+        <w:t>Rechte Maustaste und „</w:t>
+      </w:r>
+      <w:proofErr w:type="spellStart"/>
+      <w:r>
+        <w:rPr>
+          <w:lang w:val="de-DE"/>
+        </w:rPr>
+        <w:t>Unm</w:t>
+      </w:r>
+      <w:r>
+        <w:rPr>
+          <w:lang w:val="de-DE"/>
+        </w:rPr>
+        <w:t>ark</w:t>
+      </w:r>
+      <w:proofErr w:type="spellEnd"/>
+      <w:r>
+        <w:rPr>
+          <w:lang w:val="de-DE"/>
+        </w:rPr>
+        <w:t xml:space="preserve"> </w:t>
+      </w:r>
+      <w:proofErr w:type="spellStart"/>
+      <w:r>
+        <w:rPr>
+          <w:lang w:val="de-DE"/>
+        </w:rPr>
+        <w:t>selection</w:t>
+      </w:r>
+      <w:proofErr w:type="spellEnd"/>
+      <w:r>
+        <w:rPr>
+          <w:lang w:val="de-DE"/>
+        </w:rPr>
+        <w:t>“ auswählen</w:t>
+      </w:r>
+    </w:p>
+    <w:p>
+      <w:pPr>
+        <w:pStyle w:val="Listenabsatz"/>
+        <w:numPr>
+          <w:ilvl w:val="0"/>
+          <w:numId w:val="34"/>
+        </w:numPr>
+        <w:rPr>
+          <w:lang w:val="de-DE"/>
+        </w:rPr>
+      </w:pPr>
+      <w:r>
+        <w:rPr>
+          <w:lang w:val="de-DE"/>
+        </w:rPr>
+        <w:t>Nochmal rechte Maustaste und „</w:t>
+      </w:r>
+      <w:proofErr w:type="spellStart"/>
+      <w:r>
+        <w:rPr>
+          <w:lang w:val="de-DE"/>
+        </w:rPr>
+        <w:t>Deselect</w:t>
+      </w:r>
+      <w:proofErr w:type="spellEnd"/>
+      <w:r>
+        <w:rPr>
+          <w:lang w:val="de-DE"/>
+        </w:rPr>
+        <w:t xml:space="preserve"> all“</w:t>
+      </w:r>
+      <w:r>
+        <w:rPr>
+          <w:lang w:val="de-DE"/>
+        </w:rPr>
+        <w:t xml:space="preserve"> oder ESC-Taste</w:t>
+      </w:r>
+    </w:p>
+    <w:p>
+      <w:pPr>
+        <w:pStyle w:val="berschrift1"/>
+        <w:rPr>
+          <w:lang w:val="de-DE"/>
+        </w:rPr>
+      </w:pPr>
+      <w:r>
+        <w:rPr>
+          <w:lang w:val="de-DE"/>
+        </w:rPr>
+        <w:t xml:space="preserve">Einschränkungen </w:t>
+      </w:r>
+      <w:r>
+        <w:rPr>
+          <w:lang w:val="de-DE"/>
+        </w:rPr>
+        <w:t xml:space="preserve">und Grenzen </w:t>
+      </w:r>
+      <w:r>
+        <w:rPr>
+          <w:lang w:val="de-DE"/>
+        </w:rPr>
+        <w:t>des Modells</w:t>
+      </w:r>
+      <w:bookmarkEnd w:id="39"/>
       <w:bookmarkEnd w:id="43"/>
-    </w:p>
-    <w:p>
-      <w:pPr>
-        <w:rPr>
-          <w:lang w:val="de-DE"/>
-        </w:rPr>
-      </w:pPr>
-      <w:r>
-        <w:rPr>
-          <w:lang w:val="de-DE"/>
-        </w:rPr>
-        <w:t xml:space="preserve">Der Benutzer hat die Möglichkeit, Neuronen und Dendriten dauerhaft durch eine farbliche Markierung zu kennzeichnen. </w:t>
-      </w:r>
-    </w:p>
-    <w:p>
-      <w:pPr>
-        <w:rPr>
-          <w:lang w:val="de-DE"/>
-        </w:rPr>
-      </w:pPr>
-      <w:r>
-        <w:rPr>
-          <w:lang w:val="de-DE"/>
-        </w:rPr>
-        <w:t xml:space="preserve">Diese Art der Markierung ist zu unterscheiden von der temporären farblichen Hervorhebung bei der Auswahl von Objekten (siehe Kapitel </w:t>
-      </w:r>
-      <w:r>
-        <w:rPr>
-          <w:lang w:val="de-DE"/>
-        </w:rPr>
-        <w:fldChar w:fldCharType="begin"/>
-      </w:r>
-      <w:r>
-        <w:rPr>
-          <w:lang w:val="de-DE"/>
-        </w:rPr>
-        <w:instrText xml:space="preserve"> REF _Ref37800388 \r \h </w:instrText>
-      </w:r>
-      <w:r>
-        <w:rPr>
-          <w:lang w:val="de-DE"/>
-        </w:rPr>
-      </w:r>
-      <w:r>
-        <w:rPr>
-          <w:lang w:val="de-DE"/>
-        </w:rPr>
-        <w:fldChar w:fldCharType="separate"/>
-      </w:r>
-      <w:r>
-        <w:rPr>
-          <w:lang w:val="de-DE"/>
-        </w:rPr>
-        <w:t>4.7</w:t>
-      </w:r>
-      <w:r>
-        <w:rPr>
-          <w:lang w:val="de-DE"/>
-        </w:rPr>
-        <w:fldChar w:fldCharType="end"/>
-      </w:r>
-      <w:r>
-        <w:rPr>
-          <w:lang w:val="de-DE"/>
-        </w:rPr>
-        <w:t xml:space="preserve">). Letzteres ist ein </w:t>
-      </w:r>
-      <w:proofErr w:type="gramStart"/>
-      <w:r>
-        <w:rPr>
-          <w:lang w:val="de-DE"/>
-        </w:rPr>
-        <w:t>Hilfsmittel</w:t>
-      </w:r>
-      <w:proofErr w:type="gramEnd"/>
-      <w:r>
-        <w:rPr>
-          <w:lang w:val="de-DE"/>
-        </w:rPr>
-        <w:t xml:space="preserve"> um den Wirkungsbereich einer Operation festzulegen. Nach Abschluss der Operation wird die Auswahl wieder aufgehoben. Im Gegensatz dazu ist die Markierung ei</w:t>
-      </w:r>
-      <w:r>
-        <w:rPr>
-          <w:lang w:val="de-DE"/>
-        </w:rPr>
-        <w:t>ne auf Dauer angelegte Kennzeichnung einer Gruppe von Objekten (Neuronen, Dendriten), die der Benutzer im Blick behalten will.</w:t>
-      </w:r>
-    </w:p>
-    <w:p>
-      <w:pPr>
-        <w:pStyle w:val="berschrift1"/>
-        <w:rPr>
-          <w:lang w:val="de-DE"/>
-        </w:rPr>
-      </w:pPr>
-      <w:r>
-        <w:rPr>
-          <w:lang w:val="de-DE"/>
-        </w:rPr>
-        <w:t xml:space="preserve">Einschränkungen </w:t>
-      </w:r>
-      <w:r>
-        <w:rPr>
-          <w:lang w:val="de-DE"/>
-        </w:rPr>
-        <w:t xml:space="preserve">und Grenzen </w:t>
-      </w:r>
-      <w:r>
-        <w:rPr>
-          <w:lang w:val="de-DE"/>
-        </w:rPr>
-        <w:t>des Modells</w:t>
-      </w:r>
-      <w:bookmarkEnd w:id="39"/>
-      <w:bookmarkEnd w:id="41"/>
-      <w:bookmarkEnd w:id="42"/>
+      <w:bookmarkEnd w:id="44"/>
     </w:p>
     <w:p>
       <w:pPr>
@@ -10010,7 +10169,7 @@
           <w:lang w:val="de-DE"/>
         </w:rPr>
       </w:pPr>
-      <w:bookmarkStart w:id="44" w:name="_Ref34752478"/>
+      <w:bookmarkStart w:id="45" w:name="_Ref34752478"/>
       <w:r>
         <w:rPr>
           <w:lang w:val="de-DE"/>
@@ -10190,7 +10349,7 @@
         </w:rPr>
         <w:fldChar w:fldCharType="end"/>
       </w:r>
-      <w:bookmarkEnd w:id="44"/>
+      <w:bookmarkEnd w:id="45"/>
     </w:p>
     <w:p>
       <w:pPr>
@@ -10209,7 +10368,6 @@
         <w:rPr>
           <w:lang w:val="de-DE"/>
         </w:rPr>
-        <w:lastRenderedPageBreak/>
         <w:t>Einschränkungen in der Vielfalt der darstellbaren Neuronen, Dendriten usw. NNetSimu ent</w:t>
       </w:r>
       <w:r>
@@ -10486,6 +10644,7 @@
         <w:rPr>
           <w:lang w:val="de-DE"/>
         </w:rPr>
+        <w:lastRenderedPageBreak/>
         <w:t>Die zeitliche Auflösung</w:t>
       </w:r>
       <w:r>
@@ -10669,6 +10828,479 @@
           <w:szCs w:val="24"/>
           <w:lang w:val="de-DE"/>
         </w:rPr>
+        <w:t>Änderungen in der Version</w:t>
+      </w:r>
+      <w:r>
+        <w:rPr>
+          <w:b/>
+          <w:bCs/>
+          <w:sz w:val="24"/>
+          <w:szCs w:val="24"/>
+          <w:lang w:val="de-DE"/>
+        </w:rPr>
+        <w:t xml:space="preserve"> 2020-04-16</w:t>
+      </w:r>
+      <w:r>
+        <w:rPr>
+          <w:b/>
+          <w:bCs/>
+          <w:sz w:val="24"/>
+          <w:szCs w:val="24"/>
+          <w:lang w:val="de-DE"/>
+        </w:rPr>
+        <w:t>:</w:t>
+      </w:r>
+    </w:p>
+    <w:p>
+      <w:pPr>
+        <w:pStyle w:val="Listenabsatz"/>
+        <w:numPr>
+          <w:ilvl w:val="0"/>
+          <w:numId w:val="37"/>
+        </w:numPr>
+        <w:contextualSpacing w:val="0"/>
+        <w:rPr>
+          <w:sz w:val="24"/>
+          <w:szCs w:val="24"/>
+          <w:lang w:val="de-DE"/>
+        </w:rPr>
+      </w:pPr>
+      <w:r>
+        <w:rPr>
+          <w:sz w:val="24"/>
+          <w:szCs w:val="24"/>
+          <w:lang w:val="de-DE"/>
+        </w:rPr>
+        <w:t xml:space="preserve">Ein Fehler beim Zurücksetzen des Modells wurde beseitigt. Dieser Fehler hat dazu geführt, dass in manchen Situationen nach dem Ändern der Pulsfrequenz eines Inputneurons das Modell nicht synchronisiert neu gestartet wurde. </w:t>
+      </w:r>
+    </w:p>
+    <w:p>
+      <w:pPr>
+        <w:pStyle w:val="Listenabsatz"/>
+        <w:numPr>
+          <w:ilvl w:val="0"/>
+          <w:numId w:val="37"/>
+        </w:numPr>
+        <w:contextualSpacing w:val="0"/>
+        <w:rPr>
+          <w:sz w:val="24"/>
+          <w:szCs w:val="24"/>
+          <w:lang w:val="de-DE"/>
+        </w:rPr>
+      </w:pPr>
+      <w:r>
+        <w:rPr>
+          <w:sz w:val="24"/>
+          <w:szCs w:val="24"/>
+          <w:lang w:val="de-DE"/>
+        </w:rPr>
+        <w:t xml:space="preserve">Eine neue Funktion „Center model“ ist verfügbar, siehe </w:t>
+      </w:r>
+      <w:r>
+        <w:rPr>
+          <w:sz w:val="24"/>
+          <w:szCs w:val="24"/>
+          <w:lang w:val="de-DE"/>
+        </w:rPr>
+        <w:fldChar w:fldCharType="begin"/>
+      </w:r>
+      <w:r>
+        <w:rPr>
+          <w:sz w:val="24"/>
+          <w:szCs w:val="24"/>
+          <w:lang w:val="de-DE"/>
+        </w:rPr>
+        <w:instrText xml:space="preserve"> REF _Ref37455193 \r \h </w:instrText>
+      </w:r>
+      <w:r>
+        <w:rPr>
+          <w:sz w:val="24"/>
+          <w:szCs w:val="24"/>
+          <w:lang w:val="de-DE"/>
+        </w:rPr>
+      </w:r>
+      <w:r>
+        <w:rPr>
+          <w:sz w:val="24"/>
+          <w:szCs w:val="24"/>
+          <w:lang w:val="de-DE"/>
+        </w:rPr>
+        <w:instrText xml:space="preserve"> \* MERGEFORMAT </w:instrText>
+      </w:r>
+      <w:r>
+        <w:rPr>
+          <w:sz w:val="24"/>
+          <w:szCs w:val="24"/>
+          <w:lang w:val="de-DE"/>
+        </w:rPr>
+        <w:fldChar w:fldCharType="separate"/>
+      </w:r>
+      <w:r>
+        <w:rPr>
+          <w:sz w:val="24"/>
+          <w:szCs w:val="24"/>
+          <w:lang w:val="de-DE"/>
+        </w:rPr>
+        <w:t>4.1.3</w:t>
+      </w:r>
+      <w:r>
+        <w:rPr>
+          <w:sz w:val="24"/>
+          <w:szCs w:val="24"/>
+          <w:lang w:val="de-DE"/>
+        </w:rPr>
+        <w:fldChar w:fldCharType="end"/>
+      </w:r>
+      <w:r>
+        <w:rPr>
+          <w:sz w:val="24"/>
+          <w:szCs w:val="24"/>
+          <w:lang w:val="de-DE"/>
+        </w:rPr>
+        <w:t>. Sie ist quasi ein Abfallprodukt der Analyse-Funktionen. Die Bedeutung dieser Funktion ist in GitHub #17 beschrieben.</w:t>
+      </w:r>
+    </w:p>
+    <w:p>
+      <w:pPr>
+        <w:pStyle w:val="Listenabsatz"/>
+        <w:numPr>
+          <w:ilvl w:val="0"/>
+          <w:numId w:val="37"/>
+        </w:numPr>
+        <w:ind w:left="714" w:hanging="357"/>
+        <w:contextualSpacing w:val="0"/>
+        <w:rPr>
+          <w:sz w:val="24"/>
+          <w:szCs w:val="24"/>
+          <w:lang w:val="de-DE"/>
+        </w:rPr>
+      </w:pPr>
+      <w:r>
+        <w:rPr>
+          <w:sz w:val="24"/>
+          <w:szCs w:val="24"/>
+          <w:lang w:val="de-DE"/>
+        </w:rPr>
+        <w:t xml:space="preserve">Neue Funktionen zur Umwandlung von Neuronen in Input-Neuronen und umgekehrt wurden implementiert. Sie sind über das Kontextmenü anwählbar, siehe </w:t>
+      </w:r>
+      <w:r>
+        <w:rPr>
+          <w:sz w:val="24"/>
+          <w:szCs w:val="24"/>
+          <w:lang w:val="de-DE"/>
+        </w:rPr>
+        <w:fldChar w:fldCharType="begin"/>
+      </w:r>
+      <w:r>
+        <w:rPr>
+          <w:sz w:val="24"/>
+          <w:szCs w:val="24"/>
+          <w:lang w:val="de-DE"/>
+        </w:rPr>
+        <w:instrText xml:space="preserve"> REF _Ref27079495 \r \h  \* MERGEFORMAT </w:instrText>
+      </w:r>
+      <w:r>
+        <w:rPr>
+          <w:sz w:val="24"/>
+          <w:szCs w:val="24"/>
+          <w:lang w:val="de-DE"/>
+        </w:rPr>
+      </w:r>
+      <w:r>
+        <w:rPr>
+          <w:sz w:val="24"/>
+          <w:szCs w:val="24"/>
+          <w:lang w:val="de-DE"/>
+        </w:rPr>
+        <w:fldChar w:fldCharType="separate"/>
+      </w:r>
+      <w:r>
+        <w:rPr>
+          <w:sz w:val="24"/>
+          <w:szCs w:val="24"/>
+          <w:lang w:val="de-DE"/>
+        </w:rPr>
+        <w:t>4.5.3</w:t>
+      </w:r>
+      <w:r>
+        <w:rPr>
+          <w:sz w:val="24"/>
+          <w:szCs w:val="24"/>
+          <w:lang w:val="de-DE"/>
+        </w:rPr>
+        <w:fldChar w:fldCharType="end"/>
+      </w:r>
+      <w:r>
+        <w:rPr>
+          <w:sz w:val="24"/>
+          <w:szCs w:val="24"/>
+          <w:lang w:val="de-DE"/>
+        </w:rPr>
+        <w:t>. Die Bedeutung dieser Funktion ist in GitHub #21 beschrieben.</w:t>
+      </w:r>
+    </w:p>
+    <w:p>
+      <w:pPr>
+        <w:pStyle w:val="Listenabsatz"/>
+        <w:numPr>
+          <w:ilvl w:val="0"/>
+          <w:numId w:val="37"/>
+        </w:numPr>
+        <w:ind w:left="714" w:hanging="357"/>
+        <w:contextualSpacing w:val="0"/>
+        <w:rPr>
+          <w:sz w:val="24"/>
+          <w:szCs w:val="24"/>
+          <w:lang w:val="de-DE"/>
+        </w:rPr>
+      </w:pPr>
+      <w:r>
+        <w:rPr>
+          <w:sz w:val="24"/>
+          <w:szCs w:val="24"/>
+          <w:lang w:val="de-DE"/>
+        </w:rPr>
+        <w:t xml:space="preserve">Eine weitere Funktion zur Analyse des Modells, die „entartete“ Dendriten findet, wurde implementiert, siehe </w:t>
+      </w:r>
+      <w:r>
+        <w:rPr>
+          <w:sz w:val="24"/>
+          <w:szCs w:val="24"/>
+          <w:lang w:val="de-DE"/>
+        </w:rPr>
+        <w:fldChar w:fldCharType="begin"/>
+      </w:r>
+      <w:r>
+        <w:rPr>
+          <w:sz w:val="24"/>
+          <w:szCs w:val="24"/>
+          <w:lang w:val="de-DE"/>
+        </w:rPr>
+        <w:instrText xml:space="preserve"> REF _Ref37455027 \r \h </w:instrText>
+      </w:r>
+      <w:r>
+        <w:rPr>
+          <w:sz w:val="24"/>
+          <w:szCs w:val="24"/>
+          <w:lang w:val="de-DE"/>
+        </w:rPr>
+      </w:r>
+      <w:r>
+        <w:rPr>
+          <w:sz w:val="24"/>
+          <w:szCs w:val="24"/>
+          <w:lang w:val="de-DE"/>
+        </w:rPr>
+        <w:instrText xml:space="preserve"> \* MERGEFORMAT </w:instrText>
+      </w:r>
+      <w:r>
+        <w:rPr>
+          <w:sz w:val="24"/>
+          <w:szCs w:val="24"/>
+          <w:lang w:val="de-DE"/>
+        </w:rPr>
+        <w:fldChar w:fldCharType="separate"/>
+      </w:r>
+      <w:r>
+        <w:rPr>
+          <w:sz w:val="24"/>
+          <w:szCs w:val="24"/>
+          <w:lang w:val="de-DE"/>
+        </w:rPr>
+        <w:t>4.1.2</w:t>
+      </w:r>
+      <w:r>
+        <w:rPr>
+          <w:sz w:val="24"/>
+          <w:szCs w:val="24"/>
+          <w:lang w:val="de-DE"/>
+        </w:rPr>
+        <w:fldChar w:fldCharType="end"/>
+      </w:r>
+      <w:r>
+        <w:rPr>
+          <w:sz w:val="24"/>
+          <w:szCs w:val="24"/>
+          <w:lang w:val="de-DE"/>
+        </w:rPr>
+        <w:t xml:space="preserve"> und GitHub #24</w:t>
+      </w:r>
+    </w:p>
+    <w:p>
+      <w:pPr>
+        <w:pStyle w:val="Listenabsatz"/>
+        <w:numPr>
+          <w:ilvl w:val="0"/>
+          <w:numId w:val="37"/>
+        </w:numPr>
+        <w:ind w:left="714" w:hanging="357"/>
+        <w:contextualSpacing w:val="0"/>
+        <w:rPr>
+          <w:sz w:val="24"/>
+          <w:szCs w:val="24"/>
+          <w:lang w:val="de-DE"/>
+        </w:rPr>
+      </w:pPr>
+      <w:r>
+        <w:rPr>
+          <w:sz w:val="24"/>
+          <w:szCs w:val="24"/>
+          <w:lang w:val="de-DE"/>
+        </w:rPr>
+        <w:t>Der Editor hat verschiedene Methoden bekommen, um mehrere Objekte auszuwählen. Die Möglichkeit zur Auswahl eine Menge von Objekten (Neuronen, Dendriten-Teilstücke) ist Voraussetzung für die Manipulation einer solchen Auswahl, z.B. farblich markieren, kopieren.</w:t>
+      </w:r>
+    </w:p>
+    <w:p>
+      <w:pPr>
+        <w:pStyle w:val="Listenabsatz"/>
+        <w:numPr>
+          <w:ilvl w:val="0"/>
+          <w:numId w:val="37"/>
+        </w:numPr>
+        <w:ind w:left="714" w:hanging="357"/>
+        <w:contextualSpacing w:val="0"/>
+        <w:rPr>
+          <w:sz w:val="24"/>
+          <w:szCs w:val="24"/>
+          <w:lang w:val="de-DE"/>
+        </w:rPr>
+      </w:pPr>
+      <w:r>
+        <w:rPr>
+          <w:sz w:val="24"/>
+          <w:szCs w:val="24"/>
+          <w:lang w:val="de-DE"/>
+        </w:rPr>
+        <w:t xml:space="preserve">Markierung von Neuronen und Dendriten wurde implementiert, siehe </w:t>
+      </w:r>
+      <w:r>
+        <w:rPr>
+          <w:sz w:val="24"/>
+          <w:szCs w:val="24"/>
+          <w:lang w:val="de-DE"/>
+        </w:rPr>
+        <w:fldChar w:fldCharType="begin"/>
+      </w:r>
+      <w:r>
+        <w:rPr>
+          <w:sz w:val="24"/>
+          <w:szCs w:val="24"/>
+          <w:lang w:val="de-DE"/>
+        </w:rPr>
+        <w:instrText xml:space="preserve"> REF _Ref37886638 \r \h </w:instrText>
+      </w:r>
+      <w:r>
+        <w:rPr>
+          <w:sz w:val="24"/>
+          <w:szCs w:val="24"/>
+          <w:lang w:val="de-DE"/>
+        </w:rPr>
+      </w:r>
+      <w:r>
+        <w:rPr>
+          <w:sz w:val="24"/>
+          <w:szCs w:val="24"/>
+          <w:lang w:val="de-DE"/>
+        </w:rPr>
+        <w:instrText xml:space="preserve"> \* MERGEFORMAT </w:instrText>
+      </w:r>
+      <w:r>
+        <w:rPr>
+          <w:sz w:val="24"/>
+          <w:szCs w:val="24"/>
+          <w:lang w:val="de-DE"/>
+        </w:rPr>
+        <w:fldChar w:fldCharType="separate"/>
+      </w:r>
+      <w:r>
+        <w:rPr>
+          <w:sz w:val="24"/>
+          <w:szCs w:val="24"/>
+          <w:lang w:val="de-DE"/>
+        </w:rPr>
+        <w:t>4.8</w:t>
+      </w:r>
+      <w:r>
+        <w:rPr>
+          <w:sz w:val="24"/>
+          <w:szCs w:val="24"/>
+          <w:lang w:val="de-DE"/>
+        </w:rPr>
+        <w:fldChar w:fldCharType="end"/>
+      </w:r>
+      <w:r>
+        <w:rPr>
+          <w:sz w:val="24"/>
+          <w:szCs w:val="24"/>
+          <w:lang w:val="de-DE"/>
+        </w:rPr>
+        <w:t xml:space="preserve"> und GitHub #23. Die empfohlene Arbeitsweise für die Markierung von „rückläufigen Neuronen“ ist in </w:t>
+      </w:r>
+      <w:proofErr w:type="spellStart"/>
+      <w:r>
+        <w:rPr>
+          <w:sz w:val="24"/>
+          <w:szCs w:val="24"/>
+          <w:lang w:val="de-DE"/>
+        </w:rPr>
+        <w:t>Github</w:t>
+      </w:r>
+      <w:proofErr w:type="spellEnd"/>
+      <w:r>
+        <w:rPr>
+          <w:sz w:val="24"/>
+          <w:szCs w:val="24"/>
+          <w:lang w:val="de-DE"/>
+        </w:rPr>
+        <w:t xml:space="preserve"> #23 beschrieben.</w:t>
+      </w:r>
+    </w:p>
+    <w:p>
+      <w:pPr>
+        <w:rPr>
+          <w:b/>
+          <w:bCs/>
+          <w:sz w:val="24"/>
+          <w:szCs w:val="24"/>
+          <w:lang w:val="de-DE"/>
+        </w:rPr>
+      </w:pPr>
+      <w:r>
+        <w:rPr>
+          <w:sz w:val="24"/>
+          <w:szCs w:val="24"/>
+          <w:lang w:val="de-DE"/>
+        </w:rPr>
+        <w:t>Die Funktion „Refresh rate“, mit der die Bildwiederholrate des Arbeitsfensters eingestellt werden kann, wurde aus dem Kontextmenü entfernt und kann jetzt über das Hauptmenü „Options“ erreicht werden. Diese Funktion wird nur selten benötigt und die Kontextmenüs werden dadurch etwas übersichtlicher.</w:t>
+      </w:r>
+      <w:r>
+        <w:rPr>
+          <w:b/>
+          <w:bCs/>
+          <w:sz w:val="24"/>
+          <w:szCs w:val="24"/>
+          <w:lang w:val="de-DE"/>
+        </w:rPr>
+        <w:br/>
+      </w:r>
+      <w:r>
+        <w:rPr>
+          <w:b/>
+          <w:bCs/>
+          <w:sz w:val="24"/>
+          <w:szCs w:val="24"/>
+          <w:lang w:val="de-DE"/>
+        </w:rPr>
+        <w:br/>
+      </w:r>
+      <w:r>
+        <w:rPr>
+          <w:b/>
+          <w:bCs/>
+          <w:sz w:val="24"/>
+          <w:szCs w:val="24"/>
+          <w:lang w:val="de-DE"/>
+        </w:rPr>
         <w:t>Änderungen in Version 2020-03-23:</w:t>
       </w:r>
     </w:p>
@@ -10691,6 +11323,7 @@
           <w:szCs w:val="24"/>
           <w:lang w:val="de-DE"/>
         </w:rPr>
+        <w:lastRenderedPageBreak/>
         <w:t>Das Kapitel „Offene Punkte“, das mögliche Erweiterungen, Fragen und bekannte Fehler enthalten hat, wurde aus dem Dokument entfernt. Die offenen Punkte werden jetzt ausschließlich in GitHub verwaltet.</w:t>
       </w:r>
       <w:r>
@@ -10885,7 +11518,6 @@
           <w:szCs w:val="24"/>
           <w:lang w:val="de-DE"/>
         </w:rPr>
-        <w:lastRenderedPageBreak/>
         <w:t xml:space="preserve">Um dem Problem mit </w:t>
       </w:r>
       <w:proofErr w:type="spellStart"/>
@@ -12979,9 +13611,98 @@
     </w:lvl>
   </w:abstractNum>
   <w:abstractNum w:abstractNumId="17" w15:restartNumberingAfterBreak="0">
+    <w:nsid w:val="6B8D4F0E"/>
+    <w:multiLevelType w:val="hybridMultilevel"/>
+    <w:tmpl w:val="6B6811AE"/>
+    <w:lvl w:ilvl="0" w:tplc="874C1718">
+      <w:start w:val="1"/>
+      <w:numFmt w:val="decimal"/>
+      <w:lvlText w:val="%1."/>
+      <w:lvlJc w:val="left"/>
+      <w:pPr>
+        <w:ind w:left="717" w:hanging="360"/>
+      </w:pPr>
+      <w:rPr>
+        <w:rFonts w:hint="default"/>
+      </w:rPr>
+    </w:lvl>
+    <w:lvl w:ilvl="1" w:tplc="04070019" w:tentative="1">
+      <w:start w:val="1"/>
+      <w:numFmt w:val="lowerLetter"/>
+      <w:lvlText w:val="%2."/>
+      <w:lvlJc w:val="left"/>
+      <w:pPr>
+        <w:ind w:left="1437" w:hanging="360"/>
+      </w:pPr>
+    </w:lvl>
+    <w:lvl w:ilvl="2" w:tplc="0407001B" w:tentative="1">
+      <w:start w:val="1"/>
+      <w:numFmt w:val="lowerRoman"/>
+      <w:lvlText w:val="%3."/>
+      <w:lvlJc w:val="right"/>
+      <w:pPr>
+        <w:ind w:left="2157" w:hanging="180"/>
+      </w:pPr>
+    </w:lvl>
+    <w:lvl w:ilvl="3" w:tplc="0407000F" w:tentative="1">
+      <w:start w:val="1"/>
+      <w:numFmt w:val="decimal"/>
+      <w:lvlText w:val="%4."/>
+      <w:lvlJc w:val="left"/>
+      <w:pPr>
+        <w:ind w:left="2877" w:hanging="360"/>
+      </w:pPr>
+    </w:lvl>
+    <w:lvl w:ilvl="4" w:tplc="04070019" w:tentative="1">
+      <w:start w:val="1"/>
+      <w:numFmt w:val="lowerLetter"/>
+      <w:lvlText w:val="%5."/>
+      <w:lvlJc w:val="left"/>
+      <w:pPr>
+        <w:ind w:left="3597" w:hanging="360"/>
+      </w:pPr>
+    </w:lvl>
+    <w:lvl w:ilvl="5" w:tplc="0407001B" w:tentative="1">
+      <w:start w:val="1"/>
+      <w:numFmt w:val="lowerRoman"/>
+      <w:lvlText w:val="%6."/>
+      <w:lvlJc w:val="right"/>
+      <w:pPr>
+        <w:ind w:left="4317" w:hanging="180"/>
+      </w:pPr>
+    </w:lvl>
+    <w:lvl w:ilvl="6" w:tplc="0407000F" w:tentative="1">
+      <w:start w:val="1"/>
+      <w:numFmt w:val="decimal"/>
+      <w:lvlText w:val="%7."/>
+      <w:lvlJc w:val="left"/>
+      <w:pPr>
+        <w:ind w:left="5037" w:hanging="360"/>
+      </w:pPr>
+    </w:lvl>
+    <w:lvl w:ilvl="7" w:tplc="04070019" w:tentative="1">
+      <w:start w:val="1"/>
+      <w:numFmt w:val="lowerLetter"/>
+      <w:lvlText w:val="%8."/>
+      <w:lvlJc w:val="left"/>
+      <w:pPr>
+        <w:ind w:left="5757" w:hanging="360"/>
+      </w:pPr>
+    </w:lvl>
+    <w:lvl w:ilvl="8" w:tplc="0407001B" w:tentative="1">
+      <w:start w:val="1"/>
+      <w:numFmt w:val="lowerRoman"/>
+      <w:lvlText w:val="%9."/>
+      <w:lvlJc w:val="right"/>
+      <w:pPr>
+        <w:ind w:left="6477" w:hanging="180"/>
+      </w:pPr>
+    </w:lvl>
+  </w:abstractNum>
+  <w:abstractNum w:abstractNumId="18" w15:restartNumberingAfterBreak="0">
     <w:nsid w:val="76B300F0"/>
     <w:multiLevelType w:val="hybridMultilevel"/>
-    <w:tmpl w:val="571A1AB6"/>
+    <w:tmpl w:val="ABCAFF26"/>
     <w:lvl w:ilvl="0" w:tplc="04070001">
       <w:start w:val="1"/>
       <w:numFmt w:val="bullet"/>
@@ -13091,7 +13812,7 @@
       </w:rPr>
     </w:lvl>
   </w:abstractNum>
-  <w:abstractNum w:abstractNumId="18" w15:restartNumberingAfterBreak="0">
+  <w:abstractNum w:abstractNumId="19" w15:restartNumberingAfterBreak="0">
     <w:nsid w:val="76C37A69"/>
     <w:multiLevelType w:val="hybridMultilevel"/>
     <w:tmpl w:val="E158A31A"/>
@@ -13203,7 +13924,7 @@
       </w:rPr>
     </w:lvl>
   </w:abstractNum>
-  <w:abstractNum w:abstractNumId="19" w15:restartNumberingAfterBreak="0">
+  <w:abstractNum w:abstractNumId="20" w15:restartNumberingAfterBreak="0">
     <w:nsid w:val="7A07344E"/>
     <w:multiLevelType w:val="hybridMultilevel"/>
     <w:tmpl w:val="295C1FBC"/>
@@ -13292,7 +14013,7 @@
       </w:pPr>
     </w:lvl>
   </w:abstractNum>
-  <w:abstractNum w:abstractNumId="20" w15:restartNumberingAfterBreak="0">
+  <w:abstractNum w:abstractNumId="21" w15:restartNumberingAfterBreak="0">
     <w:nsid w:val="7E387E54"/>
     <w:multiLevelType w:val="hybridMultilevel"/>
     <w:tmpl w:val="DA80EBC0"/>
@@ -13400,7 +14121,7 @@
     <w:abstractNumId w:val="10"/>
   </w:num>
   <w:num w:numId="7">
-    <w:abstractNumId w:val="20"/>
+    <w:abstractNumId w:val="21"/>
   </w:num>
   <w:num w:numId="8">
     <w:abstractNumId w:val="1"/>
@@ -13469,7 +14190,7 @@
     </w:lvlOverride>
   </w:num>
   <w:num w:numId="21">
-    <w:abstractNumId w:val="19"/>
+    <w:abstractNumId w:val="20"/>
   </w:num>
   <w:num w:numId="22">
     <w:abstractNumId w:val="14"/>
@@ -13478,7 +14199,7 @@
     <w:abstractNumId w:val="13"/>
   </w:num>
   <w:num w:numId="24">
-    <w:abstractNumId w:val="18"/>
+    <w:abstractNumId w:val="19"/>
   </w:num>
   <w:num w:numId="25">
     <w:abstractNumId w:val="1"/>
@@ -13508,13 +14229,28 @@
     <w:abstractNumId w:val="11"/>
   </w:num>
   <w:num w:numId="34">
-    <w:abstractNumId w:val="17"/>
+    <w:abstractNumId w:val="18"/>
   </w:num>
   <w:num w:numId="35">
     <w:abstractNumId w:val="1"/>
   </w:num>
   <w:num w:numId="36">
     <w:abstractNumId w:val="5"/>
+  </w:num>
+  <w:num w:numId="37">
+    <w:abstractNumId w:val="17"/>
+  </w:num>
+  <w:num w:numId="38">
+    <w:abstractNumId w:val="1"/>
+  </w:num>
+  <w:num w:numId="39">
+    <w:abstractNumId w:val="1"/>
+  </w:num>
+  <w:num w:numId="40">
+    <w:abstractNumId w:val="1"/>
+  </w:num>
+  <w:num w:numId="41">
+    <w:abstractNumId w:val="1"/>
   </w:num>
 </w:numbering>
 </file>
@@ -14593,6 +15329,30 @@
       <w:u w:val="single"/>
     </w:rPr>
   </w:style>
+  <w:style w:type="character" w:styleId="NichtaufgelsteErwhnung">
+    <w:name w:val="Unresolved Mention"/>
+    <w:basedOn w:val="Absatz-Standardschriftart"/>
+    <w:uiPriority w:val="99"/>
+    <w:semiHidden/>
+    <w:unhideWhenUsed/>
+    <w:rsid w:val="00EC6EB7"/>
+    <w:rPr>
+      <w:color w:val="605E5C"/>
+      <w:shd w:val="clear" w:color="auto" w:fill="E1DFDD"/>
+    </w:rPr>
+  </w:style>
+  <w:style w:type="character" w:styleId="BesuchterLink">
+    <w:name w:val="FollowedHyperlink"/>
+    <w:basedOn w:val="Absatz-Standardschriftart"/>
+    <w:uiPriority w:val="99"/>
+    <w:semiHidden/>
+    <w:unhideWhenUsed/>
+    <w:rsid w:val="00EC6EB7"/>
+    <w:rPr>
+      <w:color w:val="800080" w:themeColor="followedHyperlink"/>
+      <w:u w:val="single"/>
+    </w:rPr>
+  </w:style>
 </w:styles>
 </file>
 
@@ -14886,7 +15646,7 @@
 </file>
 
 <file path=customXml/itemProps1.xml><?xml version="1.0" encoding="utf-8"?>
-<ds:datastoreItem xmlns:ds="http://schemas.openxmlformats.org/officeDocument/2006/customXml" ds:itemID="{218D5E77-58B6-4D39-96F9-FED7F11FB34F}">
+<ds:datastoreItem xmlns:ds="http://schemas.openxmlformats.org/officeDocument/2006/customXml" ds:itemID="{ACC4246B-9477-49F8-BD10-AC1BF2C8B2AE}">
   <ds:schemaRefs>
     <ds:schemaRef ds:uri="http://schemas.openxmlformats.org/officeDocument/2006/bibliography"/>
   </ds:schemaRefs>

</xml_diff>

<commit_message>
Copy selection implemented. Running, but VS hangs.
</commit_message>
<xml_diff>
--- a/NNet/NNetSimu-Userdocu.docx
+++ b/NNet/NNetSimu-Userdocu.docx
@@ -118,23 +118,21 @@
           <w:lang w:val="de-DE"/>
         </w:rPr>
       </w:pPr>
-      <w:proofErr w:type="gramStart"/>
       <w:r>
         <w:rPr>
           <w:sz w:val="36"/>
           <w:szCs w:val="36"/>
           <w:lang w:val="de-DE"/>
         </w:rPr>
-        <w:t>Stand</w:t>
-      </w:r>
-      <w:proofErr w:type="gramEnd"/>
+        <w:t xml:space="preserve">Stand </w:t>
+      </w:r>
       <w:r>
         <w:rPr>
           <w:sz w:val="36"/>
           <w:szCs w:val="36"/>
           <w:lang w:val="de-DE"/>
         </w:rPr>
-        <w:t xml:space="preserve"> </w:t>
+        <w:t>21</w:t>
       </w:r>
       <w:r>
         <w:rPr>
@@ -142,7 +140,15 @@
           <w:szCs w:val="36"/>
           <w:lang w:val="de-DE"/>
         </w:rPr>
-        <w:t>tt.mm</w:t>
+        <w:t>.</w:t>
+      </w:r>
+      <w:r>
+        <w:rPr>
+          <w:sz w:val="36"/>
+          <w:szCs w:val="36"/>
+          <w:lang w:val="de-DE"/>
+        </w:rPr>
+        <w:t>04</w:t>
       </w:r>
       <w:r>
         <w:rPr>
@@ -264,7 +270,27 @@
           <w:szCs w:val="24"/>
           <w:lang w:val="de-DE"/>
         </w:rPr>
-        <w:t xml:space="preserve">löschen. Siehe </w:t>
+        <w:t>löschen</w:t>
+      </w:r>
+      <w:r>
+        <w:rPr>
+          <w:b/>
+          <w:bCs/>
+          <w:sz w:val="24"/>
+          <w:szCs w:val="24"/>
+          <w:lang w:val="de-DE"/>
+        </w:rPr>
+        <w:t>, s</w:t>
+      </w:r>
+      <w:r>
+        <w:rPr>
+          <w:b/>
+          <w:bCs/>
+          <w:sz w:val="24"/>
+          <w:szCs w:val="24"/>
+          <w:lang w:val="de-DE"/>
+        </w:rPr>
+        <w:t xml:space="preserve">iehe </w:t>
       </w:r>
       <w:r>
         <w:rPr>
@@ -351,7 +377,7 @@
           <w:szCs w:val="24"/>
           <w:lang w:val="de-DE"/>
         </w:rPr>
-        <w:br/>
+        <w:t xml:space="preserve">Neue Funktion: Alle selektierten Objekte kopieren, </w:t>
       </w:r>
       <w:r>
         <w:rPr>
@@ -361,7 +387,7 @@
           <w:szCs w:val="24"/>
           <w:lang w:val="de-DE"/>
         </w:rPr>
-        <w:br/>
+        <w:t xml:space="preserve">siehe </w:t>
       </w:r>
       <w:r>
         <w:rPr>
@@ -371,6 +397,96 @@
           <w:szCs w:val="24"/>
           <w:lang w:val="de-DE"/>
         </w:rPr>
+        <w:fldChar w:fldCharType="begin"/>
+      </w:r>
+      <w:r>
+        <w:rPr>
+          <w:b/>
+          <w:bCs/>
+          <w:sz w:val="24"/>
+          <w:szCs w:val="24"/>
+          <w:lang w:val="de-DE"/>
+        </w:rPr>
+        <w:instrText xml:space="preserve"> REF _Ref38196673 \r \h </w:instrText>
+      </w:r>
+      <w:r>
+        <w:rPr>
+          <w:b/>
+          <w:bCs/>
+          <w:sz w:val="24"/>
+          <w:szCs w:val="24"/>
+          <w:lang w:val="de-DE"/>
+        </w:rPr>
+      </w:r>
+      <w:r>
+        <w:rPr>
+          <w:b/>
+          <w:bCs/>
+          <w:sz w:val="24"/>
+          <w:szCs w:val="24"/>
+          <w:lang w:val="de-DE"/>
+        </w:rPr>
+        <w:fldChar w:fldCharType="separate"/>
+      </w:r>
+      <w:r>
+        <w:rPr>
+          <w:b/>
+          <w:bCs/>
+          <w:sz w:val="24"/>
+          <w:szCs w:val="24"/>
+          <w:lang w:val="de-DE"/>
+        </w:rPr>
+        <w:t>4.7.2</w:t>
+      </w:r>
+      <w:r>
+        <w:rPr>
+          <w:b/>
+          <w:bCs/>
+          <w:sz w:val="24"/>
+          <w:szCs w:val="24"/>
+          <w:lang w:val="de-DE"/>
+        </w:rPr>
+        <w:fldChar w:fldCharType="end"/>
+      </w:r>
+    </w:p>
+    <w:p>
+      <w:pPr>
+        <w:rPr>
+          <w:b/>
+          <w:bCs/>
+          <w:sz w:val="24"/>
+          <w:szCs w:val="24"/>
+          <w:lang w:val="de-DE"/>
+        </w:rPr>
+      </w:pPr>
+      <w:r>
+        <w:rPr>
+          <w:b/>
+          <w:bCs/>
+          <w:sz w:val="24"/>
+          <w:szCs w:val="24"/>
+          <w:lang w:val="de-DE"/>
+        </w:rPr>
+        <w:br/>
+      </w:r>
+      <w:r>
+        <w:rPr>
+          <w:b/>
+          <w:bCs/>
+          <w:sz w:val="24"/>
+          <w:szCs w:val="24"/>
+          <w:lang w:val="de-DE"/>
+        </w:rPr>
+        <w:br/>
+      </w:r>
+      <w:r>
+        <w:rPr>
+          <w:b/>
+          <w:bCs/>
+          <w:sz w:val="24"/>
+          <w:szCs w:val="24"/>
+          <w:lang w:val="de-DE"/>
+        </w:rPr>
         <w:br/>
       </w:r>
     </w:p>
@@ -570,18 +686,13 @@
         <w:t xml:space="preserve"> des</w:t>
       </w:r>
       <w:r>
-        <w:t xml:space="preserve"> </w:t>
-      </w:r>
-      <w:proofErr w:type="spellStart"/>
-      <w:r>
-        <w:t>Modell</w:t>
+        <w:t xml:space="preserve"> Modell</w:t>
       </w:r>
       <w:bookmarkEnd w:id="0"/>
       <w:r>
         <w:t>s</w:t>
       </w:r>
       <w:bookmarkEnd w:id="1"/>
-      <w:proofErr w:type="spellEnd"/>
     </w:p>
     <w:p>
       <w:pPr>
@@ -1427,21 +1538,7 @@
         <w:rPr>
           <w:lang w:val="de-DE"/>
         </w:rPr>
-        <w:t xml:space="preserve">Der aktuelle Zustand eines Input-Neurons wird durch die Farbe des Inneren visualisiert, die sich </w:t>
-      </w:r>
-      <w:proofErr w:type="gramStart"/>
-      <w:r>
-        <w:rPr>
-          <w:lang w:val="de-DE"/>
-        </w:rPr>
-        <w:t>mit ansteigendem elektrischen Potential</w:t>
-      </w:r>
-      <w:proofErr w:type="gramEnd"/>
-      <w:r>
-        <w:rPr>
-          <w:lang w:val="de-DE"/>
-        </w:rPr>
-        <w:t xml:space="preserve"> von Schwarz zu einem heller</w:t>
+        <w:t>Der aktuelle Zustand eines Input-Neurons wird durch die Farbe des Inneren visualisiert, die sich mit ansteigendem elektrischen Potential von Schwarz zu einem heller</w:t>
       </w:r>
       <w:r>
         <w:rPr>
@@ -2712,35 +2809,23 @@
       </w:pPr>
       <w:bookmarkStart w:id="11" w:name="_Ref26969928"/>
       <w:bookmarkStart w:id="12" w:name="_Toc35466073"/>
-      <w:proofErr w:type="spellStart"/>
-      <w:r>
-        <w:t>Aspekte</w:t>
-      </w:r>
-      <w:proofErr w:type="spellEnd"/>
-      <w:r>
-        <w:t xml:space="preserve"> des </w:t>
-      </w:r>
-      <w:proofErr w:type="spellStart"/>
+      <w:r>
+        <w:t xml:space="preserve">Aspekte des </w:t>
+      </w:r>
       <w:r>
         <w:t>dynamische</w:t>
       </w:r>
       <w:r>
         <w:t>n</w:t>
       </w:r>
-      <w:proofErr w:type="spellEnd"/>
-      <w:r>
-        <w:t xml:space="preserve"> </w:t>
-      </w:r>
-      <w:proofErr w:type="spellStart"/>
-      <w:r>
-        <w:t>Modell</w:t>
+      <w:r>
+        <w:t xml:space="preserve"> Modell</w:t>
       </w:r>
       <w:bookmarkEnd w:id="11"/>
       <w:r>
         <w:t>s</w:t>
       </w:r>
       <w:bookmarkEnd w:id="12"/>
-      <w:proofErr w:type="spellEnd"/>
     </w:p>
     <w:p>
       <w:pPr>
@@ -3714,21 +3799,7 @@
         <w:rPr>
           <w:lang w:val="de-DE"/>
         </w:rPr>
-        <w:t xml:space="preserve">Time </w:t>
-      </w:r>
-      <w:proofErr w:type="spellStart"/>
-      <w:r>
-        <w:rPr>
-          <w:lang w:val="de-DE"/>
-        </w:rPr>
-        <w:t>resolution</w:t>
-      </w:r>
-      <w:proofErr w:type="spellEnd"/>
-      <w:r>
-        <w:rPr>
-          <w:lang w:val="de-DE"/>
-        </w:rPr>
-        <w:t>:</w:t>
+        <w:t>Time resolution:</w:t>
       </w:r>
       <w:r>
         <w:rPr>
@@ -3984,21 +4055,7 @@
         <w:rPr>
           <w:lang w:val="de-DE"/>
         </w:rPr>
-        <w:t xml:space="preserve">) und der zeitlichen Auflösung  (Time </w:t>
-      </w:r>
-      <w:proofErr w:type="spellStart"/>
-      <w:r>
-        <w:rPr>
-          <w:lang w:val="de-DE"/>
-        </w:rPr>
-        <w:t>resolution</w:t>
-      </w:r>
-      <w:proofErr w:type="spellEnd"/>
-      <w:r>
-        <w:rPr>
-          <w:lang w:val="de-DE"/>
-        </w:rPr>
-        <w:t xml:space="preserve">) </w:t>
+        <w:t xml:space="preserve">) und der zeitlichen Auflösung  (Time resolution) </w:t>
       </w:r>
       <w:r>
         <w:rPr>
@@ -4661,16 +4718,8 @@
         <w:rPr>
           <w:lang w:val="de-DE"/>
         </w:rPr>
-        <w:t xml:space="preserve">, sowie </w:t>
-      </w:r>
-      <w:proofErr w:type="spellStart"/>
-      <w:r>
-        <w:rPr>
-          <w:lang w:val="de-DE"/>
-        </w:rPr>
-        <w:t>TriggerSounds</w:t>
-      </w:r>
-      <w:proofErr w:type="spellEnd"/>
+        <w:t>, sowie TriggerSounds</w:t>
+      </w:r>
     </w:p>
     <w:p>
       <w:pPr>
@@ -4683,19 +4732,11 @@
           <w:lang w:val="de-DE"/>
         </w:rPr>
       </w:pPr>
-      <w:proofErr w:type="spellStart"/>
-      <w:r>
-        <w:rPr>
-          <w:lang w:val="de-DE"/>
-        </w:rPr>
-        <w:t>AutoOpen</w:t>
-      </w:r>
-      <w:proofErr w:type="spellEnd"/>
-      <w:r>
-        <w:rPr>
-          <w:lang w:val="de-DE"/>
-        </w:rPr>
-        <w:t>: Wenn diese Option aktiv ist, wird das zuletzt bearbeitete Modell sowie die Zoomstufe und die Position auf der Arbeitsfläche abgespeichert und beim nächsten Programmstart automatisch wiederhergestellt. Wenn die Option deaktiviert ist, startet das Programm mit einem Minimalmodell bestehend aus zwei Neuronen.</w:t>
+      <w:r>
+        <w:rPr>
+          <w:lang w:val="de-DE"/>
+        </w:rPr>
+        <w:t>AutoOpen: Wenn diese Option aktiv ist, wird das zuletzt bearbeitete Modell sowie die Zoomstufe und die Position auf der Arbeitsfläche abgespeichert und beim nächsten Programmstart automatisch wiederhergestellt. Wenn die Option deaktiviert ist, startet das Programm mit einem Minimalmodell bestehend aus zwei Neuronen.</w:t>
       </w:r>
     </w:p>
     <w:p>
@@ -4705,15 +4746,7 @@
       <w:bookmarkStart w:id="19" w:name="_Ref35468598"/>
       <w:bookmarkStart w:id="20" w:name="_Ref37610589"/>
       <w:r>
-        <w:t>„</w:t>
-      </w:r>
-      <w:proofErr w:type="gramStart"/>
-      <w:r>
-        <w:t>Action“ -</w:t>
-      </w:r>
-      <w:proofErr w:type="gramEnd"/>
-      <w:r>
-        <w:t xml:space="preserve"> </w:t>
+        <w:t xml:space="preserve">„Action“ - </w:t>
       </w:r>
       <w:r>
         <w:t>„Analyze“</w:t>
@@ -5094,7 +5127,60 @@
         <w:rPr>
           <w:lang w:val="de-DE"/>
         </w:rPr>
-        <w:t>Gleichzeitig werden die nicht an der Schleife beteiligten Neuronen und Dendriten farblich gedimmt, sodass sie weniger auffallen. Die an der Schleife beteiligten Elemente werden kräftig rot hervorgehoben.</w:t>
+        <w:t xml:space="preserve">Gleichzeitig werden die nicht an der Schleife beteiligten Neuronen und Dendriten farblich gedimmt, sodass sie weniger auffallen. Die an der Schleife beteiligten Elemente werden </w:t>
+      </w:r>
+      <w:r>
+        <w:rPr>
+          <w:lang w:val="de-DE"/>
+        </w:rPr>
+        <w:t xml:space="preserve">selektiert (siehe </w:t>
+      </w:r>
+      <w:r>
+        <w:rPr>
+          <w:lang w:val="de-DE"/>
+        </w:rPr>
+        <w:fldChar w:fldCharType="begin"/>
+      </w:r>
+      <w:r>
+        <w:rPr>
+          <w:lang w:val="de-DE"/>
+        </w:rPr>
+        <w:instrText xml:space="preserve"> REF _Ref37800388 \r \h </w:instrText>
+      </w:r>
+      <w:r>
+        <w:rPr>
+          <w:lang w:val="de-DE"/>
+        </w:rPr>
+      </w:r>
+      <w:r>
+        <w:rPr>
+          <w:lang w:val="de-DE"/>
+        </w:rPr>
+        <w:fldChar w:fldCharType="separate"/>
+      </w:r>
+      <w:r>
+        <w:rPr>
+          <w:lang w:val="de-DE"/>
+        </w:rPr>
+        <w:t>4.7</w:t>
+      </w:r>
+      <w:r>
+        <w:rPr>
+          <w:lang w:val="de-DE"/>
+        </w:rPr>
+        <w:fldChar w:fldCharType="end"/>
+      </w:r>
+      <w:r>
+        <w:rPr>
+          <w:lang w:val="de-DE"/>
+        </w:rPr>
+        <w:t>) und dadurch hervorgehoben</w:t>
+      </w:r>
+      <w:r>
+        <w:rPr>
+          <w:lang w:val="de-DE"/>
+        </w:rPr>
+        <w:t>.</w:t>
       </w:r>
     </w:p>
     <w:p>
@@ -5188,15 +5274,7 @@
       <w:bookmarkStart w:id="23" w:name="_Toc35466079"/>
       <w:bookmarkStart w:id="24" w:name="_Ref35634997"/>
       <w:r>
-        <w:t>„</w:t>
-      </w:r>
-      <w:proofErr w:type="gramStart"/>
-      <w:r>
-        <w:t>Action“ -</w:t>
-      </w:r>
-      <w:proofErr w:type="gramEnd"/>
-      <w:r>
-        <w:t xml:space="preserve"> </w:t>
+        <w:t xml:space="preserve">„Action“ - </w:t>
       </w:r>
       <w:r>
         <w:t>„Analyze“</w:t>
@@ -5277,9 +5355,8 @@
           <w:shd w:val="clear" w:color="auto" w:fill="FFFFFF"/>
           <w:lang w:val="de-DE"/>
         </w:rPr>
-        <w:t xml:space="preserve">, bei denen z.B. zwei Abschnitte in eine Knickstelle einmünden, aber keine herausführt, oder umgekehrt. Derartige Unsauberkeiten haben zwar keinen Einfluss auf das Verhalten des Modells, da in ihnen niemals Impulse fließen können, sie verursachen aber unnötigen Rechenaufwand und machen das Modell unübersichtlich. Die Funktion sucht nach solchen entarteten Dendriten-Teilstücken und hebt sie genauso wie „Find </w:t>
-      </w:r>
-      <w:proofErr w:type="spellStart"/>
+        <w:t>, bei denen z.B. zwei Abschnitte in eine Knickstelle einmünden, aber keine herausführt, oder umgekehrt. Derartige Unsauberkeiten haben zwar keinen Einfluss auf das Verhalten des Modells, da in ihnen niemals Impulse fließen können, sie verursachen aber unnötigen Rechenaufwand und machen das Modell unübersichtlich. Die Funktion sucht nach solchen entarteten Dendriten-Teilstücken und hebt sie genauso wie „Find loops“ optisch hervor</w:t>
+      </w:r>
       <w:r>
         <w:rPr>
           <w:rFonts w:ascii="Segoe UI" w:hAnsi="Segoe UI" w:cs="Segoe UI"/>
@@ -5289,9 +5366,8 @@
           <w:shd w:val="clear" w:color="auto" w:fill="FFFFFF"/>
           <w:lang w:val="de-DE"/>
         </w:rPr>
-        <w:t>loops</w:t>
-      </w:r>
-      <w:proofErr w:type="spellEnd"/>
+        <w:t xml:space="preserve">, indem sie selektiert werden. In der Regel wird man diese Teilstücke löschen, was recht einfach in einem Schritt geht, da sie bereit selektiert sind (Kontextmenü „Remove selected objects“). </w:t>
+      </w:r>
       <w:r>
         <w:rPr>
           <w:rFonts w:ascii="Segoe UI" w:hAnsi="Segoe UI" w:cs="Segoe UI"/>
@@ -5301,7 +5377,7 @@
           <w:shd w:val="clear" w:color="auto" w:fill="FFFFFF"/>
           <w:lang w:val="de-DE"/>
         </w:rPr>
-        <w:t>“ optisch hervor. Nach der Bereinigung eines solchen Fehlers sollte die Funktion erneut aufgerufen werden, solange bis keine weitere Anomalie mehr gefunden wurde.</w:t>
+        <w:t>Nach der Bereinigung eines solchen Fehlers sollte die Funktion erneut aufgerufen werden, solange bis keine weitere Anomalie mehr gefunden wurde.</w:t>
       </w:r>
     </w:p>
     <w:p>
@@ -5313,15 +5389,7 @@
       </w:pPr>
       <w:bookmarkStart w:id="25" w:name="_Ref37455193"/>
       <w:r>
-        <w:t>„</w:t>
-      </w:r>
-      <w:proofErr w:type="gramStart"/>
-      <w:r>
-        <w:t>Action“ -</w:t>
-      </w:r>
-      <w:proofErr w:type="gramEnd"/>
-      <w:r>
-        <w:t xml:space="preserve"> </w:t>
+        <w:t xml:space="preserve">„Action“ - </w:t>
       </w:r>
       <w:r>
         <w:rPr>
@@ -5434,31 +5502,7 @@
           <w:shd w:val="clear" w:color="auto" w:fill="FFFFFF"/>
           <w:lang w:val="de-DE"/>
         </w:rPr>
-        <w:t xml:space="preserve">die Zoomstufe so </w:t>
-      </w:r>
-      <w:proofErr w:type="gramStart"/>
-      <w:r>
-        <w:rPr>
-          <w:rFonts w:ascii="Segoe UI" w:hAnsi="Segoe UI" w:cs="Segoe UI"/>
-          <w:color w:val="24292E"/>
-          <w:sz w:val="21"/>
-          <w:szCs w:val="21"/>
-          <w:shd w:val="clear" w:color="auto" w:fill="FFFFFF"/>
-          <w:lang w:val="de-DE"/>
-        </w:rPr>
-        <w:t>an</w:t>
-      </w:r>
-      <w:proofErr w:type="gramEnd"/>
-      <w:r>
-        <w:rPr>
-          <w:rFonts w:ascii="Segoe UI" w:hAnsi="Segoe UI" w:cs="Segoe UI"/>
-          <w:color w:val="24292E"/>
-          <w:sz w:val="21"/>
-          <w:szCs w:val="21"/>
-          <w:shd w:val="clear" w:color="auto" w:fill="FFFFFF"/>
-          <w:lang w:val="de-DE"/>
-        </w:rPr>
-        <w:t xml:space="preserve"> dass das Modell komplett und ausreichend groß sichtbar ist.</w:t>
+        <w:t>die Zoomstufe so an dass das Modell komplett und ausreichend groß sichtbar ist.</w:t>
       </w:r>
     </w:p>
     <w:p>
@@ -5726,7 +5770,14 @@
         <w:rPr>
           <w:lang w:val="de-DE"/>
         </w:rPr>
-        <w:t>in Schritten von 1/100 Hertz erhöht bzw. erniedrigt werden. Diese Funktion wirkt sich unmittelbar auf das Modell aus und ist eine schnellere Alternative zu dem Dialog, der über das Kontextmenü aufgerufen wird.</w:t>
+        <w:t xml:space="preserve">in Schritten von 1/100 Hertz erhöht bzw. erniedrigt werden. </w:t>
+      </w:r>
+      <w:r>
+        <w:rPr>
+          <w:lang w:val="de-DE"/>
+        </w:rPr>
+        <w:lastRenderedPageBreak/>
+        <w:t>Diese Funktion wirkt sich unmittelbar auf das Modell aus und ist eine schnellere Alternative zu dem Dialog, der über das Kontextmenü aufgerufen wird.</w:t>
       </w:r>
     </w:p>
     <w:p>
@@ -5741,7 +5792,6 @@
         <w:rPr>
           <w:lang w:val="de-DE"/>
         </w:rPr>
-        <w:lastRenderedPageBreak/>
         <w:t>Mausaktionen im Hauptbereich</w:t>
       </w:r>
       <w:bookmarkEnd w:id="29"/>
@@ -6473,6 +6523,7 @@
         <w:rPr>
           <w:lang w:val="de-DE"/>
         </w:rPr>
+        <w:lastRenderedPageBreak/>
         <w:t>linke Maustaste drücken und festhalten</w:t>
       </w:r>
     </w:p>
@@ -6559,7 +6610,6 @@
         <w:rPr>
           <w:lang w:val="de-DE"/>
         </w:rPr>
-        <w:lastRenderedPageBreak/>
         <w:t>Einzelne Neuronen oder Dendritenäste verschieben:</w:t>
       </w:r>
     </w:p>
@@ -7112,27 +7162,13 @@
         <w:rPr>
           <w:lang w:val="de-DE"/>
         </w:rPr>
-        <w:t xml:space="preserve">eines Neurons </w:t>
-      </w:r>
-      <w:proofErr w:type="gramStart"/>
-      <w:r>
-        <w:rPr>
-          <w:lang w:val="de-DE"/>
-        </w:rPr>
-        <w:t xml:space="preserve">diesem </w:t>
-      </w:r>
-      <w:r>
-        <w:rPr>
-          <w:lang w:val="de-DE"/>
-        </w:rPr>
-        <w:t>neue Dendriten</w:t>
-      </w:r>
-      <w:proofErr w:type="gramEnd"/>
-      <w:r>
-        <w:rPr>
-          <w:lang w:val="de-DE"/>
-        </w:rPr>
-        <w:t xml:space="preserve"> hinzufügen</w:t>
+        <w:t xml:space="preserve">eines Neurons diesem </w:t>
+      </w:r>
+      <w:r>
+        <w:rPr>
+          <w:lang w:val="de-DE"/>
+        </w:rPr>
+        <w:t>neue Dendriten hinzufügen</w:t>
       </w:r>
     </w:p>
     <w:p>
@@ -7381,6 +7417,7 @@
         <w:rPr>
           <w:lang w:val="de-DE"/>
         </w:rPr>
+        <w:lastRenderedPageBreak/>
         <w:t xml:space="preserve">Die </w:t>
       </w:r>
       <w:r>
@@ -7454,7 +7491,6 @@
         <w:rPr>
           <w:lang w:val="de-DE"/>
         </w:rPr>
-        <w:lastRenderedPageBreak/>
         <w:t xml:space="preserve">Die Option „Add output neuron“ erzeugt an der Stelle, an der sich der </w:t>
       </w:r>
       <w:r>
@@ -8083,21 +8119,7 @@
         <w:rPr>
           <w:lang w:val="de-DE"/>
         </w:rPr>
-        <w:t xml:space="preserve"> (Select/</w:t>
-      </w:r>
-      <w:proofErr w:type="spellStart"/>
-      <w:r>
-        <w:rPr>
-          <w:lang w:val="de-DE"/>
-        </w:rPr>
-        <w:t>Deselect</w:t>
-      </w:r>
-      <w:proofErr w:type="spellEnd"/>
-      <w:r>
-        <w:rPr>
-          <w:lang w:val="de-DE"/>
-        </w:rPr>
-        <w:t>)</w:t>
+        <w:t xml:space="preserve"> (Select/Deselect)</w:t>
       </w:r>
       <w:bookmarkEnd w:id="40"/>
     </w:p>
@@ -8143,20 +8165,26 @@
         <w:rPr>
           <w:lang w:val="de-DE"/>
         </w:rPr>
-        <w:t xml:space="preserve">Der Begriff Auswahl (bzw. auswählen) wird in diesem Dokument für verschiedene Vorgänge benutzt, die Bedeutung ergibt sich jeweils aus dem Kontext. Wenn jedoch von Selektion (selektieren) die Rede ist, ist damit spezifisch die in diesem Kapitel beschriebene Bedeutung gemeint. </w:t>
-      </w:r>
-    </w:p>
-    <w:p>
-      <w:pPr>
-        <w:rPr>
-          <w:lang w:val="de-DE"/>
-        </w:rPr>
-      </w:pPr>
+        <w:t xml:space="preserve">Der Begriff Auswahl (bzw. auswählen) wird in diesem Dokument für verschiedene Vorgänge benutzt, die Bedeutung ergibt sich jeweils </w:t>
+      </w:r>
       <w:r>
         <w:rPr>
           <w:lang w:val="de-DE"/>
         </w:rPr>
         <w:lastRenderedPageBreak/>
+        <w:t xml:space="preserve">aus dem Kontext. Wenn jedoch von Selektion (selektieren) die Rede ist, ist damit spezifisch die in diesem Kapitel beschriebene Bedeutung gemeint. </w:t>
+      </w:r>
+    </w:p>
+    <w:p>
+      <w:pPr>
+        <w:rPr>
+          <w:lang w:val="de-DE"/>
+        </w:rPr>
+      </w:pPr>
+      <w:r>
+        <w:rPr>
+          <w:lang w:val="de-DE"/>
+        </w:rPr>
         <w:t>Merkregel: Selektion ist das was blinkt</w:t>
       </w:r>
       <w:r>
@@ -8619,89 +8647,7 @@
         <w:rPr>
           <w:lang w:val="de-DE"/>
         </w:rPr>
-        <w:t xml:space="preserve"> („Remove </w:t>
-      </w:r>
-      <w:proofErr w:type="spellStart"/>
-      <w:r>
-        <w:rPr>
-          <w:lang w:val="de-DE"/>
-        </w:rPr>
-        <w:t>selected</w:t>
-      </w:r>
-      <w:proofErr w:type="spellEnd"/>
-      <w:r>
-        <w:rPr>
-          <w:lang w:val="de-DE"/>
-        </w:rPr>
-        <w:t xml:space="preserve"> </w:t>
-      </w:r>
-      <w:proofErr w:type="spellStart"/>
-      <w:r>
-        <w:rPr>
-          <w:lang w:val="de-DE"/>
-        </w:rPr>
-        <w:t>objects</w:t>
-      </w:r>
-      <w:proofErr w:type="spellEnd"/>
-      <w:r>
-        <w:rPr>
-          <w:lang w:val="de-DE"/>
-        </w:rPr>
-        <w:t>“). Diese Funktion darf nicht verwechselt werden mit „</w:t>
-      </w:r>
-      <w:proofErr w:type="spellStart"/>
-      <w:r>
-        <w:rPr>
-          <w:lang w:val="de-DE"/>
-        </w:rPr>
-        <w:t>Deselect</w:t>
-      </w:r>
-      <w:proofErr w:type="spellEnd"/>
-      <w:r>
-        <w:rPr>
-          <w:lang w:val="de-DE"/>
-        </w:rPr>
-        <w:t xml:space="preserve"> all“! Letztere entfernet die Eigenschaft „Selektiert“, belässt die Objekte aber im Modell. </w:t>
-      </w:r>
-      <w:r>
-        <w:rPr>
-          <w:lang w:val="de-DE"/>
-        </w:rPr>
-        <w:t xml:space="preserve">„Remove </w:t>
-      </w:r>
-      <w:proofErr w:type="spellStart"/>
-      <w:r>
-        <w:rPr>
-          <w:lang w:val="de-DE"/>
-        </w:rPr>
-        <w:t>selected</w:t>
-      </w:r>
-      <w:proofErr w:type="spellEnd"/>
-      <w:r>
-        <w:rPr>
-          <w:lang w:val="de-DE"/>
-        </w:rPr>
-        <w:t xml:space="preserve"> </w:t>
-      </w:r>
-      <w:proofErr w:type="spellStart"/>
-      <w:r>
-        <w:rPr>
-          <w:lang w:val="de-DE"/>
-        </w:rPr>
-        <w:t>objects</w:t>
-      </w:r>
-      <w:proofErr w:type="spellEnd"/>
-      <w:r>
-        <w:rPr>
-          <w:lang w:val="de-DE"/>
-        </w:rPr>
-        <w:t>“</w:t>
-      </w:r>
-      <w:r>
-        <w:rPr>
-          <w:lang w:val="de-DE"/>
-        </w:rPr>
-        <w:t xml:space="preserve"> hingegen entfernt die selektierten Objekte vollständig aus dem Modell.</w:t>
+        <w:t xml:space="preserve"> („Remove selected objects“). Diese Funktion darf nicht verwechselt werden mit „Deselect all“! Letztere entfernt die Eigenschaft „Selektiert“, belässt die Objekte aber im Modell. „Remove selected objects“ hingegen entfernt die selektierten Objekte vollständig aus dem Modell.</w:t>
       </w:r>
     </w:p>
     <w:p>
@@ -8719,13 +8665,74 @@
         <w:rPr>
           <w:lang w:val="de-DE"/>
         </w:rPr>
-        <w:t>Duplizieren</w:t>
-      </w:r>
-      <w:r>
-        <w:rPr>
-          <w:lang w:val="de-DE"/>
-        </w:rPr>
-        <w:t xml:space="preserve"> (noch nicht implementiert)</w:t>
+        <w:t>Kopieren („Copy selection“</w:t>
+      </w:r>
+      <w:r>
+        <w:rPr>
+          <w:lang w:val="de-DE"/>
+        </w:rPr>
+        <w:t>)</w:t>
+      </w:r>
+      <w:r>
+        <w:rPr>
+          <w:lang w:val="de-DE"/>
+        </w:rPr>
+        <w:t xml:space="preserve">: Von jedem selektierten Objekt (Neuronen und Dendriten) wird ein Duplikat erstellt, das sich an der gleichen Stelle, wie sein Original befindet, d.h. die Kopien liegen exakt über den Originalen und verdecken sie. Die Originale sind nicht mehr selektiert, dafür sind jetzt die Kopien selektiert. Dadurch kann man sie unmittelbar mit der linken Maustaste an eine andere Stelle verschieben. </w:t>
+      </w:r>
+      <w:r>
+        <w:rPr>
+          <w:lang w:val="de-DE"/>
+        </w:rPr>
+        <w:br/>
+        <w:t>Die Kopien sind untereinander verbunden, genauso wie die Originale. Allerdings sind die Verbindungen zur Umgebung nicht vorhanden, die Gesamtheit der Kopien sind isoliert vom Rest des Modells. Verbindungen müssen von Hand hergestellt werden.</w:t>
+      </w:r>
+      <w:r>
+        <w:rPr>
+          <w:lang w:val="de-DE"/>
+        </w:rPr>
+        <w:br/>
+        <w:t xml:space="preserve">Die Kopien erben alle statischen Eigenschaften von ihren Originalen, z.B. die Pulsrate bei Input-Neuronen, akustische Trigger-Signale oder Markierungen (siehe </w:t>
+      </w:r>
+      <w:r>
+        <w:rPr>
+          <w:lang w:val="de-DE"/>
+        </w:rPr>
+        <w:fldChar w:fldCharType="begin"/>
+      </w:r>
+      <w:r>
+        <w:rPr>
+          <w:lang w:val="de-DE"/>
+        </w:rPr>
+        <w:instrText xml:space="preserve"> REF _Ref37886638 \r \h </w:instrText>
+      </w:r>
+      <w:r>
+        <w:rPr>
+          <w:lang w:val="de-DE"/>
+        </w:rPr>
+      </w:r>
+      <w:r>
+        <w:rPr>
+          <w:lang w:val="de-DE"/>
+        </w:rPr>
+        <w:fldChar w:fldCharType="separate"/>
+      </w:r>
+      <w:r>
+        <w:rPr>
+          <w:lang w:val="de-DE"/>
+        </w:rPr>
+        <w:t>4.8</w:t>
+      </w:r>
+      <w:r>
+        <w:rPr>
+          <w:lang w:val="de-DE"/>
+        </w:rPr>
+        <w:fldChar w:fldCharType="end"/>
+      </w:r>
+      <w:r>
+        <w:rPr>
+          <w:lang w:val="de-DE"/>
+        </w:rPr>
+        <w:t>).</w:t>
       </w:r>
     </w:p>
     <w:p>
@@ -8871,6 +8878,7 @@
         <w:rPr>
           <w:lang w:val="de-DE"/>
         </w:rPr>
+        <w:lastRenderedPageBreak/>
         <w:t xml:space="preserve">Tastatur: </w:t>
       </w:r>
       <w:r>
@@ -8879,33 +8887,11 @@
         </w:rPr>
         <w:t>CTRL-A</w:t>
       </w:r>
-      <w:proofErr w:type="gramStart"/>
-      <w:r>
-        <w:rPr>
-          <w:lang w:val="de-DE"/>
-        </w:rPr>
-        <w:t xml:space="preserve">   (</w:t>
-      </w:r>
-      <w:proofErr w:type="gramEnd"/>
-      <w:r>
-        <w:rPr>
-          <w:lang w:val="de-DE"/>
-        </w:rPr>
-        <w:t xml:space="preserve">die schnellste Methode) Taste „CTRL“ </w:t>
-      </w:r>
-      <w:proofErr w:type="spellStart"/>
-      <w:r>
-        <w:rPr>
-          <w:lang w:val="de-DE"/>
-        </w:rPr>
-        <w:t>bzw</w:t>
-      </w:r>
-      <w:proofErr w:type="spellEnd"/>
-      <w:r>
-        <w:rPr>
-          <w:lang w:val="de-DE"/>
-        </w:rPr>
-        <w:t xml:space="preserve"> „STRG“ auf deutschen Tastaturen gedrückt halten und die Taste „A“ betätigen</w:t>
+      <w:r>
+        <w:rPr>
+          <w:lang w:val="de-DE"/>
+        </w:rPr>
+        <w:t xml:space="preserve">   (die schnellste Methode) Taste „CTRL“ bzw „STRG“ auf deutschen Tastaturen gedrückt halten und die Taste „A“ betätigen</w:t>
       </w:r>
     </w:p>
     <w:p>
@@ -8989,7 +8975,6 @@
         </w:rPr>
         <w:t>Hauptmenu: „Edit“ - „</w:t>
       </w:r>
-      <w:proofErr w:type="spellStart"/>
       <w:r>
         <w:rPr>
           <w:lang w:val="de-DE"/>
@@ -9000,14 +8985,7 @@
         <w:rPr>
           <w:lang w:val="de-DE"/>
         </w:rPr>
-        <w:t>elect</w:t>
-      </w:r>
-      <w:proofErr w:type="spellEnd"/>
-      <w:r>
-        <w:rPr>
-          <w:lang w:val="de-DE"/>
-        </w:rPr>
-        <w:t xml:space="preserve"> all“ </w:t>
+        <w:t xml:space="preserve">elect all“ </w:t>
       </w:r>
     </w:p>
     <w:p>
@@ -9035,19 +9013,11 @@
         </w:rPr>
         <w:t>ESC-Taste</w:t>
       </w:r>
-      <w:proofErr w:type="gramStart"/>
-      <w:r>
-        <w:rPr>
-          <w:lang w:val="de-DE"/>
-        </w:rPr>
-        <w:t xml:space="preserve">   (</w:t>
-      </w:r>
-      <w:proofErr w:type="gramEnd"/>
-      <w:r>
-        <w:rPr>
-          <w:lang w:val="de-DE"/>
-        </w:rPr>
-        <w:t>die schnellste Methode)</w:t>
+      <w:r>
+        <w:rPr>
+          <w:lang w:val="de-DE"/>
+        </w:rPr>
+        <w:t xml:space="preserve">   (die schnellste Methode)</w:t>
       </w:r>
     </w:p>
     <w:p>
@@ -9069,7 +9039,6 @@
         <w:rPr>
           <w:lang w:val="de-DE"/>
         </w:rPr>
-        <w:lastRenderedPageBreak/>
         <w:t>Einzelne Objekte</w:t>
       </w:r>
       <w:r>
@@ -9141,14 +9110,12 @@
         </w:rPr>
         <w:t>“ bzw. “</w:t>
       </w:r>
-      <w:proofErr w:type="spellStart"/>
       <w:r>
         <w:rPr>
           <w:lang w:val="de-DE"/>
         </w:rPr>
         <w:t>Deselect</w:t>
       </w:r>
-      <w:proofErr w:type="spellEnd"/>
       <w:r>
         <w:rPr>
           <w:lang w:val="de-DE"/>
@@ -9264,16 +9231,8 @@
         <w:rPr>
           <w:lang w:val="de-DE"/>
         </w:rPr>
-        <w:t xml:space="preserve">Select </w:t>
-      </w:r>
-      <w:proofErr w:type="spellStart"/>
-      <w:r>
-        <w:rPr>
-          <w:lang w:val="de-DE"/>
-        </w:rPr>
-        <w:t>subtree</w:t>
-      </w:r>
-      <w:proofErr w:type="spellEnd"/>
+        <w:t>Select subtree</w:t>
+      </w:r>
       <w:r>
         <w:rPr>
           <w:lang w:val="de-DE"/>
@@ -9537,21 +9496,7 @@
         <w:rPr>
           <w:lang w:val="de-DE"/>
         </w:rPr>
-        <w:t xml:space="preserve">, verändern sie ihre Farbe mit einer Frequenz von 5 Hertz. Dieses Blinken ist deutlich sichtbar, hat aber keine Wechselwirkung mit der einfachen Auswahl einzelner Objekte. Das heißt, auch </w:t>
-      </w:r>
-      <w:proofErr w:type="gramStart"/>
-      <w:r>
-        <w:rPr>
-          <w:lang w:val="de-DE"/>
-        </w:rPr>
-        <w:t>während eine Gruppe</w:t>
-      </w:r>
-      <w:proofErr w:type="gramEnd"/>
-      <w:r>
-        <w:rPr>
-          <w:lang w:val="de-DE"/>
-        </w:rPr>
-        <w:t xml:space="preserve"> von Objekten selektiert ist und blinkt, kann ganz normal mit dem Modell gearbeitet werden</w:t>
+        <w:t>, verändern sie ihre Farbe mit einer Frequenz von 5 Hertz. Dieses Blinken ist deutlich sichtbar, hat aber keine Wechselwirkung mit der einfachen Auswahl einzelner Objekte. Das heißt, auch während eine Gruppe von Objekten selektiert ist und blinkt, kann ganz normal mit dem Modell gearbeitet werden</w:t>
       </w:r>
       <w:r>
         <w:rPr>
@@ -9672,21 +9617,7 @@
         <w:rPr>
           <w:lang w:val="de-DE"/>
         </w:rPr>
-        <w:t xml:space="preserve">). Letzteres ist ein </w:t>
-      </w:r>
-      <w:proofErr w:type="gramStart"/>
-      <w:r>
-        <w:rPr>
-          <w:lang w:val="de-DE"/>
-        </w:rPr>
-        <w:t>Hilfsmittel</w:t>
-      </w:r>
-      <w:proofErr w:type="gramEnd"/>
-      <w:r>
-        <w:rPr>
-          <w:lang w:val="de-DE"/>
-        </w:rPr>
-        <w:t xml:space="preserve"> um den Wirkungsbereich einer Operation festzulegen. Nach Abschluss der Operation wird die Auswahl wieder aufgehoben. Im Gegensatz dazu ist die Markierung ei</w:t>
+        <w:t>). Letzteres ist ein Hilfsmittel um den Wirkungsbereich einer Operation festzulegen. Nach Abschluss der Operation wird die Auswahl wieder aufgehoben. Im Gegensatz dazu ist die Markierung ei</w:t>
       </w:r>
       <w:r>
         <w:rPr>
@@ -9833,21 +9764,7 @@
         <w:rPr>
           <w:lang w:val="de-DE"/>
         </w:rPr>
-        <w:t xml:space="preserve">Rechte Maustaste und „Mark </w:t>
-      </w:r>
-      <w:proofErr w:type="spellStart"/>
-      <w:r>
-        <w:rPr>
-          <w:lang w:val="de-DE"/>
-        </w:rPr>
-        <w:t>selection</w:t>
-      </w:r>
-      <w:proofErr w:type="spellEnd"/>
-      <w:r>
-        <w:rPr>
-          <w:lang w:val="de-DE"/>
-        </w:rPr>
-        <w:t>“ auswählen</w:t>
+        <w:t>Rechte Maustaste und „Mark selection“ auswählen</w:t>
       </w:r>
     </w:p>
     <w:p>
@@ -9867,21 +9784,7 @@
         <w:rPr>
           <w:lang w:val="de-DE"/>
         </w:rPr>
-        <w:t>Nochmal rechte Maustaste und „</w:t>
-      </w:r>
-      <w:proofErr w:type="spellStart"/>
-      <w:r>
-        <w:rPr>
-          <w:lang w:val="de-DE"/>
-        </w:rPr>
-        <w:t>Deselect</w:t>
-      </w:r>
-      <w:proofErr w:type="spellEnd"/>
-      <w:r>
-        <w:rPr>
-          <w:lang w:val="de-DE"/>
-        </w:rPr>
-        <w:t xml:space="preserve"> all“</w:t>
+        <w:t>Nochmal rechte Maustaste und „Deselect all“</w:t>
       </w:r>
       <w:r>
         <w:rPr>
@@ -9918,6 +9821,7 @@
         <w:rPr>
           <w:lang w:val="de-DE"/>
         </w:rPr>
+        <w:lastRenderedPageBreak/>
         <w:t>Alle markierten Objekte, bei denen die Markierung entfernt werden soll, selektieren. Z.B. indem man mit der rechten Maustaste ein Rechteck aufzieht</w:t>
       </w:r>
     </w:p>
@@ -9938,7 +9842,6 @@
         </w:rPr>
         <w:t>Rechte Maustaste und „</w:t>
       </w:r>
-      <w:proofErr w:type="spellStart"/>
       <w:r>
         <w:rPr>
           <w:lang w:val="de-DE"/>
@@ -9949,28 +9852,7 @@
         <w:rPr>
           <w:lang w:val="de-DE"/>
         </w:rPr>
-        <w:t>ark</w:t>
-      </w:r>
-      <w:proofErr w:type="spellEnd"/>
-      <w:r>
-        <w:rPr>
-          <w:lang w:val="de-DE"/>
-        </w:rPr>
-        <w:t xml:space="preserve"> </w:t>
-      </w:r>
-      <w:proofErr w:type="spellStart"/>
-      <w:r>
-        <w:rPr>
-          <w:lang w:val="de-DE"/>
-        </w:rPr>
-        <w:t>selection</w:t>
-      </w:r>
-      <w:proofErr w:type="spellEnd"/>
-      <w:r>
-        <w:rPr>
-          <w:lang w:val="de-DE"/>
-        </w:rPr>
-        <w:t>“ auswählen</w:t>
+        <w:t>ark selection“ auswählen</w:t>
       </w:r>
     </w:p>
     <w:p>
@@ -9988,21 +9870,7 @@
         <w:rPr>
           <w:lang w:val="de-DE"/>
         </w:rPr>
-        <w:t>Nochmal rechte Maustaste und „</w:t>
-      </w:r>
-      <w:proofErr w:type="spellStart"/>
-      <w:r>
-        <w:rPr>
-          <w:lang w:val="de-DE"/>
-        </w:rPr>
-        <w:t>Deselect</w:t>
-      </w:r>
-      <w:proofErr w:type="spellEnd"/>
-      <w:r>
-        <w:rPr>
-          <w:lang w:val="de-DE"/>
-        </w:rPr>
-        <w:t xml:space="preserve"> all“</w:t>
+        <w:t>Nochmal rechte Maustaste und „Deselect all“</w:t>
       </w:r>
       <w:r>
         <w:rPr>
@@ -10118,7 +9986,6 @@
         <w:rPr>
           <w:lang w:val="de-DE"/>
         </w:rPr>
-        <w:lastRenderedPageBreak/>
         <w:t>Einschränkungen im Detaillierungsgrad: Zum Beispiel werden zurzeit keine Synapsen model</w:t>
       </w:r>
       <w:r>
@@ -10520,6 +10387,12 @@
         <w:rPr>
           <w:lang w:val="de-DE"/>
         </w:rPr>
+        <w:t>s</w:t>
+      </w:r>
+      <w:r>
+        <w:rPr>
+          <w:lang w:val="de-DE"/>
+        </w:rPr>
         <w:t>“ beschrieben sind. Bei Bedarf können weitere Sonderfälle, wie sie in der Na</w:t>
       </w:r>
       <w:r>
@@ -10599,21 +10472,7 @@
         <w:rPr>
           <w:lang w:val="de-DE"/>
         </w:rPr>
-        <w:t xml:space="preserve">nput-Neuron ist in diesem Sinne ein Objekt, aber auch jeder Verzeigungs- oder Knickpunkt von Dendriten und jeder </w:t>
-      </w:r>
-      <w:proofErr w:type="spellStart"/>
-      <w:r>
-        <w:rPr>
-          <w:lang w:val="de-DE"/>
-        </w:rPr>
-        <w:t>Dendritenabschnitt</w:t>
-      </w:r>
-      <w:proofErr w:type="spellEnd"/>
-      <w:r>
-        <w:rPr>
-          <w:lang w:val="de-DE"/>
-        </w:rPr>
-        <w:t xml:space="preserve"> zwischen solchen Punkten, bzw. Neuronen. </w:t>
+        <w:t xml:space="preserve">nput-Neuron ist in diesem Sinne ein Objekt, aber auch jeder Verzeigungs- oder Knickpunkt von Dendriten und jeder Dendritenabschnitt zwischen solchen Punkten, bzw. Neuronen. </w:t>
       </w:r>
       <w:r>
         <w:rPr>
@@ -10684,21 +10543,7 @@
         <w:rPr>
           <w:lang w:val="de-DE"/>
         </w:rPr>
-        <w:t xml:space="preserve"> des Modells (time </w:t>
-      </w:r>
-      <w:proofErr w:type="spellStart"/>
-      <w:r>
-        <w:rPr>
-          <w:lang w:val="de-DE"/>
-        </w:rPr>
-        <w:t>resolution</w:t>
-      </w:r>
-      <w:proofErr w:type="spellEnd"/>
-      <w:r>
-        <w:rPr>
-          <w:lang w:val="de-DE"/>
-        </w:rPr>
-        <w:t xml:space="preserve">). </w:t>
+        <w:t xml:space="preserve"> des Modells (time resolution). </w:t>
       </w:r>
     </w:p>
     <w:p>
@@ -10772,7 +10617,14 @@
         <w:rPr>
           <w:lang w:val="de-DE"/>
         </w:rPr>
-        <w:t xml:space="preserve"> gesetzt. Die höchstmögliche Geschwindigkeit war ein Zeitlupenfaktor von etwa 10</w:t>
+        <w:t xml:space="preserve"> gesetzt. Die höchstmögliche Geschwindigkeit war ein Zeitlupenfaktor von </w:t>
+      </w:r>
+      <w:r>
+        <w:rPr>
+          <w:lang w:val="de-DE"/>
+        </w:rPr>
+        <w:lastRenderedPageBreak/>
+        <w:t>etwa 10</w:t>
       </w:r>
       <w:r>
         <w:rPr>
@@ -10874,17 +10726,7 @@
           <w:szCs w:val="24"/>
           <w:lang w:val="de-DE"/>
         </w:rPr>
-        <w:t xml:space="preserve"> 2020-04-1</w:t>
-      </w:r>
-      <w:r>
-        <w:rPr>
-          <w:b/>
-          <w:bCs/>
-          <w:sz w:val="24"/>
-          <w:szCs w:val="24"/>
-          <w:lang w:val="de-DE"/>
-        </w:rPr>
-        <w:t>7</w:t>
+        <w:t xml:space="preserve"> 2020-04-17</w:t>
       </w:r>
       <w:r>
         <w:rPr>
@@ -10917,43 +10759,7 @@
           <w:szCs w:val="24"/>
           <w:lang w:val="de-DE"/>
         </w:rPr>
-        <w:t xml:space="preserve">Ein visuelles Signal beim Auslösen eines Neurons (kurzes Aufblitzen) wurde implementiert. Falls mit dem Neuron ein akustisches Signal verbunden ist, dann erfolgen akustisches und visuelles Signal gleichzeitig. Siehe </w:t>
-      </w:r>
-      <w:proofErr w:type="spellStart"/>
-      <w:r>
-        <w:rPr>
-          <w:sz w:val="24"/>
-          <w:szCs w:val="24"/>
-          <w:lang w:val="de-DE"/>
-        </w:rPr>
-        <w:t>Github</w:t>
-      </w:r>
-      <w:proofErr w:type="spellEnd"/>
-      <w:r>
-        <w:rPr>
-          <w:sz w:val="24"/>
-          <w:szCs w:val="24"/>
-          <w:lang w:val="de-DE"/>
-        </w:rPr>
-        <w:t xml:space="preserve"> </w:t>
-      </w:r>
-      <w:proofErr w:type="spellStart"/>
-      <w:r>
-        <w:rPr>
-          <w:sz w:val="24"/>
-          <w:szCs w:val="24"/>
-          <w:lang w:val="de-DE"/>
-        </w:rPr>
-        <w:t>Issue</w:t>
-      </w:r>
-      <w:proofErr w:type="spellEnd"/>
-      <w:r>
-        <w:rPr>
-          <w:sz w:val="24"/>
-          <w:szCs w:val="24"/>
-          <w:lang w:val="de-DE"/>
-        </w:rPr>
-        <w:t xml:space="preserve"> #27. Die bisherige Ausgabe „TRIGGER“ wurde entfernt. Stattdessen wird immer das aktuelle Potential in Prozent angezeigt, auch wenn dieses über 100% liegt.</w:t>
+        <w:t>Ein visuelles Signal beim Auslösen eines Neurons (kurzes Aufblitzen) wurde implementiert. Falls mit dem Neuron ein akustisches Signal verbunden ist, dann erfolgen akustisches und visuelles Signal gleichzeitig. Siehe Github Issue #27. Die bisherige Ausgabe „TRIGGER“ wurde entfernt. Stattdessen wird immer das aktuelle Potential in Prozent angezeigt, auch wenn dieses über 100% liegt.</w:t>
       </w:r>
     </w:p>
     <w:p>
@@ -10966,41 +10772,6 @@
         <w:ind w:left="714" w:hanging="357"/>
         <w:contextualSpacing w:val="0"/>
         <w:rPr>
-          <w:sz w:val="24"/>
-          <w:szCs w:val="24"/>
-          <w:lang w:val="de-DE"/>
-        </w:rPr>
-      </w:pPr>
-      <w:r>
-        <w:rPr>
-          <w:sz w:val="24"/>
-          <w:szCs w:val="24"/>
-          <w:lang w:val="de-DE"/>
-        </w:rPr>
-        <w:t xml:space="preserve">Neue Funktion Alle ausgewählten Objekte verschieben, siehe GitHub </w:t>
-      </w:r>
-      <w:proofErr w:type="spellStart"/>
-      <w:r>
-        <w:rPr>
-          <w:sz w:val="24"/>
-          <w:szCs w:val="24"/>
-          <w:lang w:val="de-DE"/>
-        </w:rPr>
-        <w:t>Issue</w:t>
-      </w:r>
-      <w:proofErr w:type="spellEnd"/>
-      <w:r>
-        <w:rPr>
-          <w:sz w:val="24"/>
-          <w:szCs w:val="24"/>
-          <w:lang w:val="de-DE"/>
-        </w:rPr>
-        <w:t xml:space="preserve"> #30. Die Move-Operation (linke Maustaste gedrückt halten und ziehen) auf den Hintergrund wirkt automatisch nur auf die Auswahl, falls eine solche definiert ist. Normale Move-Operationen für einzelne Objekte funktionieren wie üblich, falls sich der Cursor über dem Objekt befindet.</w:t>
-      </w:r>
-    </w:p>
-    <w:p>
-      <w:pPr>
-        <w:rPr>
           <w:b/>
           <w:bCs/>
           <w:sz w:val="24"/>
@@ -11014,23 +10785,33 @@
           <w:szCs w:val="24"/>
           <w:lang w:val="de-DE"/>
         </w:rPr>
-        <w:t xml:space="preserve">Dieses Dokument: Die Beschreibung von Selektion </w:t>
-      </w:r>
-      <w:r>
-        <w:rPr>
+        <w:t>Neue Funktion Alle ausgewählten Objekte verschieben, siehe GitHub Issue #30. Die Move-Operation (linke Maustaste gedrückt halten und ziehen) auf den Hintergrund wirkt automatisch nur auf die Auswahl, falls eine solche definiert ist. Normale Move-Operationen für einzelne Objekte funktionieren wie üblich, falls sich der Cursor über dem Objekt befindet.</w:t>
+      </w:r>
+    </w:p>
+    <w:p>
+      <w:pPr>
+        <w:pStyle w:val="Listenabsatz"/>
+        <w:numPr>
+          <w:ilvl w:val="0"/>
+          <w:numId w:val="42"/>
+        </w:numPr>
+        <w:ind w:left="714" w:hanging="357"/>
+        <w:contextualSpacing w:val="0"/>
+        <w:rPr>
+          <w:b/>
+          <w:bCs/>
           <w:sz w:val="24"/>
           <w:szCs w:val="24"/>
           <w:lang w:val="de-DE"/>
         </w:rPr>
-        <w:fldChar w:fldCharType="begin"/>
-      </w:r>
+      </w:pPr>
       <w:r>
         <w:rPr>
           <w:sz w:val="24"/>
           <w:szCs w:val="24"/>
           <w:lang w:val="de-DE"/>
         </w:rPr>
-        <w:instrText xml:space="preserve"> REF _Ref37800388 \r \h </w:instrText>
+        <w:t xml:space="preserve">Dieses Dokument: Die Beschreibung von Selektion </w:t>
       </w:r>
       <w:r>
         <w:rPr>
@@ -11038,6 +10819,7 @@
           <w:szCs w:val="24"/>
           <w:lang w:val="de-DE"/>
         </w:rPr>
+        <w:fldChar w:fldCharType="begin"/>
       </w:r>
       <w:r>
         <w:rPr>
@@ -11045,7 +10827,7 @@
           <w:szCs w:val="24"/>
           <w:lang w:val="de-DE"/>
         </w:rPr>
-        <w:instrText xml:space="preserve"> \* MERGEFORMAT </w:instrText>
+        <w:instrText xml:space="preserve"> REF _Ref37800388 \r \h  \* MERGEFORMAT </w:instrText>
       </w:r>
       <w:r>
         <w:rPr>
@@ -11053,7 +10835,6 @@
           <w:szCs w:val="24"/>
           <w:lang w:val="de-DE"/>
         </w:rPr>
-        <w:fldChar w:fldCharType="separate"/>
       </w:r>
       <w:r>
         <w:rPr>
@@ -11061,7 +10842,7 @@
           <w:szCs w:val="24"/>
           <w:lang w:val="de-DE"/>
         </w:rPr>
-        <w:t>4.7</w:t>
+        <w:fldChar w:fldCharType="separate"/>
       </w:r>
       <w:r>
         <w:rPr>
@@ -11069,7 +10850,7 @@
           <w:szCs w:val="24"/>
           <w:lang w:val="de-DE"/>
         </w:rPr>
-        <w:fldChar w:fldCharType="end"/>
+        <w:t>4.7</w:t>
       </w:r>
       <w:r>
         <w:rPr>
@@ -11077,7 +10858,7 @@
           <w:szCs w:val="24"/>
           <w:lang w:val="de-DE"/>
         </w:rPr>
-        <w:t xml:space="preserve"> und Markierung </w:t>
+        <w:fldChar w:fldCharType="end"/>
       </w:r>
       <w:r>
         <w:rPr>
@@ -11085,7 +10866,7 @@
           <w:szCs w:val="24"/>
           <w:lang w:val="de-DE"/>
         </w:rPr>
-        <w:fldChar w:fldCharType="begin"/>
+        <w:t xml:space="preserve"> und Markierung </w:t>
       </w:r>
       <w:r>
         <w:rPr>
@@ -11093,7 +10874,7 @@
           <w:szCs w:val="24"/>
           <w:lang w:val="de-DE"/>
         </w:rPr>
-        <w:instrText xml:space="preserve"> REF _Ref37886638 \r \h </w:instrText>
+        <w:fldChar w:fldCharType="begin"/>
       </w:r>
       <w:r>
         <w:rPr>
@@ -11101,6 +10882,7 @@
           <w:szCs w:val="24"/>
           <w:lang w:val="de-DE"/>
         </w:rPr>
+        <w:instrText xml:space="preserve"> REF _Ref37886638 \r \h  \* MERGEFORMAT </w:instrText>
       </w:r>
       <w:r>
         <w:rPr>
@@ -11108,7 +10890,6 @@
           <w:szCs w:val="24"/>
           <w:lang w:val="de-DE"/>
         </w:rPr>
-        <w:instrText xml:space="preserve"> \* MERGEFORMAT </w:instrText>
       </w:r>
       <w:r>
         <w:rPr>
@@ -11568,25 +11349,7 @@
           <w:szCs w:val="24"/>
           <w:lang w:val="de-DE"/>
         </w:rPr>
-        <w:t xml:space="preserve"> und GitHub #23. Die empfohlene Arbeitsweise für die Markierung von „rückläufigen Neuronen“ ist in </w:t>
-      </w:r>
-      <w:proofErr w:type="spellStart"/>
-      <w:r>
-        <w:rPr>
-          <w:sz w:val="24"/>
-          <w:szCs w:val="24"/>
-          <w:lang w:val="de-DE"/>
-        </w:rPr>
-        <w:t>Github</w:t>
-      </w:r>
-      <w:proofErr w:type="spellEnd"/>
-      <w:r>
-        <w:rPr>
-          <w:sz w:val="24"/>
-          <w:szCs w:val="24"/>
-          <w:lang w:val="de-DE"/>
-        </w:rPr>
-        <w:t xml:space="preserve"> #23 beschrieben.</w:t>
+        <w:t xml:space="preserve"> und GitHub #23. Die empfohlene Arbeitsweise für die Markierung von „rückläufigen Neuronen“ ist in Github #23 beschrieben.</w:t>
       </w:r>
     </w:p>
     <w:p>
@@ -11729,25 +11492,23 @@
           <w:szCs w:val="24"/>
           <w:lang w:val="de-DE"/>
         </w:rPr>
-        <w:t xml:space="preserve">GitHub </w:t>
-      </w:r>
-      <w:proofErr w:type="spellStart"/>
+        <w:t xml:space="preserve">GitHub Issue #17 „Center model“ wurde implementiert, siehe Kapitel </w:t>
+      </w:r>
       <w:r>
         <w:rPr>
           <w:sz w:val="24"/>
           <w:szCs w:val="24"/>
           <w:lang w:val="de-DE"/>
         </w:rPr>
-        <w:t>Issue</w:t>
-      </w:r>
-      <w:proofErr w:type="spellEnd"/>
+        <w:fldChar w:fldCharType="begin"/>
+      </w:r>
       <w:r>
         <w:rPr>
           <w:sz w:val="24"/>
           <w:szCs w:val="24"/>
           <w:lang w:val="de-DE"/>
         </w:rPr>
-        <w:t xml:space="preserve"> #17 „Center model“ wurde implementiert, siehe Kapitel </w:t>
+        <w:instrText xml:space="preserve"> REF _Ref35699660 \r \h </w:instrText>
       </w:r>
       <w:r>
         <w:rPr>
@@ -11755,7 +11516,7 @@
           <w:szCs w:val="24"/>
           <w:lang w:val="de-DE"/>
         </w:rPr>
-        <w:fldChar w:fldCharType="begin"/>
+        <w:instrText xml:space="preserve"> \* MERGEFORMAT </w:instrText>
       </w:r>
       <w:r>
         <w:rPr>
@@ -11763,7 +11524,6 @@
           <w:szCs w:val="24"/>
           <w:lang w:val="de-DE"/>
         </w:rPr>
-        <w:instrText xml:space="preserve"> REF _Ref35699660 \r \h </w:instrText>
       </w:r>
       <w:r>
         <w:rPr>
@@ -11771,7 +11531,7 @@
           <w:szCs w:val="24"/>
           <w:lang w:val="de-DE"/>
         </w:rPr>
-        <w:instrText xml:space="preserve"> \* MERGEFORMAT </w:instrText>
+        <w:fldChar w:fldCharType="separate"/>
       </w:r>
       <w:r>
         <w:rPr>
@@ -11779,6 +11539,7 @@
           <w:szCs w:val="24"/>
           <w:lang w:val="de-DE"/>
         </w:rPr>
+        <w:t>4.1.2</w:t>
       </w:r>
       <w:r>
         <w:rPr>
@@ -11786,7 +11547,7 @@
           <w:szCs w:val="24"/>
           <w:lang w:val="de-DE"/>
         </w:rPr>
-        <w:fldChar w:fldCharType="separate"/>
+        <w:fldChar w:fldCharType="end"/>
       </w:r>
       <w:r>
         <w:rPr>
@@ -11794,41 +11555,7 @@
           <w:szCs w:val="24"/>
           <w:lang w:val="de-DE"/>
         </w:rPr>
-        <w:t>4.1.2</w:t>
-      </w:r>
-      <w:r>
-        <w:rPr>
-          <w:sz w:val="24"/>
-          <w:szCs w:val="24"/>
-          <w:lang w:val="de-DE"/>
-        </w:rPr>
-        <w:fldChar w:fldCharType="end"/>
-      </w:r>
-      <w:r>
-        <w:rPr>
-          <w:sz w:val="24"/>
-          <w:szCs w:val="24"/>
-          <w:lang w:val="de-DE"/>
-        </w:rPr>
-        <w:t xml:space="preserve">. Ich habe den Verdacht, dass beim automatischen Öffnen des zuletzt gespeicherten Modells (siehe </w:t>
-      </w:r>
-      <w:proofErr w:type="spellStart"/>
-      <w:r>
-        <w:rPr>
-          <w:sz w:val="24"/>
-          <w:szCs w:val="24"/>
-          <w:lang w:val="de-DE"/>
-        </w:rPr>
-        <w:t>Issue</w:t>
-      </w:r>
-      <w:proofErr w:type="spellEnd"/>
-      <w:r>
-        <w:rPr>
-          <w:sz w:val="24"/>
-          <w:szCs w:val="24"/>
-          <w:lang w:val="de-DE"/>
-        </w:rPr>
-        <w:t xml:space="preserve"> #2), dieses nicht sichtbar ist, weil es aus irgendeinem Grund außerhalb des Fensters landet. Falls diese Vermutung zutrifft, kann das Modell mit dieser Funktion wieder sichtbar gemacht werden. Auch unabhängig von dieser Fehleranalyse kann die Funktion nützlich sein, wenn man versehentlich das Modell ins „Nirwana“ verschoben hat und Mühe hat, sie wieder zu finden.</w:t>
+        <w:t>. Ich habe den Verdacht, dass beim automatischen Öffnen des zuletzt gespeicherten Modells (siehe Issue #2), dieses nicht sichtbar ist, weil es aus irgendeinem Grund außerhalb des Fensters landet. Falls diese Vermutung zutrifft, kann das Modell mit dieser Funktion wieder sichtbar gemacht werden. Auch unabhängig von dieser Fehleranalyse kann die Funktion nützlich sein, wenn man versehentlich das Modell ins „Nirwana“ verschoben hat und Mühe hat, sie wieder zu finden.</w:t>
       </w:r>
     </w:p>
     <w:p>
@@ -11860,25 +11587,7 @@
           <w:szCs w:val="24"/>
           <w:lang w:val="de-DE"/>
         </w:rPr>
-        <w:t xml:space="preserve">Um dem Problem mit </w:t>
-      </w:r>
-      <w:proofErr w:type="spellStart"/>
-      <w:r>
-        <w:rPr>
-          <w:sz w:val="24"/>
-          <w:szCs w:val="24"/>
-          <w:lang w:val="de-DE"/>
-        </w:rPr>
-        <w:t>Issue</w:t>
-      </w:r>
-      <w:proofErr w:type="spellEnd"/>
-      <w:r>
-        <w:rPr>
-          <w:sz w:val="24"/>
-          <w:szCs w:val="24"/>
-          <w:lang w:val="de-DE"/>
-        </w:rPr>
-        <w:t xml:space="preserve"> #2 „Zuletzt gespeichertes Modell automatisch öffnen“ auf den Grund zu gehen wurden weitere Fehlerabfragen eingebaut. Es kann beim Starten des Programms ein Meldungsfenster erscheinen. Gegebenenfalls bitte mir melden.</w:t>
+        <w:t>Um dem Problem mit Issue #2 „Zuletzt gespeichertes Modell automatisch öffnen“ auf den Grund zu gehen wurden weitere Fehlerabfragen eingebaut. Es kann beim Starten des Programms ein Meldungsfenster erscheinen. Gegebenenfalls bitte mir melden.</w:t>
       </w:r>
     </w:p>
     <w:p>
@@ -11910,25 +11619,7 @@
           <w:szCs w:val="24"/>
           <w:lang w:val="de-DE"/>
         </w:rPr>
-        <w:t xml:space="preserve">Bei jeder Änderung der Pulsfrequenz eines Inputneurons wird das gesamte Modell zurückgesetzt, d.h. die Spannungspegel aller Neuronen und Dendriten werden auf 0 gesetzt. Damit starten das Modell immer mit reproduzierbaren Ausgangsbedingungen. Siehe </w:t>
-      </w:r>
-      <w:proofErr w:type="spellStart"/>
-      <w:r>
-        <w:rPr>
-          <w:sz w:val="24"/>
-          <w:szCs w:val="24"/>
-          <w:lang w:val="de-DE"/>
-        </w:rPr>
-        <w:t>Issue</w:t>
-      </w:r>
-      <w:proofErr w:type="spellEnd"/>
-      <w:r>
-        <w:rPr>
-          <w:sz w:val="24"/>
-          <w:szCs w:val="24"/>
-          <w:lang w:val="de-DE"/>
-        </w:rPr>
-        <w:t xml:space="preserve"> #14 „Andocken von Bereichen (kohärent oder different) - Eigenfrequenz“</w:t>
+        <w:t>Bei jeder Änderung der Pulsfrequenz eines Inputneurons wird das gesamte Modell zurückgesetzt, d.h. die Spannungspegel aller Neuronen und Dendriten werden auf 0 gesetzt. Damit starten das Modell immer mit reproduzierbaren Ausgangsbedingungen. Siehe Issue #14 „Andocken von Bereichen (kohärent oder different) - Eigenfrequenz“</w:t>
       </w:r>
       <w:r>
         <w:rPr>
@@ -11979,25 +11670,7 @@
           <w:szCs w:val="24"/>
           <w:lang w:val="de-DE"/>
         </w:rPr>
-        <w:t xml:space="preserve">GitHub </w:t>
-      </w:r>
-      <w:proofErr w:type="spellStart"/>
-      <w:r>
-        <w:rPr>
-          <w:sz w:val="24"/>
-          <w:szCs w:val="24"/>
-          <w:lang w:val="de-DE"/>
-        </w:rPr>
-        <w:t>Issue</w:t>
-      </w:r>
-      <w:proofErr w:type="spellEnd"/>
-      <w:r>
-        <w:rPr>
-          <w:sz w:val="24"/>
-          <w:szCs w:val="24"/>
-          <w:lang w:val="de-DE"/>
-        </w:rPr>
-        <w:t xml:space="preserve"> #5: Ab dieser Version wird keine readme.txt-Datei mehr mit ausgeliefert, sondern alle Neuerungen werden in der Dokumentation (diese Word-Datei) beschrieben. </w:t>
+        <w:t xml:space="preserve">GitHub Issue #5: Ab dieser Version wird keine readme.txt-Datei mehr mit ausgeliefert, sondern alle Neuerungen werden in der Dokumentation (diese Word-Datei) beschrieben. </w:t>
       </w:r>
       <w:r>
         <w:rPr>
@@ -12027,25 +11700,7 @@
           <w:szCs w:val="24"/>
           <w:lang w:val="de-DE"/>
         </w:rPr>
-        <w:t xml:space="preserve">GitHub </w:t>
-      </w:r>
-      <w:proofErr w:type="spellStart"/>
-      <w:r>
-        <w:rPr>
-          <w:sz w:val="24"/>
-          <w:szCs w:val="24"/>
-          <w:lang w:val="de-DE"/>
-        </w:rPr>
-        <w:t>Issue</w:t>
-      </w:r>
-      <w:proofErr w:type="spellEnd"/>
-      <w:r>
-        <w:rPr>
-          <w:sz w:val="24"/>
-          <w:szCs w:val="24"/>
-          <w:lang w:val="de-DE"/>
-        </w:rPr>
-        <w:t xml:space="preserve"> #15: Die Pulsrate von Input-Neuronen kann jetzt sehr einfach und in kleinen Schritten verändert werden, indem man den Maus-Cursor über das Input-Neuron bringt und die +/- Tasten der Tastatur betätigt. Siehe Kapitel </w:t>
+        <w:t xml:space="preserve">GitHub Issue #15: Die Pulsrate von Input-Neuronen kann jetzt sehr einfach und in kleinen Schritten verändert werden, indem man den Maus-Cursor über das Input-Neuron bringt und die +/- Tasten der Tastatur betätigt. Siehe Kapitel </w:t>
       </w:r>
       <w:r>
         <w:rPr>
@@ -12130,25 +11785,7 @@
           <w:szCs w:val="24"/>
           <w:lang w:val="de-DE"/>
         </w:rPr>
-        <w:t xml:space="preserve">GitHub </w:t>
-      </w:r>
-      <w:proofErr w:type="spellStart"/>
-      <w:r>
-        <w:rPr>
-          <w:sz w:val="24"/>
-          <w:szCs w:val="24"/>
-          <w:lang w:val="de-DE"/>
-        </w:rPr>
-        <w:t>Issue</w:t>
-      </w:r>
-      <w:proofErr w:type="spellEnd"/>
-      <w:r>
-        <w:rPr>
-          <w:sz w:val="24"/>
-          <w:szCs w:val="24"/>
-          <w:lang w:val="de-DE"/>
-        </w:rPr>
-        <w:t xml:space="preserve"> #1: Eine neue Funktion wurde implementiert, die das Modell nach (unbeabsichtigten Schleifen) durchsucht. Siehe Kapitel </w:t>
+        <w:t xml:space="preserve">GitHub Issue #1: Eine neue Funktion wurde implementiert, die das Modell nach (unbeabsichtigten Schleifen) durchsucht. Siehe Kapitel </w:t>
       </w:r>
       <w:r>
         <w:rPr>
@@ -16080,7 +15717,7 @@
 </file>
 
 <file path=customXml/itemProps1.xml><?xml version="1.0" encoding="utf-8"?>
-<ds:datastoreItem xmlns:ds="http://schemas.openxmlformats.org/officeDocument/2006/customXml" ds:itemID="{CA2EDB15-DCDC-4A94-95DB-DA2E8D1FEA09}">
+<ds:datastoreItem xmlns:ds="http://schemas.openxmlformats.org/officeDocument/2006/customXml" ds:itemID="{7CE28B3E-8AAA-4474-95F1-CC8E309D4692}">
   <ds:schemaRefs>
     <ds:schemaRef ds:uri="http://schemas.openxmlformats.org/officeDocument/2006/bibliography"/>
   </ds:schemaRefs>

</xml_diff>

<commit_message>
Trigger sound functions, more Info in performance window. Running.
</commit_message>
<xml_diff>
--- a/NNet/NNetSimu-Userdocu.docx
+++ b/NNet/NNetSimu-Userdocu.docx
@@ -118,21 +118,23 @@
           <w:lang w:val="de-DE"/>
         </w:rPr>
       </w:pPr>
+      <w:proofErr w:type="gramStart"/>
       <w:r>
         <w:rPr>
           <w:sz w:val="36"/>
           <w:szCs w:val="36"/>
           <w:lang w:val="de-DE"/>
         </w:rPr>
-        <w:t xml:space="preserve">Stand </w:t>
-      </w:r>
+        <w:t>Stand</w:t>
+      </w:r>
+      <w:proofErr w:type="gramEnd"/>
       <w:r>
         <w:rPr>
           <w:sz w:val="36"/>
           <w:szCs w:val="36"/>
           <w:lang w:val="de-DE"/>
         </w:rPr>
-        <w:t>2</w:t>
+        <w:t xml:space="preserve"> </w:t>
       </w:r>
       <w:r>
         <w:rPr>
@@ -140,7 +142,7 @@
           <w:szCs w:val="36"/>
           <w:lang w:val="de-DE"/>
         </w:rPr>
-        <w:t>2</w:t>
+        <w:t>xx</w:t>
       </w:r>
       <w:r>
         <w:rPr>
@@ -217,7 +219,6 @@
           <w:bCs/>
           <w:sz w:val="24"/>
           <w:szCs w:val="24"/>
-          <w:lang w:val="de-DE"/>
         </w:rPr>
       </w:pPr>
       <w:r>
@@ -226,138 +227,35 @@
           <w:bCs/>
           <w:sz w:val="24"/>
           <w:szCs w:val="24"/>
-          <w:lang w:val="de-DE"/>
-        </w:rPr>
-        <w:t>Neue Funktion</w:t>
-      </w:r>
+        </w:rPr>
+        <w:t xml:space="preserve">Neue </w:t>
+      </w:r>
+      <w:proofErr w:type="spellStart"/>
       <w:r>
         <w:rPr>
           <w:b/>
           <w:bCs/>
           <w:sz w:val="24"/>
           <w:szCs w:val="24"/>
-          <w:lang w:val="de-DE"/>
-        </w:rPr>
-        <w:t>:</w:t>
-      </w:r>
+        </w:rPr>
+        <w:t>Funktion</w:t>
+      </w:r>
+      <w:proofErr w:type="spellEnd"/>
       <w:r>
         <w:rPr>
           <w:b/>
           <w:bCs/>
           <w:sz w:val="24"/>
           <w:szCs w:val="24"/>
-          <w:lang w:val="de-DE"/>
-        </w:rPr>
-        <w:t xml:space="preserve"> Alle </w:t>
+        </w:rPr>
+        <w:t xml:space="preserve">: </w:t>
       </w:r>
       <w:r>
         <w:rPr>
           <w:b/>
           <w:bCs/>
-          <w:sz w:val="24"/>
-          <w:szCs w:val="24"/>
-          <w:lang w:val="de-DE"/>
-        </w:rPr>
-        <w:t>selektierten</w:t>
-      </w:r>
-      <w:r>
-        <w:rPr>
-          <w:b/>
-          <w:bCs/>
-          <w:sz w:val="24"/>
-          <w:szCs w:val="24"/>
-          <w:lang w:val="de-DE"/>
-        </w:rPr>
-        <w:t xml:space="preserve"> Objekte </w:t>
-      </w:r>
-      <w:r>
-        <w:rPr>
-          <w:b/>
-          <w:bCs/>
-          <w:sz w:val="24"/>
-          <w:szCs w:val="24"/>
-          <w:lang w:val="de-DE"/>
-        </w:rPr>
-        <w:t>löschen</w:t>
-      </w:r>
-      <w:r>
-        <w:rPr>
-          <w:b/>
-          <w:bCs/>
-          <w:sz w:val="24"/>
-          <w:szCs w:val="24"/>
-          <w:lang w:val="de-DE"/>
-        </w:rPr>
-        <w:t>, s</w:t>
-      </w:r>
-      <w:r>
-        <w:rPr>
-          <w:b/>
-          <w:bCs/>
-          <w:sz w:val="24"/>
-          <w:szCs w:val="24"/>
-          <w:lang w:val="de-DE"/>
-        </w:rPr>
-        <w:t xml:space="preserve">iehe </w:t>
-      </w:r>
-      <w:r>
-        <w:rPr>
-          <w:b/>
-          <w:bCs/>
-          <w:sz w:val="24"/>
-          <w:szCs w:val="24"/>
-          <w:lang w:val="de-DE"/>
-        </w:rPr>
-        <w:fldChar w:fldCharType="begin"/>
-      </w:r>
-      <w:r>
-        <w:rPr>
-          <w:b/>
-          <w:bCs/>
-          <w:sz w:val="24"/>
-          <w:szCs w:val="24"/>
-          <w:lang w:val="de-DE"/>
-        </w:rPr>
-        <w:instrText xml:space="preserve"> REF _Ref38196673 \r \h </w:instrText>
-      </w:r>
-      <w:r>
-        <w:rPr>
-          <w:b/>
-          <w:bCs/>
-          <w:sz w:val="24"/>
-          <w:szCs w:val="24"/>
-          <w:lang w:val="de-DE"/>
-        </w:rPr>
-      </w:r>
-      <w:r>
-        <w:rPr>
-          <w:b/>
-          <w:bCs/>
-          <w:sz w:val="24"/>
-          <w:szCs w:val="24"/>
-          <w:lang w:val="de-DE"/>
-        </w:rPr>
-        <w:fldChar w:fldCharType="separate"/>
-      </w:r>
-      <w:r>
-        <w:rPr>
-          <w:b/>
-          <w:bCs/>
-          <w:sz w:val="24"/>
-          <w:szCs w:val="24"/>
-          <w:lang w:val="de-DE"/>
-        </w:rPr>
-        <w:t>4.7.2</w:t>
-      </w:r>
-      <w:r>
-        <w:rPr>
-          <w:b/>
-          <w:bCs/>
-          <w:sz w:val="24"/>
-          <w:szCs w:val="24"/>
-          <w:lang w:val="de-DE"/>
-        </w:rPr>
-        <w:fldChar w:fldCharType="end"/>
+        </w:rPr>
+        <w:t>Select all neurons with trigger sound</w:t>
       </w:r>
     </w:p>
     <w:p>
@@ -374,7 +272,6 @@
           <w:bCs/>
           <w:sz w:val="24"/>
           <w:szCs w:val="24"/>
-          <w:lang w:val="de-DE"/>
         </w:rPr>
       </w:pPr>
       <w:r>
@@ -383,29 +280,28 @@
           <w:bCs/>
           <w:sz w:val="24"/>
           <w:szCs w:val="24"/>
-          <w:lang w:val="de-DE"/>
-        </w:rPr>
-        <w:t xml:space="preserve">Neue Funktion: Alle selektierten Objekte kopieren, siehe </w:t>
-      </w:r>
+        </w:rPr>
+        <w:t xml:space="preserve">Neue </w:t>
+      </w:r>
+      <w:proofErr w:type="spellStart"/>
       <w:r>
         <w:rPr>
           <w:b/>
           <w:bCs/>
           <w:sz w:val="24"/>
           <w:szCs w:val="24"/>
-          <w:lang w:val="de-DE"/>
-        </w:rPr>
-        <w:fldChar w:fldCharType="begin"/>
-      </w:r>
+        </w:rPr>
+        <w:t>Funktion</w:t>
+      </w:r>
+      <w:proofErr w:type="spellEnd"/>
       <w:r>
         <w:rPr>
           <w:b/>
           <w:bCs/>
           <w:sz w:val="24"/>
           <w:szCs w:val="24"/>
-          <w:lang w:val="de-DE"/>
-        </w:rPr>
-        <w:instrText xml:space="preserve"> REF _Ref38196673 \r \h </w:instrText>
+        </w:rPr>
+        <w:t xml:space="preserve">: Remove trigger </w:t>
       </w:r>
       <w:r>
         <w:rPr>
@@ -413,8 +309,8 @@
           <w:bCs/>
           <w:sz w:val="24"/>
           <w:szCs w:val="24"/>
-          <w:lang w:val="de-DE"/>
-        </w:rPr>
+        </w:rPr>
+        <w:t xml:space="preserve">all/selected trigger </w:t>
       </w:r>
       <w:r>
         <w:rPr>
@@ -422,9 +318,8 @@
           <w:bCs/>
           <w:sz w:val="24"/>
           <w:szCs w:val="24"/>
-          <w:lang w:val="de-DE"/>
-        </w:rPr>
-        <w:fldChar w:fldCharType="separate"/>
+        </w:rPr>
+        <w:t>s</w:t>
       </w:r>
       <w:r>
         <w:rPr>
@@ -432,31 +327,124 @@
           <w:bCs/>
           <w:sz w:val="24"/>
           <w:szCs w:val="24"/>
-          <w:lang w:val="de-DE"/>
-        </w:rPr>
-        <w:t>4.7.2</w:t>
-      </w:r>
-      <w:r>
+        </w:rPr>
+        <w:t xml:space="preserve">ounds </w:t>
+      </w:r>
+    </w:p>
+    <w:p>
+      <w:pPr>
+        <w:pStyle w:val="Listenabsatz"/>
+        <w:numPr>
+          <w:ilvl w:val="0"/>
+          <w:numId w:val="28"/>
+        </w:numPr>
+        <w:ind w:left="714" w:hanging="357"/>
+        <w:contextualSpacing w:val="0"/>
         <w:rPr>
           <w:b/>
           <w:bCs/>
           <w:sz w:val="24"/>
           <w:szCs w:val="24"/>
-          <w:lang w:val="de-DE"/>
-        </w:rPr>
-        <w:fldChar w:fldCharType="end"/>
-      </w:r>
-    </w:p>
-    <w:p>
-      <w:pPr>
+        </w:rPr>
+      </w:pPr>
+      <w:proofErr w:type="spellStart"/>
+      <w:r>
         <w:rPr>
           <w:b/>
           <w:bCs/>
           <w:sz w:val="24"/>
           <w:szCs w:val="24"/>
-          <w:lang w:val="de-DE"/>
-        </w:rPr>
-      </w:pPr>
+        </w:rPr>
+        <w:t>Einige</w:t>
+      </w:r>
+      <w:proofErr w:type="spellEnd"/>
+      <w:r>
+        <w:rPr>
+          <w:b/>
+          <w:bCs/>
+          <w:sz w:val="24"/>
+          <w:szCs w:val="24"/>
+        </w:rPr>
+        <w:t xml:space="preserve"> </w:t>
+      </w:r>
+      <w:proofErr w:type="spellStart"/>
+      <w:r>
+        <w:rPr>
+          <w:b/>
+          <w:bCs/>
+          <w:sz w:val="24"/>
+          <w:szCs w:val="24"/>
+        </w:rPr>
+        <w:t>k</w:t>
+      </w:r>
+      <w:r>
+        <w:rPr>
+          <w:b/>
+          <w:bCs/>
+          <w:sz w:val="24"/>
+          <w:szCs w:val="24"/>
+        </w:rPr>
+        <w:t>leinere</w:t>
+      </w:r>
+      <w:proofErr w:type="spellEnd"/>
+      <w:r>
+        <w:rPr>
+          <w:b/>
+          <w:bCs/>
+          <w:sz w:val="24"/>
+          <w:szCs w:val="24"/>
+        </w:rPr>
+        <w:t xml:space="preserve"> </w:t>
+      </w:r>
+      <w:proofErr w:type="spellStart"/>
+      <w:r>
+        <w:rPr>
+          <w:b/>
+          <w:bCs/>
+          <w:sz w:val="24"/>
+          <w:szCs w:val="24"/>
+        </w:rPr>
+        <w:t>Optimierungen</w:t>
+      </w:r>
+      <w:proofErr w:type="spellEnd"/>
+    </w:p>
+    <w:p>
+      <w:pPr>
+        <w:pStyle w:val="Listenabsatz"/>
+        <w:numPr>
+          <w:ilvl w:val="0"/>
+          <w:numId w:val="28"/>
+        </w:numPr>
+        <w:ind w:left="714" w:hanging="357"/>
+        <w:contextualSpacing w:val="0"/>
+        <w:rPr>
+          <w:b/>
+          <w:bCs/>
+          <w:sz w:val="24"/>
+          <w:szCs w:val="24"/>
+          <w:lang w:val="de-DE"/>
+        </w:rPr>
+      </w:pPr>
+      <w:r>
+        <w:rPr>
+          <w:b/>
+          <w:bCs/>
+          <w:sz w:val="24"/>
+          <w:szCs w:val="24"/>
+          <w:lang w:val="de-DE"/>
+        </w:rPr>
+        <w:t>Zusätzliche Information im Performance-W</w:t>
+      </w:r>
+      <w:r>
+        <w:rPr>
+          <w:b/>
+          <w:bCs/>
+          <w:sz w:val="24"/>
+          <w:szCs w:val="24"/>
+          <w:lang w:val="de-DE"/>
+        </w:rPr>
+        <w:t>indow</w:t>
+      </w:r>
       <w:r>
         <w:rPr>
           <w:b/>
@@ -684,13 +672,18 @@
         <w:t xml:space="preserve"> des</w:t>
       </w:r>
       <w:r>
-        <w:t xml:space="preserve"> Modell</w:t>
+        <w:t xml:space="preserve"> </w:t>
+      </w:r>
+      <w:proofErr w:type="spellStart"/>
+      <w:r>
+        <w:t>Modell</w:t>
       </w:r>
       <w:bookmarkEnd w:id="0"/>
       <w:r>
         <w:t>s</w:t>
       </w:r>
       <w:bookmarkEnd w:id="1"/>
+      <w:proofErr w:type="spellEnd"/>
     </w:p>
     <w:p>
       <w:pPr>
@@ -1536,7 +1529,21 @@
         <w:rPr>
           <w:lang w:val="de-DE"/>
         </w:rPr>
-        <w:t>Der aktuelle Zustand eines Input-Neurons wird durch die Farbe des Inneren visualisiert, die sich mit ansteigendem elektrischen Potential von Schwarz zu einem heller</w:t>
+        <w:t xml:space="preserve">Der aktuelle Zustand eines Input-Neurons wird durch die Farbe des Inneren visualisiert, die sich </w:t>
+      </w:r>
+      <w:proofErr w:type="gramStart"/>
+      <w:r>
+        <w:rPr>
+          <w:lang w:val="de-DE"/>
+        </w:rPr>
+        <w:t>mit ansteigendem elektrischen Potential</w:t>
+      </w:r>
+      <w:proofErr w:type="gramEnd"/>
+      <w:r>
+        <w:rPr>
+          <w:lang w:val="de-DE"/>
+        </w:rPr>
+        <w:t xml:space="preserve"> von Schwarz zu einem heller</w:t>
       </w:r>
       <w:r>
         <w:rPr>
@@ -2807,23 +2814,35 @@
       </w:pPr>
       <w:bookmarkStart w:id="11" w:name="_Ref26969928"/>
       <w:bookmarkStart w:id="12" w:name="_Toc35466073"/>
-      <w:r>
-        <w:t xml:space="preserve">Aspekte des </w:t>
-      </w:r>
+      <w:proofErr w:type="spellStart"/>
+      <w:r>
+        <w:t>Aspekte</w:t>
+      </w:r>
+      <w:proofErr w:type="spellEnd"/>
+      <w:r>
+        <w:t xml:space="preserve"> des </w:t>
+      </w:r>
+      <w:proofErr w:type="spellStart"/>
       <w:r>
         <w:t>dynamische</w:t>
       </w:r>
       <w:r>
         <w:t>n</w:t>
       </w:r>
-      <w:r>
-        <w:t xml:space="preserve"> Modell</w:t>
+      <w:proofErr w:type="spellEnd"/>
+      <w:r>
+        <w:t xml:space="preserve"> </w:t>
+      </w:r>
+      <w:proofErr w:type="spellStart"/>
+      <w:r>
+        <w:t>Modell</w:t>
       </w:r>
       <w:bookmarkEnd w:id="11"/>
       <w:r>
         <w:t>s</w:t>
       </w:r>
       <w:bookmarkEnd w:id="12"/>
+      <w:proofErr w:type="spellEnd"/>
     </w:p>
     <w:p>
       <w:pPr>
@@ -3797,7 +3816,21 @@
         <w:rPr>
           <w:lang w:val="de-DE"/>
         </w:rPr>
-        <w:t>Time resolution:</w:t>
+        <w:t xml:space="preserve">Time </w:t>
+      </w:r>
+      <w:proofErr w:type="spellStart"/>
+      <w:r>
+        <w:rPr>
+          <w:lang w:val="de-DE"/>
+        </w:rPr>
+        <w:t>resolution</w:t>
+      </w:r>
+      <w:proofErr w:type="spellEnd"/>
+      <w:r>
+        <w:rPr>
+          <w:lang w:val="de-DE"/>
+        </w:rPr>
+        <w:t>:</w:t>
       </w:r>
       <w:r>
         <w:rPr>
@@ -4053,7 +4086,21 @@
         <w:rPr>
           <w:lang w:val="de-DE"/>
         </w:rPr>
-        <w:t xml:space="preserve">) und der zeitlichen Auflösung  (Time resolution) </w:t>
+        <w:t xml:space="preserve">) und der zeitlichen Auflösung  (Time </w:t>
+      </w:r>
+      <w:proofErr w:type="spellStart"/>
+      <w:r>
+        <w:rPr>
+          <w:lang w:val="de-DE"/>
+        </w:rPr>
+        <w:t>resolution</w:t>
+      </w:r>
+      <w:proofErr w:type="spellEnd"/>
+      <w:r>
+        <w:rPr>
+          <w:lang w:val="de-DE"/>
+        </w:rPr>
+        <w:t xml:space="preserve">) </w:t>
       </w:r>
       <w:r>
         <w:rPr>
@@ -4716,8 +4763,16 @@
         <w:rPr>
           <w:lang w:val="de-DE"/>
         </w:rPr>
-        <w:t>, sowie TriggerSounds</w:t>
-      </w:r>
+        <w:t xml:space="preserve">, sowie </w:t>
+      </w:r>
+      <w:proofErr w:type="spellStart"/>
+      <w:r>
+        <w:rPr>
+          <w:lang w:val="de-DE"/>
+        </w:rPr>
+        <w:t>TriggerSounds</w:t>
+      </w:r>
+      <w:proofErr w:type="spellEnd"/>
     </w:p>
     <w:p>
       <w:pPr>
@@ -4730,11 +4785,19 @@
           <w:lang w:val="de-DE"/>
         </w:rPr>
       </w:pPr>
-      <w:r>
-        <w:rPr>
-          <w:lang w:val="de-DE"/>
-        </w:rPr>
-        <w:t>AutoOpen: Wenn diese Option aktiv ist, wird das zuletzt bearbeitete Modell sowie die Zoomstufe und die Position auf der Arbeitsfläche abgespeichert und beim nächsten Programmstart automatisch wiederhergestellt. Wenn die Option deaktiviert ist, startet das Programm mit einem Minimalmodell bestehend aus zwei Neuronen.</w:t>
+      <w:proofErr w:type="spellStart"/>
+      <w:r>
+        <w:rPr>
+          <w:lang w:val="de-DE"/>
+        </w:rPr>
+        <w:t>AutoOpen</w:t>
+      </w:r>
+      <w:proofErr w:type="spellEnd"/>
+      <w:r>
+        <w:rPr>
+          <w:lang w:val="de-DE"/>
+        </w:rPr>
+        <w:t>: Wenn diese Option aktiv ist, wird das zuletzt bearbeitete Modell sowie die Zoomstufe und die Position auf der Arbeitsfläche abgespeichert und beim nächsten Programmstart automatisch wiederhergestellt. Wenn die Option deaktiviert ist, startet das Programm mit einem Minimalmodell bestehend aus zwei Neuronen.</w:t>
       </w:r>
     </w:p>
     <w:p>
@@ -4744,7 +4807,15 @@
       <w:bookmarkStart w:id="19" w:name="_Ref35468598"/>
       <w:bookmarkStart w:id="20" w:name="_Ref37610589"/>
       <w:r>
-        <w:t xml:space="preserve">„Action“ - </w:t>
+        <w:t>„</w:t>
+      </w:r>
+      <w:proofErr w:type="gramStart"/>
+      <w:r>
+        <w:t>Action“ -</w:t>
+      </w:r>
+      <w:proofErr w:type="gramEnd"/>
+      <w:r>
+        <w:t xml:space="preserve"> </w:t>
       </w:r>
       <w:r>
         <w:t>„Analyze“</w:t>
@@ -5272,7 +5343,15 @@
       <w:bookmarkStart w:id="23" w:name="_Toc35466079"/>
       <w:bookmarkStart w:id="24" w:name="_Ref35634997"/>
       <w:r>
-        <w:t xml:space="preserve">„Action“ - </w:t>
+        <w:t>„</w:t>
+      </w:r>
+      <w:proofErr w:type="gramStart"/>
+      <w:r>
+        <w:t>Action“ -</w:t>
+      </w:r>
+      <w:proofErr w:type="gramEnd"/>
+      <w:r>
+        <w:t xml:space="preserve"> </w:t>
       </w:r>
       <w:r>
         <w:t>„Analyze“</w:t>
@@ -5353,8 +5432,9 @@
           <w:shd w:val="clear" w:color="auto" w:fill="FFFFFF"/>
           <w:lang w:val="de-DE"/>
         </w:rPr>
-        <w:t>, bei denen z.B. zwei Abschnitte in eine Knickstelle einmünden, aber keine herausführt, oder umgekehrt. Derartige Unsauberkeiten haben zwar keinen Einfluss auf das Verhalten des Modells, da in ihnen niemals Impulse fließen können, sie verursachen aber unnötigen Rechenaufwand und machen das Modell unübersichtlich. Die Funktion sucht nach solchen entarteten Dendriten-Teilstücken und hebt sie genauso wie „Find loops“ optisch hervor</w:t>
-      </w:r>
+        <w:t xml:space="preserve">, bei denen z.B. zwei Abschnitte in eine Knickstelle einmünden, aber keine herausführt, oder umgekehrt. Derartige Unsauberkeiten haben zwar keinen Einfluss auf das Verhalten des Modells, da in ihnen niemals Impulse fließen können, sie verursachen aber unnötigen Rechenaufwand und machen das Modell unübersichtlich. Die Funktion sucht nach solchen entarteten Dendriten-Teilstücken und hebt sie genauso wie „Find </w:t>
+      </w:r>
+      <w:proofErr w:type="spellStart"/>
       <w:r>
         <w:rPr>
           <w:rFonts w:ascii="Segoe UI" w:hAnsi="Segoe UI" w:cs="Segoe UI"/>
@@ -5364,8 +5444,9 @@
           <w:shd w:val="clear" w:color="auto" w:fill="FFFFFF"/>
           <w:lang w:val="de-DE"/>
         </w:rPr>
-        <w:t xml:space="preserve">, indem sie selektiert werden. In der Regel wird man diese Teilstücke löschen, was recht einfach in einem Schritt geht, da sie bereit selektiert sind (Kontextmenü „Remove selected objects“). </w:t>
-      </w:r>
+        <w:t>loops</w:t>
+      </w:r>
+      <w:proofErr w:type="spellEnd"/>
       <w:r>
         <w:rPr>
           <w:rFonts w:ascii="Segoe UI" w:hAnsi="Segoe UI" w:cs="Segoe UI"/>
@@ -5375,34 +5456,8 @@
           <w:shd w:val="clear" w:color="auto" w:fill="FFFFFF"/>
           <w:lang w:val="de-DE"/>
         </w:rPr>
-        <w:t>Nach der Bereinigung eines solchen Fehlers sollte die Funktion erneut aufgerufen werden, solange bis keine weitere Anomalie mehr gefunden wurde.</w:t>
-      </w:r>
-    </w:p>
-    <w:p>
-      <w:pPr>
-        <w:pStyle w:val="berschrift3"/>
-        <w:rPr>
-          <w:lang w:val="de-DE"/>
-        </w:rPr>
-      </w:pPr>
-      <w:bookmarkStart w:id="25" w:name="_Ref37455193"/>
-      <w:r>
-        <w:t xml:space="preserve">„Action“ - </w:t>
-      </w:r>
-      <w:r>
-        <w:rPr>
-          <w:lang w:val="de-DE"/>
-        </w:rPr>
-        <w:t>„Center model“</w:t>
-      </w:r>
-      <w:bookmarkEnd w:id="25"/>
-    </w:p>
-    <w:p>
-      <w:pPr>
-        <w:rPr>
-          <w:lang w:val="de-DE"/>
-        </w:rPr>
-      </w:pPr>
+        <w:t>“ optisch hervor</w:t>
+      </w:r>
       <w:r>
         <w:rPr>
           <w:rFonts w:ascii="Segoe UI" w:hAnsi="Segoe UI" w:cs="Segoe UI"/>
@@ -5412,8 +5467,9 @@
           <w:shd w:val="clear" w:color="auto" w:fill="FFFFFF"/>
           <w:lang w:val="de-DE"/>
         </w:rPr>
-        <w:t xml:space="preserve">Wenn das Modell komplett außerhalb des sichtbaren Fensters liegt, was durch versehentliches Verschieben oder durch einen Fehler beim Einlesen gespeicherter Daten auftreten kann, ist es schwer möglich, das Modell wieder aufzufinden. </w:t>
-      </w:r>
+        <w:t xml:space="preserve">, indem sie selektiert werden. In der Regel wird man diese Teilstücke löschen, was recht einfach in einem Schritt geht, da sie bereit selektiert sind (Kontextmenü „Remove </w:t>
+      </w:r>
+      <w:proofErr w:type="spellStart"/>
       <w:r>
         <w:rPr>
           <w:rFonts w:ascii="Segoe UI" w:hAnsi="Segoe UI" w:cs="Segoe UI"/>
@@ -5423,8 +5479,9 @@
           <w:shd w:val="clear" w:color="auto" w:fill="FFFFFF"/>
           <w:lang w:val="de-DE"/>
         </w:rPr>
-        <w:t xml:space="preserve">Die </w:t>
-      </w:r>
+        <w:t>selected</w:t>
+      </w:r>
+      <w:proofErr w:type="spellEnd"/>
       <w:r>
         <w:rPr>
           <w:rFonts w:ascii="Segoe UI" w:hAnsi="Segoe UI" w:cs="Segoe UI"/>
@@ -5434,8 +5491,9 @@
           <w:shd w:val="clear" w:color="auto" w:fill="FFFFFF"/>
           <w:lang w:val="de-DE"/>
         </w:rPr>
-        <w:t>Funktion "</w:t>
-      </w:r>
+        <w:t xml:space="preserve"> </w:t>
+      </w:r>
+      <w:proofErr w:type="spellStart"/>
       <w:r>
         <w:rPr>
           <w:rFonts w:ascii="Segoe UI" w:hAnsi="Segoe UI" w:cs="Segoe UI"/>
@@ -5445,8 +5503,9 @@
           <w:shd w:val="clear" w:color="auto" w:fill="FFFFFF"/>
           <w:lang w:val="de-DE"/>
         </w:rPr>
-        <w:t>Center model</w:t>
-      </w:r>
+        <w:t>objects</w:t>
+      </w:r>
+      <w:proofErr w:type="spellEnd"/>
       <w:r>
         <w:rPr>
           <w:rFonts w:ascii="Segoe UI" w:hAnsi="Segoe UI" w:cs="Segoe UI"/>
@@ -5456,7 +5515,7 @@
           <w:shd w:val="clear" w:color="auto" w:fill="FFFFFF"/>
           <w:lang w:val="de-DE"/>
         </w:rPr>
-        <w:t xml:space="preserve">" </w:t>
+        <w:t xml:space="preserve">“). </w:t>
       </w:r>
       <w:r>
         <w:rPr>
@@ -5467,8 +5526,42 @@
           <w:shd w:val="clear" w:color="auto" w:fill="FFFFFF"/>
           <w:lang w:val="de-DE"/>
         </w:rPr>
-        <w:t>holt</w:t>
-      </w:r>
+        <w:t>Nach der Bereinigung eines solchen Fehlers sollte die Funktion erneut aufgerufen werden, solange bis keine weitere Anomalie mehr gefunden wurde.</w:t>
+      </w:r>
+    </w:p>
+    <w:p>
+      <w:pPr>
+        <w:pStyle w:val="berschrift3"/>
+        <w:rPr>
+          <w:lang w:val="de-DE"/>
+        </w:rPr>
+      </w:pPr>
+      <w:bookmarkStart w:id="25" w:name="_Ref37455193"/>
+      <w:r>
+        <w:t>„</w:t>
+      </w:r>
+      <w:proofErr w:type="gramStart"/>
+      <w:r>
+        <w:t>Action“ -</w:t>
+      </w:r>
+      <w:proofErr w:type="gramEnd"/>
+      <w:r>
+        <w:t xml:space="preserve"> </w:t>
+      </w:r>
+      <w:r>
+        <w:rPr>
+          <w:lang w:val="de-DE"/>
+        </w:rPr>
+        <w:t>„Center model“</w:t>
+      </w:r>
+      <w:bookmarkEnd w:id="25"/>
+    </w:p>
+    <w:p>
+      <w:pPr>
+        <w:rPr>
+          <w:lang w:val="de-DE"/>
+        </w:rPr>
+      </w:pPr>
       <w:r>
         <w:rPr>
           <w:rFonts w:ascii="Segoe UI" w:hAnsi="Segoe UI" w:cs="Segoe UI"/>
@@ -5478,7 +5571,7 @@
           <w:shd w:val="clear" w:color="auto" w:fill="FFFFFF"/>
           <w:lang w:val="de-DE"/>
         </w:rPr>
-        <w:t xml:space="preserve"> das Modell in die Mitte des Fensters und </w:t>
+        <w:t xml:space="preserve">Wenn das Modell komplett außerhalb des sichtbaren Fensters liegt, was durch versehentliches Verschieben oder durch einen Fehler beim Einlesen gespeicherter Daten auftreten kann, ist es schwer möglich, das Modell wieder aufzufinden. </w:t>
       </w:r>
       <w:r>
         <w:rPr>
@@ -5489,7 +5582,7 @@
           <w:shd w:val="clear" w:color="auto" w:fill="FFFFFF"/>
           <w:lang w:val="de-DE"/>
         </w:rPr>
-        <w:t xml:space="preserve">passt </w:t>
+        <w:t xml:space="preserve">Die </w:t>
       </w:r>
       <w:r>
         <w:rPr>
@@ -5500,7 +5593,97 @@
           <w:shd w:val="clear" w:color="auto" w:fill="FFFFFF"/>
           <w:lang w:val="de-DE"/>
         </w:rPr>
-        <w:t>die Zoomstufe so an dass das Modell komplett und ausreichend groß sichtbar ist.</w:t>
+        <w:t>Funktion "</w:t>
+      </w:r>
+      <w:r>
+        <w:rPr>
+          <w:rFonts w:ascii="Segoe UI" w:hAnsi="Segoe UI" w:cs="Segoe UI"/>
+          <w:color w:val="24292E"/>
+          <w:sz w:val="21"/>
+          <w:szCs w:val="21"/>
+          <w:shd w:val="clear" w:color="auto" w:fill="FFFFFF"/>
+          <w:lang w:val="de-DE"/>
+        </w:rPr>
+        <w:t>Center model</w:t>
+      </w:r>
+      <w:r>
+        <w:rPr>
+          <w:rFonts w:ascii="Segoe UI" w:hAnsi="Segoe UI" w:cs="Segoe UI"/>
+          <w:color w:val="24292E"/>
+          <w:sz w:val="21"/>
+          <w:szCs w:val="21"/>
+          <w:shd w:val="clear" w:color="auto" w:fill="FFFFFF"/>
+          <w:lang w:val="de-DE"/>
+        </w:rPr>
+        <w:t xml:space="preserve">" </w:t>
+      </w:r>
+      <w:r>
+        <w:rPr>
+          <w:rFonts w:ascii="Segoe UI" w:hAnsi="Segoe UI" w:cs="Segoe UI"/>
+          <w:color w:val="24292E"/>
+          <w:sz w:val="21"/>
+          <w:szCs w:val="21"/>
+          <w:shd w:val="clear" w:color="auto" w:fill="FFFFFF"/>
+          <w:lang w:val="de-DE"/>
+        </w:rPr>
+        <w:t>holt</w:t>
+      </w:r>
+      <w:r>
+        <w:rPr>
+          <w:rFonts w:ascii="Segoe UI" w:hAnsi="Segoe UI" w:cs="Segoe UI"/>
+          <w:color w:val="24292E"/>
+          <w:sz w:val="21"/>
+          <w:szCs w:val="21"/>
+          <w:shd w:val="clear" w:color="auto" w:fill="FFFFFF"/>
+          <w:lang w:val="de-DE"/>
+        </w:rPr>
+        <w:t xml:space="preserve"> das Modell in die Mitte des Fensters und </w:t>
+      </w:r>
+      <w:r>
+        <w:rPr>
+          <w:rFonts w:ascii="Segoe UI" w:hAnsi="Segoe UI" w:cs="Segoe UI"/>
+          <w:color w:val="24292E"/>
+          <w:sz w:val="21"/>
+          <w:szCs w:val="21"/>
+          <w:shd w:val="clear" w:color="auto" w:fill="FFFFFF"/>
+          <w:lang w:val="de-DE"/>
+        </w:rPr>
+        <w:t xml:space="preserve">passt </w:t>
+      </w:r>
+      <w:r>
+        <w:rPr>
+          <w:rFonts w:ascii="Segoe UI" w:hAnsi="Segoe UI" w:cs="Segoe UI"/>
+          <w:color w:val="24292E"/>
+          <w:sz w:val="21"/>
+          <w:szCs w:val="21"/>
+          <w:shd w:val="clear" w:color="auto" w:fill="FFFFFF"/>
+          <w:lang w:val="de-DE"/>
+        </w:rPr>
+        <w:t xml:space="preserve">die Zoomstufe so </w:t>
+      </w:r>
+      <w:proofErr w:type="gramStart"/>
+      <w:r>
+        <w:rPr>
+          <w:rFonts w:ascii="Segoe UI" w:hAnsi="Segoe UI" w:cs="Segoe UI"/>
+          <w:color w:val="24292E"/>
+          <w:sz w:val="21"/>
+          <w:szCs w:val="21"/>
+          <w:shd w:val="clear" w:color="auto" w:fill="FFFFFF"/>
+          <w:lang w:val="de-DE"/>
+        </w:rPr>
+        <w:t>an</w:t>
+      </w:r>
+      <w:proofErr w:type="gramEnd"/>
+      <w:r>
+        <w:rPr>
+          <w:rFonts w:ascii="Segoe UI" w:hAnsi="Segoe UI" w:cs="Segoe UI"/>
+          <w:color w:val="24292E"/>
+          <w:sz w:val="21"/>
+          <w:szCs w:val="21"/>
+          <w:shd w:val="clear" w:color="auto" w:fill="FFFFFF"/>
+          <w:lang w:val="de-DE"/>
+        </w:rPr>
+        <w:t xml:space="preserve"> dass das Modell komplett und ausreichend groß sichtbar ist.</w:t>
       </w:r>
     </w:p>
     <w:p>
@@ -7160,13 +7343,27 @@
         <w:rPr>
           <w:lang w:val="de-DE"/>
         </w:rPr>
-        <w:t xml:space="preserve">eines Neurons diesem </w:t>
-      </w:r>
-      <w:r>
-        <w:rPr>
-          <w:lang w:val="de-DE"/>
-        </w:rPr>
-        <w:t>neue Dendriten hinzufügen</w:t>
+        <w:t xml:space="preserve">eines Neurons </w:t>
+      </w:r>
+      <w:proofErr w:type="gramStart"/>
+      <w:r>
+        <w:rPr>
+          <w:lang w:val="de-DE"/>
+        </w:rPr>
+        <w:t xml:space="preserve">diesem </w:t>
+      </w:r>
+      <w:r>
+        <w:rPr>
+          <w:lang w:val="de-DE"/>
+        </w:rPr>
+        <w:t>neue Dendriten</w:t>
+      </w:r>
+      <w:proofErr w:type="gramEnd"/>
+      <w:r>
+        <w:rPr>
+          <w:lang w:val="de-DE"/>
+        </w:rPr>
+        <w:t xml:space="preserve"> hinzufügen</w:t>
       </w:r>
     </w:p>
     <w:p>
@@ -8117,7 +8314,21 @@
         <w:rPr>
           <w:lang w:val="de-DE"/>
         </w:rPr>
-        <w:t xml:space="preserve"> (Select/Deselect)</w:t>
+        <w:t xml:space="preserve"> (Select/</w:t>
+      </w:r>
+      <w:proofErr w:type="spellStart"/>
+      <w:r>
+        <w:rPr>
+          <w:lang w:val="de-DE"/>
+        </w:rPr>
+        <w:t>Deselect</w:t>
+      </w:r>
+      <w:proofErr w:type="spellEnd"/>
+      <w:r>
+        <w:rPr>
+          <w:lang w:val="de-DE"/>
+        </w:rPr>
+        <w:t>)</w:t>
       </w:r>
       <w:bookmarkEnd w:id="40"/>
     </w:p>
@@ -8645,7 +8856,77 @@
         <w:rPr>
           <w:lang w:val="de-DE"/>
         </w:rPr>
-        <w:t xml:space="preserve"> („Remove selected objects“). Diese Funktion darf nicht verwechselt werden mit „Deselect all“! Letztere entfernt die Eigenschaft „Selektiert“, belässt die Objekte aber im Modell. „Remove selected objects“ hingegen entfernt die selektierten Objekte vollständig aus dem Modell.</w:t>
+        <w:t xml:space="preserve"> („Remove </w:t>
+      </w:r>
+      <w:proofErr w:type="spellStart"/>
+      <w:r>
+        <w:rPr>
+          <w:lang w:val="de-DE"/>
+        </w:rPr>
+        <w:t>selected</w:t>
+      </w:r>
+      <w:proofErr w:type="spellEnd"/>
+      <w:r>
+        <w:rPr>
+          <w:lang w:val="de-DE"/>
+        </w:rPr>
+        <w:t xml:space="preserve"> </w:t>
+      </w:r>
+      <w:proofErr w:type="spellStart"/>
+      <w:r>
+        <w:rPr>
+          <w:lang w:val="de-DE"/>
+        </w:rPr>
+        <w:t>objects</w:t>
+      </w:r>
+      <w:proofErr w:type="spellEnd"/>
+      <w:r>
+        <w:rPr>
+          <w:lang w:val="de-DE"/>
+        </w:rPr>
+        <w:t>“). Diese Funktion darf nicht verwechselt werden mit „</w:t>
+      </w:r>
+      <w:proofErr w:type="spellStart"/>
+      <w:r>
+        <w:rPr>
+          <w:lang w:val="de-DE"/>
+        </w:rPr>
+        <w:t>Deselect</w:t>
+      </w:r>
+      <w:proofErr w:type="spellEnd"/>
+      <w:r>
+        <w:rPr>
+          <w:lang w:val="de-DE"/>
+        </w:rPr>
+        <w:t xml:space="preserve"> all“! Letztere entfernt die Eigenschaft „Selektiert“, belässt die Objekte aber im Modell. „Remove </w:t>
+      </w:r>
+      <w:proofErr w:type="spellStart"/>
+      <w:r>
+        <w:rPr>
+          <w:lang w:val="de-DE"/>
+        </w:rPr>
+        <w:t>selected</w:t>
+      </w:r>
+      <w:proofErr w:type="spellEnd"/>
+      <w:r>
+        <w:rPr>
+          <w:lang w:val="de-DE"/>
+        </w:rPr>
+        <w:t xml:space="preserve"> </w:t>
+      </w:r>
+      <w:proofErr w:type="spellStart"/>
+      <w:r>
+        <w:rPr>
+          <w:lang w:val="de-DE"/>
+        </w:rPr>
+        <w:t>objects</w:t>
+      </w:r>
+      <w:proofErr w:type="spellEnd"/>
+      <w:r>
+        <w:rPr>
+          <w:lang w:val="de-DE"/>
+        </w:rPr>
+        <w:t>“ hingegen entfernt die selektierten Objekte vollständig aus dem Modell.</w:t>
       </w:r>
     </w:p>
     <w:p>
@@ -8663,7 +8944,21 @@
         <w:rPr>
           <w:lang w:val="de-DE"/>
         </w:rPr>
-        <w:t>Kopieren („Copy selection“</w:t>
+        <w:t xml:space="preserve">Kopieren („Copy </w:t>
+      </w:r>
+      <w:proofErr w:type="spellStart"/>
+      <w:r>
+        <w:rPr>
+          <w:lang w:val="de-DE"/>
+        </w:rPr>
+        <w:t>selection</w:t>
+      </w:r>
+      <w:proofErr w:type="spellEnd"/>
+      <w:r>
+        <w:rPr>
+          <w:lang w:val="de-DE"/>
+        </w:rPr>
+        <w:t>“</w:t>
       </w:r>
       <w:r>
         <w:rPr>
@@ -8897,11 +9192,33 @@
         </w:rPr>
         <w:t>CTRL-A</w:t>
       </w:r>
-      <w:r>
-        <w:rPr>
-          <w:lang w:val="de-DE"/>
-        </w:rPr>
-        <w:t xml:space="preserve">   (die schnellste Methode) Taste „CTRL“ bzw „STRG“ auf deutschen Tastaturen gedrückt halten und die Taste „A“ betätigen</w:t>
+      <w:proofErr w:type="gramStart"/>
+      <w:r>
+        <w:rPr>
+          <w:lang w:val="de-DE"/>
+        </w:rPr>
+        <w:t xml:space="preserve">   (</w:t>
+      </w:r>
+      <w:proofErr w:type="gramEnd"/>
+      <w:r>
+        <w:rPr>
+          <w:lang w:val="de-DE"/>
+        </w:rPr>
+        <w:t xml:space="preserve">die schnellste Methode) Taste „CTRL“ </w:t>
+      </w:r>
+      <w:proofErr w:type="spellStart"/>
+      <w:r>
+        <w:rPr>
+          <w:lang w:val="de-DE"/>
+        </w:rPr>
+        <w:t>bzw</w:t>
+      </w:r>
+      <w:proofErr w:type="spellEnd"/>
+      <w:r>
+        <w:rPr>
+          <w:lang w:val="de-DE"/>
+        </w:rPr>
+        <w:t xml:space="preserve"> „STRG“ auf deutschen Tastaturen gedrückt halten und die Taste „A“ betätigen</w:t>
       </w:r>
     </w:p>
     <w:p>
@@ -8985,6 +9302,7 @@
         </w:rPr>
         <w:t>Hauptmenu: „Edit“ - „</w:t>
       </w:r>
+      <w:proofErr w:type="spellStart"/>
       <w:r>
         <w:rPr>
           <w:lang w:val="de-DE"/>
@@ -8995,7 +9313,14 @@
         <w:rPr>
           <w:lang w:val="de-DE"/>
         </w:rPr>
-        <w:t xml:space="preserve">elect all“ </w:t>
+        <w:t>elect</w:t>
+      </w:r>
+      <w:proofErr w:type="spellEnd"/>
+      <w:r>
+        <w:rPr>
+          <w:lang w:val="de-DE"/>
+        </w:rPr>
+        <w:t xml:space="preserve"> all“ </w:t>
       </w:r>
     </w:p>
     <w:p>
@@ -9023,11 +9348,19 @@
         </w:rPr>
         <w:t>ESC-Taste</w:t>
       </w:r>
-      <w:r>
-        <w:rPr>
-          <w:lang w:val="de-DE"/>
-        </w:rPr>
-        <w:t xml:space="preserve">   (die schnellste Methode)</w:t>
+      <w:proofErr w:type="gramStart"/>
+      <w:r>
+        <w:rPr>
+          <w:lang w:val="de-DE"/>
+        </w:rPr>
+        <w:t xml:space="preserve">   (</w:t>
+      </w:r>
+      <w:proofErr w:type="gramEnd"/>
+      <w:r>
+        <w:rPr>
+          <w:lang w:val="de-DE"/>
+        </w:rPr>
+        <w:t>die schnellste Methode)</w:t>
       </w:r>
     </w:p>
     <w:p>
@@ -9120,12 +9453,14 @@
         </w:rPr>
         <w:t>“ bzw. “</w:t>
       </w:r>
+      <w:proofErr w:type="spellStart"/>
       <w:r>
         <w:rPr>
           <w:lang w:val="de-DE"/>
         </w:rPr>
         <w:t>Deselect</w:t>
       </w:r>
+      <w:proofErr w:type="spellEnd"/>
       <w:r>
         <w:rPr>
           <w:lang w:val="de-DE"/>
@@ -9241,8 +9576,16 @@
         <w:rPr>
           <w:lang w:val="de-DE"/>
         </w:rPr>
-        <w:t>Select subtree</w:t>
-      </w:r>
+        <w:t xml:space="preserve">Select </w:t>
+      </w:r>
+      <w:proofErr w:type="spellStart"/>
+      <w:r>
+        <w:rPr>
+          <w:lang w:val="de-DE"/>
+        </w:rPr>
+        <w:t>subtree</w:t>
+      </w:r>
+      <w:proofErr w:type="spellEnd"/>
       <w:r>
         <w:rPr>
           <w:lang w:val="de-DE"/>
@@ -9506,7 +9849,21 @@
         <w:rPr>
           <w:lang w:val="de-DE"/>
         </w:rPr>
-        <w:t>, verändern sie ihre Farbe mit einer Frequenz von 5 Hertz. Dieses Blinken ist deutlich sichtbar, hat aber keine Wechselwirkung mit der einfachen Auswahl einzelner Objekte. Das heißt, auch während eine Gruppe von Objekten selektiert ist und blinkt, kann ganz normal mit dem Modell gearbeitet werden</w:t>
+        <w:t xml:space="preserve">, verändern sie ihre Farbe mit einer Frequenz von 5 Hertz. Dieses Blinken ist deutlich sichtbar, hat aber keine Wechselwirkung mit der einfachen Auswahl einzelner Objekte. Das heißt, auch </w:t>
+      </w:r>
+      <w:proofErr w:type="gramStart"/>
+      <w:r>
+        <w:rPr>
+          <w:lang w:val="de-DE"/>
+        </w:rPr>
+        <w:t>während eine Gruppe</w:t>
+      </w:r>
+      <w:proofErr w:type="gramEnd"/>
+      <w:r>
+        <w:rPr>
+          <w:lang w:val="de-DE"/>
+        </w:rPr>
+        <w:t xml:space="preserve"> von Objekten selektiert ist und blinkt, kann ganz normal mit dem Modell gearbeitet werden</w:t>
       </w:r>
       <w:r>
         <w:rPr>
@@ -9627,7 +9984,21 @@
         <w:rPr>
           <w:lang w:val="de-DE"/>
         </w:rPr>
-        <w:t>). Letzteres ist ein Hilfsmittel um den Wirkungsbereich einer Operation festzulegen. Nach Abschluss der Operation wird die Auswahl wieder aufgehoben. Im Gegensatz dazu ist die Markierung ei</w:t>
+        <w:t xml:space="preserve">). Letzteres ist ein </w:t>
+      </w:r>
+      <w:proofErr w:type="gramStart"/>
+      <w:r>
+        <w:rPr>
+          <w:lang w:val="de-DE"/>
+        </w:rPr>
+        <w:t>Hilfsmittel</w:t>
+      </w:r>
+      <w:proofErr w:type="gramEnd"/>
+      <w:r>
+        <w:rPr>
+          <w:lang w:val="de-DE"/>
+        </w:rPr>
+        <w:t xml:space="preserve"> um den Wirkungsbereich einer Operation festzulegen. Nach Abschluss der Operation wird die Auswahl wieder aufgehoben. Im Gegensatz dazu ist die Markierung ei</w:t>
       </w:r>
       <w:r>
         <w:rPr>
@@ -9774,7 +10145,21 @@
         <w:rPr>
           <w:lang w:val="de-DE"/>
         </w:rPr>
-        <w:t>Rechte Maustaste und „Mark selection“ auswählen</w:t>
+        <w:t xml:space="preserve">Rechte Maustaste und „Mark </w:t>
+      </w:r>
+      <w:proofErr w:type="spellStart"/>
+      <w:r>
+        <w:rPr>
+          <w:lang w:val="de-DE"/>
+        </w:rPr>
+        <w:t>selection</w:t>
+      </w:r>
+      <w:proofErr w:type="spellEnd"/>
+      <w:r>
+        <w:rPr>
+          <w:lang w:val="de-DE"/>
+        </w:rPr>
+        <w:t>“ auswählen</w:t>
       </w:r>
     </w:p>
     <w:p>
@@ -9794,7 +10179,21 @@
         <w:rPr>
           <w:lang w:val="de-DE"/>
         </w:rPr>
-        <w:t>Nochmal rechte Maustaste und „Deselect all“</w:t>
+        <w:t>Nochmal rechte Maustaste und „</w:t>
+      </w:r>
+      <w:proofErr w:type="spellStart"/>
+      <w:r>
+        <w:rPr>
+          <w:lang w:val="de-DE"/>
+        </w:rPr>
+        <w:t>Deselect</w:t>
+      </w:r>
+      <w:proofErr w:type="spellEnd"/>
+      <w:r>
+        <w:rPr>
+          <w:lang w:val="de-DE"/>
+        </w:rPr>
+        <w:t xml:space="preserve"> all“</w:t>
       </w:r>
       <w:r>
         <w:rPr>
@@ -9852,6 +10251,7 @@
         </w:rPr>
         <w:t>Rechte Maustaste und „</w:t>
       </w:r>
+      <w:proofErr w:type="spellStart"/>
       <w:r>
         <w:rPr>
           <w:lang w:val="de-DE"/>
@@ -9862,7 +10262,28 @@
         <w:rPr>
           <w:lang w:val="de-DE"/>
         </w:rPr>
-        <w:t>ark selection“ auswählen</w:t>
+        <w:t>ark</w:t>
+      </w:r>
+      <w:proofErr w:type="spellEnd"/>
+      <w:r>
+        <w:rPr>
+          <w:lang w:val="de-DE"/>
+        </w:rPr>
+        <w:t xml:space="preserve"> </w:t>
+      </w:r>
+      <w:proofErr w:type="spellStart"/>
+      <w:r>
+        <w:rPr>
+          <w:lang w:val="de-DE"/>
+        </w:rPr>
+        <w:t>selection</w:t>
+      </w:r>
+      <w:proofErr w:type="spellEnd"/>
+      <w:r>
+        <w:rPr>
+          <w:lang w:val="de-DE"/>
+        </w:rPr>
+        <w:t>“ auswählen</w:t>
       </w:r>
     </w:p>
     <w:p>
@@ -9880,7 +10301,21 @@
         <w:rPr>
           <w:lang w:val="de-DE"/>
         </w:rPr>
-        <w:t>Nochmal rechte Maustaste und „Deselect all“</w:t>
+        <w:t>Nochmal rechte Maustaste und „</w:t>
+      </w:r>
+      <w:proofErr w:type="spellStart"/>
+      <w:r>
+        <w:rPr>
+          <w:lang w:val="de-DE"/>
+        </w:rPr>
+        <w:t>Deselect</w:t>
+      </w:r>
+      <w:proofErr w:type="spellEnd"/>
+      <w:r>
+        <w:rPr>
+          <w:lang w:val="de-DE"/>
+        </w:rPr>
+        <w:t xml:space="preserve"> all“</w:t>
       </w:r>
       <w:r>
         <w:rPr>
@@ -10482,7 +10917,21 @@
         <w:rPr>
           <w:lang w:val="de-DE"/>
         </w:rPr>
-        <w:t xml:space="preserve">nput-Neuron ist in diesem Sinne ein Objekt, aber auch jeder Verzeigungs- oder Knickpunkt von Dendriten und jeder Dendritenabschnitt zwischen solchen Punkten, bzw. Neuronen. </w:t>
+        <w:t xml:space="preserve">nput-Neuron ist in diesem Sinne ein Objekt, aber auch jeder Verzeigungs- oder Knickpunkt von Dendriten und jeder </w:t>
+      </w:r>
+      <w:proofErr w:type="spellStart"/>
+      <w:r>
+        <w:rPr>
+          <w:lang w:val="de-DE"/>
+        </w:rPr>
+        <w:t>Dendritenabschnitt</w:t>
+      </w:r>
+      <w:proofErr w:type="spellEnd"/>
+      <w:r>
+        <w:rPr>
+          <w:lang w:val="de-DE"/>
+        </w:rPr>
+        <w:t xml:space="preserve"> zwischen solchen Punkten, bzw. Neuronen. </w:t>
       </w:r>
       <w:r>
         <w:rPr>
@@ -10553,7 +11002,21 @@
         <w:rPr>
           <w:lang w:val="de-DE"/>
         </w:rPr>
-        <w:t xml:space="preserve"> des Modells (time resolution). </w:t>
+        <w:t xml:space="preserve"> des Modells (time </w:t>
+      </w:r>
+      <w:proofErr w:type="spellStart"/>
+      <w:r>
+        <w:rPr>
+          <w:lang w:val="de-DE"/>
+        </w:rPr>
+        <w:t>resolution</w:t>
+      </w:r>
+      <w:proofErr w:type="spellEnd"/>
+      <w:r>
+        <w:rPr>
+          <w:lang w:val="de-DE"/>
+        </w:rPr>
+        <w:t xml:space="preserve">). </w:t>
       </w:r>
     </w:p>
     <w:p>
@@ -10718,6 +11181,214 @@
           <w:lang w:val="de-DE"/>
         </w:rPr>
       </w:pPr>
+      <w:r>
+        <w:rPr>
+          <w:b/>
+          <w:bCs/>
+          <w:sz w:val="24"/>
+          <w:szCs w:val="24"/>
+          <w:lang w:val="de-DE"/>
+        </w:rPr>
+        <w:t>Änderungen in der Version 2020-04-</w:t>
+      </w:r>
+      <w:r>
+        <w:rPr>
+          <w:b/>
+          <w:bCs/>
+          <w:sz w:val="24"/>
+          <w:szCs w:val="24"/>
+          <w:lang w:val="de-DE"/>
+        </w:rPr>
+        <w:t>22</w:t>
+      </w:r>
+      <w:r>
+        <w:rPr>
+          <w:b/>
+          <w:bCs/>
+          <w:sz w:val="24"/>
+          <w:szCs w:val="24"/>
+          <w:lang w:val="de-DE"/>
+        </w:rPr>
+        <w:t>:</w:t>
+      </w:r>
+    </w:p>
+    <w:p>
+      <w:pPr>
+        <w:pStyle w:val="Listenabsatz"/>
+        <w:numPr>
+          <w:ilvl w:val="0"/>
+          <w:numId w:val="43"/>
+        </w:numPr>
+        <w:contextualSpacing w:val="0"/>
+        <w:rPr>
+          <w:sz w:val="24"/>
+          <w:szCs w:val="24"/>
+          <w:lang w:val="de-DE"/>
+        </w:rPr>
+      </w:pPr>
+      <w:r>
+        <w:rPr>
+          <w:sz w:val="24"/>
+          <w:szCs w:val="24"/>
+          <w:lang w:val="de-DE"/>
+        </w:rPr>
+        <w:t xml:space="preserve">Neue Funktion: Alle selektierten Objekte löschen, siehe </w:t>
+      </w:r>
+      <w:r>
+        <w:rPr>
+          <w:sz w:val="24"/>
+          <w:szCs w:val="24"/>
+          <w:lang w:val="de-DE"/>
+        </w:rPr>
+        <w:fldChar w:fldCharType="begin"/>
+      </w:r>
+      <w:r>
+        <w:rPr>
+          <w:sz w:val="24"/>
+          <w:szCs w:val="24"/>
+          <w:lang w:val="de-DE"/>
+        </w:rPr>
+        <w:instrText xml:space="preserve"> REF _Ref38196673 \r \h </w:instrText>
+      </w:r>
+      <w:r>
+        <w:rPr>
+          <w:sz w:val="24"/>
+          <w:szCs w:val="24"/>
+          <w:lang w:val="de-DE"/>
+        </w:rPr>
+        <w:instrText xml:space="preserve"> \* MERGEFORMAT </w:instrText>
+      </w:r>
+      <w:r>
+        <w:rPr>
+          <w:sz w:val="24"/>
+          <w:szCs w:val="24"/>
+          <w:lang w:val="de-DE"/>
+        </w:rPr>
+      </w:r>
+      <w:r>
+        <w:rPr>
+          <w:sz w:val="24"/>
+          <w:szCs w:val="24"/>
+          <w:lang w:val="de-DE"/>
+        </w:rPr>
+        <w:fldChar w:fldCharType="separate"/>
+      </w:r>
+      <w:r>
+        <w:rPr>
+          <w:sz w:val="24"/>
+          <w:szCs w:val="24"/>
+          <w:lang w:val="de-DE"/>
+        </w:rPr>
+        <w:t>4.7.2</w:t>
+      </w:r>
+      <w:r>
+        <w:rPr>
+          <w:sz w:val="24"/>
+          <w:szCs w:val="24"/>
+          <w:lang w:val="de-DE"/>
+        </w:rPr>
+        <w:fldChar w:fldCharType="end"/>
+      </w:r>
+    </w:p>
+    <w:p>
+      <w:pPr>
+        <w:pStyle w:val="Listenabsatz"/>
+        <w:numPr>
+          <w:ilvl w:val="0"/>
+          <w:numId w:val="43"/>
+        </w:numPr>
+        <w:ind w:left="714" w:hanging="357"/>
+        <w:contextualSpacing w:val="0"/>
+        <w:rPr>
+          <w:sz w:val="24"/>
+          <w:szCs w:val="24"/>
+          <w:lang w:val="de-DE"/>
+        </w:rPr>
+      </w:pPr>
+      <w:r>
+        <w:rPr>
+          <w:sz w:val="24"/>
+          <w:szCs w:val="24"/>
+          <w:lang w:val="de-DE"/>
+        </w:rPr>
+        <w:t xml:space="preserve">Neue Funktion: Alle selektierten Objekte kopieren, siehe </w:t>
+      </w:r>
+      <w:r>
+        <w:rPr>
+          <w:sz w:val="24"/>
+          <w:szCs w:val="24"/>
+          <w:lang w:val="de-DE"/>
+        </w:rPr>
+        <w:fldChar w:fldCharType="begin"/>
+      </w:r>
+      <w:r>
+        <w:rPr>
+          <w:sz w:val="24"/>
+          <w:szCs w:val="24"/>
+          <w:lang w:val="de-DE"/>
+        </w:rPr>
+        <w:instrText xml:space="preserve"> REF _Ref38196673 \r \h </w:instrText>
+      </w:r>
+      <w:r>
+        <w:rPr>
+          <w:sz w:val="24"/>
+          <w:szCs w:val="24"/>
+          <w:lang w:val="de-DE"/>
+        </w:rPr>
+        <w:instrText xml:space="preserve"> \* MERGEFORMAT </w:instrText>
+      </w:r>
+      <w:r>
+        <w:rPr>
+          <w:sz w:val="24"/>
+          <w:szCs w:val="24"/>
+          <w:lang w:val="de-DE"/>
+        </w:rPr>
+      </w:r>
+      <w:r>
+        <w:rPr>
+          <w:sz w:val="24"/>
+          <w:szCs w:val="24"/>
+          <w:lang w:val="de-DE"/>
+        </w:rPr>
+        <w:fldChar w:fldCharType="separate"/>
+      </w:r>
+      <w:r>
+        <w:rPr>
+          <w:sz w:val="24"/>
+          <w:szCs w:val="24"/>
+          <w:lang w:val="de-DE"/>
+        </w:rPr>
+        <w:t>4.7.2</w:t>
+      </w:r>
+      <w:r>
+        <w:rPr>
+          <w:sz w:val="24"/>
+          <w:szCs w:val="24"/>
+          <w:lang w:val="de-DE"/>
+        </w:rPr>
+        <w:fldChar w:fldCharType="end"/>
+      </w:r>
+    </w:p>
+    <w:p>
+      <w:pPr>
+        <w:rPr>
+          <w:b/>
+          <w:bCs/>
+          <w:sz w:val="24"/>
+          <w:szCs w:val="24"/>
+          <w:lang w:val="de-DE"/>
+        </w:rPr>
+      </w:pPr>
+      <w:r>
+        <w:rPr>
+          <w:b/>
+          <w:bCs/>
+          <w:sz w:val="24"/>
+          <w:szCs w:val="24"/>
+          <w:lang w:val="de-DE"/>
+        </w:rPr>
+        <w:br/>
+      </w:r>
       <w:r>
         <w:rPr>
           <w:b/>
@@ -10769,7 +11440,43 @@
           <w:szCs w:val="24"/>
           <w:lang w:val="de-DE"/>
         </w:rPr>
-        <w:t>Ein visuelles Signal beim Auslösen eines Neurons (kurzes Aufblitzen) wurde implementiert. Falls mit dem Neuron ein akustisches Signal verbunden ist, dann erfolgen akustisches und visuelles Signal gleichzeitig. Siehe Github Issue #27. Die bisherige Ausgabe „TRIGGER“ wurde entfernt. Stattdessen wird immer das aktuelle Potential in Prozent angezeigt, auch wenn dieses über 100% liegt.</w:t>
+        <w:t xml:space="preserve">Ein visuelles Signal beim Auslösen eines Neurons (kurzes Aufblitzen) wurde implementiert. Falls mit dem Neuron ein akustisches Signal verbunden ist, dann erfolgen akustisches und visuelles Signal gleichzeitig. Siehe </w:t>
+      </w:r>
+      <w:proofErr w:type="spellStart"/>
+      <w:r>
+        <w:rPr>
+          <w:sz w:val="24"/>
+          <w:szCs w:val="24"/>
+          <w:lang w:val="de-DE"/>
+        </w:rPr>
+        <w:t>Github</w:t>
+      </w:r>
+      <w:proofErr w:type="spellEnd"/>
+      <w:r>
+        <w:rPr>
+          <w:sz w:val="24"/>
+          <w:szCs w:val="24"/>
+          <w:lang w:val="de-DE"/>
+        </w:rPr>
+        <w:t xml:space="preserve"> </w:t>
+      </w:r>
+      <w:proofErr w:type="spellStart"/>
+      <w:r>
+        <w:rPr>
+          <w:sz w:val="24"/>
+          <w:szCs w:val="24"/>
+          <w:lang w:val="de-DE"/>
+        </w:rPr>
+        <w:t>Issue</w:t>
+      </w:r>
+      <w:proofErr w:type="spellEnd"/>
+      <w:r>
+        <w:rPr>
+          <w:sz w:val="24"/>
+          <w:szCs w:val="24"/>
+          <w:lang w:val="de-DE"/>
+        </w:rPr>
+        <w:t xml:space="preserve"> #27. Die bisherige Ausgabe „TRIGGER“ wurde entfernt. Stattdessen wird immer das aktuelle Potential in Prozent angezeigt, auch wenn dieses über 100% liegt.</w:t>
       </w:r>
     </w:p>
     <w:p>
@@ -10795,7 +11502,25 @@
           <w:szCs w:val="24"/>
           <w:lang w:val="de-DE"/>
         </w:rPr>
-        <w:t>Neue Funktion Alle ausgewählten Objekte verschieben, siehe GitHub Issue #30. Die Move-Operation (linke Maustaste gedrückt halten und ziehen) auf den Hintergrund wirkt automatisch nur auf die Auswahl, falls eine solche definiert ist. Normale Move-Operationen für einzelne Objekte funktionieren wie üblich, falls sich der Cursor über dem Objekt befindet.</w:t>
+        <w:t xml:space="preserve">Neue Funktion Alle ausgewählten Objekte verschieben, siehe GitHub </w:t>
+      </w:r>
+      <w:proofErr w:type="spellStart"/>
+      <w:r>
+        <w:rPr>
+          <w:sz w:val="24"/>
+          <w:szCs w:val="24"/>
+          <w:lang w:val="de-DE"/>
+        </w:rPr>
+        <w:t>Issue</w:t>
+      </w:r>
+      <w:proofErr w:type="spellEnd"/>
+      <w:r>
+        <w:rPr>
+          <w:sz w:val="24"/>
+          <w:szCs w:val="24"/>
+          <w:lang w:val="de-DE"/>
+        </w:rPr>
+        <w:t xml:space="preserve"> #30. Die Move-Operation (linke Maustaste gedrückt halten und ziehen) auf den Hintergrund wirkt automatisch nur auf die Auswahl, falls eine solche definiert ist. Normale Move-Operationen für einzelne Objekte funktionieren wie üblich, falls sich der Cursor über dem Objekt befindet.</w:t>
       </w:r>
     </w:p>
     <w:p>
@@ -11304,6 +12029,7 @@
           <w:szCs w:val="24"/>
           <w:lang w:val="de-DE"/>
         </w:rPr>
+        <w:lastRenderedPageBreak/>
         <w:t xml:space="preserve">Markierung von Neuronen und Dendriten wurde implementiert, siehe </w:t>
       </w:r>
       <w:r>
@@ -11359,7 +12085,25 @@
           <w:szCs w:val="24"/>
           <w:lang w:val="de-DE"/>
         </w:rPr>
-        <w:t xml:space="preserve"> und GitHub #23. Die empfohlene Arbeitsweise für die Markierung von „rückläufigen Neuronen“ ist in Github #23 beschrieben.</w:t>
+        <w:t xml:space="preserve"> und GitHub #23. Die empfohlene Arbeitsweise für die Markierung von „rückläufigen Neuronen“ ist in </w:t>
+      </w:r>
+      <w:proofErr w:type="spellStart"/>
+      <w:r>
+        <w:rPr>
+          <w:sz w:val="24"/>
+          <w:szCs w:val="24"/>
+          <w:lang w:val="de-DE"/>
+        </w:rPr>
+        <w:t>Github</w:t>
+      </w:r>
+      <w:proofErr w:type="spellEnd"/>
+      <w:r>
+        <w:rPr>
+          <w:sz w:val="24"/>
+          <w:szCs w:val="24"/>
+          <w:lang w:val="de-DE"/>
+        </w:rPr>
+        <w:t xml:space="preserve"> #23 beschrieben.</w:t>
       </w:r>
     </w:p>
     <w:p>
@@ -11378,16 +12122,7 @@
           <w:szCs w:val="24"/>
           <w:lang w:val="de-DE"/>
         </w:rPr>
-        <w:t>Die Funktion „Refresh rate“, mit der die Bildwiederholrate des Arbeitsfensters eingestellt werden kann, wurde aus dem Kontextmenü entfernt und kann jetzt über das Hauptmenü „Options“ erreicht werden. Diese Funktion wird nur selten benötigt und die Kontextme</w:t>
-      </w:r>
-      <w:r>
-        <w:rPr>
-          <w:sz w:val="24"/>
-          <w:szCs w:val="24"/>
-          <w:lang w:val="de-DE"/>
-        </w:rPr>
-        <w:lastRenderedPageBreak/>
-        <w:t>nüs werden dadurch etwas übersichtlicher.</w:t>
+        <w:t>Die Funktion „Refresh rate“, mit der die Bildwiederholrate des Arbeitsfensters eingestellt werden kann, wurde aus dem Kontextmenü entfernt und kann jetzt über das Hauptmenü „Options“ erreicht werden. Diese Funktion wird nur selten benötigt und die Kontextmenüs werden dadurch etwas übersichtlicher.</w:t>
       </w:r>
       <w:r>
         <w:rPr>
@@ -11502,7 +12237,25 @@
           <w:szCs w:val="24"/>
           <w:lang w:val="de-DE"/>
         </w:rPr>
-        <w:t xml:space="preserve">GitHub Issue #17 „Center model“ wurde implementiert, siehe Kapitel </w:t>
+        <w:t xml:space="preserve">GitHub </w:t>
+      </w:r>
+      <w:proofErr w:type="spellStart"/>
+      <w:r>
+        <w:rPr>
+          <w:sz w:val="24"/>
+          <w:szCs w:val="24"/>
+          <w:lang w:val="de-DE"/>
+        </w:rPr>
+        <w:t>Issue</w:t>
+      </w:r>
+      <w:proofErr w:type="spellEnd"/>
+      <w:r>
+        <w:rPr>
+          <w:sz w:val="24"/>
+          <w:szCs w:val="24"/>
+          <w:lang w:val="de-DE"/>
+        </w:rPr>
+        <w:t xml:space="preserve"> #17 „Center model“ wurde implementiert, siehe Kapitel </w:t>
       </w:r>
       <w:r>
         <w:rPr>
@@ -11565,7 +12318,25 @@
           <w:szCs w:val="24"/>
           <w:lang w:val="de-DE"/>
         </w:rPr>
-        <w:t>. Ich habe den Verdacht, dass beim automatischen Öffnen des zuletzt gespeicherten Modells (siehe Issue #2), dieses nicht sichtbar ist, weil es aus irgendeinem Grund außerhalb des Fensters landet. Falls diese Vermutung zutrifft, kann das Modell mit dieser Funktion wieder sichtbar gemacht werden. Auch unabhängig von dieser Fehleranalyse kann die Funktion nützlich sein, wenn man versehentlich das Modell ins „Nirwana“ verschoben hat und Mühe hat, sie wieder zu finden.</w:t>
+        <w:t xml:space="preserve">. Ich habe den Verdacht, dass beim automatischen Öffnen des zuletzt gespeicherten Modells (siehe </w:t>
+      </w:r>
+      <w:proofErr w:type="spellStart"/>
+      <w:r>
+        <w:rPr>
+          <w:sz w:val="24"/>
+          <w:szCs w:val="24"/>
+          <w:lang w:val="de-DE"/>
+        </w:rPr>
+        <w:t>Issue</w:t>
+      </w:r>
+      <w:proofErr w:type="spellEnd"/>
+      <w:r>
+        <w:rPr>
+          <w:sz w:val="24"/>
+          <w:szCs w:val="24"/>
+          <w:lang w:val="de-DE"/>
+        </w:rPr>
+        <w:t xml:space="preserve"> #2), dieses nicht sichtbar ist, weil es aus irgendeinem Grund außerhalb des Fensters landet. Falls diese Vermutung zutrifft, kann das Modell mit dieser Funktion wieder sichtbar gemacht werden. Auch unabhängig von dieser Fehleranalyse kann die Funktion nützlich sein, wenn man versehentlich das Modell ins „Nirwana“ verschoben hat und Mühe hat, sie wieder zu finden.</w:t>
       </w:r>
     </w:p>
     <w:p>
@@ -11597,7 +12368,25 @@
           <w:szCs w:val="24"/>
           <w:lang w:val="de-DE"/>
         </w:rPr>
-        <w:t>Um dem Problem mit Issue #2 „Zuletzt gespeichertes Modell automatisch öffnen“ auf den Grund zu gehen wurden weitere Fehlerabfragen eingebaut. Es kann beim Starten des Programms ein Meldungsfenster erscheinen. Gegebenenfalls bitte mir melden.</w:t>
+        <w:t xml:space="preserve">Um dem Problem mit </w:t>
+      </w:r>
+      <w:proofErr w:type="spellStart"/>
+      <w:r>
+        <w:rPr>
+          <w:sz w:val="24"/>
+          <w:szCs w:val="24"/>
+          <w:lang w:val="de-DE"/>
+        </w:rPr>
+        <w:t>Issue</w:t>
+      </w:r>
+      <w:proofErr w:type="spellEnd"/>
+      <w:r>
+        <w:rPr>
+          <w:sz w:val="24"/>
+          <w:szCs w:val="24"/>
+          <w:lang w:val="de-DE"/>
+        </w:rPr>
+        <w:t xml:space="preserve"> #2 „Zuletzt gespeichertes Modell automatisch öffnen“ auf den Grund zu gehen wurden weitere Fehlerabfragen eingebaut. Es kann beim Starten des Programms ein Meldungsfenster erscheinen. Gegebenenfalls bitte mir melden.</w:t>
       </w:r>
     </w:p>
     <w:p>
@@ -11629,7 +12418,25 @@
           <w:szCs w:val="24"/>
           <w:lang w:val="de-DE"/>
         </w:rPr>
-        <w:t>Bei jeder Änderung der Pulsfrequenz eines Inputneurons wird das gesamte Modell zurückgesetzt, d.h. die Spannungspegel aller Neuronen und Dendriten werden auf 0 gesetzt. Damit starten das Modell immer mit reproduzierbaren Ausgangsbedingungen. Siehe Issue #14 „Andocken von Bereichen (kohärent oder different) - Eigenfrequenz“</w:t>
+        <w:t xml:space="preserve">Bei jeder Änderung der Pulsfrequenz eines Inputneurons wird das gesamte Modell zurückgesetzt, d.h. die Spannungspegel aller Neuronen und Dendriten werden auf 0 gesetzt. Damit starten das Modell immer mit reproduzierbaren Ausgangsbedingungen. Siehe </w:t>
+      </w:r>
+      <w:proofErr w:type="spellStart"/>
+      <w:r>
+        <w:rPr>
+          <w:sz w:val="24"/>
+          <w:szCs w:val="24"/>
+          <w:lang w:val="de-DE"/>
+        </w:rPr>
+        <w:t>Issue</w:t>
+      </w:r>
+      <w:proofErr w:type="spellEnd"/>
+      <w:r>
+        <w:rPr>
+          <w:sz w:val="24"/>
+          <w:szCs w:val="24"/>
+          <w:lang w:val="de-DE"/>
+        </w:rPr>
+        <w:t xml:space="preserve"> #14 „Andocken von Bereichen (kohärent oder different) - Eigenfrequenz“</w:t>
       </w:r>
       <w:r>
         <w:rPr>
@@ -11680,7 +12487,25 @@
           <w:szCs w:val="24"/>
           <w:lang w:val="de-DE"/>
         </w:rPr>
-        <w:t xml:space="preserve">GitHub Issue #5: Ab dieser Version wird keine readme.txt-Datei mehr mit ausgeliefert, sondern alle Neuerungen werden in der Dokumentation (diese Word-Datei) beschrieben. </w:t>
+        <w:t xml:space="preserve">GitHub </w:t>
+      </w:r>
+      <w:proofErr w:type="spellStart"/>
+      <w:r>
+        <w:rPr>
+          <w:sz w:val="24"/>
+          <w:szCs w:val="24"/>
+          <w:lang w:val="de-DE"/>
+        </w:rPr>
+        <w:t>Issue</w:t>
+      </w:r>
+      <w:proofErr w:type="spellEnd"/>
+      <w:r>
+        <w:rPr>
+          <w:sz w:val="24"/>
+          <w:szCs w:val="24"/>
+          <w:lang w:val="de-DE"/>
+        </w:rPr>
+        <w:t xml:space="preserve"> #5: Ab dieser Version wird keine readme.txt-Datei mehr mit ausgeliefert, sondern alle Neuerungen werden in der Dokumentation (diese Word-Datei) beschrieben. </w:t>
       </w:r>
       <w:r>
         <w:rPr>
@@ -11710,7 +12535,25 @@
           <w:szCs w:val="24"/>
           <w:lang w:val="de-DE"/>
         </w:rPr>
-        <w:t xml:space="preserve">GitHub Issue #15: Die Pulsrate von Input-Neuronen kann jetzt sehr einfach und in kleinen Schritten verändert werden, indem man den Maus-Cursor über das Input-Neuron bringt und die +/- Tasten der Tastatur betätigt. Siehe Kapitel </w:t>
+        <w:t xml:space="preserve">GitHub </w:t>
+      </w:r>
+      <w:proofErr w:type="spellStart"/>
+      <w:r>
+        <w:rPr>
+          <w:sz w:val="24"/>
+          <w:szCs w:val="24"/>
+          <w:lang w:val="de-DE"/>
+        </w:rPr>
+        <w:t>Issue</w:t>
+      </w:r>
+      <w:proofErr w:type="spellEnd"/>
+      <w:r>
+        <w:rPr>
+          <w:sz w:val="24"/>
+          <w:szCs w:val="24"/>
+          <w:lang w:val="de-DE"/>
+        </w:rPr>
+        <w:t xml:space="preserve"> #15: Die Pulsrate von Input-Neuronen kann jetzt sehr einfach und in kleinen Schritten verändert werden, indem man den Maus-Cursor über das Input-Neuron bringt und die +/- Tasten der Tastatur betätigt. Siehe Kapitel </w:t>
       </w:r>
       <w:r>
         <w:rPr>
@@ -11795,7 +12638,26 @@
           <w:szCs w:val="24"/>
           <w:lang w:val="de-DE"/>
         </w:rPr>
-        <w:t xml:space="preserve">GitHub Issue #1: Eine neue Funktion wurde implementiert, die das Modell nach (unbeabsichtigten Schleifen) durchsucht. Siehe Kapitel </w:t>
+        <w:lastRenderedPageBreak/>
+        <w:t xml:space="preserve">GitHub </w:t>
+      </w:r>
+      <w:proofErr w:type="spellStart"/>
+      <w:r>
+        <w:rPr>
+          <w:sz w:val="24"/>
+          <w:szCs w:val="24"/>
+          <w:lang w:val="de-DE"/>
+        </w:rPr>
+        <w:t>Issue</w:t>
+      </w:r>
+      <w:proofErr w:type="spellEnd"/>
+      <w:r>
+        <w:rPr>
+          <w:sz w:val="24"/>
+          <w:szCs w:val="24"/>
+          <w:lang w:val="de-DE"/>
+        </w:rPr>
+        <w:t xml:space="preserve"> #1: Eine neue Funktion wurde implementiert, die das Modell nach (unbeabsichtigten Schleifen) durchsucht. Siehe Kapitel </w:t>
       </w:r>
       <w:r>
         <w:rPr>
@@ -13511,6 +14373,95 @@
     </w:lvl>
   </w:abstractNum>
   <w:abstractNum w:abstractNumId="16" w15:restartNumberingAfterBreak="0">
+    <w:nsid w:val="622D1801"/>
+    <w:multiLevelType w:val="hybridMultilevel"/>
+    <w:tmpl w:val="6B6811AE"/>
+    <w:lvl w:ilvl="0" w:tplc="874C1718">
+      <w:start w:val="1"/>
+      <w:numFmt w:val="decimal"/>
+      <w:lvlText w:val="%1."/>
+      <w:lvlJc w:val="left"/>
+      <w:pPr>
+        <w:ind w:left="717" w:hanging="360"/>
+      </w:pPr>
+      <w:rPr>
+        <w:rFonts w:hint="default"/>
+      </w:rPr>
+    </w:lvl>
+    <w:lvl w:ilvl="1" w:tplc="04070019" w:tentative="1">
+      <w:start w:val="1"/>
+      <w:numFmt w:val="lowerLetter"/>
+      <w:lvlText w:val="%2."/>
+      <w:lvlJc w:val="left"/>
+      <w:pPr>
+        <w:ind w:left="1437" w:hanging="360"/>
+      </w:pPr>
+    </w:lvl>
+    <w:lvl w:ilvl="2" w:tplc="0407001B" w:tentative="1">
+      <w:start w:val="1"/>
+      <w:numFmt w:val="lowerRoman"/>
+      <w:lvlText w:val="%3."/>
+      <w:lvlJc w:val="right"/>
+      <w:pPr>
+        <w:ind w:left="2157" w:hanging="180"/>
+      </w:pPr>
+    </w:lvl>
+    <w:lvl w:ilvl="3" w:tplc="0407000F" w:tentative="1">
+      <w:start w:val="1"/>
+      <w:numFmt w:val="decimal"/>
+      <w:lvlText w:val="%4."/>
+      <w:lvlJc w:val="left"/>
+      <w:pPr>
+        <w:ind w:left="2877" w:hanging="360"/>
+      </w:pPr>
+    </w:lvl>
+    <w:lvl w:ilvl="4" w:tplc="04070019" w:tentative="1">
+      <w:start w:val="1"/>
+      <w:numFmt w:val="lowerLetter"/>
+      <w:lvlText w:val="%5."/>
+      <w:lvlJc w:val="left"/>
+      <w:pPr>
+        <w:ind w:left="3597" w:hanging="360"/>
+      </w:pPr>
+    </w:lvl>
+    <w:lvl w:ilvl="5" w:tplc="0407001B" w:tentative="1">
+      <w:start w:val="1"/>
+      <w:numFmt w:val="lowerRoman"/>
+      <w:lvlText w:val="%6."/>
+      <w:lvlJc w:val="right"/>
+      <w:pPr>
+        <w:ind w:left="4317" w:hanging="180"/>
+      </w:pPr>
+    </w:lvl>
+    <w:lvl w:ilvl="6" w:tplc="0407000F" w:tentative="1">
+      <w:start w:val="1"/>
+      <w:numFmt w:val="decimal"/>
+      <w:lvlText w:val="%7."/>
+      <w:lvlJc w:val="left"/>
+      <w:pPr>
+        <w:ind w:left="5037" w:hanging="360"/>
+      </w:pPr>
+    </w:lvl>
+    <w:lvl w:ilvl="7" w:tplc="04070019" w:tentative="1">
+      <w:start w:val="1"/>
+      <w:numFmt w:val="lowerLetter"/>
+      <w:lvlText w:val="%8."/>
+      <w:lvlJc w:val="left"/>
+      <w:pPr>
+        <w:ind w:left="5757" w:hanging="360"/>
+      </w:pPr>
+    </w:lvl>
+    <w:lvl w:ilvl="8" w:tplc="0407001B" w:tentative="1">
+      <w:start w:val="1"/>
+      <w:numFmt w:val="lowerRoman"/>
+      <w:lvlText w:val="%9."/>
+      <w:lvlJc w:val="right"/>
+      <w:pPr>
+        <w:ind w:left="6477" w:hanging="180"/>
+      </w:pPr>
+    </w:lvl>
+  </w:abstractNum>
+  <w:abstractNum w:abstractNumId="17" w15:restartNumberingAfterBreak="0">
     <w:nsid w:val="6355065A"/>
     <w:multiLevelType w:val="hybridMultilevel"/>
     <w:tmpl w:val="6B6811AE"/>
@@ -13599,7 +14550,7 @@
       </w:pPr>
     </w:lvl>
   </w:abstractNum>
-  <w:abstractNum w:abstractNumId="17" w15:restartNumberingAfterBreak="0">
+  <w:abstractNum w:abstractNumId="18" w15:restartNumberingAfterBreak="0">
     <w:nsid w:val="6B8D4F0E"/>
     <w:multiLevelType w:val="hybridMultilevel"/>
     <w:tmpl w:val="6B6811AE"/>
@@ -13688,7 +14639,7 @@
       </w:pPr>
     </w:lvl>
   </w:abstractNum>
-  <w:abstractNum w:abstractNumId="18" w15:restartNumberingAfterBreak="0">
+  <w:abstractNum w:abstractNumId="19" w15:restartNumberingAfterBreak="0">
     <w:nsid w:val="76B300F0"/>
     <w:multiLevelType w:val="hybridMultilevel"/>
     <w:tmpl w:val="ABCAFF26"/>
@@ -13801,7 +14752,7 @@
       </w:rPr>
     </w:lvl>
   </w:abstractNum>
-  <w:abstractNum w:abstractNumId="19" w15:restartNumberingAfterBreak="0">
+  <w:abstractNum w:abstractNumId="20" w15:restartNumberingAfterBreak="0">
     <w:nsid w:val="76C37A69"/>
     <w:multiLevelType w:val="hybridMultilevel"/>
     <w:tmpl w:val="E158A31A"/>
@@ -13913,7 +14864,7 @@
       </w:rPr>
     </w:lvl>
   </w:abstractNum>
-  <w:abstractNum w:abstractNumId="20" w15:restartNumberingAfterBreak="0">
+  <w:abstractNum w:abstractNumId="21" w15:restartNumberingAfterBreak="0">
     <w:nsid w:val="7A07344E"/>
     <w:multiLevelType w:val="hybridMultilevel"/>
     <w:tmpl w:val="295C1FBC"/>
@@ -14002,7 +14953,7 @@
       </w:pPr>
     </w:lvl>
   </w:abstractNum>
-  <w:abstractNum w:abstractNumId="21" w15:restartNumberingAfterBreak="0">
+  <w:abstractNum w:abstractNumId="22" w15:restartNumberingAfterBreak="0">
     <w:nsid w:val="7A8B064F"/>
     <w:multiLevelType w:val="hybridMultilevel"/>
     <w:tmpl w:val="6B6811AE"/>
@@ -14091,7 +15042,7 @@
       </w:pPr>
     </w:lvl>
   </w:abstractNum>
-  <w:abstractNum w:abstractNumId="22" w15:restartNumberingAfterBreak="0">
+  <w:abstractNum w:abstractNumId="23" w15:restartNumberingAfterBreak="0">
     <w:nsid w:val="7E387E54"/>
     <w:multiLevelType w:val="hybridMultilevel"/>
     <w:tmpl w:val="DA80EBC0"/>
@@ -14199,7 +15150,7 @@
     <w:abstractNumId w:val="10"/>
   </w:num>
   <w:num w:numId="7">
-    <w:abstractNumId w:val="22"/>
+    <w:abstractNumId w:val="23"/>
   </w:num>
   <w:num w:numId="8">
     <w:abstractNumId w:val="1"/>
@@ -14268,7 +15219,7 @@
     </w:lvlOverride>
   </w:num>
   <w:num w:numId="21">
-    <w:abstractNumId w:val="20"/>
+    <w:abstractNumId w:val="21"/>
   </w:num>
   <w:num w:numId="22">
     <w:abstractNumId w:val="14"/>
@@ -14277,7 +15228,7 @@
     <w:abstractNumId w:val="13"/>
   </w:num>
   <w:num w:numId="24">
-    <w:abstractNumId w:val="19"/>
+    <w:abstractNumId w:val="20"/>
   </w:num>
   <w:num w:numId="25">
     <w:abstractNumId w:val="1"/>
@@ -14289,7 +15240,7 @@
     <w:abstractNumId w:val="2"/>
   </w:num>
   <w:num w:numId="28">
-    <w:abstractNumId w:val="16"/>
+    <w:abstractNumId w:val="17"/>
   </w:num>
   <w:num w:numId="29">
     <w:abstractNumId w:val="4"/>
@@ -14307,7 +15258,7 @@
     <w:abstractNumId w:val="11"/>
   </w:num>
   <w:num w:numId="34">
-    <w:abstractNumId w:val="18"/>
+    <w:abstractNumId w:val="19"/>
   </w:num>
   <w:num w:numId="35">
     <w:abstractNumId w:val="1"/>
@@ -14316,7 +15267,7 @@
     <w:abstractNumId w:val="5"/>
   </w:num>
   <w:num w:numId="37">
-    <w:abstractNumId w:val="17"/>
+    <w:abstractNumId w:val="18"/>
   </w:num>
   <w:num w:numId="38">
     <w:abstractNumId w:val="1"/>
@@ -14331,7 +15282,10 @@
     <w:abstractNumId w:val="1"/>
   </w:num>
   <w:num w:numId="42">
-    <w:abstractNumId w:val="21"/>
+    <w:abstractNumId w:val="22"/>
+  </w:num>
+  <w:num w:numId="43">
+    <w:abstractNumId w:val="16"/>
   </w:num>
 </w:numbering>
 </file>
@@ -15727,7 +16681,7 @@
 </file>
 
 <file path=customXml/itemProps1.xml><?xml version="1.0" encoding="utf-8"?>
-<ds:datastoreItem xmlns:ds="http://schemas.openxmlformats.org/officeDocument/2006/customXml" ds:itemID="{FCE542F6-BEDA-47C5-998C-8F65B37FC7EE}">
+<ds:datastoreItem xmlns:ds="http://schemas.openxmlformats.org/officeDocument/2006/customXml" ds:itemID="{402E89EF-0BF0-436E-81B0-9AEF3459D3AB}">
   <ds:schemaRefs>
     <ds:schemaRef ds:uri="http://schemas.openxmlformats.org/officeDocument/2006/bibliography"/>
   </ds:schemaRefs>

</xml_diff>

<commit_message>
Docu only. Delivery version 2020-04-28
</commit_message>
<xml_diff>
--- a/NNet/NNetSimu-Userdocu.docx
+++ b/NNet/NNetSimu-Userdocu.docx
@@ -118,31 +118,21 @@
           <w:lang w:val="de-DE"/>
         </w:rPr>
       </w:pPr>
-      <w:proofErr w:type="gramStart"/>
       <w:r>
         <w:rPr>
           <w:sz w:val="36"/>
           <w:szCs w:val="36"/>
           <w:lang w:val="de-DE"/>
         </w:rPr>
-        <w:t>Stand</w:t>
-      </w:r>
-      <w:proofErr w:type="gramEnd"/>
+        <w:t xml:space="preserve">Stand </w:t>
+      </w:r>
       <w:r>
         <w:rPr>
           <w:sz w:val="36"/>
           <w:szCs w:val="36"/>
           <w:lang w:val="de-DE"/>
         </w:rPr>
-        <w:t xml:space="preserve"> </w:t>
-      </w:r>
-      <w:r>
-        <w:rPr>
-          <w:sz w:val="36"/>
-          <w:szCs w:val="36"/>
-          <w:lang w:val="de-DE"/>
-        </w:rPr>
-        <w:t>xx</w:t>
+        <w:t>28</w:t>
       </w:r>
       <w:r>
         <w:rPr>
@@ -224,23 +214,7 @@
           <w:sz w:val="24"/>
           <w:szCs w:val="24"/>
         </w:rPr>
-        <w:t xml:space="preserve">Neue </w:t>
-      </w:r>
-      <w:proofErr w:type="spellStart"/>
-      <w:r>
-        <w:rPr>
-          <w:sz w:val="24"/>
-          <w:szCs w:val="24"/>
-        </w:rPr>
-        <w:t>Funktion</w:t>
-      </w:r>
-      <w:proofErr w:type="spellEnd"/>
-      <w:r>
-        <w:rPr>
-          <w:sz w:val="24"/>
-          <w:szCs w:val="24"/>
-        </w:rPr>
-        <w:t>: Select all neurons with trigger sound</w:t>
+        <w:t>Neue Funktion: Select all neurons with trigger sound</w:t>
       </w:r>
     </w:p>
     <w:p>
@@ -262,23 +236,7 @@
           <w:sz w:val="24"/>
           <w:szCs w:val="24"/>
         </w:rPr>
-        <w:t xml:space="preserve">Neue </w:t>
-      </w:r>
-      <w:proofErr w:type="spellStart"/>
-      <w:r>
-        <w:rPr>
-          <w:sz w:val="24"/>
-          <w:szCs w:val="24"/>
-        </w:rPr>
-        <w:t>Funktion</w:t>
-      </w:r>
-      <w:proofErr w:type="spellEnd"/>
-      <w:r>
-        <w:rPr>
-          <w:sz w:val="24"/>
-          <w:szCs w:val="24"/>
-        </w:rPr>
-        <w:t>: Remove all</w:t>
+        <w:t>Neue Funktion: Remove all</w:t>
       </w:r>
       <w:r>
         <w:rPr>
@@ -316,54 +274,20 @@
           <w:szCs w:val="24"/>
         </w:rPr>
       </w:pPr>
-      <w:proofErr w:type="spellStart"/>
-      <w:r>
-        <w:rPr>
-          <w:sz w:val="24"/>
-          <w:szCs w:val="24"/>
-        </w:rPr>
-        <w:t>Einige</w:t>
-      </w:r>
-      <w:proofErr w:type="spellEnd"/>
-      <w:r>
-        <w:rPr>
-          <w:sz w:val="24"/>
-          <w:szCs w:val="24"/>
-        </w:rPr>
-        <w:t xml:space="preserve"> </w:t>
-      </w:r>
-      <w:proofErr w:type="spellStart"/>
-      <w:r>
-        <w:rPr>
-          <w:sz w:val="24"/>
-          <w:szCs w:val="24"/>
-        </w:rPr>
-        <w:t>k</w:t>
-      </w:r>
-      <w:r>
-        <w:rPr>
-          <w:sz w:val="24"/>
-          <w:szCs w:val="24"/>
-        </w:rPr>
-        <w:t>leinere</w:t>
-      </w:r>
-      <w:proofErr w:type="spellEnd"/>
-      <w:r>
-        <w:rPr>
-          <w:sz w:val="24"/>
-          <w:szCs w:val="24"/>
-        </w:rPr>
-        <w:t xml:space="preserve"> </w:t>
-      </w:r>
-      <w:proofErr w:type="spellStart"/>
-      <w:r>
-        <w:rPr>
-          <w:sz w:val="24"/>
-          <w:szCs w:val="24"/>
-        </w:rPr>
-        <w:t>Optimierungen</w:t>
-      </w:r>
-      <w:proofErr w:type="spellEnd"/>
+      <w:r>
+        <w:rPr>
+          <w:sz w:val="24"/>
+          <w:szCs w:val="24"/>
+        </w:rPr>
+        <w:t>Einige k</w:t>
+      </w:r>
+      <w:r>
+        <w:rPr>
+          <w:sz w:val="24"/>
+          <w:szCs w:val="24"/>
+        </w:rPr>
+        <w:t>leinere Optimierungen</w:t>
+      </w:r>
     </w:p>
     <w:p>
       <w:pPr>
@@ -624,18 +548,13 @@
         <w:t xml:space="preserve"> des</w:t>
       </w:r>
       <w:r>
-        <w:t xml:space="preserve"> </w:t>
-      </w:r>
-      <w:proofErr w:type="spellStart"/>
-      <w:r>
-        <w:t>Modell</w:t>
+        <w:t xml:space="preserve"> Modell</w:t>
       </w:r>
       <w:bookmarkEnd w:id="0"/>
       <w:r>
         <w:t>s</w:t>
       </w:r>
       <w:bookmarkEnd w:id="1"/>
-      <w:proofErr w:type="spellEnd"/>
     </w:p>
     <w:p>
       <w:pPr>
@@ -1481,21 +1400,7 @@
         <w:rPr>
           <w:lang w:val="de-DE"/>
         </w:rPr>
-        <w:t xml:space="preserve">Der aktuelle Zustand eines Input-Neurons wird durch die Farbe des Inneren visualisiert, die sich </w:t>
-      </w:r>
-      <w:proofErr w:type="gramStart"/>
-      <w:r>
-        <w:rPr>
-          <w:lang w:val="de-DE"/>
-        </w:rPr>
-        <w:t>mit ansteigendem elektrischen Potential</w:t>
-      </w:r>
-      <w:proofErr w:type="gramEnd"/>
-      <w:r>
-        <w:rPr>
-          <w:lang w:val="de-DE"/>
-        </w:rPr>
-        <w:t xml:space="preserve"> von Schwarz zu einem heller</w:t>
+        <w:t>Der aktuelle Zustand eines Input-Neurons wird durch die Farbe des Inneren visualisiert, die sich mit ansteigendem elektrischen Potential von Schwarz zu einem heller</w:t>
       </w:r>
       <w:r>
         <w:rPr>
@@ -2766,35 +2671,23 @@
       </w:pPr>
       <w:bookmarkStart w:id="11" w:name="_Ref26969928"/>
       <w:bookmarkStart w:id="12" w:name="_Toc35466073"/>
-      <w:proofErr w:type="spellStart"/>
-      <w:r>
-        <w:t>Aspekte</w:t>
-      </w:r>
-      <w:proofErr w:type="spellEnd"/>
-      <w:r>
-        <w:t xml:space="preserve"> des </w:t>
-      </w:r>
-      <w:proofErr w:type="spellStart"/>
+      <w:r>
+        <w:t xml:space="preserve">Aspekte des </w:t>
+      </w:r>
       <w:r>
         <w:t>dynamische</w:t>
       </w:r>
       <w:r>
         <w:t>n</w:t>
       </w:r>
-      <w:proofErr w:type="spellEnd"/>
-      <w:r>
-        <w:t xml:space="preserve"> </w:t>
-      </w:r>
-      <w:proofErr w:type="spellStart"/>
-      <w:r>
-        <w:t>Modell</w:t>
+      <w:r>
+        <w:t xml:space="preserve"> Modell</w:t>
       </w:r>
       <w:bookmarkEnd w:id="11"/>
       <w:r>
         <w:t>s</w:t>
       </w:r>
       <w:bookmarkEnd w:id="12"/>
-      <w:proofErr w:type="spellEnd"/>
     </w:p>
     <w:p>
       <w:pPr>
@@ -3768,21 +3661,7 @@
         <w:rPr>
           <w:lang w:val="de-DE"/>
         </w:rPr>
-        <w:t xml:space="preserve">Time </w:t>
-      </w:r>
-      <w:proofErr w:type="spellStart"/>
-      <w:r>
-        <w:rPr>
-          <w:lang w:val="de-DE"/>
-        </w:rPr>
-        <w:t>resolution</w:t>
-      </w:r>
-      <w:proofErr w:type="spellEnd"/>
-      <w:r>
-        <w:rPr>
-          <w:lang w:val="de-DE"/>
-        </w:rPr>
-        <w:t>:</w:t>
+        <w:t>Time resolution:</w:t>
       </w:r>
       <w:r>
         <w:rPr>
@@ -4038,21 +3917,7 @@
         <w:rPr>
           <w:lang w:val="de-DE"/>
         </w:rPr>
-        <w:t xml:space="preserve">) und der zeitlichen Auflösung  (Time </w:t>
-      </w:r>
-      <w:proofErr w:type="spellStart"/>
-      <w:r>
-        <w:rPr>
-          <w:lang w:val="de-DE"/>
-        </w:rPr>
-        <w:t>resolution</w:t>
-      </w:r>
-      <w:proofErr w:type="spellEnd"/>
-      <w:r>
-        <w:rPr>
-          <w:lang w:val="de-DE"/>
-        </w:rPr>
-        <w:t xml:space="preserve">) </w:t>
+        <w:t xml:space="preserve">) und der zeitlichen Auflösung  (Time resolution) </w:t>
       </w:r>
       <w:r>
         <w:rPr>
@@ -4715,16 +4580,8 @@
         <w:rPr>
           <w:lang w:val="de-DE"/>
         </w:rPr>
-        <w:t xml:space="preserve">, sowie </w:t>
-      </w:r>
-      <w:proofErr w:type="spellStart"/>
-      <w:r>
-        <w:rPr>
-          <w:lang w:val="de-DE"/>
-        </w:rPr>
-        <w:t>TriggerSounds</w:t>
-      </w:r>
-      <w:proofErr w:type="spellEnd"/>
+        <w:t>, sowie TriggerSounds</w:t>
+      </w:r>
     </w:p>
     <w:p>
       <w:pPr>
@@ -4737,19 +4594,11 @@
           <w:lang w:val="de-DE"/>
         </w:rPr>
       </w:pPr>
-      <w:proofErr w:type="spellStart"/>
-      <w:r>
-        <w:rPr>
-          <w:lang w:val="de-DE"/>
-        </w:rPr>
-        <w:t>AutoOpen</w:t>
-      </w:r>
-      <w:proofErr w:type="spellEnd"/>
-      <w:r>
-        <w:rPr>
-          <w:lang w:val="de-DE"/>
-        </w:rPr>
-        <w:t>: Wenn diese Option aktiv ist, wird das zuletzt bearbeitete Modell sowie die Zoomstufe und die Position auf der Arbeitsfläche abgespeichert und beim nächsten Programmstart automatisch wiederhergestellt. Wenn die Option deaktiviert ist, startet das Programm mit einem Minimalmodell bestehend aus zwei Neuronen.</w:t>
+      <w:r>
+        <w:rPr>
+          <w:lang w:val="de-DE"/>
+        </w:rPr>
+        <w:t>AutoOpen: Wenn diese Option aktiv ist, wird das zuletzt bearbeitete Modell sowie die Zoomstufe und die Position auf der Arbeitsfläche abgespeichert und beim nächsten Programmstart automatisch wiederhergestellt. Wenn die Option deaktiviert ist, startet das Programm mit einem Minimalmodell bestehend aus zwei Neuronen.</w:t>
       </w:r>
     </w:p>
     <w:p>
@@ -4759,15 +4608,7 @@
       <w:bookmarkStart w:id="19" w:name="_Ref35468598"/>
       <w:bookmarkStart w:id="20" w:name="_Ref37610589"/>
       <w:r>
-        <w:t>„</w:t>
-      </w:r>
-      <w:proofErr w:type="gramStart"/>
-      <w:r>
-        <w:t>Action“ -</w:t>
-      </w:r>
-      <w:proofErr w:type="gramEnd"/>
-      <w:r>
-        <w:t xml:space="preserve"> </w:t>
+        <w:t xml:space="preserve">„Action“ - </w:t>
       </w:r>
       <w:r>
         <w:t>„Analyze“</w:t>
@@ -5295,15 +5136,7 @@
       <w:bookmarkStart w:id="23" w:name="_Toc35466079"/>
       <w:bookmarkStart w:id="24" w:name="_Ref35634997"/>
       <w:r>
-        <w:t>„</w:t>
-      </w:r>
-      <w:proofErr w:type="gramStart"/>
-      <w:r>
-        <w:t>Action“ -</w:t>
-      </w:r>
-      <w:proofErr w:type="gramEnd"/>
-      <w:r>
-        <w:t xml:space="preserve"> </w:t>
+        <w:t xml:space="preserve">„Action“ - </w:t>
       </w:r>
       <w:r>
         <w:t>„Analyze“</w:t>
@@ -5384,9 +5217,8 @@
           <w:shd w:val="clear" w:color="auto" w:fill="FFFFFF"/>
           <w:lang w:val="de-DE"/>
         </w:rPr>
-        <w:t xml:space="preserve">, bei denen z.B. zwei Abschnitte in eine Knickstelle einmünden, aber keine herausführt, oder umgekehrt. Derartige Unsauberkeiten haben zwar keinen Einfluss auf das Verhalten des Modells, da in ihnen niemals Impulse fließen können, sie verursachen aber unnötigen Rechenaufwand und machen das Modell unübersichtlich. Die Funktion sucht nach solchen entarteten Dendriten-Teilstücken und hebt sie genauso wie „Find </w:t>
-      </w:r>
-      <w:proofErr w:type="spellStart"/>
+        <w:t>, bei denen z.B. zwei Abschnitte in eine Knickstelle einmünden, aber keine herausführt, oder umgekehrt. Derartige Unsauberkeiten haben zwar keinen Einfluss auf das Verhalten des Modells, da in ihnen niemals Impulse fließen können, sie verursachen aber unnötigen Rechenaufwand und machen das Modell unübersichtlich. Die Funktion sucht nach solchen entarteten Dendriten-Teilstücken und hebt sie genauso wie „Find loops“ optisch hervor</w:t>
+      </w:r>
       <w:r>
         <w:rPr>
           <w:rFonts w:ascii="Segoe UI" w:hAnsi="Segoe UI" w:cs="Segoe UI"/>
@@ -5396,9 +5228,8 @@
           <w:shd w:val="clear" w:color="auto" w:fill="FFFFFF"/>
           <w:lang w:val="de-DE"/>
         </w:rPr>
-        <w:t>loops</w:t>
-      </w:r>
-      <w:proofErr w:type="spellEnd"/>
+        <w:t xml:space="preserve">, indem sie selektiert werden. In der Regel wird man diese Teilstücke löschen, was recht einfach in einem Schritt geht, da sie bereit selektiert sind (Kontextmenü „Remove selected objects“). </w:t>
+      </w:r>
       <w:r>
         <w:rPr>
           <w:rFonts w:ascii="Segoe UI" w:hAnsi="Segoe UI" w:cs="Segoe UI"/>
@@ -5408,8 +5239,34 @@
           <w:shd w:val="clear" w:color="auto" w:fill="FFFFFF"/>
           <w:lang w:val="de-DE"/>
         </w:rPr>
-        <w:t>“ optisch hervor</w:t>
-      </w:r>
+        <w:t>Nach der Bereinigung eines solchen Fehlers sollte die Funktion erneut aufgerufen werden, solange bis keine weitere Anomalie mehr gefunden wurde.</w:t>
+      </w:r>
+    </w:p>
+    <w:p>
+      <w:pPr>
+        <w:pStyle w:val="berschrift3"/>
+        <w:rPr>
+          <w:lang w:val="de-DE"/>
+        </w:rPr>
+      </w:pPr>
+      <w:bookmarkStart w:id="25" w:name="_Ref37455193"/>
+      <w:r>
+        <w:t xml:space="preserve">„Action“ - </w:t>
+      </w:r>
+      <w:r>
+        <w:rPr>
+          <w:lang w:val="de-DE"/>
+        </w:rPr>
+        <w:t>„Center model“</w:t>
+      </w:r>
+      <w:bookmarkEnd w:id="25"/>
+    </w:p>
+    <w:p>
+      <w:pPr>
+        <w:rPr>
+          <w:lang w:val="de-DE"/>
+        </w:rPr>
+      </w:pPr>
       <w:r>
         <w:rPr>
           <w:rFonts w:ascii="Segoe UI" w:hAnsi="Segoe UI" w:cs="Segoe UI"/>
@@ -5419,9 +5276,8 @@
           <w:shd w:val="clear" w:color="auto" w:fill="FFFFFF"/>
           <w:lang w:val="de-DE"/>
         </w:rPr>
-        <w:t xml:space="preserve">, indem sie selektiert werden. In der Regel wird man diese Teilstücke löschen, was recht einfach in einem Schritt geht, da sie bereit selektiert sind (Kontextmenü „Remove </w:t>
-      </w:r>
-      <w:proofErr w:type="spellStart"/>
+        <w:t xml:space="preserve">Wenn das Modell komplett außerhalb des sichtbaren Fensters liegt, was durch versehentliches Verschieben oder durch einen Fehler beim Einlesen gespeicherter Daten auftreten kann, ist es schwer möglich, das Modell wieder aufzufinden. </w:t>
+      </w:r>
       <w:r>
         <w:rPr>
           <w:rFonts w:ascii="Segoe UI" w:hAnsi="Segoe UI" w:cs="Segoe UI"/>
@@ -5431,9 +5287,8 @@
           <w:shd w:val="clear" w:color="auto" w:fill="FFFFFF"/>
           <w:lang w:val="de-DE"/>
         </w:rPr>
-        <w:t>selected</w:t>
-      </w:r>
-      <w:proofErr w:type="spellEnd"/>
+        <w:t xml:space="preserve">Die </w:t>
+      </w:r>
       <w:r>
         <w:rPr>
           <w:rFonts w:ascii="Segoe UI" w:hAnsi="Segoe UI" w:cs="Segoe UI"/>
@@ -5443,9 +5298,8 @@
           <w:shd w:val="clear" w:color="auto" w:fill="FFFFFF"/>
           <w:lang w:val="de-DE"/>
         </w:rPr>
-        <w:t xml:space="preserve"> </w:t>
-      </w:r>
-      <w:proofErr w:type="spellStart"/>
+        <w:t>Funktion "</w:t>
+      </w:r>
       <w:r>
         <w:rPr>
           <w:rFonts w:ascii="Segoe UI" w:hAnsi="Segoe UI" w:cs="Segoe UI"/>
@@ -5455,9 +5309,8 @@
           <w:shd w:val="clear" w:color="auto" w:fill="FFFFFF"/>
           <w:lang w:val="de-DE"/>
         </w:rPr>
-        <w:t>objects</w:t>
-      </w:r>
-      <w:proofErr w:type="spellEnd"/>
+        <w:t>Center model</w:t>
+      </w:r>
       <w:r>
         <w:rPr>
           <w:rFonts w:ascii="Segoe UI" w:hAnsi="Segoe UI" w:cs="Segoe UI"/>
@@ -5467,7 +5320,7 @@
           <w:shd w:val="clear" w:color="auto" w:fill="FFFFFF"/>
           <w:lang w:val="de-DE"/>
         </w:rPr>
-        <w:t xml:space="preserve">“). </w:t>
+        <w:t xml:space="preserve">" </w:t>
       </w:r>
       <w:r>
         <w:rPr>
@@ -5478,42 +5331,8 @@
           <w:shd w:val="clear" w:color="auto" w:fill="FFFFFF"/>
           <w:lang w:val="de-DE"/>
         </w:rPr>
-        <w:t>Nach der Bereinigung eines solchen Fehlers sollte die Funktion erneut aufgerufen werden, solange bis keine weitere Anomalie mehr gefunden wurde.</w:t>
-      </w:r>
-    </w:p>
-    <w:p>
-      <w:pPr>
-        <w:pStyle w:val="berschrift3"/>
-        <w:rPr>
-          <w:lang w:val="de-DE"/>
-        </w:rPr>
-      </w:pPr>
-      <w:bookmarkStart w:id="25" w:name="_Ref37455193"/>
-      <w:r>
-        <w:t>„</w:t>
-      </w:r>
-      <w:proofErr w:type="gramStart"/>
-      <w:r>
-        <w:t>Action“ -</w:t>
-      </w:r>
-      <w:proofErr w:type="gramEnd"/>
-      <w:r>
-        <w:t xml:space="preserve"> </w:t>
-      </w:r>
-      <w:r>
-        <w:rPr>
-          <w:lang w:val="de-DE"/>
-        </w:rPr>
-        <w:t>„Center model“</w:t>
-      </w:r>
-      <w:bookmarkEnd w:id="25"/>
-    </w:p>
-    <w:p>
-      <w:pPr>
-        <w:rPr>
-          <w:lang w:val="de-DE"/>
-        </w:rPr>
-      </w:pPr>
+        <w:t>holt</w:t>
+      </w:r>
       <w:r>
         <w:rPr>
           <w:rFonts w:ascii="Segoe UI" w:hAnsi="Segoe UI" w:cs="Segoe UI"/>
@@ -5523,7 +5342,7 @@
           <w:shd w:val="clear" w:color="auto" w:fill="FFFFFF"/>
           <w:lang w:val="de-DE"/>
         </w:rPr>
-        <w:t xml:space="preserve">Wenn das Modell komplett außerhalb des sichtbaren Fensters liegt, was durch versehentliches Verschieben oder durch einen Fehler beim Einlesen gespeicherter Daten auftreten kann, ist es schwer möglich, das Modell wieder aufzufinden. </w:t>
+        <w:t xml:space="preserve"> das Modell in die Mitte des Fensters und </w:t>
       </w:r>
       <w:r>
         <w:rPr>
@@ -5534,7 +5353,7 @@
           <w:shd w:val="clear" w:color="auto" w:fill="FFFFFF"/>
           <w:lang w:val="de-DE"/>
         </w:rPr>
-        <w:t xml:space="preserve">Die </w:t>
+        <w:t xml:space="preserve">passt </w:t>
       </w:r>
       <w:r>
         <w:rPr>
@@ -5545,97 +5364,7 @@
           <w:shd w:val="clear" w:color="auto" w:fill="FFFFFF"/>
           <w:lang w:val="de-DE"/>
         </w:rPr>
-        <w:t>Funktion "</w:t>
-      </w:r>
-      <w:r>
-        <w:rPr>
-          <w:rFonts w:ascii="Segoe UI" w:hAnsi="Segoe UI" w:cs="Segoe UI"/>
-          <w:color w:val="24292E"/>
-          <w:sz w:val="21"/>
-          <w:szCs w:val="21"/>
-          <w:shd w:val="clear" w:color="auto" w:fill="FFFFFF"/>
-          <w:lang w:val="de-DE"/>
-        </w:rPr>
-        <w:t>Center model</w:t>
-      </w:r>
-      <w:r>
-        <w:rPr>
-          <w:rFonts w:ascii="Segoe UI" w:hAnsi="Segoe UI" w:cs="Segoe UI"/>
-          <w:color w:val="24292E"/>
-          <w:sz w:val="21"/>
-          <w:szCs w:val="21"/>
-          <w:shd w:val="clear" w:color="auto" w:fill="FFFFFF"/>
-          <w:lang w:val="de-DE"/>
-        </w:rPr>
-        <w:t xml:space="preserve">" </w:t>
-      </w:r>
-      <w:r>
-        <w:rPr>
-          <w:rFonts w:ascii="Segoe UI" w:hAnsi="Segoe UI" w:cs="Segoe UI"/>
-          <w:color w:val="24292E"/>
-          <w:sz w:val="21"/>
-          <w:szCs w:val="21"/>
-          <w:shd w:val="clear" w:color="auto" w:fill="FFFFFF"/>
-          <w:lang w:val="de-DE"/>
-        </w:rPr>
-        <w:t>holt</w:t>
-      </w:r>
-      <w:r>
-        <w:rPr>
-          <w:rFonts w:ascii="Segoe UI" w:hAnsi="Segoe UI" w:cs="Segoe UI"/>
-          <w:color w:val="24292E"/>
-          <w:sz w:val="21"/>
-          <w:szCs w:val="21"/>
-          <w:shd w:val="clear" w:color="auto" w:fill="FFFFFF"/>
-          <w:lang w:val="de-DE"/>
-        </w:rPr>
-        <w:t xml:space="preserve"> das Modell in die Mitte des Fensters und </w:t>
-      </w:r>
-      <w:r>
-        <w:rPr>
-          <w:rFonts w:ascii="Segoe UI" w:hAnsi="Segoe UI" w:cs="Segoe UI"/>
-          <w:color w:val="24292E"/>
-          <w:sz w:val="21"/>
-          <w:szCs w:val="21"/>
-          <w:shd w:val="clear" w:color="auto" w:fill="FFFFFF"/>
-          <w:lang w:val="de-DE"/>
-        </w:rPr>
-        <w:t xml:space="preserve">passt </w:t>
-      </w:r>
-      <w:r>
-        <w:rPr>
-          <w:rFonts w:ascii="Segoe UI" w:hAnsi="Segoe UI" w:cs="Segoe UI"/>
-          <w:color w:val="24292E"/>
-          <w:sz w:val="21"/>
-          <w:szCs w:val="21"/>
-          <w:shd w:val="clear" w:color="auto" w:fill="FFFFFF"/>
-          <w:lang w:val="de-DE"/>
-        </w:rPr>
-        <w:t xml:space="preserve">die Zoomstufe so </w:t>
-      </w:r>
-      <w:proofErr w:type="gramStart"/>
-      <w:r>
-        <w:rPr>
-          <w:rFonts w:ascii="Segoe UI" w:hAnsi="Segoe UI" w:cs="Segoe UI"/>
-          <w:color w:val="24292E"/>
-          <w:sz w:val="21"/>
-          <w:szCs w:val="21"/>
-          <w:shd w:val="clear" w:color="auto" w:fill="FFFFFF"/>
-          <w:lang w:val="de-DE"/>
-        </w:rPr>
-        <w:t>an</w:t>
-      </w:r>
-      <w:proofErr w:type="gramEnd"/>
-      <w:r>
-        <w:rPr>
-          <w:rFonts w:ascii="Segoe UI" w:hAnsi="Segoe UI" w:cs="Segoe UI"/>
-          <w:color w:val="24292E"/>
-          <w:sz w:val="21"/>
-          <w:szCs w:val="21"/>
-          <w:shd w:val="clear" w:color="auto" w:fill="FFFFFF"/>
-          <w:lang w:val="de-DE"/>
-        </w:rPr>
-        <w:t xml:space="preserve"> dass das Modell komplett und ausreichend groß sichtbar ist.</w:t>
+        <w:t>die Zoomstufe so an dass das Modell komplett und ausreichend groß sichtbar ist.</w:t>
       </w:r>
     </w:p>
     <w:p>
@@ -7295,27 +7024,13 @@
         <w:rPr>
           <w:lang w:val="de-DE"/>
         </w:rPr>
-        <w:t xml:space="preserve">eines Neurons </w:t>
-      </w:r>
-      <w:proofErr w:type="gramStart"/>
-      <w:r>
-        <w:rPr>
-          <w:lang w:val="de-DE"/>
-        </w:rPr>
-        <w:t xml:space="preserve">diesem </w:t>
-      </w:r>
-      <w:r>
-        <w:rPr>
-          <w:lang w:val="de-DE"/>
-        </w:rPr>
-        <w:t>neue Dendriten</w:t>
-      </w:r>
-      <w:proofErr w:type="gramEnd"/>
-      <w:r>
-        <w:rPr>
-          <w:lang w:val="de-DE"/>
-        </w:rPr>
-        <w:t xml:space="preserve"> hinzufügen</w:t>
+        <w:t xml:space="preserve">eines Neurons diesem </w:t>
+      </w:r>
+      <w:r>
+        <w:rPr>
+          <w:lang w:val="de-DE"/>
+        </w:rPr>
+        <w:t>neue Dendriten hinzufügen</w:t>
       </w:r>
     </w:p>
     <w:p>
@@ -8266,21 +7981,7 @@
         <w:rPr>
           <w:lang w:val="de-DE"/>
         </w:rPr>
-        <w:t xml:space="preserve"> (Select/</w:t>
-      </w:r>
-      <w:proofErr w:type="spellStart"/>
-      <w:r>
-        <w:rPr>
-          <w:lang w:val="de-DE"/>
-        </w:rPr>
-        <w:t>Deselect</w:t>
-      </w:r>
-      <w:proofErr w:type="spellEnd"/>
-      <w:r>
-        <w:rPr>
-          <w:lang w:val="de-DE"/>
-        </w:rPr>
-        <w:t>)</w:t>
+        <w:t xml:space="preserve"> (Select/Deselect)</w:t>
       </w:r>
       <w:bookmarkEnd w:id="40"/>
     </w:p>
@@ -8808,77 +8509,7 @@
         <w:rPr>
           <w:lang w:val="de-DE"/>
         </w:rPr>
-        <w:t xml:space="preserve"> („Remove </w:t>
-      </w:r>
-      <w:proofErr w:type="spellStart"/>
-      <w:r>
-        <w:rPr>
-          <w:lang w:val="de-DE"/>
-        </w:rPr>
-        <w:t>selected</w:t>
-      </w:r>
-      <w:proofErr w:type="spellEnd"/>
-      <w:r>
-        <w:rPr>
-          <w:lang w:val="de-DE"/>
-        </w:rPr>
-        <w:t xml:space="preserve"> </w:t>
-      </w:r>
-      <w:proofErr w:type="spellStart"/>
-      <w:r>
-        <w:rPr>
-          <w:lang w:val="de-DE"/>
-        </w:rPr>
-        <w:t>objects</w:t>
-      </w:r>
-      <w:proofErr w:type="spellEnd"/>
-      <w:r>
-        <w:rPr>
-          <w:lang w:val="de-DE"/>
-        </w:rPr>
-        <w:t>“). Diese Funktion darf nicht verwechselt werden mit „</w:t>
-      </w:r>
-      <w:proofErr w:type="spellStart"/>
-      <w:r>
-        <w:rPr>
-          <w:lang w:val="de-DE"/>
-        </w:rPr>
-        <w:t>Deselect</w:t>
-      </w:r>
-      <w:proofErr w:type="spellEnd"/>
-      <w:r>
-        <w:rPr>
-          <w:lang w:val="de-DE"/>
-        </w:rPr>
-        <w:t xml:space="preserve"> all“! Letztere entfernt die Eigenschaft „Selektiert“, belässt die Objekte aber im Modell. „Remove </w:t>
-      </w:r>
-      <w:proofErr w:type="spellStart"/>
-      <w:r>
-        <w:rPr>
-          <w:lang w:val="de-DE"/>
-        </w:rPr>
-        <w:t>selected</w:t>
-      </w:r>
-      <w:proofErr w:type="spellEnd"/>
-      <w:r>
-        <w:rPr>
-          <w:lang w:val="de-DE"/>
-        </w:rPr>
-        <w:t xml:space="preserve"> </w:t>
-      </w:r>
-      <w:proofErr w:type="spellStart"/>
-      <w:r>
-        <w:rPr>
-          <w:lang w:val="de-DE"/>
-        </w:rPr>
-        <w:t>objects</w:t>
-      </w:r>
-      <w:proofErr w:type="spellEnd"/>
-      <w:r>
-        <w:rPr>
-          <w:lang w:val="de-DE"/>
-        </w:rPr>
-        <w:t>“ hingegen entfernt die selektierten Objekte vollständig aus dem Modell.</w:t>
+        <w:t xml:space="preserve"> („Remove selected objects“). Diese Funktion darf nicht verwechselt werden mit „Deselect all“! Letztere entfernt die Eigenschaft „Selektiert“, belässt die Objekte aber im Modell. „Remove selected objects“ hingegen entfernt die selektierten Objekte vollständig aus dem Modell.</w:t>
       </w:r>
     </w:p>
     <w:p>
@@ -8896,21 +8527,7 @@
         <w:rPr>
           <w:lang w:val="de-DE"/>
         </w:rPr>
-        <w:t xml:space="preserve">Kopieren („Copy </w:t>
-      </w:r>
-      <w:proofErr w:type="spellStart"/>
-      <w:r>
-        <w:rPr>
-          <w:lang w:val="de-DE"/>
-        </w:rPr>
-        <w:t>selection</w:t>
-      </w:r>
-      <w:proofErr w:type="spellEnd"/>
-      <w:r>
-        <w:rPr>
-          <w:lang w:val="de-DE"/>
-        </w:rPr>
-        <w:t>“</w:t>
+        <w:t>Kopieren („Copy selection“</w:t>
       </w:r>
       <w:r>
         <w:rPr>
@@ -9144,33 +8761,11 @@
         </w:rPr>
         <w:t>CTRL-A</w:t>
       </w:r>
-      <w:proofErr w:type="gramStart"/>
-      <w:r>
-        <w:rPr>
-          <w:lang w:val="de-DE"/>
-        </w:rPr>
-        <w:t xml:space="preserve">   (</w:t>
-      </w:r>
-      <w:proofErr w:type="gramEnd"/>
-      <w:r>
-        <w:rPr>
-          <w:lang w:val="de-DE"/>
-        </w:rPr>
-        <w:t xml:space="preserve">die schnellste Methode) Taste „CTRL“ </w:t>
-      </w:r>
-      <w:proofErr w:type="spellStart"/>
-      <w:r>
-        <w:rPr>
-          <w:lang w:val="de-DE"/>
-        </w:rPr>
-        <w:t>bzw</w:t>
-      </w:r>
-      <w:proofErr w:type="spellEnd"/>
-      <w:r>
-        <w:rPr>
-          <w:lang w:val="de-DE"/>
-        </w:rPr>
-        <w:t xml:space="preserve"> „STRG“ auf deutschen Tastaturen gedrückt halten und die Taste „A“ betätigen</w:t>
+      <w:r>
+        <w:rPr>
+          <w:lang w:val="de-DE"/>
+        </w:rPr>
+        <w:t xml:space="preserve">   (die schnellste Methode) Taste „CTRL“ bzw „STRG“ auf deutschen Tastaturen gedrückt halten und die Taste „A“ betätigen</w:t>
       </w:r>
     </w:p>
     <w:p>
@@ -9254,7 +8849,6 @@
         </w:rPr>
         <w:t>Hauptmenu: „Edit“ - „</w:t>
       </w:r>
-      <w:proofErr w:type="spellStart"/>
       <w:r>
         <w:rPr>
           <w:lang w:val="de-DE"/>
@@ -9265,14 +8859,7 @@
         <w:rPr>
           <w:lang w:val="de-DE"/>
         </w:rPr>
-        <w:t>elect</w:t>
-      </w:r>
-      <w:proofErr w:type="spellEnd"/>
-      <w:r>
-        <w:rPr>
-          <w:lang w:val="de-DE"/>
-        </w:rPr>
-        <w:t xml:space="preserve"> all“ </w:t>
+        <w:t xml:space="preserve">elect all“ </w:t>
       </w:r>
     </w:p>
     <w:p>
@@ -9300,19 +8887,11 @@
         </w:rPr>
         <w:t>ESC-Taste</w:t>
       </w:r>
-      <w:proofErr w:type="gramStart"/>
-      <w:r>
-        <w:rPr>
-          <w:lang w:val="de-DE"/>
-        </w:rPr>
-        <w:t xml:space="preserve">   (</w:t>
-      </w:r>
-      <w:proofErr w:type="gramEnd"/>
-      <w:r>
-        <w:rPr>
-          <w:lang w:val="de-DE"/>
-        </w:rPr>
-        <w:t>die schnellste Methode)</w:t>
+      <w:r>
+        <w:rPr>
+          <w:lang w:val="de-DE"/>
+        </w:rPr>
+        <w:t xml:space="preserve">   (die schnellste Methode)</w:t>
       </w:r>
     </w:p>
     <w:p>
@@ -9405,14 +8984,12 @@
         </w:rPr>
         <w:t>“ bzw. “</w:t>
       </w:r>
-      <w:proofErr w:type="spellStart"/>
       <w:r>
         <w:rPr>
           <w:lang w:val="de-DE"/>
         </w:rPr>
         <w:t>Deselect</w:t>
       </w:r>
-      <w:proofErr w:type="spellEnd"/>
       <w:r>
         <w:rPr>
           <w:lang w:val="de-DE"/>
@@ -9528,16 +9105,8 @@
         <w:rPr>
           <w:lang w:val="de-DE"/>
         </w:rPr>
-        <w:t xml:space="preserve">Select </w:t>
-      </w:r>
-      <w:proofErr w:type="spellStart"/>
-      <w:r>
-        <w:rPr>
-          <w:lang w:val="de-DE"/>
-        </w:rPr>
-        <w:t>subtree</w:t>
-      </w:r>
-      <w:proofErr w:type="spellEnd"/>
+        <w:t>Select subtree</w:t>
+      </w:r>
       <w:r>
         <w:rPr>
           <w:lang w:val="de-DE"/>
@@ -9801,21 +9370,7 @@
         <w:rPr>
           <w:lang w:val="de-DE"/>
         </w:rPr>
-        <w:t xml:space="preserve">, verändern sie ihre Farbe mit einer Frequenz von 5 Hertz. Dieses Blinken ist deutlich sichtbar, hat aber keine Wechselwirkung mit der einfachen Auswahl einzelner Objekte. Das heißt, auch </w:t>
-      </w:r>
-      <w:proofErr w:type="gramStart"/>
-      <w:r>
-        <w:rPr>
-          <w:lang w:val="de-DE"/>
-        </w:rPr>
-        <w:t>während eine Gruppe</w:t>
-      </w:r>
-      <w:proofErr w:type="gramEnd"/>
-      <w:r>
-        <w:rPr>
-          <w:lang w:val="de-DE"/>
-        </w:rPr>
-        <w:t xml:space="preserve"> von Objekten selektiert ist und blinkt, kann ganz normal mit dem Modell gearbeitet werden</w:t>
+        <w:t>, verändern sie ihre Farbe mit einer Frequenz von 5 Hertz. Dieses Blinken ist deutlich sichtbar, hat aber keine Wechselwirkung mit der einfachen Auswahl einzelner Objekte. Das heißt, auch während eine Gruppe von Objekten selektiert ist und blinkt, kann ganz normal mit dem Modell gearbeitet werden</w:t>
       </w:r>
       <w:r>
         <w:rPr>
@@ -9936,21 +9491,7 @@
         <w:rPr>
           <w:lang w:val="de-DE"/>
         </w:rPr>
-        <w:t xml:space="preserve">). Letzteres ist ein </w:t>
-      </w:r>
-      <w:proofErr w:type="gramStart"/>
-      <w:r>
-        <w:rPr>
-          <w:lang w:val="de-DE"/>
-        </w:rPr>
-        <w:t>Hilfsmittel</w:t>
-      </w:r>
-      <w:proofErr w:type="gramEnd"/>
-      <w:r>
-        <w:rPr>
-          <w:lang w:val="de-DE"/>
-        </w:rPr>
-        <w:t xml:space="preserve"> um den Wirkungsbereich einer Operation festzulegen. Nach Abschluss der Operation wird die Auswahl wieder aufgehoben. Im Gegensatz dazu ist die Markierung ei</w:t>
+        <w:t>). Letzteres ist ein Hilfsmittel um den Wirkungsbereich einer Operation festzulegen. Nach Abschluss der Operation wird die Auswahl wieder aufgehoben. Im Gegensatz dazu ist die Markierung ei</w:t>
       </w:r>
       <w:r>
         <w:rPr>
@@ -10097,21 +9638,7 @@
         <w:rPr>
           <w:lang w:val="de-DE"/>
         </w:rPr>
-        <w:t xml:space="preserve">Rechte Maustaste und „Mark </w:t>
-      </w:r>
-      <w:proofErr w:type="spellStart"/>
-      <w:r>
-        <w:rPr>
-          <w:lang w:val="de-DE"/>
-        </w:rPr>
-        <w:t>selection</w:t>
-      </w:r>
-      <w:proofErr w:type="spellEnd"/>
-      <w:r>
-        <w:rPr>
-          <w:lang w:val="de-DE"/>
-        </w:rPr>
-        <w:t>“ auswählen</w:t>
+        <w:t>Rechte Maustaste und „Mark selection“ auswählen</w:t>
       </w:r>
     </w:p>
     <w:p>
@@ -10131,21 +9658,7 @@
         <w:rPr>
           <w:lang w:val="de-DE"/>
         </w:rPr>
-        <w:t>Nochmal rechte Maustaste und „</w:t>
-      </w:r>
-      <w:proofErr w:type="spellStart"/>
-      <w:r>
-        <w:rPr>
-          <w:lang w:val="de-DE"/>
-        </w:rPr>
-        <w:t>Deselect</w:t>
-      </w:r>
-      <w:proofErr w:type="spellEnd"/>
-      <w:r>
-        <w:rPr>
-          <w:lang w:val="de-DE"/>
-        </w:rPr>
-        <w:t xml:space="preserve"> all“</w:t>
+        <w:t>Nochmal rechte Maustaste und „Deselect all“</w:t>
       </w:r>
       <w:r>
         <w:rPr>
@@ -10203,7 +9716,6 @@
         </w:rPr>
         <w:t>Rechte Maustaste und „</w:t>
       </w:r>
-      <w:proofErr w:type="spellStart"/>
       <w:r>
         <w:rPr>
           <w:lang w:val="de-DE"/>
@@ -10214,28 +9726,7 @@
         <w:rPr>
           <w:lang w:val="de-DE"/>
         </w:rPr>
-        <w:t>ark</w:t>
-      </w:r>
-      <w:proofErr w:type="spellEnd"/>
-      <w:r>
-        <w:rPr>
-          <w:lang w:val="de-DE"/>
-        </w:rPr>
-        <w:t xml:space="preserve"> </w:t>
-      </w:r>
-      <w:proofErr w:type="spellStart"/>
-      <w:r>
-        <w:rPr>
-          <w:lang w:val="de-DE"/>
-        </w:rPr>
-        <w:t>selection</w:t>
-      </w:r>
-      <w:proofErr w:type="spellEnd"/>
-      <w:r>
-        <w:rPr>
-          <w:lang w:val="de-DE"/>
-        </w:rPr>
-        <w:t>“ auswählen</w:t>
+        <w:t>ark selection“ auswählen</w:t>
       </w:r>
     </w:p>
     <w:p>
@@ -10253,21 +9744,7 @@
         <w:rPr>
           <w:lang w:val="de-DE"/>
         </w:rPr>
-        <w:t>Nochmal rechte Maustaste und „</w:t>
-      </w:r>
-      <w:proofErr w:type="spellStart"/>
-      <w:r>
-        <w:rPr>
-          <w:lang w:val="de-DE"/>
-        </w:rPr>
-        <w:t>Deselect</w:t>
-      </w:r>
-      <w:proofErr w:type="spellEnd"/>
-      <w:r>
-        <w:rPr>
-          <w:lang w:val="de-DE"/>
-        </w:rPr>
-        <w:t xml:space="preserve"> all“</w:t>
+        <w:t>Nochmal rechte Maustaste und „Deselect all“</w:t>
       </w:r>
       <w:r>
         <w:rPr>
@@ -10869,21 +10346,7 @@
         <w:rPr>
           <w:lang w:val="de-DE"/>
         </w:rPr>
-        <w:t xml:space="preserve">nput-Neuron ist in diesem Sinne ein Objekt, aber auch jeder Verzeigungs- oder Knickpunkt von Dendriten und jeder </w:t>
-      </w:r>
-      <w:proofErr w:type="spellStart"/>
-      <w:r>
-        <w:rPr>
-          <w:lang w:val="de-DE"/>
-        </w:rPr>
-        <w:t>Dendritenabschnitt</w:t>
-      </w:r>
-      <w:proofErr w:type="spellEnd"/>
-      <w:r>
-        <w:rPr>
-          <w:lang w:val="de-DE"/>
-        </w:rPr>
-        <w:t xml:space="preserve"> zwischen solchen Punkten, bzw. Neuronen. </w:t>
+        <w:t xml:space="preserve">nput-Neuron ist in diesem Sinne ein Objekt, aber auch jeder Verzeigungs- oder Knickpunkt von Dendriten und jeder Dendritenabschnitt zwischen solchen Punkten, bzw. Neuronen. </w:t>
       </w:r>
       <w:r>
         <w:rPr>
@@ -10954,21 +10417,7 @@
         <w:rPr>
           <w:lang w:val="de-DE"/>
         </w:rPr>
-        <w:t xml:space="preserve"> des Modells (time </w:t>
-      </w:r>
-      <w:proofErr w:type="spellStart"/>
-      <w:r>
-        <w:rPr>
-          <w:lang w:val="de-DE"/>
-        </w:rPr>
-        <w:t>resolution</w:t>
-      </w:r>
-      <w:proofErr w:type="spellEnd"/>
-      <w:r>
-        <w:rPr>
-          <w:lang w:val="de-DE"/>
-        </w:rPr>
-        <w:t xml:space="preserve">). </w:t>
+        <w:t xml:space="preserve"> des Modells (time resolution). </w:t>
       </w:r>
     </w:p>
     <w:p>
@@ -11392,43 +10841,7 @@
           <w:szCs w:val="24"/>
           <w:lang w:val="de-DE"/>
         </w:rPr>
-        <w:t xml:space="preserve">Ein visuelles Signal beim Auslösen eines Neurons (kurzes Aufblitzen) wurde implementiert. Falls mit dem Neuron ein akustisches Signal verbunden ist, dann erfolgen akustisches und visuelles Signal gleichzeitig. Siehe </w:t>
-      </w:r>
-      <w:proofErr w:type="spellStart"/>
-      <w:r>
-        <w:rPr>
-          <w:sz w:val="24"/>
-          <w:szCs w:val="24"/>
-          <w:lang w:val="de-DE"/>
-        </w:rPr>
-        <w:t>Github</w:t>
-      </w:r>
-      <w:proofErr w:type="spellEnd"/>
-      <w:r>
-        <w:rPr>
-          <w:sz w:val="24"/>
-          <w:szCs w:val="24"/>
-          <w:lang w:val="de-DE"/>
-        </w:rPr>
-        <w:t xml:space="preserve"> </w:t>
-      </w:r>
-      <w:proofErr w:type="spellStart"/>
-      <w:r>
-        <w:rPr>
-          <w:sz w:val="24"/>
-          <w:szCs w:val="24"/>
-          <w:lang w:val="de-DE"/>
-        </w:rPr>
-        <w:t>Issue</w:t>
-      </w:r>
-      <w:proofErr w:type="spellEnd"/>
-      <w:r>
-        <w:rPr>
-          <w:sz w:val="24"/>
-          <w:szCs w:val="24"/>
-          <w:lang w:val="de-DE"/>
-        </w:rPr>
-        <w:t xml:space="preserve"> #27. Die bisherige Ausgabe „TRIGGER“ wurde entfernt. Stattdessen wird immer das aktuelle Potential in Prozent angezeigt, auch wenn dieses über 100% liegt.</w:t>
+        <w:t>Ein visuelles Signal beim Auslösen eines Neurons (kurzes Aufblitzen) wurde implementiert. Falls mit dem Neuron ein akustisches Signal verbunden ist, dann erfolgen akustisches und visuelles Signal gleichzeitig. Siehe Github Issue #27. Die bisherige Ausgabe „TRIGGER“ wurde entfernt. Stattdessen wird immer das aktuelle Potential in Prozent angezeigt, auch wenn dieses über 100% liegt.</w:t>
       </w:r>
     </w:p>
     <w:p>
@@ -11454,25 +10867,7 @@
           <w:szCs w:val="24"/>
           <w:lang w:val="de-DE"/>
         </w:rPr>
-        <w:t xml:space="preserve">Neue Funktion Alle ausgewählten Objekte verschieben, siehe GitHub </w:t>
-      </w:r>
-      <w:proofErr w:type="spellStart"/>
-      <w:r>
-        <w:rPr>
-          <w:sz w:val="24"/>
-          <w:szCs w:val="24"/>
-          <w:lang w:val="de-DE"/>
-        </w:rPr>
-        <w:t>Issue</w:t>
-      </w:r>
-      <w:proofErr w:type="spellEnd"/>
-      <w:r>
-        <w:rPr>
-          <w:sz w:val="24"/>
-          <w:szCs w:val="24"/>
-          <w:lang w:val="de-DE"/>
-        </w:rPr>
-        <w:t xml:space="preserve"> #30. Die Move-Operation (linke Maustaste gedrückt halten und ziehen) auf den Hintergrund wirkt automatisch nur auf die Auswahl, falls eine solche definiert ist. Normale Move-Operationen für einzelne Objekte funktionieren wie üblich, falls sich der Cursor über dem Objekt befindet.</w:t>
+        <w:t>Neue Funktion Alle ausgewählten Objekte verschieben, siehe GitHub Issue #30. Die Move-Operation (linke Maustaste gedrückt halten und ziehen) auf den Hintergrund wirkt automatisch nur auf die Auswahl, falls eine solche definiert ist. Normale Move-Operationen für einzelne Objekte funktionieren wie üblich, falls sich der Cursor über dem Objekt befindet.</w:t>
       </w:r>
     </w:p>
     <w:p>
@@ -12037,25 +11432,7 @@
           <w:szCs w:val="24"/>
           <w:lang w:val="de-DE"/>
         </w:rPr>
-        <w:t xml:space="preserve"> und GitHub #23. Die empfohlene Arbeitsweise für die Markierung von „rückläufigen Neuronen“ ist in </w:t>
-      </w:r>
-      <w:proofErr w:type="spellStart"/>
-      <w:r>
-        <w:rPr>
-          <w:sz w:val="24"/>
-          <w:szCs w:val="24"/>
-          <w:lang w:val="de-DE"/>
-        </w:rPr>
-        <w:t>Github</w:t>
-      </w:r>
-      <w:proofErr w:type="spellEnd"/>
-      <w:r>
-        <w:rPr>
-          <w:sz w:val="24"/>
-          <w:szCs w:val="24"/>
-          <w:lang w:val="de-DE"/>
-        </w:rPr>
-        <w:t xml:space="preserve"> #23 beschrieben.</w:t>
+        <w:t xml:space="preserve"> und GitHub #23. Die empfohlene Arbeitsweise für die Markierung von „rückläufigen Neuronen“ ist in Github #23 beschrieben.</w:t>
       </w:r>
     </w:p>
     <w:p>
@@ -12189,25 +11566,7 @@
           <w:szCs w:val="24"/>
           <w:lang w:val="de-DE"/>
         </w:rPr>
-        <w:t xml:space="preserve">GitHub </w:t>
-      </w:r>
-      <w:proofErr w:type="spellStart"/>
-      <w:r>
-        <w:rPr>
-          <w:sz w:val="24"/>
-          <w:szCs w:val="24"/>
-          <w:lang w:val="de-DE"/>
-        </w:rPr>
-        <w:t>Issue</w:t>
-      </w:r>
-      <w:proofErr w:type="spellEnd"/>
-      <w:r>
-        <w:rPr>
-          <w:sz w:val="24"/>
-          <w:szCs w:val="24"/>
-          <w:lang w:val="de-DE"/>
-        </w:rPr>
-        <w:t xml:space="preserve"> #17 „Center model“ wurde implementiert, siehe Kapitel </w:t>
+        <w:t xml:space="preserve">GitHub Issue #17 „Center model“ wurde implementiert, siehe Kapitel </w:t>
       </w:r>
       <w:r>
         <w:rPr>
@@ -12270,25 +11629,7 @@
           <w:szCs w:val="24"/>
           <w:lang w:val="de-DE"/>
         </w:rPr>
-        <w:t xml:space="preserve">. Ich habe den Verdacht, dass beim automatischen Öffnen des zuletzt gespeicherten Modells (siehe </w:t>
-      </w:r>
-      <w:proofErr w:type="spellStart"/>
-      <w:r>
-        <w:rPr>
-          <w:sz w:val="24"/>
-          <w:szCs w:val="24"/>
-          <w:lang w:val="de-DE"/>
-        </w:rPr>
-        <w:t>Issue</w:t>
-      </w:r>
-      <w:proofErr w:type="spellEnd"/>
-      <w:r>
-        <w:rPr>
-          <w:sz w:val="24"/>
-          <w:szCs w:val="24"/>
-          <w:lang w:val="de-DE"/>
-        </w:rPr>
-        <w:t xml:space="preserve"> #2), dieses nicht sichtbar ist, weil es aus irgendeinem Grund außerhalb des Fensters landet. Falls diese Vermutung zutrifft, kann das Modell mit dieser Funktion wieder sichtbar gemacht werden. Auch unabhängig von dieser Fehleranalyse kann die Funktion nützlich sein, wenn man versehentlich das Modell ins „Nirwana“ verschoben hat und Mühe hat, sie wieder zu finden.</w:t>
+        <w:t>. Ich habe den Verdacht, dass beim automatischen Öffnen des zuletzt gespeicherten Modells (siehe Issue #2), dieses nicht sichtbar ist, weil es aus irgendeinem Grund außerhalb des Fensters landet. Falls diese Vermutung zutrifft, kann das Modell mit dieser Funktion wieder sichtbar gemacht werden. Auch unabhängig von dieser Fehleranalyse kann die Funktion nützlich sein, wenn man versehentlich das Modell ins „Nirwana“ verschoben hat und Mühe hat, sie wieder zu finden.</w:t>
       </w:r>
     </w:p>
     <w:p>
@@ -12320,25 +11661,7 @@
           <w:szCs w:val="24"/>
           <w:lang w:val="de-DE"/>
         </w:rPr>
-        <w:t xml:space="preserve">Um dem Problem mit </w:t>
-      </w:r>
-      <w:proofErr w:type="spellStart"/>
-      <w:r>
-        <w:rPr>
-          <w:sz w:val="24"/>
-          <w:szCs w:val="24"/>
-          <w:lang w:val="de-DE"/>
-        </w:rPr>
-        <w:t>Issue</w:t>
-      </w:r>
-      <w:proofErr w:type="spellEnd"/>
-      <w:r>
-        <w:rPr>
-          <w:sz w:val="24"/>
-          <w:szCs w:val="24"/>
-          <w:lang w:val="de-DE"/>
-        </w:rPr>
-        <w:t xml:space="preserve"> #2 „Zuletzt gespeichertes Modell automatisch öffnen“ auf den Grund zu gehen wurden weitere Fehlerabfragen eingebaut. Es kann beim Starten des Programms ein Meldungsfenster erscheinen. Gegebenenfalls bitte mir melden.</w:t>
+        <w:t>Um dem Problem mit Issue #2 „Zuletzt gespeichertes Modell automatisch öffnen“ auf den Grund zu gehen wurden weitere Fehlerabfragen eingebaut. Es kann beim Starten des Programms ein Meldungsfenster erscheinen. Gegebenenfalls bitte mir melden.</w:t>
       </w:r>
     </w:p>
     <w:p>
@@ -12370,25 +11693,7 @@
           <w:szCs w:val="24"/>
           <w:lang w:val="de-DE"/>
         </w:rPr>
-        <w:t xml:space="preserve">Bei jeder Änderung der Pulsfrequenz eines Inputneurons wird das gesamte Modell zurückgesetzt, d.h. die Spannungspegel aller Neuronen und Dendriten werden auf 0 gesetzt. Damit starten das Modell immer mit reproduzierbaren Ausgangsbedingungen. Siehe </w:t>
-      </w:r>
-      <w:proofErr w:type="spellStart"/>
-      <w:r>
-        <w:rPr>
-          <w:sz w:val="24"/>
-          <w:szCs w:val="24"/>
-          <w:lang w:val="de-DE"/>
-        </w:rPr>
-        <w:t>Issue</w:t>
-      </w:r>
-      <w:proofErr w:type="spellEnd"/>
-      <w:r>
-        <w:rPr>
-          <w:sz w:val="24"/>
-          <w:szCs w:val="24"/>
-          <w:lang w:val="de-DE"/>
-        </w:rPr>
-        <w:t xml:space="preserve"> #14 „Andocken von Bereichen (kohärent oder different) - Eigenfrequenz“</w:t>
+        <w:t>Bei jeder Änderung der Pulsfrequenz eines Inputneurons wird das gesamte Modell zurückgesetzt, d.h. die Spannungspegel aller Neuronen und Dendriten werden auf 0 gesetzt. Damit starten das Modell immer mit reproduzierbaren Ausgangsbedingungen. Siehe Issue #14 „Andocken von Bereichen (kohärent oder different) - Eigenfrequenz“</w:t>
       </w:r>
       <w:r>
         <w:rPr>
@@ -12439,25 +11744,7 @@
           <w:szCs w:val="24"/>
           <w:lang w:val="de-DE"/>
         </w:rPr>
-        <w:t xml:space="preserve">GitHub </w:t>
-      </w:r>
-      <w:proofErr w:type="spellStart"/>
-      <w:r>
-        <w:rPr>
-          <w:sz w:val="24"/>
-          <w:szCs w:val="24"/>
-          <w:lang w:val="de-DE"/>
-        </w:rPr>
-        <w:t>Issue</w:t>
-      </w:r>
-      <w:proofErr w:type="spellEnd"/>
-      <w:r>
-        <w:rPr>
-          <w:sz w:val="24"/>
-          <w:szCs w:val="24"/>
-          <w:lang w:val="de-DE"/>
-        </w:rPr>
-        <w:t xml:space="preserve"> #5: Ab dieser Version wird keine readme.txt-Datei mehr mit ausgeliefert, sondern alle Neuerungen werden in der Dokumentation (diese Word-Datei) beschrieben. </w:t>
+        <w:t xml:space="preserve">GitHub Issue #5: Ab dieser Version wird keine readme.txt-Datei mehr mit ausgeliefert, sondern alle Neuerungen werden in der Dokumentation (diese Word-Datei) beschrieben. </w:t>
       </w:r>
       <w:r>
         <w:rPr>
@@ -12487,25 +11774,7 @@
           <w:szCs w:val="24"/>
           <w:lang w:val="de-DE"/>
         </w:rPr>
-        <w:t xml:space="preserve">GitHub </w:t>
-      </w:r>
-      <w:proofErr w:type="spellStart"/>
-      <w:r>
-        <w:rPr>
-          <w:sz w:val="24"/>
-          <w:szCs w:val="24"/>
-          <w:lang w:val="de-DE"/>
-        </w:rPr>
-        <w:t>Issue</w:t>
-      </w:r>
-      <w:proofErr w:type="spellEnd"/>
-      <w:r>
-        <w:rPr>
-          <w:sz w:val="24"/>
-          <w:szCs w:val="24"/>
-          <w:lang w:val="de-DE"/>
-        </w:rPr>
-        <w:t xml:space="preserve"> #15: Die Pulsrate von Input-Neuronen kann jetzt sehr einfach und in kleinen Schritten verändert werden, indem man den Maus-Cursor über das Input-Neuron bringt und die +/- Tasten der Tastatur betätigt. Siehe Kapitel </w:t>
+        <w:t xml:space="preserve">GitHub Issue #15: Die Pulsrate von Input-Neuronen kann jetzt sehr einfach und in kleinen Schritten verändert werden, indem man den Maus-Cursor über das Input-Neuron bringt und die +/- Tasten der Tastatur betätigt. Siehe Kapitel </w:t>
       </w:r>
       <w:r>
         <w:rPr>
@@ -12591,25 +11860,7 @@
           <w:lang w:val="de-DE"/>
         </w:rPr>
         <w:lastRenderedPageBreak/>
-        <w:t xml:space="preserve">GitHub </w:t>
-      </w:r>
-      <w:proofErr w:type="spellStart"/>
-      <w:r>
-        <w:rPr>
-          <w:sz w:val="24"/>
-          <w:szCs w:val="24"/>
-          <w:lang w:val="de-DE"/>
-        </w:rPr>
-        <w:t>Issue</w:t>
-      </w:r>
-      <w:proofErr w:type="spellEnd"/>
-      <w:r>
-        <w:rPr>
-          <w:sz w:val="24"/>
-          <w:szCs w:val="24"/>
-          <w:lang w:val="de-DE"/>
-        </w:rPr>
-        <w:t xml:space="preserve"> #1: Eine neue Funktion wurde implementiert, die das Modell nach (unbeabsichtigten Schleifen) durchsucht. Siehe Kapitel </w:t>
+        <w:t xml:space="preserve">GitHub Issue #1: Eine neue Funktion wurde implementiert, die das Modell nach (unbeabsichtigten Schleifen) durchsucht. Siehe Kapitel </w:t>
       </w:r>
       <w:r>
         <w:rPr>
@@ -16633,7 +15884,7 @@
 </file>
 
 <file path=customXml/itemProps1.xml><?xml version="1.0" encoding="utf-8"?>
-<ds:datastoreItem xmlns:ds="http://schemas.openxmlformats.org/officeDocument/2006/customXml" ds:itemID="{377F5E46-6A95-4E24-B0C5-6CB1CA1FFAED}">
+<ds:datastoreItem xmlns:ds="http://schemas.openxmlformats.org/officeDocument/2006/customXml" ds:itemID="{7EDC4BCB-A83D-44B1-A8B7-59CCD9E25050}">
   <ds:schemaRefs>
     <ds:schemaRef ds:uri="http://schemas.openxmlformats.org/officeDocument/2006/bibliography"/>
   </ds:schemaRefs>

</xml_diff>

<commit_message>
Work on mini window. Missing files added.
</commit_message>
<xml_diff>
--- a/NNet/NNetSimu-Userdocu.docx
+++ b/NNet/NNetSimu-Userdocu.docx
@@ -118,21 +118,23 @@
           <w:lang w:val="de-DE"/>
         </w:rPr>
       </w:pPr>
+      <w:proofErr w:type="gramStart"/>
       <w:r>
         <w:rPr>
           <w:sz w:val="36"/>
           <w:szCs w:val="36"/>
           <w:lang w:val="de-DE"/>
         </w:rPr>
-        <w:t xml:space="preserve">Stand </w:t>
-      </w:r>
+        <w:t>Stand</w:t>
+      </w:r>
+      <w:proofErr w:type="gramEnd"/>
       <w:r>
         <w:rPr>
           <w:sz w:val="36"/>
           <w:szCs w:val="36"/>
           <w:lang w:val="de-DE"/>
         </w:rPr>
-        <w:t>28</w:t>
+        <w:t xml:space="preserve"> </w:t>
       </w:r>
       <w:r>
         <w:rPr>
@@ -140,7 +142,7 @@
           <w:szCs w:val="36"/>
           <w:lang w:val="de-DE"/>
         </w:rPr>
-        <w:t>.</w:t>
+        <w:t>14</w:t>
       </w:r>
       <w:r>
         <w:rPr>
@@ -148,7 +150,23 @@
           <w:szCs w:val="36"/>
           <w:lang w:val="de-DE"/>
         </w:rPr>
-        <w:t>04</w:t>
+        <w:t>.</w:t>
+      </w:r>
+      <w:r>
+        <w:rPr>
+          <w:sz w:val="36"/>
+          <w:szCs w:val="36"/>
+          <w:lang w:val="de-DE"/>
+        </w:rPr>
+        <w:t>0</w:t>
+      </w:r>
+      <w:r>
+        <w:rPr>
+          <w:sz w:val="36"/>
+          <w:szCs w:val="36"/>
+          <w:lang w:val="de-DE"/>
+        </w:rPr>
+        <w:t>5</w:t>
       </w:r>
       <w:r>
         <w:rPr>
@@ -200,21 +218,78 @@
         <w:pStyle w:val="Listenabsatz"/>
         <w:numPr>
           <w:ilvl w:val="0"/>
-          <w:numId w:val="28"/>
+          <w:numId w:val="44"/>
         </w:numPr>
-        <w:ind w:left="714" w:hanging="357"/>
         <w:contextualSpacing w:val="0"/>
         <w:rPr>
           <w:sz w:val="24"/>
           <w:szCs w:val="24"/>
-        </w:rPr>
-      </w:pPr>
-      <w:r>
-        <w:rPr>
-          <w:sz w:val="24"/>
-          <w:szCs w:val="24"/>
-        </w:rPr>
-        <w:t>Neue Funktion: Select all neurons with trigger sound</w:t>
+          <w:lang w:val="de-DE"/>
+        </w:rPr>
+      </w:pPr>
+      <w:r>
+        <w:rPr>
+          <w:sz w:val="24"/>
+          <w:szCs w:val="24"/>
+          <w:lang w:val="de-DE"/>
+        </w:rPr>
+        <w:t>Fehler</w:t>
+      </w:r>
+      <w:r>
+        <w:rPr>
+          <w:sz w:val="24"/>
+          <w:szCs w:val="24"/>
+          <w:lang w:val="de-DE"/>
+        </w:rPr>
+        <w:t xml:space="preserve"> #41 </w:t>
+      </w:r>
+      <w:r>
+        <w:rPr>
+          <w:sz w:val="24"/>
+          <w:szCs w:val="24"/>
+          <w:lang w:val="de-DE"/>
+        </w:rPr>
+        <w:t>bese</w:t>
+      </w:r>
+      <w:r>
+        <w:rPr>
+          <w:sz w:val="24"/>
+          <w:szCs w:val="24"/>
+          <w:lang w:val="de-DE"/>
+        </w:rPr>
+        <w:t>i</w:t>
+      </w:r>
+      <w:r>
+        <w:rPr>
+          <w:sz w:val="24"/>
+          <w:szCs w:val="24"/>
+          <w:lang w:val="de-DE"/>
+        </w:rPr>
+        <w:t>tigt: Der Abbruch der</w:t>
+      </w:r>
+      <w:r>
+        <w:rPr>
+          <w:sz w:val="24"/>
+          <w:szCs w:val="24"/>
+          <w:lang w:val="de-DE"/>
+        </w:rPr>
+        <w:t xml:space="preserve"> </w:t>
+      </w:r>
+      <w:r>
+        <w:rPr>
+          <w:sz w:val="24"/>
+          <w:szCs w:val="24"/>
+          <w:lang w:val="de-DE"/>
+        </w:rPr>
+        <w:t>Analyze</w:t>
+      </w:r>
+      <w:r>
+        <w:rPr>
+          <w:sz w:val="24"/>
+          <w:szCs w:val="24"/>
+          <w:lang w:val="de-DE"/>
+        </w:rPr>
+        <w:t>-Funktionen mit ESC hat nicht funktioniert.</w:t>
       </w:r>
     </w:p>
     <w:p>
@@ -222,42 +297,94 @@
         <w:pStyle w:val="Listenabsatz"/>
         <w:numPr>
           <w:ilvl w:val="0"/>
-          <w:numId w:val="28"/>
+          <w:numId w:val="44"/>
         </w:numPr>
-        <w:ind w:left="714" w:hanging="357"/>
         <w:contextualSpacing w:val="0"/>
         <w:rPr>
           <w:sz w:val="24"/>
           <w:szCs w:val="24"/>
-        </w:rPr>
-      </w:pPr>
-      <w:r>
-        <w:rPr>
-          <w:sz w:val="24"/>
-          <w:szCs w:val="24"/>
-        </w:rPr>
-        <w:t>Neue Funktion: Remove all</w:t>
-      </w:r>
-      <w:r>
-        <w:rPr>
-          <w:sz w:val="24"/>
-          <w:szCs w:val="24"/>
-        </w:rPr>
-        <w:t xml:space="preserve"> </w:t>
-      </w:r>
-      <w:r>
-        <w:rPr>
-          <w:sz w:val="24"/>
-          <w:szCs w:val="24"/>
-        </w:rPr>
-        <w:t>trigger sounds</w:t>
-      </w:r>
-      <w:r>
-        <w:rPr>
-          <w:sz w:val="24"/>
-          <w:szCs w:val="24"/>
-        </w:rPr>
-        <w:t xml:space="preserve"> / Remove selected trigger sounds</w:t>
+          <w:lang w:val="de-DE"/>
+        </w:rPr>
+      </w:pPr>
+      <w:r>
+        <w:rPr>
+          <w:sz w:val="24"/>
+          <w:szCs w:val="24"/>
+          <w:lang w:val="de-DE"/>
+        </w:rPr>
+        <w:t>Fehler #4</w:t>
+      </w:r>
+      <w:r>
+        <w:rPr>
+          <w:sz w:val="24"/>
+          <w:szCs w:val="24"/>
+          <w:lang w:val="de-DE"/>
+        </w:rPr>
+        <w:t>2</w:t>
+      </w:r>
+      <w:r>
+        <w:rPr>
+          <w:sz w:val="24"/>
+          <w:szCs w:val="24"/>
+          <w:lang w:val="de-DE"/>
+        </w:rPr>
+        <w:t xml:space="preserve"> bese</w:t>
+      </w:r>
+      <w:r>
+        <w:rPr>
+          <w:sz w:val="24"/>
+          <w:szCs w:val="24"/>
+          <w:lang w:val="de-DE"/>
+        </w:rPr>
+        <w:t>i</w:t>
+      </w:r>
+      <w:r>
+        <w:rPr>
+          <w:sz w:val="24"/>
+          <w:szCs w:val="24"/>
+          <w:lang w:val="de-DE"/>
+        </w:rPr>
+        <w:t xml:space="preserve">tigt: </w:t>
+      </w:r>
+      <w:r>
+        <w:rPr>
+          <w:sz w:val="24"/>
+          <w:szCs w:val="24"/>
+          <w:lang w:val="de-DE"/>
+        </w:rPr>
+        <w:t xml:space="preserve">Wenn die </w:t>
+      </w:r>
+      <w:r>
+        <w:rPr>
+          <w:sz w:val="24"/>
+          <w:szCs w:val="24"/>
+          <w:lang w:val="de-DE"/>
+        </w:rPr>
+        <w:t>Analy</w:t>
+      </w:r>
+      <w:r>
+        <w:rPr>
+          <w:sz w:val="24"/>
+          <w:szCs w:val="24"/>
+          <w:lang w:val="de-DE"/>
+        </w:rPr>
+        <w:t>z</w:t>
+      </w:r>
+      <w:r>
+        <w:rPr>
+          <w:sz w:val="24"/>
+          <w:szCs w:val="24"/>
+          <w:lang w:val="de-DE"/>
+        </w:rPr>
+        <w:t>e</w:t>
+      </w:r>
+      <w:r>
+        <w:rPr>
+          <w:sz w:val="24"/>
+          <w:szCs w:val="24"/>
+          <w:lang w:val="de-DE"/>
+        </w:rPr>
+        <w:t>-Funktionen nichts gefunden haben, ist das Modell außerhalb des sichtbaren Bereichs gewandert.</w:t>
       </w:r>
     </w:p>
     <w:p>
@@ -265,28 +392,70 @@
         <w:pStyle w:val="Listenabsatz"/>
         <w:numPr>
           <w:ilvl w:val="0"/>
-          <w:numId w:val="28"/>
+          <w:numId w:val="44"/>
         </w:numPr>
-        <w:ind w:left="714" w:hanging="357"/>
         <w:contextualSpacing w:val="0"/>
         <w:rPr>
           <w:sz w:val="24"/>
           <w:szCs w:val="24"/>
-        </w:rPr>
-      </w:pPr>
-      <w:r>
-        <w:rPr>
-          <w:sz w:val="24"/>
-          <w:szCs w:val="24"/>
-        </w:rPr>
-        <w:t>Einige k</w:t>
-      </w:r>
-      <w:r>
-        <w:rPr>
-          <w:sz w:val="24"/>
-          <w:szCs w:val="24"/>
-        </w:rPr>
-        <w:t>leinere Optimierungen</w:t>
+          <w:lang w:val="de-DE"/>
+        </w:rPr>
+      </w:pPr>
+      <w:r>
+        <w:rPr>
+          <w:sz w:val="24"/>
+          <w:szCs w:val="24"/>
+          <w:lang w:val="de-DE"/>
+        </w:rPr>
+        <w:t xml:space="preserve">Fehler </w:t>
+      </w:r>
+      <w:r>
+        <w:rPr>
+          <w:sz w:val="24"/>
+          <w:szCs w:val="24"/>
+          <w:lang w:val="de-DE"/>
+        </w:rPr>
+        <w:t xml:space="preserve">#43 </w:t>
+      </w:r>
+      <w:r>
+        <w:rPr>
+          <w:sz w:val="24"/>
+          <w:szCs w:val="24"/>
+          <w:lang w:val="de-DE"/>
+        </w:rPr>
+        <w:t xml:space="preserve">beseitigt: Der </w:t>
+      </w:r>
+      <w:r>
+        <w:rPr>
+          <w:sz w:val="24"/>
+          <w:szCs w:val="24"/>
+          <w:lang w:val="de-DE"/>
+        </w:rPr>
+        <w:t xml:space="preserve">Befehl </w:t>
+      </w:r>
+      <w:r>
+        <w:rPr>
+          <w:sz w:val="24"/>
+          <w:szCs w:val="24"/>
+          <w:lang w:val="de-DE"/>
+        </w:rPr>
+        <w:t>„</w:t>
+      </w:r>
+      <w:r>
+        <w:rPr>
+          <w:sz w:val="24"/>
+          <w:szCs w:val="24"/>
+          <w:lang w:val="de-DE"/>
+        </w:rPr>
+        <w:t>Outgoing Dendrite</w:t>
+      </w:r>
+      <w:r>
+        <w:rPr>
+          <w:sz w:val="24"/>
+          <w:szCs w:val="24"/>
+          <w:lang w:val="de-DE"/>
+        </w:rPr>
+        <w:t>“ war in bestimmten Situationen nicht ausführbar.</w:t>
       </w:r>
     </w:p>
     <w:p>
@@ -294,9 +463,8 @@
         <w:pStyle w:val="Listenabsatz"/>
         <w:numPr>
           <w:ilvl w:val="0"/>
-          <w:numId w:val="28"/>
+          <w:numId w:val="44"/>
         </w:numPr>
-        <w:ind w:left="714" w:hanging="357"/>
         <w:contextualSpacing w:val="0"/>
         <w:rPr>
           <w:sz w:val="24"/>
@@ -310,11 +478,17 @@
           <w:szCs w:val="24"/>
           <w:lang w:val="de-DE"/>
         </w:rPr>
-        <w:t>Zusätzliche Information im Performance-Window</w:t>
-      </w:r>
-    </w:p>
-    <w:p>
-      <w:pPr>
+        <w:t>Verschiedene Fehler, die zu Abstürzen führen können wurden beseitigt.</w:t>
+      </w:r>
+    </w:p>
+    <w:p>
+      <w:pPr>
+        <w:pStyle w:val="Listenabsatz"/>
+        <w:numPr>
+          <w:ilvl w:val="0"/>
+          <w:numId w:val="44"/>
+        </w:numPr>
+        <w:contextualSpacing w:val="0"/>
         <w:rPr>
           <w:b/>
           <w:bCs/>
@@ -323,6 +497,159 @@
           <w:lang w:val="de-DE"/>
         </w:rPr>
       </w:pPr>
+      <w:proofErr w:type="spellStart"/>
+      <w:r>
+        <w:rPr>
+          <w:sz w:val="24"/>
+          <w:szCs w:val="24"/>
+          <w:lang w:val="de-DE"/>
+        </w:rPr>
+        <w:t>I</w:t>
+      </w:r>
+      <w:r>
+        <w:rPr>
+          <w:sz w:val="24"/>
+          <w:szCs w:val="24"/>
+          <w:lang w:val="de-DE"/>
+        </w:rPr>
+        <w:t>ssue</w:t>
+      </w:r>
+      <w:proofErr w:type="spellEnd"/>
+      <w:r>
+        <w:rPr>
+          <w:sz w:val="24"/>
+          <w:szCs w:val="24"/>
+          <w:lang w:val="de-DE"/>
+        </w:rPr>
+        <w:t xml:space="preserve"> </w:t>
+      </w:r>
+      <w:r>
+        <w:rPr>
+          <w:sz w:val="24"/>
+          <w:szCs w:val="24"/>
+          <w:lang w:val="de-DE"/>
+        </w:rPr>
+        <w:t xml:space="preserve">#36 </w:t>
+      </w:r>
+      <w:r>
+        <w:rPr>
+          <w:sz w:val="24"/>
+          <w:szCs w:val="24"/>
+          <w:lang w:val="de-DE"/>
+        </w:rPr>
+        <w:t>wurde implementiert</w:t>
+      </w:r>
+      <w:r>
+        <w:rPr>
+          <w:sz w:val="24"/>
+          <w:szCs w:val="24"/>
+          <w:lang w:val="de-DE"/>
+        </w:rPr>
+        <w:t>:</w:t>
+      </w:r>
+      <w:r>
+        <w:rPr>
+          <w:sz w:val="24"/>
+          <w:szCs w:val="24"/>
+          <w:lang w:val="de-DE"/>
+        </w:rPr>
+        <w:t xml:space="preserve"> </w:t>
+      </w:r>
+      <w:r>
+        <w:rPr>
+          <w:sz w:val="24"/>
+          <w:szCs w:val="24"/>
+          <w:lang w:val="de-DE"/>
+        </w:rPr>
+        <w:t xml:space="preserve">Zweites Fenster </w:t>
+      </w:r>
+      <w:r>
+        <w:rPr>
+          <w:sz w:val="24"/>
+          <w:szCs w:val="24"/>
+          <w:lang w:val="de-DE"/>
+        </w:rPr>
+        <w:t>mit einer Miniaturansicht des gesamten Modells</w:t>
+      </w:r>
+      <w:r>
+        <w:rPr>
+          <w:sz w:val="24"/>
+          <w:szCs w:val="24"/>
+          <w:lang w:val="de-DE"/>
+        </w:rPr>
+        <w:t>,</w:t>
+      </w:r>
+      <w:r>
+        <w:rPr>
+          <w:sz w:val="24"/>
+          <w:szCs w:val="24"/>
+          <w:lang w:val="de-DE"/>
+        </w:rPr>
+        <w:t xml:space="preserve"> </w:t>
+      </w:r>
+      <w:r>
+        <w:rPr>
+          <w:sz w:val="24"/>
+          <w:szCs w:val="24"/>
+          <w:lang w:val="de-DE"/>
+        </w:rPr>
+        <w:t xml:space="preserve">siehe Kapitel </w:t>
+      </w:r>
+      <w:r>
+        <w:rPr>
+          <w:sz w:val="24"/>
+          <w:szCs w:val="24"/>
+          <w:lang w:val="de-DE"/>
+        </w:rPr>
+        <w:fldChar w:fldCharType="begin"/>
+      </w:r>
+      <w:r>
+        <w:rPr>
+          <w:sz w:val="24"/>
+          <w:szCs w:val="24"/>
+          <w:lang w:val="de-DE"/>
+        </w:rPr>
+        <w:instrText xml:space="preserve"> REF _Ref37800388 \r \h </w:instrText>
+      </w:r>
+      <w:r>
+        <w:rPr>
+          <w:sz w:val="24"/>
+          <w:szCs w:val="24"/>
+          <w:lang w:val="de-DE"/>
+        </w:rPr>
+      </w:r>
+      <w:r>
+        <w:rPr>
+          <w:sz w:val="24"/>
+          <w:szCs w:val="24"/>
+          <w:lang w:val="de-DE"/>
+        </w:rPr>
+        <w:fldChar w:fldCharType="separate"/>
+      </w:r>
+      <w:r>
+        <w:rPr>
+          <w:sz w:val="24"/>
+          <w:szCs w:val="24"/>
+          <w:lang w:val="de-DE"/>
+        </w:rPr>
+        <w:t>4.7</w:t>
+      </w:r>
+      <w:r>
+        <w:rPr>
+          <w:sz w:val="24"/>
+          <w:szCs w:val="24"/>
+          <w:lang w:val="de-DE"/>
+        </w:rPr>
+        <w:fldChar w:fldCharType="end"/>
+      </w:r>
+      <w:r>
+        <w:rPr>
+          <w:sz w:val="24"/>
+          <w:szCs w:val="24"/>
+          <w:lang w:val="de-DE"/>
+        </w:rPr>
+        <w:t>.</w:t>
+      </w:r>
       <w:r>
         <w:rPr>
           <w:sz w:val="24"/>
@@ -548,13 +875,18 @@
         <w:t xml:space="preserve"> des</w:t>
       </w:r>
       <w:r>
-        <w:t xml:space="preserve"> Modell</w:t>
+        <w:t xml:space="preserve"> </w:t>
+      </w:r>
+      <w:proofErr w:type="spellStart"/>
+      <w:r>
+        <w:t>Modell</w:t>
       </w:r>
       <w:bookmarkEnd w:id="0"/>
       <w:r>
         <w:t>s</w:t>
       </w:r>
       <w:bookmarkEnd w:id="1"/>
+      <w:proofErr w:type="spellEnd"/>
     </w:p>
     <w:p>
       <w:pPr>
@@ -1046,7 +1378,7 @@
           <w:lang w:val="de-DE"/>
         </w:rPr>
         <w:drawing>
-          <wp:anchor distT="0" distB="0" distL="114300" distR="114300" simplePos="0" relativeHeight="251654144" behindDoc="0" locked="0" layoutInCell="1" allowOverlap="1" wp14:anchorId="104D8EDE" wp14:editId="222DC95E">
+          <wp:anchor distT="0" distB="0" distL="114300" distR="114300" simplePos="0" relativeHeight="251654656" behindDoc="0" locked="0" layoutInCell="1" allowOverlap="1" wp14:anchorId="104D8EDE" wp14:editId="6FC58135">
             <wp:simplePos x="0" y="0"/>
             <wp:positionH relativeFrom="column">
               <wp:posOffset>-1988</wp:posOffset>
@@ -1400,7 +1732,21 @@
         <w:rPr>
           <w:lang w:val="de-DE"/>
         </w:rPr>
-        <w:t>Der aktuelle Zustand eines Input-Neurons wird durch die Farbe des Inneren visualisiert, die sich mit ansteigendem elektrischen Potential von Schwarz zu einem heller</w:t>
+        <w:t xml:space="preserve">Der aktuelle Zustand eines Input-Neurons wird durch die Farbe des Inneren visualisiert, die sich </w:t>
+      </w:r>
+      <w:proofErr w:type="gramStart"/>
+      <w:r>
+        <w:rPr>
+          <w:lang w:val="de-DE"/>
+        </w:rPr>
+        <w:t>mit ansteigendem elektrischen Potential</w:t>
+      </w:r>
+      <w:proofErr w:type="gramEnd"/>
+      <w:r>
+        <w:rPr>
+          <w:lang w:val="de-DE"/>
+        </w:rPr>
+        <w:t xml:space="preserve"> von Schwarz zu einem heller</w:t>
       </w:r>
       <w:r>
         <w:rPr>
@@ -1468,7 +1814,7 @@
           <w:lang w:val="de-DE"/>
         </w:rPr>
         <w:drawing>
-          <wp:anchor distT="0" distB="0" distL="114300" distR="114300" simplePos="0" relativeHeight="251659264" behindDoc="0" locked="0" layoutInCell="1" allowOverlap="1" wp14:anchorId="247F737C" wp14:editId="4C0E5000">
+          <wp:anchor distT="0" distB="0" distL="114300" distR="114300" simplePos="0" relativeHeight="251655680" behindDoc="0" locked="0" layoutInCell="1" allowOverlap="1" wp14:anchorId="247F737C" wp14:editId="06FAB4AF">
             <wp:simplePos x="0" y="0"/>
             <wp:positionH relativeFrom="column">
               <wp:posOffset>62739</wp:posOffset>
@@ -1968,7 +2314,7 @@
           <w:lang w:val="de-DE" w:eastAsia="de-DE"/>
         </w:rPr>
         <w:drawing>
-          <wp:anchor distT="0" distB="0" distL="114300" distR="114300" simplePos="0" relativeHeight="251666432" behindDoc="0" locked="0" layoutInCell="1" allowOverlap="1" wp14:anchorId="5C01E6F1" wp14:editId="006A032D">
+          <wp:anchor distT="0" distB="0" distL="114300" distR="114300" simplePos="0" relativeHeight="251658752" behindDoc="0" locked="0" layoutInCell="1" allowOverlap="1" wp14:anchorId="5C01E6F1" wp14:editId="5AF25CBD">
             <wp:simplePos x="0" y="0"/>
             <wp:positionH relativeFrom="column">
               <wp:posOffset>209513</wp:posOffset>
@@ -2514,7 +2860,7 @@
           <w:lang w:val="de-DE"/>
         </w:rPr>
         <w:drawing>
-          <wp:anchor distT="0" distB="0" distL="114300" distR="114300" simplePos="0" relativeHeight="251667456" behindDoc="0" locked="0" layoutInCell="1" allowOverlap="1" wp14:anchorId="7306473C" wp14:editId="5B6029AF">
+          <wp:anchor distT="0" distB="0" distL="114300" distR="114300" simplePos="0" relativeHeight="251659776" behindDoc="0" locked="0" layoutInCell="1" allowOverlap="1" wp14:anchorId="7306473C" wp14:editId="1EDC9D39">
             <wp:simplePos x="0" y="0"/>
             <wp:positionH relativeFrom="column">
               <wp:posOffset>4069080</wp:posOffset>
@@ -2671,23 +3017,35 @@
       </w:pPr>
       <w:bookmarkStart w:id="11" w:name="_Ref26969928"/>
       <w:bookmarkStart w:id="12" w:name="_Toc35466073"/>
-      <w:r>
-        <w:t xml:space="preserve">Aspekte des </w:t>
-      </w:r>
+      <w:proofErr w:type="spellStart"/>
+      <w:r>
+        <w:t>Aspekte</w:t>
+      </w:r>
+      <w:proofErr w:type="spellEnd"/>
+      <w:r>
+        <w:t xml:space="preserve"> des </w:t>
+      </w:r>
+      <w:proofErr w:type="spellStart"/>
       <w:r>
         <w:t>dynamische</w:t>
       </w:r>
       <w:r>
         <w:t>n</w:t>
       </w:r>
-      <w:r>
-        <w:t xml:space="preserve"> Modell</w:t>
+      <w:proofErr w:type="spellEnd"/>
+      <w:r>
+        <w:t xml:space="preserve"> </w:t>
+      </w:r>
+      <w:proofErr w:type="spellStart"/>
+      <w:r>
+        <w:t>Modell</w:t>
       </w:r>
       <w:bookmarkEnd w:id="11"/>
       <w:r>
         <w:t>s</w:t>
       </w:r>
       <w:bookmarkEnd w:id="12"/>
+      <w:proofErr w:type="spellEnd"/>
     </w:p>
     <w:p>
       <w:pPr>
@@ -2755,7 +3113,7 @@
         </w:rPr>
         <w:lastRenderedPageBreak/>
         <w:drawing>
-          <wp:anchor distT="0" distB="0" distL="114300" distR="114300" simplePos="0" relativeHeight="251668480" behindDoc="0" locked="0" layoutInCell="1" allowOverlap="1" wp14:anchorId="5DAF14BC" wp14:editId="302239BD">
+          <wp:anchor distT="0" distB="0" distL="114300" distR="114300" simplePos="0" relativeHeight="251660800" behindDoc="0" locked="0" layoutInCell="1" allowOverlap="1" wp14:anchorId="5DAF14BC" wp14:editId="10885007">
             <wp:simplePos x="0" y="0"/>
             <wp:positionH relativeFrom="column">
               <wp:posOffset>-359</wp:posOffset>
@@ -3661,7 +4019,21 @@
         <w:rPr>
           <w:lang w:val="de-DE"/>
         </w:rPr>
-        <w:t>Time resolution:</w:t>
+        <w:t xml:space="preserve">Time </w:t>
+      </w:r>
+      <w:proofErr w:type="spellStart"/>
+      <w:r>
+        <w:rPr>
+          <w:lang w:val="de-DE"/>
+        </w:rPr>
+        <w:t>resolution</w:t>
+      </w:r>
+      <w:proofErr w:type="spellEnd"/>
+      <w:r>
+        <w:rPr>
+          <w:lang w:val="de-DE"/>
+        </w:rPr>
+        <w:t>:</w:t>
       </w:r>
       <w:r>
         <w:rPr>
@@ -3917,7 +4289,21 @@
         <w:rPr>
           <w:lang w:val="de-DE"/>
         </w:rPr>
-        <w:t xml:space="preserve">) und der zeitlichen Auflösung  (Time resolution) </w:t>
+        <w:t xml:space="preserve">) und der zeitlichen Auflösung  (Time </w:t>
+      </w:r>
+      <w:proofErr w:type="spellStart"/>
+      <w:r>
+        <w:rPr>
+          <w:lang w:val="de-DE"/>
+        </w:rPr>
+        <w:t>resolution</w:t>
+      </w:r>
+      <w:proofErr w:type="spellEnd"/>
+      <w:r>
+        <w:rPr>
+          <w:lang w:val="de-DE"/>
+        </w:rPr>
+        <w:t xml:space="preserve">) </w:t>
       </w:r>
       <w:r>
         <w:rPr>
@@ -4580,8 +4966,16 @@
         <w:rPr>
           <w:lang w:val="de-DE"/>
         </w:rPr>
-        <w:t>, sowie TriggerSounds</w:t>
-      </w:r>
+        <w:t xml:space="preserve">, sowie </w:t>
+      </w:r>
+      <w:proofErr w:type="spellStart"/>
+      <w:r>
+        <w:rPr>
+          <w:lang w:val="de-DE"/>
+        </w:rPr>
+        <w:t>TriggerSounds</w:t>
+      </w:r>
+      <w:proofErr w:type="spellEnd"/>
     </w:p>
     <w:p>
       <w:pPr>
@@ -4594,11 +4988,19 @@
           <w:lang w:val="de-DE"/>
         </w:rPr>
       </w:pPr>
-      <w:r>
-        <w:rPr>
-          <w:lang w:val="de-DE"/>
-        </w:rPr>
-        <w:t>AutoOpen: Wenn diese Option aktiv ist, wird das zuletzt bearbeitete Modell sowie die Zoomstufe und die Position auf der Arbeitsfläche abgespeichert und beim nächsten Programmstart automatisch wiederhergestellt. Wenn die Option deaktiviert ist, startet das Programm mit einem Minimalmodell bestehend aus zwei Neuronen.</w:t>
+      <w:proofErr w:type="spellStart"/>
+      <w:r>
+        <w:rPr>
+          <w:lang w:val="de-DE"/>
+        </w:rPr>
+        <w:t>AutoOpen</w:t>
+      </w:r>
+      <w:proofErr w:type="spellEnd"/>
+      <w:r>
+        <w:rPr>
+          <w:lang w:val="de-DE"/>
+        </w:rPr>
+        <w:t>: Wenn diese Option aktiv ist, wird das zuletzt bearbeitete Modell sowie die Zoomstufe und die Position auf der Arbeitsfläche abgespeichert und beim nächsten Programmstart automatisch wiederhergestellt. Wenn die Option deaktiviert ist, startet das Programm mit einem Minimalmodell bestehend aus zwei Neuronen.</w:t>
       </w:r>
     </w:p>
     <w:p>
@@ -4608,7 +5010,15 @@
       <w:bookmarkStart w:id="19" w:name="_Ref35468598"/>
       <w:bookmarkStart w:id="20" w:name="_Ref37610589"/>
       <w:r>
-        <w:t xml:space="preserve">„Action“ - </w:t>
+        <w:t>„</w:t>
+      </w:r>
+      <w:proofErr w:type="gramStart"/>
+      <w:r>
+        <w:t>Action“ -</w:t>
+      </w:r>
+      <w:proofErr w:type="gramEnd"/>
+      <w:r>
+        <w:t xml:space="preserve"> </w:t>
       </w:r>
       <w:r>
         <w:t>„Analyze“</w:t>
@@ -5136,7 +5546,15 @@
       <w:bookmarkStart w:id="23" w:name="_Toc35466079"/>
       <w:bookmarkStart w:id="24" w:name="_Ref35634997"/>
       <w:r>
-        <w:t xml:space="preserve">„Action“ - </w:t>
+        <w:t>„</w:t>
+      </w:r>
+      <w:proofErr w:type="gramStart"/>
+      <w:r>
+        <w:t>Action“ -</w:t>
+      </w:r>
+      <w:proofErr w:type="gramEnd"/>
+      <w:r>
+        <w:t xml:space="preserve"> </w:t>
       </w:r>
       <w:r>
         <w:t>„Analyze“</w:t>
@@ -5217,8 +5635,9 @@
           <w:shd w:val="clear" w:color="auto" w:fill="FFFFFF"/>
           <w:lang w:val="de-DE"/>
         </w:rPr>
-        <w:t>, bei denen z.B. zwei Abschnitte in eine Knickstelle einmünden, aber keine herausführt, oder umgekehrt. Derartige Unsauberkeiten haben zwar keinen Einfluss auf das Verhalten des Modells, da in ihnen niemals Impulse fließen können, sie verursachen aber unnötigen Rechenaufwand und machen das Modell unübersichtlich. Die Funktion sucht nach solchen entarteten Dendriten-Teilstücken und hebt sie genauso wie „Find loops“ optisch hervor</w:t>
-      </w:r>
+        <w:t xml:space="preserve">, bei denen z.B. zwei Abschnitte in eine Knickstelle einmünden, aber keine herausführt, oder umgekehrt. Derartige Unsauberkeiten haben zwar keinen Einfluss auf das Verhalten des Modells, da in ihnen niemals Impulse fließen können, sie verursachen aber unnötigen Rechenaufwand und machen das Modell unübersichtlich. Die Funktion sucht nach solchen entarteten Dendriten-Teilstücken und hebt sie genauso wie „Find </w:t>
+      </w:r>
+      <w:proofErr w:type="spellStart"/>
       <w:r>
         <w:rPr>
           <w:rFonts w:ascii="Segoe UI" w:hAnsi="Segoe UI" w:cs="Segoe UI"/>
@@ -5228,8 +5647,9 @@
           <w:shd w:val="clear" w:color="auto" w:fill="FFFFFF"/>
           <w:lang w:val="de-DE"/>
         </w:rPr>
-        <w:t xml:space="preserve">, indem sie selektiert werden. In der Regel wird man diese Teilstücke löschen, was recht einfach in einem Schritt geht, da sie bereit selektiert sind (Kontextmenü „Remove selected objects“). </w:t>
-      </w:r>
+        <w:t>loops</w:t>
+      </w:r>
+      <w:proofErr w:type="spellEnd"/>
       <w:r>
         <w:rPr>
           <w:rFonts w:ascii="Segoe UI" w:hAnsi="Segoe UI" w:cs="Segoe UI"/>
@@ -5239,34 +5659,8 @@
           <w:shd w:val="clear" w:color="auto" w:fill="FFFFFF"/>
           <w:lang w:val="de-DE"/>
         </w:rPr>
-        <w:t>Nach der Bereinigung eines solchen Fehlers sollte die Funktion erneut aufgerufen werden, solange bis keine weitere Anomalie mehr gefunden wurde.</w:t>
-      </w:r>
-    </w:p>
-    <w:p>
-      <w:pPr>
-        <w:pStyle w:val="berschrift3"/>
-        <w:rPr>
-          <w:lang w:val="de-DE"/>
-        </w:rPr>
-      </w:pPr>
-      <w:bookmarkStart w:id="25" w:name="_Ref37455193"/>
-      <w:r>
-        <w:t xml:space="preserve">„Action“ - </w:t>
-      </w:r>
-      <w:r>
-        <w:rPr>
-          <w:lang w:val="de-DE"/>
-        </w:rPr>
-        <w:t>„Center model“</w:t>
-      </w:r>
-      <w:bookmarkEnd w:id="25"/>
-    </w:p>
-    <w:p>
-      <w:pPr>
-        <w:rPr>
-          <w:lang w:val="de-DE"/>
-        </w:rPr>
-      </w:pPr>
+        <w:t>“ optisch hervor</w:t>
+      </w:r>
       <w:r>
         <w:rPr>
           <w:rFonts w:ascii="Segoe UI" w:hAnsi="Segoe UI" w:cs="Segoe UI"/>
@@ -5276,8 +5670,9 @@
           <w:shd w:val="clear" w:color="auto" w:fill="FFFFFF"/>
           <w:lang w:val="de-DE"/>
         </w:rPr>
-        <w:t xml:space="preserve">Wenn das Modell komplett außerhalb des sichtbaren Fensters liegt, was durch versehentliches Verschieben oder durch einen Fehler beim Einlesen gespeicherter Daten auftreten kann, ist es schwer möglich, das Modell wieder aufzufinden. </w:t>
-      </w:r>
+        <w:t xml:space="preserve">, indem sie selektiert werden. In der Regel wird man diese Teilstücke löschen, was recht einfach in einem Schritt geht, da sie bereit selektiert sind (Kontextmenü „Remove </w:t>
+      </w:r>
+      <w:proofErr w:type="spellStart"/>
       <w:r>
         <w:rPr>
           <w:rFonts w:ascii="Segoe UI" w:hAnsi="Segoe UI" w:cs="Segoe UI"/>
@@ -5287,8 +5682,9 @@
           <w:shd w:val="clear" w:color="auto" w:fill="FFFFFF"/>
           <w:lang w:val="de-DE"/>
         </w:rPr>
-        <w:t xml:space="preserve">Die </w:t>
-      </w:r>
+        <w:t>selected</w:t>
+      </w:r>
+      <w:proofErr w:type="spellEnd"/>
       <w:r>
         <w:rPr>
           <w:rFonts w:ascii="Segoe UI" w:hAnsi="Segoe UI" w:cs="Segoe UI"/>
@@ -5298,8 +5694,9 @@
           <w:shd w:val="clear" w:color="auto" w:fill="FFFFFF"/>
           <w:lang w:val="de-DE"/>
         </w:rPr>
-        <w:t>Funktion "</w:t>
-      </w:r>
+        <w:t xml:space="preserve"> </w:t>
+      </w:r>
+      <w:proofErr w:type="spellStart"/>
       <w:r>
         <w:rPr>
           <w:rFonts w:ascii="Segoe UI" w:hAnsi="Segoe UI" w:cs="Segoe UI"/>
@@ -5309,8 +5706,9 @@
           <w:shd w:val="clear" w:color="auto" w:fill="FFFFFF"/>
           <w:lang w:val="de-DE"/>
         </w:rPr>
-        <w:t>Center model</w:t>
-      </w:r>
+        <w:t>objects</w:t>
+      </w:r>
+      <w:proofErr w:type="spellEnd"/>
       <w:r>
         <w:rPr>
           <w:rFonts w:ascii="Segoe UI" w:hAnsi="Segoe UI" w:cs="Segoe UI"/>
@@ -5320,7 +5718,7 @@
           <w:shd w:val="clear" w:color="auto" w:fill="FFFFFF"/>
           <w:lang w:val="de-DE"/>
         </w:rPr>
-        <w:t xml:space="preserve">" </w:t>
+        <w:t xml:space="preserve">“). </w:t>
       </w:r>
       <w:r>
         <w:rPr>
@@ -5331,8 +5729,42 @@
           <w:shd w:val="clear" w:color="auto" w:fill="FFFFFF"/>
           <w:lang w:val="de-DE"/>
         </w:rPr>
-        <w:t>holt</w:t>
-      </w:r>
+        <w:t>Nach der Bereinigung eines solchen Fehlers sollte die Funktion erneut aufgerufen werden, solange bis keine weitere Anomalie mehr gefunden wurde.</w:t>
+      </w:r>
+    </w:p>
+    <w:p>
+      <w:pPr>
+        <w:pStyle w:val="berschrift3"/>
+        <w:rPr>
+          <w:lang w:val="de-DE"/>
+        </w:rPr>
+      </w:pPr>
+      <w:bookmarkStart w:id="25" w:name="_Ref37455193"/>
+      <w:r>
+        <w:t>„</w:t>
+      </w:r>
+      <w:proofErr w:type="gramStart"/>
+      <w:r>
+        <w:t>Action“ -</w:t>
+      </w:r>
+      <w:proofErr w:type="gramEnd"/>
+      <w:r>
+        <w:t xml:space="preserve"> </w:t>
+      </w:r>
+      <w:r>
+        <w:rPr>
+          <w:lang w:val="de-DE"/>
+        </w:rPr>
+        <w:t>„Center model“</w:t>
+      </w:r>
+      <w:bookmarkEnd w:id="25"/>
+    </w:p>
+    <w:p>
+      <w:pPr>
+        <w:rPr>
+          <w:lang w:val="de-DE"/>
+        </w:rPr>
+      </w:pPr>
       <w:r>
         <w:rPr>
           <w:rFonts w:ascii="Segoe UI" w:hAnsi="Segoe UI" w:cs="Segoe UI"/>
@@ -5342,7 +5774,7 @@
           <w:shd w:val="clear" w:color="auto" w:fill="FFFFFF"/>
           <w:lang w:val="de-DE"/>
         </w:rPr>
-        <w:t xml:space="preserve"> das Modell in die Mitte des Fensters und </w:t>
+        <w:t xml:space="preserve">Wenn das Modell komplett außerhalb des sichtbaren Fensters liegt, was durch versehentliches Verschieben oder durch einen Fehler beim Einlesen gespeicherter Daten auftreten kann, ist es schwer möglich, das Modell wieder aufzufinden. </w:t>
       </w:r>
       <w:r>
         <w:rPr>
@@ -5353,7 +5785,7 @@
           <w:shd w:val="clear" w:color="auto" w:fill="FFFFFF"/>
           <w:lang w:val="de-DE"/>
         </w:rPr>
-        <w:t xml:space="preserve">passt </w:t>
+        <w:t xml:space="preserve">Die </w:t>
       </w:r>
       <w:r>
         <w:rPr>
@@ -5364,7 +5796,97 @@
           <w:shd w:val="clear" w:color="auto" w:fill="FFFFFF"/>
           <w:lang w:val="de-DE"/>
         </w:rPr>
-        <w:t>die Zoomstufe so an dass das Modell komplett und ausreichend groß sichtbar ist.</w:t>
+        <w:t>Funktion "</w:t>
+      </w:r>
+      <w:r>
+        <w:rPr>
+          <w:rFonts w:ascii="Segoe UI" w:hAnsi="Segoe UI" w:cs="Segoe UI"/>
+          <w:color w:val="24292E"/>
+          <w:sz w:val="21"/>
+          <w:szCs w:val="21"/>
+          <w:shd w:val="clear" w:color="auto" w:fill="FFFFFF"/>
+          <w:lang w:val="de-DE"/>
+        </w:rPr>
+        <w:t>Center model</w:t>
+      </w:r>
+      <w:r>
+        <w:rPr>
+          <w:rFonts w:ascii="Segoe UI" w:hAnsi="Segoe UI" w:cs="Segoe UI"/>
+          <w:color w:val="24292E"/>
+          <w:sz w:val="21"/>
+          <w:szCs w:val="21"/>
+          <w:shd w:val="clear" w:color="auto" w:fill="FFFFFF"/>
+          <w:lang w:val="de-DE"/>
+        </w:rPr>
+        <w:t xml:space="preserve">" </w:t>
+      </w:r>
+      <w:r>
+        <w:rPr>
+          <w:rFonts w:ascii="Segoe UI" w:hAnsi="Segoe UI" w:cs="Segoe UI"/>
+          <w:color w:val="24292E"/>
+          <w:sz w:val="21"/>
+          <w:szCs w:val="21"/>
+          <w:shd w:val="clear" w:color="auto" w:fill="FFFFFF"/>
+          <w:lang w:val="de-DE"/>
+        </w:rPr>
+        <w:t>holt</w:t>
+      </w:r>
+      <w:r>
+        <w:rPr>
+          <w:rFonts w:ascii="Segoe UI" w:hAnsi="Segoe UI" w:cs="Segoe UI"/>
+          <w:color w:val="24292E"/>
+          <w:sz w:val="21"/>
+          <w:szCs w:val="21"/>
+          <w:shd w:val="clear" w:color="auto" w:fill="FFFFFF"/>
+          <w:lang w:val="de-DE"/>
+        </w:rPr>
+        <w:t xml:space="preserve"> das Modell in die Mitte des Fensters und </w:t>
+      </w:r>
+      <w:r>
+        <w:rPr>
+          <w:rFonts w:ascii="Segoe UI" w:hAnsi="Segoe UI" w:cs="Segoe UI"/>
+          <w:color w:val="24292E"/>
+          <w:sz w:val="21"/>
+          <w:szCs w:val="21"/>
+          <w:shd w:val="clear" w:color="auto" w:fill="FFFFFF"/>
+          <w:lang w:val="de-DE"/>
+        </w:rPr>
+        <w:t xml:space="preserve">passt </w:t>
+      </w:r>
+      <w:r>
+        <w:rPr>
+          <w:rFonts w:ascii="Segoe UI" w:hAnsi="Segoe UI" w:cs="Segoe UI"/>
+          <w:color w:val="24292E"/>
+          <w:sz w:val="21"/>
+          <w:szCs w:val="21"/>
+          <w:shd w:val="clear" w:color="auto" w:fill="FFFFFF"/>
+          <w:lang w:val="de-DE"/>
+        </w:rPr>
+        <w:t xml:space="preserve">die Zoomstufe so </w:t>
+      </w:r>
+      <w:proofErr w:type="gramStart"/>
+      <w:r>
+        <w:rPr>
+          <w:rFonts w:ascii="Segoe UI" w:hAnsi="Segoe UI" w:cs="Segoe UI"/>
+          <w:color w:val="24292E"/>
+          <w:sz w:val="21"/>
+          <w:szCs w:val="21"/>
+          <w:shd w:val="clear" w:color="auto" w:fill="FFFFFF"/>
+          <w:lang w:val="de-DE"/>
+        </w:rPr>
+        <w:t>an</w:t>
+      </w:r>
+      <w:proofErr w:type="gramEnd"/>
+      <w:r>
+        <w:rPr>
+          <w:rFonts w:ascii="Segoe UI" w:hAnsi="Segoe UI" w:cs="Segoe UI"/>
+          <w:color w:val="24292E"/>
+          <w:sz w:val="21"/>
+          <w:szCs w:val="21"/>
+          <w:shd w:val="clear" w:color="auto" w:fill="FFFFFF"/>
+          <w:lang w:val="de-DE"/>
+        </w:rPr>
+        <w:t xml:space="preserve"> dass das Modell komplett und ausreichend groß sichtbar ist.</w:t>
       </w:r>
     </w:p>
     <w:p>
@@ -5398,7 +5920,7 @@
           <w:lang w:val="de-DE"/>
         </w:rPr>
         <w:drawing>
-          <wp:inline distT="0" distB="0" distL="0" distR="0" wp14:anchorId="1215ABA5" wp14:editId="79DA4E76">
+          <wp:inline distT="0" distB="0" distL="0" distR="0" wp14:anchorId="1215ABA5" wp14:editId="5872D87C">
             <wp:extent cx="5760720" cy="135255"/>
             <wp:effectExtent l="0" t="0" r="0" b="0"/>
             <wp:docPr id="5" name="Grafik 5"/>
@@ -7024,13 +7546,27 @@
         <w:rPr>
           <w:lang w:val="de-DE"/>
         </w:rPr>
-        <w:t xml:space="preserve">eines Neurons diesem </w:t>
-      </w:r>
-      <w:r>
-        <w:rPr>
-          <w:lang w:val="de-DE"/>
-        </w:rPr>
-        <w:t>neue Dendriten hinzufügen</w:t>
+        <w:t xml:space="preserve">eines Neurons </w:t>
+      </w:r>
+      <w:proofErr w:type="gramStart"/>
+      <w:r>
+        <w:rPr>
+          <w:lang w:val="de-DE"/>
+        </w:rPr>
+        <w:t xml:space="preserve">diesem </w:t>
+      </w:r>
+      <w:r>
+        <w:rPr>
+          <w:lang w:val="de-DE"/>
+        </w:rPr>
+        <w:t>neue Dendriten</w:t>
+      </w:r>
+      <w:proofErr w:type="gramEnd"/>
+      <w:r>
+        <w:rPr>
+          <w:lang w:val="de-DE"/>
+        </w:rPr>
+        <w:t xml:space="preserve"> hinzufügen</w:t>
       </w:r>
     </w:p>
     <w:p>
@@ -7116,7 +7652,7 @@
           <w:lang w:val="de-DE"/>
         </w:rPr>
         <w:drawing>
-          <wp:anchor distT="0" distB="0" distL="114300" distR="114300" simplePos="0" relativeHeight="251664384" behindDoc="0" locked="0" layoutInCell="1" allowOverlap="1" wp14:anchorId="4EDFB316" wp14:editId="72B574A5">
+          <wp:anchor distT="0" distB="0" distL="114300" distR="114300" simplePos="0" relativeHeight="251657728" behindDoc="0" locked="0" layoutInCell="1" allowOverlap="1" wp14:anchorId="4EDFB316" wp14:editId="48E7F2E0">
             <wp:simplePos x="0" y="0"/>
             <wp:positionH relativeFrom="column">
               <wp:posOffset>2843033</wp:posOffset>
@@ -7960,6 +8496,8 @@
     <w:p>
       <w:pPr>
         <w:pStyle w:val="berschrift2"/>
+        <w:pageBreakBefore/>
+        <w:ind w:left="578" w:hanging="578"/>
         <w:rPr>
           <w:lang w:val="de-DE"/>
         </w:rPr>
@@ -7969,24 +8507,211 @@
         <w:rPr>
           <w:lang w:val="de-DE"/>
         </w:rPr>
-        <w:t>Selektion</w:t>
-      </w:r>
-      <w:r>
-        <w:rPr>
-          <w:lang w:val="de-DE"/>
-        </w:rPr>
-        <w:t xml:space="preserve"> von Objekten</w:t>
-      </w:r>
-      <w:r>
-        <w:rPr>
-          <w:lang w:val="de-DE"/>
-        </w:rPr>
-        <w:t xml:space="preserve"> (Select/Deselect)</w:t>
+        <w:lastRenderedPageBreak/>
+        <w:drawing>
+          <wp:anchor distT="0" distB="0" distL="114300" distR="114300" simplePos="0" relativeHeight="251659264" behindDoc="0" locked="0" layoutInCell="1" allowOverlap="1" wp14:anchorId="7FC96606" wp14:editId="055D4F73">
+            <wp:simplePos x="0" y="0"/>
+            <wp:positionH relativeFrom="column">
+              <wp:posOffset>2316480</wp:posOffset>
+            </wp:positionH>
+            <wp:positionV relativeFrom="paragraph">
+              <wp:posOffset>195671</wp:posOffset>
+            </wp:positionV>
+            <wp:extent cx="3764915" cy="3242945"/>
+            <wp:effectExtent l="0" t="0" r="6985" b="0"/>
+            <wp:wrapThrough wrapText="bothSides">
+              <wp:wrapPolygon edited="0">
+                <wp:start x="0" y="0"/>
+                <wp:lineTo x="0" y="21444"/>
+                <wp:lineTo x="21531" y="21444"/>
+                <wp:lineTo x="21531" y="0"/>
+                <wp:lineTo x="0" y="0"/>
+              </wp:wrapPolygon>
+            </wp:wrapThrough>
+            <wp:docPr id="3" name="Grafik 3"/>
+            <wp:cNvGraphicFramePr>
+              <a:graphicFrameLocks xmlns:a="http://schemas.openxmlformats.org/drawingml/2006/main" noChangeAspect="1"/>
+            </wp:cNvGraphicFramePr>
+            <a:graphic xmlns:a="http://schemas.openxmlformats.org/drawingml/2006/main">
+              <a:graphicData uri="http://schemas.openxmlformats.org/drawingml/2006/picture">
+                <pic:pic xmlns:pic="http://schemas.openxmlformats.org/drawingml/2006/picture">
+                  <pic:nvPicPr>
+                    <pic:cNvPr id="1" name=""/>
+                    <pic:cNvPicPr/>
+                  </pic:nvPicPr>
+                  <pic:blipFill>
+                    <a:blip r:embed="rId15" cstate="print">
+                      <a:extLst>
+                        <a:ext uri="{28A0092B-C50C-407E-A947-70E740481C1C}">
+                          <a14:useLocalDpi xmlns:a14="http://schemas.microsoft.com/office/drawing/2010/main" val="0"/>
+                        </a:ext>
+                      </a:extLst>
+                    </a:blip>
+                    <a:stretch>
+                      <a:fillRect/>
+                    </a:stretch>
+                  </pic:blipFill>
+                  <pic:spPr>
+                    <a:xfrm>
+                      <a:off x="0" y="0"/>
+                      <a:ext cx="3764915" cy="3242945"/>
+                    </a:xfrm>
+                    <a:prstGeom prst="rect">
+                      <a:avLst/>
+                    </a:prstGeom>
+                  </pic:spPr>
+                </pic:pic>
+              </a:graphicData>
+            </a:graphic>
+            <wp14:sizeRelH relativeFrom="page">
+              <wp14:pctWidth>0</wp14:pctWidth>
+            </wp14:sizeRelH>
+            <wp14:sizeRelV relativeFrom="page">
+              <wp14:pctHeight>0</wp14:pctHeight>
+            </wp14:sizeRelV>
+          </wp:anchor>
+        </w:drawing>
+      </w:r>
+      <w:r>
+        <w:rPr>
+          <w:lang w:val="de-DE"/>
+        </w:rPr>
+        <w:t>Das Miniaturfenster</w:t>
       </w:r>
       <w:bookmarkEnd w:id="40"/>
     </w:p>
     <w:p>
       <w:pPr>
+        <w:rPr>
+          <w:lang w:val="de-DE"/>
+        </w:rPr>
+      </w:pPr>
+      <w:r>
+        <w:rPr>
+          <w:lang w:val="de-DE"/>
+        </w:rPr>
+        <w:t xml:space="preserve">Ein </w:t>
+      </w:r>
+      <w:r>
+        <w:rPr>
+          <w:lang w:val="de-DE"/>
+        </w:rPr>
+        <w:t xml:space="preserve">kleines Fenster „Mini Window“ zeigt jederzeit das gesamte Modell in einer </w:t>
+      </w:r>
+      <w:r>
+        <w:rPr>
+          <w:lang w:val="de-DE"/>
+        </w:rPr>
+        <w:t>Miniatur-</w:t>
+      </w:r>
+      <w:r>
+        <w:rPr>
+          <w:lang w:val="de-DE"/>
+        </w:rPr>
+        <w:t>Ansicht an</w:t>
+      </w:r>
+      <w:r>
+        <w:rPr>
+          <w:lang w:val="de-DE"/>
+        </w:rPr>
+        <w:t>.</w:t>
+      </w:r>
+      <w:r>
+        <w:rPr>
+          <w:lang w:val="de-DE"/>
+        </w:rPr>
+        <w:t xml:space="preserve"> Auch wenn im Hauptfenster durch Hineinzoomen nur ein Teil des Modells sichtbar ist, zeigt das Mini-Window das gesamte Modell entsprechend verkleinert an. </w:t>
+      </w:r>
+    </w:p>
+    <w:p>
+      <w:pPr>
+        <w:rPr>
+          <w:lang w:val="de-DE"/>
+        </w:rPr>
+      </w:pPr>
+      <w:r>
+        <w:rPr>
+          <w:lang w:val="de-DE"/>
+        </w:rPr>
+        <w:t>Der im Hauptfenster sichtbare Bereich des Modells ist im Mini- Window durch ein transparentes   farbiges Rechteck gekennzeichnet.</w:t>
+      </w:r>
+    </w:p>
+    <w:p>
+      <w:pPr>
+        <w:rPr>
+          <w:lang w:val="de-DE"/>
+        </w:rPr>
+      </w:pPr>
+      <w:r>
+        <w:rPr>
+          <w:lang w:val="de-DE"/>
+        </w:rPr>
+        <w:t xml:space="preserve">Um schnell im Modell zu navigieren, kann das transparente Rechteck im Mini-Window mit der linken Maustaste </w:t>
+      </w:r>
+      <w:r>
+        <w:rPr>
+          <w:lang w:val="de-DE"/>
+        </w:rPr>
+        <w:t>bewegt werden. Der im Hauptfenster sichtbare Ausschnitt ändert sich entsprechend.</w:t>
+      </w:r>
+    </w:p>
+    <w:p>
+      <w:pPr>
+        <w:rPr>
+          <w:lang w:val="de-DE"/>
+        </w:rPr>
+      </w:pPr>
+      <w:r>
+        <w:rPr>
+          <w:lang w:val="de-DE"/>
+        </w:rPr>
+        <w:t xml:space="preserve">Das Mini-Fenster selbst kann frei auf dem Bildschirm positioniert werden. Mit Hilfe des </w:t>
+      </w:r>
+      <w:proofErr w:type="spellStart"/>
+      <w:r>
+        <w:rPr>
+          <w:lang w:val="de-DE"/>
+        </w:rPr>
+        <w:t>SystemMenüs</w:t>
+      </w:r>
+      <w:proofErr w:type="spellEnd"/>
+      <w:r>
+        <w:rPr>
+          <w:lang w:val="de-DE"/>
+        </w:rPr>
+        <w:t xml:space="preserve"> in der linken oberen Ecke kann auch seine Größe verändert werden.</w:t>
+      </w:r>
+    </w:p>
+    <w:p>
+      <w:pPr>
+        <w:pStyle w:val="berschrift2"/>
+        <w:rPr>
+          <w:lang w:val="de-DE"/>
+        </w:rPr>
+      </w:pPr>
+      <w:r>
+        <w:rPr>
+          <w:lang w:val="de-DE"/>
+        </w:rPr>
+        <w:t>Selektion von Objekten (Select/</w:t>
+      </w:r>
+      <w:proofErr w:type="spellStart"/>
+      <w:r>
+        <w:rPr>
+          <w:lang w:val="de-DE"/>
+        </w:rPr>
+        <w:t>Deselect</w:t>
+      </w:r>
+      <w:proofErr w:type="spellEnd"/>
+      <w:r>
+        <w:rPr>
+          <w:lang w:val="de-DE"/>
+        </w:rPr>
+        <w:t>)</w:t>
+      </w:r>
+    </w:p>
+    <w:p>
+      <w:pPr>
         <w:pStyle w:val="berschrift3"/>
         <w:rPr>
           <w:lang w:val="de-DE"/>
@@ -8027,14 +8752,7 @@
         <w:rPr>
           <w:lang w:val="de-DE"/>
         </w:rPr>
-        <w:t xml:space="preserve">Der Begriff Auswahl (bzw. auswählen) wird in diesem Dokument für verschiedene Vorgänge benutzt, die Bedeutung ergibt sich jeweils </w:t>
-      </w:r>
-      <w:r>
-        <w:rPr>
-          <w:lang w:val="de-DE"/>
-        </w:rPr>
-        <w:lastRenderedPageBreak/>
-        <w:t xml:space="preserve">aus dem Kontext. Wenn jedoch von Selektion (selektieren) die Rede ist, ist damit spezifisch die in diesem Kapitel beschriebene Bedeutung gemeint. </w:t>
+        <w:t xml:space="preserve">Der Begriff Auswahl (bzw. auswählen) wird in diesem Dokument für verschiedene Vorgänge benutzt, die Bedeutung ergibt sich jeweils aus dem Kontext. Wenn jedoch von Selektion (selektieren) die Rede ist, ist damit spezifisch die in diesem Kapitel beschriebene Bedeutung gemeint. </w:t>
       </w:r>
     </w:p>
     <w:p>
@@ -8287,6 +9005,7 @@
         <w:rPr>
           <w:lang w:val="de-DE"/>
         </w:rPr>
+        <w:lastRenderedPageBreak/>
         <w:t>Operationen auf Selektionen</w:t>
       </w:r>
       <w:bookmarkEnd w:id="41"/>
@@ -8509,7 +9228,77 @@
         <w:rPr>
           <w:lang w:val="de-DE"/>
         </w:rPr>
-        <w:t xml:space="preserve"> („Remove selected objects“). Diese Funktion darf nicht verwechselt werden mit „Deselect all“! Letztere entfernt die Eigenschaft „Selektiert“, belässt die Objekte aber im Modell. „Remove selected objects“ hingegen entfernt die selektierten Objekte vollständig aus dem Modell.</w:t>
+        <w:t xml:space="preserve"> („Remove </w:t>
+      </w:r>
+      <w:proofErr w:type="spellStart"/>
+      <w:r>
+        <w:rPr>
+          <w:lang w:val="de-DE"/>
+        </w:rPr>
+        <w:t>selected</w:t>
+      </w:r>
+      <w:proofErr w:type="spellEnd"/>
+      <w:r>
+        <w:rPr>
+          <w:lang w:val="de-DE"/>
+        </w:rPr>
+        <w:t xml:space="preserve"> </w:t>
+      </w:r>
+      <w:proofErr w:type="spellStart"/>
+      <w:r>
+        <w:rPr>
+          <w:lang w:val="de-DE"/>
+        </w:rPr>
+        <w:t>objects</w:t>
+      </w:r>
+      <w:proofErr w:type="spellEnd"/>
+      <w:r>
+        <w:rPr>
+          <w:lang w:val="de-DE"/>
+        </w:rPr>
+        <w:t>“). Diese Funktion darf nicht verwechselt werden mit „</w:t>
+      </w:r>
+      <w:proofErr w:type="spellStart"/>
+      <w:r>
+        <w:rPr>
+          <w:lang w:val="de-DE"/>
+        </w:rPr>
+        <w:t>Deselect</w:t>
+      </w:r>
+      <w:proofErr w:type="spellEnd"/>
+      <w:r>
+        <w:rPr>
+          <w:lang w:val="de-DE"/>
+        </w:rPr>
+        <w:t xml:space="preserve"> all“! Letztere entfernt die Eigenschaft „Selektiert“, belässt die Objekte aber im Modell. „Remove </w:t>
+      </w:r>
+      <w:proofErr w:type="spellStart"/>
+      <w:r>
+        <w:rPr>
+          <w:lang w:val="de-DE"/>
+        </w:rPr>
+        <w:t>selected</w:t>
+      </w:r>
+      <w:proofErr w:type="spellEnd"/>
+      <w:r>
+        <w:rPr>
+          <w:lang w:val="de-DE"/>
+        </w:rPr>
+        <w:t xml:space="preserve"> </w:t>
+      </w:r>
+      <w:proofErr w:type="spellStart"/>
+      <w:r>
+        <w:rPr>
+          <w:lang w:val="de-DE"/>
+        </w:rPr>
+        <w:t>objects</w:t>
+      </w:r>
+      <w:proofErr w:type="spellEnd"/>
+      <w:r>
+        <w:rPr>
+          <w:lang w:val="de-DE"/>
+        </w:rPr>
+        <w:t>“ hingegen entfernt die selektierten Objekte vollständig aus dem Modell.</w:t>
       </w:r>
     </w:p>
     <w:p>
@@ -8527,7 +9316,21 @@
         <w:rPr>
           <w:lang w:val="de-DE"/>
         </w:rPr>
-        <w:t>Kopieren („Copy selection“</w:t>
+        <w:t xml:space="preserve">Kopieren („Copy </w:t>
+      </w:r>
+      <w:proofErr w:type="spellStart"/>
+      <w:r>
+        <w:rPr>
+          <w:lang w:val="de-DE"/>
+        </w:rPr>
+        <w:t>selection</w:t>
+      </w:r>
+      <w:proofErr w:type="spellEnd"/>
+      <w:r>
+        <w:rPr>
+          <w:lang w:val="de-DE"/>
+        </w:rPr>
+        <w:t>“</w:t>
       </w:r>
       <w:r>
         <w:rPr>
@@ -8752,7 +9555,6 @@
         <w:rPr>
           <w:lang w:val="de-DE"/>
         </w:rPr>
-        <w:lastRenderedPageBreak/>
         <w:t xml:space="preserve">Tastatur: </w:t>
       </w:r>
       <w:r>
@@ -8761,11 +9563,33 @@
         </w:rPr>
         <w:t>CTRL-A</w:t>
       </w:r>
-      <w:r>
-        <w:rPr>
-          <w:lang w:val="de-DE"/>
-        </w:rPr>
-        <w:t xml:space="preserve">   (die schnellste Methode) Taste „CTRL“ bzw „STRG“ auf deutschen Tastaturen gedrückt halten und die Taste „A“ betätigen</w:t>
+      <w:proofErr w:type="gramStart"/>
+      <w:r>
+        <w:rPr>
+          <w:lang w:val="de-DE"/>
+        </w:rPr>
+        <w:t xml:space="preserve">   (</w:t>
+      </w:r>
+      <w:proofErr w:type="gramEnd"/>
+      <w:r>
+        <w:rPr>
+          <w:lang w:val="de-DE"/>
+        </w:rPr>
+        <w:t xml:space="preserve">die schnellste Methode) Taste „CTRL“ </w:t>
+      </w:r>
+      <w:proofErr w:type="spellStart"/>
+      <w:r>
+        <w:rPr>
+          <w:lang w:val="de-DE"/>
+        </w:rPr>
+        <w:t>bzw</w:t>
+      </w:r>
+      <w:proofErr w:type="spellEnd"/>
+      <w:r>
+        <w:rPr>
+          <w:lang w:val="de-DE"/>
+        </w:rPr>
+        <w:t xml:space="preserve"> „STRG“ auf deutschen Tastaturen gedrückt halten und die Taste „A“ betätigen</w:t>
       </w:r>
     </w:p>
     <w:p>
@@ -8849,6 +9673,7 @@
         </w:rPr>
         <w:t>Hauptmenu: „Edit“ - „</w:t>
       </w:r>
+      <w:proofErr w:type="spellStart"/>
       <w:r>
         <w:rPr>
           <w:lang w:val="de-DE"/>
@@ -8859,7 +9684,14 @@
         <w:rPr>
           <w:lang w:val="de-DE"/>
         </w:rPr>
-        <w:t xml:space="preserve">elect all“ </w:t>
+        <w:t>elect</w:t>
+      </w:r>
+      <w:proofErr w:type="spellEnd"/>
+      <w:r>
+        <w:rPr>
+          <w:lang w:val="de-DE"/>
+        </w:rPr>
+        <w:t xml:space="preserve"> all“ </w:t>
       </w:r>
     </w:p>
     <w:p>
@@ -8887,11 +9719,19 @@
         </w:rPr>
         <w:t>ESC-Taste</w:t>
       </w:r>
-      <w:r>
-        <w:rPr>
-          <w:lang w:val="de-DE"/>
-        </w:rPr>
-        <w:t xml:space="preserve">   (die schnellste Methode)</w:t>
+      <w:proofErr w:type="gramStart"/>
+      <w:r>
+        <w:rPr>
+          <w:lang w:val="de-DE"/>
+        </w:rPr>
+        <w:t xml:space="preserve">   (</w:t>
+      </w:r>
+      <w:proofErr w:type="gramEnd"/>
+      <w:r>
+        <w:rPr>
+          <w:lang w:val="de-DE"/>
+        </w:rPr>
+        <w:t>die schnellste Methode)</w:t>
       </w:r>
     </w:p>
     <w:p>
@@ -8984,12 +9824,14 @@
         </w:rPr>
         <w:t>“ bzw. “</w:t>
       </w:r>
+      <w:proofErr w:type="spellStart"/>
       <w:r>
         <w:rPr>
           <w:lang w:val="de-DE"/>
         </w:rPr>
         <w:t>Deselect</w:t>
       </w:r>
+      <w:proofErr w:type="spellEnd"/>
       <w:r>
         <w:rPr>
           <w:lang w:val="de-DE"/>
@@ -9105,8 +9947,16 @@
         <w:rPr>
           <w:lang w:val="de-DE"/>
         </w:rPr>
-        <w:t>Select subtree</w:t>
-      </w:r>
+        <w:t xml:space="preserve">Select </w:t>
+      </w:r>
+      <w:proofErr w:type="spellStart"/>
+      <w:r>
+        <w:rPr>
+          <w:lang w:val="de-DE"/>
+        </w:rPr>
+        <w:t>subtree</w:t>
+      </w:r>
+      <w:proofErr w:type="spellEnd"/>
       <w:r>
         <w:rPr>
           <w:lang w:val="de-DE"/>
@@ -9168,6 +10018,7 @@
         <w:rPr>
           <w:lang w:val="de-DE"/>
         </w:rPr>
+        <w:lastRenderedPageBreak/>
         <w:t>Rechte Maustaste gedrückt halten und ziehen</w:t>
       </w:r>
     </w:p>
@@ -9370,7 +10221,21 @@
         <w:rPr>
           <w:lang w:val="de-DE"/>
         </w:rPr>
-        <w:t>, verändern sie ihre Farbe mit einer Frequenz von 5 Hertz. Dieses Blinken ist deutlich sichtbar, hat aber keine Wechselwirkung mit der einfachen Auswahl einzelner Objekte. Das heißt, auch während eine Gruppe von Objekten selektiert ist und blinkt, kann ganz normal mit dem Modell gearbeitet werden</w:t>
+        <w:t xml:space="preserve">, verändern sie ihre Farbe mit einer Frequenz von 5 Hertz. Dieses Blinken ist deutlich sichtbar, hat aber keine Wechselwirkung mit der einfachen Auswahl einzelner Objekte. Das heißt, auch </w:t>
+      </w:r>
+      <w:proofErr w:type="gramStart"/>
+      <w:r>
+        <w:rPr>
+          <w:lang w:val="de-DE"/>
+        </w:rPr>
+        <w:t>während eine Gruppe</w:t>
+      </w:r>
+      <w:proofErr w:type="gramEnd"/>
+      <w:r>
+        <w:rPr>
+          <w:lang w:val="de-DE"/>
+        </w:rPr>
+        <w:t xml:space="preserve"> von Objekten selektiert ist und blinkt, kann ganz normal mit dem Modell gearbeitet werden</w:t>
       </w:r>
       <w:r>
         <w:rPr>
@@ -9491,7 +10356,21 @@
         <w:rPr>
           <w:lang w:val="de-DE"/>
         </w:rPr>
-        <w:t>). Letzteres ist ein Hilfsmittel um den Wirkungsbereich einer Operation festzulegen. Nach Abschluss der Operation wird die Auswahl wieder aufgehoben. Im Gegensatz dazu ist die Markierung ei</w:t>
+        <w:t xml:space="preserve">). Letzteres ist ein </w:t>
+      </w:r>
+      <w:proofErr w:type="gramStart"/>
+      <w:r>
+        <w:rPr>
+          <w:lang w:val="de-DE"/>
+        </w:rPr>
+        <w:t>Hilfsmittel</w:t>
+      </w:r>
+      <w:proofErr w:type="gramEnd"/>
+      <w:r>
+        <w:rPr>
+          <w:lang w:val="de-DE"/>
+        </w:rPr>
+        <w:t xml:space="preserve"> um den Wirkungsbereich einer Operation festzulegen. Nach Abschluss der Operation wird die Auswahl wieder aufgehoben. Im Gegensatz dazu ist die Markierung ei</w:t>
       </w:r>
       <w:r>
         <w:rPr>
@@ -9638,7 +10517,21 @@
         <w:rPr>
           <w:lang w:val="de-DE"/>
         </w:rPr>
-        <w:t>Rechte Maustaste und „Mark selection“ auswählen</w:t>
+        <w:t xml:space="preserve">Rechte Maustaste und „Mark </w:t>
+      </w:r>
+      <w:proofErr w:type="spellStart"/>
+      <w:r>
+        <w:rPr>
+          <w:lang w:val="de-DE"/>
+        </w:rPr>
+        <w:t>selection</w:t>
+      </w:r>
+      <w:proofErr w:type="spellEnd"/>
+      <w:r>
+        <w:rPr>
+          <w:lang w:val="de-DE"/>
+        </w:rPr>
+        <w:t>“ auswählen</w:t>
       </w:r>
     </w:p>
     <w:p>
@@ -9658,7 +10551,21 @@
         <w:rPr>
           <w:lang w:val="de-DE"/>
         </w:rPr>
-        <w:t>Nochmal rechte Maustaste und „Deselect all“</w:t>
+        <w:t>Nochmal rechte Maustaste und „</w:t>
+      </w:r>
+      <w:proofErr w:type="spellStart"/>
+      <w:r>
+        <w:rPr>
+          <w:lang w:val="de-DE"/>
+        </w:rPr>
+        <w:t>Deselect</w:t>
+      </w:r>
+      <w:proofErr w:type="spellEnd"/>
+      <w:r>
+        <w:rPr>
+          <w:lang w:val="de-DE"/>
+        </w:rPr>
+        <w:t xml:space="preserve"> all“</w:t>
       </w:r>
       <w:r>
         <w:rPr>
@@ -9695,7 +10602,6 @@
         <w:rPr>
           <w:lang w:val="de-DE"/>
         </w:rPr>
-        <w:lastRenderedPageBreak/>
         <w:t>Alle markierten Objekte, bei denen die Markierung entfernt werden soll, selektieren. Z.B. indem man mit der rechten Maustaste ein Rechteck aufzieht</w:t>
       </w:r>
     </w:p>
@@ -9716,6 +10622,7 @@
         </w:rPr>
         <w:t>Rechte Maustaste und „</w:t>
       </w:r>
+      <w:proofErr w:type="spellStart"/>
       <w:r>
         <w:rPr>
           <w:lang w:val="de-DE"/>
@@ -9726,7 +10633,28 @@
         <w:rPr>
           <w:lang w:val="de-DE"/>
         </w:rPr>
-        <w:t>ark selection“ auswählen</w:t>
+        <w:t>ark</w:t>
+      </w:r>
+      <w:proofErr w:type="spellEnd"/>
+      <w:r>
+        <w:rPr>
+          <w:lang w:val="de-DE"/>
+        </w:rPr>
+        <w:t xml:space="preserve"> </w:t>
+      </w:r>
+      <w:proofErr w:type="spellStart"/>
+      <w:r>
+        <w:rPr>
+          <w:lang w:val="de-DE"/>
+        </w:rPr>
+        <w:t>selection</w:t>
+      </w:r>
+      <w:proofErr w:type="spellEnd"/>
+      <w:r>
+        <w:rPr>
+          <w:lang w:val="de-DE"/>
+        </w:rPr>
+        <w:t>“ auswählen</w:t>
       </w:r>
     </w:p>
     <w:p>
@@ -9744,7 +10672,21 @@
         <w:rPr>
           <w:lang w:val="de-DE"/>
         </w:rPr>
-        <w:t>Nochmal rechte Maustaste und „Deselect all“</w:t>
+        <w:t>Nochmal rechte Maustaste und „</w:t>
+      </w:r>
+      <w:proofErr w:type="spellStart"/>
+      <w:r>
+        <w:rPr>
+          <w:lang w:val="de-DE"/>
+        </w:rPr>
+        <w:t>Deselect</w:t>
+      </w:r>
+      <w:proofErr w:type="spellEnd"/>
+      <w:r>
+        <w:rPr>
+          <w:lang w:val="de-DE"/>
+        </w:rPr>
+        <w:t xml:space="preserve"> all“</w:t>
       </w:r>
       <w:r>
         <w:rPr>
@@ -9904,7 +10846,14 @@
         <w:rPr>
           <w:lang w:val="de-DE"/>
         </w:rPr>
-        <w:t>ronen besteht, muss die Kapazität von NNetSimu drastisch geringer sein. Beim aktuellen Entwicklungstand kann noch keine Aussage über die mögliche Maximalzahl getroffen wer</w:t>
+        <w:t xml:space="preserve">ronen besteht, muss die Kapazität von NNetSimu drastisch geringer sein. Beim aktuellen </w:t>
+      </w:r>
+      <w:r>
+        <w:rPr>
+          <w:lang w:val="de-DE"/>
+        </w:rPr>
+        <w:lastRenderedPageBreak/>
+        <w:t>Entwicklungstand kann noch keine Aussage über die mögliche Maximalzahl getroffen wer</w:t>
       </w:r>
       <w:r>
         <w:rPr>
@@ -10346,7 +11295,21 @@
         <w:rPr>
           <w:lang w:val="de-DE"/>
         </w:rPr>
-        <w:t xml:space="preserve">nput-Neuron ist in diesem Sinne ein Objekt, aber auch jeder Verzeigungs- oder Knickpunkt von Dendriten und jeder Dendritenabschnitt zwischen solchen Punkten, bzw. Neuronen. </w:t>
+        <w:t xml:space="preserve">nput-Neuron ist in diesem Sinne ein Objekt, aber auch jeder Verzeigungs- oder Knickpunkt von Dendriten und jeder </w:t>
+      </w:r>
+      <w:proofErr w:type="spellStart"/>
+      <w:r>
+        <w:rPr>
+          <w:lang w:val="de-DE"/>
+        </w:rPr>
+        <w:t>Dendritenabschnitt</w:t>
+      </w:r>
+      <w:proofErr w:type="spellEnd"/>
+      <w:r>
+        <w:rPr>
+          <w:lang w:val="de-DE"/>
+        </w:rPr>
+        <w:t xml:space="preserve"> zwischen solchen Punkten, bzw. Neuronen. </w:t>
       </w:r>
       <w:r>
         <w:rPr>
@@ -10417,7 +11380,21 @@
         <w:rPr>
           <w:lang w:val="de-DE"/>
         </w:rPr>
-        <w:t xml:space="preserve"> des Modells (time resolution). </w:t>
+        <w:t xml:space="preserve"> des Modells (time </w:t>
+      </w:r>
+      <w:proofErr w:type="spellStart"/>
+      <w:r>
+        <w:rPr>
+          <w:lang w:val="de-DE"/>
+        </w:rPr>
+        <w:t>resolution</w:t>
+      </w:r>
+      <w:proofErr w:type="spellEnd"/>
+      <w:r>
+        <w:rPr>
+          <w:lang w:val="de-DE"/>
+        </w:rPr>
+        <w:t xml:space="preserve">). </w:t>
       </w:r>
     </w:p>
     <w:p>
@@ -10491,14 +11468,7 @@
         <w:rPr>
           <w:lang w:val="de-DE"/>
         </w:rPr>
-        <w:t xml:space="preserve"> gesetzt. Die höchstmögliche Geschwindigkeit war ein Zeitlupenfaktor von </w:t>
-      </w:r>
-      <w:r>
-        <w:rPr>
-          <w:lang w:val="de-DE"/>
-        </w:rPr>
-        <w:lastRenderedPageBreak/>
-        <w:t>etwa 10</w:t>
+        <w:t xml:space="preserve"> gesetzt. Die höchstmögliche Geschwindigkeit war ein Zeitlupenfaktor von etwa 10</w:t>
       </w:r>
       <w:r>
         <w:rPr>
@@ -10571,6 +11541,210 @@
           <w:lang w:val="de-DE"/>
         </w:rPr>
       </w:pPr>
+    </w:p>
+    <w:p>
+      <w:pPr>
+        <w:rPr>
+          <w:b/>
+          <w:bCs/>
+          <w:sz w:val="24"/>
+          <w:szCs w:val="24"/>
+          <w:lang w:val="de-DE"/>
+        </w:rPr>
+      </w:pPr>
+      <w:r>
+        <w:rPr>
+          <w:b/>
+          <w:bCs/>
+          <w:sz w:val="24"/>
+          <w:szCs w:val="24"/>
+          <w:lang w:val="de-DE"/>
+        </w:rPr>
+        <w:t>Änderungen in der Version</w:t>
+      </w:r>
+      <w:r>
+        <w:rPr>
+          <w:b/>
+          <w:bCs/>
+          <w:sz w:val="24"/>
+          <w:szCs w:val="24"/>
+          <w:lang w:val="de-DE"/>
+        </w:rPr>
+        <w:t xml:space="preserve"> 2020-04-28</w:t>
+      </w:r>
+      <w:r>
+        <w:rPr>
+          <w:b/>
+          <w:bCs/>
+          <w:sz w:val="24"/>
+          <w:szCs w:val="24"/>
+          <w:lang w:val="de-DE"/>
+        </w:rPr>
+        <w:t>:</w:t>
+      </w:r>
+    </w:p>
+    <w:p>
+      <w:pPr>
+        <w:pStyle w:val="Listenabsatz"/>
+        <w:numPr>
+          <w:ilvl w:val="0"/>
+          <w:numId w:val="44"/>
+        </w:numPr>
+        <w:contextualSpacing w:val="0"/>
+        <w:rPr>
+          <w:sz w:val="24"/>
+          <w:szCs w:val="24"/>
+        </w:rPr>
+      </w:pPr>
+      <w:r>
+        <w:rPr>
+          <w:sz w:val="24"/>
+          <w:szCs w:val="24"/>
+        </w:rPr>
+        <w:t xml:space="preserve">Neue </w:t>
+      </w:r>
+      <w:proofErr w:type="spellStart"/>
+      <w:r>
+        <w:rPr>
+          <w:sz w:val="24"/>
+          <w:szCs w:val="24"/>
+        </w:rPr>
+        <w:t>Funktion</w:t>
+      </w:r>
+      <w:proofErr w:type="spellEnd"/>
+      <w:r>
+        <w:rPr>
+          <w:sz w:val="24"/>
+          <w:szCs w:val="24"/>
+        </w:rPr>
+        <w:t>: Select all neurons with trigger sound</w:t>
+      </w:r>
+    </w:p>
+    <w:p>
+      <w:pPr>
+        <w:pStyle w:val="Listenabsatz"/>
+        <w:numPr>
+          <w:ilvl w:val="0"/>
+          <w:numId w:val="44"/>
+        </w:numPr>
+        <w:ind w:left="714" w:hanging="357"/>
+        <w:contextualSpacing w:val="0"/>
+        <w:rPr>
+          <w:sz w:val="24"/>
+          <w:szCs w:val="24"/>
+        </w:rPr>
+      </w:pPr>
+      <w:r>
+        <w:rPr>
+          <w:sz w:val="24"/>
+          <w:szCs w:val="24"/>
+        </w:rPr>
+        <w:t xml:space="preserve">Neue </w:t>
+      </w:r>
+      <w:proofErr w:type="spellStart"/>
+      <w:r>
+        <w:rPr>
+          <w:sz w:val="24"/>
+          <w:szCs w:val="24"/>
+        </w:rPr>
+        <w:t>Funktion</w:t>
+      </w:r>
+      <w:proofErr w:type="spellEnd"/>
+      <w:r>
+        <w:rPr>
+          <w:sz w:val="24"/>
+          <w:szCs w:val="24"/>
+        </w:rPr>
+        <w:t>: Remove all trigger sounds / Remove selected trigger sounds</w:t>
+      </w:r>
+    </w:p>
+    <w:p>
+      <w:pPr>
+        <w:pStyle w:val="Listenabsatz"/>
+        <w:numPr>
+          <w:ilvl w:val="0"/>
+          <w:numId w:val="44"/>
+        </w:numPr>
+        <w:ind w:left="714" w:hanging="357"/>
+        <w:contextualSpacing w:val="0"/>
+        <w:rPr>
+          <w:sz w:val="24"/>
+          <w:szCs w:val="24"/>
+        </w:rPr>
+      </w:pPr>
+      <w:proofErr w:type="spellStart"/>
+      <w:r>
+        <w:rPr>
+          <w:sz w:val="24"/>
+          <w:szCs w:val="24"/>
+        </w:rPr>
+        <w:t>Einige</w:t>
+      </w:r>
+      <w:proofErr w:type="spellEnd"/>
+      <w:r>
+        <w:rPr>
+          <w:sz w:val="24"/>
+          <w:szCs w:val="24"/>
+        </w:rPr>
+        <w:t xml:space="preserve"> </w:t>
+      </w:r>
+      <w:proofErr w:type="spellStart"/>
+      <w:r>
+        <w:rPr>
+          <w:sz w:val="24"/>
+          <w:szCs w:val="24"/>
+        </w:rPr>
+        <w:t>kleinere</w:t>
+      </w:r>
+      <w:proofErr w:type="spellEnd"/>
+      <w:r>
+        <w:rPr>
+          <w:sz w:val="24"/>
+          <w:szCs w:val="24"/>
+        </w:rPr>
+        <w:t xml:space="preserve"> </w:t>
+      </w:r>
+      <w:proofErr w:type="spellStart"/>
+      <w:r>
+        <w:rPr>
+          <w:sz w:val="24"/>
+          <w:szCs w:val="24"/>
+        </w:rPr>
+        <w:t>Optimierungen</w:t>
+      </w:r>
+      <w:proofErr w:type="spellEnd"/>
+    </w:p>
+    <w:p>
+      <w:pPr>
+        <w:pStyle w:val="Listenabsatz"/>
+        <w:numPr>
+          <w:ilvl w:val="0"/>
+          <w:numId w:val="44"/>
+        </w:numPr>
+        <w:ind w:left="714" w:hanging="357"/>
+        <w:contextualSpacing w:val="0"/>
+        <w:rPr>
+          <w:sz w:val="24"/>
+          <w:szCs w:val="24"/>
+          <w:lang w:val="de-DE"/>
+        </w:rPr>
+      </w:pPr>
+      <w:r>
+        <w:rPr>
+          <w:sz w:val="24"/>
+          <w:szCs w:val="24"/>
+          <w:lang w:val="de-DE"/>
+        </w:rPr>
+        <w:t>Zusätzliche Information im Performance-Window</w:t>
+      </w:r>
+      <w:r>
+        <w:rPr>
+          <w:sz w:val="24"/>
+          <w:szCs w:val="24"/>
+          <w:lang w:val="de-DE"/>
+        </w:rPr>
+        <w:br/>
+      </w:r>
     </w:p>
     <w:p>
       <w:pPr>
@@ -10841,7 +12015,43 @@
           <w:szCs w:val="24"/>
           <w:lang w:val="de-DE"/>
         </w:rPr>
-        <w:t>Ein visuelles Signal beim Auslösen eines Neurons (kurzes Aufblitzen) wurde implementiert. Falls mit dem Neuron ein akustisches Signal verbunden ist, dann erfolgen akustisches und visuelles Signal gleichzeitig. Siehe Github Issue #27. Die bisherige Ausgabe „TRIGGER“ wurde entfernt. Stattdessen wird immer das aktuelle Potential in Prozent angezeigt, auch wenn dieses über 100% liegt.</w:t>
+        <w:t xml:space="preserve">Ein visuelles Signal beim Auslösen eines Neurons (kurzes Aufblitzen) wurde implementiert. Falls mit dem Neuron ein akustisches Signal verbunden ist, dann erfolgen akustisches und visuelles Signal gleichzeitig. Siehe </w:t>
+      </w:r>
+      <w:proofErr w:type="spellStart"/>
+      <w:r>
+        <w:rPr>
+          <w:sz w:val="24"/>
+          <w:szCs w:val="24"/>
+          <w:lang w:val="de-DE"/>
+        </w:rPr>
+        <w:t>Github</w:t>
+      </w:r>
+      <w:proofErr w:type="spellEnd"/>
+      <w:r>
+        <w:rPr>
+          <w:sz w:val="24"/>
+          <w:szCs w:val="24"/>
+          <w:lang w:val="de-DE"/>
+        </w:rPr>
+        <w:t xml:space="preserve"> </w:t>
+      </w:r>
+      <w:proofErr w:type="spellStart"/>
+      <w:r>
+        <w:rPr>
+          <w:sz w:val="24"/>
+          <w:szCs w:val="24"/>
+          <w:lang w:val="de-DE"/>
+        </w:rPr>
+        <w:t>Issue</w:t>
+      </w:r>
+      <w:proofErr w:type="spellEnd"/>
+      <w:r>
+        <w:rPr>
+          <w:sz w:val="24"/>
+          <w:szCs w:val="24"/>
+          <w:lang w:val="de-DE"/>
+        </w:rPr>
+        <w:t xml:space="preserve"> #27. Die bisherige Ausgabe „TRIGGER“ wurde entfernt. Stattdessen wird immer das aktuelle Potential in Prozent angezeigt, auch wenn dieses über 100% liegt.</w:t>
       </w:r>
     </w:p>
     <w:p>
@@ -10867,7 +12077,25 @@
           <w:szCs w:val="24"/>
           <w:lang w:val="de-DE"/>
         </w:rPr>
-        <w:t>Neue Funktion Alle ausgewählten Objekte verschieben, siehe GitHub Issue #30. Die Move-Operation (linke Maustaste gedrückt halten und ziehen) auf den Hintergrund wirkt automatisch nur auf die Auswahl, falls eine solche definiert ist. Normale Move-Operationen für einzelne Objekte funktionieren wie üblich, falls sich der Cursor über dem Objekt befindet.</w:t>
+        <w:t xml:space="preserve">Neue Funktion Alle ausgewählten Objekte verschieben, siehe GitHub </w:t>
+      </w:r>
+      <w:proofErr w:type="spellStart"/>
+      <w:r>
+        <w:rPr>
+          <w:sz w:val="24"/>
+          <w:szCs w:val="24"/>
+          <w:lang w:val="de-DE"/>
+        </w:rPr>
+        <w:t>Issue</w:t>
+      </w:r>
+      <w:proofErr w:type="spellEnd"/>
+      <w:r>
+        <w:rPr>
+          <w:sz w:val="24"/>
+          <w:szCs w:val="24"/>
+          <w:lang w:val="de-DE"/>
+        </w:rPr>
+        <w:t xml:space="preserve"> #30. Die Move-Operation (linke Maustaste gedrückt halten und ziehen) auf den Hintergrund wirkt automatisch nur auf die Auswahl, falls eine solche definiert ist. Normale Move-Operationen für einzelne Objekte funktionieren wie üblich, falls sich der Cursor über dem Objekt befindet.</w:t>
       </w:r>
     </w:p>
     <w:p>
@@ -11265,6 +12493,7 @@
           <w:szCs w:val="24"/>
           <w:lang w:val="de-DE"/>
         </w:rPr>
+        <w:lastRenderedPageBreak/>
         <w:t xml:space="preserve">Eine weitere Funktion zur Analyse des Modells, die „entartete“ Dendriten findet, wurde implementiert, siehe </w:t>
       </w:r>
       <w:r>
@@ -11376,7 +12605,6 @@
           <w:szCs w:val="24"/>
           <w:lang w:val="de-DE"/>
         </w:rPr>
-        <w:lastRenderedPageBreak/>
         <w:t xml:space="preserve">Markierung von Neuronen und Dendriten wurde implementiert, siehe </w:t>
       </w:r>
       <w:r>
@@ -11432,7 +12660,25 @@
           <w:szCs w:val="24"/>
           <w:lang w:val="de-DE"/>
         </w:rPr>
-        <w:t xml:space="preserve"> und GitHub #23. Die empfohlene Arbeitsweise für die Markierung von „rückläufigen Neuronen“ ist in Github #23 beschrieben.</w:t>
+        <w:t xml:space="preserve"> und GitHub #23. Die empfohlene Arbeitsweise für die Markierung von „rückläufigen Neuronen“ ist in </w:t>
+      </w:r>
+      <w:proofErr w:type="spellStart"/>
+      <w:r>
+        <w:rPr>
+          <w:sz w:val="24"/>
+          <w:szCs w:val="24"/>
+          <w:lang w:val="de-DE"/>
+        </w:rPr>
+        <w:t>Github</w:t>
+      </w:r>
+      <w:proofErr w:type="spellEnd"/>
+      <w:r>
+        <w:rPr>
+          <w:sz w:val="24"/>
+          <w:szCs w:val="24"/>
+          <w:lang w:val="de-DE"/>
+        </w:rPr>
+        <w:t xml:space="preserve"> #23 beschrieben.</w:t>
       </w:r>
     </w:p>
     <w:p>
@@ -11566,7 +12812,25 @@
           <w:szCs w:val="24"/>
           <w:lang w:val="de-DE"/>
         </w:rPr>
-        <w:t xml:space="preserve">GitHub Issue #17 „Center model“ wurde implementiert, siehe Kapitel </w:t>
+        <w:t xml:space="preserve">GitHub </w:t>
+      </w:r>
+      <w:proofErr w:type="spellStart"/>
+      <w:r>
+        <w:rPr>
+          <w:sz w:val="24"/>
+          <w:szCs w:val="24"/>
+          <w:lang w:val="de-DE"/>
+        </w:rPr>
+        <w:t>Issue</w:t>
+      </w:r>
+      <w:proofErr w:type="spellEnd"/>
+      <w:r>
+        <w:rPr>
+          <w:sz w:val="24"/>
+          <w:szCs w:val="24"/>
+          <w:lang w:val="de-DE"/>
+        </w:rPr>
+        <w:t xml:space="preserve"> #17 „Center model“ wurde implementiert, siehe Kapitel </w:t>
       </w:r>
       <w:r>
         <w:rPr>
@@ -11629,7 +12893,25 @@
           <w:szCs w:val="24"/>
           <w:lang w:val="de-DE"/>
         </w:rPr>
-        <w:t>. Ich habe den Verdacht, dass beim automatischen Öffnen des zuletzt gespeicherten Modells (siehe Issue #2), dieses nicht sichtbar ist, weil es aus irgendeinem Grund außerhalb des Fensters landet. Falls diese Vermutung zutrifft, kann das Modell mit dieser Funktion wieder sichtbar gemacht werden. Auch unabhängig von dieser Fehleranalyse kann die Funktion nützlich sein, wenn man versehentlich das Modell ins „Nirwana“ verschoben hat und Mühe hat, sie wieder zu finden.</w:t>
+        <w:t xml:space="preserve">. Ich habe den Verdacht, dass beim automatischen Öffnen des zuletzt gespeicherten Modells (siehe </w:t>
+      </w:r>
+      <w:proofErr w:type="spellStart"/>
+      <w:r>
+        <w:rPr>
+          <w:sz w:val="24"/>
+          <w:szCs w:val="24"/>
+          <w:lang w:val="de-DE"/>
+        </w:rPr>
+        <w:t>Issue</w:t>
+      </w:r>
+      <w:proofErr w:type="spellEnd"/>
+      <w:r>
+        <w:rPr>
+          <w:sz w:val="24"/>
+          <w:szCs w:val="24"/>
+          <w:lang w:val="de-DE"/>
+        </w:rPr>
+        <w:t xml:space="preserve"> #2), dieses nicht sichtbar ist, weil es aus irgendeinem Grund außerhalb des Fensters landet. Falls diese Vermutung zutrifft, kann das Modell mit dieser Funktion wieder sichtbar gemacht werden. Auch unabhängig von dieser Fehleranalyse kann die Funktion nützlich sein, wenn man versehentlich das Modell ins „Nirwana“ verschoben hat und Mühe hat, sie wieder zu finden.</w:t>
       </w:r>
     </w:p>
     <w:p>
@@ -11661,7 +12943,25 @@
           <w:szCs w:val="24"/>
           <w:lang w:val="de-DE"/>
         </w:rPr>
-        <w:t>Um dem Problem mit Issue #2 „Zuletzt gespeichertes Modell automatisch öffnen“ auf den Grund zu gehen wurden weitere Fehlerabfragen eingebaut. Es kann beim Starten des Programms ein Meldungsfenster erscheinen. Gegebenenfalls bitte mir melden.</w:t>
+        <w:t xml:space="preserve">Um dem Problem mit </w:t>
+      </w:r>
+      <w:proofErr w:type="spellStart"/>
+      <w:r>
+        <w:rPr>
+          <w:sz w:val="24"/>
+          <w:szCs w:val="24"/>
+          <w:lang w:val="de-DE"/>
+        </w:rPr>
+        <w:t>Issue</w:t>
+      </w:r>
+      <w:proofErr w:type="spellEnd"/>
+      <w:r>
+        <w:rPr>
+          <w:sz w:val="24"/>
+          <w:szCs w:val="24"/>
+          <w:lang w:val="de-DE"/>
+        </w:rPr>
+        <w:t xml:space="preserve"> #2 „Zuletzt gespeichertes Modell automatisch öffnen“ auf den Grund zu gehen wurden weitere Fehlerabfragen eingebaut. Es kann beim Starten des Programms ein Meldungsfenster erscheinen. Gegebenenfalls bitte mir melden.</w:t>
       </w:r>
     </w:p>
     <w:p>
@@ -11693,7 +12993,25 @@
           <w:szCs w:val="24"/>
           <w:lang w:val="de-DE"/>
         </w:rPr>
-        <w:t>Bei jeder Änderung der Pulsfrequenz eines Inputneurons wird das gesamte Modell zurückgesetzt, d.h. die Spannungspegel aller Neuronen und Dendriten werden auf 0 gesetzt. Damit starten das Modell immer mit reproduzierbaren Ausgangsbedingungen. Siehe Issue #14 „Andocken von Bereichen (kohärent oder different) - Eigenfrequenz“</w:t>
+        <w:t xml:space="preserve">Bei jeder Änderung der Pulsfrequenz eines Inputneurons wird das gesamte Modell zurückgesetzt, d.h. die Spannungspegel aller Neuronen und Dendriten werden auf 0 gesetzt. Damit starten das Modell immer mit reproduzierbaren Ausgangsbedingungen. Siehe </w:t>
+      </w:r>
+      <w:proofErr w:type="spellStart"/>
+      <w:r>
+        <w:rPr>
+          <w:sz w:val="24"/>
+          <w:szCs w:val="24"/>
+          <w:lang w:val="de-DE"/>
+        </w:rPr>
+        <w:t>Issue</w:t>
+      </w:r>
+      <w:proofErr w:type="spellEnd"/>
+      <w:r>
+        <w:rPr>
+          <w:sz w:val="24"/>
+          <w:szCs w:val="24"/>
+          <w:lang w:val="de-DE"/>
+        </w:rPr>
+        <w:t xml:space="preserve"> #14 „Andocken von Bereichen (kohärent oder different) - Eigenfrequenz“</w:t>
       </w:r>
       <w:r>
         <w:rPr>
@@ -11744,7 +13062,26 @@
           <w:szCs w:val="24"/>
           <w:lang w:val="de-DE"/>
         </w:rPr>
-        <w:t xml:space="preserve">GitHub Issue #5: Ab dieser Version wird keine readme.txt-Datei mehr mit ausgeliefert, sondern alle Neuerungen werden in der Dokumentation (diese Word-Datei) beschrieben. </w:t>
+        <w:lastRenderedPageBreak/>
+        <w:t xml:space="preserve">GitHub </w:t>
+      </w:r>
+      <w:proofErr w:type="spellStart"/>
+      <w:r>
+        <w:rPr>
+          <w:sz w:val="24"/>
+          <w:szCs w:val="24"/>
+          <w:lang w:val="de-DE"/>
+        </w:rPr>
+        <w:t>Issue</w:t>
+      </w:r>
+      <w:proofErr w:type="spellEnd"/>
+      <w:r>
+        <w:rPr>
+          <w:sz w:val="24"/>
+          <w:szCs w:val="24"/>
+          <w:lang w:val="de-DE"/>
+        </w:rPr>
+        <w:t xml:space="preserve"> #5: Ab dieser Version wird keine readme.txt-Datei mehr mit ausgeliefert, sondern alle Neuerungen werden in der Dokumentation (diese Word-Datei) beschrieben. </w:t>
       </w:r>
       <w:r>
         <w:rPr>
@@ -11774,7 +13111,25 @@
           <w:szCs w:val="24"/>
           <w:lang w:val="de-DE"/>
         </w:rPr>
-        <w:t xml:space="preserve">GitHub Issue #15: Die Pulsrate von Input-Neuronen kann jetzt sehr einfach und in kleinen Schritten verändert werden, indem man den Maus-Cursor über das Input-Neuron bringt und die +/- Tasten der Tastatur betätigt. Siehe Kapitel </w:t>
+        <w:t xml:space="preserve">GitHub </w:t>
+      </w:r>
+      <w:proofErr w:type="spellStart"/>
+      <w:r>
+        <w:rPr>
+          <w:sz w:val="24"/>
+          <w:szCs w:val="24"/>
+          <w:lang w:val="de-DE"/>
+        </w:rPr>
+        <w:t>Issue</w:t>
+      </w:r>
+      <w:proofErr w:type="spellEnd"/>
+      <w:r>
+        <w:rPr>
+          <w:sz w:val="24"/>
+          <w:szCs w:val="24"/>
+          <w:lang w:val="de-DE"/>
+        </w:rPr>
+        <w:t xml:space="preserve"> #15: Die Pulsrate von Input-Neuronen kann jetzt sehr einfach und in kleinen Schritten verändert werden, indem man den Maus-Cursor über das Input-Neuron bringt und die +/- Tasten der Tastatur betätigt. Siehe Kapitel </w:t>
       </w:r>
       <w:r>
         <w:rPr>
@@ -11859,8 +13214,25 @@
           <w:szCs w:val="24"/>
           <w:lang w:val="de-DE"/>
         </w:rPr>
-        <w:lastRenderedPageBreak/>
-        <w:t xml:space="preserve">GitHub Issue #1: Eine neue Funktion wurde implementiert, die das Modell nach (unbeabsichtigten Schleifen) durchsucht. Siehe Kapitel </w:t>
+        <w:t xml:space="preserve">GitHub </w:t>
+      </w:r>
+      <w:proofErr w:type="spellStart"/>
+      <w:r>
+        <w:rPr>
+          <w:sz w:val="24"/>
+          <w:szCs w:val="24"/>
+          <w:lang w:val="de-DE"/>
+        </w:rPr>
+        <w:t>Issue</w:t>
+      </w:r>
+      <w:proofErr w:type="spellEnd"/>
+      <w:r>
+        <w:rPr>
+          <w:sz w:val="24"/>
+          <w:szCs w:val="24"/>
+          <w:lang w:val="de-DE"/>
+        </w:rPr>
+        <w:t xml:space="preserve"> #1: Eine neue Funktion wurde implementiert, die das Modell nach (unbeabsichtigten Schleifen) durchsucht. Siehe Kapitel </w:t>
       </w:r>
       <w:r>
         <w:rPr>
@@ -11928,7 +13300,7 @@
       </w:pPr>
     </w:p>
     <w:sectPr>
-      <w:footerReference w:type="default" r:id="rId15"/>
+      <w:footerReference w:type="default" r:id="rId16"/>
       <w:pgSz w:w="11906" w:h="16838"/>
       <w:pgMar w:top="1417" w:right="1417" w:bottom="1134" w:left="1417" w:header="708" w:footer="708" w:gutter="0"/>
       <w:cols w:space="708"/>
@@ -12058,6 +13430,95 @@
 <file path=word/numbering.xml><?xml version="1.0" encoding="utf-8"?>
 <w:numbering xmlns:wpc="http://schemas.microsoft.com/office/word/2010/wordprocessingCanvas" xmlns:cx="http://schemas.microsoft.com/office/drawing/2014/chartex" xmlns:cx1="http://schemas.microsoft.com/office/drawing/2015/9/8/chartex" xmlns:cx2="http://schemas.microsoft.com/office/drawing/2015/10/21/chartex" xmlns:cx3="http://schemas.microsoft.com/office/drawing/2016/5/9/chartex" xmlns:cx4="http://schemas.microsoft.com/office/drawing/2016/5/10/chartex" xmlns:cx5="http://schemas.microsoft.com/office/drawing/2016/5/11/chartex" xmlns:cx6="http://schemas.microsoft.com/office/drawing/2016/5/12/chartex" xmlns:cx7="http://schemas.microsoft.com/office/drawing/2016/5/13/chartex" xmlns:cx8="http://schemas.microsoft.com/office/drawing/2016/5/14/chartex" xmlns:mc="http://schemas.openxmlformats.org/markup-compatibility/2006" xmlns:aink="http://schemas.microsoft.com/office/drawing/2016/ink" xmlns:am3d="http://schemas.microsoft.com/office/drawing/2017/model3d" xmlns:o="urn:schemas-microsoft-com:office:office" xmlns:r="http://schemas.openxmlformats.org/officeDocument/2006/relationships" xmlns:m="http://schemas.openxmlformats.org/officeDocument/2006/math" xmlns:v="urn:schemas-microsoft-com:vml" xmlns:wp14="http://schemas.microsoft.com/office/word/2010/wordprocessingDrawing" xmlns:wp="http://schemas.openxmlformats.org/drawingml/2006/wordprocessingDrawing" xmlns:w10="urn:schemas-microsoft-com:office:word" xmlns:w="http://schemas.openxmlformats.org/wordprocessingml/2006/main" xmlns:w14="http://schemas.microsoft.com/office/word/2010/wordml" xmlns:w15="http://schemas.microsoft.com/office/word/2012/wordml" xmlns:w16cex="http://schemas.microsoft.com/office/word/2018/wordml/cex" xmlns:w16cid="http://schemas.microsoft.com/office/word/2016/wordml/cid" xmlns:w16="http://schemas.microsoft.com/office/word/2018/wordml" xmlns:w16se="http://schemas.microsoft.com/office/word/2015/wordml/symex" xmlns:wpg="http://schemas.microsoft.com/office/word/2010/wordprocessingGroup" xmlns:wpi="http://schemas.microsoft.com/office/word/2010/wordprocessingInk" xmlns:wne="http://schemas.microsoft.com/office/word/2006/wordml" xmlns:wps="http://schemas.microsoft.com/office/word/2010/wordprocessingShape" mc:Ignorable="w14 w15 w16se w16cid w16 w16cex wp14">
   <w:abstractNum w:abstractNumId="0" w15:restartNumberingAfterBreak="0">
+    <w:nsid w:val="0935738B"/>
+    <w:multiLevelType w:val="hybridMultilevel"/>
+    <w:tmpl w:val="6B6811AE"/>
+    <w:lvl w:ilvl="0" w:tplc="874C1718">
+      <w:start w:val="1"/>
+      <w:numFmt w:val="decimal"/>
+      <w:lvlText w:val="%1."/>
+      <w:lvlJc w:val="left"/>
+      <w:pPr>
+        <w:ind w:left="717" w:hanging="360"/>
+      </w:pPr>
+      <w:rPr>
+        <w:rFonts w:hint="default"/>
+      </w:rPr>
+    </w:lvl>
+    <w:lvl w:ilvl="1" w:tplc="04070019" w:tentative="1">
+      <w:start w:val="1"/>
+      <w:numFmt w:val="lowerLetter"/>
+      <w:lvlText w:val="%2."/>
+      <w:lvlJc w:val="left"/>
+      <w:pPr>
+        <w:ind w:left="1437" w:hanging="360"/>
+      </w:pPr>
+    </w:lvl>
+    <w:lvl w:ilvl="2" w:tplc="0407001B" w:tentative="1">
+      <w:start w:val="1"/>
+      <w:numFmt w:val="lowerRoman"/>
+      <w:lvlText w:val="%3."/>
+      <w:lvlJc w:val="right"/>
+      <w:pPr>
+        <w:ind w:left="2157" w:hanging="180"/>
+      </w:pPr>
+    </w:lvl>
+    <w:lvl w:ilvl="3" w:tplc="0407000F" w:tentative="1">
+      <w:start w:val="1"/>
+      <w:numFmt w:val="decimal"/>
+      <w:lvlText w:val="%4."/>
+      <w:lvlJc w:val="left"/>
+      <w:pPr>
+        <w:ind w:left="2877" w:hanging="360"/>
+      </w:pPr>
+    </w:lvl>
+    <w:lvl w:ilvl="4" w:tplc="04070019" w:tentative="1">
+      <w:start w:val="1"/>
+      <w:numFmt w:val="lowerLetter"/>
+      <w:lvlText w:val="%5."/>
+      <w:lvlJc w:val="left"/>
+      <w:pPr>
+        <w:ind w:left="3597" w:hanging="360"/>
+      </w:pPr>
+    </w:lvl>
+    <w:lvl w:ilvl="5" w:tplc="0407001B" w:tentative="1">
+      <w:start w:val="1"/>
+      <w:numFmt w:val="lowerRoman"/>
+      <w:lvlText w:val="%6."/>
+      <w:lvlJc w:val="right"/>
+      <w:pPr>
+        <w:ind w:left="4317" w:hanging="180"/>
+      </w:pPr>
+    </w:lvl>
+    <w:lvl w:ilvl="6" w:tplc="0407000F" w:tentative="1">
+      <w:start w:val="1"/>
+      <w:numFmt w:val="decimal"/>
+      <w:lvlText w:val="%7."/>
+      <w:lvlJc w:val="left"/>
+      <w:pPr>
+        <w:ind w:left="5037" w:hanging="360"/>
+      </w:pPr>
+    </w:lvl>
+    <w:lvl w:ilvl="7" w:tplc="04070019" w:tentative="1">
+      <w:start w:val="1"/>
+      <w:numFmt w:val="lowerLetter"/>
+      <w:lvlText w:val="%8."/>
+      <w:lvlJc w:val="left"/>
+      <w:pPr>
+        <w:ind w:left="5757" w:hanging="360"/>
+      </w:pPr>
+    </w:lvl>
+    <w:lvl w:ilvl="8" w:tplc="0407001B" w:tentative="1">
+      <w:start w:val="1"/>
+      <w:numFmt w:val="lowerRoman"/>
+      <w:lvlText w:val="%9."/>
+      <w:lvlJc w:val="right"/>
+      <w:pPr>
+        <w:ind w:left="6477" w:hanging="180"/>
+      </w:pPr>
+    </w:lvl>
+  </w:abstractNum>
+  <w:abstractNum w:abstractNumId="1" w15:restartNumberingAfterBreak="0">
     <w:nsid w:val="0FBF4D0E"/>
     <w:multiLevelType w:val="hybridMultilevel"/>
     <w:tmpl w:val="927C2CC6"/>
@@ -12169,7 +13630,7 @@
       </w:rPr>
     </w:lvl>
   </w:abstractNum>
-  <w:abstractNum w:abstractNumId="1" w15:restartNumberingAfterBreak="0">
+  <w:abstractNum w:abstractNumId="2" w15:restartNumberingAfterBreak="0">
     <w:nsid w:val="1482775B"/>
     <w:multiLevelType w:val="multilevel"/>
     <w:tmpl w:val="14F0ABBA"/>
@@ -12264,7 +13725,7 @@
       </w:pPr>
     </w:lvl>
   </w:abstractNum>
-  <w:abstractNum w:abstractNumId="2" w15:restartNumberingAfterBreak="0">
+  <w:abstractNum w:abstractNumId="3" w15:restartNumberingAfterBreak="0">
     <w:nsid w:val="245578B6"/>
     <w:multiLevelType w:val="hybridMultilevel"/>
     <w:tmpl w:val="326E1780"/>
@@ -12353,7 +13814,7 @@
       </w:pPr>
     </w:lvl>
   </w:abstractNum>
-  <w:abstractNum w:abstractNumId="3" w15:restartNumberingAfterBreak="0">
+  <w:abstractNum w:abstractNumId="4" w15:restartNumberingAfterBreak="0">
     <w:nsid w:val="352465A7"/>
     <w:multiLevelType w:val="hybridMultilevel"/>
     <w:tmpl w:val="7E0ADEEA"/>
@@ -12442,7 +13903,7 @@
       </w:pPr>
     </w:lvl>
   </w:abstractNum>
-  <w:abstractNum w:abstractNumId="4" w15:restartNumberingAfterBreak="0">
+  <w:abstractNum w:abstractNumId="5" w15:restartNumberingAfterBreak="0">
     <w:nsid w:val="356240E6"/>
     <w:multiLevelType w:val="hybridMultilevel"/>
     <w:tmpl w:val="007AC2E4"/>
@@ -12555,7 +14016,7 @@
       </w:rPr>
     </w:lvl>
   </w:abstractNum>
-  <w:abstractNum w:abstractNumId="5" w15:restartNumberingAfterBreak="0">
+  <w:abstractNum w:abstractNumId="6" w15:restartNumberingAfterBreak="0">
     <w:nsid w:val="3B4B74DA"/>
     <w:multiLevelType w:val="hybridMultilevel"/>
     <w:tmpl w:val="4A04D122"/>
@@ -12668,7 +14129,7 @@
       </w:rPr>
     </w:lvl>
   </w:abstractNum>
-  <w:abstractNum w:abstractNumId="6" w15:restartNumberingAfterBreak="0">
+  <w:abstractNum w:abstractNumId="7" w15:restartNumberingAfterBreak="0">
     <w:nsid w:val="3D7E4BCB"/>
     <w:multiLevelType w:val="hybridMultilevel"/>
     <w:tmpl w:val="6B6811AE"/>
@@ -12757,7 +14218,7 @@
       </w:pPr>
     </w:lvl>
   </w:abstractNum>
-  <w:abstractNum w:abstractNumId="7" w15:restartNumberingAfterBreak="0">
+  <w:abstractNum w:abstractNumId="8" w15:restartNumberingAfterBreak="0">
     <w:nsid w:val="47DE4919"/>
     <w:multiLevelType w:val="hybridMultilevel"/>
     <w:tmpl w:val="2E90B198"/>
@@ -12843,7 +14304,7 @@
       </w:pPr>
     </w:lvl>
   </w:abstractNum>
-  <w:abstractNum w:abstractNumId="8" w15:restartNumberingAfterBreak="0">
+  <w:abstractNum w:abstractNumId="9" w15:restartNumberingAfterBreak="0">
     <w:nsid w:val="4A90297E"/>
     <w:multiLevelType w:val="hybridMultilevel"/>
     <w:tmpl w:val="C2A250BC"/>
@@ -12932,7 +14393,7 @@
       </w:pPr>
     </w:lvl>
   </w:abstractNum>
-  <w:abstractNum w:abstractNumId="9" w15:restartNumberingAfterBreak="0">
+  <w:abstractNum w:abstractNumId="10" w15:restartNumberingAfterBreak="0">
     <w:nsid w:val="4EC8179A"/>
     <w:multiLevelType w:val="hybridMultilevel"/>
     <w:tmpl w:val="6B6811AE"/>
@@ -13021,7 +14482,7 @@
       </w:pPr>
     </w:lvl>
   </w:abstractNum>
-  <w:abstractNum w:abstractNumId="10" w15:restartNumberingAfterBreak="0">
+  <w:abstractNum w:abstractNumId="11" w15:restartNumberingAfterBreak="0">
     <w:nsid w:val="4EE27C4B"/>
     <w:multiLevelType w:val="hybridMultilevel"/>
     <w:tmpl w:val="71F64E1E"/>
@@ -13110,7 +14571,7 @@
       </w:pPr>
     </w:lvl>
   </w:abstractNum>
-  <w:abstractNum w:abstractNumId="11" w15:restartNumberingAfterBreak="0">
+  <w:abstractNum w:abstractNumId="12" w15:restartNumberingAfterBreak="0">
     <w:nsid w:val="596A0C91"/>
     <w:multiLevelType w:val="hybridMultilevel"/>
     <w:tmpl w:val="E08E5AB0"/>
@@ -13199,7 +14660,7 @@
       </w:pPr>
     </w:lvl>
   </w:abstractNum>
-  <w:abstractNum w:abstractNumId="12" w15:restartNumberingAfterBreak="0">
+  <w:abstractNum w:abstractNumId="13" w15:restartNumberingAfterBreak="0">
     <w:nsid w:val="5C591B2F"/>
     <w:multiLevelType w:val="hybridMultilevel"/>
     <w:tmpl w:val="C908F4FE"/>
@@ -13311,7 +14772,7 @@
       </w:rPr>
     </w:lvl>
   </w:abstractNum>
-  <w:abstractNum w:abstractNumId="13" w15:restartNumberingAfterBreak="0">
+  <w:abstractNum w:abstractNumId="14" w15:restartNumberingAfterBreak="0">
     <w:nsid w:val="5D5F551B"/>
     <w:multiLevelType w:val="hybridMultilevel"/>
     <w:tmpl w:val="295C1FBC"/>
@@ -13400,7 +14861,7 @@
       </w:pPr>
     </w:lvl>
   </w:abstractNum>
-  <w:abstractNum w:abstractNumId="14" w15:restartNumberingAfterBreak="0">
+  <w:abstractNum w:abstractNumId="15" w15:restartNumberingAfterBreak="0">
     <w:nsid w:val="5DBF3290"/>
     <w:multiLevelType w:val="hybridMultilevel"/>
     <w:tmpl w:val="D41CE56E"/>
@@ -13489,7 +14950,7 @@
       </w:pPr>
     </w:lvl>
   </w:abstractNum>
-  <w:abstractNum w:abstractNumId="15" w15:restartNumberingAfterBreak="0">
+  <w:abstractNum w:abstractNumId="16" w15:restartNumberingAfterBreak="0">
     <w:nsid w:val="609F7591"/>
     <w:multiLevelType w:val="hybridMultilevel"/>
     <w:tmpl w:val="16CE610E"/>
@@ -13575,7 +15036,7 @@
       </w:pPr>
     </w:lvl>
   </w:abstractNum>
-  <w:abstractNum w:abstractNumId="16" w15:restartNumberingAfterBreak="0">
+  <w:abstractNum w:abstractNumId="17" w15:restartNumberingAfterBreak="0">
     <w:nsid w:val="622D1801"/>
     <w:multiLevelType w:val="hybridMultilevel"/>
     <w:tmpl w:val="6B6811AE"/>
@@ -13664,7 +15125,7 @@
       </w:pPr>
     </w:lvl>
   </w:abstractNum>
-  <w:abstractNum w:abstractNumId="17" w15:restartNumberingAfterBreak="0">
+  <w:abstractNum w:abstractNumId="18" w15:restartNumberingAfterBreak="0">
     <w:nsid w:val="6355065A"/>
     <w:multiLevelType w:val="hybridMultilevel"/>
     <w:tmpl w:val="6B6811AE"/>
@@ -13753,7 +15214,7 @@
       </w:pPr>
     </w:lvl>
   </w:abstractNum>
-  <w:abstractNum w:abstractNumId="18" w15:restartNumberingAfterBreak="0">
+  <w:abstractNum w:abstractNumId="19" w15:restartNumberingAfterBreak="0">
     <w:nsid w:val="6B8D4F0E"/>
     <w:multiLevelType w:val="hybridMultilevel"/>
     <w:tmpl w:val="6B6811AE"/>
@@ -13842,7 +15303,7 @@
       </w:pPr>
     </w:lvl>
   </w:abstractNum>
-  <w:abstractNum w:abstractNumId="19" w15:restartNumberingAfterBreak="0">
+  <w:abstractNum w:abstractNumId="20" w15:restartNumberingAfterBreak="0">
     <w:nsid w:val="76B300F0"/>
     <w:multiLevelType w:val="hybridMultilevel"/>
     <w:tmpl w:val="ABCAFF26"/>
@@ -13955,7 +15416,7 @@
       </w:rPr>
     </w:lvl>
   </w:abstractNum>
-  <w:abstractNum w:abstractNumId="20" w15:restartNumberingAfterBreak="0">
+  <w:abstractNum w:abstractNumId="21" w15:restartNumberingAfterBreak="0">
     <w:nsid w:val="76C37A69"/>
     <w:multiLevelType w:val="hybridMultilevel"/>
     <w:tmpl w:val="E158A31A"/>
@@ -14067,7 +15528,7 @@
       </w:rPr>
     </w:lvl>
   </w:abstractNum>
-  <w:abstractNum w:abstractNumId="21" w15:restartNumberingAfterBreak="0">
+  <w:abstractNum w:abstractNumId="22" w15:restartNumberingAfterBreak="0">
     <w:nsid w:val="7A07344E"/>
     <w:multiLevelType w:val="hybridMultilevel"/>
     <w:tmpl w:val="295C1FBC"/>
@@ -14156,7 +15617,7 @@
       </w:pPr>
     </w:lvl>
   </w:abstractNum>
-  <w:abstractNum w:abstractNumId="22" w15:restartNumberingAfterBreak="0">
+  <w:abstractNum w:abstractNumId="23" w15:restartNumberingAfterBreak="0">
     <w:nsid w:val="7A8B064F"/>
     <w:multiLevelType w:val="hybridMultilevel"/>
     <w:tmpl w:val="6B6811AE"/>
@@ -14245,7 +15706,7 @@
       </w:pPr>
     </w:lvl>
   </w:abstractNum>
-  <w:abstractNum w:abstractNumId="23" w15:restartNumberingAfterBreak="0">
+  <w:abstractNum w:abstractNumId="24" w15:restartNumberingAfterBreak="0">
     <w:nsid w:val="7E387E54"/>
     <w:multiLevelType w:val="hybridMultilevel"/>
     <w:tmpl w:val="DA80EBC0"/>
@@ -14335,64 +15796,64 @@
     </w:lvl>
   </w:abstractNum>
   <w:num w:numId="1">
+    <w:abstractNumId w:val="2"/>
+  </w:num>
+  <w:num w:numId="2">
     <w:abstractNumId w:val="1"/>
   </w:num>
-  <w:num w:numId="2">
-    <w:abstractNumId w:val="0"/>
-  </w:num>
   <w:num w:numId="3">
-    <w:abstractNumId w:val="3"/>
+    <w:abstractNumId w:val="4"/>
   </w:num>
   <w:num w:numId="4">
-    <w:abstractNumId w:val="8"/>
+    <w:abstractNumId w:val="9"/>
   </w:num>
   <w:num w:numId="5">
-    <w:abstractNumId w:val="12"/>
+    <w:abstractNumId w:val="13"/>
   </w:num>
   <w:num w:numId="6">
-    <w:abstractNumId w:val="10"/>
+    <w:abstractNumId w:val="11"/>
   </w:num>
   <w:num w:numId="7">
-    <w:abstractNumId w:val="23"/>
+    <w:abstractNumId w:val="24"/>
   </w:num>
   <w:num w:numId="8">
-    <w:abstractNumId w:val="1"/>
+    <w:abstractNumId w:val="2"/>
   </w:num>
   <w:num w:numId="9">
-    <w:abstractNumId w:val="1"/>
+    <w:abstractNumId w:val="2"/>
   </w:num>
   <w:num w:numId="10">
-    <w:abstractNumId w:val="1"/>
+    <w:abstractNumId w:val="2"/>
   </w:num>
   <w:num w:numId="11">
-    <w:abstractNumId w:val="1"/>
+    <w:abstractNumId w:val="2"/>
   </w:num>
   <w:num w:numId="12">
-    <w:abstractNumId w:val="1"/>
+    <w:abstractNumId w:val="2"/>
   </w:num>
   <w:num w:numId="13">
-    <w:abstractNumId w:val="1"/>
+    <w:abstractNumId w:val="2"/>
   </w:num>
   <w:num w:numId="14">
-    <w:abstractNumId w:val="1"/>
+    <w:abstractNumId w:val="2"/>
   </w:num>
   <w:num w:numId="15">
-    <w:abstractNumId w:val="1"/>
+    <w:abstractNumId w:val="2"/>
   </w:num>
   <w:num w:numId="16">
-    <w:abstractNumId w:val="1"/>
+    <w:abstractNumId w:val="2"/>
   </w:num>
   <w:num w:numId="17">
-    <w:abstractNumId w:val="1"/>
+    <w:abstractNumId w:val="2"/>
   </w:num>
   <w:num w:numId="18">
-    <w:abstractNumId w:val="1"/>
+    <w:abstractNumId w:val="2"/>
   </w:num>
   <w:num w:numId="19">
-    <w:abstractNumId w:val="1"/>
+    <w:abstractNumId w:val="2"/>
   </w:num>
   <w:num w:numId="20">
-    <w:abstractNumId w:val="1"/>
+    <w:abstractNumId w:val="2"/>
     <w:lvlOverride w:ilvl="0">
       <w:startOverride w:val="1"/>
     </w:lvlOverride>
@@ -14422,73 +15883,76 @@
     </w:lvlOverride>
   </w:num>
   <w:num w:numId="21">
+    <w:abstractNumId w:val="22"/>
+  </w:num>
+  <w:num w:numId="22">
+    <w:abstractNumId w:val="15"/>
+  </w:num>
+  <w:num w:numId="23">
+    <w:abstractNumId w:val="14"/>
+  </w:num>
+  <w:num w:numId="24">
     <w:abstractNumId w:val="21"/>
   </w:num>
-  <w:num w:numId="22">
-    <w:abstractNumId w:val="14"/>
+  <w:num w:numId="25">
+    <w:abstractNumId w:val="2"/>
   </w:num>
-  <w:num w:numId="23">
-    <w:abstractNumId w:val="13"/>
+  <w:num w:numId="26">
+    <w:abstractNumId w:val="8"/>
   </w:num>
-  <w:num w:numId="24">
+  <w:num w:numId="27">
+    <w:abstractNumId w:val="3"/>
+  </w:num>
+  <w:num w:numId="28">
+    <w:abstractNumId w:val="18"/>
+  </w:num>
+  <w:num w:numId="29">
+    <w:abstractNumId w:val="5"/>
+  </w:num>
+  <w:num w:numId="30">
+    <w:abstractNumId w:val="16"/>
+  </w:num>
+  <w:num w:numId="31">
+    <w:abstractNumId w:val="7"/>
+  </w:num>
+  <w:num w:numId="32">
+    <w:abstractNumId w:val="10"/>
+  </w:num>
+  <w:num w:numId="33">
+    <w:abstractNumId w:val="12"/>
+  </w:num>
+  <w:num w:numId="34">
     <w:abstractNumId w:val="20"/>
   </w:num>
-  <w:num w:numId="25">
-    <w:abstractNumId w:val="1"/>
-  </w:num>
-  <w:num w:numId="26">
-    <w:abstractNumId w:val="7"/>
-  </w:num>
-  <w:num w:numId="27">
+  <w:num w:numId="35">
     <w:abstractNumId w:val="2"/>
   </w:num>
-  <w:num w:numId="28">
+  <w:num w:numId="36">
+    <w:abstractNumId w:val="6"/>
+  </w:num>
+  <w:num w:numId="37">
+    <w:abstractNumId w:val="19"/>
+  </w:num>
+  <w:num w:numId="38">
+    <w:abstractNumId w:val="2"/>
+  </w:num>
+  <w:num w:numId="39">
+    <w:abstractNumId w:val="2"/>
+  </w:num>
+  <w:num w:numId="40">
+    <w:abstractNumId w:val="2"/>
+  </w:num>
+  <w:num w:numId="41">
+    <w:abstractNumId w:val="2"/>
+  </w:num>
+  <w:num w:numId="42">
+    <w:abstractNumId w:val="23"/>
+  </w:num>
+  <w:num w:numId="43">
     <w:abstractNumId w:val="17"/>
   </w:num>
-  <w:num w:numId="29">
-    <w:abstractNumId w:val="4"/>
-  </w:num>
-  <w:num w:numId="30">
-    <w:abstractNumId w:val="15"/>
-  </w:num>
-  <w:num w:numId="31">
-    <w:abstractNumId w:val="6"/>
-  </w:num>
-  <w:num w:numId="32">
-    <w:abstractNumId w:val="9"/>
-  </w:num>
-  <w:num w:numId="33">
-    <w:abstractNumId w:val="11"/>
-  </w:num>
-  <w:num w:numId="34">
-    <w:abstractNumId w:val="19"/>
-  </w:num>
-  <w:num w:numId="35">
-    <w:abstractNumId w:val="1"/>
-  </w:num>
-  <w:num w:numId="36">
-    <w:abstractNumId w:val="5"/>
-  </w:num>
-  <w:num w:numId="37">
-    <w:abstractNumId w:val="18"/>
-  </w:num>
-  <w:num w:numId="38">
-    <w:abstractNumId w:val="1"/>
-  </w:num>
-  <w:num w:numId="39">
-    <w:abstractNumId w:val="1"/>
-  </w:num>
-  <w:num w:numId="40">
-    <w:abstractNumId w:val="1"/>
-  </w:num>
-  <w:num w:numId="41">
-    <w:abstractNumId w:val="1"/>
-  </w:num>
-  <w:num w:numId="42">
-    <w:abstractNumId w:val="22"/>
-  </w:num>
-  <w:num w:numId="43">
-    <w:abstractNumId w:val="16"/>
+  <w:num w:numId="44">
+    <w:abstractNumId w:val="0"/>
   </w:num>
 </w:numbering>
 </file>
@@ -15884,7 +17348,7 @@
 </file>
 
 <file path=customXml/itemProps1.xml><?xml version="1.0" encoding="utf-8"?>
-<ds:datastoreItem xmlns:ds="http://schemas.openxmlformats.org/officeDocument/2006/customXml" ds:itemID="{7EDC4BCB-A83D-44B1-A8B7-59CCD9E25050}">
+<ds:datastoreItem xmlns:ds="http://schemas.openxmlformats.org/officeDocument/2006/customXml" ds:itemID="{48D89CA8-B20C-4B8B-B115-32E7DADB4F0A}">
   <ds:schemaRefs>
     <ds:schemaRef ds:uri="http://schemas.openxmlformats.org/officeDocument/2006/bibliography"/>
   </ds:schemaRefs>

</xml_diff>

<commit_message>
StopOnTrigger implemented. All PostActionCommands not working.
</commit_message>
<xml_diff>
--- a/NNet/NNetSimu-Userdocu.docx
+++ b/NNet/NNetSimu-Userdocu.docx
@@ -124,7 +124,7 @@
           <w:szCs w:val="36"/>
           <w:lang w:val="de-DE"/>
         </w:rPr>
-        <w:t>1</w:t>
+        <w:t xml:space="preserve">Version </w:t>
       </w:r>
       <w:r>
         <w:rPr>
@@ -132,7 +132,15 @@
           <w:szCs w:val="36"/>
           <w:lang w:val="de-DE"/>
         </w:rPr>
-        <w:t>4</w:t>
+        <w:t>1</w:t>
+      </w:r>
+      <w:r>
+        <w:rPr>
+          <w:sz w:val="36"/>
+          <w:szCs w:val="36"/>
+          <w:lang w:val="de-DE"/>
+        </w:rPr>
+        <w:t>5</w:t>
       </w:r>
       <w:r>
         <w:rPr>
@@ -480,46 +488,26 @@
         </w:numPr>
         <w:contextualSpacing w:val="0"/>
         <w:rPr>
-          <w:b/>
-          <w:bCs/>
-          <w:sz w:val="24"/>
-          <w:szCs w:val="24"/>
-          <w:lang w:val="de-DE"/>
-        </w:rPr>
-      </w:pPr>
-      <w:proofErr w:type="spellStart"/>
-      <w:r>
-        <w:rPr>
-          <w:sz w:val="24"/>
-          <w:szCs w:val="24"/>
-          <w:lang w:val="de-DE"/>
-        </w:rPr>
-        <w:t>Issue</w:t>
-      </w:r>
-      <w:proofErr w:type="spellEnd"/>
-      <w:r>
-        <w:rPr>
-          <w:sz w:val="24"/>
-          <w:szCs w:val="24"/>
-          <w:lang w:val="de-DE"/>
-        </w:rPr>
-        <w:t xml:space="preserve"> #36 wurde implementiert</w:t>
-      </w:r>
-      <w:r>
-        <w:rPr>
-          <w:sz w:val="24"/>
-          <w:szCs w:val="24"/>
-          <w:lang w:val="de-DE"/>
-        </w:rPr>
-        <w:t>:</w:t>
-      </w:r>
-      <w:r>
-        <w:rPr>
-          <w:sz w:val="24"/>
-          <w:szCs w:val="24"/>
-          <w:lang w:val="de-DE"/>
-        </w:rPr>
-        <w:t xml:space="preserve"> Zweites Fenster mit einer Miniaturansicht des gesamten Modells</w:t>
+          <w:sz w:val="24"/>
+          <w:szCs w:val="24"/>
+          <w:lang w:val="de-DE"/>
+        </w:rPr>
+      </w:pPr>
+      <w:r>
+        <w:rPr>
+          <w:sz w:val="24"/>
+          <w:szCs w:val="24"/>
+          <w:lang w:val="de-DE"/>
+        </w:rPr>
+        <w:t xml:space="preserve">Feature </w:t>
+      </w:r>
+      <w:r>
+        <w:rPr>
+          <w:sz w:val="24"/>
+          <w:szCs w:val="24"/>
+          <w:lang w:val="de-DE"/>
+        </w:rPr>
+        <w:t>#36 wurde implementiert: Zweites Fenster mit einer Miniaturansicht des gesamten Modells</w:t>
       </w:r>
       <w:r>
         <w:rPr>
@@ -574,6 +562,14 @@
           <w:szCs w:val="24"/>
           <w:lang w:val="de-DE"/>
         </w:rPr>
+        <w:instrText xml:space="preserve"> \* MERGEFORMAT </w:instrText>
+      </w:r>
+      <w:r>
+        <w:rPr>
+          <w:sz w:val="24"/>
+          <w:szCs w:val="24"/>
+          <w:lang w:val="de-DE"/>
+        </w:rPr>
         <w:fldChar w:fldCharType="separate"/>
       </w:r>
       <w:r>
@@ -600,31 +596,152 @@
         </w:rPr>
         <w:t>.</w:t>
       </w:r>
-      <w:r>
-        <w:rPr>
-          <w:sz w:val="24"/>
-          <w:szCs w:val="24"/>
-          <w:lang w:val="de-DE"/>
+    </w:p>
+    <w:p>
+      <w:pPr>
+        <w:pStyle w:val="Listenabsatz"/>
+        <w:numPr>
+          <w:ilvl w:val="0"/>
+          <w:numId w:val="44"/>
+        </w:numPr>
+        <w:contextualSpacing w:val="0"/>
+        <w:rPr>
+          <w:sz w:val="24"/>
+          <w:szCs w:val="24"/>
+        </w:rPr>
+      </w:pPr>
+      <w:r>
+        <w:rPr>
+          <w:sz w:val="24"/>
+          <w:szCs w:val="24"/>
+        </w:rPr>
+        <w:t xml:space="preserve">Feature </w:t>
+      </w:r>
+      <w:r>
+        <w:rPr>
+          <w:sz w:val="24"/>
+          <w:szCs w:val="24"/>
+        </w:rPr>
+        <w:t>#28</w:t>
+      </w:r>
+      <w:r>
+        <w:rPr>
+          <w:sz w:val="24"/>
+          <w:szCs w:val="24"/>
+        </w:rPr>
+        <w:t xml:space="preserve"> </w:t>
+      </w:r>
+      <w:r>
+        <w:rPr>
+          <w:sz w:val="24"/>
+          <w:szCs w:val="24"/>
+          <w:lang w:val="de-DE"/>
+        </w:rPr>
+        <w:t xml:space="preserve">wurde implementiert: </w:t>
+      </w:r>
+      <w:r>
+        <w:rPr>
+          <w:sz w:val="24"/>
+          <w:szCs w:val="24"/>
+        </w:rPr>
+        <w:t>“</w:t>
+      </w:r>
+      <w:r>
+        <w:rPr>
+          <w:sz w:val="24"/>
+          <w:szCs w:val="24"/>
+        </w:rPr>
+        <w:t>Stop on trigger</w:t>
+      </w:r>
+      <w:r>
+        <w:rPr>
+          <w:sz w:val="24"/>
+          <w:szCs w:val="24"/>
+        </w:rPr>
+        <w:t xml:space="preserve">”, </w:t>
+      </w:r>
+      <w:r>
+        <w:rPr>
+          <w:sz w:val="24"/>
+          <w:szCs w:val="24"/>
+          <w:lang w:val="de-DE"/>
+        </w:rPr>
+        <w:t xml:space="preserve">siehe Kapitel </w:t>
+      </w:r>
+      <w:r>
+        <w:rPr>
+          <w:sz w:val="24"/>
+          <w:szCs w:val="24"/>
+        </w:rPr>
+        <w:fldChar w:fldCharType="begin"/>
+      </w:r>
+      <w:r>
+        <w:rPr>
+          <w:sz w:val="24"/>
+          <w:szCs w:val="24"/>
+        </w:rPr>
+        <w:instrText xml:space="preserve"> REF _Ref40459560 \r \h </w:instrText>
+      </w:r>
+      <w:r>
+        <w:rPr>
+          <w:sz w:val="24"/>
+          <w:szCs w:val="24"/>
+        </w:rPr>
+      </w:r>
+      <w:r>
+        <w:rPr>
+          <w:sz w:val="24"/>
+          <w:szCs w:val="24"/>
+        </w:rPr>
+        <w:fldChar w:fldCharType="separate"/>
+      </w:r>
+      <w:r>
+        <w:rPr>
+          <w:sz w:val="24"/>
+          <w:szCs w:val="24"/>
+        </w:rPr>
+        <w:t>4.8</w:t>
+      </w:r>
+      <w:r>
+        <w:rPr>
+          <w:sz w:val="24"/>
+          <w:szCs w:val="24"/>
+        </w:rPr>
+        <w:fldChar w:fldCharType="end"/>
+      </w:r>
+      <w:r>
+        <w:rPr>
+          <w:sz w:val="24"/>
+          <w:szCs w:val="24"/>
+        </w:rPr>
+        <w:t> </w:t>
+      </w:r>
+    </w:p>
+    <w:p>
+      <w:pPr>
+        <w:rPr>
+          <w:sz w:val="24"/>
+          <w:szCs w:val="24"/>
+        </w:rPr>
+      </w:pPr>
+      <w:r>
+        <w:rPr>
+          <w:sz w:val="24"/>
+          <w:szCs w:val="24"/>
         </w:rPr>
         <w:br/>
       </w:r>
       <w:r>
         <w:rPr>
-          <w:b/>
-          <w:bCs/>
-          <w:sz w:val="24"/>
-          <w:szCs w:val="24"/>
-          <w:lang w:val="de-DE"/>
+          <w:sz w:val="24"/>
+          <w:szCs w:val="24"/>
         </w:rPr>
         <w:br/>
       </w:r>
       <w:r>
         <w:rPr>
-          <w:b/>
-          <w:bCs/>
-          <w:sz w:val="24"/>
-          <w:szCs w:val="24"/>
-          <w:lang w:val="de-DE"/>
+          <w:sz w:val="24"/>
+          <w:szCs w:val="24"/>
         </w:rPr>
         <w:br/>
       </w:r>
@@ -825,18 +942,13 @@
         <w:t xml:space="preserve"> des</w:t>
       </w:r>
       <w:r>
-        <w:t xml:space="preserve"> </w:t>
-      </w:r>
-      <w:proofErr w:type="spellStart"/>
-      <w:r>
-        <w:t>Modell</w:t>
+        <w:t xml:space="preserve"> Modell</w:t>
       </w:r>
       <w:bookmarkEnd w:id="0"/>
       <w:r>
         <w:t>s</w:t>
       </w:r>
       <w:bookmarkEnd w:id="1"/>
-      <w:proofErr w:type="spellEnd"/>
     </w:p>
     <w:p>
       <w:pPr>
@@ -1328,7 +1440,7 @@
           <w:lang w:val="de-DE"/>
         </w:rPr>
         <w:drawing>
-          <wp:anchor distT="0" distB="0" distL="114300" distR="114300" simplePos="0" relativeHeight="251654656" behindDoc="0" locked="0" layoutInCell="1" allowOverlap="1" wp14:anchorId="104D8EDE" wp14:editId="6FC58135">
+          <wp:anchor distT="0" distB="0" distL="114300" distR="114300" simplePos="0" relativeHeight="251650048" behindDoc="0" locked="0" layoutInCell="1" allowOverlap="1" wp14:anchorId="104D8EDE" wp14:editId="6FC58135">
             <wp:simplePos x="0" y="0"/>
             <wp:positionH relativeFrom="column">
               <wp:posOffset>-1988</wp:posOffset>
@@ -1682,21 +1794,7 @@
         <w:rPr>
           <w:lang w:val="de-DE"/>
         </w:rPr>
-        <w:t xml:space="preserve">Der aktuelle Zustand eines Input-Neurons wird durch die Farbe des Inneren visualisiert, die sich </w:t>
-      </w:r>
-      <w:proofErr w:type="gramStart"/>
-      <w:r>
-        <w:rPr>
-          <w:lang w:val="de-DE"/>
-        </w:rPr>
-        <w:t>mit ansteigendem elektrischen Potential</w:t>
-      </w:r>
-      <w:proofErr w:type="gramEnd"/>
-      <w:r>
-        <w:rPr>
-          <w:lang w:val="de-DE"/>
-        </w:rPr>
-        <w:t xml:space="preserve"> von Schwarz zu einem heller</w:t>
+        <w:t>Der aktuelle Zustand eines Input-Neurons wird durch die Farbe des Inneren visualisiert, die sich mit ansteigendem elektrischen Potential von Schwarz zu einem heller</w:t>
       </w:r>
       <w:r>
         <w:rPr>
@@ -1764,7 +1862,7 @@
           <w:lang w:val="de-DE"/>
         </w:rPr>
         <w:drawing>
-          <wp:anchor distT="0" distB="0" distL="114300" distR="114300" simplePos="0" relativeHeight="251655680" behindDoc="0" locked="0" layoutInCell="1" allowOverlap="1" wp14:anchorId="247F737C" wp14:editId="06FAB4AF">
+          <wp:anchor distT="0" distB="0" distL="114300" distR="114300" simplePos="0" relativeHeight="251652096" behindDoc="0" locked="0" layoutInCell="1" allowOverlap="1" wp14:anchorId="247F737C" wp14:editId="06FAB4AF">
             <wp:simplePos x="0" y="0"/>
             <wp:positionH relativeFrom="column">
               <wp:posOffset>62739</wp:posOffset>
@@ -2264,7 +2362,7 @@
           <w:lang w:val="de-DE" w:eastAsia="de-DE"/>
         </w:rPr>
         <w:drawing>
-          <wp:anchor distT="0" distB="0" distL="114300" distR="114300" simplePos="0" relativeHeight="251658752" behindDoc="0" locked="0" layoutInCell="1" allowOverlap="1" wp14:anchorId="5C01E6F1" wp14:editId="5AF25CBD">
+          <wp:anchor distT="0" distB="0" distL="114300" distR="114300" simplePos="0" relativeHeight="251660288" behindDoc="0" locked="0" layoutInCell="1" allowOverlap="1" wp14:anchorId="5C01E6F1" wp14:editId="5AF25CBD">
             <wp:simplePos x="0" y="0"/>
             <wp:positionH relativeFrom="column">
               <wp:posOffset>209513</wp:posOffset>
@@ -2810,7 +2908,7 @@
           <w:lang w:val="de-DE"/>
         </w:rPr>
         <w:drawing>
-          <wp:anchor distT="0" distB="0" distL="114300" distR="114300" simplePos="0" relativeHeight="251659776" behindDoc="0" locked="0" layoutInCell="1" allowOverlap="1" wp14:anchorId="7306473C" wp14:editId="1EDC9D39">
+          <wp:anchor distT="0" distB="0" distL="114300" distR="114300" simplePos="0" relativeHeight="251664384" behindDoc="0" locked="0" layoutInCell="1" allowOverlap="1" wp14:anchorId="7306473C" wp14:editId="1EDC9D39">
             <wp:simplePos x="0" y="0"/>
             <wp:positionH relativeFrom="column">
               <wp:posOffset>4069080</wp:posOffset>
@@ -2967,35 +3065,23 @@
       </w:pPr>
       <w:bookmarkStart w:id="11" w:name="_Ref26969928"/>
       <w:bookmarkStart w:id="12" w:name="_Toc35466073"/>
-      <w:proofErr w:type="spellStart"/>
-      <w:r>
-        <w:t>Aspekte</w:t>
-      </w:r>
-      <w:proofErr w:type="spellEnd"/>
-      <w:r>
-        <w:t xml:space="preserve"> des </w:t>
-      </w:r>
-      <w:proofErr w:type="spellStart"/>
+      <w:r>
+        <w:t xml:space="preserve">Aspekte des </w:t>
+      </w:r>
       <w:r>
         <w:t>dynamische</w:t>
       </w:r>
       <w:r>
         <w:t>n</w:t>
       </w:r>
-      <w:proofErr w:type="spellEnd"/>
-      <w:r>
-        <w:t xml:space="preserve"> </w:t>
-      </w:r>
-      <w:proofErr w:type="spellStart"/>
-      <w:r>
-        <w:t>Modell</w:t>
+      <w:r>
+        <w:t xml:space="preserve"> Modell</w:t>
       </w:r>
       <w:bookmarkEnd w:id="11"/>
       <w:r>
         <w:t>s</w:t>
       </w:r>
       <w:bookmarkEnd w:id="12"/>
-      <w:proofErr w:type="spellEnd"/>
     </w:p>
     <w:p>
       <w:pPr>
@@ -3063,7 +3149,7 @@
         </w:rPr>
         <w:lastRenderedPageBreak/>
         <w:drawing>
-          <wp:anchor distT="0" distB="0" distL="114300" distR="114300" simplePos="0" relativeHeight="251660800" behindDoc="0" locked="0" layoutInCell="1" allowOverlap="1" wp14:anchorId="5DAF14BC" wp14:editId="10885007">
+          <wp:anchor distT="0" distB="0" distL="114300" distR="114300" simplePos="0" relativeHeight="251666432" behindDoc="0" locked="0" layoutInCell="1" allowOverlap="1" wp14:anchorId="5DAF14BC" wp14:editId="10885007">
             <wp:simplePos x="0" y="0"/>
             <wp:positionH relativeFrom="column">
               <wp:posOffset>-359</wp:posOffset>
@@ -3969,21 +4055,7 @@
         <w:rPr>
           <w:lang w:val="de-DE"/>
         </w:rPr>
-        <w:t xml:space="preserve">Time </w:t>
-      </w:r>
-      <w:proofErr w:type="spellStart"/>
-      <w:r>
-        <w:rPr>
-          <w:lang w:val="de-DE"/>
-        </w:rPr>
-        <w:t>resolution</w:t>
-      </w:r>
-      <w:proofErr w:type="spellEnd"/>
-      <w:r>
-        <w:rPr>
-          <w:lang w:val="de-DE"/>
-        </w:rPr>
-        <w:t>:</w:t>
+        <w:t>Time resolution:</w:t>
       </w:r>
       <w:r>
         <w:rPr>
@@ -4233,7 +4305,19 @@
         <w:rPr>
           <w:lang w:val="de-DE"/>
         </w:rPr>
-        <w:t>Die Fortpflanzung der Signale in den Dendriten wird durch die farbliche Veränderung der Abschnitte des Dendriten visualisiert. Im unerregten Zustand ist das Innere eines Dendriten schwarz. Je höher das Spannungspotential ist, umso stärker ist der Rotanteil des Abschnitts. Sind diese Abschnitte relativ kurz, dann wirkt die Bewegung flüssig und gleichmäßig. Sind sie relativ lang, dann sind Abstufungen zu erkennen und die Bewegung wirkt eckig und ungleichförmig. Die Länge der Abschnitte hängt ab von der eingestellten Ausbreitungsgeschwindigkeit (Pulse speed</w:t>
+        <w:t xml:space="preserve">Die Fortpflanzung der Signale in den Dendriten wird durch die farbliche Veränderung der Abschnitte des Dendriten visualisiert. Im unerregten Zustand ist das Innere eines Dendriten schwarz. Je höher das Spannungspotential ist, umso stärker ist der Rotanteil des Abschnitts. Sind diese Abschnitte relativ kurz, dann wirkt die Bewegung flüssig und gleichmäßig. Sind sie relativ lang, dann sind Abstufungen zu erkennen und die Bewegung wirkt eckig und ungleichförmig. Die Länge der Abschnitte hängt ab von der eingestellten Ausbreitungsgeschwindigkeit (Pulse </w:t>
+      </w:r>
+      <w:r>
+        <w:rPr>
+          <w:lang w:val="de-DE"/>
+        </w:rPr>
+        <w:t>S</w:t>
+      </w:r>
+      <w:r>
+        <w:rPr>
+          <w:lang w:val="de-DE"/>
+        </w:rPr>
+        <w:t>peed</w:t>
       </w:r>
       <w:r>
         <w:rPr>
@@ -4241,19 +4325,17 @@
         </w:rPr>
         <w:t xml:space="preserve">) und der zeitlichen Auflösung  (Time </w:t>
       </w:r>
-      <w:proofErr w:type="spellStart"/>
-      <w:r>
-        <w:rPr>
-          <w:lang w:val="de-DE"/>
-        </w:rPr>
-        <w:t>resolution</w:t>
-      </w:r>
-      <w:proofErr w:type="spellEnd"/>
-      <w:r>
-        <w:rPr>
-          <w:lang w:val="de-DE"/>
-        </w:rPr>
-        <w:t xml:space="preserve">) </w:t>
+      <w:r>
+        <w:rPr>
+          <w:lang w:val="de-DE"/>
+        </w:rPr>
+        <w:t>R</w:t>
+      </w:r>
+      <w:r>
+        <w:rPr>
+          <w:lang w:val="de-DE"/>
+        </w:rPr>
+        <w:t xml:space="preserve">esolution) </w:t>
       </w:r>
       <w:r>
         <w:rPr>
@@ -4347,7 +4429,7 @@
         <w:rPr>
           <w:lang w:val="de-DE"/>
         </w:rPr>
-        <w:t>4.8</w:t>
+        <w:t>4.10</w:t>
       </w:r>
       <w:r>
         <w:rPr>
@@ -4444,7 +4526,19 @@
         <w:rPr>
           <w:lang w:val="de-DE"/>
         </w:rPr>
-        <w:t>Bei der Auslösung wird statt dem Prozentwert 100% das Wort „TRIGGER“ ausgegeben.</w:t>
+        <w:t xml:space="preserve">Bei der Auslösung </w:t>
+      </w:r>
+      <w:r>
+        <w:rPr>
+          <w:lang w:val="de-DE"/>
+        </w:rPr>
+        <w:t>blitzt das Innere des Neurons kurz hellgelb auf</w:t>
+      </w:r>
+      <w:r>
+        <w:rPr>
+          <w:lang w:val="de-DE"/>
+        </w:rPr>
+        <w:t>.</w:t>
       </w:r>
     </w:p>
     <w:p>
@@ -4916,16 +5010,8 @@
         <w:rPr>
           <w:lang w:val="de-DE"/>
         </w:rPr>
-        <w:t xml:space="preserve">, sowie </w:t>
-      </w:r>
-      <w:proofErr w:type="spellStart"/>
-      <w:r>
-        <w:rPr>
-          <w:lang w:val="de-DE"/>
-        </w:rPr>
-        <w:t>TriggerSounds</w:t>
-      </w:r>
-      <w:proofErr w:type="spellEnd"/>
+        <w:t>, sowie TriggerSounds</w:t>
+      </w:r>
     </w:p>
     <w:p>
       <w:pPr>
@@ -4938,19 +5024,11 @@
           <w:lang w:val="de-DE"/>
         </w:rPr>
       </w:pPr>
-      <w:proofErr w:type="spellStart"/>
-      <w:r>
-        <w:rPr>
-          <w:lang w:val="de-DE"/>
-        </w:rPr>
-        <w:t>AutoOpen</w:t>
-      </w:r>
-      <w:proofErr w:type="spellEnd"/>
-      <w:r>
-        <w:rPr>
-          <w:lang w:val="de-DE"/>
-        </w:rPr>
-        <w:t>: Wenn diese Option aktiv ist, wird das zuletzt bearbeitete Modell sowie die Zoomstufe und die Position auf der Arbeitsfläche abgespeichert und beim nächsten Programmstart automatisch wiederhergestellt. Wenn die Option deaktiviert ist, startet das Programm mit einem Minimalmodell bestehend aus zwei Neuronen.</w:t>
+      <w:r>
+        <w:rPr>
+          <w:lang w:val="de-DE"/>
+        </w:rPr>
+        <w:t>AutoOpen: Wenn diese Option aktiv ist, wird das zuletzt bearbeitete Modell sowie die Zoomstufe und die Position auf der Arbeitsfläche abgespeichert und beim nächsten Programmstart automatisch wiederhergestellt. Wenn die Option deaktiviert ist, startet das Programm mit einem Minimalmodell bestehend aus zwei Neuronen.</w:t>
       </w:r>
     </w:p>
     <w:p>
@@ -4960,15 +5038,7 @@
       <w:bookmarkStart w:id="19" w:name="_Ref35468598"/>
       <w:bookmarkStart w:id="20" w:name="_Ref37610589"/>
       <w:r>
-        <w:t>„</w:t>
-      </w:r>
-      <w:proofErr w:type="gramStart"/>
-      <w:r>
-        <w:t>Action“ -</w:t>
-      </w:r>
-      <w:proofErr w:type="gramEnd"/>
-      <w:r>
-        <w:t xml:space="preserve"> </w:t>
+        <w:t xml:space="preserve">„Action“ - </w:t>
       </w:r>
       <w:r>
         <w:t>„Analyze“</w:t>
@@ -5496,15 +5566,7 @@
       <w:bookmarkStart w:id="23" w:name="_Toc35466079"/>
       <w:bookmarkStart w:id="24" w:name="_Ref35634997"/>
       <w:r>
-        <w:t>„</w:t>
-      </w:r>
-      <w:proofErr w:type="gramStart"/>
-      <w:r>
-        <w:t>Action“ -</w:t>
-      </w:r>
-      <w:proofErr w:type="gramEnd"/>
-      <w:r>
-        <w:t xml:space="preserve"> </w:t>
+        <w:t xml:space="preserve">„Action“ - </w:t>
       </w:r>
       <w:r>
         <w:t>„Analyze“</w:t>
@@ -5585,9 +5647,8 @@
           <w:shd w:val="clear" w:color="auto" w:fill="FFFFFF"/>
           <w:lang w:val="de-DE"/>
         </w:rPr>
-        <w:t xml:space="preserve">, bei denen z.B. zwei Abschnitte in eine Knickstelle einmünden, aber keine herausführt, oder umgekehrt. Derartige Unsauberkeiten haben zwar keinen Einfluss auf das Verhalten des Modells, da in ihnen niemals Impulse fließen können, sie verursachen aber unnötigen Rechenaufwand und machen das Modell unübersichtlich. Die Funktion sucht nach solchen entarteten Dendriten-Teilstücken und hebt sie genauso wie „Find </w:t>
-      </w:r>
-      <w:proofErr w:type="spellStart"/>
+        <w:t>, bei denen z.B. zwei Abschnitte in eine Knickstelle einmünden, aber keine herausführt, oder umgekehrt. Derartige Unsauberkeiten haben zwar keinen Einfluss auf das Verhalten des Modells, da in ihnen niemals Impulse fließen können, sie verursachen aber unnötigen Rechenaufwand und machen das Modell unübersichtlich. Die Funktion sucht nach solchen entarteten Dendriten-Teilstücken und hebt sie genauso wie „Find loops“ optisch hervor</w:t>
+      </w:r>
       <w:r>
         <w:rPr>
           <w:rFonts w:ascii="Segoe UI" w:hAnsi="Segoe UI" w:cs="Segoe UI"/>
@@ -5597,9 +5658,8 @@
           <w:shd w:val="clear" w:color="auto" w:fill="FFFFFF"/>
           <w:lang w:val="de-DE"/>
         </w:rPr>
-        <w:t>loops</w:t>
-      </w:r>
-      <w:proofErr w:type="spellEnd"/>
+        <w:t xml:space="preserve">, indem sie selektiert werden. In der Regel wird man diese Teilstücke löschen, was recht einfach in einem Schritt geht, da sie bereit selektiert sind (Kontextmenü „Remove selected objects“). </w:t>
+      </w:r>
       <w:r>
         <w:rPr>
           <w:rFonts w:ascii="Segoe UI" w:hAnsi="Segoe UI" w:cs="Segoe UI"/>
@@ -5609,8 +5669,34 @@
           <w:shd w:val="clear" w:color="auto" w:fill="FFFFFF"/>
           <w:lang w:val="de-DE"/>
         </w:rPr>
-        <w:t>“ optisch hervor</w:t>
-      </w:r>
+        <w:t>Nach der Bereinigung eines solchen Fehlers sollte die Funktion erneut aufgerufen werden, solange bis keine weitere Anomalie mehr gefunden wurde.</w:t>
+      </w:r>
+    </w:p>
+    <w:p>
+      <w:pPr>
+        <w:pStyle w:val="berschrift3"/>
+        <w:rPr>
+          <w:lang w:val="de-DE"/>
+        </w:rPr>
+      </w:pPr>
+      <w:bookmarkStart w:id="25" w:name="_Ref37455193"/>
+      <w:r>
+        <w:t xml:space="preserve">„Action“ - </w:t>
+      </w:r>
+      <w:r>
+        <w:rPr>
+          <w:lang w:val="de-DE"/>
+        </w:rPr>
+        <w:t>„Center model“</w:t>
+      </w:r>
+      <w:bookmarkEnd w:id="25"/>
+    </w:p>
+    <w:p>
+      <w:pPr>
+        <w:rPr>
+          <w:lang w:val="de-DE"/>
+        </w:rPr>
+      </w:pPr>
       <w:r>
         <w:rPr>
           <w:rFonts w:ascii="Segoe UI" w:hAnsi="Segoe UI" w:cs="Segoe UI"/>
@@ -5620,9 +5706,8 @@
           <w:shd w:val="clear" w:color="auto" w:fill="FFFFFF"/>
           <w:lang w:val="de-DE"/>
         </w:rPr>
-        <w:t xml:space="preserve">, indem sie selektiert werden. In der Regel wird man diese Teilstücke löschen, was recht einfach in einem Schritt geht, da sie bereit selektiert sind (Kontextmenü „Remove </w:t>
-      </w:r>
-      <w:proofErr w:type="spellStart"/>
+        <w:t xml:space="preserve">Wenn das Modell komplett außerhalb des sichtbaren Fensters liegt, was durch versehentliches Verschieben oder durch einen Fehler beim Einlesen gespeicherter Daten auftreten kann, ist es schwer möglich, das Modell wieder aufzufinden. </w:t>
+      </w:r>
       <w:r>
         <w:rPr>
           <w:rFonts w:ascii="Segoe UI" w:hAnsi="Segoe UI" w:cs="Segoe UI"/>
@@ -5632,9 +5717,8 @@
           <w:shd w:val="clear" w:color="auto" w:fill="FFFFFF"/>
           <w:lang w:val="de-DE"/>
         </w:rPr>
-        <w:t>selected</w:t>
-      </w:r>
-      <w:proofErr w:type="spellEnd"/>
+        <w:t xml:space="preserve">Die </w:t>
+      </w:r>
       <w:r>
         <w:rPr>
           <w:rFonts w:ascii="Segoe UI" w:hAnsi="Segoe UI" w:cs="Segoe UI"/>
@@ -5644,9 +5728,8 @@
           <w:shd w:val="clear" w:color="auto" w:fill="FFFFFF"/>
           <w:lang w:val="de-DE"/>
         </w:rPr>
-        <w:t xml:space="preserve"> </w:t>
-      </w:r>
-      <w:proofErr w:type="spellStart"/>
+        <w:t>Funktion "</w:t>
+      </w:r>
       <w:r>
         <w:rPr>
           <w:rFonts w:ascii="Segoe UI" w:hAnsi="Segoe UI" w:cs="Segoe UI"/>
@@ -5656,9 +5739,8 @@
           <w:shd w:val="clear" w:color="auto" w:fill="FFFFFF"/>
           <w:lang w:val="de-DE"/>
         </w:rPr>
-        <w:t>objects</w:t>
-      </w:r>
-      <w:proofErr w:type="spellEnd"/>
+        <w:t>Center model</w:t>
+      </w:r>
       <w:r>
         <w:rPr>
           <w:rFonts w:ascii="Segoe UI" w:hAnsi="Segoe UI" w:cs="Segoe UI"/>
@@ -5668,7 +5750,7 @@
           <w:shd w:val="clear" w:color="auto" w:fill="FFFFFF"/>
           <w:lang w:val="de-DE"/>
         </w:rPr>
-        <w:t xml:space="preserve">“). </w:t>
+        <w:t xml:space="preserve">" </w:t>
       </w:r>
       <w:r>
         <w:rPr>
@@ -5679,42 +5761,8 @@
           <w:shd w:val="clear" w:color="auto" w:fill="FFFFFF"/>
           <w:lang w:val="de-DE"/>
         </w:rPr>
-        <w:t>Nach der Bereinigung eines solchen Fehlers sollte die Funktion erneut aufgerufen werden, solange bis keine weitere Anomalie mehr gefunden wurde.</w:t>
-      </w:r>
-    </w:p>
-    <w:p>
-      <w:pPr>
-        <w:pStyle w:val="berschrift3"/>
-        <w:rPr>
-          <w:lang w:val="de-DE"/>
-        </w:rPr>
-      </w:pPr>
-      <w:bookmarkStart w:id="25" w:name="_Ref37455193"/>
-      <w:r>
-        <w:t>„</w:t>
-      </w:r>
-      <w:proofErr w:type="gramStart"/>
-      <w:r>
-        <w:t>Action“ -</w:t>
-      </w:r>
-      <w:proofErr w:type="gramEnd"/>
-      <w:r>
-        <w:t xml:space="preserve"> </w:t>
-      </w:r>
-      <w:r>
-        <w:rPr>
-          <w:lang w:val="de-DE"/>
-        </w:rPr>
-        <w:t>„Center model“</w:t>
-      </w:r>
-      <w:bookmarkEnd w:id="25"/>
-    </w:p>
-    <w:p>
-      <w:pPr>
-        <w:rPr>
-          <w:lang w:val="de-DE"/>
-        </w:rPr>
-      </w:pPr>
+        <w:t>holt</w:t>
+      </w:r>
       <w:r>
         <w:rPr>
           <w:rFonts w:ascii="Segoe UI" w:hAnsi="Segoe UI" w:cs="Segoe UI"/>
@@ -5724,7 +5772,7 @@
           <w:shd w:val="clear" w:color="auto" w:fill="FFFFFF"/>
           <w:lang w:val="de-DE"/>
         </w:rPr>
-        <w:t xml:space="preserve">Wenn das Modell komplett außerhalb des sichtbaren Fensters liegt, was durch versehentliches Verschieben oder durch einen Fehler beim Einlesen gespeicherter Daten auftreten kann, ist es schwer möglich, das Modell wieder aufzufinden. </w:t>
+        <w:t xml:space="preserve"> das Modell in die Mitte des Fensters und </w:t>
       </w:r>
       <w:r>
         <w:rPr>
@@ -5735,7 +5783,7 @@
           <w:shd w:val="clear" w:color="auto" w:fill="FFFFFF"/>
           <w:lang w:val="de-DE"/>
         </w:rPr>
-        <w:t xml:space="preserve">Die </w:t>
+        <w:t xml:space="preserve">passt </w:t>
       </w:r>
       <w:r>
         <w:rPr>
@@ -5746,97 +5794,7 @@
           <w:shd w:val="clear" w:color="auto" w:fill="FFFFFF"/>
           <w:lang w:val="de-DE"/>
         </w:rPr>
-        <w:t>Funktion "</w:t>
-      </w:r>
-      <w:r>
-        <w:rPr>
-          <w:rFonts w:ascii="Segoe UI" w:hAnsi="Segoe UI" w:cs="Segoe UI"/>
-          <w:color w:val="24292E"/>
-          <w:sz w:val="21"/>
-          <w:szCs w:val="21"/>
-          <w:shd w:val="clear" w:color="auto" w:fill="FFFFFF"/>
-          <w:lang w:val="de-DE"/>
-        </w:rPr>
-        <w:t>Center model</w:t>
-      </w:r>
-      <w:r>
-        <w:rPr>
-          <w:rFonts w:ascii="Segoe UI" w:hAnsi="Segoe UI" w:cs="Segoe UI"/>
-          <w:color w:val="24292E"/>
-          <w:sz w:val="21"/>
-          <w:szCs w:val="21"/>
-          <w:shd w:val="clear" w:color="auto" w:fill="FFFFFF"/>
-          <w:lang w:val="de-DE"/>
-        </w:rPr>
-        <w:t xml:space="preserve">" </w:t>
-      </w:r>
-      <w:r>
-        <w:rPr>
-          <w:rFonts w:ascii="Segoe UI" w:hAnsi="Segoe UI" w:cs="Segoe UI"/>
-          <w:color w:val="24292E"/>
-          <w:sz w:val="21"/>
-          <w:szCs w:val="21"/>
-          <w:shd w:val="clear" w:color="auto" w:fill="FFFFFF"/>
-          <w:lang w:val="de-DE"/>
-        </w:rPr>
-        <w:t>holt</w:t>
-      </w:r>
-      <w:r>
-        <w:rPr>
-          <w:rFonts w:ascii="Segoe UI" w:hAnsi="Segoe UI" w:cs="Segoe UI"/>
-          <w:color w:val="24292E"/>
-          <w:sz w:val="21"/>
-          <w:szCs w:val="21"/>
-          <w:shd w:val="clear" w:color="auto" w:fill="FFFFFF"/>
-          <w:lang w:val="de-DE"/>
-        </w:rPr>
-        <w:t xml:space="preserve"> das Modell in die Mitte des Fensters und </w:t>
-      </w:r>
-      <w:r>
-        <w:rPr>
-          <w:rFonts w:ascii="Segoe UI" w:hAnsi="Segoe UI" w:cs="Segoe UI"/>
-          <w:color w:val="24292E"/>
-          <w:sz w:val="21"/>
-          <w:szCs w:val="21"/>
-          <w:shd w:val="clear" w:color="auto" w:fill="FFFFFF"/>
-          <w:lang w:val="de-DE"/>
-        </w:rPr>
-        <w:t xml:space="preserve">passt </w:t>
-      </w:r>
-      <w:r>
-        <w:rPr>
-          <w:rFonts w:ascii="Segoe UI" w:hAnsi="Segoe UI" w:cs="Segoe UI"/>
-          <w:color w:val="24292E"/>
-          <w:sz w:val="21"/>
-          <w:szCs w:val="21"/>
-          <w:shd w:val="clear" w:color="auto" w:fill="FFFFFF"/>
-          <w:lang w:val="de-DE"/>
-        </w:rPr>
-        <w:t xml:space="preserve">die Zoomstufe so </w:t>
-      </w:r>
-      <w:proofErr w:type="gramStart"/>
-      <w:r>
-        <w:rPr>
-          <w:rFonts w:ascii="Segoe UI" w:hAnsi="Segoe UI" w:cs="Segoe UI"/>
-          <w:color w:val="24292E"/>
-          <w:sz w:val="21"/>
-          <w:szCs w:val="21"/>
-          <w:shd w:val="clear" w:color="auto" w:fill="FFFFFF"/>
-          <w:lang w:val="de-DE"/>
-        </w:rPr>
-        <w:t>an</w:t>
-      </w:r>
-      <w:proofErr w:type="gramEnd"/>
-      <w:r>
-        <w:rPr>
-          <w:rFonts w:ascii="Segoe UI" w:hAnsi="Segoe UI" w:cs="Segoe UI"/>
-          <w:color w:val="24292E"/>
-          <w:sz w:val="21"/>
-          <w:szCs w:val="21"/>
-          <w:shd w:val="clear" w:color="auto" w:fill="FFFFFF"/>
-          <w:lang w:val="de-DE"/>
-        </w:rPr>
-        <w:t xml:space="preserve"> dass das Modell komplett und ausreichend groß sichtbar ist.</w:t>
+        <w:t>die Zoomstufe so an dass das Modell komplett und ausreichend groß sichtbar ist.</w:t>
       </w:r>
     </w:p>
     <w:p>
@@ -7496,27 +7454,13 @@
         <w:rPr>
           <w:lang w:val="de-DE"/>
         </w:rPr>
-        <w:t xml:space="preserve">eines Neurons </w:t>
-      </w:r>
-      <w:proofErr w:type="gramStart"/>
-      <w:r>
-        <w:rPr>
-          <w:lang w:val="de-DE"/>
-        </w:rPr>
-        <w:t xml:space="preserve">diesem </w:t>
-      </w:r>
-      <w:r>
-        <w:rPr>
-          <w:lang w:val="de-DE"/>
-        </w:rPr>
-        <w:t>neue Dendriten</w:t>
-      </w:r>
-      <w:proofErr w:type="gramEnd"/>
-      <w:r>
-        <w:rPr>
-          <w:lang w:val="de-DE"/>
-        </w:rPr>
-        <w:t xml:space="preserve"> hinzufügen</w:t>
+        <w:t xml:space="preserve">eines Neurons diesem </w:t>
+      </w:r>
+      <w:r>
+        <w:rPr>
+          <w:lang w:val="de-DE"/>
+        </w:rPr>
+        <w:t>neue Dendriten hinzufügen</w:t>
       </w:r>
     </w:p>
     <w:p>
@@ -7602,7 +7546,7 @@
           <w:lang w:val="de-DE"/>
         </w:rPr>
         <w:drawing>
-          <wp:anchor distT="0" distB="0" distL="114300" distR="114300" simplePos="0" relativeHeight="251657728" behindDoc="0" locked="0" layoutInCell="1" allowOverlap="1" wp14:anchorId="4EDFB316" wp14:editId="48E7F2E0">
+          <wp:anchor distT="0" distB="0" distL="114300" distR="114300" simplePos="0" relativeHeight="251654144" behindDoc="0" locked="0" layoutInCell="1" allowOverlap="1" wp14:anchorId="4EDFB316" wp14:editId="48E7F2E0">
             <wp:simplePos x="0" y="0"/>
             <wp:positionH relativeFrom="column">
               <wp:posOffset>2843033</wp:posOffset>
@@ -8460,7 +8404,7 @@
         </w:rPr>
         <w:lastRenderedPageBreak/>
         <w:drawing>
-          <wp:anchor distT="0" distB="0" distL="114300" distR="114300" simplePos="0" relativeHeight="251659264" behindDoc="0" locked="0" layoutInCell="1" allowOverlap="1" wp14:anchorId="7FC96606" wp14:editId="055D4F73">
+          <wp:anchor distT="0" distB="0" distL="114300" distR="114300" simplePos="0" relativeHeight="251662336" behindDoc="0" locked="0" layoutInCell="1" allowOverlap="1" wp14:anchorId="7FC96606" wp14:editId="055D4F73">
             <wp:simplePos x="0" y="0"/>
             <wp:positionH relativeFrom="column">
               <wp:posOffset>2316480</wp:posOffset>
@@ -8586,21 +8530,7 @@
         <w:rPr>
           <w:lang w:val="de-DE"/>
         </w:rPr>
-        <w:t xml:space="preserve">Das Mini-Fenster selbst kann frei auf dem Bildschirm positioniert werden. Mit Hilfe des </w:t>
-      </w:r>
-      <w:proofErr w:type="spellStart"/>
-      <w:r>
-        <w:rPr>
-          <w:lang w:val="de-DE"/>
-        </w:rPr>
-        <w:t>SystemMenüs</w:t>
-      </w:r>
-      <w:proofErr w:type="spellEnd"/>
-      <w:r>
-        <w:rPr>
-          <w:lang w:val="de-DE"/>
-        </w:rPr>
-        <w:t xml:space="preserve"> in der linken oberen Ecke kann auch seine Größe verändert werden.</w:t>
+        <w:t>Das Mini-Fenster selbst kann frei auf dem Bildschirm positioniert werden. Mit Hilfe des SystemMenüs in der linken oberen Ecke kann auch seine Größe verändert werden.</w:t>
       </w:r>
     </w:p>
     <w:p>
@@ -8610,25 +8540,167 @@
           <w:lang w:val="de-DE"/>
         </w:rPr>
       </w:pPr>
-      <w:r>
-        <w:rPr>
-          <w:lang w:val="de-DE"/>
-        </w:rPr>
-        <w:t>Selektion von Objekten (Select/</w:t>
-      </w:r>
-      <w:proofErr w:type="spellStart"/>
-      <w:r>
-        <w:rPr>
-          <w:lang w:val="de-DE"/>
-        </w:rPr>
-        <w:t>Deselect</w:t>
-      </w:r>
-      <w:proofErr w:type="spellEnd"/>
-      <w:r>
-        <w:rPr>
-          <w:lang w:val="de-DE"/>
-        </w:rPr>
-        <w:t>)</w:t>
+      <w:bookmarkStart w:id="41" w:name="_Ref40459560"/>
+      <w:r>
+        <w:rPr>
+          <w:lang w:val="de-DE"/>
+        </w:rPr>
+        <w:t>Stop on Trigger</w:t>
+      </w:r>
+      <w:bookmarkEnd w:id="41"/>
+    </w:p>
+    <w:p>
+      <w:pPr>
+        <w:rPr>
+          <w:lang w:val="de-DE"/>
+        </w:rPr>
+      </w:pPr>
+      <w:r>
+        <w:rPr>
+          <w:lang w:val="de-DE"/>
+        </w:rPr>
+        <w:drawing>
+          <wp:anchor distT="0" distB="0" distL="114300" distR="114300" simplePos="0" relativeHeight="251657216" behindDoc="0" locked="0" layoutInCell="1" allowOverlap="1" wp14:anchorId="524998FE" wp14:editId="17E9B065">
+            <wp:simplePos x="0" y="0"/>
+            <wp:positionH relativeFrom="column">
+              <wp:posOffset>-1905</wp:posOffset>
+            </wp:positionH>
+            <wp:positionV relativeFrom="paragraph">
+              <wp:posOffset>557893</wp:posOffset>
+            </wp:positionV>
+            <wp:extent cx="4255135" cy="2286000"/>
+            <wp:effectExtent l="0" t="0" r="0" b="0"/>
+            <wp:wrapSquare wrapText="bothSides"/>
+            <wp:docPr id="9" name="Grafik 9"/>
+            <wp:cNvGraphicFramePr>
+              <a:graphicFrameLocks xmlns:a="http://schemas.openxmlformats.org/drawingml/2006/main" noChangeAspect="1"/>
+            </wp:cNvGraphicFramePr>
+            <a:graphic xmlns:a="http://schemas.openxmlformats.org/drawingml/2006/main">
+              <a:graphicData uri="http://schemas.openxmlformats.org/drawingml/2006/picture">
+                <pic:pic xmlns:pic="http://schemas.openxmlformats.org/drawingml/2006/picture">
+                  <pic:nvPicPr>
+                    <pic:cNvPr id="1" name=""/>
+                    <pic:cNvPicPr/>
+                  </pic:nvPicPr>
+                  <pic:blipFill>
+                    <a:blip r:embed="rId16">
+                      <a:extLst>
+                        <a:ext uri="{28A0092B-C50C-407E-A947-70E740481C1C}">
+                          <a14:useLocalDpi xmlns:a14="http://schemas.microsoft.com/office/drawing/2010/main" val="0"/>
+                        </a:ext>
+                      </a:extLst>
+                    </a:blip>
+                    <a:stretch>
+                      <a:fillRect/>
+                    </a:stretch>
+                  </pic:blipFill>
+                  <pic:spPr>
+                    <a:xfrm>
+                      <a:off x="0" y="0"/>
+                      <a:ext cx="4255135" cy="2286000"/>
+                    </a:xfrm>
+                    <a:prstGeom prst="rect">
+                      <a:avLst/>
+                    </a:prstGeom>
+                  </pic:spPr>
+                </pic:pic>
+              </a:graphicData>
+            </a:graphic>
+          </wp:anchor>
+        </w:drawing>
+      </w:r>
+      <w:r>
+        <w:rPr>
+          <w:lang w:val="de-DE"/>
+        </w:rPr>
+        <w:t xml:space="preserve">Mit der Funktion „Stop on Trigger“, die über das Kontextmenü von Neuronen ein- und ausgeschaltet werden kann, ist es möglich die Berechnung des Modells genau im Augenblick einer Auslösung anzuhalten. Im Prinzip wäre das auch durch </w:t>
+      </w:r>
+      <w:r>
+        <w:rPr>
+          <w:lang w:val="de-DE"/>
+        </w:rPr>
+        <w:t xml:space="preserve">manuelles </w:t>
+      </w:r>
+      <w:r>
+        <w:rPr>
+          <w:lang w:val="de-DE"/>
+        </w:rPr>
+        <w:t xml:space="preserve">Anklicken des </w:t>
+      </w:r>
+      <w:r>
+        <w:rPr>
+          <w:lang w:val="de-DE"/>
+        </w:rPr>
+        <w:t>„</w:t>
+      </w:r>
+      <w:r>
+        <w:rPr>
+          <w:lang w:val="de-DE"/>
+        </w:rPr>
+        <w:t>Stop</w:t>
+      </w:r>
+      <w:r>
+        <w:rPr>
+          <w:lang w:val="de-DE"/>
+        </w:rPr>
+        <w:t>“</w:t>
+      </w:r>
+      <w:r>
+        <w:rPr>
+          <w:lang w:val="de-DE"/>
+        </w:rPr>
+        <w:t xml:space="preserve">-Buttons möglich, bei einem normal schnell laufenden Modell ist es aber praktisch unmöglich den richtigen Zeitpunkt zu erwischen. Bei angehaltenem Modell kann man nun in Ruhe das Modell </w:t>
+      </w:r>
+      <w:r>
+        <w:rPr>
+          <w:lang w:val="de-DE"/>
+        </w:rPr>
+        <w:t xml:space="preserve">betrachten </w:t>
+      </w:r>
+      <w:r>
+        <w:rPr>
+          <w:lang w:val="de-DE"/>
+        </w:rPr>
+        <w:t xml:space="preserve">und zum Beispiel </w:t>
+      </w:r>
+      <w:r>
+        <w:rPr>
+          <w:lang w:val="de-DE"/>
+        </w:rPr>
+        <w:t xml:space="preserve">im Cursor-Window </w:t>
+      </w:r>
+      <w:r>
+        <w:rPr>
+          <w:lang w:val="de-DE"/>
+        </w:rPr>
+        <w:t>die Spannungspotentiale des ausgelösten Neurons und der eingehenden Dendriten untersuchen.</w:t>
+      </w:r>
+      <w:r>
+        <w:rPr>
+          <w:lang w:val="de-DE"/>
+        </w:rPr>
+        <w:t xml:space="preserve"> Im Screenshot wird das Potential (8,4 mV) des Dendriten-Segments angezeigt, das oben vin rechts einmündet. Das Neuron mit aktivierter „Stop on Trigger“-Funktion wird durch eine auffällige Farbmarkierung gekennzeichnet. </w:t>
+      </w:r>
+      <w:r>
+        <w:rPr>
+          <w:lang w:val="de-DE"/>
+        </w:rPr>
+        <w:t xml:space="preserve"> </w:t>
+      </w:r>
+    </w:p>
+    <w:p>
+      <w:pPr>
+        <w:pStyle w:val="berschrift2"/>
+        <w:rPr>
+          <w:lang w:val="de-DE"/>
+        </w:rPr>
+      </w:pPr>
+      <w:r>
+        <w:rPr>
+          <w:lang w:val="de-DE"/>
+        </w:rPr>
+        <w:lastRenderedPageBreak/>
+        <w:t>Selektion von Objekten (Select/Deselect)</w:t>
       </w:r>
     </w:p>
     <w:p>
@@ -8921,15 +8993,14 @@
           <w:lang w:val="de-DE"/>
         </w:rPr>
       </w:pPr>
-      <w:bookmarkStart w:id="41" w:name="_Ref38196673"/>
-      <w:r>
-        <w:rPr>
-          <w:lang w:val="de-DE"/>
-        </w:rPr>
-        <w:lastRenderedPageBreak/>
+      <w:bookmarkStart w:id="42" w:name="_Ref38196673"/>
+      <w:r>
+        <w:rPr>
+          <w:lang w:val="de-DE"/>
+        </w:rPr>
         <w:t>Operationen auf Selektionen</w:t>
       </w:r>
-      <w:bookmarkEnd w:id="41"/>
+      <w:bookmarkEnd w:id="42"/>
     </w:p>
     <w:p>
       <w:pPr>
@@ -9006,7 +9077,7 @@
         <w:rPr>
           <w:lang w:val="de-DE"/>
         </w:rPr>
-        <w:t>4.8</w:t>
+        <w:t>4.10</w:t>
       </w:r>
       <w:r>
         <w:rPr>
@@ -9149,77 +9220,7 @@
         <w:rPr>
           <w:lang w:val="de-DE"/>
         </w:rPr>
-        <w:t xml:space="preserve"> („Remove </w:t>
-      </w:r>
-      <w:proofErr w:type="spellStart"/>
-      <w:r>
-        <w:rPr>
-          <w:lang w:val="de-DE"/>
-        </w:rPr>
-        <w:t>selected</w:t>
-      </w:r>
-      <w:proofErr w:type="spellEnd"/>
-      <w:r>
-        <w:rPr>
-          <w:lang w:val="de-DE"/>
-        </w:rPr>
-        <w:t xml:space="preserve"> </w:t>
-      </w:r>
-      <w:proofErr w:type="spellStart"/>
-      <w:r>
-        <w:rPr>
-          <w:lang w:val="de-DE"/>
-        </w:rPr>
-        <w:t>objects</w:t>
-      </w:r>
-      <w:proofErr w:type="spellEnd"/>
-      <w:r>
-        <w:rPr>
-          <w:lang w:val="de-DE"/>
-        </w:rPr>
-        <w:t>“). Diese Funktion darf nicht verwechselt werden mit „</w:t>
-      </w:r>
-      <w:proofErr w:type="spellStart"/>
-      <w:r>
-        <w:rPr>
-          <w:lang w:val="de-DE"/>
-        </w:rPr>
-        <w:t>Deselect</w:t>
-      </w:r>
-      <w:proofErr w:type="spellEnd"/>
-      <w:r>
-        <w:rPr>
-          <w:lang w:val="de-DE"/>
-        </w:rPr>
-        <w:t xml:space="preserve"> all“! Letztere entfernt die Eigenschaft „Selektiert“, belässt die Objekte aber im Modell. „Remove </w:t>
-      </w:r>
-      <w:proofErr w:type="spellStart"/>
-      <w:r>
-        <w:rPr>
-          <w:lang w:val="de-DE"/>
-        </w:rPr>
-        <w:t>selected</w:t>
-      </w:r>
-      <w:proofErr w:type="spellEnd"/>
-      <w:r>
-        <w:rPr>
-          <w:lang w:val="de-DE"/>
-        </w:rPr>
-        <w:t xml:space="preserve"> </w:t>
-      </w:r>
-      <w:proofErr w:type="spellStart"/>
-      <w:r>
-        <w:rPr>
-          <w:lang w:val="de-DE"/>
-        </w:rPr>
-        <w:t>objects</w:t>
-      </w:r>
-      <w:proofErr w:type="spellEnd"/>
-      <w:r>
-        <w:rPr>
-          <w:lang w:val="de-DE"/>
-        </w:rPr>
-        <w:t>“ hingegen entfernt die selektierten Objekte vollständig aus dem Modell.</w:t>
+        <w:t xml:space="preserve"> („Remove selected objects“). Diese Funktion darf nicht verwechselt werden mit „Deselect all“! Letztere entfernt die Eigenschaft „Selektiert“, belässt die Objekte aber im Modell. „Remove selected objects“ hingegen entfernt die selektierten Objekte vollständig aus dem Modell.</w:t>
       </w:r>
     </w:p>
     <w:p>
@@ -9237,21 +9238,7 @@
         <w:rPr>
           <w:lang w:val="de-DE"/>
         </w:rPr>
-        <w:t xml:space="preserve">Kopieren („Copy </w:t>
-      </w:r>
-      <w:proofErr w:type="spellStart"/>
-      <w:r>
-        <w:rPr>
-          <w:lang w:val="de-DE"/>
-        </w:rPr>
-        <w:t>selection</w:t>
-      </w:r>
-      <w:proofErr w:type="spellEnd"/>
-      <w:r>
-        <w:rPr>
-          <w:lang w:val="de-DE"/>
-        </w:rPr>
-        <w:t>“</w:t>
+        <w:t>Kopieren („Copy selection“</w:t>
       </w:r>
       <w:r>
         <w:rPr>
@@ -9318,7 +9305,7 @@
         <w:rPr>
           <w:lang w:val="de-DE"/>
         </w:rPr>
-        <w:t>4.8</w:t>
+        <w:t>4.10</w:t>
       </w:r>
       <w:r>
         <w:rPr>
@@ -9377,14 +9364,15 @@
           <w:lang w:val="de-DE"/>
         </w:rPr>
       </w:pPr>
-      <w:bookmarkStart w:id="42" w:name="_Ref37973222"/>
-      <w:r>
-        <w:rPr>
-          <w:lang w:val="de-DE"/>
-        </w:rPr>
+      <w:bookmarkStart w:id="43" w:name="_Ref37973222"/>
+      <w:r>
+        <w:rPr>
+          <w:lang w:val="de-DE"/>
+        </w:rPr>
+        <w:lastRenderedPageBreak/>
         <w:t>Selektionen erzeugen, erweitern und entfernen</w:t>
       </w:r>
-      <w:bookmarkEnd w:id="42"/>
+      <w:bookmarkEnd w:id="43"/>
       <w:r>
         <w:rPr>
           <w:lang w:val="de-DE"/>
@@ -9484,33 +9472,11 @@
         </w:rPr>
         <w:t>CTRL-A</w:t>
       </w:r>
-      <w:proofErr w:type="gramStart"/>
-      <w:r>
-        <w:rPr>
-          <w:lang w:val="de-DE"/>
-        </w:rPr>
-        <w:t xml:space="preserve">   (</w:t>
-      </w:r>
-      <w:proofErr w:type="gramEnd"/>
-      <w:r>
-        <w:rPr>
-          <w:lang w:val="de-DE"/>
-        </w:rPr>
-        <w:t xml:space="preserve">die schnellste Methode) Taste „CTRL“ </w:t>
-      </w:r>
-      <w:proofErr w:type="spellStart"/>
-      <w:r>
-        <w:rPr>
-          <w:lang w:val="de-DE"/>
-        </w:rPr>
-        <w:t>bzw</w:t>
-      </w:r>
-      <w:proofErr w:type="spellEnd"/>
-      <w:r>
-        <w:rPr>
-          <w:lang w:val="de-DE"/>
-        </w:rPr>
-        <w:t xml:space="preserve"> „STRG“ auf deutschen Tastaturen gedrückt halten und die Taste „A“ betätigen</w:t>
+      <w:r>
+        <w:rPr>
+          <w:lang w:val="de-DE"/>
+        </w:rPr>
+        <w:t xml:space="preserve">   (die schnellste Methode) Taste „CTRL“ bzw „STRG“ auf deutschen Tastaturen gedrückt halten und die Taste „A“ betätigen</w:t>
       </w:r>
     </w:p>
     <w:p>
@@ -9594,7 +9560,6 @@
         </w:rPr>
         <w:t>Hauptmenu: „Edit“ - „</w:t>
       </w:r>
-      <w:proofErr w:type="spellStart"/>
       <w:r>
         <w:rPr>
           <w:lang w:val="de-DE"/>
@@ -9605,14 +9570,7 @@
         <w:rPr>
           <w:lang w:val="de-DE"/>
         </w:rPr>
-        <w:t>elect</w:t>
-      </w:r>
-      <w:proofErr w:type="spellEnd"/>
-      <w:r>
-        <w:rPr>
-          <w:lang w:val="de-DE"/>
-        </w:rPr>
-        <w:t xml:space="preserve"> all“ </w:t>
+        <w:t xml:space="preserve">elect all“ </w:t>
       </w:r>
     </w:p>
     <w:p>
@@ -9640,19 +9598,11 @@
         </w:rPr>
         <w:t>ESC-Taste</w:t>
       </w:r>
-      <w:proofErr w:type="gramStart"/>
-      <w:r>
-        <w:rPr>
-          <w:lang w:val="de-DE"/>
-        </w:rPr>
-        <w:t xml:space="preserve">   (</w:t>
-      </w:r>
-      <w:proofErr w:type="gramEnd"/>
-      <w:r>
-        <w:rPr>
-          <w:lang w:val="de-DE"/>
-        </w:rPr>
-        <w:t>die schnellste Methode)</w:t>
+      <w:r>
+        <w:rPr>
+          <w:lang w:val="de-DE"/>
+        </w:rPr>
+        <w:t xml:space="preserve">   (die schnellste Methode)</w:t>
       </w:r>
     </w:p>
     <w:p>
@@ -9745,14 +9695,12 @@
         </w:rPr>
         <w:t>“ bzw. “</w:t>
       </w:r>
-      <w:proofErr w:type="spellStart"/>
       <w:r>
         <w:rPr>
           <w:lang w:val="de-DE"/>
         </w:rPr>
         <w:t>Deselect</w:t>
       </w:r>
-      <w:proofErr w:type="spellEnd"/>
       <w:r>
         <w:rPr>
           <w:lang w:val="de-DE"/>
@@ -9868,16 +9816,8 @@
         <w:rPr>
           <w:lang w:val="de-DE"/>
         </w:rPr>
-        <w:t xml:space="preserve">Select </w:t>
-      </w:r>
-      <w:proofErr w:type="spellStart"/>
-      <w:r>
-        <w:rPr>
-          <w:lang w:val="de-DE"/>
-        </w:rPr>
-        <w:t>subtree</w:t>
-      </w:r>
-      <w:proofErr w:type="spellEnd"/>
+        <w:t>Select subtree</w:t>
+      </w:r>
       <w:r>
         <w:rPr>
           <w:lang w:val="de-DE"/>
@@ -9939,7 +9879,6 @@
         <w:rPr>
           <w:lang w:val="de-DE"/>
         </w:rPr>
-        <w:lastRenderedPageBreak/>
         <w:t>Rechte Maustaste gedrückt halten und ziehen</w:t>
       </w:r>
     </w:p>
@@ -10142,21 +10081,7 @@
         <w:rPr>
           <w:lang w:val="de-DE"/>
         </w:rPr>
-        <w:t xml:space="preserve">, verändern sie ihre Farbe mit einer Frequenz von 5 Hertz. Dieses Blinken ist deutlich sichtbar, hat aber keine Wechselwirkung mit der einfachen Auswahl einzelner Objekte. Das heißt, auch </w:t>
-      </w:r>
-      <w:proofErr w:type="gramStart"/>
-      <w:r>
-        <w:rPr>
-          <w:lang w:val="de-DE"/>
-        </w:rPr>
-        <w:t>während eine Gruppe</w:t>
-      </w:r>
-      <w:proofErr w:type="gramEnd"/>
-      <w:r>
-        <w:rPr>
-          <w:lang w:val="de-DE"/>
-        </w:rPr>
-        <w:t xml:space="preserve"> von Objekten selektiert ist und blinkt, kann ganz normal mit dem Modell gearbeitet werden</w:t>
+        <w:t>, verändern sie ihre Farbe mit einer Frequenz von 5 Hertz. Dieses Blinken ist deutlich sichtbar, hat aber keine Wechselwirkung mit der einfachen Auswahl einzelner Objekte. Das heißt, auch während eine Gruppe von Objekten selektiert ist und blinkt, kann ganz normal mit dem Modell gearbeitet werden</w:t>
       </w:r>
       <w:r>
         <w:rPr>
@@ -10178,9 +10103,9 @@
           <w:lang w:val="de-DE"/>
         </w:rPr>
       </w:pPr>
-      <w:bookmarkStart w:id="43" w:name="_Ref37886638"/>
-      <w:bookmarkStart w:id="44" w:name="_Ref34752521"/>
-      <w:bookmarkStart w:id="45" w:name="_Toc35466088"/>
+      <w:bookmarkStart w:id="44" w:name="_Ref37886638"/>
+      <w:bookmarkStart w:id="45" w:name="_Ref34752521"/>
+      <w:bookmarkStart w:id="46" w:name="_Toc35466088"/>
       <w:r>
         <w:rPr>
           <w:lang w:val="de-DE"/>
@@ -10199,7 +10124,7 @@
         </w:rPr>
         <w:t>ten</w:t>
       </w:r>
-      <w:bookmarkEnd w:id="43"/>
+      <w:bookmarkEnd w:id="44"/>
     </w:p>
     <w:p>
       <w:pPr>
@@ -10277,21 +10202,7 @@
         <w:rPr>
           <w:lang w:val="de-DE"/>
         </w:rPr>
-        <w:t xml:space="preserve">). Letzteres ist ein </w:t>
-      </w:r>
-      <w:proofErr w:type="gramStart"/>
-      <w:r>
-        <w:rPr>
-          <w:lang w:val="de-DE"/>
-        </w:rPr>
-        <w:t>Hilfsmittel</w:t>
-      </w:r>
-      <w:proofErr w:type="gramEnd"/>
-      <w:r>
-        <w:rPr>
-          <w:lang w:val="de-DE"/>
-        </w:rPr>
-        <w:t xml:space="preserve"> um den Wirkungsbereich einer Operation festzulegen. Nach Abschluss der Operation wird die Auswahl wieder aufgehoben. Im Gegensatz dazu ist die Markierung ei</w:t>
+        <w:t>). Letzteres ist ein Hilfsmittel um den Wirkungsbereich einer Operation festzulegen. Nach Abschluss der Operation wird die Auswahl wieder aufgehoben. Im Gegensatz dazu ist die Markierung ei</w:t>
       </w:r>
       <w:r>
         <w:rPr>
@@ -10325,6 +10236,7 @@
         <w:rPr>
           <w:lang w:val="de-DE"/>
         </w:rPr>
+        <w:lastRenderedPageBreak/>
         <w:t xml:space="preserve">Eine mögliche </w:t>
       </w:r>
       <w:r>
@@ -10406,7 +10318,7 @@
         <w:rPr>
           <w:lang w:val="de-DE"/>
         </w:rPr>
-        <w:t>4.7.3</w:t>
+        <w:t>4.9.3</w:t>
       </w:r>
       <w:r>
         <w:rPr>
@@ -10438,21 +10350,7 @@
         <w:rPr>
           <w:lang w:val="de-DE"/>
         </w:rPr>
-        <w:t xml:space="preserve">Rechte Maustaste und „Mark </w:t>
-      </w:r>
-      <w:proofErr w:type="spellStart"/>
-      <w:r>
-        <w:rPr>
-          <w:lang w:val="de-DE"/>
-        </w:rPr>
-        <w:t>selection</w:t>
-      </w:r>
-      <w:proofErr w:type="spellEnd"/>
-      <w:r>
-        <w:rPr>
-          <w:lang w:val="de-DE"/>
-        </w:rPr>
-        <w:t>“ auswählen</w:t>
+        <w:t>Rechte Maustaste und „Mark selection“ auswählen</w:t>
       </w:r>
     </w:p>
     <w:p>
@@ -10472,21 +10370,7 @@
         <w:rPr>
           <w:lang w:val="de-DE"/>
         </w:rPr>
-        <w:t>Nochmal rechte Maustaste und „</w:t>
-      </w:r>
-      <w:proofErr w:type="spellStart"/>
-      <w:r>
-        <w:rPr>
-          <w:lang w:val="de-DE"/>
-        </w:rPr>
-        <w:t>Deselect</w:t>
-      </w:r>
-      <w:proofErr w:type="spellEnd"/>
-      <w:r>
-        <w:rPr>
-          <w:lang w:val="de-DE"/>
-        </w:rPr>
-        <w:t xml:space="preserve"> all“</w:t>
+        <w:t>Nochmal rechte Maustaste und „Deselect all“</w:t>
       </w:r>
       <w:r>
         <w:rPr>
@@ -10543,7 +10427,6 @@
         </w:rPr>
         <w:t>Rechte Maustaste und „</w:t>
       </w:r>
-      <w:proofErr w:type="spellStart"/>
       <w:r>
         <w:rPr>
           <w:lang w:val="de-DE"/>
@@ -10554,28 +10437,7 @@
         <w:rPr>
           <w:lang w:val="de-DE"/>
         </w:rPr>
-        <w:t>ark</w:t>
-      </w:r>
-      <w:proofErr w:type="spellEnd"/>
-      <w:r>
-        <w:rPr>
-          <w:lang w:val="de-DE"/>
-        </w:rPr>
-        <w:t xml:space="preserve"> </w:t>
-      </w:r>
-      <w:proofErr w:type="spellStart"/>
-      <w:r>
-        <w:rPr>
-          <w:lang w:val="de-DE"/>
-        </w:rPr>
-        <w:t>selection</w:t>
-      </w:r>
-      <w:proofErr w:type="spellEnd"/>
-      <w:r>
-        <w:rPr>
-          <w:lang w:val="de-DE"/>
-        </w:rPr>
-        <w:t>“ auswählen</w:t>
+        <w:t>ark selection“ auswählen</w:t>
       </w:r>
     </w:p>
     <w:p>
@@ -10593,21 +10455,7 @@
         <w:rPr>
           <w:lang w:val="de-DE"/>
         </w:rPr>
-        <w:t>Nochmal rechte Maustaste und „</w:t>
-      </w:r>
-      <w:proofErr w:type="spellStart"/>
-      <w:r>
-        <w:rPr>
-          <w:lang w:val="de-DE"/>
-        </w:rPr>
-        <w:t>Deselect</w:t>
-      </w:r>
-      <w:proofErr w:type="spellEnd"/>
-      <w:r>
-        <w:rPr>
-          <w:lang w:val="de-DE"/>
-        </w:rPr>
-        <w:t xml:space="preserve"> all“</w:t>
+        <w:t>Nochmal rechte Maustaste und „Deselect all“</w:t>
       </w:r>
       <w:r>
         <w:rPr>
@@ -10642,8 +10490,8 @@
         <w:t>des Modells</w:t>
       </w:r>
       <w:bookmarkEnd w:id="39"/>
-      <w:bookmarkEnd w:id="44"/>
       <w:bookmarkEnd w:id="45"/>
+      <w:bookmarkEnd w:id="46"/>
     </w:p>
     <w:p>
       <w:pPr>
@@ -10767,14 +10615,7 @@
         <w:rPr>
           <w:lang w:val="de-DE"/>
         </w:rPr>
-        <w:t xml:space="preserve">ronen besteht, muss die Kapazität von NNetSimu drastisch geringer sein. Beim aktuellen </w:t>
-      </w:r>
-      <w:r>
-        <w:rPr>
-          <w:lang w:val="de-DE"/>
-        </w:rPr>
-        <w:lastRenderedPageBreak/>
-        <w:t>Entwicklungstand kann noch keine Aussage über die mögliche Maximalzahl getroffen wer</w:t>
+        <w:t>ronen besteht, muss die Kapazität von NNetSimu drastisch geringer sein. Beim aktuellen Entwicklungstand kann noch keine Aussage über die mögliche Maximalzahl getroffen wer</w:t>
       </w:r>
       <w:r>
         <w:rPr>
@@ -10814,7 +10655,7 @@
           <w:lang w:val="de-DE"/>
         </w:rPr>
       </w:pPr>
-      <w:bookmarkStart w:id="46" w:name="_Ref34752478"/>
+      <w:bookmarkStart w:id="47" w:name="_Ref34752478"/>
       <w:r>
         <w:rPr>
           <w:lang w:val="de-DE"/>
@@ -10994,7 +10835,7 @@
         </w:rPr>
         <w:fldChar w:fldCharType="end"/>
       </w:r>
-      <w:bookmarkEnd w:id="46"/>
+      <w:bookmarkEnd w:id="47"/>
     </w:p>
     <w:p>
       <w:pPr>
@@ -11216,21 +11057,7 @@
         <w:rPr>
           <w:lang w:val="de-DE"/>
         </w:rPr>
-        <w:t xml:space="preserve">nput-Neuron ist in diesem Sinne ein Objekt, aber auch jeder Verzeigungs- oder Knickpunkt von Dendriten und jeder </w:t>
-      </w:r>
-      <w:proofErr w:type="spellStart"/>
-      <w:r>
-        <w:rPr>
-          <w:lang w:val="de-DE"/>
-        </w:rPr>
-        <w:t>Dendritenabschnitt</w:t>
-      </w:r>
-      <w:proofErr w:type="spellEnd"/>
-      <w:r>
-        <w:rPr>
-          <w:lang w:val="de-DE"/>
-        </w:rPr>
-        <w:t xml:space="preserve"> zwischen solchen Punkten, bzw. Neuronen. </w:t>
+        <w:t xml:space="preserve">nput-Neuron ist in diesem Sinne ein Objekt, aber auch jeder Verzeigungs- oder Knickpunkt von Dendriten und jeder Dendritenabschnitt zwischen solchen Punkten, bzw. Neuronen. </w:t>
       </w:r>
       <w:r>
         <w:rPr>
@@ -11295,27 +11122,14 @@
         <w:rPr>
           <w:lang w:val="de-DE"/>
         </w:rPr>
+        <w:lastRenderedPageBreak/>
         <w:t>Die zeitliche Auflösung</w:t>
       </w:r>
       <w:r>
         <w:rPr>
           <w:lang w:val="de-DE"/>
         </w:rPr>
-        <w:t xml:space="preserve"> des Modells (time </w:t>
-      </w:r>
-      <w:proofErr w:type="spellStart"/>
-      <w:r>
-        <w:rPr>
-          <w:lang w:val="de-DE"/>
-        </w:rPr>
-        <w:t>resolution</w:t>
-      </w:r>
-      <w:proofErr w:type="spellEnd"/>
-      <w:r>
-        <w:rPr>
-          <w:lang w:val="de-DE"/>
-        </w:rPr>
-        <w:t xml:space="preserve">). </w:t>
+        <w:t xml:space="preserve"> des Modells (time resolution). </w:t>
       </w:r>
     </w:p>
     <w:p>
@@ -11522,23 +11336,7 @@
           <w:sz w:val="24"/>
           <w:szCs w:val="24"/>
         </w:rPr>
-        <w:t xml:space="preserve">Neue </w:t>
-      </w:r>
-      <w:proofErr w:type="spellStart"/>
-      <w:r>
-        <w:rPr>
-          <w:sz w:val="24"/>
-          <w:szCs w:val="24"/>
-        </w:rPr>
-        <w:t>Funktion</w:t>
-      </w:r>
-      <w:proofErr w:type="spellEnd"/>
-      <w:r>
-        <w:rPr>
-          <w:sz w:val="24"/>
-          <w:szCs w:val="24"/>
-        </w:rPr>
-        <w:t>: Select all neurons with trigger sound</w:t>
+        <w:t>Neue Funktion: Select all neurons with trigger sound</w:t>
       </w:r>
     </w:p>
     <w:p>
@@ -11560,23 +11358,7 @@
           <w:sz w:val="24"/>
           <w:szCs w:val="24"/>
         </w:rPr>
-        <w:t xml:space="preserve">Neue </w:t>
-      </w:r>
-      <w:proofErr w:type="spellStart"/>
-      <w:r>
-        <w:rPr>
-          <w:sz w:val="24"/>
-          <w:szCs w:val="24"/>
-        </w:rPr>
-        <w:t>Funktion</w:t>
-      </w:r>
-      <w:proofErr w:type="spellEnd"/>
-      <w:r>
-        <w:rPr>
-          <w:sz w:val="24"/>
-          <w:szCs w:val="24"/>
-        </w:rPr>
-        <w:t>: Remove all trigger sounds / Remove selected trigger sounds</w:t>
+        <w:t>Neue Funktion: Remove all trigger sounds / Remove selected trigger sounds</w:t>
       </w:r>
     </w:p>
     <w:p>
@@ -11593,47 +11375,13 @@
           <w:szCs w:val="24"/>
         </w:rPr>
       </w:pPr>
-      <w:proofErr w:type="spellStart"/>
-      <w:r>
-        <w:rPr>
-          <w:sz w:val="24"/>
-          <w:szCs w:val="24"/>
-        </w:rPr>
-        <w:t>Einige</w:t>
-      </w:r>
-      <w:proofErr w:type="spellEnd"/>
-      <w:r>
-        <w:rPr>
-          <w:sz w:val="24"/>
-          <w:szCs w:val="24"/>
-        </w:rPr>
-        <w:t xml:space="preserve"> </w:t>
-      </w:r>
-      <w:proofErr w:type="spellStart"/>
-      <w:r>
-        <w:rPr>
-          <w:sz w:val="24"/>
-          <w:szCs w:val="24"/>
-        </w:rPr>
-        <w:t>kleinere</w:t>
-      </w:r>
-      <w:proofErr w:type="spellEnd"/>
-      <w:r>
-        <w:rPr>
-          <w:sz w:val="24"/>
-          <w:szCs w:val="24"/>
-        </w:rPr>
-        <w:t xml:space="preserve"> </w:t>
-      </w:r>
-      <w:proofErr w:type="spellStart"/>
-      <w:r>
-        <w:rPr>
-          <w:sz w:val="24"/>
-          <w:szCs w:val="24"/>
-        </w:rPr>
-        <w:t>Optimierungen</w:t>
-      </w:r>
-      <w:proofErr w:type="spellEnd"/>
+      <w:r>
+        <w:rPr>
+          <w:sz w:val="24"/>
+          <w:szCs w:val="24"/>
+        </w:rPr>
+        <w:t>Einige kleinere Optimierungen</w:t>
+      </w:r>
     </w:p>
     <w:p>
       <w:pPr>
@@ -11775,7 +11523,7 @@
           <w:szCs w:val="24"/>
           <w:lang w:val="de-DE"/>
         </w:rPr>
-        <w:t>4.7.2</w:t>
+        <w:t>4.9.2</w:t>
       </w:r>
       <w:r>
         <w:rPr>
@@ -11854,7 +11602,7 @@
           <w:szCs w:val="24"/>
           <w:lang w:val="de-DE"/>
         </w:rPr>
-        <w:t>4.7.2</w:t>
+        <w:t>4.9.2</w:t>
       </w:r>
       <w:r>
         <w:rPr>
@@ -11936,43 +11684,7 @@
           <w:szCs w:val="24"/>
           <w:lang w:val="de-DE"/>
         </w:rPr>
-        <w:t xml:space="preserve">Ein visuelles Signal beim Auslösen eines Neurons (kurzes Aufblitzen) wurde implementiert. Falls mit dem Neuron ein akustisches Signal verbunden ist, dann erfolgen akustisches und visuelles Signal gleichzeitig. Siehe </w:t>
-      </w:r>
-      <w:proofErr w:type="spellStart"/>
-      <w:r>
-        <w:rPr>
-          <w:sz w:val="24"/>
-          <w:szCs w:val="24"/>
-          <w:lang w:val="de-DE"/>
-        </w:rPr>
-        <w:t>Github</w:t>
-      </w:r>
-      <w:proofErr w:type="spellEnd"/>
-      <w:r>
-        <w:rPr>
-          <w:sz w:val="24"/>
-          <w:szCs w:val="24"/>
-          <w:lang w:val="de-DE"/>
-        </w:rPr>
-        <w:t xml:space="preserve"> </w:t>
-      </w:r>
-      <w:proofErr w:type="spellStart"/>
-      <w:r>
-        <w:rPr>
-          <w:sz w:val="24"/>
-          <w:szCs w:val="24"/>
-          <w:lang w:val="de-DE"/>
-        </w:rPr>
-        <w:t>Issue</w:t>
-      </w:r>
-      <w:proofErr w:type="spellEnd"/>
-      <w:r>
-        <w:rPr>
-          <w:sz w:val="24"/>
-          <w:szCs w:val="24"/>
-          <w:lang w:val="de-DE"/>
-        </w:rPr>
-        <w:t xml:space="preserve"> #27. Die bisherige Ausgabe „TRIGGER“ wurde entfernt. Stattdessen wird immer das aktuelle Potential in Prozent angezeigt, auch wenn dieses über 100% liegt.</w:t>
+        <w:t>Ein visuelles Signal beim Auslösen eines Neurons (kurzes Aufblitzen) wurde implementiert. Falls mit dem Neuron ein akustisches Signal verbunden ist, dann erfolgen akustisches und visuelles Signal gleichzeitig. Siehe Github Issue #27. Die bisherige Ausgabe „TRIGGER“ wurde entfernt. Stattdessen wird immer das aktuelle Potential in Prozent angezeigt, auch wenn dieses über 100% liegt.</w:t>
       </w:r>
     </w:p>
     <w:p>
@@ -11998,25 +11710,7 @@
           <w:szCs w:val="24"/>
           <w:lang w:val="de-DE"/>
         </w:rPr>
-        <w:t xml:space="preserve">Neue Funktion Alle ausgewählten Objekte verschieben, siehe GitHub </w:t>
-      </w:r>
-      <w:proofErr w:type="spellStart"/>
-      <w:r>
-        <w:rPr>
-          <w:sz w:val="24"/>
-          <w:szCs w:val="24"/>
-          <w:lang w:val="de-DE"/>
-        </w:rPr>
-        <w:t>Issue</w:t>
-      </w:r>
-      <w:proofErr w:type="spellEnd"/>
-      <w:r>
-        <w:rPr>
-          <w:sz w:val="24"/>
-          <w:szCs w:val="24"/>
-          <w:lang w:val="de-DE"/>
-        </w:rPr>
-        <w:t xml:space="preserve"> #30. Die Move-Operation (linke Maustaste gedrückt halten und ziehen) auf den Hintergrund wirkt automatisch nur auf die Auswahl, falls eine solche definiert ist. Normale Move-Operationen für einzelne Objekte funktionieren wie üblich, falls sich der Cursor über dem Objekt befindet.</w:t>
+        <w:t>Neue Funktion Alle ausgewählten Objekte verschieben, siehe GitHub Issue #30. Die Move-Operation (linke Maustaste gedrückt halten und ziehen) auf den Hintergrund wirkt automatisch nur auf die Auswahl, falls eine solche definiert ist. Normale Move-Operationen für einzelne Objekte funktionieren wie üblich, falls sich der Cursor über dem Objekt befindet.</w:t>
       </w:r>
     </w:p>
     <w:p>
@@ -12136,7 +11830,7 @@
           <w:szCs w:val="24"/>
           <w:lang w:val="de-DE"/>
         </w:rPr>
-        <w:t>4.8</w:t>
+        <w:t>4.10</w:t>
       </w:r>
       <w:r>
         <w:rPr>
@@ -12565,7 +12259,7 @@
           <w:szCs w:val="24"/>
           <w:lang w:val="de-DE"/>
         </w:rPr>
-        <w:t>4.8</w:t>
+        <w:t>4.10</w:t>
       </w:r>
       <w:r>
         <w:rPr>
@@ -12581,25 +12275,7 @@
           <w:szCs w:val="24"/>
           <w:lang w:val="de-DE"/>
         </w:rPr>
-        <w:t xml:space="preserve"> und GitHub #23. Die empfohlene Arbeitsweise für die Markierung von „rückläufigen Neuronen“ ist in </w:t>
-      </w:r>
-      <w:proofErr w:type="spellStart"/>
-      <w:r>
-        <w:rPr>
-          <w:sz w:val="24"/>
-          <w:szCs w:val="24"/>
-          <w:lang w:val="de-DE"/>
-        </w:rPr>
-        <w:t>Github</w:t>
-      </w:r>
-      <w:proofErr w:type="spellEnd"/>
-      <w:r>
-        <w:rPr>
-          <w:sz w:val="24"/>
-          <w:szCs w:val="24"/>
-          <w:lang w:val="de-DE"/>
-        </w:rPr>
-        <w:t xml:space="preserve"> #23 beschrieben.</w:t>
+        <w:t xml:space="preserve"> und GitHub #23. Die empfohlene Arbeitsweise für die Markierung von „rückläufigen Neuronen“ ist in Github #23 beschrieben.</w:t>
       </w:r>
     </w:p>
     <w:p>
@@ -12733,25 +12409,7 @@
           <w:szCs w:val="24"/>
           <w:lang w:val="de-DE"/>
         </w:rPr>
-        <w:t xml:space="preserve">GitHub </w:t>
-      </w:r>
-      <w:proofErr w:type="spellStart"/>
-      <w:r>
-        <w:rPr>
-          <w:sz w:val="24"/>
-          <w:szCs w:val="24"/>
-          <w:lang w:val="de-DE"/>
-        </w:rPr>
-        <w:t>Issue</w:t>
-      </w:r>
-      <w:proofErr w:type="spellEnd"/>
-      <w:r>
-        <w:rPr>
-          <w:sz w:val="24"/>
-          <w:szCs w:val="24"/>
-          <w:lang w:val="de-DE"/>
-        </w:rPr>
-        <w:t xml:space="preserve"> #17 „Center model“ wurde implementiert, siehe Kapitel </w:t>
+        <w:t xml:space="preserve">GitHub Issue #17 „Center model“ wurde implementiert, siehe Kapitel </w:t>
       </w:r>
       <w:r>
         <w:rPr>
@@ -12814,25 +12472,7 @@
           <w:szCs w:val="24"/>
           <w:lang w:val="de-DE"/>
         </w:rPr>
-        <w:t xml:space="preserve">. Ich habe den Verdacht, dass beim automatischen Öffnen des zuletzt gespeicherten Modells (siehe </w:t>
-      </w:r>
-      <w:proofErr w:type="spellStart"/>
-      <w:r>
-        <w:rPr>
-          <w:sz w:val="24"/>
-          <w:szCs w:val="24"/>
-          <w:lang w:val="de-DE"/>
-        </w:rPr>
-        <w:t>Issue</w:t>
-      </w:r>
-      <w:proofErr w:type="spellEnd"/>
-      <w:r>
-        <w:rPr>
-          <w:sz w:val="24"/>
-          <w:szCs w:val="24"/>
-          <w:lang w:val="de-DE"/>
-        </w:rPr>
-        <w:t xml:space="preserve"> #2), dieses nicht sichtbar ist, weil es aus irgendeinem Grund außerhalb des Fensters landet. Falls diese Vermutung zutrifft, kann das Modell mit dieser Funktion wieder sichtbar gemacht werden. Auch unabhängig von dieser Fehleranalyse kann die Funktion nützlich sein, wenn man versehentlich das Modell ins „Nirwana“ verschoben hat und Mühe hat, sie wieder zu finden.</w:t>
+        <w:t>. Ich habe den Verdacht, dass beim automatischen Öffnen des zuletzt gespeicherten Modells (siehe Issue #2), dieses nicht sichtbar ist, weil es aus irgendeinem Grund außerhalb des Fensters landet. Falls diese Vermutung zutrifft, kann das Modell mit dieser Funktion wieder sichtbar gemacht werden. Auch unabhängig von dieser Fehleranalyse kann die Funktion nützlich sein, wenn man versehentlich das Modell ins „Nirwana“ verschoben hat und Mühe hat, sie wieder zu finden.</w:t>
       </w:r>
     </w:p>
     <w:p>
@@ -12864,25 +12504,7 @@
           <w:szCs w:val="24"/>
           <w:lang w:val="de-DE"/>
         </w:rPr>
-        <w:t xml:space="preserve">Um dem Problem mit </w:t>
-      </w:r>
-      <w:proofErr w:type="spellStart"/>
-      <w:r>
-        <w:rPr>
-          <w:sz w:val="24"/>
-          <w:szCs w:val="24"/>
-          <w:lang w:val="de-DE"/>
-        </w:rPr>
-        <w:t>Issue</w:t>
-      </w:r>
-      <w:proofErr w:type="spellEnd"/>
-      <w:r>
-        <w:rPr>
-          <w:sz w:val="24"/>
-          <w:szCs w:val="24"/>
-          <w:lang w:val="de-DE"/>
-        </w:rPr>
-        <w:t xml:space="preserve"> #2 „Zuletzt gespeichertes Modell automatisch öffnen“ auf den Grund zu gehen wurden weitere Fehlerabfragen eingebaut. Es kann beim Starten des Programms ein Meldungsfenster erscheinen. Gegebenenfalls bitte mir melden.</w:t>
+        <w:t>Um dem Problem mit Issue #2 „Zuletzt gespeichertes Modell automatisch öffnen“ auf den Grund zu gehen wurden weitere Fehlerabfragen eingebaut. Es kann beim Starten des Programms ein Meldungsfenster erscheinen. Gegebenenfalls bitte mir melden.</w:t>
       </w:r>
     </w:p>
     <w:p>
@@ -12914,25 +12536,7 @@
           <w:szCs w:val="24"/>
           <w:lang w:val="de-DE"/>
         </w:rPr>
-        <w:t xml:space="preserve">Bei jeder Änderung der Pulsfrequenz eines Inputneurons wird das gesamte Modell zurückgesetzt, d.h. die Spannungspegel aller Neuronen und Dendriten werden auf 0 gesetzt. Damit starten das Modell immer mit reproduzierbaren Ausgangsbedingungen. Siehe </w:t>
-      </w:r>
-      <w:proofErr w:type="spellStart"/>
-      <w:r>
-        <w:rPr>
-          <w:sz w:val="24"/>
-          <w:szCs w:val="24"/>
-          <w:lang w:val="de-DE"/>
-        </w:rPr>
-        <w:t>Issue</w:t>
-      </w:r>
-      <w:proofErr w:type="spellEnd"/>
-      <w:r>
-        <w:rPr>
-          <w:sz w:val="24"/>
-          <w:szCs w:val="24"/>
-          <w:lang w:val="de-DE"/>
-        </w:rPr>
-        <w:t xml:space="preserve"> #14 „Andocken von Bereichen (kohärent oder different) - Eigenfrequenz“</w:t>
+        <w:t>Bei jeder Änderung der Pulsfrequenz eines Inputneurons wird das gesamte Modell zurückgesetzt, d.h. die Spannungspegel aller Neuronen und Dendriten werden auf 0 gesetzt. Damit starten das Modell immer mit reproduzierbaren Ausgangsbedingungen. Siehe Issue #14 „Andocken von Bereichen (kohärent oder different) - Eigenfrequenz“</w:t>
       </w:r>
       <w:r>
         <w:rPr>
@@ -12984,25 +12588,7 @@
           <w:lang w:val="de-DE"/>
         </w:rPr>
         <w:lastRenderedPageBreak/>
-        <w:t xml:space="preserve">GitHub </w:t>
-      </w:r>
-      <w:proofErr w:type="spellStart"/>
-      <w:r>
-        <w:rPr>
-          <w:sz w:val="24"/>
-          <w:szCs w:val="24"/>
-          <w:lang w:val="de-DE"/>
-        </w:rPr>
-        <w:t>Issue</w:t>
-      </w:r>
-      <w:proofErr w:type="spellEnd"/>
-      <w:r>
-        <w:rPr>
-          <w:sz w:val="24"/>
-          <w:szCs w:val="24"/>
-          <w:lang w:val="de-DE"/>
-        </w:rPr>
-        <w:t xml:space="preserve"> #5: Ab dieser Version wird keine readme.txt-Datei mehr mit ausgeliefert, sondern alle Neuerungen werden in der Dokumentation (diese Word-Datei) beschrieben. </w:t>
+        <w:t xml:space="preserve">GitHub Issue #5: Ab dieser Version wird keine readme.txt-Datei mehr mit ausgeliefert, sondern alle Neuerungen werden in der Dokumentation (diese Word-Datei) beschrieben. </w:t>
       </w:r>
       <w:r>
         <w:rPr>
@@ -13032,25 +12618,7 @@
           <w:szCs w:val="24"/>
           <w:lang w:val="de-DE"/>
         </w:rPr>
-        <w:t xml:space="preserve">GitHub </w:t>
-      </w:r>
-      <w:proofErr w:type="spellStart"/>
-      <w:r>
-        <w:rPr>
-          <w:sz w:val="24"/>
-          <w:szCs w:val="24"/>
-          <w:lang w:val="de-DE"/>
-        </w:rPr>
-        <w:t>Issue</w:t>
-      </w:r>
-      <w:proofErr w:type="spellEnd"/>
-      <w:r>
-        <w:rPr>
-          <w:sz w:val="24"/>
-          <w:szCs w:val="24"/>
-          <w:lang w:val="de-DE"/>
-        </w:rPr>
-        <w:t xml:space="preserve"> #15: Die Pulsrate von Input-Neuronen kann jetzt sehr einfach und in kleinen Schritten verändert werden, indem man den Maus-Cursor über das Input-Neuron bringt und die +/- Tasten der Tastatur betätigt. Siehe Kapitel </w:t>
+        <w:t xml:space="preserve">GitHub Issue #15: Die Pulsrate von Input-Neuronen kann jetzt sehr einfach und in kleinen Schritten verändert werden, indem man den Maus-Cursor über das Input-Neuron bringt und die +/- Tasten der Tastatur betätigt. Siehe Kapitel </w:t>
       </w:r>
       <w:r>
         <w:rPr>
@@ -13135,25 +12703,7 @@
           <w:szCs w:val="24"/>
           <w:lang w:val="de-DE"/>
         </w:rPr>
-        <w:t xml:space="preserve">GitHub </w:t>
-      </w:r>
-      <w:proofErr w:type="spellStart"/>
-      <w:r>
-        <w:rPr>
-          <w:sz w:val="24"/>
-          <w:szCs w:val="24"/>
-          <w:lang w:val="de-DE"/>
-        </w:rPr>
-        <w:t>Issue</w:t>
-      </w:r>
-      <w:proofErr w:type="spellEnd"/>
-      <w:r>
-        <w:rPr>
-          <w:sz w:val="24"/>
-          <w:szCs w:val="24"/>
-          <w:lang w:val="de-DE"/>
-        </w:rPr>
-        <w:t xml:space="preserve"> #1: Eine neue Funktion wurde implementiert, die das Modell nach (unbeabsichtigten Schleifen) durchsucht. Siehe Kapitel </w:t>
+        <w:t xml:space="preserve">GitHub Issue #1: Eine neue Funktion wurde implementiert, die das Modell nach (unbeabsichtigten Schleifen) durchsucht. Siehe Kapitel </w:t>
       </w:r>
       <w:r>
         <w:rPr>
@@ -13221,7 +12771,7 @@
       </w:pPr>
     </w:p>
     <w:sectPr>
-      <w:footerReference w:type="default" r:id="rId16"/>
+      <w:footerReference w:type="default" r:id="rId17"/>
       <w:pgSz w:w="11906" w:h="16838"/>
       <w:pgMar w:top="1417" w:right="1417" w:bottom="1134" w:left="1417" w:header="708" w:footer="708" w:gutter="0"/>
       <w:cols w:space="708"/>
@@ -17269,7 +16819,7 @@
 </file>
 
 <file path=customXml/itemProps1.xml><?xml version="1.0" encoding="utf-8"?>
-<ds:datastoreItem xmlns:ds="http://schemas.openxmlformats.org/officeDocument/2006/customXml" ds:itemID="{2C6C8B7C-9402-4AAE-873A-84099371C2BD}">
+<ds:datastoreItem xmlns:ds="http://schemas.openxmlformats.org/officeDocument/2006/customXml" ds:itemID="{A6C8857C-4EF8-4303-8E41-8ADC85A863E1}">
   <ds:schemaRefs>
     <ds:schemaRef ds:uri="http://schemas.openxmlformats.org/officeDocument/2006/bibliography"/>
   </ds:schemaRefs>

</xml_diff>

<commit_message>
WM_COMMAND handling completely reworked.
</commit_message>
<xml_diff>
--- a/NNet/NNetSimu-Userdocu.docx
+++ b/NNet/NNetSimu-Userdocu.docx
@@ -555,14 +555,14 @@
           <w:szCs w:val="24"/>
           <w:lang w:val="de-DE"/>
         </w:rPr>
-      </w:r>
-      <w:r>
-        <w:rPr>
-          <w:sz w:val="24"/>
-          <w:szCs w:val="24"/>
-          <w:lang w:val="de-DE"/>
-        </w:rPr>
         <w:instrText xml:space="preserve"> \* MERGEFORMAT </w:instrText>
+      </w:r>
+      <w:r>
+        <w:rPr>
+          <w:sz w:val="24"/>
+          <w:szCs w:val="24"/>
+          <w:lang w:val="de-DE"/>
+        </w:rPr>
       </w:r>
       <w:r>
         <w:rPr>
@@ -942,13 +942,18 @@
         <w:t xml:space="preserve"> des</w:t>
       </w:r>
       <w:r>
-        <w:t xml:space="preserve"> Modell</w:t>
+        <w:t xml:space="preserve"> </w:t>
+      </w:r>
+      <w:proofErr w:type="spellStart"/>
+      <w:r>
+        <w:t>Modell</w:t>
       </w:r>
       <w:bookmarkEnd w:id="0"/>
       <w:r>
         <w:t>s</w:t>
       </w:r>
       <w:bookmarkEnd w:id="1"/>
+      <w:proofErr w:type="spellEnd"/>
     </w:p>
     <w:p>
       <w:pPr>
@@ -3065,23 +3070,35 @@
       </w:pPr>
       <w:bookmarkStart w:id="11" w:name="_Ref26969928"/>
       <w:bookmarkStart w:id="12" w:name="_Toc35466073"/>
-      <w:r>
-        <w:t xml:space="preserve">Aspekte des </w:t>
-      </w:r>
+      <w:proofErr w:type="spellStart"/>
+      <w:r>
+        <w:t>Aspekte</w:t>
+      </w:r>
+      <w:proofErr w:type="spellEnd"/>
+      <w:r>
+        <w:t xml:space="preserve"> des </w:t>
+      </w:r>
+      <w:proofErr w:type="spellStart"/>
       <w:r>
         <w:t>dynamische</w:t>
       </w:r>
       <w:r>
         <w:t>n</w:t>
       </w:r>
-      <w:r>
-        <w:t xml:space="preserve"> Modell</w:t>
+      <w:proofErr w:type="spellEnd"/>
+      <w:r>
+        <w:t xml:space="preserve"> </w:t>
+      </w:r>
+      <w:proofErr w:type="spellStart"/>
+      <w:r>
+        <w:t>Modell</w:t>
       </w:r>
       <w:bookmarkEnd w:id="11"/>
       <w:r>
         <w:t>s</w:t>
       </w:r>
       <w:bookmarkEnd w:id="12"/>
+      <w:proofErr w:type="spellEnd"/>
     </w:p>
     <w:p>
       <w:pPr>
@@ -4055,7 +4072,21 @@
         <w:rPr>
           <w:lang w:val="de-DE"/>
         </w:rPr>
-        <w:t>Time resolution:</w:t>
+        <w:t xml:space="preserve">Time </w:t>
+      </w:r>
+      <w:proofErr w:type="spellStart"/>
+      <w:r>
+        <w:rPr>
+          <w:lang w:val="de-DE"/>
+        </w:rPr>
+        <w:t>resolution</w:t>
+      </w:r>
+      <w:proofErr w:type="spellEnd"/>
+      <w:r>
+        <w:rPr>
+          <w:lang w:val="de-DE"/>
+        </w:rPr>
+        <w:t>:</w:t>
       </w:r>
       <w:r>
         <w:rPr>
@@ -4927,48 +4958,7 @@
           <w:lang w:val="de-DE"/>
         </w:rPr>
         <w:lastRenderedPageBreak/>
-        <w:t xml:space="preserve">Unter dem Menü „View“ </w:t>
-      </w:r>
-      <w:r>
-        <w:rPr>
-          <w:lang w:val="de-DE"/>
-        </w:rPr>
-        <w:t>ist die Option „Window refresh rate“ enthalten. Sie öffnet einen Dialog, mit dem die Bildwiederholrate einge</w:t>
-      </w:r>
-      <w:r>
-        <w:rPr>
-          <w:lang w:val="de-DE"/>
-        </w:rPr>
-        <w:softHyphen/>
-        <w:t>stellt werden kann. Damit ist nicht die Hardware-Bildwiederholrate des Monitors gemeint, son</w:t>
-      </w:r>
-      <w:r>
-        <w:rPr>
-          <w:lang w:val="de-DE"/>
-        </w:rPr>
-        <w:softHyphen/>
-        <w:t>dern die Frequenz, mit der von der Software die Darstellung des Netzes erneuert wird. Im Nor</w:t>
-      </w:r>
-      <w:r>
-        <w:rPr>
-          <w:lang w:val="de-DE"/>
-        </w:rPr>
-        <w:softHyphen/>
-        <w:t>malfall ist es nicht nötig, den voreingestellten Wert zu verändern.</w:t>
-      </w:r>
-    </w:p>
-    <w:p>
-      <w:pPr>
-        <w:ind w:left="360"/>
-        <w:rPr>
-          <w:lang w:val="de-DE"/>
-        </w:rPr>
-      </w:pPr>
-      <w:r>
-        <w:rPr>
-          <w:lang w:val="de-DE"/>
-        </w:rPr>
-        <w:t>Im Menü „Options“ können folgende Eigenschaften des Programms ein- und ausgeschaltet werden:</w:t>
+        <w:t xml:space="preserve">Menü „View“ </w:t>
       </w:r>
     </w:p>
     <w:p>
@@ -4986,7 +4976,31 @@
         <w:rPr>
           <w:lang w:val="de-DE"/>
         </w:rPr>
-        <w:t>Arrows: Die Anzeige der Richtungspfeile an Verbindungen</w:t>
+        <w:t>Windows: Die zusätzlichen Fenster wie „Global Parameters“, „Cursor Window“ usw. können aus und eingeschaltet werden. Ausschalten kann man die Fenster auch direkt mit dem Kreuz rechts oben. Zum Einschalten bra</w:t>
+      </w:r>
+      <w:r>
+        <w:rPr>
+          <w:lang w:val="de-DE"/>
+        </w:rPr>
+        <w:t>u</w:t>
+      </w:r>
+      <w:r>
+        <w:rPr>
+          <w:lang w:val="de-DE"/>
+        </w:rPr>
+        <w:t>cht man aber diese</w:t>
+      </w:r>
+      <w:r>
+        <w:rPr>
+          <w:lang w:val="de-DE"/>
+        </w:rPr>
+        <w:t>s Menü.</w:t>
+      </w:r>
+      <w:r>
+        <w:rPr>
+          <w:lang w:val="de-DE"/>
+        </w:rPr>
+        <w:t xml:space="preserve"> </w:t>
       </w:r>
     </w:p>
     <w:p>
@@ -5004,13 +5018,39 @@
         <w:rPr>
           <w:lang w:val="de-DE"/>
         </w:rPr>
-        <w:t>Sound: Akustische Signale beim Andocken oder Löschen von Objekten im Editor</w:t>
-      </w:r>
-      <w:r>
-        <w:rPr>
-          <w:lang w:val="de-DE"/>
-        </w:rPr>
-        <w:t>, sowie TriggerSounds</w:t>
+        <w:t>Arrows: Die Anzeige der Richtungspfeile an Verbindungen</w:t>
+      </w:r>
+      <w:r>
+        <w:rPr>
+          <w:lang w:val="de-DE"/>
+        </w:rPr>
+        <w:t xml:space="preserve"> ein- und ausschalten</w:t>
+      </w:r>
+    </w:p>
+    <w:p>
+      <w:pPr>
+        <w:ind w:left="360"/>
+        <w:rPr>
+          <w:lang w:val="de-DE"/>
+        </w:rPr>
+      </w:pPr>
+      <w:r>
+        <w:rPr>
+          <w:lang w:val="de-DE"/>
+        </w:rPr>
+        <w:t xml:space="preserve">Im Menü „Options“ können folgende Eigenschaften des Programms </w:t>
+      </w:r>
+      <w:r>
+        <w:rPr>
+          <w:lang w:val="de-DE"/>
+        </w:rPr>
+        <w:t>verändert werden</w:t>
+      </w:r>
+      <w:r>
+        <w:rPr>
+          <w:lang w:val="de-DE"/>
+        </w:rPr>
+        <w:t>:</w:t>
       </w:r>
     </w:p>
     <w:p>
@@ -5028,8 +5068,123 @@
         <w:rPr>
           <w:lang w:val="de-DE"/>
         </w:rPr>
-        <w:t>AutoOpen: Wenn diese Option aktiv ist, wird das zuletzt bearbeitete Modell sowie die Zoomstufe und die Position auf der Arbeitsfläche abgespeichert und beim nächsten Programmstart automatisch wiederhergestellt. Wenn die Option deaktiviert ist, startet das Programm mit einem Minimalmodell bestehend aus zwei Neuronen.</w:t>
-      </w:r>
+        <w:t>Sound: Akustische Signale beim Andocken oder Löschen von Objekten im Editor</w:t>
+      </w:r>
+      <w:r>
+        <w:rPr>
+          <w:lang w:val="de-DE"/>
+        </w:rPr>
+        <w:t xml:space="preserve">, sowie </w:t>
+      </w:r>
+      <w:proofErr w:type="spellStart"/>
+      <w:r>
+        <w:rPr>
+          <w:lang w:val="de-DE"/>
+        </w:rPr>
+        <w:t>TriggerSounds</w:t>
+      </w:r>
+      <w:proofErr w:type="spellEnd"/>
+    </w:p>
+    <w:p>
+      <w:pPr>
+        <w:pStyle w:val="Listenabsatz"/>
+        <w:numPr>
+          <w:ilvl w:val="0"/>
+          <w:numId w:val="2"/>
+        </w:numPr>
+        <w:rPr>
+          <w:lang w:val="de-DE"/>
+        </w:rPr>
+      </w:pPr>
+      <w:proofErr w:type="spellStart"/>
+      <w:r>
+        <w:rPr>
+          <w:lang w:val="de-DE"/>
+        </w:rPr>
+        <w:t>AutoOpen</w:t>
+      </w:r>
+      <w:proofErr w:type="spellEnd"/>
+      <w:r>
+        <w:rPr>
+          <w:lang w:val="de-DE"/>
+        </w:rPr>
+        <w:t>: Wenn diese Option aktiv ist, wird das zuletzt bearbeitete Modell sowie die Zoomstufe und die Position auf der Arbeitsfläche abgespeichert und beim nächsten Programmstart automatisch wiederhergestellt. Wenn die Option deaktiviert ist, startet das Programm mit einem Minimalmodell bestehend aus zwei Neuronen.</w:t>
+      </w:r>
+    </w:p>
+    <w:p>
+      <w:pPr>
+        <w:pStyle w:val="Listenabsatz"/>
+        <w:numPr>
+          <w:ilvl w:val="0"/>
+          <w:numId w:val="2"/>
+        </w:numPr>
+        <w:rPr>
+          <w:lang w:val="de-DE"/>
+        </w:rPr>
+      </w:pPr>
+      <w:r>
+        <w:rPr>
+          <w:lang w:val="de-DE"/>
+        </w:rPr>
+        <w:t>Window refresh rate</w:t>
+      </w:r>
+      <w:r>
+        <w:rPr>
+          <w:lang w:val="de-DE"/>
+        </w:rPr>
+        <w:t>: Ö</w:t>
+      </w:r>
+      <w:r>
+        <w:rPr>
+          <w:lang w:val="de-DE"/>
+        </w:rPr>
+        <w:t>ffnet einen Dialog, mit dem die Bildwiederholrate einge</w:t>
+      </w:r>
+      <w:r>
+        <w:rPr>
+          <w:lang w:val="de-DE"/>
+        </w:rPr>
+        <w:softHyphen/>
+        <w:t>stellt werden kann. Damit ist nicht die Hardware-Bildwiederholrate des Monitors gemeint, son</w:t>
+      </w:r>
+      <w:r>
+        <w:rPr>
+          <w:lang w:val="de-DE"/>
+        </w:rPr>
+        <w:softHyphen/>
+        <w:t xml:space="preserve">dern die Frequenz, mit der von der Software die Darstellung des Netzes erneuert wird. </w:t>
+      </w:r>
+      <w:r>
+        <w:rPr>
+          <w:lang w:val="de-DE"/>
+        </w:rPr>
+        <w:t xml:space="preserve">Größere Werte können ruckelnde Bewegungen verursachen. Kleine Werte führen zu gleichmäßigen Bewegungen, verursachen aber höheren Rechenaufwand. </w:t>
+      </w:r>
+      <w:r>
+        <w:rPr>
+          <w:lang w:val="de-DE"/>
+        </w:rPr>
+        <w:t>Im Nor</w:t>
+      </w:r>
+      <w:r>
+        <w:rPr>
+          <w:lang w:val="de-DE"/>
+        </w:rPr>
+        <w:softHyphen/>
+        <w:t>malfall ist es nicht nötig, den voreingestellten Wert zu verändern.</w:t>
+      </w:r>
+    </w:p>
+    <w:p>
+      <w:pPr>
+        <w:pStyle w:val="Listenabsatz"/>
+        <w:numPr>
+          <w:ilvl w:val="0"/>
+          <w:numId w:val="2"/>
+        </w:numPr>
+        <w:rPr>
+          <w:lang w:val="de-DE"/>
+        </w:rPr>
+      </w:pPr>
     </w:p>
     <w:p>
       <w:pPr>
@@ -5330,6 +5485,7 @@
         <w:rPr>
           <w:lang w:val="de-DE"/>
         </w:rPr>
+        <w:lastRenderedPageBreak/>
         <w:t xml:space="preserve">Zunächst wird </w:t>
       </w:r>
       <w:r>
@@ -5490,7 +5646,6 @@
         <w:rPr>
           <w:lang w:val="de-DE"/>
         </w:rPr>
-        <w:lastRenderedPageBreak/>
         <w:t xml:space="preserve">Dann </w:t>
       </w:r>
       <w:r>
@@ -5647,8 +5802,9 @@
           <w:shd w:val="clear" w:color="auto" w:fill="FFFFFF"/>
           <w:lang w:val="de-DE"/>
         </w:rPr>
-        <w:t>, bei denen z.B. zwei Abschnitte in eine Knickstelle einmünden, aber keine herausführt, oder umgekehrt. Derartige Unsauberkeiten haben zwar keinen Einfluss auf das Verhalten des Modells, da in ihnen niemals Impulse fließen können, sie verursachen aber unnötigen Rechenaufwand und machen das Modell unübersichtlich. Die Funktion sucht nach solchen entarteten Dendriten-Teilstücken und hebt sie genauso wie „Find loops“ optisch hervor</w:t>
-      </w:r>
+        <w:t xml:space="preserve">, bei denen z.B. zwei Abschnitte in eine Knickstelle einmünden, aber keine herausführt, oder umgekehrt. Derartige Unsauberkeiten haben zwar keinen Einfluss auf das Verhalten des Modells, da in ihnen niemals Impulse fließen können, sie verursachen aber unnötigen Rechenaufwand und machen das Modell unübersichtlich. Die Funktion sucht nach solchen entarteten Dendriten-Teilstücken und hebt sie genauso wie „Find </w:t>
+      </w:r>
+      <w:proofErr w:type="spellStart"/>
       <w:r>
         <w:rPr>
           <w:rFonts w:ascii="Segoe UI" w:hAnsi="Segoe UI" w:cs="Segoe UI"/>
@@ -5658,7 +5814,78 @@
           <w:shd w:val="clear" w:color="auto" w:fill="FFFFFF"/>
           <w:lang w:val="de-DE"/>
         </w:rPr>
-        <w:t xml:space="preserve">, indem sie selektiert werden. In der Regel wird man diese Teilstücke löschen, was recht einfach in einem Schritt geht, da sie bereit selektiert sind (Kontextmenü „Remove selected objects“). </w:t>
+        <w:t>loops</w:t>
+      </w:r>
+      <w:proofErr w:type="spellEnd"/>
+      <w:r>
+        <w:rPr>
+          <w:rFonts w:ascii="Segoe UI" w:hAnsi="Segoe UI" w:cs="Segoe UI"/>
+          <w:color w:val="24292E"/>
+          <w:sz w:val="21"/>
+          <w:szCs w:val="21"/>
+          <w:shd w:val="clear" w:color="auto" w:fill="FFFFFF"/>
+          <w:lang w:val="de-DE"/>
+        </w:rPr>
+        <w:t>“ optisch hervor</w:t>
+      </w:r>
+      <w:r>
+        <w:rPr>
+          <w:rFonts w:ascii="Segoe UI" w:hAnsi="Segoe UI" w:cs="Segoe UI"/>
+          <w:color w:val="24292E"/>
+          <w:sz w:val="21"/>
+          <w:szCs w:val="21"/>
+          <w:shd w:val="clear" w:color="auto" w:fill="FFFFFF"/>
+          <w:lang w:val="de-DE"/>
+        </w:rPr>
+        <w:t xml:space="preserve">, indem sie selektiert werden. In der Regel wird man diese Teilstücke löschen, was recht einfach in einem Schritt geht, da sie bereit selektiert sind (Kontextmenü „Remove </w:t>
+      </w:r>
+      <w:proofErr w:type="spellStart"/>
+      <w:r>
+        <w:rPr>
+          <w:rFonts w:ascii="Segoe UI" w:hAnsi="Segoe UI" w:cs="Segoe UI"/>
+          <w:color w:val="24292E"/>
+          <w:sz w:val="21"/>
+          <w:szCs w:val="21"/>
+          <w:shd w:val="clear" w:color="auto" w:fill="FFFFFF"/>
+          <w:lang w:val="de-DE"/>
+        </w:rPr>
+        <w:t>selected</w:t>
+      </w:r>
+      <w:proofErr w:type="spellEnd"/>
+      <w:r>
+        <w:rPr>
+          <w:rFonts w:ascii="Segoe UI" w:hAnsi="Segoe UI" w:cs="Segoe UI"/>
+          <w:color w:val="24292E"/>
+          <w:sz w:val="21"/>
+          <w:szCs w:val="21"/>
+          <w:shd w:val="clear" w:color="auto" w:fill="FFFFFF"/>
+          <w:lang w:val="de-DE"/>
+        </w:rPr>
+        <w:t xml:space="preserve"> </w:t>
+      </w:r>
+      <w:proofErr w:type="spellStart"/>
+      <w:r>
+        <w:rPr>
+          <w:rFonts w:ascii="Segoe UI" w:hAnsi="Segoe UI" w:cs="Segoe UI"/>
+          <w:color w:val="24292E"/>
+          <w:sz w:val="21"/>
+          <w:szCs w:val="21"/>
+          <w:shd w:val="clear" w:color="auto" w:fill="FFFFFF"/>
+          <w:lang w:val="de-DE"/>
+        </w:rPr>
+        <w:t>objects</w:t>
+      </w:r>
+      <w:proofErr w:type="spellEnd"/>
+      <w:r>
+        <w:rPr>
+          <w:rFonts w:ascii="Segoe UI" w:hAnsi="Segoe UI" w:cs="Segoe UI"/>
+          <w:color w:val="24292E"/>
+          <w:sz w:val="21"/>
+          <w:szCs w:val="21"/>
+          <w:shd w:val="clear" w:color="auto" w:fill="FFFFFF"/>
+          <w:lang w:val="de-DE"/>
+        </w:rPr>
+        <w:t xml:space="preserve">“). </w:t>
       </w:r>
       <w:r>
         <w:rPr>
@@ -6029,6 +6256,7 @@
         <w:rPr>
           <w:lang w:val="de-DE"/>
         </w:rPr>
+        <w:lastRenderedPageBreak/>
         <w:t>Tastatureingaben</w:t>
       </w:r>
       <w:bookmarkEnd w:id="26"/>
@@ -6062,14 +6290,7 @@
         <w:rPr>
           <w:lang w:val="de-DE"/>
         </w:rPr>
-        <w:t xml:space="preserve">in Schritten von 1/100 Hertz erhöht bzw. erniedrigt werden. </w:t>
-      </w:r>
-      <w:r>
-        <w:rPr>
-          <w:lang w:val="de-DE"/>
-        </w:rPr>
-        <w:lastRenderedPageBreak/>
-        <w:t>Diese Funktion wirkt sich unmittelbar auf das Modell aus und ist eine schnellere Alternative zu dem Dialog, der über das Kontextmenü aufgerufen wird.</w:t>
+        <w:t>in Schritten von 1/100 Hertz erhöht bzw. erniedrigt werden. Diese Funktion wirkt sich unmittelbar auf das Modell aus und ist eine schnellere Alternative zu dem Dialog, der über das Kontextmenü aufgerufen wird.</w:t>
       </w:r>
     </w:p>
     <w:p>
@@ -6661,6 +6882,7 @@
         <w:rPr>
           <w:lang w:val="de-DE"/>
         </w:rPr>
+        <w:lastRenderedPageBreak/>
         <w:t>Objekte verschieben mit der l</w:t>
       </w:r>
       <w:r>
@@ -6815,7 +7037,6 @@
         <w:rPr>
           <w:lang w:val="de-DE"/>
         </w:rPr>
-        <w:lastRenderedPageBreak/>
         <w:t>linke Maustaste drücken und festhalten</w:t>
       </w:r>
     </w:p>
@@ -7623,6 +7844,7 @@
         <w:rPr>
           <w:lang w:val="de-DE"/>
         </w:rPr>
+        <w:lastRenderedPageBreak/>
         <w:t xml:space="preserve">eines Neurons </w:t>
       </w:r>
       <w:r>
@@ -7709,7 +7931,6 @@
         <w:rPr>
           <w:lang w:val="de-DE"/>
         </w:rPr>
-        <w:lastRenderedPageBreak/>
         <w:t xml:space="preserve">Die </w:t>
       </w:r>
       <w:r>
@@ -8530,7 +8751,21 @@
         <w:rPr>
           <w:lang w:val="de-DE"/>
         </w:rPr>
-        <w:t>Das Mini-Fenster selbst kann frei auf dem Bildschirm positioniert werden. Mit Hilfe des SystemMenüs in der linken oberen Ecke kann auch seine Größe verändert werden.</w:t>
+        <w:t xml:space="preserve">Das Mini-Fenster selbst kann frei auf dem Bildschirm positioniert werden. Mit Hilfe des </w:t>
+      </w:r>
+      <w:proofErr w:type="spellStart"/>
+      <w:r>
+        <w:rPr>
+          <w:lang w:val="de-DE"/>
+        </w:rPr>
+        <w:t>SystemMenüs</w:t>
+      </w:r>
+      <w:proofErr w:type="spellEnd"/>
+      <w:r>
+        <w:rPr>
+          <w:lang w:val="de-DE"/>
+        </w:rPr>
+        <w:t xml:space="preserve"> in der linken oberen Ecke kann auch seine Größe verändert werden.</w:t>
       </w:r>
     </w:p>
     <w:p>
@@ -8541,11 +8776,19 @@
         </w:rPr>
       </w:pPr>
       <w:bookmarkStart w:id="41" w:name="_Ref40459560"/>
-      <w:r>
-        <w:rPr>
-          <w:lang w:val="de-DE"/>
-        </w:rPr>
-        <w:t>Stop on Trigger</w:t>
+      <w:proofErr w:type="spellStart"/>
+      <w:r>
+        <w:rPr>
+          <w:lang w:val="de-DE"/>
+        </w:rPr>
+        <w:t>Stop</w:t>
+      </w:r>
+      <w:proofErr w:type="spellEnd"/>
+      <w:r>
+        <w:rPr>
+          <w:lang w:val="de-DE"/>
+        </w:rPr>
+        <w:t xml:space="preserve"> on Trigger</w:t>
       </w:r>
       <w:bookmarkEnd w:id="41"/>
     </w:p>
@@ -8557,6 +8800,7 @@
       </w:pPr>
       <w:r>
         <w:rPr>
+          <w:noProof/>
           <w:lang w:val="de-DE"/>
         </w:rPr>
         <w:drawing>
@@ -8613,7 +8857,21 @@
         <w:rPr>
           <w:lang w:val="de-DE"/>
         </w:rPr>
-        <w:t xml:space="preserve">Mit der Funktion „Stop on Trigger“, die über das Kontextmenü von Neuronen ein- und ausgeschaltet werden kann, ist es möglich die Berechnung des Modells genau im Augenblick einer Auslösung anzuhalten. Im Prinzip wäre das auch durch </w:t>
+        <w:t>Mit der Funktion „</w:t>
+      </w:r>
+      <w:proofErr w:type="spellStart"/>
+      <w:r>
+        <w:rPr>
+          <w:lang w:val="de-DE"/>
+        </w:rPr>
+        <w:t>Stop</w:t>
+      </w:r>
+      <w:proofErr w:type="spellEnd"/>
+      <w:r>
+        <w:rPr>
+          <w:lang w:val="de-DE"/>
+        </w:rPr>
+        <w:t xml:space="preserve"> on Trigger“, die über das Kontextmenü von Neuronen ein- und ausgeschaltet werden kann, ist es möglich die Berechnung des Modells genau im Augenblick einer Auslösung anzuhalten. Im Prinzip wäre das auch durch </w:t>
       </w:r>
       <w:r>
         <w:rPr>
@@ -8633,12 +8891,14 @@
         </w:rPr>
         <w:t>„</w:t>
       </w:r>
+      <w:proofErr w:type="spellStart"/>
       <w:r>
         <w:rPr>
           <w:lang w:val="de-DE"/>
         </w:rPr>
         <w:t>Stop</w:t>
       </w:r>
+      <w:proofErr w:type="spellEnd"/>
       <w:r>
         <w:rPr>
           <w:lang w:val="de-DE"/>
@@ -8679,7 +8939,35 @@
         <w:rPr>
           <w:lang w:val="de-DE"/>
         </w:rPr>
-        <w:t xml:space="preserve"> Im Screenshot wird das Potential (8,4 mV) des Dendriten-Segments angezeigt, das oben vin rechts einmündet. Das Neuron mit aktivierter „Stop on Trigger“-Funktion wird durch eine auffällige Farbmarkierung gekennzeichnet. </w:t>
+        <w:t xml:space="preserve"> Im Screenshot wird das Potential (8,4 mV) des Dendriten-Segments angezeigt, das oben </w:t>
+      </w:r>
+      <w:proofErr w:type="spellStart"/>
+      <w:r>
+        <w:rPr>
+          <w:lang w:val="de-DE"/>
+        </w:rPr>
+        <w:t>vin</w:t>
+      </w:r>
+      <w:proofErr w:type="spellEnd"/>
+      <w:r>
+        <w:rPr>
+          <w:lang w:val="de-DE"/>
+        </w:rPr>
+        <w:t xml:space="preserve"> rechts einmündet. Das Neuron mit aktivierter „</w:t>
+      </w:r>
+      <w:proofErr w:type="spellStart"/>
+      <w:r>
+        <w:rPr>
+          <w:lang w:val="de-DE"/>
+        </w:rPr>
+        <w:t>Stop</w:t>
+      </w:r>
+      <w:proofErr w:type="spellEnd"/>
+      <w:r>
+        <w:rPr>
+          <w:lang w:val="de-DE"/>
+        </w:rPr>
+        <w:t xml:space="preserve"> on Trigger“-Funktion wird durch eine auffällige Farbmarkierung gekennzeichnet. </w:t>
       </w:r>
       <w:r>
         <w:rPr>
@@ -8700,7 +8988,21 @@
           <w:lang w:val="de-DE"/>
         </w:rPr>
         <w:lastRenderedPageBreak/>
-        <w:t>Selektion von Objekten (Select/Deselect)</w:t>
+        <w:t>Selektion von Objekten (Select/</w:t>
+      </w:r>
+      <w:proofErr w:type="spellStart"/>
+      <w:r>
+        <w:rPr>
+          <w:lang w:val="de-DE"/>
+        </w:rPr>
+        <w:t>Deselect</w:t>
+      </w:r>
+      <w:proofErr w:type="spellEnd"/>
+      <w:r>
+        <w:rPr>
+          <w:lang w:val="de-DE"/>
+        </w:rPr>
+        <w:t>)</w:t>
       </w:r>
     </w:p>
     <w:p>
@@ -9220,7 +9522,77 @@
         <w:rPr>
           <w:lang w:val="de-DE"/>
         </w:rPr>
-        <w:t xml:space="preserve"> („Remove selected objects“). Diese Funktion darf nicht verwechselt werden mit „Deselect all“! Letztere entfernt die Eigenschaft „Selektiert“, belässt die Objekte aber im Modell. „Remove selected objects“ hingegen entfernt die selektierten Objekte vollständig aus dem Modell.</w:t>
+        <w:t xml:space="preserve"> („Remove </w:t>
+      </w:r>
+      <w:proofErr w:type="spellStart"/>
+      <w:r>
+        <w:rPr>
+          <w:lang w:val="de-DE"/>
+        </w:rPr>
+        <w:t>selected</w:t>
+      </w:r>
+      <w:proofErr w:type="spellEnd"/>
+      <w:r>
+        <w:rPr>
+          <w:lang w:val="de-DE"/>
+        </w:rPr>
+        <w:t xml:space="preserve"> </w:t>
+      </w:r>
+      <w:proofErr w:type="spellStart"/>
+      <w:r>
+        <w:rPr>
+          <w:lang w:val="de-DE"/>
+        </w:rPr>
+        <w:t>objects</w:t>
+      </w:r>
+      <w:proofErr w:type="spellEnd"/>
+      <w:r>
+        <w:rPr>
+          <w:lang w:val="de-DE"/>
+        </w:rPr>
+        <w:t>“). Diese Funktion darf nicht verwechselt werden mit „</w:t>
+      </w:r>
+      <w:proofErr w:type="spellStart"/>
+      <w:r>
+        <w:rPr>
+          <w:lang w:val="de-DE"/>
+        </w:rPr>
+        <w:t>Deselect</w:t>
+      </w:r>
+      <w:proofErr w:type="spellEnd"/>
+      <w:r>
+        <w:rPr>
+          <w:lang w:val="de-DE"/>
+        </w:rPr>
+        <w:t xml:space="preserve"> all“! Letztere entfernt die Eigenschaft „Selektiert“, belässt die Objekte aber im Modell. „Remove </w:t>
+      </w:r>
+      <w:proofErr w:type="spellStart"/>
+      <w:r>
+        <w:rPr>
+          <w:lang w:val="de-DE"/>
+        </w:rPr>
+        <w:t>selected</w:t>
+      </w:r>
+      <w:proofErr w:type="spellEnd"/>
+      <w:r>
+        <w:rPr>
+          <w:lang w:val="de-DE"/>
+        </w:rPr>
+        <w:t xml:space="preserve"> </w:t>
+      </w:r>
+      <w:proofErr w:type="spellStart"/>
+      <w:r>
+        <w:rPr>
+          <w:lang w:val="de-DE"/>
+        </w:rPr>
+        <w:t>objects</w:t>
+      </w:r>
+      <w:proofErr w:type="spellEnd"/>
+      <w:r>
+        <w:rPr>
+          <w:lang w:val="de-DE"/>
+        </w:rPr>
+        <w:t>“ hingegen entfernt die selektierten Objekte vollständig aus dem Modell.</w:t>
       </w:r>
     </w:p>
     <w:p>
@@ -9238,7 +9610,21 @@
         <w:rPr>
           <w:lang w:val="de-DE"/>
         </w:rPr>
-        <w:t>Kopieren („Copy selection“</w:t>
+        <w:t xml:space="preserve">Kopieren („Copy </w:t>
+      </w:r>
+      <w:proofErr w:type="spellStart"/>
+      <w:r>
+        <w:rPr>
+          <w:lang w:val="de-DE"/>
+        </w:rPr>
+        <w:t>selection</w:t>
+      </w:r>
+      <w:proofErr w:type="spellEnd"/>
+      <w:r>
+        <w:rPr>
+          <w:lang w:val="de-DE"/>
+        </w:rPr>
+        <w:t>“</w:t>
       </w:r>
       <w:r>
         <w:rPr>
@@ -9476,7 +9862,21 @@
         <w:rPr>
           <w:lang w:val="de-DE"/>
         </w:rPr>
-        <w:t xml:space="preserve">   (die schnellste Methode) Taste „CTRL“ bzw „STRG“ auf deutschen Tastaturen gedrückt halten und die Taste „A“ betätigen</w:t>
+        <w:t xml:space="preserve">   (die schnellste Methode) Taste „CTRL“ </w:t>
+      </w:r>
+      <w:proofErr w:type="spellStart"/>
+      <w:r>
+        <w:rPr>
+          <w:lang w:val="de-DE"/>
+        </w:rPr>
+        <w:t>bzw</w:t>
+      </w:r>
+      <w:proofErr w:type="spellEnd"/>
+      <w:r>
+        <w:rPr>
+          <w:lang w:val="de-DE"/>
+        </w:rPr>
+        <w:t xml:space="preserve"> „STRG“ auf deutschen Tastaturen gedrückt halten und die Taste „A“ betätigen</w:t>
       </w:r>
     </w:p>
     <w:p>
@@ -9560,6 +9960,7 @@
         </w:rPr>
         <w:t>Hauptmenu: „Edit“ - „</w:t>
       </w:r>
+      <w:proofErr w:type="spellStart"/>
       <w:r>
         <w:rPr>
           <w:lang w:val="de-DE"/>
@@ -9570,7 +9971,14 @@
         <w:rPr>
           <w:lang w:val="de-DE"/>
         </w:rPr>
-        <w:t xml:space="preserve">elect all“ </w:t>
+        <w:t>elect</w:t>
+      </w:r>
+      <w:proofErr w:type="spellEnd"/>
+      <w:r>
+        <w:rPr>
+          <w:lang w:val="de-DE"/>
+        </w:rPr>
+        <w:t xml:space="preserve"> all“ </w:t>
       </w:r>
     </w:p>
     <w:p>
@@ -9695,12 +10103,14 @@
         </w:rPr>
         <w:t>“ bzw. “</w:t>
       </w:r>
+      <w:proofErr w:type="spellStart"/>
       <w:r>
         <w:rPr>
           <w:lang w:val="de-DE"/>
         </w:rPr>
         <w:t>Deselect</w:t>
       </w:r>
+      <w:proofErr w:type="spellEnd"/>
       <w:r>
         <w:rPr>
           <w:lang w:val="de-DE"/>
@@ -9816,8 +10226,16 @@
         <w:rPr>
           <w:lang w:val="de-DE"/>
         </w:rPr>
-        <w:t>Select subtree</w:t>
-      </w:r>
+        <w:t xml:space="preserve">Select </w:t>
+      </w:r>
+      <w:proofErr w:type="spellStart"/>
+      <w:r>
+        <w:rPr>
+          <w:lang w:val="de-DE"/>
+        </w:rPr>
+        <w:t>subtree</w:t>
+      </w:r>
+      <w:proofErr w:type="spellEnd"/>
       <w:r>
         <w:rPr>
           <w:lang w:val="de-DE"/>
@@ -10350,7 +10768,21 @@
         <w:rPr>
           <w:lang w:val="de-DE"/>
         </w:rPr>
-        <w:t>Rechte Maustaste und „Mark selection“ auswählen</w:t>
+        <w:t xml:space="preserve">Rechte Maustaste und „Mark </w:t>
+      </w:r>
+      <w:proofErr w:type="spellStart"/>
+      <w:r>
+        <w:rPr>
+          <w:lang w:val="de-DE"/>
+        </w:rPr>
+        <w:t>selection</w:t>
+      </w:r>
+      <w:proofErr w:type="spellEnd"/>
+      <w:r>
+        <w:rPr>
+          <w:lang w:val="de-DE"/>
+        </w:rPr>
+        <w:t>“ auswählen</w:t>
       </w:r>
     </w:p>
     <w:p>
@@ -10370,7 +10802,21 @@
         <w:rPr>
           <w:lang w:val="de-DE"/>
         </w:rPr>
-        <w:t>Nochmal rechte Maustaste und „Deselect all“</w:t>
+        <w:t>Nochmal rechte Maustaste und „</w:t>
+      </w:r>
+      <w:proofErr w:type="spellStart"/>
+      <w:r>
+        <w:rPr>
+          <w:lang w:val="de-DE"/>
+        </w:rPr>
+        <w:t>Deselect</w:t>
+      </w:r>
+      <w:proofErr w:type="spellEnd"/>
+      <w:r>
+        <w:rPr>
+          <w:lang w:val="de-DE"/>
+        </w:rPr>
+        <w:t xml:space="preserve"> all“</w:t>
       </w:r>
       <w:r>
         <w:rPr>
@@ -10427,6 +10873,7 @@
         </w:rPr>
         <w:t>Rechte Maustaste und „</w:t>
       </w:r>
+      <w:proofErr w:type="spellStart"/>
       <w:r>
         <w:rPr>
           <w:lang w:val="de-DE"/>
@@ -10437,7 +10884,28 @@
         <w:rPr>
           <w:lang w:val="de-DE"/>
         </w:rPr>
-        <w:t>ark selection“ auswählen</w:t>
+        <w:t>ark</w:t>
+      </w:r>
+      <w:proofErr w:type="spellEnd"/>
+      <w:r>
+        <w:rPr>
+          <w:lang w:val="de-DE"/>
+        </w:rPr>
+        <w:t xml:space="preserve"> </w:t>
+      </w:r>
+      <w:proofErr w:type="spellStart"/>
+      <w:r>
+        <w:rPr>
+          <w:lang w:val="de-DE"/>
+        </w:rPr>
+        <w:t>selection</w:t>
+      </w:r>
+      <w:proofErr w:type="spellEnd"/>
+      <w:r>
+        <w:rPr>
+          <w:lang w:val="de-DE"/>
+        </w:rPr>
+        <w:t>“ auswählen</w:t>
       </w:r>
     </w:p>
     <w:p>
@@ -10455,7 +10923,21 @@
         <w:rPr>
           <w:lang w:val="de-DE"/>
         </w:rPr>
-        <w:t>Nochmal rechte Maustaste und „Deselect all“</w:t>
+        <w:t>Nochmal rechte Maustaste und „</w:t>
+      </w:r>
+      <w:proofErr w:type="spellStart"/>
+      <w:r>
+        <w:rPr>
+          <w:lang w:val="de-DE"/>
+        </w:rPr>
+        <w:t>Deselect</w:t>
+      </w:r>
+      <w:proofErr w:type="spellEnd"/>
+      <w:r>
+        <w:rPr>
+          <w:lang w:val="de-DE"/>
+        </w:rPr>
+        <w:t xml:space="preserve"> all“</w:t>
       </w:r>
       <w:r>
         <w:rPr>
@@ -11057,7 +11539,21 @@
         <w:rPr>
           <w:lang w:val="de-DE"/>
         </w:rPr>
-        <w:t xml:space="preserve">nput-Neuron ist in diesem Sinne ein Objekt, aber auch jeder Verzeigungs- oder Knickpunkt von Dendriten und jeder Dendritenabschnitt zwischen solchen Punkten, bzw. Neuronen. </w:t>
+        <w:t xml:space="preserve">nput-Neuron ist in diesem Sinne ein Objekt, aber auch jeder Verzeigungs- oder Knickpunkt von Dendriten und jeder </w:t>
+      </w:r>
+      <w:proofErr w:type="spellStart"/>
+      <w:r>
+        <w:rPr>
+          <w:lang w:val="de-DE"/>
+        </w:rPr>
+        <w:t>Dendritenabschnitt</w:t>
+      </w:r>
+      <w:proofErr w:type="spellEnd"/>
+      <w:r>
+        <w:rPr>
+          <w:lang w:val="de-DE"/>
+        </w:rPr>
+        <w:t xml:space="preserve"> zwischen solchen Punkten, bzw. Neuronen. </w:t>
       </w:r>
       <w:r>
         <w:rPr>
@@ -11129,7 +11625,21 @@
         <w:rPr>
           <w:lang w:val="de-DE"/>
         </w:rPr>
-        <w:t xml:space="preserve"> des Modells (time resolution). </w:t>
+        <w:t xml:space="preserve"> des Modells (time </w:t>
+      </w:r>
+      <w:proofErr w:type="spellStart"/>
+      <w:r>
+        <w:rPr>
+          <w:lang w:val="de-DE"/>
+        </w:rPr>
+        <w:t>resolution</w:t>
+      </w:r>
+      <w:proofErr w:type="spellEnd"/>
+      <w:r>
+        <w:rPr>
+          <w:lang w:val="de-DE"/>
+        </w:rPr>
+        <w:t xml:space="preserve">). </w:t>
       </w:r>
     </w:p>
     <w:p>
@@ -11336,7 +11846,23 @@
           <w:sz w:val="24"/>
           <w:szCs w:val="24"/>
         </w:rPr>
-        <w:t>Neue Funktion: Select all neurons with trigger sound</w:t>
+        <w:t xml:space="preserve">Neue </w:t>
+      </w:r>
+      <w:proofErr w:type="spellStart"/>
+      <w:r>
+        <w:rPr>
+          <w:sz w:val="24"/>
+          <w:szCs w:val="24"/>
+        </w:rPr>
+        <w:t>Funktion</w:t>
+      </w:r>
+      <w:proofErr w:type="spellEnd"/>
+      <w:r>
+        <w:rPr>
+          <w:sz w:val="24"/>
+          <w:szCs w:val="24"/>
+        </w:rPr>
+        <w:t>: Select all neurons with trigger sound</w:t>
       </w:r>
     </w:p>
     <w:p>
@@ -11358,7 +11884,23 @@
           <w:sz w:val="24"/>
           <w:szCs w:val="24"/>
         </w:rPr>
-        <w:t>Neue Funktion: Remove all trigger sounds / Remove selected trigger sounds</w:t>
+        <w:t xml:space="preserve">Neue </w:t>
+      </w:r>
+      <w:proofErr w:type="spellStart"/>
+      <w:r>
+        <w:rPr>
+          <w:sz w:val="24"/>
+          <w:szCs w:val="24"/>
+        </w:rPr>
+        <w:t>Funktion</w:t>
+      </w:r>
+      <w:proofErr w:type="spellEnd"/>
+      <w:r>
+        <w:rPr>
+          <w:sz w:val="24"/>
+          <w:szCs w:val="24"/>
+        </w:rPr>
+        <w:t>: Remove all trigger sounds / Remove selected trigger sounds</w:t>
       </w:r>
     </w:p>
     <w:p>
@@ -11375,13 +11917,47 @@
           <w:szCs w:val="24"/>
         </w:rPr>
       </w:pPr>
-      <w:r>
-        <w:rPr>
-          <w:sz w:val="24"/>
-          <w:szCs w:val="24"/>
-        </w:rPr>
-        <w:t>Einige kleinere Optimierungen</w:t>
-      </w:r>
+      <w:proofErr w:type="spellStart"/>
+      <w:r>
+        <w:rPr>
+          <w:sz w:val="24"/>
+          <w:szCs w:val="24"/>
+        </w:rPr>
+        <w:t>Einige</w:t>
+      </w:r>
+      <w:proofErr w:type="spellEnd"/>
+      <w:r>
+        <w:rPr>
+          <w:sz w:val="24"/>
+          <w:szCs w:val="24"/>
+        </w:rPr>
+        <w:t xml:space="preserve"> </w:t>
+      </w:r>
+      <w:proofErr w:type="spellStart"/>
+      <w:r>
+        <w:rPr>
+          <w:sz w:val="24"/>
+          <w:szCs w:val="24"/>
+        </w:rPr>
+        <w:t>kleinere</w:t>
+      </w:r>
+      <w:proofErr w:type="spellEnd"/>
+      <w:r>
+        <w:rPr>
+          <w:sz w:val="24"/>
+          <w:szCs w:val="24"/>
+        </w:rPr>
+        <w:t xml:space="preserve"> </w:t>
+      </w:r>
+      <w:proofErr w:type="spellStart"/>
+      <w:r>
+        <w:rPr>
+          <w:sz w:val="24"/>
+          <w:szCs w:val="24"/>
+        </w:rPr>
+        <w:t>Optimierungen</w:t>
+      </w:r>
+      <w:proofErr w:type="spellEnd"/>
     </w:p>
     <w:p>
       <w:pPr>
@@ -11684,7 +12260,43 @@
           <w:szCs w:val="24"/>
           <w:lang w:val="de-DE"/>
         </w:rPr>
-        <w:t>Ein visuelles Signal beim Auslösen eines Neurons (kurzes Aufblitzen) wurde implementiert. Falls mit dem Neuron ein akustisches Signal verbunden ist, dann erfolgen akustisches und visuelles Signal gleichzeitig. Siehe Github Issue #27. Die bisherige Ausgabe „TRIGGER“ wurde entfernt. Stattdessen wird immer das aktuelle Potential in Prozent angezeigt, auch wenn dieses über 100% liegt.</w:t>
+        <w:t xml:space="preserve">Ein visuelles Signal beim Auslösen eines Neurons (kurzes Aufblitzen) wurde implementiert. Falls mit dem Neuron ein akustisches Signal verbunden ist, dann erfolgen akustisches und visuelles Signal gleichzeitig. Siehe </w:t>
+      </w:r>
+      <w:proofErr w:type="spellStart"/>
+      <w:r>
+        <w:rPr>
+          <w:sz w:val="24"/>
+          <w:szCs w:val="24"/>
+          <w:lang w:val="de-DE"/>
+        </w:rPr>
+        <w:t>Github</w:t>
+      </w:r>
+      <w:proofErr w:type="spellEnd"/>
+      <w:r>
+        <w:rPr>
+          <w:sz w:val="24"/>
+          <w:szCs w:val="24"/>
+          <w:lang w:val="de-DE"/>
+        </w:rPr>
+        <w:t xml:space="preserve"> </w:t>
+      </w:r>
+      <w:proofErr w:type="spellStart"/>
+      <w:r>
+        <w:rPr>
+          <w:sz w:val="24"/>
+          <w:szCs w:val="24"/>
+          <w:lang w:val="de-DE"/>
+        </w:rPr>
+        <w:t>Issue</w:t>
+      </w:r>
+      <w:proofErr w:type="spellEnd"/>
+      <w:r>
+        <w:rPr>
+          <w:sz w:val="24"/>
+          <w:szCs w:val="24"/>
+          <w:lang w:val="de-DE"/>
+        </w:rPr>
+        <w:t xml:space="preserve"> #27. Die bisherige Ausgabe „TRIGGER“ wurde entfernt. Stattdessen wird immer das aktuelle Potential in Prozent angezeigt, auch wenn dieses über 100% liegt.</w:t>
       </w:r>
     </w:p>
     <w:p>
@@ -11710,7 +12322,25 @@
           <w:szCs w:val="24"/>
           <w:lang w:val="de-DE"/>
         </w:rPr>
-        <w:t>Neue Funktion Alle ausgewählten Objekte verschieben, siehe GitHub Issue #30. Die Move-Operation (linke Maustaste gedrückt halten und ziehen) auf den Hintergrund wirkt automatisch nur auf die Auswahl, falls eine solche definiert ist. Normale Move-Operationen für einzelne Objekte funktionieren wie üblich, falls sich der Cursor über dem Objekt befindet.</w:t>
+        <w:t xml:space="preserve">Neue Funktion Alle ausgewählten Objekte verschieben, siehe GitHub </w:t>
+      </w:r>
+      <w:proofErr w:type="spellStart"/>
+      <w:r>
+        <w:rPr>
+          <w:sz w:val="24"/>
+          <w:szCs w:val="24"/>
+          <w:lang w:val="de-DE"/>
+        </w:rPr>
+        <w:t>Issue</w:t>
+      </w:r>
+      <w:proofErr w:type="spellEnd"/>
+      <w:r>
+        <w:rPr>
+          <w:sz w:val="24"/>
+          <w:szCs w:val="24"/>
+          <w:lang w:val="de-DE"/>
+        </w:rPr>
+        <w:t xml:space="preserve"> #30. Die Move-Operation (linke Maustaste gedrückt halten und ziehen) auf den Hintergrund wirkt automatisch nur auf die Auswahl, falls eine solche definiert ist. Normale Move-Operationen für einzelne Objekte funktionieren wie üblich, falls sich der Cursor über dem Objekt befindet.</w:t>
       </w:r>
     </w:p>
     <w:p>
@@ -12275,7 +12905,25 @@
           <w:szCs w:val="24"/>
           <w:lang w:val="de-DE"/>
         </w:rPr>
-        <w:t xml:space="preserve"> und GitHub #23. Die empfohlene Arbeitsweise für die Markierung von „rückläufigen Neuronen“ ist in Github #23 beschrieben.</w:t>
+        <w:t xml:space="preserve"> und GitHub #23. Die empfohlene Arbeitsweise für die Markierung von „rückläufigen Neuronen“ ist in </w:t>
+      </w:r>
+      <w:proofErr w:type="spellStart"/>
+      <w:r>
+        <w:rPr>
+          <w:sz w:val="24"/>
+          <w:szCs w:val="24"/>
+          <w:lang w:val="de-DE"/>
+        </w:rPr>
+        <w:t>Github</w:t>
+      </w:r>
+      <w:proofErr w:type="spellEnd"/>
+      <w:r>
+        <w:rPr>
+          <w:sz w:val="24"/>
+          <w:szCs w:val="24"/>
+          <w:lang w:val="de-DE"/>
+        </w:rPr>
+        <w:t xml:space="preserve"> #23 beschrieben.</w:t>
       </w:r>
     </w:p>
     <w:p>
@@ -12409,7 +13057,25 @@
           <w:szCs w:val="24"/>
           <w:lang w:val="de-DE"/>
         </w:rPr>
-        <w:t xml:space="preserve">GitHub Issue #17 „Center model“ wurde implementiert, siehe Kapitel </w:t>
+        <w:t xml:space="preserve">GitHub </w:t>
+      </w:r>
+      <w:proofErr w:type="spellStart"/>
+      <w:r>
+        <w:rPr>
+          <w:sz w:val="24"/>
+          <w:szCs w:val="24"/>
+          <w:lang w:val="de-DE"/>
+        </w:rPr>
+        <w:t>Issue</w:t>
+      </w:r>
+      <w:proofErr w:type="spellEnd"/>
+      <w:r>
+        <w:rPr>
+          <w:sz w:val="24"/>
+          <w:szCs w:val="24"/>
+          <w:lang w:val="de-DE"/>
+        </w:rPr>
+        <w:t xml:space="preserve"> #17 „Center model“ wurde implementiert, siehe Kapitel </w:t>
       </w:r>
       <w:r>
         <w:rPr>
@@ -12472,7 +13138,25 @@
           <w:szCs w:val="24"/>
           <w:lang w:val="de-DE"/>
         </w:rPr>
-        <w:t>. Ich habe den Verdacht, dass beim automatischen Öffnen des zuletzt gespeicherten Modells (siehe Issue #2), dieses nicht sichtbar ist, weil es aus irgendeinem Grund außerhalb des Fensters landet. Falls diese Vermutung zutrifft, kann das Modell mit dieser Funktion wieder sichtbar gemacht werden. Auch unabhängig von dieser Fehleranalyse kann die Funktion nützlich sein, wenn man versehentlich das Modell ins „Nirwana“ verschoben hat und Mühe hat, sie wieder zu finden.</w:t>
+        <w:t xml:space="preserve">. Ich habe den Verdacht, dass beim automatischen Öffnen des zuletzt gespeicherten Modells (siehe </w:t>
+      </w:r>
+      <w:proofErr w:type="spellStart"/>
+      <w:r>
+        <w:rPr>
+          <w:sz w:val="24"/>
+          <w:szCs w:val="24"/>
+          <w:lang w:val="de-DE"/>
+        </w:rPr>
+        <w:t>Issue</w:t>
+      </w:r>
+      <w:proofErr w:type="spellEnd"/>
+      <w:r>
+        <w:rPr>
+          <w:sz w:val="24"/>
+          <w:szCs w:val="24"/>
+          <w:lang w:val="de-DE"/>
+        </w:rPr>
+        <w:t xml:space="preserve"> #2), dieses nicht sichtbar ist, weil es aus irgendeinem Grund außerhalb des Fensters landet. Falls diese Vermutung zutrifft, kann das Modell mit dieser Funktion wieder sichtbar gemacht werden. Auch unabhängig von dieser Fehleranalyse kann die Funktion nützlich sein, wenn man versehentlich das Modell ins „Nirwana“ verschoben hat und Mühe hat, sie wieder zu finden.</w:t>
       </w:r>
     </w:p>
     <w:p>
@@ -12504,7 +13188,25 @@
           <w:szCs w:val="24"/>
           <w:lang w:val="de-DE"/>
         </w:rPr>
-        <w:t>Um dem Problem mit Issue #2 „Zuletzt gespeichertes Modell automatisch öffnen“ auf den Grund zu gehen wurden weitere Fehlerabfragen eingebaut. Es kann beim Starten des Programms ein Meldungsfenster erscheinen. Gegebenenfalls bitte mir melden.</w:t>
+        <w:t xml:space="preserve">Um dem Problem mit </w:t>
+      </w:r>
+      <w:proofErr w:type="spellStart"/>
+      <w:r>
+        <w:rPr>
+          <w:sz w:val="24"/>
+          <w:szCs w:val="24"/>
+          <w:lang w:val="de-DE"/>
+        </w:rPr>
+        <w:t>Issue</w:t>
+      </w:r>
+      <w:proofErr w:type="spellEnd"/>
+      <w:r>
+        <w:rPr>
+          <w:sz w:val="24"/>
+          <w:szCs w:val="24"/>
+          <w:lang w:val="de-DE"/>
+        </w:rPr>
+        <w:t xml:space="preserve"> #2 „Zuletzt gespeichertes Modell automatisch öffnen“ auf den Grund zu gehen wurden weitere Fehlerabfragen eingebaut. Es kann beim Starten des Programms ein Meldungsfenster erscheinen. Gegebenenfalls bitte mir melden.</w:t>
       </w:r>
     </w:p>
     <w:p>
@@ -12536,7 +13238,25 @@
           <w:szCs w:val="24"/>
           <w:lang w:val="de-DE"/>
         </w:rPr>
-        <w:t>Bei jeder Änderung der Pulsfrequenz eines Inputneurons wird das gesamte Modell zurückgesetzt, d.h. die Spannungspegel aller Neuronen und Dendriten werden auf 0 gesetzt. Damit starten das Modell immer mit reproduzierbaren Ausgangsbedingungen. Siehe Issue #14 „Andocken von Bereichen (kohärent oder different) - Eigenfrequenz“</w:t>
+        <w:t xml:space="preserve">Bei jeder Änderung der Pulsfrequenz eines Inputneurons wird das gesamte Modell zurückgesetzt, d.h. die Spannungspegel aller Neuronen und Dendriten werden auf 0 gesetzt. Damit starten das Modell immer mit reproduzierbaren Ausgangsbedingungen. Siehe </w:t>
+      </w:r>
+      <w:proofErr w:type="spellStart"/>
+      <w:r>
+        <w:rPr>
+          <w:sz w:val="24"/>
+          <w:szCs w:val="24"/>
+          <w:lang w:val="de-DE"/>
+        </w:rPr>
+        <w:t>Issue</w:t>
+      </w:r>
+      <w:proofErr w:type="spellEnd"/>
+      <w:r>
+        <w:rPr>
+          <w:sz w:val="24"/>
+          <w:szCs w:val="24"/>
+          <w:lang w:val="de-DE"/>
+        </w:rPr>
+        <w:t xml:space="preserve"> #14 „Andocken von Bereichen (kohärent oder different) - Eigenfrequenz“</w:t>
       </w:r>
       <w:r>
         <w:rPr>
@@ -12588,7 +13308,25 @@
           <w:lang w:val="de-DE"/>
         </w:rPr>
         <w:lastRenderedPageBreak/>
-        <w:t xml:space="preserve">GitHub Issue #5: Ab dieser Version wird keine readme.txt-Datei mehr mit ausgeliefert, sondern alle Neuerungen werden in der Dokumentation (diese Word-Datei) beschrieben. </w:t>
+        <w:t xml:space="preserve">GitHub </w:t>
+      </w:r>
+      <w:proofErr w:type="spellStart"/>
+      <w:r>
+        <w:rPr>
+          <w:sz w:val="24"/>
+          <w:szCs w:val="24"/>
+          <w:lang w:val="de-DE"/>
+        </w:rPr>
+        <w:t>Issue</w:t>
+      </w:r>
+      <w:proofErr w:type="spellEnd"/>
+      <w:r>
+        <w:rPr>
+          <w:sz w:val="24"/>
+          <w:szCs w:val="24"/>
+          <w:lang w:val="de-DE"/>
+        </w:rPr>
+        <w:t xml:space="preserve"> #5: Ab dieser Version wird keine readme.txt-Datei mehr mit ausgeliefert, sondern alle Neuerungen werden in der Dokumentation (diese Word-Datei) beschrieben. </w:t>
       </w:r>
       <w:r>
         <w:rPr>
@@ -12618,7 +13356,25 @@
           <w:szCs w:val="24"/>
           <w:lang w:val="de-DE"/>
         </w:rPr>
-        <w:t xml:space="preserve">GitHub Issue #15: Die Pulsrate von Input-Neuronen kann jetzt sehr einfach und in kleinen Schritten verändert werden, indem man den Maus-Cursor über das Input-Neuron bringt und die +/- Tasten der Tastatur betätigt. Siehe Kapitel </w:t>
+        <w:t xml:space="preserve">GitHub </w:t>
+      </w:r>
+      <w:proofErr w:type="spellStart"/>
+      <w:r>
+        <w:rPr>
+          <w:sz w:val="24"/>
+          <w:szCs w:val="24"/>
+          <w:lang w:val="de-DE"/>
+        </w:rPr>
+        <w:t>Issue</w:t>
+      </w:r>
+      <w:proofErr w:type="spellEnd"/>
+      <w:r>
+        <w:rPr>
+          <w:sz w:val="24"/>
+          <w:szCs w:val="24"/>
+          <w:lang w:val="de-DE"/>
+        </w:rPr>
+        <w:t xml:space="preserve"> #15: Die Pulsrate von Input-Neuronen kann jetzt sehr einfach und in kleinen Schritten verändert werden, indem man den Maus-Cursor über das Input-Neuron bringt und die +/- Tasten der Tastatur betätigt. Siehe Kapitel </w:t>
       </w:r>
       <w:r>
         <w:rPr>
@@ -12703,7 +13459,25 @@
           <w:szCs w:val="24"/>
           <w:lang w:val="de-DE"/>
         </w:rPr>
-        <w:t xml:space="preserve">GitHub Issue #1: Eine neue Funktion wurde implementiert, die das Modell nach (unbeabsichtigten Schleifen) durchsucht. Siehe Kapitel </w:t>
+        <w:t xml:space="preserve">GitHub </w:t>
+      </w:r>
+      <w:proofErr w:type="spellStart"/>
+      <w:r>
+        <w:rPr>
+          <w:sz w:val="24"/>
+          <w:szCs w:val="24"/>
+          <w:lang w:val="de-DE"/>
+        </w:rPr>
+        <w:t>Issue</w:t>
+      </w:r>
+      <w:proofErr w:type="spellEnd"/>
+      <w:r>
+        <w:rPr>
+          <w:sz w:val="24"/>
+          <w:szCs w:val="24"/>
+          <w:lang w:val="de-DE"/>
+        </w:rPr>
+        <w:t xml:space="preserve"> #1: Eine neue Funktion wurde implementiert, die das Modell nach (unbeabsichtigten Schleifen) durchsucht. Siehe Kapitel </w:t>
       </w:r>
       <w:r>
         <w:rPr>
@@ -16819,7 +17593,7 @@
 </file>
 
 <file path=customXml/itemProps1.xml><?xml version="1.0" encoding="utf-8"?>
-<ds:datastoreItem xmlns:ds="http://schemas.openxmlformats.org/officeDocument/2006/customXml" ds:itemID="{A6C8857C-4EF8-4303-8E41-8ADC85A863E1}">
+<ds:datastoreItem xmlns:ds="http://schemas.openxmlformats.org/officeDocument/2006/customXml" ds:itemID="{3F43503C-E9C4-4528-A96E-5FC9AA313864}">
   <ds:schemaRefs>
     <ds:schemaRef ds:uri="http://schemas.openxmlformats.org/officeDocument/2006/bibliography"/>
   </ds:schemaRefs>

</xml_diff>

<commit_message>
Connect InputNeuron to Neuron
</commit_message>
<xml_diff>
--- a/NNet/NNetSimu-Userdocu.docx
+++ b/NNet/NNetSimu-Userdocu.docx
@@ -132,15 +132,7 @@
           <w:szCs w:val="36"/>
           <w:lang w:val="de-DE"/>
         </w:rPr>
-        <w:t>1</w:t>
-      </w:r>
-      <w:r>
-        <w:rPr>
-          <w:sz w:val="36"/>
-          <w:szCs w:val="36"/>
-          <w:lang w:val="de-DE"/>
-        </w:rPr>
-        <w:t>5</w:t>
+        <w:t>20</w:t>
       </w:r>
       <w:r>
         <w:rPr>
@@ -719,15 +711,119 @@
     </w:p>
     <w:p>
       <w:pPr>
-        <w:rPr>
-          <w:sz w:val="24"/>
-          <w:szCs w:val="24"/>
-        </w:rPr>
-      </w:pPr>
-      <w:r>
-        <w:rPr>
-          <w:sz w:val="24"/>
-          <w:szCs w:val="24"/>
+        <w:pStyle w:val="Listenabsatz"/>
+        <w:numPr>
+          <w:ilvl w:val="0"/>
+          <w:numId w:val="44"/>
+        </w:numPr>
+        <w:contextualSpacing w:val="0"/>
+        <w:rPr>
+          <w:sz w:val="24"/>
+          <w:szCs w:val="24"/>
+          <w:lang w:val="de-DE"/>
+        </w:rPr>
+      </w:pPr>
+      <w:r>
+        <w:rPr>
+          <w:sz w:val="24"/>
+          <w:szCs w:val="24"/>
+          <w:lang w:val="de-DE"/>
+        </w:rPr>
+        <w:t>Feature #</w:t>
+      </w:r>
+      <w:r>
+        <w:rPr>
+          <w:sz w:val="24"/>
+          <w:szCs w:val="24"/>
+          <w:lang w:val="de-DE"/>
+        </w:rPr>
+        <w:t>35</w:t>
+      </w:r>
+      <w:r>
+        <w:rPr>
+          <w:sz w:val="24"/>
+          <w:szCs w:val="24"/>
+          <w:lang w:val="de-DE"/>
+        </w:rPr>
+        <w:t xml:space="preserve"> </w:t>
+      </w:r>
+      <w:r>
+        <w:rPr>
+          <w:sz w:val="24"/>
+          <w:szCs w:val="24"/>
+          <w:lang w:val="de-DE"/>
+        </w:rPr>
+        <w:t xml:space="preserve">wurde implementiert: </w:t>
+      </w:r>
+      <w:r>
+        <w:rPr>
+          <w:sz w:val="24"/>
+          <w:szCs w:val="24"/>
+          <w:lang w:val="de-DE"/>
+        </w:rPr>
+        <w:t xml:space="preserve">Neuronen oder Input-Neuronen können jetzt mit einem existierenden Neuron verschmolzen werden, falls die Konsistenzbedingungen dabei nicht verletzt werden, siehe Kapitel </w:t>
+      </w:r>
+      <w:r>
+        <w:rPr>
+          <w:sz w:val="24"/>
+          <w:szCs w:val="24"/>
+          <w:lang w:val="de-DE"/>
+        </w:rPr>
+        <w:fldChar w:fldCharType="begin"/>
+      </w:r>
+      <w:r>
+        <w:rPr>
+          <w:sz w:val="24"/>
+          <w:szCs w:val="24"/>
+          <w:lang w:val="de-DE"/>
+        </w:rPr>
+        <w:instrText xml:space="preserve"> REF _Ref40906544 \r \h </w:instrText>
+      </w:r>
+      <w:r>
+        <w:rPr>
+          <w:sz w:val="24"/>
+          <w:szCs w:val="24"/>
+          <w:lang w:val="de-DE"/>
+        </w:rPr>
+      </w:r>
+      <w:r>
+        <w:rPr>
+          <w:sz w:val="24"/>
+          <w:szCs w:val="24"/>
+          <w:lang w:val="de-DE"/>
+        </w:rPr>
+        <w:fldChar w:fldCharType="separate"/>
+      </w:r>
+      <w:r>
+        <w:rPr>
+          <w:sz w:val="24"/>
+          <w:szCs w:val="24"/>
+          <w:lang w:val="de-DE"/>
+        </w:rPr>
+        <w:t>4.5</w:t>
+      </w:r>
+      <w:r>
+        <w:rPr>
+          <w:sz w:val="24"/>
+          <w:szCs w:val="24"/>
+          <w:lang w:val="de-DE"/>
+        </w:rPr>
+        <w:fldChar w:fldCharType="end"/>
+      </w:r>
+    </w:p>
+    <w:p>
+      <w:pPr>
+        <w:rPr>
+          <w:sz w:val="24"/>
+          <w:szCs w:val="24"/>
+          <w:lang w:val="de-DE"/>
+        </w:rPr>
+      </w:pPr>
+      <w:r>
+        <w:rPr>
+          <w:sz w:val="24"/>
+          <w:szCs w:val="24"/>
+          <w:lang w:val="de-DE"/>
         </w:rPr>
         <w:br/>
       </w:r>
@@ -735,6 +831,7 @@
         <w:rPr>
           <w:sz w:val="24"/>
           <w:szCs w:val="24"/>
+          <w:lang w:val="de-DE"/>
         </w:rPr>
         <w:br/>
       </w:r>
@@ -742,6 +839,7 @@
         <w:rPr>
           <w:sz w:val="24"/>
           <w:szCs w:val="24"/>
+          <w:lang w:val="de-DE"/>
         </w:rPr>
         <w:br/>
       </w:r>
@@ -1799,7 +1897,21 @@
         <w:rPr>
           <w:lang w:val="de-DE"/>
         </w:rPr>
-        <w:t>Der aktuelle Zustand eines Input-Neurons wird durch die Farbe des Inneren visualisiert, die sich mit ansteigendem elektrischen Potential von Schwarz zu einem heller</w:t>
+        <w:t xml:space="preserve">Der aktuelle Zustand eines Input-Neurons wird durch die Farbe des Inneren visualisiert, die sich </w:t>
+      </w:r>
+      <w:proofErr w:type="gramStart"/>
+      <w:r>
+        <w:rPr>
+          <w:lang w:val="de-DE"/>
+        </w:rPr>
+        <w:t>mit ansteigendem elektrischen Potential</w:t>
+      </w:r>
+      <w:proofErr w:type="gramEnd"/>
+      <w:r>
+        <w:rPr>
+          <w:lang w:val="de-DE"/>
+        </w:rPr>
+        <w:t xml:space="preserve"> von Schwarz zu einem heller</w:t>
       </w:r>
       <w:r>
         <w:rPr>
@@ -5018,13 +5130,7 @@
         <w:rPr>
           <w:lang w:val="de-DE"/>
         </w:rPr>
-        <w:t>Arrows: Die Anzeige der Richtungspfeile an Verbindungen</w:t>
-      </w:r>
-      <w:r>
-        <w:rPr>
-          <w:lang w:val="de-DE"/>
-        </w:rPr>
-        <w:t xml:space="preserve"> ein- und ausschalten</w:t>
+        <w:t>Arrows: Die Anzeige der Richtungspfeile an Verbindungen ein- und ausschalten</w:t>
       </w:r>
     </w:p>
     <w:p>
@@ -5193,7 +5299,15 @@
       <w:bookmarkStart w:id="19" w:name="_Ref35468598"/>
       <w:bookmarkStart w:id="20" w:name="_Ref37610589"/>
       <w:r>
-        <w:t xml:space="preserve">„Action“ - </w:t>
+        <w:t>„</w:t>
+      </w:r>
+      <w:proofErr w:type="gramStart"/>
+      <w:r>
+        <w:t>Action“ -</w:t>
+      </w:r>
+      <w:proofErr w:type="gramEnd"/>
+      <w:r>
+        <w:t xml:space="preserve"> </w:t>
       </w:r>
       <w:r>
         <w:t>„Analyze“</w:t>
@@ -5721,7 +5835,15 @@
       <w:bookmarkStart w:id="23" w:name="_Toc35466079"/>
       <w:bookmarkStart w:id="24" w:name="_Ref35634997"/>
       <w:r>
-        <w:t xml:space="preserve">„Action“ - </w:t>
+        <w:t>„</w:t>
+      </w:r>
+      <w:proofErr w:type="gramStart"/>
+      <w:r>
+        <w:t>Action“ -</w:t>
+      </w:r>
+      <w:proofErr w:type="gramEnd"/>
+      <w:r>
+        <w:t xml:space="preserve"> </w:t>
       </w:r>
       <w:r>
         <w:t>„Analyze“</w:t>
@@ -5908,7 +6030,15 @@
       </w:pPr>
       <w:bookmarkStart w:id="25" w:name="_Ref37455193"/>
       <w:r>
-        <w:t xml:space="preserve">„Action“ - </w:t>
+        <w:t>„</w:t>
+      </w:r>
+      <w:proofErr w:type="gramStart"/>
+      <w:r>
+        <w:t>Action“ -</w:t>
+      </w:r>
+      <w:proofErr w:type="gramEnd"/>
+      <w:r>
+        <w:t xml:space="preserve"> </w:t>
       </w:r>
       <w:r>
         <w:rPr>
@@ -6021,7 +6151,31 @@
           <w:shd w:val="clear" w:color="auto" w:fill="FFFFFF"/>
           <w:lang w:val="de-DE"/>
         </w:rPr>
-        <w:t>die Zoomstufe so an dass das Modell komplett und ausreichend groß sichtbar ist.</w:t>
+        <w:t xml:space="preserve">die Zoomstufe so </w:t>
+      </w:r>
+      <w:proofErr w:type="gramStart"/>
+      <w:r>
+        <w:rPr>
+          <w:rFonts w:ascii="Segoe UI" w:hAnsi="Segoe UI" w:cs="Segoe UI"/>
+          <w:color w:val="24292E"/>
+          <w:sz w:val="21"/>
+          <w:szCs w:val="21"/>
+          <w:shd w:val="clear" w:color="auto" w:fill="FFFFFF"/>
+          <w:lang w:val="de-DE"/>
+        </w:rPr>
+        <w:t>an</w:t>
+      </w:r>
+      <w:proofErr w:type="gramEnd"/>
+      <w:r>
+        <w:rPr>
+          <w:rFonts w:ascii="Segoe UI" w:hAnsi="Segoe UI" w:cs="Segoe UI"/>
+          <w:color w:val="24292E"/>
+          <w:sz w:val="21"/>
+          <w:szCs w:val="21"/>
+          <w:shd w:val="clear" w:color="auto" w:fill="FFFFFF"/>
+          <w:lang w:val="de-DE"/>
+        </w:rPr>
+        <w:t xml:space="preserve"> dass das Modell komplett und ausreichend groß sichtbar ist.</w:t>
       </w:r>
     </w:p>
     <w:p>
@@ -6522,6 +6676,7 @@
         </w:rPr>
       </w:pPr>
       <w:bookmarkStart w:id="30" w:name="_Toc35466082"/>
+      <w:bookmarkStart w:id="31" w:name="_Ref40906544"/>
       <w:r>
         <w:rPr>
           <w:lang w:val="de-DE"/>
@@ -6530,6 +6685,7 @@
       </w:r>
       <w:bookmarkEnd w:id="28"/>
       <w:bookmarkEnd w:id="30"/>
+      <w:bookmarkEnd w:id="31"/>
     </w:p>
     <w:p>
       <w:pPr>
@@ -6740,21 +6896,7 @@
         <w:rPr>
           <w:lang w:val="de-DE"/>
         </w:rPr>
-        <w:t>Ein (Input-)Neuron oder eine Verbindung löschen.</w:t>
-      </w:r>
-    </w:p>
-    <w:p>
-      <w:pPr>
-        <w:ind w:left="360"/>
-        <w:rPr>
-          <w:lang w:val="de-DE"/>
-        </w:rPr>
-      </w:pPr>
-      <w:r>
-        <w:rPr>
-          <w:lang w:val="de-DE"/>
-        </w:rPr>
-        <w:t>Das Programm sorgt dafür, dass sich das Modell immer in einem konsistenten Zustand befindet. Das bedeutet, dass</w:t>
+        <w:t>Ein (Input-)Neuron oder eine Verbindung löschen</w:t>
       </w:r>
     </w:p>
     <w:p>
@@ -6772,14 +6914,33 @@
         <w:rPr>
           <w:lang w:val="de-DE"/>
         </w:rPr>
-        <w:t>Input-Neuronen keine eingehenden und Output-Neuronen keine ausgehenden Verbindun</w:t>
-      </w:r>
-      <w:r>
-        <w:rPr>
-          <w:lang w:val="de-DE"/>
-        </w:rPr>
-        <w:softHyphen/>
-        <w:t>gen haben (letztere werden automatisch zu normalen Neuronen, wenn sie einen Ausgang bekommen).</w:t>
+        <w:t xml:space="preserve">Ein </w:t>
+      </w:r>
+      <w:r>
+        <w:rPr>
+          <w:lang w:val="de-DE"/>
+        </w:rPr>
+        <w:t>(Input-)Neuron</w:t>
+      </w:r>
+      <w:r>
+        <w:rPr>
+          <w:lang w:val="de-DE"/>
+        </w:rPr>
+        <w:t xml:space="preserve"> mit einem Neuron verschmelzen</w:t>
+      </w:r>
+    </w:p>
+    <w:p>
+      <w:pPr>
+        <w:ind w:left="360"/>
+        <w:rPr>
+          <w:lang w:val="de-DE"/>
+        </w:rPr>
+      </w:pPr>
+      <w:r>
+        <w:rPr>
+          <w:lang w:val="de-DE"/>
+        </w:rPr>
+        <w:t>Das Programm sorgt dafür, dass sich das Modell immer in einem konsistenten Zustand befindet. Das bedeutet, dass</w:t>
       </w:r>
     </w:p>
     <w:p>
@@ -6797,163 +6958,14 @@
         <w:rPr>
           <w:lang w:val="de-DE"/>
         </w:rPr>
-        <w:t>kein Neuron mehr als einen unmittelbaren Ausgang hat. Der einzige Ausgang, das Axon, kann sich zwar verzweigen, aus dem Neuron selbst tritt aber unmittelbar nur das Axon selbst aus.</w:t>
-      </w:r>
-    </w:p>
-    <w:p>
-      <w:pPr>
-        <w:rPr>
-          <w:lang w:val="de-DE"/>
-        </w:rPr>
-      </w:pPr>
-      <w:r>
-        <w:rPr>
-          <w:lang w:val="de-DE"/>
-        </w:rPr>
-        <w:t>Durch diese Bedingungen sind nicht für alle Objekte immer alle denkbaren Operationen verfüg</w:t>
+        <w:t>Input-Neuronen keine eingehenden und Output-Neuronen keine ausgehenden Verbindun</w:t>
       </w:r>
       <w:r>
         <w:rPr>
           <w:lang w:val="de-DE"/>
         </w:rPr>
         <w:softHyphen/>
-        <w:t xml:space="preserve">bar. Zum Beispiel wird bei einem Neuron, das bereits einen Ausgang </w:t>
-      </w:r>
-      <w:r>
-        <w:rPr>
-          <w:lang w:val="de-DE"/>
-        </w:rPr>
-        <w:t>hat,</w:t>
-      </w:r>
-      <w:r>
-        <w:rPr>
-          <w:lang w:val="de-DE"/>
-        </w:rPr>
-        <w:t xml:space="preserve"> die Option „Add outgoing dendrite“ gar nicht angeboten.</w:t>
-      </w:r>
-    </w:p>
-    <w:p>
-      <w:pPr>
-        <w:rPr>
-          <w:lang w:val="de-DE"/>
-        </w:rPr>
-      </w:pPr>
-      <w:r>
-        <w:rPr>
-          <w:lang w:val="de-DE"/>
-        </w:rPr>
-        <w:t>Die Elemente des statischen Modells können prinzipiell beliebig auf einer zweidimensionalen Ebene angeordnet werden. Es ist in der Regel sinnvoll, die Input-Neuronen an einer oder mehre</w:t>
-      </w:r>
-      <w:r>
-        <w:rPr>
-          <w:lang w:val="de-DE"/>
-        </w:rPr>
-        <w:softHyphen/>
-      </w:r>
-      <w:r>
-        <w:rPr>
-          <w:lang w:val="de-DE"/>
-        </w:rPr>
-        <w:t>ren Stellen in der Peripherie des Modells zu konzentrieren, das Programm selbst erlegt dem An</w:t>
-      </w:r>
-      <w:r>
-        <w:rPr>
-          <w:lang w:val="de-DE"/>
-        </w:rPr>
-        <w:softHyphen/>
-      </w:r>
-      <w:r>
-        <w:rPr>
-          <w:lang w:val="de-DE"/>
-        </w:rPr>
-        <w:t>wender hierbei jedoch keine Einschränkungen auf. Gleiches gilt für die Output-Neuronen.</w:t>
-      </w:r>
-    </w:p>
-    <w:p>
-      <w:pPr>
-        <w:pStyle w:val="berschrift3"/>
-        <w:rPr>
-          <w:lang w:val="de-DE"/>
-        </w:rPr>
-      </w:pPr>
-      <w:bookmarkStart w:id="31" w:name="_Ref28089765"/>
-      <w:bookmarkStart w:id="32" w:name="_Toc35466083"/>
-      <w:r>
-        <w:rPr>
-          <w:lang w:val="de-DE"/>
-        </w:rPr>
-        <w:lastRenderedPageBreak/>
-        <w:t>Objekte verschieben mit der l</w:t>
-      </w:r>
-      <w:r>
-        <w:rPr>
-          <w:lang w:val="de-DE"/>
-        </w:rPr>
-        <w:t>inke</w:t>
-      </w:r>
-      <w:r>
-        <w:rPr>
-          <w:lang w:val="de-DE"/>
-        </w:rPr>
-        <w:t>n</w:t>
-      </w:r>
-      <w:r>
-        <w:rPr>
-          <w:lang w:val="de-DE"/>
-        </w:rPr>
-        <w:t xml:space="preserve"> Maustaste</w:t>
-      </w:r>
-      <w:bookmarkEnd w:id="31"/>
-      <w:bookmarkEnd w:id="32"/>
-    </w:p>
-    <w:p>
-      <w:pPr>
-        <w:rPr>
-          <w:lang w:val="de-DE"/>
-        </w:rPr>
-      </w:pPr>
-      <w:r>
-        <w:rPr>
-          <w:lang w:val="de-DE"/>
-        </w:rPr>
-        <w:t xml:space="preserve">Mit der linken Maustaste kann das gesamte </w:t>
-      </w:r>
-      <w:r>
-        <w:rPr>
-          <w:lang w:val="de-DE"/>
-        </w:rPr>
-        <w:t>Modell</w:t>
-      </w:r>
-      <w:r>
-        <w:rPr>
-          <w:lang w:val="de-DE"/>
-        </w:rPr>
-        <w:t xml:space="preserve"> </w:t>
-      </w:r>
-      <w:r>
-        <w:rPr>
-          <w:lang w:val="de-DE"/>
-        </w:rPr>
-        <w:t xml:space="preserve">oder einzelne Neuronen </w:t>
-      </w:r>
-      <w:r>
-        <w:rPr>
-          <w:lang w:val="de-DE"/>
-        </w:rPr>
-        <w:t>verschoben werden:</w:t>
-      </w:r>
-    </w:p>
-    <w:p>
-      <w:pPr>
-        <w:rPr>
-          <w:lang w:val="de-DE"/>
-        </w:rPr>
-      </w:pPr>
-      <w:r>
-        <w:rPr>
-          <w:lang w:val="de-DE"/>
-        </w:rPr>
-        <w:t>Verschieben des Modells als Ganzes:</w:t>
+        <w:t>gen haben (letztere werden automatisch zu normalen Neuronen, wenn sie einen Ausgang bekommen).</w:t>
       </w:r>
     </w:p>
     <w:p>
@@ -6971,55 +6983,163 @@
         <w:rPr>
           <w:lang w:val="de-DE"/>
         </w:rPr>
-        <w:t xml:space="preserve">den </w:t>
-      </w:r>
-      <w:r>
-        <w:rPr>
-          <w:lang w:val="de-DE"/>
-        </w:rPr>
-        <w:t>Maus-Cursor</w:t>
-      </w:r>
-      <w:r>
-        <w:rPr>
-          <w:lang w:val="de-DE"/>
-        </w:rPr>
-        <w:t xml:space="preserve"> auf eine Stelle bewegen, an der sich keine Objekt</w:t>
-      </w:r>
-      <w:r>
-        <w:rPr>
-          <w:lang w:val="de-DE"/>
-        </w:rPr>
-        <w:t>e</w:t>
-      </w:r>
-      <w:r>
-        <w:rPr>
-          <w:lang w:val="de-DE"/>
-        </w:rPr>
-        <w:t xml:space="preserve"> (Neuron</w:t>
-      </w:r>
-      <w:r>
-        <w:rPr>
-          <w:lang w:val="de-DE"/>
-        </w:rPr>
-        <w:t xml:space="preserve"> etc.</w:t>
-      </w:r>
-      <w:r>
-        <w:rPr>
-          <w:lang w:val="de-DE"/>
-        </w:rPr>
-        <w:t>) befin</w:t>
+        <w:t>kein Neuron mehr als einen unmittelbaren Ausgang hat. Der einzige Ausgang, das Axon, kann sich zwar verzweigen, aus dem Neuron selbst tritt aber unmittelbar nur das Axon selbst aus.</w:t>
+      </w:r>
+    </w:p>
+    <w:p>
+      <w:pPr>
+        <w:rPr>
+          <w:lang w:val="de-DE"/>
+        </w:rPr>
+      </w:pPr>
+      <w:r>
+        <w:rPr>
+          <w:lang w:val="de-DE"/>
+        </w:rPr>
+        <w:t>Durch diese Bedingungen sind nicht für alle Objekte immer alle denkbaren Operationen verfüg</w:t>
       </w:r>
       <w:r>
         <w:rPr>
           <w:lang w:val="de-DE"/>
         </w:rPr>
         <w:softHyphen/>
-      </w:r>
-      <w:r>
-        <w:rPr>
-          <w:lang w:val="de-DE"/>
-        </w:rPr>
-        <w:t>det</w:t>
+        <w:t xml:space="preserve">bar. Zum Beispiel wird bei einem Neuron, das bereits einen Ausgang </w:t>
+      </w:r>
+      <w:r>
+        <w:rPr>
+          <w:lang w:val="de-DE"/>
+        </w:rPr>
+        <w:t>hat,</w:t>
+      </w:r>
+      <w:r>
+        <w:rPr>
+          <w:lang w:val="de-DE"/>
+        </w:rPr>
+        <w:t xml:space="preserve"> die Option „Add outgoing dendrite“ gar nicht angeboten.</w:t>
+      </w:r>
+    </w:p>
+    <w:p>
+      <w:pPr>
+        <w:rPr>
+          <w:lang w:val="de-DE"/>
+        </w:rPr>
+      </w:pPr>
+      <w:r>
+        <w:rPr>
+          <w:lang w:val="de-DE"/>
+        </w:rPr>
+        <w:t>Die Elemente des statischen Modells können prinzipiell beliebig auf einer zweidimensionalen Ebene angeordnet werden. Es ist in der Regel sinnvoll, die Input-Neuronen an einer oder mehre</w:t>
+      </w:r>
+      <w:r>
+        <w:rPr>
+          <w:lang w:val="de-DE"/>
+        </w:rPr>
+        <w:softHyphen/>
+      </w:r>
+      <w:r>
+        <w:rPr>
+          <w:lang w:val="de-DE"/>
+        </w:rPr>
+        <w:t>ren Stellen in der Peripherie des Modells zu konzentrieren, das Programm selbst erlegt dem An</w:t>
+      </w:r>
+      <w:r>
+        <w:rPr>
+          <w:lang w:val="de-DE"/>
+        </w:rPr>
+        <w:softHyphen/>
+      </w:r>
+      <w:r>
+        <w:rPr>
+          <w:lang w:val="de-DE"/>
+        </w:rPr>
+        <w:t>wender hierbei jedoch keine Einschränkungen auf. Gleiches gilt für die Output-Neuronen.</w:t>
+      </w:r>
+    </w:p>
+    <w:p>
+      <w:pPr>
+        <w:pStyle w:val="berschrift3"/>
+        <w:rPr>
+          <w:lang w:val="de-DE"/>
+        </w:rPr>
+      </w:pPr>
+      <w:bookmarkStart w:id="32" w:name="_Ref28089765"/>
+      <w:bookmarkStart w:id="33" w:name="_Toc35466083"/>
+      <w:r>
+        <w:rPr>
+          <w:lang w:val="de-DE"/>
+        </w:rPr>
+        <w:lastRenderedPageBreak/>
+        <w:t>Objekte verschieben mit der l</w:t>
+      </w:r>
+      <w:r>
+        <w:rPr>
+          <w:lang w:val="de-DE"/>
+        </w:rPr>
+        <w:t>inke</w:t>
+      </w:r>
+      <w:r>
+        <w:rPr>
+          <w:lang w:val="de-DE"/>
+        </w:rPr>
+        <w:t>n</w:t>
+      </w:r>
+      <w:r>
+        <w:rPr>
+          <w:lang w:val="de-DE"/>
+        </w:rPr>
+        <w:t xml:space="preserve"> Maustaste</w:t>
+      </w:r>
+      <w:bookmarkEnd w:id="32"/>
+      <w:bookmarkEnd w:id="33"/>
+    </w:p>
+    <w:p>
+      <w:pPr>
+        <w:rPr>
+          <w:lang w:val="de-DE"/>
+        </w:rPr>
+      </w:pPr>
+      <w:r>
+        <w:rPr>
+          <w:lang w:val="de-DE"/>
+        </w:rPr>
+        <w:t xml:space="preserve">Mit der linken Maustaste kann das gesamte </w:t>
+      </w:r>
+      <w:r>
+        <w:rPr>
+          <w:lang w:val="de-DE"/>
+        </w:rPr>
+        <w:t>Modell</w:t>
+      </w:r>
+      <w:r>
+        <w:rPr>
+          <w:lang w:val="de-DE"/>
+        </w:rPr>
+        <w:t xml:space="preserve"> </w:t>
+      </w:r>
+      <w:r>
+        <w:rPr>
+          <w:lang w:val="de-DE"/>
+        </w:rPr>
+        <w:t xml:space="preserve">oder einzelne Neuronen </w:t>
+      </w:r>
+      <w:r>
+        <w:rPr>
+          <w:lang w:val="de-DE"/>
+        </w:rPr>
+        <w:t>verschoben werden:</w:t>
+      </w:r>
+    </w:p>
+    <w:p>
+      <w:pPr>
+        <w:rPr>
+          <w:lang w:val="de-DE"/>
+        </w:rPr>
+      </w:pPr>
+      <w:r>
+        <w:rPr>
+          <w:lang w:val="de-DE"/>
+        </w:rPr>
+        <w:t>Verschieben des Modells als Ganzes:</w:t>
       </w:r>
     </w:p>
     <w:p>
@@ -7037,7 +7157,55 @@
         <w:rPr>
           <w:lang w:val="de-DE"/>
         </w:rPr>
-        <w:t>linke Maustaste drücken und festhalten</w:t>
+        <w:t xml:space="preserve">den </w:t>
+      </w:r>
+      <w:r>
+        <w:rPr>
+          <w:lang w:val="de-DE"/>
+        </w:rPr>
+        <w:t>Maus-Cursor</w:t>
+      </w:r>
+      <w:r>
+        <w:rPr>
+          <w:lang w:val="de-DE"/>
+        </w:rPr>
+        <w:t xml:space="preserve"> auf eine Stelle bewegen, an der sich keine Objekt</w:t>
+      </w:r>
+      <w:r>
+        <w:rPr>
+          <w:lang w:val="de-DE"/>
+        </w:rPr>
+        <w:t>e</w:t>
+      </w:r>
+      <w:r>
+        <w:rPr>
+          <w:lang w:val="de-DE"/>
+        </w:rPr>
+        <w:t xml:space="preserve"> (Neuron</w:t>
+      </w:r>
+      <w:r>
+        <w:rPr>
+          <w:lang w:val="de-DE"/>
+        </w:rPr>
+        <w:t xml:space="preserve"> etc.</w:t>
+      </w:r>
+      <w:r>
+        <w:rPr>
+          <w:lang w:val="de-DE"/>
+        </w:rPr>
+        <w:t>) befin</w:t>
+      </w:r>
+      <w:r>
+        <w:rPr>
+          <w:lang w:val="de-DE"/>
+        </w:rPr>
+        <w:softHyphen/>
+      </w:r>
+      <w:r>
+        <w:rPr>
+          <w:lang w:val="de-DE"/>
+        </w:rPr>
+        <w:t>det</w:t>
       </w:r>
     </w:p>
     <w:p>
@@ -7055,43 +7223,7 @@
         <w:rPr>
           <w:lang w:val="de-DE"/>
         </w:rPr>
-        <w:t xml:space="preserve">den </w:t>
-      </w:r>
-      <w:r>
-        <w:rPr>
-          <w:lang w:val="de-DE"/>
-        </w:rPr>
-        <w:t>Maus-Cursor</w:t>
-      </w:r>
-      <w:r>
-        <w:rPr>
-          <w:lang w:val="de-DE"/>
-        </w:rPr>
-        <w:t xml:space="preserve"> bewegen. Das gesamte </w:t>
-      </w:r>
-      <w:r>
-        <w:rPr>
-          <w:lang w:val="de-DE"/>
-        </w:rPr>
-        <w:t>Modell</w:t>
-      </w:r>
-      <w:r>
-        <w:rPr>
-          <w:lang w:val="de-DE"/>
-        </w:rPr>
-        <w:t xml:space="preserve"> bewegt sich mit dem </w:t>
-      </w:r>
-      <w:r>
-        <w:rPr>
-          <w:lang w:val="de-DE"/>
-        </w:rPr>
-        <w:t>Maus-Cursor</w:t>
-      </w:r>
-      <w:r>
-        <w:rPr>
-          <w:lang w:val="de-DE"/>
-        </w:rPr>
-        <w:t xml:space="preserve">. </w:t>
+        <w:t>linke Maustaste drücken und festhalten</w:t>
       </w:r>
     </w:p>
     <w:p>
@@ -7109,21 +7241,43 @@
         <w:rPr>
           <w:lang w:val="de-DE"/>
         </w:rPr>
-        <w:t>Wenn die gewünschte Position erreicht ist, die linke Maustaste loslassen</w:t>
-      </w:r>
-    </w:p>
-    <w:p>
-      <w:pPr>
-        <w:rPr>
-          <w:lang w:val="de-DE"/>
-        </w:rPr>
-      </w:pPr>
-      <w:bookmarkStart w:id="33" w:name="_Toc35466084"/>
-      <w:r>
-        <w:rPr>
-          <w:lang w:val="de-DE"/>
-        </w:rPr>
-        <w:t>Einzelne Neuronen oder Dendritenäste verschieben:</w:t>
+        <w:t xml:space="preserve">den </w:t>
+      </w:r>
+      <w:r>
+        <w:rPr>
+          <w:lang w:val="de-DE"/>
+        </w:rPr>
+        <w:t>Maus-Cursor</w:t>
+      </w:r>
+      <w:r>
+        <w:rPr>
+          <w:lang w:val="de-DE"/>
+        </w:rPr>
+        <w:t xml:space="preserve"> bewegen. Das gesamte </w:t>
+      </w:r>
+      <w:r>
+        <w:rPr>
+          <w:lang w:val="de-DE"/>
+        </w:rPr>
+        <w:t>Modell</w:t>
+      </w:r>
+      <w:r>
+        <w:rPr>
+          <w:lang w:val="de-DE"/>
+        </w:rPr>
+        <w:t xml:space="preserve"> bewegt sich mit dem </w:t>
+      </w:r>
+      <w:r>
+        <w:rPr>
+          <w:lang w:val="de-DE"/>
+        </w:rPr>
+        <w:t>Maus-Cursor</w:t>
+      </w:r>
+      <w:r>
+        <w:rPr>
+          <w:lang w:val="de-DE"/>
+        </w:rPr>
+        <w:t xml:space="preserve">. </w:t>
       </w:r>
     </w:p>
     <w:p>
@@ -7141,7 +7295,21 @@
         <w:rPr>
           <w:lang w:val="de-DE"/>
         </w:rPr>
-        <w:t>den Maus-Cursor auf das zu verschiebende Objekt bewegen</w:t>
+        <w:t>Wenn die gewünschte Position erreicht ist, die linke Maustaste loslassen</w:t>
+      </w:r>
+    </w:p>
+    <w:p>
+      <w:pPr>
+        <w:rPr>
+          <w:lang w:val="de-DE"/>
+        </w:rPr>
+      </w:pPr>
+      <w:bookmarkStart w:id="34" w:name="_Toc35466084"/>
+      <w:r>
+        <w:rPr>
+          <w:lang w:val="de-DE"/>
+        </w:rPr>
+        <w:t>Einzelne Neuronen oder Dendritenäste verschieben:</w:t>
       </w:r>
     </w:p>
     <w:p>
@@ -7159,7 +7327,7 @@
         <w:rPr>
           <w:lang w:val="de-DE"/>
         </w:rPr>
-        <w:t xml:space="preserve">wenn das Objekt erkannt wurde, ändert sich als optisches Feedback seine Farbe </w:t>
+        <w:t>den Maus-Cursor auf das zu verschiebende Objekt bewegen</w:t>
       </w:r>
     </w:p>
     <w:p>
@@ -7177,7 +7345,7 @@
         <w:rPr>
           <w:lang w:val="de-DE"/>
         </w:rPr>
-        <w:t>linke Maustaste drücken und festhalten</w:t>
+        <w:t xml:space="preserve">wenn das Objekt erkannt wurde, ändert sich als optisches Feedback seine Farbe </w:t>
       </w:r>
     </w:p>
     <w:p>
@@ -7195,37 +7363,7 @@
         <w:rPr>
           <w:lang w:val="de-DE"/>
         </w:rPr>
-        <w:t>den Maus-Cursor bewegen. Das gewählte Objekt bewegt sich mit dem Maus-Cursor. Objekte, die unmittelbar mit dem bewegten Objekt verbunden sind</w:t>
-      </w:r>
-      <w:r>
-        <w:rPr>
-          <w:lang w:val="de-DE"/>
-        </w:rPr>
-        <w:t xml:space="preserve"> </w:t>
-      </w:r>
-      <w:r>
-        <w:rPr>
-          <w:lang w:val="de-DE"/>
-        </w:rPr>
-        <w:t>werden mitgezogen</w:t>
-      </w:r>
-      <w:r>
-        <w:rPr>
-          <w:lang w:val="de-DE"/>
-        </w:rPr>
-        <w:t>. Dendritenäste</w:t>
-      </w:r>
-      <w:r>
-        <w:rPr>
-          <w:lang w:val="de-DE"/>
-        </w:rPr>
-        <w:t xml:space="preserve"> verändern dabei in der Regel ihre Richtung und Länge</w:t>
-      </w:r>
-      <w:r>
-        <w:rPr>
-          <w:lang w:val="de-DE"/>
-        </w:rPr>
-        <w:t xml:space="preserve">. </w:t>
+        <w:t>linke Maustaste drücken und festhalten</w:t>
       </w:r>
     </w:p>
     <w:p>
@@ -7243,20 +7381,37 @@
         <w:rPr>
           <w:lang w:val="de-DE"/>
         </w:rPr>
-        <w:t>Wenn die gewünschte Position erreicht ist, die linke Maustaste loslassen</w:t>
-      </w:r>
-    </w:p>
-    <w:p>
-      <w:pPr>
-        <w:rPr>
-          <w:lang w:val="de-DE"/>
-        </w:rPr>
-      </w:pPr>
-      <w:r>
-        <w:rPr>
-          <w:lang w:val="de-DE"/>
-        </w:rPr>
-        <w:t>Eine Gruppe von Objekten gleichzeitig verschieben:</w:t>
+        <w:t>den Maus-Cursor bewegen. Das gewählte Objekt bewegt sich mit dem Maus-Cursor. Objekte, die unmittelbar mit dem bewegten Objekt verbunden sind</w:t>
+      </w:r>
+      <w:r>
+        <w:rPr>
+          <w:lang w:val="de-DE"/>
+        </w:rPr>
+        <w:t xml:space="preserve"> </w:t>
+      </w:r>
+      <w:r>
+        <w:rPr>
+          <w:lang w:val="de-DE"/>
+        </w:rPr>
+        <w:t>werden mitgezogen</w:t>
+      </w:r>
+      <w:r>
+        <w:rPr>
+          <w:lang w:val="de-DE"/>
+        </w:rPr>
+        <w:t>. Dendritenäste</w:t>
+      </w:r>
+      <w:r>
+        <w:rPr>
+          <w:lang w:val="de-DE"/>
+        </w:rPr>
+        <w:t xml:space="preserve"> verändern dabei in der Regel ihre Richtung und Länge</w:t>
+      </w:r>
+      <w:r>
+        <w:rPr>
+          <w:lang w:val="de-DE"/>
+        </w:rPr>
+        <w:t xml:space="preserve">. </w:t>
       </w:r>
     </w:p>
     <w:p>
@@ -7274,48 +7429,20 @@
         <w:rPr>
           <w:lang w:val="de-DE"/>
         </w:rPr>
-        <w:t xml:space="preserve">Die gewünschte Gruppe von Objekten als Auswahl definieren (siehe </w:t>
-      </w:r>
-      <w:r>
-        <w:rPr>
-          <w:lang w:val="de-DE"/>
-        </w:rPr>
-        <w:fldChar w:fldCharType="begin"/>
-      </w:r>
-      <w:r>
-        <w:rPr>
-          <w:lang w:val="de-DE"/>
-        </w:rPr>
-        <w:instrText xml:space="preserve"> REF _Ref37800388 \r \h </w:instrText>
-      </w:r>
-      <w:r>
-        <w:rPr>
-          <w:lang w:val="de-DE"/>
-        </w:rPr>
-      </w:r>
-      <w:r>
-        <w:rPr>
-          <w:lang w:val="de-DE"/>
-        </w:rPr>
-        <w:fldChar w:fldCharType="separate"/>
-      </w:r>
-      <w:r>
-        <w:rPr>
-          <w:lang w:val="de-DE"/>
-        </w:rPr>
-        <w:t>4.7</w:t>
-      </w:r>
-      <w:r>
-        <w:rPr>
-          <w:lang w:val="de-DE"/>
-        </w:rPr>
-        <w:fldChar w:fldCharType="end"/>
-      </w:r>
-      <w:r>
-        <w:rPr>
-          <w:lang w:val="de-DE"/>
-        </w:rPr>
-        <w:t>)</w:t>
+        <w:t>Wenn die gewünschte Position erreicht ist, die linke Maustaste loslassen</w:t>
+      </w:r>
+    </w:p>
+    <w:p>
+      <w:pPr>
+        <w:rPr>
+          <w:lang w:val="de-DE"/>
+        </w:rPr>
+      </w:pPr>
+      <w:r>
+        <w:rPr>
+          <w:lang w:val="de-DE"/>
+        </w:rPr>
+        <w:t>Eine Gruppe von Objekten gleichzeitig verschieben:</w:t>
       </w:r>
     </w:p>
     <w:p>
@@ -7333,14 +7460,48 @@
         <w:rPr>
           <w:lang w:val="de-DE"/>
         </w:rPr>
-        <w:t>den Maus-Cursor auf eine Stelle bewegen, an der sich keine Objekte (Neuron etc.) befin</w:t>
-      </w:r>
-      <w:r>
-        <w:rPr>
-          <w:lang w:val="de-DE"/>
-        </w:rPr>
-        <w:softHyphen/>
-        <w:t>det</w:t>
+        <w:t xml:space="preserve">Die gewünschte Gruppe von Objekten als Auswahl definieren (siehe </w:t>
+      </w:r>
+      <w:r>
+        <w:rPr>
+          <w:lang w:val="de-DE"/>
+        </w:rPr>
+        <w:fldChar w:fldCharType="begin"/>
+      </w:r>
+      <w:r>
+        <w:rPr>
+          <w:lang w:val="de-DE"/>
+        </w:rPr>
+        <w:instrText xml:space="preserve"> REF _Ref37800388 \r \h </w:instrText>
+      </w:r>
+      <w:r>
+        <w:rPr>
+          <w:lang w:val="de-DE"/>
+        </w:rPr>
+      </w:r>
+      <w:r>
+        <w:rPr>
+          <w:lang w:val="de-DE"/>
+        </w:rPr>
+        <w:fldChar w:fldCharType="separate"/>
+      </w:r>
+      <w:r>
+        <w:rPr>
+          <w:lang w:val="de-DE"/>
+        </w:rPr>
+        <w:t>4.7</w:t>
+      </w:r>
+      <w:r>
+        <w:rPr>
+          <w:lang w:val="de-DE"/>
+        </w:rPr>
+        <w:fldChar w:fldCharType="end"/>
+      </w:r>
+      <w:r>
+        <w:rPr>
+          <w:lang w:val="de-DE"/>
+        </w:rPr>
+        <w:t>)</w:t>
       </w:r>
     </w:p>
     <w:p>
@@ -7358,7 +7519,14 @@
         <w:rPr>
           <w:lang w:val="de-DE"/>
         </w:rPr>
-        <w:t>linke Maustaste drücken und festhalten</w:t>
+        <w:t>den Maus-Cursor auf eine Stelle bewegen, an der sich keine Objekte (Neuron etc.) befin</w:t>
+      </w:r>
+      <w:r>
+        <w:rPr>
+          <w:lang w:val="de-DE"/>
+        </w:rPr>
+        <w:softHyphen/>
+        <w:t>det</w:t>
       </w:r>
     </w:p>
     <w:p>
@@ -7376,55 +7544,7 @@
         <w:rPr>
           <w:lang w:val="de-DE"/>
         </w:rPr>
-        <w:t>den Maus-Cursor bewegen. D</w:t>
-      </w:r>
-      <w:r>
-        <w:rPr>
-          <w:lang w:val="de-DE"/>
-        </w:rPr>
-        <w:t>ie</w:t>
-      </w:r>
-      <w:r>
-        <w:rPr>
-          <w:lang w:val="de-DE"/>
-        </w:rPr>
-        <w:t xml:space="preserve"> </w:t>
-      </w:r>
-      <w:r>
-        <w:rPr>
-          <w:lang w:val="de-DE"/>
-        </w:rPr>
-        <w:t xml:space="preserve">ausgewählten </w:t>
-      </w:r>
-      <w:r>
-        <w:rPr>
-          <w:lang w:val="de-DE"/>
-        </w:rPr>
-        <w:t>Objekt</w:t>
-      </w:r>
-      <w:r>
-        <w:rPr>
-          <w:lang w:val="de-DE"/>
-        </w:rPr>
-        <w:t>e</w:t>
-      </w:r>
-      <w:r>
-        <w:rPr>
-          <w:lang w:val="de-DE"/>
-        </w:rPr>
-        <w:t xml:space="preserve"> beweg</w:t>
-      </w:r>
-      <w:r>
-        <w:rPr>
-          <w:lang w:val="de-DE"/>
-        </w:rPr>
-        <w:t>en</w:t>
-      </w:r>
-      <w:r>
-        <w:rPr>
-          <w:lang w:val="de-DE"/>
-        </w:rPr>
-        <w:t xml:space="preserve"> sich mit dem Maus-Cursor. </w:t>
+        <w:t>linke Maustaste drücken und festhalten</w:t>
       </w:r>
     </w:p>
     <w:p>
@@ -7442,192 +7562,55 @@
         <w:rPr>
           <w:lang w:val="de-DE"/>
         </w:rPr>
-        <w:t>Wenn die gewünschte Position erreicht ist, die linke Maustaste loslassen</w:t>
-      </w:r>
-    </w:p>
-    <w:p>
-      <w:pPr>
-        <w:pStyle w:val="berschrift3"/>
-        <w:rPr>
-          <w:lang w:val="de-DE"/>
-        </w:rPr>
-      </w:pPr>
-      <w:r>
-        <w:rPr>
-          <w:lang w:val="de-DE"/>
-        </w:rPr>
-        <w:t>Linke Maustaste (Doppelklick)</w:t>
-      </w:r>
-      <w:bookmarkEnd w:id="33"/>
-    </w:p>
-    <w:p>
-      <w:pPr>
-        <w:keepNext/>
-        <w:keepLines/>
-        <w:rPr>
-          <w:lang w:val="de-DE"/>
-        </w:rPr>
-      </w:pPr>
-      <w:r>
-        <w:rPr>
-          <w:lang w:val="de-DE"/>
-        </w:rPr>
-        <w:t xml:space="preserve">Mit einem Doppelklick auf die linke Maustaste </w:t>
-      </w:r>
-      <w:r>
-        <w:rPr>
-          <w:lang w:val="de-DE"/>
-        </w:rPr>
-        <w:t>wird ein Objekt (Neuron oder Dendriten-Teilstück</w:t>
-      </w:r>
-      <w:r>
-        <w:rPr>
-          <w:lang w:val="de-DE"/>
-        </w:rPr>
-        <w:t xml:space="preserve">) selektiert bzw. zu einer bestehenden Selektion hinzugefügt, siehe </w:t>
-      </w:r>
-      <w:r>
-        <w:rPr>
-          <w:lang w:val="de-DE"/>
-        </w:rPr>
-        <w:fldChar w:fldCharType="begin"/>
-      </w:r>
-      <w:r>
-        <w:rPr>
-          <w:lang w:val="de-DE"/>
-        </w:rPr>
-        <w:instrText xml:space="preserve"> REF _Ref37800388 \r \h </w:instrText>
-      </w:r>
-      <w:r>
-        <w:rPr>
-          <w:lang w:val="de-DE"/>
-        </w:rPr>
-      </w:r>
-      <w:r>
-        <w:rPr>
-          <w:lang w:val="de-DE"/>
-        </w:rPr>
-        <w:fldChar w:fldCharType="separate"/>
-      </w:r>
-      <w:r>
-        <w:rPr>
-          <w:lang w:val="de-DE"/>
-        </w:rPr>
-        <w:t>4.7</w:t>
-      </w:r>
-      <w:r>
-        <w:rPr>
-          <w:lang w:val="de-DE"/>
-        </w:rPr>
-        <w:fldChar w:fldCharType="end"/>
-      </w:r>
-      <w:r>
-        <w:rPr>
-          <w:lang w:val="de-DE"/>
-        </w:rPr>
-        <w:t>.</w:t>
-      </w:r>
-    </w:p>
-    <w:p>
-      <w:pPr>
-        <w:pStyle w:val="berschrift3"/>
-        <w:rPr>
-          <w:lang w:val="de-DE"/>
-        </w:rPr>
-      </w:pPr>
-      <w:bookmarkStart w:id="34" w:name="_Ref27079495"/>
-      <w:bookmarkStart w:id="35" w:name="_Toc35466085"/>
-      <w:r>
-        <w:rPr>
-          <w:lang w:val="de-DE"/>
-        </w:rPr>
-        <w:t>Rechte Maustaste</w:t>
-      </w:r>
-      <w:bookmarkEnd w:id="34"/>
-      <w:bookmarkEnd w:id="35"/>
-    </w:p>
-    <w:p>
-      <w:pPr>
-        <w:rPr>
-          <w:lang w:val="de-DE"/>
-        </w:rPr>
-      </w:pPr>
-      <w:r>
-        <w:rPr>
-          <w:lang w:val="de-DE"/>
-        </w:rPr>
-        <w:t xml:space="preserve">Mit der rechten Maustaste wird das </w:t>
-      </w:r>
-      <w:r>
-        <w:rPr>
-          <w:b/>
-          <w:bCs/>
-          <w:lang w:val="de-DE"/>
-        </w:rPr>
-        <w:t>Kontextmen</w:t>
-      </w:r>
-      <w:r>
-        <w:rPr>
-          <w:b/>
-          <w:bCs/>
-          <w:lang w:val="de-DE"/>
-        </w:rPr>
-        <w:t>ü</w:t>
-      </w:r>
-      <w:r>
-        <w:rPr>
-          <w:lang w:val="de-DE"/>
-        </w:rPr>
-        <w:t xml:space="preserve"> aufgerufen, das je nachdem über welchem Objekt sich der </w:t>
-      </w:r>
-      <w:r>
-        <w:rPr>
-          <w:lang w:val="de-DE"/>
-        </w:rPr>
-        <w:t>Maus-Cursor</w:t>
-      </w:r>
-      <w:r>
-        <w:rPr>
-          <w:lang w:val="de-DE"/>
-        </w:rPr>
-        <w:t xml:space="preserve"> gerade befindet</w:t>
-      </w:r>
-      <w:r>
-        <w:rPr>
-          <w:lang w:val="de-DE"/>
-        </w:rPr>
-        <w:t>,</w:t>
-      </w:r>
-      <w:r>
-        <w:rPr>
-          <w:lang w:val="de-DE"/>
-        </w:rPr>
-        <w:t xml:space="preserve"> unterschiedliche Funktionen anbietet.</w:t>
-      </w:r>
-    </w:p>
-    <w:p>
-      <w:pPr>
-        <w:rPr>
-          <w:lang w:val="de-DE"/>
-        </w:rPr>
-      </w:pPr>
-      <w:r>
-        <w:rPr>
-          <w:lang w:val="de-DE"/>
-        </w:rPr>
-        <w:t xml:space="preserve">So kann man z.B. </w:t>
-      </w:r>
-      <w:r>
-        <w:rPr>
-          <w:lang w:val="de-DE"/>
-        </w:rPr>
-        <w:t>mit dem Kontextmen</w:t>
-      </w:r>
-      <w:r>
-        <w:rPr>
-          <w:lang w:val="de-DE"/>
-        </w:rPr>
-        <w:t>ü</w:t>
+        <w:t>den Maus-Cursor bewegen. D</w:t>
+      </w:r>
+      <w:r>
+        <w:rPr>
+          <w:lang w:val="de-DE"/>
+        </w:rPr>
+        <w:t>ie</w:t>
+      </w:r>
+      <w:r>
+        <w:rPr>
+          <w:lang w:val="de-DE"/>
+        </w:rPr>
+        <w:t xml:space="preserve"> </w:t>
+      </w:r>
+      <w:r>
+        <w:rPr>
+          <w:lang w:val="de-DE"/>
+        </w:rPr>
+        <w:t xml:space="preserve">ausgewählten </w:t>
+      </w:r>
+      <w:r>
+        <w:rPr>
+          <w:lang w:val="de-DE"/>
+        </w:rPr>
+        <w:t>Objekt</w:t>
+      </w:r>
+      <w:r>
+        <w:rPr>
+          <w:lang w:val="de-DE"/>
+        </w:rPr>
+        <w:t>e</w:t>
+      </w:r>
+      <w:r>
+        <w:rPr>
+          <w:lang w:val="de-DE"/>
+        </w:rPr>
+        <w:t xml:space="preserve"> beweg</w:t>
+      </w:r>
+      <w:r>
+        <w:rPr>
+          <w:lang w:val="de-DE"/>
+        </w:rPr>
+        <w:t>en</w:t>
+      </w:r>
+      <w:r>
+        <w:rPr>
+          <w:lang w:val="de-DE"/>
+        </w:rPr>
+        <w:t xml:space="preserve"> sich mit dem Maus-Cursor. </w:t>
       </w:r>
     </w:p>
     <w:p>
@@ -7645,19 +7628,192 @@
         <w:rPr>
           <w:lang w:val="de-DE"/>
         </w:rPr>
-        <w:t>eines Input</w:t>
-      </w:r>
-      <w:r>
-        <w:rPr>
-          <w:lang w:val="de-DE"/>
-        </w:rPr>
-        <w:t>-</w:t>
-      </w:r>
-      <w:r>
-        <w:rPr>
-          <w:lang w:val="de-DE"/>
-        </w:rPr>
-        <w:t xml:space="preserve">Neurons die Pulsfrequenz dieses Neurons einstellen </w:t>
+        <w:t>Wenn die gewünschte Position erreicht ist, die linke Maustaste loslassen</w:t>
+      </w:r>
+    </w:p>
+    <w:p>
+      <w:pPr>
+        <w:pStyle w:val="berschrift3"/>
+        <w:rPr>
+          <w:lang w:val="de-DE"/>
+        </w:rPr>
+      </w:pPr>
+      <w:r>
+        <w:rPr>
+          <w:lang w:val="de-DE"/>
+        </w:rPr>
+        <w:t>Linke Maustaste (Doppelklick)</w:t>
+      </w:r>
+      <w:bookmarkEnd w:id="34"/>
+    </w:p>
+    <w:p>
+      <w:pPr>
+        <w:keepNext/>
+        <w:keepLines/>
+        <w:rPr>
+          <w:lang w:val="de-DE"/>
+        </w:rPr>
+      </w:pPr>
+      <w:r>
+        <w:rPr>
+          <w:lang w:val="de-DE"/>
+        </w:rPr>
+        <w:t xml:space="preserve">Mit einem Doppelklick auf die linke Maustaste </w:t>
+      </w:r>
+      <w:r>
+        <w:rPr>
+          <w:lang w:val="de-DE"/>
+        </w:rPr>
+        <w:t>wird ein Objekt (Neuron oder Dendriten-Teilstück</w:t>
+      </w:r>
+      <w:r>
+        <w:rPr>
+          <w:lang w:val="de-DE"/>
+        </w:rPr>
+        <w:t xml:space="preserve">) selektiert bzw. zu einer bestehenden Selektion hinzugefügt, siehe </w:t>
+      </w:r>
+      <w:r>
+        <w:rPr>
+          <w:lang w:val="de-DE"/>
+        </w:rPr>
+        <w:fldChar w:fldCharType="begin"/>
+      </w:r>
+      <w:r>
+        <w:rPr>
+          <w:lang w:val="de-DE"/>
+        </w:rPr>
+        <w:instrText xml:space="preserve"> REF _Ref37800388 \r \h </w:instrText>
+      </w:r>
+      <w:r>
+        <w:rPr>
+          <w:lang w:val="de-DE"/>
+        </w:rPr>
+      </w:r>
+      <w:r>
+        <w:rPr>
+          <w:lang w:val="de-DE"/>
+        </w:rPr>
+        <w:fldChar w:fldCharType="separate"/>
+      </w:r>
+      <w:r>
+        <w:rPr>
+          <w:lang w:val="de-DE"/>
+        </w:rPr>
+        <w:t>4.7</w:t>
+      </w:r>
+      <w:r>
+        <w:rPr>
+          <w:lang w:val="de-DE"/>
+        </w:rPr>
+        <w:fldChar w:fldCharType="end"/>
+      </w:r>
+      <w:r>
+        <w:rPr>
+          <w:lang w:val="de-DE"/>
+        </w:rPr>
+        <w:t>.</w:t>
+      </w:r>
+    </w:p>
+    <w:p>
+      <w:pPr>
+        <w:pStyle w:val="berschrift3"/>
+        <w:rPr>
+          <w:lang w:val="de-DE"/>
+        </w:rPr>
+      </w:pPr>
+      <w:bookmarkStart w:id="35" w:name="_Ref27079495"/>
+      <w:bookmarkStart w:id="36" w:name="_Toc35466085"/>
+      <w:r>
+        <w:rPr>
+          <w:lang w:val="de-DE"/>
+        </w:rPr>
+        <w:t>Rechte Maustaste</w:t>
+      </w:r>
+      <w:bookmarkEnd w:id="35"/>
+      <w:bookmarkEnd w:id="36"/>
+    </w:p>
+    <w:p>
+      <w:pPr>
+        <w:rPr>
+          <w:lang w:val="de-DE"/>
+        </w:rPr>
+      </w:pPr>
+      <w:r>
+        <w:rPr>
+          <w:lang w:val="de-DE"/>
+        </w:rPr>
+        <w:t xml:space="preserve">Mit der rechten Maustaste wird das </w:t>
+      </w:r>
+      <w:r>
+        <w:rPr>
+          <w:b/>
+          <w:bCs/>
+          <w:lang w:val="de-DE"/>
+        </w:rPr>
+        <w:t>Kontextmen</w:t>
+      </w:r>
+      <w:r>
+        <w:rPr>
+          <w:b/>
+          <w:bCs/>
+          <w:lang w:val="de-DE"/>
+        </w:rPr>
+        <w:t>ü</w:t>
+      </w:r>
+      <w:r>
+        <w:rPr>
+          <w:lang w:val="de-DE"/>
+        </w:rPr>
+        <w:t xml:space="preserve"> aufgerufen, das je nachdem über welchem Objekt sich der </w:t>
+      </w:r>
+      <w:r>
+        <w:rPr>
+          <w:lang w:val="de-DE"/>
+        </w:rPr>
+        <w:t>Maus-Cursor</w:t>
+      </w:r>
+      <w:r>
+        <w:rPr>
+          <w:lang w:val="de-DE"/>
+        </w:rPr>
+        <w:t xml:space="preserve"> gerade befindet</w:t>
+      </w:r>
+      <w:r>
+        <w:rPr>
+          <w:lang w:val="de-DE"/>
+        </w:rPr>
+        <w:t>,</w:t>
+      </w:r>
+      <w:r>
+        <w:rPr>
+          <w:lang w:val="de-DE"/>
+        </w:rPr>
+        <w:t xml:space="preserve"> unterschiedliche Funktionen anbietet.</w:t>
+      </w:r>
+    </w:p>
+    <w:p>
+      <w:pPr>
+        <w:rPr>
+          <w:lang w:val="de-DE"/>
+        </w:rPr>
+      </w:pPr>
+      <w:r>
+        <w:rPr>
+          <w:lang w:val="de-DE"/>
+        </w:rPr>
+        <w:t xml:space="preserve">So kann man z.B. </w:t>
+      </w:r>
+      <w:r>
+        <w:rPr>
+          <w:lang w:val="de-DE"/>
+        </w:rPr>
+        <w:t>mit dem Kontextmen</w:t>
+      </w:r>
+      <w:r>
+        <w:rPr>
+          <w:lang w:val="de-DE"/>
+        </w:rPr>
+        <w:t>ü</w:t>
       </w:r>
     </w:p>
     <w:p>
@@ -7675,13 +7831,57 @@
         <w:rPr>
           <w:lang w:val="de-DE"/>
         </w:rPr>
-        <w:t xml:space="preserve">eines Neurons diesem </w:t>
-      </w:r>
-      <w:r>
-        <w:rPr>
-          <w:lang w:val="de-DE"/>
-        </w:rPr>
-        <w:t>neue Dendriten hinzufügen</w:t>
+        <w:t>eines Input</w:t>
+      </w:r>
+      <w:r>
+        <w:rPr>
+          <w:lang w:val="de-DE"/>
+        </w:rPr>
+        <w:t>-</w:t>
+      </w:r>
+      <w:r>
+        <w:rPr>
+          <w:lang w:val="de-DE"/>
+        </w:rPr>
+        <w:t xml:space="preserve">Neurons die Pulsfrequenz dieses Neurons einstellen </w:t>
+      </w:r>
+    </w:p>
+    <w:p>
+      <w:pPr>
+        <w:pStyle w:val="Listenabsatz"/>
+        <w:numPr>
+          <w:ilvl w:val="0"/>
+          <w:numId w:val="2"/>
+        </w:numPr>
+        <w:rPr>
+          <w:lang w:val="de-DE"/>
+        </w:rPr>
+      </w:pPr>
+      <w:r>
+        <w:rPr>
+          <w:lang w:val="de-DE"/>
+        </w:rPr>
+        <w:t xml:space="preserve">eines Neurons </w:t>
+      </w:r>
+      <w:proofErr w:type="gramStart"/>
+      <w:r>
+        <w:rPr>
+          <w:lang w:val="de-DE"/>
+        </w:rPr>
+        <w:t xml:space="preserve">diesem </w:t>
+      </w:r>
+      <w:r>
+        <w:rPr>
+          <w:lang w:val="de-DE"/>
+        </w:rPr>
+        <w:t>neue Dendriten</w:t>
+      </w:r>
+      <w:proofErr w:type="gramEnd"/>
+      <w:r>
+        <w:rPr>
+          <w:lang w:val="de-DE"/>
+        </w:rPr>
+        <w:t xml:space="preserve"> hinzufügen</w:t>
       </w:r>
     </w:p>
     <w:p>
@@ -8148,14 +8348,14 @@
           <w:lang w:val="de-DE"/>
         </w:rPr>
       </w:pPr>
-      <w:bookmarkStart w:id="36" w:name="_Toc35466086"/>
+      <w:bookmarkStart w:id="37" w:name="_Toc35466086"/>
       <w:r>
         <w:rPr>
           <w:lang w:val="de-DE"/>
         </w:rPr>
         <w:t>Mausrad</w:t>
       </w:r>
-      <w:bookmarkEnd w:id="36"/>
+      <w:bookmarkEnd w:id="37"/>
     </w:p>
     <w:p>
       <w:pPr>
@@ -8323,9 +8523,9 @@
           <w:lang w:val="de-DE"/>
         </w:rPr>
       </w:pPr>
-      <w:bookmarkStart w:id="37" w:name="_Ref28615245"/>
-      <w:bookmarkStart w:id="38" w:name="_Toc35466087"/>
-      <w:bookmarkStart w:id="39" w:name="_Ref27085203"/>
+      <w:bookmarkStart w:id="38" w:name="_Ref28615245"/>
+      <w:bookmarkStart w:id="39" w:name="_Toc35466087"/>
+      <w:bookmarkStart w:id="40" w:name="_Ref27085203"/>
       <w:r>
         <w:rPr>
           <w:lang w:val="de-DE"/>
@@ -8338,8 +8538,8 @@
         </w:rPr>
         <w:t>und akustisches Feedback</w:t>
       </w:r>
-      <w:bookmarkEnd w:id="37"/>
       <w:bookmarkEnd w:id="38"/>
+      <w:bookmarkEnd w:id="39"/>
     </w:p>
     <w:p>
       <w:pPr>
@@ -8617,7 +8817,7 @@
           <w:lang w:val="de-DE"/>
         </w:rPr>
       </w:pPr>
-      <w:bookmarkStart w:id="40" w:name="_Ref37800388"/>
+      <w:bookmarkStart w:id="41" w:name="_Ref37800388"/>
       <w:r>
         <w:rPr>
           <w:noProof/>
@@ -8694,7 +8894,7 @@
         </w:rPr>
         <w:t>Das Miniaturfenster</w:t>
       </w:r>
-      <w:bookmarkEnd w:id="40"/>
+      <w:bookmarkEnd w:id="41"/>
     </w:p>
     <w:p>
       <w:pPr>
@@ -8775,7 +8975,7 @@
           <w:lang w:val="de-DE"/>
         </w:rPr>
       </w:pPr>
-      <w:bookmarkStart w:id="41" w:name="_Ref40459560"/>
+      <w:bookmarkStart w:id="42" w:name="_Ref40459560"/>
       <w:proofErr w:type="spellStart"/>
       <w:r>
         <w:rPr>
@@ -8790,7 +8990,7 @@
         </w:rPr>
         <w:t xml:space="preserve"> on Trigger</w:t>
       </w:r>
-      <w:bookmarkEnd w:id="41"/>
+      <w:bookmarkEnd w:id="42"/>
     </w:p>
     <w:p>
       <w:pPr>
@@ -9295,14 +9495,14 @@
           <w:lang w:val="de-DE"/>
         </w:rPr>
       </w:pPr>
-      <w:bookmarkStart w:id="42" w:name="_Ref38196673"/>
+      <w:bookmarkStart w:id="43" w:name="_Ref38196673"/>
       <w:r>
         <w:rPr>
           <w:lang w:val="de-DE"/>
         </w:rPr>
         <w:t>Operationen auf Selektionen</w:t>
       </w:r>
-      <w:bookmarkEnd w:id="42"/>
+      <w:bookmarkEnd w:id="43"/>
     </w:p>
     <w:p>
       <w:pPr>
@@ -9750,7 +9950,7 @@
           <w:lang w:val="de-DE"/>
         </w:rPr>
       </w:pPr>
-      <w:bookmarkStart w:id="43" w:name="_Ref37973222"/>
+      <w:bookmarkStart w:id="44" w:name="_Ref37973222"/>
       <w:r>
         <w:rPr>
           <w:lang w:val="de-DE"/>
@@ -9758,7 +9958,7 @@
         <w:lastRenderedPageBreak/>
         <w:t>Selektionen erzeugen, erweitern und entfernen</w:t>
       </w:r>
-      <w:bookmarkEnd w:id="43"/>
+      <w:bookmarkEnd w:id="44"/>
       <w:r>
         <w:rPr>
           <w:lang w:val="de-DE"/>
@@ -9858,11 +10058,19 @@
         </w:rPr>
         <w:t>CTRL-A</w:t>
       </w:r>
-      <w:r>
-        <w:rPr>
-          <w:lang w:val="de-DE"/>
-        </w:rPr>
-        <w:t xml:space="preserve">   (die schnellste Methode) Taste „CTRL“ </w:t>
+      <w:proofErr w:type="gramStart"/>
+      <w:r>
+        <w:rPr>
+          <w:lang w:val="de-DE"/>
+        </w:rPr>
+        <w:t xml:space="preserve">   (</w:t>
+      </w:r>
+      <w:proofErr w:type="gramEnd"/>
+      <w:r>
+        <w:rPr>
+          <w:lang w:val="de-DE"/>
+        </w:rPr>
+        <w:t xml:space="preserve">die schnellste Methode) Taste „CTRL“ </w:t>
       </w:r>
       <w:proofErr w:type="spellStart"/>
       <w:r>
@@ -10006,11 +10214,19 @@
         </w:rPr>
         <w:t>ESC-Taste</w:t>
       </w:r>
-      <w:r>
-        <w:rPr>
-          <w:lang w:val="de-DE"/>
-        </w:rPr>
-        <w:t xml:space="preserve">   (die schnellste Methode)</w:t>
+      <w:proofErr w:type="gramStart"/>
+      <w:r>
+        <w:rPr>
+          <w:lang w:val="de-DE"/>
+        </w:rPr>
+        <w:t xml:space="preserve">   (</w:t>
+      </w:r>
+      <w:proofErr w:type="gramEnd"/>
+      <w:r>
+        <w:rPr>
+          <w:lang w:val="de-DE"/>
+        </w:rPr>
+        <w:t>die schnellste Methode)</w:t>
       </w:r>
     </w:p>
     <w:p>
@@ -10499,7 +10715,21 @@
         <w:rPr>
           <w:lang w:val="de-DE"/>
         </w:rPr>
-        <w:t>, verändern sie ihre Farbe mit einer Frequenz von 5 Hertz. Dieses Blinken ist deutlich sichtbar, hat aber keine Wechselwirkung mit der einfachen Auswahl einzelner Objekte. Das heißt, auch während eine Gruppe von Objekten selektiert ist und blinkt, kann ganz normal mit dem Modell gearbeitet werden</w:t>
+        <w:t xml:space="preserve">, verändern sie ihre Farbe mit einer Frequenz von 5 Hertz. Dieses Blinken ist deutlich sichtbar, hat aber keine Wechselwirkung mit der einfachen Auswahl einzelner Objekte. Das heißt, auch </w:t>
+      </w:r>
+      <w:proofErr w:type="gramStart"/>
+      <w:r>
+        <w:rPr>
+          <w:lang w:val="de-DE"/>
+        </w:rPr>
+        <w:t>während eine Gruppe</w:t>
+      </w:r>
+      <w:proofErr w:type="gramEnd"/>
+      <w:r>
+        <w:rPr>
+          <w:lang w:val="de-DE"/>
+        </w:rPr>
+        <w:t xml:space="preserve"> von Objekten selektiert ist und blinkt, kann ganz normal mit dem Modell gearbeitet werden</w:t>
       </w:r>
       <w:r>
         <w:rPr>
@@ -10521,9 +10751,9 @@
           <w:lang w:val="de-DE"/>
         </w:rPr>
       </w:pPr>
-      <w:bookmarkStart w:id="44" w:name="_Ref37886638"/>
-      <w:bookmarkStart w:id="45" w:name="_Ref34752521"/>
-      <w:bookmarkStart w:id="46" w:name="_Toc35466088"/>
+      <w:bookmarkStart w:id="45" w:name="_Ref37886638"/>
+      <w:bookmarkStart w:id="46" w:name="_Ref34752521"/>
+      <w:bookmarkStart w:id="47" w:name="_Toc35466088"/>
       <w:r>
         <w:rPr>
           <w:lang w:val="de-DE"/>
@@ -10542,7 +10772,7 @@
         </w:rPr>
         <w:t>ten</w:t>
       </w:r>
-      <w:bookmarkEnd w:id="44"/>
+      <w:bookmarkEnd w:id="45"/>
     </w:p>
     <w:p>
       <w:pPr>
@@ -10620,7 +10850,21 @@
         <w:rPr>
           <w:lang w:val="de-DE"/>
         </w:rPr>
-        <w:t>). Letzteres ist ein Hilfsmittel um den Wirkungsbereich einer Operation festzulegen. Nach Abschluss der Operation wird die Auswahl wieder aufgehoben. Im Gegensatz dazu ist die Markierung ei</w:t>
+        <w:t xml:space="preserve">). Letzteres ist ein </w:t>
+      </w:r>
+      <w:proofErr w:type="gramStart"/>
+      <w:r>
+        <w:rPr>
+          <w:lang w:val="de-DE"/>
+        </w:rPr>
+        <w:t>Hilfsmittel</w:t>
+      </w:r>
+      <w:proofErr w:type="gramEnd"/>
+      <w:r>
+        <w:rPr>
+          <w:lang w:val="de-DE"/>
+        </w:rPr>
+        <w:t xml:space="preserve"> um den Wirkungsbereich einer Operation festzulegen. Nach Abschluss der Operation wird die Auswahl wieder aufgehoben. Im Gegensatz dazu ist die Markierung ei</w:t>
       </w:r>
       <w:r>
         <w:rPr>
@@ -10971,9 +11215,9 @@
         </w:rPr>
         <w:t>des Modells</w:t>
       </w:r>
-      <w:bookmarkEnd w:id="39"/>
-      <w:bookmarkEnd w:id="45"/>
+      <w:bookmarkEnd w:id="40"/>
       <w:bookmarkEnd w:id="46"/>
+      <w:bookmarkEnd w:id="47"/>
     </w:p>
     <w:p>
       <w:pPr>
@@ -11137,7 +11381,7 @@
           <w:lang w:val="de-DE"/>
         </w:rPr>
       </w:pPr>
-      <w:bookmarkStart w:id="47" w:name="_Ref34752478"/>
+      <w:bookmarkStart w:id="48" w:name="_Ref34752478"/>
       <w:r>
         <w:rPr>
           <w:lang w:val="de-DE"/>
@@ -11317,7 +11561,7 @@
         </w:rPr>
         <w:fldChar w:fldCharType="end"/>
       </w:r>
-      <w:bookmarkEnd w:id="47"/>
+      <w:bookmarkEnd w:id="48"/>
     </w:p>
     <w:p>
       <w:pPr>
@@ -17593,7 +17837,7 @@
 </file>
 
 <file path=customXml/itemProps1.xml><?xml version="1.0" encoding="utf-8"?>
-<ds:datastoreItem xmlns:ds="http://schemas.openxmlformats.org/officeDocument/2006/customXml" ds:itemID="{3F43503C-E9C4-4528-A96E-5FC9AA313864}">
+<ds:datastoreItem xmlns:ds="http://schemas.openxmlformats.org/officeDocument/2006/customXml" ds:itemID="{AEE701EB-47D2-429D-8F37-243FFB891899}">
   <ds:schemaRefs>
     <ds:schemaRef ds:uri="http://schemas.openxmlformats.org/officeDocument/2006/bibliography"/>
   </ds:schemaRefs>

</xml_diff>

<commit_message>
Some bugs fixed, synchronisation compute thread reworked
</commit_message>
<xml_diff>
--- a/NNet/NNetSimu-Userdocu.docx
+++ b/NNet/NNetSimu-Userdocu.docx
@@ -132,7 +132,7 @@
           <w:szCs w:val="36"/>
           <w:lang w:val="de-DE"/>
         </w:rPr>
-        <w:t>20</w:t>
+        <w:t>14</w:t>
       </w:r>
       <w:r>
         <w:rPr>
@@ -156,7 +156,7 @@
           <w:szCs w:val="36"/>
           <w:lang w:val="de-DE"/>
         </w:rPr>
-        <w:t>5</w:t>
+        <w:t>6</w:t>
       </w:r>
       <w:r>
         <w:rPr>
@@ -729,23 +729,7 @@
           <w:szCs w:val="24"/>
           <w:lang w:val="de-DE"/>
         </w:rPr>
-        <w:t>Feature #</w:t>
-      </w:r>
-      <w:r>
-        <w:rPr>
-          <w:sz w:val="24"/>
-          <w:szCs w:val="24"/>
-          <w:lang w:val="de-DE"/>
-        </w:rPr>
-        <w:t>35</w:t>
-      </w:r>
-      <w:r>
-        <w:rPr>
-          <w:sz w:val="24"/>
-          <w:szCs w:val="24"/>
-          <w:lang w:val="de-DE"/>
-        </w:rPr>
-        <w:t xml:space="preserve"> </w:t>
+        <w:t xml:space="preserve">Feature #35 </w:t>
       </w:r>
       <w:r>
         <w:rPr>
@@ -6914,19 +6898,7 @@
         <w:rPr>
           <w:lang w:val="de-DE"/>
         </w:rPr>
-        <w:t xml:space="preserve">Ein </w:t>
-      </w:r>
-      <w:r>
-        <w:rPr>
-          <w:lang w:val="de-DE"/>
-        </w:rPr>
-        <w:t>(Input-)Neuron</w:t>
-      </w:r>
-      <w:r>
-        <w:rPr>
-          <w:lang w:val="de-DE"/>
-        </w:rPr>
-        <w:t xml:space="preserve"> mit einem Neuron verschmelzen</w:t>
+        <w:t>Ein (Input-)Neuron mit einem Neuron verschmelzen</w:t>
       </w:r>
     </w:p>
     <w:p>

</xml_diff>

<commit_message>
Bug fixed: AboutBox blocked UI
</commit_message>
<xml_diff>
--- a/NNet/NNetSimu-Userdocu.docx
+++ b/NNet/NNetSimu-Userdocu.docx
@@ -132,7 +132,7 @@
           <w:szCs w:val="36"/>
           <w:lang w:val="de-DE"/>
         </w:rPr>
-        <w:t>14</w:t>
+        <w:t>20</w:t>
       </w:r>
       <w:r>
         <w:rPr>
@@ -7000,7 +7000,21 @@
         <w:rPr>
           <w:lang w:val="de-DE"/>
         </w:rPr>
-        <w:t>Die Elemente des statischen Modells können prinzipiell beliebig auf einer zweidimensionalen Ebene angeordnet werden. Es ist in der Regel sinnvoll, die Input-Neuronen an einer oder mehre</w:t>
+        <w:t xml:space="preserve">Die Elemente des statischen Modells </w:t>
+      </w:r>
+      <w:proofErr w:type="gramStart"/>
+      <w:r>
+        <w:rPr>
+          <w:lang w:val="de-DE"/>
+        </w:rPr>
+        <w:t>können prinzipiell</w:t>
+      </w:r>
+      <w:proofErr w:type="gramEnd"/>
+      <w:r>
+        <w:rPr>
+          <w:lang w:val="de-DE"/>
+        </w:rPr>
+        <w:t xml:space="preserve"> beliebig auf einer zweidimensionalen Ebene angeordnet werden. Es ist in der Regel sinnvoll, die Input-Neuronen an einer oder mehre</w:t>
       </w:r>
       <w:r>
         <w:rPr>
@@ -7771,181 +7785,17 @@
       </w:pPr>
       <w:r>
         <w:rPr>
-          <w:lang w:val="de-DE"/>
-        </w:rPr>
-        <w:t xml:space="preserve">So kann man z.B. </w:t>
-      </w:r>
-      <w:r>
-        <w:rPr>
-          <w:lang w:val="de-DE"/>
-        </w:rPr>
-        <w:t>mit dem Kontextmen</w:t>
-      </w:r>
-      <w:r>
-        <w:rPr>
-          <w:lang w:val="de-DE"/>
-        </w:rPr>
-        <w:t>ü</w:t>
-      </w:r>
-    </w:p>
-    <w:p>
-      <w:pPr>
-        <w:pStyle w:val="Listenabsatz"/>
-        <w:numPr>
-          <w:ilvl w:val="0"/>
-          <w:numId w:val="2"/>
-        </w:numPr>
-        <w:rPr>
-          <w:lang w:val="de-DE"/>
-        </w:rPr>
-      </w:pPr>
-      <w:r>
-        <w:rPr>
-          <w:lang w:val="de-DE"/>
-        </w:rPr>
-        <w:t>eines Input</w:t>
-      </w:r>
-      <w:r>
-        <w:rPr>
-          <w:lang w:val="de-DE"/>
-        </w:rPr>
-        <w:t>-</w:t>
-      </w:r>
-      <w:r>
-        <w:rPr>
-          <w:lang w:val="de-DE"/>
-        </w:rPr>
-        <w:t xml:space="preserve">Neurons die Pulsfrequenz dieses Neurons einstellen </w:t>
-      </w:r>
-    </w:p>
-    <w:p>
-      <w:pPr>
-        <w:pStyle w:val="Listenabsatz"/>
-        <w:numPr>
-          <w:ilvl w:val="0"/>
-          <w:numId w:val="2"/>
-        </w:numPr>
-        <w:rPr>
-          <w:lang w:val="de-DE"/>
-        </w:rPr>
-      </w:pPr>
-      <w:r>
-        <w:rPr>
-          <w:lang w:val="de-DE"/>
-        </w:rPr>
-        <w:t xml:space="preserve">eines Neurons </w:t>
-      </w:r>
-      <w:proofErr w:type="gramStart"/>
-      <w:r>
-        <w:rPr>
-          <w:lang w:val="de-DE"/>
-        </w:rPr>
-        <w:t xml:space="preserve">diesem </w:t>
-      </w:r>
-      <w:r>
-        <w:rPr>
-          <w:lang w:val="de-DE"/>
-        </w:rPr>
-        <w:t>neue Dendriten</w:t>
-      </w:r>
-      <w:proofErr w:type="gramEnd"/>
-      <w:r>
-        <w:rPr>
-          <w:lang w:val="de-DE"/>
-        </w:rPr>
-        <w:t xml:space="preserve"> hinzufügen</w:t>
-      </w:r>
-    </w:p>
-    <w:p>
-      <w:pPr>
-        <w:pStyle w:val="Listenabsatz"/>
-        <w:numPr>
-          <w:ilvl w:val="0"/>
-          <w:numId w:val="2"/>
-        </w:numPr>
-        <w:rPr>
-          <w:lang w:val="de-DE"/>
-        </w:rPr>
-      </w:pPr>
-      <w:r>
-        <w:rPr>
-          <w:lang w:val="de-DE"/>
-        </w:rPr>
-        <w:t xml:space="preserve">einer Verbindung </w:t>
-      </w:r>
-      <w:r>
-        <w:rPr>
-          <w:lang w:val="de-DE"/>
-        </w:rPr>
-        <w:t>ein Neuron einfügen. Die ursprüngliche Verbindung wird dabei in zwei Ver</w:t>
-      </w:r>
-      <w:r>
-        <w:rPr>
-          <w:lang w:val="de-DE"/>
-        </w:rPr>
-        <w:softHyphen/>
-      </w:r>
-      <w:r>
-        <w:rPr>
-          <w:lang w:val="de-DE"/>
-        </w:rPr>
-        <w:t xml:space="preserve">bindungen aufgespalten von denen eine in das neu erzeugte Neuron einmündet, während die </w:t>
-      </w:r>
-      <w:r>
-        <w:rPr>
-          <w:lang w:val="de-DE"/>
-        </w:rPr>
-        <w:t>andere</w:t>
-      </w:r>
-      <w:r>
-        <w:rPr>
-          <w:lang w:val="de-DE"/>
-        </w:rPr>
-        <w:t xml:space="preserve"> aus dem Neuron hervorgeht.</w:t>
-      </w:r>
-    </w:p>
-    <w:p>
-      <w:pPr>
-        <w:pStyle w:val="Listenabsatz"/>
-        <w:numPr>
-          <w:ilvl w:val="0"/>
-          <w:numId w:val="2"/>
-        </w:numPr>
-        <w:rPr>
-          <w:lang w:val="de-DE"/>
-        </w:rPr>
-      </w:pPr>
-      <w:r>
-        <w:rPr>
-          <w:lang w:val="de-DE"/>
-        </w:rPr>
-        <w:t xml:space="preserve">eines Neurons dessen Verbindungen lösen „Disconnect“, </w:t>
-      </w:r>
-    </w:p>
-    <w:p>
-      <w:pPr>
-        <w:pStyle w:val="Listenabsatz"/>
-        <w:numPr>
-          <w:ilvl w:val="0"/>
-          <w:numId w:val="2"/>
-        </w:numPr>
-        <w:rPr>
-          <w:lang w:val="de-DE"/>
-        </w:rPr>
-      </w:pPr>
-      <w:r>
-        <w:rPr>
           <w:noProof/>
           <w:lang w:val="de-DE"/>
         </w:rPr>
         <w:drawing>
-          <wp:anchor distT="0" distB="0" distL="114300" distR="114300" simplePos="0" relativeHeight="251654144" behindDoc="0" locked="0" layoutInCell="1" allowOverlap="1" wp14:anchorId="4EDFB316" wp14:editId="48E7F2E0">
+          <wp:anchor distT="0" distB="0" distL="114300" distR="114300" simplePos="0" relativeHeight="251658240" behindDoc="0" locked="0" layoutInCell="1" allowOverlap="1" wp14:anchorId="4EDFB316" wp14:editId="116A2C12">
             <wp:simplePos x="0" y="0"/>
             <wp:positionH relativeFrom="column">
-              <wp:posOffset>2843033</wp:posOffset>
+              <wp:posOffset>2804795</wp:posOffset>
             </wp:positionH>
             <wp:positionV relativeFrom="paragraph">
-              <wp:posOffset>6482</wp:posOffset>
+              <wp:posOffset>38100</wp:posOffset>
             </wp:positionV>
             <wp:extent cx="2922905" cy="2717800"/>
             <wp:effectExtent l="0" t="0" r="0" b="6350"/>
@@ -7998,7 +7848,19 @@
         <w:rPr>
           <w:lang w:val="de-DE"/>
         </w:rPr>
-        <w:t>ein Input-Neuron in ein normales Neuron umwandeln und umgekehrt. Die Umwandlung eines normalen Neurons in ein Input-Neuron ist allerdings nur möglich, wenn das Neuron keine eingehenden Dendriten besitzt.</w:t>
+        <w:t xml:space="preserve">So kann man z.B. </w:t>
+      </w:r>
+      <w:r>
+        <w:rPr>
+          <w:lang w:val="de-DE"/>
+        </w:rPr>
+        <w:t>mit dem Kontextmen</w:t>
+      </w:r>
+      <w:r>
+        <w:rPr>
+          <w:lang w:val="de-DE"/>
+        </w:rPr>
+        <w:t>ü</w:t>
       </w:r>
     </w:p>
     <w:p>
@@ -8016,20 +7878,19 @@
         <w:rPr>
           <w:lang w:val="de-DE"/>
         </w:rPr>
-        <w:lastRenderedPageBreak/>
-        <w:t xml:space="preserve">eines Neurons </w:t>
-      </w:r>
-      <w:r>
-        <w:rPr>
-          <w:lang w:val="de-DE"/>
-        </w:rPr>
-        <w:t>ein akustisches Signal definieren, das mit beim triggern des Neurons ausgelöst wird.</w:t>
-      </w:r>
-      <w:r>
-        <w:rPr>
-          <w:lang w:val="de-DE"/>
-        </w:rPr>
-        <w:t xml:space="preserve"> </w:t>
+        <w:t>eines Input</w:t>
+      </w:r>
+      <w:r>
+        <w:rPr>
+          <w:lang w:val="de-DE"/>
+        </w:rPr>
+        <w:t>-</w:t>
+      </w:r>
+      <w:r>
+        <w:rPr>
+          <w:lang w:val="de-DE"/>
+        </w:rPr>
+        <w:t xml:space="preserve">Neurons die Pulsfrequenz dieses Neurons einstellen </w:t>
       </w:r>
     </w:p>
     <w:p>
@@ -8047,6 +7908,191 @@
         <w:rPr>
           <w:lang w:val="de-DE"/>
         </w:rPr>
+        <w:t xml:space="preserve">eines Neurons </w:t>
+      </w:r>
+      <w:proofErr w:type="gramStart"/>
+      <w:r>
+        <w:rPr>
+          <w:lang w:val="de-DE"/>
+        </w:rPr>
+        <w:t xml:space="preserve">diesem </w:t>
+      </w:r>
+      <w:r>
+        <w:rPr>
+          <w:lang w:val="de-DE"/>
+        </w:rPr>
+        <w:t>neue Dendriten</w:t>
+      </w:r>
+      <w:proofErr w:type="gramEnd"/>
+      <w:r>
+        <w:rPr>
+          <w:lang w:val="de-DE"/>
+        </w:rPr>
+        <w:t xml:space="preserve"> hinzufügen</w:t>
+      </w:r>
+    </w:p>
+    <w:p>
+      <w:pPr>
+        <w:pStyle w:val="Listenabsatz"/>
+        <w:numPr>
+          <w:ilvl w:val="0"/>
+          <w:numId w:val="2"/>
+        </w:numPr>
+        <w:rPr>
+          <w:lang w:val="de-DE"/>
+        </w:rPr>
+      </w:pPr>
+      <w:r>
+        <w:rPr>
+          <w:lang w:val="de-DE"/>
+        </w:rPr>
+        <w:t xml:space="preserve">einer Verbindung </w:t>
+      </w:r>
+      <w:r>
+        <w:rPr>
+          <w:lang w:val="de-DE"/>
+        </w:rPr>
+        <w:t>ein Neuron einfügen. Die ursprüngliche Verbindung wird dabei in zwei Ver</w:t>
+      </w:r>
+      <w:r>
+        <w:rPr>
+          <w:lang w:val="de-DE"/>
+        </w:rPr>
+        <w:softHyphen/>
+      </w:r>
+      <w:r>
+        <w:rPr>
+          <w:lang w:val="de-DE"/>
+        </w:rPr>
+        <w:t xml:space="preserve">bindungen aufgespalten von denen eine in das neu erzeugte Neuron einmündet, während die </w:t>
+      </w:r>
+      <w:r>
+        <w:rPr>
+          <w:lang w:val="de-DE"/>
+        </w:rPr>
+        <w:t>andere</w:t>
+      </w:r>
+      <w:r>
+        <w:rPr>
+          <w:lang w:val="de-DE"/>
+        </w:rPr>
+        <w:t xml:space="preserve"> aus dem Neuron hervorgeht.</w:t>
+      </w:r>
+    </w:p>
+    <w:p>
+      <w:pPr>
+        <w:pStyle w:val="Listenabsatz"/>
+        <w:numPr>
+          <w:ilvl w:val="0"/>
+          <w:numId w:val="2"/>
+        </w:numPr>
+        <w:rPr>
+          <w:lang w:val="de-DE"/>
+        </w:rPr>
+      </w:pPr>
+      <w:r>
+        <w:rPr>
+          <w:lang w:val="de-DE"/>
+        </w:rPr>
+        <w:t xml:space="preserve">eines Neurons dessen Verbindungen lösen „Disconnect“, </w:t>
+      </w:r>
+    </w:p>
+    <w:p>
+      <w:pPr>
+        <w:pStyle w:val="Listenabsatz"/>
+        <w:numPr>
+          <w:ilvl w:val="0"/>
+          <w:numId w:val="2"/>
+        </w:numPr>
+        <w:rPr>
+          <w:lang w:val="de-DE"/>
+        </w:rPr>
+      </w:pPr>
+      <w:r>
+        <w:rPr>
+          <w:lang w:val="de-DE"/>
+        </w:rPr>
+        <w:t xml:space="preserve">ein Input-Neuron in ein normales Neuron umwandeln und umgekehrt. Die </w:t>
+      </w:r>
+      <w:r>
+        <w:rPr>
+          <w:lang w:val="de-DE"/>
+        </w:rPr>
+        <w:lastRenderedPageBreak/>
+        <w:t>Umwandlung eines normalen Neurons in ein Input-Neuron ist allerdings nur möglich, wenn das Neuron keine eingehenden Dendriten besitzt.</w:t>
+      </w:r>
+    </w:p>
+    <w:p>
+      <w:pPr>
+        <w:pStyle w:val="Listenabsatz"/>
+        <w:numPr>
+          <w:ilvl w:val="0"/>
+          <w:numId w:val="2"/>
+        </w:numPr>
+        <w:rPr>
+          <w:lang w:val="de-DE"/>
+        </w:rPr>
+      </w:pPr>
+      <w:r>
+        <w:rPr>
+          <w:lang w:val="de-DE"/>
+        </w:rPr>
+        <w:t xml:space="preserve">eines Neurons </w:t>
+      </w:r>
+      <w:r>
+        <w:rPr>
+          <w:lang w:val="de-DE"/>
+        </w:rPr>
+        <w:t xml:space="preserve">ein akustisches Signal definieren, das </w:t>
+      </w:r>
+      <w:proofErr w:type="gramStart"/>
+      <w:r>
+        <w:rPr>
+          <w:lang w:val="de-DE"/>
+        </w:rPr>
+        <w:t xml:space="preserve">beim </w:t>
+      </w:r>
+      <w:r>
+        <w:rPr>
+          <w:lang w:val="de-DE"/>
+        </w:rPr>
+        <w:t>T</w:t>
+      </w:r>
+      <w:r>
+        <w:rPr>
+          <w:lang w:val="de-DE"/>
+        </w:rPr>
+        <w:t>riggern</w:t>
+      </w:r>
+      <w:proofErr w:type="gramEnd"/>
+      <w:r>
+        <w:rPr>
+          <w:lang w:val="de-DE"/>
+        </w:rPr>
+        <w:t xml:space="preserve"> des Neurons ausgelöst wird.</w:t>
+      </w:r>
+      <w:r>
+        <w:rPr>
+          <w:lang w:val="de-DE"/>
+        </w:rPr>
+        <w:t xml:space="preserve"> </w:t>
+      </w:r>
+    </w:p>
+    <w:p>
+      <w:pPr>
+        <w:pStyle w:val="Listenabsatz"/>
+        <w:numPr>
+          <w:ilvl w:val="0"/>
+          <w:numId w:val="2"/>
+        </w:numPr>
+        <w:rPr>
+          <w:lang w:val="de-DE"/>
+        </w:rPr>
+      </w:pPr>
+      <w:r>
+        <w:rPr>
+          <w:lang w:val="de-DE"/>
+        </w:rPr>
         <w:t>etc.</w:t>
       </w:r>
     </w:p>
@@ -8103,19 +8149,7 @@
         <w:rPr>
           <w:lang w:val="de-DE"/>
         </w:rPr>
-        <w:t xml:space="preserve">Die </w:t>
-      </w:r>
-      <w:r>
-        <w:rPr>
-          <w:lang w:val="de-DE"/>
-        </w:rPr>
-        <w:t xml:space="preserve">nebenstehende </w:t>
-      </w:r>
-      <w:r>
-        <w:rPr>
-          <w:lang w:val="de-DE"/>
-        </w:rPr>
-        <w:t xml:space="preserve">Abbildung zeigt das </w:t>
+        <w:t xml:space="preserve">Die Abbildung zeigt das </w:t>
       </w:r>
       <w:r>
         <w:rPr>

</xml_diff>

<commit_message>
RefreshRateDialog commented out (make functional later)
</commit_message>
<xml_diff>
--- a/NNet/NNetSimu-Userdocu.docx
+++ b/NNet/NNetSimu-Userdocu.docx
@@ -132,7 +132,15 @@
           <w:szCs w:val="36"/>
           <w:lang w:val="de-DE"/>
         </w:rPr>
-        <w:t>20</w:t>
+        <w:t>2</w:t>
+      </w:r>
+      <w:r>
+        <w:rPr>
+          <w:sz w:val="36"/>
+          <w:szCs w:val="36"/>
+          <w:lang w:val="de-DE"/>
+        </w:rPr>
+        <w:t>1</w:t>
       </w:r>
       <w:r>
         <w:rPr>
@@ -1024,18 +1032,13 @@
         <w:t xml:space="preserve"> des</w:t>
       </w:r>
       <w:r>
-        <w:t xml:space="preserve"> </w:t>
-      </w:r>
-      <w:proofErr w:type="spellStart"/>
-      <w:r>
-        <w:t>Modell</w:t>
+        <w:t xml:space="preserve"> Modell</w:t>
       </w:r>
       <w:bookmarkEnd w:id="0"/>
       <w:r>
         <w:t>s</w:t>
       </w:r>
       <w:bookmarkEnd w:id="1"/>
-      <w:proofErr w:type="spellEnd"/>
     </w:p>
     <w:p>
       <w:pPr>
@@ -1881,21 +1884,7 @@
         <w:rPr>
           <w:lang w:val="de-DE"/>
         </w:rPr>
-        <w:t xml:space="preserve">Der aktuelle Zustand eines Input-Neurons wird durch die Farbe des Inneren visualisiert, die sich </w:t>
-      </w:r>
-      <w:proofErr w:type="gramStart"/>
-      <w:r>
-        <w:rPr>
-          <w:lang w:val="de-DE"/>
-        </w:rPr>
-        <w:t>mit ansteigendem elektrischen Potential</w:t>
-      </w:r>
-      <w:proofErr w:type="gramEnd"/>
-      <w:r>
-        <w:rPr>
-          <w:lang w:val="de-DE"/>
-        </w:rPr>
-        <w:t xml:space="preserve"> von Schwarz zu einem heller</w:t>
+        <w:t>Der aktuelle Zustand eines Input-Neurons wird durch die Farbe des Inneren visualisiert, die sich mit ansteigendem elektrischen Potential von Schwarz zu einem heller</w:t>
       </w:r>
       <w:r>
         <w:rPr>
@@ -3166,35 +3155,23 @@
       </w:pPr>
       <w:bookmarkStart w:id="11" w:name="_Ref26969928"/>
       <w:bookmarkStart w:id="12" w:name="_Toc35466073"/>
-      <w:proofErr w:type="spellStart"/>
-      <w:r>
-        <w:t>Aspekte</w:t>
-      </w:r>
-      <w:proofErr w:type="spellEnd"/>
-      <w:r>
-        <w:t xml:space="preserve"> des </w:t>
-      </w:r>
-      <w:proofErr w:type="spellStart"/>
+      <w:r>
+        <w:t xml:space="preserve">Aspekte des </w:t>
+      </w:r>
       <w:r>
         <w:t>dynamische</w:t>
       </w:r>
       <w:r>
         <w:t>n</w:t>
       </w:r>
-      <w:proofErr w:type="spellEnd"/>
-      <w:r>
-        <w:t xml:space="preserve"> </w:t>
-      </w:r>
-      <w:proofErr w:type="spellStart"/>
-      <w:r>
-        <w:t>Modell</w:t>
+      <w:r>
+        <w:t xml:space="preserve"> Modell</w:t>
       </w:r>
       <w:bookmarkEnd w:id="11"/>
       <w:r>
         <w:t>s</w:t>
       </w:r>
       <w:bookmarkEnd w:id="12"/>
-      <w:proofErr w:type="spellEnd"/>
     </w:p>
     <w:p>
       <w:pPr>
@@ -4168,21 +4145,7 @@
         <w:rPr>
           <w:lang w:val="de-DE"/>
         </w:rPr>
-        <w:t xml:space="preserve">Time </w:t>
-      </w:r>
-      <w:proofErr w:type="spellStart"/>
-      <w:r>
-        <w:rPr>
-          <w:lang w:val="de-DE"/>
-        </w:rPr>
-        <w:t>resolution</w:t>
-      </w:r>
-      <w:proofErr w:type="spellEnd"/>
-      <w:r>
-        <w:rPr>
-          <w:lang w:val="de-DE"/>
-        </w:rPr>
-        <w:t>:</w:t>
+        <w:t>Time resolution:</w:t>
       </w:r>
       <w:r>
         <w:rPr>
@@ -5164,16 +5127,8 @@
         <w:rPr>
           <w:lang w:val="de-DE"/>
         </w:rPr>
-        <w:t xml:space="preserve">, sowie </w:t>
-      </w:r>
-      <w:proofErr w:type="spellStart"/>
-      <w:r>
-        <w:rPr>
-          <w:lang w:val="de-DE"/>
-        </w:rPr>
-        <w:t>TriggerSounds</w:t>
-      </w:r>
-      <w:proofErr w:type="spellEnd"/>
+        <w:t>, sowie TriggerSounds</w:t>
+      </w:r>
     </w:p>
     <w:p>
       <w:pPr>
@@ -5186,19 +5141,11 @@
           <w:lang w:val="de-DE"/>
         </w:rPr>
       </w:pPr>
-      <w:proofErr w:type="spellStart"/>
-      <w:r>
-        <w:rPr>
-          <w:lang w:val="de-DE"/>
-        </w:rPr>
-        <w:t>AutoOpen</w:t>
-      </w:r>
-      <w:proofErr w:type="spellEnd"/>
-      <w:r>
-        <w:rPr>
-          <w:lang w:val="de-DE"/>
-        </w:rPr>
-        <w:t>: Wenn diese Option aktiv ist, wird das zuletzt bearbeitete Modell sowie die Zoomstufe und die Position auf der Arbeitsfläche abgespeichert und beim nächsten Programmstart automatisch wiederhergestellt. Wenn die Option deaktiviert ist, startet das Programm mit einem Minimalmodell bestehend aus zwei Neuronen.</w:t>
+      <w:r>
+        <w:rPr>
+          <w:lang w:val="de-DE"/>
+        </w:rPr>
+        <w:t>AutoOpen: Wenn diese Option aktiv ist, wird das zuletzt bearbeitete Modell sowie die Zoomstufe und die Position auf der Arbeitsfläche abgespeichert und beim nächsten Programmstart automatisch wiederhergestellt. Wenn die Option deaktiviert ist, startet das Programm mit einem Minimalmodell bestehend aus zwei Neuronen.</w:t>
       </w:r>
     </w:p>
     <w:p>
@@ -5283,15 +5230,7 @@
       <w:bookmarkStart w:id="19" w:name="_Ref35468598"/>
       <w:bookmarkStart w:id="20" w:name="_Ref37610589"/>
       <w:r>
-        <w:t>„</w:t>
-      </w:r>
-      <w:proofErr w:type="gramStart"/>
-      <w:r>
-        <w:t>Action“ -</w:t>
-      </w:r>
-      <w:proofErr w:type="gramEnd"/>
-      <w:r>
-        <w:t xml:space="preserve"> </w:t>
+        <w:t xml:space="preserve">„Action“ - </w:t>
       </w:r>
       <w:r>
         <w:t>„Analyze“</w:t>
@@ -5819,15 +5758,7 @@
       <w:bookmarkStart w:id="23" w:name="_Toc35466079"/>
       <w:bookmarkStart w:id="24" w:name="_Ref35634997"/>
       <w:r>
-        <w:t>„</w:t>
-      </w:r>
-      <w:proofErr w:type="gramStart"/>
-      <w:r>
-        <w:t>Action“ -</w:t>
-      </w:r>
-      <w:proofErr w:type="gramEnd"/>
-      <w:r>
-        <w:t xml:space="preserve"> </w:t>
+        <w:t xml:space="preserve">„Action“ - </w:t>
       </w:r>
       <w:r>
         <w:t>„Analyze“</w:t>
@@ -5908,9 +5839,8 @@
           <w:shd w:val="clear" w:color="auto" w:fill="FFFFFF"/>
           <w:lang w:val="de-DE"/>
         </w:rPr>
-        <w:t xml:space="preserve">, bei denen z.B. zwei Abschnitte in eine Knickstelle einmünden, aber keine herausführt, oder umgekehrt. Derartige Unsauberkeiten haben zwar keinen Einfluss auf das Verhalten des Modells, da in ihnen niemals Impulse fließen können, sie verursachen aber unnötigen Rechenaufwand und machen das Modell unübersichtlich. Die Funktion sucht nach solchen entarteten Dendriten-Teilstücken und hebt sie genauso wie „Find </w:t>
-      </w:r>
-      <w:proofErr w:type="spellStart"/>
+        <w:t>, bei denen z.B. zwei Abschnitte in eine Knickstelle einmünden, aber keine herausführt, oder umgekehrt. Derartige Unsauberkeiten haben zwar keinen Einfluss auf das Verhalten des Modells, da in ihnen niemals Impulse fließen können, sie verursachen aber unnötigen Rechenaufwand und machen das Modell unübersichtlich. Die Funktion sucht nach solchen entarteten Dendriten-Teilstücken und hebt sie genauso wie „Find loops“ optisch hervor</w:t>
+      </w:r>
       <w:r>
         <w:rPr>
           <w:rFonts w:ascii="Segoe UI" w:hAnsi="Segoe UI" w:cs="Segoe UI"/>
@@ -5920,9 +5850,8 @@
           <w:shd w:val="clear" w:color="auto" w:fill="FFFFFF"/>
           <w:lang w:val="de-DE"/>
         </w:rPr>
-        <w:t>loops</w:t>
-      </w:r>
-      <w:proofErr w:type="spellEnd"/>
+        <w:t xml:space="preserve">, indem sie selektiert werden. In der Regel wird man diese Teilstücke löschen, was recht einfach in einem Schritt geht, da sie bereit selektiert sind (Kontextmenü „Remove selected objects“). </w:t>
+      </w:r>
       <w:r>
         <w:rPr>
           <w:rFonts w:ascii="Segoe UI" w:hAnsi="Segoe UI" w:cs="Segoe UI"/>
@@ -5932,8 +5861,34 @@
           <w:shd w:val="clear" w:color="auto" w:fill="FFFFFF"/>
           <w:lang w:val="de-DE"/>
         </w:rPr>
-        <w:t>“ optisch hervor</w:t>
-      </w:r>
+        <w:t>Nach der Bereinigung eines solchen Fehlers sollte die Funktion erneut aufgerufen werden, solange bis keine weitere Anomalie mehr gefunden wurde.</w:t>
+      </w:r>
+    </w:p>
+    <w:p>
+      <w:pPr>
+        <w:pStyle w:val="berschrift3"/>
+        <w:rPr>
+          <w:lang w:val="de-DE"/>
+        </w:rPr>
+      </w:pPr>
+      <w:bookmarkStart w:id="25" w:name="_Ref37455193"/>
+      <w:r>
+        <w:t xml:space="preserve">„Action“ - </w:t>
+      </w:r>
+      <w:r>
+        <w:rPr>
+          <w:lang w:val="de-DE"/>
+        </w:rPr>
+        <w:t>„Center model“</w:t>
+      </w:r>
+      <w:bookmarkEnd w:id="25"/>
+    </w:p>
+    <w:p>
+      <w:pPr>
+        <w:rPr>
+          <w:lang w:val="de-DE"/>
+        </w:rPr>
+      </w:pPr>
       <w:r>
         <w:rPr>
           <w:rFonts w:ascii="Segoe UI" w:hAnsi="Segoe UI" w:cs="Segoe UI"/>
@@ -5943,9 +5898,8 @@
           <w:shd w:val="clear" w:color="auto" w:fill="FFFFFF"/>
           <w:lang w:val="de-DE"/>
         </w:rPr>
-        <w:t xml:space="preserve">, indem sie selektiert werden. In der Regel wird man diese Teilstücke löschen, was recht einfach in einem Schritt geht, da sie bereit selektiert sind (Kontextmenü „Remove </w:t>
-      </w:r>
-      <w:proofErr w:type="spellStart"/>
+        <w:t xml:space="preserve">Wenn das Modell komplett außerhalb des sichtbaren Fensters liegt, was durch versehentliches Verschieben oder durch einen Fehler beim Einlesen gespeicherter Daten auftreten kann, ist es schwer möglich, das Modell wieder aufzufinden. </w:t>
+      </w:r>
       <w:r>
         <w:rPr>
           <w:rFonts w:ascii="Segoe UI" w:hAnsi="Segoe UI" w:cs="Segoe UI"/>
@@ -5955,9 +5909,8 @@
           <w:shd w:val="clear" w:color="auto" w:fill="FFFFFF"/>
           <w:lang w:val="de-DE"/>
         </w:rPr>
-        <w:t>selected</w:t>
-      </w:r>
-      <w:proofErr w:type="spellEnd"/>
+        <w:t xml:space="preserve">Die </w:t>
+      </w:r>
       <w:r>
         <w:rPr>
           <w:rFonts w:ascii="Segoe UI" w:hAnsi="Segoe UI" w:cs="Segoe UI"/>
@@ -5967,9 +5920,8 @@
           <w:shd w:val="clear" w:color="auto" w:fill="FFFFFF"/>
           <w:lang w:val="de-DE"/>
         </w:rPr>
-        <w:t xml:space="preserve"> </w:t>
-      </w:r>
-      <w:proofErr w:type="spellStart"/>
+        <w:t>Funktion "</w:t>
+      </w:r>
       <w:r>
         <w:rPr>
           <w:rFonts w:ascii="Segoe UI" w:hAnsi="Segoe UI" w:cs="Segoe UI"/>
@@ -5979,9 +5931,8 @@
           <w:shd w:val="clear" w:color="auto" w:fill="FFFFFF"/>
           <w:lang w:val="de-DE"/>
         </w:rPr>
-        <w:t>objects</w:t>
-      </w:r>
-      <w:proofErr w:type="spellEnd"/>
+        <w:t>Center model</w:t>
+      </w:r>
       <w:r>
         <w:rPr>
           <w:rFonts w:ascii="Segoe UI" w:hAnsi="Segoe UI" w:cs="Segoe UI"/>
@@ -5991,7 +5942,7 @@
           <w:shd w:val="clear" w:color="auto" w:fill="FFFFFF"/>
           <w:lang w:val="de-DE"/>
         </w:rPr>
-        <w:t xml:space="preserve">“). </w:t>
+        <w:t xml:space="preserve">" </w:t>
       </w:r>
       <w:r>
         <w:rPr>
@@ -6002,42 +5953,8 @@
           <w:shd w:val="clear" w:color="auto" w:fill="FFFFFF"/>
           <w:lang w:val="de-DE"/>
         </w:rPr>
-        <w:t>Nach der Bereinigung eines solchen Fehlers sollte die Funktion erneut aufgerufen werden, solange bis keine weitere Anomalie mehr gefunden wurde.</w:t>
-      </w:r>
-    </w:p>
-    <w:p>
-      <w:pPr>
-        <w:pStyle w:val="berschrift3"/>
-        <w:rPr>
-          <w:lang w:val="de-DE"/>
-        </w:rPr>
-      </w:pPr>
-      <w:bookmarkStart w:id="25" w:name="_Ref37455193"/>
-      <w:r>
-        <w:t>„</w:t>
-      </w:r>
-      <w:proofErr w:type="gramStart"/>
-      <w:r>
-        <w:t>Action“ -</w:t>
-      </w:r>
-      <w:proofErr w:type="gramEnd"/>
-      <w:r>
-        <w:t xml:space="preserve"> </w:t>
-      </w:r>
-      <w:r>
-        <w:rPr>
-          <w:lang w:val="de-DE"/>
-        </w:rPr>
-        <w:t>„Center model“</w:t>
-      </w:r>
-      <w:bookmarkEnd w:id="25"/>
-    </w:p>
-    <w:p>
-      <w:pPr>
-        <w:rPr>
-          <w:lang w:val="de-DE"/>
-        </w:rPr>
-      </w:pPr>
+        <w:t>holt</w:t>
+      </w:r>
       <w:r>
         <w:rPr>
           <w:rFonts w:ascii="Segoe UI" w:hAnsi="Segoe UI" w:cs="Segoe UI"/>
@@ -6047,7 +5964,7 @@
           <w:shd w:val="clear" w:color="auto" w:fill="FFFFFF"/>
           <w:lang w:val="de-DE"/>
         </w:rPr>
-        <w:t xml:space="preserve">Wenn das Modell komplett außerhalb des sichtbaren Fensters liegt, was durch versehentliches Verschieben oder durch einen Fehler beim Einlesen gespeicherter Daten auftreten kann, ist es schwer möglich, das Modell wieder aufzufinden. </w:t>
+        <w:t xml:space="preserve"> das Modell in die Mitte des Fensters und </w:t>
       </w:r>
       <w:r>
         <w:rPr>
@@ -6058,7 +5975,7 @@
           <w:shd w:val="clear" w:color="auto" w:fill="FFFFFF"/>
           <w:lang w:val="de-DE"/>
         </w:rPr>
-        <w:t xml:space="preserve">Die </w:t>
+        <w:t xml:space="preserve">passt </w:t>
       </w:r>
       <w:r>
         <w:rPr>
@@ -6069,97 +5986,7 @@
           <w:shd w:val="clear" w:color="auto" w:fill="FFFFFF"/>
           <w:lang w:val="de-DE"/>
         </w:rPr>
-        <w:t>Funktion "</w:t>
-      </w:r>
-      <w:r>
-        <w:rPr>
-          <w:rFonts w:ascii="Segoe UI" w:hAnsi="Segoe UI" w:cs="Segoe UI"/>
-          <w:color w:val="24292E"/>
-          <w:sz w:val="21"/>
-          <w:szCs w:val="21"/>
-          <w:shd w:val="clear" w:color="auto" w:fill="FFFFFF"/>
-          <w:lang w:val="de-DE"/>
-        </w:rPr>
-        <w:t>Center model</w:t>
-      </w:r>
-      <w:r>
-        <w:rPr>
-          <w:rFonts w:ascii="Segoe UI" w:hAnsi="Segoe UI" w:cs="Segoe UI"/>
-          <w:color w:val="24292E"/>
-          <w:sz w:val="21"/>
-          <w:szCs w:val="21"/>
-          <w:shd w:val="clear" w:color="auto" w:fill="FFFFFF"/>
-          <w:lang w:val="de-DE"/>
-        </w:rPr>
-        <w:t xml:space="preserve">" </w:t>
-      </w:r>
-      <w:r>
-        <w:rPr>
-          <w:rFonts w:ascii="Segoe UI" w:hAnsi="Segoe UI" w:cs="Segoe UI"/>
-          <w:color w:val="24292E"/>
-          <w:sz w:val="21"/>
-          <w:szCs w:val="21"/>
-          <w:shd w:val="clear" w:color="auto" w:fill="FFFFFF"/>
-          <w:lang w:val="de-DE"/>
-        </w:rPr>
-        <w:t>holt</w:t>
-      </w:r>
-      <w:r>
-        <w:rPr>
-          <w:rFonts w:ascii="Segoe UI" w:hAnsi="Segoe UI" w:cs="Segoe UI"/>
-          <w:color w:val="24292E"/>
-          <w:sz w:val="21"/>
-          <w:szCs w:val="21"/>
-          <w:shd w:val="clear" w:color="auto" w:fill="FFFFFF"/>
-          <w:lang w:val="de-DE"/>
-        </w:rPr>
-        <w:t xml:space="preserve"> das Modell in die Mitte des Fensters und </w:t>
-      </w:r>
-      <w:r>
-        <w:rPr>
-          <w:rFonts w:ascii="Segoe UI" w:hAnsi="Segoe UI" w:cs="Segoe UI"/>
-          <w:color w:val="24292E"/>
-          <w:sz w:val="21"/>
-          <w:szCs w:val="21"/>
-          <w:shd w:val="clear" w:color="auto" w:fill="FFFFFF"/>
-          <w:lang w:val="de-DE"/>
-        </w:rPr>
-        <w:t xml:space="preserve">passt </w:t>
-      </w:r>
-      <w:r>
-        <w:rPr>
-          <w:rFonts w:ascii="Segoe UI" w:hAnsi="Segoe UI" w:cs="Segoe UI"/>
-          <w:color w:val="24292E"/>
-          <w:sz w:val="21"/>
-          <w:szCs w:val="21"/>
-          <w:shd w:val="clear" w:color="auto" w:fill="FFFFFF"/>
-          <w:lang w:val="de-DE"/>
-        </w:rPr>
-        <w:t xml:space="preserve">die Zoomstufe so </w:t>
-      </w:r>
-      <w:proofErr w:type="gramStart"/>
-      <w:r>
-        <w:rPr>
-          <w:rFonts w:ascii="Segoe UI" w:hAnsi="Segoe UI" w:cs="Segoe UI"/>
-          <w:color w:val="24292E"/>
-          <w:sz w:val="21"/>
-          <w:szCs w:val="21"/>
-          <w:shd w:val="clear" w:color="auto" w:fill="FFFFFF"/>
-          <w:lang w:val="de-DE"/>
-        </w:rPr>
-        <w:t>an</w:t>
-      </w:r>
-      <w:proofErr w:type="gramEnd"/>
-      <w:r>
-        <w:rPr>
-          <w:rFonts w:ascii="Segoe UI" w:hAnsi="Segoe UI" w:cs="Segoe UI"/>
-          <w:color w:val="24292E"/>
-          <w:sz w:val="21"/>
-          <w:szCs w:val="21"/>
-          <w:shd w:val="clear" w:color="auto" w:fill="FFFFFF"/>
-          <w:lang w:val="de-DE"/>
-        </w:rPr>
-        <w:t xml:space="preserve"> dass das Modell komplett und ausreichend groß sichtbar ist.</w:t>
+        <w:t>die Zoomstufe so an dass das Modell komplett und ausreichend groß sichtbar ist.</w:t>
       </w:r>
     </w:p>
     <w:p>
@@ -7000,21 +6827,7 @@
         <w:rPr>
           <w:lang w:val="de-DE"/>
         </w:rPr>
-        <w:t xml:space="preserve">Die Elemente des statischen Modells </w:t>
-      </w:r>
-      <w:proofErr w:type="gramStart"/>
-      <w:r>
-        <w:rPr>
-          <w:lang w:val="de-DE"/>
-        </w:rPr>
-        <w:t>können prinzipiell</w:t>
-      </w:r>
-      <w:proofErr w:type="gramEnd"/>
-      <w:r>
-        <w:rPr>
-          <w:lang w:val="de-DE"/>
-        </w:rPr>
-        <w:t xml:space="preserve"> beliebig auf einer zweidimensionalen Ebene angeordnet werden. Es ist in der Regel sinnvoll, die Input-Neuronen an einer oder mehre</w:t>
+        <w:t>Die Elemente des statischen Modells können prinzipiell beliebig auf einer zweidimensionalen Ebene angeordnet werden. Es ist in der Regel sinnvoll, die Input-Neuronen an einer oder mehre</w:t>
       </w:r>
       <w:r>
         <w:rPr>
@@ -7908,27 +7721,13 @@
         <w:rPr>
           <w:lang w:val="de-DE"/>
         </w:rPr>
-        <w:t xml:space="preserve">eines Neurons </w:t>
-      </w:r>
-      <w:proofErr w:type="gramStart"/>
-      <w:r>
-        <w:rPr>
-          <w:lang w:val="de-DE"/>
-        </w:rPr>
-        <w:t xml:space="preserve">diesem </w:t>
-      </w:r>
-      <w:r>
-        <w:rPr>
-          <w:lang w:val="de-DE"/>
-        </w:rPr>
-        <w:t>neue Dendriten</w:t>
-      </w:r>
-      <w:proofErr w:type="gramEnd"/>
-      <w:r>
-        <w:rPr>
-          <w:lang w:val="de-DE"/>
-        </w:rPr>
-        <w:t xml:space="preserve"> hinzufügen</w:t>
+        <w:t xml:space="preserve">eines Neurons diesem </w:t>
+      </w:r>
+      <w:r>
+        <w:rPr>
+          <w:lang w:val="de-DE"/>
+        </w:rPr>
+        <w:t>neue Dendriten hinzufügen</w:t>
       </w:r>
     </w:p>
     <w:p>
@@ -8043,14 +7842,7 @@
         <w:rPr>
           <w:lang w:val="de-DE"/>
         </w:rPr>
-        <w:t xml:space="preserve">ein akustisches Signal definieren, das </w:t>
-      </w:r>
-      <w:proofErr w:type="gramStart"/>
-      <w:r>
-        <w:rPr>
-          <w:lang w:val="de-DE"/>
-        </w:rPr>
-        <w:t xml:space="preserve">beim </w:t>
+        <w:t xml:space="preserve">ein akustisches Signal definieren, das beim </w:t>
       </w:r>
       <w:r>
         <w:rPr>
@@ -8062,14 +7854,7 @@
         <w:rPr>
           <w:lang w:val="de-DE"/>
         </w:rPr>
-        <w:t>riggern</w:t>
-      </w:r>
-      <w:proofErr w:type="gramEnd"/>
-      <w:r>
-        <w:rPr>
-          <w:lang w:val="de-DE"/>
-        </w:rPr>
-        <w:t xml:space="preserve"> des Neurons ausgelöst wird.</w:t>
+        <w:t>riggern des Neurons ausgelöst wird.</w:t>
       </w:r>
       <w:r>
         <w:rPr>
@@ -8957,21 +8742,7 @@
         <w:rPr>
           <w:lang w:val="de-DE"/>
         </w:rPr>
-        <w:t xml:space="preserve">Das Mini-Fenster selbst kann frei auf dem Bildschirm positioniert werden. Mit Hilfe des </w:t>
-      </w:r>
-      <w:proofErr w:type="spellStart"/>
-      <w:r>
-        <w:rPr>
-          <w:lang w:val="de-DE"/>
-        </w:rPr>
-        <w:t>SystemMenüs</w:t>
-      </w:r>
-      <w:proofErr w:type="spellEnd"/>
-      <w:r>
-        <w:rPr>
-          <w:lang w:val="de-DE"/>
-        </w:rPr>
-        <w:t xml:space="preserve"> in der linken oberen Ecke kann auch seine Größe verändert werden.</w:t>
+        <w:t>Das Mini-Fenster selbst kann frei auf dem Bildschirm positioniert werden. Mit Hilfe des SystemMenüs in der linken oberen Ecke kann auch seine Größe verändert werden.</w:t>
       </w:r>
     </w:p>
     <w:p>
@@ -8982,19 +8753,11 @@
         </w:rPr>
       </w:pPr>
       <w:bookmarkStart w:id="42" w:name="_Ref40459560"/>
-      <w:proofErr w:type="spellStart"/>
-      <w:r>
-        <w:rPr>
-          <w:lang w:val="de-DE"/>
-        </w:rPr>
-        <w:t>Stop</w:t>
-      </w:r>
-      <w:proofErr w:type="spellEnd"/>
-      <w:r>
-        <w:rPr>
-          <w:lang w:val="de-DE"/>
-        </w:rPr>
-        <w:t xml:space="preserve"> on Trigger</w:t>
+      <w:r>
+        <w:rPr>
+          <w:lang w:val="de-DE"/>
+        </w:rPr>
+        <w:t>Stop on Trigger</w:t>
       </w:r>
       <w:bookmarkEnd w:id="42"/>
     </w:p>
@@ -9063,48 +8826,32 @@
         <w:rPr>
           <w:lang w:val="de-DE"/>
         </w:rPr>
-        <w:t>Mit der Funktion „</w:t>
-      </w:r>
-      <w:proofErr w:type="spellStart"/>
+        <w:t xml:space="preserve">Mit der Funktion „Stop on Trigger“, die über das Kontextmenü von Neuronen ein- und ausgeschaltet werden kann, ist es möglich die Berechnung des Modells genau im Augenblick einer Auslösung anzuhalten. Im Prinzip wäre das auch durch </w:t>
+      </w:r>
+      <w:r>
+        <w:rPr>
+          <w:lang w:val="de-DE"/>
+        </w:rPr>
+        <w:t xml:space="preserve">manuelles </w:t>
+      </w:r>
+      <w:r>
+        <w:rPr>
+          <w:lang w:val="de-DE"/>
+        </w:rPr>
+        <w:t xml:space="preserve">Anklicken des </w:t>
+      </w:r>
+      <w:r>
+        <w:rPr>
+          <w:lang w:val="de-DE"/>
+        </w:rPr>
+        <w:t>„</w:t>
+      </w:r>
       <w:r>
         <w:rPr>
           <w:lang w:val="de-DE"/>
         </w:rPr>
         <w:t>Stop</w:t>
       </w:r>
-      <w:proofErr w:type="spellEnd"/>
-      <w:r>
-        <w:rPr>
-          <w:lang w:val="de-DE"/>
-        </w:rPr>
-        <w:t xml:space="preserve"> on Trigger“, die über das Kontextmenü von Neuronen ein- und ausgeschaltet werden kann, ist es möglich die Berechnung des Modells genau im Augenblick einer Auslösung anzuhalten. Im Prinzip wäre das auch durch </w:t>
-      </w:r>
-      <w:r>
-        <w:rPr>
-          <w:lang w:val="de-DE"/>
-        </w:rPr>
-        <w:t xml:space="preserve">manuelles </w:t>
-      </w:r>
-      <w:r>
-        <w:rPr>
-          <w:lang w:val="de-DE"/>
-        </w:rPr>
-        <w:t xml:space="preserve">Anklicken des </w:t>
-      </w:r>
-      <w:r>
-        <w:rPr>
-          <w:lang w:val="de-DE"/>
-        </w:rPr>
-        <w:t>„</w:t>
-      </w:r>
-      <w:proofErr w:type="spellStart"/>
-      <w:r>
-        <w:rPr>
-          <w:lang w:val="de-DE"/>
-        </w:rPr>
-        <w:t>Stop</w:t>
-      </w:r>
-      <w:proofErr w:type="spellEnd"/>
       <w:r>
         <w:rPr>
           <w:lang w:val="de-DE"/>
@@ -9145,35 +8892,7 @@
         <w:rPr>
           <w:lang w:val="de-DE"/>
         </w:rPr>
-        <w:t xml:space="preserve"> Im Screenshot wird das Potential (8,4 mV) des Dendriten-Segments angezeigt, das oben </w:t>
-      </w:r>
-      <w:proofErr w:type="spellStart"/>
-      <w:r>
-        <w:rPr>
-          <w:lang w:val="de-DE"/>
-        </w:rPr>
-        <w:t>vin</w:t>
-      </w:r>
-      <w:proofErr w:type="spellEnd"/>
-      <w:r>
-        <w:rPr>
-          <w:lang w:val="de-DE"/>
-        </w:rPr>
-        <w:t xml:space="preserve"> rechts einmündet. Das Neuron mit aktivierter „</w:t>
-      </w:r>
-      <w:proofErr w:type="spellStart"/>
-      <w:r>
-        <w:rPr>
-          <w:lang w:val="de-DE"/>
-        </w:rPr>
-        <w:t>Stop</w:t>
-      </w:r>
-      <w:proofErr w:type="spellEnd"/>
-      <w:r>
-        <w:rPr>
-          <w:lang w:val="de-DE"/>
-        </w:rPr>
-        <w:t xml:space="preserve"> on Trigger“-Funktion wird durch eine auffällige Farbmarkierung gekennzeichnet. </w:t>
+        <w:t xml:space="preserve"> Im Screenshot wird das Potential (8,4 mV) des Dendriten-Segments angezeigt, das oben vin rechts einmündet. Das Neuron mit aktivierter „Stop on Trigger“-Funktion wird durch eine auffällige Farbmarkierung gekennzeichnet. </w:t>
       </w:r>
       <w:r>
         <w:rPr>
@@ -9194,21 +8913,7 @@
           <w:lang w:val="de-DE"/>
         </w:rPr>
         <w:lastRenderedPageBreak/>
-        <w:t>Selektion von Objekten (Select/</w:t>
-      </w:r>
-      <w:proofErr w:type="spellStart"/>
-      <w:r>
-        <w:rPr>
-          <w:lang w:val="de-DE"/>
-        </w:rPr>
-        <w:t>Deselect</w:t>
-      </w:r>
-      <w:proofErr w:type="spellEnd"/>
-      <w:r>
-        <w:rPr>
-          <w:lang w:val="de-DE"/>
-        </w:rPr>
-        <w:t>)</w:t>
+        <w:t>Selektion von Objekten (Select/Deselect)</w:t>
       </w:r>
     </w:p>
     <w:p>
@@ -9728,77 +9433,7 @@
         <w:rPr>
           <w:lang w:val="de-DE"/>
         </w:rPr>
-        <w:t xml:space="preserve"> („Remove </w:t>
-      </w:r>
-      <w:proofErr w:type="spellStart"/>
-      <w:r>
-        <w:rPr>
-          <w:lang w:val="de-DE"/>
-        </w:rPr>
-        <w:t>selected</w:t>
-      </w:r>
-      <w:proofErr w:type="spellEnd"/>
-      <w:r>
-        <w:rPr>
-          <w:lang w:val="de-DE"/>
-        </w:rPr>
-        <w:t xml:space="preserve"> </w:t>
-      </w:r>
-      <w:proofErr w:type="spellStart"/>
-      <w:r>
-        <w:rPr>
-          <w:lang w:val="de-DE"/>
-        </w:rPr>
-        <w:t>objects</w:t>
-      </w:r>
-      <w:proofErr w:type="spellEnd"/>
-      <w:r>
-        <w:rPr>
-          <w:lang w:val="de-DE"/>
-        </w:rPr>
-        <w:t>“). Diese Funktion darf nicht verwechselt werden mit „</w:t>
-      </w:r>
-      <w:proofErr w:type="spellStart"/>
-      <w:r>
-        <w:rPr>
-          <w:lang w:val="de-DE"/>
-        </w:rPr>
-        <w:t>Deselect</w:t>
-      </w:r>
-      <w:proofErr w:type="spellEnd"/>
-      <w:r>
-        <w:rPr>
-          <w:lang w:val="de-DE"/>
-        </w:rPr>
-        <w:t xml:space="preserve"> all“! Letztere entfernt die Eigenschaft „Selektiert“, belässt die Objekte aber im Modell. „Remove </w:t>
-      </w:r>
-      <w:proofErr w:type="spellStart"/>
-      <w:r>
-        <w:rPr>
-          <w:lang w:val="de-DE"/>
-        </w:rPr>
-        <w:t>selected</w:t>
-      </w:r>
-      <w:proofErr w:type="spellEnd"/>
-      <w:r>
-        <w:rPr>
-          <w:lang w:val="de-DE"/>
-        </w:rPr>
-        <w:t xml:space="preserve"> </w:t>
-      </w:r>
-      <w:proofErr w:type="spellStart"/>
-      <w:r>
-        <w:rPr>
-          <w:lang w:val="de-DE"/>
-        </w:rPr>
-        <w:t>objects</w:t>
-      </w:r>
-      <w:proofErr w:type="spellEnd"/>
-      <w:r>
-        <w:rPr>
-          <w:lang w:val="de-DE"/>
-        </w:rPr>
-        <w:t>“ hingegen entfernt die selektierten Objekte vollständig aus dem Modell.</w:t>
+        <w:t xml:space="preserve"> („Remove selected objects“). Diese Funktion darf nicht verwechselt werden mit „Deselect all“! Letztere entfernt die Eigenschaft „Selektiert“, belässt die Objekte aber im Modell. „Remove selected objects“ hingegen entfernt die selektierten Objekte vollständig aus dem Modell.</w:t>
       </w:r>
     </w:p>
     <w:p>
@@ -9816,21 +9451,7 @@
         <w:rPr>
           <w:lang w:val="de-DE"/>
         </w:rPr>
-        <w:t xml:space="preserve">Kopieren („Copy </w:t>
-      </w:r>
-      <w:proofErr w:type="spellStart"/>
-      <w:r>
-        <w:rPr>
-          <w:lang w:val="de-DE"/>
-        </w:rPr>
-        <w:t>selection</w:t>
-      </w:r>
-      <w:proofErr w:type="spellEnd"/>
-      <w:r>
-        <w:rPr>
-          <w:lang w:val="de-DE"/>
-        </w:rPr>
-        <w:t>“</w:t>
+        <w:t>Kopieren („Copy selection“</w:t>
       </w:r>
       <w:r>
         <w:rPr>
@@ -10064,33 +9685,11 @@
         </w:rPr>
         <w:t>CTRL-A</w:t>
       </w:r>
-      <w:proofErr w:type="gramStart"/>
-      <w:r>
-        <w:rPr>
-          <w:lang w:val="de-DE"/>
-        </w:rPr>
-        <w:t xml:space="preserve">   (</w:t>
-      </w:r>
-      <w:proofErr w:type="gramEnd"/>
-      <w:r>
-        <w:rPr>
-          <w:lang w:val="de-DE"/>
-        </w:rPr>
-        <w:t xml:space="preserve">die schnellste Methode) Taste „CTRL“ </w:t>
-      </w:r>
-      <w:proofErr w:type="spellStart"/>
-      <w:r>
-        <w:rPr>
-          <w:lang w:val="de-DE"/>
-        </w:rPr>
-        <w:t>bzw</w:t>
-      </w:r>
-      <w:proofErr w:type="spellEnd"/>
-      <w:r>
-        <w:rPr>
-          <w:lang w:val="de-DE"/>
-        </w:rPr>
-        <w:t xml:space="preserve"> „STRG“ auf deutschen Tastaturen gedrückt halten und die Taste „A“ betätigen</w:t>
+      <w:r>
+        <w:rPr>
+          <w:lang w:val="de-DE"/>
+        </w:rPr>
+        <w:t xml:space="preserve">   (die schnellste Methode) Taste „CTRL“ bzw „STRG“ auf deutschen Tastaturen gedrückt halten und die Taste „A“ betätigen</w:t>
       </w:r>
     </w:p>
     <w:p>
@@ -10174,7 +9773,6 @@
         </w:rPr>
         <w:t>Hauptmenu: „Edit“ - „</w:t>
       </w:r>
-      <w:proofErr w:type="spellStart"/>
       <w:r>
         <w:rPr>
           <w:lang w:val="de-DE"/>
@@ -10185,14 +9783,7 @@
         <w:rPr>
           <w:lang w:val="de-DE"/>
         </w:rPr>
-        <w:t>elect</w:t>
-      </w:r>
-      <w:proofErr w:type="spellEnd"/>
-      <w:r>
-        <w:rPr>
-          <w:lang w:val="de-DE"/>
-        </w:rPr>
-        <w:t xml:space="preserve"> all“ </w:t>
+        <w:t xml:space="preserve">elect all“ </w:t>
       </w:r>
     </w:p>
     <w:p>
@@ -10220,19 +9811,11 @@
         </w:rPr>
         <w:t>ESC-Taste</w:t>
       </w:r>
-      <w:proofErr w:type="gramStart"/>
-      <w:r>
-        <w:rPr>
-          <w:lang w:val="de-DE"/>
-        </w:rPr>
-        <w:t xml:space="preserve">   (</w:t>
-      </w:r>
-      <w:proofErr w:type="gramEnd"/>
-      <w:r>
-        <w:rPr>
-          <w:lang w:val="de-DE"/>
-        </w:rPr>
-        <w:t>die schnellste Methode)</w:t>
+      <w:r>
+        <w:rPr>
+          <w:lang w:val="de-DE"/>
+        </w:rPr>
+        <w:t xml:space="preserve">   (die schnellste Methode)</w:t>
       </w:r>
     </w:p>
     <w:p>
@@ -10325,14 +9908,12 @@
         </w:rPr>
         <w:t>“ bzw. “</w:t>
       </w:r>
-      <w:proofErr w:type="spellStart"/>
       <w:r>
         <w:rPr>
           <w:lang w:val="de-DE"/>
         </w:rPr>
         <w:t>Deselect</w:t>
       </w:r>
-      <w:proofErr w:type="spellEnd"/>
       <w:r>
         <w:rPr>
           <w:lang w:val="de-DE"/>
@@ -10448,16 +10029,8 @@
         <w:rPr>
           <w:lang w:val="de-DE"/>
         </w:rPr>
-        <w:t xml:space="preserve">Select </w:t>
-      </w:r>
-      <w:proofErr w:type="spellStart"/>
-      <w:r>
-        <w:rPr>
-          <w:lang w:val="de-DE"/>
-        </w:rPr>
-        <w:t>subtree</w:t>
-      </w:r>
-      <w:proofErr w:type="spellEnd"/>
+        <w:t>Select subtree</w:t>
+      </w:r>
       <w:r>
         <w:rPr>
           <w:lang w:val="de-DE"/>
@@ -10721,21 +10294,7 @@
         <w:rPr>
           <w:lang w:val="de-DE"/>
         </w:rPr>
-        <w:t xml:space="preserve">, verändern sie ihre Farbe mit einer Frequenz von 5 Hertz. Dieses Blinken ist deutlich sichtbar, hat aber keine Wechselwirkung mit der einfachen Auswahl einzelner Objekte. Das heißt, auch </w:t>
-      </w:r>
-      <w:proofErr w:type="gramStart"/>
-      <w:r>
-        <w:rPr>
-          <w:lang w:val="de-DE"/>
-        </w:rPr>
-        <w:t>während eine Gruppe</w:t>
-      </w:r>
-      <w:proofErr w:type="gramEnd"/>
-      <w:r>
-        <w:rPr>
-          <w:lang w:val="de-DE"/>
-        </w:rPr>
-        <w:t xml:space="preserve"> von Objekten selektiert ist und blinkt, kann ganz normal mit dem Modell gearbeitet werden</w:t>
+        <w:t>, verändern sie ihre Farbe mit einer Frequenz von 5 Hertz. Dieses Blinken ist deutlich sichtbar, hat aber keine Wechselwirkung mit der einfachen Auswahl einzelner Objekte. Das heißt, auch während eine Gruppe von Objekten selektiert ist und blinkt, kann ganz normal mit dem Modell gearbeitet werden</w:t>
       </w:r>
       <w:r>
         <w:rPr>
@@ -10856,21 +10415,7 @@
         <w:rPr>
           <w:lang w:val="de-DE"/>
         </w:rPr>
-        <w:t xml:space="preserve">). Letzteres ist ein </w:t>
-      </w:r>
-      <w:proofErr w:type="gramStart"/>
-      <w:r>
-        <w:rPr>
-          <w:lang w:val="de-DE"/>
-        </w:rPr>
-        <w:t>Hilfsmittel</w:t>
-      </w:r>
-      <w:proofErr w:type="gramEnd"/>
-      <w:r>
-        <w:rPr>
-          <w:lang w:val="de-DE"/>
-        </w:rPr>
-        <w:t xml:space="preserve"> um den Wirkungsbereich einer Operation festzulegen. Nach Abschluss der Operation wird die Auswahl wieder aufgehoben. Im Gegensatz dazu ist die Markierung ei</w:t>
+        <w:t>). Letzteres ist ein Hilfsmittel um den Wirkungsbereich einer Operation festzulegen. Nach Abschluss der Operation wird die Auswahl wieder aufgehoben. Im Gegensatz dazu ist die Markierung ei</w:t>
       </w:r>
       <w:r>
         <w:rPr>
@@ -11018,21 +10563,7 @@
         <w:rPr>
           <w:lang w:val="de-DE"/>
         </w:rPr>
-        <w:t xml:space="preserve">Rechte Maustaste und „Mark </w:t>
-      </w:r>
-      <w:proofErr w:type="spellStart"/>
-      <w:r>
-        <w:rPr>
-          <w:lang w:val="de-DE"/>
-        </w:rPr>
-        <w:t>selection</w:t>
-      </w:r>
-      <w:proofErr w:type="spellEnd"/>
-      <w:r>
-        <w:rPr>
-          <w:lang w:val="de-DE"/>
-        </w:rPr>
-        <w:t>“ auswählen</w:t>
+        <w:t>Rechte Maustaste und „Mark selection“ auswählen</w:t>
       </w:r>
     </w:p>
     <w:p>
@@ -11052,21 +10583,7 @@
         <w:rPr>
           <w:lang w:val="de-DE"/>
         </w:rPr>
-        <w:t>Nochmal rechte Maustaste und „</w:t>
-      </w:r>
-      <w:proofErr w:type="spellStart"/>
-      <w:r>
-        <w:rPr>
-          <w:lang w:val="de-DE"/>
-        </w:rPr>
-        <w:t>Deselect</w:t>
-      </w:r>
-      <w:proofErr w:type="spellEnd"/>
-      <w:r>
-        <w:rPr>
-          <w:lang w:val="de-DE"/>
-        </w:rPr>
-        <w:t xml:space="preserve"> all“</w:t>
+        <w:t>Nochmal rechte Maustaste und „Deselect all“</w:t>
       </w:r>
       <w:r>
         <w:rPr>
@@ -11123,7 +10640,6 @@
         </w:rPr>
         <w:t>Rechte Maustaste und „</w:t>
       </w:r>
-      <w:proofErr w:type="spellStart"/>
       <w:r>
         <w:rPr>
           <w:lang w:val="de-DE"/>
@@ -11134,28 +10650,7 @@
         <w:rPr>
           <w:lang w:val="de-DE"/>
         </w:rPr>
-        <w:t>ark</w:t>
-      </w:r>
-      <w:proofErr w:type="spellEnd"/>
-      <w:r>
-        <w:rPr>
-          <w:lang w:val="de-DE"/>
-        </w:rPr>
-        <w:t xml:space="preserve"> </w:t>
-      </w:r>
-      <w:proofErr w:type="spellStart"/>
-      <w:r>
-        <w:rPr>
-          <w:lang w:val="de-DE"/>
-        </w:rPr>
-        <w:t>selection</w:t>
-      </w:r>
-      <w:proofErr w:type="spellEnd"/>
-      <w:r>
-        <w:rPr>
-          <w:lang w:val="de-DE"/>
-        </w:rPr>
-        <w:t>“ auswählen</w:t>
+        <w:t>ark selection“ auswählen</w:t>
       </w:r>
     </w:p>
     <w:p>
@@ -11173,21 +10668,7 @@
         <w:rPr>
           <w:lang w:val="de-DE"/>
         </w:rPr>
-        <w:t>Nochmal rechte Maustaste und „</w:t>
-      </w:r>
-      <w:proofErr w:type="spellStart"/>
-      <w:r>
-        <w:rPr>
-          <w:lang w:val="de-DE"/>
-        </w:rPr>
-        <w:t>Deselect</w:t>
-      </w:r>
-      <w:proofErr w:type="spellEnd"/>
-      <w:r>
-        <w:rPr>
-          <w:lang w:val="de-DE"/>
-        </w:rPr>
-        <w:t xml:space="preserve"> all“</w:t>
+        <w:t>Nochmal rechte Maustaste und „Deselect all“</w:t>
       </w:r>
       <w:r>
         <w:rPr>
@@ -11789,21 +11270,7 @@
         <w:rPr>
           <w:lang w:val="de-DE"/>
         </w:rPr>
-        <w:t xml:space="preserve">nput-Neuron ist in diesem Sinne ein Objekt, aber auch jeder Verzeigungs- oder Knickpunkt von Dendriten und jeder </w:t>
-      </w:r>
-      <w:proofErr w:type="spellStart"/>
-      <w:r>
-        <w:rPr>
-          <w:lang w:val="de-DE"/>
-        </w:rPr>
-        <w:t>Dendritenabschnitt</w:t>
-      </w:r>
-      <w:proofErr w:type="spellEnd"/>
-      <w:r>
-        <w:rPr>
-          <w:lang w:val="de-DE"/>
-        </w:rPr>
-        <w:t xml:space="preserve"> zwischen solchen Punkten, bzw. Neuronen. </w:t>
+        <w:t xml:space="preserve">nput-Neuron ist in diesem Sinne ein Objekt, aber auch jeder Verzeigungs- oder Knickpunkt von Dendriten und jeder Dendritenabschnitt zwischen solchen Punkten, bzw. Neuronen. </w:t>
       </w:r>
       <w:r>
         <w:rPr>
@@ -11875,21 +11342,7 @@
         <w:rPr>
           <w:lang w:val="de-DE"/>
         </w:rPr>
-        <w:t xml:space="preserve"> des Modells (time </w:t>
-      </w:r>
-      <w:proofErr w:type="spellStart"/>
-      <w:r>
-        <w:rPr>
-          <w:lang w:val="de-DE"/>
-        </w:rPr>
-        <w:t>resolution</w:t>
-      </w:r>
-      <w:proofErr w:type="spellEnd"/>
-      <w:r>
-        <w:rPr>
-          <w:lang w:val="de-DE"/>
-        </w:rPr>
-        <w:t xml:space="preserve">). </w:t>
+        <w:t xml:space="preserve"> des Modells (time resolution). </w:t>
       </w:r>
     </w:p>
     <w:p>
@@ -12096,23 +11549,7 @@
           <w:sz w:val="24"/>
           <w:szCs w:val="24"/>
         </w:rPr>
-        <w:t xml:space="preserve">Neue </w:t>
-      </w:r>
-      <w:proofErr w:type="spellStart"/>
-      <w:r>
-        <w:rPr>
-          <w:sz w:val="24"/>
-          <w:szCs w:val="24"/>
-        </w:rPr>
-        <w:t>Funktion</w:t>
-      </w:r>
-      <w:proofErr w:type="spellEnd"/>
-      <w:r>
-        <w:rPr>
-          <w:sz w:val="24"/>
-          <w:szCs w:val="24"/>
-        </w:rPr>
-        <w:t>: Select all neurons with trigger sound</w:t>
+        <w:t>Neue Funktion: Select all neurons with trigger sound</w:t>
       </w:r>
     </w:p>
     <w:p>
@@ -12134,23 +11571,7 @@
           <w:sz w:val="24"/>
           <w:szCs w:val="24"/>
         </w:rPr>
-        <w:t xml:space="preserve">Neue </w:t>
-      </w:r>
-      <w:proofErr w:type="spellStart"/>
-      <w:r>
-        <w:rPr>
-          <w:sz w:val="24"/>
-          <w:szCs w:val="24"/>
-        </w:rPr>
-        <w:t>Funktion</w:t>
-      </w:r>
-      <w:proofErr w:type="spellEnd"/>
-      <w:r>
-        <w:rPr>
-          <w:sz w:val="24"/>
-          <w:szCs w:val="24"/>
-        </w:rPr>
-        <w:t>: Remove all trigger sounds / Remove selected trigger sounds</w:t>
+        <w:t>Neue Funktion: Remove all trigger sounds / Remove selected trigger sounds</w:t>
       </w:r>
     </w:p>
     <w:p>
@@ -12167,47 +11588,13 @@
           <w:szCs w:val="24"/>
         </w:rPr>
       </w:pPr>
-      <w:proofErr w:type="spellStart"/>
-      <w:r>
-        <w:rPr>
-          <w:sz w:val="24"/>
-          <w:szCs w:val="24"/>
-        </w:rPr>
-        <w:t>Einige</w:t>
-      </w:r>
-      <w:proofErr w:type="spellEnd"/>
-      <w:r>
-        <w:rPr>
-          <w:sz w:val="24"/>
-          <w:szCs w:val="24"/>
-        </w:rPr>
-        <w:t xml:space="preserve"> </w:t>
-      </w:r>
-      <w:proofErr w:type="spellStart"/>
-      <w:r>
-        <w:rPr>
-          <w:sz w:val="24"/>
-          <w:szCs w:val="24"/>
-        </w:rPr>
-        <w:t>kleinere</w:t>
-      </w:r>
-      <w:proofErr w:type="spellEnd"/>
-      <w:r>
-        <w:rPr>
-          <w:sz w:val="24"/>
-          <w:szCs w:val="24"/>
-        </w:rPr>
-        <w:t xml:space="preserve"> </w:t>
-      </w:r>
-      <w:proofErr w:type="spellStart"/>
-      <w:r>
-        <w:rPr>
-          <w:sz w:val="24"/>
-          <w:szCs w:val="24"/>
-        </w:rPr>
-        <w:t>Optimierungen</w:t>
-      </w:r>
-      <w:proofErr w:type="spellEnd"/>
+      <w:r>
+        <w:rPr>
+          <w:sz w:val="24"/>
+          <w:szCs w:val="24"/>
+        </w:rPr>
+        <w:t>Einige kleinere Optimierungen</w:t>
+      </w:r>
     </w:p>
     <w:p>
       <w:pPr>
@@ -12510,43 +11897,7 @@
           <w:szCs w:val="24"/>
           <w:lang w:val="de-DE"/>
         </w:rPr>
-        <w:t xml:space="preserve">Ein visuelles Signal beim Auslösen eines Neurons (kurzes Aufblitzen) wurde implementiert. Falls mit dem Neuron ein akustisches Signal verbunden ist, dann erfolgen akustisches und visuelles Signal gleichzeitig. Siehe </w:t>
-      </w:r>
-      <w:proofErr w:type="spellStart"/>
-      <w:r>
-        <w:rPr>
-          <w:sz w:val="24"/>
-          <w:szCs w:val="24"/>
-          <w:lang w:val="de-DE"/>
-        </w:rPr>
-        <w:t>Github</w:t>
-      </w:r>
-      <w:proofErr w:type="spellEnd"/>
-      <w:r>
-        <w:rPr>
-          <w:sz w:val="24"/>
-          <w:szCs w:val="24"/>
-          <w:lang w:val="de-DE"/>
-        </w:rPr>
-        <w:t xml:space="preserve"> </w:t>
-      </w:r>
-      <w:proofErr w:type="spellStart"/>
-      <w:r>
-        <w:rPr>
-          <w:sz w:val="24"/>
-          <w:szCs w:val="24"/>
-          <w:lang w:val="de-DE"/>
-        </w:rPr>
-        <w:t>Issue</w:t>
-      </w:r>
-      <w:proofErr w:type="spellEnd"/>
-      <w:r>
-        <w:rPr>
-          <w:sz w:val="24"/>
-          <w:szCs w:val="24"/>
-          <w:lang w:val="de-DE"/>
-        </w:rPr>
-        <w:t xml:space="preserve"> #27. Die bisherige Ausgabe „TRIGGER“ wurde entfernt. Stattdessen wird immer das aktuelle Potential in Prozent angezeigt, auch wenn dieses über 100% liegt.</w:t>
+        <w:t>Ein visuelles Signal beim Auslösen eines Neurons (kurzes Aufblitzen) wurde implementiert. Falls mit dem Neuron ein akustisches Signal verbunden ist, dann erfolgen akustisches und visuelles Signal gleichzeitig. Siehe Github Issue #27. Die bisherige Ausgabe „TRIGGER“ wurde entfernt. Stattdessen wird immer das aktuelle Potential in Prozent angezeigt, auch wenn dieses über 100% liegt.</w:t>
       </w:r>
     </w:p>
     <w:p>
@@ -12572,25 +11923,7 @@
           <w:szCs w:val="24"/>
           <w:lang w:val="de-DE"/>
         </w:rPr>
-        <w:t xml:space="preserve">Neue Funktion Alle ausgewählten Objekte verschieben, siehe GitHub </w:t>
-      </w:r>
-      <w:proofErr w:type="spellStart"/>
-      <w:r>
-        <w:rPr>
-          <w:sz w:val="24"/>
-          <w:szCs w:val="24"/>
-          <w:lang w:val="de-DE"/>
-        </w:rPr>
-        <w:t>Issue</w:t>
-      </w:r>
-      <w:proofErr w:type="spellEnd"/>
-      <w:r>
-        <w:rPr>
-          <w:sz w:val="24"/>
-          <w:szCs w:val="24"/>
-          <w:lang w:val="de-DE"/>
-        </w:rPr>
-        <w:t xml:space="preserve"> #30. Die Move-Operation (linke Maustaste gedrückt halten und ziehen) auf den Hintergrund wirkt automatisch nur auf die Auswahl, falls eine solche definiert ist. Normale Move-Operationen für einzelne Objekte funktionieren wie üblich, falls sich der Cursor über dem Objekt befindet.</w:t>
+        <w:t>Neue Funktion Alle ausgewählten Objekte verschieben, siehe GitHub Issue #30. Die Move-Operation (linke Maustaste gedrückt halten und ziehen) auf den Hintergrund wirkt automatisch nur auf die Auswahl, falls eine solche definiert ist. Normale Move-Operationen für einzelne Objekte funktionieren wie üblich, falls sich der Cursor über dem Objekt befindet.</w:t>
       </w:r>
     </w:p>
     <w:p>
@@ -13155,25 +12488,7 @@
           <w:szCs w:val="24"/>
           <w:lang w:val="de-DE"/>
         </w:rPr>
-        <w:t xml:space="preserve"> und GitHub #23. Die empfohlene Arbeitsweise für die Markierung von „rückläufigen Neuronen“ ist in </w:t>
-      </w:r>
-      <w:proofErr w:type="spellStart"/>
-      <w:r>
-        <w:rPr>
-          <w:sz w:val="24"/>
-          <w:szCs w:val="24"/>
-          <w:lang w:val="de-DE"/>
-        </w:rPr>
-        <w:t>Github</w:t>
-      </w:r>
-      <w:proofErr w:type="spellEnd"/>
-      <w:r>
-        <w:rPr>
-          <w:sz w:val="24"/>
-          <w:szCs w:val="24"/>
-          <w:lang w:val="de-DE"/>
-        </w:rPr>
-        <w:t xml:space="preserve"> #23 beschrieben.</w:t>
+        <w:t xml:space="preserve"> und GitHub #23. Die empfohlene Arbeitsweise für die Markierung von „rückläufigen Neuronen“ ist in Github #23 beschrieben.</w:t>
       </w:r>
     </w:p>
     <w:p>
@@ -13307,25 +12622,7 @@
           <w:szCs w:val="24"/>
           <w:lang w:val="de-DE"/>
         </w:rPr>
-        <w:t xml:space="preserve">GitHub </w:t>
-      </w:r>
-      <w:proofErr w:type="spellStart"/>
-      <w:r>
-        <w:rPr>
-          <w:sz w:val="24"/>
-          <w:szCs w:val="24"/>
-          <w:lang w:val="de-DE"/>
-        </w:rPr>
-        <w:t>Issue</w:t>
-      </w:r>
-      <w:proofErr w:type="spellEnd"/>
-      <w:r>
-        <w:rPr>
-          <w:sz w:val="24"/>
-          <w:szCs w:val="24"/>
-          <w:lang w:val="de-DE"/>
-        </w:rPr>
-        <w:t xml:space="preserve"> #17 „Center model“ wurde implementiert, siehe Kapitel </w:t>
+        <w:t xml:space="preserve">GitHub Issue #17 „Center model“ wurde implementiert, siehe Kapitel </w:t>
       </w:r>
       <w:r>
         <w:rPr>
@@ -13388,25 +12685,7 @@
           <w:szCs w:val="24"/>
           <w:lang w:val="de-DE"/>
         </w:rPr>
-        <w:t xml:space="preserve">. Ich habe den Verdacht, dass beim automatischen Öffnen des zuletzt gespeicherten Modells (siehe </w:t>
-      </w:r>
-      <w:proofErr w:type="spellStart"/>
-      <w:r>
-        <w:rPr>
-          <w:sz w:val="24"/>
-          <w:szCs w:val="24"/>
-          <w:lang w:val="de-DE"/>
-        </w:rPr>
-        <w:t>Issue</w:t>
-      </w:r>
-      <w:proofErr w:type="spellEnd"/>
-      <w:r>
-        <w:rPr>
-          <w:sz w:val="24"/>
-          <w:szCs w:val="24"/>
-          <w:lang w:val="de-DE"/>
-        </w:rPr>
-        <w:t xml:space="preserve"> #2), dieses nicht sichtbar ist, weil es aus irgendeinem Grund außerhalb des Fensters landet. Falls diese Vermutung zutrifft, kann das Modell mit dieser Funktion wieder sichtbar gemacht werden. Auch unabhängig von dieser Fehleranalyse kann die Funktion nützlich sein, wenn man versehentlich das Modell ins „Nirwana“ verschoben hat und Mühe hat, sie wieder zu finden.</w:t>
+        <w:t>. Ich habe den Verdacht, dass beim automatischen Öffnen des zuletzt gespeicherten Modells (siehe Issue #2), dieses nicht sichtbar ist, weil es aus irgendeinem Grund außerhalb des Fensters landet. Falls diese Vermutung zutrifft, kann das Modell mit dieser Funktion wieder sichtbar gemacht werden. Auch unabhängig von dieser Fehleranalyse kann die Funktion nützlich sein, wenn man versehentlich das Modell ins „Nirwana“ verschoben hat und Mühe hat, sie wieder zu finden.</w:t>
       </w:r>
     </w:p>
     <w:p>
@@ -13438,25 +12717,7 @@
           <w:szCs w:val="24"/>
           <w:lang w:val="de-DE"/>
         </w:rPr>
-        <w:t xml:space="preserve">Um dem Problem mit </w:t>
-      </w:r>
-      <w:proofErr w:type="spellStart"/>
-      <w:r>
-        <w:rPr>
-          <w:sz w:val="24"/>
-          <w:szCs w:val="24"/>
-          <w:lang w:val="de-DE"/>
-        </w:rPr>
-        <w:t>Issue</w:t>
-      </w:r>
-      <w:proofErr w:type="spellEnd"/>
-      <w:r>
-        <w:rPr>
-          <w:sz w:val="24"/>
-          <w:szCs w:val="24"/>
-          <w:lang w:val="de-DE"/>
-        </w:rPr>
-        <w:t xml:space="preserve"> #2 „Zuletzt gespeichertes Modell automatisch öffnen“ auf den Grund zu gehen wurden weitere Fehlerabfragen eingebaut. Es kann beim Starten des Programms ein Meldungsfenster erscheinen. Gegebenenfalls bitte mir melden.</w:t>
+        <w:t>Um dem Problem mit Issue #2 „Zuletzt gespeichertes Modell automatisch öffnen“ auf den Grund zu gehen wurden weitere Fehlerabfragen eingebaut. Es kann beim Starten des Programms ein Meldungsfenster erscheinen. Gegebenenfalls bitte mir melden.</w:t>
       </w:r>
     </w:p>
     <w:p>
@@ -13488,25 +12749,7 @@
           <w:szCs w:val="24"/>
           <w:lang w:val="de-DE"/>
         </w:rPr>
-        <w:t xml:space="preserve">Bei jeder Änderung der Pulsfrequenz eines Inputneurons wird das gesamte Modell zurückgesetzt, d.h. die Spannungspegel aller Neuronen und Dendriten werden auf 0 gesetzt. Damit starten das Modell immer mit reproduzierbaren Ausgangsbedingungen. Siehe </w:t>
-      </w:r>
-      <w:proofErr w:type="spellStart"/>
-      <w:r>
-        <w:rPr>
-          <w:sz w:val="24"/>
-          <w:szCs w:val="24"/>
-          <w:lang w:val="de-DE"/>
-        </w:rPr>
-        <w:t>Issue</w:t>
-      </w:r>
-      <w:proofErr w:type="spellEnd"/>
-      <w:r>
-        <w:rPr>
-          <w:sz w:val="24"/>
-          <w:szCs w:val="24"/>
-          <w:lang w:val="de-DE"/>
-        </w:rPr>
-        <w:t xml:space="preserve"> #14 „Andocken von Bereichen (kohärent oder different) - Eigenfrequenz“</w:t>
+        <w:t>Bei jeder Änderung der Pulsfrequenz eines Inputneurons wird das gesamte Modell zurückgesetzt, d.h. die Spannungspegel aller Neuronen und Dendriten werden auf 0 gesetzt. Damit starten das Modell immer mit reproduzierbaren Ausgangsbedingungen. Siehe Issue #14 „Andocken von Bereichen (kohärent oder different) - Eigenfrequenz“</w:t>
       </w:r>
       <w:r>
         <w:rPr>
@@ -13558,25 +12801,7 @@
           <w:lang w:val="de-DE"/>
         </w:rPr>
         <w:lastRenderedPageBreak/>
-        <w:t xml:space="preserve">GitHub </w:t>
-      </w:r>
-      <w:proofErr w:type="spellStart"/>
-      <w:r>
-        <w:rPr>
-          <w:sz w:val="24"/>
-          <w:szCs w:val="24"/>
-          <w:lang w:val="de-DE"/>
-        </w:rPr>
-        <w:t>Issue</w:t>
-      </w:r>
-      <w:proofErr w:type="spellEnd"/>
-      <w:r>
-        <w:rPr>
-          <w:sz w:val="24"/>
-          <w:szCs w:val="24"/>
-          <w:lang w:val="de-DE"/>
-        </w:rPr>
-        <w:t xml:space="preserve"> #5: Ab dieser Version wird keine readme.txt-Datei mehr mit ausgeliefert, sondern alle Neuerungen werden in der Dokumentation (diese Word-Datei) beschrieben. </w:t>
+        <w:t xml:space="preserve">GitHub Issue #5: Ab dieser Version wird keine readme.txt-Datei mehr mit ausgeliefert, sondern alle Neuerungen werden in der Dokumentation (diese Word-Datei) beschrieben. </w:t>
       </w:r>
       <w:r>
         <w:rPr>
@@ -13606,25 +12831,7 @@
           <w:szCs w:val="24"/>
           <w:lang w:val="de-DE"/>
         </w:rPr>
-        <w:t xml:space="preserve">GitHub </w:t>
-      </w:r>
-      <w:proofErr w:type="spellStart"/>
-      <w:r>
-        <w:rPr>
-          <w:sz w:val="24"/>
-          <w:szCs w:val="24"/>
-          <w:lang w:val="de-DE"/>
-        </w:rPr>
-        <w:t>Issue</w:t>
-      </w:r>
-      <w:proofErr w:type="spellEnd"/>
-      <w:r>
-        <w:rPr>
-          <w:sz w:val="24"/>
-          <w:szCs w:val="24"/>
-          <w:lang w:val="de-DE"/>
-        </w:rPr>
-        <w:t xml:space="preserve"> #15: Die Pulsrate von Input-Neuronen kann jetzt sehr einfach und in kleinen Schritten verändert werden, indem man den Maus-Cursor über das Input-Neuron bringt und die +/- Tasten der Tastatur betätigt. Siehe Kapitel </w:t>
+        <w:t xml:space="preserve">GitHub Issue #15: Die Pulsrate von Input-Neuronen kann jetzt sehr einfach und in kleinen Schritten verändert werden, indem man den Maus-Cursor über das Input-Neuron bringt und die +/- Tasten der Tastatur betätigt. Siehe Kapitel </w:t>
       </w:r>
       <w:r>
         <w:rPr>
@@ -13709,25 +12916,7 @@
           <w:szCs w:val="24"/>
           <w:lang w:val="de-DE"/>
         </w:rPr>
-        <w:t xml:space="preserve">GitHub </w:t>
-      </w:r>
-      <w:proofErr w:type="spellStart"/>
-      <w:r>
-        <w:rPr>
-          <w:sz w:val="24"/>
-          <w:szCs w:val="24"/>
-          <w:lang w:val="de-DE"/>
-        </w:rPr>
-        <w:t>Issue</w:t>
-      </w:r>
-      <w:proofErr w:type="spellEnd"/>
-      <w:r>
-        <w:rPr>
-          <w:sz w:val="24"/>
-          <w:szCs w:val="24"/>
-          <w:lang w:val="de-DE"/>
-        </w:rPr>
-        <w:t xml:space="preserve"> #1: Eine neue Funktion wurde implementiert, die das Modell nach (unbeabsichtigten Schleifen) durchsucht. Siehe Kapitel </w:t>
+        <w:t xml:space="preserve">GitHub Issue #1: Eine neue Funktion wurde implementiert, die das Modell nach (unbeabsichtigten Schleifen) durchsucht. Siehe Kapitel </w:t>
       </w:r>
       <w:r>
         <w:rPr>

</xml_diff>

<commit_message>
Comments, small bug in ModelStorage fixed
</commit_message>
<xml_diff>
--- a/NNet/NNetSimu-Userdocu.docx
+++ b/NNet/NNetSimu-Userdocu.docx
@@ -132,15 +132,7 @@
           <w:szCs w:val="36"/>
           <w:lang w:val="de-DE"/>
         </w:rPr>
-        <w:t>2</w:t>
-      </w:r>
-      <w:r>
-        <w:rPr>
-          <w:sz w:val="36"/>
-          <w:szCs w:val="36"/>
-          <w:lang w:val="de-DE"/>
-        </w:rPr>
-        <w:t>1</w:t>
+        <w:t>xx</w:t>
       </w:r>
       <w:r>
         <w:rPr>
@@ -231,7 +223,23 @@
           <w:szCs w:val="24"/>
           <w:lang w:val="de-DE"/>
         </w:rPr>
-        <w:t>Fehler #41 bese</w:t>
+        <w:t>Fehler #</w:t>
+      </w:r>
+      <w:r>
+        <w:rPr>
+          <w:sz w:val="24"/>
+          <w:szCs w:val="24"/>
+          <w:lang w:val="de-DE"/>
+        </w:rPr>
+        <w:t>16</w:t>
+      </w:r>
+      <w:r>
+        <w:rPr>
+          <w:sz w:val="24"/>
+          <w:szCs w:val="24"/>
+          <w:lang w:val="de-DE"/>
+        </w:rPr>
+        <w:t xml:space="preserve"> bese</w:t>
       </w:r>
       <w:r>
         <w:rPr>
@@ -247,85 +255,6 @@
           <w:szCs w:val="24"/>
           <w:lang w:val="de-DE"/>
         </w:rPr>
-        <w:t>tigt: Der Abbruch der</w:t>
-      </w:r>
-      <w:r>
-        <w:rPr>
-          <w:sz w:val="24"/>
-          <w:szCs w:val="24"/>
-          <w:lang w:val="de-DE"/>
-        </w:rPr>
-        <w:t xml:space="preserve"> </w:t>
-      </w:r>
-      <w:r>
-        <w:rPr>
-          <w:sz w:val="24"/>
-          <w:szCs w:val="24"/>
-          <w:lang w:val="de-DE"/>
-        </w:rPr>
-        <w:t>Analyze</w:t>
-      </w:r>
-      <w:r>
-        <w:rPr>
-          <w:sz w:val="24"/>
-          <w:szCs w:val="24"/>
-          <w:lang w:val="de-DE"/>
-        </w:rPr>
-        <w:t>-Funktionen mit ESC hat nicht funktioniert.</w:t>
-      </w:r>
-    </w:p>
-    <w:p>
-      <w:pPr>
-        <w:pStyle w:val="Listenabsatz"/>
-        <w:numPr>
-          <w:ilvl w:val="0"/>
-          <w:numId w:val="44"/>
-        </w:numPr>
-        <w:contextualSpacing w:val="0"/>
-        <w:rPr>
-          <w:sz w:val="24"/>
-          <w:szCs w:val="24"/>
-          <w:lang w:val="de-DE"/>
-        </w:rPr>
-      </w:pPr>
-      <w:r>
-        <w:rPr>
-          <w:sz w:val="24"/>
-          <w:szCs w:val="24"/>
-          <w:lang w:val="de-DE"/>
-        </w:rPr>
-        <w:t>Fehler #4</w:t>
-      </w:r>
-      <w:r>
-        <w:rPr>
-          <w:sz w:val="24"/>
-          <w:szCs w:val="24"/>
-          <w:lang w:val="de-DE"/>
-        </w:rPr>
-        <w:t>2</w:t>
-      </w:r>
-      <w:r>
-        <w:rPr>
-          <w:sz w:val="24"/>
-          <w:szCs w:val="24"/>
-          <w:lang w:val="de-DE"/>
-        </w:rPr>
-        <w:t xml:space="preserve"> bese</w:t>
-      </w:r>
-      <w:r>
-        <w:rPr>
-          <w:sz w:val="24"/>
-          <w:szCs w:val="24"/>
-          <w:lang w:val="de-DE"/>
-        </w:rPr>
-        <w:t>i</w:t>
-      </w:r>
-      <w:r>
-        <w:rPr>
-          <w:sz w:val="24"/>
-          <w:szCs w:val="24"/>
-          <w:lang w:val="de-DE"/>
-        </w:rPr>
         <w:t xml:space="preserve">tigt: </w:t>
       </w:r>
       <w:r>
@@ -334,473 +263,7 @@
           <w:szCs w:val="24"/>
           <w:lang w:val="de-DE"/>
         </w:rPr>
-        <w:t xml:space="preserve">Wenn die </w:t>
-      </w:r>
-      <w:r>
-        <w:rPr>
-          <w:sz w:val="24"/>
-          <w:szCs w:val="24"/>
-          <w:lang w:val="de-DE"/>
-        </w:rPr>
-        <w:t>Analy</w:t>
-      </w:r>
-      <w:r>
-        <w:rPr>
-          <w:sz w:val="24"/>
-          <w:szCs w:val="24"/>
-          <w:lang w:val="de-DE"/>
-        </w:rPr>
-        <w:t>z</w:t>
-      </w:r>
-      <w:r>
-        <w:rPr>
-          <w:sz w:val="24"/>
-          <w:szCs w:val="24"/>
-          <w:lang w:val="de-DE"/>
-        </w:rPr>
-        <w:t>e</w:t>
-      </w:r>
-      <w:r>
-        <w:rPr>
-          <w:sz w:val="24"/>
-          <w:szCs w:val="24"/>
-          <w:lang w:val="de-DE"/>
-        </w:rPr>
-        <w:t>-Funktionen nichts gefunden haben, ist das Modell außerhalb des sichtbaren Bereichs gewandert.</w:t>
-      </w:r>
-    </w:p>
-    <w:p>
-      <w:pPr>
-        <w:pStyle w:val="Listenabsatz"/>
-        <w:numPr>
-          <w:ilvl w:val="0"/>
-          <w:numId w:val="44"/>
-        </w:numPr>
-        <w:contextualSpacing w:val="0"/>
-        <w:rPr>
-          <w:sz w:val="24"/>
-          <w:szCs w:val="24"/>
-          <w:lang w:val="de-DE"/>
-        </w:rPr>
-      </w:pPr>
-      <w:r>
-        <w:rPr>
-          <w:sz w:val="24"/>
-          <w:szCs w:val="24"/>
-          <w:lang w:val="de-DE"/>
-        </w:rPr>
-        <w:t xml:space="preserve">Fehler </w:t>
-      </w:r>
-      <w:r>
-        <w:rPr>
-          <w:sz w:val="24"/>
-          <w:szCs w:val="24"/>
-          <w:lang w:val="de-DE"/>
-        </w:rPr>
-        <w:t xml:space="preserve">#43 </w:t>
-      </w:r>
-      <w:r>
-        <w:rPr>
-          <w:sz w:val="24"/>
-          <w:szCs w:val="24"/>
-          <w:lang w:val="de-DE"/>
-        </w:rPr>
-        <w:t xml:space="preserve">beseitigt: Der </w:t>
-      </w:r>
-      <w:r>
-        <w:rPr>
-          <w:sz w:val="24"/>
-          <w:szCs w:val="24"/>
-          <w:lang w:val="de-DE"/>
-        </w:rPr>
-        <w:t xml:space="preserve">Befehl </w:t>
-      </w:r>
-      <w:r>
-        <w:rPr>
-          <w:sz w:val="24"/>
-          <w:szCs w:val="24"/>
-          <w:lang w:val="de-DE"/>
-        </w:rPr>
-        <w:t>„</w:t>
-      </w:r>
-      <w:r>
-        <w:rPr>
-          <w:sz w:val="24"/>
-          <w:szCs w:val="24"/>
-          <w:lang w:val="de-DE"/>
-        </w:rPr>
-        <w:t>Outgoing Dendrite</w:t>
-      </w:r>
-      <w:r>
-        <w:rPr>
-          <w:sz w:val="24"/>
-          <w:szCs w:val="24"/>
-          <w:lang w:val="de-DE"/>
-        </w:rPr>
-        <w:t>“ war in bestimmten Situationen nicht ausführbar.</w:t>
-      </w:r>
-    </w:p>
-    <w:p>
-      <w:pPr>
-        <w:pStyle w:val="Listenabsatz"/>
-        <w:numPr>
-          <w:ilvl w:val="0"/>
-          <w:numId w:val="44"/>
-        </w:numPr>
-        <w:contextualSpacing w:val="0"/>
-        <w:rPr>
-          <w:sz w:val="24"/>
-          <w:szCs w:val="24"/>
-          <w:lang w:val="de-DE"/>
-        </w:rPr>
-      </w:pPr>
-      <w:r>
-        <w:rPr>
-          <w:sz w:val="24"/>
-          <w:szCs w:val="24"/>
-          <w:lang w:val="de-DE"/>
-        </w:rPr>
-        <w:t>Verschiedene Fehler, die zu Abstürzen führen können</w:t>
-      </w:r>
-      <w:r>
-        <w:rPr>
-          <w:sz w:val="24"/>
-          <w:szCs w:val="24"/>
-          <w:lang w:val="de-DE"/>
-        </w:rPr>
-        <w:t>,</w:t>
-      </w:r>
-      <w:r>
-        <w:rPr>
-          <w:sz w:val="24"/>
-          <w:szCs w:val="24"/>
-          <w:lang w:val="de-DE"/>
-        </w:rPr>
-        <w:t xml:space="preserve"> wurden beseitigt.</w:t>
-      </w:r>
-    </w:p>
-    <w:p>
-      <w:pPr>
-        <w:pStyle w:val="Listenabsatz"/>
-        <w:numPr>
-          <w:ilvl w:val="0"/>
-          <w:numId w:val="44"/>
-        </w:numPr>
-        <w:contextualSpacing w:val="0"/>
-        <w:rPr>
-          <w:sz w:val="24"/>
-          <w:szCs w:val="24"/>
-          <w:lang w:val="de-DE"/>
-        </w:rPr>
-      </w:pPr>
-      <w:r>
-        <w:rPr>
-          <w:sz w:val="24"/>
-          <w:szCs w:val="24"/>
-          <w:lang w:val="de-DE"/>
-        </w:rPr>
-        <w:t xml:space="preserve">Feature </w:t>
-      </w:r>
-      <w:r>
-        <w:rPr>
-          <w:sz w:val="24"/>
-          <w:szCs w:val="24"/>
-          <w:lang w:val="de-DE"/>
-        </w:rPr>
-        <w:t>#36 wurde implementiert: Zweites Fenster mit einer Miniaturansicht des gesamten Modells</w:t>
-      </w:r>
-      <w:r>
-        <w:rPr>
-          <w:sz w:val="24"/>
-          <w:szCs w:val="24"/>
-          <w:lang w:val="de-DE"/>
-        </w:rPr>
-        <w:t>,</w:t>
-      </w:r>
-      <w:r>
-        <w:rPr>
-          <w:sz w:val="24"/>
-          <w:szCs w:val="24"/>
-          <w:lang w:val="de-DE"/>
-        </w:rPr>
-        <w:t xml:space="preserve"> </w:t>
-      </w:r>
-      <w:r>
-        <w:rPr>
-          <w:sz w:val="24"/>
-          <w:szCs w:val="24"/>
-          <w:lang w:val="de-DE"/>
-        </w:rPr>
-        <w:t xml:space="preserve">siehe Kapitel </w:t>
-      </w:r>
-      <w:r>
-        <w:rPr>
-          <w:sz w:val="24"/>
-          <w:szCs w:val="24"/>
-          <w:lang w:val="de-DE"/>
-        </w:rPr>
-        <w:fldChar w:fldCharType="begin"/>
-      </w:r>
-      <w:r>
-        <w:rPr>
-          <w:sz w:val="24"/>
-          <w:szCs w:val="24"/>
-          <w:lang w:val="de-DE"/>
-        </w:rPr>
-        <w:instrText xml:space="preserve"> REF _Ref37800388 \r \h </w:instrText>
-      </w:r>
-      <w:r>
-        <w:rPr>
-          <w:sz w:val="24"/>
-          <w:szCs w:val="24"/>
-          <w:lang w:val="de-DE"/>
-        </w:rPr>
-        <w:instrText xml:space="preserve"> \* MERGEFORMAT </w:instrText>
-      </w:r>
-      <w:r>
-        <w:rPr>
-          <w:sz w:val="24"/>
-          <w:szCs w:val="24"/>
-          <w:lang w:val="de-DE"/>
-        </w:rPr>
-      </w:r>
-      <w:r>
-        <w:rPr>
-          <w:sz w:val="24"/>
-          <w:szCs w:val="24"/>
-          <w:lang w:val="de-DE"/>
-        </w:rPr>
-        <w:fldChar w:fldCharType="separate"/>
-      </w:r>
-      <w:r>
-        <w:rPr>
-          <w:sz w:val="24"/>
-          <w:szCs w:val="24"/>
-          <w:lang w:val="de-DE"/>
-        </w:rPr>
-        <w:t>4.7</w:t>
-      </w:r>
-      <w:r>
-        <w:rPr>
-          <w:sz w:val="24"/>
-          <w:szCs w:val="24"/>
-          <w:lang w:val="de-DE"/>
-        </w:rPr>
-        <w:fldChar w:fldCharType="end"/>
-      </w:r>
-      <w:r>
-        <w:rPr>
-          <w:sz w:val="24"/>
-          <w:szCs w:val="24"/>
-          <w:lang w:val="de-DE"/>
-        </w:rPr>
-        <w:t>.</w:t>
-      </w:r>
-    </w:p>
-    <w:p>
-      <w:pPr>
-        <w:pStyle w:val="Listenabsatz"/>
-        <w:numPr>
-          <w:ilvl w:val="0"/>
-          <w:numId w:val="44"/>
-        </w:numPr>
-        <w:contextualSpacing w:val="0"/>
-        <w:rPr>
-          <w:sz w:val="24"/>
-          <w:szCs w:val="24"/>
-        </w:rPr>
-      </w:pPr>
-      <w:r>
-        <w:rPr>
-          <w:sz w:val="24"/>
-          <w:szCs w:val="24"/>
-        </w:rPr>
-        <w:t xml:space="preserve">Feature </w:t>
-      </w:r>
-      <w:r>
-        <w:rPr>
-          <w:sz w:val="24"/>
-          <w:szCs w:val="24"/>
-        </w:rPr>
-        <w:t>#28</w:t>
-      </w:r>
-      <w:r>
-        <w:rPr>
-          <w:sz w:val="24"/>
-          <w:szCs w:val="24"/>
-        </w:rPr>
-        <w:t xml:space="preserve"> </w:t>
-      </w:r>
-      <w:r>
-        <w:rPr>
-          <w:sz w:val="24"/>
-          <w:szCs w:val="24"/>
-          <w:lang w:val="de-DE"/>
-        </w:rPr>
-        <w:t xml:space="preserve">wurde implementiert: </w:t>
-      </w:r>
-      <w:r>
-        <w:rPr>
-          <w:sz w:val="24"/>
-          <w:szCs w:val="24"/>
-        </w:rPr>
-        <w:t>“</w:t>
-      </w:r>
-      <w:r>
-        <w:rPr>
-          <w:sz w:val="24"/>
-          <w:szCs w:val="24"/>
-        </w:rPr>
-        <w:t>Stop on trigger</w:t>
-      </w:r>
-      <w:r>
-        <w:rPr>
-          <w:sz w:val="24"/>
-          <w:szCs w:val="24"/>
-        </w:rPr>
-        <w:t xml:space="preserve">”, </w:t>
-      </w:r>
-      <w:r>
-        <w:rPr>
-          <w:sz w:val="24"/>
-          <w:szCs w:val="24"/>
-          <w:lang w:val="de-DE"/>
-        </w:rPr>
-        <w:t xml:space="preserve">siehe Kapitel </w:t>
-      </w:r>
-      <w:r>
-        <w:rPr>
-          <w:sz w:val="24"/>
-          <w:szCs w:val="24"/>
-        </w:rPr>
-        <w:fldChar w:fldCharType="begin"/>
-      </w:r>
-      <w:r>
-        <w:rPr>
-          <w:sz w:val="24"/>
-          <w:szCs w:val="24"/>
-        </w:rPr>
-        <w:instrText xml:space="preserve"> REF _Ref40459560 \r \h </w:instrText>
-      </w:r>
-      <w:r>
-        <w:rPr>
-          <w:sz w:val="24"/>
-          <w:szCs w:val="24"/>
-        </w:rPr>
-      </w:r>
-      <w:r>
-        <w:rPr>
-          <w:sz w:val="24"/>
-          <w:szCs w:val="24"/>
-        </w:rPr>
-        <w:fldChar w:fldCharType="separate"/>
-      </w:r>
-      <w:r>
-        <w:rPr>
-          <w:sz w:val="24"/>
-          <w:szCs w:val="24"/>
-        </w:rPr>
-        <w:t>4.8</w:t>
-      </w:r>
-      <w:r>
-        <w:rPr>
-          <w:sz w:val="24"/>
-          <w:szCs w:val="24"/>
-        </w:rPr>
-        <w:fldChar w:fldCharType="end"/>
-      </w:r>
-      <w:r>
-        <w:rPr>
-          <w:sz w:val="24"/>
-          <w:szCs w:val="24"/>
-        </w:rPr>
-        <w:t> </w:t>
-      </w:r>
-    </w:p>
-    <w:p>
-      <w:pPr>
-        <w:pStyle w:val="Listenabsatz"/>
-        <w:numPr>
-          <w:ilvl w:val="0"/>
-          <w:numId w:val="44"/>
-        </w:numPr>
-        <w:contextualSpacing w:val="0"/>
-        <w:rPr>
-          <w:sz w:val="24"/>
-          <w:szCs w:val="24"/>
-          <w:lang w:val="de-DE"/>
-        </w:rPr>
-      </w:pPr>
-      <w:r>
-        <w:rPr>
-          <w:sz w:val="24"/>
-          <w:szCs w:val="24"/>
-          <w:lang w:val="de-DE"/>
-        </w:rPr>
-        <w:t xml:space="preserve">Feature #35 </w:t>
-      </w:r>
-      <w:r>
-        <w:rPr>
-          <w:sz w:val="24"/>
-          <w:szCs w:val="24"/>
-          <w:lang w:val="de-DE"/>
-        </w:rPr>
-        <w:t xml:space="preserve">wurde implementiert: </w:t>
-      </w:r>
-      <w:r>
-        <w:rPr>
-          <w:sz w:val="24"/>
-          <w:szCs w:val="24"/>
-          <w:lang w:val="de-DE"/>
-        </w:rPr>
-        <w:t xml:space="preserve">Neuronen oder Input-Neuronen können jetzt mit einem existierenden Neuron verschmolzen werden, falls die Konsistenzbedingungen dabei nicht verletzt werden, siehe Kapitel </w:t>
-      </w:r>
-      <w:r>
-        <w:rPr>
-          <w:sz w:val="24"/>
-          <w:szCs w:val="24"/>
-          <w:lang w:val="de-DE"/>
-        </w:rPr>
-        <w:fldChar w:fldCharType="begin"/>
-      </w:r>
-      <w:r>
-        <w:rPr>
-          <w:sz w:val="24"/>
-          <w:szCs w:val="24"/>
-          <w:lang w:val="de-DE"/>
-        </w:rPr>
-        <w:instrText xml:space="preserve"> REF _Ref40906544 \r \h </w:instrText>
-      </w:r>
-      <w:r>
-        <w:rPr>
-          <w:sz w:val="24"/>
-          <w:szCs w:val="24"/>
-          <w:lang w:val="de-DE"/>
-        </w:rPr>
-      </w:r>
-      <w:r>
-        <w:rPr>
-          <w:sz w:val="24"/>
-          <w:szCs w:val="24"/>
-          <w:lang w:val="de-DE"/>
-        </w:rPr>
-        <w:fldChar w:fldCharType="separate"/>
-      </w:r>
-      <w:r>
-        <w:rPr>
-          <w:sz w:val="24"/>
-          <w:szCs w:val="24"/>
-          <w:lang w:val="de-DE"/>
-        </w:rPr>
-        <w:t>4.5</w:t>
-      </w:r>
-      <w:r>
-        <w:rPr>
-          <w:sz w:val="24"/>
-          <w:szCs w:val="24"/>
-          <w:lang w:val="de-DE"/>
-        </w:rPr>
-        <w:fldChar w:fldCharType="end"/>
+        <w:t>Dendriten, nur zum teilweise innerhalb des sichtbaren Bereichs liegen, wurden in bestimmten Situationen nicht dargestellt.</w:t>
       </w:r>
     </w:p>
     <w:p>
@@ -11489,9 +10952,7 @@
           <w:lang w:val="de-DE"/>
         </w:rPr>
       </w:pPr>
-    </w:p>
-    <w:p>
-      <w:pPr>
+      <w:r>
         <w:rPr>
           <w:b/>
           <w:bCs/>
@@ -11499,7 +10960,8 @@
           <w:szCs w:val="24"/>
           <w:lang w:val="de-DE"/>
         </w:rPr>
-      </w:pPr>
+        <w:t>Änderungen in der Version</w:t>
+      </w:r>
       <w:r>
         <w:rPr>
           <w:b/>
@@ -11508,7 +10970,7 @@
           <w:szCs w:val="24"/>
           <w:lang w:val="de-DE"/>
         </w:rPr>
-        <w:t>Änderungen in der Version</w:t>
+        <w:t xml:space="preserve"> 2020-0</w:t>
       </w:r>
       <w:r>
         <w:rPr>
@@ -11518,7 +10980,7 @@
           <w:szCs w:val="24"/>
           <w:lang w:val="de-DE"/>
         </w:rPr>
-        <w:t xml:space="preserve"> 2020-04-28</w:t>
+        <w:t>6-21</w:t>
       </w:r>
       <w:r>
         <w:rPr>
@@ -11536,20 +10998,62 @@
         <w:pStyle w:val="Listenabsatz"/>
         <w:numPr>
           <w:ilvl w:val="0"/>
-          <w:numId w:val="44"/>
+          <w:numId w:val="45"/>
         </w:numPr>
         <w:contextualSpacing w:val="0"/>
         <w:rPr>
           <w:sz w:val="24"/>
           <w:szCs w:val="24"/>
-        </w:rPr>
-      </w:pPr>
-      <w:r>
-        <w:rPr>
-          <w:sz w:val="24"/>
-          <w:szCs w:val="24"/>
-        </w:rPr>
-        <w:t>Neue Funktion: Select all neurons with trigger sound</w:t>
+          <w:lang w:val="de-DE"/>
+        </w:rPr>
+      </w:pPr>
+      <w:r>
+        <w:rPr>
+          <w:sz w:val="24"/>
+          <w:szCs w:val="24"/>
+          <w:lang w:val="de-DE"/>
+        </w:rPr>
+        <w:t>Fehler #41 bese</w:t>
+      </w:r>
+      <w:r>
+        <w:rPr>
+          <w:sz w:val="24"/>
+          <w:szCs w:val="24"/>
+          <w:lang w:val="de-DE"/>
+        </w:rPr>
+        <w:t>i</w:t>
+      </w:r>
+      <w:r>
+        <w:rPr>
+          <w:sz w:val="24"/>
+          <w:szCs w:val="24"/>
+          <w:lang w:val="de-DE"/>
+        </w:rPr>
+        <w:t>tigt: Der Abbruch der</w:t>
+      </w:r>
+      <w:r>
+        <w:rPr>
+          <w:sz w:val="24"/>
+          <w:szCs w:val="24"/>
+          <w:lang w:val="de-DE"/>
+        </w:rPr>
+        <w:t xml:space="preserve"> </w:t>
+      </w:r>
+      <w:r>
+        <w:rPr>
+          <w:sz w:val="24"/>
+          <w:szCs w:val="24"/>
+          <w:lang w:val="de-DE"/>
+        </w:rPr>
+        <w:t>Analyze</w:t>
+      </w:r>
+      <w:r>
+        <w:rPr>
+          <w:sz w:val="24"/>
+          <w:szCs w:val="24"/>
+          <w:lang w:val="de-DE"/>
+        </w:rPr>
+        <w:t>-Funktionen mit ESC hat nicht funktioniert.</w:t>
       </w:r>
     </w:p>
     <w:p>
@@ -11557,7 +11061,558 @@
         <w:pStyle w:val="Listenabsatz"/>
         <w:numPr>
           <w:ilvl w:val="0"/>
-          <w:numId w:val="44"/>
+          <w:numId w:val="45"/>
+        </w:numPr>
+        <w:contextualSpacing w:val="0"/>
+        <w:rPr>
+          <w:sz w:val="24"/>
+          <w:szCs w:val="24"/>
+          <w:lang w:val="de-DE"/>
+        </w:rPr>
+      </w:pPr>
+      <w:r>
+        <w:rPr>
+          <w:sz w:val="24"/>
+          <w:szCs w:val="24"/>
+          <w:lang w:val="de-DE"/>
+        </w:rPr>
+        <w:t>Fehler #4</w:t>
+      </w:r>
+      <w:r>
+        <w:rPr>
+          <w:sz w:val="24"/>
+          <w:szCs w:val="24"/>
+          <w:lang w:val="de-DE"/>
+        </w:rPr>
+        <w:t>2</w:t>
+      </w:r>
+      <w:r>
+        <w:rPr>
+          <w:sz w:val="24"/>
+          <w:szCs w:val="24"/>
+          <w:lang w:val="de-DE"/>
+        </w:rPr>
+        <w:t xml:space="preserve"> bese</w:t>
+      </w:r>
+      <w:r>
+        <w:rPr>
+          <w:sz w:val="24"/>
+          <w:szCs w:val="24"/>
+          <w:lang w:val="de-DE"/>
+        </w:rPr>
+        <w:t>i</w:t>
+      </w:r>
+      <w:r>
+        <w:rPr>
+          <w:sz w:val="24"/>
+          <w:szCs w:val="24"/>
+          <w:lang w:val="de-DE"/>
+        </w:rPr>
+        <w:t xml:space="preserve">tigt: </w:t>
+      </w:r>
+      <w:r>
+        <w:rPr>
+          <w:sz w:val="24"/>
+          <w:szCs w:val="24"/>
+          <w:lang w:val="de-DE"/>
+        </w:rPr>
+        <w:t xml:space="preserve">Wenn die </w:t>
+      </w:r>
+      <w:r>
+        <w:rPr>
+          <w:sz w:val="24"/>
+          <w:szCs w:val="24"/>
+          <w:lang w:val="de-DE"/>
+        </w:rPr>
+        <w:t>Analy</w:t>
+      </w:r>
+      <w:r>
+        <w:rPr>
+          <w:sz w:val="24"/>
+          <w:szCs w:val="24"/>
+          <w:lang w:val="de-DE"/>
+        </w:rPr>
+        <w:t>z</w:t>
+      </w:r>
+      <w:r>
+        <w:rPr>
+          <w:sz w:val="24"/>
+          <w:szCs w:val="24"/>
+          <w:lang w:val="de-DE"/>
+        </w:rPr>
+        <w:t>e</w:t>
+      </w:r>
+      <w:r>
+        <w:rPr>
+          <w:sz w:val="24"/>
+          <w:szCs w:val="24"/>
+          <w:lang w:val="de-DE"/>
+        </w:rPr>
+        <w:t>-Funktionen nichts gefunden haben, ist das Modell außerhalb des sichtbaren Bereichs gewandert.</w:t>
+      </w:r>
+    </w:p>
+    <w:p>
+      <w:pPr>
+        <w:pStyle w:val="Listenabsatz"/>
+        <w:numPr>
+          <w:ilvl w:val="0"/>
+          <w:numId w:val="45"/>
+        </w:numPr>
+        <w:contextualSpacing w:val="0"/>
+        <w:rPr>
+          <w:sz w:val="24"/>
+          <w:szCs w:val="24"/>
+          <w:lang w:val="de-DE"/>
+        </w:rPr>
+      </w:pPr>
+      <w:r>
+        <w:rPr>
+          <w:sz w:val="24"/>
+          <w:szCs w:val="24"/>
+          <w:lang w:val="de-DE"/>
+        </w:rPr>
+        <w:t xml:space="preserve">Fehler </w:t>
+      </w:r>
+      <w:r>
+        <w:rPr>
+          <w:sz w:val="24"/>
+          <w:szCs w:val="24"/>
+          <w:lang w:val="de-DE"/>
+        </w:rPr>
+        <w:t xml:space="preserve">#43 </w:t>
+      </w:r>
+      <w:r>
+        <w:rPr>
+          <w:sz w:val="24"/>
+          <w:szCs w:val="24"/>
+          <w:lang w:val="de-DE"/>
+        </w:rPr>
+        <w:t xml:space="preserve">beseitigt: Der </w:t>
+      </w:r>
+      <w:r>
+        <w:rPr>
+          <w:sz w:val="24"/>
+          <w:szCs w:val="24"/>
+          <w:lang w:val="de-DE"/>
+        </w:rPr>
+        <w:t xml:space="preserve">Befehl </w:t>
+      </w:r>
+      <w:r>
+        <w:rPr>
+          <w:sz w:val="24"/>
+          <w:szCs w:val="24"/>
+          <w:lang w:val="de-DE"/>
+        </w:rPr>
+        <w:t>„</w:t>
+      </w:r>
+      <w:r>
+        <w:rPr>
+          <w:sz w:val="24"/>
+          <w:szCs w:val="24"/>
+          <w:lang w:val="de-DE"/>
+        </w:rPr>
+        <w:t>Outgoing Dendrite</w:t>
+      </w:r>
+      <w:r>
+        <w:rPr>
+          <w:sz w:val="24"/>
+          <w:szCs w:val="24"/>
+          <w:lang w:val="de-DE"/>
+        </w:rPr>
+        <w:t>“ war in bestimmten Situationen nicht ausführbar.</w:t>
+      </w:r>
+    </w:p>
+    <w:p>
+      <w:pPr>
+        <w:pStyle w:val="Listenabsatz"/>
+        <w:numPr>
+          <w:ilvl w:val="0"/>
+          <w:numId w:val="45"/>
+        </w:numPr>
+        <w:contextualSpacing w:val="0"/>
+        <w:rPr>
+          <w:sz w:val="24"/>
+          <w:szCs w:val="24"/>
+          <w:lang w:val="de-DE"/>
+        </w:rPr>
+      </w:pPr>
+      <w:r>
+        <w:rPr>
+          <w:sz w:val="24"/>
+          <w:szCs w:val="24"/>
+          <w:lang w:val="de-DE"/>
+        </w:rPr>
+        <w:t>Verschiedene Fehler, die zu Abstürzen führen können, wurden beseitigt.</w:t>
+      </w:r>
+    </w:p>
+    <w:p>
+      <w:pPr>
+        <w:pStyle w:val="Listenabsatz"/>
+        <w:numPr>
+          <w:ilvl w:val="0"/>
+          <w:numId w:val="45"/>
+        </w:numPr>
+        <w:contextualSpacing w:val="0"/>
+        <w:rPr>
+          <w:sz w:val="24"/>
+          <w:szCs w:val="24"/>
+          <w:lang w:val="de-DE"/>
+        </w:rPr>
+      </w:pPr>
+      <w:r>
+        <w:rPr>
+          <w:sz w:val="24"/>
+          <w:szCs w:val="24"/>
+          <w:lang w:val="de-DE"/>
+        </w:rPr>
+        <w:t xml:space="preserve">Feature </w:t>
+      </w:r>
+      <w:r>
+        <w:rPr>
+          <w:sz w:val="24"/>
+          <w:szCs w:val="24"/>
+          <w:lang w:val="de-DE"/>
+        </w:rPr>
+        <w:t xml:space="preserve">#36 wurde implementiert: Zweites Fenster mit einer Miniaturansicht des gesamten Modells, siehe Kapitel </w:t>
+      </w:r>
+      <w:r>
+        <w:rPr>
+          <w:sz w:val="24"/>
+          <w:szCs w:val="24"/>
+          <w:lang w:val="de-DE"/>
+        </w:rPr>
+        <w:fldChar w:fldCharType="begin"/>
+      </w:r>
+      <w:r>
+        <w:rPr>
+          <w:sz w:val="24"/>
+          <w:szCs w:val="24"/>
+          <w:lang w:val="de-DE"/>
+        </w:rPr>
+        <w:instrText xml:space="preserve"> REF _Ref37800388 \r \h  \* MERGEFORMAT </w:instrText>
+      </w:r>
+      <w:r>
+        <w:rPr>
+          <w:sz w:val="24"/>
+          <w:szCs w:val="24"/>
+          <w:lang w:val="de-DE"/>
+        </w:rPr>
+      </w:r>
+      <w:r>
+        <w:rPr>
+          <w:sz w:val="24"/>
+          <w:szCs w:val="24"/>
+          <w:lang w:val="de-DE"/>
+        </w:rPr>
+        <w:fldChar w:fldCharType="separate"/>
+      </w:r>
+      <w:r>
+        <w:rPr>
+          <w:sz w:val="24"/>
+          <w:szCs w:val="24"/>
+          <w:lang w:val="de-DE"/>
+        </w:rPr>
+        <w:t>4.7</w:t>
+      </w:r>
+      <w:r>
+        <w:rPr>
+          <w:sz w:val="24"/>
+          <w:szCs w:val="24"/>
+          <w:lang w:val="de-DE"/>
+        </w:rPr>
+        <w:fldChar w:fldCharType="end"/>
+      </w:r>
+      <w:r>
+        <w:rPr>
+          <w:sz w:val="24"/>
+          <w:szCs w:val="24"/>
+          <w:lang w:val="de-DE"/>
+        </w:rPr>
+        <w:t>.</w:t>
+      </w:r>
+    </w:p>
+    <w:p>
+      <w:pPr>
+        <w:pStyle w:val="Listenabsatz"/>
+        <w:numPr>
+          <w:ilvl w:val="0"/>
+          <w:numId w:val="45"/>
+        </w:numPr>
+        <w:contextualSpacing w:val="0"/>
+        <w:rPr>
+          <w:sz w:val="24"/>
+          <w:szCs w:val="24"/>
+        </w:rPr>
+      </w:pPr>
+      <w:r>
+        <w:rPr>
+          <w:sz w:val="24"/>
+          <w:szCs w:val="24"/>
+        </w:rPr>
+        <w:t xml:space="preserve">Feature </w:t>
+      </w:r>
+      <w:r>
+        <w:rPr>
+          <w:sz w:val="24"/>
+          <w:szCs w:val="24"/>
+        </w:rPr>
+        <w:t>#28</w:t>
+      </w:r>
+      <w:r>
+        <w:rPr>
+          <w:sz w:val="24"/>
+          <w:szCs w:val="24"/>
+        </w:rPr>
+        <w:t xml:space="preserve"> </w:t>
+      </w:r>
+      <w:r>
+        <w:rPr>
+          <w:sz w:val="24"/>
+          <w:szCs w:val="24"/>
+          <w:lang w:val="de-DE"/>
+        </w:rPr>
+        <w:t xml:space="preserve">wurde implementiert: </w:t>
+      </w:r>
+      <w:r>
+        <w:rPr>
+          <w:sz w:val="24"/>
+          <w:szCs w:val="24"/>
+        </w:rPr>
+        <w:t>“</w:t>
+      </w:r>
+      <w:r>
+        <w:rPr>
+          <w:sz w:val="24"/>
+          <w:szCs w:val="24"/>
+        </w:rPr>
+        <w:t>Stop on trigger</w:t>
+      </w:r>
+      <w:r>
+        <w:rPr>
+          <w:sz w:val="24"/>
+          <w:szCs w:val="24"/>
+        </w:rPr>
+        <w:t xml:space="preserve">”, </w:t>
+      </w:r>
+      <w:r>
+        <w:rPr>
+          <w:sz w:val="24"/>
+          <w:szCs w:val="24"/>
+          <w:lang w:val="de-DE"/>
+        </w:rPr>
+        <w:t xml:space="preserve">siehe Kapitel </w:t>
+      </w:r>
+      <w:r>
+        <w:rPr>
+          <w:sz w:val="24"/>
+          <w:szCs w:val="24"/>
+        </w:rPr>
+        <w:fldChar w:fldCharType="begin"/>
+      </w:r>
+      <w:r>
+        <w:rPr>
+          <w:sz w:val="24"/>
+          <w:szCs w:val="24"/>
+        </w:rPr>
+        <w:instrText xml:space="preserve"> REF _Ref40459560 \r \h </w:instrText>
+      </w:r>
+      <w:r>
+        <w:rPr>
+          <w:sz w:val="24"/>
+          <w:szCs w:val="24"/>
+        </w:rPr>
+      </w:r>
+      <w:r>
+        <w:rPr>
+          <w:sz w:val="24"/>
+          <w:szCs w:val="24"/>
+        </w:rPr>
+        <w:fldChar w:fldCharType="separate"/>
+      </w:r>
+      <w:r>
+        <w:rPr>
+          <w:sz w:val="24"/>
+          <w:szCs w:val="24"/>
+        </w:rPr>
+        <w:t>4.8</w:t>
+      </w:r>
+      <w:r>
+        <w:rPr>
+          <w:sz w:val="24"/>
+          <w:szCs w:val="24"/>
+        </w:rPr>
+        <w:fldChar w:fldCharType="end"/>
+      </w:r>
+      <w:r>
+        <w:rPr>
+          <w:sz w:val="24"/>
+          <w:szCs w:val="24"/>
+        </w:rPr>
+        <w:t> </w:t>
+      </w:r>
+    </w:p>
+    <w:p>
+      <w:pPr>
+        <w:pStyle w:val="Listenabsatz"/>
+        <w:numPr>
+          <w:ilvl w:val="0"/>
+          <w:numId w:val="45"/>
+        </w:numPr>
+        <w:contextualSpacing w:val="0"/>
+        <w:rPr>
+          <w:sz w:val="24"/>
+          <w:szCs w:val="24"/>
+          <w:lang w:val="de-DE"/>
+        </w:rPr>
+      </w:pPr>
+      <w:r>
+        <w:rPr>
+          <w:sz w:val="24"/>
+          <w:szCs w:val="24"/>
+          <w:lang w:val="de-DE"/>
+        </w:rPr>
+        <w:t xml:space="preserve">Feature #35 </w:t>
+      </w:r>
+      <w:r>
+        <w:rPr>
+          <w:sz w:val="24"/>
+          <w:szCs w:val="24"/>
+          <w:lang w:val="de-DE"/>
+        </w:rPr>
+        <w:t xml:space="preserve">wurde implementiert: </w:t>
+      </w:r>
+      <w:r>
+        <w:rPr>
+          <w:sz w:val="24"/>
+          <w:szCs w:val="24"/>
+          <w:lang w:val="de-DE"/>
+        </w:rPr>
+        <w:t xml:space="preserve">Neuronen oder Input-Neuronen können jetzt mit einem existierenden Neuron verschmolzen werden, falls die Konsistenzbedingungen dabei nicht verletzt werden, siehe Kapitel </w:t>
+      </w:r>
+      <w:r>
+        <w:rPr>
+          <w:sz w:val="24"/>
+          <w:szCs w:val="24"/>
+          <w:lang w:val="de-DE"/>
+        </w:rPr>
+        <w:fldChar w:fldCharType="begin"/>
+      </w:r>
+      <w:r>
+        <w:rPr>
+          <w:sz w:val="24"/>
+          <w:szCs w:val="24"/>
+          <w:lang w:val="de-DE"/>
+        </w:rPr>
+        <w:instrText xml:space="preserve"> REF _Ref40906544 \r \h </w:instrText>
+      </w:r>
+      <w:r>
+        <w:rPr>
+          <w:sz w:val="24"/>
+          <w:szCs w:val="24"/>
+          <w:lang w:val="de-DE"/>
+        </w:rPr>
+      </w:r>
+      <w:r>
+        <w:rPr>
+          <w:sz w:val="24"/>
+          <w:szCs w:val="24"/>
+          <w:lang w:val="de-DE"/>
+        </w:rPr>
+        <w:fldChar w:fldCharType="separate"/>
+      </w:r>
+      <w:r>
+        <w:rPr>
+          <w:sz w:val="24"/>
+          <w:szCs w:val="24"/>
+          <w:lang w:val="de-DE"/>
+        </w:rPr>
+        <w:t>4.5</w:t>
+      </w:r>
+      <w:r>
+        <w:rPr>
+          <w:sz w:val="24"/>
+          <w:szCs w:val="24"/>
+          <w:lang w:val="de-DE"/>
+        </w:rPr>
+        <w:fldChar w:fldCharType="end"/>
+      </w:r>
+      <w:r>
+        <w:rPr>
+          <w:sz w:val="24"/>
+          <w:szCs w:val="24"/>
+          <w:lang w:val="de-DE"/>
+        </w:rPr>
+        <w:br/>
+      </w:r>
+    </w:p>
+    <w:p>
+      <w:pPr>
+        <w:rPr>
+          <w:b/>
+          <w:bCs/>
+          <w:sz w:val="24"/>
+          <w:szCs w:val="24"/>
+          <w:lang w:val="de-DE"/>
+        </w:rPr>
+      </w:pPr>
+      <w:r>
+        <w:rPr>
+          <w:b/>
+          <w:bCs/>
+          <w:sz w:val="24"/>
+          <w:szCs w:val="24"/>
+          <w:lang w:val="de-DE"/>
+        </w:rPr>
+        <w:t>Änderungen in der Version</w:t>
+      </w:r>
+      <w:r>
+        <w:rPr>
+          <w:b/>
+          <w:bCs/>
+          <w:sz w:val="24"/>
+          <w:szCs w:val="24"/>
+          <w:lang w:val="de-DE"/>
+        </w:rPr>
+        <w:t xml:space="preserve"> 2020-04-28</w:t>
+      </w:r>
+      <w:r>
+        <w:rPr>
+          <w:b/>
+          <w:bCs/>
+          <w:sz w:val="24"/>
+          <w:szCs w:val="24"/>
+          <w:lang w:val="de-DE"/>
+        </w:rPr>
+        <w:t>:</w:t>
+      </w:r>
+    </w:p>
+    <w:p>
+      <w:pPr>
+        <w:pStyle w:val="Listenabsatz"/>
+        <w:numPr>
+          <w:ilvl w:val="0"/>
+          <w:numId w:val="45"/>
+        </w:numPr>
+        <w:contextualSpacing w:val="0"/>
+        <w:rPr>
+          <w:sz w:val="24"/>
+          <w:szCs w:val="24"/>
+        </w:rPr>
+      </w:pPr>
+      <w:r>
+        <w:rPr>
+          <w:sz w:val="24"/>
+          <w:szCs w:val="24"/>
+        </w:rPr>
+        <w:t>Neue Funktion: Select all neurons with trigger sound</w:t>
+      </w:r>
+    </w:p>
+    <w:p>
+      <w:pPr>
+        <w:pStyle w:val="Listenabsatz"/>
+        <w:numPr>
+          <w:ilvl w:val="0"/>
+          <w:numId w:val="45"/>
         </w:numPr>
         <w:ind w:left="714" w:hanging="357"/>
         <w:contextualSpacing w:val="0"/>
@@ -11579,7 +11634,7 @@
         <w:pStyle w:val="Listenabsatz"/>
         <w:numPr>
           <w:ilvl w:val="0"/>
-          <w:numId w:val="44"/>
+          <w:numId w:val="45"/>
         </w:numPr>
         <w:ind w:left="714" w:hanging="357"/>
         <w:contextualSpacing w:val="0"/>
@@ -11601,7 +11656,7 @@
         <w:pStyle w:val="Listenabsatz"/>
         <w:numPr>
           <w:ilvl w:val="0"/>
-          <w:numId w:val="44"/>
+          <w:numId w:val="45"/>
         </w:numPr>
         <w:ind w:left="714" w:hanging="357"/>
         <w:contextualSpacing w:val="0"/>
@@ -11923,7 +11978,16 @@
           <w:szCs w:val="24"/>
           <w:lang w:val="de-DE"/>
         </w:rPr>
-        <w:t>Neue Funktion Alle ausgewählten Objekte verschieben, siehe GitHub Issue #30. Die Move-Operation (linke Maustaste gedrückt halten und ziehen) auf den Hintergrund wirkt automatisch nur auf die Auswahl, falls eine solche definiert ist. Normale Move-Operationen für einzelne Objekte funktionieren wie üblich, falls sich der Cursor über dem Objekt befindet.</w:t>
+        <w:t>Neue Funktion Alle ausgewählten Objekte verschieben, siehe GitHub Issue #30. Die Move-Operation (linke Maustaste gedrückt halten und ziehen) auf den Hintergrund wirkt automatisch nur auf die Auswahl, falls eine solche definiert ist. Normale Move-</w:t>
+      </w:r>
+      <w:r>
+        <w:rPr>
+          <w:sz w:val="24"/>
+          <w:szCs w:val="24"/>
+          <w:lang w:val="de-DE"/>
+        </w:rPr>
+        <w:lastRenderedPageBreak/>
+        <w:t>Operationen für einzelne Objekte funktionieren wie üblich, falls sich der Cursor über dem Objekt befindet.</w:t>
       </w:r>
     </w:p>
     <w:p>
@@ -12321,7 +12385,6 @@
           <w:szCs w:val="24"/>
           <w:lang w:val="de-DE"/>
         </w:rPr>
-        <w:lastRenderedPageBreak/>
         <w:t xml:space="preserve">Eine weitere Funktion zur Analyse des Modells, die „entartete“ Dendriten findet, wurde implementiert, siehe </w:t>
       </w:r>
       <w:r>
@@ -12685,7 +12748,16 @@
           <w:szCs w:val="24"/>
           <w:lang w:val="de-DE"/>
         </w:rPr>
-        <w:t>. Ich habe den Verdacht, dass beim automatischen Öffnen des zuletzt gespeicherten Modells (siehe Issue #2), dieses nicht sichtbar ist, weil es aus irgendeinem Grund außerhalb des Fensters landet. Falls diese Vermutung zutrifft, kann das Modell mit dieser Funktion wieder sichtbar gemacht werden. Auch unabhängig von dieser Fehleranalyse kann die Funktion nützlich sein, wenn man versehentlich das Modell ins „Nirwana“ verschoben hat und Mühe hat, sie wieder zu finden.</w:t>
+        <w:t xml:space="preserve">. Ich habe den Verdacht, dass beim automatischen Öffnen des zuletzt gespeicherten Modells (siehe Issue #2), dieses nicht sichtbar ist, weil es aus irgendeinem Grund außerhalb </w:t>
+      </w:r>
+      <w:r>
+        <w:rPr>
+          <w:sz w:val="24"/>
+          <w:szCs w:val="24"/>
+          <w:lang w:val="de-DE"/>
+        </w:rPr>
+        <w:lastRenderedPageBreak/>
+        <w:t>des Fensters landet. Falls diese Vermutung zutrifft, kann das Modell mit dieser Funktion wieder sichtbar gemacht werden. Auch unabhängig von dieser Fehleranalyse kann die Funktion nützlich sein, wenn man versehentlich das Modell ins „Nirwana“ verschoben hat und Mühe hat, sie wieder zu finden.</w:t>
       </w:r>
     </w:p>
     <w:p>
@@ -12800,7 +12872,6 @@
           <w:szCs w:val="24"/>
           <w:lang w:val="de-DE"/>
         </w:rPr>
-        <w:lastRenderedPageBreak/>
         <w:t xml:space="preserve">GitHub Issue #5: Ab dieser Version wird keine readme.txt-Datei mehr mit ausgeliefert, sondern alle Neuerungen werden in der Dokumentation (diese Word-Datei) beschrieben. </w:t>
       </w:r>
       <w:r>
@@ -14899,6 +14970,95 @@
     </w:lvl>
   </w:abstractNum>
   <w:abstractNum w:abstractNumId="19" w15:restartNumberingAfterBreak="0">
+    <w:nsid w:val="63F45324"/>
+    <w:multiLevelType w:val="hybridMultilevel"/>
+    <w:tmpl w:val="6B6811AE"/>
+    <w:lvl w:ilvl="0" w:tplc="874C1718">
+      <w:start w:val="1"/>
+      <w:numFmt w:val="decimal"/>
+      <w:lvlText w:val="%1."/>
+      <w:lvlJc w:val="left"/>
+      <w:pPr>
+        <w:ind w:left="717" w:hanging="360"/>
+      </w:pPr>
+      <w:rPr>
+        <w:rFonts w:hint="default"/>
+      </w:rPr>
+    </w:lvl>
+    <w:lvl w:ilvl="1" w:tplc="04070019" w:tentative="1">
+      <w:start w:val="1"/>
+      <w:numFmt w:val="lowerLetter"/>
+      <w:lvlText w:val="%2."/>
+      <w:lvlJc w:val="left"/>
+      <w:pPr>
+        <w:ind w:left="1437" w:hanging="360"/>
+      </w:pPr>
+    </w:lvl>
+    <w:lvl w:ilvl="2" w:tplc="0407001B" w:tentative="1">
+      <w:start w:val="1"/>
+      <w:numFmt w:val="lowerRoman"/>
+      <w:lvlText w:val="%3."/>
+      <w:lvlJc w:val="right"/>
+      <w:pPr>
+        <w:ind w:left="2157" w:hanging="180"/>
+      </w:pPr>
+    </w:lvl>
+    <w:lvl w:ilvl="3" w:tplc="0407000F" w:tentative="1">
+      <w:start w:val="1"/>
+      <w:numFmt w:val="decimal"/>
+      <w:lvlText w:val="%4."/>
+      <w:lvlJc w:val="left"/>
+      <w:pPr>
+        <w:ind w:left="2877" w:hanging="360"/>
+      </w:pPr>
+    </w:lvl>
+    <w:lvl w:ilvl="4" w:tplc="04070019" w:tentative="1">
+      <w:start w:val="1"/>
+      <w:numFmt w:val="lowerLetter"/>
+      <w:lvlText w:val="%5."/>
+      <w:lvlJc w:val="left"/>
+      <w:pPr>
+        <w:ind w:left="3597" w:hanging="360"/>
+      </w:pPr>
+    </w:lvl>
+    <w:lvl w:ilvl="5" w:tplc="0407001B" w:tentative="1">
+      <w:start w:val="1"/>
+      <w:numFmt w:val="lowerRoman"/>
+      <w:lvlText w:val="%6."/>
+      <w:lvlJc w:val="right"/>
+      <w:pPr>
+        <w:ind w:left="4317" w:hanging="180"/>
+      </w:pPr>
+    </w:lvl>
+    <w:lvl w:ilvl="6" w:tplc="0407000F" w:tentative="1">
+      <w:start w:val="1"/>
+      <w:numFmt w:val="decimal"/>
+      <w:lvlText w:val="%7."/>
+      <w:lvlJc w:val="left"/>
+      <w:pPr>
+        <w:ind w:left="5037" w:hanging="360"/>
+      </w:pPr>
+    </w:lvl>
+    <w:lvl w:ilvl="7" w:tplc="04070019" w:tentative="1">
+      <w:start w:val="1"/>
+      <w:numFmt w:val="lowerLetter"/>
+      <w:lvlText w:val="%8."/>
+      <w:lvlJc w:val="left"/>
+      <w:pPr>
+        <w:ind w:left="5757" w:hanging="360"/>
+      </w:pPr>
+    </w:lvl>
+    <w:lvl w:ilvl="8" w:tplc="0407001B" w:tentative="1">
+      <w:start w:val="1"/>
+      <w:numFmt w:val="lowerRoman"/>
+      <w:lvlText w:val="%9."/>
+      <w:lvlJc w:val="right"/>
+      <w:pPr>
+        <w:ind w:left="6477" w:hanging="180"/>
+      </w:pPr>
+    </w:lvl>
+  </w:abstractNum>
+  <w:abstractNum w:abstractNumId="20" w15:restartNumberingAfterBreak="0">
     <w:nsid w:val="6B8D4F0E"/>
     <w:multiLevelType w:val="hybridMultilevel"/>
     <w:tmpl w:val="6B6811AE"/>
@@ -14987,7 +15147,7 @@
       </w:pPr>
     </w:lvl>
   </w:abstractNum>
-  <w:abstractNum w:abstractNumId="20" w15:restartNumberingAfterBreak="0">
+  <w:abstractNum w:abstractNumId="21" w15:restartNumberingAfterBreak="0">
     <w:nsid w:val="76B300F0"/>
     <w:multiLevelType w:val="hybridMultilevel"/>
     <w:tmpl w:val="ABCAFF26"/>
@@ -15100,7 +15260,7 @@
       </w:rPr>
     </w:lvl>
   </w:abstractNum>
-  <w:abstractNum w:abstractNumId="21" w15:restartNumberingAfterBreak="0">
+  <w:abstractNum w:abstractNumId="22" w15:restartNumberingAfterBreak="0">
     <w:nsid w:val="76C37A69"/>
     <w:multiLevelType w:val="hybridMultilevel"/>
     <w:tmpl w:val="E158A31A"/>
@@ -15212,7 +15372,7 @@
       </w:rPr>
     </w:lvl>
   </w:abstractNum>
-  <w:abstractNum w:abstractNumId="22" w15:restartNumberingAfterBreak="0">
+  <w:abstractNum w:abstractNumId="23" w15:restartNumberingAfterBreak="0">
     <w:nsid w:val="7A07344E"/>
     <w:multiLevelType w:val="hybridMultilevel"/>
     <w:tmpl w:val="295C1FBC"/>
@@ -15301,7 +15461,7 @@
       </w:pPr>
     </w:lvl>
   </w:abstractNum>
-  <w:abstractNum w:abstractNumId="23" w15:restartNumberingAfterBreak="0">
+  <w:abstractNum w:abstractNumId="24" w15:restartNumberingAfterBreak="0">
     <w:nsid w:val="7A8B064F"/>
     <w:multiLevelType w:val="hybridMultilevel"/>
     <w:tmpl w:val="6B6811AE"/>
@@ -15390,7 +15550,7 @@
       </w:pPr>
     </w:lvl>
   </w:abstractNum>
-  <w:abstractNum w:abstractNumId="24" w15:restartNumberingAfterBreak="0">
+  <w:abstractNum w:abstractNumId="25" w15:restartNumberingAfterBreak="0">
     <w:nsid w:val="7E387E54"/>
     <w:multiLevelType w:val="hybridMultilevel"/>
     <w:tmpl w:val="DA80EBC0"/>
@@ -15498,7 +15658,7 @@
     <w:abstractNumId w:val="11"/>
   </w:num>
   <w:num w:numId="7">
-    <w:abstractNumId w:val="24"/>
+    <w:abstractNumId w:val="25"/>
   </w:num>
   <w:num w:numId="8">
     <w:abstractNumId w:val="2"/>
@@ -15567,7 +15727,7 @@
     </w:lvlOverride>
   </w:num>
   <w:num w:numId="21">
-    <w:abstractNumId w:val="22"/>
+    <w:abstractNumId w:val="23"/>
   </w:num>
   <w:num w:numId="22">
     <w:abstractNumId w:val="15"/>
@@ -15576,7 +15736,7 @@
     <w:abstractNumId w:val="14"/>
   </w:num>
   <w:num w:numId="24">
-    <w:abstractNumId w:val="21"/>
+    <w:abstractNumId w:val="22"/>
   </w:num>
   <w:num w:numId="25">
     <w:abstractNumId w:val="2"/>
@@ -15606,7 +15766,7 @@
     <w:abstractNumId w:val="12"/>
   </w:num>
   <w:num w:numId="34">
-    <w:abstractNumId w:val="20"/>
+    <w:abstractNumId w:val="21"/>
   </w:num>
   <w:num w:numId="35">
     <w:abstractNumId w:val="2"/>
@@ -15615,7 +15775,7 @@
     <w:abstractNumId w:val="6"/>
   </w:num>
   <w:num w:numId="37">
-    <w:abstractNumId w:val="19"/>
+    <w:abstractNumId w:val="20"/>
   </w:num>
   <w:num w:numId="38">
     <w:abstractNumId w:val="2"/>
@@ -15630,13 +15790,16 @@
     <w:abstractNumId w:val="2"/>
   </w:num>
   <w:num w:numId="42">
-    <w:abstractNumId w:val="23"/>
+    <w:abstractNumId w:val="24"/>
   </w:num>
   <w:num w:numId="43">
     <w:abstractNumId w:val="17"/>
   </w:num>
   <w:num w:numId="44">
     <w:abstractNumId w:val="0"/>
+  </w:num>
+  <w:num w:numId="45">
+    <w:abstractNumId w:val="19"/>
   </w:num>
 </w:numbering>
 </file>

</xml_diff>

<commit_message>
Conversion commands removed, Append commands fixed (composed of New.. and Connect)
</commit_message>
<xml_diff>
--- a/NNet/NNetSimu-Userdocu.docx
+++ b/NNet/NNetSimu-Userdocu.docx
@@ -148,15 +148,7 @@
           <w:szCs w:val="36"/>
           <w:lang w:val="de-DE"/>
         </w:rPr>
-        <w:t>0</w:t>
-      </w:r>
-      <w:r>
-        <w:rPr>
-          <w:sz w:val="36"/>
-          <w:szCs w:val="36"/>
-          <w:lang w:val="de-DE"/>
-        </w:rPr>
-        <w:t>6</w:t>
+        <w:t>yy</w:t>
       </w:r>
       <w:r>
         <w:rPr>
@@ -268,12 +260,25 @@
     </w:p>
     <w:p>
       <w:pPr>
-        <w:rPr>
-          <w:sz w:val="24"/>
-          <w:szCs w:val="24"/>
-          <w:lang w:val="de-DE"/>
-        </w:rPr>
-      </w:pPr>
+        <w:pStyle w:val="Listenabsatz"/>
+        <w:numPr>
+          <w:ilvl w:val="0"/>
+          <w:numId w:val="44"/>
+        </w:numPr>
+        <w:rPr>
+          <w:sz w:val="24"/>
+          <w:szCs w:val="24"/>
+          <w:lang w:val="de-DE"/>
+        </w:rPr>
+      </w:pPr>
+      <w:r>
+        <w:rPr>
+          <w:sz w:val="24"/>
+          <w:szCs w:val="24"/>
+          <w:lang w:val="de-DE"/>
+        </w:rPr>
+        <w:t xml:space="preserve">Die Funktionen zur Umwandlung eines Input-Neurons in ein gewöhnliches Neuron und umgekehrt wurden entfernt. Diese Funktionen werden nur selten benötigt und lassen sich bei Bedarf mit geringem Aufwand manuell durchführen. </w:t>
+      </w:r>
       <w:r>
         <w:rPr>
           <w:sz w:val="24"/>
@@ -495,13 +500,18 @@
         <w:t xml:space="preserve"> des</w:t>
       </w:r>
       <w:r>
-        <w:t xml:space="preserve"> Modell</w:t>
+        <w:t xml:space="preserve"> </w:t>
+      </w:r>
+      <w:proofErr w:type="spellStart"/>
+      <w:r>
+        <w:t>Modell</w:t>
       </w:r>
       <w:bookmarkEnd w:id="0"/>
       <w:r>
         <w:t>s</w:t>
       </w:r>
       <w:bookmarkEnd w:id="1"/>
+      <w:proofErr w:type="spellEnd"/>
     </w:p>
     <w:p>
       <w:pPr>
@@ -2618,23 +2628,35 @@
       </w:pPr>
       <w:bookmarkStart w:id="11" w:name="_Ref26969928"/>
       <w:bookmarkStart w:id="12" w:name="_Toc35466073"/>
-      <w:r>
-        <w:t xml:space="preserve">Aspekte des </w:t>
-      </w:r>
+      <w:proofErr w:type="spellStart"/>
+      <w:r>
+        <w:t>Aspekte</w:t>
+      </w:r>
+      <w:proofErr w:type="spellEnd"/>
+      <w:r>
+        <w:t xml:space="preserve"> des </w:t>
+      </w:r>
+      <w:proofErr w:type="spellStart"/>
       <w:r>
         <w:t>dynamische</w:t>
       </w:r>
       <w:r>
         <w:t>n</w:t>
       </w:r>
-      <w:r>
-        <w:t xml:space="preserve"> Modell</w:t>
+      <w:proofErr w:type="spellEnd"/>
+      <w:r>
+        <w:t xml:space="preserve"> </w:t>
+      </w:r>
+      <w:proofErr w:type="spellStart"/>
+      <w:r>
+        <w:t>Modell</w:t>
       </w:r>
       <w:bookmarkEnd w:id="11"/>
       <w:r>
         <w:t>s</w:t>
       </w:r>
       <w:bookmarkEnd w:id="12"/>
+      <w:proofErr w:type="spellEnd"/>
     </w:p>
     <w:p>
       <w:pPr>
@@ -3608,7 +3630,21 @@
         <w:rPr>
           <w:lang w:val="de-DE"/>
         </w:rPr>
-        <w:t>Time resolution:</w:t>
+        <w:t xml:space="preserve">Time </w:t>
+      </w:r>
+      <w:proofErr w:type="spellStart"/>
+      <w:r>
+        <w:rPr>
+          <w:lang w:val="de-DE"/>
+        </w:rPr>
+        <w:t>resolution</w:t>
+      </w:r>
+      <w:proofErr w:type="spellEnd"/>
+      <w:r>
+        <w:rPr>
+          <w:lang w:val="de-DE"/>
+        </w:rPr>
+        <w:t>:</w:t>
       </w:r>
       <w:r>
         <w:rPr>
@@ -4590,8 +4626,16 @@
         <w:rPr>
           <w:lang w:val="de-DE"/>
         </w:rPr>
-        <w:t>, sowie TriggerSounds</w:t>
-      </w:r>
+        <w:t xml:space="preserve">, sowie </w:t>
+      </w:r>
+      <w:proofErr w:type="spellStart"/>
+      <w:r>
+        <w:rPr>
+          <w:lang w:val="de-DE"/>
+        </w:rPr>
+        <w:t>TriggerSounds</w:t>
+      </w:r>
+      <w:proofErr w:type="spellEnd"/>
     </w:p>
     <w:p>
       <w:pPr>
@@ -4604,11 +4648,19 @@
           <w:lang w:val="de-DE"/>
         </w:rPr>
       </w:pPr>
-      <w:r>
-        <w:rPr>
-          <w:lang w:val="de-DE"/>
-        </w:rPr>
-        <w:t>AutoOpen: Wenn diese Option aktiv ist, wird das zuletzt bearbeitete Modell sowie die Zoomstufe und die Position auf der Arbeitsfläche abgespeichert und beim nächsten Programmstart automatisch wiederhergestellt. Wenn die Option deaktiviert ist, startet das Programm mit einem Minimalmodell bestehend aus zwei Neuronen.</w:t>
+      <w:proofErr w:type="spellStart"/>
+      <w:r>
+        <w:rPr>
+          <w:lang w:val="de-DE"/>
+        </w:rPr>
+        <w:t>AutoOpen</w:t>
+      </w:r>
+      <w:proofErr w:type="spellEnd"/>
+      <w:r>
+        <w:rPr>
+          <w:lang w:val="de-DE"/>
+        </w:rPr>
+        <w:t>: Wenn diese Option aktiv ist, wird das zuletzt bearbeitete Modell sowie die Zoomstufe und die Position auf der Arbeitsfläche abgespeichert und beim nächsten Programmstart automatisch wiederhergestellt. Wenn die Option deaktiviert ist, startet das Programm mit einem Minimalmodell bestehend aus zwei Neuronen.</w:t>
       </w:r>
     </w:p>
     <w:p>
@@ -5302,8 +5354,9 @@
           <w:shd w:val="clear" w:color="auto" w:fill="FFFFFF"/>
           <w:lang w:val="de-DE"/>
         </w:rPr>
-        <w:t>, bei denen z.B. zwei Abschnitte in eine Knickstelle einmünden, aber keine herausführt, oder umgekehrt. Derartige Unsauberkeiten haben zwar keinen Einfluss auf das Verhalten des Modells, da in ihnen niemals Impulse fließen können, sie verursachen aber unnötigen Rechenaufwand und machen das Modell unübersichtlich. Die Funktion sucht nach solchen entarteten Dendriten-Teilstücken und hebt sie genauso wie „Find loops“ optisch hervor</w:t>
-      </w:r>
+        <w:t xml:space="preserve">, bei denen z.B. zwei Abschnitte in eine Knickstelle einmünden, aber keine herausführt, oder umgekehrt. Derartige Unsauberkeiten haben zwar keinen Einfluss auf das Verhalten des Modells, da in ihnen niemals Impulse fließen können, sie verursachen aber unnötigen Rechenaufwand und machen das Modell unübersichtlich. Die Funktion sucht nach solchen entarteten Dendriten-Teilstücken und hebt sie genauso wie „Find </w:t>
+      </w:r>
+      <w:proofErr w:type="spellStart"/>
       <w:r>
         <w:rPr>
           <w:rFonts w:ascii="Segoe UI" w:hAnsi="Segoe UI" w:cs="Segoe UI"/>
@@ -5313,7 +5366,78 @@
           <w:shd w:val="clear" w:color="auto" w:fill="FFFFFF"/>
           <w:lang w:val="de-DE"/>
         </w:rPr>
-        <w:t xml:space="preserve">, indem sie selektiert werden. In der Regel wird man diese Teilstücke löschen, was recht einfach in einem Schritt geht, da sie bereit selektiert sind (Kontextmenü „Remove selected objects“). </w:t>
+        <w:t>loops</w:t>
+      </w:r>
+      <w:proofErr w:type="spellEnd"/>
+      <w:r>
+        <w:rPr>
+          <w:rFonts w:ascii="Segoe UI" w:hAnsi="Segoe UI" w:cs="Segoe UI"/>
+          <w:color w:val="24292E"/>
+          <w:sz w:val="21"/>
+          <w:szCs w:val="21"/>
+          <w:shd w:val="clear" w:color="auto" w:fill="FFFFFF"/>
+          <w:lang w:val="de-DE"/>
+        </w:rPr>
+        <w:t>“ optisch hervor</w:t>
+      </w:r>
+      <w:r>
+        <w:rPr>
+          <w:rFonts w:ascii="Segoe UI" w:hAnsi="Segoe UI" w:cs="Segoe UI"/>
+          <w:color w:val="24292E"/>
+          <w:sz w:val="21"/>
+          <w:szCs w:val="21"/>
+          <w:shd w:val="clear" w:color="auto" w:fill="FFFFFF"/>
+          <w:lang w:val="de-DE"/>
+        </w:rPr>
+        <w:t xml:space="preserve">, indem sie selektiert werden. In der Regel wird man diese Teilstücke löschen, was recht einfach in einem Schritt geht, da sie bereit selektiert sind (Kontextmenü „Remove </w:t>
+      </w:r>
+      <w:proofErr w:type="spellStart"/>
+      <w:r>
+        <w:rPr>
+          <w:rFonts w:ascii="Segoe UI" w:hAnsi="Segoe UI" w:cs="Segoe UI"/>
+          <w:color w:val="24292E"/>
+          <w:sz w:val="21"/>
+          <w:szCs w:val="21"/>
+          <w:shd w:val="clear" w:color="auto" w:fill="FFFFFF"/>
+          <w:lang w:val="de-DE"/>
+        </w:rPr>
+        <w:t>selected</w:t>
+      </w:r>
+      <w:proofErr w:type="spellEnd"/>
+      <w:r>
+        <w:rPr>
+          <w:rFonts w:ascii="Segoe UI" w:hAnsi="Segoe UI" w:cs="Segoe UI"/>
+          <w:color w:val="24292E"/>
+          <w:sz w:val="21"/>
+          <w:szCs w:val="21"/>
+          <w:shd w:val="clear" w:color="auto" w:fill="FFFFFF"/>
+          <w:lang w:val="de-DE"/>
+        </w:rPr>
+        <w:t xml:space="preserve"> </w:t>
+      </w:r>
+      <w:proofErr w:type="spellStart"/>
+      <w:r>
+        <w:rPr>
+          <w:rFonts w:ascii="Segoe UI" w:hAnsi="Segoe UI" w:cs="Segoe UI"/>
+          <w:color w:val="24292E"/>
+          <w:sz w:val="21"/>
+          <w:szCs w:val="21"/>
+          <w:shd w:val="clear" w:color="auto" w:fill="FFFFFF"/>
+          <w:lang w:val="de-DE"/>
+        </w:rPr>
+        <w:t>objects</w:t>
+      </w:r>
+      <w:proofErr w:type="spellEnd"/>
+      <w:r>
+        <w:rPr>
+          <w:rFonts w:ascii="Segoe UI" w:hAnsi="Segoe UI" w:cs="Segoe UI"/>
+          <w:color w:val="24292E"/>
+          <w:sz w:val="21"/>
+          <w:szCs w:val="21"/>
+          <w:shd w:val="clear" w:color="auto" w:fill="FFFFFF"/>
+          <w:lang w:val="de-DE"/>
+        </w:rPr>
+        <w:t xml:space="preserve">“). </w:t>
       </w:r>
       <w:r>
         <w:rPr>
@@ -8205,7 +8329,21 @@
         <w:rPr>
           <w:lang w:val="de-DE"/>
         </w:rPr>
-        <w:t>Das Mini-Fenster selbst kann frei auf dem Bildschirm positioniert werden. Mit Hilfe des SystemMenüs in der linken oberen Ecke kann auch seine Größe verändert werden.</w:t>
+        <w:t xml:space="preserve">Das Mini-Fenster selbst kann frei auf dem Bildschirm positioniert werden. Mit Hilfe des </w:t>
+      </w:r>
+      <w:proofErr w:type="spellStart"/>
+      <w:r>
+        <w:rPr>
+          <w:lang w:val="de-DE"/>
+        </w:rPr>
+        <w:t>SystemMenüs</w:t>
+      </w:r>
+      <w:proofErr w:type="spellEnd"/>
+      <w:r>
+        <w:rPr>
+          <w:lang w:val="de-DE"/>
+        </w:rPr>
+        <w:t xml:space="preserve"> in der linken oberen Ecke kann auch seine Größe verändert werden.</w:t>
       </w:r>
     </w:p>
     <w:p>
@@ -8216,11 +8354,19 @@
         </w:rPr>
       </w:pPr>
       <w:bookmarkStart w:id="42" w:name="_Ref40459560"/>
-      <w:r>
-        <w:rPr>
-          <w:lang w:val="de-DE"/>
-        </w:rPr>
-        <w:t>Stop on Trigger</w:t>
+      <w:proofErr w:type="spellStart"/>
+      <w:r>
+        <w:rPr>
+          <w:lang w:val="de-DE"/>
+        </w:rPr>
+        <w:t>Stop</w:t>
+      </w:r>
+      <w:proofErr w:type="spellEnd"/>
+      <w:r>
+        <w:rPr>
+          <w:lang w:val="de-DE"/>
+        </w:rPr>
+        <w:t xml:space="preserve"> on Trigger</w:t>
       </w:r>
       <w:bookmarkEnd w:id="42"/>
     </w:p>
@@ -8289,7 +8435,21 @@
         <w:rPr>
           <w:lang w:val="de-DE"/>
         </w:rPr>
-        <w:t xml:space="preserve">Mit der Funktion „Stop on Trigger“, die über das Kontextmenü von Neuronen ein- und ausgeschaltet werden kann, ist es möglich die Berechnung des Modells genau im Augenblick einer Auslösung anzuhalten. Im Prinzip wäre das auch durch </w:t>
+        <w:t>Mit der Funktion „</w:t>
+      </w:r>
+      <w:proofErr w:type="spellStart"/>
+      <w:r>
+        <w:rPr>
+          <w:lang w:val="de-DE"/>
+        </w:rPr>
+        <w:t>Stop</w:t>
+      </w:r>
+      <w:proofErr w:type="spellEnd"/>
+      <w:r>
+        <w:rPr>
+          <w:lang w:val="de-DE"/>
+        </w:rPr>
+        <w:t xml:space="preserve"> on Trigger“, die über das Kontextmenü von Neuronen ein- und ausgeschaltet werden kann, ist es möglich die Berechnung des Modells genau im Augenblick einer Auslösung anzuhalten. Im Prinzip wäre das auch durch </w:t>
       </w:r>
       <w:r>
         <w:rPr>
@@ -8309,12 +8469,14 @@
         </w:rPr>
         <w:t>„</w:t>
       </w:r>
+      <w:proofErr w:type="spellStart"/>
       <w:r>
         <w:rPr>
           <w:lang w:val="de-DE"/>
         </w:rPr>
         <w:t>Stop</w:t>
       </w:r>
+      <w:proofErr w:type="spellEnd"/>
       <w:r>
         <w:rPr>
           <w:lang w:val="de-DE"/>
@@ -8355,7 +8517,35 @@
         <w:rPr>
           <w:lang w:val="de-DE"/>
         </w:rPr>
-        <w:t xml:space="preserve"> Im Screenshot wird das Potential (8,4 mV) des Dendriten-Segments angezeigt, das oben vin rechts einmündet. Das Neuron mit aktivierter „Stop on Trigger“-Funktion wird durch eine auffällige Farbmarkierung gekennzeichnet. </w:t>
+        <w:t xml:space="preserve"> Im Screenshot wird das Potential (8,4 mV) des Dendriten-Segments angezeigt, das oben </w:t>
+      </w:r>
+      <w:proofErr w:type="spellStart"/>
+      <w:r>
+        <w:rPr>
+          <w:lang w:val="de-DE"/>
+        </w:rPr>
+        <w:t>vin</w:t>
+      </w:r>
+      <w:proofErr w:type="spellEnd"/>
+      <w:r>
+        <w:rPr>
+          <w:lang w:val="de-DE"/>
+        </w:rPr>
+        <w:t xml:space="preserve"> rechts einmündet. Das Neuron mit aktivierter „</w:t>
+      </w:r>
+      <w:proofErr w:type="spellStart"/>
+      <w:r>
+        <w:rPr>
+          <w:lang w:val="de-DE"/>
+        </w:rPr>
+        <w:t>Stop</w:t>
+      </w:r>
+      <w:proofErr w:type="spellEnd"/>
+      <w:r>
+        <w:rPr>
+          <w:lang w:val="de-DE"/>
+        </w:rPr>
+        <w:t xml:space="preserve"> on Trigger“-Funktion wird durch eine auffällige Farbmarkierung gekennzeichnet. </w:t>
       </w:r>
       <w:r>
         <w:rPr>
@@ -8376,7 +8566,21 @@
           <w:lang w:val="de-DE"/>
         </w:rPr>
         <w:lastRenderedPageBreak/>
-        <w:t>Selektion von Objekten (Select/Deselect)</w:t>
+        <w:t>Selektion von Objekten (Select/</w:t>
+      </w:r>
+      <w:proofErr w:type="spellStart"/>
+      <w:r>
+        <w:rPr>
+          <w:lang w:val="de-DE"/>
+        </w:rPr>
+        <w:t>Deselect</w:t>
+      </w:r>
+      <w:proofErr w:type="spellEnd"/>
+      <w:r>
+        <w:rPr>
+          <w:lang w:val="de-DE"/>
+        </w:rPr>
+        <w:t>)</w:t>
       </w:r>
     </w:p>
     <w:p>
@@ -8896,7 +9100,77 @@
         <w:rPr>
           <w:lang w:val="de-DE"/>
         </w:rPr>
-        <w:t xml:space="preserve"> („Remove selected objects“). Diese Funktion darf nicht verwechselt werden mit „Deselect all“! Letztere entfernt die Eigenschaft „Selektiert“, belässt die Objekte aber im Modell. „Remove selected objects“ hingegen entfernt die selektierten Objekte vollständig aus dem Modell.</w:t>
+        <w:t xml:space="preserve"> („Remove </w:t>
+      </w:r>
+      <w:proofErr w:type="spellStart"/>
+      <w:r>
+        <w:rPr>
+          <w:lang w:val="de-DE"/>
+        </w:rPr>
+        <w:t>selected</w:t>
+      </w:r>
+      <w:proofErr w:type="spellEnd"/>
+      <w:r>
+        <w:rPr>
+          <w:lang w:val="de-DE"/>
+        </w:rPr>
+        <w:t xml:space="preserve"> </w:t>
+      </w:r>
+      <w:proofErr w:type="spellStart"/>
+      <w:r>
+        <w:rPr>
+          <w:lang w:val="de-DE"/>
+        </w:rPr>
+        <w:t>objects</w:t>
+      </w:r>
+      <w:proofErr w:type="spellEnd"/>
+      <w:r>
+        <w:rPr>
+          <w:lang w:val="de-DE"/>
+        </w:rPr>
+        <w:t>“). Diese Funktion darf nicht verwechselt werden mit „</w:t>
+      </w:r>
+      <w:proofErr w:type="spellStart"/>
+      <w:r>
+        <w:rPr>
+          <w:lang w:val="de-DE"/>
+        </w:rPr>
+        <w:t>Deselect</w:t>
+      </w:r>
+      <w:proofErr w:type="spellEnd"/>
+      <w:r>
+        <w:rPr>
+          <w:lang w:val="de-DE"/>
+        </w:rPr>
+        <w:t xml:space="preserve"> all“! Letztere entfernt die Eigenschaft „Selektiert“, belässt die Objekte aber im Modell. „Remove </w:t>
+      </w:r>
+      <w:proofErr w:type="spellStart"/>
+      <w:r>
+        <w:rPr>
+          <w:lang w:val="de-DE"/>
+        </w:rPr>
+        <w:t>selected</w:t>
+      </w:r>
+      <w:proofErr w:type="spellEnd"/>
+      <w:r>
+        <w:rPr>
+          <w:lang w:val="de-DE"/>
+        </w:rPr>
+        <w:t xml:space="preserve"> </w:t>
+      </w:r>
+      <w:proofErr w:type="spellStart"/>
+      <w:r>
+        <w:rPr>
+          <w:lang w:val="de-DE"/>
+        </w:rPr>
+        <w:t>objects</w:t>
+      </w:r>
+      <w:proofErr w:type="spellEnd"/>
+      <w:r>
+        <w:rPr>
+          <w:lang w:val="de-DE"/>
+        </w:rPr>
+        <w:t>“ hingegen entfernt die selektierten Objekte vollständig aus dem Modell.</w:t>
       </w:r>
     </w:p>
     <w:p>
@@ -8914,7 +9188,21 @@
         <w:rPr>
           <w:lang w:val="de-DE"/>
         </w:rPr>
-        <w:t>Kopieren („Copy selection“</w:t>
+        <w:t xml:space="preserve">Kopieren („Copy </w:t>
+      </w:r>
+      <w:proofErr w:type="spellStart"/>
+      <w:r>
+        <w:rPr>
+          <w:lang w:val="de-DE"/>
+        </w:rPr>
+        <w:t>selection</w:t>
+      </w:r>
+      <w:proofErr w:type="spellEnd"/>
+      <w:r>
+        <w:rPr>
+          <w:lang w:val="de-DE"/>
+        </w:rPr>
+        <w:t>“</w:t>
       </w:r>
       <w:r>
         <w:rPr>
@@ -9152,7 +9440,21 @@
         <w:rPr>
           <w:lang w:val="de-DE"/>
         </w:rPr>
-        <w:t xml:space="preserve">   (die schnellste Methode) Taste „CTRL“ bzw „STRG“ auf deutschen Tastaturen gedrückt halten und die Taste „A“ betätigen</w:t>
+        <w:t xml:space="preserve">   (die schnellste Methode) Taste „CTRL“ </w:t>
+      </w:r>
+      <w:proofErr w:type="spellStart"/>
+      <w:r>
+        <w:rPr>
+          <w:lang w:val="de-DE"/>
+        </w:rPr>
+        <w:t>bzw</w:t>
+      </w:r>
+      <w:proofErr w:type="spellEnd"/>
+      <w:r>
+        <w:rPr>
+          <w:lang w:val="de-DE"/>
+        </w:rPr>
+        <w:t xml:space="preserve"> „STRG“ auf deutschen Tastaturen gedrückt halten und die Taste „A“ betätigen</w:t>
       </w:r>
     </w:p>
     <w:p>
@@ -9236,6 +9538,7 @@
         </w:rPr>
         <w:t>Hauptmenu: „Edit“ - „</w:t>
       </w:r>
+      <w:proofErr w:type="spellStart"/>
       <w:r>
         <w:rPr>
           <w:lang w:val="de-DE"/>
@@ -9246,7 +9549,14 @@
         <w:rPr>
           <w:lang w:val="de-DE"/>
         </w:rPr>
-        <w:t xml:space="preserve">elect all“ </w:t>
+        <w:t>elect</w:t>
+      </w:r>
+      <w:proofErr w:type="spellEnd"/>
+      <w:r>
+        <w:rPr>
+          <w:lang w:val="de-DE"/>
+        </w:rPr>
+        <w:t xml:space="preserve"> all“ </w:t>
       </w:r>
     </w:p>
     <w:p>
@@ -9371,12 +9681,14 @@
         </w:rPr>
         <w:t>“ bzw. “</w:t>
       </w:r>
+      <w:proofErr w:type="spellStart"/>
       <w:r>
         <w:rPr>
           <w:lang w:val="de-DE"/>
         </w:rPr>
         <w:t>Deselect</w:t>
       </w:r>
+      <w:proofErr w:type="spellEnd"/>
       <w:r>
         <w:rPr>
           <w:lang w:val="de-DE"/>
@@ -9492,8 +9804,16 @@
         <w:rPr>
           <w:lang w:val="de-DE"/>
         </w:rPr>
-        <w:t>Select subtree</w:t>
-      </w:r>
+        <w:t xml:space="preserve">Select </w:t>
+      </w:r>
+      <w:proofErr w:type="spellStart"/>
+      <w:r>
+        <w:rPr>
+          <w:lang w:val="de-DE"/>
+        </w:rPr>
+        <w:t>subtree</w:t>
+      </w:r>
+      <w:proofErr w:type="spellEnd"/>
       <w:r>
         <w:rPr>
           <w:lang w:val="de-DE"/>
@@ -10026,7 +10346,21 @@
         <w:rPr>
           <w:lang w:val="de-DE"/>
         </w:rPr>
-        <w:t>Rechte Maustaste und „Mark selection“ auswählen</w:t>
+        <w:t xml:space="preserve">Rechte Maustaste und „Mark </w:t>
+      </w:r>
+      <w:proofErr w:type="spellStart"/>
+      <w:r>
+        <w:rPr>
+          <w:lang w:val="de-DE"/>
+        </w:rPr>
+        <w:t>selection</w:t>
+      </w:r>
+      <w:proofErr w:type="spellEnd"/>
+      <w:r>
+        <w:rPr>
+          <w:lang w:val="de-DE"/>
+        </w:rPr>
+        <w:t>“ auswählen</w:t>
       </w:r>
     </w:p>
     <w:p>
@@ -10046,7 +10380,21 @@
         <w:rPr>
           <w:lang w:val="de-DE"/>
         </w:rPr>
-        <w:t>Nochmal rechte Maustaste und „Deselect all“</w:t>
+        <w:t>Nochmal rechte Maustaste und „</w:t>
+      </w:r>
+      <w:proofErr w:type="spellStart"/>
+      <w:r>
+        <w:rPr>
+          <w:lang w:val="de-DE"/>
+        </w:rPr>
+        <w:t>Deselect</w:t>
+      </w:r>
+      <w:proofErr w:type="spellEnd"/>
+      <w:r>
+        <w:rPr>
+          <w:lang w:val="de-DE"/>
+        </w:rPr>
+        <w:t xml:space="preserve"> all“</w:t>
       </w:r>
       <w:r>
         <w:rPr>
@@ -10103,6 +10451,7 @@
         </w:rPr>
         <w:t>Rechte Maustaste und „</w:t>
       </w:r>
+      <w:proofErr w:type="spellStart"/>
       <w:r>
         <w:rPr>
           <w:lang w:val="de-DE"/>
@@ -10113,7 +10462,28 @@
         <w:rPr>
           <w:lang w:val="de-DE"/>
         </w:rPr>
-        <w:t>ark selection“ auswählen</w:t>
+        <w:t>ark</w:t>
+      </w:r>
+      <w:proofErr w:type="spellEnd"/>
+      <w:r>
+        <w:rPr>
+          <w:lang w:val="de-DE"/>
+        </w:rPr>
+        <w:t xml:space="preserve"> </w:t>
+      </w:r>
+      <w:proofErr w:type="spellStart"/>
+      <w:r>
+        <w:rPr>
+          <w:lang w:val="de-DE"/>
+        </w:rPr>
+        <w:t>selection</w:t>
+      </w:r>
+      <w:proofErr w:type="spellEnd"/>
+      <w:r>
+        <w:rPr>
+          <w:lang w:val="de-DE"/>
+        </w:rPr>
+        <w:t>“ auswählen</w:t>
       </w:r>
     </w:p>
     <w:p>
@@ -10131,7 +10501,21 @@
         <w:rPr>
           <w:lang w:val="de-DE"/>
         </w:rPr>
-        <w:t>Nochmal rechte Maustaste und „Deselect all“</w:t>
+        <w:t>Nochmal rechte Maustaste und „</w:t>
+      </w:r>
+      <w:proofErr w:type="spellStart"/>
+      <w:r>
+        <w:rPr>
+          <w:lang w:val="de-DE"/>
+        </w:rPr>
+        <w:t>Deselect</w:t>
+      </w:r>
+      <w:proofErr w:type="spellEnd"/>
+      <w:r>
+        <w:rPr>
+          <w:lang w:val="de-DE"/>
+        </w:rPr>
+        <w:t xml:space="preserve"> all“</w:t>
       </w:r>
       <w:r>
         <w:rPr>
@@ -10733,7 +11117,21 @@
         <w:rPr>
           <w:lang w:val="de-DE"/>
         </w:rPr>
-        <w:t xml:space="preserve">nput-Neuron ist in diesem Sinne ein Objekt, aber auch jeder Verzeigungs- oder Knickpunkt von Dendriten und jeder Dendritenabschnitt zwischen solchen Punkten, bzw. Neuronen. </w:t>
+        <w:t xml:space="preserve">nput-Neuron ist in diesem Sinne ein Objekt, aber auch jeder Verzeigungs- oder Knickpunkt von Dendriten und jeder </w:t>
+      </w:r>
+      <w:proofErr w:type="spellStart"/>
+      <w:r>
+        <w:rPr>
+          <w:lang w:val="de-DE"/>
+        </w:rPr>
+        <w:t>Dendritenabschnitt</w:t>
+      </w:r>
+      <w:proofErr w:type="spellEnd"/>
+      <w:r>
+        <w:rPr>
+          <w:lang w:val="de-DE"/>
+        </w:rPr>
+        <w:t xml:space="preserve"> zwischen solchen Punkten, bzw. Neuronen. </w:t>
       </w:r>
       <w:r>
         <w:rPr>
@@ -10805,7 +11203,21 @@
         <w:rPr>
           <w:lang w:val="de-DE"/>
         </w:rPr>
-        <w:t xml:space="preserve"> des Modells (time resolution). </w:t>
+        <w:t xml:space="preserve"> des Modells (time </w:t>
+      </w:r>
+      <w:proofErr w:type="spellStart"/>
+      <w:r>
+        <w:rPr>
+          <w:lang w:val="de-DE"/>
+        </w:rPr>
+        <w:t>resolution</w:t>
+      </w:r>
+      <w:proofErr w:type="spellEnd"/>
+      <w:r>
+        <w:rPr>
+          <w:lang w:val="de-DE"/>
+        </w:rPr>
+        <w:t xml:space="preserve">). </w:t>
       </w:r>
     </w:p>
     <w:p>
@@ -10970,17 +11382,7 @@
           <w:szCs w:val="24"/>
           <w:lang w:val="de-DE"/>
         </w:rPr>
-        <w:t xml:space="preserve"> 2020-0</w:t>
-      </w:r>
-      <w:r>
-        <w:rPr>
-          <w:b/>
-          <w:bCs/>
-          <w:sz w:val="24"/>
-          <w:szCs w:val="24"/>
-          <w:lang w:val="de-DE"/>
-        </w:rPr>
-        <w:t>6-21</w:t>
+        <w:t xml:space="preserve"> 2020-06-21</w:t>
       </w:r>
       <w:r>
         <w:rPr>
@@ -11604,7 +12006,23 @@
           <w:sz w:val="24"/>
           <w:szCs w:val="24"/>
         </w:rPr>
-        <w:t>Neue Funktion: Select all neurons with trigger sound</w:t>
+        <w:t xml:space="preserve">Neue </w:t>
+      </w:r>
+      <w:proofErr w:type="spellStart"/>
+      <w:r>
+        <w:rPr>
+          <w:sz w:val="24"/>
+          <w:szCs w:val="24"/>
+        </w:rPr>
+        <w:t>Funktion</w:t>
+      </w:r>
+      <w:proofErr w:type="spellEnd"/>
+      <w:r>
+        <w:rPr>
+          <w:sz w:val="24"/>
+          <w:szCs w:val="24"/>
+        </w:rPr>
+        <w:t>: Select all neurons with trigger sound</w:t>
       </w:r>
     </w:p>
     <w:p>
@@ -11626,7 +12044,23 @@
           <w:sz w:val="24"/>
           <w:szCs w:val="24"/>
         </w:rPr>
-        <w:t>Neue Funktion: Remove all trigger sounds / Remove selected trigger sounds</w:t>
+        <w:t xml:space="preserve">Neue </w:t>
+      </w:r>
+      <w:proofErr w:type="spellStart"/>
+      <w:r>
+        <w:rPr>
+          <w:sz w:val="24"/>
+          <w:szCs w:val="24"/>
+        </w:rPr>
+        <w:t>Funktion</w:t>
+      </w:r>
+      <w:proofErr w:type="spellEnd"/>
+      <w:r>
+        <w:rPr>
+          <w:sz w:val="24"/>
+          <w:szCs w:val="24"/>
+        </w:rPr>
+        <w:t>: Remove all trigger sounds / Remove selected trigger sounds</w:t>
       </w:r>
     </w:p>
     <w:p>
@@ -11643,13 +12077,47 @@
           <w:szCs w:val="24"/>
         </w:rPr>
       </w:pPr>
-      <w:r>
-        <w:rPr>
-          <w:sz w:val="24"/>
-          <w:szCs w:val="24"/>
-        </w:rPr>
-        <w:t>Einige kleinere Optimierungen</w:t>
-      </w:r>
+      <w:proofErr w:type="spellStart"/>
+      <w:r>
+        <w:rPr>
+          <w:sz w:val="24"/>
+          <w:szCs w:val="24"/>
+        </w:rPr>
+        <w:t>Einige</w:t>
+      </w:r>
+      <w:proofErr w:type="spellEnd"/>
+      <w:r>
+        <w:rPr>
+          <w:sz w:val="24"/>
+          <w:szCs w:val="24"/>
+        </w:rPr>
+        <w:t xml:space="preserve"> </w:t>
+      </w:r>
+      <w:proofErr w:type="spellStart"/>
+      <w:r>
+        <w:rPr>
+          <w:sz w:val="24"/>
+          <w:szCs w:val="24"/>
+        </w:rPr>
+        <w:t>kleinere</w:t>
+      </w:r>
+      <w:proofErr w:type="spellEnd"/>
+      <w:r>
+        <w:rPr>
+          <w:sz w:val="24"/>
+          <w:szCs w:val="24"/>
+        </w:rPr>
+        <w:t xml:space="preserve"> </w:t>
+      </w:r>
+      <w:proofErr w:type="spellStart"/>
+      <w:r>
+        <w:rPr>
+          <w:sz w:val="24"/>
+          <w:szCs w:val="24"/>
+        </w:rPr>
+        <w:t>Optimierungen</w:t>
+      </w:r>
+      <w:proofErr w:type="spellEnd"/>
     </w:p>
     <w:p>
       <w:pPr>
@@ -11952,7 +12420,43 @@
           <w:szCs w:val="24"/>
           <w:lang w:val="de-DE"/>
         </w:rPr>
-        <w:t>Ein visuelles Signal beim Auslösen eines Neurons (kurzes Aufblitzen) wurde implementiert. Falls mit dem Neuron ein akustisches Signal verbunden ist, dann erfolgen akustisches und visuelles Signal gleichzeitig. Siehe Github Issue #27. Die bisherige Ausgabe „TRIGGER“ wurde entfernt. Stattdessen wird immer das aktuelle Potential in Prozent angezeigt, auch wenn dieses über 100% liegt.</w:t>
+        <w:t xml:space="preserve">Ein visuelles Signal beim Auslösen eines Neurons (kurzes Aufblitzen) wurde implementiert. Falls mit dem Neuron ein akustisches Signal verbunden ist, dann erfolgen akustisches und visuelles Signal gleichzeitig. Siehe </w:t>
+      </w:r>
+      <w:proofErr w:type="spellStart"/>
+      <w:r>
+        <w:rPr>
+          <w:sz w:val="24"/>
+          <w:szCs w:val="24"/>
+          <w:lang w:val="de-DE"/>
+        </w:rPr>
+        <w:t>Github</w:t>
+      </w:r>
+      <w:proofErr w:type="spellEnd"/>
+      <w:r>
+        <w:rPr>
+          <w:sz w:val="24"/>
+          <w:szCs w:val="24"/>
+          <w:lang w:val="de-DE"/>
+        </w:rPr>
+        <w:t xml:space="preserve"> </w:t>
+      </w:r>
+      <w:proofErr w:type="spellStart"/>
+      <w:r>
+        <w:rPr>
+          <w:sz w:val="24"/>
+          <w:szCs w:val="24"/>
+          <w:lang w:val="de-DE"/>
+        </w:rPr>
+        <w:t>Issue</w:t>
+      </w:r>
+      <w:proofErr w:type="spellEnd"/>
+      <w:r>
+        <w:rPr>
+          <w:sz w:val="24"/>
+          <w:szCs w:val="24"/>
+          <w:lang w:val="de-DE"/>
+        </w:rPr>
+        <w:t xml:space="preserve"> #27. Die bisherige Ausgabe „TRIGGER“ wurde entfernt. Stattdessen wird immer das aktuelle Potential in Prozent angezeigt, auch wenn dieses über 100% liegt.</w:t>
       </w:r>
     </w:p>
     <w:p>
@@ -11978,7 +12482,25 @@
           <w:szCs w:val="24"/>
           <w:lang w:val="de-DE"/>
         </w:rPr>
-        <w:t>Neue Funktion Alle ausgewählten Objekte verschieben, siehe GitHub Issue #30. Die Move-Operation (linke Maustaste gedrückt halten und ziehen) auf den Hintergrund wirkt automatisch nur auf die Auswahl, falls eine solche definiert ist. Normale Move-</w:t>
+        <w:t xml:space="preserve">Neue Funktion Alle ausgewählten Objekte verschieben, siehe GitHub </w:t>
+      </w:r>
+      <w:proofErr w:type="spellStart"/>
+      <w:r>
+        <w:rPr>
+          <w:sz w:val="24"/>
+          <w:szCs w:val="24"/>
+          <w:lang w:val="de-DE"/>
+        </w:rPr>
+        <w:t>Issue</w:t>
+      </w:r>
+      <w:proofErr w:type="spellEnd"/>
+      <w:r>
+        <w:rPr>
+          <w:sz w:val="24"/>
+          <w:szCs w:val="24"/>
+          <w:lang w:val="de-DE"/>
+        </w:rPr>
+        <w:t xml:space="preserve"> #30. Die Move-Operation (linke Maustaste gedrückt halten und ziehen) auf den Hintergrund wirkt automatisch nur auf die Auswahl, falls eine solche definiert ist. Normale Move-</w:t>
       </w:r>
       <w:r>
         <w:rPr>
@@ -12551,7 +13073,25 @@
           <w:szCs w:val="24"/>
           <w:lang w:val="de-DE"/>
         </w:rPr>
-        <w:t xml:space="preserve"> und GitHub #23. Die empfohlene Arbeitsweise für die Markierung von „rückläufigen Neuronen“ ist in Github #23 beschrieben.</w:t>
+        <w:t xml:space="preserve"> und GitHub #23. Die empfohlene Arbeitsweise für die Markierung von „rückläufigen Neuronen“ ist in </w:t>
+      </w:r>
+      <w:proofErr w:type="spellStart"/>
+      <w:r>
+        <w:rPr>
+          <w:sz w:val="24"/>
+          <w:szCs w:val="24"/>
+          <w:lang w:val="de-DE"/>
+        </w:rPr>
+        <w:t>Github</w:t>
+      </w:r>
+      <w:proofErr w:type="spellEnd"/>
+      <w:r>
+        <w:rPr>
+          <w:sz w:val="24"/>
+          <w:szCs w:val="24"/>
+          <w:lang w:val="de-DE"/>
+        </w:rPr>
+        <w:t xml:space="preserve"> #23 beschrieben.</w:t>
       </w:r>
     </w:p>
     <w:p>
@@ -12685,7 +13225,25 @@
           <w:szCs w:val="24"/>
           <w:lang w:val="de-DE"/>
         </w:rPr>
-        <w:t xml:space="preserve">GitHub Issue #17 „Center model“ wurde implementiert, siehe Kapitel </w:t>
+        <w:t xml:space="preserve">GitHub </w:t>
+      </w:r>
+      <w:proofErr w:type="spellStart"/>
+      <w:r>
+        <w:rPr>
+          <w:sz w:val="24"/>
+          <w:szCs w:val="24"/>
+          <w:lang w:val="de-DE"/>
+        </w:rPr>
+        <w:t>Issue</w:t>
+      </w:r>
+      <w:proofErr w:type="spellEnd"/>
+      <w:r>
+        <w:rPr>
+          <w:sz w:val="24"/>
+          <w:szCs w:val="24"/>
+          <w:lang w:val="de-DE"/>
+        </w:rPr>
+        <w:t xml:space="preserve"> #17 „Center model“ wurde implementiert, siehe Kapitel </w:t>
       </w:r>
       <w:r>
         <w:rPr>
@@ -12748,7 +13306,25 @@
           <w:szCs w:val="24"/>
           <w:lang w:val="de-DE"/>
         </w:rPr>
-        <w:t xml:space="preserve">. Ich habe den Verdacht, dass beim automatischen Öffnen des zuletzt gespeicherten Modells (siehe Issue #2), dieses nicht sichtbar ist, weil es aus irgendeinem Grund außerhalb </w:t>
+        <w:t xml:space="preserve">. Ich habe den Verdacht, dass beim automatischen Öffnen des zuletzt gespeicherten Modells (siehe </w:t>
+      </w:r>
+      <w:proofErr w:type="spellStart"/>
+      <w:r>
+        <w:rPr>
+          <w:sz w:val="24"/>
+          <w:szCs w:val="24"/>
+          <w:lang w:val="de-DE"/>
+        </w:rPr>
+        <w:t>Issue</w:t>
+      </w:r>
+      <w:proofErr w:type="spellEnd"/>
+      <w:r>
+        <w:rPr>
+          <w:sz w:val="24"/>
+          <w:szCs w:val="24"/>
+          <w:lang w:val="de-DE"/>
+        </w:rPr>
+        <w:t xml:space="preserve"> #2), dieses nicht sichtbar ist, weil es aus irgendeinem Grund außerhalb </w:t>
       </w:r>
       <w:r>
         <w:rPr>
@@ -12789,7 +13365,25 @@
           <w:szCs w:val="24"/>
           <w:lang w:val="de-DE"/>
         </w:rPr>
-        <w:t>Um dem Problem mit Issue #2 „Zuletzt gespeichertes Modell automatisch öffnen“ auf den Grund zu gehen wurden weitere Fehlerabfragen eingebaut. Es kann beim Starten des Programms ein Meldungsfenster erscheinen. Gegebenenfalls bitte mir melden.</w:t>
+        <w:t xml:space="preserve">Um dem Problem mit </w:t>
+      </w:r>
+      <w:proofErr w:type="spellStart"/>
+      <w:r>
+        <w:rPr>
+          <w:sz w:val="24"/>
+          <w:szCs w:val="24"/>
+          <w:lang w:val="de-DE"/>
+        </w:rPr>
+        <w:t>Issue</w:t>
+      </w:r>
+      <w:proofErr w:type="spellEnd"/>
+      <w:r>
+        <w:rPr>
+          <w:sz w:val="24"/>
+          <w:szCs w:val="24"/>
+          <w:lang w:val="de-DE"/>
+        </w:rPr>
+        <w:t xml:space="preserve"> #2 „Zuletzt gespeichertes Modell automatisch öffnen“ auf den Grund zu gehen wurden weitere Fehlerabfragen eingebaut. Es kann beim Starten des Programms ein Meldungsfenster erscheinen. Gegebenenfalls bitte mir melden.</w:t>
       </w:r>
     </w:p>
     <w:p>
@@ -12821,7 +13415,25 @@
           <w:szCs w:val="24"/>
           <w:lang w:val="de-DE"/>
         </w:rPr>
-        <w:t>Bei jeder Änderung der Pulsfrequenz eines Inputneurons wird das gesamte Modell zurückgesetzt, d.h. die Spannungspegel aller Neuronen und Dendriten werden auf 0 gesetzt. Damit starten das Modell immer mit reproduzierbaren Ausgangsbedingungen. Siehe Issue #14 „Andocken von Bereichen (kohärent oder different) - Eigenfrequenz“</w:t>
+        <w:t xml:space="preserve">Bei jeder Änderung der Pulsfrequenz eines Inputneurons wird das gesamte Modell zurückgesetzt, d.h. die Spannungspegel aller Neuronen und Dendriten werden auf 0 gesetzt. Damit starten das Modell immer mit reproduzierbaren Ausgangsbedingungen. Siehe </w:t>
+      </w:r>
+      <w:proofErr w:type="spellStart"/>
+      <w:r>
+        <w:rPr>
+          <w:sz w:val="24"/>
+          <w:szCs w:val="24"/>
+          <w:lang w:val="de-DE"/>
+        </w:rPr>
+        <w:t>Issue</w:t>
+      </w:r>
+      <w:proofErr w:type="spellEnd"/>
+      <w:r>
+        <w:rPr>
+          <w:sz w:val="24"/>
+          <w:szCs w:val="24"/>
+          <w:lang w:val="de-DE"/>
+        </w:rPr>
+        <w:t xml:space="preserve"> #14 „Andocken von Bereichen (kohärent oder different) - Eigenfrequenz“</w:t>
       </w:r>
       <w:r>
         <w:rPr>
@@ -12872,7 +13484,25 @@
           <w:szCs w:val="24"/>
           <w:lang w:val="de-DE"/>
         </w:rPr>
-        <w:t xml:space="preserve">GitHub Issue #5: Ab dieser Version wird keine readme.txt-Datei mehr mit ausgeliefert, sondern alle Neuerungen werden in der Dokumentation (diese Word-Datei) beschrieben. </w:t>
+        <w:t xml:space="preserve">GitHub </w:t>
+      </w:r>
+      <w:proofErr w:type="spellStart"/>
+      <w:r>
+        <w:rPr>
+          <w:sz w:val="24"/>
+          <w:szCs w:val="24"/>
+          <w:lang w:val="de-DE"/>
+        </w:rPr>
+        <w:t>Issue</w:t>
+      </w:r>
+      <w:proofErr w:type="spellEnd"/>
+      <w:r>
+        <w:rPr>
+          <w:sz w:val="24"/>
+          <w:szCs w:val="24"/>
+          <w:lang w:val="de-DE"/>
+        </w:rPr>
+        <w:t xml:space="preserve"> #5: Ab dieser Version wird keine readme.txt-Datei mehr mit ausgeliefert, sondern alle Neuerungen werden in der Dokumentation (diese Word-Datei) beschrieben. </w:t>
       </w:r>
       <w:r>
         <w:rPr>
@@ -12902,7 +13532,25 @@
           <w:szCs w:val="24"/>
           <w:lang w:val="de-DE"/>
         </w:rPr>
-        <w:t xml:space="preserve">GitHub Issue #15: Die Pulsrate von Input-Neuronen kann jetzt sehr einfach und in kleinen Schritten verändert werden, indem man den Maus-Cursor über das Input-Neuron bringt und die +/- Tasten der Tastatur betätigt. Siehe Kapitel </w:t>
+        <w:t xml:space="preserve">GitHub </w:t>
+      </w:r>
+      <w:proofErr w:type="spellStart"/>
+      <w:r>
+        <w:rPr>
+          <w:sz w:val="24"/>
+          <w:szCs w:val="24"/>
+          <w:lang w:val="de-DE"/>
+        </w:rPr>
+        <w:t>Issue</w:t>
+      </w:r>
+      <w:proofErr w:type="spellEnd"/>
+      <w:r>
+        <w:rPr>
+          <w:sz w:val="24"/>
+          <w:szCs w:val="24"/>
+          <w:lang w:val="de-DE"/>
+        </w:rPr>
+        <w:t xml:space="preserve"> #15: Die Pulsrate von Input-Neuronen kann jetzt sehr einfach und in kleinen Schritten verändert werden, indem man den Maus-Cursor über das Input-Neuron bringt und die +/- Tasten der Tastatur betätigt. Siehe Kapitel </w:t>
       </w:r>
       <w:r>
         <w:rPr>
@@ -12987,7 +13635,25 @@
           <w:szCs w:val="24"/>
           <w:lang w:val="de-DE"/>
         </w:rPr>
-        <w:t xml:space="preserve">GitHub Issue #1: Eine neue Funktion wurde implementiert, die das Modell nach (unbeabsichtigten Schleifen) durchsucht. Siehe Kapitel </w:t>
+        <w:t xml:space="preserve">GitHub </w:t>
+      </w:r>
+      <w:proofErr w:type="spellStart"/>
+      <w:r>
+        <w:rPr>
+          <w:sz w:val="24"/>
+          <w:szCs w:val="24"/>
+          <w:lang w:val="de-DE"/>
+        </w:rPr>
+        <w:t>Issue</w:t>
+      </w:r>
+      <w:proofErr w:type="spellEnd"/>
+      <w:r>
+        <w:rPr>
+          <w:sz w:val="24"/>
+          <w:szCs w:val="24"/>
+          <w:lang w:val="de-DE"/>
+        </w:rPr>
+        <w:t xml:space="preserve"> #1: Eine neue Funktion wurde implementiert, die das Modell nach (unbeabsichtigten Schleifen) durchsucht. Siehe Kapitel </w:t>
       </w:r>
       <w:r>
         <w:rPr>

</xml_diff>

<commit_message>
Undo/Redo stable. Release candidate.
</commit_message>
<xml_diff>
--- a/NNet/NNetSimu-Userdocu.docx
+++ b/NNet/NNetSimu-Userdocu.docx
@@ -265,6 +265,7 @@
           <w:ilvl w:val="0"/>
           <w:numId w:val="44"/>
         </w:numPr>
+        <w:contextualSpacing w:val="0"/>
         <w:rPr>
           <w:sz w:val="24"/>
           <w:szCs w:val="24"/>
@@ -278,6 +279,60 @@
           <w:lang w:val="de-DE"/>
         </w:rPr>
         <w:t xml:space="preserve">Die Funktionen zur Umwandlung eines Input-Neurons in ein gewöhnliches Neuron und umgekehrt wurden entfernt. Diese Funktionen werden nur selten benötigt und lassen sich bei Bedarf mit geringem Aufwand manuell durchführen. </w:t>
+      </w:r>
+    </w:p>
+    <w:p>
+      <w:pPr>
+        <w:pStyle w:val="Listenabsatz"/>
+        <w:numPr>
+          <w:ilvl w:val="0"/>
+          <w:numId w:val="44"/>
+        </w:numPr>
+        <w:contextualSpacing w:val="0"/>
+        <w:rPr>
+          <w:sz w:val="24"/>
+          <w:szCs w:val="24"/>
+          <w:lang w:val="de-DE"/>
+        </w:rPr>
+      </w:pPr>
+      <w:r>
+        <w:rPr>
+          <w:sz w:val="24"/>
+          <w:szCs w:val="24"/>
+          <w:lang w:val="de-DE"/>
+        </w:rPr>
+        <w:t>Fehlerhafte Anzeige der Anzahl von Objekten im Performance-Window wurde korrigiert</w:t>
+      </w:r>
+    </w:p>
+    <w:p>
+      <w:pPr>
+        <w:pStyle w:val="Listenabsatz"/>
+        <w:numPr>
+          <w:ilvl w:val="0"/>
+          <w:numId w:val="44"/>
+        </w:numPr>
+        <w:contextualSpacing w:val="0"/>
+        <w:rPr>
+          <w:sz w:val="24"/>
+          <w:szCs w:val="24"/>
+          <w:lang w:val="de-DE"/>
+        </w:rPr>
+      </w:pPr>
+      <w:r>
+        <w:rPr>
+          <w:sz w:val="24"/>
+          <w:szCs w:val="24"/>
+          <w:lang w:val="de-DE"/>
+        </w:rPr>
+        <w:t xml:space="preserve">Feature #38 </w:t>
+      </w:r>
+      <w:r>
+        <w:rPr>
+          <w:sz w:val="24"/>
+          <w:szCs w:val="24"/>
+          <w:lang w:val="de-DE"/>
+        </w:rPr>
+        <w:t>Undo/Redo-Funktion wurde implementiert</w:t>
       </w:r>
       <w:r>
         <w:rPr>
@@ -500,18 +555,13 @@
         <w:t xml:space="preserve"> des</w:t>
       </w:r>
       <w:r>
-        <w:t xml:space="preserve"> </w:t>
-      </w:r>
-      <w:proofErr w:type="spellStart"/>
-      <w:r>
-        <w:t>Modell</w:t>
+        <w:t xml:space="preserve"> Modell</w:t>
       </w:r>
       <w:bookmarkEnd w:id="0"/>
       <w:r>
         <w:t>s</w:t>
       </w:r>
       <w:bookmarkEnd w:id="1"/>
-      <w:proofErr w:type="spellEnd"/>
     </w:p>
     <w:p>
       <w:pPr>
@@ -1142,7 +1192,21 @@
         <w:rPr>
           <w:lang w:val="de-DE"/>
         </w:rPr>
-        <w:t>Input-Neuronen stellen quasi den Eingang in das neuronale Netzwerk dar. Sie werden</w:t>
+        <w:t xml:space="preserve">Input-Neuronen </w:t>
+      </w:r>
+      <w:proofErr w:type="gramStart"/>
+      <w:r>
+        <w:rPr>
+          <w:lang w:val="de-DE"/>
+        </w:rPr>
+        <w:t>stellen quasi</w:t>
+      </w:r>
+      <w:proofErr w:type="gramEnd"/>
+      <w:r>
+        <w:rPr>
+          <w:lang w:val="de-DE"/>
+        </w:rPr>
+        <w:t xml:space="preserve"> den Eingang in das neuronale Netzwerk dar. Sie werden</w:t>
       </w:r>
       <w:r>
         <w:rPr>
@@ -1357,7 +1421,21 @@
         <w:rPr>
           <w:lang w:val="de-DE"/>
         </w:rPr>
-        <w:t>Der aktuelle Zustand eines Input-Neurons wird durch die Farbe des Inneren visualisiert, die sich mit ansteigendem elektrischen Potential von Schwarz zu einem heller</w:t>
+        <w:t xml:space="preserve">Der aktuelle Zustand eines Input-Neurons wird durch die Farbe des Inneren visualisiert, die sich </w:t>
+      </w:r>
+      <w:proofErr w:type="gramStart"/>
+      <w:r>
+        <w:rPr>
+          <w:lang w:val="de-DE"/>
+        </w:rPr>
+        <w:t>mit ansteigendem elektrischen Potential</w:t>
+      </w:r>
+      <w:proofErr w:type="gramEnd"/>
+      <w:r>
+        <w:rPr>
+          <w:lang w:val="de-DE"/>
+        </w:rPr>
+        <w:t xml:space="preserve"> von Schwarz zu einem heller</w:t>
       </w:r>
       <w:r>
         <w:rPr>
@@ -2559,7 +2637,21 @@
         <w:rPr>
           <w:lang w:val="de-DE"/>
         </w:rPr>
-        <w:t xml:space="preserve">Impulse laufen dann über mehrere Neuronen hinweg sozusagen im Kreis. </w:t>
+        <w:t xml:space="preserve">Impulse laufen dann über mehrere Neuronen </w:t>
+      </w:r>
+      <w:proofErr w:type="gramStart"/>
+      <w:r>
+        <w:rPr>
+          <w:lang w:val="de-DE"/>
+        </w:rPr>
+        <w:t>hinweg sozusagen</w:t>
+      </w:r>
+      <w:proofErr w:type="gramEnd"/>
+      <w:r>
+        <w:rPr>
+          <w:lang w:val="de-DE"/>
+        </w:rPr>
+        <w:t xml:space="preserve"> im Kreis. </w:t>
       </w:r>
     </w:p>
     <w:p>
@@ -2628,35 +2720,23 @@
       </w:pPr>
       <w:bookmarkStart w:id="11" w:name="_Ref26969928"/>
       <w:bookmarkStart w:id="12" w:name="_Toc35466073"/>
-      <w:proofErr w:type="spellStart"/>
-      <w:r>
-        <w:t>Aspekte</w:t>
-      </w:r>
-      <w:proofErr w:type="spellEnd"/>
-      <w:r>
-        <w:t xml:space="preserve"> des </w:t>
-      </w:r>
-      <w:proofErr w:type="spellStart"/>
+      <w:r>
+        <w:t xml:space="preserve">Aspekte des </w:t>
+      </w:r>
       <w:r>
         <w:t>dynamische</w:t>
       </w:r>
       <w:r>
         <w:t>n</w:t>
       </w:r>
-      <w:proofErr w:type="spellEnd"/>
-      <w:r>
-        <w:t xml:space="preserve"> </w:t>
-      </w:r>
-      <w:proofErr w:type="spellStart"/>
-      <w:r>
-        <w:t>Modell</w:t>
+      <w:r>
+        <w:t xml:space="preserve"> Modell</w:t>
       </w:r>
       <w:bookmarkEnd w:id="11"/>
       <w:r>
         <w:t>s</w:t>
       </w:r>
       <w:bookmarkEnd w:id="12"/>
-      <w:proofErr w:type="spellEnd"/>
     </w:p>
     <w:p>
       <w:pPr>
@@ -3630,21 +3710,7 @@
         <w:rPr>
           <w:lang w:val="de-DE"/>
         </w:rPr>
-        <w:t xml:space="preserve">Time </w:t>
-      </w:r>
-      <w:proofErr w:type="spellStart"/>
-      <w:r>
-        <w:rPr>
-          <w:lang w:val="de-DE"/>
-        </w:rPr>
-        <w:t>resolution</w:t>
-      </w:r>
-      <w:proofErr w:type="spellEnd"/>
-      <w:r>
-        <w:rPr>
-          <w:lang w:val="de-DE"/>
-        </w:rPr>
-        <w:t>:</w:t>
+        <w:t>Time resolution:</w:t>
       </w:r>
       <w:r>
         <w:rPr>
@@ -3894,7 +3960,35 @@
         <w:rPr>
           <w:lang w:val="de-DE"/>
         </w:rPr>
-        <w:t xml:space="preserve">Die Fortpflanzung der Signale in den Dendriten wird durch die farbliche Veränderung der Abschnitte des Dendriten visualisiert. Im unerregten Zustand ist das Innere eines Dendriten schwarz. Je höher das Spannungspotential ist, umso stärker ist der Rotanteil des Abschnitts. Sind diese Abschnitte relativ kurz, dann wirkt die Bewegung flüssig und gleichmäßig. Sind sie relativ lang, dann sind Abstufungen zu erkennen und die Bewegung wirkt eckig und ungleichförmig. Die Länge der Abschnitte hängt ab von der eingestellten Ausbreitungsgeschwindigkeit (Pulse </w:t>
+        <w:t xml:space="preserve">Die Fortpflanzung der Signale in den Dendriten wird durch die farbliche Veränderung der Abschnitte des Dendriten visualisiert. Im unerregten Zustand ist das Innere eines Dendriten schwarz. Je höher das Spannungspotential ist, umso stärker ist der Rotanteil des Abschnitts. Sind diese </w:t>
+      </w:r>
+      <w:proofErr w:type="gramStart"/>
+      <w:r>
+        <w:rPr>
+          <w:lang w:val="de-DE"/>
+        </w:rPr>
+        <w:t>Abschnitte relativ</w:t>
+      </w:r>
+      <w:proofErr w:type="gramEnd"/>
+      <w:r>
+        <w:rPr>
+          <w:lang w:val="de-DE"/>
+        </w:rPr>
+        <w:t xml:space="preserve"> kurz, dann wirkt die Bewegung flüssig und gleichmäßig. Sind </w:t>
+      </w:r>
+      <w:proofErr w:type="gramStart"/>
+      <w:r>
+        <w:rPr>
+          <w:lang w:val="de-DE"/>
+        </w:rPr>
+        <w:t>sie relativ</w:t>
+      </w:r>
+      <w:proofErr w:type="gramEnd"/>
+      <w:r>
+        <w:rPr>
+          <w:lang w:val="de-DE"/>
+        </w:rPr>
+        <w:t xml:space="preserve"> lang, dann sind Abstufungen zu erkennen und die Bewegung wirkt eckig und ungleichförmig. Die Länge der Abschnitte hängt ab von der eingestellten Ausbreitungsgeschwindigkeit (Pulse </w:t>
       </w:r>
       <w:r>
         <w:rPr>
@@ -4381,43 +4475,14 @@
         <w:rPr>
           <w:lang w:val="de-DE"/>
         </w:rPr>
-        <w:t>Action</w:t>
+        <w:t>Edit</w:t>
       </w:r>
       <w:r>
         <w:rPr>
           <w:lang w:val="de-DE"/>
         </w:rPr>
         <w:tab/>
-      </w:r>
-      <w:r>
-        <w:rPr>
-          <w:lang w:val="de-DE"/>
-        </w:rPr>
-        <w:t xml:space="preserve">verschiedene </w:t>
-      </w:r>
-      <w:r>
-        <w:rPr>
-          <w:lang w:val="de-DE"/>
-        </w:rPr>
-        <w:t>Funktion</w:t>
-      </w:r>
-      <w:r>
-        <w:rPr>
-          <w:lang w:val="de-DE"/>
-        </w:rPr>
-        <w:t>en, z.B.</w:t>
-      </w:r>
-      <w:r>
-        <w:rPr>
-          <w:lang w:val="de-DE"/>
-        </w:rPr>
-        <w:t xml:space="preserve"> „Analyze“</w:t>
-      </w:r>
-      <w:r>
-        <w:rPr>
-          <w:lang w:val="de-DE"/>
-        </w:rPr>
-        <w:t>, „Center model“, siehe unten</w:t>
+        <w:t xml:space="preserve">Funktionen des Editors </w:t>
       </w:r>
     </w:p>
     <w:p>
@@ -4438,14 +4503,7 @@
         <w:rPr>
           <w:lang w:val="de-DE"/>
         </w:rPr>
-        <w:t>View</w:t>
-      </w:r>
-      <w:r>
-        <w:rPr>
-          <w:lang w:val="de-DE"/>
-        </w:rPr>
-        <w:tab/>
-        <w:t xml:space="preserve">Funktionen, die mit der Darstellung des Programms zu tun haben </w:t>
+        <w:t xml:space="preserve">Undo/Redo-Buttons </w:t>
       </w:r>
     </w:p>
     <w:p>
@@ -4466,14 +4524,43 @@
         <w:rPr>
           <w:lang w:val="de-DE"/>
         </w:rPr>
-        <w:t>Options</w:t>
+        <w:t>Action</w:t>
       </w:r>
       <w:r>
         <w:rPr>
           <w:lang w:val="de-DE"/>
         </w:rPr>
         <w:tab/>
-        <w:t>weitere Optionen, z.B. um das akustische Feedback ein- und auszuschalten</w:t>
+      </w:r>
+      <w:r>
+        <w:rPr>
+          <w:lang w:val="de-DE"/>
+        </w:rPr>
+        <w:t xml:space="preserve">verschiedene </w:t>
+      </w:r>
+      <w:r>
+        <w:rPr>
+          <w:lang w:val="de-DE"/>
+        </w:rPr>
+        <w:t>Funktion</w:t>
+      </w:r>
+      <w:r>
+        <w:rPr>
+          <w:lang w:val="de-DE"/>
+        </w:rPr>
+        <w:t>en, z.B.</w:t>
+      </w:r>
+      <w:r>
+        <w:rPr>
+          <w:lang w:val="de-DE"/>
+        </w:rPr>
+        <w:t xml:space="preserve"> „Analyze“</w:t>
+      </w:r>
+      <w:r>
+        <w:rPr>
+          <w:lang w:val="de-DE"/>
+        </w:rPr>
+        <w:t>, „Center model“, siehe unten</w:t>
       </w:r>
     </w:p>
     <w:p>
@@ -4494,29 +4581,14 @@
         <w:rPr>
           <w:lang w:val="de-DE"/>
         </w:rPr>
-        <w:t>Help</w:t>
+        <w:t>View</w:t>
       </w:r>
       <w:r>
         <w:rPr>
           <w:lang w:val="de-DE"/>
         </w:rPr>
         <w:tab/>
-        <w:t>Informationen zum Programm</w:t>
-      </w:r>
-    </w:p>
-    <w:p>
-      <w:pPr>
-        <w:ind w:left="360"/>
-        <w:rPr>
-          <w:lang w:val="de-DE"/>
-        </w:rPr>
-      </w:pPr>
-      <w:r>
-        <w:rPr>
-          <w:lang w:val="de-DE"/>
-        </w:rPr>
-        <w:lastRenderedPageBreak/>
-        <w:t xml:space="preserve">Menü „View“ </w:t>
+        <w:t xml:space="preserve">Funktionen, die mit der Darstellung des Programms zu tun haben </w:t>
       </w:r>
     </w:p>
     <w:p>
@@ -4526,39 +4598,26 @@
           <w:ilvl w:val="0"/>
           <w:numId w:val="2"/>
         </w:numPr>
-        <w:rPr>
-          <w:lang w:val="de-DE"/>
-        </w:rPr>
-      </w:pPr>
-      <w:r>
-        <w:rPr>
-          <w:lang w:val="de-DE"/>
-        </w:rPr>
-        <w:t>Windows: Die zusätzlichen Fenster wie „Global Parameters“, „Cursor Window“ usw. können aus und eingeschaltet werden. Ausschalten kann man die Fenster auch direkt mit dem Kreuz rechts oben. Zum Einschalten bra</w:t>
-      </w:r>
-      <w:r>
-        <w:rPr>
-          <w:lang w:val="de-DE"/>
-        </w:rPr>
-        <w:t>u</w:t>
-      </w:r>
-      <w:r>
-        <w:rPr>
-          <w:lang w:val="de-DE"/>
-        </w:rPr>
-        <w:t>cht man aber diese</w:t>
-      </w:r>
-      <w:r>
-        <w:rPr>
-          <w:lang w:val="de-DE"/>
-        </w:rPr>
-        <w:t>s Menü.</w:t>
-      </w:r>
-      <w:r>
-        <w:rPr>
-          <w:lang w:val="de-DE"/>
-        </w:rPr>
-        <w:t xml:space="preserve"> </w:t>
+        <w:tabs>
+          <w:tab w:val="left" w:pos="1560"/>
+        </w:tabs>
+        <w:rPr>
+          <w:lang w:val="de-DE"/>
+        </w:rPr>
+      </w:pPr>
+      <w:r>
+        <w:rPr>
+          <w:lang w:val="de-DE"/>
+        </w:rPr>
+        <w:lastRenderedPageBreak/>
+        <w:t>Options</w:t>
+      </w:r>
+      <w:r>
+        <w:rPr>
+          <w:lang w:val="de-DE"/>
+        </w:rPr>
+        <w:tab/>
+        <w:t>weitere Optionen, z.B. um das akustische Feedback ein- und auszuschalten</w:t>
       </w:r>
     </w:p>
     <w:p>
@@ -4568,15 +4627,62 @@
           <w:ilvl w:val="0"/>
           <w:numId w:val="2"/>
         </w:numPr>
-        <w:rPr>
-          <w:lang w:val="de-DE"/>
-        </w:rPr>
-      </w:pPr>
-      <w:r>
-        <w:rPr>
-          <w:lang w:val="de-DE"/>
-        </w:rPr>
-        <w:t>Arrows: Die Anzeige der Richtungspfeile an Verbindungen ein- und ausschalten</w:t>
+        <w:tabs>
+          <w:tab w:val="left" w:pos="1560"/>
+        </w:tabs>
+        <w:rPr>
+          <w:lang w:val="de-DE"/>
+        </w:rPr>
+      </w:pPr>
+      <w:r>
+        <w:rPr>
+          <w:lang w:val="de-DE"/>
+        </w:rPr>
+        <w:t>Help</w:t>
+      </w:r>
+      <w:r>
+        <w:rPr>
+          <w:lang w:val="de-DE"/>
+        </w:rPr>
+        <w:tab/>
+        <w:t>Informationen zum Programm</w:t>
+      </w:r>
+    </w:p>
+    <w:p>
+      <w:pPr>
+        <w:pStyle w:val="berschrift3"/>
+      </w:pPr>
+      <w:r>
+        <w:t>Menü „</w:t>
+      </w:r>
+      <w:proofErr w:type="gramStart"/>
+      <w:r>
+        <w:t>File“</w:t>
+      </w:r>
+      <w:proofErr w:type="gramEnd"/>
+    </w:p>
+    <w:p>
+      <w:pPr>
+        <w:pStyle w:val="berschrift3"/>
+      </w:pPr>
+      <w:r>
+        <w:t>Menü „</w:t>
+      </w:r>
+      <w:proofErr w:type="gramStart"/>
+      <w:r>
+        <w:t>Edit</w:t>
+      </w:r>
+      <w:r>
+        <w:t>“</w:t>
+      </w:r>
+      <w:proofErr w:type="gramEnd"/>
+    </w:p>
+    <w:p>
+      <w:pPr>
+        <w:pStyle w:val="berschrift3"/>
+      </w:pPr>
+      <w:r>
+        <w:t>Undo/Redo</w:t>
       </w:r>
     </w:p>
     <w:p>
@@ -4590,19 +4696,7 @@
         <w:rPr>
           <w:lang w:val="de-DE"/>
         </w:rPr>
-        <w:t xml:space="preserve">Im Menü „Options“ können folgende Eigenschaften des Programms </w:t>
-      </w:r>
-      <w:r>
-        <w:rPr>
-          <w:lang w:val="de-DE"/>
-        </w:rPr>
-        <w:t>verändert werden</w:t>
-      </w:r>
-      <w:r>
-        <w:rPr>
-          <w:lang w:val="de-DE"/>
-        </w:rPr>
-        <w:t>:</w:t>
+        <w:t>Xxxxxxxxxxxxxxxxxxxxxxxxxxxx</w:t>
       </w:r>
     </w:p>
     <w:p>
@@ -4620,22 +4714,8 @@
         <w:rPr>
           <w:lang w:val="de-DE"/>
         </w:rPr>
-        <w:t>Sound: Akustische Signale beim Andocken oder Löschen von Objekten im Editor</w:t>
-      </w:r>
-      <w:r>
-        <w:rPr>
-          <w:lang w:val="de-DE"/>
-        </w:rPr>
-        <w:t xml:space="preserve">, sowie </w:t>
-      </w:r>
-      <w:proofErr w:type="spellStart"/>
-      <w:r>
-        <w:rPr>
-          <w:lang w:val="de-DE"/>
-        </w:rPr>
-        <w:t>TriggerSounds</w:t>
-      </w:r>
-      <w:proofErr w:type="spellEnd"/>
+        <w:t>Anzahl Operationen, die rückgängig gemacht werden können</w:t>
+      </w:r>
     </w:p>
     <w:p>
       <w:pPr>
@@ -4648,19 +4728,11 @@
           <w:lang w:val="de-DE"/>
         </w:rPr>
       </w:pPr>
-      <w:proofErr w:type="spellStart"/>
-      <w:r>
-        <w:rPr>
-          <w:lang w:val="de-DE"/>
-        </w:rPr>
-        <w:t>AutoOpen</w:t>
-      </w:r>
-      <w:proofErr w:type="spellEnd"/>
-      <w:r>
-        <w:rPr>
-          <w:lang w:val="de-DE"/>
-        </w:rPr>
-        <w:t>: Wenn diese Option aktiv ist, wird das zuletzt bearbeitete Modell sowie die Zoomstufe und die Position auf der Arbeitsfläche abgespeichert und beim nächsten Programmstart automatisch wiederhergestellt. Wenn die Option deaktiviert ist, startet das Programm mit einem Minimalmodell bestehend aus zwei Neuronen.</w:t>
+      <w:r>
+        <w:rPr>
+          <w:lang w:val="de-DE"/>
+        </w:rPr>
+        <w:t>Editorfunktionen (statisches Modell) – nicht dynamisches Modell, nicht Zoom-/Move-Operationen auf dem ganzen Modell</w:t>
       </w:r>
     </w:p>
     <w:p>
@@ -4678,52 +4750,7 @@
         <w:rPr>
           <w:lang w:val="de-DE"/>
         </w:rPr>
-        <w:t>Window refresh rate</w:t>
-      </w:r>
-      <w:r>
-        <w:rPr>
-          <w:lang w:val="de-DE"/>
-        </w:rPr>
-        <w:t>: Ö</w:t>
-      </w:r>
-      <w:r>
-        <w:rPr>
-          <w:lang w:val="de-DE"/>
-        </w:rPr>
-        <w:t>ffnet einen Dialog, mit dem die Bildwiederholrate einge</w:t>
-      </w:r>
-      <w:r>
-        <w:rPr>
-          <w:lang w:val="de-DE"/>
-        </w:rPr>
-        <w:softHyphen/>
-        <w:t>stellt werden kann. Damit ist nicht die Hardware-Bildwiederholrate des Monitors gemeint, son</w:t>
-      </w:r>
-      <w:r>
-        <w:rPr>
-          <w:lang w:val="de-DE"/>
-        </w:rPr>
-        <w:softHyphen/>
-        <w:t xml:space="preserve">dern die Frequenz, mit der von der Software die Darstellung des Netzes erneuert wird. </w:t>
-      </w:r>
-      <w:r>
-        <w:rPr>
-          <w:lang w:val="de-DE"/>
-        </w:rPr>
-        <w:t xml:space="preserve">Größere Werte können ruckelnde Bewegungen verursachen. Kleine Werte führen zu gleichmäßigen Bewegungen, verursachen aber höheren Rechenaufwand. </w:t>
-      </w:r>
-      <w:r>
-        <w:rPr>
-          <w:lang w:val="de-DE"/>
-        </w:rPr>
-        <w:t>Im Nor</w:t>
-      </w:r>
-      <w:r>
-        <w:rPr>
-          <w:lang w:val="de-DE"/>
-        </w:rPr>
-        <w:softHyphen/>
-        <w:t>malfall ist es nicht nötig, den voreingestellten Wert zu verändern.</w:t>
+        <w:t>Nicht Save/Open-Operationen, New Model</w:t>
       </w:r>
     </w:p>
     <w:p>
@@ -4737,6 +4764,288 @@
           <w:lang w:val="de-DE"/>
         </w:rPr>
       </w:pPr>
+      <w:r>
+        <w:rPr>
+          <w:lang w:val="de-DE"/>
+        </w:rPr>
+        <w:t>Options - Combine Undo-/Redo</w:t>
+      </w:r>
+    </w:p>
+    <w:p>
+      <w:pPr>
+        <w:pStyle w:val="berschrift3"/>
+      </w:pPr>
+      <w:r>
+        <w:t>Menü „</w:t>
+      </w:r>
+      <w:proofErr w:type="gramStart"/>
+      <w:r>
+        <w:t>Action</w:t>
+      </w:r>
+      <w:r>
+        <w:t>e“</w:t>
+      </w:r>
+      <w:proofErr w:type="gramEnd"/>
+    </w:p>
+    <w:p>
+      <w:pPr>
+        <w:pStyle w:val="berschrift3"/>
+      </w:pPr>
+      <w:r>
+        <w:t>Menü „</w:t>
+      </w:r>
+      <w:proofErr w:type="gramStart"/>
+      <w:r>
+        <w:t>View</w:t>
+      </w:r>
+      <w:r>
+        <w:t>“</w:t>
+      </w:r>
+      <w:proofErr w:type="gramEnd"/>
+    </w:p>
+    <w:p>
+      <w:pPr>
+        <w:pStyle w:val="Listenabsatz"/>
+        <w:numPr>
+          <w:ilvl w:val="0"/>
+          <w:numId w:val="2"/>
+        </w:numPr>
+        <w:rPr>
+          <w:lang w:val="de-DE"/>
+        </w:rPr>
+      </w:pPr>
+      <w:r>
+        <w:rPr>
+          <w:lang w:val="de-DE"/>
+        </w:rPr>
+        <w:t>Windows: Die zusätzlichen Fenster wie „Global Parameters“, „Cursor Window“ usw. können aus und eingeschaltet werden. Ausschalten kann man die Fenster auch direkt mit dem Kreuz rechts oben. Zum Einschalten bra</w:t>
+      </w:r>
+      <w:r>
+        <w:rPr>
+          <w:lang w:val="de-DE"/>
+        </w:rPr>
+        <w:t>u</w:t>
+      </w:r>
+      <w:r>
+        <w:rPr>
+          <w:lang w:val="de-DE"/>
+        </w:rPr>
+        <w:t>cht man aber diese</w:t>
+      </w:r>
+      <w:r>
+        <w:rPr>
+          <w:lang w:val="de-DE"/>
+        </w:rPr>
+        <w:t>s Menü.</w:t>
+      </w:r>
+      <w:r>
+        <w:rPr>
+          <w:lang w:val="de-DE"/>
+        </w:rPr>
+        <w:t xml:space="preserve"> </w:t>
+      </w:r>
+    </w:p>
+    <w:p>
+      <w:pPr>
+        <w:pStyle w:val="Listenabsatz"/>
+        <w:numPr>
+          <w:ilvl w:val="0"/>
+          <w:numId w:val="2"/>
+        </w:numPr>
+        <w:rPr>
+          <w:lang w:val="de-DE"/>
+        </w:rPr>
+      </w:pPr>
+      <w:r>
+        <w:rPr>
+          <w:lang w:val="de-DE"/>
+        </w:rPr>
+        <w:t>Arrows: Die Anzeige der Richtungspfeile an Verbindungen ein- und ausschalten</w:t>
+      </w:r>
+    </w:p>
+    <w:p>
+      <w:pPr>
+        <w:pStyle w:val="berschrift3"/>
+      </w:pPr>
+      <w:r>
+        <w:t>Menü „</w:t>
+      </w:r>
+      <w:proofErr w:type="gramStart"/>
+      <w:r>
+        <w:t>Options</w:t>
+      </w:r>
+      <w:r>
+        <w:t>“</w:t>
+      </w:r>
+      <w:proofErr w:type="gramEnd"/>
+    </w:p>
+    <w:p>
+      <w:pPr>
+        <w:ind w:left="360"/>
+        <w:rPr>
+          <w:lang w:val="de-DE"/>
+        </w:rPr>
+      </w:pPr>
+      <w:r>
+        <w:rPr>
+          <w:lang w:val="de-DE"/>
+        </w:rPr>
+        <w:t xml:space="preserve">Im Menü „Options“ </w:t>
+      </w:r>
+    </w:p>
+    <w:p>
+      <w:pPr>
+        <w:ind w:left="360"/>
+        <w:rPr>
+          <w:lang w:val="de-DE"/>
+        </w:rPr>
+      </w:pPr>
+      <w:r>
+        <w:rPr>
+          <w:lang w:val="de-DE"/>
+        </w:rPr>
+        <w:t xml:space="preserve">können folgende Eigenschaften des Programms </w:t>
+      </w:r>
+      <w:r>
+        <w:rPr>
+          <w:lang w:val="de-DE"/>
+        </w:rPr>
+        <w:t>verändert werden</w:t>
+      </w:r>
+      <w:r>
+        <w:rPr>
+          <w:lang w:val="de-DE"/>
+        </w:rPr>
+        <w:t>:</w:t>
+      </w:r>
+    </w:p>
+    <w:p>
+      <w:pPr>
+        <w:pStyle w:val="Listenabsatz"/>
+        <w:numPr>
+          <w:ilvl w:val="0"/>
+          <w:numId w:val="2"/>
+        </w:numPr>
+        <w:rPr>
+          <w:lang w:val="de-DE"/>
+        </w:rPr>
+      </w:pPr>
+      <w:r>
+        <w:rPr>
+          <w:lang w:val="de-DE"/>
+        </w:rPr>
+        <w:t>Sound: Akustische Signale beim Andocken oder Löschen von Objekten im Editor</w:t>
+      </w:r>
+      <w:r>
+        <w:rPr>
+          <w:lang w:val="de-DE"/>
+        </w:rPr>
+        <w:t>, sowie TriggerSounds</w:t>
+      </w:r>
+    </w:p>
+    <w:p>
+      <w:pPr>
+        <w:pStyle w:val="Listenabsatz"/>
+        <w:numPr>
+          <w:ilvl w:val="0"/>
+          <w:numId w:val="2"/>
+        </w:numPr>
+        <w:rPr>
+          <w:lang w:val="de-DE"/>
+        </w:rPr>
+      </w:pPr>
+      <w:r>
+        <w:rPr>
+          <w:lang w:val="de-DE"/>
+        </w:rPr>
+        <w:t>AutoOpen: Wenn diese Option aktiv ist, wird das zuletzt bearbeitete Modell sowie die Zoomstufe und die Position auf der Arbeitsfläche abgespeichert und beim nächsten Programmstart automatisch wiederhergestellt. Wenn die Option deaktiviert ist, startet das Programm mit einem Minimalmodell bestehend aus zwei Neuronen.</w:t>
+      </w:r>
+    </w:p>
+    <w:p>
+      <w:pPr>
+        <w:pStyle w:val="Listenabsatz"/>
+        <w:numPr>
+          <w:ilvl w:val="0"/>
+          <w:numId w:val="2"/>
+        </w:numPr>
+        <w:rPr>
+          <w:lang w:val="de-DE"/>
+        </w:rPr>
+      </w:pPr>
+      <w:r>
+        <w:rPr>
+          <w:lang w:val="de-DE"/>
+        </w:rPr>
+        <w:t>Window refresh rate</w:t>
+      </w:r>
+      <w:r>
+        <w:rPr>
+          <w:lang w:val="de-DE"/>
+        </w:rPr>
+        <w:t>: Ö</w:t>
+      </w:r>
+      <w:r>
+        <w:rPr>
+          <w:lang w:val="de-DE"/>
+        </w:rPr>
+        <w:t>ffnet einen Dialog, mit dem die Bildwiederholrate einge</w:t>
+      </w:r>
+      <w:r>
+        <w:rPr>
+          <w:lang w:val="de-DE"/>
+        </w:rPr>
+        <w:softHyphen/>
+        <w:t>stellt werden kann. Damit ist nicht die Hardware-Bildwiederholrate des Monitors gemeint, son</w:t>
+      </w:r>
+      <w:r>
+        <w:rPr>
+          <w:lang w:val="de-DE"/>
+        </w:rPr>
+        <w:softHyphen/>
+        <w:t xml:space="preserve">dern die Frequenz, mit der von der Software die Darstellung des Netzes erneuert wird. </w:t>
+      </w:r>
+      <w:r>
+        <w:rPr>
+          <w:lang w:val="de-DE"/>
+        </w:rPr>
+        <w:t xml:space="preserve">Größere Werte können ruckelnde Bewegungen verursachen. Kleine Werte führen zu gleichmäßigen Bewegungen, verursachen aber höheren Rechenaufwand. </w:t>
+      </w:r>
+      <w:r>
+        <w:rPr>
+          <w:lang w:val="de-DE"/>
+        </w:rPr>
+        <w:t>Im Nor</w:t>
+      </w:r>
+      <w:r>
+        <w:rPr>
+          <w:lang w:val="de-DE"/>
+        </w:rPr>
+        <w:softHyphen/>
+        <w:t>malfall ist es nicht nötig, den voreingestellten Wert zu verändern.</w:t>
+      </w:r>
+    </w:p>
+    <w:p>
+      <w:pPr>
+        <w:pStyle w:val="berschrift3"/>
+      </w:pPr>
+      <w:r>
+        <w:t>Menü „</w:t>
+      </w:r>
+      <w:proofErr w:type="gramStart"/>
+      <w:r>
+        <w:t>Help</w:t>
+      </w:r>
+      <w:r>
+        <w:t>“</w:t>
+      </w:r>
+      <w:proofErr w:type="gramEnd"/>
+    </w:p>
+    <w:p>
+      <w:pPr>
+        <w:rPr>
+          <w:lang w:val="de-DE"/>
+        </w:rPr>
+      </w:pPr>
     </w:p>
     <w:p>
       <w:pPr>
@@ -4745,7 +5054,15 @@
       <w:bookmarkStart w:id="19" w:name="_Ref35468598"/>
       <w:bookmarkStart w:id="20" w:name="_Ref37610589"/>
       <w:r>
-        <w:t xml:space="preserve">„Action“ - </w:t>
+        <w:t>„</w:t>
+      </w:r>
+      <w:proofErr w:type="gramStart"/>
+      <w:r>
+        <w:t>Action“ -</w:t>
+      </w:r>
+      <w:proofErr w:type="gramEnd"/>
+      <w:r>
+        <w:t xml:space="preserve"> </w:t>
       </w:r>
       <w:r>
         <w:t>„Analyze“</w:t>
@@ -4826,6 +5143,7 @@
         <w:rPr>
           <w:lang w:val="de-DE"/>
         </w:rPr>
+        <w:lastRenderedPageBreak/>
         <w:t xml:space="preserve">Bei dieser Erkennungsfunktion </w:t>
       </w:r>
       <w:r>
@@ -5037,7 +5355,6 @@
         <w:rPr>
           <w:lang w:val="de-DE"/>
         </w:rPr>
-        <w:lastRenderedPageBreak/>
         <w:t xml:space="preserve">Zunächst wird </w:t>
       </w:r>
       <w:r>
@@ -5273,7 +5590,15 @@
       <w:bookmarkStart w:id="23" w:name="_Toc35466079"/>
       <w:bookmarkStart w:id="24" w:name="_Ref35634997"/>
       <w:r>
-        <w:t xml:space="preserve">„Action“ - </w:t>
+        <w:t>„</w:t>
+      </w:r>
+      <w:proofErr w:type="gramStart"/>
+      <w:r>
+        <w:t>Action“ -</w:t>
+      </w:r>
+      <w:proofErr w:type="gramEnd"/>
+      <w:r>
+        <w:t xml:space="preserve"> </w:t>
       </w:r>
       <w:r>
         <w:t>„Analyze“</w:t>
@@ -5354,9 +5679,8 @@
           <w:shd w:val="clear" w:color="auto" w:fill="FFFFFF"/>
           <w:lang w:val="de-DE"/>
         </w:rPr>
-        <w:t xml:space="preserve">, bei denen z.B. zwei Abschnitte in eine Knickstelle einmünden, aber keine herausführt, oder umgekehrt. Derartige Unsauberkeiten haben zwar keinen Einfluss auf das Verhalten des Modells, da in ihnen niemals Impulse fließen können, sie verursachen aber unnötigen Rechenaufwand und machen das Modell unübersichtlich. Die Funktion sucht nach solchen entarteten Dendriten-Teilstücken und hebt sie genauso wie „Find </w:t>
-      </w:r>
-      <w:proofErr w:type="spellStart"/>
+        <w:t>, bei denen z.B. zwei Abschnitte in eine Knickstelle einmünden, aber keine herausführt, oder umgekehrt. Derartige Unsauberkeiten haben zwar keinen Einfluss auf das Verhalten des Modells, da in ihnen niemals Impulse fließen können, sie verursachen aber unnötigen Rechenaufwand und machen das Modell unübersichtlich. Die Funktion sucht nach solchen entarteten Dendriten-Teilstücken und hebt sie genauso wie „Find loops“ optisch hervor</w:t>
+      </w:r>
       <w:r>
         <w:rPr>
           <w:rFonts w:ascii="Segoe UI" w:hAnsi="Segoe UI" w:cs="Segoe UI"/>
@@ -5366,9 +5690,8 @@
           <w:shd w:val="clear" w:color="auto" w:fill="FFFFFF"/>
           <w:lang w:val="de-DE"/>
         </w:rPr>
-        <w:t>loops</w:t>
-      </w:r>
-      <w:proofErr w:type="spellEnd"/>
+        <w:t xml:space="preserve">, indem sie selektiert werden. In der Regel wird man diese Teilstücke löschen, was recht einfach in einem Schritt geht, da sie bereit selektiert sind (Kontextmenü „Remove selected objects“). </w:t>
+      </w:r>
       <w:r>
         <w:rPr>
           <w:rFonts w:ascii="Segoe UI" w:hAnsi="Segoe UI" w:cs="Segoe UI"/>
@@ -5378,89 +5701,28 @@
           <w:shd w:val="clear" w:color="auto" w:fill="FFFFFF"/>
           <w:lang w:val="de-DE"/>
         </w:rPr>
-        <w:t>“ optisch hervor</w:t>
-      </w:r>
-      <w:r>
-        <w:rPr>
-          <w:rFonts w:ascii="Segoe UI" w:hAnsi="Segoe UI" w:cs="Segoe UI"/>
-          <w:color w:val="24292E"/>
-          <w:sz w:val="21"/>
-          <w:szCs w:val="21"/>
-          <w:shd w:val="clear" w:color="auto" w:fill="FFFFFF"/>
-          <w:lang w:val="de-DE"/>
-        </w:rPr>
-        <w:t xml:space="preserve">, indem sie selektiert werden. In der Regel wird man diese Teilstücke löschen, was recht einfach in einem Schritt geht, da sie bereit selektiert sind (Kontextmenü „Remove </w:t>
-      </w:r>
-      <w:proofErr w:type="spellStart"/>
-      <w:r>
-        <w:rPr>
-          <w:rFonts w:ascii="Segoe UI" w:hAnsi="Segoe UI" w:cs="Segoe UI"/>
-          <w:color w:val="24292E"/>
-          <w:sz w:val="21"/>
-          <w:szCs w:val="21"/>
-          <w:shd w:val="clear" w:color="auto" w:fill="FFFFFF"/>
-          <w:lang w:val="de-DE"/>
-        </w:rPr>
-        <w:t>selected</w:t>
-      </w:r>
-      <w:proofErr w:type="spellEnd"/>
-      <w:r>
-        <w:rPr>
-          <w:rFonts w:ascii="Segoe UI" w:hAnsi="Segoe UI" w:cs="Segoe UI"/>
-          <w:color w:val="24292E"/>
-          <w:sz w:val="21"/>
-          <w:szCs w:val="21"/>
-          <w:shd w:val="clear" w:color="auto" w:fill="FFFFFF"/>
-          <w:lang w:val="de-DE"/>
-        </w:rPr>
+        <w:t>Nach der Bereinigung eines solchen Fehlers sollte die Funktion erneut aufgerufen werden, solange bis keine weitere Anomalie mehr gefunden wurde.</w:t>
+      </w:r>
+    </w:p>
+    <w:p>
+      <w:pPr>
+        <w:pStyle w:val="berschrift3"/>
+        <w:rPr>
+          <w:lang w:val="de-DE"/>
+        </w:rPr>
+      </w:pPr>
+      <w:bookmarkStart w:id="25" w:name="_Ref37455193"/>
+      <w:r>
+        <w:lastRenderedPageBreak/>
+        <w:t>„</w:t>
+      </w:r>
+      <w:proofErr w:type="gramStart"/>
+      <w:r>
+        <w:t>Action“ -</w:t>
+      </w:r>
+      <w:proofErr w:type="gramEnd"/>
+      <w:r>
         <w:t xml:space="preserve"> </w:t>
-      </w:r>
-      <w:proofErr w:type="spellStart"/>
-      <w:r>
-        <w:rPr>
-          <w:rFonts w:ascii="Segoe UI" w:hAnsi="Segoe UI" w:cs="Segoe UI"/>
-          <w:color w:val="24292E"/>
-          <w:sz w:val="21"/>
-          <w:szCs w:val="21"/>
-          <w:shd w:val="clear" w:color="auto" w:fill="FFFFFF"/>
-          <w:lang w:val="de-DE"/>
-        </w:rPr>
-        <w:t>objects</w:t>
-      </w:r>
-      <w:proofErr w:type="spellEnd"/>
-      <w:r>
-        <w:rPr>
-          <w:rFonts w:ascii="Segoe UI" w:hAnsi="Segoe UI" w:cs="Segoe UI"/>
-          <w:color w:val="24292E"/>
-          <w:sz w:val="21"/>
-          <w:szCs w:val="21"/>
-          <w:shd w:val="clear" w:color="auto" w:fill="FFFFFF"/>
-          <w:lang w:val="de-DE"/>
-        </w:rPr>
-        <w:t xml:space="preserve">“). </w:t>
-      </w:r>
-      <w:r>
-        <w:rPr>
-          <w:rFonts w:ascii="Segoe UI" w:hAnsi="Segoe UI" w:cs="Segoe UI"/>
-          <w:color w:val="24292E"/>
-          <w:sz w:val="21"/>
-          <w:szCs w:val="21"/>
-          <w:shd w:val="clear" w:color="auto" w:fill="FFFFFF"/>
-          <w:lang w:val="de-DE"/>
-        </w:rPr>
-        <w:t>Nach der Bereinigung eines solchen Fehlers sollte die Funktion erneut aufgerufen werden, solange bis keine weitere Anomalie mehr gefunden wurde.</w:t>
-      </w:r>
-    </w:p>
-    <w:p>
-      <w:pPr>
-        <w:pStyle w:val="berschrift3"/>
-        <w:rPr>
-          <w:lang w:val="de-DE"/>
-        </w:rPr>
-      </w:pPr>
-      <w:bookmarkStart w:id="25" w:name="_Ref37455193"/>
-      <w:r>
-        <w:t xml:space="preserve">„Action“ - </w:t>
       </w:r>
       <w:r>
         <w:rPr>
@@ -5808,7 +6070,6 @@
         <w:rPr>
           <w:lang w:val="de-DE"/>
         </w:rPr>
-        <w:lastRenderedPageBreak/>
         <w:t>Tastatureingaben</w:t>
       </w:r>
       <w:bookmarkEnd w:id="26"/>
@@ -6258,6 +6519,7 @@
         <w:rPr>
           <w:lang w:val="de-DE"/>
         </w:rPr>
+        <w:lastRenderedPageBreak/>
         <w:t>Von einer Verbindung eine ein- oder ausgehende Verbindung verzweigen</w:t>
       </w:r>
     </w:p>
@@ -6414,7 +6676,21 @@
         <w:rPr>
           <w:lang w:val="de-DE"/>
         </w:rPr>
-        <w:t>Die Elemente des statischen Modells können prinzipiell beliebig auf einer zweidimensionalen Ebene angeordnet werden. Es ist in der Regel sinnvoll, die Input-Neuronen an einer oder mehre</w:t>
+        <w:t xml:space="preserve">Die Elemente des statischen Modells </w:t>
+      </w:r>
+      <w:proofErr w:type="gramStart"/>
+      <w:r>
+        <w:rPr>
+          <w:lang w:val="de-DE"/>
+        </w:rPr>
+        <w:t>können prinzipiell</w:t>
+      </w:r>
+      <w:proofErr w:type="gramEnd"/>
+      <w:r>
+        <w:rPr>
+          <w:lang w:val="de-DE"/>
+        </w:rPr>
+        <w:t xml:space="preserve"> beliebig auf einer zweidimensionalen Ebene angeordnet werden. Es ist in der Regel sinnvoll, die Input-Neuronen an einer oder mehre</w:t>
       </w:r>
       <w:r>
         <w:rPr>
@@ -6454,7 +6730,6 @@
         <w:rPr>
           <w:lang w:val="de-DE"/>
         </w:rPr>
-        <w:lastRenderedPageBreak/>
         <w:t>Objekte verschieben mit der l</w:t>
       </w:r>
       <w:r>
@@ -7028,6 +7303,7 @@
         <w:rPr>
           <w:lang w:val="de-DE"/>
         </w:rPr>
+        <w:lastRenderedPageBreak/>
         <w:t>Linke Maustaste (Doppelklick)</w:t>
       </w:r>
       <w:bookmarkEnd w:id="34"/>
@@ -7308,13 +7584,27 @@
         <w:rPr>
           <w:lang w:val="de-DE"/>
         </w:rPr>
-        <w:t xml:space="preserve">eines Neurons diesem </w:t>
-      </w:r>
-      <w:r>
-        <w:rPr>
-          <w:lang w:val="de-DE"/>
-        </w:rPr>
-        <w:t>neue Dendriten hinzufügen</w:t>
+        <w:t xml:space="preserve">eines Neurons </w:t>
+      </w:r>
+      <w:proofErr w:type="gramStart"/>
+      <w:r>
+        <w:rPr>
+          <w:lang w:val="de-DE"/>
+        </w:rPr>
+        <w:t xml:space="preserve">diesem </w:t>
+      </w:r>
+      <w:r>
+        <w:rPr>
+          <w:lang w:val="de-DE"/>
+        </w:rPr>
+        <w:t>neue Dendriten</w:t>
+      </w:r>
+      <w:proofErr w:type="gramEnd"/>
+      <w:r>
+        <w:rPr>
+          <w:lang w:val="de-DE"/>
+        </w:rPr>
+        <w:t xml:space="preserve"> hinzufügen</w:t>
       </w:r>
     </w:p>
     <w:p>
@@ -7398,14 +7688,7 @@
         <w:rPr>
           <w:lang w:val="de-DE"/>
         </w:rPr>
-        <w:t xml:space="preserve">ein Input-Neuron in ein normales Neuron umwandeln und umgekehrt. Die </w:t>
-      </w:r>
-      <w:r>
-        <w:rPr>
-          <w:lang w:val="de-DE"/>
-        </w:rPr>
-        <w:lastRenderedPageBreak/>
-        <w:t>Umwandlung eines normalen Neurons in ein Input-Neuron ist allerdings nur möglich, wenn das Neuron keine eingehenden Dendriten besitzt.</w:t>
+        <w:t>ein Input-Neuron in ein normales Neuron umwandeln und umgekehrt. Die Umwandlung eines normalen Neurons in ein Input-Neuron ist allerdings nur möglich, wenn das Neuron keine eingehenden Dendriten besitzt.</w:t>
       </w:r>
     </w:p>
     <w:p>
@@ -7429,7 +7712,14 @@
         <w:rPr>
           <w:lang w:val="de-DE"/>
         </w:rPr>
-        <w:t xml:space="preserve">ein akustisches Signal definieren, das beim </w:t>
+        <w:t xml:space="preserve">ein akustisches Signal definieren, das </w:t>
+      </w:r>
+      <w:proofErr w:type="gramStart"/>
+      <w:r>
+        <w:rPr>
+          <w:lang w:val="de-DE"/>
+        </w:rPr>
+        <w:t xml:space="preserve">beim </w:t>
       </w:r>
       <w:r>
         <w:rPr>
@@ -7441,7 +7731,14 @@
         <w:rPr>
           <w:lang w:val="de-DE"/>
         </w:rPr>
-        <w:t>riggern des Neurons ausgelöst wird.</w:t>
+        <w:t>riggern</w:t>
+      </w:r>
+      <w:proofErr w:type="gramEnd"/>
+      <w:r>
+        <w:rPr>
+          <w:lang w:val="de-DE"/>
+        </w:rPr>
+        <w:t xml:space="preserve"> des Neurons ausgelöst wird.</w:t>
       </w:r>
       <w:r>
         <w:rPr>
@@ -7908,6 +8205,7 @@
         <w:rPr>
           <w:lang w:val="de-DE"/>
         </w:rPr>
+        <w:lastRenderedPageBreak/>
         <w:t xml:space="preserve">Optisches </w:t>
       </w:r>
       <w:r>
@@ -8329,21 +8627,7 @@
         <w:rPr>
           <w:lang w:val="de-DE"/>
         </w:rPr>
-        <w:t xml:space="preserve">Das Mini-Fenster selbst kann frei auf dem Bildschirm positioniert werden. Mit Hilfe des </w:t>
-      </w:r>
-      <w:proofErr w:type="spellStart"/>
-      <w:r>
-        <w:rPr>
-          <w:lang w:val="de-DE"/>
-        </w:rPr>
-        <w:t>SystemMenüs</w:t>
-      </w:r>
-      <w:proofErr w:type="spellEnd"/>
-      <w:r>
-        <w:rPr>
-          <w:lang w:val="de-DE"/>
-        </w:rPr>
-        <w:t xml:space="preserve"> in der linken oberen Ecke kann auch seine Größe verändert werden.</w:t>
+        <w:t>Das Mini-Fenster selbst kann frei auf dem Bildschirm positioniert werden. Mit Hilfe des SystemMenüs in der linken oberen Ecke kann auch seine Größe verändert werden.</w:t>
       </w:r>
     </w:p>
     <w:p>
@@ -8354,19 +8638,11 @@
         </w:rPr>
       </w:pPr>
       <w:bookmarkStart w:id="42" w:name="_Ref40459560"/>
-      <w:proofErr w:type="spellStart"/>
-      <w:r>
-        <w:rPr>
-          <w:lang w:val="de-DE"/>
-        </w:rPr>
-        <w:t>Stop</w:t>
-      </w:r>
-      <w:proofErr w:type="spellEnd"/>
-      <w:r>
-        <w:rPr>
-          <w:lang w:val="de-DE"/>
-        </w:rPr>
-        <w:t xml:space="preserve"> on Trigger</w:t>
+      <w:r>
+        <w:rPr>
+          <w:lang w:val="de-DE"/>
+        </w:rPr>
+        <w:t>Stop on Trigger</w:t>
       </w:r>
       <w:bookmarkEnd w:id="42"/>
     </w:p>
@@ -8435,48 +8711,32 @@
         <w:rPr>
           <w:lang w:val="de-DE"/>
         </w:rPr>
-        <w:t>Mit der Funktion „</w:t>
-      </w:r>
-      <w:proofErr w:type="spellStart"/>
+        <w:t xml:space="preserve">Mit der Funktion „Stop on Trigger“, die über das Kontextmenü von Neuronen ein- und ausgeschaltet werden kann, ist es möglich die Berechnung des Modells genau im Augenblick einer Auslösung anzuhalten. Im Prinzip wäre das auch durch </w:t>
+      </w:r>
+      <w:r>
+        <w:rPr>
+          <w:lang w:val="de-DE"/>
+        </w:rPr>
+        <w:t xml:space="preserve">manuelles </w:t>
+      </w:r>
+      <w:r>
+        <w:rPr>
+          <w:lang w:val="de-DE"/>
+        </w:rPr>
+        <w:t xml:space="preserve">Anklicken des </w:t>
+      </w:r>
+      <w:r>
+        <w:rPr>
+          <w:lang w:val="de-DE"/>
+        </w:rPr>
+        <w:t>„</w:t>
+      </w:r>
       <w:r>
         <w:rPr>
           <w:lang w:val="de-DE"/>
         </w:rPr>
         <w:t>Stop</w:t>
       </w:r>
-      <w:proofErr w:type="spellEnd"/>
-      <w:r>
-        <w:rPr>
-          <w:lang w:val="de-DE"/>
-        </w:rPr>
-        <w:t xml:space="preserve"> on Trigger“, die über das Kontextmenü von Neuronen ein- und ausgeschaltet werden kann, ist es möglich die Berechnung des Modells genau im Augenblick einer Auslösung anzuhalten. Im Prinzip wäre das auch durch </w:t>
-      </w:r>
-      <w:r>
-        <w:rPr>
-          <w:lang w:val="de-DE"/>
-        </w:rPr>
-        <w:t xml:space="preserve">manuelles </w:t>
-      </w:r>
-      <w:r>
-        <w:rPr>
-          <w:lang w:val="de-DE"/>
-        </w:rPr>
-        <w:t xml:space="preserve">Anklicken des </w:t>
-      </w:r>
-      <w:r>
-        <w:rPr>
-          <w:lang w:val="de-DE"/>
-        </w:rPr>
-        <w:t>„</w:t>
-      </w:r>
-      <w:proofErr w:type="spellStart"/>
-      <w:r>
-        <w:rPr>
-          <w:lang w:val="de-DE"/>
-        </w:rPr>
-        <w:t>Stop</w:t>
-      </w:r>
-      <w:proofErr w:type="spellEnd"/>
       <w:r>
         <w:rPr>
           <w:lang w:val="de-DE"/>
@@ -8517,35 +8777,7 @@
         <w:rPr>
           <w:lang w:val="de-DE"/>
         </w:rPr>
-        <w:t xml:space="preserve"> Im Screenshot wird das Potential (8,4 mV) des Dendriten-Segments angezeigt, das oben </w:t>
-      </w:r>
-      <w:proofErr w:type="spellStart"/>
-      <w:r>
-        <w:rPr>
-          <w:lang w:val="de-DE"/>
-        </w:rPr>
-        <w:t>vin</w:t>
-      </w:r>
-      <w:proofErr w:type="spellEnd"/>
-      <w:r>
-        <w:rPr>
-          <w:lang w:val="de-DE"/>
-        </w:rPr>
-        <w:t xml:space="preserve"> rechts einmündet. Das Neuron mit aktivierter „</w:t>
-      </w:r>
-      <w:proofErr w:type="spellStart"/>
-      <w:r>
-        <w:rPr>
-          <w:lang w:val="de-DE"/>
-        </w:rPr>
-        <w:t>Stop</w:t>
-      </w:r>
-      <w:proofErr w:type="spellEnd"/>
-      <w:r>
-        <w:rPr>
-          <w:lang w:val="de-DE"/>
-        </w:rPr>
-        <w:t xml:space="preserve"> on Trigger“-Funktion wird durch eine auffällige Farbmarkierung gekennzeichnet. </w:t>
+        <w:t xml:space="preserve"> Im Screenshot wird das Potential (8,4 mV) des Dendriten-Segments angezeigt, das oben vin rechts einmündet. Das Neuron mit aktivierter „Stop on Trigger“-Funktion wird durch eine auffällige Farbmarkierung gekennzeichnet. </w:t>
       </w:r>
       <w:r>
         <w:rPr>
@@ -8566,21 +8798,7 @@
           <w:lang w:val="de-DE"/>
         </w:rPr>
         <w:lastRenderedPageBreak/>
-        <w:t>Selektion von Objekten (Select/</w:t>
-      </w:r>
-      <w:proofErr w:type="spellStart"/>
-      <w:r>
-        <w:rPr>
-          <w:lang w:val="de-DE"/>
-        </w:rPr>
-        <w:t>Deselect</w:t>
-      </w:r>
-      <w:proofErr w:type="spellEnd"/>
-      <w:r>
-        <w:rPr>
-          <w:lang w:val="de-DE"/>
-        </w:rPr>
-        <w:t>)</w:t>
+        <w:t>Selektion von Objekten (Select/Deselect)</w:t>
       </w:r>
     </w:p>
     <w:p>
@@ -9100,77 +9318,7 @@
         <w:rPr>
           <w:lang w:val="de-DE"/>
         </w:rPr>
-        <w:t xml:space="preserve"> („Remove </w:t>
-      </w:r>
-      <w:proofErr w:type="spellStart"/>
-      <w:r>
-        <w:rPr>
-          <w:lang w:val="de-DE"/>
-        </w:rPr>
-        <w:t>selected</w:t>
-      </w:r>
-      <w:proofErr w:type="spellEnd"/>
-      <w:r>
-        <w:rPr>
-          <w:lang w:val="de-DE"/>
-        </w:rPr>
-        <w:t xml:space="preserve"> </w:t>
-      </w:r>
-      <w:proofErr w:type="spellStart"/>
-      <w:r>
-        <w:rPr>
-          <w:lang w:val="de-DE"/>
-        </w:rPr>
-        <w:t>objects</w:t>
-      </w:r>
-      <w:proofErr w:type="spellEnd"/>
-      <w:r>
-        <w:rPr>
-          <w:lang w:val="de-DE"/>
-        </w:rPr>
-        <w:t>“). Diese Funktion darf nicht verwechselt werden mit „</w:t>
-      </w:r>
-      <w:proofErr w:type="spellStart"/>
-      <w:r>
-        <w:rPr>
-          <w:lang w:val="de-DE"/>
-        </w:rPr>
-        <w:t>Deselect</w:t>
-      </w:r>
-      <w:proofErr w:type="spellEnd"/>
-      <w:r>
-        <w:rPr>
-          <w:lang w:val="de-DE"/>
-        </w:rPr>
-        <w:t xml:space="preserve"> all“! Letztere entfernt die Eigenschaft „Selektiert“, belässt die Objekte aber im Modell. „Remove </w:t>
-      </w:r>
-      <w:proofErr w:type="spellStart"/>
-      <w:r>
-        <w:rPr>
-          <w:lang w:val="de-DE"/>
-        </w:rPr>
-        <w:t>selected</w:t>
-      </w:r>
-      <w:proofErr w:type="spellEnd"/>
-      <w:r>
-        <w:rPr>
-          <w:lang w:val="de-DE"/>
-        </w:rPr>
-        <w:t xml:space="preserve"> </w:t>
-      </w:r>
-      <w:proofErr w:type="spellStart"/>
-      <w:r>
-        <w:rPr>
-          <w:lang w:val="de-DE"/>
-        </w:rPr>
-        <w:t>objects</w:t>
-      </w:r>
-      <w:proofErr w:type="spellEnd"/>
-      <w:r>
-        <w:rPr>
-          <w:lang w:val="de-DE"/>
-        </w:rPr>
-        <w:t>“ hingegen entfernt die selektierten Objekte vollständig aus dem Modell.</w:t>
+        <w:t xml:space="preserve"> („Remove selected objects“). Diese Funktion darf nicht verwechselt werden mit „Deselect all“! Letztere entfernt die Eigenschaft „Selektiert“, belässt die Objekte aber im Modell. „Remove selected objects“ hingegen entfernt die selektierten Objekte vollständig aus dem Modell.</w:t>
       </w:r>
     </w:p>
     <w:p>
@@ -9188,21 +9336,7 @@
         <w:rPr>
           <w:lang w:val="de-DE"/>
         </w:rPr>
-        <w:t xml:space="preserve">Kopieren („Copy </w:t>
-      </w:r>
-      <w:proofErr w:type="spellStart"/>
-      <w:r>
-        <w:rPr>
-          <w:lang w:val="de-DE"/>
-        </w:rPr>
-        <w:t>selection</w:t>
-      </w:r>
-      <w:proofErr w:type="spellEnd"/>
-      <w:r>
-        <w:rPr>
-          <w:lang w:val="de-DE"/>
-        </w:rPr>
-        <w:t>“</w:t>
+        <w:t>Kopieren („Copy selection“</w:t>
       </w:r>
       <w:r>
         <w:rPr>
@@ -9436,25 +9570,19 @@
         </w:rPr>
         <w:t>CTRL-A</w:t>
       </w:r>
-      <w:r>
-        <w:rPr>
-          <w:lang w:val="de-DE"/>
-        </w:rPr>
-        <w:t xml:space="preserve">   (die schnellste Methode) Taste „CTRL“ </w:t>
-      </w:r>
-      <w:proofErr w:type="spellStart"/>
-      <w:r>
-        <w:rPr>
-          <w:lang w:val="de-DE"/>
-        </w:rPr>
-        <w:t>bzw</w:t>
-      </w:r>
-      <w:proofErr w:type="spellEnd"/>
-      <w:r>
-        <w:rPr>
-          <w:lang w:val="de-DE"/>
-        </w:rPr>
-        <w:t xml:space="preserve"> „STRG“ auf deutschen Tastaturen gedrückt halten und die Taste „A“ betätigen</w:t>
+      <w:proofErr w:type="gramStart"/>
+      <w:r>
+        <w:rPr>
+          <w:lang w:val="de-DE"/>
+        </w:rPr>
+        <w:t xml:space="preserve">   (</w:t>
+      </w:r>
+      <w:proofErr w:type="gramEnd"/>
+      <w:r>
+        <w:rPr>
+          <w:lang w:val="de-DE"/>
+        </w:rPr>
+        <w:t>die schnellste Methode) Taste „CTRL“ bzw „STRG“ auf deutschen Tastaturen gedrückt halten und die Taste „A“ betätigen</w:t>
       </w:r>
     </w:p>
     <w:p>
@@ -9538,7 +9666,6 @@
         </w:rPr>
         <w:t>Hauptmenu: „Edit“ - „</w:t>
       </w:r>
-      <w:proofErr w:type="spellStart"/>
       <w:r>
         <w:rPr>
           <w:lang w:val="de-DE"/>
@@ -9549,14 +9676,7 @@
         <w:rPr>
           <w:lang w:val="de-DE"/>
         </w:rPr>
-        <w:t>elect</w:t>
-      </w:r>
-      <w:proofErr w:type="spellEnd"/>
-      <w:r>
-        <w:rPr>
-          <w:lang w:val="de-DE"/>
-        </w:rPr>
-        <w:t xml:space="preserve"> all“ </w:t>
+        <w:t xml:space="preserve">elect all“ </w:t>
       </w:r>
     </w:p>
     <w:p>
@@ -9584,11 +9704,19 @@
         </w:rPr>
         <w:t>ESC-Taste</w:t>
       </w:r>
-      <w:r>
-        <w:rPr>
-          <w:lang w:val="de-DE"/>
-        </w:rPr>
-        <w:t xml:space="preserve">   (die schnellste Methode)</w:t>
+      <w:proofErr w:type="gramStart"/>
+      <w:r>
+        <w:rPr>
+          <w:lang w:val="de-DE"/>
+        </w:rPr>
+        <w:t xml:space="preserve">   (</w:t>
+      </w:r>
+      <w:proofErr w:type="gramEnd"/>
+      <w:r>
+        <w:rPr>
+          <w:lang w:val="de-DE"/>
+        </w:rPr>
+        <w:t>die schnellste Methode)</w:t>
       </w:r>
     </w:p>
     <w:p>
@@ -9681,14 +9809,12 @@
         </w:rPr>
         <w:t>“ bzw. “</w:t>
       </w:r>
-      <w:proofErr w:type="spellStart"/>
       <w:r>
         <w:rPr>
           <w:lang w:val="de-DE"/>
         </w:rPr>
         <w:t>Deselect</w:t>
       </w:r>
-      <w:proofErr w:type="spellEnd"/>
       <w:r>
         <w:rPr>
           <w:lang w:val="de-DE"/>
@@ -9804,16 +9930,8 @@
         <w:rPr>
           <w:lang w:val="de-DE"/>
         </w:rPr>
-        <w:t xml:space="preserve">Select </w:t>
-      </w:r>
-      <w:proofErr w:type="spellStart"/>
-      <w:r>
-        <w:rPr>
-          <w:lang w:val="de-DE"/>
-        </w:rPr>
-        <w:t>subtree</w:t>
-      </w:r>
-      <w:proofErr w:type="spellEnd"/>
+        <w:t>Select subtree</w:t>
+      </w:r>
       <w:r>
         <w:rPr>
           <w:lang w:val="de-DE"/>
@@ -10077,7 +10195,21 @@
         <w:rPr>
           <w:lang w:val="de-DE"/>
         </w:rPr>
-        <w:t>, verändern sie ihre Farbe mit einer Frequenz von 5 Hertz. Dieses Blinken ist deutlich sichtbar, hat aber keine Wechselwirkung mit der einfachen Auswahl einzelner Objekte. Das heißt, auch während eine Gruppe von Objekten selektiert ist und blinkt, kann ganz normal mit dem Modell gearbeitet werden</w:t>
+        <w:t xml:space="preserve">, verändern sie ihre Farbe mit einer Frequenz von 5 Hertz. Dieses Blinken ist deutlich sichtbar, hat aber keine Wechselwirkung mit der einfachen Auswahl einzelner Objekte. Das heißt, auch </w:t>
+      </w:r>
+      <w:proofErr w:type="gramStart"/>
+      <w:r>
+        <w:rPr>
+          <w:lang w:val="de-DE"/>
+        </w:rPr>
+        <w:t>während eine Gruppe</w:t>
+      </w:r>
+      <w:proofErr w:type="gramEnd"/>
+      <w:r>
+        <w:rPr>
+          <w:lang w:val="de-DE"/>
+        </w:rPr>
+        <w:t xml:space="preserve"> von Objekten selektiert ist und blinkt, kann ganz normal mit dem Modell gearbeitet werden</w:t>
       </w:r>
       <w:r>
         <w:rPr>
@@ -10346,21 +10478,7 @@
         <w:rPr>
           <w:lang w:val="de-DE"/>
         </w:rPr>
-        <w:t xml:space="preserve">Rechte Maustaste und „Mark </w:t>
-      </w:r>
-      <w:proofErr w:type="spellStart"/>
-      <w:r>
-        <w:rPr>
-          <w:lang w:val="de-DE"/>
-        </w:rPr>
-        <w:t>selection</w:t>
-      </w:r>
-      <w:proofErr w:type="spellEnd"/>
-      <w:r>
-        <w:rPr>
-          <w:lang w:val="de-DE"/>
-        </w:rPr>
-        <w:t>“ auswählen</w:t>
+        <w:t>Rechte Maustaste und „Mark selection“ auswählen</w:t>
       </w:r>
     </w:p>
     <w:p>
@@ -10380,21 +10498,7 @@
         <w:rPr>
           <w:lang w:val="de-DE"/>
         </w:rPr>
-        <w:t>Nochmal rechte Maustaste und „</w:t>
-      </w:r>
-      <w:proofErr w:type="spellStart"/>
-      <w:r>
-        <w:rPr>
-          <w:lang w:val="de-DE"/>
-        </w:rPr>
-        <w:t>Deselect</w:t>
-      </w:r>
-      <w:proofErr w:type="spellEnd"/>
-      <w:r>
-        <w:rPr>
-          <w:lang w:val="de-DE"/>
-        </w:rPr>
-        <w:t xml:space="preserve"> all“</w:t>
+        <w:t>Nochmal rechte Maustaste und „Deselect all“</w:t>
       </w:r>
       <w:r>
         <w:rPr>
@@ -10451,7 +10555,6 @@
         </w:rPr>
         <w:t>Rechte Maustaste und „</w:t>
       </w:r>
-      <w:proofErr w:type="spellStart"/>
       <w:r>
         <w:rPr>
           <w:lang w:val="de-DE"/>
@@ -10462,28 +10565,7 @@
         <w:rPr>
           <w:lang w:val="de-DE"/>
         </w:rPr>
-        <w:t>ark</w:t>
-      </w:r>
-      <w:proofErr w:type="spellEnd"/>
-      <w:r>
-        <w:rPr>
-          <w:lang w:val="de-DE"/>
-        </w:rPr>
-        <w:t xml:space="preserve"> </w:t>
-      </w:r>
-      <w:proofErr w:type="spellStart"/>
-      <w:r>
-        <w:rPr>
-          <w:lang w:val="de-DE"/>
-        </w:rPr>
-        <w:t>selection</w:t>
-      </w:r>
-      <w:proofErr w:type="spellEnd"/>
-      <w:r>
-        <w:rPr>
-          <w:lang w:val="de-DE"/>
-        </w:rPr>
-        <w:t>“ auswählen</w:t>
+        <w:t>ark selection“ auswählen</w:t>
       </w:r>
     </w:p>
     <w:p>
@@ -10501,21 +10583,7 @@
         <w:rPr>
           <w:lang w:val="de-DE"/>
         </w:rPr>
-        <w:t>Nochmal rechte Maustaste und „</w:t>
-      </w:r>
-      <w:proofErr w:type="spellStart"/>
-      <w:r>
-        <w:rPr>
-          <w:lang w:val="de-DE"/>
-        </w:rPr>
-        <w:t>Deselect</w:t>
-      </w:r>
-      <w:proofErr w:type="spellEnd"/>
-      <w:r>
-        <w:rPr>
-          <w:lang w:val="de-DE"/>
-        </w:rPr>
-        <w:t xml:space="preserve"> all“</w:t>
+        <w:t>Nochmal rechte Maustaste und „Deselect all“</w:t>
       </w:r>
       <w:r>
         <w:rPr>
@@ -11117,21 +11185,7 @@
         <w:rPr>
           <w:lang w:val="de-DE"/>
         </w:rPr>
-        <w:t xml:space="preserve">nput-Neuron ist in diesem Sinne ein Objekt, aber auch jeder Verzeigungs- oder Knickpunkt von Dendriten und jeder </w:t>
-      </w:r>
-      <w:proofErr w:type="spellStart"/>
-      <w:r>
-        <w:rPr>
-          <w:lang w:val="de-DE"/>
-        </w:rPr>
-        <w:t>Dendritenabschnitt</w:t>
-      </w:r>
-      <w:proofErr w:type="spellEnd"/>
-      <w:r>
-        <w:rPr>
-          <w:lang w:val="de-DE"/>
-        </w:rPr>
-        <w:t xml:space="preserve"> zwischen solchen Punkten, bzw. Neuronen. </w:t>
+        <w:t xml:space="preserve">nput-Neuron ist in diesem Sinne ein Objekt, aber auch jeder Verzeigungs- oder Knickpunkt von Dendriten und jeder Dendritenabschnitt zwischen solchen Punkten, bzw. Neuronen. </w:t>
       </w:r>
       <w:r>
         <w:rPr>
@@ -11203,21 +11257,7 @@
         <w:rPr>
           <w:lang w:val="de-DE"/>
         </w:rPr>
-        <w:t xml:space="preserve"> des Modells (time </w:t>
-      </w:r>
-      <w:proofErr w:type="spellStart"/>
-      <w:r>
-        <w:rPr>
-          <w:lang w:val="de-DE"/>
-        </w:rPr>
-        <w:t>resolution</w:t>
-      </w:r>
-      <w:proofErr w:type="spellEnd"/>
-      <w:r>
-        <w:rPr>
-          <w:lang w:val="de-DE"/>
-        </w:rPr>
-        <w:t xml:space="preserve">). </w:t>
+        <w:t xml:space="preserve"> des Modells (time resolution). </w:t>
       </w:r>
     </w:p>
     <w:p>
@@ -11312,11 +11352,19 @@
           <w:lang w:val="de-DE"/>
         </w:rPr>
       </w:pPr>
-      <w:r>
-        <w:rPr>
-          <w:lang w:val="de-DE"/>
-        </w:rPr>
-        <w:t xml:space="preserve">Anders herum ausgedrückt: Wenn man die </w:t>
+      <w:proofErr w:type="gramStart"/>
+      <w:r>
+        <w:rPr>
+          <w:lang w:val="de-DE"/>
+        </w:rPr>
+        <w:t>Anders herum</w:t>
+      </w:r>
+      <w:proofErr w:type="gramEnd"/>
+      <w:r>
+        <w:rPr>
+          <w:lang w:val="de-DE"/>
+        </w:rPr>
+        <w:t xml:space="preserve"> ausgedrückt: Wenn man die </w:t>
       </w:r>
       <w:r>
         <w:rPr>
@@ -12006,23 +12054,7 @@
           <w:sz w:val="24"/>
           <w:szCs w:val="24"/>
         </w:rPr>
-        <w:t xml:space="preserve">Neue </w:t>
-      </w:r>
-      <w:proofErr w:type="spellStart"/>
-      <w:r>
-        <w:rPr>
-          <w:sz w:val="24"/>
-          <w:szCs w:val="24"/>
-        </w:rPr>
-        <w:t>Funktion</w:t>
-      </w:r>
-      <w:proofErr w:type="spellEnd"/>
-      <w:r>
-        <w:rPr>
-          <w:sz w:val="24"/>
-          <w:szCs w:val="24"/>
-        </w:rPr>
-        <w:t>: Select all neurons with trigger sound</w:t>
+        <w:t>Neue Funktion: Select all neurons with trigger sound</w:t>
       </w:r>
     </w:p>
     <w:p>
@@ -12044,23 +12076,7 @@
           <w:sz w:val="24"/>
           <w:szCs w:val="24"/>
         </w:rPr>
-        <w:t xml:space="preserve">Neue </w:t>
-      </w:r>
-      <w:proofErr w:type="spellStart"/>
-      <w:r>
-        <w:rPr>
-          <w:sz w:val="24"/>
-          <w:szCs w:val="24"/>
-        </w:rPr>
-        <w:t>Funktion</w:t>
-      </w:r>
-      <w:proofErr w:type="spellEnd"/>
-      <w:r>
-        <w:rPr>
-          <w:sz w:val="24"/>
-          <w:szCs w:val="24"/>
-        </w:rPr>
-        <w:t>: Remove all trigger sounds / Remove selected trigger sounds</w:t>
+        <w:t>Neue Funktion: Remove all trigger sounds / Remove selected trigger sounds</w:t>
       </w:r>
     </w:p>
     <w:p>
@@ -12077,47 +12093,13 @@
           <w:szCs w:val="24"/>
         </w:rPr>
       </w:pPr>
-      <w:proofErr w:type="spellStart"/>
-      <w:r>
-        <w:rPr>
-          <w:sz w:val="24"/>
-          <w:szCs w:val="24"/>
-        </w:rPr>
-        <w:t>Einige</w:t>
-      </w:r>
-      <w:proofErr w:type="spellEnd"/>
-      <w:r>
-        <w:rPr>
-          <w:sz w:val="24"/>
-          <w:szCs w:val="24"/>
-        </w:rPr>
-        <w:t xml:space="preserve"> </w:t>
-      </w:r>
-      <w:proofErr w:type="spellStart"/>
-      <w:r>
-        <w:rPr>
-          <w:sz w:val="24"/>
-          <w:szCs w:val="24"/>
-        </w:rPr>
-        <w:t>kleinere</w:t>
-      </w:r>
-      <w:proofErr w:type="spellEnd"/>
-      <w:r>
-        <w:rPr>
-          <w:sz w:val="24"/>
-          <w:szCs w:val="24"/>
-        </w:rPr>
-        <w:t xml:space="preserve"> </w:t>
-      </w:r>
-      <w:proofErr w:type="spellStart"/>
-      <w:r>
-        <w:rPr>
-          <w:sz w:val="24"/>
-          <w:szCs w:val="24"/>
-        </w:rPr>
-        <w:t>Optimierungen</w:t>
-      </w:r>
-      <w:proofErr w:type="spellEnd"/>
+      <w:r>
+        <w:rPr>
+          <w:sz w:val="24"/>
+          <w:szCs w:val="24"/>
+        </w:rPr>
+        <w:t>Einige kleinere Optimierungen</w:t>
+      </w:r>
     </w:p>
     <w:p>
       <w:pPr>
@@ -12420,43 +12402,7 @@
           <w:szCs w:val="24"/>
           <w:lang w:val="de-DE"/>
         </w:rPr>
-        <w:t xml:space="preserve">Ein visuelles Signal beim Auslösen eines Neurons (kurzes Aufblitzen) wurde implementiert. Falls mit dem Neuron ein akustisches Signal verbunden ist, dann erfolgen akustisches und visuelles Signal gleichzeitig. Siehe </w:t>
-      </w:r>
-      <w:proofErr w:type="spellStart"/>
-      <w:r>
-        <w:rPr>
-          <w:sz w:val="24"/>
-          <w:szCs w:val="24"/>
-          <w:lang w:val="de-DE"/>
-        </w:rPr>
-        <w:t>Github</w:t>
-      </w:r>
-      <w:proofErr w:type="spellEnd"/>
-      <w:r>
-        <w:rPr>
-          <w:sz w:val="24"/>
-          <w:szCs w:val="24"/>
-          <w:lang w:val="de-DE"/>
-        </w:rPr>
-        <w:t xml:space="preserve"> </w:t>
-      </w:r>
-      <w:proofErr w:type="spellStart"/>
-      <w:r>
-        <w:rPr>
-          <w:sz w:val="24"/>
-          <w:szCs w:val="24"/>
-          <w:lang w:val="de-DE"/>
-        </w:rPr>
-        <w:t>Issue</w:t>
-      </w:r>
-      <w:proofErr w:type="spellEnd"/>
-      <w:r>
-        <w:rPr>
-          <w:sz w:val="24"/>
-          <w:szCs w:val="24"/>
-          <w:lang w:val="de-DE"/>
-        </w:rPr>
-        <w:t xml:space="preserve"> #27. Die bisherige Ausgabe „TRIGGER“ wurde entfernt. Stattdessen wird immer das aktuelle Potential in Prozent angezeigt, auch wenn dieses über 100% liegt.</w:t>
+        <w:t>Ein visuelles Signal beim Auslösen eines Neurons (kurzes Aufblitzen) wurde implementiert. Falls mit dem Neuron ein akustisches Signal verbunden ist, dann erfolgen akustisches und visuelles Signal gleichzeitig. Siehe Github Issue #27. Die bisherige Ausgabe „TRIGGER“ wurde entfernt. Stattdessen wird immer das aktuelle Potential in Prozent angezeigt, auch wenn dieses über 100% liegt.</w:t>
       </w:r>
     </w:p>
     <w:p>
@@ -12466,41 +12412,20 @@
           <w:ilvl w:val="0"/>
           <w:numId w:val="42"/>
         </w:numPr>
-        <w:ind w:left="714" w:hanging="357"/>
         <w:contextualSpacing w:val="0"/>
         <w:rPr>
-          <w:b/>
-          <w:bCs/>
-          <w:sz w:val="24"/>
-          <w:szCs w:val="24"/>
-          <w:lang w:val="de-DE"/>
-        </w:rPr>
-      </w:pPr>
-      <w:r>
-        <w:rPr>
-          <w:sz w:val="24"/>
-          <w:szCs w:val="24"/>
-          <w:lang w:val="de-DE"/>
-        </w:rPr>
-        <w:t xml:space="preserve">Neue Funktion Alle ausgewählten Objekte verschieben, siehe GitHub </w:t>
-      </w:r>
-      <w:proofErr w:type="spellStart"/>
-      <w:r>
-        <w:rPr>
-          <w:sz w:val="24"/>
-          <w:szCs w:val="24"/>
-          <w:lang w:val="de-DE"/>
-        </w:rPr>
-        <w:t>Issue</w:t>
-      </w:r>
-      <w:proofErr w:type="spellEnd"/>
-      <w:r>
-        <w:rPr>
-          <w:sz w:val="24"/>
-          <w:szCs w:val="24"/>
-          <w:lang w:val="de-DE"/>
-        </w:rPr>
-        <w:t xml:space="preserve"> #30. Die Move-Operation (linke Maustaste gedrückt halten und ziehen) auf den Hintergrund wirkt automatisch nur auf die Auswahl, falls eine solche definiert ist. Normale Move-</w:t>
+          <w:sz w:val="24"/>
+          <w:szCs w:val="24"/>
+          <w:lang w:val="de-DE"/>
+        </w:rPr>
+      </w:pPr>
+      <w:r>
+        <w:rPr>
+          <w:sz w:val="24"/>
+          <w:szCs w:val="24"/>
+          <w:lang w:val="de-DE"/>
+        </w:rPr>
+        <w:t>Neue Funktion Alle ausgewählten Objekte verschieben, siehe GitHub Issue #30. Die Move-Operation (linke Maustaste gedrückt halten und ziehen) auf den Hintergrund wirkt automatisch nur auf die Auswahl, falls eine solche definiert ist. Normale Move-</w:t>
       </w:r>
       <w:r>
         <w:rPr>
@@ -12519,7 +12444,6 @@
           <w:ilvl w:val="0"/>
           <w:numId w:val="42"/>
         </w:numPr>
-        <w:ind w:left="714" w:hanging="357"/>
         <w:contextualSpacing w:val="0"/>
         <w:rPr>
           <w:b/>
@@ -12649,8 +12573,6 @@
       </w:r>
       <w:r>
         <w:rPr>
-          <w:b/>
-          <w:bCs/>
           <w:sz w:val="24"/>
           <w:szCs w:val="24"/>
           <w:lang w:val="de-DE"/>
@@ -12804,7 +12726,25 @@
           <w:szCs w:val="24"/>
           <w:lang w:val="de-DE"/>
         </w:rPr>
-        <w:t>. Sie ist quasi ein Abfallprodukt der Analyse-Funktionen. Die Bedeutung dieser Funktion ist in GitHub #17 beschrieben.</w:t>
+        <w:t xml:space="preserve">. Sie </w:t>
+      </w:r>
+      <w:proofErr w:type="gramStart"/>
+      <w:r>
+        <w:rPr>
+          <w:sz w:val="24"/>
+          <w:szCs w:val="24"/>
+          <w:lang w:val="de-DE"/>
+        </w:rPr>
+        <w:t>ist quasi</w:t>
+      </w:r>
+      <w:proofErr w:type="gramEnd"/>
+      <w:r>
+        <w:rPr>
+          <w:sz w:val="24"/>
+          <w:szCs w:val="24"/>
+          <w:lang w:val="de-DE"/>
+        </w:rPr>
+        <w:t xml:space="preserve"> ein Abfallprodukt der Analyse-Funktionen. Die Bedeutung dieser Funktion ist in GitHub #17 beschrieben.</w:t>
       </w:r>
     </w:p>
     <w:p>
@@ -13073,25 +13013,7 @@
           <w:szCs w:val="24"/>
           <w:lang w:val="de-DE"/>
         </w:rPr>
-        <w:t xml:space="preserve"> und GitHub #23. Die empfohlene Arbeitsweise für die Markierung von „rückläufigen Neuronen“ ist in </w:t>
-      </w:r>
-      <w:proofErr w:type="spellStart"/>
-      <w:r>
-        <w:rPr>
-          <w:sz w:val="24"/>
-          <w:szCs w:val="24"/>
-          <w:lang w:val="de-DE"/>
-        </w:rPr>
-        <w:t>Github</w:t>
-      </w:r>
-      <w:proofErr w:type="spellEnd"/>
-      <w:r>
-        <w:rPr>
-          <w:sz w:val="24"/>
-          <w:szCs w:val="24"/>
-          <w:lang w:val="de-DE"/>
-        </w:rPr>
-        <w:t xml:space="preserve"> #23 beschrieben.</w:t>
+        <w:t xml:space="preserve"> und GitHub #23. Die empfohlene Arbeitsweise für die Markierung von „rückläufigen Neuronen“ ist in Github #23 beschrieben.</w:t>
       </w:r>
     </w:p>
     <w:p>
@@ -13225,25 +13147,7 @@
           <w:szCs w:val="24"/>
           <w:lang w:val="de-DE"/>
         </w:rPr>
-        <w:t xml:space="preserve">GitHub </w:t>
-      </w:r>
-      <w:proofErr w:type="spellStart"/>
-      <w:r>
-        <w:rPr>
-          <w:sz w:val="24"/>
-          <w:szCs w:val="24"/>
-          <w:lang w:val="de-DE"/>
-        </w:rPr>
-        <w:t>Issue</w:t>
-      </w:r>
-      <w:proofErr w:type="spellEnd"/>
-      <w:r>
-        <w:rPr>
-          <w:sz w:val="24"/>
-          <w:szCs w:val="24"/>
-          <w:lang w:val="de-DE"/>
-        </w:rPr>
-        <w:t xml:space="preserve"> #17 „Center model“ wurde implementiert, siehe Kapitel </w:t>
+        <w:t xml:space="preserve">GitHub Issue #17 „Center model“ wurde implementiert, siehe Kapitel </w:t>
       </w:r>
       <w:r>
         <w:rPr>
@@ -13306,25 +13210,7 @@
           <w:szCs w:val="24"/>
           <w:lang w:val="de-DE"/>
         </w:rPr>
-        <w:t xml:space="preserve">. Ich habe den Verdacht, dass beim automatischen Öffnen des zuletzt gespeicherten Modells (siehe </w:t>
-      </w:r>
-      <w:proofErr w:type="spellStart"/>
-      <w:r>
-        <w:rPr>
-          <w:sz w:val="24"/>
-          <w:szCs w:val="24"/>
-          <w:lang w:val="de-DE"/>
-        </w:rPr>
-        <w:t>Issue</w:t>
-      </w:r>
-      <w:proofErr w:type="spellEnd"/>
-      <w:r>
-        <w:rPr>
-          <w:sz w:val="24"/>
-          <w:szCs w:val="24"/>
-          <w:lang w:val="de-DE"/>
-        </w:rPr>
-        <w:t xml:space="preserve"> #2), dieses nicht sichtbar ist, weil es aus irgendeinem Grund außerhalb </w:t>
+        <w:t xml:space="preserve">. Ich habe den Verdacht, dass beim automatischen Öffnen des zuletzt gespeicherten Modells (siehe Issue #2), dieses nicht sichtbar ist, weil es aus irgendeinem Grund außerhalb </w:t>
       </w:r>
       <w:r>
         <w:rPr>
@@ -13365,25 +13251,7 @@
           <w:szCs w:val="24"/>
           <w:lang w:val="de-DE"/>
         </w:rPr>
-        <w:t xml:space="preserve">Um dem Problem mit </w:t>
-      </w:r>
-      <w:proofErr w:type="spellStart"/>
-      <w:r>
-        <w:rPr>
-          <w:sz w:val="24"/>
-          <w:szCs w:val="24"/>
-          <w:lang w:val="de-DE"/>
-        </w:rPr>
-        <w:t>Issue</w:t>
-      </w:r>
-      <w:proofErr w:type="spellEnd"/>
-      <w:r>
-        <w:rPr>
-          <w:sz w:val="24"/>
-          <w:szCs w:val="24"/>
-          <w:lang w:val="de-DE"/>
-        </w:rPr>
-        <w:t xml:space="preserve"> #2 „Zuletzt gespeichertes Modell automatisch öffnen“ auf den Grund zu gehen wurden weitere Fehlerabfragen eingebaut. Es kann beim Starten des Programms ein Meldungsfenster erscheinen. Gegebenenfalls bitte mir melden.</w:t>
+        <w:t>Um dem Problem mit Issue #2 „Zuletzt gespeichertes Modell automatisch öffnen“ auf den Grund zu gehen wurden weitere Fehlerabfragen eingebaut. Es kann beim Starten des Programms ein Meldungsfenster erscheinen. Gegebenenfalls bitte mir melden.</w:t>
       </w:r>
     </w:p>
     <w:p>
@@ -13415,25 +13283,7 @@
           <w:szCs w:val="24"/>
           <w:lang w:val="de-DE"/>
         </w:rPr>
-        <w:t xml:space="preserve">Bei jeder Änderung der Pulsfrequenz eines Inputneurons wird das gesamte Modell zurückgesetzt, d.h. die Spannungspegel aller Neuronen und Dendriten werden auf 0 gesetzt. Damit starten das Modell immer mit reproduzierbaren Ausgangsbedingungen. Siehe </w:t>
-      </w:r>
-      <w:proofErr w:type="spellStart"/>
-      <w:r>
-        <w:rPr>
-          <w:sz w:val="24"/>
-          <w:szCs w:val="24"/>
-          <w:lang w:val="de-DE"/>
-        </w:rPr>
-        <w:t>Issue</w:t>
-      </w:r>
-      <w:proofErr w:type="spellEnd"/>
-      <w:r>
-        <w:rPr>
-          <w:sz w:val="24"/>
-          <w:szCs w:val="24"/>
-          <w:lang w:val="de-DE"/>
-        </w:rPr>
-        <w:t xml:space="preserve"> #14 „Andocken von Bereichen (kohärent oder different) - Eigenfrequenz“</w:t>
+        <w:t>Bei jeder Änderung der Pulsfrequenz eines Inputneurons wird das gesamte Modell zurückgesetzt, d.h. die Spannungspegel aller Neuronen und Dendriten werden auf 0 gesetzt. Damit starten das Modell immer mit reproduzierbaren Ausgangsbedingungen. Siehe Issue #14 „Andocken von Bereichen (kohärent oder different) - Eigenfrequenz“</w:t>
       </w:r>
       <w:r>
         <w:rPr>
@@ -13484,25 +13334,7 @@
           <w:szCs w:val="24"/>
           <w:lang w:val="de-DE"/>
         </w:rPr>
-        <w:t xml:space="preserve">GitHub </w:t>
-      </w:r>
-      <w:proofErr w:type="spellStart"/>
-      <w:r>
-        <w:rPr>
-          <w:sz w:val="24"/>
-          <w:szCs w:val="24"/>
-          <w:lang w:val="de-DE"/>
-        </w:rPr>
-        <w:t>Issue</w:t>
-      </w:r>
-      <w:proofErr w:type="spellEnd"/>
-      <w:r>
-        <w:rPr>
-          <w:sz w:val="24"/>
-          <w:szCs w:val="24"/>
-          <w:lang w:val="de-DE"/>
-        </w:rPr>
-        <w:t xml:space="preserve"> #5: Ab dieser Version wird keine readme.txt-Datei mehr mit ausgeliefert, sondern alle Neuerungen werden in der Dokumentation (diese Word-Datei) beschrieben. </w:t>
+        <w:t xml:space="preserve">GitHub Issue #5: Ab dieser Version wird keine readme.txt-Datei mehr mit ausgeliefert, sondern alle Neuerungen werden in der Dokumentation (diese Word-Datei) beschrieben. </w:t>
       </w:r>
       <w:r>
         <w:rPr>
@@ -13532,25 +13364,7 @@
           <w:szCs w:val="24"/>
           <w:lang w:val="de-DE"/>
         </w:rPr>
-        <w:t xml:space="preserve">GitHub </w:t>
-      </w:r>
-      <w:proofErr w:type="spellStart"/>
-      <w:r>
-        <w:rPr>
-          <w:sz w:val="24"/>
-          <w:szCs w:val="24"/>
-          <w:lang w:val="de-DE"/>
-        </w:rPr>
-        <w:t>Issue</w:t>
-      </w:r>
-      <w:proofErr w:type="spellEnd"/>
-      <w:r>
-        <w:rPr>
-          <w:sz w:val="24"/>
-          <w:szCs w:val="24"/>
-          <w:lang w:val="de-DE"/>
-        </w:rPr>
-        <w:t xml:space="preserve"> #15: Die Pulsrate von Input-Neuronen kann jetzt sehr einfach und in kleinen Schritten verändert werden, indem man den Maus-Cursor über das Input-Neuron bringt und die +/- Tasten der Tastatur betätigt. Siehe Kapitel </w:t>
+        <w:t xml:space="preserve">GitHub Issue #15: Die Pulsrate von Input-Neuronen kann jetzt sehr einfach und in kleinen Schritten verändert werden, indem man den Maus-Cursor über das Input-Neuron bringt und die +/- Tasten der Tastatur betätigt. Siehe Kapitel </w:t>
       </w:r>
       <w:r>
         <w:rPr>
@@ -13635,25 +13449,7 @@
           <w:szCs w:val="24"/>
           <w:lang w:val="de-DE"/>
         </w:rPr>
-        <w:t xml:space="preserve">GitHub </w:t>
-      </w:r>
-      <w:proofErr w:type="spellStart"/>
-      <w:r>
-        <w:rPr>
-          <w:sz w:val="24"/>
-          <w:szCs w:val="24"/>
-          <w:lang w:val="de-DE"/>
-        </w:rPr>
-        <w:t>Issue</w:t>
-      </w:r>
-      <w:proofErr w:type="spellEnd"/>
-      <w:r>
-        <w:rPr>
-          <w:sz w:val="24"/>
-          <w:szCs w:val="24"/>
-          <w:lang w:val="de-DE"/>
-        </w:rPr>
-        <w:t xml:space="preserve"> #1: Eine neue Funktion wurde implementiert, die das Modell nach (unbeabsichtigten Schleifen) durchsucht. Siehe Kapitel </w:t>
+        <w:t xml:space="preserve">GitHub Issue #1: Eine neue Funktion wurde implementiert, die das Modell nach (unbeabsichtigten Schleifen) durchsucht. Siehe Kapitel </w:t>
       </w:r>
       <w:r>
         <w:rPr>
@@ -14815,6 +14611,119 @@
     </w:lvl>
   </w:abstractNum>
   <w:abstractNum w:abstractNumId="10" w15:restartNumberingAfterBreak="0">
+    <w:nsid w:val="4B914579"/>
+    <w:multiLevelType w:val="hybridMultilevel"/>
+    <w:tmpl w:val="E758D538"/>
+    <w:lvl w:ilvl="0" w:tplc="04070001">
+      <w:start w:val="1"/>
+      <w:numFmt w:val="bullet"/>
+      <w:lvlText w:val=""/>
+      <w:lvlJc w:val="left"/>
+      <w:pPr>
+        <w:ind w:left="1080" w:hanging="360"/>
+      </w:pPr>
+      <w:rPr>
+        <w:rFonts w:ascii="Symbol" w:hAnsi="Symbol" w:hint="default"/>
+      </w:rPr>
+    </w:lvl>
+    <w:lvl w:ilvl="1" w:tplc="04070003" w:tentative="1">
+      <w:start w:val="1"/>
+      <w:numFmt w:val="bullet"/>
+      <w:lvlText w:val="o"/>
+      <w:lvlJc w:val="left"/>
+      <w:pPr>
+        <w:ind w:left="1800" w:hanging="360"/>
+      </w:pPr>
+      <w:rPr>
+        <w:rFonts w:ascii="Courier New" w:hAnsi="Courier New" w:cs="Courier New" w:hint="default"/>
+      </w:rPr>
+    </w:lvl>
+    <w:lvl w:ilvl="2" w:tplc="04070005" w:tentative="1">
+      <w:start w:val="1"/>
+      <w:numFmt w:val="bullet"/>
+      <w:lvlText w:val=""/>
+      <w:lvlJc w:val="left"/>
+      <w:pPr>
+        <w:ind w:left="2520" w:hanging="360"/>
+      </w:pPr>
+      <w:rPr>
+        <w:rFonts w:ascii="Wingdings" w:hAnsi="Wingdings" w:hint="default"/>
+      </w:rPr>
+    </w:lvl>
+    <w:lvl w:ilvl="3" w:tplc="04070001" w:tentative="1">
+      <w:start w:val="1"/>
+      <w:numFmt w:val="bullet"/>
+      <w:lvlText w:val=""/>
+      <w:lvlJc w:val="left"/>
+      <w:pPr>
+        <w:ind w:left="3240" w:hanging="360"/>
+      </w:pPr>
+      <w:rPr>
+        <w:rFonts w:ascii="Symbol" w:hAnsi="Symbol" w:hint="default"/>
+      </w:rPr>
+    </w:lvl>
+    <w:lvl w:ilvl="4" w:tplc="04070003" w:tentative="1">
+      <w:start w:val="1"/>
+      <w:numFmt w:val="bullet"/>
+      <w:lvlText w:val="o"/>
+      <w:lvlJc w:val="left"/>
+      <w:pPr>
+        <w:ind w:left="3960" w:hanging="360"/>
+      </w:pPr>
+      <w:rPr>
+        <w:rFonts w:ascii="Courier New" w:hAnsi="Courier New" w:cs="Courier New" w:hint="default"/>
+      </w:rPr>
+    </w:lvl>
+    <w:lvl w:ilvl="5" w:tplc="04070005" w:tentative="1">
+      <w:start w:val="1"/>
+      <w:numFmt w:val="bullet"/>
+      <w:lvlText w:val=""/>
+      <w:lvlJc w:val="left"/>
+      <w:pPr>
+        <w:ind w:left="4680" w:hanging="360"/>
+      </w:pPr>
+      <w:rPr>
+        <w:rFonts w:ascii="Wingdings" w:hAnsi="Wingdings" w:hint="default"/>
+      </w:rPr>
+    </w:lvl>
+    <w:lvl w:ilvl="6" w:tplc="04070001" w:tentative="1">
+      <w:start w:val="1"/>
+      <w:numFmt w:val="bullet"/>
+      <w:lvlText w:val=""/>
+      <w:lvlJc w:val="left"/>
+      <w:pPr>
+        <w:ind w:left="5400" w:hanging="360"/>
+      </w:pPr>
+      <w:rPr>
+        <w:rFonts w:ascii="Symbol" w:hAnsi="Symbol" w:hint="default"/>
+      </w:rPr>
+    </w:lvl>
+    <w:lvl w:ilvl="7" w:tplc="04070003" w:tentative="1">
+      <w:start w:val="1"/>
+      <w:numFmt w:val="bullet"/>
+      <w:lvlText w:val="o"/>
+      <w:lvlJc w:val="left"/>
+      <w:pPr>
+        <w:ind w:left="6120" w:hanging="360"/>
+      </w:pPr>
+      <w:rPr>
+        <w:rFonts w:ascii="Courier New" w:hAnsi="Courier New" w:cs="Courier New" w:hint="default"/>
+      </w:rPr>
+    </w:lvl>
+    <w:lvl w:ilvl="8" w:tplc="04070005" w:tentative="1">
+      <w:start w:val="1"/>
+      <w:numFmt w:val="bullet"/>
+      <w:lvlText w:val=""/>
+      <w:lvlJc w:val="left"/>
+      <w:pPr>
+        <w:ind w:left="6840" w:hanging="360"/>
+      </w:pPr>
+      <w:rPr>
+        <w:rFonts w:ascii="Wingdings" w:hAnsi="Wingdings" w:hint="default"/>
+      </w:rPr>
+    </w:lvl>
+  </w:abstractNum>
+  <w:abstractNum w:abstractNumId="11" w15:restartNumberingAfterBreak="0">
     <w:nsid w:val="4EC8179A"/>
     <w:multiLevelType w:val="hybridMultilevel"/>
     <w:tmpl w:val="6B6811AE"/>
@@ -14903,7 +14812,7 @@
       </w:pPr>
     </w:lvl>
   </w:abstractNum>
-  <w:abstractNum w:abstractNumId="11" w15:restartNumberingAfterBreak="0">
+  <w:abstractNum w:abstractNumId="12" w15:restartNumberingAfterBreak="0">
     <w:nsid w:val="4EE27C4B"/>
     <w:multiLevelType w:val="hybridMultilevel"/>
     <w:tmpl w:val="71F64E1E"/>
@@ -14992,7 +14901,7 @@
       </w:pPr>
     </w:lvl>
   </w:abstractNum>
-  <w:abstractNum w:abstractNumId="12" w15:restartNumberingAfterBreak="0">
+  <w:abstractNum w:abstractNumId="13" w15:restartNumberingAfterBreak="0">
     <w:nsid w:val="596A0C91"/>
     <w:multiLevelType w:val="hybridMultilevel"/>
     <w:tmpl w:val="E08E5AB0"/>
@@ -15081,7 +14990,7 @@
       </w:pPr>
     </w:lvl>
   </w:abstractNum>
-  <w:abstractNum w:abstractNumId="13" w15:restartNumberingAfterBreak="0">
+  <w:abstractNum w:abstractNumId="14" w15:restartNumberingAfterBreak="0">
     <w:nsid w:val="5C591B2F"/>
     <w:multiLevelType w:val="hybridMultilevel"/>
     <w:tmpl w:val="C908F4FE"/>
@@ -15193,7 +15102,7 @@
       </w:rPr>
     </w:lvl>
   </w:abstractNum>
-  <w:abstractNum w:abstractNumId="14" w15:restartNumberingAfterBreak="0">
+  <w:abstractNum w:abstractNumId="15" w15:restartNumberingAfterBreak="0">
     <w:nsid w:val="5D5F551B"/>
     <w:multiLevelType w:val="hybridMultilevel"/>
     <w:tmpl w:val="295C1FBC"/>
@@ -15282,7 +15191,7 @@
       </w:pPr>
     </w:lvl>
   </w:abstractNum>
-  <w:abstractNum w:abstractNumId="15" w15:restartNumberingAfterBreak="0">
+  <w:abstractNum w:abstractNumId="16" w15:restartNumberingAfterBreak="0">
     <w:nsid w:val="5DBF3290"/>
     <w:multiLevelType w:val="hybridMultilevel"/>
     <w:tmpl w:val="D41CE56E"/>
@@ -15371,7 +15280,119 @@
       </w:pPr>
     </w:lvl>
   </w:abstractNum>
-  <w:abstractNum w:abstractNumId="16" w15:restartNumberingAfterBreak="0">
+  <w:abstractNum w:abstractNumId="17" w15:restartNumberingAfterBreak="0">
+    <w:nsid w:val="60915826"/>
+    <w:multiLevelType w:val="hybridMultilevel"/>
+    <w:tmpl w:val="CFB6F782"/>
+    <w:lvl w:ilvl="0" w:tplc="E2B015F8">
+      <w:numFmt w:val="bullet"/>
+      <w:lvlText w:val="-"/>
+      <w:lvlJc w:val="left"/>
+      <w:pPr>
+        <w:ind w:left="1080" w:hanging="360"/>
+      </w:pPr>
+      <w:rPr>
+        <w:rFonts w:ascii="Calibri" w:eastAsiaTheme="minorEastAsia" w:hAnsi="Calibri" w:cs="Calibri" w:hint="default"/>
+      </w:rPr>
+    </w:lvl>
+    <w:lvl w:ilvl="1" w:tplc="04070003" w:tentative="1">
+      <w:start w:val="1"/>
+      <w:numFmt w:val="bullet"/>
+      <w:lvlText w:val="o"/>
+      <w:lvlJc w:val="left"/>
+      <w:pPr>
+        <w:ind w:left="1800" w:hanging="360"/>
+      </w:pPr>
+      <w:rPr>
+        <w:rFonts w:ascii="Courier New" w:hAnsi="Courier New" w:cs="Courier New" w:hint="default"/>
+      </w:rPr>
+    </w:lvl>
+    <w:lvl w:ilvl="2" w:tplc="04070005" w:tentative="1">
+      <w:start w:val="1"/>
+      <w:numFmt w:val="bullet"/>
+      <w:lvlText w:val=""/>
+      <w:lvlJc w:val="left"/>
+      <w:pPr>
+        <w:ind w:left="2520" w:hanging="360"/>
+      </w:pPr>
+      <w:rPr>
+        <w:rFonts w:ascii="Wingdings" w:hAnsi="Wingdings" w:hint="default"/>
+      </w:rPr>
+    </w:lvl>
+    <w:lvl w:ilvl="3" w:tplc="04070001" w:tentative="1">
+      <w:start w:val="1"/>
+      <w:numFmt w:val="bullet"/>
+      <w:lvlText w:val=""/>
+      <w:lvlJc w:val="left"/>
+      <w:pPr>
+        <w:ind w:left="3240" w:hanging="360"/>
+      </w:pPr>
+      <w:rPr>
+        <w:rFonts w:ascii="Symbol" w:hAnsi="Symbol" w:hint="default"/>
+      </w:rPr>
+    </w:lvl>
+    <w:lvl w:ilvl="4" w:tplc="04070003" w:tentative="1">
+      <w:start w:val="1"/>
+      <w:numFmt w:val="bullet"/>
+      <w:lvlText w:val="o"/>
+      <w:lvlJc w:val="left"/>
+      <w:pPr>
+        <w:ind w:left="3960" w:hanging="360"/>
+      </w:pPr>
+      <w:rPr>
+        <w:rFonts w:ascii="Courier New" w:hAnsi="Courier New" w:cs="Courier New" w:hint="default"/>
+      </w:rPr>
+    </w:lvl>
+    <w:lvl w:ilvl="5" w:tplc="04070005" w:tentative="1">
+      <w:start w:val="1"/>
+      <w:numFmt w:val="bullet"/>
+      <w:lvlText w:val=""/>
+      <w:lvlJc w:val="left"/>
+      <w:pPr>
+        <w:ind w:left="4680" w:hanging="360"/>
+      </w:pPr>
+      <w:rPr>
+        <w:rFonts w:ascii="Wingdings" w:hAnsi="Wingdings" w:hint="default"/>
+      </w:rPr>
+    </w:lvl>
+    <w:lvl w:ilvl="6" w:tplc="04070001" w:tentative="1">
+      <w:start w:val="1"/>
+      <w:numFmt w:val="bullet"/>
+      <w:lvlText w:val=""/>
+      <w:lvlJc w:val="left"/>
+      <w:pPr>
+        <w:ind w:left="5400" w:hanging="360"/>
+      </w:pPr>
+      <w:rPr>
+        <w:rFonts w:ascii="Symbol" w:hAnsi="Symbol" w:hint="default"/>
+      </w:rPr>
+    </w:lvl>
+    <w:lvl w:ilvl="7" w:tplc="04070003" w:tentative="1">
+      <w:start w:val="1"/>
+      <w:numFmt w:val="bullet"/>
+      <w:lvlText w:val="o"/>
+      <w:lvlJc w:val="left"/>
+      <w:pPr>
+        <w:ind w:left="6120" w:hanging="360"/>
+      </w:pPr>
+      <w:rPr>
+        <w:rFonts w:ascii="Courier New" w:hAnsi="Courier New" w:cs="Courier New" w:hint="default"/>
+      </w:rPr>
+    </w:lvl>
+    <w:lvl w:ilvl="8" w:tplc="04070005" w:tentative="1">
+      <w:start w:val="1"/>
+      <w:numFmt w:val="bullet"/>
+      <w:lvlText w:val=""/>
+      <w:lvlJc w:val="left"/>
+      <w:pPr>
+        <w:ind w:left="6840" w:hanging="360"/>
+      </w:pPr>
+      <w:rPr>
+        <w:rFonts w:ascii="Wingdings" w:hAnsi="Wingdings" w:hint="default"/>
+      </w:rPr>
+    </w:lvl>
+  </w:abstractNum>
+  <w:abstractNum w:abstractNumId="18" w15:restartNumberingAfterBreak="0">
     <w:nsid w:val="609F7591"/>
     <w:multiLevelType w:val="hybridMultilevel"/>
     <w:tmpl w:val="16CE610E"/>
@@ -15457,7 +15478,7 @@
       </w:pPr>
     </w:lvl>
   </w:abstractNum>
-  <w:abstractNum w:abstractNumId="17" w15:restartNumberingAfterBreak="0">
+  <w:abstractNum w:abstractNumId="19" w15:restartNumberingAfterBreak="0">
     <w:nsid w:val="622D1801"/>
     <w:multiLevelType w:val="hybridMultilevel"/>
     <w:tmpl w:val="6B6811AE"/>
@@ -15546,7 +15567,7 @@
       </w:pPr>
     </w:lvl>
   </w:abstractNum>
-  <w:abstractNum w:abstractNumId="18" w15:restartNumberingAfterBreak="0">
+  <w:abstractNum w:abstractNumId="20" w15:restartNumberingAfterBreak="0">
     <w:nsid w:val="6355065A"/>
     <w:multiLevelType w:val="hybridMultilevel"/>
     <w:tmpl w:val="6B6811AE"/>
@@ -15635,7 +15656,7 @@
       </w:pPr>
     </w:lvl>
   </w:abstractNum>
-  <w:abstractNum w:abstractNumId="19" w15:restartNumberingAfterBreak="0">
+  <w:abstractNum w:abstractNumId="21" w15:restartNumberingAfterBreak="0">
     <w:nsid w:val="63F45324"/>
     <w:multiLevelType w:val="hybridMultilevel"/>
     <w:tmpl w:val="6B6811AE"/>
@@ -15724,7 +15745,7 @@
       </w:pPr>
     </w:lvl>
   </w:abstractNum>
-  <w:abstractNum w:abstractNumId="20" w15:restartNumberingAfterBreak="0">
+  <w:abstractNum w:abstractNumId="22" w15:restartNumberingAfterBreak="0">
     <w:nsid w:val="6B8D4F0E"/>
     <w:multiLevelType w:val="hybridMultilevel"/>
     <w:tmpl w:val="6B6811AE"/>
@@ -15813,7 +15834,7 @@
       </w:pPr>
     </w:lvl>
   </w:abstractNum>
-  <w:abstractNum w:abstractNumId="21" w15:restartNumberingAfterBreak="0">
+  <w:abstractNum w:abstractNumId="23" w15:restartNumberingAfterBreak="0">
     <w:nsid w:val="76B300F0"/>
     <w:multiLevelType w:val="hybridMultilevel"/>
     <w:tmpl w:val="ABCAFF26"/>
@@ -15926,7 +15947,7 @@
       </w:rPr>
     </w:lvl>
   </w:abstractNum>
-  <w:abstractNum w:abstractNumId="22" w15:restartNumberingAfterBreak="0">
+  <w:abstractNum w:abstractNumId="24" w15:restartNumberingAfterBreak="0">
     <w:nsid w:val="76C37A69"/>
     <w:multiLevelType w:val="hybridMultilevel"/>
     <w:tmpl w:val="E158A31A"/>
@@ -16038,7 +16059,7 @@
       </w:rPr>
     </w:lvl>
   </w:abstractNum>
-  <w:abstractNum w:abstractNumId="23" w15:restartNumberingAfterBreak="0">
+  <w:abstractNum w:abstractNumId="25" w15:restartNumberingAfterBreak="0">
     <w:nsid w:val="7A07344E"/>
     <w:multiLevelType w:val="hybridMultilevel"/>
     <w:tmpl w:val="295C1FBC"/>
@@ -16127,7 +16148,7 @@
       </w:pPr>
     </w:lvl>
   </w:abstractNum>
-  <w:abstractNum w:abstractNumId="24" w15:restartNumberingAfterBreak="0">
+  <w:abstractNum w:abstractNumId="26" w15:restartNumberingAfterBreak="0">
     <w:nsid w:val="7A8B064F"/>
     <w:multiLevelType w:val="hybridMultilevel"/>
     <w:tmpl w:val="6B6811AE"/>
@@ -16216,7 +16237,7 @@
       </w:pPr>
     </w:lvl>
   </w:abstractNum>
-  <w:abstractNum w:abstractNumId="25" w15:restartNumberingAfterBreak="0">
+  <w:abstractNum w:abstractNumId="27" w15:restartNumberingAfterBreak="0">
     <w:nsid w:val="7E387E54"/>
     <w:multiLevelType w:val="hybridMultilevel"/>
     <w:tmpl w:val="DA80EBC0"/>
@@ -16318,13 +16339,13 @@
     <w:abstractNumId w:val="9"/>
   </w:num>
   <w:num w:numId="5">
-    <w:abstractNumId w:val="13"/>
+    <w:abstractNumId w:val="14"/>
   </w:num>
   <w:num w:numId="6">
-    <w:abstractNumId w:val="11"/>
+    <w:abstractNumId w:val="12"/>
   </w:num>
   <w:num w:numId="7">
-    <w:abstractNumId w:val="25"/>
+    <w:abstractNumId w:val="27"/>
   </w:num>
   <w:num w:numId="8">
     <w:abstractNumId w:val="2"/>
@@ -16393,16 +16414,16 @@
     </w:lvlOverride>
   </w:num>
   <w:num w:numId="21">
-    <w:abstractNumId w:val="23"/>
+    <w:abstractNumId w:val="25"/>
   </w:num>
   <w:num w:numId="22">
+    <w:abstractNumId w:val="16"/>
+  </w:num>
+  <w:num w:numId="23">
     <w:abstractNumId w:val="15"/>
   </w:num>
-  <w:num w:numId="23">
-    <w:abstractNumId w:val="14"/>
-  </w:num>
   <w:num w:numId="24">
-    <w:abstractNumId w:val="22"/>
+    <w:abstractNumId w:val="24"/>
   </w:num>
   <w:num w:numId="25">
     <w:abstractNumId w:val="2"/>
@@ -16414,25 +16435,25 @@
     <w:abstractNumId w:val="3"/>
   </w:num>
   <w:num w:numId="28">
-    <w:abstractNumId w:val="18"/>
+    <w:abstractNumId w:val="20"/>
   </w:num>
   <w:num w:numId="29">
     <w:abstractNumId w:val="5"/>
   </w:num>
   <w:num w:numId="30">
-    <w:abstractNumId w:val="16"/>
+    <w:abstractNumId w:val="18"/>
   </w:num>
   <w:num w:numId="31">
     <w:abstractNumId w:val="7"/>
   </w:num>
   <w:num w:numId="32">
-    <w:abstractNumId w:val="10"/>
+    <w:abstractNumId w:val="11"/>
   </w:num>
   <w:num w:numId="33">
-    <w:abstractNumId w:val="12"/>
+    <w:abstractNumId w:val="13"/>
   </w:num>
   <w:num w:numId="34">
-    <w:abstractNumId w:val="21"/>
+    <w:abstractNumId w:val="23"/>
   </w:num>
   <w:num w:numId="35">
     <w:abstractNumId w:val="2"/>
@@ -16441,7 +16462,7 @@
     <w:abstractNumId w:val="6"/>
   </w:num>
   <w:num w:numId="37">
-    <w:abstractNumId w:val="20"/>
+    <w:abstractNumId w:val="22"/>
   </w:num>
   <w:num w:numId="38">
     <w:abstractNumId w:val="2"/>
@@ -16456,16 +16477,28 @@
     <w:abstractNumId w:val="2"/>
   </w:num>
   <w:num w:numId="42">
-    <w:abstractNumId w:val="24"/>
+    <w:abstractNumId w:val="26"/>
   </w:num>
   <w:num w:numId="43">
-    <w:abstractNumId w:val="17"/>
+    <w:abstractNumId w:val="19"/>
   </w:num>
   <w:num w:numId="44">
     <w:abstractNumId w:val="0"/>
   </w:num>
   <w:num w:numId="45">
-    <w:abstractNumId w:val="19"/>
+    <w:abstractNumId w:val="21"/>
+  </w:num>
+  <w:num w:numId="46">
+    <w:abstractNumId w:val="10"/>
+  </w:num>
+  <w:num w:numId="47">
+    <w:abstractNumId w:val="17"/>
+  </w:num>
+  <w:num w:numId="48">
+    <w:abstractNumId w:val="2"/>
+  </w:num>
+  <w:num w:numId="49">
+    <w:abstractNumId w:val="2"/>
   </w:num>
 </w:numbering>
 </file>

</xml_diff>

<commit_message>
Bug in main menu fixed. release candidate.
</commit_message>
<xml_diff>
--- a/NNet/NNetSimu-Userdocu.docx
+++ b/NNet/NNetSimu-Userdocu.docx
@@ -571,6 +571,7 @@
         </w:rPr>
       </w:pPr>
       <w:bookmarkStart w:id="2" w:name="_Toc35466066"/>
+      <w:bookmarkStart w:id="3" w:name="_Ref48938495"/>
       <w:r>
         <w:rPr>
           <w:lang w:val="de-DE"/>
@@ -578,6 +579,7 @@
         <w:t>Statisches und dynamisches Modell</w:t>
       </w:r>
       <w:bookmarkEnd w:id="2"/>
+      <w:bookmarkEnd w:id="3"/>
     </w:p>
     <w:p>
       <w:pPr>
@@ -1014,8 +1016,8 @@
           <w:lang w:val="de-DE"/>
         </w:rPr>
       </w:pPr>
-      <w:bookmarkStart w:id="3" w:name="_Ref27083804"/>
-      <w:bookmarkStart w:id="4" w:name="_Toc35466067"/>
+      <w:bookmarkStart w:id="4" w:name="_Ref27083804"/>
+      <w:bookmarkStart w:id="5" w:name="_Toc35466067"/>
       <w:r>
         <w:rPr>
           <w:lang w:val="de-DE"/>
@@ -1036,8 +1038,8 @@
         </w:rPr>
         <w:t>euronen</w:t>
       </w:r>
-      <w:bookmarkEnd w:id="3"/>
       <w:bookmarkEnd w:id="4"/>
+      <w:bookmarkEnd w:id="5"/>
     </w:p>
     <w:p>
       <w:pPr>
@@ -1192,21 +1194,7 @@
         <w:rPr>
           <w:lang w:val="de-DE"/>
         </w:rPr>
-        <w:t xml:space="preserve">Input-Neuronen </w:t>
-      </w:r>
-      <w:proofErr w:type="gramStart"/>
-      <w:r>
-        <w:rPr>
-          <w:lang w:val="de-DE"/>
-        </w:rPr>
-        <w:t>stellen quasi</w:t>
-      </w:r>
-      <w:proofErr w:type="gramEnd"/>
-      <w:r>
-        <w:rPr>
-          <w:lang w:val="de-DE"/>
-        </w:rPr>
-        <w:t xml:space="preserve"> den Eingang in das neuronale Netzwerk dar. Sie werden</w:t>
+        <w:t>Input-Neuronen stellen quasi den Eingang in das neuronale Netzwerk dar. Sie werden</w:t>
       </w:r>
       <w:r>
         <w:rPr>
@@ -1421,21 +1409,7 @@
         <w:rPr>
           <w:lang w:val="de-DE"/>
         </w:rPr>
-        <w:t xml:space="preserve">Der aktuelle Zustand eines Input-Neurons wird durch die Farbe des Inneren visualisiert, die sich </w:t>
-      </w:r>
-      <w:proofErr w:type="gramStart"/>
-      <w:r>
-        <w:rPr>
-          <w:lang w:val="de-DE"/>
-        </w:rPr>
-        <w:t>mit ansteigendem elektrischen Potential</w:t>
-      </w:r>
-      <w:proofErr w:type="gramEnd"/>
-      <w:r>
-        <w:rPr>
-          <w:lang w:val="de-DE"/>
-        </w:rPr>
-        <w:t xml:space="preserve"> von Schwarz zu einem heller</w:t>
+        <w:t>Der aktuelle Zustand eines Input-Neurons wird durch die Farbe des Inneren visualisiert, die sich mit ansteigendem elektrischen Potential von Schwarz zu einem heller</w:t>
       </w:r>
       <w:r>
         <w:rPr>
@@ -1470,7 +1444,7 @@
           <w:lang w:val="de-DE"/>
         </w:rPr>
       </w:pPr>
-      <w:bookmarkStart w:id="5" w:name="_Toc35466068"/>
+      <w:bookmarkStart w:id="6" w:name="_Toc35466068"/>
       <w:r>
         <w:rPr>
           <w:lang w:val="de-DE"/>
@@ -1489,7 +1463,7 @@
         </w:rPr>
         <w:t>Neuronen</w:t>
       </w:r>
-      <w:bookmarkEnd w:id="5"/>
+      <w:bookmarkEnd w:id="6"/>
     </w:p>
     <w:p>
       <w:pPr>
@@ -1840,7 +1814,7 @@
           <w:lang w:val="de-DE"/>
         </w:rPr>
       </w:pPr>
-      <w:bookmarkStart w:id="6" w:name="_Toc35466069"/>
+      <w:bookmarkStart w:id="7" w:name="_Toc35466069"/>
       <w:r>
         <w:rPr>
           <w:lang w:val="de-DE"/>
@@ -1859,7 +1833,7 @@
         </w:rPr>
         <w:t>euronen</w:t>
       </w:r>
-      <w:bookmarkEnd w:id="6"/>
+      <w:bookmarkEnd w:id="7"/>
     </w:p>
     <w:p>
       <w:pPr>
@@ -2149,7 +2123,7 @@
           <w:lang w:val="de-DE"/>
         </w:rPr>
       </w:pPr>
-      <w:bookmarkStart w:id="7" w:name="_Toc35466070"/>
+      <w:bookmarkStart w:id="8" w:name="_Toc35466070"/>
       <w:r>
         <w:rPr>
           <w:lang w:val="de-DE"/>
@@ -2157,7 +2131,7 @@
         <w:lastRenderedPageBreak/>
         <w:t>Verbindungen</w:t>
       </w:r>
-      <w:bookmarkEnd w:id="7"/>
+      <w:bookmarkEnd w:id="8"/>
     </w:p>
     <w:p>
       <w:pPr>
@@ -2364,14 +2338,14 @@
           <w:lang w:val="de-DE"/>
         </w:rPr>
       </w:pPr>
-      <w:bookmarkStart w:id="8" w:name="_Toc35466071"/>
+      <w:bookmarkStart w:id="9" w:name="_Toc35466071"/>
       <w:r>
         <w:rPr>
           <w:lang w:val="de-DE"/>
         </w:rPr>
         <w:t>Verzweigungen</w:t>
       </w:r>
-      <w:bookmarkEnd w:id="8"/>
+      <w:bookmarkEnd w:id="9"/>
     </w:p>
     <w:p>
       <w:pPr>
@@ -2541,8 +2515,8 @@
           <w:lang w:val="de-DE"/>
         </w:rPr>
       </w:pPr>
-      <w:bookmarkStart w:id="9" w:name="_Ref28088429"/>
-      <w:bookmarkStart w:id="10" w:name="_Toc35466072"/>
+      <w:bookmarkStart w:id="10" w:name="_Ref28088429"/>
+      <w:bookmarkStart w:id="11" w:name="_Toc35466072"/>
       <w:r>
         <w:rPr>
           <w:noProof/>
@@ -2610,8 +2584,8 @@
         </w:rPr>
         <w:t>Schleifen</w:t>
       </w:r>
-      <w:bookmarkEnd w:id="9"/>
       <w:bookmarkEnd w:id="10"/>
+      <w:bookmarkEnd w:id="11"/>
     </w:p>
     <w:p>
       <w:pPr>
@@ -2637,21 +2611,7 @@
         <w:rPr>
           <w:lang w:val="de-DE"/>
         </w:rPr>
-        <w:t xml:space="preserve">Impulse laufen dann über mehrere Neuronen </w:t>
-      </w:r>
-      <w:proofErr w:type="gramStart"/>
-      <w:r>
-        <w:rPr>
-          <w:lang w:val="de-DE"/>
-        </w:rPr>
-        <w:t>hinweg sozusagen</w:t>
-      </w:r>
-      <w:proofErr w:type="gramEnd"/>
-      <w:r>
-        <w:rPr>
-          <w:lang w:val="de-DE"/>
-        </w:rPr>
-        <w:t xml:space="preserve"> im Kreis. </w:t>
+        <w:t xml:space="preserve">Impulse laufen dann über mehrere Neuronen hinweg sozusagen im Kreis. </w:t>
       </w:r>
     </w:p>
     <w:p>
@@ -2718,8 +2678,8 @@
           <w:lang w:val="de-DE"/>
         </w:rPr>
       </w:pPr>
-      <w:bookmarkStart w:id="11" w:name="_Ref26969928"/>
-      <w:bookmarkStart w:id="12" w:name="_Toc35466073"/>
+      <w:bookmarkStart w:id="12" w:name="_Ref26969928"/>
+      <w:bookmarkStart w:id="13" w:name="_Toc35466073"/>
       <w:r>
         <w:t xml:space="preserve">Aspekte des </w:t>
       </w:r>
@@ -2732,11 +2692,11 @@
       <w:r>
         <w:t xml:space="preserve"> Modell</w:t>
       </w:r>
-      <w:bookmarkEnd w:id="11"/>
+      <w:bookmarkEnd w:id="12"/>
       <w:r>
         <w:t>s</w:t>
       </w:r>
-      <w:bookmarkEnd w:id="12"/>
+      <w:bookmarkEnd w:id="13"/>
     </w:p>
     <w:p>
       <w:pPr>
@@ -2745,14 +2705,14 @@
           <w:lang w:val="de-DE"/>
         </w:rPr>
       </w:pPr>
-      <w:bookmarkStart w:id="13" w:name="_Toc35466074"/>
+      <w:bookmarkStart w:id="14" w:name="_Toc35466074"/>
       <w:r>
         <w:rPr>
           <w:lang w:val="de-DE"/>
         </w:rPr>
         <w:t>Impulsform</w:t>
       </w:r>
-      <w:bookmarkEnd w:id="13"/>
+      <w:bookmarkEnd w:id="14"/>
     </w:p>
     <w:p>
       <w:pPr>
@@ -3452,16 +3412,16 @@
           <w:lang w:val="de-DE"/>
         </w:rPr>
       </w:pPr>
-      <w:bookmarkStart w:id="14" w:name="_Ref26970260"/>
-      <w:bookmarkStart w:id="15" w:name="_Toc35466075"/>
+      <w:bookmarkStart w:id="15" w:name="_Ref26970260"/>
+      <w:bookmarkStart w:id="16" w:name="_Toc35466075"/>
       <w:r>
         <w:rPr>
           <w:lang w:val="de-DE"/>
         </w:rPr>
         <w:t>Einstellbare Parameter</w:t>
       </w:r>
-      <w:bookmarkEnd w:id="14"/>
       <w:bookmarkEnd w:id="15"/>
+      <w:bookmarkEnd w:id="16"/>
     </w:p>
     <w:p>
       <w:pPr>
@@ -3938,14 +3898,14 @@
           <w:lang w:val="de-DE"/>
         </w:rPr>
       </w:pPr>
-      <w:bookmarkStart w:id="16" w:name="_Toc35466076"/>
+      <w:bookmarkStart w:id="17" w:name="_Toc35466076"/>
       <w:r>
         <w:rPr>
           <w:lang w:val="de-DE"/>
         </w:rPr>
         <w:t>Visuelles und akustisches Feedback</w:t>
       </w:r>
-      <w:bookmarkEnd w:id="16"/>
+      <w:bookmarkEnd w:id="17"/>
     </w:p>
     <w:p>
       <w:pPr>
@@ -3960,35 +3920,7 @@
         <w:rPr>
           <w:lang w:val="de-DE"/>
         </w:rPr>
-        <w:t xml:space="preserve">Die Fortpflanzung der Signale in den Dendriten wird durch die farbliche Veränderung der Abschnitte des Dendriten visualisiert. Im unerregten Zustand ist das Innere eines Dendriten schwarz. Je höher das Spannungspotential ist, umso stärker ist der Rotanteil des Abschnitts. Sind diese </w:t>
-      </w:r>
-      <w:proofErr w:type="gramStart"/>
-      <w:r>
-        <w:rPr>
-          <w:lang w:val="de-DE"/>
-        </w:rPr>
-        <w:t>Abschnitte relativ</w:t>
-      </w:r>
-      <w:proofErr w:type="gramEnd"/>
-      <w:r>
-        <w:rPr>
-          <w:lang w:val="de-DE"/>
-        </w:rPr>
-        <w:t xml:space="preserve"> kurz, dann wirkt die Bewegung flüssig und gleichmäßig. Sind </w:t>
-      </w:r>
-      <w:proofErr w:type="gramStart"/>
-      <w:r>
-        <w:rPr>
-          <w:lang w:val="de-DE"/>
-        </w:rPr>
-        <w:t>sie relativ</w:t>
-      </w:r>
-      <w:proofErr w:type="gramEnd"/>
-      <w:r>
-        <w:rPr>
-          <w:lang w:val="de-DE"/>
-        </w:rPr>
-        <w:t xml:space="preserve"> lang, dann sind Abstufungen zu erkennen und die Bewegung wirkt eckig und ungleichförmig. Die Länge der Abschnitte hängt ab von der eingestellten Ausbreitungsgeschwindigkeit (Pulse </w:t>
+        <w:t xml:space="preserve">Die Fortpflanzung der Signale in den Dendriten wird durch die farbliche Veränderung der Abschnitte des Dendriten visualisiert. Im unerregten Zustand ist das Innere eines Dendriten schwarz. Je höher das Spannungspotential ist, umso stärker ist der Rotanteil des Abschnitts. Sind diese Abschnitte relativ kurz, dann wirkt die Bewegung flüssig und gleichmäßig. Sind sie relativ lang, dann sind Abstufungen zu erkennen und die Bewegung wirkt eckig und ungleichförmig. Die Länge der Abschnitte hängt ab von der eingestellten Ausbreitungsgeschwindigkeit (Pulse </w:t>
       </w:r>
       <w:r>
         <w:rPr>
@@ -4250,11 +4182,11 @@
         <w:pStyle w:val="berschrift1"/>
         <w:ind w:left="431" w:hanging="431"/>
       </w:pPr>
-      <w:bookmarkStart w:id="17" w:name="_Toc35466077"/>
+      <w:bookmarkStart w:id="18" w:name="_Toc35466077"/>
       <w:r>
         <w:t>Benutzerinteraktion</w:t>
       </w:r>
-      <w:bookmarkEnd w:id="17"/>
+      <w:bookmarkEnd w:id="18"/>
     </w:p>
     <w:p>
       <w:pPr>
@@ -4376,14 +4308,14 @@
           <w:lang w:val="de-DE"/>
         </w:rPr>
       </w:pPr>
-      <w:bookmarkStart w:id="18" w:name="_Toc35466078"/>
+      <w:bookmarkStart w:id="19" w:name="_Toc35466078"/>
       <w:r>
         <w:rPr>
           <w:lang w:val="de-DE"/>
         </w:rPr>
         <w:t>Menüleiste</w:t>
       </w:r>
-      <w:bookmarkEnd w:id="18"/>
+      <w:bookmarkEnd w:id="19"/>
     </w:p>
     <w:p>
       <w:pPr>
@@ -4653,35 +4585,28 @@
         <w:pStyle w:val="berschrift3"/>
       </w:pPr>
       <w:r>
+        <w:t>Menü „File“</w:t>
+      </w:r>
+    </w:p>
+    <w:p>
+      <w:pPr>
+        <w:pStyle w:val="berschrift3"/>
+      </w:pPr>
+      <w:r>
         <w:t>Menü „</w:t>
       </w:r>
-      <w:proofErr w:type="gramStart"/>
-      <w:r>
-        <w:t>File“</w:t>
-      </w:r>
-      <w:proofErr w:type="gramEnd"/>
+      <w:r>
+        <w:t>Edit</w:t>
+      </w:r>
+      <w:r>
+        <w:t>“</w:t>
+      </w:r>
     </w:p>
     <w:p>
       <w:pPr>
         <w:pStyle w:val="berschrift3"/>
       </w:pPr>
       <w:r>
-        <w:t>Menü „</w:t>
-      </w:r>
-      <w:proofErr w:type="gramStart"/>
-      <w:r>
-        <w:t>Edit</w:t>
-      </w:r>
-      <w:r>
-        <w:t>“</w:t>
-      </w:r>
-      <w:proofErr w:type="gramEnd"/>
-    </w:p>
-    <w:p>
-      <w:pPr>
-        <w:pStyle w:val="berschrift3"/>
-      </w:pPr>
-      <w:r>
         <w:t>Undo/Redo</w:t>
       </w:r>
     </w:p>
@@ -4696,7 +4621,7 @@
         <w:rPr>
           <w:lang w:val="de-DE"/>
         </w:rPr>
-        <w:t>Xxxxxxxxxxxxxxxxxxxxxxxxxxxx</w:t>
+        <w:t xml:space="preserve">Die Undo-Funktion macht Editor-Operationen rückgängig. Die Redo-Funktion hebt die letzte Undo-Operation auf und stellt wieder den Zustand vor Undo her. </w:t>
       </w:r>
     </w:p>
     <w:p>
@@ -4714,7 +4639,7 @@
         <w:rPr>
           <w:lang w:val="de-DE"/>
         </w:rPr>
-        <w:t>Anzahl Operationen, die rückgängig gemacht werden können</w:t>
+        <w:t>Die Undo/Redo-Funktionen können entweder über die Pfeile im Hauptmenu oder durch die Tastenkombinationen STRG-z für Undo und STRG-y für Redo aufgerufen werden.</w:t>
       </w:r>
     </w:p>
     <w:p>
@@ -4732,7 +4657,72 @@
         <w:rPr>
           <w:lang w:val="de-DE"/>
         </w:rPr>
-        <w:t>Editorfunktionen (statisches Modell) – nicht dynamisches Modell, nicht Zoom-/Move-Operationen auf dem ganzen Modell</w:t>
+        <w:t xml:space="preserve">Alle </w:t>
+      </w:r>
+      <w:r>
+        <w:rPr>
+          <w:lang w:val="de-DE"/>
+        </w:rPr>
+        <w:t>Editorfunktionen</w:t>
+      </w:r>
+      <w:r>
+        <w:rPr>
+          <w:lang w:val="de-DE"/>
+        </w:rPr>
+        <w:t xml:space="preserve">, die das statische Modell (siehe </w:t>
+      </w:r>
+      <w:r>
+        <w:rPr>
+          <w:lang w:val="de-DE"/>
+        </w:rPr>
+        <w:fldChar w:fldCharType="begin"/>
+      </w:r>
+      <w:r>
+        <w:rPr>
+          <w:lang w:val="de-DE"/>
+        </w:rPr>
+        <w:instrText xml:space="preserve"> REF _Ref48938495 \r \h </w:instrText>
+      </w:r>
+      <w:r>
+        <w:rPr>
+          <w:lang w:val="de-DE"/>
+        </w:rPr>
+      </w:r>
+      <w:r>
+        <w:rPr>
+          <w:lang w:val="de-DE"/>
+        </w:rPr>
+        <w:fldChar w:fldCharType="separate"/>
+      </w:r>
+      <w:r>
+        <w:rPr>
+          <w:lang w:val="de-DE"/>
+        </w:rPr>
+        <w:t>2.1</w:t>
+      </w:r>
+      <w:r>
+        <w:rPr>
+          <w:lang w:val="de-DE"/>
+        </w:rPr>
+        <w:fldChar w:fldCharType="end"/>
+      </w:r>
+      <w:r>
+        <w:rPr>
+          <w:lang w:val="de-DE"/>
+        </w:rPr>
+        <w:t>) verändern, können rückgängig gemacht werden, also z.B. Hinzufügen und Entfernen</w:t>
+      </w:r>
+      <w:r>
+        <w:rPr>
+          <w:lang w:val="de-DE"/>
+        </w:rPr>
+        <w:t xml:space="preserve"> </w:t>
+      </w:r>
+      <w:r>
+        <w:rPr>
+          <w:lang w:val="de-DE"/>
+        </w:rPr>
+        <w:t xml:space="preserve">von Objekten, Selektieren von einzelnen oder mehreren Objekten, Verschieben von Objekten usw. </w:t>
       </w:r>
     </w:p>
     <w:p>
@@ -4750,7 +4740,19 @@
         <w:rPr>
           <w:lang w:val="de-DE"/>
         </w:rPr>
-        <w:t>Nicht Save/Open-Operationen, New Model</w:t>
+        <w:t xml:space="preserve">Undo/Redo bezieht sich ausschließlich auf das statische Modell. Das </w:t>
+      </w:r>
+      <w:r>
+        <w:rPr>
+          <w:lang w:val="de-DE"/>
+        </w:rPr>
+        <w:t>dynamische Modell,</w:t>
+      </w:r>
+      <w:r>
+        <w:rPr>
+          <w:lang w:val="de-DE"/>
+        </w:rPr>
+        <w:t xml:space="preserve"> also die Bewegung von Impulsen durch das Modell ist davon nicht betroffen.</w:t>
       </w:r>
     </w:p>
     <w:p>
@@ -4768,40 +4770,32 @@
         <w:rPr>
           <w:lang w:val="de-DE"/>
         </w:rPr>
-        <w:t>Options - Combine Undo-/Redo</w:t>
-      </w:r>
-    </w:p>
-    <w:p>
-      <w:pPr>
-        <w:pStyle w:val="berschrift3"/>
-      </w:pPr>
-      <w:r>
-        <w:t>Menü „</w:t>
-      </w:r>
-      <w:proofErr w:type="gramStart"/>
-      <w:r>
-        <w:t>Action</w:t>
-      </w:r>
-      <w:r>
-        <w:t>e“</w:t>
-      </w:r>
-      <w:proofErr w:type="gramEnd"/>
-    </w:p>
-    <w:p>
-      <w:pPr>
-        <w:pStyle w:val="berschrift3"/>
-      </w:pPr>
-      <w:r>
-        <w:t>Menü „</w:t>
-      </w:r>
-      <w:proofErr w:type="gramStart"/>
-      <w:r>
-        <w:t>View</w:t>
-      </w:r>
-      <w:r>
-        <w:t>“</w:t>
-      </w:r>
-      <w:proofErr w:type="gramEnd"/>
+        <w:t>Zoom-</w:t>
+      </w:r>
+      <w:r>
+        <w:rPr>
+          <w:lang w:val="de-DE"/>
+        </w:rPr>
+        <w:t xml:space="preserve"> und </w:t>
+      </w:r>
+      <w:r>
+        <w:rPr>
+          <w:lang w:val="de-DE"/>
+        </w:rPr>
+        <w:t>Move-Operationen auf dem ganzen Modell</w:t>
+      </w:r>
+      <w:r>
+        <w:rPr>
+          <w:lang w:val="de-DE"/>
+        </w:rPr>
+        <w:t xml:space="preserve"> werden nicht abgespeichert</w:t>
+      </w:r>
+      <w:r>
+        <w:rPr>
+          <w:lang w:val="de-DE"/>
+        </w:rPr>
+        <w:t>. Sie verändern ja nicht das Modell selbst, sondern nur die Darstellung des Modells.</w:t>
+      </w:r>
     </w:p>
     <w:p>
       <w:pPr>
@@ -4818,31 +4812,13 @@
         <w:rPr>
           <w:lang w:val="de-DE"/>
         </w:rPr>
-        <w:t>Windows: Die zusätzlichen Fenster wie „Global Parameters“, „Cursor Window“ usw. können aus und eingeschaltet werden. Ausschalten kann man die Fenster auch direkt mit dem Kreuz rechts oben. Zum Einschalten bra</w:t>
-      </w:r>
-      <w:r>
-        <w:rPr>
-          <w:lang w:val="de-DE"/>
-        </w:rPr>
-        <w:t>u</w:t>
-      </w:r>
-      <w:r>
-        <w:rPr>
-          <w:lang w:val="de-DE"/>
-        </w:rPr>
-        <w:t>cht man aber diese</w:t>
-      </w:r>
-      <w:r>
-        <w:rPr>
-          <w:lang w:val="de-DE"/>
-        </w:rPr>
-        <w:t>s Menü.</w:t>
-      </w:r>
-      <w:r>
-        <w:rPr>
-          <w:lang w:val="de-DE"/>
-        </w:rPr>
-        <w:t xml:space="preserve"> </w:t>
+        <w:t xml:space="preserve">Der Undo/Redo-Speicher wird beim Erzeugen eines neuen Modells (File – New model) sowie beim Öffnen eines Modells (File – Open Model) gelöscht. Es ist also z.B. nicht möglich nach dem Öffnen eines neuen Modells </w:t>
+      </w:r>
+      <w:r>
+        <w:rPr>
+          <w:lang w:val="de-DE"/>
+        </w:rPr>
+        <w:t>mit Undo auf das vorher geladene Modell zurückzugehen.</w:t>
       </w:r>
     </w:p>
     <w:p>
@@ -4860,63 +4836,37 @@
         <w:rPr>
           <w:lang w:val="de-DE"/>
         </w:rPr>
-        <w:t>Arrows: Die Anzeige der Richtungspfeile an Verbindungen ein- und ausschalten</w:t>
-      </w:r>
-    </w:p>
-    <w:p>
-      <w:pPr>
-        <w:pStyle w:val="berschrift3"/>
-      </w:pPr>
-      <w:r>
-        <w:t>Menü „</w:t>
-      </w:r>
-      <w:proofErr w:type="gramStart"/>
-      <w:r>
-        <w:t>Options</w:t>
-      </w:r>
-      <w:r>
-        <w:t>“</w:t>
-      </w:r>
-      <w:proofErr w:type="gramEnd"/>
-    </w:p>
-    <w:p>
-      <w:pPr>
-        <w:ind w:left="360"/>
-        <w:rPr>
-          <w:lang w:val="de-DE"/>
-        </w:rPr>
-      </w:pPr>
-      <w:r>
-        <w:rPr>
-          <w:lang w:val="de-DE"/>
-        </w:rPr>
-        <w:t xml:space="preserve">Im Menü „Options“ </w:t>
-      </w:r>
-    </w:p>
-    <w:p>
-      <w:pPr>
-        <w:ind w:left="360"/>
-        <w:rPr>
-          <w:lang w:val="de-DE"/>
-        </w:rPr>
-      </w:pPr>
-      <w:r>
-        <w:rPr>
-          <w:lang w:val="de-DE"/>
-        </w:rPr>
-        <w:t xml:space="preserve">können folgende Eigenschaften des Programms </w:t>
-      </w:r>
-      <w:r>
-        <w:rPr>
-          <w:lang w:val="de-DE"/>
-        </w:rPr>
-        <w:t>verändert werden</w:t>
-      </w:r>
-      <w:r>
-        <w:rPr>
-          <w:lang w:val="de-DE"/>
-        </w:rPr>
-        <w:t>:</w:t>
+        <w:t xml:space="preserve">Die </w:t>
+      </w:r>
+      <w:r>
+        <w:rPr>
+          <w:lang w:val="de-DE"/>
+        </w:rPr>
+        <w:t xml:space="preserve">Anzahl </w:t>
+      </w:r>
+      <w:r>
+        <w:rPr>
+          <w:lang w:val="de-DE"/>
+        </w:rPr>
+        <w:t xml:space="preserve">der </w:t>
+      </w:r>
+      <w:r>
+        <w:rPr>
+          <w:lang w:val="de-DE"/>
+        </w:rPr>
+        <w:t>Operationen, die rückgängig gemacht werden können</w:t>
+      </w:r>
+      <w:r>
+        <w:rPr>
+          <w:lang w:val="de-DE"/>
+        </w:rPr>
+        <w:t xml:space="preserve">, ist theoretisch unbegrenzt und nur durch den verfügbaren Speicherplatz beschränkt. </w:t>
+      </w:r>
+      <w:r>
+        <w:rPr>
+          <w:lang w:val="de-DE"/>
+        </w:rPr>
+        <w:t xml:space="preserve">Für jede Editor-Operation müssen bestimmte Daten gespeichert werden, um ein Undo zu ermöglichen. Deshalb steigt der Speicherverbrauch während der Arbeit mit dem Editor kontinuierlich an. In der Praxis wurden bisher damit noch keine Probleme beobachtet. Wenn in Zukunft bei sehr großen Modellen eine deutliche Verzögerung bei der Arbeit mit dem Editor auftritt, empfiehlt es sich, das Modell zu speichern und neu zu öffnen. </w:t>
       </w:r>
     </w:p>
     <w:p>
@@ -4934,13 +4884,67 @@
         <w:rPr>
           <w:lang w:val="de-DE"/>
         </w:rPr>
-        <w:t>Sound: Akustische Signale beim Andocken oder Löschen von Objekten im Editor</w:t>
-      </w:r>
-      <w:r>
-        <w:rPr>
-          <w:lang w:val="de-DE"/>
-        </w:rPr>
-        <w:t>, sowie TriggerSounds</w:t>
+        <w:t xml:space="preserve">Einige Editor-Operationen, die vom Anwender als </w:t>
+      </w:r>
+      <w:r>
+        <w:rPr>
+          <w:b/>
+          <w:bCs/>
+          <w:lang w:val="de-DE"/>
+        </w:rPr>
+        <w:t>eine</w:t>
+      </w:r>
+      <w:r>
+        <w:rPr>
+          <w:lang w:val="de-DE"/>
+        </w:rPr>
+        <w:t xml:space="preserve"> Operation wahrgenommen werden, bestehen intern aus einer – unter Umständen großen - Anzahl von Einzelschritten. Ein typisches Beispiel hierfür ist das Verschieben eines einzelnen Objekts oder einer Selektion mit der linken Maustaste. Intern setzt sich diese Bewegung aus vielen kleinen Mausbewegungen zusammen, die einzeln im Undo/Redo-Speicher abgelegt werden. Wenn der Benutzer ein versehentlich verschobenes Objekt mit Undo wieder an seinen ursprünglichen Ort zurückbewegen will, möchte er in der Regel nicht mehrere Dutzend mal den Undo-Button betätigen müssen. Unmittelbar aufeinander folgende Move-Operationen werden deshalb von der Undo/Redo-Logik automatisch zusammengefasst und wirken für den </w:t>
+      </w:r>
+      <w:r>
+        <w:rPr>
+          <w:lang w:val="de-DE"/>
+        </w:rPr>
+        <w:t>Benutzer wie eine einzige Operation. Für spezielle Zwecke kann diese Automatik mit abgestellt werden (</w:t>
+      </w:r>
+      <w:r>
+        <w:rPr>
+          <w:lang w:val="de-DE"/>
+        </w:rPr>
+        <w:t>Options – CombineUndoRedo – Off</w:t>
+      </w:r>
+      <w:r>
+        <w:rPr>
+          <w:lang w:val="de-DE"/>
+        </w:rPr>
+        <w:t>).</w:t>
+      </w:r>
+    </w:p>
+    <w:p>
+      <w:pPr>
+        <w:pStyle w:val="berschrift3"/>
+      </w:pPr>
+      <w:r>
+        <w:t>Menü „</w:t>
+      </w:r>
+      <w:r>
+        <w:t>Action</w:t>
+      </w:r>
+      <w:r>
+        <w:t>“</w:t>
+      </w:r>
+    </w:p>
+    <w:p>
+      <w:pPr>
+        <w:pStyle w:val="berschrift3"/>
+      </w:pPr>
+      <w:r>
+        <w:t>Menü „</w:t>
+      </w:r>
+      <w:r>
+        <w:t>View</w:t>
+      </w:r>
+      <w:r>
+        <w:t>“</w:t>
       </w:r>
     </w:p>
     <w:p>
@@ -4958,7 +4962,31 @@
         <w:rPr>
           <w:lang w:val="de-DE"/>
         </w:rPr>
-        <w:t>AutoOpen: Wenn diese Option aktiv ist, wird das zuletzt bearbeitete Modell sowie die Zoomstufe und die Position auf der Arbeitsfläche abgespeichert und beim nächsten Programmstart automatisch wiederhergestellt. Wenn die Option deaktiviert ist, startet das Programm mit einem Minimalmodell bestehend aus zwei Neuronen.</w:t>
+        <w:t>Windows: Die zusätzlichen Fenster wie „Global Parameters“, „Cursor Window“ usw. können aus und eingeschaltet werden. Ausschalten kann man die Fenster auch direkt mit dem Kreuz rechts oben. Zum Einschalten bra</w:t>
+      </w:r>
+      <w:r>
+        <w:rPr>
+          <w:lang w:val="de-DE"/>
+        </w:rPr>
+        <w:t>u</w:t>
+      </w:r>
+      <w:r>
+        <w:rPr>
+          <w:lang w:val="de-DE"/>
+        </w:rPr>
+        <w:t>cht man aber diese</w:t>
+      </w:r>
+      <w:r>
+        <w:rPr>
+          <w:lang w:val="de-DE"/>
+        </w:rPr>
+        <w:t>s Menü.</w:t>
+      </w:r>
+      <w:r>
+        <w:rPr>
+          <w:lang w:val="de-DE"/>
+        </w:rPr>
+        <w:t xml:space="preserve"> </w:t>
       </w:r>
     </w:p>
     <w:p>
@@ -4976,6 +5004,121 @@
         <w:rPr>
           <w:lang w:val="de-DE"/>
         </w:rPr>
+        <w:t>Arrows: Die Anzeige der Richtungspfeile an Verbindungen ein- und ausschalten</w:t>
+      </w:r>
+    </w:p>
+    <w:p>
+      <w:pPr>
+        <w:pStyle w:val="berschrift3"/>
+      </w:pPr>
+      <w:r>
+        <w:lastRenderedPageBreak/>
+        <w:t>Menü „</w:t>
+      </w:r>
+      <w:r>
+        <w:t>Options</w:t>
+      </w:r>
+      <w:r>
+        <w:t>“</w:t>
+      </w:r>
+    </w:p>
+    <w:p>
+      <w:pPr>
+        <w:ind w:left="360"/>
+        <w:rPr>
+          <w:lang w:val="de-DE"/>
+        </w:rPr>
+      </w:pPr>
+      <w:r>
+        <w:rPr>
+          <w:lang w:val="de-DE"/>
+        </w:rPr>
+        <w:t xml:space="preserve">Im Menü „Options“ </w:t>
+      </w:r>
+    </w:p>
+    <w:p>
+      <w:pPr>
+        <w:ind w:left="360"/>
+        <w:rPr>
+          <w:lang w:val="de-DE"/>
+        </w:rPr>
+      </w:pPr>
+      <w:r>
+        <w:rPr>
+          <w:lang w:val="de-DE"/>
+        </w:rPr>
+        <w:t xml:space="preserve">können folgende Eigenschaften des Programms </w:t>
+      </w:r>
+      <w:r>
+        <w:rPr>
+          <w:lang w:val="de-DE"/>
+        </w:rPr>
+        <w:t>verändert werden</w:t>
+      </w:r>
+      <w:r>
+        <w:rPr>
+          <w:lang w:val="de-DE"/>
+        </w:rPr>
+        <w:t>:</w:t>
+      </w:r>
+    </w:p>
+    <w:p>
+      <w:pPr>
+        <w:pStyle w:val="Listenabsatz"/>
+        <w:numPr>
+          <w:ilvl w:val="0"/>
+          <w:numId w:val="2"/>
+        </w:numPr>
+        <w:rPr>
+          <w:lang w:val="de-DE"/>
+        </w:rPr>
+      </w:pPr>
+      <w:r>
+        <w:rPr>
+          <w:lang w:val="de-DE"/>
+        </w:rPr>
+        <w:t>Sound: Akustische Signale beim Andocken oder Löschen von Objekten im Editor</w:t>
+      </w:r>
+      <w:r>
+        <w:rPr>
+          <w:lang w:val="de-DE"/>
+        </w:rPr>
+        <w:t>, sowie TriggerSounds</w:t>
+      </w:r>
+    </w:p>
+    <w:p>
+      <w:pPr>
+        <w:pStyle w:val="Listenabsatz"/>
+        <w:numPr>
+          <w:ilvl w:val="0"/>
+          <w:numId w:val="2"/>
+        </w:numPr>
+        <w:rPr>
+          <w:lang w:val="de-DE"/>
+        </w:rPr>
+      </w:pPr>
+      <w:r>
+        <w:rPr>
+          <w:lang w:val="de-DE"/>
+        </w:rPr>
+        <w:t>AutoOpen: Wenn diese Option aktiv ist, wird das zuletzt bearbeitete Modell sowie die Zoomstufe und die Position auf der Arbeitsfläche abgespeichert und beim nächsten Programmstart automatisch wiederhergestellt. Wenn die Option deaktiviert ist, startet das Programm mit einem Minimalmodell bestehend aus zwei Neuronen.</w:t>
+      </w:r>
+    </w:p>
+    <w:p>
+      <w:pPr>
+        <w:pStyle w:val="Listenabsatz"/>
+        <w:numPr>
+          <w:ilvl w:val="0"/>
+          <w:numId w:val="2"/>
+        </w:numPr>
+        <w:rPr>
+          <w:lang w:val="de-DE"/>
+        </w:rPr>
+      </w:pPr>
+      <w:r>
+        <w:rPr>
+          <w:lang w:val="de-DE"/>
+        </w:rPr>
         <w:t>Window refresh rate</w:t>
       </w:r>
       <w:r>
@@ -5031,14 +5174,12 @@
       <w:r>
         <w:t>Menü „</w:t>
       </w:r>
-      <w:proofErr w:type="gramStart"/>
       <w:r>
         <w:t>Help</w:t>
       </w:r>
       <w:r>
         <w:t>“</w:t>
       </w:r>
-      <w:proofErr w:type="gramEnd"/>
     </w:p>
     <w:p>
       <w:pPr>
@@ -5051,27 +5192,19 @@
       <w:pPr>
         <w:pStyle w:val="berschrift3"/>
       </w:pPr>
-      <w:bookmarkStart w:id="19" w:name="_Ref35468598"/>
-      <w:bookmarkStart w:id="20" w:name="_Ref37610589"/>
-      <w:r>
-        <w:t>„</w:t>
-      </w:r>
-      <w:proofErr w:type="gramStart"/>
-      <w:r>
-        <w:t>Action“ -</w:t>
-      </w:r>
-      <w:proofErr w:type="gramEnd"/>
-      <w:r>
-        <w:t xml:space="preserve"> </w:t>
+      <w:bookmarkStart w:id="20" w:name="_Ref35468598"/>
+      <w:bookmarkStart w:id="21" w:name="_Ref37610589"/>
+      <w:r>
+        <w:t xml:space="preserve">„Action“ - </w:t>
       </w:r>
       <w:r>
         <w:t>„Analyze“</w:t>
       </w:r>
-      <w:bookmarkEnd w:id="19"/>
+      <w:bookmarkEnd w:id="20"/>
       <w:r>
         <w:t xml:space="preserve"> – „Find loops“</w:t>
       </w:r>
-      <w:bookmarkEnd w:id="20"/>
+      <w:bookmarkEnd w:id="21"/>
     </w:p>
     <w:p>
       <w:pPr>
@@ -5143,7 +5276,6 @@
         <w:rPr>
           <w:lang w:val="de-DE"/>
         </w:rPr>
-        <w:lastRenderedPageBreak/>
         <w:t xml:space="preserve">Bei dieser Erkennungsfunktion </w:t>
       </w:r>
       <w:r>
@@ -5444,6 +5576,7 @@
         <w:rPr>
           <w:lang w:val="de-DE"/>
         </w:rPr>
+        <w:lastRenderedPageBreak/>
         <w:t xml:space="preserve">Gleichzeitig werden die nicht an der Schleife beteiligten Neuronen und Dendriten farblich gedimmt, sodass sie weniger auffallen. Die an der Schleife beteiligten Elemente werden </w:t>
       </w:r>
       <w:r>
@@ -5585,29 +5718,21 @@
       <w:pPr>
         <w:pStyle w:val="berschrift3"/>
       </w:pPr>
-      <w:bookmarkStart w:id="21" w:name="_Ref35699660"/>
-      <w:bookmarkStart w:id="22" w:name="_Ref37455027"/>
-      <w:bookmarkStart w:id="23" w:name="_Toc35466079"/>
-      <w:bookmarkStart w:id="24" w:name="_Ref35634997"/>
-      <w:r>
-        <w:t>„</w:t>
-      </w:r>
-      <w:proofErr w:type="gramStart"/>
-      <w:r>
-        <w:t>Action“ -</w:t>
-      </w:r>
-      <w:proofErr w:type="gramEnd"/>
-      <w:r>
-        <w:t xml:space="preserve"> </w:t>
+      <w:bookmarkStart w:id="22" w:name="_Ref35699660"/>
+      <w:bookmarkStart w:id="23" w:name="_Ref37455027"/>
+      <w:bookmarkStart w:id="24" w:name="_Toc35466079"/>
+      <w:bookmarkStart w:id="25" w:name="_Ref35634997"/>
+      <w:r>
+        <w:t xml:space="preserve">„Action“ - </w:t>
       </w:r>
       <w:r>
         <w:t>„Analyze“</w:t>
       </w:r>
-      <w:bookmarkEnd w:id="21"/>
+      <w:bookmarkEnd w:id="22"/>
       <w:r>
         <w:t xml:space="preserve"> – „Find anomalies“</w:t>
       </w:r>
-      <w:bookmarkEnd w:id="22"/>
+      <w:bookmarkEnd w:id="23"/>
     </w:p>
     <w:p>
       <w:pPr>
@@ -5711,18 +5836,9 @@
           <w:lang w:val="de-DE"/>
         </w:rPr>
       </w:pPr>
-      <w:bookmarkStart w:id="25" w:name="_Ref37455193"/>
-      <w:r>
-        <w:lastRenderedPageBreak/>
-        <w:t>„</w:t>
-      </w:r>
-      <w:proofErr w:type="gramStart"/>
-      <w:r>
-        <w:t>Action“ -</w:t>
-      </w:r>
-      <w:proofErr w:type="gramEnd"/>
-      <w:r>
-        <w:t xml:space="preserve"> </w:t>
+      <w:bookmarkStart w:id="26" w:name="_Ref37455193"/>
+      <w:r>
+        <w:t xml:space="preserve">„Action“ - </w:t>
       </w:r>
       <w:r>
         <w:rPr>
@@ -5730,7 +5846,7 @@
         </w:rPr>
         <w:t>„Center model“</w:t>
       </w:r>
-      <w:bookmarkEnd w:id="25"/>
+      <w:bookmarkEnd w:id="26"/>
     </w:p>
     <w:p>
       <w:pPr>
@@ -5851,8 +5967,8 @@
         </w:rPr>
         <w:t>Statuszeile</w:t>
       </w:r>
-      <w:bookmarkEnd w:id="23"/>
       <w:bookmarkEnd w:id="24"/>
+      <w:bookmarkEnd w:id="25"/>
     </w:p>
     <w:p>
       <w:pPr>
@@ -6063,17 +6179,18 @@
           <w:lang w:val="de-DE"/>
         </w:rPr>
       </w:pPr>
-      <w:bookmarkStart w:id="26" w:name="_Ref35465800"/>
-      <w:bookmarkStart w:id="27" w:name="_Toc35466080"/>
-      <w:bookmarkStart w:id="28" w:name="_Ref27082466"/>
-      <w:r>
-        <w:rPr>
-          <w:lang w:val="de-DE"/>
-        </w:rPr>
+      <w:bookmarkStart w:id="27" w:name="_Ref35465800"/>
+      <w:bookmarkStart w:id="28" w:name="_Toc35466080"/>
+      <w:bookmarkStart w:id="29" w:name="_Ref27082466"/>
+      <w:r>
+        <w:rPr>
+          <w:lang w:val="de-DE"/>
+        </w:rPr>
+        <w:lastRenderedPageBreak/>
         <w:t>Tastatureingaben</w:t>
       </w:r>
-      <w:bookmarkEnd w:id="26"/>
       <w:bookmarkEnd w:id="27"/>
+      <w:bookmarkEnd w:id="28"/>
     </w:p>
     <w:p>
       <w:pPr>
@@ -6113,14 +6230,14 @@
           <w:lang w:val="de-DE"/>
         </w:rPr>
       </w:pPr>
-      <w:bookmarkStart w:id="29" w:name="_Toc35466081"/>
+      <w:bookmarkStart w:id="30" w:name="_Toc35466081"/>
       <w:r>
         <w:rPr>
           <w:lang w:val="de-DE"/>
         </w:rPr>
         <w:t>Mausaktionen im Hauptbereich</w:t>
       </w:r>
-      <w:bookmarkEnd w:id="29"/>
+      <w:bookmarkEnd w:id="30"/>
     </w:p>
     <w:p>
       <w:pPr>
@@ -6334,17 +6451,17 @@
           <w:lang w:val="de-DE"/>
         </w:rPr>
       </w:pPr>
-      <w:bookmarkStart w:id="30" w:name="_Toc35466082"/>
-      <w:bookmarkStart w:id="31" w:name="_Ref40906544"/>
+      <w:bookmarkStart w:id="31" w:name="_Toc35466082"/>
+      <w:bookmarkStart w:id="32" w:name="_Ref40906544"/>
       <w:r>
         <w:rPr>
           <w:lang w:val="de-DE"/>
         </w:rPr>
         <w:t>Funktionen des Editors</w:t>
       </w:r>
-      <w:bookmarkEnd w:id="28"/>
-      <w:bookmarkEnd w:id="30"/>
+      <w:bookmarkEnd w:id="29"/>
       <w:bookmarkEnd w:id="31"/>
+      <w:bookmarkEnd w:id="32"/>
     </w:p>
     <w:p>
       <w:pPr>
@@ -6519,7 +6636,6 @@
         <w:rPr>
           <w:lang w:val="de-DE"/>
         </w:rPr>
-        <w:lastRenderedPageBreak/>
         <w:t>Von einer Verbindung eine ein- oder ausgehende Verbindung verzweigen</w:t>
       </w:r>
     </w:p>
@@ -6676,21 +6792,7 @@
         <w:rPr>
           <w:lang w:val="de-DE"/>
         </w:rPr>
-        <w:t xml:space="preserve">Die Elemente des statischen Modells </w:t>
-      </w:r>
-      <w:proofErr w:type="gramStart"/>
-      <w:r>
-        <w:rPr>
-          <w:lang w:val="de-DE"/>
-        </w:rPr>
-        <w:t>können prinzipiell</w:t>
-      </w:r>
-      <w:proofErr w:type="gramEnd"/>
-      <w:r>
-        <w:rPr>
-          <w:lang w:val="de-DE"/>
-        </w:rPr>
-        <w:t xml:space="preserve"> beliebig auf einer zweidimensionalen Ebene angeordnet werden. Es ist in der Regel sinnvoll, die Input-Neuronen an einer oder mehre</w:t>
+        <w:t>Die Elemente des statischen Modells können prinzipiell beliebig auf einer zweidimensionalen Ebene angeordnet werden. Es ist in der Regel sinnvoll, die Input-Neuronen an einer oder mehre</w:t>
       </w:r>
       <w:r>
         <w:rPr>
@@ -6724,12 +6826,13 @@
           <w:lang w:val="de-DE"/>
         </w:rPr>
       </w:pPr>
-      <w:bookmarkStart w:id="32" w:name="_Ref28089765"/>
-      <w:bookmarkStart w:id="33" w:name="_Toc35466083"/>
-      <w:r>
-        <w:rPr>
-          <w:lang w:val="de-DE"/>
-        </w:rPr>
+      <w:bookmarkStart w:id="33" w:name="_Ref28089765"/>
+      <w:bookmarkStart w:id="34" w:name="_Toc35466083"/>
+      <w:r>
+        <w:rPr>
+          <w:lang w:val="de-DE"/>
+        </w:rPr>
+        <w:lastRenderedPageBreak/>
         <w:t>Objekte verschieben mit der l</w:t>
       </w:r>
       <w:r>
@@ -6750,8 +6853,8 @@
         </w:rPr>
         <w:t xml:space="preserve"> Maustaste</w:t>
       </w:r>
-      <w:bookmarkEnd w:id="32"/>
       <w:bookmarkEnd w:id="33"/>
+      <w:bookmarkEnd w:id="34"/>
     </w:p>
     <w:p>
       <w:pPr>
@@ -6965,7 +7068,7 @@
           <w:lang w:val="de-DE"/>
         </w:rPr>
       </w:pPr>
-      <w:bookmarkStart w:id="34" w:name="_Toc35466084"/>
+      <w:bookmarkStart w:id="35" w:name="_Toc35466084"/>
       <w:r>
         <w:rPr>
           <w:lang w:val="de-DE"/>
@@ -7303,10 +7406,9 @@
         <w:rPr>
           <w:lang w:val="de-DE"/>
         </w:rPr>
-        <w:lastRenderedPageBreak/>
         <w:t>Linke Maustaste (Doppelklick)</w:t>
       </w:r>
-      <w:bookmarkEnd w:id="34"/>
+      <w:bookmarkEnd w:id="35"/>
     </w:p>
     <w:p>
       <w:pPr>
@@ -7383,16 +7485,16 @@
           <w:lang w:val="de-DE"/>
         </w:rPr>
       </w:pPr>
-      <w:bookmarkStart w:id="35" w:name="_Ref27079495"/>
-      <w:bookmarkStart w:id="36" w:name="_Toc35466085"/>
+      <w:bookmarkStart w:id="36" w:name="_Ref27079495"/>
+      <w:bookmarkStart w:id="37" w:name="_Toc35466085"/>
       <w:r>
         <w:rPr>
           <w:lang w:val="de-DE"/>
         </w:rPr>
         <w:t>Rechte Maustaste</w:t>
       </w:r>
-      <w:bookmarkEnd w:id="35"/>
       <w:bookmarkEnd w:id="36"/>
+      <w:bookmarkEnd w:id="37"/>
     </w:p>
     <w:p>
       <w:pPr>
@@ -7584,27 +7686,13 @@
         <w:rPr>
           <w:lang w:val="de-DE"/>
         </w:rPr>
-        <w:t xml:space="preserve">eines Neurons </w:t>
-      </w:r>
-      <w:proofErr w:type="gramStart"/>
-      <w:r>
-        <w:rPr>
-          <w:lang w:val="de-DE"/>
-        </w:rPr>
-        <w:t xml:space="preserve">diesem </w:t>
-      </w:r>
-      <w:r>
-        <w:rPr>
-          <w:lang w:val="de-DE"/>
-        </w:rPr>
-        <w:t>neue Dendriten</w:t>
-      </w:r>
-      <w:proofErr w:type="gramEnd"/>
-      <w:r>
-        <w:rPr>
-          <w:lang w:val="de-DE"/>
-        </w:rPr>
-        <w:t xml:space="preserve"> hinzufügen</w:t>
+        <w:t xml:space="preserve">eines Neurons diesem </w:t>
+      </w:r>
+      <w:r>
+        <w:rPr>
+          <w:lang w:val="de-DE"/>
+        </w:rPr>
+        <w:t>neue Dendriten hinzufügen</w:t>
       </w:r>
     </w:p>
     <w:p>
@@ -7688,7 +7776,14 @@
         <w:rPr>
           <w:lang w:val="de-DE"/>
         </w:rPr>
-        <w:t>ein Input-Neuron in ein normales Neuron umwandeln und umgekehrt. Die Umwandlung eines normalen Neurons in ein Input-Neuron ist allerdings nur möglich, wenn das Neuron keine eingehenden Dendriten besitzt.</w:t>
+        <w:t xml:space="preserve">ein Input-Neuron in ein normales Neuron umwandeln und umgekehrt. Die </w:t>
+      </w:r>
+      <w:r>
+        <w:rPr>
+          <w:lang w:val="de-DE"/>
+        </w:rPr>
+        <w:lastRenderedPageBreak/>
+        <w:t>Umwandlung eines normalen Neurons in ein Input-Neuron ist allerdings nur möglich, wenn das Neuron keine eingehenden Dendriten besitzt.</w:t>
       </w:r>
     </w:p>
     <w:p>
@@ -7712,14 +7807,7 @@
         <w:rPr>
           <w:lang w:val="de-DE"/>
         </w:rPr>
-        <w:t xml:space="preserve">ein akustisches Signal definieren, das </w:t>
-      </w:r>
-      <w:proofErr w:type="gramStart"/>
-      <w:r>
-        <w:rPr>
-          <w:lang w:val="de-DE"/>
-        </w:rPr>
-        <w:t xml:space="preserve">beim </w:t>
+        <w:t xml:space="preserve">ein akustisches Signal definieren, das beim </w:t>
       </w:r>
       <w:r>
         <w:rPr>
@@ -7731,14 +7819,7 @@
         <w:rPr>
           <w:lang w:val="de-DE"/>
         </w:rPr>
-        <w:t>riggern</w:t>
-      </w:r>
-      <w:proofErr w:type="gramEnd"/>
-      <w:r>
-        <w:rPr>
-          <w:lang w:val="de-DE"/>
-        </w:rPr>
-        <w:t xml:space="preserve"> des Neurons ausgelöst wird.</w:t>
+        <w:t>riggern des Neurons ausgelöst wird.</w:t>
       </w:r>
       <w:r>
         <w:rPr>
@@ -8023,14 +8104,14 @@
           <w:lang w:val="de-DE"/>
         </w:rPr>
       </w:pPr>
-      <w:bookmarkStart w:id="37" w:name="_Toc35466086"/>
+      <w:bookmarkStart w:id="38" w:name="_Toc35466086"/>
       <w:r>
         <w:rPr>
           <w:lang w:val="de-DE"/>
         </w:rPr>
         <w:t>Mausrad</w:t>
       </w:r>
-      <w:bookmarkEnd w:id="37"/>
+      <w:bookmarkEnd w:id="38"/>
     </w:p>
     <w:p>
       <w:pPr>
@@ -8198,14 +8279,13 @@
           <w:lang w:val="de-DE"/>
         </w:rPr>
       </w:pPr>
-      <w:bookmarkStart w:id="38" w:name="_Ref28615245"/>
-      <w:bookmarkStart w:id="39" w:name="_Toc35466087"/>
-      <w:bookmarkStart w:id="40" w:name="_Ref27085203"/>
-      <w:r>
-        <w:rPr>
-          <w:lang w:val="de-DE"/>
-        </w:rPr>
-        <w:lastRenderedPageBreak/>
+      <w:bookmarkStart w:id="39" w:name="_Ref28615245"/>
+      <w:bookmarkStart w:id="40" w:name="_Toc35466087"/>
+      <w:bookmarkStart w:id="41" w:name="_Ref27085203"/>
+      <w:r>
+        <w:rPr>
+          <w:lang w:val="de-DE"/>
+        </w:rPr>
         <w:t xml:space="preserve">Optisches </w:t>
       </w:r>
       <w:r>
@@ -8214,8 +8294,8 @@
         </w:rPr>
         <w:t>und akustisches Feedback</w:t>
       </w:r>
-      <w:bookmarkEnd w:id="38"/>
       <w:bookmarkEnd w:id="39"/>
+      <w:bookmarkEnd w:id="40"/>
     </w:p>
     <w:p>
       <w:pPr>
@@ -8493,7 +8573,7 @@
           <w:lang w:val="de-DE"/>
         </w:rPr>
       </w:pPr>
-      <w:bookmarkStart w:id="41" w:name="_Ref37800388"/>
+      <w:bookmarkStart w:id="42" w:name="_Ref37800388"/>
       <w:r>
         <w:rPr>
           <w:noProof/>
@@ -8570,7 +8650,7 @@
         </w:rPr>
         <w:t>Das Miniaturfenster</w:t>
       </w:r>
-      <w:bookmarkEnd w:id="41"/>
+      <w:bookmarkEnd w:id="42"/>
     </w:p>
     <w:p>
       <w:pPr>
@@ -8637,14 +8717,14 @@
           <w:lang w:val="de-DE"/>
         </w:rPr>
       </w:pPr>
-      <w:bookmarkStart w:id="42" w:name="_Ref40459560"/>
+      <w:bookmarkStart w:id="43" w:name="_Ref40459560"/>
       <w:r>
         <w:rPr>
           <w:lang w:val="de-DE"/>
         </w:rPr>
         <w:t>Stop on Trigger</w:t>
       </w:r>
-      <w:bookmarkEnd w:id="42"/>
+      <w:bookmarkEnd w:id="43"/>
     </w:p>
     <w:p>
       <w:pPr>
@@ -9091,14 +9171,14 @@
           <w:lang w:val="de-DE"/>
         </w:rPr>
       </w:pPr>
-      <w:bookmarkStart w:id="43" w:name="_Ref38196673"/>
+      <w:bookmarkStart w:id="44" w:name="_Ref38196673"/>
       <w:r>
         <w:rPr>
           <w:lang w:val="de-DE"/>
         </w:rPr>
         <w:t>Operationen auf Selektionen</w:t>
       </w:r>
-      <w:bookmarkEnd w:id="43"/>
+      <w:bookmarkEnd w:id="44"/>
     </w:p>
     <w:p>
       <w:pPr>
@@ -9462,7 +9542,7 @@
           <w:lang w:val="de-DE"/>
         </w:rPr>
       </w:pPr>
-      <w:bookmarkStart w:id="44" w:name="_Ref37973222"/>
+      <w:bookmarkStart w:id="45" w:name="_Ref37973222"/>
       <w:r>
         <w:rPr>
           <w:lang w:val="de-DE"/>
@@ -9470,7 +9550,7 @@
         <w:lastRenderedPageBreak/>
         <w:t>Selektionen erzeugen, erweitern und entfernen</w:t>
       </w:r>
-      <w:bookmarkEnd w:id="44"/>
+      <w:bookmarkEnd w:id="45"/>
       <w:r>
         <w:rPr>
           <w:lang w:val="de-DE"/>
@@ -9570,19 +9650,11 @@
         </w:rPr>
         <w:t>CTRL-A</w:t>
       </w:r>
-      <w:proofErr w:type="gramStart"/>
-      <w:r>
-        <w:rPr>
-          <w:lang w:val="de-DE"/>
-        </w:rPr>
-        <w:t xml:space="preserve">   (</w:t>
-      </w:r>
-      <w:proofErr w:type="gramEnd"/>
-      <w:r>
-        <w:rPr>
-          <w:lang w:val="de-DE"/>
-        </w:rPr>
-        <w:t>die schnellste Methode) Taste „CTRL“ bzw „STRG“ auf deutschen Tastaturen gedrückt halten und die Taste „A“ betätigen</w:t>
+      <w:r>
+        <w:rPr>
+          <w:lang w:val="de-DE"/>
+        </w:rPr>
+        <w:t xml:space="preserve">   (die schnellste Methode) Taste „CTRL“ bzw „STRG“ auf deutschen Tastaturen gedrückt halten und die Taste „A“ betätigen</w:t>
       </w:r>
     </w:p>
     <w:p>
@@ -9704,19 +9776,11 @@
         </w:rPr>
         <w:t>ESC-Taste</w:t>
       </w:r>
-      <w:proofErr w:type="gramStart"/>
-      <w:r>
-        <w:rPr>
-          <w:lang w:val="de-DE"/>
-        </w:rPr>
-        <w:t xml:space="preserve">   (</w:t>
-      </w:r>
-      <w:proofErr w:type="gramEnd"/>
-      <w:r>
-        <w:rPr>
-          <w:lang w:val="de-DE"/>
-        </w:rPr>
-        <w:t>die schnellste Methode)</w:t>
+      <w:r>
+        <w:rPr>
+          <w:lang w:val="de-DE"/>
+        </w:rPr>
+        <w:t xml:space="preserve">   (die schnellste Methode)</w:t>
       </w:r>
     </w:p>
     <w:p>
@@ -10195,21 +10259,7 @@
         <w:rPr>
           <w:lang w:val="de-DE"/>
         </w:rPr>
-        <w:t xml:space="preserve">, verändern sie ihre Farbe mit einer Frequenz von 5 Hertz. Dieses Blinken ist deutlich sichtbar, hat aber keine Wechselwirkung mit der einfachen Auswahl einzelner Objekte. Das heißt, auch </w:t>
-      </w:r>
-      <w:proofErr w:type="gramStart"/>
-      <w:r>
-        <w:rPr>
-          <w:lang w:val="de-DE"/>
-        </w:rPr>
-        <w:t>während eine Gruppe</w:t>
-      </w:r>
-      <w:proofErr w:type="gramEnd"/>
-      <w:r>
-        <w:rPr>
-          <w:lang w:val="de-DE"/>
-        </w:rPr>
-        <w:t xml:space="preserve"> von Objekten selektiert ist und blinkt, kann ganz normal mit dem Modell gearbeitet werden</w:t>
+        <w:t>, verändern sie ihre Farbe mit einer Frequenz von 5 Hertz. Dieses Blinken ist deutlich sichtbar, hat aber keine Wechselwirkung mit der einfachen Auswahl einzelner Objekte. Das heißt, auch während eine Gruppe von Objekten selektiert ist und blinkt, kann ganz normal mit dem Modell gearbeitet werden</w:t>
       </w:r>
       <w:r>
         <w:rPr>
@@ -10231,9 +10281,9 @@
           <w:lang w:val="de-DE"/>
         </w:rPr>
       </w:pPr>
-      <w:bookmarkStart w:id="45" w:name="_Ref37886638"/>
-      <w:bookmarkStart w:id="46" w:name="_Ref34752521"/>
-      <w:bookmarkStart w:id="47" w:name="_Toc35466088"/>
+      <w:bookmarkStart w:id="46" w:name="_Ref37886638"/>
+      <w:bookmarkStart w:id="47" w:name="_Ref34752521"/>
+      <w:bookmarkStart w:id="48" w:name="_Toc35466088"/>
       <w:r>
         <w:rPr>
           <w:lang w:val="de-DE"/>
@@ -10252,7 +10302,7 @@
         </w:rPr>
         <w:t>ten</w:t>
       </w:r>
-      <w:bookmarkEnd w:id="45"/>
+      <w:bookmarkEnd w:id="46"/>
     </w:p>
     <w:p>
       <w:pPr>
@@ -10617,9 +10667,9 @@
         </w:rPr>
         <w:t>des Modells</w:t>
       </w:r>
-      <w:bookmarkEnd w:id="40"/>
-      <w:bookmarkEnd w:id="46"/>
+      <w:bookmarkEnd w:id="41"/>
       <w:bookmarkEnd w:id="47"/>
+      <w:bookmarkEnd w:id="48"/>
     </w:p>
     <w:p>
       <w:pPr>
@@ -10783,7 +10833,7 @@
           <w:lang w:val="de-DE"/>
         </w:rPr>
       </w:pPr>
-      <w:bookmarkStart w:id="48" w:name="_Ref34752478"/>
+      <w:bookmarkStart w:id="49" w:name="_Ref34752478"/>
       <w:r>
         <w:rPr>
           <w:lang w:val="de-DE"/>
@@ -10963,7 +11013,7 @@
         </w:rPr>
         <w:fldChar w:fldCharType="end"/>
       </w:r>
-      <w:bookmarkEnd w:id="48"/>
+      <w:bookmarkEnd w:id="49"/>
     </w:p>
     <w:p>
       <w:pPr>
@@ -11352,19 +11402,11 @@
           <w:lang w:val="de-DE"/>
         </w:rPr>
       </w:pPr>
-      <w:proofErr w:type="gramStart"/>
-      <w:r>
-        <w:rPr>
-          <w:lang w:val="de-DE"/>
-        </w:rPr>
-        <w:t>Anders herum</w:t>
-      </w:r>
-      <w:proofErr w:type="gramEnd"/>
-      <w:r>
-        <w:rPr>
-          <w:lang w:val="de-DE"/>
-        </w:rPr>
-        <w:t xml:space="preserve"> ausgedrückt: Wenn man die </w:t>
+      <w:r>
+        <w:rPr>
+          <w:lang w:val="de-DE"/>
+        </w:rPr>
+        <w:t xml:space="preserve">Anders herum ausgedrückt: Wenn man die </w:t>
       </w:r>
       <w:r>
         <w:rPr>
@@ -12726,25 +12768,7 @@
           <w:szCs w:val="24"/>
           <w:lang w:val="de-DE"/>
         </w:rPr>
-        <w:t xml:space="preserve">. Sie </w:t>
-      </w:r>
-      <w:proofErr w:type="gramStart"/>
-      <w:r>
-        <w:rPr>
-          <w:sz w:val="24"/>
-          <w:szCs w:val="24"/>
-          <w:lang w:val="de-DE"/>
-        </w:rPr>
-        <w:t>ist quasi</w:t>
-      </w:r>
-      <w:proofErr w:type="gramEnd"/>
-      <w:r>
-        <w:rPr>
-          <w:sz w:val="24"/>
-          <w:szCs w:val="24"/>
-          <w:lang w:val="de-DE"/>
-        </w:rPr>
-        <w:t xml:space="preserve"> ein Abfallprodukt der Analyse-Funktionen. Die Bedeutung dieser Funktion ist in GitHub #17 beschrieben.</w:t>
+        <w:t>. Sie ist quasi ein Abfallprodukt der Analyse-Funktionen. Die Bedeutung dieser Funktion ist in GitHub #17 beschrieben.</w:t>
       </w:r>
     </w:p>
     <w:p>

</xml_diff>

<commit_message>
work on model description
</commit_message>
<xml_diff>
--- a/NNet/NNetSimu-Userdocu.docx
+++ b/NNet/NNetSimu-Userdocu.docx
@@ -132,7 +132,7 @@
           <w:szCs w:val="36"/>
           <w:lang w:val="de-DE"/>
         </w:rPr>
-        <w:t>22</w:t>
+        <w:t>tt</w:t>
       </w:r>
       <w:r>
         <w:rPr>
@@ -215,63 +215,7 @@
           <w:szCs w:val="24"/>
           <w:lang w:val="de-DE"/>
         </w:rPr>
-        <w:t>Fehler #</w:t>
-      </w:r>
-      <w:r>
-        <w:rPr>
-          <w:sz w:val="24"/>
-          <w:szCs w:val="24"/>
-          <w:lang w:val="de-DE"/>
-        </w:rPr>
-        <w:t>16</w:t>
-      </w:r>
-      <w:r>
-        <w:rPr>
-          <w:sz w:val="24"/>
-          <w:szCs w:val="24"/>
-          <w:lang w:val="de-DE"/>
-        </w:rPr>
-        <w:t xml:space="preserve"> bese</w:t>
-      </w:r>
-      <w:r>
-        <w:rPr>
-          <w:sz w:val="24"/>
-          <w:szCs w:val="24"/>
-          <w:lang w:val="de-DE"/>
-        </w:rPr>
-        <w:t>i</w:t>
-      </w:r>
-      <w:r>
-        <w:rPr>
-          <w:sz w:val="24"/>
-          <w:szCs w:val="24"/>
-          <w:lang w:val="de-DE"/>
-        </w:rPr>
-        <w:t xml:space="preserve">tigt: </w:t>
-      </w:r>
-      <w:r>
-        <w:rPr>
-          <w:sz w:val="24"/>
-          <w:szCs w:val="24"/>
-          <w:lang w:val="de-DE"/>
-        </w:rPr>
-        <w:t xml:space="preserve">Dendriten, </w:t>
-      </w:r>
-      <w:r>
-        <w:rPr>
-          <w:sz w:val="24"/>
-          <w:szCs w:val="24"/>
-          <w:lang w:val="de-DE"/>
-        </w:rPr>
-        <w:t xml:space="preserve">die </w:t>
-      </w:r>
-      <w:r>
-        <w:rPr>
-          <w:sz w:val="24"/>
-          <w:szCs w:val="24"/>
-          <w:lang w:val="de-DE"/>
-        </w:rPr>
-        <w:t>nur teilweise innerhalb des sichtbaren Bereichs liegen, wurden in bestimmten Situationen nicht dargestellt.</w:t>
+        <w:t xml:space="preserve">Zu einem Modell kann eine Beschreibung hinterlegt werden, siehe </w:t>
       </w:r>
     </w:p>
     <w:p>
@@ -288,151 +232,6 @@
           <w:lang w:val="de-DE"/>
         </w:rPr>
       </w:pPr>
-      <w:r>
-        <w:rPr>
-          <w:sz w:val="24"/>
-          <w:szCs w:val="24"/>
-          <w:lang w:val="de-DE"/>
-        </w:rPr>
-        <w:t xml:space="preserve">Die Funktionen zur Umwandlung eines Input-Neurons in ein gewöhnliches Neuron und umgekehrt wurden entfernt. Diese Funktionen werden nur selten benötigt und lassen sich bei Bedarf mit geringem Aufwand manuell durchführen. </w:t>
-      </w:r>
-    </w:p>
-    <w:p>
-      <w:pPr>
-        <w:pStyle w:val="Listenabsatz"/>
-        <w:numPr>
-          <w:ilvl w:val="0"/>
-          <w:numId w:val="17"/>
-        </w:numPr>
-        <w:contextualSpacing w:val="0"/>
-        <w:rPr>
-          <w:sz w:val="24"/>
-          <w:szCs w:val="24"/>
-          <w:lang w:val="de-DE"/>
-        </w:rPr>
-      </w:pPr>
-      <w:r>
-        <w:rPr>
-          <w:sz w:val="24"/>
-          <w:szCs w:val="24"/>
-          <w:lang w:val="de-DE"/>
-        </w:rPr>
-        <w:t>Fehlerhafte Anzeige der Anzahl von Objekten im Performance-Window wurde korrigiert</w:t>
-      </w:r>
-    </w:p>
-    <w:p>
-      <w:pPr>
-        <w:pStyle w:val="Listenabsatz"/>
-        <w:numPr>
-          <w:ilvl w:val="0"/>
-          <w:numId w:val="17"/>
-        </w:numPr>
-        <w:contextualSpacing w:val="0"/>
-        <w:rPr>
-          <w:sz w:val="24"/>
-          <w:szCs w:val="24"/>
-          <w:lang w:val="de-DE"/>
-        </w:rPr>
-      </w:pPr>
-      <w:r>
-        <w:rPr>
-          <w:sz w:val="24"/>
-          <w:szCs w:val="24"/>
-          <w:lang w:val="de-DE"/>
-        </w:rPr>
-        <w:t xml:space="preserve">Feature #38 </w:t>
-      </w:r>
-      <w:proofErr w:type="spellStart"/>
-      <w:r>
-        <w:rPr>
-          <w:sz w:val="24"/>
-          <w:szCs w:val="24"/>
-          <w:lang w:val="de-DE"/>
-        </w:rPr>
-        <w:t>Undo</w:t>
-      </w:r>
-      <w:proofErr w:type="spellEnd"/>
-      <w:r>
-        <w:rPr>
-          <w:sz w:val="24"/>
-          <w:szCs w:val="24"/>
-          <w:lang w:val="de-DE"/>
-        </w:rPr>
-        <w:t>/</w:t>
-      </w:r>
-      <w:proofErr w:type="spellStart"/>
-      <w:r>
-        <w:rPr>
-          <w:sz w:val="24"/>
-          <w:szCs w:val="24"/>
-          <w:lang w:val="de-DE"/>
-        </w:rPr>
-        <w:t>Redo</w:t>
-      </w:r>
-      <w:proofErr w:type="spellEnd"/>
-      <w:r>
-        <w:rPr>
-          <w:sz w:val="24"/>
-          <w:szCs w:val="24"/>
-          <w:lang w:val="de-DE"/>
-        </w:rPr>
-        <w:t>-Funktion wurde implementiert</w:t>
-      </w:r>
-      <w:r>
-        <w:rPr>
-          <w:sz w:val="24"/>
-          <w:szCs w:val="24"/>
-          <w:lang w:val="de-DE"/>
-        </w:rPr>
-        <w:t xml:space="preserve">, siehe </w:t>
-      </w:r>
-      <w:r>
-        <w:rPr>
-          <w:sz w:val="24"/>
-          <w:szCs w:val="24"/>
-          <w:lang w:val="de-DE"/>
-        </w:rPr>
-        <w:fldChar w:fldCharType="begin"/>
-      </w:r>
-      <w:r>
-        <w:rPr>
-          <w:sz w:val="24"/>
-          <w:szCs w:val="24"/>
-          <w:lang w:val="de-DE"/>
-        </w:rPr>
-        <w:instrText xml:space="preserve"> REF _Ref48992445 \r \h </w:instrText>
-      </w:r>
-      <w:r>
-        <w:rPr>
-          <w:sz w:val="24"/>
-          <w:szCs w:val="24"/>
-          <w:lang w:val="de-DE"/>
-        </w:rPr>
-      </w:r>
-      <w:r>
-        <w:rPr>
-          <w:sz w:val="24"/>
-          <w:szCs w:val="24"/>
-          <w:lang w:val="de-DE"/>
-        </w:rPr>
-        <w:fldChar w:fldCharType="separate"/>
-      </w:r>
-      <w:r>
-        <w:rPr>
-          <w:sz w:val="24"/>
-          <w:szCs w:val="24"/>
-          <w:lang w:val="de-DE"/>
-        </w:rPr>
-        <w:t>4.1.3</w:t>
-      </w:r>
-      <w:r>
-        <w:rPr>
-          <w:sz w:val="24"/>
-          <w:szCs w:val="24"/>
-          <w:lang w:val="de-DE"/>
-        </w:rPr>
-        <w:fldChar w:fldCharType="end"/>
-      </w:r>
       <w:r>
         <w:rPr>
           <w:sz w:val="24"/>
@@ -1298,21 +1097,7 @@
         <w:rPr>
           <w:lang w:val="de-DE"/>
         </w:rPr>
-        <w:t xml:space="preserve">Input-Neuronen </w:t>
-      </w:r>
-      <w:proofErr w:type="gramStart"/>
-      <w:r>
-        <w:rPr>
-          <w:lang w:val="de-DE"/>
-        </w:rPr>
-        <w:t>stellen quasi</w:t>
-      </w:r>
-      <w:proofErr w:type="gramEnd"/>
-      <w:r>
-        <w:rPr>
-          <w:lang w:val="de-DE"/>
-        </w:rPr>
-        <w:t xml:space="preserve"> den Eingang in das neuronale Netzwerk dar. Sie werden</w:t>
+        <w:t>Input-Neuronen stellen quasi den Eingang in das neuronale Netzwerk dar. Sie werden</w:t>
       </w:r>
       <w:r>
         <w:rPr>
@@ -1527,21 +1312,7 @@
         <w:rPr>
           <w:lang w:val="de-DE"/>
         </w:rPr>
-        <w:t xml:space="preserve">Der aktuelle Zustand eines Input-Neurons wird durch die Farbe des Inneren visualisiert, die sich </w:t>
-      </w:r>
-      <w:proofErr w:type="gramStart"/>
-      <w:r>
-        <w:rPr>
-          <w:lang w:val="de-DE"/>
-        </w:rPr>
-        <w:t>mit ansteigendem elektrischen Potential</w:t>
-      </w:r>
-      <w:proofErr w:type="gramEnd"/>
-      <w:r>
-        <w:rPr>
-          <w:lang w:val="de-DE"/>
-        </w:rPr>
-        <w:t xml:space="preserve"> von Schwarz zu einem heller</w:t>
+        <w:t>Der aktuelle Zustand eines Input-Neurons wird durch die Farbe des Inneren visualisiert, die sich mit ansteigendem elektrischen Potential von Schwarz zu einem heller</w:t>
       </w:r>
       <w:r>
         <w:rPr>
@@ -2743,21 +2514,7 @@
         <w:rPr>
           <w:lang w:val="de-DE"/>
         </w:rPr>
-        <w:t xml:space="preserve">Impulse laufen dann über mehrere Neuronen </w:t>
-      </w:r>
-      <w:proofErr w:type="gramStart"/>
-      <w:r>
-        <w:rPr>
-          <w:lang w:val="de-DE"/>
-        </w:rPr>
-        <w:t>hinweg sozusagen</w:t>
-      </w:r>
-      <w:proofErr w:type="gramEnd"/>
-      <w:r>
-        <w:rPr>
-          <w:lang w:val="de-DE"/>
-        </w:rPr>
-        <w:t xml:space="preserve"> im Kreis. </w:t>
+        <w:t xml:space="preserve">Impulse laufen dann über mehrere Neuronen hinweg sozusagen im Kreis. </w:t>
       </w:r>
     </w:p>
     <w:p>
@@ -4094,35 +3851,7 @@
         <w:rPr>
           <w:lang w:val="de-DE"/>
         </w:rPr>
-        <w:t xml:space="preserve">Die Fortpflanzung der Signale in den Dendriten wird durch die farbliche Veränderung der Abschnitte des Dendriten visualisiert. Im unerregten Zustand ist das Innere eines Dendriten schwarz. Je höher das Spannungspotential ist, umso stärker ist der Rotanteil des Abschnitts. Sind diese </w:t>
-      </w:r>
-      <w:proofErr w:type="gramStart"/>
-      <w:r>
-        <w:rPr>
-          <w:lang w:val="de-DE"/>
-        </w:rPr>
-        <w:t>Abschnitte relativ</w:t>
-      </w:r>
-      <w:proofErr w:type="gramEnd"/>
-      <w:r>
-        <w:rPr>
-          <w:lang w:val="de-DE"/>
-        </w:rPr>
-        <w:t xml:space="preserve"> kurz, dann wirkt die Bewegung flüssig und gleichmäßig. Sind </w:t>
-      </w:r>
-      <w:proofErr w:type="gramStart"/>
-      <w:r>
-        <w:rPr>
-          <w:lang w:val="de-DE"/>
-        </w:rPr>
-        <w:t>sie relativ</w:t>
-      </w:r>
-      <w:proofErr w:type="gramEnd"/>
-      <w:r>
-        <w:rPr>
-          <w:lang w:val="de-DE"/>
-        </w:rPr>
-        <w:t xml:space="preserve"> lang, dann sind Abstufungen zu erkennen und die Bewegung wirkt eckig und ungleichförmig. Die Länge der Abschnitte hängt ab von der eingestellten Ausbreitungsgeschwindigkeit (Pulse </w:t>
+        <w:t xml:space="preserve">Die Fortpflanzung der Signale in den Dendriten wird durch die farbliche Veränderung der Abschnitte des Dendriten visualisiert. Im unerregten Zustand ist das Innere eines Dendriten schwarz. Je höher das Spannungspotential ist, umso stärker ist der Rotanteil des Abschnitts. Sind diese Abschnitte relativ kurz, dann wirkt die Bewegung flüssig und gleichmäßig. Sind sie relativ lang, dann sind Abstufungen zu erkennen und die Bewegung wirkt eckig und ungleichförmig. Die Länge der Abschnitte hängt ab von der eingestellten Ausbreitungsgeschwindigkeit (Pulse </w:t>
       </w:r>
       <w:r>
         <w:rPr>
@@ -4529,6 +4258,7 @@
       </w:pPr>
       <w:r>
         <w:rPr>
+          <w:noProof/>
           <w:lang w:val="de-DE"/>
         </w:rPr>
         <w:drawing>
@@ -4862,39 +4592,32 @@
       </w:r>
       <w:proofErr w:type="spellEnd"/>
       <w:r>
+        <w:t xml:space="preserve"> „File“</w:t>
+      </w:r>
+    </w:p>
+    <w:p>
+      <w:r>
+        <w:t>TODO</w:t>
+      </w:r>
+    </w:p>
+    <w:p>
+      <w:pPr>
+        <w:pStyle w:val="berschrift3"/>
+      </w:pPr>
+      <w:proofErr w:type="spellStart"/>
+      <w:r>
+        <w:t>Menü</w:t>
+      </w:r>
+      <w:proofErr w:type="spellEnd"/>
+      <w:r>
         <w:t xml:space="preserve"> „</w:t>
       </w:r>
-      <w:proofErr w:type="gramStart"/>
-      <w:r>
-        <w:t>File“</w:t>
-      </w:r>
-      <w:proofErr w:type="gramEnd"/>
-    </w:p>
-    <w:p>
-      <w:r>
-        <w:t>TODO</w:t>
-      </w:r>
-    </w:p>
-    <w:p>
-      <w:pPr>
-        <w:pStyle w:val="berschrift3"/>
-      </w:pPr>
-      <w:proofErr w:type="spellStart"/>
-      <w:r>
-        <w:t>Menü</w:t>
-      </w:r>
-      <w:proofErr w:type="spellEnd"/>
-      <w:r>
-        <w:t xml:space="preserve"> „</w:t>
-      </w:r>
-      <w:proofErr w:type="gramStart"/>
       <w:r>
         <w:t>Edit</w:t>
       </w:r>
       <w:r>
         <w:t>“</w:t>
       </w:r>
-      <w:proofErr w:type="gramEnd"/>
     </w:p>
     <w:p>
       <w:r>
@@ -5249,21 +4972,7 @@
         <w:rPr>
           <w:lang w:val="de-DE"/>
         </w:rPr>
-        <w:t xml:space="preserve">. Sie verändern </w:t>
-      </w:r>
-      <w:proofErr w:type="gramStart"/>
-      <w:r>
-        <w:rPr>
-          <w:lang w:val="de-DE"/>
-        </w:rPr>
-        <w:t>ja nicht</w:t>
-      </w:r>
-      <w:proofErr w:type="gramEnd"/>
-      <w:r>
-        <w:rPr>
-          <w:lang w:val="de-DE"/>
-        </w:rPr>
-        <w:t xml:space="preserve"> das Modell selbst, sondern nur die Darstellung des Modells.</w:t>
+        <w:t>. Sie verändern ja nicht das Modell selbst, sondern nur die Darstellung des Modells.</w:t>
       </w:r>
     </w:p>
     <w:p>
@@ -5404,31 +5113,7 @@
         <w:rPr>
           <w:lang w:val="de-DE"/>
         </w:rPr>
-        <w:t xml:space="preserve">und längerer ununterbrochener </w:t>
-      </w:r>
-      <w:r>
-        <w:rPr>
-          <w:lang w:val="de-DE"/>
-        </w:rPr>
-        <w:t xml:space="preserve">Arbeit mit dem Editor </w:t>
-      </w:r>
-      <w:r>
-        <w:rPr>
-          <w:lang w:val="de-DE"/>
-        </w:rPr>
-        <w:t xml:space="preserve">eine spürbare Verlangsamung der Reaktion </w:t>
-      </w:r>
-      <w:r>
-        <w:rPr>
-          <w:lang w:val="de-DE"/>
-        </w:rPr>
-        <w:t>auftr</w:t>
-      </w:r>
-      <w:r>
-        <w:rPr>
-          <w:lang w:val="de-DE"/>
-        </w:rPr>
-        <w:t>eten sollte</w:t>
+        <w:t>und längerer ununterbrochener Arbeit mit dem Editor eine spürbare Verlangsamung der Reaktion auftreten sollte</w:t>
       </w:r>
       <w:r>
         <w:rPr>
@@ -5508,14 +5193,7 @@
         <w:rPr>
           <w:lang w:val="de-DE"/>
         </w:rPr>
-        <w:t xml:space="preserve"> wieder an seinen ursprünglichen Ort zurückbewegen will, möchte er in der Regel nicht mehrere </w:t>
-      </w:r>
-      <w:proofErr w:type="gramStart"/>
-      <w:r>
-        <w:rPr>
-          <w:lang w:val="de-DE"/>
-        </w:rPr>
-        <w:t xml:space="preserve">Dutzend </w:t>
+        <w:t xml:space="preserve"> wieder an seinen ursprünglichen Ort zurückbewegen will, möchte er in der Regel nicht mehrere Dutzend </w:t>
       </w:r>
       <w:proofErr w:type="spellStart"/>
       <w:r>
@@ -5525,7 +5203,6 @@
         <w:t>mal</w:t>
       </w:r>
       <w:proofErr w:type="spellEnd"/>
-      <w:proofErr w:type="gramEnd"/>
       <w:r>
         <w:rPr>
           <w:lang w:val="de-DE"/>
@@ -5607,14 +5284,12 @@
       <w:r>
         <w:t xml:space="preserve"> „</w:t>
       </w:r>
-      <w:proofErr w:type="gramStart"/>
       <w:r>
         <w:t>Action</w:t>
       </w:r>
       <w:r>
         <w:t>“</w:t>
       </w:r>
-      <w:proofErr w:type="gramEnd"/>
     </w:p>
     <w:p>
       <w:pPr>
@@ -5623,116 +5298,106 @@
       <w:r>
         <w:t>“</w:t>
       </w:r>
-      <w:proofErr w:type="gramStart"/>
-      <w:r>
-        <w:t>Action“ -</w:t>
-      </w:r>
-      <w:proofErr w:type="gramEnd"/>
+      <w:r>
+        <w:t>Action“ - „</w:t>
+      </w:r>
+      <w:r>
+        <w:t>Proceed single step</w:t>
+      </w:r>
+      <w:r>
+        <w:t>“</w:t>
+      </w:r>
+      <w:r>
+        <w:t>/</w:t>
+      </w:r>
       <w:r>
         <w:t xml:space="preserve"> „</w:t>
       </w:r>
       <w:r>
-        <w:t>Proceed single step</w:t>
+        <w:t>Run</w:t>
       </w:r>
       <w:r>
         <w:t>“</w:t>
       </w:r>
       <w:r>
-        <w:t>/</w:t>
-      </w:r>
-      <w:r>
-        <w:t xml:space="preserve"> „</w:t>
-      </w:r>
-      <w:r>
-        <w:t>Run</w:t>
-      </w:r>
+        <w:t xml:space="preserve">/”Stop” </w:t>
+      </w:r>
+    </w:p>
+    <w:p>
+      <w:pPr>
+        <w:rPr>
+          <w:lang w:val="de-DE"/>
+        </w:rPr>
+      </w:pPr>
+      <w:r>
+        <w:rPr>
+          <w:lang w:val="de-DE"/>
+        </w:rPr>
+        <w:t>Identisch mit den gleichnami</w:t>
+      </w:r>
+      <w:r>
+        <w:rPr>
+          <w:lang w:val="de-DE"/>
+        </w:rPr>
+        <w:t>g</w:t>
+      </w:r>
+      <w:r>
+        <w:rPr>
+          <w:lang w:val="de-DE"/>
+        </w:rPr>
+        <w:t>en F</w:t>
+      </w:r>
+      <w:r>
+        <w:rPr>
+          <w:lang w:val="de-DE"/>
+        </w:rPr>
+        <w:t xml:space="preserve">unktionen in der Statusleiste, siehe </w:t>
+      </w:r>
+      <w:r>
+        <w:rPr>
+          <w:lang w:val="de-DE"/>
+        </w:rPr>
+        <w:fldChar w:fldCharType="begin"/>
+      </w:r>
+      <w:r>
+        <w:rPr>
+          <w:lang w:val="de-DE"/>
+        </w:rPr>
+        <w:instrText xml:space="preserve"> REF _Ref48992908 \r \h </w:instrText>
+      </w:r>
+      <w:r>
+        <w:rPr>
+          <w:lang w:val="de-DE"/>
+        </w:rPr>
+      </w:r>
+      <w:r>
+        <w:rPr>
+          <w:lang w:val="de-DE"/>
+        </w:rPr>
+        <w:fldChar w:fldCharType="separate"/>
+      </w:r>
+      <w:r>
+        <w:rPr>
+          <w:lang w:val="de-DE"/>
+        </w:rPr>
+        <w:t>4.2</w:t>
+      </w:r>
+      <w:r>
+        <w:rPr>
+          <w:lang w:val="de-DE"/>
+        </w:rPr>
+        <w:fldChar w:fldCharType="end"/>
+      </w:r>
+    </w:p>
+    <w:p>
+      <w:pPr>
+        <w:pStyle w:val="berschrift4"/>
+      </w:pPr>
       <w:r>
         <w:t>“</w:t>
       </w:r>
       <w:r>
-        <w:t xml:space="preserve">/”Stop” </w:t>
-      </w:r>
-    </w:p>
-    <w:p>
-      <w:pPr>
-        <w:rPr>
-          <w:lang w:val="de-DE"/>
-        </w:rPr>
-      </w:pPr>
-      <w:r>
-        <w:rPr>
-          <w:lang w:val="de-DE"/>
-        </w:rPr>
-        <w:t>Identisch mit den gleichnami</w:t>
-      </w:r>
-      <w:r>
-        <w:rPr>
-          <w:lang w:val="de-DE"/>
-        </w:rPr>
-        <w:t>g</w:t>
-      </w:r>
-      <w:r>
-        <w:rPr>
-          <w:lang w:val="de-DE"/>
-        </w:rPr>
-        <w:t>en F</w:t>
-      </w:r>
-      <w:r>
-        <w:rPr>
-          <w:lang w:val="de-DE"/>
-        </w:rPr>
-        <w:t xml:space="preserve">unktionen in der Statusleiste, siehe </w:t>
-      </w:r>
-      <w:r>
-        <w:rPr>
-          <w:lang w:val="de-DE"/>
-        </w:rPr>
-        <w:fldChar w:fldCharType="begin"/>
-      </w:r>
-      <w:r>
-        <w:rPr>
-          <w:lang w:val="de-DE"/>
-        </w:rPr>
-        <w:instrText xml:space="preserve"> REF _Ref48992908 \r \h </w:instrText>
-      </w:r>
-      <w:r>
-        <w:rPr>
-          <w:lang w:val="de-DE"/>
-        </w:rPr>
-      </w:r>
-      <w:r>
-        <w:rPr>
-          <w:lang w:val="de-DE"/>
-        </w:rPr>
-        <w:fldChar w:fldCharType="separate"/>
-      </w:r>
-      <w:r>
-        <w:rPr>
-          <w:lang w:val="de-DE"/>
-        </w:rPr>
-        <w:t>4.2</w:t>
-      </w:r>
-      <w:r>
-        <w:rPr>
-          <w:lang w:val="de-DE"/>
-        </w:rPr>
-        <w:fldChar w:fldCharType="end"/>
-      </w:r>
-    </w:p>
-    <w:p>
-      <w:pPr>
-        <w:pStyle w:val="berschrift4"/>
-      </w:pPr>
-      <w:r>
-        <w:t>“</w:t>
-      </w:r>
-      <w:proofErr w:type="gramStart"/>
-      <w:r>
-        <w:t>Action“ -</w:t>
-      </w:r>
-      <w:proofErr w:type="gramEnd"/>
-      <w:r>
-        <w:t xml:space="preserve"> „Analyze“ – „Find loops“</w:t>
+        <w:t>Action“ - „Analyze“ – „Find loops“</w:t>
       </w:r>
     </w:p>
     <w:p>
@@ -6106,15 +5771,7 @@
       <w:bookmarkStart w:id="21" w:name="_Ref35699660"/>
       <w:bookmarkStart w:id="22" w:name="_Ref37455027"/>
       <w:r>
-        <w:t>„</w:t>
-      </w:r>
-      <w:proofErr w:type="gramStart"/>
-      <w:r>
-        <w:t>Action“ -</w:t>
-      </w:r>
-      <w:proofErr w:type="gramEnd"/>
-      <w:r>
-        <w:t xml:space="preserve"> „Analyze“</w:t>
+        <w:t>„Action“ - „Analyze“</w:t>
       </w:r>
       <w:bookmarkEnd w:id="21"/>
       <w:r>
@@ -6240,15 +5897,7 @@
       </w:pPr>
       <w:bookmarkStart w:id="23" w:name="_Ref37455193"/>
       <w:r>
-        <w:t>„</w:t>
-      </w:r>
-      <w:proofErr w:type="gramStart"/>
-      <w:r>
-        <w:t>Action“ -</w:t>
-      </w:r>
-      <w:proofErr w:type="gramEnd"/>
-      <w:r>
-        <w:t xml:space="preserve"> </w:t>
+        <w:t xml:space="preserve">„Action“ - </w:t>
       </w:r>
       <w:r>
         <w:t>„Center model“</w:t>
@@ -6373,14 +6022,12 @@
       <w:r>
         <w:t xml:space="preserve"> „</w:t>
       </w:r>
-      <w:proofErr w:type="gramStart"/>
       <w:r>
         <w:t>View</w:t>
       </w:r>
       <w:r>
         <w:t>“</w:t>
       </w:r>
-      <w:proofErr w:type="gramEnd"/>
     </w:p>
     <w:p>
       <w:pPr>
@@ -6454,14 +6101,12 @@
       <w:r>
         <w:t xml:space="preserve"> „</w:t>
       </w:r>
-      <w:proofErr w:type="gramStart"/>
       <w:r>
         <w:t>Options</w:t>
       </w:r>
       <w:r>
         <w:t>“</w:t>
       </w:r>
-      <w:proofErr w:type="gramEnd"/>
     </w:p>
     <w:p>
       <w:pPr>
@@ -6704,14 +6349,12 @@
       <w:r>
         <w:t xml:space="preserve"> „</w:t>
       </w:r>
-      <w:proofErr w:type="gramStart"/>
       <w:r>
         <w:t>Help</w:t>
       </w:r>
       <w:r>
         <w:t>“</w:t>
       </w:r>
-      <w:proofErr w:type="gramEnd"/>
     </w:p>
     <w:p>
       <w:pPr>
@@ -7580,21 +7223,7 @@
         <w:rPr>
           <w:lang w:val="de-DE"/>
         </w:rPr>
-        <w:t xml:space="preserve">Die Elemente des statischen Modells </w:t>
-      </w:r>
-      <w:proofErr w:type="gramStart"/>
-      <w:r>
-        <w:rPr>
-          <w:lang w:val="de-DE"/>
-        </w:rPr>
-        <w:t>können prinzipiell</w:t>
-      </w:r>
-      <w:proofErr w:type="gramEnd"/>
-      <w:r>
-        <w:rPr>
-          <w:lang w:val="de-DE"/>
-        </w:rPr>
-        <w:t xml:space="preserve"> beliebig auf einer zweidimensionalen Ebene angeordnet werden. Es ist in der Regel sinnvoll, die Input-Neuronen an einer oder mehre</w:t>
+        <w:t>Die Elemente des statischen Modells können prinzipiell beliebig auf einer zweidimensionalen Ebene angeordnet werden. Es ist in der Regel sinnvoll, die Input-Neuronen an einer oder mehre</w:t>
       </w:r>
       <w:r>
         <w:rPr>
@@ -8488,27 +8117,13 @@
         <w:rPr>
           <w:lang w:val="de-DE"/>
         </w:rPr>
-        <w:t xml:space="preserve">eines Neurons </w:t>
-      </w:r>
-      <w:proofErr w:type="gramStart"/>
-      <w:r>
-        <w:rPr>
-          <w:lang w:val="de-DE"/>
-        </w:rPr>
-        <w:t xml:space="preserve">diesem </w:t>
-      </w:r>
-      <w:r>
-        <w:rPr>
-          <w:lang w:val="de-DE"/>
-        </w:rPr>
-        <w:t>neue Dendriten</w:t>
-      </w:r>
-      <w:proofErr w:type="gramEnd"/>
-      <w:r>
-        <w:rPr>
-          <w:lang w:val="de-DE"/>
-        </w:rPr>
-        <w:t xml:space="preserve"> hinzufügen</w:t>
+        <w:t xml:space="preserve">eines Neurons diesem </w:t>
+      </w:r>
+      <w:r>
+        <w:rPr>
+          <w:lang w:val="de-DE"/>
+        </w:rPr>
+        <w:t>neue Dendriten hinzufügen</w:t>
       </w:r>
     </w:p>
     <w:p>
@@ -8616,14 +8231,7 @@
         <w:rPr>
           <w:lang w:val="de-DE"/>
         </w:rPr>
-        <w:t xml:space="preserve">ein akustisches Signal definieren, das </w:t>
-      </w:r>
-      <w:proofErr w:type="gramStart"/>
-      <w:r>
-        <w:rPr>
-          <w:lang w:val="de-DE"/>
-        </w:rPr>
-        <w:t xml:space="preserve">beim </w:t>
+        <w:t xml:space="preserve">ein akustisches Signal definieren, das beim </w:t>
       </w:r>
       <w:r>
         <w:rPr>
@@ -8635,14 +8243,7 @@
         <w:rPr>
           <w:lang w:val="de-DE"/>
         </w:rPr>
-        <w:t>riggern</w:t>
-      </w:r>
-      <w:proofErr w:type="gramEnd"/>
-      <w:r>
-        <w:rPr>
-          <w:lang w:val="de-DE"/>
-        </w:rPr>
-        <w:t xml:space="preserve"> des Neurons ausgelöst wird.</w:t>
+        <w:t>riggern des Neurons ausgelöst wird.</w:t>
       </w:r>
       <w:r>
         <w:rPr>
@@ -10636,19 +10237,11 @@
         </w:rPr>
         <w:t>CTRL-A</w:t>
       </w:r>
-      <w:proofErr w:type="gramStart"/>
-      <w:r>
-        <w:rPr>
-          <w:lang w:val="de-DE"/>
-        </w:rPr>
-        <w:t xml:space="preserve">   (</w:t>
-      </w:r>
-      <w:proofErr w:type="gramEnd"/>
-      <w:r>
-        <w:rPr>
-          <w:lang w:val="de-DE"/>
-        </w:rPr>
-        <w:t xml:space="preserve">die schnellste Methode) Taste „CTRL“ </w:t>
+      <w:r>
+        <w:rPr>
+          <w:lang w:val="de-DE"/>
+        </w:rPr>
+        <w:t xml:space="preserve">   (die schnellste Methode) Taste „CTRL“ </w:t>
       </w:r>
       <w:proofErr w:type="spellStart"/>
       <w:r>
@@ -10792,19 +10385,11 @@
         </w:rPr>
         <w:t>ESC-Taste</w:t>
       </w:r>
-      <w:proofErr w:type="gramStart"/>
-      <w:r>
-        <w:rPr>
-          <w:lang w:val="de-DE"/>
-        </w:rPr>
-        <w:t xml:space="preserve">   (</w:t>
-      </w:r>
-      <w:proofErr w:type="gramEnd"/>
-      <w:r>
-        <w:rPr>
-          <w:lang w:val="de-DE"/>
-        </w:rPr>
-        <w:t>die schnellste Methode)</w:t>
+      <w:r>
+        <w:rPr>
+          <w:lang w:val="de-DE"/>
+        </w:rPr>
+        <w:t xml:space="preserve">   (die schnellste Methode)</w:t>
       </w:r>
     </w:p>
     <w:p>
@@ -11294,21 +10879,7 @@
         <w:rPr>
           <w:lang w:val="de-DE"/>
         </w:rPr>
-        <w:t xml:space="preserve">, verändern sie ihre Farbe mit einer Frequenz von 5 Hertz. Dieses Blinken ist deutlich sichtbar, hat aber keine Wechselwirkung mit der einfachen Auswahl einzelner Objekte. Das heißt, auch </w:t>
-      </w:r>
-      <w:proofErr w:type="gramStart"/>
-      <w:r>
-        <w:rPr>
-          <w:lang w:val="de-DE"/>
-        </w:rPr>
-        <w:t>während eine Gruppe</w:t>
-      </w:r>
-      <w:proofErr w:type="gramEnd"/>
-      <w:r>
-        <w:rPr>
-          <w:lang w:val="de-DE"/>
-        </w:rPr>
-        <w:t xml:space="preserve"> von Objekten selektiert ist und blinkt, kann ganz normal mit dem Modell gearbeitet werden</w:t>
+        <w:t>, verändern sie ihre Farbe mit einer Frequenz von 5 Hertz. Dieses Blinken ist deutlich sichtbar, hat aber keine Wechselwirkung mit der einfachen Auswahl einzelner Objekte. Das heißt, auch während eine Gruppe von Objekten selektiert ist und blinkt, kann ganz normal mit dem Modell gearbeitet werden</w:t>
       </w:r>
       <w:r>
         <w:rPr>
@@ -11331,9 +10902,9 @@
           <w:lang w:val="de-DE"/>
         </w:rPr>
       </w:pPr>
-      <w:bookmarkStart w:id="46" w:name="_Ref34752521"/>
-      <w:bookmarkStart w:id="47" w:name="_Toc35466088"/>
-      <w:bookmarkStart w:id="48" w:name="_Ref37886638"/>
+      <w:bookmarkStart w:id="46" w:name="_Ref37886638"/>
+      <w:bookmarkStart w:id="47" w:name="_Ref34752521"/>
+      <w:bookmarkStart w:id="48" w:name="_Toc35466088"/>
       <w:r>
         <w:rPr>
           <w:lang w:val="de-DE"/>
@@ -11352,7 +10923,7 @@
         </w:rPr>
         <w:t>ten</w:t>
       </w:r>
-      <w:bookmarkEnd w:id="48"/>
+      <w:bookmarkEnd w:id="46"/>
     </w:p>
     <w:p>
       <w:pPr>
@@ -11784,8 +11355,8 @@
         <w:t>des Modells</w:t>
       </w:r>
       <w:bookmarkEnd w:id="41"/>
-      <w:bookmarkEnd w:id="46"/>
       <w:bookmarkEnd w:id="47"/>
+      <w:bookmarkEnd w:id="48"/>
     </w:p>
     <w:p>
       <w:pPr>
@@ -12557,20 +12128,12 @@
           <w:lang w:val="de-DE"/>
         </w:rPr>
       </w:pPr>
-      <w:proofErr w:type="gramStart"/>
       <w:r>
         <w:rPr>
           <w:lang w:val="de-DE"/>
         </w:rPr>
         <w:lastRenderedPageBreak/>
-        <w:t>Anders herum</w:t>
-      </w:r>
-      <w:proofErr w:type="gramEnd"/>
-      <w:r>
-        <w:rPr>
-          <w:lang w:val="de-DE"/>
-        </w:rPr>
-        <w:t xml:space="preserve"> ausgedrückt: Wenn man die </w:t>
+        <w:t xml:space="preserve">Anders herum ausgedrückt: Wenn man die </w:t>
       </w:r>
       <w:r>
         <w:rPr>
@@ -12626,9 +12189,232 @@
           <w:szCs w:val="24"/>
           <w:lang w:val="de-DE"/>
         </w:rPr>
-        <w:t>Änderungen in der Version</w:t>
-      </w:r>
-      <w:r>
+        <w:t>Änderungen in dieser Version:</w:t>
+      </w:r>
+    </w:p>
+    <w:p>
+      <w:pPr>
+        <w:pStyle w:val="Listenabsatz"/>
+        <w:numPr>
+          <w:ilvl w:val="0"/>
+          <w:numId w:val="19"/>
+        </w:numPr>
+        <w:contextualSpacing w:val="0"/>
+        <w:rPr>
+          <w:sz w:val="24"/>
+          <w:szCs w:val="24"/>
+          <w:lang w:val="de-DE"/>
+        </w:rPr>
+      </w:pPr>
+      <w:r>
+        <w:rPr>
+          <w:sz w:val="24"/>
+          <w:szCs w:val="24"/>
+          <w:lang w:val="de-DE"/>
+        </w:rPr>
+        <w:t>Fehler #</w:t>
+      </w:r>
+      <w:r>
+        <w:rPr>
+          <w:sz w:val="24"/>
+          <w:szCs w:val="24"/>
+          <w:lang w:val="de-DE"/>
+        </w:rPr>
+        <w:t>16</w:t>
+      </w:r>
+      <w:r>
+        <w:rPr>
+          <w:sz w:val="24"/>
+          <w:szCs w:val="24"/>
+          <w:lang w:val="de-DE"/>
+        </w:rPr>
+        <w:t xml:space="preserve"> bese</w:t>
+      </w:r>
+      <w:r>
+        <w:rPr>
+          <w:sz w:val="24"/>
+          <w:szCs w:val="24"/>
+          <w:lang w:val="de-DE"/>
+        </w:rPr>
+        <w:t>i</w:t>
+      </w:r>
+      <w:r>
+        <w:rPr>
+          <w:sz w:val="24"/>
+          <w:szCs w:val="24"/>
+          <w:lang w:val="de-DE"/>
+        </w:rPr>
+        <w:t xml:space="preserve">tigt: </w:t>
+      </w:r>
+      <w:r>
+        <w:rPr>
+          <w:sz w:val="24"/>
+          <w:szCs w:val="24"/>
+          <w:lang w:val="de-DE"/>
+        </w:rPr>
+        <w:t>Dendriten, die nur teilweise innerhalb des sichtbaren Bereichs liegen, wurden in bestimmten Situationen nicht dargestellt.</w:t>
+      </w:r>
+    </w:p>
+    <w:p>
+      <w:pPr>
+        <w:pStyle w:val="Listenabsatz"/>
+        <w:numPr>
+          <w:ilvl w:val="0"/>
+          <w:numId w:val="19"/>
+        </w:numPr>
+        <w:contextualSpacing w:val="0"/>
+        <w:rPr>
+          <w:sz w:val="24"/>
+          <w:szCs w:val="24"/>
+          <w:lang w:val="de-DE"/>
+        </w:rPr>
+      </w:pPr>
+      <w:r>
+        <w:rPr>
+          <w:sz w:val="24"/>
+          <w:szCs w:val="24"/>
+          <w:lang w:val="de-DE"/>
+        </w:rPr>
+        <w:t xml:space="preserve">Die Funktionen zur Umwandlung eines Input-Neurons in ein gewöhnliches Neuron und umgekehrt wurden entfernt. Diese Funktionen werden nur selten benötigt und lassen sich bei Bedarf mit geringem Aufwand manuell durchführen. </w:t>
+      </w:r>
+    </w:p>
+    <w:p>
+      <w:pPr>
+        <w:pStyle w:val="Listenabsatz"/>
+        <w:numPr>
+          <w:ilvl w:val="0"/>
+          <w:numId w:val="19"/>
+        </w:numPr>
+        <w:contextualSpacing w:val="0"/>
+        <w:rPr>
+          <w:sz w:val="24"/>
+          <w:szCs w:val="24"/>
+          <w:lang w:val="de-DE"/>
+        </w:rPr>
+      </w:pPr>
+      <w:r>
+        <w:rPr>
+          <w:sz w:val="24"/>
+          <w:szCs w:val="24"/>
+          <w:lang w:val="de-DE"/>
+        </w:rPr>
+        <w:t>Fehlerhafte Anzeige der Anzahl von Objekten im Performance-Window wurde korrigiert</w:t>
+      </w:r>
+    </w:p>
+    <w:p>
+      <w:pPr>
+        <w:pStyle w:val="Listenabsatz"/>
+        <w:numPr>
+          <w:ilvl w:val="0"/>
+          <w:numId w:val="19"/>
+        </w:numPr>
+        <w:contextualSpacing w:val="0"/>
+        <w:rPr>
+          <w:sz w:val="24"/>
+          <w:szCs w:val="24"/>
+          <w:lang w:val="de-DE"/>
+        </w:rPr>
+      </w:pPr>
+      <w:r>
+        <w:rPr>
+          <w:sz w:val="24"/>
+          <w:szCs w:val="24"/>
+          <w:lang w:val="de-DE"/>
+        </w:rPr>
+        <w:t xml:space="preserve">Feature #38 </w:t>
+      </w:r>
+      <w:proofErr w:type="spellStart"/>
+      <w:r>
+        <w:rPr>
+          <w:sz w:val="24"/>
+          <w:szCs w:val="24"/>
+          <w:lang w:val="de-DE"/>
+        </w:rPr>
+        <w:t>Undo</w:t>
+      </w:r>
+      <w:proofErr w:type="spellEnd"/>
+      <w:r>
+        <w:rPr>
+          <w:sz w:val="24"/>
+          <w:szCs w:val="24"/>
+          <w:lang w:val="de-DE"/>
+        </w:rPr>
+        <w:t>/</w:t>
+      </w:r>
+      <w:proofErr w:type="spellStart"/>
+      <w:r>
+        <w:rPr>
+          <w:sz w:val="24"/>
+          <w:szCs w:val="24"/>
+          <w:lang w:val="de-DE"/>
+        </w:rPr>
+        <w:t>Redo</w:t>
+      </w:r>
+      <w:proofErr w:type="spellEnd"/>
+      <w:r>
+        <w:rPr>
+          <w:sz w:val="24"/>
+          <w:szCs w:val="24"/>
+          <w:lang w:val="de-DE"/>
+        </w:rPr>
+        <w:t xml:space="preserve">-Funktion wurde implementiert, siehe </w:t>
+      </w:r>
+      <w:r>
+        <w:rPr>
+          <w:sz w:val="24"/>
+          <w:szCs w:val="24"/>
+          <w:lang w:val="de-DE"/>
+        </w:rPr>
+        <w:fldChar w:fldCharType="begin"/>
+      </w:r>
+      <w:r>
+        <w:rPr>
+          <w:sz w:val="24"/>
+          <w:szCs w:val="24"/>
+          <w:lang w:val="de-DE"/>
+        </w:rPr>
+        <w:instrText xml:space="preserve"> REF _Ref48992445 \r \h </w:instrText>
+      </w:r>
+      <w:r>
+        <w:rPr>
+          <w:lang w:val="de-DE"/>
+        </w:rPr>
+      </w:r>
+      <w:r>
+        <w:rPr>
+          <w:sz w:val="24"/>
+          <w:szCs w:val="24"/>
+          <w:lang w:val="de-DE"/>
+        </w:rPr>
+        <w:fldChar w:fldCharType="separate"/>
+      </w:r>
+      <w:r>
+        <w:rPr>
+          <w:sz w:val="24"/>
+          <w:szCs w:val="24"/>
+          <w:lang w:val="de-DE"/>
+        </w:rPr>
+        <w:t>4.1.3</w:t>
+      </w:r>
+      <w:r>
+        <w:rPr>
+          <w:sz w:val="24"/>
+          <w:szCs w:val="24"/>
+          <w:lang w:val="de-DE"/>
+        </w:rPr>
+        <w:fldChar w:fldCharType="end"/>
+      </w:r>
+      <w:r>
+        <w:rPr>
+          <w:sz w:val="24"/>
+          <w:szCs w:val="24"/>
+          <w:lang w:val="de-DE"/>
+        </w:rPr>
+        <w:br/>
+      </w:r>
+    </w:p>
+    <w:p>
+      <w:pPr>
         <w:rPr>
           <w:b/>
           <w:bCs/>
@@ -12636,8 +12422,7 @@
           <w:szCs w:val="24"/>
           <w:lang w:val="de-DE"/>
         </w:rPr>
-        <w:t xml:space="preserve"> 2020-06-21</w:t>
-      </w:r>
+      </w:pPr>
       <w:r>
         <w:rPr>
           <w:b/>
@@ -12646,7 +12431,7 @@
           <w:szCs w:val="24"/>
           <w:lang w:val="de-DE"/>
         </w:rPr>
-        <w:t>:</w:t>
+        <w:t>Änderungen in der Version 2020-06-21:</w:t>
       </w:r>
     </w:p>
     <w:p>
@@ -13621,6 +13406,7 @@
           <w:szCs w:val="24"/>
           <w:lang w:val="de-DE"/>
         </w:rPr>
+        <w:lastRenderedPageBreak/>
         <w:br/>
       </w:r>
       <w:r>
@@ -13751,16 +13537,7 @@
           <w:szCs w:val="24"/>
           <w:lang w:val="de-DE"/>
         </w:rPr>
-        <w:t xml:space="preserve"> #30. Die Move-Operation (linke Maustaste gedrückt halten und ziehen) auf den Hintergrund wirkt automatisch nur auf die Auswahl, falls eine solche definiert ist. Normale Move-</w:t>
-      </w:r>
-      <w:r>
-        <w:rPr>
-          <w:sz w:val="24"/>
-          <w:szCs w:val="24"/>
-          <w:lang w:val="de-DE"/>
-        </w:rPr>
-        <w:lastRenderedPageBreak/>
-        <w:t>Operationen für einzelne Objekte funktionieren wie üblich, falls sich der Cursor über dem Objekt befindet.</w:t>
+        <w:t xml:space="preserve"> #30. Die Move-Operation (linke Maustaste gedrückt halten und ziehen) auf den Hintergrund wirkt automatisch nur auf die Auswahl, falls eine solche definiert ist. Normale Move-Operationen für einzelne Objekte funktionieren wie üblich, falls sich der Cursor über dem Objekt befindet.</w:t>
       </w:r>
     </w:p>
     <w:p>
@@ -14052,25 +13829,7 @@
           <w:szCs w:val="24"/>
           <w:lang w:val="de-DE"/>
         </w:rPr>
-        <w:t xml:space="preserve">. Sie </w:t>
-      </w:r>
-      <w:proofErr w:type="gramStart"/>
-      <w:r>
-        <w:rPr>
-          <w:sz w:val="24"/>
-          <w:szCs w:val="24"/>
-          <w:lang w:val="de-DE"/>
-        </w:rPr>
-        <w:t>ist quasi</w:t>
-      </w:r>
-      <w:proofErr w:type="gramEnd"/>
-      <w:r>
-        <w:rPr>
-          <w:sz w:val="24"/>
-          <w:szCs w:val="24"/>
-          <w:lang w:val="de-DE"/>
-        </w:rPr>
-        <w:t xml:space="preserve"> ein Abfallprodukt der Analyse-Funktionen. Die Bedeutung dieser Funktion ist in GitHub #17 beschrieben.</w:t>
+        <w:t>. Sie ist quasi ein Abfallprodukt der Analyse-Funktionen. Die Bedeutung dieser Funktion ist in GitHub #17 beschrieben.</w:t>
       </w:r>
     </w:p>
     <w:p>
@@ -14428,6 +14187,7 @@
           <w:szCs w:val="24"/>
           <w:lang w:val="de-DE"/>
         </w:rPr>
+        <w:lastRenderedPageBreak/>
         <w:t>Das Kapitel „Offene Punkte“, das mögliche Erweiterungen, Fragen und bekannte Fehler enthalten hat, wurde aus dem Dokument entfernt. Die offenen Punkte werden jetzt ausschließlich in GitHub verwaltet.</w:t>
       </w:r>
       <w:r>
@@ -14590,16 +14350,7 @@
           <w:szCs w:val="24"/>
           <w:lang w:val="de-DE"/>
         </w:rPr>
-        <w:t xml:space="preserve"> #2), dieses nicht sichtbar ist, weil es aus irgendeinem Grund außerhalb </w:t>
-      </w:r>
-      <w:r>
-        <w:rPr>
-          <w:sz w:val="24"/>
-          <w:szCs w:val="24"/>
-          <w:lang w:val="de-DE"/>
-        </w:rPr>
-        <w:lastRenderedPageBreak/>
-        <w:t>des Fensters landet. Falls diese Vermutung zutrifft, kann das Modell mit dieser Funktion wieder sichtbar gemacht werden. Auch unabhängig von dieser Fehleranalyse kann die Funktion nützlich sein, wenn man versehentlich das Modell ins „Nirwana“ verschoben hat und Mühe hat, sie wieder zu finden.</w:t>
+        <w:t xml:space="preserve"> #2), dieses nicht sichtbar ist, weil es aus irgendeinem Grund außerhalb des Fensters landet. Falls diese Vermutung zutrifft, kann das Modell mit dieser Funktion wieder sichtbar gemacht werden. Auch unabhängig von dieser Fehleranalyse kann die Funktion nützlich sein, wenn man versehentlich das Modell ins „Nirwana“ verschoben hat und Mühe hat, sie wieder zu finden.</w:t>
       </w:r>
     </w:p>
     <w:p>
@@ -16170,10 +15921,10 @@
     </w:lvl>
   </w:abstractNum>
   <w:abstractNum w:abstractNumId="11" w15:restartNumberingAfterBreak="0">
-    <w:nsid w:val="5D5F551B"/>
+    <w:nsid w:val="5A9D0BA7"/>
     <w:multiLevelType w:val="hybridMultilevel"/>
-    <w:tmpl w:val="295C1FBC"/>
-    <w:lvl w:ilvl="0" w:tplc="2940CFDE">
+    <w:tmpl w:val="6B6811AE"/>
+    <w:lvl w:ilvl="0" w:tplc="874C1718">
       <w:start w:val="1"/>
       <w:numFmt w:val="decimal"/>
       <w:lvlText w:val="%1."/>
@@ -16259,10 +16010,10 @@
     </w:lvl>
   </w:abstractNum>
   <w:abstractNum w:abstractNumId="12" w15:restartNumberingAfterBreak="0">
-    <w:nsid w:val="622D1801"/>
+    <w:nsid w:val="5D5F551B"/>
     <w:multiLevelType w:val="hybridMultilevel"/>
-    <w:tmpl w:val="6B6811AE"/>
-    <w:lvl w:ilvl="0" w:tplc="874C1718">
+    <w:tmpl w:val="295C1FBC"/>
+    <w:lvl w:ilvl="0" w:tplc="2940CFDE">
       <w:start w:val="1"/>
       <w:numFmt w:val="decimal"/>
       <w:lvlText w:val="%1."/>
@@ -16348,7 +16099,7 @@
     </w:lvl>
   </w:abstractNum>
   <w:abstractNum w:abstractNumId="13" w15:restartNumberingAfterBreak="0">
-    <w:nsid w:val="63F45324"/>
+    <w:nsid w:val="622D1801"/>
     <w:multiLevelType w:val="hybridMultilevel"/>
     <w:tmpl w:val="6B6811AE"/>
     <w:lvl w:ilvl="0" w:tplc="874C1718">
@@ -16437,7 +16188,7 @@
     </w:lvl>
   </w:abstractNum>
   <w:abstractNum w:abstractNumId="14" w15:restartNumberingAfterBreak="0">
-    <w:nsid w:val="6B8D4F0E"/>
+    <w:nsid w:val="63F45324"/>
     <w:multiLevelType w:val="hybridMultilevel"/>
     <w:tmpl w:val="6B6811AE"/>
     <w:lvl w:ilvl="0" w:tplc="874C1718">
@@ -16526,6 +16277,95 @@
     </w:lvl>
   </w:abstractNum>
   <w:abstractNum w:abstractNumId="15" w15:restartNumberingAfterBreak="0">
+    <w:nsid w:val="6B8D4F0E"/>
+    <w:multiLevelType w:val="hybridMultilevel"/>
+    <w:tmpl w:val="6B6811AE"/>
+    <w:lvl w:ilvl="0" w:tplc="874C1718">
+      <w:start w:val="1"/>
+      <w:numFmt w:val="decimal"/>
+      <w:lvlText w:val="%1."/>
+      <w:lvlJc w:val="left"/>
+      <w:pPr>
+        <w:ind w:left="717" w:hanging="360"/>
+      </w:pPr>
+      <w:rPr>
+        <w:rFonts w:hint="default"/>
+      </w:rPr>
+    </w:lvl>
+    <w:lvl w:ilvl="1" w:tplc="04070019" w:tentative="1">
+      <w:start w:val="1"/>
+      <w:numFmt w:val="lowerLetter"/>
+      <w:lvlText w:val="%2."/>
+      <w:lvlJc w:val="left"/>
+      <w:pPr>
+        <w:ind w:left="1437" w:hanging="360"/>
+      </w:pPr>
+    </w:lvl>
+    <w:lvl w:ilvl="2" w:tplc="0407001B" w:tentative="1">
+      <w:start w:val="1"/>
+      <w:numFmt w:val="lowerRoman"/>
+      <w:lvlText w:val="%3."/>
+      <w:lvlJc w:val="right"/>
+      <w:pPr>
+        <w:ind w:left="2157" w:hanging="180"/>
+      </w:pPr>
+    </w:lvl>
+    <w:lvl w:ilvl="3" w:tplc="0407000F" w:tentative="1">
+      <w:start w:val="1"/>
+      <w:numFmt w:val="decimal"/>
+      <w:lvlText w:val="%4."/>
+      <w:lvlJc w:val="left"/>
+      <w:pPr>
+        <w:ind w:left="2877" w:hanging="360"/>
+      </w:pPr>
+    </w:lvl>
+    <w:lvl w:ilvl="4" w:tplc="04070019" w:tentative="1">
+      <w:start w:val="1"/>
+      <w:numFmt w:val="lowerLetter"/>
+      <w:lvlText w:val="%5."/>
+      <w:lvlJc w:val="left"/>
+      <w:pPr>
+        <w:ind w:left="3597" w:hanging="360"/>
+      </w:pPr>
+    </w:lvl>
+    <w:lvl w:ilvl="5" w:tplc="0407001B" w:tentative="1">
+      <w:start w:val="1"/>
+      <w:numFmt w:val="lowerRoman"/>
+      <w:lvlText w:val="%6."/>
+      <w:lvlJc w:val="right"/>
+      <w:pPr>
+        <w:ind w:left="4317" w:hanging="180"/>
+      </w:pPr>
+    </w:lvl>
+    <w:lvl w:ilvl="6" w:tplc="0407000F" w:tentative="1">
+      <w:start w:val="1"/>
+      <w:numFmt w:val="decimal"/>
+      <w:lvlText w:val="%7."/>
+      <w:lvlJc w:val="left"/>
+      <w:pPr>
+        <w:ind w:left="5037" w:hanging="360"/>
+      </w:pPr>
+    </w:lvl>
+    <w:lvl w:ilvl="7" w:tplc="04070019" w:tentative="1">
+      <w:start w:val="1"/>
+      <w:numFmt w:val="lowerLetter"/>
+      <w:lvlText w:val="%8."/>
+      <w:lvlJc w:val="left"/>
+      <w:pPr>
+        <w:ind w:left="5757" w:hanging="360"/>
+      </w:pPr>
+    </w:lvl>
+    <w:lvl w:ilvl="8" w:tplc="0407001B" w:tentative="1">
+      <w:start w:val="1"/>
+      <w:numFmt w:val="lowerRoman"/>
+      <w:lvlText w:val="%9."/>
+      <w:lvlJc w:val="right"/>
+      <w:pPr>
+        <w:ind w:left="6477" w:hanging="180"/>
+      </w:pPr>
+    </w:lvl>
+  </w:abstractNum>
+  <w:abstractNum w:abstractNumId="16" w15:restartNumberingAfterBreak="0">
     <w:nsid w:val="76B300F0"/>
     <w:multiLevelType w:val="hybridMultilevel"/>
     <w:tmpl w:val="ABCAFF26"/>
@@ -16638,7 +16478,7 @@
       </w:rPr>
     </w:lvl>
   </w:abstractNum>
-  <w:abstractNum w:abstractNumId="16" w15:restartNumberingAfterBreak="0">
+  <w:abstractNum w:abstractNumId="17" w15:restartNumberingAfterBreak="0">
     <w:nsid w:val="76C37A69"/>
     <w:multiLevelType w:val="hybridMultilevel"/>
     <w:tmpl w:val="E158A31A"/>
@@ -16750,7 +16590,7 @@
       </w:rPr>
     </w:lvl>
   </w:abstractNum>
-  <w:abstractNum w:abstractNumId="17" w15:restartNumberingAfterBreak="0">
+  <w:abstractNum w:abstractNumId="18" w15:restartNumberingAfterBreak="0">
     <w:nsid w:val="7A8B064F"/>
     <w:multiLevelType w:val="hybridMultilevel"/>
     <w:tmpl w:val="6B6811AE"/>
@@ -16849,10 +16689,10 @@
     <w:abstractNumId w:val="8"/>
   </w:num>
   <w:num w:numId="4">
-    <w:abstractNumId w:val="11"/>
+    <w:abstractNumId w:val="12"/>
   </w:num>
   <w:num w:numId="5">
-    <w:abstractNumId w:val="16"/>
+    <w:abstractNumId w:val="17"/>
   </w:num>
   <w:num w:numId="6">
     <w:abstractNumId w:val="7"/>
@@ -16873,25 +16713,28 @@
     <w:abstractNumId w:val="10"/>
   </w:num>
   <w:num w:numId="12">
-    <w:abstractNumId w:val="15"/>
+    <w:abstractNumId w:val="16"/>
   </w:num>
   <w:num w:numId="13">
     <w:abstractNumId w:val="5"/>
   </w:num>
   <w:num w:numId="14">
-    <w:abstractNumId w:val="14"/>
+    <w:abstractNumId w:val="15"/>
   </w:num>
   <w:num w:numId="15">
-    <w:abstractNumId w:val="17"/>
+    <w:abstractNumId w:val="18"/>
   </w:num>
   <w:num w:numId="16">
-    <w:abstractNumId w:val="12"/>
+    <w:abstractNumId w:val="13"/>
   </w:num>
   <w:num w:numId="17">
     <w:abstractNumId w:val="0"/>
   </w:num>
   <w:num w:numId="18">
-    <w:abstractNumId w:val="13"/>
+    <w:abstractNumId w:val="14"/>
+  </w:num>
+  <w:num w:numId="19">
+    <w:abstractNumId w:val="11"/>
   </w:num>
   <w:numIdMacAtCleanup w:val="18"/>
 </w:numbering>

</xml_diff>

<commit_message>
Description window complete. Release candidate.
</commit_message>
<xml_diff>
--- a/NNet/NNetSimu-Userdocu.docx
+++ b/NNet/NNetSimu-Userdocu.docx
@@ -132,7 +132,7 @@
           <w:szCs w:val="36"/>
           <w:lang w:val="de-DE"/>
         </w:rPr>
-        <w:t>tt</w:t>
+        <w:t>28</w:t>
       </w:r>
       <w:r>
         <w:rPr>
@@ -217,6 +217,114 @@
         </w:rPr>
         <w:t xml:space="preserve">Zu einem Modell kann eine Beschreibung hinterlegt werden, siehe </w:t>
       </w:r>
+      <w:r>
+        <w:rPr>
+          <w:sz w:val="24"/>
+          <w:szCs w:val="24"/>
+          <w:lang w:val="de-DE"/>
+        </w:rPr>
+        <w:fldChar w:fldCharType="begin"/>
+      </w:r>
+      <w:r>
+        <w:rPr>
+          <w:sz w:val="24"/>
+          <w:szCs w:val="24"/>
+          <w:lang w:val="de-DE"/>
+        </w:rPr>
+        <w:instrText xml:space="preserve"> REF _Ref49374549 \r \h </w:instrText>
+      </w:r>
+      <w:r>
+        <w:rPr>
+          <w:sz w:val="24"/>
+          <w:szCs w:val="24"/>
+          <w:lang w:val="de-DE"/>
+        </w:rPr>
+      </w:r>
+      <w:r>
+        <w:rPr>
+          <w:sz w:val="24"/>
+          <w:szCs w:val="24"/>
+          <w:lang w:val="de-DE"/>
+        </w:rPr>
+        <w:fldChar w:fldCharType="separate"/>
+      </w:r>
+      <w:r>
+        <w:rPr>
+          <w:sz w:val="24"/>
+          <w:szCs w:val="24"/>
+          <w:lang w:val="de-DE"/>
+        </w:rPr>
+        <w:t>4.11</w:t>
+      </w:r>
+      <w:r>
+        <w:rPr>
+          <w:sz w:val="24"/>
+          <w:szCs w:val="24"/>
+          <w:lang w:val="de-DE"/>
+        </w:rPr>
+        <w:fldChar w:fldCharType="end"/>
+      </w:r>
+      <w:r>
+        <w:rPr>
+          <w:sz w:val="24"/>
+          <w:szCs w:val="24"/>
+          <w:lang w:val="de-DE"/>
+        </w:rPr>
+        <w:t xml:space="preserve"> </w:t>
+      </w:r>
+      <w:r>
+        <w:rPr>
+          <w:sz w:val="24"/>
+          <w:szCs w:val="24"/>
+          <w:lang w:val="de-DE"/>
+        </w:rPr>
+        <w:fldChar w:fldCharType="begin"/>
+      </w:r>
+      <w:r>
+        <w:rPr>
+          <w:sz w:val="24"/>
+          <w:szCs w:val="24"/>
+          <w:lang w:val="de-DE"/>
+        </w:rPr>
+        <w:instrText xml:space="preserve"> REF _Ref49374549 \h </w:instrText>
+      </w:r>
+      <w:r>
+        <w:rPr>
+          <w:sz w:val="24"/>
+          <w:szCs w:val="24"/>
+          <w:lang w:val="de-DE"/>
+        </w:rPr>
+      </w:r>
+      <w:r>
+        <w:rPr>
+          <w:sz w:val="24"/>
+          <w:szCs w:val="24"/>
+          <w:lang w:val="de-DE"/>
+        </w:rPr>
+        <w:fldChar w:fldCharType="separate"/>
+      </w:r>
+      <w:r>
+        <w:rPr>
+          <w:lang w:val="de-DE"/>
+        </w:rPr>
+        <w:t>Das Description Window</w:t>
+      </w:r>
+      <w:r>
+        <w:rPr>
+          <w:sz w:val="24"/>
+          <w:szCs w:val="24"/>
+          <w:lang w:val="de-DE"/>
+        </w:rPr>
+        <w:fldChar w:fldCharType="end"/>
+      </w:r>
+      <w:r>
+        <w:rPr>
+          <w:sz w:val="24"/>
+          <w:szCs w:val="24"/>
+          <w:lang w:val="de-DE"/>
+        </w:rPr>
+        <w:t>.</w:t>
+      </w:r>
     </w:p>
     <w:p>
       <w:pPr>
@@ -238,6 +346,14 @@
           <w:szCs w:val="24"/>
           <w:lang w:val="de-DE"/>
         </w:rPr>
+        <w:t>Ein Fehler, der in der letzten Version aufgetreten ist (Feinkorrektur der Pulsrate vom Inputneuronen mit den +/- Tasten ging nicht mehr) wurde korrigiert</w:t>
+      </w:r>
+      <w:r>
+        <w:rPr>
+          <w:sz w:val="24"/>
+          <w:szCs w:val="24"/>
+          <w:lang w:val="de-DE"/>
+        </w:rPr>
         <w:br/>
       </w:r>
       <w:r>
@@ -914,13 +1030,10 @@
     <w:p>
       <w:pPr>
         <w:pStyle w:val="berschrift2"/>
-        <w:ind w:left="720" w:hanging="578"/>
-        <w:rPr>
-          <w:lang w:val="de-DE"/>
-        </w:rPr>
-      </w:pPr>
-      <w:bookmarkStart w:id="4" w:name="_Ref27083804"/>
-      <w:bookmarkStart w:id="5" w:name="_Toc35466067"/>
+        <w:rPr>
+          <w:lang w:val="de-DE"/>
+        </w:rPr>
+      </w:pPr>
       <w:r>
         <w:rPr>
           <w:lang w:val="de-DE"/>
@@ -941,13 +1054,9 @@
         </w:rPr>
         <w:t>euronen</w:t>
       </w:r>
-      <w:bookmarkEnd w:id="4"/>
-      <w:bookmarkEnd w:id="5"/>
-    </w:p>
-    <w:p>
-      <w:pPr>
-        <w:keepNext/>
-        <w:keepLines/>
+    </w:p>
+    <w:p>
+      <w:pPr>
         <w:rPr>
           <w:lang w:val="de-DE"/>
         </w:rPr>
@@ -958,7 +1067,7 @@
           <w:lang w:val="de-DE"/>
         </w:rPr>
         <w:drawing>
-          <wp:anchor distT="0" distB="0" distL="114300" distR="114300" simplePos="0" relativeHeight="251650048" behindDoc="0" locked="0" layoutInCell="1" allowOverlap="1" wp14:anchorId="104D8EDE" wp14:editId="6FC58135">
+          <wp:anchor distT="0" distB="0" distL="114300" distR="114300" simplePos="0" relativeHeight="251655168" behindDoc="0" locked="0" layoutInCell="1" allowOverlap="1" wp14:anchorId="104D8EDE" wp14:editId="6FC58135">
             <wp:simplePos x="0" y="0"/>
             <wp:positionH relativeFrom="column">
               <wp:posOffset>-1988</wp:posOffset>
@@ -1088,16 +1197,29 @@
     </w:p>
     <w:p>
       <w:pPr>
-        <w:keepLines/>
-        <w:rPr>
-          <w:lang w:val="de-DE"/>
-        </w:rPr>
-      </w:pPr>
-      <w:r>
-        <w:rPr>
-          <w:lang w:val="de-DE"/>
-        </w:rPr>
-        <w:t>Input-Neuronen stellen quasi den Eingang in das neuronale Netzwerk dar. Sie werden</w:t>
+        <w:rPr>
+          <w:lang w:val="de-DE"/>
+        </w:rPr>
+      </w:pPr>
+      <w:r>
+        <w:rPr>
+          <w:lang w:val="de-DE"/>
+        </w:rPr>
+        <w:t xml:space="preserve">Input-Neuronen </w:t>
+      </w:r>
+      <w:proofErr w:type="gramStart"/>
+      <w:r>
+        <w:rPr>
+          <w:lang w:val="de-DE"/>
+        </w:rPr>
+        <w:t>stellen quasi</w:t>
+      </w:r>
+      <w:proofErr w:type="gramEnd"/>
+      <w:r>
+        <w:rPr>
+          <w:lang w:val="de-DE"/>
+        </w:rPr>
+        <w:t xml:space="preserve"> den Eingang in das neuronale Netzwerk dar. Sie werden</w:t>
       </w:r>
       <w:r>
         <w:rPr>
@@ -1116,6 +1238,192 @@
           <w:lang w:val="de-DE"/>
         </w:rPr>
         <w:t xml:space="preserve"> Signale bei den Neuronen im Innenohr.</w:t>
+      </w:r>
+    </w:p>
+    <w:p>
+      <w:pPr>
+        <w:rPr>
+          <w:lang w:val="de-DE"/>
+        </w:rPr>
+      </w:pPr>
+      <w:r>
+        <w:rPr>
+          <w:lang w:val="de-DE"/>
+        </w:rPr>
+        <w:t xml:space="preserve">Das dynamische Verhalten eines Inputneurons wird durch die individuell einstellbare </w:t>
+      </w:r>
+      <w:r>
+        <w:rPr>
+          <w:lang w:val="de-DE"/>
+        </w:rPr>
+        <w:t xml:space="preserve">(siehe </w:t>
+      </w:r>
+      <w:r>
+        <w:rPr>
+          <w:lang w:val="de-DE"/>
+        </w:rPr>
+        <w:fldChar w:fldCharType="begin"/>
+      </w:r>
+      <w:r>
+        <w:rPr>
+          <w:lang w:val="de-DE"/>
+        </w:rPr>
+        <w:instrText xml:space="preserve"> REF _Ref27079495 \r \h </w:instrText>
+      </w:r>
+      <w:r>
+        <w:rPr>
+          <w:lang w:val="de-DE"/>
+        </w:rPr>
+      </w:r>
+      <w:r>
+        <w:rPr>
+          <w:lang w:val="de-DE"/>
+        </w:rPr>
+        <w:fldChar w:fldCharType="separate"/>
+      </w:r>
+      <w:r>
+        <w:rPr>
+          <w:lang w:val="de-DE"/>
+        </w:rPr>
+        <w:t>4.5.3</w:t>
+      </w:r>
+      <w:r>
+        <w:rPr>
+          <w:lang w:val="de-DE"/>
+        </w:rPr>
+        <w:fldChar w:fldCharType="end"/>
+      </w:r>
+      <w:r>
+        <w:rPr>
+          <w:lang w:val="de-DE"/>
+        </w:rPr>
+        <w:t xml:space="preserve">) </w:t>
+      </w:r>
+      <w:r>
+        <w:rPr>
+          <w:lang w:val="de-DE"/>
+        </w:rPr>
+        <w:t>Pulsfrequenz</w:t>
+      </w:r>
+      <w:r>
+        <w:rPr>
+          <w:lang w:val="de-DE"/>
+        </w:rPr>
+        <w:t xml:space="preserve"> </w:t>
+      </w:r>
+      <w:r>
+        <w:rPr>
+          <w:lang w:val="de-DE"/>
+        </w:rPr>
+        <w:t>und die für alle Neuronen identische Auslösespannung</w:t>
+      </w:r>
+      <w:r>
+        <w:rPr>
+          <w:lang w:val="de-DE"/>
+        </w:rPr>
+        <w:t xml:space="preserve">, </w:t>
+      </w:r>
+      <w:r>
+        <w:rPr>
+          <w:lang w:val="de-DE"/>
+        </w:rPr>
+        <w:t xml:space="preserve"> </w:t>
+      </w:r>
+      <w:r>
+        <w:rPr>
+          <w:lang w:val="de-DE"/>
+        </w:rPr>
+        <w:t xml:space="preserve">„threshold“ </w:t>
+      </w:r>
+      <w:r>
+        <w:rPr>
+          <w:lang w:val="de-DE"/>
+        </w:rPr>
+        <w:t xml:space="preserve">(siehe </w:t>
+      </w:r>
+      <w:r>
+        <w:rPr>
+          <w:lang w:val="de-DE"/>
+        </w:rPr>
+        <w:fldChar w:fldCharType="begin"/>
+      </w:r>
+      <w:r>
+        <w:rPr>
+          <w:lang w:val="de-DE"/>
+        </w:rPr>
+        <w:instrText xml:space="preserve"> REF _Ref26970260 \r \h </w:instrText>
+      </w:r>
+      <w:r>
+        <w:rPr>
+          <w:lang w:val="de-DE"/>
+        </w:rPr>
+      </w:r>
+      <w:r>
+        <w:rPr>
+          <w:lang w:val="de-DE"/>
+        </w:rPr>
+        <w:fldChar w:fldCharType="separate"/>
+      </w:r>
+      <w:r>
+        <w:rPr>
+          <w:lang w:val="de-DE"/>
+        </w:rPr>
+        <w:t>3.2</w:t>
+      </w:r>
+      <w:r>
+        <w:rPr>
+          <w:lang w:val="de-DE"/>
+        </w:rPr>
+        <w:fldChar w:fldCharType="end"/>
+      </w:r>
+      <w:r>
+        <w:rPr>
+          <w:lang w:val="de-DE"/>
+        </w:rPr>
+        <w:t xml:space="preserve">) </w:t>
+      </w:r>
+      <w:r>
+        <w:rPr>
+          <w:lang w:val="de-DE"/>
+        </w:rPr>
+        <w:t>bestimmt.  Das elektrische Potential steigt linear an, bis die Auslösespannung erreicht ist. Die Geschwindigkeit des Spannung</w:t>
+      </w:r>
+      <w:r>
+        <w:rPr>
+          <w:lang w:val="de-DE"/>
+        </w:rPr>
+        <w:t>s</w:t>
+      </w:r>
+      <w:r>
+        <w:rPr>
+          <w:lang w:val="de-DE"/>
+        </w:rPr>
+        <w:t xml:space="preserve">anstiegs ist so bemessen, dass genau nach einer Pulsdauer die </w:t>
+      </w:r>
+      <w:r>
+        <w:rPr>
+          <w:lang w:val="de-DE"/>
+        </w:rPr>
+        <w:lastRenderedPageBreak/>
+        <w:t>Auslösespannung erreicht wird. Dann wird im Axon ein Impuls ausgelöst</w:t>
+      </w:r>
+      <w:r>
+        <w:rPr>
+          <w:lang w:val="de-DE"/>
+        </w:rPr>
+        <w:t>, dessen Amplitude durch den Parameter „peak voltage“ bestimmt ist</w:t>
+      </w:r>
+      <w:r>
+        <w:rPr>
+          <w:lang w:val="de-DE"/>
+        </w:rPr>
+        <w:t>. Das Potential im Inputneuron wird auf 0 Volt zurückgesetzt. Nun beginnt der Ablauf von vorne, das Potential steigt linear an, usw.</w:t>
+      </w:r>
+      <w:r>
+        <w:rPr>
+          <w:lang w:val="de-DE"/>
+        </w:rPr>
+        <w:t xml:space="preserve"> </w:t>
       </w:r>
     </w:p>
     <w:p>
@@ -1130,189 +1438,21 @@
         <w:rPr>
           <w:lang w:val="de-DE"/>
         </w:rPr>
-        <w:lastRenderedPageBreak/>
-        <w:t xml:space="preserve">Das dynamische Verhalten eines Inputneurons wird durch die individuell einstellbare </w:t>
-      </w:r>
-      <w:r>
-        <w:rPr>
-          <w:lang w:val="de-DE"/>
-        </w:rPr>
-        <w:t xml:space="preserve">(siehe </w:t>
-      </w:r>
-      <w:r>
-        <w:rPr>
-          <w:lang w:val="de-DE"/>
-        </w:rPr>
-        <w:fldChar w:fldCharType="begin"/>
-      </w:r>
-      <w:r>
-        <w:rPr>
-          <w:lang w:val="de-DE"/>
-        </w:rPr>
-        <w:instrText xml:space="preserve"> REF _Ref27079495 \r \h </w:instrText>
-      </w:r>
-      <w:r>
-        <w:rPr>
-          <w:lang w:val="de-DE"/>
-        </w:rPr>
-      </w:r>
-      <w:r>
-        <w:rPr>
-          <w:lang w:val="de-DE"/>
-        </w:rPr>
-        <w:fldChar w:fldCharType="separate"/>
-      </w:r>
-      <w:r>
-        <w:rPr>
-          <w:lang w:val="de-DE"/>
-        </w:rPr>
-        <w:t>4.5.3</w:t>
-      </w:r>
-      <w:r>
-        <w:rPr>
-          <w:lang w:val="de-DE"/>
-        </w:rPr>
-        <w:fldChar w:fldCharType="end"/>
-      </w:r>
-      <w:r>
-        <w:rPr>
-          <w:lang w:val="de-DE"/>
-        </w:rPr>
-        <w:t xml:space="preserve">) </w:t>
-      </w:r>
-      <w:r>
-        <w:rPr>
-          <w:lang w:val="de-DE"/>
-        </w:rPr>
-        <w:t>Pulsfrequenz</w:t>
-      </w:r>
-      <w:r>
-        <w:rPr>
-          <w:lang w:val="de-DE"/>
-        </w:rPr>
-        <w:t xml:space="preserve"> </w:t>
-      </w:r>
-      <w:r>
-        <w:rPr>
-          <w:lang w:val="de-DE"/>
-        </w:rPr>
-        <w:t>und die für alle Neuronen identische Auslösespannung</w:t>
-      </w:r>
-      <w:r>
-        <w:rPr>
-          <w:lang w:val="de-DE"/>
-        </w:rPr>
-        <w:t xml:space="preserve">, </w:t>
-      </w:r>
-      <w:r>
-        <w:rPr>
-          <w:lang w:val="de-DE"/>
-        </w:rPr>
-        <w:t xml:space="preserve"> </w:t>
-      </w:r>
-      <w:r>
-        <w:rPr>
-          <w:lang w:val="de-DE"/>
-        </w:rPr>
-        <w:t xml:space="preserve">„threshold“ </w:t>
-      </w:r>
-      <w:r>
-        <w:rPr>
-          <w:lang w:val="de-DE"/>
-        </w:rPr>
-        <w:t xml:space="preserve">(siehe </w:t>
-      </w:r>
-      <w:r>
-        <w:rPr>
-          <w:lang w:val="de-DE"/>
-        </w:rPr>
-        <w:fldChar w:fldCharType="begin"/>
-      </w:r>
-      <w:r>
-        <w:rPr>
-          <w:lang w:val="de-DE"/>
-        </w:rPr>
-        <w:instrText xml:space="preserve"> REF _Ref26970260 \r \h </w:instrText>
-      </w:r>
-      <w:r>
-        <w:rPr>
-          <w:lang w:val="de-DE"/>
-        </w:rPr>
-      </w:r>
-      <w:r>
-        <w:rPr>
-          <w:lang w:val="de-DE"/>
-        </w:rPr>
-        <w:fldChar w:fldCharType="separate"/>
-      </w:r>
-      <w:r>
-        <w:rPr>
-          <w:lang w:val="de-DE"/>
-        </w:rPr>
-        <w:t>3.2</w:t>
-      </w:r>
-      <w:r>
-        <w:rPr>
-          <w:lang w:val="de-DE"/>
-        </w:rPr>
-        <w:fldChar w:fldCharType="end"/>
-      </w:r>
-      <w:r>
-        <w:rPr>
-          <w:lang w:val="de-DE"/>
-        </w:rPr>
-        <w:t xml:space="preserve">) </w:t>
-      </w:r>
-      <w:r>
-        <w:rPr>
-          <w:lang w:val="de-DE"/>
-        </w:rPr>
-        <w:t>bestimmt.  Das elektrische Potential steigt linear an, bis die Auslösespannung erreicht ist. Die Geschwindigkeit des Spannung</w:t>
-      </w:r>
-      <w:r>
-        <w:rPr>
-          <w:lang w:val="de-DE"/>
-        </w:rPr>
-        <w:t>s</w:t>
-      </w:r>
-      <w:r>
-        <w:rPr>
-          <w:lang w:val="de-DE"/>
-        </w:rPr>
-        <w:t>anstiegs ist so bemessen, dass genau nach einer Pulsdauer die Auslösespannung erreicht wird. Dann wird im Axon ein Impuls ausgelöst</w:t>
-      </w:r>
-      <w:r>
-        <w:rPr>
-          <w:lang w:val="de-DE"/>
-        </w:rPr>
-        <w:t>, dessen Amplitude durch den Parameter „peak voltage“ bestimmt ist</w:t>
-      </w:r>
-      <w:r>
-        <w:rPr>
-          <w:lang w:val="de-DE"/>
-        </w:rPr>
-        <w:t>. Das Potential im Inputneuron wird auf 0 Volt zurückgesetzt. Nun beginnt der Ablauf von vorne, das Potential steigt linear an, usw.</w:t>
-      </w:r>
-      <w:r>
-        <w:rPr>
-          <w:lang w:val="de-DE"/>
-        </w:rPr>
-        <w:t xml:space="preserve"> </w:t>
-      </w:r>
-    </w:p>
-    <w:p>
-      <w:pPr>
-        <w:keepNext/>
-        <w:keepLines/>
-        <w:rPr>
-          <w:lang w:val="de-DE"/>
-        </w:rPr>
-      </w:pPr>
-      <w:r>
-        <w:rPr>
-          <w:lang w:val="de-DE"/>
-        </w:rPr>
-        <w:t>Der aktuelle Zustand eines Input-Neurons wird durch die Farbe des Inneren visualisiert, die sich mit ansteigendem elektrischen Potential von Schwarz zu einem heller</w:t>
+        <w:t xml:space="preserve">Der aktuelle Zustand eines Input-Neurons wird durch die Farbe des Inneren visualisiert, die sich </w:t>
+      </w:r>
+      <w:proofErr w:type="gramStart"/>
+      <w:r>
+        <w:rPr>
+          <w:lang w:val="de-DE"/>
+        </w:rPr>
+        <w:t>mit ansteigendem elektrischen Potential</w:t>
+      </w:r>
+      <w:proofErr w:type="gramEnd"/>
+      <w:r>
+        <w:rPr>
+          <w:lang w:val="de-DE"/>
+        </w:rPr>
+        <w:t xml:space="preserve"> von Schwarz zu einem heller</w:t>
       </w:r>
       <w:r>
         <w:rPr>
@@ -1342,12 +1482,12 @@
     <w:p>
       <w:pPr>
         <w:pStyle w:val="berschrift2"/>
-        <w:ind w:left="578" w:hanging="578"/>
-        <w:rPr>
-          <w:lang w:val="de-DE"/>
-        </w:rPr>
-      </w:pPr>
-      <w:bookmarkStart w:id="6" w:name="_Toc35466068"/>
+        <w:ind w:left="578"/>
+        <w:rPr>
+          <w:lang w:val="de-DE"/>
+        </w:rPr>
+      </w:pPr>
+      <w:bookmarkStart w:id="4" w:name="_Toc35466068"/>
       <w:r>
         <w:rPr>
           <w:lang w:val="de-DE"/>
@@ -1366,7 +1506,7 @@
         </w:rPr>
         <w:t>Neuronen</w:t>
       </w:r>
-      <w:bookmarkEnd w:id="6"/>
+      <w:bookmarkEnd w:id="4"/>
     </w:p>
     <w:p>
       <w:pPr>
@@ -1380,7 +1520,7 @@
           <w:lang w:val="de-DE"/>
         </w:rPr>
         <w:drawing>
-          <wp:anchor distT="0" distB="0" distL="114300" distR="114300" simplePos="0" relativeHeight="251652096" behindDoc="0" locked="0" layoutInCell="1" allowOverlap="1" wp14:anchorId="247F737C" wp14:editId="06FAB4AF">
+          <wp:anchor distT="0" distB="0" distL="114300" distR="114300" simplePos="0" relativeHeight="251656192" behindDoc="0" locked="0" layoutInCell="1" allowOverlap="1" wp14:anchorId="247F737C" wp14:editId="06FAB4AF">
             <wp:simplePos x="0" y="0"/>
             <wp:positionH relativeFrom="column">
               <wp:posOffset>62739</wp:posOffset>
@@ -1717,7 +1857,7 @@
           <w:lang w:val="de-DE"/>
         </w:rPr>
       </w:pPr>
-      <w:bookmarkStart w:id="7" w:name="_Toc35466069"/>
+      <w:bookmarkStart w:id="5" w:name="_Toc35466069"/>
       <w:r>
         <w:rPr>
           <w:lang w:val="de-DE"/>
@@ -1736,7 +1876,7 @@
         </w:rPr>
         <w:t>euronen</w:t>
       </w:r>
-      <w:bookmarkEnd w:id="7"/>
+      <w:bookmarkEnd w:id="5"/>
     </w:p>
     <w:p>
       <w:pPr>
@@ -1880,7 +2020,7 @@
           <w:lang w:val="de-DE" w:eastAsia="de-DE"/>
         </w:rPr>
         <w:drawing>
-          <wp:anchor distT="0" distB="0" distL="114300" distR="114300" simplePos="0" relativeHeight="251660288" behindDoc="0" locked="0" layoutInCell="1" allowOverlap="1" wp14:anchorId="5C01E6F1" wp14:editId="5AF25CBD">
+          <wp:anchor distT="0" distB="0" distL="114300" distR="114300" simplePos="0" relativeHeight="251659264" behindDoc="0" locked="0" layoutInCell="1" allowOverlap="1" wp14:anchorId="5C01E6F1" wp14:editId="5AF25CBD">
             <wp:simplePos x="0" y="0"/>
             <wp:positionH relativeFrom="column">
               <wp:posOffset>209513</wp:posOffset>
@@ -2026,7 +2166,7 @@
           <w:lang w:val="de-DE"/>
         </w:rPr>
       </w:pPr>
-      <w:bookmarkStart w:id="8" w:name="_Toc35466070"/>
+      <w:bookmarkStart w:id="6" w:name="_Toc35466070"/>
       <w:r>
         <w:rPr>
           <w:lang w:val="de-DE"/>
@@ -2034,10 +2174,12 @@
         <w:lastRenderedPageBreak/>
         <w:t>Verbindungen</w:t>
       </w:r>
-      <w:bookmarkEnd w:id="8"/>
-    </w:p>
-    <w:p>
-      <w:pPr>
+      <w:bookmarkEnd w:id="6"/>
+    </w:p>
+    <w:p>
+      <w:pPr>
+        <w:keepNext/>
+        <w:keepLines/>
         <w:rPr>
           <w:lang w:val="de-DE"/>
         </w:rPr>
@@ -2241,14 +2383,14 @@
           <w:lang w:val="de-DE"/>
         </w:rPr>
       </w:pPr>
-      <w:bookmarkStart w:id="9" w:name="_Toc35466071"/>
+      <w:bookmarkStart w:id="7" w:name="_Toc35466071"/>
       <w:r>
         <w:rPr>
           <w:lang w:val="de-DE"/>
         </w:rPr>
         <w:t>Verzweigungen</w:t>
       </w:r>
-      <w:bookmarkEnd w:id="9"/>
+      <w:bookmarkEnd w:id="7"/>
     </w:p>
     <w:p>
       <w:pPr>
@@ -2413,20 +2555,19 @@
     <w:p>
       <w:pPr>
         <w:pStyle w:val="berschrift2"/>
-        <w:ind w:left="720" w:hanging="578"/>
-        <w:rPr>
-          <w:lang w:val="de-DE"/>
-        </w:rPr>
-      </w:pPr>
-      <w:bookmarkStart w:id="10" w:name="_Ref28088429"/>
-      <w:bookmarkStart w:id="11" w:name="_Toc35466072"/>
+        <w:rPr>
+          <w:lang w:val="de-DE"/>
+        </w:rPr>
+      </w:pPr>
+      <w:bookmarkStart w:id="8" w:name="_Ref28088429"/>
+      <w:bookmarkStart w:id="9" w:name="_Toc35466072"/>
       <w:r>
         <w:rPr>
           <w:noProof/>
           <w:lang w:val="de-DE"/>
         </w:rPr>
         <w:drawing>
-          <wp:anchor distT="0" distB="0" distL="114300" distR="114300" simplePos="0" relativeHeight="251664384" behindDoc="0" locked="0" layoutInCell="1" allowOverlap="1" wp14:anchorId="7306473C" wp14:editId="1EDC9D39">
+          <wp:anchor distT="0" distB="0" distL="114300" distR="114300" simplePos="0" relativeHeight="251661312" behindDoc="0" locked="0" layoutInCell="1" allowOverlap="1" wp14:anchorId="7306473C" wp14:editId="1EDC9D39">
             <wp:simplePos x="0" y="0"/>
             <wp:positionH relativeFrom="column">
               <wp:posOffset>4069080</wp:posOffset>
@@ -2487,8 +2628,8 @@
         </w:rPr>
         <w:t>Schleifen</w:t>
       </w:r>
-      <w:bookmarkEnd w:id="10"/>
-      <w:bookmarkEnd w:id="11"/>
+      <w:bookmarkEnd w:id="8"/>
+      <w:bookmarkEnd w:id="9"/>
     </w:p>
     <w:p>
       <w:pPr>
@@ -2514,7 +2655,21 @@
         <w:rPr>
           <w:lang w:val="de-DE"/>
         </w:rPr>
-        <w:t xml:space="preserve">Impulse laufen dann über mehrere Neuronen hinweg sozusagen im Kreis. </w:t>
+        <w:t xml:space="preserve">Impulse laufen dann über mehrere Neuronen </w:t>
+      </w:r>
+      <w:proofErr w:type="gramStart"/>
+      <w:r>
+        <w:rPr>
+          <w:lang w:val="de-DE"/>
+        </w:rPr>
+        <w:t>hinweg sozusagen</w:t>
+      </w:r>
+      <w:proofErr w:type="gramEnd"/>
+      <w:r>
+        <w:rPr>
+          <w:lang w:val="de-DE"/>
+        </w:rPr>
+        <w:t xml:space="preserve"> im Kreis. </w:t>
       </w:r>
     </w:p>
     <w:p>
@@ -2583,8 +2738,8 @@
           <w:lang w:val="de-DE"/>
         </w:rPr>
       </w:pPr>
-      <w:bookmarkStart w:id="12" w:name="_Ref26969928"/>
-      <w:bookmarkStart w:id="13" w:name="_Toc35466073"/>
+      <w:bookmarkStart w:id="10" w:name="_Ref26969928"/>
+      <w:bookmarkStart w:id="11" w:name="_Toc35466073"/>
       <w:proofErr w:type="spellStart"/>
       <w:r>
         <w:lastRenderedPageBreak/>
@@ -2609,28 +2764,28 @@
       <w:r>
         <w:t>Modell</w:t>
       </w:r>
+      <w:bookmarkEnd w:id="10"/>
+      <w:r>
+        <w:t>s</w:t>
+      </w:r>
+      <w:bookmarkEnd w:id="11"/>
+      <w:proofErr w:type="spellEnd"/>
+    </w:p>
+    <w:p>
+      <w:pPr>
+        <w:pStyle w:val="berschrift2"/>
+        <w:rPr>
+          <w:lang w:val="de-DE"/>
+        </w:rPr>
+      </w:pPr>
+      <w:bookmarkStart w:id="12" w:name="_Toc35466074"/>
+      <w:r>
+        <w:rPr>
+          <w:lang w:val="de-DE"/>
+        </w:rPr>
+        <w:t>Impulsform</w:t>
+      </w:r>
       <w:bookmarkEnd w:id="12"/>
-      <w:r>
-        <w:t>s</w:t>
-      </w:r>
-      <w:bookmarkEnd w:id="13"/>
-      <w:proofErr w:type="spellEnd"/>
-    </w:p>
-    <w:p>
-      <w:pPr>
-        <w:pStyle w:val="berschrift2"/>
-        <w:rPr>
-          <w:lang w:val="de-DE"/>
-        </w:rPr>
-      </w:pPr>
-      <w:bookmarkStart w:id="14" w:name="_Toc35466074"/>
-      <w:r>
-        <w:rPr>
-          <w:lang w:val="de-DE"/>
-        </w:rPr>
-        <w:t>Impulsform</w:t>
-      </w:r>
-      <w:bookmarkEnd w:id="14"/>
     </w:p>
     <w:p>
       <w:pPr>
@@ -2681,7 +2836,7 @@
           <w:lang w:val="de-DE"/>
         </w:rPr>
         <w:drawing>
-          <wp:anchor distT="0" distB="0" distL="114300" distR="114300" simplePos="0" relativeHeight="251666432" behindDoc="0" locked="0" layoutInCell="1" allowOverlap="1" wp14:anchorId="5DAF14BC" wp14:editId="10885007">
+          <wp:anchor distT="0" distB="0" distL="114300" distR="114300" simplePos="0" relativeHeight="251662336" behindDoc="0" locked="0" layoutInCell="1" allowOverlap="1" wp14:anchorId="5DAF14BC" wp14:editId="10885007">
             <wp:simplePos x="0" y="0"/>
             <wp:positionH relativeFrom="column">
               <wp:posOffset>-359</wp:posOffset>
@@ -3329,8 +3484,8 @@
           <w:lang w:val="de-DE"/>
         </w:rPr>
       </w:pPr>
-      <w:bookmarkStart w:id="15" w:name="_Ref26970260"/>
-      <w:bookmarkStart w:id="16" w:name="_Toc35466075"/>
+      <w:bookmarkStart w:id="13" w:name="_Ref26970260"/>
+      <w:bookmarkStart w:id="14" w:name="_Toc35466075"/>
       <w:r>
         <w:rPr>
           <w:lang w:val="de-DE"/>
@@ -3338,8 +3493,8 @@
         <w:lastRenderedPageBreak/>
         <w:t>Einstellbare Parameter</w:t>
       </w:r>
-      <w:bookmarkEnd w:id="15"/>
-      <w:bookmarkEnd w:id="16"/>
+      <w:bookmarkEnd w:id="13"/>
+      <w:bookmarkEnd w:id="14"/>
     </w:p>
     <w:p>
       <w:pPr>
@@ -3829,14 +3984,14 @@
           <w:lang w:val="de-DE"/>
         </w:rPr>
       </w:pPr>
-      <w:bookmarkStart w:id="17" w:name="_Toc35466076"/>
+      <w:bookmarkStart w:id="15" w:name="_Toc35466076"/>
       <w:r>
         <w:rPr>
           <w:lang w:val="de-DE"/>
         </w:rPr>
         <w:t>Visuelles und akustisches Feedback</w:t>
       </w:r>
-      <w:bookmarkEnd w:id="17"/>
+      <w:bookmarkEnd w:id="15"/>
     </w:p>
     <w:p>
       <w:pPr>
@@ -3851,7 +4006,35 @@
         <w:rPr>
           <w:lang w:val="de-DE"/>
         </w:rPr>
-        <w:t xml:space="preserve">Die Fortpflanzung der Signale in den Dendriten wird durch die farbliche Veränderung der Abschnitte des Dendriten visualisiert. Im unerregten Zustand ist das Innere eines Dendriten schwarz. Je höher das Spannungspotential ist, umso stärker ist der Rotanteil des Abschnitts. Sind diese Abschnitte relativ kurz, dann wirkt die Bewegung flüssig und gleichmäßig. Sind sie relativ lang, dann sind Abstufungen zu erkennen und die Bewegung wirkt eckig und ungleichförmig. Die Länge der Abschnitte hängt ab von der eingestellten Ausbreitungsgeschwindigkeit (Pulse </w:t>
+        <w:t xml:space="preserve">Die Fortpflanzung der Signale in den Dendriten wird durch die farbliche Veränderung der Abschnitte des Dendriten visualisiert. Im unerregten Zustand ist das Innere eines Dendriten schwarz. Je höher das Spannungspotential ist, umso stärker ist der Rotanteil des Abschnitts. Sind diese </w:t>
+      </w:r>
+      <w:proofErr w:type="gramStart"/>
+      <w:r>
+        <w:rPr>
+          <w:lang w:val="de-DE"/>
+        </w:rPr>
+        <w:t>Abschnitte relativ</w:t>
+      </w:r>
+      <w:proofErr w:type="gramEnd"/>
+      <w:r>
+        <w:rPr>
+          <w:lang w:val="de-DE"/>
+        </w:rPr>
+        <w:t xml:space="preserve"> kurz, dann wirkt die Bewegung flüssig und gleichmäßig. Sind </w:t>
+      </w:r>
+      <w:proofErr w:type="gramStart"/>
+      <w:r>
+        <w:rPr>
+          <w:lang w:val="de-DE"/>
+        </w:rPr>
+        <w:t>sie relativ</w:t>
+      </w:r>
+      <w:proofErr w:type="gramEnd"/>
+      <w:r>
+        <w:rPr>
+          <w:lang w:val="de-DE"/>
+        </w:rPr>
+        <w:t xml:space="preserve"> lang, dann sind Abstufungen zu erkennen und die Bewegung wirkt eckig und ungleichförmig. Die Länge der Abschnitte hängt ab von der eingestellten Ausbreitungsgeschwindigkeit (Pulse </w:t>
       </w:r>
       <w:r>
         <w:rPr>
@@ -4114,12 +4297,12 @@
         <w:pageBreakBefore/>
         <w:ind w:left="431" w:hanging="431"/>
       </w:pPr>
-      <w:bookmarkStart w:id="18" w:name="_Toc35466077"/>
+      <w:bookmarkStart w:id="16" w:name="_Toc35466077"/>
       <w:r>
         <w:lastRenderedPageBreak/>
         <w:t>Benutzerinteraktion</w:t>
       </w:r>
-      <w:bookmarkEnd w:id="18"/>
+      <w:bookmarkEnd w:id="16"/>
     </w:p>
     <w:p>
       <w:pPr>
@@ -4241,14 +4424,14 @@
           <w:lang w:val="de-DE"/>
         </w:rPr>
       </w:pPr>
-      <w:bookmarkStart w:id="19" w:name="_Toc35466078"/>
+      <w:bookmarkStart w:id="17" w:name="_Toc35466078"/>
       <w:r>
         <w:rPr>
           <w:lang w:val="de-DE"/>
         </w:rPr>
         <w:t>Menüleiste</w:t>
       </w:r>
-      <w:bookmarkEnd w:id="19"/>
+      <w:bookmarkEnd w:id="17"/>
     </w:p>
     <w:p>
       <w:pPr>
@@ -4592,8 +4775,13 @@
       </w:r>
       <w:proofErr w:type="spellEnd"/>
       <w:r>
-        <w:t xml:space="preserve"> „File“</w:t>
-      </w:r>
+        <w:t xml:space="preserve"> „</w:t>
+      </w:r>
+      <w:proofErr w:type="gramStart"/>
+      <w:r>
+        <w:t>File“</w:t>
+      </w:r>
+      <w:proofErr w:type="gramEnd"/>
     </w:p>
     <w:p>
       <w:r>
@@ -4612,12 +4800,14 @@
       <w:r>
         <w:t xml:space="preserve"> „</w:t>
       </w:r>
+      <w:proofErr w:type="gramStart"/>
       <w:r>
         <w:t>Edit</w:t>
       </w:r>
       <w:r>
         <w:t>“</w:t>
       </w:r>
+      <w:proofErr w:type="gramEnd"/>
     </w:p>
     <w:p>
       <w:r>
@@ -4628,11 +4818,11 @@
       <w:pPr>
         <w:pStyle w:val="berschrift3"/>
       </w:pPr>
-      <w:bookmarkStart w:id="20" w:name="_Ref48992445"/>
+      <w:bookmarkStart w:id="18" w:name="_Ref48992445"/>
       <w:r>
         <w:t>Undo/Redo</w:t>
       </w:r>
-      <w:bookmarkEnd w:id="20"/>
+      <w:bookmarkEnd w:id="18"/>
     </w:p>
     <w:p>
       <w:pPr>
@@ -4972,7 +5162,21 @@
         <w:rPr>
           <w:lang w:val="de-DE"/>
         </w:rPr>
-        <w:t>. Sie verändern ja nicht das Modell selbst, sondern nur die Darstellung des Modells.</w:t>
+        <w:t xml:space="preserve">. Sie verändern </w:t>
+      </w:r>
+      <w:proofErr w:type="gramStart"/>
+      <w:r>
+        <w:rPr>
+          <w:lang w:val="de-DE"/>
+        </w:rPr>
+        <w:t>ja nicht</w:t>
+      </w:r>
+      <w:proofErr w:type="gramEnd"/>
+      <w:r>
+        <w:rPr>
+          <w:lang w:val="de-DE"/>
+        </w:rPr>
+        <w:t xml:space="preserve"> das Modell selbst, sondern nur die Darstellung des Modells.</w:t>
       </w:r>
     </w:p>
     <w:p>
@@ -5193,7 +5397,14 @@
         <w:rPr>
           <w:lang w:val="de-DE"/>
         </w:rPr>
-        <w:t xml:space="preserve"> wieder an seinen ursprünglichen Ort zurückbewegen will, möchte er in der Regel nicht mehrere Dutzend </w:t>
+        <w:t xml:space="preserve"> wieder an seinen ursprünglichen Ort zurückbewegen will, möchte er in der Regel nicht mehrere </w:t>
+      </w:r>
+      <w:proofErr w:type="gramStart"/>
+      <w:r>
+        <w:rPr>
+          <w:lang w:val="de-DE"/>
+        </w:rPr>
+        <w:t xml:space="preserve">Dutzend </w:t>
       </w:r>
       <w:proofErr w:type="spellStart"/>
       <w:r>
@@ -5203,6 +5414,7 @@
         <w:t>mal</w:t>
       </w:r>
       <w:proofErr w:type="spellEnd"/>
+      <w:proofErr w:type="gramEnd"/>
       <w:r>
         <w:rPr>
           <w:lang w:val="de-DE"/>
@@ -5284,12 +5496,14 @@
       <w:r>
         <w:t xml:space="preserve"> „</w:t>
       </w:r>
+      <w:proofErr w:type="gramStart"/>
       <w:r>
         <w:t>Action</w:t>
       </w:r>
       <w:r>
         <w:t>“</w:t>
       </w:r>
+      <w:proofErr w:type="gramEnd"/>
     </w:p>
     <w:p>
       <w:pPr>
@@ -5298,8 +5512,13 @@
       <w:r>
         <w:t>“</w:t>
       </w:r>
-      <w:r>
-        <w:t>Action“ - „</w:t>
+      <w:proofErr w:type="gramStart"/>
+      <w:r>
+        <w:t>Action“ -</w:t>
+      </w:r>
+      <w:proofErr w:type="gramEnd"/>
+      <w:r>
+        <w:t xml:space="preserve"> „</w:t>
       </w:r>
       <w:r>
         <w:t>Proceed single step</w:t>
@@ -5396,8 +5615,13 @@
       <w:r>
         <w:t>“</w:t>
       </w:r>
-      <w:r>
-        <w:t>Action“ - „Analyze“ – „Find loops“</w:t>
+      <w:proofErr w:type="gramStart"/>
+      <w:r>
+        <w:t>Action“ -</w:t>
+      </w:r>
+      <w:proofErr w:type="gramEnd"/>
+      <w:r>
+        <w:t xml:space="preserve"> „Analyze“ – „Find loops“</w:t>
       </w:r>
     </w:p>
     <w:p>
@@ -5768,16 +5992,24 @@
       <w:pPr>
         <w:pStyle w:val="berschrift4"/>
       </w:pPr>
-      <w:bookmarkStart w:id="21" w:name="_Ref35699660"/>
-      <w:bookmarkStart w:id="22" w:name="_Ref37455027"/>
-      <w:r>
-        <w:t>„Action“ - „Analyze“</w:t>
-      </w:r>
-      <w:bookmarkEnd w:id="21"/>
+      <w:bookmarkStart w:id="19" w:name="_Ref35699660"/>
+      <w:bookmarkStart w:id="20" w:name="_Ref37455027"/>
+      <w:r>
+        <w:t>„</w:t>
+      </w:r>
+      <w:proofErr w:type="gramStart"/>
+      <w:r>
+        <w:t>Action“ -</w:t>
+      </w:r>
+      <w:proofErr w:type="gramEnd"/>
+      <w:r>
+        <w:t xml:space="preserve"> „Analyze“</w:t>
+      </w:r>
+      <w:bookmarkEnd w:id="19"/>
       <w:r>
         <w:t xml:space="preserve"> – „Find anomalies“</w:t>
       </w:r>
-      <w:bookmarkEnd w:id="22"/>
+      <w:bookmarkEnd w:id="20"/>
     </w:p>
     <w:p>
       <w:pPr>
@@ -5895,14 +6127,22 @@
       <w:pPr>
         <w:pStyle w:val="berschrift4"/>
       </w:pPr>
-      <w:bookmarkStart w:id="23" w:name="_Ref37455193"/>
-      <w:r>
-        <w:t xml:space="preserve">„Action“ - </w:t>
+      <w:bookmarkStart w:id="21" w:name="_Ref37455193"/>
+      <w:r>
+        <w:t>„</w:t>
+      </w:r>
+      <w:proofErr w:type="gramStart"/>
+      <w:r>
+        <w:t>Action“ -</w:t>
+      </w:r>
+      <w:proofErr w:type="gramEnd"/>
+      <w:r>
+        <w:t xml:space="preserve"> </w:t>
       </w:r>
       <w:r>
         <w:t>„Center model“</w:t>
       </w:r>
-      <w:bookmarkEnd w:id="23"/>
+      <w:bookmarkEnd w:id="21"/>
     </w:p>
     <w:p>
       <w:pPr>
@@ -6022,12 +6262,14 @@
       <w:r>
         <w:t xml:space="preserve"> „</w:t>
       </w:r>
+      <w:proofErr w:type="gramStart"/>
       <w:r>
         <w:t>View</w:t>
       </w:r>
       <w:r>
         <w:t>“</w:t>
       </w:r>
+      <w:proofErr w:type="gramEnd"/>
     </w:p>
     <w:p>
       <w:pPr>
@@ -6095,21 +6337,26 @@
       </w:pPr>
       <w:proofErr w:type="spellStart"/>
       <w:r>
+        <w:lastRenderedPageBreak/>
         <w:t>Menü</w:t>
       </w:r>
       <w:proofErr w:type="spellEnd"/>
       <w:r>
         <w:t xml:space="preserve"> „</w:t>
       </w:r>
+      <w:proofErr w:type="gramStart"/>
       <w:r>
         <w:t>Options</w:t>
       </w:r>
       <w:r>
         <w:t>“</w:t>
       </w:r>
-    </w:p>
-    <w:p>
-      <w:pPr>
+      <w:proofErr w:type="gramEnd"/>
+    </w:p>
+    <w:p>
+      <w:pPr>
+        <w:keepNext/>
+        <w:keepLines/>
         <w:ind w:left="360"/>
         <w:rPr>
           <w:lang w:val="de-DE"/>
@@ -6124,6 +6371,8 @@
     </w:p>
     <w:p>
       <w:pPr>
+        <w:keepNext/>
+        <w:keepLines/>
         <w:ind w:left="360"/>
         <w:rPr>
           <w:lang w:val="de-DE"/>
@@ -6147,6 +6396,40 @@
         </w:rPr>
         <w:t>:</w:t>
       </w:r>
+    </w:p>
+    <w:p>
+      <w:pPr>
+        <w:pStyle w:val="Listenabsatz"/>
+        <w:keepNext/>
+        <w:keepLines/>
+        <w:numPr>
+          <w:ilvl w:val="0"/>
+          <w:numId w:val="2"/>
+        </w:numPr>
+        <w:rPr>
+          <w:lang w:val="de-DE"/>
+        </w:rPr>
+      </w:pPr>
+      <w:r>
+        <w:rPr>
+          <w:lang w:val="de-DE"/>
+        </w:rPr>
+        <w:t>Sound: Akustische Signale beim Andocken oder Löschen von Objekten im Editor</w:t>
+      </w:r>
+      <w:r>
+        <w:rPr>
+          <w:lang w:val="de-DE"/>
+        </w:rPr>
+        <w:t xml:space="preserve">, sowie </w:t>
+      </w:r>
+      <w:proofErr w:type="spellStart"/>
+      <w:r>
+        <w:rPr>
+          <w:lang w:val="de-DE"/>
+        </w:rPr>
+        <w:t>TriggerSounds</w:t>
+      </w:r>
+      <w:proofErr w:type="spellEnd"/>
     </w:p>
     <w:p>
       <w:pPr>
@@ -6159,27 +6442,20 @@
           <w:lang w:val="de-DE"/>
         </w:rPr>
       </w:pPr>
-      <w:r>
-        <w:rPr>
-          <w:lang w:val="de-DE"/>
-        </w:rPr>
-        <w:lastRenderedPageBreak/>
-        <w:t>Sound: Akustische Signale beim Andocken oder Löschen von Objekten im Editor</w:t>
-      </w:r>
-      <w:r>
-        <w:rPr>
-          <w:lang w:val="de-DE"/>
-        </w:rPr>
-        <w:t xml:space="preserve">, sowie </w:t>
-      </w:r>
       <w:proofErr w:type="spellStart"/>
       <w:r>
         <w:rPr>
           <w:lang w:val="de-DE"/>
         </w:rPr>
-        <w:t>TriggerSounds</w:t>
+        <w:t>AutoOpen</w:t>
       </w:r>
       <w:proofErr w:type="spellEnd"/>
+      <w:r>
+        <w:rPr>
+          <w:lang w:val="de-DE"/>
+        </w:rPr>
+        <w:t>: Wenn diese Option aktiv ist, wird das zuletzt bearbeitete Modell sowie die Zoomstufe und die Position auf der Arbeitsfläche abgespeichert und beim nächsten Programmstart automatisch wiederhergestellt. Wenn die Option deaktiviert ist, startet das Programm mit einem Minimalmodell bestehend aus zwei Neuronen.</w:t>
+      </w:r>
     </w:p>
     <w:p>
       <w:pPr>
@@ -6192,19 +6468,56 @@
           <w:lang w:val="de-DE"/>
         </w:rPr>
       </w:pPr>
-      <w:proofErr w:type="spellStart"/>
-      <w:r>
-        <w:rPr>
-          <w:lang w:val="de-DE"/>
-        </w:rPr>
-        <w:t>AutoOpen</w:t>
-      </w:r>
-      <w:proofErr w:type="spellEnd"/>
-      <w:r>
-        <w:rPr>
-          <w:lang w:val="de-DE"/>
-        </w:rPr>
-        <w:t>: Wenn diese Option aktiv ist, wird das zuletzt bearbeitete Modell sowie die Zoomstufe und die Position auf der Arbeitsfläche abgespeichert und beim nächsten Programmstart automatisch wiederhergestellt. Wenn die Option deaktiviert ist, startet das Programm mit einem Minimalmodell bestehend aus zwei Neuronen.</w:t>
+      <w:r>
+        <w:rPr>
+          <w:lang w:val="de-DE"/>
+        </w:rPr>
+        <w:t>Window refresh rate</w:t>
+      </w:r>
+      <w:r>
+        <w:rPr>
+          <w:lang w:val="de-DE"/>
+        </w:rPr>
+        <w:t>: Ö</w:t>
+      </w:r>
+      <w:r>
+        <w:rPr>
+          <w:lang w:val="de-DE"/>
+        </w:rPr>
+        <w:t>ffnet einen Dialog, mit dem die Bildwiederholrate einge</w:t>
+      </w:r>
+      <w:r>
+        <w:rPr>
+          <w:lang w:val="de-DE"/>
+        </w:rPr>
+        <w:softHyphen/>
+        <w:t>stellt werden kann. Damit ist nicht die Hardware-Bildwiederholrate des Monitors gemeint, son</w:t>
+      </w:r>
+      <w:r>
+        <w:rPr>
+          <w:lang w:val="de-DE"/>
+        </w:rPr>
+        <w:softHyphen/>
+        <w:t xml:space="preserve">dern die Frequenz, mit der von der Software die Darstellung des Netzes erneuert wird. </w:t>
+      </w:r>
+      <w:r>
+        <w:rPr>
+          <w:lang w:val="de-DE"/>
+        </w:rPr>
+        <w:t xml:space="preserve">Größere Werte können ruckelnde Bewegungen verursachen. Kleine Werte führen zu gleichmäßigen Bewegungen, verursachen aber höheren Rechenaufwand. </w:t>
+      </w:r>
+      <w:r>
+        <w:rPr>
+          <w:lang w:val="de-DE"/>
+        </w:rPr>
+        <w:t>Im Nor</w:t>
+      </w:r>
+      <w:r>
+        <w:rPr>
+          <w:lang w:val="de-DE"/>
+        </w:rPr>
+        <w:softHyphen/>
+        <w:t>malfall ist es nicht nötig, den voreingestellten Wert zu verändern.</w:t>
       </w:r>
     </w:p>
     <w:p>
@@ -6218,69 +6531,6 @@
           <w:lang w:val="de-DE"/>
         </w:rPr>
       </w:pPr>
-      <w:r>
-        <w:rPr>
-          <w:lang w:val="de-DE"/>
-        </w:rPr>
-        <w:t>Window refresh rate</w:t>
-      </w:r>
-      <w:r>
-        <w:rPr>
-          <w:lang w:val="de-DE"/>
-        </w:rPr>
-        <w:t>: Ö</w:t>
-      </w:r>
-      <w:r>
-        <w:rPr>
-          <w:lang w:val="de-DE"/>
-        </w:rPr>
-        <w:t>ffnet einen Dialog, mit dem die Bildwiederholrate einge</w:t>
-      </w:r>
-      <w:r>
-        <w:rPr>
-          <w:lang w:val="de-DE"/>
-        </w:rPr>
-        <w:softHyphen/>
-        <w:t>stellt werden kann. Damit ist nicht die Hardware-Bildwiederholrate des Monitors gemeint, son</w:t>
-      </w:r>
-      <w:r>
-        <w:rPr>
-          <w:lang w:val="de-DE"/>
-        </w:rPr>
-        <w:softHyphen/>
-        <w:t xml:space="preserve">dern die Frequenz, mit der von der Software die Darstellung des Netzes erneuert wird. </w:t>
-      </w:r>
-      <w:r>
-        <w:rPr>
-          <w:lang w:val="de-DE"/>
-        </w:rPr>
-        <w:t xml:space="preserve">Größere Werte können ruckelnde Bewegungen verursachen. Kleine Werte führen zu gleichmäßigen Bewegungen, verursachen aber höheren Rechenaufwand. </w:t>
-      </w:r>
-      <w:r>
-        <w:rPr>
-          <w:lang w:val="de-DE"/>
-        </w:rPr>
-        <w:t>Im Nor</w:t>
-      </w:r>
-      <w:r>
-        <w:rPr>
-          <w:lang w:val="de-DE"/>
-        </w:rPr>
-        <w:softHyphen/>
-        <w:t>malfall ist es nicht nötig, den voreingestellten Wert zu verändern.</w:t>
-      </w:r>
-    </w:p>
-    <w:p>
-      <w:pPr>
-        <w:pStyle w:val="Listenabsatz"/>
-        <w:numPr>
-          <w:ilvl w:val="0"/>
-          <w:numId w:val="2"/>
-        </w:numPr>
-        <w:rPr>
-          <w:lang w:val="de-DE"/>
-        </w:rPr>
-      </w:pPr>
       <w:proofErr w:type="spellStart"/>
       <w:r>
         <w:rPr>
@@ -6349,21 +6599,23 @@
       <w:r>
         <w:t xml:space="preserve"> „</w:t>
       </w:r>
+      <w:proofErr w:type="gramStart"/>
       <w:r>
         <w:t>Help</w:t>
       </w:r>
       <w:r>
         <w:t>“</w:t>
       </w:r>
-    </w:p>
-    <w:p>
-      <w:pPr>
-        <w:rPr>
-          <w:lang w:val="de-DE"/>
-        </w:rPr>
-      </w:pPr>
-      <w:bookmarkStart w:id="24" w:name="_Toc35466079"/>
-      <w:bookmarkStart w:id="25" w:name="_Ref35634997"/>
+      <w:proofErr w:type="gramEnd"/>
+    </w:p>
+    <w:p>
+      <w:pPr>
+        <w:rPr>
+          <w:lang w:val="de-DE"/>
+        </w:rPr>
+      </w:pPr>
+      <w:bookmarkStart w:id="22" w:name="_Toc35466079"/>
+      <w:bookmarkStart w:id="23" w:name="_Ref35634997"/>
       <w:r>
         <w:rPr>
           <w:lang w:val="de-DE"/>
@@ -6390,16 +6642,16 @@
           <w:lang w:val="de-DE"/>
         </w:rPr>
       </w:pPr>
-      <w:bookmarkStart w:id="26" w:name="_Ref48992908"/>
+      <w:bookmarkStart w:id="24" w:name="_Ref48992908"/>
       <w:r>
         <w:rPr>
           <w:lang w:val="de-DE"/>
         </w:rPr>
         <w:t>Statuszeile</w:t>
       </w:r>
+      <w:bookmarkEnd w:id="22"/>
+      <w:bookmarkEnd w:id="23"/>
       <w:bookmarkEnd w:id="24"/>
-      <w:bookmarkEnd w:id="25"/>
-      <w:bookmarkEnd w:id="26"/>
     </w:p>
     <w:p>
       <w:pPr>
@@ -6610,64 +6862,65 @@
           <w:lang w:val="de-DE"/>
         </w:rPr>
       </w:pPr>
-      <w:bookmarkStart w:id="27" w:name="_Ref35465800"/>
-      <w:bookmarkStart w:id="28" w:name="_Toc35466080"/>
-      <w:bookmarkStart w:id="29" w:name="_Ref27082466"/>
+      <w:bookmarkStart w:id="25" w:name="_Ref35465800"/>
+      <w:bookmarkStart w:id="26" w:name="_Toc35466080"/>
+      <w:bookmarkStart w:id="27" w:name="_Ref27082466"/>
       <w:r>
         <w:rPr>
           <w:lang w:val="de-DE"/>
         </w:rPr>
         <w:t>Tastatureingaben</w:t>
       </w:r>
-      <w:bookmarkEnd w:id="27"/>
+      <w:bookmarkEnd w:id="25"/>
+      <w:bookmarkEnd w:id="26"/>
+    </w:p>
+    <w:p>
+      <w:pPr>
+        <w:rPr>
+          <w:lang w:val="de-DE"/>
+        </w:rPr>
+      </w:pPr>
+      <w:r>
+        <w:rPr>
+          <w:lang w:val="de-DE"/>
+        </w:rPr>
+        <w:t xml:space="preserve">Wenn sich der Maus-Cursor über einem Input-Neuron befindet, kann die Pulsrate </w:t>
+      </w:r>
+      <w:r>
+        <w:rPr>
+          <w:lang w:val="de-DE"/>
+        </w:rPr>
+        <w:t>des Input-Neurons mit den „+“- und „-“-Tasten</w:t>
+      </w:r>
+      <w:r>
+        <w:rPr>
+          <w:lang w:val="de-DE"/>
+        </w:rPr>
+        <w:t xml:space="preserve"> </w:t>
+      </w:r>
+      <w:r>
+        <w:rPr>
+          <w:lang w:val="de-DE"/>
+        </w:rPr>
+        <w:t>in Schritten von 1/100 Hertz erhöht bzw. erniedrigt werden. Diese Funktion wirkt sich unmittelbar auf das Modell aus und ist eine schnellere Alternative zu dem Dialog, der über das Kontextmenü aufgerufen wird.</w:t>
+      </w:r>
+    </w:p>
+    <w:p>
+      <w:pPr>
+        <w:pStyle w:val="berschrift2"/>
+        <w:rPr>
+          <w:lang w:val="de-DE"/>
+        </w:rPr>
+      </w:pPr>
+      <w:bookmarkStart w:id="28" w:name="_Toc35466081"/>
+      <w:r>
+        <w:rPr>
+          <w:lang w:val="de-DE"/>
+        </w:rPr>
+        <w:lastRenderedPageBreak/>
+        <w:t>Mausaktionen im Hauptbereich</w:t>
+      </w:r>
       <w:bookmarkEnd w:id="28"/>
-    </w:p>
-    <w:p>
-      <w:pPr>
-        <w:rPr>
-          <w:lang w:val="de-DE"/>
-        </w:rPr>
-      </w:pPr>
-      <w:r>
-        <w:rPr>
-          <w:lang w:val="de-DE"/>
-        </w:rPr>
-        <w:t xml:space="preserve">Wenn sich der Maus-Cursor über einem Input-Neuron befindet, kann die Pulsrate </w:t>
-      </w:r>
-      <w:r>
-        <w:rPr>
-          <w:lang w:val="de-DE"/>
-        </w:rPr>
-        <w:t>des Input-Neurons mit den „+“- und „-“-Tasten</w:t>
-      </w:r>
-      <w:r>
-        <w:rPr>
-          <w:lang w:val="de-DE"/>
-        </w:rPr>
-        <w:t xml:space="preserve"> </w:t>
-      </w:r>
-      <w:r>
-        <w:rPr>
-          <w:lang w:val="de-DE"/>
-        </w:rPr>
-        <w:t>in Schritten von 1/100 Hertz erhöht bzw. erniedrigt werden. Diese Funktion wirkt sich unmittelbar auf das Modell aus und ist eine schnellere Alternative zu dem Dialog, der über das Kontextmenü aufgerufen wird.</w:t>
-      </w:r>
-    </w:p>
-    <w:p>
-      <w:pPr>
-        <w:pStyle w:val="berschrift2"/>
-        <w:rPr>
-          <w:lang w:val="de-DE"/>
-        </w:rPr>
-      </w:pPr>
-      <w:bookmarkStart w:id="30" w:name="_Toc35466081"/>
-      <w:r>
-        <w:rPr>
-          <w:lang w:val="de-DE"/>
-        </w:rPr>
-        <w:t>Mausaktionen im Hauptbereich</w:t>
-      </w:r>
-      <w:bookmarkEnd w:id="30"/>
     </w:p>
     <w:p>
       <w:pPr>
@@ -6881,18 +7134,17 @@
           <w:lang w:val="de-DE"/>
         </w:rPr>
       </w:pPr>
-      <w:bookmarkStart w:id="31" w:name="_Toc35466082"/>
-      <w:bookmarkStart w:id="32" w:name="_Ref40906544"/>
-      <w:r>
-        <w:rPr>
-          <w:lang w:val="de-DE"/>
-        </w:rPr>
-        <w:lastRenderedPageBreak/>
+      <w:bookmarkStart w:id="29" w:name="_Toc35466082"/>
+      <w:bookmarkStart w:id="30" w:name="_Ref40906544"/>
+      <w:r>
+        <w:rPr>
+          <w:lang w:val="de-DE"/>
+        </w:rPr>
         <w:t>Funktionen des Editors</w:t>
       </w:r>
+      <w:bookmarkEnd w:id="27"/>
       <w:bookmarkEnd w:id="29"/>
-      <w:bookmarkEnd w:id="31"/>
-      <w:bookmarkEnd w:id="32"/>
+      <w:bookmarkEnd w:id="30"/>
     </w:p>
     <w:p>
       <w:pPr>
@@ -7223,7 +7475,21 @@
         <w:rPr>
           <w:lang w:val="de-DE"/>
         </w:rPr>
-        <w:t>Die Elemente des statischen Modells können prinzipiell beliebig auf einer zweidimensionalen Ebene angeordnet werden. Es ist in der Regel sinnvoll, die Input-Neuronen an einer oder mehre</w:t>
+        <w:t xml:space="preserve">Die Elemente des statischen Modells </w:t>
+      </w:r>
+      <w:proofErr w:type="gramStart"/>
+      <w:r>
+        <w:rPr>
+          <w:lang w:val="de-DE"/>
+        </w:rPr>
+        <w:t>können prinzipiell</w:t>
+      </w:r>
+      <w:proofErr w:type="gramEnd"/>
+      <w:r>
+        <w:rPr>
+          <w:lang w:val="de-DE"/>
+        </w:rPr>
+        <w:t xml:space="preserve"> beliebig auf einer zweidimensionalen Ebene angeordnet werden. Es ist in der Regel sinnvoll, die Input-Neuronen an einer oder mehre</w:t>
       </w:r>
       <w:r>
         <w:rPr>
@@ -7257,8 +7523,8 @@
           <w:lang w:val="de-DE"/>
         </w:rPr>
       </w:pPr>
-      <w:bookmarkStart w:id="33" w:name="_Ref28089765"/>
-      <w:bookmarkStart w:id="34" w:name="_Toc35466083"/>
+      <w:bookmarkStart w:id="31" w:name="_Ref28089765"/>
+      <w:bookmarkStart w:id="32" w:name="_Toc35466083"/>
       <w:r>
         <w:rPr>
           <w:lang w:val="de-DE"/>
@@ -7283,8 +7549,8 @@
         </w:rPr>
         <w:t xml:space="preserve"> Maustaste</w:t>
       </w:r>
-      <w:bookmarkEnd w:id="33"/>
-      <w:bookmarkEnd w:id="34"/>
+      <w:bookmarkEnd w:id="31"/>
+      <w:bookmarkEnd w:id="32"/>
     </w:p>
     <w:p>
       <w:pPr>
@@ -7489,6 +7755,7 @@
         <w:rPr>
           <w:lang w:val="de-DE"/>
         </w:rPr>
+        <w:lastRenderedPageBreak/>
         <w:t>Wenn die gewünschte Position erreicht ist, die linke Maustaste loslassen</w:t>
       </w:r>
     </w:p>
@@ -7498,7 +7765,7 @@
           <w:lang w:val="de-DE"/>
         </w:rPr>
       </w:pPr>
-      <w:bookmarkStart w:id="35" w:name="_Toc35466084"/>
+      <w:bookmarkStart w:id="33" w:name="_Toc35466084"/>
       <w:r>
         <w:rPr>
           <w:lang w:val="de-DE"/>
@@ -7713,7 +7980,6 @@
         <w:rPr>
           <w:lang w:val="de-DE"/>
         </w:rPr>
-        <w:lastRenderedPageBreak/>
         <w:t>den Maus-Cursor auf eine Stelle bewegen, an der sich keine Objekte (Neuron etc.) befin</w:t>
       </w:r>
       <w:r>
@@ -7839,7 +8105,7 @@
         </w:rPr>
         <w:t>Linke Maustaste (Doppelklick)</w:t>
       </w:r>
-      <w:bookmarkEnd w:id="35"/>
+      <w:bookmarkEnd w:id="33"/>
     </w:p>
     <w:p>
       <w:pPr>
@@ -7916,16 +8182,16 @@
           <w:lang w:val="de-DE"/>
         </w:rPr>
       </w:pPr>
-      <w:bookmarkStart w:id="36" w:name="_Ref27079495"/>
-      <w:bookmarkStart w:id="37" w:name="_Toc35466085"/>
+      <w:bookmarkStart w:id="34" w:name="_Ref27079495"/>
+      <w:bookmarkStart w:id="35" w:name="_Toc35466085"/>
       <w:r>
         <w:rPr>
           <w:lang w:val="de-DE"/>
         </w:rPr>
         <w:t>Rechte Maustaste</w:t>
       </w:r>
-      <w:bookmarkEnd w:id="36"/>
-      <w:bookmarkEnd w:id="37"/>
+      <w:bookmarkEnd w:id="34"/>
+      <w:bookmarkEnd w:id="35"/>
     </w:p>
     <w:p>
       <w:pPr>
@@ -7994,17 +8260,115 @@
       </w:pPr>
       <w:r>
         <w:rPr>
+          <w:lang w:val="de-DE"/>
+        </w:rPr>
+        <w:t xml:space="preserve">So kann man z.B. </w:t>
+      </w:r>
+      <w:r>
+        <w:rPr>
+          <w:lang w:val="de-DE"/>
+        </w:rPr>
+        <w:t>mit dem Kontextmen</w:t>
+      </w:r>
+      <w:r>
+        <w:rPr>
+          <w:lang w:val="de-DE"/>
+        </w:rPr>
+        <w:t>ü</w:t>
+      </w:r>
+    </w:p>
+    <w:p>
+      <w:pPr>
+        <w:pStyle w:val="Listenabsatz"/>
+        <w:numPr>
+          <w:ilvl w:val="0"/>
+          <w:numId w:val="2"/>
+        </w:numPr>
+        <w:rPr>
+          <w:lang w:val="de-DE"/>
+        </w:rPr>
+      </w:pPr>
+      <w:r>
+        <w:rPr>
+          <w:lang w:val="de-DE"/>
+        </w:rPr>
+        <w:t>eines Input</w:t>
+      </w:r>
+      <w:r>
+        <w:rPr>
+          <w:lang w:val="de-DE"/>
+        </w:rPr>
+        <w:t>-</w:t>
+      </w:r>
+      <w:r>
+        <w:rPr>
+          <w:lang w:val="de-DE"/>
+        </w:rPr>
+        <w:t xml:space="preserve">Neurons die Pulsfrequenz dieses Neurons einstellen </w:t>
+      </w:r>
+    </w:p>
+    <w:p>
+      <w:pPr>
+        <w:pStyle w:val="Listenabsatz"/>
+        <w:numPr>
+          <w:ilvl w:val="0"/>
+          <w:numId w:val="2"/>
+        </w:numPr>
+        <w:rPr>
+          <w:lang w:val="de-DE"/>
+        </w:rPr>
+      </w:pPr>
+      <w:r>
+        <w:rPr>
+          <w:lang w:val="de-DE"/>
+        </w:rPr>
+        <w:t xml:space="preserve">eines Neurons </w:t>
+      </w:r>
+      <w:proofErr w:type="gramStart"/>
+      <w:r>
+        <w:rPr>
+          <w:lang w:val="de-DE"/>
+        </w:rPr>
+        <w:t xml:space="preserve">diesem </w:t>
+      </w:r>
+      <w:r>
+        <w:rPr>
+          <w:lang w:val="de-DE"/>
+        </w:rPr>
+        <w:t>neue Dendriten</w:t>
+      </w:r>
+      <w:proofErr w:type="gramEnd"/>
+      <w:r>
+        <w:rPr>
+          <w:lang w:val="de-DE"/>
+        </w:rPr>
+        <w:t xml:space="preserve"> hinzufügen</w:t>
+      </w:r>
+    </w:p>
+    <w:p>
+      <w:pPr>
+        <w:pStyle w:val="Listenabsatz"/>
+        <w:numPr>
+          <w:ilvl w:val="0"/>
+          <w:numId w:val="2"/>
+        </w:numPr>
+        <w:rPr>
+          <w:lang w:val="de-DE"/>
+        </w:rPr>
+      </w:pPr>
+      <w:r>
+        <w:rPr>
           <w:noProof/>
           <w:lang w:val="de-DE"/>
         </w:rPr>
         <w:drawing>
-          <wp:anchor distT="0" distB="0" distL="114300" distR="114300" simplePos="0" relativeHeight="251658240" behindDoc="0" locked="0" layoutInCell="1" allowOverlap="1" wp14:anchorId="4EDFB316" wp14:editId="116A2C12">
+          <wp:anchor distT="0" distB="0" distL="114300" distR="114300" simplePos="0" relativeHeight="251656704" behindDoc="0" locked="0" layoutInCell="1" allowOverlap="1" wp14:anchorId="4EDFB316" wp14:editId="62370EF8">
             <wp:simplePos x="0" y="0"/>
             <wp:positionH relativeFrom="column">
-              <wp:posOffset>2804795</wp:posOffset>
+              <wp:posOffset>2841008</wp:posOffset>
             </wp:positionH>
             <wp:positionV relativeFrom="paragraph">
-              <wp:posOffset>38100</wp:posOffset>
+              <wp:posOffset>6979</wp:posOffset>
             </wp:positionV>
             <wp:extent cx="2922905" cy="2717800"/>
             <wp:effectExtent l="0" t="0" r="0" b="6350"/>
@@ -8057,19 +8421,37 @@
         <w:rPr>
           <w:lang w:val="de-DE"/>
         </w:rPr>
-        <w:t xml:space="preserve">So kann man z.B. </w:t>
-      </w:r>
-      <w:r>
-        <w:rPr>
-          <w:lang w:val="de-DE"/>
-        </w:rPr>
-        <w:t>mit dem Kontextmen</w:t>
-      </w:r>
-      <w:r>
-        <w:rPr>
-          <w:lang w:val="de-DE"/>
-        </w:rPr>
-        <w:t>ü</w:t>
+        <w:t xml:space="preserve">einer Verbindung </w:t>
+      </w:r>
+      <w:r>
+        <w:rPr>
+          <w:lang w:val="de-DE"/>
+        </w:rPr>
+        <w:t>ein Neuron einfügen. Die ursprüngliche Verbindung wird dabei in zwei Ver</w:t>
+      </w:r>
+      <w:r>
+        <w:rPr>
+          <w:lang w:val="de-DE"/>
+        </w:rPr>
+        <w:softHyphen/>
+      </w:r>
+      <w:r>
+        <w:rPr>
+          <w:lang w:val="de-DE"/>
+        </w:rPr>
+        <w:t xml:space="preserve">bindungen aufgespalten von denen eine in das neu erzeugte Neuron einmündet, während die </w:t>
+      </w:r>
+      <w:r>
+        <w:rPr>
+          <w:lang w:val="de-DE"/>
+        </w:rPr>
+        <w:t>andere</w:t>
+      </w:r>
+      <w:r>
+        <w:rPr>
+          <w:lang w:val="de-DE"/>
+        </w:rPr>
+        <w:t xml:space="preserve"> aus dem Neuron hervorgeht.</w:t>
       </w:r>
     </w:p>
     <w:p>
@@ -8087,19 +8469,7 @@
         <w:rPr>
           <w:lang w:val="de-DE"/>
         </w:rPr>
-        <w:t>eines Input</w:t>
-      </w:r>
-      <w:r>
-        <w:rPr>
-          <w:lang w:val="de-DE"/>
-        </w:rPr>
-        <w:t>-</w:t>
-      </w:r>
-      <w:r>
-        <w:rPr>
-          <w:lang w:val="de-DE"/>
-        </w:rPr>
-        <w:t xml:space="preserve">Neurons die Pulsfrequenz dieses Neurons einstellen </w:t>
+        <w:t xml:space="preserve">eines Neurons dessen Verbindungen lösen „Disconnect“, </w:t>
       </w:r>
     </w:p>
     <w:p>
@@ -8117,13 +8487,7 @@
         <w:rPr>
           <w:lang w:val="de-DE"/>
         </w:rPr>
-        <w:t xml:space="preserve">eines Neurons diesem </w:t>
-      </w:r>
-      <w:r>
-        <w:rPr>
-          <w:lang w:val="de-DE"/>
-        </w:rPr>
-        <w:t>neue Dendriten hinzufügen</w:t>
+        <w:t>ein Input-Neuron in ein normales Neuron umwandeln und umgekehrt. Die Umwandlung eines normalen Neurons in ein Input-Neuron ist allerdings nur möglich, wenn das Neuron keine eingehenden Dendriten besitzt.</w:t>
       </w:r>
     </w:p>
     <w:p>
@@ -8141,37 +8505,45 @@
         <w:rPr>
           <w:lang w:val="de-DE"/>
         </w:rPr>
-        <w:t xml:space="preserve">einer Verbindung </w:t>
-      </w:r>
-      <w:r>
-        <w:rPr>
-          <w:lang w:val="de-DE"/>
-        </w:rPr>
-        <w:t>ein Neuron einfügen. Die ursprüngliche Verbindung wird dabei in zwei Ver</w:t>
-      </w:r>
-      <w:r>
-        <w:rPr>
-          <w:lang w:val="de-DE"/>
-        </w:rPr>
-        <w:softHyphen/>
-      </w:r>
-      <w:r>
-        <w:rPr>
-          <w:lang w:val="de-DE"/>
-        </w:rPr>
-        <w:t xml:space="preserve">bindungen aufgespalten von denen eine in das neu erzeugte Neuron einmündet, während die </w:t>
-      </w:r>
-      <w:r>
-        <w:rPr>
-          <w:lang w:val="de-DE"/>
-        </w:rPr>
-        <w:t>andere</w:t>
-      </w:r>
-      <w:r>
-        <w:rPr>
-          <w:lang w:val="de-DE"/>
-        </w:rPr>
-        <w:t xml:space="preserve"> aus dem Neuron hervorgeht.</w:t>
+        <w:t xml:space="preserve">eines Neurons </w:t>
+      </w:r>
+      <w:r>
+        <w:rPr>
+          <w:lang w:val="de-DE"/>
+        </w:rPr>
+        <w:t xml:space="preserve">ein akustisches Signal definieren, das </w:t>
+      </w:r>
+      <w:proofErr w:type="gramStart"/>
+      <w:r>
+        <w:rPr>
+          <w:lang w:val="de-DE"/>
+        </w:rPr>
+        <w:t xml:space="preserve">beim </w:t>
+      </w:r>
+      <w:r>
+        <w:rPr>
+          <w:lang w:val="de-DE"/>
+        </w:rPr>
+        <w:t>T</w:t>
+      </w:r>
+      <w:r>
+        <w:rPr>
+          <w:lang w:val="de-DE"/>
+        </w:rPr>
+        <w:t>riggern</w:t>
+      </w:r>
+      <w:proofErr w:type="gramEnd"/>
+      <w:r>
+        <w:rPr>
+          <w:lang w:val="de-DE"/>
+        </w:rPr>
+        <w:t xml:space="preserve"> des Neurons ausgelöst wird.</w:t>
+      </w:r>
+      <w:r>
+        <w:rPr>
+          <w:lang w:val="de-DE"/>
+        </w:rPr>
+        <w:t xml:space="preserve"> </w:t>
       </w:r>
     </w:p>
     <w:p>
@@ -8189,7 +8561,288 @@
         <w:rPr>
           <w:lang w:val="de-DE"/>
         </w:rPr>
-        <w:t xml:space="preserve">eines Neurons dessen Verbindungen lösen „Disconnect“, </w:t>
+        <w:t>etc.</w:t>
+      </w:r>
+    </w:p>
+    <w:p>
+      <w:pPr>
+        <w:rPr>
+          <w:lang w:val="de-DE"/>
+        </w:rPr>
+      </w:pPr>
+      <w:r>
+        <w:rPr>
+          <w:lang w:val="de-DE"/>
+        </w:rPr>
+        <w:t xml:space="preserve">Objekte des Modells können über das </w:t>
+      </w:r>
+      <w:r>
+        <w:rPr>
+          <w:lang w:val="de-DE"/>
+        </w:rPr>
+        <w:t xml:space="preserve">Kontextmenü </w:t>
+      </w:r>
+      <w:r>
+        <w:rPr>
+          <w:lang w:val="de-DE"/>
+        </w:rPr>
+        <w:t xml:space="preserve">auch </w:t>
+      </w:r>
+      <w:r>
+        <w:rPr>
+          <w:lang w:val="de-DE"/>
+        </w:rPr>
+        <w:t>wieder entfernt werden</w:t>
+      </w:r>
+      <w:r>
+        <w:rPr>
+          <w:lang w:val="de-DE"/>
+        </w:rPr>
+        <w:t xml:space="preserve"> („Remove“)</w:t>
+      </w:r>
+      <w:r>
+        <w:rPr>
+          <w:lang w:val="de-DE"/>
+        </w:rPr>
+        <w:t xml:space="preserve">. </w:t>
+      </w:r>
+    </w:p>
+    <w:p>
+      <w:pPr>
+        <w:rPr>
+          <w:lang w:val="de-DE"/>
+        </w:rPr>
+      </w:pPr>
+      <w:r>
+        <w:rPr>
+          <w:lang w:val="de-DE"/>
+        </w:rPr>
+        <w:t xml:space="preserve">Die Abbildung zeigt das </w:t>
+      </w:r>
+      <w:r>
+        <w:rPr>
+          <w:lang w:val="de-DE"/>
+        </w:rPr>
+        <w:t>Kon</w:t>
+      </w:r>
+      <w:r>
+        <w:rPr>
+          <w:lang w:val="de-DE"/>
+        </w:rPr>
+        <w:softHyphen/>
+      </w:r>
+      <w:r>
+        <w:rPr>
+          <w:lang w:val="de-DE"/>
+        </w:rPr>
+        <w:t xml:space="preserve">textmenü </w:t>
+      </w:r>
+      <w:r>
+        <w:rPr>
+          <w:lang w:val="de-DE"/>
+        </w:rPr>
+        <w:t>der Ver</w:t>
+      </w:r>
+      <w:r>
+        <w:rPr>
+          <w:lang w:val="de-DE"/>
+        </w:rPr>
+        <w:softHyphen/>
+      </w:r>
+      <w:r>
+        <w:rPr>
+          <w:lang w:val="de-DE"/>
+        </w:rPr>
+        <w:t>bindung zwischen zwei Neuro</w:t>
+      </w:r>
+      <w:r>
+        <w:rPr>
+          <w:lang w:val="de-DE"/>
+        </w:rPr>
+        <w:softHyphen/>
+      </w:r>
+      <w:r>
+        <w:rPr>
+          <w:lang w:val="de-DE"/>
+        </w:rPr>
+        <w:t xml:space="preserve">nen. </w:t>
+      </w:r>
+    </w:p>
+    <w:p>
+      <w:pPr>
+        <w:rPr>
+          <w:lang w:val="de-DE"/>
+        </w:rPr>
+      </w:pPr>
+      <w:r>
+        <w:rPr>
+          <w:lang w:val="de-DE"/>
+        </w:rPr>
+        <w:lastRenderedPageBreak/>
+        <w:t xml:space="preserve">Die Option „Add output neuron“ erzeugt an der Stelle, an der sich der </w:t>
+      </w:r>
+      <w:r>
+        <w:rPr>
+          <w:lang w:val="de-DE"/>
+        </w:rPr>
+        <w:t>Maus-Cursor</w:t>
+      </w:r>
+      <w:r>
+        <w:rPr>
+          <w:lang w:val="de-DE"/>
+        </w:rPr>
+        <w:t xml:space="preserve"> gera</w:t>
+      </w:r>
+      <w:r>
+        <w:rPr>
+          <w:lang w:val="de-DE"/>
+        </w:rPr>
+        <w:softHyphen/>
+      </w:r>
+      <w:r>
+        <w:rPr>
+          <w:lang w:val="de-DE"/>
+        </w:rPr>
+        <w:t>d</w:t>
+      </w:r>
+      <w:r>
+        <w:rPr>
+          <w:lang w:val="de-DE"/>
+        </w:rPr>
+        <w:t xml:space="preserve">e </w:t>
+      </w:r>
+      <w:r>
+        <w:rPr>
+          <w:lang w:val="de-DE"/>
+        </w:rPr>
+        <w:t>befin</w:t>
+      </w:r>
+      <w:r>
+        <w:rPr>
+          <w:lang w:val="de-DE"/>
+        </w:rPr>
+        <w:softHyphen/>
+      </w:r>
+      <w:r>
+        <w:rPr>
+          <w:lang w:val="de-DE"/>
+        </w:rPr>
+        <w:t>det,</w:t>
+      </w:r>
+      <w:r>
+        <w:rPr>
+          <w:lang w:val="de-DE"/>
+        </w:rPr>
+        <w:t xml:space="preserve"> einen Verzeigungspunkt und hängt </w:t>
+      </w:r>
+      <w:r>
+        <w:rPr>
+          <w:lang w:val="de-DE"/>
+        </w:rPr>
+        <w:t>einen ausgehenden Dend</w:t>
+      </w:r>
+      <w:r>
+        <w:rPr>
+          <w:lang w:val="de-DE"/>
+        </w:rPr>
+        <w:softHyphen/>
+      </w:r>
+      <w:r>
+        <w:rPr>
+          <w:lang w:val="de-DE"/>
+        </w:rPr>
+        <w:t>riten an.</w:t>
+      </w:r>
+    </w:p>
+    <w:p>
+      <w:pPr>
+        <w:rPr>
+          <w:lang w:val="de-DE"/>
+        </w:rPr>
+      </w:pPr>
+      <w:r>
+        <w:rPr>
+          <w:lang w:val="de-DE"/>
+        </w:rPr>
+        <w:t>Die Option „Add input neuron“ erzeugt auf gleiche Weise ein</w:t>
+      </w:r>
+      <w:r>
+        <w:rPr>
+          <w:lang w:val="de-DE"/>
+        </w:rPr>
+        <w:t>e ausgehende Verzweigung</w:t>
+      </w:r>
+      <w:r>
+        <w:rPr>
+          <w:lang w:val="de-DE"/>
+        </w:rPr>
+        <w:t>.</w:t>
+      </w:r>
+    </w:p>
+    <w:p>
+      <w:pPr>
+        <w:rPr>
+          <w:lang w:val="de-DE"/>
+        </w:rPr>
+      </w:pPr>
+      <w:r>
+        <w:rPr>
+          <w:lang w:val="de-DE"/>
+        </w:rPr>
+        <w:t>Mit „Insert neuron“ wird ein normales Neu</w:t>
+      </w:r>
+      <w:r>
+        <w:rPr>
+          <w:lang w:val="de-DE"/>
+        </w:rPr>
+        <w:softHyphen/>
+      </w:r>
+      <w:r>
+        <w:rPr>
+          <w:lang w:val="de-DE"/>
+        </w:rPr>
+        <w:t>ron erzeugt, das an der Cursor-Position in die Ver</w:t>
+      </w:r>
+      <w:r>
+        <w:rPr>
+          <w:lang w:val="de-DE"/>
+        </w:rPr>
+        <w:softHyphen/>
+      </w:r>
+      <w:r>
+        <w:rPr>
+          <w:lang w:val="de-DE"/>
+        </w:rPr>
+        <w:t xml:space="preserve">bindung eingefügt wird. </w:t>
+      </w:r>
+    </w:p>
+    <w:p>
+      <w:pPr>
+        <w:pStyle w:val="berschrift3"/>
+        <w:rPr>
+          <w:lang w:val="de-DE"/>
+        </w:rPr>
+      </w:pPr>
+      <w:bookmarkStart w:id="36" w:name="_Toc35466086"/>
+      <w:r>
+        <w:rPr>
+          <w:lang w:val="de-DE"/>
+        </w:rPr>
+        <w:t>Mausrad</w:t>
+      </w:r>
+      <w:bookmarkEnd w:id="36"/>
+    </w:p>
+    <w:p>
+      <w:pPr>
+        <w:rPr>
+          <w:lang w:val="de-DE"/>
+        </w:rPr>
+      </w:pPr>
+      <w:r>
+        <w:rPr>
+          <w:lang w:val="de-DE"/>
+        </w:rPr>
+        <w:t>Mit dem Mausrad kann gezoomt werden.</w:t>
       </w:r>
     </w:p>
     <w:p>
@@ -8207,7 +8860,31 @@
         <w:rPr>
           <w:lang w:val="de-DE"/>
         </w:rPr>
-        <w:t>ein Input-Neuron in ein normales Neuron umwandeln und umgekehrt. Die Umwandlung eines normalen Neurons in ein Input-Neuron ist allerdings nur möglich, wenn das Neuron keine eingehenden Dendriten besitzt.</w:t>
+        <w:t xml:space="preserve">Das Mausrad nach vorne </w:t>
+      </w:r>
+      <w:r>
+        <w:rPr>
+          <w:lang w:val="de-DE"/>
+        </w:rPr>
+        <w:t>bewegen,</w:t>
+      </w:r>
+      <w:r>
+        <w:rPr>
+          <w:lang w:val="de-DE"/>
+        </w:rPr>
+        <w:t xml:space="preserve"> um </w:t>
+      </w:r>
+      <w:r>
+        <w:rPr>
+          <w:lang w:val="de-DE"/>
+        </w:rPr>
+        <w:t xml:space="preserve">das Modell </w:t>
+      </w:r>
+      <w:r>
+        <w:rPr>
+          <w:lang w:val="de-DE"/>
+        </w:rPr>
+        <w:t>zu vergrößern</w:t>
       </w:r>
     </w:p>
     <w:p>
@@ -8225,111 +8902,69 @@
         <w:rPr>
           <w:lang w:val="de-DE"/>
         </w:rPr>
-        <w:t xml:space="preserve">eines Neurons </w:t>
-      </w:r>
-      <w:r>
-        <w:rPr>
-          <w:lang w:val="de-DE"/>
-        </w:rPr>
-        <w:t xml:space="preserve">ein akustisches Signal definieren, das beim </w:t>
-      </w:r>
-      <w:r>
-        <w:rPr>
-          <w:lang w:val="de-DE"/>
-        </w:rPr>
-        <w:t>T</w:t>
-      </w:r>
-      <w:r>
-        <w:rPr>
-          <w:lang w:val="de-DE"/>
-        </w:rPr>
-        <w:t>riggern des Neurons ausgelöst wird.</w:t>
-      </w:r>
-      <w:r>
-        <w:rPr>
-          <w:lang w:val="de-DE"/>
-        </w:rPr>
-        <w:t xml:space="preserve"> </w:t>
-      </w:r>
-    </w:p>
-    <w:p>
-      <w:pPr>
-        <w:pStyle w:val="Listenabsatz"/>
-        <w:numPr>
-          <w:ilvl w:val="0"/>
-          <w:numId w:val="2"/>
-        </w:numPr>
-        <w:rPr>
-          <w:lang w:val="de-DE"/>
-        </w:rPr>
-      </w:pPr>
-      <w:r>
-        <w:rPr>
-          <w:lang w:val="de-DE"/>
-        </w:rPr>
-        <w:t>etc.</w:t>
-      </w:r>
-    </w:p>
-    <w:p>
-      <w:pPr>
-        <w:rPr>
-          <w:lang w:val="de-DE"/>
-        </w:rPr>
-      </w:pPr>
-      <w:r>
-        <w:rPr>
-          <w:lang w:val="de-DE"/>
-        </w:rPr>
-        <w:t xml:space="preserve">Objekte des Modells können über das </w:t>
-      </w:r>
-      <w:r>
-        <w:rPr>
-          <w:lang w:val="de-DE"/>
-        </w:rPr>
-        <w:t xml:space="preserve">Kontextmenü </w:t>
-      </w:r>
-      <w:r>
-        <w:rPr>
-          <w:lang w:val="de-DE"/>
-        </w:rPr>
-        <w:t xml:space="preserve">auch </w:t>
-      </w:r>
-      <w:r>
-        <w:rPr>
-          <w:lang w:val="de-DE"/>
-        </w:rPr>
-        <w:t>wieder entfernt werden</w:t>
-      </w:r>
-      <w:r>
-        <w:rPr>
-          <w:lang w:val="de-DE"/>
-        </w:rPr>
-        <w:t xml:space="preserve"> („Remove“)</w:t>
-      </w:r>
-      <w:r>
-        <w:rPr>
-          <w:lang w:val="de-DE"/>
-        </w:rPr>
-        <w:t xml:space="preserve">. </w:t>
-      </w:r>
-    </w:p>
-    <w:p>
-      <w:pPr>
-        <w:rPr>
-          <w:lang w:val="de-DE"/>
-        </w:rPr>
-      </w:pPr>
-      <w:r>
-        <w:rPr>
-          <w:lang w:val="de-DE"/>
-        </w:rPr>
-        <w:t xml:space="preserve">Die Abbildung zeigt das </w:t>
-      </w:r>
-      <w:r>
-        <w:rPr>
-          <w:lang w:val="de-DE"/>
-        </w:rPr>
-        <w:t>Kon</w:t>
+        <w:t xml:space="preserve">Das Mausrad nach hinten bewegen, um </w:t>
+      </w:r>
+      <w:r>
+        <w:rPr>
+          <w:lang w:val="de-DE"/>
+        </w:rPr>
+        <w:t xml:space="preserve">das Modell </w:t>
+      </w:r>
+      <w:r>
+        <w:rPr>
+          <w:lang w:val="de-DE"/>
+        </w:rPr>
+        <w:t>zu verkleinern.</w:t>
+      </w:r>
+    </w:p>
+    <w:p>
+      <w:pPr>
+        <w:ind w:left="360"/>
+        <w:rPr>
+          <w:lang w:val="de-DE"/>
+        </w:rPr>
+      </w:pPr>
+      <w:r>
+        <w:rPr>
+          <w:lang w:val="de-DE"/>
+        </w:rPr>
+        <w:t>Beim Zoomen bleibt die Position</w:t>
+      </w:r>
+      <w:r>
+        <w:rPr>
+          <w:lang w:val="de-DE"/>
+        </w:rPr>
+        <w:t>,</w:t>
+      </w:r>
+      <w:r>
+        <w:rPr>
+          <w:lang w:val="de-DE"/>
+        </w:rPr>
+        <w:t xml:space="preserve"> auf die der </w:t>
+      </w:r>
+      <w:r>
+        <w:rPr>
+          <w:lang w:val="de-DE"/>
+        </w:rPr>
+        <w:t>Maus-Cursor</w:t>
+      </w:r>
+      <w:r>
+        <w:rPr>
+          <w:lang w:val="de-DE"/>
+        </w:rPr>
+        <w:t xml:space="preserve"> zeigt</w:t>
+      </w:r>
+      <w:r>
+        <w:rPr>
+          <w:lang w:val="de-DE"/>
+        </w:rPr>
+        <w:t>,</w:t>
+      </w:r>
+      <w:r>
+        <w:rPr>
+          <w:lang w:val="de-DE"/>
+        </w:rPr>
+        <w:t xml:space="preserve"> unverändert. Dadurch kann auf intuitive Weise ein Objekt, für das man sich gerade interessiert genauer betrachtet werden, in</w:t>
       </w:r>
       <w:r>
         <w:rPr>
@@ -8341,13 +8976,147 @@
         <w:rPr>
           <w:lang w:val="de-DE"/>
         </w:rPr>
-        <w:t xml:space="preserve">textmenü </w:t>
-      </w:r>
-      <w:r>
-        <w:rPr>
-          <w:lang w:val="de-DE"/>
-        </w:rPr>
-        <w:t>der Ver</w:t>
+        <w:t xml:space="preserve">dem man mit dem </w:t>
+      </w:r>
+      <w:r>
+        <w:rPr>
+          <w:lang w:val="de-DE"/>
+        </w:rPr>
+        <w:t>Maus-Cursor</w:t>
+      </w:r>
+      <w:r>
+        <w:rPr>
+          <w:lang w:val="de-DE"/>
+        </w:rPr>
+        <w:t xml:space="preserve"> auf das Objekt zeigt und das Mausrad nach vorne bewegt.</w:t>
+      </w:r>
+    </w:p>
+    <w:p>
+      <w:pPr>
+        <w:pStyle w:val="berschrift2"/>
+        <w:rPr>
+          <w:lang w:val="de-DE"/>
+        </w:rPr>
+      </w:pPr>
+      <w:bookmarkStart w:id="37" w:name="_Ref28615245"/>
+      <w:bookmarkStart w:id="38" w:name="_Toc35466087"/>
+      <w:bookmarkStart w:id="39" w:name="_Ref27085203"/>
+      <w:r>
+        <w:rPr>
+          <w:lang w:val="de-DE"/>
+        </w:rPr>
+        <w:t xml:space="preserve">Optisches </w:t>
+      </w:r>
+      <w:r>
+        <w:rPr>
+          <w:lang w:val="de-DE"/>
+        </w:rPr>
+        <w:t>und akustisches Feedback</w:t>
+      </w:r>
+      <w:bookmarkEnd w:id="37"/>
+      <w:bookmarkEnd w:id="38"/>
+    </w:p>
+    <w:p>
+      <w:pPr>
+        <w:rPr>
+          <w:lang w:val="de-DE"/>
+        </w:rPr>
+      </w:pPr>
+      <w:r>
+        <w:rPr>
+          <w:lang w:val="de-DE"/>
+        </w:rPr>
+        <w:t>Der NNetSimu-Editor benutzt visuelle und akustische Ef</w:t>
+      </w:r>
+      <w:r>
+        <w:rPr>
+          <w:lang w:val="de-DE"/>
+        </w:rPr>
+        <w:t>f</w:t>
+      </w:r>
+      <w:r>
+        <w:rPr>
+          <w:lang w:val="de-DE"/>
+        </w:rPr>
+        <w:t>ekte</w:t>
+      </w:r>
+      <w:r>
+        <w:rPr>
+          <w:lang w:val="de-DE"/>
+        </w:rPr>
+        <w:t>,</w:t>
+      </w:r>
+      <w:r>
+        <w:rPr>
+          <w:lang w:val="de-DE"/>
+        </w:rPr>
+        <w:t xml:space="preserve"> um dem Benutzer die Orientierung zu erleichtern und Feedback zu ausgeführten Operationen zu geben.</w:t>
+      </w:r>
+    </w:p>
+    <w:p>
+      <w:pPr>
+        <w:rPr>
+          <w:lang w:val="de-DE"/>
+        </w:rPr>
+      </w:pPr>
+      <w:r>
+        <w:rPr>
+          <w:lang w:val="de-DE"/>
+        </w:rPr>
+        <w:t>Als visuelles Feedback ändert sich die Farbe des ausgewählten Objekts, auf das der Maus-Cursor gerade zeigt. Das Kontextmen</w:t>
+      </w:r>
+      <w:r>
+        <w:rPr>
+          <w:lang w:val="de-DE"/>
+        </w:rPr>
+        <w:t>ü</w:t>
+      </w:r>
+      <w:r>
+        <w:rPr>
+          <w:lang w:val="de-DE"/>
+        </w:rPr>
+        <w:t xml:space="preserve">, das mit der rechten Maustaste aktiviert wird (siehe Kapitel </w:t>
+      </w:r>
+      <w:r>
+        <w:rPr>
+          <w:lang w:val="de-DE"/>
+        </w:rPr>
+        <w:fldChar w:fldCharType="begin"/>
+      </w:r>
+      <w:r>
+        <w:rPr>
+          <w:lang w:val="de-DE"/>
+        </w:rPr>
+        <w:instrText xml:space="preserve"> REF _Ref27079495 \r \h </w:instrText>
+      </w:r>
+      <w:r>
+        <w:rPr>
+          <w:lang w:val="de-DE"/>
+        </w:rPr>
+      </w:r>
+      <w:r>
+        <w:rPr>
+          <w:lang w:val="de-DE"/>
+        </w:rPr>
+        <w:fldChar w:fldCharType="separate"/>
+      </w:r>
+      <w:r>
+        <w:rPr>
+          <w:lang w:val="de-DE"/>
+        </w:rPr>
+        <w:t>4.5.3</w:t>
+      </w:r>
+      <w:r>
+        <w:rPr>
+          <w:lang w:val="de-DE"/>
+        </w:rPr>
+        <w:fldChar w:fldCharType="end"/>
+      </w:r>
+      <w:r>
+        <w:rPr>
+          <w:lang w:val="de-DE"/>
+        </w:rPr>
+        <w:t>), bezieht sich immer auf dieses Objekt. Es gibt Situationen, wie z.B. bei nahe beieinander liegenden oder sich sogar überlagernden Objekten, in denen eine eindeutige Erkennung des aus</w:t>
       </w:r>
       <w:r>
         <w:rPr>
@@ -8359,7 +9128,38 @@
         <w:rPr>
           <w:lang w:val="de-DE"/>
         </w:rPr>
-        <w:t>bindung zwischen zwei Neuro</w:t>
+        <w:t>gewählten Objekts ohne dieses visuelle Feedback schwierig wäre.</w:t>
+      </w:r>
+    </w:p>
+    <w:p>
+      <w:pPr>
+        <w:rPr>
+          <w:lang w:val="de-DE"/>
+        </w:rPr>
+      </w:pPr>
+      <w:r>
+        <w:rPr>
+          <w:lang w:val="de-DE"/>
+        </w:rPr>
+        <w:t>Wenn Objekte miteinander verbunden werden sollen, z.</w:t>
+      </w:r>
+      <w:r>
+        <w:rPr>
+          <w:lang w:val="de-DE"/>
+        </w:rPr>
+        <w:t>B</w:t>
+      </w:r>
+      <w:r>
+        <w:rPr>
+          <w:lang w:val="de-DE"/>
+        </w:rPr>
+        <w:t>. das lose Ende eines Dendriten an ein Neuron angeschlossen werden soll, sind zwei unterschiedliche Farbmarkierungen notwendig. Das durch den Maus-Cursor bewegte Objekt, in diesem Fall das Ende des Dendriten wird wie im vo</w:t>
+      </w:r>
+      <w:r>
+        <w:rPr>
+          <w:lang w:val="de-DE"/>
+        </w:rPr>
+        <w:t>r</w:t>
       </w:r>
       <w:r>
         <w:rPr>
@@ -8371,32 +9171,19 @@
         <w:rPr>
           <w:lang w:val="de-DE"/>
         </w:rPr>
-        <w:t xml:space="preserve">nen. </w:t>
-      </w:r>
-    </w:p>
-    <w:p>
-      <w:pPr>
-        <w:rPr>
-          <w:lang w:val="de-DE"/>
-        </w:rPr>
-      </w:pPr>
-      <w:r>
-        <w:rPr>
-          <w:lang w:val="de-DE"/>
-        </w:rPr>
-        <w:t xml:space="preserve">Die Option „Add output neuron“ erzeugt an der Stelle, an der sich der </w:t>
-      </w:r>
-      <w:r>
-        <w:rPr>
-          <w:lang w:val="de-DE"/>
-        </w:rPr>
-        <w:t>Maus-Cursor</w:t>
-      </w:r>
-      <w:r>
-        <w:rPr>
-          <w:lang w:val="de-DE"/>
-        </w:rPr>
-        <w:t xml:space="preserve"> gera</w:t>
+        <w:t>hergehenden Absatz beschrieben farblich markiert. So</w:t>
+      </w:r>
+      <w:r>
+        <w:rPr>
+          <w:lang w:val="de-DE"/>
+        </w:rPr>
+        <w:t>b</w:t>
+      </w:r>
+      <w:r>
+        <w:rPr>
+          <w:lang w:val="de-DE"/>
+        </w:rPr>
+        <w:t>ald sich dieses Objekt über einem ande</w:t>
       </w:r>
       <w:r>
         <w:rPr>
@@ -8408,623 +9195,157 @@
         <w:rPr>
           <w:lang w:val="de-DE"/>
         </w:rPr>
-        <w:t>d</w:t>
-      </w:r>
-      <w:r>
-        <w:rPr>
-          <w:lang w:val="de-DE"/>
-        </w:rPr>
-        <w:t xml:space="preserve">e </w:t>
-      </w:r>
-      <w:r>
-        <w:rPr>
-          <w:lang w:val="de-DE"/>
-        </w:rPr>
-        <w:t>befin</w:t>
-      </w:r>
-      <w:r>
-        <w:rPr>
-          <w:lang w:val="de-DE"/>
-        </w:rPr>
-        <w:softHyphen/>
-      </w:r>
-      <w:r>
-        <w:rPr>
-          <w:lang w:val="de-DE"/>
-        </w:rPr>
-        <w:t>det,</w:t>
-      </w:r>
-      <w:r>
-        <w:rPr>
-          <w:lang w:val="de-DE"/>
-        </w:rPr>
-        <w:t xml:space="preserve"> einen Verzeigungspunkt und hängt </w:t>
-      </w:r>
-      <w:r>
-        <w:rPr>
-          <w:lang w:val="de-DE"/>
-        </w:rPr>
-        <w:t>einen ausgehenden Dend</w:t>
-      </w:r>
-      <w:r>
-        <w:rPr>
-          <w:lang w:val="de-DE"/>
-        </w:rPr>
-        <w:softHyphen/>
-      </w:r>
-      <w:r>
-        <w:rPr>
-          <w:lang w:val="de-DE"/>
-        </w:rPr>
-        <w:t>riten an.</w:t>
-      </w:r>
-    </w:p>
-    <w:p>
-      <w:pPr>
-        <w:rPr>
-          <w:lang w:val="de-DE"/>
-        </w:rPr>
-      </w:pPr>
-      <w:r>
-        <w:rPr>
-          <w:lang w:val="de-DE"/>
-        </w:rPr>
-        <w:t>Die Option „Add input neuron“ erzeugt auf gleiche Weise ein</w:t>
-      </w:r>
-      <w:r>
-        <w:rPr>
-          <w:lang w:val="de-DE"/>
-        </w:rPr>
-        <w:t>e ausgehende Verzweigung</w:t>
-      </w:r>
-      <w:r>
-        <w:rPr>
-          <w:lang w:val="de-DE"/>
-        </w:rPr>
-        <w:t>.</w:t>
-      </w:r>
-    </w:p>
-    <w:p>
-      <w:pPr>
-        <w:rPr>
-          <w:lang w:val="de-DE"/>
-        </w:rPr>
-      </w:pPr>
-      <w:r>
-        <w:rPr>
-          <w:lang w:val="de-DE"/>
-        </w:rPr>
-        <w:t>Mit „Insert neuron“ wird ein normales Neu</w:t>
-      </w:r>
-      <w:r>
-        <w:rPr>
-          <w:lang w:val="de-DE"/>
-        </w:rPr>
-        <w:softHyphen/>
-      </w:r>
-      <w:r>
-        <w:rPr>
-          <w:lang w:val="de-DE"/>
-        </w:rPr>
-        <w:t>ron erzeugt, das an der Cursor-Position in die Ver</w:t>
-      </w:r>
-      <w:r>
-        <w:rPr>
-          <w:lang w:val="de-DE"/>
-        </w:rPr>
-        <w:softHyphen/>
-      </w:r>
-      <w:r>
-        <w:rPr>
-          <w:lang w:val="de-DE"/>
-        </w:rPr>
-        <w:t xml:space="preserve">bindung eingefügt wird. </w:t>
-      </w:r>
-    </w:p>
-    <w:p>
-      <w:pPr>
-        <w:pStyle w:val="berschrift3"/>
-        <w:rPr>
-          <w:lang w:val="de-DE"/>
-        </w:rPr>
-      </w:pPr>
-      <w:bookmarkStart w:id="38" w:name="_Toc35466086"/>
-      <w:r>
-        <w:rPr>
-          <w:lang w:val="de-DE"/>
-        </w:rPr>
-        <w:t>Mausrad</w:t>
-      </w:r>
-      <w:bookmarkEnd w:id="38"/>
-    </w:p>
-    <w:p>
-      <w:pPr>
-        <w:rPr>
-          <w:lang w:val="de-DE"/>
-        </w:rPr>
-      </w:pPr>
-      <w:r>
-        <w:rPr>
-          <w:lang w:val="de-DE"/>
-        </w:rPr>
-        <w:t>Mit dem Mausrad kann gezoomt werden.</w:t>
-      </w:r>
-    </w:p>
-    <w:p>
-      <w:pPr>
-        <w:pStyle w:val="Listenabsatz"/>
-        <w:numPr>
-          <w:ilvl w:val="0"/>
-          <w:numId w:val="2"/>
-        </w:numPr>
-        <w:rPr>
-          <w:lang w:val="de-DE"/>
-        </w:rPr>
-      </w:pPr>
-      <w:r>
-        <w:rPr>
-          <w:lang w:val="de-DE"/>
-        </w:rPr>
-        <w:t xml:space="preserve">Das Mausrad nach vorne </w:t>
-      </w:r>
-      <w:r>
-        <w:rPr>
-          <w:lang w:val="de-DE"/>
-        </w:rPr>
-        <w:t>bewegen,</w:t>
-      </w:r>
-      <w:r>
-        <w:rPr>
-          <w:lang w:val="de-DE"/>
-        </w:rPr>
-        <w:t xml:space="preserve"> um </w:t>
-      </w:r>
-      <w:r>
-        <w:rPr>
-          <w:lang w:val="de-DE"/>
-        </w:rPr>
-        <w:t xml:space="preserve">das Modell </w:t>
-      </w:r>
-      <w:r>
-        <w:rPr>
-          <w:lang w:val="de-DE"/>
-        </w:rPr>
-        <w:t>zu vergrößern</w:t>
-      </w:r>
-    </w:p>
-    <w:p>
-      <w:pPr>
-        <w:pStyle w:val="Listenabsatz"/>
-        <w:numPr>
-          <w:ilvl w:val="0"/>
-          <w:numId w:val="2"/>
-        </w:numPr>
-        <w:rPr>
-          <w:lang w:val="de-DE"/>
-        </w:rPr>
-      </w:pPr>
-      <w:r>
-        <w:rPr>
-          <w:lang w:val="de-DE"/>
-        </w:rPr>
-        <w:t xml:space="preserve">Das Mausrad nach hinten bewegen, um </w:t>
-      </w:r>
-      <w:r>
-        <w:rPr>
-          <w:lang w:val="de-DE"/>
-        </w:rPr>
-        <w:t xml:space="preserve">das Modell </w:t>
-      </w:r>
-      <w:r>
-        <w:rPr>
-          <w:lang w:val="de-DE"/>
-        </w:rPr>
-        <w:t>zu verkleinern.</w:t>
-      </w:r>
-    </w:p>
-    <w:p>
-      <w:pPr>
-        <w:ind w:left="360"/>
-        <w:rPr>
-          <w:lang w:val="de-DE"/>
-        </w:rPr>
-      </w:pPr>
-      <w:r>
-        <w:rPr>
+        <w:t xml:space="preserve">ren Objekt befindet, an das es andocken kann, wird das Zielobjekt in einer anderen, auffälligeren Farbe markiert. Diese Zielmarkierung erfolgt nur, wenn das Andocken wirklich möglich ist. Dadurch erkennt der Benutzer frühzeitig, wenn er im Begriff ist, </w:t>
+      </w:r>
+      <w:r>
+        <w:rPr>
+          <w:lang w:val="de-DE"/>
+        </w:rPr>
+        <w:t>eine nicht zulässige Operation</w:t>
+      </w:r>
+      <w:r>
+        <w:rPr>
+          <w:lang w:val="de-DE"/>
+        </w:rPr>
+        <w:t xml:space="preserve"> durchzuführen, z.B. einen eingehenden Dendriten an ein Inputneuron anzuschließen.</w:t>
+      </w:r>
+    </w:p>
+    <w:p>
+      <w:pPr>
+        <w:rPr>
+          <w:lang w:val="de-DE"/>
+        </w:rPr>
+      </w:pPr>
+      <w:r>
+        <w:rPr>
+          <w:lang w:val="de-DE"/>
+        </w:rPr>
+        <w:t xml:space="preserve">Ein weiteres visuelles Feedback durch Blinken erfolgt bei der Auswahl einer Menge von Objekten, siehe Kapitel </w:t>
+      </w:r>
+      <w:r>
+        <w:rPr>
+          <w:lang w:val="de-DE"/>
+        </w:rPr>
+        <w:fldChar w:fldCharType="begin"/>
+      </w:r>
+      <w:r>
+        <w:rPr>
+          <w:lang w:val="de-DE"/>
+        </w:rPr>
+        <w:instrText xml:space="preserve"> REF _Ref37800388 \r \h </w:instrText>
+      </w:r>
+      <w:r>
+        <w:rPr>
+          <w:lang w:val="de-DE"/>
+        </w:rPr>
+      </w:r>
+      <w:r>
+        <w:rPr>
+          <w:lang w:val="de-DE"/>
+        </w:rPr>
+        <w:fldChar w:fldCharType="separate"/>
+      </w:r>
+      <w:r>
+        <w:rPr>
+          <w:lang w:val="de-DE"/>
+        </w:rPr>
+        <w:t>4.7</w:t>
+      </w:r>
+      <w:r>
+        <w:rPr>
+          <w:lang w:val="de-DE"/>
+        </w:rPr>
+        <w:fldChar w:fldCharType="end"/>
+      </w:r>
+    </w:p>
+    <w:p>
+      <w:pPr>
+        <w:rPr>
+          <w:lang w:val="de-DE"/>
+        </w:rPr>
+      </w:pPr>
+      <w:r>
+        <w:rPr>
+          <w:lang w:val="de-DE"/>
+        </w:rPr>
+        <w:t>Ein akustisches Feedback erfolgt bei einigen Operationen, wie Andocken von Objekten, Lösen von Verbindungen („Disconnect“) und Löschen von Objekten. Das akustische Signal kann über das Hauptmen</w:t>
+      </w:r>
+      <w:r>
+        <w:rPr>
+          <w:lang w:val="de-DE"/>
+        </w:rPr>
+        <w:t>ü</w:t>
+      </w:r>
+      <w:r>
+        <w:rPr>
+          <w:lang w:val="de-DE"/>
+        </w:rPr>
+        <w:t xml:space="preserve"> „Options“ – „Sound on“ bzw. „Sound off“ ein- und ausgeschaltet werden.</w:t>
+      </w:r>
+    </w:p>
+    <w:p>
+      <w:pPr>
+        <w:pStyle w:val="berschrift2"/>
+        <w:ind w:left="578"/>
+        <w:rPr>
+          <w:lang w:val="de-DE"/>
+        </w:rPr>
+      </w:pPr>
+      <w:bookmarkStart w:id="40" w:name="_Ref37800388"/>
+      <w:r>
+        <w:rPr>
+          <w:lang w:val="de-DE"/>
+        </w:rPr>
+        <w:t>Das Miniaturfenster</w:t>
+      </w:r>
+      <w:bookmarkEnd w:id="40"/>
+    </w:p>
+    <w:p>
+      <w:pPr>
+        <w:rPr>
+          <w:lang w:val="de-DE"/>
+        </w:rPr>
+      </w:pPr>
+      <w:r>
+        <w:rPr>
+          <w:lang w:val="de-DE"/>
+        </w:rPr>
+        <w:t xml:space="preserve">Ein kleines Fenster „Mini Window“ zeigt jederzeit das gesamte Modell in einer Miniatur-Ansicht an. Auch wenn im Hauptfenster durch Hineinzoomen nur ein Teil des Modells sichtbar ist, zeigt das Mini-Window das gesamte Modell entsprechend verkleinert an. </w:t>
+      </w:r>
+    </w:p>
+    <w:p>
+      <w:pPr>
+        <w:rPr>
+          <w:lang w:val="de-DE"/>
+        </w:rPr>
+      </w:pPr>
+      <w:r>
+        <w:rPr>
+          <w:lang w:val="de-DE"/>
+        </w:rPr>
+        <w:t>Der im Hauptfenster sichtbare Bereich des Modells ist im Mini- Window durch ein transparentes   farbiges Rechteck gekennzeichnet.</w:t>
+      </w:r>
+    </w:p>
+    <w:p>
+      <w:pPr>
+        <w:rPr>
+          <w:lang w:val="de-DE"/>
+        </w:rPr>
+      </w:pPr>
+      <w:r>
+        <w:rPr>
+          <w:noProof/>
           <w:lang w:val="de-DE"/>
         </w:rPr>
         <w:lastRenderedPageBreak/>
-        <w:t>Beim Zoomen bleibt die Position</w:t>
-      </w:r>
-      <w:r>
-        <w:rPr>
-          <w:lang w:val="de-DE"/>
-        </w:rPr>
-        <w:t>,</w:t>
-      </w:r>
-      <w:r>
-        <w:rPr>
-          <w:lang w:val="de-DE"/>
-        </w:rPr>
-        <w:t xml:space="preserve"> auf die der </w:t>
-      </w:r>
-      <w:r>
-        <w:rPr>
-          <w:lang w:val="de-DE"/>
-        </w:rPr>
-        <w:t>Maus-Cursor</w:t>
-      </w:r>
-      <w:r>
-        <w:rPr>
-          <w:lang w:val="de-DE"/>
-        </w:rPr>
-        <w:t xml:space="preserve"> zeigt</w:t>
-      </w:r>
-      <w:r>
-        <w:rPr>
-          <w:lang w:val="de-DE"/>
-        </w:rPr>
-        <w:t>,</w:t>
-      </w:r>
-      <w:r>
-        <w:rPr>
-          <w:lang w:val="de-DE"/>
-        </w:rPr>
-        <w:t xml:space="preserve"> unverändert. Dadurch kann auf intuitive Weise ein Objekt, für das man sich gerade interessiert genauer betrachtet werden, in</w:t>
-      </w:r>
-      <w:r>
-        <w:rPr>
-          <w:lang w:val="de-DE"/>
-        </w:rPr>
-        <w:softHyphen/>
-      </w:r>
-      <w:r>
-        <w:rPr>
-          <w:lang w:val="de-DE"/>
-        </w:rPr>
-        <w:t xml:space="preserve">dem man mit dem </w:t>
-      </w:r>
-      <w:r>
-        <w:rPr>
-          <w:lang w:val="de-DE"/>
-        </w:rPr>
-        <w:t>Maus-Cursor</w:t>
-      </w:r>
-      <w:r>
-        <w:rPr>
-          <w:lang w:val="de-DE"/>
-        </w:rPr>
-        <w:t xml:space="preserve"> auf das Objekt zeigt und das Mausrad nach vorne bewegt.</w:t>
-      </w:r>
-    </w:p>
-    <w:p>
-      <w:pPr>
-        <w:pStyle w:val="berschrift2"/>
-        <w:rPr>
-          <w:lang w:val="de-DE"/>
-        </w:rPr>
-      </w:pPr>
-      <w:bookmarkStart w:id="39" w:name="_Ref28615245"/>
-      <w:bookmarkStart w:id="40" w:name="_Toc35466087"/>
-      <w:bookmarkStart w:id="41" w:name="_Ref27085203"/>
-      <w:r>
-        <w:rPr>
-          <w:lang w:val="de-DE"/>
-        </w:rPr>
-        <w:t xml:space="preserve">Optisches </w:t>
-      </w:r>
-      <w:r>
-        <w:rPr>
-          <w:lang w:val="de-DE"/>
-        </w:rPr>
-        <w:t>und akustisches Feedback</w:t>
-      </w:r>
-      <w:bookmarkEnd w:id="39"/>
-      <w:bookmarkEnd w:id="40"/>
-    </w:p>
-    <w:p>
-      <w:pPr>
-        <w:rPr>
-          <w:lang w:val="de-DE"/>
-        </w:rPr>
-      </w:pPr>
-      <w:r>
-        <w:rPr>
-          <w:lang w:val="de-DE"/>
-        </w:rPr>
-        <w:t>Der NNetSimu-Editor benutzt visuelle und akustische Ef</w:t>
-      </w:r>
-      <w:r>
-        <w:rPr>
-          <w:lang w:val="de-DE"/>
-        </w:rPr>
-        <w:t>f</w:t>
-      </w:r>
-      <w:r>
-        <w:rPr>
-          <w:lang w:val="de-DE"/>
-        </w:rPr>
-        <w:t>ekte</w:t>
-      </w:r>
-      <w:r>
-        <w:rPr>
-          <w:lang w:val="de-DE"/>
-        </w:rPr>
-        <w:t>,</w:t>
-      </w:r>
-      <w:r>
-        <w:rPr>
-          <w:lang w:val="de-DE"/>
-        </w:rPr>
-        <w:t xml:space="preserve"> um dem Benutzer die Orientierung zu erleichtern und Feedback zu ausgeführten Operationen zu geben.</w:t>
-      </w:r>
-    </w:p>
-    <w:p>
-      <w:pPr>
-        <w:rPr>
-          <w:lang w:val="de-DE"/>
-        </w:rPr>
-      </w:pPr>
-      <w:r>
-        <w:rPr>
-          <w:lang w:val="de-DE"/>
-        </w:rPr>
-        <w:t>Als visuelles Feedback ändert sich die Farbe des ausgewählten Objekts, auf das der Maus-Cursor gerade zeigt. Das Kontextmen</w:t>
-      </w:r>
-      <w:r>
-        <w:rPr>
-          <w:lang w:val="de-DE"/>
-        </w:rPr>
-        <w:t>ü</w:t>
-      </w:r>
-      <w:r>
-        <w:rPr>
-          <w:lang w:val="de-DE"/>
-        </w:rPr>
-        <w:t xml:space="preserve">, das mit der rechten Maustaste aktiviert wird (siehe Kapitel </w:t>
-      </w:r>
-      <w:r>
-        <w:rPr>
-          <w:lang w:val="de-DE"/>
-        </w:rPr>
-        <w:fldChar w:fldCharType="begin"/>
-      </w:r>
-      <w:r>
-        <w:rPr>
-          <w:lang w:val="de-DE"/>
-        </w:rPr>
-        <w:instrText xml:space="preserve"> REF _Ref27079495 \r \h </w:instrText>
-      </w:r>
-      <w:r>
-        <w:rPr>
-          <w:lang w:val="de-DE"/>
-        </w:rPr>
-      </w:r>
-      <w:r>
-        <w:rPr>
-          <w:lang w:val="de-DE"/>
-        </w:rPr>
-        <w:fldChar w:fldCharType="separate"/>
-      </w:r>
-      <w:r>
-        <w:rPr>
-          <w:lang w:val="de-DE"/>
-        </w:rPr>
-        <w:t>4.5.3</w:t>
-      </w:r>
-      <w:r>
-        <w:rPr>
-          <w:lang w:val="de-DE"/>
-        </w:rPr>
-        <w:fldChar w:fldCharType="end"/>
-      </w:r>
-      <w:r>
-        <w:rPr>
-          <w:lang w:val="de-DE"/>
-        </w:rPr>
-        <w:t>), bezieht sich immer auf dieses Objekt. Es gibt Situationen, wie z.B. bei nahe beieinander liegenden oder sich sogar überlagernden Objekten, in denen eine eindeutige Erkennung des aus</w:t>
-      </w:r>
-      <w:r>
-        <w:rPr>
-          <w:lang w:val="de-DE"/>
-        </w:rPr>
-        <w:softHyphen/>
-      </w:r>
-      <w:r>
-        <w:rPr>
-          <w:lang w:val="de-DE"/>
-        </w:rPr>
-        <w:t>gewählten Objekts ohne dieses visuelle Feedback schwierig wäre.</w:t>
-      </w:r>
-    </w:p>
-    <w:p>
-      <w:pPr>
-        <w:rPr>
-          <w:lang w:val="de-DE"/>
-        </w:rPr>
-      </w:pPr>
-      <w:r>
-        <w:rPr>
-          <w:lang w:val="de-DE"/>
-        </w:rPr>
-        <w:t>Wenn Objekte miteinander verbunden werden sollen, z.</w:t>
-      </w:r>
-      <w:r>
-        <w:rPr>
-          <w:lang w:val="de-DE"/>
-        </w:rPr>
-        <w:t>B</w:t>
-      </w:r>
-      <w:r>
-        <w:rPr>
-          <w:lang w:val="de-DE"/>
-        </w:rPr>
-        <w:t>. das lose Ende eines Dendriten an ein Neuron angeschlossen werden soll, sind zwei unterschiedliche Farbmarkierungen notwendig. Das durch den Maus-Cursor bewegte Objekt, in diesem Fall das Ende des Dendriten wird wie im vo</w:t>
-      </w:r>
-      <w:r>
-        <w:rPr>
-          <w:lang w:val="de-DE"/>
-        </w:rPr>
-        <w:t>r</w:t>
-      </w:r>
-      <w:r>
-        <w:rPr>
-          <w:lang w:val="de-DE"/>
-        </w:rPr>
-        <w:softHyphen/>
-      </w:r>
-      <w:r>
-        <w:rPr>
-          <w:lang w:val="de-DE"/>
-        </w:rPr>
-        <w:t>hergehenden Absatz beschrieben farblich markiert. So</w:t>
-      </w:r>
-      <w:r>
-        <w:rPr>
-          <w:lang w:val="de-DE"/>
-        </w:rPr>
-        <w:t>b</w:t>
-      </w:r>
-      <w:r>
-        <w:rPr>
-          <w:lang w:val="de-DE"/>
-        </w:rPr>
-        <w:t>ald sich dieses Objekt über einem ande</w:t>
-      </w:r>
-      <w:r>
-        <w:rPr>
-          <w:lang w:val="de-DE"/>
-        </w:rPr>
-        <w:softHyphen/>
-      </w:r>
-      <w:r>
-        <w:rPr>
-          <w:lang w:val="de-DE"/>
-        </w:rPr>
-        <w:t xml:space="preserve">ren Objekt befindet, an das es andocken kann, wird das Zielobjekt in einer anderen, auffälligeren Farbe markiert. Diese Zielmarkierung erfolgt nur, wenn das Andocken wirklich möglich ist. Dadurch erkennt der Benutzer frühzeitig, wenn er im Begriff ist, </w:t>
-      </w:r>
-      <w:r>
-        <w:rPr>
-          <w:lang w:val="de-DE"/>
-        </w:rPr>
-        <w:t>eine nicht zulässige Operation</w:t>
-      </w:r>
-      <w:r>
-        <w:rPr>
-          <w:lang w:val="de-DE"/>
-        </w:rPr>
-        <w:t xml:space="preserve"> durchzuführen, z.B. einen eingehenden Dendriten an ein Inputneuron anzuschließen.</w:t>
-      </w:r>
-    </w:p>
-    <w:p>
-      <w:pPr>
-        <w:rPr>
-          <w:lang w:val="de-DE"/>
-        </w:rPr>
-      </w:pPr>
-      <w:r>
-        <w:rPr>
-          <w:lang w:val="de-DE"/>
-        </w:rPr>
-        <w:t xml:space="preserve">Ein weiteres visuelles Feedback durch Blinken erfolgt bei der Auswahl einer Menge von Objekten, siehe Kapitel </w:t>
-      </w:r>
-      <w:r>
-        <w:rPr>
-          <w:lang w:val="de-DE"/>
-        </w:rPr>
-        <w:fldChar w:fldCharType="begin"/>
-      </w:r>
-      <w:r>
-        <w:rPr>
-          <w:lang w:val="de-DE"/>
-        </w:rPr>
-        <w:instrText xml:space="preserve"> REF _Ref37800388 \r \h </w:instrText>
-      </w:r>
-      <w:r>
-        <w:rPr>
-          <w:lang w:val="de-DE"/>
-        </w:rPr>
-      </w:r>
-      <w:r>
-        <w:rPr>
-          <w:lang w:val="de-DE"/>
-        </w:rPr>
-        <w:fldChar w:fldCharType="separate"/>
-      </w:r>
-      <w:r>
-        <w:rPr>
-          <w:lang w:val="de-DE"/>
-        </w:rPr>
-        <w:t>4.7</w:t>
-      </w:r>
-      <w:r>
-        <w:rPr>
-          <w:lang w:val="de-DE"/>
-        </w:rPr>
-        <w:fldChar w:fldCharType="end"/>
-      </w:r>
-    </w:p>
-    <w:p>
-      <w:pPr>
-        <w:rPr>
-          <w:lang w:val="de-DE"/>
-        </w:rPr>
-      </w:pPr>
-      <w:r>
-        <w:rPr>
-          <w:lang w:val="de-DE"/>
-        </w:rPr>
-        <w:t>Ein akustisches Feedback erfolgt bei einigen Operationen, wie Andocken von Objekten, Lösen von Verbindungen („Disconnect“) und Löschen von Objekten. Das akustische Signal kann über das Hauptmen</w:t>
-      </w:r>
-      <w:r>
-        <w:rPr>
-          <w:lang w:val="de-DE"/>
-        </w:rPr>
-        <w:t>ü</w:t>
-      </w:r>
-      <w:r>
-        <w:rPr>
-          <w:lang w:val="de-DE"/>
-        </w:rPr>
-        <w:t xml:space="preserve"> „Options“ – „Sound on“ bzw. „Sound off“ ein- und ausgeschaltet werden.</w:t>
-      </w:r>
-    </w:p>
-    <w:p>
-      <w:pPr>
-        <w:pStyle w:val="berschrift2"/>
-        <w:ind w:left="578" w:hanging="578"/>
-        <w:rPr>
-          <w:lang w:val="de-DE"/>
-        </w:rPr>
-      </w:pPr>
-      <w:bookmarkStart w:id="42" w:name="_Ref37800388"/>
-      <w:r>
-        <w:rPr>
-          <w:lang w:val="de-DE"/>
-        </w:rPr>
-        <w:t>Das Miniaturfenster</w:t>
-      </w:r>
-      <w:bookmarkEnd w:id="42"/>
-    </w:p>
-    <w:p>
-      <w:pPr>
-        <w:rPr>
-          <w:lang w:val="de-DE"/>
-        </w:rPr>
-      </w:pPr>
-      <w:r>
-        <w:rPr>
-          <w:noProof/>
-          <w:lang w:val="de-DE"/>
-        </w:rPr>
         <w:drawing>
-          <wp:anchor distT="0" distB="0" distL="114300" distR="114300" simplePos="0" relativeHeight="251662336" behindDoc="0" locked="0" layoutInCell="1" allowOverlap="1" wp14:anchorId="7FC96606" wp14:editId="54E2922F">
+          <wp:anchor distT="0" distB="0" distL="114300" distR="114300" simplePos="0" relativeHeight="251658752" behindDoc="0" locked="0" layoutInCell="1" allowOverlap="1" wp14:anchorId="7FC96606" wp14:editId="4A3D8BC2">
             <wp:simplePos x="0" y="0"/>
             <wp:positionH relativeFrom="column">
-              <wp:posOffset>3007393</wp:posOffset>
+              <wp:posOffset>2762916</wp:posOffset>
             </wp:positionH>
             <wp:positionV relativeFrom="paragraph">
-              <wp:posOffset>39804</wp:posOffset>
+              <wp:posOffset>-721568</wp:posOffset>
             </wp:positionV>
             <wp:extent cx="3240405" cy="2790825"/>
             <wp:effectExtent l="0" t="0" r="0" b="9525"/>
@@ -9085,32 +9406,6 @@
         <w:rPr>
           <w:lang w:val="de-DE"/>
         </w:rPr>
-        <w:t xml:space="preserve">Ein kleines Fenster „Mini Window“ zeigt jederzeit das gesamte Modell in einer Miniatur-Ansicht an. Auch wenn im Hauptfenster durch Hineinzoomen nur ein Teil des Modells sichtbar ist, zeigt das Mini-Window das gesamte Modell entsprechend verkleinert an. </w:t>
-      </w:r>
-    </w:p>
-    <w:p>
-      <w:pPr>
-        <w:rPr>
-          <w:lang w:val="de-DE"/>
-        </w:rPr>
-      </w:pPr>
-      <w:r>
-        <w:rPr>
-          <w:lang w:val="de-DE"/>
-        </w:rPr>
-        <w:t>Der im Hauptfenster sichtbare Bereich des Modells ist im Mini- Window durch ein transparentes   farbiges Rechteck gekennzeichnet.</w:t>
-      </w:r>
-    </w:p>
-    <w:p>
-      <w:pPr>
-        <w:rPr>
-          <w:lang w:val="de-DE"/>
-        </w:rPr>
-      </w:pPr>
-      <w:r>
-        <w:rPr>
-          <w:lang w:val="de-DE"/>
-        </w:rPr>
         <w:t xml:space="preserve">Um schnell im Modell zu navigieren, kann das transparente Rechteck im Mini-Window mit der linken Maustaste </w:t>
       </w:r>
       <w:r>
@@ -9154,13 +9449,12 @@
           <w:lang w:val="de-DE"/>
         </w:rPr>
       </w:pPr>
-      <w:bookmarkStart w:id="43" w:name="_Ref40459560"/>
+      <w:bookmarkStart w:id="41" w:name="_Ref40459560"/>
       <w:proofErr w:type="spellStart"/>
       <w:r>
         <w:rPr>
           <w:lang w:val="de-DE"/>
         </w:rPr>
-        <w:lastRenderedPageBreak/>
         <w:t>Stop</w:t>
       </w:r>
       <w:proofErr w:type="spellEnd"/>
@@ -9170,7 +9464,7 @@
         </w:rPr>
         <w:t xml:space="preserve"> on Trigger</w:t>
       </w:r>
-      <w:bookmarkEnd w:id="43"/>
+      <w:bookmarkEnd w:id="41"/>
     </w:p>
     <w:p>
       <w:pPr>
@@ -9523,7 +9817,14 @@
         <w:rPr>
           <w:lang w:val="de-DE"/>
         </w:rPr>
-        <w:t xml:space="preserve">Diese Art der Auswahl besteht nur solange der Cursor über dem Objekt steht und wird automatisch wieder aufgehoben, wenn der Cursor das Objekt verlässt. </w:t>
+        <w:t xml:space="preserve">Diese Art der Auswahl besteht nur solange der Cursor über dem Objekt steht und wird automatisch wieder aufgehoben, </w:t>
+      </w:r>
+      <w:r>
+        <w:rPr>
+          <w:lang w:val="de-DE"/>
+        </w:rPr>
+        <w:lastRenderedPageBreak/>
+        <w:t xml:space="preserve">wenn der Cursor das Objekt verlässt. </w:t>
       </w:r>
       <w:r>
         <w:rPr>
@@ -9674,14 +9975,14 @@
           <w:lang w:val="de-DE"/>
         </w:rPr>
       </w:pPr>
-      <w:bookmarkStart w:id="44" w:name="_Ref38196673"/>
+      <w:bookmarkStart w:id="42" w:name="_Ref38196673"/>
       <w:r>
         <w:rPr>
           <w:lang w:val="de-DE"/>
         </w:rPr>
         <w:t>Operationen auf Selektionen</w:t>
       </w:r>
-      <w:bookmarkEnd w:id="44"/>
+      <w:bookmarkEnd w:id="42"/>
     </w:p>
     <w:p>
       <w:pPr>
@@ -9788,7 +10089,6 @@
         <w:rPr>
           <w:lang w:val="de-DE"/>
         </w:rPr>
-        <w:lastRenderedPageBreak/>
         <w:t>Verschieben</w:t>
       </w:r>
       <w:r>
@@ -10130,14 +10430,14 @@
           <w:lang w:val="de-DE"/>
         </w:rPr>
       </w:pPr>
-      <w:bookmarkStart w:id="45" w:name="_Ref37973222"/>
+      <w:bookmarkStart w:id="43" w:name="_Ref37973222"/>
       <w:r>
         <w:rPr>
           <w:lang w:val="de-DE"/>
         </w:rPr>
         <w:t>Selektionen erzeugen, erweitern und entfernen</w:t>
       </w:r>
-      <w:bookmarkEnd w:id="45"/>
+      <w:bookmarkEnd w:id="43"/>
       <w:r>
         <w:rPr>
           <w:lang w:val="de-DE"/>
@@ -10237,11 +10537,19 @@
         </w:rPr>
         <w:t>CTRL-A</w:t>
       </w:r>
-      <w:r>
-        <w:rPr>
-          <w:lang w:val="de-DE"/>
-        </w:rPr>
-        <w:t xml:space="preserve">   (die schnellste Methode) Taste „CTRL“ </w:t>
+      <w:proofErr w:type="gramStart"/>
+      <w:r>
+        <w:rPr>
+          <w:lang w:val="de-DE"/>
+        </w:rPr>
+        <w:t xml:space="preserve">   (</w:t>
+      </w:r>
+      <w:proofErr w:type="gramEnd"/>
+      <w:r>
+        <w:rPr>
+          <w:lang w:val="de-DE"/>
+        </w:rPr>
+        <w:t xml:space="preserve">die schnellste Methode) Taste „CTRL“ </w:t>
       </w:r>
       <w:proofErr w:type="spellStart"/>
       <w:r>
@@ -10385,11 +10693,19 @@
         </w:rPr>
         <w:t>ESC-Taste</w:t>
       </w:r>
-      <w:r>
-        <w:rPr>
-          <w:lang w:val="de-DE"/>
-        </w:rPr>
-        <w:t xml:space="preserve">   (die schnellste Methode)</w:t>
+      <w:proofErr w:type="gramStart"/>
+      <w:r>
+        <w:rPr>
+          <w:lang w:val="de-DE"/>
+        </w:rPr>
+        <w:t xml:space="preserve">   (</w:t>
+      </w:r>
+      <w:proofErr w:type="gramEnd"/>
+      <w:r>
+        <w:rPr>
+          <w:lang w:val="de-DE"/>
+        </w:rPr>
+        <w:t>die schnellste Methode)</w:t>
       </w:r>
     </w:p>
     <w:p>
@@ -10411,6 +10727,7 @@
         <w:rPr>
           <w:lang w:val="de-DE"/>
         </w:rPr>
+        <w:lastRenderedPageBreak/>
         <w:t>Einzelne Objekte</w:t>
       </w:r>
       <w:r>
@@ -10721,7 +11038,6 @@
         <w:rPr>
           <w:lang w:val="de-DE"/>
         </w:rPr>
-        <w:lastRenderedPageBreak/>
         <w:t>Die Analysefunktionen (s</w:t>
       </w:r>
       <w:r>
@@ -10879,7 +11195,21 @@
         <w:rPr>
           <w:lang w:val="de-DE"/>
         </w:rPr>
-        <w:t>, verändern sie ihre Farbe mit einer Frequenz von 5 Hertz. Dieses Blinken ist deutlich sichtbar, hat aber keine Wechselwirkung mit der einfachen Auswahl einzelner Objekte. Das heißt, auch während eine Gruppe von Objekten selektiert ist und blinkt, kann ganz normal mit dem Modell gearbeitet werden</w:t>
+        <w:t xml:space="preserve">, verändern sie ihre Farbe mit einer Frequenz von 5 Hertz. Dieses Blinken ist deutlich sichtbar, hat aber keine Wechselwirkung mit der einfachen Auswahl einzelner Objekte. Das heißt, auch </w:t>
+      </w:r>
+      <w:proofErr w:type="gramStart"/>
+      <w:r>
+        <w:rPr>
+          <w:lang w:val="de-DE"/>
+        </w:rPr>
+        <w:t>während eine Gruppe</w:t>
+      </w:r>
+      <w:proofErr w:type="gramEnd"/>
+      <w:r>
+        <w:rPr>
+          <w:lang w:val="de-DE"/>
+        </w:rPr>
+        <w:t xml:space="preserve"> von Objekten selektiert ist und blinkt, kann ganz normal mit dem Modell gearbeitet werden</w:t>
       </w:r>
       <w:r>
         <w:rPr>
@@ -10897,14 +11227,14 @@
     <w:p>
       <w:pPr>
         <w:pStyle w:val="berschrift2"/>
-        <w:ind w:left="578" w:hanging="578"/>
-        <w:rPr>
-          <w:lang w:val="de-DE"/>
-        </w:rPr>
-      </w:pPr>
-      <w:bookmarkStart w:id="46" w:name="_Ref37886638"/>
-      <w:bookmarkStart w:id="47" w:name="_Ref34752521"/>
-      <w:bookmarkStart w:id="48" w:name="_Toc35466088"/>
+        <w:ind w:left="578"/>
+        <w:rPr>
+          <w:lang w:val="de-DE"/>
+        </w:rPr>
+      </w:pPr>
+      <w:bookmarkStart w:id="44" w:name="_Ref37886638"/>
+      <w:bookmarkStart w:id="45" w:name="_Ref34752521"/>
+      <w:bookmarkStart w:id="46" w:name="_Toc35466088"/>
       <w:r>
         <w:rPr>
           <w:lang w:val="de-DE"/>
@@ -10923,7 +11253,7 @@
         </w:rPr>
         <w:t>ten</w:t>
       </w:r>
-      <w:bookmarkEnd w:id="46"/>
+      <w:bookmarkEnd w:id="44"/>
     </w:p>
     <w:p>
       <w:pPr>
@@ -11328,6 +11658,370 @@
     </w:p>
     <w:p>
       <w:pPr>
+        <w:pStyle w:val="berschrift2"/>
+        <w:ind w:left="578"/>
+        <w:rPr>
+          <w:lang w:val="de-DE"/>
+        </w:rPr>
+      </w:pPr>
+      <w:bookmarkStart w:id="47" w:name="_Ref49374549"/>
+      <w:r>
+        <w:rPr>
+          <w:lang w:val="de-DE"/>
+        </w:rPr>
+        <w:lastRenderedPageBreak/>
+        <w:t>Das Description Window</w:t>
+      </w:r>
+      <w:bookmarkEnd w:id="47"/>
+    </w:p>
+    <w:p>
+      <w:pPr>
+        <w:keepNext/>
+        <w:keepLines/>
+        <w:rPr>
+          <w:lang w:val="de-DE"/>
+        </w:rPr>
+      </w:pPr>
+      <w:r>
+        <w:rPr>
+          <w:lang w:val="de-DE"/>
+        </w:rPr>
+        <w:t xml:space="preserve">Das Description Window ist ein Texteditor, mit dem eine Beschreibung des Modells erstellt und bearbeitet werden kann. </w:t>
+      </w:r>
+      <w:r>
+        <w:rPr>
+          <w:lang w:val="de-DE"/>
+        </w:rPr>
+        <w:t xml:space="preserve">In der Titelleiste des Description Windows steht „Model </w:t>
+      </w:r>
+      <w:proofErr w:type="spellStart"/>
+      <w:r>
+        <w:rPr>
+          <w:lang w:val="de-DE"/>
+        </w:rPr>
+        <w:t>description</w:t>
+      </w:r>
+      <w:proofErr w:type="spellEnd"/>
+      <w:r>
+        <w:rPr>
+          <w:lang w:val="de-DE"/>
+        </w:rPr>
+        <w:t>“.</w:t>
+      </w:r>
+    </w:p>
+    <w:p>
+      <w:pPr>
+        <w:keepNext/>
+        <w:keepLines/>
+        <w:rPr>
+          <w:lang w:val="de-DE"/>
+        </w:rPr>
+      </w:pPr>
+      <w:r>
+        <w:rPr>
+          <w:lang w:val="de-DE"/>
+        </w:rPr>
+        <w:t xml:space="preserve">Falls das Description Window nicht sichtbar ist, kann es, wie alle anderen Fenster über das Hauptmenü eingeschaltet werden: View – Windows – Show </w:t>
+      </w:r>
+      <w:proofErr w:type="spellStart"/>
+      <w:r>
+        <w:rPr>
+          <w:lang w:val="de-DE"/>
+        </w:rPr>
+        <w:t>description</w:t>
+      </w:r>
+      <w:proofErr w:type="spellEnd"/>
+      <w:r>
+        <w:rPr>
+          <w:lang w:val="de-DE"/>
+        </w:rPr>
+        <w:t xml:space="preserve"> window.</w:t>
+      </w:r>
+    </w:p>
+    <w:p>
+      <w:pPr>
+        <w:rPr>
+          <w:lang w:val="de-DE"/>
+        </w:rPr>
+      </w:pPr>
+      <w:r>
+        <w:rPr>
+          <w:lang w:val="de-DE"/>
+        </w:rPr>
+        <w:t xml:space="preserve">Der Texteditor hat nur die absolut notwendigen Funktionen, um einfache Texte erstellen zu können: </w:t>
+      </w:r>
+    </w:p>
+    <w:p>
+      <w:pPr>
+        <w:pStyle w:val="Listenabsatz"/>
+        <w:numPr>
+          <w:ilvl w:val="0"/>
+          <w:numId w:val="21"/>
+        </w:numPr>
+        <w:rPr>
+          <w:lang w:val="de-DE"/>
+        </w:rPr>
+      </w:pPr>
+      <w:r>
+        <w:rPr>
+          <w:lang w:val="de-DE"/>
+        </w:rPr>
+        <w:t>Eingabe von Text über die Tastatur</w:t>
+      </w:r>
+    </w:p>
+    <w:p>
+      <w:pPr>
+        <w:pStyle w:val="Listenabsatz"/>
+        <w:numPr>
+          <w:ilvl w:val="0"/>
+          <w:numId w:val="21"/>
+        </w:numPr>
+        <w:rPr>
+          <w:lang w:val="de-DE"/>
+        </w:rPr>
+      </w:pPr>
+      <w:r>
+        <w:rPr>
+          <w:lang w:val="de-DE"/>
+        </w:rPr>
+        <w:t xml:space="preserve">Löschen von </w:t>
+      </w:r>
+      <w:r>
+        <w:rPr>
+          <w:lang w:val="de-DE"/>
+        </w:rPr>
+        <w:t xml:space="preserve">einzelnen </w:t>
+      </w:r>
+      <w:r>
+        <w:rPr>
+          <w:lang w:val="de-DE"/>
+        </w:rPr>
+        <w:t>Zeichen</w:t>
+      </w:r>
+      <w:r>
+        <w:rPr>
+          <w:lang w:val="de-DE"/>
+        </w:rPr>
+        <w:t xml:space="preserve"> oder Markierungen mit </w:t>
+      </w:r>
+      <w:proofErr w:type="spellStart"/>
+      <w:r>
+        <w:rPr>
+          <w:lang w:val="de-DE"/>
+        </w:rPr>
+        <w:t>Backspace</w:t>
+      </w:r>
+      <w:proofErr w:type="spellEnd"/>
+      <w:r>
+        <w:rPr>
+          <w:lang w:val="de-DE"/>
+        </w:rPr>
+        <w:t xml:space="preserve"> oder ENTF</w:t>
+      </w:r>
+    </w:p>
+    <w:p>
+      <w:pPr>
+        <w:pStyle w:val="Listenabsatz"/>
+        <w:numPr>
+          <w:ilvl w:val="0"/>
+          <w:numId w:val="21"/>
+        </w:numPr>
+        <w:rPr>
+          <w:lang w:val="de-DE"/>
+        </w:rPr>
+      </w:pPr>
+      <w:r>
+        <w:rPr>
+          <w:lang w:val="de-DE"/>
+        </w:rPr>
+        <w:t>Eingabecursor</w:t>
+      </w:r>
+      <w:r>
+        <w:rPr>
+          <w:lang w:val="de-DE"/>
+        </w:rPr>
+        <w:t xml:space="preserve"> setzen mit der Maus oder mit den Pf</w:t>
+      </w:r>
+      <w:r>
+        <w:rPr>
+          <w:lang w:val="de-DE"/>
+        </w:rPr>
+        <w:t>eiltasten</w:t>
+      </w:r>
+      <w:r>
+        <w:rPr>
+          <w:lang w:val="de-DE"/>
+        </w:rPr>
+        <w:t xml:space="preserve"> bewegen</w:t>
+      </w:r>
+    </w:p>
+    <w:p>
+      <w:pPr>
+        <w:pStyle w:val="Listenabsatz"/>
+        <w:numPr>
+          <w:ilvl w:val="0"/>
+          <w:numId w:val="21"/>
+        </w:numPr>
+        <w:rPr>
+          <w:lang w:val="de-DE"/>
+        </w:rPr>
+      </w:pPr>
+      <w:proofErr w:type="gramStart"/>
+      <w:r>
+        <w:rPr>
+          <w:lang w:val="de-DE"/>
+        </w:rPr>
+        <w:t>Markieren  von</w:t>
+      </w:r>
+      <w:proofErr w:type="gramEnd"/>
+      <w:r>
+        <w:rPr>
+          <w:lang w:val="de-DE"/>
+        </w:rPr>
+        <w:t xml:space="preserve"> Text mit </w:t>
+      </w:r>
+      <w:r>
+        <w:rPr>
+          <w:lang w:val="de-DE"/>
+        </w:rPr>
+        <w:t xml:space="preserve">linker Maustaste, oder mit Shift und </w:t>
+      </w:r>
+      <w:r>
+        <w:rPr>
+          <w:lang w:val="de-DE"/>
+        </w:rPr>
+        <w:t xml:space="preserve"> </w:t>
+      </w:r>
+      <w:r>
+        <w:rPr>
+          <w:lang w:val="de-DE"/>
+        </w:rPr>
+        <w:t>Pfeiltasten</w:t>
+      </w:r>
+      <w:r>
+        <w:rPr>
+          <w:lang w:val="de-DE"/>
+        </w:rPr>
+        <w:t xml:space="preserve"> </w:t>
+      </w:r>
+    </w:p>
+    <w:p>
+      <w:pPr>
+        <w:pStyle w:val="Listenabsatz"/>
+        <w:numPr>
+          <w:ilvl w:val="0"/>
+          <w:numId w:val="21"/>
+        </w:numPr>
+        <w:rPr>
+          <w:lang w:val="de-DE"/>
+        </w:rPr>
+      </w:pPr>
+      <w:r>
+        <w:rPr>
+          <w:lang w:val="de-DE"/>
+        </w:rPr>
+        <w:t xml:space="preserve">Alles markieren mit </w:t>
+      </w:r>
+      <w:r>
+        <w:rPr>
+          <w:lang w:val="de-DE"/>
+        </w:rPr>
+        <w:t>STRG-A</w:t>
+      </w:r>
+    </w:p>
+    <w:p>
+      <w:pPr>
+        <w:pStyle w:val="Listenabsatz"/>
+        <w:numPr>
+          <w:ilvl w:val="0"/>
+          <w:numId w:val="21"/>
+        </w:numPr>
+        <w:rPr>
+          <w:lang w:val="de-DE"/>
+        </w:rPr>
+      </w:pPr>
+      <w:r>
+        <w:rPr>
+          <w:lang w:val="de-DE"/>
+        </w:rPr>
+        <w:t>Copy/Paste mit STRG-C und STRG-V</w:t>
+      </w:r>
+    </w:p>
+    <w:p>
+      <w:pPr>
+        <w:rPr>
+          <w:lang w:val="de-DE"/>
+        </w:rPr>
+      </w:pPr>
+      <w:r>
+        <w:rPr>
+          <w:lang w:val="de-DE"/>
+        </w:rPr>
+        <w:t>Die Beschreibung ist logisch ein Bestandteil des Modells</w:t>
+      </w:r>
+      <w:r>
+        <w:rPr>
+          <w:lang w:val="de-DE"/>
+        </w:rPr>
+        <w:t xml:space="preserve"> und</w:t>
+      </w:r>
+      <w:r>
+        <w:rPr>
+          <w:lang w:val="de-DE"/>
+        </w:rPr>
+        <w:t xml:space="preserve"> wird mit diesem abgespeichert</w:t>
+      </w:r>
+      <w:r>
+        <w:rPr>
+          <w:lang w:val="de-DE"/>
+        </w:rPr>
+        <w:t>. Wenn beim Schließen des Programms oder in anderen Situationen die Frage „</w:t>
+      </w:r>
+      <w:proofErr w:type="spellStart"/>
+      <w:r>
+        <w:rPr>
+          <w:lang w:val="de-DE"/>
+        </w:rPr>
+        <w:t>Unsaved</w:t>
+      </w:r>
+      <w:proofErr w:type="spellEnd"/>
+      <w:r>
+        <w:rPr>
+          <w:lang w:val="de-DE"/>
+        </w:rPr>
+        <w:t xml:space="preserve"> </w:t>
+      </w:r>
+      <w:proofErr w:type="spellStart"/>
+      <w:r>
+        <w:rPr>
+          <w:lang w:val="de-DE"/>
+        </w:rPr>
+        <w:t>changes</w:t>
+      </w:r>
+      <w:proofErr w:type="spellEnd"/>
+      <w:r>
+        <w:rPr>
+          <w:lang w:val="de-DE"/>
+        </w:rPr>
+        <w:t xml:space="preserve"> – Save </w:t>
+      </w:r>
+      <w:proofErr w:type="spellStart"/>
+      <w:r>
+        <w:rPr>
+          <w:lang w:val="de-DE"/>
+        </w:rPr>
+        <w:t>now</w:t>
+      </w:r>
+      <w:proofErr w:type="spellEnd"/>
+      <w:r>
+        <w:rPr>
+          <w:lang w:val="de-DE"/>
+        </w:rPr>
+        <w:t>?“ verneint wird, dann werden auch eventuelle Änderungen an der Beschreibung nicht gespeichert.</w:t>
+      </w:r>
+    </w:p>
+    <w:p>
+      <w:pPr>
         <w:pStyle w:val="berschrift1"/>
         <w:pageBreakBefore/>
         <w:ind w:left="431" w:hanging="431"/>
@@ -11354,9 +12048,9 @@
         </w:rPr>
         <w:t>des Modells</w:t>
       </w:r>
-      <w:bookmarkEnd w:id="41"/>
-      <w:bookmarkEnd w:id="47"/>
-      <w:bookmarkEnd w:id="48"/>
+      <w:bookmarkEnd w:id="39"/>
+      <w:bookmarkEnd w:id="45"/>
+      <w:bookmarkEnd w:id="46"/>
     </w:p>
     <w:p>
       <w:pPr>
@@ -11520,7 +12214,7 @@
           <w:lang w:val="de-DE"/>
         </w:rPr>
       </w:pPr>
-      <w:bookmarkStart w:id="49" w:name="_Ref34752478"/>
+      <w:bookmarkStart w:id="48" w:name="_Ref34752478"/>
       <w:r>
         <w:rPr>
           <w:lang w:val="de-DE"/>
@@ -11700,7 +12394,7 @@
         </w:rPr>
         <w:fldChar w:fldCharType="end"/>
       </w:r>
-      <w:bookmarkEnd w:id="49"/>
+      <w:bookmarkEnd w:id="48"/>
     </w:p>
     <w:p>
       <w:pPr>
@@ -12128,12 +12822,20 @@
           <w:lang w:val="de-DE"/>
         </w:rPr>
       </w:pPr>
+      <w:proofErr w:type="gramStart"/>
       <w:r>
         <w:rPr>
           <w:lang w:val="de-DE"/>
         </w:rPr>
         <w:lastRenderedPageBreak/>
-        <w:t xml:space="preserve">Anders herum ausgedrückt: Wenn man die </w:t>
+        <w:t>Anders herum</w:t>
+      </w:r>
+      <w:proofErr w:type="gramEnd"/>
+      <w:r>
+        <w:rPr>
+          <w:lang w:val="de-DE"/>
+        </w:rPr>
+        <w:t xml:space="preserve"> ausgedrückt: Wenn man die </w:t>
       </w:r>
       <w:r>
         <w:rPr>
@@ -12377,6 +13079,8 @@
       </w:r>
       <w:r>
         <w:rPr>
+          <w:sz w:val="24"/>
+          <w:szCs w:val="24"/>
           <w:lang w:val="de-DE"/>
         </w:rPr>
       </w:r>
@@ -13829,7 +14533,25 @@
           <w:szCs w:val="24"/>
           <w:lang w:val="de-DE"/>
         </w:rPr>
-        <w:t>. Sie ist quasi ein Abfallprodukt der Analyse-Funktionen. Die Bedeutung dieser Funktion ist in GitHub #17 beschrieben.</w:t>
+        <w:t xml:space="preserve">. Sie </w:t>
+      </w:r>
+      <w:proofErr w:type="gramStart"/>
+      <w:r>
+        <w:rPr>
+          <w:sz w:val="24"/>
+          <w:szCs w:val="24"/>
+          <w:lang w:val="de-DE"/>
+        </w:rPr>
+        <w:t>ist quasi</w:t>
+      </w:r>
+      <w:proofErr w:type="gramEnd"/>
+      <w:r>
+        <w:rPr>
+          <w:sz w:val="24"/>
+          <w:szCs w:val="24"/>
+          <w:lang w:val="de-DE"/>
+        </w:rPr>
+        <w:t xml:space="preserve"> ein Abfallprodukt der Analyse-Funktionen. Die Bedeutung dieser Funktion ist in GitHub #17 beschrieben.</w:t>
       </w:r>
     </w:p>
     <w:p>
@@ -15089,7 +15811,7 @@
       <w:lvlText w:val="%1.%2"/>
       <w:lvlJc w:val="left"/>
       <w:pPr>
-        <w:ind w:left="576" w:hanging="576"/>
+        <w:ind w:left="8373" w:hanging="576"/>
       </w:pPr>
     </w:lvl>
     <w:lvl w:ilvl="2">
@@ -15253,6 +15975,118 @@
     </w:lvl>
   </w:abstractNum>
   <w:abstractNum w:abstractNumId="4" w15:restartNumberingAfterBreak="0">
+    <w:nsid w:val="2AA24D89"/>
+    <w:multiLevelType w:val="hybridMultilevel"/>
+    <w:tmpl w:val="E516FE74"/>
+    <w:lvl w:ilvl="0" w:tplc="E2B015F8">
+      <w:numFmt w:val="bullet"/>
+      <w:lvlText w:val="-"/>
+      <w:lvlJc w:val="left"/>
+      <w:pPr>
+        <w:ind w:left="1077" w:hanging="360"/>
+      </w:pPr>
+      <w:rPr>
+        <w:rFonts w:ascii="Calibri" w:eastAsiaTheme="minorEastAsia" w:hAnsi="Calibri" w:cs="Calibri" w:hint="default"/>
+      </w:rPr>
+    </w:lvl>
+    <w:lvl w:ilvl="1" w:tplc="04070003" w:tentative="1">
+      <w:start w:val="1"/>
+      <w:numFmt w:val="bullet"/>
+      <w:lvlText w:val="o"/>
+      <w:lvlJc w:val="left"/>
+      <w:pPr>
+        <w:ind w:left="1797" w:hanging="360"/>
+      </w:pPr>
+      <w:rPr>
+        <w:rFonts w:ascii="Courier New" w:hAnsi="Courier New" w:cs="Courier New" w:hint="default"/>
+      </w:rPr>
+    </w:lvl>
+    <w:lvl w:ilvl="2" w:tplc="04070005" w:tentative="1">
+      <w:start w:val="1"/>
+      <w:numFmt w:val="bullet"/>
+      <w:lvlText w:val=""/>
+      <w:lvlJc w:val="left"/>
+      <w:pPr>
+        <w:ind w:left="2517" w:hanging="360"/>
+      </w:pPr>
+      <w:rPr>
+        <w:rFonts w:ascii="Wingdings" w:hAnsi="Wingdings" w:hint="default"/>
+      </w:rPr>
+    </w:lvl>
+    <w:lvl w:ilvl="3" w:tplc="04070001" w:tentative="1">
+      <w:start w:val="1"/>
+      <w:numFmt w:val="bullet"/>
+      <w:lvlText w:val=""/>
+      <w:lvlJc w:val="left"/>
+      <w:pPr>
+        <w:ind w:left="3237" w:hanging="360"/>
+      </w:pPr>
+      <w:rPr>
+        <w:rFonts w:ascii="Symbol" w:hAnsi="Symbol" w:hint="default"/>
+      </w:rPr>
+    </w:lvl>
+    <w:lvl w:ilvl="4" w:tplc="04070003" w:tentative="1">
+      <w:start w:val="1"/>
+      <w:numFmt w:val="bullet"/>
+      <w:lvlText w:val="o"/>
+      <w:lvlJc w:val="left"/>
+      <w:pPr>
+        <w:ind w:left="3957" w:hanging="360"/>
+      </w:pPr>
+      <w:rPr>
+        <w:rFonts w:ascii="Courier New" w:hAnsi="Courier New" w:cs="Courier New" w:hint="default"/>
+      </w:rPr>
+    </w:lvl>
+    <w:lvl w:ilvl="5" w:tplc="04070005" w:tentative="1">
+      <w:start w:val="1"/>
+      <w:numFmt w:val="bullet"/>
+      <w:lvlText w:val=""/>
+      <w:lvlJc w:val="left"/>
+      <w:pPr>
+        <w:ind w:left="4677" w:hanging="360"/>
+      </w:pPr>
+      <w:rPr>
+        <w:rFonts w:ascii="Wingdings" w:hAnsi="Wingdings" w:hint="default"/>
+      </w:rPr>
+    </w:lvl>
+    <w:lvl w:ilvl="6" w:tplc="04070001" w:tentative="1">
+      <w:start w:val="1"/>
+      <w:numFmt w:val="bullet"/>
+      <w:lvlText w:val=""/>
+      <w:lvlJc w:val="left"/>
+      <w:pPr>
+        <w:ind w:left="5397" w:hanging="360"/>
+      </w:pPr>
+      <w:rPr>
+        <w:rFonts w:ascii="Symbol" w:hAnsi="Symbol" w:hint="default"/>
+      </w:rPr>
+    </w:lvl>
+    <w:lvl w:ilvl="7" w:tplc="04070003" w:tentative="1">
+      <w:start w:val="1"/>
+      <w:numFmt w:val="bullet"/>
+      <w:lvlText w:val="o"/>
+      <w:lvlJc w:val="left"/>
+      <w:pPr>
+        <w:ind w:left="6117" w:hanging="360"/>
+      </w:pPr>
+      <w:rPr>
+        <w:rFonts w:ascii="Courier New" w:hAnsi="Courier New" w:cs="Courier New" w:hint="default"/>
+      </w:rPr>
+    </w:lvl>
+    <w:lvl w:ilvl="8" w:tplc="04070005" w:tentative="1">
+      <w:start w:val="1"/>
+      <w:numFmt w:val="bullet"/>
+      <w:lvlText w:val=""/>
+      <w:lvlJc w:val="left"/>
+      <w:pPr>
+        <w:ind w:left="6837" w:hanging="360"/>
+      </w:pPr>
+      <w:rPr>
+        <w:rFonts w:ascii="Wingdings" w:hAnsi="Wingdings" w:hint="default"/>
+      </w:rPr>
+    </w:lvl>
+  </w:abstractNum>
+  <w:abstractNum w:abstractNumId="5" w15:restartNumberingAfterBreak="0">
     <w:nsid w:val="356240E6"/>
     <w:multiLevelType w:val="hybridMultilevel"/>
     <w:tmpl w:val="007AC2E4"/>
@@ -15365,7 +16199,7 @@
       </w:rPr>
     </w:lvl>
   </w:abstractNum>
-  <w:abstractNum w:abstractNumId="5" w15:restartNumberingAfterBreak="0">
+  <w:abstractNum w:abstractNumId="6" w15:restartNumberingAfterBreak="0">
     <w:nsid w:val="3B4B74DA"/>
     <w:multiLevelType w:val="hybridMultilevel"/>
     <w:tmpl w:val="4A04D122"/>
@@ -15478,7 +16312,7 @@
       </w:rPr>
     </w:lvl>
   </w:abstractNum>
-  <w:abstractNum w:abstractNumId="6" w15:restartNumberingAfterBreak="0">
+  <w:abstractNum w:abstractNumId="7" w15:restartNumberingAfterBreak="0">
     <w:nsid w:val="3D7E4BCB"/>
     <w:multiLevelType w:val="hybridMultilevel"/>
     <w:tmpl w:val="6B6811AE"/>
@@ -15567,7 +16401,7 @@
       </w:pPr>
     </w:lvl>
   </w:abstractNum>
-  <w:abstractNum w:abstractNumId="7" w15:restartNumberingAfterBreak="0">
+  <w:abstractNum w:abstractNumId="8" w15:restartNumberingAfterBreak="0">
     <w:nsid w:val="47DE4919"/>
     <w:multiLevelType w:val="hybridMultilevel"/>
     <w:tmpl w:val="2E90B198"/>
@@ -15653,7 +16487,7 @@
       </w:pPr>
     </w:lvl>
   </w:abstractNum>
-  <w:abstractNum w:abstractNumId="8" w15:restartNumberingAfterBreak="0">
+  <w:abstractNum w:abstractNumId="9" w15:restartNumberingAfterBreak="0">
     <w:nsid w:val="4A90297E"/>
     <w:multiLevelType w:val="hybridMultilevel"/>
     <w:tmpl w:val="C2A250BC"/>
@@ -15742,7 +16576,7 @@
       </w:pPr>
     </w:lvl>
   </w:abstractNum>
-  <w:abstractNum w:abstractNumId="9" w15:restartNumberingAfterBreak="0">
+  <w:abstractNum w:abstractNumId="10" w15:restartNumberingAfterBreak="0">
     <w:nsid w:val="4EC8179A"/>
     <w:multiLevelType w:val="hybridMultilevel"/>
     <w:tmpl w:val="6B6811AE"/>
@@ -15831,7 +16665,7 @@
       </w:pPr>
     </w:lvl>
   </w:abstractNum>
-  <w:abstractNum w:abstractNumId="10" w15:restartNumberingAfterBreak="0">
+  <w:abstractNum w:abstractNumId="11" w15:restartNumberingAfterBreak="0">
     <w:nsid w:val="596A0C91"/>
     <w:multiLevelType w:val="hybridMultilevel"/>
     <w:tmpl w:val="E08E5AB0"/>
@@ -15920,7 +16754,7 @@
       </w:pPr>
     </w:lvl>
   </w:abstractNum>
-  <w:abstractNum w:abstractNumId="11" w15:restartNumberingAfterBreak="0">
+  <w:abstractNum w:abstractNumId="12" w15:restartNumberingAfterBreak="0">
     <w:nsid w:val="5A9D0BA7"/>
     <w:multiLevelType w:val="hybridMultilevel"/>
     <w:tmpl w:val="6B6811AE"/>
@@ -16009,7 +16843,7 @@
       </w:pPr>
     </w:lvl>
   </w:abstractNum>
-  <w:abstractNum w:abstractNumId="12" w15:restartNumberingAfterBreak="0">
+  <w:abstractNum w:abstractNumId="13" w15:restartNumberingAfterBreak="0">
     <w:nsid w:val="5D5F551B"/>
     <w:multiLevelType w:val="hybridMultilevel"/>
     <w:tmpl w:val="295C1FBC"/>
@@ -16098,7 +16932,7 @@
       </w:pPr>
     </w:lvl>
   </w:abstractNum>
-  <w:abstractNum w:abstractNumId="13" w15:restartNumberingAfterBreak="0">
+  <w:abstractNum w:abstractNumId="14" w15:restartNumberingAfterBreak="0">
     <w:nsid w:val="622D1801"/>
     <w:multiLevelType w:val="hybridMultilevel"/>
     <w:tmpl w:val="6B6811AE"/>
@@ -16187,7 +17021,7 @@
       </w:pPr>
     </w:lvl>
   </w:abstractNum>
-  <w:abstractNum w:abstractNumId="14" w15:restartNumberingAfterBreak="0">
+  <w:abstractNum w:abstractNumId="15" w15:restartNumberingAfterBreak="0">
     <w:nsid w:val="63F45324"/>
     <w:multiLevelType w:val="hybridMultilevel"/>
     <w:tmpl w:val="6B6811AE"/>
@@ -16276,7 +17110,7 @@
       </w:pPr>
     </w:lvl>
   </w:abstractNum>
-  <w:abstractNum w:abstractNumId="15" w15:restartNumberingAfterBreak="0">
+  <w:abstractNum w:abstractNumId="16" w15:restartNumberingAfterBreak="0">
     <w:nsid w:val="6B8D4F0E"/>
     <w:multiLevelType w:val="hybridMultilevel"/>
     <w:tmpl w:val="6B6811AE"/>
@@ -16365,7 +17199,7 @@
       </w:pPr>
     </w:lvl>
   </w:abstractNum>
-  <w:abstractNum w:abstractNumId="16" w15:restartNumberingAfterBreak="0">
+  <w:abstractNum w:abstractNumId="17" w15:restartNumberingAfterBreak="0">
     <w:nsid w:val="76B300F0"/>
     <w:multiLevelType w:val="hybridMultilevel"/>
     <w:tmpl w:val="ABCAFF26"/>
@@ -16478,7 +17312,7 @@
       </w:rPr>
     </w:lvl>
   </w:abstractNum>
-  <w:abstractNum w:abstractNumId="17" w15:restartNumberingAfterBreak="0">
+  <w:abstractNum w:abstractNumId="18" w15:restartNumberingAfterBreak="0">
     <w:nsid w:val="76C37A69"/>
     <w:multiLevelType w:val="hybridMultilevel"/>
     <w:tmpl w:val="E158A31A"/>
@@ -16590,7 +17424,7 @@
       </w:rPr>
     </w:lvl>
   </w:abstractNum>
-  <w:abstractNum w:abstractNumId="18" w15:restartNumberingAfterBreak="0">
+  <w:abstractNum w:abstractNumId="19" w15:restartNumberingAfterBreak="0">
     <w:nsid w:val="7A8B064F"/>
     <w:multiLevelType w:val="hybridMultilevel"/>
     <w:tmpl w:val="6B6811AE"/>
@@ -16686,55 +17520,61 @@
     <w:abstractNumId w:val="1"/>
   </w:num>
   <w:num w:numId="3">
-    <w:abstractNumId w:val="8"/>
+    <w:abstractNumId w:val="9"/>
   </w:num>
   <w:num w:numId="4">
-    <w:abstractNumId w:val="12"/>
+    <w:abstractNumId w:val="13"/>
   </w:num>
   <w:num w:numId="5">
-    <w:abstractNumId w:val="17"/>
+    <w:abstractNumId w:val="18"/>
   </w:num>
   <w:num w:numId="6">
-    <w:abstractNumId w:val="7"/>
+    <w:abstractNumId w:val="8"/>
   </w:num>
   <w:num w:numId="7">
     <w:abstractNumId w:val="3"/>
   </w:num>
   <w:num w:numId="8">
-    <w:abstractNumId w:val="4"/>
+    <w:abstractNumId w:val="5"/>
   </w:num>
   <w:num w:numId="9">
+    <w:abstractNumId w:val="7"/>
+  </w:num>
+  <w:num w:numId="10">
+    <w:abstractNumId w:val="10"/>
+  </w:num>
+  <w:num w:numId="11">
+    <w:abstractNumId w:val="11"/>
+  </w:num>
+  <w:num w:numId="12">
+    <w:abstractNumId w:val="17"/>
+  </w:num>
+  <w:num w:numId="13">
     <w:abstractNumId w:val="6"/>
   </w:num>
-  <w:num w:numId="10">
-    <w:abstractNumId w:val="9"/>
-  </w:num>
-  <w:num w:numId="11">
-    <w:abstractNumId w:val="10"/>
-  </w:num>
-  <w:num w:numId="12">
+  <w:num w:numId="14">
     <w:abstractNumId w:val="16"/>
   </w:num>
-  <w:num w:numId="13">
-    <w:abstractNumId w:val="5"/>
-  </w:num>
-  <w:num w:numId="14">
-    <w:abstractNumId w:val="15"/>
-  </w:num>
   <w:num w:numId="15">
-    <w:abstractNumId w:val="18"/>
+    <w:abstractNumId w:val="19"/>
   </w:num>
   <w:num w:numId="16">
-    <w:abstractNumId w:val="13"/>
+    <w:abstractNumId w:val="14"/>
   </w:num>
   <w:num w:numId="17">
     <w:abstractNumId w:val="0"/>
   </w:num>
   <w:num w:numId="18">
-    <w:abstractNumId w:val="14"/>
+    <w:abstractNumId w:val="15"/>
   </w:num>
   <w:num w:numId="19">
-    <w:abstractNumId w:val="11"/>
+    <w:abstractNumId w:val="12"/>
+  </w:num>
+  <w:num w:numId="20">
+    <w:abstractNumId w:val="2"/>
+  </w:num>
+  <w:num w:numId="21">
+    <w:abstractNumId w:val="4"/>
   </w:num>
   <w:numIdMacAtCleanup w:val="18"/>
 </w:numbering>
@@ -17183,7 +18023,7 @@
     <w:uiPriority w:val="9"/>
     <w:unhideWhenUsed/>
     <w:qFormat/>
-    <w:rsid w:val="008226EF"/>
+    <w:rsid w:val="00224948"/>
     <w:pPr>
       <w:keepNext/>
       <w:keepLines/>
@@ -17192,6 +18032,7 @@
         <w:numId w:val="1"/>
       </w:numPr>
       <w:spacing w:before="360" w:after="0"/>
+      <w:ind w:left="720" w:hanging="578"/>
       <w:outlineLvl w:val="1"/>
     </w:pPr>
     <w:rPr>
@@ -17442,7 +18283,7 @@
     <w:basedOn w:val="Absatz-Standardschriftart"/>
     <w:link w:val="berschrift2"/>
     <w:uiPriority w:val="9"/>
-    <w:rsid w:val="008226EF"/>
+    <w:rsid w:val="00224948"/>
     <w:rPr>
       <w:rFonts w:asciiTheme="majorHAnsi" w:eastAsiaTheme="majorEastAsia" w:hAnsiTheme="majorHAnsi" w:cstheme="majorBidi"/>
       <w:b/>

</xml_diff>

<commit_message>
sizing cursor at window edge restored. MonitorWindow: selection deleted when leaving window.
</commit_message>
<xml_diff>
--- a/NNet/NNetSimu-Userdocu.docx
+++ b/NNet/NNetSimu-Userdocu.docx
@@ -215,7 +215,46 @@
           <w:szCs w:val="24"/>
           <w:lang w:val="de-DE"/>
         </w:rPr>
-        <w:br/>
+        <w:t xml:space="preserve">Ein Fehler wurde behoben, der dazu geführt hat, dass das Verkleinern/Vergrößern einiger Fenster mit der Maus nur schwer möglich war. Jetzt verwandelt sich der Maus-Cursor </w:t>
+      </w:r>
+      <w:r>
+        <w:rPr>
+          <w:sz w:val="24"/>
+          <w:szCs w:val="24"/>
+          <w:lang w:val="de-DE"/>
+        </w:rPr>
+        <w:t xml:space="preserve">am Rand der Fenster </w:t>
+      </w:r>
+      <w:r>
+        <w:rPr>
+          <w:sz w:val="24"/>
+          <w:szCs w:val="24"/>
+          <w:lang w:val="de-DE"/>
+        </w:rPr>
+        <w:t>in einen horizontalen bzw. vertikalen Doppelpfeil, wie es bei Windows üblich ist.</w:t>
+      </w:r>
+    </w:p>
+    <w:p>
+      <w:pPr>
+        <w:pStyle w:val="Listenabsatz"/>
+        <w:numPr>
+          <w:ilvl w:val="0"/>
+          <w:numId w:val="17"/>
+        </w:numPr>
+        <w:contextualSpacing w:val="0"/>
+        <w:rPr>
+          <w:sz w:val="24"/>
+          <w:szCs w:val="24"/>
+          <w:lang w:val="de-DE"/>
+        </w:rPr>
+      </w:pPr>
+      <w:r>
+        <w:rPr>
+          <w:sz w:val="24"/>
+          <w:szCs w:val="24"/>
+          <w:lang w:val="de-DE"/>
+        </w:rPr>
+        <w:t>Bisher wurde beim Kopieren einer Selektion die Kopie genau über das Original gelegt. Dadurch konnte es leicht vorkommen, dass verdeckte Objekte im Modell vorhanden waren, die nicht leicht aufzufinden waren. Jetzt wird die Kopie um einige Micrometer versetzt platziert und ist leicht zu erkennen.</w:t>
       </w:r>
     </w:p>
     <w:p>
@@ -414,18 +453,13 @@
         <w:t xml:space="preserve"> des</w:t>
       </w:r>
       <w:r>
-        <w:t xml:space="preserve"> </w:t>
-      </w:r>
-      <w:proofErr w:type="spellStart"/>
-      <w:r>
-        <w:t>Modell</w:t>
+        <w:t xml:space="preserve"> Modell</w:t>
       </w:r>
       <w:bookmarkEnd w:id="0"/>
       <w:r>
         <w:t>s</w:t>
       </w:r>
       <w:bookmarkEnd w:id="1"/>
-      <w:proofErr w:type="spellEnd"/>
     </w:p>
     <w:p>
       <w:pPr>
@@ -1050,21 +1084,7 @@
         <w:rPr>
           <w:lang w:val="de-DE"/>
         </w:rPr>
-        <w:t xml:space="preserve">Input-Neuronen </w:t>
-      </w:r>
-      <w:proofErr w:type="gramStart"/>
-      <w:r>
-        <w:rPr>
-          <w:lang w:val="de-DE"/>
-        </w:rPr>
-        <w:t>stellen quasi</w:t>
-      </w:r>
-      <w:proofErr w:type="gramEnd"/>
-      <w:r>
-        <w:rPr>
-          <w:lang w:val="de-DE"/>
-        </w:rPr>
-        <w:t xml:space="preserve"> den Eingang in das neuronale Netzwerk dar. Sie werden</w:t>
+        <w:t>Input-Neuronen stellen quasi den Eingang in das neuronale Netzwerk dar. Sie werden</w:t>
       </w:r>
       <w:r>
         <w:rPr>
@@ -1283,21 +1303,7 @@
         <w:rPr>
           <w:lang w:val="de-DE"/>
         </w:rPr>
-        <w:t xml:space="preserve">Der aktuelle Zustand eines Input-Neurons wird durch die Farbe des Inneren visualisiert, die sich </w:t>
-      </w:r>
-      <w:proofErr w:type="gramStart"/>
-      <w:r>
-        <w:rPr>
-          <w:lang w:val="de-DE"/>
-        </w:rPr>
-        <w:t>mit ansteigendem elektrischen Potential</w:t>
-      </w:r>
-      <w:proofErr w:type="gramEnd"/>
-      <w:r>
-        <w:rPr>
-          <w:lang w:val="de-DE"/>
-        </w:rPr>
-        <w:t xml:space="preserve"> von Schwarz zu einem heller</w:t>
+        <w:t>Der aktuelle Zustand eines Input-Neurons wird durch die Farbe des Inneren visualisiert, die sich mit ansteigendem elektrischen Potential von Schwarz zu einem heller</w:t>
       </w:r>
       <w:r>
         <w:rPr>
@@ -2500,21 +2506,7 @@
         <w:rPr>
           <w:lang w:val="de-DE"/>
         </w:rPr>
-        <w:t xml:space="preserve">Impulse laufen dann über mehrere Neuronen </w:t>
-      </w:r>
-      <w:proofErr w:type="gramStart"/>
-      <w:r>
-        <w:rPr>
-          <w:lang w:val="de-DE"/>
-        </w:rPr>
-        <w:t>hinweg sozusagen</w:t>
-      </w:r>
-      <w:proofErr w:type="gramEnd"/>
-      <w:r>
-        <w:rPr>
-          <w:lang w:val="de-DE"/>
-        </w:rPr>
-        <w:t xml:space="preserve"> im Kreis. </w:t>
+        <w:t xml:space="preserve">Impulse laufen dann über mehrere Neuronen hinweg sozusagen im Kreis. </w:t>
       </w:r>
     </w:p>
     <w:p>
@@ -2585,36 +2577,24 @@
       </w:pPr>
       <w:bookmarkStart w:id="10" w:name="_Ref26969928"/>
       <w:bookmarkStart w:id="11" w:name="_Toc35466073"/>
-      <w:proofErr w:type="spellStart"/>
       <w:r>
         <w:lastRenderedPageBreak/>
-        <w:t>Aspekte</w:t>
-      </w:r>
-      <w:proofErr w:type="spellEnd"/>
-      <w:r>
-        <w:t xml:space="preserve"> des </w:t>
-      </w:r>
-      <w:proofErr w:type="spellStart"/>
+        <w:t xml:space="preserve">Aspekte des </w:t>
+      </w:r>
       <w:r>
         <w:t>dynamische</w:t>
       </w:r>
       <w:r>
         <w:t>n</w:t>
       </w:r>
-      <w:proofErr w:type="spellEnd"/>
-      <w:r>
-        <w:t xml:space="preserve"> </w:t>
-      </w:r>
-      <w:proofErr w:type="spellStart"/>
-      <w:r>
-        <w:t>Modell</w:t>
+      <w:r>
+        <w:t xml:space="preserve"> Modell</w:t>
       </w:r>
       <w:bookmarkEnd w:id="10"/>
       <w:r>
         <w:t>s</w:t>
       </w:r>
       <w:bookmarkEnd w:id="11"/>
-      <w:proofErr w:type="spellEnd"/>
     </w:p>
     <w:p>
       <w:pPr>
@@ -3588,21 +3568,7 @@
         <w:rPr>
           <w:lang w:val="de-DE"/>
         </w:rPr>
-        <w:t xml:space="preserve">Time </w:t>
-      </w:r>
-      <w:proofErr w:type="spellStart"/>
-      <w:r>
-        <w:rPr>
-          <w:lang w:val="de-DE"/>
-        </w:rPr>
-        <w:t>resolution</w:t>
-      </w:r>
-      <w:proofErr w:type="spellEnd"/>
-      <w:r>
-        <w:rPr>
-          <w:lang w:val="de-DE"/>
-        </w:rPr>
-        <w:t>:</w:t>
+        <w:t>Time resolution:</w:t>
       </w:r>
       <w:r>
         <w:rPr>
@@ -3851,35 +3817,7 @@
         <w:rPr>
           <w:lang w:val="de-DE"/>
         </w:rPr>
-        <w:t xml:space="preserve">Die Fortpflanzung der Signale in den Dendriten wird durch die farbliche Veränderung der Abschnitte des Dendriten visualisiert. Im unerregten Zustand ist das Innere eines Dendriten schwarz. Je höher das Spannungspotential ist, umso stärker ist der Rotanteil des Abschnitts. Sind diese </w:t>
-      </w:r>
-      <w:proofErr w:type="gramStart"/>
-      <w:r>
-        <w:rPr>
-          <w:lang w:val="de-DE"/>
-        </w:rPr>
-        <w:t>Abschnitte relativ</w:t>
-      </w:r>
-      <w:proofErr w:type="gramEnd"/>
-      <w:r>
-        <w:rPr>
-          <w:lang w:val="de-DE"/>
-        </w:rPr>
-        <w:t xml:space="preserve"> kurz, dann wirkt die Bewegung flüssig und gleichmäßig. Sind </w:t>
-      </w:r>
-      <w:proofErr w:type="gramStart"/>
-      <w:r>
-        <w:rPr>
-          <w:lang w:val="de-DE"/>
-        </w:rPr>
-        <w:t>sie relativ</w:t>
-      </w:r>
-      <w:proofErr w:type="gramEnd"/>
-      <w:r>
-        <w:rPr>
-          <w:lang w:val="de-DE"/>
-        </w:rPr>
-        <w:t xml:space="preserve"> lang, dann sind Abstufungen zu erkennen und die Bewegung wirkt eckig und ungleichförmig. Die Länge der Abschnitte hängt ab von der eingestellten Ausbreitungsgeschwindigkeit (Pulse </w:t>
+        <w:t xml:space="preserve">Die Fortpflanzung der Signale in den Dendriten wird durch die farbliche Veränderung der Abschnitte des Dendriten visualisiert. Im unerregten Zustand ist das Innere eines Dendriten schwarz. Je höher das Spannungspotential ist, umso stärker ist der Rotanteil des Abschnitts. Sind diese Abschnitte relativ kurz, dann wirkt die Bewegung flüssig und gleichmäßig. Sind sie relativ lang, dann sind Abstufungen zu erkennen und die Bewegung wirkt eckig und ungleichförmig. Die Länge der Abschnitte hängt ab von der eingestellten Ausbreitungsgeschwindigkeit (Pulse </w:t>
       </w:r>
       <w:r>
         <w:rPr>
@@ -4440,33 +4378,11 @@
           <w:lang w:val="de-DE"/>
         </w:rPr>
       </w:pPr>
-      <w:proofErr w:type="spellStart"/>
-      <w:r>
-        <w:rPr>
-          <w:lang w:val="de-DE"/>
-        </w:rPr>
-        <w:t>Undo</w:t>
-      </w:r>
-      <w:proofErr w:type="spellEnd"/>
-      <w:r>
-        <w:rPr>
-          <w:lang w:val="de-DE"/>
-        </w:rPr>
-        <w:t>/</w:t>
-      </w:r>
-      <w:proofErr w:type="spellStart"/>
-      <w:r>
-        <w:rPr>
-          <w:lang w:val="de-DE"/>
-        </w:rPr>
-        <w:t>Redo</w:t>
-      </w:r>
-      <w:proofErr w:type="spellEnd"/>
-      <w:r>
-        <w:rPr>
-          <w:lang w:val="de-DE"/>
-        </w:rPr>
-        <w:t xml:space="preserve">-Buttons </w:t>
+      <w:r>
+        <w:rPr>
+          <w:lang w:val="de-DE"/>
+        </w:rPr>
+        <w:t xml:space="preserve">Undo/Redo-Buttons </w:t>
       </w:r>
     </w:p>
     <w:p>
@@ -4614,19 +4530,9 @@
       <w:pPr>
         <w:pStyle w:val="berschrift3"/>
       </w:pPr>
-      <w:proofErr w:type="spellStart"/>
-      <w:r>
-        <w:t>Menü</w:t>
-      </w:r>
-      <w:proofErr w:type="spellEnd"/>
-      <w:r>
-        <w:t xml:space="preserve"> „</w:t>
-      </w:r>
-      <w:proofErr w:type="gramStart"/>
-      <w:r>
-        <w:t>File“</w:t>
-      </w:r>
-      <w:proofErr w:type="gramEnd"/>
+      <w:r>
+        <w:t>Menü „File“</w:t>
+      </w:r>
     </w:p>
     <w:p>
       <w:r>
@@ -4637,22 +4543,15 @@
       <w:pPr>
         <w:pStyle w:val="berschrift3"/>
       </w:pPr>
-      <w:proofErr w:type="spellStart"/>
-      <w:r>
-        <w:t>Menü</w:t>
-      </w:r>
-      <w:proofErr w:type="spellEnd"/>
-      <w:r>
-        <w:t xml:space="preserve"> „</w:t>
-      </w:r>
-      <w:proofErr w:type="gramStart"/>
+      <w:r>
+        <w:t>Menü „</w:t>
+      </w:r>
       <w:r>
         <w:t>Edit</w:t>
       </w:r>
       <w:r>
         <w:t>“</w:t>
       </w:r>
-      <w:proofErr w:type="gramEnd"/>
     </w:p>
     <w:p>
       <w:r>
@@ -4680,63 +4579,7 @@
         <w:rPr>
           <w:lang w:val="de-DE"/>
         </w:rPr>
-        <w:t xml:space="preserve">Die </w:t>
-      </w:r>
-      <w:proofErr w:type="spellStart"/>
-      <w:r>
-        <w:rPr>
-          <w:lang w:val="de-DE"/>
-        </w:rPr>
-        <w:t>Undo</w:t>
-      </w:r>
-      <w:proofErr w:type="spellEnd"/>
-      <w:r>
-        <w:rPr>
-          <w:lang w:val="de-DE"/>
-        </w:rPr>
-        <w:t xml:space="preserve">-Funktion macht Editor-Operationen rückgängig. Die </w:t>
-      </w:r>
-      <w:proofErr w:type="spellStart"/>
-      <w:r>
-        <w:rPr>
-          <w:lang w:val="de-DE"/>
-        </w:rPr>
-        <w:t>Redo</w:t>
-      </w:r>
-      <w:proofErr w:type="spellEnd"/>
-      <w:r>
-        <w:rPr>
-          <w:lang w:val="de-DE"/>
-        </w:rPr>
-        <w:t xml:space="preserve">-Funktion hebt die letzte </w:t>
-      </w:r>
-      <w:proofErr w:type="spellStart"/>
-      <w:r>
-        <w:rPr>
-          <w:lang w:val="de-DE"/>
-        </w:rPr>
-        <w:t>Undo</w:t>
-      </w:r>
-      <w:proofErr w:type="spellEnd"/>
-      <w:r>
-        <w:rPr>
-          <w:lang w:val="de-DE"/>
-        </w:rPr>
-        <w:t xml:space="preserve">-Operation auf und stellt wieder den Zustand vor </w:t>
-      </w:r>
-      <w:proofErr w:type="spellStart"/>
-      <w:r>
-        <w:rPr>
-          <w:lang w:val="de-DE"/>
-        </w:rPr>
-        <w:t>Undo</w:t>
-      </w:r>
-      <w:proofErr w:type="spellEnd"/>
-      <w:r>
-        <w:rPr>
-          <w:lang w:val="de-DE"/>
-        </w:rPr>
-        <w:t xml:space="preserve"> her. </w:t>
+        <w:t xml:space="preserve">Die Undo-Funktion macht Editor-Operationen rückgängig. Die Redo-Funktion hebt die letzte Undo-Operation auf und stellt wieder den Zustand vor Undo her. </w:t>
       </w:r>
     </w:p>
     <w:p>
@@ -4754,63 +4597,7 @@
         <w:rPr>
           <w:lang w:val="de-DE"/>
         </w:rPr>
-        <w:t xml:space="preserve">Die </w:t>
-      </w:r>
-      <w:proofErr w:type="spellStart"/>
-      <w:r>
-        <w:rPr>
-          <w:lang w:val="de-DE"/>
-        </w:rPr>
-        <w:t>Undo</w:t>
-      </w:r>
-      <w:proofErr w:type="spellEnd"/>
-      <w:r>
-        <w:rPr>
-          <w:lang w:val="de-DE"/>
-        </w:rPr>
-        <w:t>/</w:t>
-      </w:r>
-      <w:proofErr w:type="spellStart"/>
-      <w:r>
-        <w:rPr>
-          <w:lang w:val="de-DE"/>
-        </w:rPr>
-        <w:t>Redo</w:t>
-      </w:r>
-      <w:proofErr w:type="spellEnd"/>
-      <w:r>
-        <w:rPr>
-          <w:lang w:val="de-DE"/>
-        </w:rPr>
-        <w:t xml:space="preserve">-Funktionen können entweder über die Pfeile im Hauptmenu oder durch die Tastenkombinationen STRG-z für </w:t>
-      </w:r>
-      <w:proofErr w:type="spellStart"/>
-      <w:r>
-        <w:rPr>
-          <w:lang w:val="de-DE"/>
-        </w:rPr>
-        <w:t>Undo</w:t>
-      </w:r>
-      <w:proofErr w:type="spellEnd"/>
-      <w:r>
-        <w:rPr>
-          <w:lang w:val="de-DE"/>
-        </w:rPr>
-        <w:t xml:space="preserve"> und STRG-y für </w:t>
-      </w:r>
-      <w:proofErr w:type="spellStart"/>
-      <w:r>
-        <w:rPr>
-          <w:lang w:val="de-DE"/>
-        </w:rPr>
-        <w:t>Redo</w:t>
-      </w:r>
-      <w:proofErr w:type="spellEnd"/>
-      <w:r>
-        <w:rPr>
-          <w:lang w:val="de-DE"/>
-        </w:rPr>
-        <w:t xml:space="preserve"> aufgerufen werden.</w:t>
+        <w:t>Die Undo/Redo-Funktionen können entweder über die Pfeile im Hauptmenu oder durch die Tastenkombinationen STRG-z für Undo und STRG-y für Redo aufgerufen werden.</w:t>
       </w:r>
     </w:p>
     <w:p>
@@ -4907,33 +4694,11 @@
           <w:lang w:val="de-DE"/>
         </w:rPr>
       </w:pPr>
-      <w:proofErr w:type="spellStart"/>
-      <w:r>
-        <w:rPr>
-          <w:lang w:val="de-DE"/>
-        </w:rPr>
-        <w:t>Undo</w:t>
-      </w:r>
-      <w:proofErr w:type="spellEnd"/>
-      <w:r>
-        <w:rPr>
-          <w:lang w:val="de-DE"/>
-        </w:rPr>
-        <w:t>/</w:t>
-      </w:r>
-      <w:proofErr w:type="spellStart"/>
-      <w:r>
-        <w:rPr>
-          <w:lang w:val="de-DE"/>
-        </w:rPr>
-        <w:t>Redo</w:t>
-      </w:r>
-      <w:proofErr w:type="spellEnd"/>
-      <w:r>
-        <w:rPr>
-          <w:lang w:val="de-DE"/>
-        </w:rPr>
-        <w:t xml:space="preserve"> bezieht sich ausschließlich auf das statische Modell. Das </w:t>
+      <w:r>
+        <w:rPr>
+          <w:lang w:val="de-DE"/>
+        </w:rPr>
+        <w:t xml:space="preserve">Undo/Redo bezieht sich ausschließlich auf das statische Modell. Das </w:t>
       </w:r>
       <w:r>
         <w:rPr>
@@ -4987,41 +4752,13 @@
         <w:rPr>
           <w:lang w:val="de-DE"/>
         </w:rPr>
-        <w:t xml:space="preserve"> und können nicht mit </w:t>
-      </w:r>
-      <w:proofErr w:type="spellStart"/>
-      <w:r>
-        <w:rPr>
-          <w:lang w:val="de-DE"/>
-        </w:rPr>
-        <w:t>Undo</w:t>
-      </w:r>
-      <w:proofErr w:type="spellEnd"/>
-      <w:r>
-        <w:rPr>
-          <w:lang w:val="de-DE"/>
-        </w:rPr>
-        <w:t xml:space="preserve"> rückgängig gemacht werden</w:t>
-      </w:r>
-      <w:r>
-        <w:rPr>
-          <w:lang w:val="de-DE"/>
-        </w:rPr>
-        <w:t xml:space="preserve">. Sie verändern </w:t>
-      </w:r>
-      <w:proofErr w:type="gramStart"/>
-      <w:r>
-        <w:rPr>
-          <w:lang w:val="de-DE"/>
-        </w:rPr>
-        <w:t>ja nicht</w:t>
-      </w:r>
-      <w:proofErr w:type="gramEnd"/>
-      <w:r>
-        <w:rPr>
-          <w:lang w:val="de-DE"/>
-        </w:rPr>
-        <w:t xml:space="preserve"> das Modell selbst, sondern nur die Darstellung des Modells.</w:t>
+        <w:t xml:space="preserve"> und können nicht mit Undo rückgängig gemacht werden</w:t>
+      </w:r>
+      <w:r>
+        <w:rPr>
+          <w:lang w:val="de-DE"/>
+        </w:rPr>
+        <w:t>. Sie verändern ja nicht das Modell selbst, sondern nur die Darstellung des Modells.</w:t>
       </w:r>
     </w:p>
     <w:p>
@@ -5039,55 +4776,13 @@
         <w:rPr>
           <w:lang w:val="de-DE"/>
         </w:rPr>
-        <w:t xml:space="preserve">Der </w:t>
-      </w:r>
-      <w:proofErr w:type="spellStart"/>
-      <w:r>
-        <w:rPr>
-          <w:lang w:val="de-DE"/>
-        </w:rPr>
-        <w:t>Undo</w:t>
-      </w:r>
-      <w:proofErr w:type="spellEnd"/>
-      <w:r>
-        <w:rPr>
-          <w:lang w:val="de-DE"/>
-        </w:rPr>
-        <w:t>/</w:t>
-      </w:r>
-      <w:proofErr w:type="spellStart"/>
-      <w:r>
-        <w:rPr>
-          <w:lang w:val="de-DE"/>
-        </w:rPr>
-        <w:t>Redo</w:t>
-      </w:r>
-      <w:proofErr w:type="spellEnd"/>
-      <w:r>
-        <w:rPr>
-          <w:lang w:val="de-DE"/>
-        </w:rPr>
-        <w:t xml:space="preserve">-Speicher wird beim Erzeugen eines neuen Modells (File – New model) sowie beim Öffnen eines Modells (File – Open Model) gelöscht. Es ist also z.B. nicht möglich nach dem Öffnen eines neuen Modells </w:t>
-      </w:r>
-      <w:r>
-        <w:rPr>
-          <w:lang w:val="de-DE"/>
-        </w:rPr>
-        <w:t xml:space="preserve">mit </w:t>
-      </w:r>
-      <w:proofErr w:type="spellStart"/>
-      <w:r>
-        <w:rPr>
-          <w:lang w:val="de-DE"/>
-        </w:rPr>
-        <w:t>Undo</w:t>
-      </w:r>
-      <w:proofErr w:type="spellEnd"/>
-      <w:r>
-        <w:rPr>
-          <w:lang w:val="de-DE"/>
-        </w:rPr>
-        <w:t xml:space="preserve"> auf das vorher geladene Modell zurückzugehen.</w:t>
+        <w:t xml:space="preserve">Der Undo/Redo-Speicher wird beim Erzeugen eines neuen Modells (File – New model) sowie beim Öffnen eines Modells (File – Open Model) gelöscht. Es ist also z.B. nicht möglich nach dem Öffnen eines neuen Modells </w:t>
+      </w:r>
+      <w:r>
+        <w:rPr>
+          <w:lang w:val="de-DE"/>
+        </w:rPr>
+        <w:t>mit Undo auf das vorher geladene Modell zurückzugehen.</w:t>
       </w:r>
       <w:r>
         <w:rPr>
@@ -5142,21 +4837,7 @@
         <w:rPr>
           <w:lang w:val="de-DE"/>
         </w:rPr>
-        <w:t xml:space="preserve">Für jede Editor-Operation müssen bestimmte Daten gespeichert werden, um ein </w:t>
-      </w:r>
-      <w:proofErr w:type="spellStart"/>
-      <w:r>
-        <w:rPr>
-          <w:lang w:val="de-DE"/>
-        </w:rPr>
-        <w:t>Undo</w:t>
-      </w:r>
-      <w:proofErr w:type="spellEnd"/>
-      <w:r>
-        <w:rPr>
-          <w:lang w:val="de-DE"/>
-        </w:rPr>
-        <w:t xml:space="preserve"> zu ermöglichen. Deshalb steigt der Speicherverbrauch während der Arbeit mit dem Editor kontinuierlich an. In der Praxis wurden bisher damit noch keine Probleme beobachtet. Wenn in Zukunft bei sehr großen Modellen </w:t>
+        <w:t xml:space="preserve">Für jede Editor-Operation müssen bestimmte Daten gespeichert werden, um ein Undo zu ermöglichen. Deshalb steigt der Speicherverbrauch während der Arbeit mit dem Editor kontinuierlich an. In der Praxis wurden bisher damit noch keine Probleme beobachtet. Wenn in Zukunft bei sehr großen Modellen </w:t>
       </w:r>
       <w:r>
         <w:rPr>
@@ -5200,155 +4881,126 @@
         <w:rPr>
           <w:lang w:val="de-DE"/>
         </w:rPr>
-        <w:t xml:space="preserve"> Operation wahrgenommen werden, bestehen intern aus einer – unter Umständen großen - Anzahl von Einzelschritten. Ein typisches Beispiel hierfür ist das Verschieben eines einzelnen Objekts oder einer Selektion mit der linken Maustaste. Intern setzt sich diese Bewegung aus vielen kleinen Mausbewegungen zusammen, die einzeln im </w:t>
-      </w:r>
-      <w:proofErr w:type="spellStart"/>
-      <w:r>
-        <w:rPr>
-          <w:lang w:val="de-DE"/>
-        </w:rPr>
-        <w:t>Undo</w:t>
-      </w:r>
-      <w:proofErr w:type="spellEnd"/>
-      <w:r>
-        <w:rPr>
-          <w:lang w:val="de-DE"/>
-        </w:rPr>
+        <w:t xml:space="preserve"> Operation wahrgenommen werden, bestehen intern aus einer – unter Umständen großen - Anzahl von Einzelschritten. Ein typisches Beispiel hierfür ist das Verschieben eines einzelnen Objekts oder einer Selektion mit der linken Maustaste. Intern setzt sich diese Bewegung aus vielen kleinen Mausbewegungen zusammen, die einzeln im Undo/Redo-Speicher abgelegt werden. Wenn der Benutzer ein versehentlich verschobenes Objekt mit Undo wieder an seinen ursprünglichen Ort zurückbewegen will, möchte er in der Regel nicht mehrere Dutzend mal den Undo-Button betätigen müssen. Unmittelbar aufeinander folgende Move-Operationen werden deshalb von der Undo/Redo-Logik automatisch zusammengefasst und wirken für den </w:t>
+      </w:r>
+      <w:r>
+        <w:rPr>
+          <w:lang w:val="de-DE"/>
+        </w:rPr>
+        <w:t>Benutzer wie eine einzige Operation. Für spezielle Zwecke kann diese Automatik mit abgestellt werden (Options – CombineUndoRedo – Off).</w:t>
+      </w:r>
+    </w:p>
+    <w:p>
+      <w:pPr>
+        <w:pStyle w:val="berschrift3"/>
+      </w:pPr>
+      <w:r>
+        <w:t>Menü „</w:t>
+      </w:r>
+      <w:r>
+        <w:t>Action</w:t>
+      </w:r>
+      <w:r>
+        <w:t>“</w:t>
+      </w:r>
+    </w:p>
+    <w:p>
+      <w:pPr>
+        <w:pStyle w:val="berschrift4"/>
+      </w:pPr>
+      <w:r>
+        <w:t>“</w:t>
+      </w:r>
+      <w:r>
+        <w:t>Action“ - „</w:t>
+      </w:r>
+      <w:r>
+        <w:t>Proceed single step</w:t>
+      </w:r>
+      <w:r>
+        <w:t>“</w:t>
+      </w:r>
+      <w:r>
         <w:t>/</w:t>
       </w:r>
-      <w:proofErr w:type="spellStart"/>
-      <w:r>
-        <w:rPr>
-          <w:lang w:val="de-DE"/>
-        </w:rPr>
-        <w:t>Redo</w:t>
-      </w:r>
-      <w:proofErr w:type="spellEnd"/>
-      <w:r>
-        <w:rPr>
-          <w:lang w:val="de-DE"/>
-        </w:rPr>
-        <w:t xml:space="preserve">-Speicher abgelegt werden. Wenn der Benutzer ein versehentlich verschobenes Objekt mit </w:t>
-      </w:r>
-      <w:proofErr w:type="spellStart"/>
-      <w:r>
-        <w:rPr>
-          <w:lang w:val="de-DE"/>
-        </w:rPr>
-        <w:t>Undo</w:t>
-      </w:r>
-      <w:proofErr w:type="spellEnd"/>
-      <w:r>
-        <w:rPr>
-          <w:lang w:val="de-DE"/>
-        </w:rPr>
-        <w:t xml:space="preserve"> wieder an seinen ursprünglichen Ort zurückbewegen will, möchte er in der Regel nicht mehrere </w:t>
-      </w:r>
-      <w:proofErr w:type="gramStart"/>
-      <w:r>
-        <w:rPr>
-          <w:lang w:val="de-DE"/>
-        </w:rPr>
-        <w:t xml:space="preserve">Dutzend </w:t>
-      </w:r>
-      <w:proofErr w:type="spellStart"/>
-      <w:r>
-        <w:rPr>
-          <w:lang w:val="de-DE"/>
-        </w:rPr>
-        <w:t>mal</w:t>
-      </w:r>
-      <w:proofErr w:type="spellEnd"/>
-      <w:proofErr w:type="gramEnd"/>
-      <w:r>
-        <w:rPr>
-          <w:lang w:val="de-DE"/>
-        </w:rPr>
-        <w:t xml:space="preserve"> den </w:t>
-      </w:r>
-      <w:proofErr w:type="spellStart"/>
-      <w:r>
-        <w:rPr>
-          <w:lang w:val="de-DE"/>
-        </w:rPr>
-        <w:t>Undo</w:t>
-      </w:r>
-      <w:proofErr w:type="spellEnd"/>
-      <w:r>
-        <w:rPr>
-          <w:lang w:val="de-DE"/>
-        </w:rPr>
-        <w:t xml:space="preserve">-Button betätigen müssen. Unmittelbar aufeinander folgende Move-Operationen werden deshalb von der </w:t>
-      </w:r>
-      <w:proofErr w:type="spellStart"/>
-      <w:r>
-        <w:rPr>
-          <w:lang w:val="de-DE"/>
-        </w:rPr>
-        <w:t>Undo</w:t>
-      </w:r>
-      <w:proofErr w:type="spellEnd"/>
-      <w:r>
-        <w:rPr>
-          <w:lang w:val="de-DE"/>
-        </w:rPr>
-        <w:t>/</w:t>
-      </w:r>
-      <w:proofErr w:type="spellStart"/>
-      <w:r>
-        <w:rPr>
-          <w:lang w:val="de-DE"/>
-        </w:rPr>
-        <w:t>Redo</w:t>
-      </w:r>
-      <w:proofErr w:type="spellEnd"/>
-      <w:r>
-        <w:rPr>
-          <w:lang w:val="de-DE"/>
-        </w:rPr>
-        <w:t xml:space="preserve">-Logik automatisch zusammengefasst und wirken für den </w:t>
-      </w:r>
-      <w:r>
-        <w:rPr>
-          <w:lang w:val="de-DE"/>
-        </w:rPr>
-        <w:t xml:space="preserve">Benutzer wie eine einzige Operation. Für spezielle Zwecke kann diese Automatik mit abgestellt werden (Options – </w:t>
-      </w:r>
-      <w:proofErr w:type="spellStart"/>
-      <w:r>
-        <w:rPr>
-          <w:lang w:val="de-DE"/>
-        </w:rPr>
-        <w:t>CombineUndoRedo</w:t>
-      </w:r>
-      <w:proofErr w:type="spellEnd"/>
-      <w:r>
-        <w:rPr>
-          <w:lang w:val="de-DE"/>
-        </w:rPr>
-        <w:t xml:space="preserve"> – Off).</w:t>
-      </w:r>
-    </w:p>
-    <w:p>
-      <w:pPr>
-        <w:pStyle w:val="berschrift3"/>
-      </w:pPr>
-      <w:proofErr w:type="spellStart"/>
-      <w:r>
-        <w:t>Menü</w:t>
-      </w:r>
-      <w:proofErr w:type="spellEnd"/>
       <w:r>
         <w:t xml:space="preserve"> „</w:t>
       </w:r>
-      <w:proofErr w:type="gramStart"/>
-      <w:r>
-        <w:t>Action</w:t>
+      <w:r>
+        <w:t>Run</w:t>
       </w:r>
       <w:r>
         <w:t>“</w:t>
       </w:r>
-      <w:proofErr w:type="gramEnd"/>
+      <w:r>
+        <w:t xml:space="preserve">/”Stop” </w:t>
+      </w:r>
+    </w:p>
+    <w:p>
+      <w:pPr>
+        <w:rPr>
+          <w:lang w:val="de-DE"/>
+        </w:rPr>
+      </w:pPr>
+      <w:r>
+        <w:rPr>
+          <w:lang w:val="de-DE"/>
+        </w:rPr>
+        <w:t>Identisch mit den gleichnami</w:t>
+      </w:r>
+      <w:r>
+        <w:rPr>
+          <w:lang w:val="de-DE"/>
+        </w:rPr>
+        <w:t>g</w:t>
+      </w:r>
+      <w:r>
+        <w:rPr>
+          <w:lang w:val="de-DE"/>
+        </w:rPr>
+        <w:t>en F</w:t>
+      </w:r>
+      <w:r>
+        <w:rPr>
+          <w:lang w:val="de-DE"/>
+        </w:rPr>
+        <w:t xml:space="preserve">unktionen in der Statusleiste, siehe </w:t>
+      </w:r>
+      <w:r>
+        <w:rPr>
+          <w:lang w:val="de-DE"/>
+        </w:rPr>
+        <w:fldChar w:fldCharType="begin"/>
+      </w:r>
+      <w:r>
+        <w:rPr>
+          <w:lang w:val="de-DE"/>
+        </w:rPr>
+        <w:instrText xml:space="preserve"> REF _Ref48992908 \r \h </w:instrText>
+      </w:r>
+      <w:r>
+        <w:rPr>
+          <w:lang w:val="de-DE"/>
+        </w:rPr>
+      </w:r>
+      <w:r>
+        <w:rPr>
+          <w:lang w:val="de-DE"/>
+        </w:rPr>
+        <w:fldChar w:fldCharType="separate"/>
+      </w:r>
+      <w:r>
+        <w:rPr>
+          <w:lang w:val="de-DE"/>
+        </w:rPr>
+        <w:t>4.2</w:t>
+      </w:r>
+      <w:r>
+        <w:rPr>
+          <w:lang w:val="de-DE"/>
+        </w:rPr>
+        <w:fldChar w:fldCharType="end"/>
+      </w:r>
     </w:p>
     <w:p>
       <w:pPr>
@@ -5357,116 +5009,8 @@
       <w:r>
         <w:t>“</w:t>
       </w:r>
-      <w:proofErr w:type="gramStart"/>
-      <w:r>
-        <w:t>Action“ -</w:t>
-      </w:r>
-      <w:proofErr w:type="gramEnd"/>
-      <w:r>
-        <w:t xml:space="preserve"> „</w:t>
-      </w:r>
-      <w:r>
-        <w:t>Proceed single step</w:t>
-      </w:r>
-      <w:r>
-        <w:t>“</w:t>
-      </w:r>
-      <w:r>
-        <w:t>/</w:t>
-      </w:r>
-      <w:r>
-        <w:t xml:space="preserve"> „</w:t>
-      </w:r>
-      <w:r>
-        <w:t>Run</w:t>
-      </w:r>
-      <w:r>
-        <w:t>“</w:t>
-      </w:r>
-      <w:r>
-        <w:t xml:space="preserve">/”Stop” </w:t>
-      </w:r>
-    </w:p>
-    <w:p>
-      <w:pPr>
-        <w:rPr>
-          <w:lang w:val="de-DE"/>
-        </w:rPr>
-      </w:pPr>
-      <w:r>
-        <w:rPr>
-          <w:lang w:val="de-DE"/>
-        </w:rPr>
-        <w:t>Identisch mit den gleichnami</w:t>
-      </w:r>
-      <w:r>
-        <w:rPr>
-          <w:lang w:val="de-DE"/>
-        </w:rPr>
-        <w:t>g</w:t>
-      </w:r>
-      <w:r>
-        <w:rPr>
-          <w:lang w:val="de-DE"/>
-        </w:rPr>
-        <w:t>en F</w:t>
-      </w:r>
-      <w:r>
-        <w:rPr>
-          <w:lang w:val="de-DE"/>
-        </w:rPr>
-        <w:t xml:space="preserve">unktionen in der Statusleiste, siehe </w:t>
-      </w:r>
-      <w:r>
-        <w:rPr>
-          <w:lang w:val="de-DE"/>
-        </w:rPr>
-        <w:fldChar w:fldCharType="begin"/>
-      </w:r>
-      <w:r>
-        <w:rPr>
-          <w:lang w:val="de-DE"/>
-        </w:rPr>
-        <w:instrText xml:space="preserve"> REF _Ref48992908 \r \h </w:instrText>
-      </w:r>
-      <w:r>
-        <w:rPr>
-          <w:lang w:val="de-DE"/>
-        </w:rPr>
-      </w:r>
-      <w:r>
-        <w:rPr>
-          <w:lang w:val="de-DE"/>
-        </w:rPr>
-        <w:fldChar w:fldCharType="separate"/>
-      </w:r>
-      <w:r>
-        <w:rPr>
-          <w:lang w:val="de-DE"/>
-        </w:rPr>
-        <w:t>4.2</w:t>
-      </w:r>
-      <w:r>
-        <w:rPr>
-          <w:lang w:val="de-DE"/>
-        </w:rPr>
-        <w:fldChar w:fldCharType="end"/>
-      </w:r>
-    </w:p>
-    <w:p>
-      <w:pPr>
-        <w:pStyle w:val="berschrift4"/>
-      </w:pPr>
-      <w:r>
-        <w:t>“</w:t>
-      </w:r>
-      <w:proofErr w:type="gramStart"/>
-      <w:r>
-        <w:t>Action“ -</w:t>
-      </w:r>
-      <w:proofErr w:type="gramEnd"/>
-      <w:r>
-        <w:t xml:space="preserve"> „Analyze“ – „Find loops“</w:t>
+      <w:r>
+        <w:t>Action“ - „Analyze“ – „Find loops“</w:t>
       </w:r>
     </w:p>
     <w:p>
@@ -5840,15 +5384,7 @@
       <w:bookmarkStart w:id="19" w:name="_Ref35699660"/>
       <w:bookmarkStart w:id="20" w:name="_Ref37455027"/>
       <w:r>
-        <w:t>„</w:t>
-      </w:r>
-      <w:proofErr w:type="gramStart"/>
-      <w:r>
-        <w:t>Action“ -</w:t>
-      </w:r>
-      <w:proofErr w:type="gramEnd"/>
-      <w:r>
-        <w:t xml:space="preserve"> „Analyze“</w:t>
+        <w:t>„Action“ - „Analyze“</w:t>
       </w:r>
       <w:bookmarkEnd w:id="19"/>
       <w:r>
@@ -5893,9 +5429,28 @@
           <w:shd w:val="clear" w:color="auto" w:fill="FFFFFF"/>
           <w:lang w:val="de-DE"/>
         </w:rPr>
-        <w:t xml:space="preserve"> Dazu gehören „entartete“ Dendriten, bei denen z.B. zwei Abschnitte in eine Knickstelle einmünden, aber keine herausführt, oder umgekehrt. Derartige Unsauberkeiten haben zwar keinen Einfluss auf das Verhalten des Modells, da in ihnen niemals Impulse fließen können, sie verursachen aber unnötigen Rechenaufwand und machen das Modell unübersichtlich. Die Funktion sucht nach solchen entarteten Dendriten-Teilstücken und hebt sie genauso wie „Find </w:t>
-      </w:r>
-      <w:proofErr w:type="spellStart"/>
+        <w:t xml:space="preserve"> Dazu gehören „entartete“ Dendriten, bei denen z.B. zwei Abschnitte in eine Knickstelle einmünden, aber keine herausführt, oder umgekehrt. Derartige Unsauberkeiten haben zwar keinen Einfluss auf das Verhalten des Modells, da in ihnen niemals Impulse fließen können, sie verursachen aber unnötigen Rechenaufwand und machen das Modell unübersichtlich. Die Funktion sucht nach solchen entarteten Dendriten-Teilstücken und hebt sie genauso wie „Find loops“ optisch hervor, indem sie selektiert werden. In der Regel wird man diese Teilstücke löschen, was recht einfach in einem Schritt geht, da sie bereit selektiert sind (Kontextmenü „Remove selected objects“). Nach der Bereinigung eines solchen Fehlers sollte die Funktion erneut aufgerufen werden, solange bis keine weitere Anomalie mehr gefunden wurde.</w:t>
+      </w:r>
+    </w:p>
+    <w:p>
+      <w:pPr>
+        <w:pStyle w:val="berschrift4"/>
+      </w:pPr>
+      <w:bookmarkStart w:id="21" w:name="_Ref37455193"/>
+      <w:r>
+        <w:t xml:space="preserve">„Action“ - </w:t>
+      </w:r>
+      <w:r>
+        <w:t>„Center model“</w:t>
+      </w:r>
+      <w:bookmarkEnd w:id="21"/>
+    </w:p>
+    <w:p>
+      <w:pPr>
+        <w:rPr>
+          <w:lang w:val="de-DE"/>
+        </w:rPr>
+      </w:pPr>
       <w:r>
         <w:rPr>
           <w:rFonts w:ascii="Segoe UI" w:hAnsi="Segoe UI" w:cs="Segoe UI"/>
@@ -5905,9 +5460,8 @@
           <w:shd w:val="clear" w:color="auto" w:fill="FFFFFF"/>
           <w:lang w:val="de-DE"/>
         </w:rPr>
-        <w:t>loops</w:t>
-      </w:r>
-      <w:proofErr w:type="spellEnd"/>
+        <w:t xml:space="preserve">Wenn das Modell komplett außerhalb des sichtbaren Fensters liegt, was durch versehentliches Verschieben oder durch einen Fehler beim Einlesen gespeicherter Daten auftreten kann, ist es schwer möglich, das Modell wieder aufzufinden. </w:t>
+      </w:r>
       <w:r>
         <w:rPr>
           <w:rFonts w:ascii="Segoe UI" w:hAnsi="Segoe UI" w:cs="Segoe UI"/>
@@ -5917,9 +5471,8 @@
           <w:shd w:val="clear" w:color="auto" w:fill="FFFFFF"/>
           <w:lang w:val="de-DE"/>
         </w:rPr>
-        <w:t xml:space="preserve">“ optisch hervor, indem sie selektiert werden. In der Regel wird man diese Teilstücke löschen, was recht einfach in einem Schritt geht, da sie bereit selektiert sind (Kontextmenü „Remove </w:t>
-      </w:r>
-      <w:proofErr w:type="spellStart"/>
+        <w:t xml:space="preserve">Die </w:t>
+      </w:r>
       <w:r>
         <w:rPr>
           <w:rFonts w:ascii="Segoe UI" w:hAnsi="Segoe UI" w:cs="Segoe UI"/>
@@ -5929,9 +5482,8 @@
           <w:shd w:val="clear" w:color="auto" w:fill="FFFFFF"/>
           <w:lang w:val="de-DE"/>
         </w:rPr>
-        <w:t>selected</w:t>
-      </w:r>
-      <w:proofErr w:type="spellEnd"/>
+        <w:t>Funktion "</w:t>
+      </w:r>
       <w:r>
         <w:rPr>
           <w:rFonts w:ascii="Segoe UI" w:hAnsi="Segoe UI" w:cs="Segoe UI"/>
@@ -5941,9 +5493,8 @@
           <w:shd w:val="clear" w:color="auto" w:fill="FFFFFF"/>
           <w:lang w:val="de-DE"/>
         </w:rPr>
-        <w:t xml:space="preserve"> </w:t>
-      </w:r>
-      <w:proofErr w:type="spellStart"/>
+        <w:t>Center model</w:t>
+      </w:r>
       <w:r>
         <w:rPr>
           <w:rFonts w:ascii="Segoe UI" w:hAnsi="Segoe UI" w:cs="Segoe UI"/>
@@ -5953,9 +5504,8 @@
           <w:shd w:val="clear" w:color="auto" w:fill="FFFFFF"/>
           <w:lang w:val="de-DE"/>
         </w:rPr>
-        <w:t>objects</w:t>
-      </w:r>
-      <w:proofErr w:type="spellEnd"/>
+        <w:t xml:space="preserve">" </w:t>
+      </w:r>
       <w:r>
         <w:rPr>
           <w:rFonts w:ascii="Segoe UI" w:hAnsi="Segoe UI" w:cs="Segoe UI"/>
@@ -5965,36 +5515,8 @@
           <w:shd w:val="clear" w:color="auto" w:fill="FFFFFF"/>
           <w:lang w:val="de-DE"/>
         </w:rPr>
-        <w:t>“). Nach der Bereinigung eines solchen Fehlers sollte die Funktion erneut aufgerufen werden, solange bis keine weitere Anomalie mehr gefunden wurde.</w:t>
-      </w:r>
-    </w:p>
-    <w:p>
-      <w:pPr>
-        <w:pStyle w:val="berschrift4"/>
-      </w:pPr>
-      <w:bookmarkStart w:id="21" w:name="_Ref37455193"/>
-      <w:r>
-        <w:t>„</w:t>
-      </w:r>
-      <w:proofErr w:type="gramStart"/>
-      <w:r>
-        <w:t>Action“ -</w:t>
-      </w:r>
-      <w:proofErr w:type="gramEnd"/>
-      <w:r>
-        <w:t xml:space="preserve"> </w:t>
-      </w:r>
-      <w:r>
-        <w:t>„Center model“</w:t>
-      </w:r>
-      <w:bookmarkEnd w:id="21"/>
-    </w:p>
-    <w:p>
-      <w:pPr>
-        <w:rPr>
-          <w:lang w:val="de-DE"/>
-        </w:rPr>
-      </w:pPr>
+        <w:t>holt</w:t>
+      </w:r>
       <w:r>
         <w:rPr>
           <w:rFonts w:ascii="Segoe UI" w:hAnsi="Segoe UI" w:cs="Segoe UI"/>
@@ -6004,7 +5526,7 @@
           <w:shd w:val="clear" w:color="auto" w:fill="FFFFFF"/>
           <w:lang w:val="de-DE"/>
         </w:rPr>
-        <w:t xml:space="preserve">Wenn das Modell komplett außerhalb des sichtbaren Fensters liegt, was durch versehentliches Verschieben oder durch einen Fehler beim Einlesen gespeicherter Daten auftreten kann, ist es schwer möglich, das Modell wieder aufzufinden. </w:t>
+        <w:t xml:space="preserve"> das Modell in die Mitte des Fensters und </w:t>
       </w:r>
       <w:r>
         <w:rPr>
@@ -6015,7 +5537,7 @@
           <w:shd w:val="clear" w:color="auto" w:fill="FFFFFF"/>
           <w:lang w:val="de-DE"/>
         </w:rPr>
-        <w:t xml:space="preserve">Die </w:t>
+        <w:t xml:space="preserve">passt </w:t>
       </w:r>
       <w:r>
         <w:rPr>
@@ -6026,72 +5548,6 @@
           <w:shd w:val="clear" w:color="auto" w:fill="FFFFFF"/>
           <w:lang w:val="de-DE"/>
         </w:rPr>
-        <w:t>Funktion "</w:t>
-      </w:r>
-      <w:r>
-        <w:rPr>
-          <w:rFonts w:ascii="Segoe UI" w:hAnsi="Segoe UI" w:cs="Segoe UI"/>
-          <w:color w:val="24292E"/>
-          <w:sz w:val="21"/>
-          <w:szCs w:val="21"/>
-          <w:shd w:val="clear" w:color="auto" w:fill="FFFFFF"/>
-          <w:lang w:val="de-DE"/>
-        </w:rPr>
-        <w:t>Center model</w:t>
-      </w:r>
-      <w:r>
-        <w:rPr>
-          <w:rFonts w:ascii="Segoe UI" w:hAnsi="Segoe UI" w:cs="Segoe UI"/>
-          <w:color w:val="24292E"/>
-          <w:sz w:val="21"/>
-          <w:szCs w:val="21"/>
-          <w:shd w:val="clear" w:color="auto" w:fill="FFFFFF"/>
-          <w:lang w:val="de-DE"/>
-        </w:rPr>
-        <w:t xml:space="preserve">" </w:t>
-      </w:r>
-      <w:r>
-        <w:rPr>
-          <w:rFonts w:ascii="Segoe UI" w:hAnsi="Segoe UI" w:cs="Segoe UI"/>
-          <w:color w:val="24292E"/>
-          <w:sz w:val="21"/>
-          <w:szCs w:val="21"/>
-          <w:shd w:val="clear" w:color="auto" w:fill="FFFFFF"/>
-          <w:lang w:val="de-DE"/>
-        </w:rPr>
-        <w:t>holt</w:t>
-      </w:r>
-      <w:r>
-        <w:rPr>
-          <w:rFonts w:ascii="Segoe UI" w:hAnsi="Segoe UI" w:cs="Segoe UI"/>
-          <w:color w:val="24292E"/>
-          <w:sz w:val="21"/>
-          <w:szCs w:val="21"/>
-          <w:shd w:val="clear" w:color="auto" w:fill="FFFFFF"/>
-          <w:lang w:val="de-DE"/>
-        </w:rPr>
-        <w:t xml:space="preserve"> das Modell in die Mitte des Fensters und </w:t>
-      </w:r>
-      <w:r>
-        <w:rPr>
-          <w:rFonts w:ascii="Segoe UI" w:hAnsi="Segoe UI" w:cs="Segoe UI"/>
-          <w:color w:val="24292E"/>
-          <w:sz w:val="21"/>
-          <w:szCs w:val="21"/>
-          <w:shd w:val="clear" w:color="auto" w:fill="FFFFFF"/>
-          <w:lang w:val="de-DE"/>
-        </w:rPr>
-        <w:t xml:space="preserve">passt </w:t>
-      </w:r>
-      <w:r>
-        <w:rPr>
-          <w:rFonts w:ascii="Segoe UI" w:hAnsi="Segoe UI" w:cs="Segoe UI"/>
-          <w:color w:val="24292E"/>
-          <w:sz w:val="21"/>
-          <w:szCs w:val="21"/>
-          <w:shd w:val="clear" w:color="auto" w:fill="FFFFFF"/>
-          <w:lang w:val="de-DE"/>
-        </w:rPr>
         <w:t>die Zoomstufe so an dass das Modell komplett und ausreichend groß sichtbar ist.</w:t>
       </w:r>
     </w:p>
@@ -6099,22 +5555,15 @@
       <w:pPr>
         <w:pStyle w:val="berschrift3"/>
       </w:pPr>
-      <w:proofErr w:type="spellStart"/>
-      <w:r>
-        <w:t>Menü</w:t>
-      </w:r>
-      <w:proofErr w:type="spellEnd"/>
-      <w:r>
-        <w:t xml:space="preserve"> „</w:t>
-      </w:r>
-      <w:proofErr w:type="gramStart"/>
+      <w:r>
+        <w:t>Menü „</w:t>
+      </w:r>
       <w:r>
         <w:t>View</w:t>
       </w:r>
       <w:r>
         <w:t>“</w:t>
       </w:r>
-      <w:proofErr w:type="gramEnd"/>
     </w:p>
     <w:p>
       <w:pPr>
@@ -6180,23 +5629,16 @@
       <w:pPr>
         <w:pStyle w:val="berschrift3"/>
       </w:pPr>
-      <w:proofErr w:type="spellStart"/>
       <w:r>
         <w:lastRenderedPageBreak/>
-        <w:t>Menü</w:t>
-      </w:r>
-      <w:proofErr w:type="spellEnd"/>
-      <w:r>
-        <w:t xml:space="preserve"> „</w:t>
-      </w:r>
-      <w:proofErr w:type="gramStart"/>
+        <w:t>Menü „</w:t>
+      </w:r>
       <w:r>
         <w:t>Options</w:t>
       </w:r>
       <w:r>
         <w:t>“</w:t>
       </w:r>
-      <w:proofErr w:type="gramEnd"/>
     </w:p>
     <w:p>
       <w:pPr>
@@ -6265,16 +5707,8 @@
         <w:rPr>
           <w:lang w:val="de-DE"/>
         </w:rPr>
-        <w:t xml:space="preserve">, sowie </w:t>
-      </w:r>
-      <w:proofErr w:type="spellStart"/>
-      <w:r>
-        <w:rPr>
-          <w:lang w:val="de-DE"/>
-        </w:rPr>
-        <w:t>TriggerSounds</w:t>
-      </w:r>
-      <w:proofErr w:type="spellEnd"/>
+        <w:t>, sowie TriggerSounds</w:t>
+      </w:r>
     </w:p>
     <w:p>
       <w:pPr>
@@ -6287,19 +5721,11 @@
           <w:lang w:val="de-DE"/>
         </w:rPr>
       </w:pPr>
-      <w:proofErr w:type="spellStart"/>
-      <w:r>
-        <w:rPr>
-          <w:lang w:val="de-DE"/>
-        </w:rPr>
-        <w:t>AutoOpen</w:t>
-      </w:r>
-      <w:proofErr w:type="spellEnd"/>
-      <w:r>
-        <w:rPr>
-          <w:lang w:val="de-DE"/>
-        </w:rPr>
-        <w:t>: Wenn diese Option aktiv ist, wird das zuletzt bearbeitete Modell sowie die Zoomstufe und die Position auf der Arbeitsfläche abgespeichert und beim nächsten Programmstart automatisch wiederhergestellt. Wenn die Option deaktiviert ist, startet das Programm mit einem Minimalmodell bestehend aus zwei Neuronen.</w:t>
+      <w:r>
+        <w:rPr>
+          <w:lang w:val="de-DE"/>
+        </w:rPr>
+        <w:t>AutoOpen: Wenn diese Option aktiv ist, wird das zuletzt bearbeitete Modell sowie die Zoomstufe und die Position auf der Arbeitsfläche abgespeichert und beim nächsten Programmstart automatisch wiederhergestellt. Wenn die Option deaktiviert ist, startet das Programm mit einem Minimalmodell bestehend aus zwei Neuronen.</w:t>
       </w:r>
     </w:p>
     <w:p>
@@ -6376,19 +5802,11 @@
           <w:lang w:val="de-DE"/>
         </w:rPr>
       </w:pPr>
-      <w:proofErr w:type="spellStart"/>
-      <w:r>
-        <w:rPr>
-          <w:lang w:val="de-DE"/>
-        </w:rPr>
-        <w:t>CombineUndoRedo</w:t>
-      </w:r>
-      <w:proofErr w:type="spellEnd"/>
-      <w:r>
-        <w:rPr>
-          <w:lang w:val="de-DE"/>
-        </w:rPr>
-        <w:t xml:space="preserve"> – siehe </w:t>
+      <w:r>
+        <w:rPr>
+          <w:lang w:val="de-DE"/>
+        </w:rPr>
+        <w:t xml:space="preserve">CombineUndoRedo – siehe </w:t>
       </w:r>
       <w:r>
         <w:rPr>
@@ -6436,22 +5854,15 @@
       <w:pPr>
         <w:pStyle w:val="berschrift3"/>
       </w:pPr>
-      <w:proofErr w:type="spellStart"/>
-      <w:r>
-        <w:t>Menü</w:t>
-      </w:r>
-      <w:proofErr w:type="spellEnd"/>
-      <w:r>
-        <w:t xml:space="preserve"> „</w:t>
-      </w:r>
-      <w:proofErr w:type="gramStart"/>
+      <w:r>
+        <w:t>Menü „</w:t>
+      </w:r>
       <w:r>
         <w:t>Help</w:t>
       </w:r>
       <w:r>
         <w:t>“</w:t>
       </w:r>
-      <w:proofErr w:type="gramEnd"/>
     </w:p>
     <w:p>
       <w:pPr>
@@ -7320,21 +6731,7 @@
         <w:rPr>
           <w:lang w:val="de-DE"/>
         </w:rPr>
-        <w:t xml:space="preserve">Die Elemente des statischen Modells </w:t>
-      </w:r>
-      <w:proofErr w:type="gramStart"/>
-      <w:r>
-        <w:rPr>
-          <w:lang w:val="de-DE"/>
-        </w:rPr>
-        <w:t>können prinzipiell</w:t>
-      </w:r>
-      <w:proofErr w:type="gramEnd"/>
-      <w:r>
-        <w:rPr>
-          <w:lang w:val="de-DE"/>
-        </w:rPr>
-        <w:t xml:space="preserve"> beliebig auf einer zweidimensionalen Ebene angeordnet werden. Es ist in der Regel sinnvoll, die Input-Neuronen an einer oder mehre</w:t>
+        <w:t>Die Elemente des statischen Modells können prinzipiell beliebig auf einer zweidimensionalen Ebene angeordnet werden. Es ist in der Regel sinnvoll, die Input-Neuronen an einer oder mehre</w:t>
       </w:r>
       <w:r>
         <w:rPr>
@@ -8167,27 +7564,13 @@
         <w:rPr>
           <w:lang w:val="de-DE"/>
         </w:rPr>
-        <w:t xml:space="preserve">eines Neurons </w:t>
-      </w:r>
-      <w:proofErr w:type="gramStart"/>
-      <w:r>
-        <w:rPr>
-          <w:lang w:val="de-DE"/>
-        </w:rPr>
-        <w:t xml:space="preserve">diesem </w:t>
-      </w:r>
-      <w:r>
-        <w:rPr>
-          <w:lang w:val="de-DE"/>
-        </w:rPr>
-        <w:t>neue Dendriten</w:t>
-      </w:r>
-      <w:proofErr w:type="gramEnd"/>
-      <w:r>
-        <w:rPr>
-          <w:lang w:val="de-DE"/>
-        </w:rPr>
-        <w:t xml:space="preserve"> hinzufügen</w:t>
+        <w:t xml:space="preserve">eines Neurons diesem </w:t>
+      </w:r>
+      <w:r>
+        <w:rPr>
+          <w:lang w:val="de-DE"/>
+        </w:rPr>
+        <w:t>neue Dendriten hinzufügen</w:t>
       </w:r>
     </w:p>
     <w:p>
@@ -8356,14 +7739,7 @@
         <w:rPr>
           <w:lang w:val="de-DE"/>
         </w:rPr>
-        <w:t xml:space="preserve">ein akustisches Signal definieren, das </w:t>
-      </w:r>
-      <w:proofErr w:type="gramStart"/>
-      <w:r>
-        <w:rPr>
-          <w:lang w:val="de-DE"/>
-        </w:rPr>
-        <w:t xml:space="preserve">beim </w:t>
+        <w:t xml:space="preserve">ein akustisches Signal definieren, das beim </w:t>
       </w:r>
       <w:r>
         <w:rPr>
@@ -8375,14 +7751,7 @@
         <w:rPr>
           <w:lang w:val="de-DE"/>
         </w:rPr>
-        <w:t>riggern</w:t>
-      </w:r>
-      <w:proofErr w:type="gramEnd"/>
-      <w:r>
-        <w:rPr>
-          <w:lang w:val="de-DE"/>
-        </w:rPr>
-        <w:t xml:space="preserve"> des Neurons ausgelöst wird.</w:t>
+        <w:t>riggern des Neurons ausgelöst wird.</w:t>
       </w:r>
       <w:r>
         <w:rPr>
@@ -9270,21 +8639,7 @@
         <w:rPr>
           <w:lang w:val="de-DE"/>
         </w:rPr>
-        <w:t xml:space="preserve">Das Mini-Fenster selbst kann frei auf dem Bildschirm positioniert werden. Mit Hilfe des </w:t>
-      </w:r>
-      <w:proofErr w:type="spellStart"/>
-      <w:r>
-        <w:rPr>
-          <w:lang w:val="de-DE"/>
-        </w:rPr>
-        <w:t>SystemMenüs</w:t>
-      </w:r>
-      <w:proofErr w:type="spellEnd"/>
-      <w:r>
-        <w:rPr>
-          <w:lang w:val="de-DE"/>
-        </w:rPr>
-        <w:t xml:space="preserve"> in der linken oberen Ecke kann auch seine Größe verändert werden.</w:t>
+        <w:t>Das Mini-Fenster selbst kann frei auf dem Bildschirm positioniert werden. Mit Hilfe des SystemMenüs in der linken oberen Ecke kann auch seine Größe verändert werden.</w:t>
       </w:r>
     </w:p>
     <w:p>
@@ -9295,19 +8650,11 @@
         </w:rPr>
       </w:pPr>
       <w:bookmarkStart w:id="41" w:name="_Ref40459560"/>
-      <w:proofErr w:type="spellStart"/>
-      <w:r>
-        <w:rPr>
-          <w:lang w:val="de-DE"/>
-        </w:rPr>
-        <w:t>Stop</w:t>
-      </w:r>
-      <w:proofErr w:type="spellEnd"/>
-      <w:r>
-        <w:rPr>
-          <w:lang w:val="de-DE"/>
-        </w:rPr>
-        <w:t xml:space="preserve"> on Trigger</w:t>
+      <w:r>
+        <w:rPr>
+          <w:lang w:val="de-DE"/>
+        </w:rPr>
+        <w:t>Stop on Trigger</w:t>
       </w:r>
       <w:bookmarkEnd w:id="41"/>
     </w:p>
@@ -9376,48 +8723,32 @@
         <w:rPr>
           <w:lang w:val="de-DE"/>
         </w:rPr>
-        <w:t>Mit der Funktion „</w:t>
-      </w:r>
-      <w:proofErr w:type="spellStart"/>
+        <w:t xml:space="preserve">Mit der Funktion „Stop on Trigger“, die über das Kontextmenü von Neuronen ein- und ausgeschaltet werden kann, ist es möglich die Berechnung des Modells genau im Augenblick einer Auslösung anzuhalten. Im Prinzip wäre das auch durch </w:t>
+      </w:r>
+      <w:r>
+        <w:rPr>
+          <w:lang w:val="de-DE"/>
+        </w:rPr>
+        <w:t xml:space="preserve">manuelles </w:t>
+      </w:r>
+      <w:r>
+        <w:rPr>
+          <w:lang w:val="de-DE"/>
+        </w:rPr>
+        <w:t xml:space="preserve">Anklicken des </w:t>
+      </w:r>
+      <w:r>
+        <w:rPr>
+          <w:lang w:val="de-DE"/>
+        </w:rPr>
+        <w:t>„</w:t>
+      </w:r>
       <w:r>
         <w:rPr>
           <w:lang w:val="de-DE"/>
         </w:rPr>
         <w:t>Stop</w:t>
       </w:r>
-      <w:proofErr w:type="spellEnd"/>
-      <w:r>
-        <w:rPr>
-          <w:lang w:val="de-DE"/>
-        </w:rPr>
-        <w:t xml:space="preserve"> on Trigger“, die über das Kontextmenü von Neuronen ein- und ausgeschaltet werden kann, ist es möglich die Berechnung des Modells genau im Augenblick einer Auslösung anzuhalten. Im Prinzip wäre das auch durch </w:t>
-      </w:r>
-      <w:r>
-        <w:rPr>
-          <w:lang w:val="de-DE"/>
-        </w:rPr>
-        <w:t xml:space="preserve">manuelles </w:t>
-      </w:r>
-      <w:r>
-        <w:rPr>
-          <w:lang w:val="de-DE"/>
-        </w:rPr>
-        <w:t xml:space="preserve">Anklicken des </w:t>
-      </w:r>
-      <w:r>
-        <w:rPr>
-          <w:lang w:val="de-DE"/>
-        </w:rPr>
-        <w:t>„</w:t>
-      </w:r>
-      <w:proofErr w:type="spellStart"/>
-      <w:r>
-        <w:rPr>
-          <w:lang w:val="de-DE"/>
-        </w:rPr>
-        <w:t>Stop</w:t>
-      </w:r>
-      <w:proofErr w:type="spellEnd"/>
       <w:r>
         <w:rPr>
           <w:lang w:val="de-DE"/>
@@ -9458,35 +8789,7 @@
         <w:rPr>
           <w:lang w:val="de-DE"/>
         </w:rPr>
-        <w:t xml:space="preserve"> Im Screenshot wird das Potential (8,4 mV) des Dendriten-Segments angezeigt, das oben </w:t>
-      </w:r>
-      <w:proofErr w:type="spellStart"/>
-      <w:r>
-        <w:rPr>
-          <w:lang w:val="de-DE"/>
-        </w:rPr>
-        <w:t>vin</w:t>
-      </w:r>
-      <w:proofErr w:type="spellEnd"/>
-      <w:r>
-        <w:rPr>
-          <w:lang w:val="de-DE"/>
-        </w:rPr>
-        <w:t xml:space="preserve"> rechts einmündet. Das Neuron mit aktivierter „</w:t>
-      </w:r>
-      <w:proofErr w:type="spellStart"/>
-      <w:r>
-        <w:rPr>
-          <w:lang w:val="de-DE"/>
-        </w:rPr>
-        <w:t>Stop</w:t>
-      </w:r>
-      <w:proofErr w:type="spellEnd"/>
-      <w:r>
-        <w:rPr>
-          <w:lang w:val="de-DE"/>
-        </w:rPr>
-        <w:t xml:space="preserve"> on Trigger“-Funktion wird durch eine auffällige Farbmarkierung gekennzeichnet. </w:t>
+        <w:t xml:space="preserve"> Im Screenshot wird das Potential (8,4 mV) des Dendriten-Segments angezeigt, das oben vin rechts einmündet. Das Neuron mit aktivierter „Stop on Trigger“-Funktion wird durch eine auffällige Farbmarkierung gekennzeichnet. </w:t>
       </w:r>
       <w:r>
         <w:rPr>
@@ -9506,21 +8809,7 @@
         <w:rPr>
           <w:lang w:val="de-DE"/>
         </w:rPr>
-        <w:t>Selektion von Objekten (Select/</w:t>
-      </w:r>
-      <w:proofErr w:type="spellStart"/>
-      <w:r>
-        <w:rPr>
-          <w:lang w:val="de-DE"/>
-        </w:rPr>
-        <w:t>Deselect</w:t>
-      </w:r>
-      <w:proofErr w:type="spellEnd"/>
-      <w:r>
-        <w:rPr>
-          <w:lang w:val="de-DE"/>
-        </w:rPr>
-        <w:t>)</w:t>
+        <w:t>Selektion von Objekten (Select/Deselect)</w:t>
       </w:r>
     </w:p>
     <w:p>
@@ -10047,77 +9336,7 @@
         <w:rPr>
           <w:lang w:val="de-DE"/>
         </w:rPr>
-        <w:t xml:space="preserve"> („Remove </w:t>
-      </w:r>
-      <w:proofErr w:type="spellStart"/>
-      <w:r>
-        <w:rPr>
-          <w:lang w:val="de-DE"/>
-        </w:rPr>
-        <w:t>selected</w:t>
-      </w:r>
-      <w:proofErr w:type="spellEnd"/>
-      <w:r>
-        <w:rPr>
-          <w:lang w:val="de-DE"/>
-        </w:rPr>
-        <w:t xml:space="preserve"> </w:t>
-      </w:r>
-      <w:proofErr w:type="spellStart"/>
-      <w:r>
-        <w:rPr>
-          <w:lang w:val="de-DE"/>
-        </w:rPr>
-        <w:t>objects</w:t>
-      </w:r>
-      <w:proofErr w:type="spellEnd"/>
-      <w:r>
-        <w:rPr>
-          <w:lang w:val="de-DE"/>
-        </w:rPr>
-        <w:t>“). Diese Funktion darf nicht verwechselt werden mit „</w:t>
-      </w:r>
-      <w:proofErr w:type="spellStart"/>
-      <w:r>
-        <w:rPr>
-          <w:lang w:val="de-DE"/>
-        </w:rPr>
-        <w:t>Deselect</w:t>
-      </w:r>
-      <w:proofErr w:type="spellEnd"/>
-      <w:r>
-        <w:rPr>
-          <w:lang w:val="de-DE"/>
-        </w:rPr>
-        <w:t xml:space="preserve"> all“! Letztere entfernt die Eigenschaft „Selektiert“, belässt die Objekte aber im Modell. „Remove </w:t>
-      </w:r>
-      <w:proofErr w:type="spellStart"/>
-      <w:r>
-        <w:rPr>
-          <w:lang w:val="de-DE"/>
-        </w:rPr>
-        <w:t>selected</w:t>
-      </w:r>
-      <w:proofErr w:type="spellEnd"/>
-      <w:r>
-        <w:rPr>
-          <w:lang w:val="de-DE"/>
-        </w:rPr>
-        <w:t xml:space="preserve"> </w:t>
-      </w:r>
-      <w:proofErr w:type="spellStart"/>
-      <w:r>
-        <w:rPr>
-          <w:lang w:val="de-DE"/>
-        </w:rPr>
-        <w:t>objects</w:t>
-      </w:r>
-      <w:proofErr w:type="spellEnd"/>
-      <w:r>
-        <w:rPr>
-          <w:lang w:val="de-DE"/>
-        </w:rPr>
-        <w:t>“ hingegen entfernt die selektierten Objekte vollständig aus dem Modell.</w:t>
+        <w:t xml:space="preserve"> („Remove selected objects“). Diese Funktion darf nicht verwechselt werden mit „Deselect all“! Letztere entfernt die Eigenschaft „Selektiert“, belässt die Objekte aber im Modell. „Remove selected objects“ hingegen entfernt die selektierten Objekte vollständig aus dem Modell.</w:t>
       </w:r>
     </w:p>
     <w:p>
@@ -10135,21 +9354,7 @@
         <w:rPr>
           <w:lang w:val="de-DE"/>
         </w:rPr>
-        <w:t xml:space="preserve">Kopieren („Copy </w:t>
-      </w:r>
-      <w:proofErr w:type="spellStart"/>
-      <w:r>
-        <w:rPr>
-          <w:lang w:val="de-DE"/>
-        </w:rPr>
-        <w:t>selection</w:t>
-      </w:r>
-      <w:proofErr w:type="spellEnd"/>
-      <w:r>
-        <w:rPr>
-          <w:lang w:val="de-DE"/>
-        </w:rPr>
-        <w:t>“</w:t>
+        <w:t>Kopieren („Copy selection“</w:t>
       </w:r>
       <w:r>
         <w:rPr>
@@ -10382,33 +9587,11 @@
         </w:rPr>
         <w:t>CTRL-A</w:t>
       </w:r>
-      <w:proofErr w:type="gramStart"/>
-      <w:r>
-        <w:rPr>
-          <w:lang w:val="de-DE"/>
-        </w:rPr>
-        <w:t xml:space="preserve">   (</w:t>
-      </w:r>
-      <w:proofErr w:type="gramEnd"/>
-      <w:r>
-        <w:rPr>
-          <w:lang w:val="de-DE"/>
-        </w:rPr>
-        <w:t xml:space="preserve">die schnellste Methode) Taste „CTRL“ </w:t>
-      </w:r>
-      <w:proofErr w:type="spellStart"/>
-      <w:r>
-        <w:rPr>
-          <w:lang w:val="de-DE"/>
-        </w:rPr>
-        <w:t>bzw</w:t>
-      </w:r>
-      <w:proofErr w:type="spellEnd"/>
-      <w:r>
-        <w:rPr>
-          <w:lang w:val="de-DE"/>
-        </w:rPr>
-        <w:t xml:space="preserve"> „STRG“ auf deutschen Tastaturen gedrückt halten und die Taste „A“ betätigen</w:t>
+      <w:r>
+        <w:rPr>
+          <w:lang w:val="de-DE"/>
+        </w:rPr>
+        <w:t xml:space="preserve">   (die schnellste Methode) Taste „CTRL“ bzw „STRG“ auf deutschen Tastaturen gedrückt halten und die Taste „A“ betätigen</w:t>
       </w:r>
     </w:p>
     <w:p>
@@ -10492,7 +9675,6 @@
         </w:rPr>
         <w:t>Hauptmenu: „Edit“ - „</w:t>
       </w:r>
-      <w:proofErr w:type="spellStart"/>
       <w:r>
         <w:rPr>
           <w:lang w:val="de-DE"/>
@@ -10503,14 +9685,7 @@
         <w:rPr>
           <w:lang w:val="de-DE"/>
         </w:rPr>
-        <w:t>elect</w:t>
-      </w:r>
-      <w:proofErr w:type="spellEnd"/>
-      <w:r>
-        <w:rPr>
-          <w:lang w:val="de-DE"/>
-        </w:rPr>
-        <w:t xml:space="preserve"> all“ </w:t>
+        <w:t xml:space="preserve">elect all“ </w:t>
       </w:r>
     </w:p>
     <w:p>
@@ -10538,19 +9713,11 @@
         </w:rPr>
         <w:t>ESC-Taste</w:t>
       </w:r>
-      <w:proofErr w:type="gramStart"/>
-      <w:r>
-        <w:rPr>
-          <w:lang w:val="de-DE"/>
-        </w:rPr>
-        <w:t xml:space="preserve">   (</w:t>
-      </w:r>
-      <w:proofErr w:type="gramEnd"/>
-      <w:r>
-        <w:rPr>
-          <w:lang w:val="de-DE"/>
-        </w:rPr>
-        <w:t>die schnellste Methode)</w:t>
+      <w:r>
+        <w:rPr>
+          <w:lang w:val="de-DE"/>
+        </w:rPr>
+        <w:t xml:space="preserve">   (die schnellste Methode)</w:t>
       </w:r>
     </w:p>
     <w:p>
@@ -10644,14 +9811,12 @@
         </w:rPr>
         <w:t>“ bzw. “</w:t>
       </w:r>
-      <w:proofErr w:type="spellStart"/>
       <w:r>
         <w:rPr>
           <w:lang w:val="de-DE"/>
         </w:rPr>
         <w:t>Deselect</w:t>
       </w:r>
-      <w:proofErr w:type="spellEnd"/>
       <w:r>
         <w:rPr>
           <w:lang w:val="de-DE"/>
@@ -10767,16 +9932,8 @@
         <w:rPr>
           <w:lang w:val="de-DE"/>
         </w:rPr>
-        <w:t xml:space="preserve">Select </w:t>
-      </w:r>
-      <w:proofErr w:type="spellStart"/>
-      <w:r>
-        <w:rPr>
-          <w:lang w:val="de-DE"/>
-        </w:rPr>
-        <w:t>subtree</w:t>
-      </w:r>
-      <w:proofErr w:type="spellEnd"/>
+        <w:t>Select subtree</w:t>
+      </w:r>
       <w:r>
         <w:rPr>
           <w:lang w:val="de-DE"/>
@@ -11040,21 +10197,7 @@
         <w:rPr>
           <w:lang w:val="de-DE"/>
         </w:rPr>
-        <w:t xml:space="preserve">, verändern sie ihre Farbe mit einer Frequenz von 5 Hertz. Dieses Blinken ist deutlich sichtbar, hat aber keine Wechselwirkung mit der einfachen Auswahl einzelner Objekte. Das heißt, auch </w:t>
-      </w:r>
-      <w:proofErr w:type="gramStart"/>
-      <w:r>
-        <w:rPr>
-          <w:lang w:val="de-DE"/>
-        </w:rPr>
-        <w:t>während eine Gruppe</w:t>
-      </w:r>
-      <w:proofErr w:type="gramEnd"/>
-      <w:r>
-        <w:rPr>
-          <w:lang w:val="de-DE"/>
-        </w:rPr>
-        <w:t xml:space="preserve"> von Objekten selektiert ist und blinkt, kann ganz normal mit dem Modell gearbeitet werden</w:t>
+        <w:t>, verändern sie ihre Farbe mit einer Frequenz von 5 Hertz. Dieses Blinken ist deutlich sichtbar, hat aber keine Wechselwirkung mit der einfachen Auswahl einzelner Objekte. Das heißt, auch während eine Gruppe von Objekten selektiert ist und blinkt, kann ganz normal mit dem Modell gearbeitet werden</w:t>
       </w:r>
       <w:r>
         <w:rPr>
@@ -11323,21 +10466,7 @@
         <w:rPr>
           <w:lang w:val="de-DE"/>
         </w:rPr>
-        <w:t xml:space="preserve">Rechte Maustaste und „Mark </w:t>
-      </w:r>
-      <w:proofErr w:type="spellStart"/>
-      <w:r>
-        <w:rPr>
-          <w:lang w:val="de-DE"/>
-        </w:rPr>
-        <w:t>selection</w:t>
-      </w:r>
-      <w:proofErr w:type="spellEnd"/>
-      <w:r>
-        <w:rPr>
-          <w:lang w:val="de-DE"/>
-        </w:rPr>
-        <w:t>“ auswählen</w:t>
+        <w:t>Rechte Maustaste und „Mark selection“ auswählen</w:t>
       </w:r>
     </w:p>
     <w:p>
@@ -11357,21 +10486,7 @@
         <w:rPr>
           <w:lang w:val="de-DE"/>
         </w:rPr>
-        <w:t>Nochmal rechte Maustaste und „</w:t>
-      </w:r>
-      <w:proofErr w:type="spellStart"/>
-      <w:r>
-        <w:rPr>
-          <w:lang w:val="de-DE"/>
-        </w:rPr>
-        <w:t>Deselect</w:t>
-      </w:r>
-      <w:proofErr w:type="spellEnd"/>
-      <w:r>
-        <w:rPr>
-          <w:lang w:val="de-DE"/>
-        </w:rPr>
-        <w:t xml:space="preserve"> all“</w:t>
+        <w:t>Nochmal rechte Maustaste und „Deselect all“</w:t>
       </w:r>
       <w:r>
         <w:rPr>
@@ -11428,7 +10543,6 @@
         </w:rPr>
         <w:t>Rechte Maustaste und „</w:t>
       </w:r>
-      <w:proofErr w:type="spellStart"/>
       <w:r>
         <w:rPr>
           <w:lang w:val="de-DE"/>
@@ -11439,28 +10553,7 @@
         <w:rPr>
           <w:lang w:val="de-DE"/>
         </w:rPr>
-        <w:t>ark</w:t>
-      </w:r>
-      <w:proofErr w:type="spellEnd"/>
-      <w:r>
-        <w:rPr>
-          <w:lang w:val="de-DE"/>
-        </w:rPr>
-        <w:t xml:space="preserve"> </w:t>
-      </w:r>
-      <w:proofErr w:type="spellStart"/>
-      <w:r>
-        <w:rPr>
-          <w:lang w:val="de-DE"/>
-        </w:rPr>
-        <w:t>selection</w:t>
-      </w:r>
-      <w:proofErr w:type="spellEnd"/>
-      <w:r>
-        <w:rPr>
-          <w:lang w:val="de-DE"/>
-        </w:rPr>
-        <w:t>“ auswählen</w:t>
+        <w:t>ark selection“ auswählen</w:t>
       </w:r>
     </w:p>
     <w:p>
@@ -11478,21 +10571,7 @@
         <w:rPr>
           <w:lang w:val="de-DE"/>
         </w:rPr>
-        <w:t>Nochmal rechte Maustaste und „</w:t>
-      </w:r>
-      <w:proofErr w:type="spellStart"/>
-      <w:r>
-        <w:rPr>
-          <w:lang w:val="de-DE"/>
-        </w:rPr>
-        <w:t>Deselect</w:t>
-      </w:r>
-      <w:proofErr w:type="spellEnd"/>
-      <w:r>
-        <w:rPr>
-          <w:lang w:val="de-DE"/>
-        </w:rPr>
-        <w:t xml:space="preserve"> all“</w:t>
+        <w:t>Nochmal rechte Maustaste und „Deselect all“</w:t>
       </w:r>
       <w:r>
         <w:rPr>
@@ -11537,21 +10616,7 @@
         <w:rPr>
           <w:lang w:val="de-DE"/>
         </w:rPr>
-        <w:t xml:space="preserve">In der Titelleiste des Description Windows steht „Model </w:t>
-      </w:r>
-      <w:proofErr w:type="spellStart"/>
-      <w:r>
-        <w:rPr>
-          <w:lang w:val="de-DE"/>
-        </w:rPr>
-        <w:t>description</w:t>
-      </w:r>
-      <w:proofErr w:type="spellEnd"/>
-      <w:r>
-        <w:rPr>
-          <w:lang w:val="de-DE"/>
-        </w:rPr>
-        <w:t>“.</w:t>
+        <w:t>In der Titelleiste des Description Windows steht „Model description“.</w:t>
       </w:r>
     </w:p>
     <w:p>
@@ -11566,21 +10631,7 @@
         <w:rPr>
           <w:lang w:val="de-DE"/>
         </w:rPr>
-        <w:t xml:space="preserve">Falls das Description Window nicht sichtbar ist, kann es, wie alle anderen Fenster über das Hauptmenü eingeschaltet werden: View – Windows – Show </w:t>
-      </w:r>
-      <w:proofErr w:type="spellStart"/>
-      <w:r>
-        <w:rPr>
-          <w:lang w:val="de-DE"/>
-        </w:rPr>
-        <w:t>description</w:t>
-      </w:r>
-      <w:proofErr w:type="spellEnd"/>
-      <w:r>
-        <w:rPr>
-          <w:lang w:val="de-DE"/>
-        </w:rPr>
-        <w:t xml:space="preserve"> window.</w:t>
+        <w:t>Falls das Description Window nicht sichtbar ist, kann es, wie alle anderen Fenster über das Hauptmenü eingeschaltet werden: View – Windows – Show description window.</w:t>
       </w:r>
     </w:p>
     <w:p>
@@ -11647,21 +10698,7 @@
         <w:rPr>
           <w:lang w:val="de-DE"/>
         </w:rPr>
-        <w:t xml:space="preserve"> oder Markierungen mit </w:t>
-      </w:r>
-      <w:proofErr w:type="spellStart"/>
-      <w:r>
-        <w:rPr>
-          <w:lang w:val="de-DE"/>
-        </w:rPr>
-        <w:t>Backspace</w:t>
-      </w:r>
-      <w:proofErr w:type="spellEnd"/>
-      <w:r>
-        <w:rPr>
-          <w:lang w:val="de-DE"/>
-        </w:rPr>
-        <w:t xml:space="preserve"> oder ENTF</w:t>
+        <w:t xml:space="preserve"> oder Markierungen mit Backspace oder ENTF</w:t>
       </w:r>
     </w:p>
     <w:p>
@@ -11711,19 +10748,11 @@
           <w:lang w:val="de-DE"/>
         </w:rPr>
       </w:pPr>
-      <w:proofErr w:type="gramStart"/>
-      <w:r>
-        <w:rPr>
-          <w:lang w:val="de-DE"/>
-        </w:rPr>
-        <w:t>Markieren  von</w:t>
-      </w:r>
-      <w:proofErr w:type="gramEnd"/>
-      <w:r>
-        <w:rPr>
-          <w:lang w:val="de-DE"/>
-        </w:rPr>
-        <w:t xml:space="preserve"> Text mit </w:t>
+      <w:r>
+        <w:rPr>
+          <w:lang w:val="de-DE"/>
+        </w:rPr>
+        <w:t xml:space="preserve">Markieren  von Text mit </w:t>
       </w:r>
       <w:r>
         <w:rPr>
@@ -11820,49 +10849,7 @@
         <w:rPr>
           <w:lang w:val="de-DE"/>
         </w:rPr>
-        <w:t>. Wenn beim Schließen des Programms oder in anderen Situationen die Frage „</w:t>
-      </w:r>
-      <w:proofErr w:type="spellStart"/>
-      <w:r>
-        <w:rPr>
-          <w:lang w:val="de-DE"/>
-        </w:rPr>
-        <w:t>Unsaved</w:t>
-      </w:r>
-      <w:proofErr w:type="spellEnd"/>
-      <w:r>
-        <w:rPr>
-          <w:lang w:val="de-DE"/>
-        </w:rPr>
-        <w:t xml:space="preserve"> </w:t>
-      </w:r>
-      <w:proofErr w:type="spellStart"/>
-      <w:r>
-        <w:rPr>
-          <w:lang w:val="de-DE"/>
-        </w:rPr>
-        <w:t>changes</w:t>
-      </w:r>
-      <w:proofErr w:type="spellEnd"/>
-      <w:r>
-        <w:rPr>
-          <w:lang w:val="de-DE"/>
-        </w:rPr>
-        <w:t xml:space="preserve"> – Save </w:t>
-      </w:r>
-      <w:proofErr w:type="spellStart"/>
-      <w:r>
-        <w:rPr>
-          <w:lang w:val="de-DE"/>
-        </w:rPr>
-        <w:t>now</w:t>
-      </w:r>
-      <w:proofErr w:type="spellEnd"/>
-      <w:r>
-        <w:rPr>
-          <w:lang w:val="de-DE"/>
-        </w:rPr>
-        <w:t>?“ verneint wird, dann werden auch eventuelle Änderungen an der Beschreibung nicht gespeichert.</w:t>
+        <w:t>. Wenn beim Schließen des Programms oder in anderen Situationen die Frage „Unsaved changes – Save now?“ verneint wird, dann werden auch eventuelle Änderungen an der Beschreibung nicht gespeichert.</w:t>
       </w:r>
     </w:p>
     <w:p>
@@ -12473,21 +11460,7 @@
         <w:rPr>
           <w:lang w:val="de-DE"/>
         </w:rPr>
-        <w:t xml:space="preserve">nput-Neuron ist in diesem Sinne ein Objekt, aber auch jeder Verzeigungs- oder Knickpunkt von Dendriten und jeder </w:t>
-      </w:r>
-      <w:proofErr w:type="spellStart"/>
-      <w:r>
-        <w:rPr>
-          <w:lang w:val="de-DE"/>
-        </w:rPr>
-        <w:t>Dendritenabschnitt</w:t>
-      </w:r>
-      <w:proofErr w:type="spellEnd"/>
-      <w:r>
-        <w:rPr>
-          <w:lang w:val="de-DE"/>
-        </w:rPr>
-        <w:t xml:space="preserve"> zwischen solchen Punkten, bzw. Neuronen. </w:t>
+        <w:t xml:space="preserve">nput-Neuron ist in diesem Sinne ein Objekt, aber auch jeder Verzeigungs- oder Knickpunkt von Dendriten und jeder Dendritenabschnitt zwischen solchen Punkten, bzw. Neuronen. </w:t>
       </w:r>
       <w:r>
         <w:rPr>
@@ -12558,21 +11531,7 @@
         <w:rPr>
           <w:lang w:val="de-DE"/>
         </w:rPr>
-        <w:t xml:space="preserve"> des Modells (time </w:t>
-      </w:r>
-      <w:proofErr w:type="spellStart"/>
-      <w:r>
-        <w:rPr>
-          <w:lang w:val="de-DE"/>
-        </w:rPr>
-        <w:t>resolution</w:t>
-      </w:r>
-      <w:proofErr w:type="spellEnd"/>
-      <w:r>
-        <w:rPr>
-          <w:lang w:val="de-DE"/>
-        </w:rPr>
-        <w:t xml:space="preserve">). </w:t>
+        <w:t xml:space="preserve"> des Modells (time resolution). </w:t>
       </w:r>
     </w:p>
     <w:p>
@@ -12667,20 +11626,12 @@
           <w:lang w:val="de-DE"/>
         </w:rPr>
       </w:pPr>
-      <w:proofErr w:type="gramStart"/>
       <w:r>
         <w:rPr>
           <w:lang w:val="de-DE"/>
         </w:rPr>
         <w:lastRenderedPageBreak/>
-        <w:t>Anders herum</w:t>
-      </w:r>
-      <w:proofErr w:type="gramEnd"/>
-      <w:r>
-        <w:rPr>
-          <w:lang w:val="de-DE"/>
-        </w:rPr>
-        <w:t xml:space="preserve"> ausgedrückt: Wenn man die </w:t>
+        <w:t xml:space="preserve">Anders herum ausgedrückt: Wenn man die </w:t>
       </w:r>
       <w:r>
         <w:rPr>
@@ -13084,43 +12035,7 @@
           <w:szCs w:val="24"/>
           <w:lang w:val="de-DE"/>
         </w:rPr>
-        <w:t xml:space="preserve">Feature #38 </w:t>
-      </w:r>
-      <w:proofErr w:type="spellStart"/>
-      <w:r>
-        <w:rPr>
-          <w:sz w:val="24"/>
-          <w:szCs w:val="24"/>
-          <w:lang w:val="de-DE"/>
-        </w:rPr>
-        <w:t>Undo</w:t>
-      </w:r>
-      <w:proofErr w:type="spellEnd"/>
-      <w:r>
-        <w:rPr>
-          <w:sz w:val="24"/>
-          <w:szCs w:val="24"/>
-          <w:lang w:val="de-DE"/>
-        </w:rPr>
-        <w:t>/</w:t>
-      </w:r>
-      <w:proofErr w:type="spellStart"/>
-      <w:r>
-        <w:rPr>
-          <w:sz w:val="24"/>
-          <w:szCs w:val="24"/>
-          <w:lang w:val="de-DE"/>
-        </w:rPr>
-        <w:t>Redo</w:t>
-      </w:r>
-      <w:proofErr w:type="spellEnd"/>
-      <w:r>
-        <w:rPr>
-          <w:sz w:val="24"/>
-          <w:szCs w:val="24"/>
-          <w:lang w:val="de-DE"/>
-        </w:rPr>
-        <w:t xml:space="preserve">-Funktion wurde implementiert, siehe </w:t>
+        <w:t xml:space="preserve">Feature #38 Undo/Redo-Funktion wurde implementiert, siehe </w:t>
       </w:r>
       <w:r>
         <w:rPr>
@@ -13810,23 +12725,7 @@
           <w:sz w:val="24"/>
           <w:szCs w:val="24"/>
         </w:rPr>
-        <w:t xml:space="preserve">Neue </w:t>
-      </w:r>
-      <w:proofErr w:type="spellStart"/>
-      <w:r>
-        <w:rPr>
-          <w:sz w:val="24"/>
-          <w:szCs w:val="24"/>
-        </w:rPr>
-        <w:t>Funktion</w:t>
-      </w:r>
-      <w:proofErr w:type="spellEnd"/>
-      <w:r>
-        <w:rPr>
-          <w:sz w:val="24"/>
-          <w:szCs w:val="24"/>
-        </w:rPr>
-        <w:t>: Select all neurons with trigger sound</w:t>
+        <w:t>Neue Funktion: Select all neurons with trigger sound</w:t>
       </w:r>
     </w:p>
     <w:p>
@@ -13848,23 +12747,7 @@
           <w:sz w:val="24"/>
           <w:szCs w:val="24"/>
         </w:rPr>
-        <w:t xml:space="preserve">Neue </w:t>
-      </w:r>
-      <w:proofErr w:type="spellStart"/>
-      <w:r>
-        <w:rPr>
-          <w:sz w:val="24"/>
-          <w:szCs w:val="24"/>
-        </w:rPr>
-        <w:t>Funktion</w:t>
-      </w:r>
-      <w:proofErr w:type="spellEnd"/>
-      <w:r>
-        <w:rPr>
-          <w:sz w:val="24"/>
-          <w:szCs w:val="24"/>
-        </w:rPr>
-        <w:t>: Remove all trigger sounds / Remove selected trigger sounds</w:t>
+        <w:t>Neue Funktion: Remove all trigger sounds / Remove selected trigger sounds</w:t>
       </w:r>
     </w:p>
     <w:p>
@@ -13881,47 +12764,13 @@
           <w:szCs w:val="24"/>
         </w:rPr>
       </w:pPr>
-      <w:proofErr w:type="spellStart"/>
-      <w:r>
-        <w:rPr>
-          <w:sz w:val="24"/>
-          <w:szCs w:val="24"/>
-        </w:rPr>
-        <w:t>Einige</w:t>
-      </w:r>
-      <w:proofErr w:type="spellEnd"/>
-      <w:r>
-        <w:rPr>
-          <w:sz w:val="24"/>
-          <w:szCs w:val="24"/>
-        </w:rPr>
-        <w:t xml:space="preserve"> </w:t>
-      </w:r>
-      <w:proofErr w:type="spellStart"/>
-      <w:r>
-        <w:rPr>
-          <w:sz w:val="24"/>
-          <w:szCs w:val="24"/>
-        </w:rPr>
-        <w:t>kleinere</w:t>
-      </w:r>
-      <w:proofErr w:type="spellEnd"/>
-      <w:r>
-        <w:rPr>
-          <w:sz w:val="24"/>
-          <w:szCs w:val="24"/>
-        </w:rPr>
-        <w:t xml:space="preserve"> </w:t>
-      </w:r>
-      <w:proofErr w:type="spellStart"/>
-      <w:r>
-        <w:rPr>
-          <w:sz w:val="24"/>
-          <w:szCs w:val="24"/>
-        </w:rPr>
-        <w:t>Optimierungen</w:t>
-      </w:r>
-      <w:proofErr w:type="spellEnd"/>
+      <w:r>
+        <w:rPr>
+          <w:sz w:val="24"/>
+          <w:szCs w:val="24"/>
+        </w:rPr>
+        <w:t>Einige kleinere Optimierungen</w:t>
+      </w:r>
     </w:p>
     <w:p>
       <w:pPr>
@@ -14225,43 +13074,7 @@
           <w:szCs w:val="24"/>
           <w:lang w:val="de-DE"/>
         </w:rPr>
-        <w:t xml:space="preserve">Ein visuelles Signal beim Auslösen eines Neurons (kurzes Aufblitzen) wurde implementiert. Falls mit dem Neuron ein akustisches Signal verbunden ist, dann erfolgen akustisches und visuelles Signal gleichzeitig. Siehe </w:t>
-      </w:r>
-      <w:proofErr w:type="spellStart"/>
-      <w:r>
-        <w:rPr>
-          <w:sz w:val="24"/>
-          <w:szCs w:val="24"/>
-          <w:lang w:val="de-DE"/>
-        </w:rPr>
-        <w:t>Github</w:t>
-      </w:r>
-      <w:proofErr w:type="spellEnd"/>
-      <w:r>
-        <w:rPr>
-          <w:sz w:val="24"/>
-          <w:szCs w:val="24"/>
-          <w:lang w:val="de-DE"/>
-        </w:rPr>
-        <w:t xml:space="preserve"> </w:t>
-      </w:r>
-      <w:proofErr w:type="spellStart"/>
-      <w:r>
-        <w:rPr>
-          <w:sz w:val="24"/>
-          <w:szCs w:val="24"/>
-          <w:lang w:val="de-DE"/>
-        </w:rPr>
-        <w:t>Issue</w:t>
-      </w:r>
-      <w:proofErr w:type="spellEnd"/>
-      <w:r>
-        <w:rPr>
-          <w:sz w:val="24"/>
-          <w:szCs w:val="24"/>
-          <w:lang w:val="de-DE"/>
-        </w:rPr>
-        <w:t xml:space="preserve"> #27. Die bisherige Ausgabe „TRIGGER“ wurde entfernt. Stattdessen wird immer das aktuelle Potential in Prozent angezeigt, auch wenn dieses über 100% liegt.</w:t>
+        <w:t>Ein visuelles Signal beim Auslösen eines Neurons (kurzes Aufblitzen) wurde implementiert. Falls mit dem Neuron ein akustisches Signal verbunden ist, dann erfolgen akustisches und visuelles Signal gleichzeitig. Siehe Github Issue #27. Die bisherige Ausgabe „TRIGGER“ wurde entfernt. Stattdessen wird immer das aktuelle Potential in Prozent angezeigt, auch wenn dieses über 100% liegt.</w:t>
       </w:r>
     </w:p>
     <w:p>
@@ -14284,25 +13097,7 @@
           <w:szCs w:val="24"/>
           <w:lang w:val="de-DE"/>
         </w:rPr>
-        <w:t xml:space="preserve">Neue Funktion Alle ausgewählten Objekte verschieben, siehe GitHub </w:t>
-      </w:r>
-      <w:proofErr w:type="spellStart"/>
-      <w:r>
-        <w:rPr>
-          <w:sz w:val="24"/>
-          <w:szCs w:val="24"/>
-          <w:lang w:val="de-DE"/>
-        </w:rPr>
-        <w:t>Issue</w:t>
-      </w:r>
-      <w:proofErr w:type="spellEnd"/>
-      <w:r>
-        <w:rPr>
-          <w:sz w:val="24"/>
-          <w:szCs w:val="24"/>
-          <w:lang w:val="de-DE"/>
-        </w:rPr>
-        <w:t xml:space="preserve"> #30. Die Move-Operation (linke Maustaste gedrückt halten und ziehen) auf den Hintergrund wirkt automatisch nur auf die Auswahl, falls eine solche definiert ist. Normale Move-Operationen für einzelne Objekte funktionieren wie üblich, falls sich der Cursor über dem Objekt befindet.</w:t>
+        <w:t>Neue Funktion Alle ausgewählten Objekte verschieben, siehe GitHub Issue #30. Die Move-Operation (linke Maustaste gedrückt halten und ziehen) auf den Hintergrund wirkt automatisch nur auf die Auswahl, falls eine solche definiert ist. Normale Move-Operationen für einzelne Objekte funktionieren wie üblich, falls sich der Cursor über dem Objekt befindet.</w:t>
       </w:r>
     </w:p>
     <w:p>
@@ -14594,25 +13389,7 @@
           <w:szCs w:val="24"/>
           <w:lang w:val="de-DE"/>
         </w:rPr>
-        <w:t xml:space="preserve">. Sie </w:t>
-      </w:r>
-      <w:proofErr w:type="gramStart"/>
-      <w:r>
-        <w:rPr>
-          <w:sz w:val="24"/>
-          <w:szCs w:val="24"/>
-          <w:lang w:val="de-DE"/>
-        </w:rPr>
-        <w:t>ist quasi</w:t>
-      </w:r>
-      <w:proofErr w:type="gramEnd"/>
-      <w:r>
-        <w:rPr>
-          <w:sz w:val="24"/>
-          <w:szCs w:val="24"/>
-          <w:lang w:val="de-DE"/>
-        </w:rPr>
-        <w:t xml:space="preserve"> ein Abfallprodukt der Analyse-Funktionen. Die Bedeutung dieser Funktion ist in GitHub #17 beschrieben.</w:t>
+        <w:t>. Sie ist quasi ein Abfallprodukt der Analyse-Funktionen. Die Bedeutung dieser Funktion ist in GitHub #17 beschrieben.</w:t>
       </w:r>
     </w:p>
     <w:p>
@@ -14881,25 +13658,7 @@
           <w:szCs w:val="24"/>
           <w:lang w:val="de-DE"/>
         </w:rPr>
-        <w:t xml:space="preserve"> und GitHub #23. Die empfohlene Arbeitsweise für die Markierung von „rückläufigen Neuronen“ ist in </w:t>
-      </w:r>
-      <w:proofErr w:type="spellStart"/>
-      <w:r>
-        <w:rPr>
-          <w:sz w:val="24"/>
-          <w:szCs w:val="24"/>
-          <w:lang w:val="de-DE"/>
-        </w:rPr>
-        <w:t>Github</w:t>
-      </w:r>
-      <w:proofErr w:type="spellEnd"/>
-      <w:r>
-        <w:rPr>
-          <w:sz w:val="24"/>
-          <w:szCs w:val="24"/>
-          <w:lang w:val="de-DE"/>
-        </w:rPr>
-        <w:t xml:space="preserve"> #23 beschrieben.</w:t>
+        <w:t xml:space="preserve"> und GitHub #23. Die empfohlene Arbeitsweise für die Markierung von „rückläufigen Neuronen“ ist in Github #23 beschrieben.</w:t>
       </w:r>
     </w:p>
     <w:p>
@@ -15034,25 +13793,7 @@
           <w:szCs w:val="24"/>
           <w:lang w:val="de-DE"/>
         </w:rPr>
-        <w:t xml:space="preserve">GitHub </w:t>
-      </w:r>
-      <w:proofErr w:type="spellStart"/>
-      <w:r>
-        <w:rPr>
-          <w:sz w:val="24"/>
-          <w:szCs w:val="24"/>
-          <w:lang w:val="de-DE"/>
-        </w:rPr>
-        <w:t>Issue</w:t>
-      </w:r>
-      <w:proofErr w:type="spellEnd"/>
-      <w:r>
-        <w:rPr>
-          <w:sz w:val="24"/>
-          <w:szCs w:val="24"/>
-          <w:lang w:val="de-DE"/>
-        </w:rPr>
-        <w:t xml:space="preserve"> #17 „Center model“ wurde implementiert, siehe Kapitel </w:t>
+        <w:t xml:space="preserve">GitHub Issue #17 „Center model“ wurde implementiert, siehe Kapitel </w:t>
       </w:r>
       <w:r>
         <w:rPr>
@@ -15115,25 +13856,7 @@
           <w:szCs w:val="24"/>
           <w:lang w:val="de-DE"/>
         </w:rPr>
-        <w:t xml:space="preserve">. Ich habe den Verdacht, dass beim automatischen Öffnen des zuletzt gespeicherten Modells (siehe </w:t>
-      </w:r>
-      <w:proofErr w:type="spellStart"/>
-      <w:r>
-        <w:rPr>
-          <w:sz w:val="24"/>
-          <w:szCs w:val="24"/>
-          <w:lang w:val="de-DE"/>
-        </w:rPr>
-        <w:t>Issue</w:t>
-      </w:r>
-      <w:proofErr w:type="spellEnd"/>
-      <w:r>
-        <w:rPr>
-          <w:sz w:val="24"/>
-          <w:szCs w:val="24"/>
-          <w:lang w:val="de-DE"/>
-        </w:rPr>
-        <w:t xml:space="preserve"> #2), dieses nicht sichtbar ist, weil es aus irgendeinem Grund außerhalb des Fensters landet. Falls diese Vermutung zutrifft, kann das Modell mit dieser Funktion wieder sichtbar gemacht werden. Auch unabhängig von dieser Fehleranalyse kann die Funktion nützlich sein, wenn man versehentlich das Modell ins „Nirwana“ verschoben hat und Mühe hat, sie wieder zu finden.</w:t>
+        <w:t>. Ich habe den Verdacht, dass beim automatischen Öffnen des zuletzt gespeicherten Modells (siehe Issue #2), dieses nicht sichtbar ist, weil es aus irgendeinem Grund außerhalb des Fensters landet. Falls diese Vermutung zutrifft, kann das Modell mit dieser Funktion wieder sichtbar gemacht werden. Auch unabhängig von dieser Fehleranalyse kann die Funktion nützlich sein, wenn man versehentlich das Modell ins „Nirwana“ verschoben hat und Mühe hat, sie wieder zu finden.</w:t>
       </w:r>
     </w:p>
     <w:p>
@@ -15165,25 +13888,7 @@
           <w:szCs w:val="24"/>
           <w:lang w:val="de-DE"/>
         </w:rPr>
-        <w:t xml:space="preserve">Um dem Problem mit </w:t>
-      </w:r>
-      <w:proofErr w:type="spellStart"/>
-      <w:r>
-        <w:rPr>
-          <w:sz w:val="24"/>
-          <w:szCs w:val="24"/>
-          <w:lang w:val="de-DE"/>
-        </w:rPr>
-        <w:t>Issue</w:t>
-      </w:r>
-      <w:proofErr w:type="spellEnd"/>
-      <w:r>
-        <w:rPr>
-          <w:sz w:val="24"/>
-          <w:szCs w:val="24"/>
-          <w:lang w:val="de-DE"/>
-        </w:rPr>
-        <w:t xml:space="preserve"> #2 „Zuletzt gespeichertes Modell automatisch öffnen“ auf den Grund zu gehen wurden weitere Fehlerabfragen eingebaut. Es kann beim Starten des Programms ein Meldungsfenster erscheinen. Gegebenenfalls bitte mir melden.</w:t>
+        <w:t>Um dem Problem mit Issue #2 „Zuletzt gespeichertes Modell automatisch öffnen“ auf den Grund zu gehen wurden weitere Fehlerabfragen eingebaut. Es kann beim Starten des Programms ein Meldungsfenster erscheinen. Gegebenenfalls bitte mir melden.</w:t>
       </w:r>
     </w:p>
     <w:p>
@@ -15215,25 +13920,7 @@
           <w:szCs w:val="24"/>
           <w:lang w:val="de-DE"/>
         </w:rPr>
-        <w:t xml:space="preserve">Bei jeder Änderung der Pulsfrequenz eines Inputneurons wird das gesamte Modell zurückgesetzt, d.h. die Spannungspegel aller Neuronen und Dendriten werden auf 0 gesetzt. Damit starten das Modell immer mit reproduzierbaren Ausgangsbedingungen. Siehe </w:t>
-      </w:r>
-      <w:proofErr w:type="spellStart"/>
-      <w:r>
-        <w:rPr>
-          <w:sz w:val="24"/>
-          <w:szCs w:val="24"/>
-          <w:lang w:val="de-DE"/>
-        </w:rPr>
-        <w:t>Issue</w:t>
-      </w:r>
-      <w:proofErr w:type="spellEnd"/>
-      <w:r>
-        <w:rPr>
-          <w:sz w:val="24"/>
-          <w:szCs w:val="24"/>
-          <w:lang w:val="de-DE"/>
-        </w:rPr>
-        <w:t xml:space="preserve"> #14 „Andocken von Bereichen (kohärent oder different) - Eigenfrequenz“</w:t>
+        <w:t>Bei jeder Änderung der Pulsfrequenz eines Inputneurons wird das gesamte Modell zurückgesetzt, d.h. die Spannungspegel aller Neuronen und Dendriten werden auf 0 gesetzt. Damit starten das Modell immer mit reproduzierbaren Ausgangsbedingungen. Siehe Issue #14 „Andocken von Bereichen (kohärent oder different) - Eigenfrequenz“</w:t>
       </w:r>
       <w:r>
         <w:rPr>
@@ -15284,25 +13971,7 @@
           <w:szCs w:val="24"/>
           <w:lang w:val="de-DE"/>
         </w:rPr>
-        <w:t xml:space="preserve">GitHub </w:t>
-      </w:r>
-      <w:proofErr w:type="spellStart"/>
-      <w:r>
-        <w:rPr>
-          <w:sz w:val="24"/>
-          <w:szCs w:val="24"/>
-          <w:lang w:val="de-DE"/>
-        </w:rPr>
-        <w:t>Issue</w:t>
-      </w:r>
-      <w:proofErr w:type="spellEnd"/>
-      <w:r>
-        <w:rPr>
-          <w:sz w:val="24"/>
-          <w:szCs w:val="24"/>
-          <w:lang w:val="de-DE"/>
-        </w:rPr>
-        <w:t xml:space="preserve"> #5: Ab dieser Version wird keine readme.txt-Datei mehr mit ausgeliefert, sondern alle Neuerungen werden in der Dokumentation (diese Word-Datei) beschrieben. </w:t>
+        <w:t xml:space="preserve">GitHub Issue #5: Ab dieser Version wird keine readme.txt-Datei mehr mit ausgeliefert, sondern alle Neuerungen werden in der Dokumentation (diese Word-Datei) beschrieben. </w:t>
       </w:r>
       <w:r>
         <w:rPr>
@@ -15332,25 +14001,7 @@
           <w:szCs w:val="24"/>
           <w:lang w:val="de-DE"/>
         </w:rPr>
-        <w:t xml:space="preserve">GitHub </w:t>
-      </w:r>
-      <w:proofErr w:type="spellStart"/>
-      <w:r>
-        <w:rPr>
-          <w:sz w:val="24"/>
-          <w:szCs w:val="24"/>
-          <w:lang w:val="de-DE"/>
-        </w:rPr>
-        <w:t>Issue</w:t>
-      </w:r>
-      <w:proofErr w:type="spellEnd"/>
-      <w:r>
-        <w:rPr>
-          <w:sz w:val="24"/>
-          <w:szCs w:val="24"/>
-          <w:lang w:val="de-DE"/>
-        </w:rPr>
-        <w:t xml:space="preserve"> #15: Die Pulsrate von Input-Neuronen kann jetzt sehr einfach und in kleinen Schritten verändert werden, indem man den Maus-Cursor über das Input-Neuron bringt und die +/- Tasten der Tastatur betätigt. Siehe Kapitel </w:t>
+        <w:t xml:space="preserve">GitHub Issue #15: Die Pulsrate von Input-Neuronen kann jetzt sehr einfach und in kleinen Schritten verändert werden, indem man den Maus-Cursor über das Input-Neuron bringt und die +/- Tasten der Tastatur betätigt. Siehe Kapitel </w:t>
       </w:r>
       <w:r>
         <w:rPr>
@@ -15435,25 +14086,7 @@
           <w:szCs w:val="24"/>
           <w:lang w:val="de-DE"/>
         </w:rPr>
-        <w:t xml:space="preserve">GitHub </w:t>
-      </w:r>
-      <w:proofErr w:type="spellStart"/>
-      <w:r>
-        <w:rPr>
-          <w:sz w:val="24"/>
-          <w:szCs w:val="24"/>
-          <w:lang w:val="de-DE"/>
-        </w:rPr>
-        <w:t>Issue</w:t>
-      </w:r>
-      <w:proofErr w:type="spellEnd"/>
-      <w:r>
-        <w:rPr>
-          <w:sz w:val="24"/>
-          <w:szCs w:val="24"/>
-          <w:lang w:val="de-DE"/>
-        </w:rPr>
-        <w:t xml:space="preserve"> #1: Eine neue Funktion wurde implementiert, die das Modell nach (unbeabsichtigten Schleifen) durchsucht. Siehe Kapitel </w:t>
+        <w:t xml:space="preserve">GitHub Issue #1: Eine neue Funktion wurde implementiert, die das Modell nach (unbeabsichtigten Schleifen) durchsucht. Siehe Kapitel </w:t>
       </w:r>
       <w:r>
         <w:rPr>

</xml_diff>

<commit_message>
Refactoring. Running, but still buggy (DeleteSelection)
</commit_message>
<xml_diff>
--- a/NNet/NNetSimu-Userdocu.docx
+++ b/NNet/NNetSimu-Userdocu.docx
@@ -132,7 +132,7 @@
           <w:szCs w:val="36"/>
           <w:lang w:val="de-DE"/>
         </w:rPr>
-        <w:t>14</w:t>
+        <w:t>xx</w:t>
       </w:r>
       <w:r>
         <w:rPr>
@@ -215,23 +215,7 @@
           <w:szCs w:val="24"/>
           <w:lang w:val="de-DE"/>
         </w:rPr>
-        <w:t xml:space="preserve">EEG-Monitor wurde implementiert. </w:t>
-      </w:r>
-      <w:r>
-        <w:rPr>
-          <w:sz w:val="24"/>
-          <w:szCs w:val="24"/>
-          <w:lang w:val="de-DE"/>
-        </w:rPr>
-        <w:t>Beschreibung s</w:t>
-      </w:r>
-      <w:r>
-        <w:rPr>
-          <w:sz w:val="24"/>
-          <w:szCs w:val="24"/>
-          <w:lang w:val="de-DE"/>
-        </w:rPr>
-        <w:t xml:space="preserve">iehe </w:t>
+        <w:t xml:space="preserve">EEG-Monitor wurde implementiert. Beschreibung siehe </w:t>
       </w:r>
       <w:r>
         <w:rPr>
@@ -309,7 +293,23 @@
           <w:szCs w:val="24"/>
           <w:lang w:val="de-DE"/>
         </w:rPr>
-        <w:t>Ein Fehler wurde behoben, der dazu geführt hat, dass das Verkleinern/Vergrößern einiger Fenster mit der Maus nur schwer möglich war. Jetzt verwandelt sich der Maus-Cursor am Rand der Fenster in einen horizontalen bzw. vertikalen Doppelpfeil, wie es bei Windows üblich ist.</w:t>
+        <w:t>Bisher wurde beim Kopieren einer Selektion die Kopie genau über das Original gelegt. Dadurch konnte es leicht vorkommen, dass verdeckte Objekte im Modell vorhanden waren, die nicht leicht aufzufinden waren. Jetzt wird die Kopie um einige Mi</w:t>
+      </w:r>
+      <w:r>
+        <w:rPr>
+          <w:sz w:val="24"/>
+          <w:szCs w:val="24"/>
+          <w:lang w:val="de-DE"/>
+        </w:rPr>
+        <w:t>k</w:t>
+      </w:r>
+      <w:r>
+        <w:rPr>
+          <w:sz w:val="24"/>
+          <w:szCs w:val="24"/>
+          <w:lang w:val="de-DE"/>
+        </w:rPr>
+        <w:t>rometer versetzt platziert und ist leicht zu erkennen.</w:t>
       </w:r>
     </w:p>
     <w:p>
@@ -332,23 +332,54 @@
           <w:szCs w:val="24"/>
           <w:lang w:val="de-DE"/>
         </w:rPr>
-        <w:t>Bisher wurde beim Kopieren einer Selektion die Kopie genau über das Original gelegt. Dadurch konnte es leicht vorkommen, dass verdeckte Objekte im Modell vorhanden waren, die nicht leicht aufzufinden waren. Jetzt wird die Kopie um einige Mi</w:t>
-      </w:r>
-      <w:r>
-        <w:rPr>
-          <w:sz w:val="24"/>
-          <w:szCs w:val="24"/>
-          <w:lang w:val="de-DE"/>
-        </w:rPr>
-        <w:t>k</w:t>
-      </w:r>
-      <w:r>
-        <w:rPr>
-          <w:sz w:val="24"/>
-          <w:szCs w:val="24"/>
-          <w:lang w:val="de-DE"/>
-        </w:rPr>
-        <w:t>rometer versetzt platziert und ist leicht zu erkennen.</w:t>
+        <w:t>Ein Fehler wurde behoben, der dazu geführt hat, dass das Verkleinern/Vergrößern einiger Fenster mit der Maus nur schwer möglich war. Jetzt verwandelt sich der Maus-Cursor am Rand der Fenster in einen horizontalen bzw. vertikalen Doppelpfeil, wie es bei Windows üblich ist.</w:t>
+      </w:r>
+    </w:p>
+    <w:p>
+      <w:pPr>
+        <w:pStyle w:val="Listenabsatz"/>
+        <w:numPr>
+          <w:ilvl w:val="0"/>
+          <w:numId w:val="17"/>
+        </w:numPr>
+        <w:contextualSpacing w:val="0"/>
+        <w:rPr>
+          <w:sz w:val="24"/>
+          <w:szCs w:val="24"/>
+          <w:lang w:val="de-DE"/>
+        </w:rPr>
+      </w:pPr>
+      <w:r>
+        <w:rPr>
+          <w:sz w:val="24"/>
+          <w:szCs w:val="24"/>
+          <w:lang w:val="de-DE"/>
+        </w:rPr>
+        <w:t>Weitere Fehler</w:t>
+      </w:r>
+      <w:r>
+        <w:rPr>
+          <w:sz w:val="24"/>
+          <w:szCs w:val="24"/>
+          <w:lang w:val="de-DE"/>
+        </w:rPr>
+        <w:t xml:space="preserve"> </w:t>
+      </w:r>
+      <w:r>
+        <w:rPr>
+          <w:sz w:val="24"/>
+          <w:szCs w:val="24"/>
+          <w:lang w:val="de-DE"/>
+        </w:rPr>
+        <w:t>vor allem im Zusammenhang mit Undo/Redo</w:t>
+      </w:r>
+      <w:r>
+        <w:rPr>
+          <w:sz w:val="24"/>
+          <w:szCs w:val="24"/>
+          <w:lang w:val="de-DE"/>
+        </w:rPr>
+        <w:t>, die zu Abstürzen oder Blockieren des Programms führen konnten, wurden beseitigt.</w:t>
       </w:r>
     </w:p>
     <w:p>
@@ -11085,13 +11116,7 @@
         <w:rPr>
           <w:lang w:val="de-DE"/>
         </w:rPr>
-        <w:t>entfernt werden</w:t>
-      </w:r>
-      <w:r>
-        <w:rPr>
-          <w:lang w:val="de-DE"/>
-        </w:rPr>
-        <w:t xml:space="preserve">. </w:t>
+        <w:t xml:space="preserve">entfernt werden. </w:t>
       </w:r>
     </w:p>
     <w:p>
@@ -11109,43 +11134,7 @@
         <w:rPr>
           <w:lang w:val="de-DE"/>
         </w:rPr>
-        <w:t xml:space="preserve">Track löschen: </w:t>
-      </w:r>
-      <w:r>
-        <w:rPr>
-          <w:lang w:val="de-DE"/>
-        </w:rPr>
-        <w:t>Cursor in zu löschenden Track positionieren</w:t>
-      </w:r>
-      <w:r>
-        <w:rPr>
-          <w:lang w:val="de-DE"/>
-        </w:rPr>
-        <w:t xml:space="preserve">. Der gewählte Track wird optisch hervorgehoben. Im </w:t>
-      </w:r>
-      <w:r>
-        <w:rPr>
-          <w:lang w:val="de-DE"/>
-        </w:rPr>
-        <w:t xml:space="preserve">Kontextmenü </w:t>
-      </w:r>
-      <w:r>
-        <w:rPr>
-          <w:lang w:val="de-DE"/>
-        </w:rPr>
-        <w:t>kann nun</w:t>
-      </w:r>
-      <w:r>
-        <w:rPr>
-          <w:lang w:val="de-DE"/>
-        </w:rPr>
-        <w:t xml:space="preserve"> „Delete Track“ </w:t>
-      </w:r>
-      <w:r>
-        <w:rPr>
-          <w:lang w:val="de-DE"/>
-        </w:rPr>
-        <w:t>ausgewählt werden. Alle in diesem Track enthaltenen Signale werden gelöscht,</w:t>
+        <w:t>Track löschen: Cursor in zu löschenden Track positionieren. Der gewählte Track wird optisch hervorgehoben. Im Kontextmenü kann nun „Delete Track“ ausgewählt werden. Alle in diesem Track enthaltenen Signale werden gelöscht,</w:t>
       </w:r>
     </w:p>
     <w:p>
@@ -11163,91 +11152,7 @@
         <w:rPr>
           <w:lang w:val="de-DE"/>
         </w:rPr>
-        <w:t xml:space="preserve">Cursor </w:t>
-      </w:r>
-      <w:r>
-        <w:rPr>
-          <w:lang w:val="de-DE"/>
-        </w:rPr>
-        <w:t xml:space="preserve">auf </w:t>
-      </w:r>
-      <w:r>
-        <w:rPr>
-          <w:lang w:val="de-DE"/>
-        </w:rPr>
-        <w:t>zu löschende</w:t>
-      </w:r>
-      <w:r>
-        <w:rPr>
-          <w:lang w:val="de-DE"/>
-        </w:rPr>
-        <w:t xml:space="preserve">s Signal </w:t>
-      </w:r>
-      <w:r>
-        <w:rPr>
-          <w:lang w:val="de-DE"/>
-        </w:rPr>
-        <w:t>positionieren</w:t>
-      </w:r>
-      <w:r>
-        <w:rPr>
-          <w:lang w:val="de-DE"/>
-        </w:rPr>
-        <w:t xml:space="preserve">. </w:t>
-      </w:r>
-      <w:r>
-        <w:rPr>
-          <w:lang w:val="de-DE"/>
-        </w:rPr>
-        <w:t>D</w:t>
-      </w:r>
-      <w:r>
-        <w:rPr>
-          <w:lang w:val="de-DE"/>
-        </w:rPr>
-        <w:t>as</w:t>
-      </w:r>
-      <w:r>
-        <w:rPr>
-          <w:lang w:val="de-DE"/>
-        </w:rPr>
-        <w:t xml:space="preserve"> gewählte </w:t>
-      </w:r>
-      <w:r>
-        <w:rPr>
-          <w:lang w:val="de-DE"/>
-        </w:rPr>
-        <w:t xml:space="preserve">Signal </w:t>
-      </w:r>
-      <w:r>
-        <w:rPr>
-          <w:lang w:val="de-DE"/>
-        </w:rPr>
-        <w:t xml:space="preserve">wird </w:t>
-      </w:r>
-      <w:r>
-        <w:rPr>
-          <w:lang w:val="de-DE"/>
-        </w:rPr>
-        <w:t xml:space="preserve">optisch </w:t>
-      </w:r>
-      <w:r>
-        <w:rPr>
-          <w:lang w:val="de-DE"/>
-        </w:rPr>
-        <w:t xml:space="preserve">hervorgehoben. Im Kontextmenü kann nun „Delete </w:t>
-      </w:r>
-      <w:r>
-        <w:rPr>
-          <w:lang w:val="de-DE"/>
-        </w:rPr>
-        <w:t>Signal</w:t>
-      </w:r>
-      <w:r>
-        <w:rPr>
-          <w:lang w:val="de-DE"/>
-        </w:rPr>
-        <w:t>“ ausgewählt werden.</w:t>
+        <w:t>Cursor auf zu löschendes Signal positionieren. Das gewählte Signal wird optisch hervorgehoben. Im Kontextmenü kann nun „Delete Signal“ ausgewählt werden.</w:t>
       </w:r>
     </w:p>
     <w:p>

</xml_diff>

<commit_message>
support for non combine mode in undo/redo removed. combination of move and delete series always on.
</commit_message>
<xml_diff>
--- a/NNet/NNetSimu-Userdocu.docx
+++ b/NNet/NNetSimu-Userdocu.docx
@@ -371,15 +371,7 @@
           <w:szCs w:val="24"/>
           <w:lang w:val="de-DE"/>
         </w:rPr>
-        <w:t>vor allem im Zusammenhang mit Undo/Redo</w:t>
-      </w:r>
-      <w:r>
-        <w:rPr>
-          <w:sz w:val="24"/>
-          <w:szCs w:val="24"/>
-          <w:lang w:val="de-DE"/>
-        </w:rPr>
-        <w:t>, die zu Abstürzen oder Blockieren des Programms führen konnten, wurden beseitigt.</w:t>
+        <w:t>vor allem im Zusammenhang mit Undo/Redo, die zu Abstürzen oder Blockieren des Programms führen konnten, wurden beseitigt.</w:t>
       </w:r>
     </w:p>
     <w:p>
@@ -5002,6 +4994,675 @@
     </w:p>
     <w:p>
       <w:pPr>
+        <w:pStyle w:val="berschrift3"/>
+      </w:pPr>
+      <w:r>
+        <w:t>Menü „</w:t>
+      </w:r>
+      <w:r>
+        <w:t>Action</w:t>
+      </w:r>
+      <w:r>
+        <w:t>“</w:t>
+      </w:r>
+    </w:p>
+    <w:p>
+      <w:pPr>
+        <w:pStyle w:val="berschrift4"/>
+      </w:pPr>
+      <w:r>
+        <w:t>“</w:t>
+      </w:r>
+      <w:r>
+        <w:t>Action“ - „</w:t>
+      </w:r>
+      <w:r>
+        <w:t>Proceed single step</w:t>
+      </w:r>
+      <w:r>
+        <w:t>“</w:t>
+      </w:r>
+      <w:r>
+        <w:t>/</w:t>
+      </w:r>
+      <w:r>
+        <w:t xml:space="preserve"> „</w:t>
+      </w:r>
+      <w:r>
+        <w:t>Run</w:t>
+      </w:r>
+      <w:r>
+        <w:t>“</w:t>
+      </w:r>
+      <w:r>
+        <w:t xml:space="preserve">/”Stop” </w:t>
+      </w:r>
+    </w:p>
+    <w:p>
+      <w:pPr>
+        <w:rPr>
+          <w:lang w:val="de-DE"/>
+        </w:rPr>
+      </w:pPr>
+      <w:r>
+        <w:rPr>
+          <w:lang w:val="de-DE"/>
+        </w:rPr>
+        <w:t>Identisch mit den gleichnami</w:t>
+      </w:r>
+      <w:r>
+        <w:rPr>
+          <w:lang w:val="de-DE"/>
+        </w:rPr>
+        <w:t>g</w:t>
+      </w:r>
+      <w:r>
+        <w:rPr>
+          <w:lang w:val="de-DE"/>
+        </w:rPr>
+        <w:t>en F</w:t>
+      </w:r>
+      <w:r>
+        <w:rPr>
+          <w:lang w:val="de-DE"/>
+        </w:rPr>
+        <w:t xml:space="preserve">unktionen in der Statusleiste, siehe </w:t>
+      </w:r>
+      <w:r>
+        <w:rPr>
+          <w:lang w:val="de-DE"/>
+        </w:rPr>
+        <w:fldChar w:fldCharType="begin"/>
+      </w:r>
+      <w:r>
+        <w:rPr>
+          <w:lang w:val="de-DE"/>
+        </w:rPr>
+        <w:instrText xml:space="preserve"> REF _Ref48992908 \r \h </w:instrText>
+      </w:r>
+      <w:r>
+        <w:rPr>
+          <w:lang w:val="de-DE"/>
+        </w:rPr>
+      </w:r>
+      <w:r>
+        <w:rPr>
+          <w:lang w:val="de-DE"/>
+        </w:rPr>
+        <w:fldChar w:fldCharType="separate"/>
+      </w:r>
+      <w:r>
+        <w:rPr>
+          <w:lang w:val="de-DE"/>
+        </w:rPr>
+        <w:t>4.2</w:t>
+      </w:r>
+      <w:r>
+        <w:rPr>
+          <w:lang w:val="de-DE"/>
+        </w:rPr>
+        <w:fldChar w:fldCharType="end"/>
+      </w:r>
+    </w:p>
+    <w:p>
+      <w:pPr>
+        <w:pStyle w:val="berschrift4"/>
+      </w:pPr>
+      <w:r>
+        <w:t>“</w:t>
+      </w:r>
+      <w:r>
+        <w:t>Action“ - „Analyze“ – „Find loops“</w:t>
+      </w:r>
+    </w:p>
+    <w:p>
+      <w:pPr>
+        <w:rPr>
+          <w:lang w:val="de-DE"/>
+        </w:rPr>
+      </w:pPr>
+      <w:r>
+        <w:rPr>
+          <w:lang w:val="de-DE"/>
+        </w:rPr>
+        <w:t xml:space="preserve">Diese Funktion untersucht das Modell und sucht nach Schleifen (siehe </w:t>
+      </w:r>
+      <w:r>
+        <w:rPr>
+          <w:lang w:val="de-DE"/>
+        </w:rPr>
+        <w:fldChar w:fldCharType="begin"/>
+      </w:r>
+      <w:r>
+        <w:rPr>
+          <w:lang w:val="de-DE"/>
+        </w:rPr>
+        <w:instrText xml:space="preserve"> REF _Ref28088429 \r \h </w:instrText>
+      </w:r>
+      <w:r>
+        <w:rPr>
+          <w:lang w:val="de-DE"/>
+        </w:rPr>
+      </w:r>
+      <w:r>
+        <w:rPr>
+          <w:lang w:val="de-DE"/>
+        </w:rPr>
+        <w:fldChar w:fldCharType="separate"/>
+      </w:r>
+      <w:r>
+        <w:rPr>
+          <w:lang w:val="de-DE"/>
+        </w:rPr>
+        <w:t>2.7</w:t>
+      </w:r>
+      <w:r>
+        <w:rPr>
+          <w:lang w:val="de-DE"/>
+        </w:rPr>
+        <w:fldChar w:fldCharType="end"/>
+      </w:r>
+      <w:r>
+        <w:rPr>
+          <w:lang w:val="de-DE"/>
+        </w:rPr>
+        <w:t>). Kleine Schleifen, an denen nur wenige Neuronen beteiligt sind, können während der Erstellung eines Modells versehentlich erzeugt werden und sind oft mit bloßem Auge kaum zu entdecken. Sie können aber das Verhalten des Modells auf unerwünschte Weise beeinflussen.</w:t>
+      </w:r>
+    </w:p>
+    <w:p>
+      <w:pPr>
+        <w:rPr>
+          <w:lang w:val="de-DE"/>
+        </w:rPr>
+      </w:pPr>
+      <w:r>
+        <w:rPr>
+          <w:lang w:val="de-DE"/>
+        </w:rPr>
+        <w:t>Bei dieser Erkennungsfunktion gibt es neben dem Rechenaufwand bei größeren Modellen vor allem das Problem der Interaktion mit dem Benutzer.</w:t>
+      </w:r>
+    </w:p>
+    <w:p>
+      <w:pPr>
+        <w:rPr>
+          <w:lang w:val="de-DE"/>
+        </w:rPr>
+      </w:pPr>
+      <w:r>
+        <w:rPr>
+          <w:lang w:val="de-DE"/>
+        </w:rPr>
+        <w:t xml:space="preserve">Wie viele Elemente darf eine Schleife, die von der Analyse erfasst wird, maximal umfassen? Interessant sind vor allem sehr kleine Schleifen, die nur aus wenige Neuronen bestehen, da diese Schleifen höchstwahrscheinlich unbeabsichtigt sind. Bewusst gesetzte Rückkopplungsschleifen, die über mehrere Faserbündel verlaufen, bestehen aus einer größeren Anzahl von Neuronen. Aber wo soll die Grenze gesetzt werden? Eine Einstellung durch den Benutzer wäre möglich, aber umständlich. Die Funktion wurde nun so implementiert, dass zunächst kleine Schleifen gesucht werden. Wenn nichts gefunden wird, beginnt die Suche erneut mit einer etwas größeren Obergrenze und so weiter, bis schließlich nach Schleifen gesucht wird, die alle Neuronen des Modells beinhalten. Die ersten Durchläufe gehen sehr schnell. Mit zunehmender Obergrenze benötigt die Suche immer mehr Rechenzeit. Im Meldungsbereich der Statuszeile (siehe Kap. </w:t>
+      </w:r>
+      <w:r>
+        <w:rPr>
+          <w:lang w:val="de-DE"/>
+        </w:rPr>
+        <w:fldChar w:fldCharType="begin"/>
+      </w:r>
+      <w:r>
+        <w:rPr>
+          <w:lang w:val="de-DE"/>
+        </w:rPr>
+        <w:instrText xml:space="preserve"> REF _Ref35634997 \r \h </w:instrText>
+      </w:r>
+      <w:r>
+        <w:rPr>
+          <w:lang w:val="de-DE"/>
+        </w:rPr>
+      </w:r>
+      <w:r>
+        <w:rPr>
+          <w:lang w:val="de-DE"/>
+        </w:rPr>
+        <w:fldChar w:fldCharType="separate"/>
+      </w:r>
+      <w:r>
+        <w:rPr>
+          <w:lang w:val="de-DE"/>
+        </w:rPr>
+        <w:t>4.1.2</w:t>
+      </w:r>
+      <w:r>
+        <w:rPr>
+          <w:lang w:val="de-DE"/>
+        </w:rPr>
+        <w:fldChar w:fldCharType="end"/>
+      </w:r>
+      <w:r>
+        <w:rPr>
+          <w:lang w:val="de-DE"/>
+        </w:rPr>
+        <w:t>) wird angezeigt, welche Schleifengröße aktuell gesucht wird. Der Benutzer kann die Suche jederzeit mit der ESC-Taste abbrechen.</w:t>
+      </w:r>
+    </w:p>
+    <w:p>
+      <w:pPr>
+        <w:rPr>
+          <w:lang w:val="de-DE"/>
+        </w:rPr>
+      </w:pPr>
+      <w:r>
+        <w:rPr>
+          <w:lang w:val="de-DE"/>
+        </w:rPr>
+        <w:t>Wenn eine Schleife gefunden wurde, ergibt sich die Frage, wie diese dem Benutzer angezeigt werden soll. In Regionen mit sehr vielen Neuronen und Dendriten, die dicht beieinander liegen, sich teilweise sogar überdecken, ist es schwer eine kleine Schleife zu entdecken. Außerdem kann es sein, dass nicht das ganze Modell im sichtbaren Teil des Fensters angezeigt wird, und die Schleife gerade außerhalb des Fensters liegt. Für die Anzeige einer gefundenen Schleife wird deshalb folgendes Verfahren angewandt:</w:t>
+      </w:r>
+    </w:p>
+    <w:p>
+      <w:pPr>
+        <w:pStyle w:val="Listenabsatz"/>
+        <w:numPr>
+          <w:ilvl w:val="0"/>
+          <w:numId w:val="8"/>
+        </w:numPr>
+        <w:rPr>
+          <w:lang w:val="de-DE"/>
+        </w:rPr>
+      </w:pPr>
+      <w:r>
+        <w:rPr>
+          <w:lang w:val="de-DE"/>
+        </w:rPr>
+        <w:t xml:space="preserve">Zunächst wird </w:t>
+      </w:r>
+      <w:r>
+        <w:rPr>
+          <w:lang w:val="de-DE"/>
+        </w:rPr>
+        <w:t xml:space="preserve">die Aktion „Modell zentrieren“ (siehe Kap. </w:t>
+      </w:r>
+      <w:r>
+        <w:rPr>
+          <w:lang w:val="de-DE"/>
+        </w:rPr>
+        <w:fldChar w:fldCharType="begin"/>
+      </w:r>
+      <w:r>
+        <w:rPr>
+          <w:lang w:val="de-DE"/>
+        </w:rPr>
+        <w:instrText xml:space="preserve"> REF _Ref35699660 \r \h </w:instrText>
+      </w:r>
+      <w:r>
+        <w:rPr>
+          <w:lang w:val="de-DE"/>
+        </w:rPr>
+      </w:r>
+      <w:r>
+        <w:rPr>
+          <w:lang w:val="de-DE"/>
+        </w:rPr>
+        <w:fldChar w:fldCharType="separate"/>
+      </w:r>
+      <w:r>
+        <w:rPr>
+          <w:lang w:val="de-DE"/>
+        </w:rPr>
+        <w:t>4.1.2</w:t>
+      </w:r>
+      <w:r>
+        <w:rPr>
+          <w:lang w:val="de-DE"/>
+        </w:rPr>
+        <w:fldChar w:fldCharType="end"/>
+      </w:r>
+      <w:r>
+        <w:rPr>
+          <w:lang w:val="de-DE"/>
+        </w:rPr>
+        <w:t xml:space="preserve">) ausgeführt, </w:t>
+      </w:r>
+      <w:r>
+        <w:rPr>
+          <w:lang w:val="de-DE"/>
+        </w:rPr>
+        <w:t>so</w:t>
+      </w:r>
+      <w:r>
+        <w:rPr>
+          <w:lang w:val="de-DE"/>
+        </w:rPr>
+        <w:t xml:space="preserve"> dass</w:t>
+      </w:r>
+      <w:r>
+        <w:rPr>
+          <w:lang w:val="de-DE"/>
+        </w:rPr>
+        <w:t xml:space="preserve"> das gesamte Modell sichtbar ist und etwa in der Mitte des Fensters liegt</w:t>
+      </w:r>
+      <w:r>
+        <w:rPr>
+          <w:lang w:val="de-DE"/>
+        </w:rPr>
+        <w:t xml:space="preserve">, </w:t>
+      </w:r>
+    </w:p>
+    <w:p>
+      <w:pPr>
+        <w:pStyle w:val="Listenabsatz"/>
+        <w:numPr>
+          <w:ilvl w:val="0"/>
+          <w:numId w:val="8"/>
+        </w:numPr>
+        <w:rPr>
+          <w:lang w:val="de-DE"/>
+        </w:rPr>
+      </w:pPr>
+      <w:r>
+        <w:rPr>
+          <w:lang w:val="de-DE"/>
+        </w:rPr>
+        <w:t xml:space="preserve">Gleichzeitig werden die nicht an der Schleife beteiligten Neuronen und Dendriten farblich gedimmt, sodass sie weniger auffallen. Die an der Schleife beteiligten Elemente werden </w:t>
+      </w:r>
+      <w:r>
+        <w:rPr>
+          <w:lang w:val="de-DE"/>
+        </w:rPr>
+        <w:t xml:space="preserve">selektiert (siehe </w:t>
+      </w:r>
+      <w:r>
+        <w:rPr>
+          <w:lang w:val="de-DE"/>
+        </w:rPr>
+        <w:fldChar w:fldCharType="begin"/>
+      </w:r>
+      <w:r>
+        <w:rPr>
+          <w:lang w:val="de-DE"/>
+        </w:rPr>
+        <w:instrText xml:space="preserve"> REF _Ref37800388 \r \h </w:instrText>
+      </w:r>
+      <w:r>
+        <w:rPr>
+          <w:lang w:val="de-DE"/>
+        </w:rPr>
+      </w:r>
+      <w:r>
+        <w:rPr>
+          <w:lang w:val="de-DE"/>
+        </w:rPr>
+        <w:fldChar w:fldCharType="separate"/>
+      </w:r>
+      <w:r>
+        <w:rPr>
+          <w:lang w:val="de-DE"/>
+        </w:rPr>
+        <w:t>4.7</w:t>
+      </w:r>
+      <w:r>
+        <w:rPr>
+          <w:lang w:val="de-DE"/>
+        </w:rPr>
+        <w:fldChar w:fldCharType="end"/>
+      </w:r>
+      <w:r>
+        <w:rPr>
+          <w:lang w:val="de-DE"/>
+        </w:rPr>
+        <w:t>) und dadurch hervorgehoben</w:t>
+      </w:r>
+      <w:r>
+        <w:rPr>
+          <w:lang w:val="de-DE"/>
+        </w:rPr>
+        <w:t>.</w:t>
+      </w:r>
+    </w:p>
+    <w:p>
+      <w:pPr>
+        <w:pStyle w:val="Listenabsatz"/>
+        <w:numPr>
+          <w:ilvl w:val="0"/>
+          <w:numId w:val="8"/>
+        </w:numPr>
+        <w:rPr>
+          <w:lang w:val="de-DE"/>
+        </w:rPr>
+      </w:pPr>
+      <w:r>
+        <w:rPr>
+          <w:lang w:val="de-DE"/>
+        </w:rPr>
+        <w:t xml:space="preserve">Dann </w:t>
+      </w:r>
+      <w:r>
+        <w:rPr>
+          <w:lang w:val="de-DE"/>
+        </w:rPr>
+        <w:t>wird wieder soweit hineingezoomt, dass die gefundene Schleife noch ganz sichtbar ist und möglichst groß in der Mitte des Fensters dargestellt wird.</w:t>
+      </w:r>
+    </w:p>
+    <w:p>
+      <w:pPr>
+        <w:rPr>
+          <w:lang w:val="de-DE"/>
+        </w:rPr>
+      </w:pPr>
+      <w:r>
+        <w:rPr>
+          <w:lang w:val="de-DE"/>
+        </w:rPr>
+        <w:lastRenderedPageBreak/>
+        <w:t>Der Benutzer kann nun die Schleife auflösen, z.B. indem er Neuronen löscht oder Verbindungen auflöst.</w:t>
+      </w:r>
+    </w:p>
+    <w:p>
+      <w:pPr>
+        <w:rPr>
+          <w:lang w:val="de-DE"/>
+        </w:rPr>
+      </w:pPr>
+      <w:r>
+        <w:rPr>
+          <w:lang w:val="de-DE"/>
+        </w:rPr>
+        <w:t>Um wieder in den normalen Modus zurückzukehren, in dem das Modell berechnet und dynamisch visualisiert wird, benutzt man die Funktion „Run“ in der Statuszeile.</w:t>
+      </w:r>
+    </w:p>
+    <w:p>
+      <w:pPr>
+        <w:rPr>
+          <w:lang w:val="de-DE"/>
+        </w:rPr>
+      </w:pPr>
+      <w:r>
+        <w:rPr>
+          <w:lang w:val="de-DE"/>
+        </w:rPr>
+        <w:t>Danach sollte nochmals mit der Funktion "Analyze“ getestet werden, ob noch weitere Schleifen im Modell enthalten sind.</w:t>
+      </w:r>
+    </w:p>
+    <w:p>
+      <w:pPr>
+        <w:pStyle w:val="berschrift4"/>
+      </w:pPr>
+      <w:bookmarkStart w:id="19" w:name="_Ref35699660"/>
+      <w:bookmarkStart w:id="20" w:name="_Ref37455027"/>
+      <w:r>
+        <w:t>„Action“ - „Analyze“</w:t>
+      </w:r>
+      <w:bookmarkEnd w:id="19"/>
+      <w:r>
+        <w:t xml:space="preserve"> – „Find anomalies“</w:t>
+      </w:r>
+      <w:bookmarkEnd w:id="20"/>
+    </w:p>
+    <w:p>
+      <w:pPr>
+        <w:rPr>
+          <w:lang w:val="de-DE"/>
+        </w:rPr>
+      </w:pPr>
+      <w:r>
+        <w:rPr>
+          <w:rFonts w:ascii="Segoe UI" w:hAnsi="Segoe UI" w:cs="Segoe UI"/>
+          <w:color w:val="24292E"/>
+          <w:sz w:val="21"/>
+          <w:szCs w:val="21"/>
+          <w:shd w:val="clear" w:color="auto" w:fill="FFFFFF"/>
+          <w:lang w:val="de-DE"/>
+        </w:rPr>
+        <w:t>Neben Schleifen gibt es noch weitere Anomalien, die sich unbeabsichtigt in ein Modell einschleichen können</w:t>
+      </w:r>
+      <w:r>
+        <w:rPr>
+          <w:rFonts w:ascii="Segoe UI" w:hAnsi="Segoe UI" w:cs="Segoe UI"/>
+          <w:color w:val="24292E"/>
+          <w:sz w:val="21"/>
+          <w:szCs w:val="21"/>
+          <w:shd w:val="clear" w:color="auto" w:fill="FFFFFF"/>
+          <w:lang w:val="de-DE"/>
+        </w:rPr>
+        <w:t>.</w:t>
+      </w:r>
+      <w:r>
+        <w:rPr>
+          <w:rFonts w:ascii="Segoe UI" w:hAnsi="Segoe UI" w:cs="Segoe UI"/>
+          <w:color w:val="24292E"/>
+          <w:sz w:val="21"/>
+          <w:szCs w:val="21"/>
+          <w:shd w:val="clear" w:color="auto" w:fill="FFFFFF"/>
+          <w:lang w:val="de-DE"/>
+        </w:rPr>
+        <w:t xml:space="preserve"> Dazu gehören „entartete“ Dendriten, bei denen z.B. zwei Abschnitte in eine Knickstelle einmünden, aber keine herausführt, oder umgekehrt. Derartige Unsauberkeiten haben zwar keinen Einfluss auf das Verhalten des Modells, da in ihnen niemals Impulse fließen können, sie verursachen aber unnötigen Rechenaufwand und machen das Modell unübersichtlich. Die Funktion sucht nach solchen entarteten Dendriten-Teilstücken und hebt sie genauso wie „Find loops“ optisch hervor, indem sie selektiert werden. In der Regel wird man diese Teilstücke löschen, was recht einfach in einem Schritt geht, da sie bereit selektiert sind (Kontextmenü „Remove selected objects“). Nach der Bereinigung eines solchen Fehlers sollte die Funktion erneut aufgerufen werden, solange bis keine weitere Anomalie mehr gefunden wurde.</w:t>
+      </w:r>
+    </w:p>
+    <w:p>
+      <w:pPr>
+        <w:pStyle w:val="berschrift4"/>
+      </w:pPr>
+      <w:bookmarkStart w:id="21" w:name="_Ref37455193"/>
+      <w:r>
+        <w:t xml:space="preserve">„Action“ - </w:t>
+      </w:r>
+      <w:r>
+        <w:t>„Center model“</w:t>
+      </w:r>
+      <w:bookmarkEnd w:id="21"/>
+    </w:p>
+    <w:p>
+      <w:pPr>
+        <w:rPr>
+          <w:lang w:val="de-DE"/>
+        </w:rPr>
+      </w:pPr>
+      <w:r>
+        <w:rPr>
+          <w:rFonts w:ascii="Segoe UI" w:hAnsi="Segoe UI" w:cs="Segoe UI"/>
+          <w:color w:val="24292E"/>
+          <w:sz w:val="21"/>
+          <w:szCs w:val="21"/>
+          <w:shd w:val="clear" w:color="auto" w:fill="FFFFFF"/>
+          <w:lang w:val="de-DE"/>
+        </w:rPr>
+        <w:t xml:space="preserve">Wenn das Modell komplett außerhalb des sichtbaren Fensters liegt, was durch versehentliches Verschieben oder durch einen Fehler beim Einlesen gespeicherter Daten auftreten kann, ist es schwer möglich, das Modell wieder aufzufinden. </w:t>
+      </w:r>
+      <w:r>
+        <w:rPr>
+          <w:rFonts w:ascii="Segoe UI" w:hAnsi="Segoe UI" w:cs="Segoe UI"/>
+          <w:color w:val="24292E"/>
+          <w:sz w:val="21"/>
+          <w:szCs w:val="21"/>
+          <w:shd w:val="clear" w:color="auto" w:fill="FFFFFF"/>
+          <w:lang w:val="de-DE"/>
+        </w:rPr>
+        <w:t xml:space="preserve">Die </w:t>
+      </w:r>
+      <w:r>
+        <w:rPr>
+          <w:rFonts w:ascii="Segoe UI" w:hAnsi="Segoe UI" w:cs="Segoe UI"/>
+          <w:color w:val="24292E"/>
+          <w:sz w:val="21"/>
+          <w:szCs w:val="21"/>
+          <w:shd w:val="clear" w:color="auto" w:fill="FFFFFF"/>
+          <w:lang w:val="de-DE"/>
+        </w:rPr>
+        <w:t>Funktion "</w:t>
+      </w:r>
+      <w:r>
+        <w:rPr>
+          <w:rFonts w:ascii="Segoe UI" w:hAnsi="Segoe UI" w:cs="Segoe UI"/>
+          <w:color w:val="24292E"/>
+          <w:sz w:val="21"/>
+          <w:szCs w:val="21"/>
+          <w:shd w:val="clear" w:color="auto" w:fill="FFFFFF"/>
+          <w:lang w:val="de-DE"/>
+        </w:rPr>
+        <w:t>Center model</w:t>
+      </w:r>
+      <w:r>
+        <w:rPr>
+          <w:rFonts w:ascii="Segoe UI" w:hAnsi="Segoe UI" w:cs="Segoe UI"/>
+          <w:color w:val="24292E"/>
+          <w:sz w:val="21"/>
+          <w:szCs w:val="21"/>
+          <w:shd w:val="clear" w:color="auto" w:fill="FFFFFF"/>
+          <w:lang w:val="de-DE"/>
+        </w:rPr>
+        <w:t xml:space="preserve">" </w:t>
+      </w:r>
+      <w:r>
+        <w:rPr>
+          <w:rFonts w:ascii="Segoe UI" w:hAnsi="Segoe UI" w:cs="Segoe UI"/>
+          <w:color w:val="24292E"/>
+          <w:sz w:val="21"/>
+          <w:szCs w:val="21"/>
+          <w:shd w:val="clear" w:color="auto" w:fill="FFFFFF"/>
+          <w:lang w:val="de-DE"/>
+        </w:rPr>
+        <w:t>holt</w:t>
+      </w:r>
+      <w:r>
+        <w:rPr>
+          <w:rFonts w:ascii="Segoe UI" w:hAnsi="Segoe UI" w:cs="Segoe UI"/>
+          <w:color w:val="24292E"/>
+          <w:sz w:val="21"/>
+          <w:szCs w:val="21"/>
+          <w:shd w:val="clear" w:color="auto" w:fill="FFFFFF"/>
+          <w:lang w:val="de-DE"/>
+        </w:rPr>
+        <w:t xml:space="preserve"> das Modell in die Mitte des Fensters und </w:t>
+      </w:r>
+      <w:r>
+        <w:rPr>
+          <w:rFonts w:ascii="Segoe UI" w:hAnsi="Segoe UI" w:cs="Segoe UI"/>
+          <w:color w:val="24292E"/>
+          <w:sz w:val="21"/>
+          <w:szCs w:val="21"/>
+          <w:shd w:val="clear" w:color="auto" w:fill="FFFFFF"/>
+          <w:lang w:val="de-DE"/>
+        </w:rPr>
+        <w:t xml:space="preserve">passt </w:t>
+      </w:r>
+      <w:r>
+        <w:rPr>
+          <w:rFonts w:ascii="Segoe UI" w:hAnsi="Segoe UI" w:cs="Segoe UI"/>
+          <w:color w:val="24292E"/>
+          <w:sz w:val="21"/>
+          <w:szCs w:val="21"/>
+          <w:shd w:val="clear" w:color="auto" w:fill="FFFFFF"/>
+          <w:lang w:val="de-DE"/>
+        </w:rPr>
+        <w:t>die Zoomstufe so an dass das Modell komplett und ausreichend groß sichtbar ist.</w:t>
+      </w:r>
+    </w:p>
+    <w:p>
+      <w:pPr>
+        <w:pStyle w:val="berschrift3"/>
+      </w:pPr>
+      <w:r>
+        <w:t>Menü „</w:t>
+      </w:r>
+      <w:r>
+        <w:t>View</w:t>
+      </w:r>
+      <w:r>
+        <w:t>“</w:t>
+      </w:r>
+    </w:p>
+    <w:p>
+      <w:pPr>
         <w:pStyle w:val="Listenabsatz"/>
         <w:numPr>
           <w:ilvl w:val="0"/>
@@ -5015,702 +5676,31 @@
         <w:rPr>
           <w:lang w:val="de-DE"/>
         </w:rPr>
-        <w:t xml:space="preserve">Einige Editor-Operationen, die vom Anwender als </w:t>
-      </w:r>
-      <w:r>
-        <w:rPr>
-          <w:b/>
-          <w:bCs/>
-          <w:lang w:val="de-DE"/>
-        </w:rPr>
-        <w:t>eine</w:t>
-      </w:r>
-      <w:r>
-        <w:rPr>
-          <w:lang w:val="de-DE"/>
-        </w:rPr>
-        <w:t xml:space="preserve"> Operation wahrgenommen werden, bestehen intern aus einer – unter Umständen großen - Anzahl von Einzelschritten. Ein typisches Beispiel hierfür ist das Verschieben eines einzelnen Objekts oder einer Selektion mit der linken Maustaste. Intern setzt sich diese Bewegung aus vielen kleinen Mausbewegungen zusammen, die einzeln im Undo/Redo-Speicher abgelegt werden. Wenn der Benutzer ein versehentlich verschobenes Objekt mit Undo wieder an seinen ursprünglichen Ort zurückbewegen will, möchte er in der Regel nicht mehrere Dutzend mal den Undo-Button betätigen müssen. Unmittelbar aufeinander folgende Move-Operationen werden deshalb von der Undo/Redo-Logik automatisch zusammengefasst und wirken für den </w:t>
-      </w:r>
-      <w:r>
-        <w:rPr>
-          <w:lang w:val="de-DE"/>
-        </w:rPr>
-        <w:t>Benutzer wie eine einzige Operation. Für spezielle Zwecke kann diese Automatik mit abgestellt werden (Options – CombineUndoRedo – Off).</w:t>
-      </w:r>
-    </w:p>
-    <w:p>
-      <w:pPr>
-        <w:pStyle w:val="berschrift3"/>
-      </w:pPr>
-      <w:r>
-        <w:t>Menü „</w:t>
-      </w:r>
-      <w:r>
-        <w:t>Action</w:t>
-      </w:r>
-      <w:r>
-        <w:t>“</w:t>
-      </w:r>
-    </w:p>
-    <w:p>
-      <w:pPr>
-        <w:pStyle w:val="berschrift4"/>
-      </w:pPr>
-      <w:r>
-        <w:t>“</w:t>
-      </w:r>
-      <w:r>
-        <w:t>Action“ - „</w:t>
-      </w:r>
-      <w:r>
-        <w:t>Proceed single step</w:t>
-      </w:r>
-      <w:r>
-        <w:t>“</w:t>
-      </w:r>
-      <w:r>
-        <w:t>/</w:t>
-      </w:r>
-      <w:r>
-        <w:t xml:space="preserve"> „</w:t>
-      </w:r>
-      <w:r>
-        <w:t>Run</w:t>
-      </w:r>
-      <w:r>
-        <w:t>“</w:t>
-      </w:r>
-      <w:r>
-        <w:t xml:space="preserve">/”Stop” </w:t>
-      </w:r>
-    </w:p>
-    <w:p>
-      <w:pPr>
-        <w:rPr>
-          <w:lang w:val="de-DE"/>
-        </w:rPr>
-      </w:pPr>
-      <w:r>
-        <w:rPr>
-          <w:lang w:val="de-DE"/>
-        </w:rPr>
-        <w:t>Identisch mit den gleichnami</w:t>
-      </w:r>
-      <w:r>
-        <w:rPr>
-          <w:lang w:val="de-DE"/>
-        </w:rPr>
-        <w:t>g</w:t>
-      </w:r>
-      <w:r>
-        <w:rPr>
-          <w:lang w:val="de-DE"/>
-        </w:rPr>
-        <w:t>en F</w:t>
-      </w:r>
-      <w:r>
-        <w:rPr>
-          <w:lang w:val="de-DE"/>
-        </w:rPr>
-        <w:t xml:space="preserve">unktionen in der Statusleiste, siehe </w:t>
-      </w:r>
-      <w:r>
-        <w:rPr>
-          <w:lang w:val="de-DE"/>
-        </w:rPr>
-        <w:fldChar w:fldCharType="begin"/>
-      </w:r>
-      <w:r>
-        <w:rPr>
-          <w:lang w:val="de-DE"/>
-        </w:rPr>
-        <w:instrText xml:space="preserve"> REF _Ref48992908 \r \h </w:instrText>
-      </w:r>
-      <w:r>
-        <w:rPr>
-          <w:lang w:val="de-DE"/>
-        </w:rPr>
-      </w:r>
-      <w:r>
-        <w:rPr>
-          <w:lang w:val="de-DE"/>
-        </w:rPr>
-        <w:fldChar w:fldCharType="separate"/>
-      </w:r>
-      <w:r>
-        <w:rPr>
-          <w:lang w:val="de-DE"/>
-        </w:rPr>
-        <w:t>4.2</w:t>
-      </w:r>
-      <w:r>
-        <w:rPr>
-          <w:lang w:val="de-DE"/>
-        </w:rPr>
-        <w:fldChar w:fldCharType="end"/>
-      </w:r>
-    </w:p>
-    <w:p>
-      <w:pPr>
-        <w:pStyle w:val="berschrift4"/>
-      </w:pPr>
-      <w:r>
-        <w:t>“</w:t>
-      </w:r>
-      <w:r>
-        <w:t>Action“ - „Analyze“ – „Find loops“</w:t>
-      </w:r>
-    </w:p>
-    <w:p>
-      <w:pPr>
-        <w:rPr>
-          <w:lang w:val="de-DE"/>
-        </w:rPr>
-      </w:pPr>
-      <w:r>
-        <w:rPr>
-          <w:lang w:val="de-DE"/>
-        </w:rPr>
-        <w:t xml:space="preserve">Diese Funktion untersucht das Modell und sucht nach Schleifen (siehe </w:t>
-      </w:r>
-      <w:r>
-        <w:rPr>
-          <w:lang w:val="de-DE"/>
-        </w:rPr>
-        <w:fldChar w:fldCharType="begin"/>
-      </w:r>
-      <w:r>
-        <w:rPr>
-          <w:lang w:val="de-DE"/>
-        </w:rPr>
-        <w:instrText xml:space="preserve"> REF _Ref28088429 \r \h </w:instrText>
-      </w:r>
-      <w:r>
-        <w:rPr>
-          <w:lang w:val="de-DE"/>
-        </w:rPr>
-      </w:r>
-      <w:r>
-        <w:rPr>
-          <w:lang w:val="de-DE"/>
-        </w:rPr>
-        <w:fldChar w:fldCharType="separate"/>
-      </w:r>
-      <w:r>
-        <w:rPr>
-          <w:lang w:val="de-DE"/>
-        </w:rPr>
-        <w:t>2.7</w:t>
-      </w:r>
-      <w:r>
-        <w:rPr>
-          <w:lang w:val="de-DE"/>
-        </w:rPr>
-        <w:fldChar w:fldCharType="end"/>
-      </w:r>
-      <w:r>
-        <w:rPr>
-          <w:lang w:val="de-DE"/>
-        </w:rPr>
-        <w:t>). Kleine Schleifen, an denen nur wenige Neuronen beteiligt sind, können während der Erstellung eines Modells versehentlich erzeugt werden und sind oft mit bloßem Auge kaum zu entdecken. Sie können aber das Verhalten des Modells auf unerwünschte Weise beeinflussen.</w:t>
-      </w:r>
-    </w:p>
-    <w:p>
-      <w:pPr>
-        <w:rPr>
-          <w:lang w:val="de-DE"/>
-        </w:rPr>
-      </w:pPr>
-      <w:r>
-        <w:rPr>
-          <w:lang w:val="de-DE"/>
-        </w:rPr>
-        <w:t>Bei dieser Erkennungsfunktion gibt es neben dem Rechenaufwand bei größeren Modellen vor allem das Problem der Interaktion mit dem Benutzer.</w:t>
-      </w:r>
-    </w:p>
-    <w:p>
-      <w:pPr>
-        <w:rPr>
-          <w:lang w:val="de-DE"/>
-        </w:rPr>
-      </w:pPr>
-      <w:r>
-        <w:rPr>
-          <w:lang w:val="de-DE"/>
-        </w:rPr>
-        <w:t xml:space="preserve">Wie viele Elemente darf eine Schleife, die von der Analyse erfasst wird, maximal umfassen? Interessant sind vor allem sehr kleine Schleifen, die nur aus wenige Neuronen bestehen, da diese Schleifen höchstwahrscheinlich unbeabsichtigt sind. Bewusst gesetzte Rückkopplungsschleifen, die über mehrere Faserbündel verlaufen, bestehen aus einer größeren Anzahl von Neuronen. Aber wo soll die Grenze gesetzt werden? Eine Einstellung durch den Benutzer wäre möglich, aber umständlich. Die Funktion wurde nun so implementiert, dass zunächst kleine Schleifen gesucht werden. Wenn nichts gefunden wird, beginnt die Suche erneut mit einer etwas größeren Obergrenze und so weiter, bis schließlich nach Schleifen gesucht wird, die alle Neuronen des Modells beinhalten. Die ersten Durchläufe gehen sehr schnell. Mit zunehmender Obergrenze benötigt die Suche immer mehr Rechenzeit. Im Meldungsbereich der Statuszeile (siehe Kap. </w:t>
-      </w:r>
-      <w:r>
-        <w:rPr>
-          <w:lang w:val="de-DE"/>
-        </w:rPr>
-        <w:fldChar w:fldCharType="begin"/>
-      </w:r>
-      <w:r>
-        <w:rPr>
-          <w:lang w:val="de-DE"/>
-        </w:rPr>
-        <w:instrText xml:space="preserve"> REF _Ref35634997 \r \h </w:instrText>
-      </w:r>
-      <w:r>
-        <w:rPr>
-          <w:lang w:val="de-DE"/>
-        </w:rPr>
-      </w:r>
-      <w:r>
-        <w:rPr>
-          <w:lang w:val="de-DE"/>
-        </w:rPr>
-        <w:fldChar w:fldCharType="separate"/>
-      </w:r>
-      <w:r>
-        <w:rPr>
-          <w:lang w:val="de-DE"/>
-        </w:rPr>
-        <w:t>4.1.2</w:t>
-      </w:r>
-      <w:r>
-        <w:rPr>
-          <w:lang w:val="de-DE"/>
-        </w:rPr>
-        <w:fldChar w:fldCharType="end"/>
-      </w:r>
-      <w:r>
-        <w:rPr>
-          <w:lang w:val="de-DE"/>
-        </w:rPr>
-        <w:t>) wird angezeigt, welche Schleifengröße aktuell gesucht wird. Der Benutzer kann die Suche jederzeit mit der ESC-Taste abbrechen.</w:t>
-      </w:r>
-    </w:p>
-    <w:p>
-      <w:pPr>
-        <w:rPr>
-          <w:lang w:val="de-DE"/>
-        </w:rPr>
-      </w:pPr>
-      <w:r>
-        <w:rPr>
-          <w:lang w:val="de-DE"/>
-        </w:rPr>
-        <w:t xml:space="preserve">Wenn eine Schleife gefunden wurde, ergibt sich die Frage, wie diese dem Benutzer angezeigt werden soll. In Regionen mit sehr vielen Neuronen und Dendriten, die dicht beieinander liegen, sich teilweise sogar überdecken, ist es schwer eine kleine Schleife zu entdecken. Außerdem kann es sein, dass nicht das ganze Modell im sichtbaren Teil des Fensters angezeigt wird, und die </w:t>
-      </w:r>
-      <w:r>
-        <w:rPr>
-          <w:lang w:val="de-DE"/>
-        </w:rPr>
-        <w:lastRenderedPageBreak/>
-        <w:t>Schleife gerade außerhalb des Fensters liegt. Für die Anzeige einer gefundenen Schleife wird deshalb folgendes Verfahren angewandt:</w:t>
-      </w:r>
-    </w:p>
-    <w:p>
-      <w:pPr>
-        <w:pStyle w:val="Listenabsatz"/>
-        <w:numPr>
-          <w:ilvl w:val="0"/>
-          <w:numId w:val="8"/>
-        </w:numPr>
-        <w:rPr>
-          <w:lang w:val="de-DE"/>
-        </w:rPr>
-      </w:pPr>
-      <w:r>
-        <w:rPr>
-          <w:lang w:val="de-DE"/>
-        </w:rPr>
-        <w:t xml:space="preserve">Zunächst wird </w:t>
-      </w:r>
-      <w:r>
-        <w:rPr>
-          <w:lang w:val="de-DE"/>
-        </w:rPr>
-        <w:t xml:space="preserve">die Aktion „Modell zentrieren“ (siehe Kap. </w:t>
-      </w:r>
-      <w:r>
-        <w:rPr>
-          <w:lang w:val="de-DE"/>
-        </w:rPr>
-        <w:fldChar w:fldCharType="begin"/>
-      </w:r>
-      <w:r>
-        <w:rPr>
-          <w:lang w:val="de-DE"/>
-        </w:rPr>
-        <w:instrText xml:space="preserve"> REF _Ref35699660 \r \h </w:instrText>
-      </w:r>
-      <w:r>
-        <w:rPr>
-          <w:lang w:val="de-DE"/>
-        </w:rPr>
-      </w:r>
-      <w:r>
-        <w:rPr>
-          <w:lang w:val="de-DE"/>
-        </w:rPr>
-        <w:fldChar w:fldCharType="separate"/>
-      </w:r>
-      <w:r>
-        <w:rPr>
-          <w:lang w:val="de-DE"/>
-        </w:rPr>
-        <w:t>4.1.2</w:t>
-      </w:r>
-      <w:r>
-        <w:rPr>
-          <w:lang w:val="de-DE"/>
-        </w:rPr>
-        <w:fldChar w:fldCharType="end"/>
-      </w:r>
-      <w:r>
-        <w:rPr>
-          <w:lang w:val="de-DE"/>
-        </w:rPr>
-        <w:t xml:space="preserve">) ausgeführt, </w:t>
-      </w:r>
-      <w:r>
-        <w:rPr>
-          <w:lang w:val="de-DE"/>
-        </w:rPr>
-        <w:t>so</w:t>
-      </w:r>
-      <w:r>
-        <w:rPr>
-          <w:lang w:val="de-DE"/>
-        </w:rPr>
-        <w:t xml:space="preserve"> dass</w:t>
-      </w:r>
-      <w:r>
-        <w:rPr>
-          <w:lang w:val="de-DE"/>
-        </w:rPr>
-        <w:t xml:space="preserve"> das gesamte Modell sichtbar ist und etwa in der Mitte des Fensters liegt</w:t>
-      </w:r>
-      <w:r>
-        <w:rPr>
-          <w:lang w:val="de-DE"/>
-        </w:rPr>
-        <w:t xml:space="preserve">, </w:t>
-      </w:r>
-    </w:p>
-    <w:p>
-      <w:pPr>
-        <w:pStyle w:val="Listenabsatz"/>
-        <w:numPr>
-          <w:ilvl w:val="0"/>
-          <w:numId w:val="8"/>
-        </w:numPr>
-        <w:rPr>
-          <w:lang w:val="de-DE"/>
-        </w:rPr>
-      </w:pPr>
-      <w:r>
-        <w:rPr>
-          <w:lang w:val="de-DE"/>
-        </w:rPr>
-        <w:t xml:space="preserve">Gleichzeitig werden die nicht an der Schleife beteiligten Neuronen und Dendriten farblich gedimmt, sodass sie weniger auffallen. Die an der Schleife beteiligten Elemente werden </w:t>
-      </w:r>
-      <w:r>
-        <w:rPr>
-          <w:lang w:val="de-DE"/>
-        </w:rPr>
-        <w:t xml:space="preserve">selektiert (siehe </w:t>
-      </w:r>
-      <w:r>
-        <w:rPr>
-          <w:lang w:val="de-DE"/>
-        </w:rPr>
-        <w:fldChar w:fldCharType="begin"/>
-      </w:r>
-      <w:r>
-        <w:rPr>
-          <w:lang w:val="de-DE"/>
-        </w:rPr>
-        <w:instrText xml:space="preserve"> REF _Ref37800388 \r \h </w:instrText>
-      </w:r>
-      <w:r>
-        <w:rPr>
-          <w:lang w:val="de-DE"/>
-        </w:rPr>
-      </w:r>
-      <w:r>
-        <w:rPr>
-          <w:lang w:val="de-DE"/>
-        </w:rPr>
-        <w:fldChar w:fldCharType="separate"/>
-      </w:r>
-      <w:r>
-        <w:rPr>
-          <w:lang w:val="de-DE"/>
-        </w:rPr>
-        <w:t>4.7</w:t>
-      </w:r>
-      <w:r>
-        <w:rPr>
-          <w:lang w:val="de-DE"/>
-        </w:rPr>
-        <w:fldChar w:fldCharType="end"/>
-      </w:r>
-      <w:r>
-        <w:rPr>
-          <w:lang w:val="de-DE"/>
-        </w:rPr>
-        <w:t>) und dadurch hervorgehoben</w:t>
-      </w:r>
-      <w:r>
-        <w:rPr>
-          <w:lang w:val="de-DE"/>
-        </w:rPr>
-        <w:t>.</w:t>
-      </w:r>
-    </w:p>
-    <w:p>
-      <w:pPr>
-        <w:pStyle w:val="Listenabsatz"/>
-        <w:numPr>
-          <w:ilvl w:val="0"/>
-          <w:numId w:val="8"/>
-        </w:numPr>
-        <w:rPr>
-          <w:lang w:val="de-DE"/>
-        </w:rPr>
-      </w:pPr>
-      <w:r>
-        <w:rPr>
-          <w:lang w:val="de-DE"/>
-        </w:rPr>
-        <w:t xml:space="preserve">Dann </w:t>
-      </w:r>
-      <w:r>
-        <w:rPr>
-          <w:lang w:val="de-DE"/>
-        </w:rPr>
-        <w:t>wird wieder soweit hineingezoomt, dass die gefundene Schleife noch ganz sichtbar ist und möglichst groß in der Mitte des Fensters dargestellt wird.</w:t>
-      </w:r>
-    </w:p>
-    <w:p>
-      <w:pPr>
-        <w:rPr>
-          <w:lang w:val="de-DE"/>
-        </w:rPr>
-      </w:pPr>
-      <w:r>
-        <w:rPr>
-          <w:lang w:val="de-DE"/>
-        </w:rPr>
-        <w:t>Der Benutzer kann nun die Schleife auflösen, z.B. indem er Neuronen löscht oder Verbindungen auflöst.</w:t>
-      </w:r>
-    </w:p>
-    <w:p>
-      <w:pPr>
-        <w:rPr>
-          <w:lang w:val="de-DE"/>
-        </w:rPr>
-      </w:pPr>
-      <w:r>
-        <w:rPr>
-          <w:lang w:val="de-DE"/>
-        </w:rPr>
-        <w:t>Um wieder in den normalen Modus zurückzukehren, in dem das Modell berechnet und dynamisch visualisiert wird, benutzt man die Funktion „Run“ in der Statuszeile.</w:t>
-      </w:r>
-    </w:p>
-    <w:p>
-      <w:pPr>
-        <w:rPr>
-          <w:lang w:val="de-DE"/>
-        </w:rPr>
-      </w:pPr>
-      <w:r>
-        <w:rPr>
-          <w:lang w:val="de-DE"/>
-        </w:rPr>
-        <w:t>Danach sollte nochmals mit der Funktion "Analyze“ getestet werden, ob noch weitere Schleifen im Modell enthalten sind.</w:t>
-      </w:r>
-    </w:p>
-    <w:p>
-      <w:pPr>
-        <w:pStyle w:val="berschrift4"/>
-      </w:pPr>
-      <w:bookmarkStart w:id="19" w:name="_Ref35699660"/>
-      <w:bookmarkStart w:id="20" w:name="_Ref37455027"/>
-      <w:r>
-        <w:t>„Action“ - „Analyze“</w:t>
-      </w:r>
-      <w:bookmarkEnd w:id="19"/>
-      <w:r>
-        <w:t xml:space="preserve"> – „Find anomalies“</w:t>
-      </w:r>
-      <w:bookmarkEnd w:id="20"/>
-    </w:p>
-    <w:p>
-      <w:pPr>
-        <w:rPr>
-          <w:lang w:val="de-DE"/>
-        </w:rPr>
-      </w:pPr>
-      <w:r>
-        <w:rPr>
-          <w:rFonts w:ascii="Segoe UI" w:hAnsi="Segoe UI" w:cs="Segoe UI"/>
-          <w:color w:val="24292E"/>
-          <w:sz w:val="21"/>
-          <w:szCs w:val="21"/>
-          <w:shd w:val="clear" w:color="auto" w:fill="FFFFFF"/>
-          <w:lang w:val="de-DE"/>
-        </w:rPr>
-        <w:t>Neben Schleifen gibt es noch weitere Anomalien, die sich unbeabsichtigt in ein Modell einschleichen können</w:t>
-      </w:r>
-      <w:r>
-        <w:rPr>
-          <w:rFonts w:ascii="Segoe UI" w:hAnsi="Segoe UI" w:cs="Segoe UI"/>
-          <w:color w:val="24292E"/>
-          <w:sz w:val="21"/>
-          <w:szCs w:val="21"/>
-          <w:shd w:val="clear" w:color="auto" w:fill="FFFFFF"/>
-          <w:lang w:val="de-DE"/>
-        </w:rPr>
-        <w:t>.</w:t>
-      </w:r>
-      <w:r>
-        <w:rPr>
-          <w:rFonts w:ascii="Segoe UI" w:hAnsi="Segoe UI" w:cs="Segoe UI"/>
-          <w:color w:val="24292E"/>
-          <w:sz w:val="21"/>
-          <w:szCs w:val="21"/>
-          <w:shd w:val="clear" w:color="auto" w:fill="FFFFFF"/>
-          <w:lang w:val="de-DE"/>
-        </w:rPr>
-        <w:t xml:space="preserve"> Dazu gehören „entartete“ Dendriten, bei denen z.B. zwei Abschnitte in eine Knickstelle einmünden, aber keine herausführt, oder umgekehrt. Derartige Unsauberkeiten haben zwar keinen Einfluss auf das Verhalten des Modells, da in ihnen niemals Impulse fließen können, sie verursachen aber unnötigen Rechenaufwand und machen das Modell unübersichtlich. Die Funktion sucht nach solchen entarteten Dendriten-Teilstücken und hebt sie genauso wie „Find loops“ optisch hervor, indem sie selektiert werden. In der Regel wird man diese Teilstücke löschen, was recht einfach in einem Schritt geht, da sie bereit selektiert sind (Kontextmenü „Remove selected objects“). Nach der Bereinigung eines solchen Fehlers sollte die Funktion erneut aufgerufen werden, solange bis keine weitere Anomalie mehr gefunden wurde.</w:t>
-      </w:r>
-    </w:p>
-    <w:p>
-      <w:pPr>
-        <w:pStyle w:val="berschrift4"/>
-      </w:pPr>
-      <w:bookmarkStart w:id="21" w:name="_Ref37455193"/>
-      <w:r>
-        <w:t xml:space="preserve">„Action“ - </w:t>
-      </w:r>
-      <w:r>
-        <w:t>„Center model“</w:t>
-      </w:r>
-      <w:bookmarkEnd w:id="21"/>
-    </w:p>
-    <w:p>
-      <w:pPr>
-        <w:rPr>
-          <w:lang w:val="de-DE"/>
-        </w:rPr>
-      </w:pPr>
-      <w:r>
-        <w:rPr>
-          <w:rFonts w:ascii="Segoe UI" w:hAnsi="Segoe UI" w:cs="Segoe UI"/>
-          <w:color w:val="24292E"/>
-          <w:sz w:val="21"/>
-          <w:szCs w:val="21"/>
-          <w:shd w:val="clear" w:color="auto" w:fill="FFFFFF"/>
-          <w:lang w:val="de-DE"/>
-        </w:rPr>
-        <w:t xml:space="preserve">Wenn das Modell komplett außerhalb des sichtbaren Fensters liegt, was durch versehentliches Verschieben oder durch einen Fehler beim Einlesen gespeicherter Daten auftreten kann, ist es schwer möglich, das Modell wieder aufzufinden. </w:t>
-      </w:r>
-      <w:r>
-        <w:rPr>
-          <w:rFonts w:ascii="Segoe UI" w:hAnsi="Segoe UI" w:cs="Segoe UI"/>
-          <w:color w:val="24292E"/>
-          <w:sz w:val="21"/>
-          <w:szCs w:val="21"/>
-          <w:shd w:val="clear" w:color="auto" w:fill="FFFFFF"/>
-          <w:lang w:val="de-DE"/>
-        </w:rPr>
-        <w:t xml:space="preserve">Die </w:t>
-      </w:r>
-      <w:r>
-        <w:rPr>
-          <w:rFonts w:ascii="Segoe UI" w:hAnsi="Segoe UI" w:cs="Segoe UI"/>
-          <w:color w:val="24292E"/>
-          <w:sz w:val="21"/>
-          <w:szCs w:val="21"/>
-          <w:shd w:val="clear" w:color="auto" w:fill="FFFFFF"/>
-          <w:lang w:val="de-DE"/>
-        </w:rPr>
-        <w:t>Funktion "</w:t>
-      </w:r>
-      <w:r>
-        <w:rPr>
-          <w:rFonts w:ascii="Segoe UI" w:hAnsi="Segoe UI" w:cs="Segoe UI"/>
-          <w:color w:val="24292E"/>
-          <w:sz w:val="21"/>
-          <w:szCs w:val="21"/>
-          <w:shd w:val="clear" w:color="auto" w:fill="FFFFFF"/>
-          <w:lang w:val="de-DE"/>
-        </w:rPr>
-        <w:t>Center model</w:t>
-      </w:r>
-      <w:r>
-        <w:rPr>
-          <w:rFonts w:ascii="Segoe UI" w:hAnsi="Segoe UI" w:cs="Segoe UI"/>
-          <w:color w:val="24292E"/>
-          <w:sz w:val="21"/>
-          <w:szCs w:val="21"/>
-          <w:shd w:val="clear" w:color="auto" w:fill="FFFFFF"/>
-          <w:lang w:val="de-DE"/>
-        </w:rPr>
-        <w:t xml:space="preserve">" </w:t>
-      </w:r>
-      <w:r>
-        <w:rPr>
-          <w:rFonts w:ascii="Segoe UI" w:hAnsi="Segoe UI" w:cs="Segoe UI"/>
-          <w:color w:val="24292E"/>
-          <w:sz w:val="21"/>
-          <w:szCs w:val="21"/>
-          <w:shd w:val="clear" w:color="auto" w:fill="FFFFFF"/>
-          <w:lang w:val="de-DE"/>
-        </w:rPr>
-        <w:t>holt</w:t>
-      </w:r>
-      <w:r>
-        <w:rPr>
-          <w:rFonts w:ascii="Segoe UI" w:hAnsi="Segoe UI" w:cs="Segoe UI"/>
-          <w:color w:val="24292E"/>
-          <w:sz w:val="21"/>
-          <w:szCs w:val="21"/>
-          <w:shd w:val="clear" w:color="auto" w:fill="FFFFFF"/>
-          <w:lang w:val="de-DE"/>
-        </w:rPr>
-        <w:t xml:space="preserve"> das Modell in die Mitte des Fensters und </w:t>
-      </w:r>
-      <w:r>
-        <w:rPr>
-          <w:rFonts w:ascii="Segoe UI" w:hAnsi="Segoe UI" w:cs="Segoe UI"/>
-          <w:color w:val="24292E"/>
-          <w:sz w:val="21"/>
-          <w:szCs w:val="21"/>
-          <w:shd w:val="clear" w:color="auto" w:fill="FFFFFF"/>
-          <w:lang w:val="de-DE"/>
-        </w:rPr>
-        <w:t xml:space="preserve">passt </w:t>
-      </w:r>
-      <w:r>
-        <w:rPr>
-          <w:rFonts w:ascii="Segoe UI" w:hAnsi="Segoe UI" w:cs="Segoe UI"/>
-          <w:color w:val="24292E"/>
-          <w:sz w:val="21"/>
-          <w:szCs w:val="21"/>
-          <w:shd w:val="clear" w:color="auto" w:fill="FFFFFF"/>
-          <w:lang w:val="de-DE"/>
-        </w:rPr>
-        <w:t>die Zoomstufe so an dass das Modell komplett und ausreichend groß sichtbar ist.</w:t>
-      </w:r>
-    </w:p>
-    <w:p>
-      <w:pPr>
-        <w:pStyle w:val="berschrift3"/>
-      </w:pPr>
-      <w:r>
-        <w:t>Menü „</w:t>
-      </w:r>
-      <w:r>
-        <w:t>View</w:t>
-      </w:r>
-      <w:r>
-        <w:t>“</w:t>
+        <w:t>Windows: Die zusätzlichen Fenster wie „Global Parameters“, „Cursor Window“ usw. können aus und eingeschaltet werden. Ausschalten kann man die Fenster auch direkt mit dem Kreuz rechts oben. Zum Einschalten bra</w:t>
+      </w:r>
+      <w:r>
+        <w:rPr>
+          <w:lang w:val="de-DE"/>
+        </w:rPr>
+        <w:t>u</w:t>
+      </w:r>
+      <w:r>
+        <w:rPr>
+          <w:lang w:val="de-DE"/>
+        </w:rPr>
+        <w:t>cht man aber diese</w:t>
+      </w:r>
+      <w:r>
+        <w:rPr>
+          <w:lang w:val="de-DE"/>
+        </w:rPr>
+        <w:t>s Menü.</w:t>
+      </w:r>
+      <w:r>
+        <w:rPr>
+          <w:lang w:val="de-DE"/>
+        </w:rPr>
+        <w:t xml:space="preserve"> </w:t>
       </w:r>
     </w:p>
     <w:p>
@@ -5728,48 +5718,6 @@
         <w:rPr>
           <w:lang w:val="de-DE"/>
         </w:rPr>
-        <w:t>Windows: Die zusätzlichen Fenster wie „Global Parameters“, „Cursor Window“ usw. können aus und eingeschaltet werden. Ausschalten kann man die Fenster auch direkt mit dem Kreuz rechts oben. Zum Einschalten bra</w:t>
-      </w:r>
-      <w:r>
-        <w:rPr>
-          <w:lang w:val="de-DE"/>
-        </w:rPr>
-        <w:t>u</w:t>
-      </w:r>
-      <w:r>
-        <w:rPr>
-          <w:lang w:val="de-DE"/>
-        </w:rPr>
-        <w:t>cht man aber diese</w:t>
-      </w:r>
-      <w:r>
-        <w:rPr>
-          <w:lang w:val="de-DE"/>
-        </w:rPr>
-        <w:t>s Menü.</w:t>
-      </w:r>
-      <w:r>
-        <w:rPr>
-          <w:lang w:val="de-DE"/>
-        </w:rPr>
-        <w:t xml:space="preserve"> </w:t>
-      </w:r>
-    </w:p>
-    <w:p>
-      <w:pPr>
-        <w:pStyle w:val="Listenabsatz"/>
-        <w:numPr>
-          <w:ilvl w:val="0"/>
-          <w:numId w:val="2"/>
-        </w:numPr>
-        <w:rPr>
-          <w:lang w:val="de-DE"/>
-        </w:rPr>
-      </w:pPr>
-      <w:r>
-        <w:rPr>
-          <w:lang w:val="de-DE"/>
-        </w:rPr>
         <w:t>Arrows: Die Anzeige der Richtungspfeile an Verbindungen ein- und ausschalten</w:t>
       </w:r>
     </w:p>
@@ -5778,7 +5726,6 @@
         <w:pStyle w:val="berschrift3"/>
       </w:pPr>
       <w:r>
-        <w:lastRenderedPageBreak/>
         <w:t>Menü „</w:t>
       </w:r>
       <w:r>
@@ -5923,7 +5870,14 @@
         <w:rPr>
           <w:lang w:val="de-DE"/>
         </w:rPr>
-        <w:t xml:space="preserve">Größere Werte können ruckelnde Bewegungen verursachen. Kleine Werte führen zu gleichmäßigen Bewegungen, verursachen aber höheren Rechenaufwand. </w:t>
+        <w:t>Größere Werte können ruckelnde Bewegungen verursachen. Kleine Werte führen zu gleichmäßigen Bewe</w:t>
+      </w:r>
+      <w:r>
+        <w:rPr>
+          <w:lang w:val="de-DE"/>
+        </w:rPr>
+        <w:lastRenderedPageBreak/>
+        <w:t xml:space="preserve">gungen, verursachen aber höheren Rechenaufwand. </w:t>
       </w:r>
       <w:r>
         <w:rPr>
@@ -6321,7 +6275,6 @@
         <w:rPr>
           <w:lang w:val="de-DE"/>
         </w:rPr>
-        <w:lastRenderedPageBreak/>
         <w:t>Mausaktionen im Hauptbereich</w:t>
       </w:r>
       <w:bookmarkEnd w:id="28"/>
@@ -6741,6 +6694,7 @@
         <w:rPr>
           <w:lang w:val="de-DE"/>
         </w:rPr>
+        <w:lastRenderedPageBreak/>
         <w:t>In eine Verbindung ein Neuron einfügen</w:t>
       </w:r>
     </w:p>
@@ -7145,7 +7099,6 @@
         <w:rPr>
           <w:lang w:val="de-DE"/>
         </w:rPr>
-        <w:lastRenderedPageBreak/>
         <w:t>Wenn die gewünschte Position erreicht ist, die linke Maustaste loslassen</w:t>
       </w:r>
     </w:p>
@@ -7493,6 +7446,7 @@
         <w:rPr>
           <w:lang w:val="de-DE"/>
         </w:rPr>
+        <w:lastRenderedPageBreak/>
         <w:t>Linke Maustaste (Doppelklick)</w:t>
       </w:r>
       <w:bookmarkEnd w:id="33"/>
@@ -8040,7 +7994,6 @@
         <w:rPr>
           <w:lang w:val="de-DE"/>
         </w:rPr>
-        <w:lastRenderedPageBreak/>
         <w:t xml:space="preserve">Die Option „Add output neuron“ erzeugt an der Stelle, an der sich der </w:t>
       </w:r>
       <w:r>
@@ -8367,6 +8320,7 @@
         <w:rPr>
           <w:lang w:val="de-DE"/>
         </w:rPr>
+        <w:lastRenderedPageBreak/>
         <w:t xml:space="preserve">Optisches </w:t>
       </w:r>
       <w:r>
@@ -8699,7 +8653,6 @@
           <w:noProof/>
           <w:lang w:val="de-DE"/>
         </w:rPr>
-        <w:lastRenderedPageBreak/>
         <w:drawing>
           <wp:anchor distT="0" distB="0" distL="114300" distR="114300" simplePos="0" relativeHeight="251658752" behindDoc="0" locked="0" layoutInCell="1" allowOverlap="1" wp14:anchorId="7FC96606" wp14:editId="4A3D8BC2">
             <wp:simplePos x="0" y="0"/>
@@ -8817,6 +8770,7 @@
           <w:noProof/>
           <w:lang w:val="de-DE"/>
         </w:rPr>
+        <w:lastRenderedPageBreak/>
         <w:drawing>
           <wp:anchor distT="0" distB="0" distL="114300" distR="114300" simplePos="0" relativeHeight="251657216" behindDoc="0" locked="0" layoutInCell="1" allowOverlap="1" wp14:anchorId="524998FE" wp14:editId="5690831C">
             <wp:simplePos x="0" y="0"/>
@@ -9099,14 +9053,7 @@
         <w:rPr>
           <w:lang w:val="de-DE"/>
         </w:rPr>
-        <w:t xml:space="preserve">Diese Art der Auswahl besteht nur solange der Cursor über dem Objekt steht und wird automatisch wieder aufgehoben, </w:t>
-      </w:r>
-      <w:r>
-        <w:rPr>
-          <w:lang w:val="de-DE"/>
-        </w:rPr>
-        <w:lastRenderedPageBreak/>
-        <w:t xml:space="preserve">wenn der Cursor das Objekt verlässt. </w:t>
+        <w:t xml:space="preserve">Diese Art der Auswahl besteht nur solange der Cursor über dem Objekt steht und wird automatisch wieder aufgehoben, wenn der Cursor das Objekt verlässt. </w:t>
       </w:r>
       <w:r>
         <w:rPr>
@@ -9371,6 +9318,7 @@
         <w:rPr>
           <w:lang w:val="de-DE"/>
         </w:rPr>
+        <w:lastRenderedPageBreak/>
         <w:t>Verschieben</w:t>
       </w:r>
       <w:r>
@@ -9887,7 +9835,6 @@
         <w:rPr>
           <w:lang w:val="de-DE"/>
         </w:rPr>
-        <w:lastRenderedPageBreak/>
         <w:t>Einzelne Objekte</w:t>
       </w:r>
       <w:r>
@@ -10188,6 +10135,7 @@
         <w:rPr>
           <w:lang w:val="de-DE"/>
         </w:rPr>
+        <w:lastRenderedPageBreak/>
         <w:t>Die Analysefunktionen (s</w:t>
       </w:r>
       <w:r>
@@ -10741,7 +10689,6 @@
         <w:rPr>
           <w:lang w:val="de-DE"/>
         </w:rPr>
-        <w:lastRenderedPageBreak/>
         <w:t>Das Description Window</w:t>
       </w:r>
       <w:bookmarkEnd w:id="47"/>
@@ -10979,6 +10926,7 @@
         <w:rPr>
           <w:lang w:val="de-DE"/>
         </w:rPr>
+        <w:lastRenderedPageBreak/>
         <w:t>Die Beschreibung ist logisch ein Bestandteil des Modells</w:t>
       </w:r>
       <w:r>

</xml_diff>

<commit_message>
Work on MonitorWindow, EllipseType
</commit_message>
<xml_diff>
--- a/NNet/NNetSimu-Userdocu.docx
+++ b/NNet/NNetSimu-Userdocu.docx
@@ -11082,6 +11082,7 @@
           <w:ilvl w:val="1"/>
           <w:numId w:val="23"/>
         </w:numPr>
+        <w:ind w:left="1134"/>
         <w:rPr>
           <w:lang w:val="de-DE"/>
         </w:rPr>
@@ -11100,6 +11101,7 @@
           <w:ilvl w:val="1"/>
           <w:numId w:val="23"/>
         </w:numPr>
+        <w:ind w:left="1134"/>
         <w:rPr>
           <w:lang w:val="de-DE"/>
         </w:rPr>
@@ -11127,6 +11129,24 @@
           <w:lang w:val="de-DE"/>
         </w:rPr>
         <w:t>Mit Kontextmenü und „Add Track“ kann bei Bedarf ein neuer leerer Track erzeugt werden.</w:t>
+      </w:r>
+    </w:p>
+    <w:p>
+      <w:pPr>
+        <w:pStyle w:val="Listenabsatz"/>
+        <w:numPr>
+          <w:ilvl w:val="0"/>
+          <w:numId w:val="23"/>
+        </w:numPr>
+        <w:rPr>
+          <w:lang w:val="de-DE"/>
+        </w:rPr>
+      </w:pPr>
+      <w:r>
+        <w:rPr>
+          <w:lang w:val="de-DE"/>
+        </w:rPr>
+        <w:t>Um ein versehentliches Verschieben eines Signals in einen anderen Track zu verhindern, kann ein Signal fixiert (lock) werden. Dies geschieht durch einen Doppelklick mit der linken Maustaste auf das Signal. Mit einem weiteren Doppelklick kann der Lock wieder aufgehoben werden.</w:t>
       </w:r>
     </w:p>
     <w:p>

</xml_diff>

<commit_message>
race condition between reading last used model an model computation fixed. Release version.
</commit_message>
<xml_diff>
--- a/NNet/NNetSimu-Userdocu.docx
+++ b/NNet/NNetSimu-Userdocu.docx
@@ -134,7 +134,7 @@
           <w:szCs w:val="36"/>
           <w:lang w:val="de-DE"/>
         </w:rPr>
-        <w:t>dd</w:t>
+        <w:t>23</w:t>
       </w:r>
       <w:r>
         <w:rPr>
@@ -150,7 +150,7 @@
           <w:szCs w:val="36"/>
           <w:lang w:val="de-DE"/>
         </w:rPr>
-        <w:t>mm</w:t>
+        <w:t>12</w:t>
       </w:r>
       <w:r>
         <w:rPr>
@@ -166,7 +166,7 @@
           <w:szCs w:val="36"/>
           <w:lang w:val="de-DE"/>
         </w:rPr>
-        <w:t>yyyy</w:t>
+        <w:t>2020</w:t>
       </w:r>
     </w:p>
     <w:p>
@@ -1210,7 +1210,21 @@
         <w:rPr>
           <w:lang w:val="de-DE"/>
         </w:rPr>
-        <w:t>Input-Neuronen stellen quasi den Eingang in das neuronale Netzwerk dar. Sie werden</w:t>
+        <w:t xml:space="preserve">Input-Neuronen </w:t>
+      </w:r>
+      <w:proofErr w:type="gramStart"/>
+      <w:r>
+        <w:rPr>
+          <w:lang w:val="de-DE"/>
+        </w:rPr>
+        <w:t>stellen quasi</w:t>
+      </w:r>
+      <w:proofErr w:type="gramEnd"/>
+      <w:r>
+        <w:rPr>
+          <w:lang w:val="de-DE"/>
+        </w:rPr>
+        <w:t xml:space="preserve"> den Eingang in das neuronale Netzwerk dar. Sie werden</w:t>
       </w:r>
       <w:r>
         <w:rPr>
@@ -1306,7 +1320,14 @@
         <w:rPr>
           <w:lang w:val="de-DE"/>
         </w:rPr>
-        <w:t>und die für alle Neuronen identische Auslösespannung</w:t>
+        <w:t xml:space="preserve">und die für alle Neuronen identische </w:t>
+      </w:r>
+      <w:proofErr w:type="gramStart"/>
+      <w:r>
+        <w:rPr>
+          <w:lang w:val="de-DE"/>
+        </w:rPr>
+        <w:t>Auslösespannung</w:t>
       </w:r>
       <w:r>
         <w:rPr>
@@ -1324,7 +1345,14 @@
         <w:rPr>
           <w:lang w:val="de-DE"/>
         </w:rPr>
-        <w:t xml:space="preserve">„threshold“ </w:t>
+        <w:t>„</w:t>
+      </w:r>
+      <w:proofErr w:type="gramEnd"/>
+      <w:r>
+        <w:rPr>
+          <w:lang w:val="de-DE"/>
+        </w:rPr>
+        <w:t xml:space="preserve">threshold“ </w:t>
       </w:r>
       <w:r>
         <w:rPr>
@@ -1429,7 +1457,21 @@
         <w:rPr>
           <w:lang w:val="de-DE"/>
         </w:rPr>
-        <w:t>Der aktuelle Zustand eines Input-Neurons wird durch die Farbe des Inneren visualisiert, die sich mit ansteigendem elektrischen Potential von Schwarz zu einem heller</w:t>
+        <w:t xml:space="preserve">Der aktuelle Zustand eines Input-Neurons wird durch die Farbe des Inneren visualisiert, die sich </w:t>
+      </w:r>
+      <w:proofErr w:type="gramStart"/>
+      <w:r>
+        <w:rPr>
+          <w:lang w:val="de-DE"/>
+        </w:rPr>
+        <w:t>mit ansteigendem elektrischen Potential</w:t>
+      </w:r>
+      <w:proofErr w:type="gramEnd"/>
+      <w:r>
+        <w:rPr>
+          <w:lang w:val="de-DE"/>
+        </w:rPr>
+        <w:t xml:space="preserve"> von Schwarz zu einem heller</w:t>
       </w:r>
       <w:r>
         <w:rPr>
@@ -2632,7 +2674,21 @@
         <w:rPr>
           <w:lang w:val="de-DE"/>
         </w:rPr>
-        <w:t xml:space="preserve">Impulse laufen dann über mehrere Neuronen hinweg sozusagen im Kreis. </w:t>
+        <w:t xml:space="preserve">Impulse laufen dann über mehrere Neuronen </w:t>
+      </w:r>
+      <w:proofErr w:type="gramStart"/>
+      <w:r>
+        <w:rPr>
+          <w:lang w:val="de-DE"/>
+        </w:rPr>
+        <w:t>hinweg sozusagen</w:t>
+      </w:r>
+      <w:proofErr w:type="gramEnd"/>
+      <w:r>
+        <w:rPr>
+          <w:lang w:val="de-DE"/>
+        </w:rPr>
+        <w:t xml:space="preserve"> im Kreis. </w:t>
       </w:r>
     </w:p>
     <w:p>
@@ -3943,7 +3999,35 @@
         <w:rPr>
           <w:lang w:val="de-DE"/>
         </w:rPr>
-        <w:t xml:space="preserve">Die Fortpflanzung der Signale in den Dendriten wird durch die farbliche Veränderung der Abschnitte des Dendriten visualisiert. Im unerregten Zustand ist das Innere eines Dendriten schwarz. Je höher das Spannungspotential ist, umso stärker ist der Rotanteil des Abschnitts. Sind diese Abschnitte relativ kurz, dann wirkt die Bewegung flüssig und gleichmäßig. Sind sie relativ lang, dann sind Abstufungen zu erkennen und die Bewegung wirkt eckig und ungleichförmig. Die Länge der Abschnitte hängt ab von der eingestellten Ausbreitungsgeschwindigkeit (Pulse </w:t>
+        <w:t xml:space="preserve">Die Fortpflanzung der Signale in den Dendriten wird durch die farbliche Veränderung der Abschnitte des Dendriten visualisiert. Im unerregten Zustand ist das Innere eines Dendriten schwarz. Je höher das Spannungspotential ist, umso stärker ist der Rotanteil des Abschnitts. Sind diese </w:t>
+      </w:r>
+      <w:proofErr w:type="gramStart"/>
+      <w:r>
+        <w:rPr>
+          <w:lang w:val="de-DE"/>
+        </w:rPr>
+        <w:t>Abschnitte relativ</w:t>
+      </w:r>
+      <w:proofErr w:type="gramEnd"/>
+      <w:r>
+        <w:rPr>
+          <w:lang w:val="de-DE"/>
+        </w:rPr>
+        <w:t xml:space="preserve"> kurz, dann wirkt die Bewegung flüssig und gleichmäßig. Sind </w:t>
+      </w:r>
+      <w:proofErr w:type="gramStart"/>
+      <w:r>
+        <w:rPr>
+          <w:lang w:val="de-DE"/>
+        </w:rPr>
+        <w:t>sie relativ</w:t>
+      </w:r>
+      <w:proofErr w:type="gramEnd"/>
+      <w:r>
+        <w:rPr>
+          <w:lang w:val="de-DE"/>
+        </w:rPr>
+        <w:t xml:space="preserve"> lang, dann sind Abstufungen zu erkennen und die Bewegung wirkt eckig und ungleichförmig. Die Länge der Abschnitte hängt ab von der eingestellten Ausbreitungsgeschwindigkeit (Pulse </w:t>
       </w:r>
       <w:r>
         <w:rPr>
@@ -3961,7 +4045,21 @@
         <w:rPr>
           <w:lang w:val="de-DE"/>
         </w:rPr>
-        <w:t xml:space="preserve">) und der zeitlichen Auflösung  (Time </w:t>
+        <w:t xml:space="preserve">) und der zeitlichen </w:t>
+      </w:r>
+      <w:proofErr w:type="gramStart"/>
+      <w:r>
+        <w:rPr>
+          <w:lang w:val="de-DE"/>
+        </w:rPr>
+        <w:t>Auflösung  (</w:t>
+      </w:r>
+      <w:proofErr w:type="gramEnd"/>
+      <w:r>
+        <w:rPr>
+          <w:lang w:val="de-DE"/>
+        </w:rPr>
+        <w:t xml:space="preserve">Time </w:t>
       </w:r>
       <w:r>
         <w:rPr>
@@ -4471,28 +4569,20 @@
           <w:tab w:val="left" w:pos="1560"/>
         </w:tabs>
         <w:ind w:left="567"/>
-        <w:rPr>
-          <w:lang w:val="de-DE"/>
-        </w:rPr>
       </w:pPr>
       <w:r>
         <w:rPr>
           <w:b/>
-          <w:lang w:val="de-DE"/>
         </w:rPr>
         <w:t>Edit</w:t>
       </w:r>
       <w:r>
         <w:rPr>
           <w:b/>
-          <w:lang w:val="de-DE"/>
         </w:rPr>
         <w:tab/>
       </w:r>
       <w:r>
-        <w:rPr>
-          <w:lang w:val="de-DE"/>
-        </w:rPr>
         <w:t xml:space="preserve">Funktionen des Editors </w:t>
       </w:r>
     </w:p>
@@ -4502,21 +4592,14 @@
           <w:tab w:val="left" w:pos="1560"/>
         </w:tabs>
         <w:ind w:left="567"/>
-        <w:rPr>
-          <w:lang w:val="de-DE"/>
-        </w:rPr>
       </w:pPr>
       <w:r>
         <w:rPr>
           <w:b/>
-          <w:lang w:val="de-DE"/>
         </w:rPr>
         <w:t>Undo/Redo-Buttons</w:t>
       </w:r>
       <w:r>
-        <w:rPr>
-          <w:lang w:val="de-DE"/>
-        </w:rPr>
         <w:t xml:space="preserve"> </w:t>
       </w:r>
     </w:p>
@@ -4676,8 +4759,13 @@
         <w:t>Menü</w:t>
       </w:r>
       <w:r>
-        <w:t xml:space="preserve"> „File“</w:t>
-      </w:r>
+        <w:t xml:space="preserve"> „</w:t>
+      </w:r>
+      <w:proofErr w:type="gramStart"/>
+      <w:r>
+        <w:t>File“</w:t>
+      </w:r>
+      <w:proofErr w:type="gramEnd"/>
     </w:p>
     <w:p>
       <w:pPr>
@@ -4917,12 +5005,14 @@
       <w:r>
         <w:t>Menü „</w:t>
       </w:r>
+      <w:proofErr w:type="gramStart"/>
       <w:r>
         <w:t>Edit</w:t>
       </w:r>
       <w:r>
         <w:t>“</w:t>
       </w:r>
+      <w:proofErr w:type="gramEnd"/>
     </w:p>
     <w:p>
       <w:r>
@@ -5130,7 +5220,21 @@
         <w:rPr>
           <w:lang w:val="de-DE"/>
         </w:rPr>
-        <w:t>. Sie verändern ja nicht das Modell selbst, sondern nur die Darstellung des Modells.</w:t>
+        <w:t xml:space="preserve">. Sie verändern </w:t>
+      </w:r>
+      <w:proofErr w:type="gramStart"/>
+      <w:r>
+        <w:rPr>
+          <w:lang w:val="de-DE"/>
+        </w:rPr>
+        <w:t>ja nicht</w:t>
+      </w:r>
+      <w:proofErr w:type="gramEnd"/>
+      <w:r>
+        <w:rPr>
+          <w:lang w:val="de-DE"/>
+        </w:rPr>
+        <w:t xml:space="preserve"> das Modell selbst, sondern nur die Darstellung des Modells.</w:t>
       </w:r>
     </w:p>
     <w:p>
@@ -5230,12 +5334,14 @@
       <w:r>
         <w:t>Menü „</w:t>
       </w:r>
+      <w:proofErr w:type="gramStart"/>
       <w:r>
         <w:t>Action</w:t>
       </w:r>
       <w:r>
         <w:t>“</w:t>
       </w:r>
+      <w:proofErr w:type="gramEnd"/>
     </w:p>
     <w:p>
       <w:pPr>
@@ -5244,8 +5350,13 @@
       <w:r>
         <w:t>“</w:t>
       </w:r>
-      <w:r>
-        <w:t>Action“ - „</w:t>
+      <w:proofErr w:type="gramStart"/>
+      <w:r>
+        <w:t>Action“ -</w:t>
+      </w:r>
+      <w:proofErr w:type="gramEnd"/>
+      <w:r>
+        <w:t xml:space="preserve"> „</w:t>
       </w:r>
       <w:r>
         <w:t>Proceed single step</w:t>
@@ -5342,8 +5453,13 @@
       <w:r>
         <w:t>“</w:t>
       </w:r>
-      <w:r>
-        <w:t>Action“ - „Analyze“ – „Find loops“</w:t>
+      <w:proofErr w:type="gramStart"/>
+      <w:r>
+        <w:t>Action“ -</w:t>
+      </w:r>
+      <w:proofErr w:type="gramEnd"/>
+      <w:r>
+        <w:t xml:space="preserve"> „Analyze“ – „Find loops“</w:t>
       </w:r>
     </w:p>
     <w:p>
@@ -5717,7 +5833,15 @@
       <w:bookmarkStart w:id="20" w:name="_Ref35699660"/>
       <w:bookmarkStart w:id="21" w:name="_Ref37455027"/>
       <w:r>
-        <w:t>„Action“ - „Analyze“</w:t>
+        <w:t>„</w:t>
+      </w:r>
+      <w:proofErr w:type="gramStart"/>
+      <w:r>
+        <w:t>Action“ -</w:t>
+      </w:r>
+      <w:proofErr w:type="gramEnd"/>
+      <w:r>
+        <w:t xml:space="preserve"> „Analyze“</w:t>
       </w:r>
       <w:bookmarkEnd w:id="20"/>
       <w:r>
@@ -5771,7 +5895,15 @@
       </w:pPr>
       <w:bookmarkStart w:id="22" w:name="_Ref37455193"/>
       <w:r>
-        <w:t xml:space="preserve">„Action“ - </w:t>
+        <w:t>„</w:t>
+      </w:r>
+      <w:proofErr w:type="gramStart"/>
+      <w:r>
+        <w:t>Action“ -</w:t>
+      </w:r>
+      <w:proofErr w:type="gramEnd"/>
+      <w:r>
+        <w:t xml:space="preserve"> </w:t>
       </w:r>
       <w:r>
         <w:t>„Center model“</w:t>
@@ -5892,12 +6024,14 @@
         <w:lastRenderedPageBreak/>
         <w:t>Menü „</w:t>
       </w:r>
+      <w:proofErr w:type="gramStart"/>
       <w:r>
         <w:t>View</w:t>
       </w:r>
       <w:r>
         <w:t>“</w:t>
       </w:r>
+      <w:proofErr w:type="gramEnd"/>
     </w:p>
     <w:p>
       <w:pPr>
@@ -5966,12 +6100,14 @@
       <w:r>
         <w:t>Menü „</w:t>
       </w:r>
+      <w:proofErr w:type="gramStart"/>
       <w:r>
         <w:t>Options</w:t>
       </w:r>
       <w:r>
         <w:t>“</w:t>
       </w:r>
+      <w:proofErr w:type="gramEnd"/>
     </w:p>
     <w:p>
       <w:pPr>
@@ -6190,12 +6326,14 @@
       <w:r>
         <w:t>Menü „</w:t>
       </w:r>
+      <w:proofErr w:type="gramStart"/>
       <w:r>
         <w:t>Help</w:t>
       </w:r>
       <w:r>
         <w:t>“</w:t>
       </w:r>
+      <w:proofErr w:type="gramEnd"/>
     </w:p>
     <w:p>
       <w:pPr>
@@ -7082,7 +7220,21 @@
         <w:rPr>
           <w:lang w:val="de-DE"/>
         </w:rPr>
-        <w:t>Die Elemente des statischen Modells können prinzipiell beliebig auf einer zweidimensionalen Ebene angeordnet werden. Es ist in der Regel sinnvoll, die Input-Neuronen an einer oder mehre</w:t>
+        <w:t xml:space="preserve">Die Elemente des statischen Modells </w:t>
+      </w:r>
+      <w:proofErr w:type="gramStart"/>
+      <w:r>
+        <w:rPr>
+          <w:lang w:val="de-DE"/>
+        </w:rPr>
+        <w:t>können prinzipiell</w:t>
+      </w:r>
+      <w:proofErr w:type="gramEnd"/>
+      <w:r>
+        <w:rPr>
+          <w:lang w:val="de-DE"/>
+        </w:rPr>
+        <w:t xml:space="preserve"> beliebig auf einer zweidimensionalen Ebene angeordnet werden. Es ist in der Regel sinnvoll, die Input-Neuronen an einer oder mehre</w:t>
       </w:r>
       <w:r>
         <w:rPr>
@@ -7915,13 +8067,27 @@
         <w:rPr>
           <w:lang w:val="de-DE"/>
         </w:rPr>
-        <w:t xml:space="preserve">eines Neurons diesem </w:t>
-      </w:r>
-      <w:r>
-        <w:rPr>
-          <w:lang w:val="de-DE"/>
-        </w:rPr>
-        <w:t>neue Dendriten hinzufügen</w:t>
+        <w:t xml:space="preserve">eines Neurons </w:t>
+      </w:r>
+      <w:proofErr w:type="gramStart"/>
+      <w:r>
+        <w:rPr>
+          <w:lang w:val="de-DE"/>
+        </w:rPr>
+        <w:t xml:space="preserve">diesem </w:t>
+      </w:r>
+      <w:r>
+        <w:rPr>
+          <w:lang w:val="de-DE"/>
+        </w:rPr>
+        <w:t>neue Dendriten</w:t>
+      </w:r>
+      <w:proofErr w:type="gramEnd"/>
+      <w:r>
+        <w:rPr>
+          <w:lang w:val="de-DE"/>
+        </w:rPr>
+        <w:t xml:space="preserve"> hinzufügen</w:t>
       </w:r>
     </w:p>
     <w:p>
@@ -8090,7 +8256,14 @@
         <w:rPr>
           <w:lang w:val="de-DE"/>
         </w:rPr>
-        <w:t xml:space="preserve">ein akustisches Signal definieren, das beim </w:t>
+        <w:t xml:space="preserve">ein akustisches Signal definieren, das </w:t>
+      </w:r>
+      <w:proofErr w:type="gramStart"/>
+      <w:r>
+        <w:rPr>
+          <w:lang w:val="de-DE"/>
+        </w:rPr>
+        <w:t xml:space="preserve">beim </w:t>
       </w:r>
       <w:r>
         <w:rPr>
@@ -8102,7 +8275,14 @@
         <w:rPr>
           <w:lang w:val="de-DE"/>
         </w:rPr>
-        <w:t>riggern des Neurons ausgelöst wird.</w:t>
+        <w:t>riggern</w:t>
+      </w:r>
+      <w:proofErr w:type="gramEnd"/>
+      <w:r>
+        <w:rPr>
+          <w:lang w:val="de-DE"/>
+        </w:rPr>
+        <w:t xml:space="preserve"> des Neurons ausgelöst wird.</w:t>
       </w:r>
       <w:r>
         <w:rPr>
@@ -8366,7 +8546,21 @@
         <w:rPr>
           <w:lang w:val="de-DE"/>
         </w:rPr>
-        <w:t>ron erzeugt, das an der Cursor-Position in die Ver</w:t>
+        <w:t xml:space="preserve">ron erzeugt, </w:t>
+      </w:r>
+      <w:proofErr w:type="gramStart"/>
+      <w:r>
+        <w:rPr>
+          <w:lang w:val="de-DE"/>
+        </w:rPr>
+        <w:t>das</w:t>
+      </w:r>
+      <w:proofErr w:type="gramEnd"/>
+      <w:r>
+        <w:rPr>
+          <w:lang w:val="de-DE"/>
+        </w:rPr>
+        <w:t xml:space="preserve"> an der Cursor-Position in die Ver</w:t>
       </w:r>
       <w:r>
         <w:rPr>
@@ -9262,7 +9456,21 @@
         <w:rPr>
           <w:lang w:val="de-DE"/>
         </w:rPr>
-        <w:t xml:space="preserve">die Auswahl einfach indem der Cursor über dem Objekt platziert wird. Die korrekte Positionierung wird durch eine farbliche Veränderung des betreffenden Objekts angezeigt (siehe </w:t>
+        <w:t xml:space="preserve">die Auswahl </w:t>
+      </w:r>
+      <w:proofErr w:type="gramStart"/>
+      <w:r>
+        <w:rPr>
+          <w:lang w:val="de-DE"/>
+        </w:rPr>
+        <w:t>einfach</w:t>
+      </w:r>
+      <w:proofErr w:type="gramEnd"/>
+      <w:r>
+        <w:rPr>
+          <w:lang w:val="de-DE"/>
+        </w:rPr>
+        <w:t xml:space="preserve"> indem der Cursor über dem Objekt platziert wird. Die korrekte Positionierung wird durch eine farbliche Veränderung des betreffenden Objekts angezeigt (siehe </w:t>
       </w:r>
       <w:r>
         <w:rPr>
@@ -9861,11 +10069,19 @@
         </w:rPr>
         <w:t>CTRL-A</w:t>
       </w:r>
-      <w:r>
-        <w:rPr>
-          <w:lang w:val="de-DE"/>
-        </w:rPr>
-        <w:t xml:space="preserve">   (die schnellste Methode) Taste „CTRL“ bzw „STRG“ auf deutschen Tastaturen gedrückt halten und die Taste „A“ betätigen</w:t>
+      <w:proofErr w:type="gramStart"/>
+      <w:r>
+        <w:rPr>
+          <w:lang w:val="de-DE"/>
+        </w:rPr>
+        <w:t xml:space="preserve">   (</w:t>
+      </w:r>
+      <w:proofErr w:type="gramEnd"/>
+      <w:r>
+        <w:rPr>
+          <w:lang w:val="de-DE"/>
+        </w:rPr>
+        <w:t>die schnellste Methode) Taste „CTRL“ bzw „STRG“ auf deutschen Tastaturen gedrückt halten und die Taste „A“ betätigen</w:t>
       </w:r>
     </w:p>
     <w:p>
@@ -9987,11 +10203,19 @@
         </w:rPr>
         <w:t>ESC-Taste</w:t>
       </w:r>
-      <w:r>
-        <w:rPr>
-          <w:lang w:val="de-DE"/>
-        </w:rPr>
-        <w:t xml:space="preserve">   (die schnellste Methode)</w:t>
+      <w:proofErr w:type="gramStart"/>
+      <w:r>
+        <w:rPr>
+          <w:lang w:val="de-DE"/>
+        </w:rPr>
+        <w:t xml:space="preserve">   (</w:t>
+      </w:r>
+      <w:proofErr w:type="gramEnd"/>
+      <w:r>
+        <w:rPr>
+          <w:lang w:val="de-DE"/>
+        </w:rPr>
+        <w:t>die schnellste Methode)</w:t>
       </w:r>
     </w:p>
     <w:p>
@@ -10474,7 +10698,21 @@
         <w:rPr>
           <w:lang w:val="de-DE"/>
         </w:rPr>
-        <w:t>, verändern sie ihre Farbe mit einer Frequenz von 5 Hertz. Dieses Blinken ist deutlich sichtbar, hat aber keine Wechselwirkung mit der einfachen Auswahl einzelner Objekte. Das heißt, auch während eine Gruppe von Objekten selektiert ist und blinkt, kann ganz normal mit dem Modell gearbeitet werden</w:t>
+        <w:t xml:space="preserve">, verändern sie ihre Farbe mit einer Frequenz von 5 Hertz. Dieses Blinken ist deutlich sichtbar, hat aber keine Wechselwirkung mit der einfachen Auswahl einzelner Objekte. Das heißt, auch </w:t>
+      </w:r>
+      <w:proofErr w:type="gramStart"/>
+      <w:r>
+        <w:rPr>
+          <w:lang w:val="de-DE"/>
+        </w:rPr>
+        <w:t>während eine Gruppe</w:t>
+      </w:r>
+      <w:proofErr w:type="gramEnd"/>
+      <w:r>
+        <w:rPr>
+          <w:lang w:val="de-DE"/>
+        </w:rPr>
+        <w:t xml:space="preserve"> von Objekten selektiert ist und blinkt, kann ganz normal mit dem Modell gearbeitet werden</w:t>
       </w:r>
       <w:r>
         <w:rPr>
@@ -10658,11 +10896,19 @@
           <w:lang w:val="de-DE"/>
         </w:rPr>
       </w:pPr>
-      <w:r>
-        <w:rPr>
-          <w:lang w:val="de-DE"/>
-        </w:rPr>
-        <w:t xml:space="preserve">Markieren  von Text mit </w:t>
+      <w:proofErr w:type="gramStart"/>
+      <w:r>
+        <w:rPr>
+          <w:lang w:val="de-DE"/>
+        </w:rPr>
+        <w:t>Markieren  von</w:t>
+      </w:r>
+      <w:proofErr w:type="gramEnd"/>
+      <w:r>
+        <w:rPr>
+          <w:lang w:val="de-DE"/>
+        </w:rPr>
+        <w:t xml:space="preserve"> Text mit </w:t>
       </w:r>
       <w:r>
         <w:rPr>
@@ -10897,8 +11143,16 @@
         <w:rPr>
           <w:lang w:val="de-DE"/>
         </w:rPr>
-        <w:t>New EEG Sensor</w:t>
-      </w:r>
+        <w:t xml:space="preserve">New </w:t>
+      </w:r>
+      <w:proofErr w:type="gramStart"/>
+      <w:r>
+        <w:rPr>
+          <w:lang w:val="de-DE"/>
+        </w:rPr>
+        <w:t>EEG Sensor</w:t>
+      </w:r>
+      <w:proofErr w:type="gramEnd"/>
       <w:r>
         <w:rPr>
           <w:lang w:val="de-DE"/>
@@ -11055,7 +11309,21 @@
         <w:rPr>
           <w:lang w:val="de-DE"/>
         </w:rPr>
-        <w:t>Wenn ein Signal im EEG-Monitor mit der Maus ausgewählt ist, wird die Signalquelle von de</w:t>
+        <w:t xml:space="preserve">Wenn ein Signal im EEG-Monitor mit der Maus ausgewählt ist, wird die </w:t>
+      </w:r>
+      <w:proofErr w:type="gramStart"/>
+      <w:r>
+        <w:rPr>
+          <w:lang w:val="de-DE"/>
+        </w:rPr>
+        <w:t>Signalquelle</w:t>
+      </w:r>
+      <w:proofErr w:type="gramEnd"/>
+      <w:r>
+        <w:rPr>
+          <w:lang w:val="de-DE"/>
+        </w:rPr>
+        <w:t xml:space="preserve"> von de</w:t>
       </w:r>
       <w:r>
         <w:rPr>
@@ -11671,8 +11939,16 @@
         <w:rPr>
           <w:lang w:val="de-DE"/>
         </w:rPr>
-        <w:t xml:space="preserve"> des Modell</w:t>
-      </w:r>
+        <w:t xml:space="preserve"> </w:t>
+      </w:r>
+      <w:proofErr w:type="gramStart"/>
+      <w:r>
+        <w:rPr>
+          <w:lang w:val="de-DE"/>
+        </w:rPr>
+        <w:t>des Modell</w:t>
+      </w:r>
+      <w:proofErr w:type="gramEnd"/>
       <w:r>
         <w:rPr>
           <w:lang w:val="de-DE"/>
@@ -11946,12 +12222,20 @@
           <w:lang w:val="de-DE"/>
         </w:rPr>
       </w:pPr>
+      <w:proofErr w:type="gramStart"/>
       <w:r>
         <w:rPr>
           <w:lang w:val="de-DE"/>
         </w:rPr>
         <w:lastRenderedPageBreak/>
-        <w:t xml:space="preserve">Anders herum ausgedrückt: Wenn man die </w:t>
+        <w:t>Anders herum</w:t>
+      </w:r>
+      <w:proofErr w:type="gramEnd"/>
+      <w:r>
+        <w:rPr>
+          <w:lang w:val="de-DE"/>
+        </w:rPr>
+        <w:t xml:space="preserve"> ausgedrückt: Wenn man die </w:t>
       </w:r>
       <w:r>
         <w:rPr>
@@ -13888,7 +14172,25 @@
           <w:szCs w:val="24"/>
           <w:lang w:val="de-DE"/>
         </w:rPr>
-        <w:t>. Sie ist quasi ein Abfallprodukt der Analyse-Funktionen. Die Bedeutung dieser Funktion ist in GitHub #17 beschrieben.</w:t>
+        <w:t xml:space="preserve">. Sie </w:t>
+      </w:r>
+      <w:proofErr w:type="gramStart"/>
+      <w:r>
+        <w:rPr>
+          <w:sz w:val="24"/>
+          <w:szCs w:val="24"/>
+          <w:lang w:val="de-DE"/>
+        </w:rPr>
+        <w:t>ist quasi</w:t>
+      </w:r>
+      <w:proofErr w:type="gramEnd"/>
+      <w:r>
+        <w:rPr>
+          <w:sz w:val="24"/>
+          <w:szCs w:val="24"/>
+          <w:lang w:val="de-DE"/>
+        </w:rPr>
+        <w:t xml:space="preserve"> ein Abfallprodukt der Analyse-Funktionen. Die Bedeutung dieser Funktion ist in GitHub #17 beschrieben.</w:t>
       </w:r>
     </w:p>
     <w:p>

</xml_diff>

<commit_message>
fixed CR/LF bug when exporting description
</commit_message>
<xml_diff>
--- a/NNet/NNetSimu-Userdocu.docx
+++ b/NNet/NNetSimu-Userdocu.docx
@@ -739,23 +739,7 @@
                 <w:szCs w:val="24"/>
                 <w:lang w:val="de-DE"/>
               </w:rPr>
-              <w:t xml:space="preserve">Die </w:t>
-            </w:r>
-            <w:r>
-              <w:rPr>
-                <w:sz w:val="24"/>
-                <w:szCs w:val="24"/>
-                <w:lang w:val="de-DE"/>
-              </w:rPr>
-              <w:t xml:space="preserve">Shapes im Rechteck werden zur </w:t>
-            </w:r>
-            <w:r>
-              <w:rPr>
-                <w:sz w:val="24"/>
-                <w:szCs w:val="24"/>
-                <w:lang w:val="de-DE"/>
-              </w:rPr>
-              <w:t>neuen Selektion d.h. die alte Selektion verschwindet</w:t>
+              <w:t>Die Shapes im Rechteck werden zur neuen Selektion d.h. die alte Selektion verschwindet</w:t>
             </w:r>
           </w:p>
         </w:tc>
@@ -838,6 +822,14 @@
                 <w:lang w:val="de-DE"/>
               </w:rPr>
             </w:pPr>
+            <w:r>
+              <w:rPr>
+                <w:sz w:val="24"/>
+                <w:szCs w:val="24"/>
+                <w:lang w:val="de-DE"/>
+              </w:rPr>
+              <w:t>Doppelklick links auf Shape</w:t>
+            </w:r>
           </w:p>
         </w:tc>
         <w:tc>
@@ -853,12 +845,164 @@
                 <w:lang w:val="de-DE"/>
               </w:rPr>
             </w:pPr>
+            <w:r>
+              <w:rPr>
+                <w:sz w:val="24"/>
+                <w:szCs w:val="24"/>
+                <w:lang w:val="de-DE"/>
+              </w:rPr>
+              <w:t xml:space="preserve">Shape ändert Selektions-Status. Falls es vorher nicht selektiert war, wird es zur Selektion hinzugefügt. Falls es bereits selektiert war, wird es </w:t>
+            </w:r>
+            <w:proofErr w:type="spellStart"/>
+            <w:r>
+              <w:rPr>
+                <w:sz w:val="24"/>
+                <w:szCs w:val="24"/>
+                <w:lang w:val="de-DE"/>
+              </w:rPr>
+              <w:t>deselektiert</w:t>
+            </w:r>
+            <w:proofErr w:type="spellEnd"/>
+            <w:r>
+              <w:rPr>
+                <w:sz w:val="24"/>
+                <w:szCs w:val="24"/>
+                <w:lang w:val="de-DE"/>
+              </w:rPr>
+              <w:t>. Der Zustand der restlichen Selektion bleibt unverändert.</w:t>
+            </w:r>
+          </w:p>
+          <w:p>
+            <w:pPr>
+              <w:ind w:left="0"/>
+              <w:rPr>
+                <w:sz w:val="24"/>
+                <w:szCs w:val="24"/>
+                <w:lang w:val="de-DE"/>
+              </w:rPr>
+            </w:pPr>
+            <w:r>
+              <w:rPr>
+                <w:sz w:val="24"/>
+                <w:szCs w:val="24"/>
+                <w:lang w:val="de-DE"/>
+              </w:rPr>
+              <w:t xml:space="preserve"> </w:t>
+            </w:r>
+            <w:r>
+              <w:rPr>
+                <w:sz w:val="24"/>
+                <w:szCs w:val="24"/>
+                <w:lang w:val="de-DE"/>
+              </w:rPr>
+              <w:t xml:space="preserve">       </w:t>
+            </w:r>
           </w:p>
         </w:tc>
         <w:tc>
           <w:tcPr>
             <w:tcW w:w="2979" w:type="dxa"/>
           </w:tcPr>
+          <w:p>
+            <w:pPr>
+              <w:ind w:left="0"/>
+              <w:rPr>
+                <w:sz w:val="24"/>
+                <w:szCs w:val="24"/>
+                <w:lang w:val="de-DE"/>
+              </w:rPr>
+            </w:pPr>
+          </w:p>
+        </w:tc>
+      </w:tr>
+      <w:tr>
+        <w:tc>
+          <w:tcPr>
+            <w:tcW w:w="2504" w:type="dxa"/>
+          </w:tcPr>
+          <w:p>
+            <w:pPr>
+              <w:ind w:left="0"/>
+              <w:rPr>
+                <w:sz w:val="24"/>
+                <w:szCs w:val="24"/>
+                <w:lang w:val="de-DE"/>
+              </w:rPr>
+            </w:pPr>
+            <w:r>
+              <w:rPr>
+                <w:sz w:val="24"/>
+                <w:szCs w:val="24"/>
+                <w:lang w:val="de-DE"/>
+              </w:rPr>
+              <w:lastRenderedPageBreak/>
+              <w:t>Doppelklick links auf Shape bei gedrückter STRG-Taste</w:t>
+            </w:r>
+          </w:p>
+        </w:tc>
+        <w:tc>
+          <w:tcPr>
+            <w:tcW w:w="2988" w:type="dxa"/>
+          </w:tcPr>
+          <w:p>
+            <w:pPr>
+              <w:ind w:left="0"/>
+              <w:rPr>
+                <w:sz w:val="24"/>
+                <w:szCs w:val="24"/>
+                <w:lang w:val="de-DE"/>
+              </w:rPr>
+            </w:pPr>
+            <w:r>
+              <w:rPr>
+                <w:sz w:val="24"/>
+                <w:szCs w:val="24"/>
+                <w:lang w:val="de-DE"/>
+              </w:rPr>
+              <w:t xml:space="preserve"> </w:t>
+            </w:r>
+          </w:p>
+        </w:tc>
+        <w:tc>
+          <w:tcPr>
+            <w:tcW w:w="2979" w:type="dxa"/>
+          </w:tcPr>
+          <w:p>
+            <w:pPr>
+              <w:ind w:left="0"/>
+              <w:rPr>
+                <w:sz w:val="24"/>
+                <w:szCs w:val="24"/>
+                <w:lang w:val="de-DE"/>
+              </w:rPr>
+            </w:pPr>
+            <w:r>
+              <w:rPr>
+                <w:sz w:val="24"/>
+                <w:szCs w:val="24"/>
+                <w:lang w:val="de-DE"/>
+              </w:rPr>
+              <w:t xml:space="preserve">Shape ändert Selektions-Status. Falls es vorher nicht selektiert war, wird es zur Selektion hinzugefügt. Falls es bereits selektiert war, wird es </w:t>
+            </w:r>
+            <w:proofErr w:type="spellStart"/>
+            <w:r>
+              <w:rPr>
+                <w:sz w:val="24"/>
+                <w:szCs w:val="24"/>
+                <w:lang w:val="de-DE"/>
+              </w:rPr>
+              <w:t>deselektiert</w:t>
+            </w:r>
+            <w:proofErr w:type="spellEnd"/>
+            <w:r>
+              <w:rPr>
+                <w:sz w:val="24"/>
+                <w:szCs w:val="24"/>
+                <w:lang w:val="de-DE"/>
+              </w:rPr>
+              <w:t>. Der Zustand der restlichen Selektion bleibt unverändert.</w:t>
+            </w:r>
+          </w:p>
           <w:p>
             <w:pPr>
               <w:ind w:left="0"/>
@@ -6390,21 +6534,7 @@
         <w:rPr>
           <w:lang w:val="de-DE"/>
         </w:rPr>
-        <w:t xml:space="preserve">Input-Neuronen </w:t>
-      </w:r>
-      <w:proofErr w:type="gramStart"/>
-      <w:r>
-        <w:rPr>
-          <w:lang w:val="de-DE"/>
-        </w:rPr>
-        <w:t>stellen quasi</w:t>
-      </w:r>
-      <w:proofErr w:type="gramEnd"/>
-      <w:r>
-        <w:rPr>
-          <w:lang w:val="de-DE"/>
-        </w:rPr>
-        <w:t xml:space="preserve"> den Eingang in das neuronale Netzwerk dar. Sie werden</w:t>
+        <w:t>Input-Neuronen stellen quasi den Eingang in das neuronale Netzwerk dar. Sie werden</w:t>
       </w:r>
       <w:r>
         <w:rPr>
@@ -6500,14 +6630,7 @@
         <w:rPr>
           <w:lang w:val="de-DE"/>
         </w:rPr>
-        <w:t xml:space="preserve">und die für alle Neuronen identische </w:t>
-      </w:r>
-      <w:proofErr w:type="gramStart"/>
-      <w:r>
-        <w:rPr>
-          <w:lang w:val="de-DE"/>
-        </w:rPr>
-        <w:t>Auslösespannung</w:t>
+        <w:t>und die für alle Neuronen identische Auslösespannung</w:t>
       </w:r>
       <w:r>
         <w:rPr>
@@ -6525,14 +6648,7 @@
         <w:rPr>
           <w:lang w:val="de-DE"/>
         </w:rPr>
-        <w:t>„</w:t>
-      </w:r>
-      <w:proofErr w:type="gramEnd"/>
-      <w:r>
-        <w:rPr>
-          <w:lang w:val="de-DE"/>
-        </w:rPr>
-        <w:t xml:space="preserve">threshold“ </w:t>
+        <w:t xml:space="preserve">„threshold“ </w:t>
       </w:r>
       <w:r>
         <w:rPr>
@@ -6637,21 +6753,7 @@
         <w:rPr>
           <w:lang w:val="de-DE"/>
         </w:rPr>
-        <w:t xml:space="preserve">Der aktuelle Zustand eines Input-Neurons wird durch die Farbe des Inneren visualisiert, die sich </w:t>
-      </w:r>
-      <w:proofErr w:type="gramStart"/>
-      <w:r>
-        <w:rPr>
-          <w:lang w:val="de-DE"/>
-        </w:rPr>
-        <w:t>mit ansteigendem elektrischen Potential</w:t>
-      </w:r>
-      <w:proofErr w:type="gramEnd"/>
-      <w:r>
-        <w:rPr>
-          <w:lang w:val="de-DE"/>
-        </w:rPr>
-        <w:t xml:space="preserve"> von Schwarz zu einem heller</w:t>
+        <w:t>Der aktuelle Zustand eines Input-Neurons wird durch die Farbe des Inneren visualisiert, die sich mit ansteigendem elektrischen Potential von Schwarz zu einem heller</w:t>
       </w:r>
       <w:r>
         <w:rPr>
@@ -7864,21 +7966,7 @@
         <w:rPr>
           <w:lang w:val="de-DE"/>
         </w:rPr>
-        <w:t xml:space="preserve">Impulse laufen dann über mehrere Neuronen </w:t>
-      </w:r>
-      <w:proofErr w:type="gramStart"/>
-      <w:r>
-        <w:rPr>
-          <w:lang w:val="de-DE"/>
-        </w:rPr>
-        <w:t>hinweg sozusagen</w:t>
-      </w:r>
-      <w:proofErr w:type="gramEnd"/>
-      <w:r>
-        <w:rPr>
-          <w:lang w:val="de-DE"/>
-        </w:rPr>
-        <w:t xml:space="preserve"> im Kreis. </w:t>
+        <w:t xml:space="preserve">Impulse laufen dann über mehrere Neuronen hinweg sozusagen im Kreis. </w:t>
       </w:r>
     </w:p>
     <w:p>
@@ -9223,35 +9311,7 @@
         <w:rPr>
           <w:lang w:val="de-DE"/>
         </w:rPr>
-        <w:t xml:space="preserve">Die Fortpflanzung der Signale in den Dendriten wird durch die farbliche Veränderung der Abschnitte des Dendriten visualisiert. Im unerregten Zustand ist das Innere eines Dendriten schwarz. Je höher das Spannungspotential ist, umso stärker ist der Rotanteil des Abschnitts. Sind diese </w:t>
-      </w:r>
-      <w:proofErr w:type="gramStart"/>
-      <w:r>
-        <w:rPr>
-          <w:lang w:val="de-DE"/>
-        </w:rPr>
-        <w:t>Abschnitte relativ</w:t>
-      </w:r>
-      <w:proofErr w:type="gramEnd"/>
-      <w:r>
-        <w:rPr>
-          <w:lang w:val="de-DE"/>
-        </w:rPr>
-        <w:t xml:space="preserve"> kurz, dann wirkt die Bewegung flüssig und gleichmäßig. Sind </w:t>
-      </w:r>
-      <w:proofErr w:type="gramStart"/>
-      <w:r>
-        <w:rPr>
-          <w:lang w:val="de-DE"/>
-        </w:rPr>
-        <w:t>sie relativ</w:t>
-      </w:r>
-      <w:proofErr w:type="gramEnd"/>
-      <w:r>
-        <w:rPr>
-          <w:lang w:val="de-DE"/>
-        </w:rPr>
-        <w:t xml:space="preserve"> lang, dann sind Abstufungen zu erkennen und die Bewegung wirkt eckig und ungleichförmig. Die Länge der Abschnitte hängt ab von der eingestellten Ausbreitungsgeschwindigkeit (Pulse </w:t>
+        <w:t xml:space="preserve">Die Fortpflanzung der Signale in den Dendriten wird durch die farbliche Veränderung der Abschnitte des Dendriten visualisiert. Im unerregten Zustand ist das Innere eines Dendriten schwarz. Je höher das Spannungspotential ist, umso stärker ist der Rotanteil des Abschnitts. Sind diese Abschnitte relativ kurz, dann wirkt die Bewegung flüssig und gleichmäßig. Sind sie relativ lang, dann sind Abstufungen zu erkennen und die Bewegung wirkt eckig und ungleichförmig. Die Länge der Abschnitte hängt ab von der eingestellten Ausbreitungsgeschwindigkeit (Pulse </w:t>
       </w:r>
       <w:r>
         <w:rPr>
@@ -9269,21 +9329,7 @@
         <w:rPr>
           <w:lang w:val="de-DE"/>
         </w:rPr>
-        <w:t xml:space="preserve">) und der zeitlichen </w:t>
-      </w:r>
-      <w:proofErr w:type="gramStart"/>
-      <w:r>
-        <w:rPr>
-          <w:lang w:val="de-DE"/>
-        </w:rPr>
-        <w:t>Auflösung  (</w:t>
-      </w:r>
-      <w:proofErr w:type="gramEnd"/>
-      <w:r>
-        <w:rPr>
-          <w:lang w:val="de-DE"/>
-        </w:rPr>
-        <w:t xml:space="preserve">Time </w:t>
+        <w:t xml:space="preserve">) und der zeitlichen Auflösung  (Time </w:t>
       </w:r>
       <w:r>
         <w:rPr>
@@ -9816,15 +9862,7 @@
       </w:r>
       <w:proofErr w:type="spellEnd"/>
       <w:r>
-        <w:t xml:space="preserve"> des </w:t>
-      </w:r>
-      <w:proofErr w:type="gramStart"/>
-      <w:r>
-        <w:t>Editors</w:t>
-      </w:r>
-      <w:proofErr w:type="gramEnd"/>
-      <w:r>
-        <w:t xml:space="preserve"> </w:t>
+        <w:t xml:space="preserve"> des Editors </w:t>
       </w:r>
     </w:p>
     <w:p>
@@ -10003,14 +10041,9 @@
       </w:r>
       <w:proofErr w:type="spellEnd"/>
       <w:r>
-        <w:t xml:space="preserve"> „</w:t>
-      </w:r>
-      <w:proofErr w:type="gramStart"/>
-      <w:r>
-        <w:t>File“</w:t>
+        <w:t xml:space="preserve"> „File“</w:t>
       </w:r>
       <w:bookmarkEnd w:id="34"/>
-      <w:proofErr w:type="gramEnd"/>
     </w:p>
     <w:p>
       <w:pPr>
@@ -10318,7 +10351,6 @@
       <w:r>
         <w:t xml:space="preserve"> „</w:t>
       </w:r>
-      <w:proofErr w:type="gramStart"/>
       <w:r>
         <w:t>Edit</w:t>
       </w:r>
@@ -10326,7 +10358,6 @@
         <w:t>“</w:t>
       </w:r>
       <w:bookmarkEnd w:id="35"/>
-      <w:proofErr w:type="gramEnd"/>
     </w:p>
     <w:p>
       <w:r>
@@ -10684,21 +10715,7 @@
         <w:rPr>
           <w:lang w:val="de-DE"/>
         </w:rPr>
-        <w:t xml:space="preserve">. Sie verändern </w:t>
-      </w:r>
-      <w:proofErr w:type="gramStart"/>
-      <w:r>
-        <w:rPr>
-          <w:lang w:val="de-DE"/>
-        </w:rPr>
-        <w:t>ja nicht</w:t>
-      </w:r>
-      <w:proofErr w:type="gramEnd"/>
-      <w:r>
-        <w:rPr>
-          <w:lang w:val="de-DE"/>
-        </w:rPr>
-        <w:t xml:space="preserve"> das Modell selbst, sondern nur die Darstellung des Modells.</w:t>
+        <w:t>. Sie verändern ja nicht das Modell selbst, sondern nur die Darstellung des Modells.</w:t>
       </w:r>
     </w:p>
     <w:p>
@@ -10860,7 +10877,6 @@
       <w:r>
         <w:t xml:space="preserve"> „</w:t>
       </w:r>
-      <w:proofErr w:type="gramStart"/>
       <w:r>
         <w:t>Action</w:t>
       </w:r>
@@ -10868,7 +10884,6 @@
         <w:t>“</w:t>
       </w:r>
       <w:bookmarkEnd w:id="38"/>
-      <w:proofErr w:type="gramEnd"/>
     </w:p>
     <w:p>
       <w:pPr>
@@ -10877,116 +10892,106 @@
       <w:r>
         <w:t>“</w:t>
       </w:r>
-      <w:proofErr w:type="gramStart"/>
-      <w:r>
-        <w:t>Action“ -</w:t>
-      </w:r>
-      <w:proofErr w:type="gramEnd"/>
+      <w:r>
+        <w:t>Action“ - „</w:t>
+      </w:r>
+      <w:r>
+        <w:t>Proceed single step</w:t>
+      </w:r>
+      <w:r>
+        <w:t>“</w:t>
+      </w:r>
+      <w:r>
+        <w:t>/</w:t>
+      </w:r>
       <w:r>
         <w:t xml:space="preserve"> „</w:t>
       </w:r>
       <w:r>
-        <w:t>Proceed single step</w:t>
+        <w:t>Run</w:t>
       </w:r>
       <w:r>
         <w:t>“</w:t>
       </w:r>
       <w:r>
-        <w:t>/</w:t>
-      </w:r>
-      <w:r>
-        <w:t xml:space="preserve"> „</w:t>
-      </w:r>
-      <w:r>
-        <w:t>Run</w:t>
-      </w:r>
+        <w:t xml:space="preserve">/”Stop” </w:t>
+      </w:r>
+    </w:p>
+    <w:p>
+      <w:pPr>
+        <w:rPr>
+          <w:lang w:val="de-DE"/>
+        </w:rPr>
+      </w:pPr>
+      <w:r>
+        <w:rPr>
+          <w:lang w:val="de-DE"/>
+        </w:rPr>
+        <w:t>Identisch mit den gleichnami</w:t>
+      </w:r>
+      <w:r>
+        <w:rPr>
+          <w:lang w:val="de-DE"/>
+        </w:rPr>
+        <w:t>g</w:t>
+      </w:r>
+      <w:r>
+        <w:rPr>
+          <w:lang w:val="de-DE"/>
+        </w:rPr>
+        <w:t>en F</w:t>
+      </w:r>
+      <w:r>
+        <w:rPr>
+          <w:lang w:val="de-DE"/>
+        </w:rPr>
+        <w:t xml:space="preserve">unktionen in der Statusleiste, siehe </w:t>
+      </w:r>
+      <w:r>
+        <w:rPr>
+          <w:lang w:val="de-DE"/>
+        </w:rPr>
+        <w:fldChar w:fldCharType="begin"/>
+      </w:r>
+      <w:r>
+        <w:rPr>
+          <w:lang w:val="de-DE"/>
+        </w:rPr>
+        <w:instrText xml:space="preserve"> REF _Ref48992908 \r \h </w:instrText>
+      </w:r>
+      <w:r>
+        <w:rPr>
+          <w:lang w:val="de-DE"/>
+        </w:rPr>
+      </w:r>
+      <w:r>
+        <w:rPr>
+          <w:lang w:val="de-DE"/>
+        </w:rPr>
+        <w:fldChar w:fldCharType="separate"/>
+      </w:r>
+      <w:r>
+        <w:rPr>
+          <w:lang w:val="de-DE"/>
+        </w:rPr>
+        <w:t>4.2</w:t>
+      </w:r>
+      <w:r>
+        <w:rPr>
+          <w:lang w:val="de-DE"/>
+        </w:rPr>
+        <w:fldChar w:fldCharType="end"/>
+      </w:r>
+    </w:p>
+    <w:p>
+      <w:pPr>
+        <w:pStyle w:val="berschrift4"/>
+      </w:pPr>
       <w:r>
         <w:t>“</w:t>
       </w:r>
       <w:r>
-        <w:t xml:space="preserve">/”Stop” </w:t>
-      </w:r>
-    </w:p>
-    <w:p>
-      <w:pPr>
-        <w:rPr>
-          <w:lang w:val="de-DE"/>
-        </w:rPr>
-      </w:pPr>
-      <w:r>
-        <w:rPr>
-          <w:lang w:val="de-DE"/>
-        </w:rPr>
-        <w:t>Identisch mit den gleichnami</w:t>
-      </w:r>
-      <w:r>
-        <w:rPr>
-          <w:lang w:val="de-DE"/>
-        </w:rPr>
-        <w:t>g</w:t>
-      </w:r>
-      <w:r>
-        <w:rPr>
-          <w:lang w:val="de-DE"/>
-        </w:rPr>
-        <w:t>en F</w:t>
-      </w:r>
-      <w:r>
-        <w:rPr>
-          <w:lang w:val="de-DE"/>
-        </w:rPr>
-        <w:t xml:space="preserve">unktionen in der Statusleiste, siehe </w:t>
-      </w:r>
-      <w:r>
-        <w:rPr>
-          <w:lang w:val="de-DE"/>
-        </w:rPr>
-        <w:fldChar w:fldCharType="begin"/>
-      </w:r>
-      <w:r>
-        <w:rPr>
-          <w:lang w:val="de-DE"/>
-        </w:rPr>
-        <w:instrText xml:space="preserve"> REF _Ref48992908 \r \h </w:instrText>
-      </w:r>
-      <w:r>
-        <w:rPr>
-          <w:lang w:val="de-DE"/>
-        </w:rPr>
-      </w:r>
-      <w:r>
-        <w:rPr>
-          <w:lang w:val="de-DE"/>
-        </w:rPr>
-        <w:fldChar w:fldCharType="separate"/>
-      </w:r>
-      <w:r>
-        <w:rPr>
-          <w:lang w:val="de-DE"/>
-        </w:rPr>
-        <w:t>4.2</w:t>
-      </w:r>
-      <w:r>
-        <w:rPr>
-          <w:lang w:val="de-DE"/>
-        </w:rPr>
-        <w:fldChar w:fldCharType="end"/>
-      </w:r>
-    </w:p>
-    <w:p>
-      <w:pPr>
-        <w:pStyle w:val="berschrift4"/>
-      </w:pPr>
-      <w:r>
-        <w:t>“</w:t>
-      </w:r>
-      <w:proofErr w:type="gramStart"/>
-      <w:r>
-        <w:t>Action“ -</w:t>
-      </w:r>
-      <w:proofErr w:type="gramEnd"/>
-      <w:r>
-        <w:t xml:space="preserve"> „Analyze“ – „Find loops“</w:t>
+        <w:t>Action“ - „Analyze“ – „Find loops“</w:t>
       </w:r>
     </w:p>
     <w:p>
@@ -11360,15 +11365,7 @@
       <w:bookmarkStart w:id="39" w:name="_Ref35699660"/>
       <w:bookmarkStart w:id="40" w:name="_Ref37455027"/>
       <w:r>
-        <w:t>„</w:t>
-      </w:r>
-      <w:proofErr w:type="gramStart"/>
-      <w:r>
-        <w:t>Action“ -</w:t>
-      </w:r>
-      <w:proofErr w:type="gramEnd"/>
-      <w:r>
-        <w:t xml:space="preserve"> „Analyze“</w:t>
+        <w:t>„Action“ - „Analyze“</w:t>
       </w:r>
       <w:bookmarkEnd w:id="39"/>
       <w:r>
@@ -11494,15 +11491,7 @@
       </w:pPr>
       <w:bookmarkStart w:id="41" w:name="_Ref37455193"/>
       <w:r>
-        <w:t>„</w:t>
-      </w:r>
-      <w:proofErr w:type="gramStart"/>
-      <w:r>
-        <w:t>Action“ -</w:t>
-      </w:r>
-      <w:proofErr w:type="gramEnd"/>
-      <w:r>
-        <w:t xml:space="preserve"> </w:t>
+        <w:t xml:space="preserve">„Action“ - </w:t>
       </w:r>
       <w:r>
         <w:t>„Center model“</w:t>
@@ -11629,7 +11618,6 @@
       <w:r>
         <w:t xml:space="preserve"> „</w:t>
       </w:r>
-      <w:proofErr w:type="gramStart"/>
       <w:r>
         <w:t>View</w:t>
       </w:r>
@@ -11637,7 +11625,6 @@
         <w:t>“</w:t>
       </w:r>
       <w:bookmarkEnd w:id="42"/>
-      <w:proofErr w:type="gramEnd"/>
     </w:p>
     <w:p>
       <w:pPr>
@@ -11712,7 +11699,6 @@
       <w:r>
         <w:t xml:space="preserve"> „</w:t>
       </w:r>
-      <w:proofErr w:type="gramStart"/>
       <w:r>
         <w:t>Options</w:t>
       </w:r>
@@ -11720,7 +11706,6 @@
         <w:t>“</w:t>
       </w:r>
       <w:bookmarkEnd w:id="43"/>
-      <w:proofErr w:type="gramEnd"/>
     </w:p>
     <w:p>
       <w:pPr>
@@ -11969,7 +11954,6 @@
       <w:r>
         <w:t xml:space="preserve"> „</w:t>
       </w:r>
-      <w:proofErr w:type="gramStart"/>
       <w:r>
         <w:t>Help</w:t>
       </w:r>
@@ -11977,7 +11961,6 @@
         <w:t>“</w:t>
       </w:r>
       <w:bookmarkEnd w:id="44"/>
-      <w:proofErr w:type="gramEnd"/>
     </w:p>
     <w:p>
       <w:pPr>
@@ -12886,21 +12869,7 @@
         <w:rPr>
           <w:lang w:val="de-DE"/>
         </w:rPr>
-        <w:t xml:space="preserve">Die Elemente des statischen Modells </w:t>
-      </w:r>
-      <w:proofErr w:type="gramStart"/>
-      <w:r>
-        <w:rPr>
-          <w:lang w:val="de-DE"/>
-        </w:rPr>
-        <w:t>können prinzipiell</w:t>
-      </w:r>
-      <w:proofErr w:type="gramEnd"/>
-      <w:r>
-        <w:rPr>
-          <w:lang w:val="de-DE"/>
-        </w:rPr>
-        <w:t xml:space="preserve"> beliebig auf einer zweidimensionalen Ebene angeordnet werden. Es ist in der Regel sinnvoll, die Input-Neuronen an einer oder mehre</w:t>
+        <w:t>Die Elemente des statischen Modells können prinzipiell beliebig auf einer zweidimensionalen Ebene angeordnet werden. Es ist in der Regel sinnvoll, die Input-Neuronen an einer oder mehre</w:t>
       </w:r>
       <w:r>
         <w:rPr>
@@ -13753,27 +13722,13 @@
         <w:rPr>
           <w:lang w:val="de-DE"/>
         </w:rPr>
-        <w:t xml:space="preserve">eines Neurons </w:t>
-      </w:r>
-      <w:proofErr w:type="gramStart"/>
-      <w:r>
-        <w:rPr>
-          <w:lang w:val="de-DE"/>
-        </w:rPr>
-        <w:t xml:space="preserve">diesem </w:t>
-      </w:r>
-      <w:r>
-        <w:rPr>
-          <w:lang w:val="de-DE"/>
-        </w:rPr>
-        <w:t>neue Dendriten</w:t>
-      </w:r>
-      <w:proofErr w:type="gramEnd"/>
-      <w:r>
-        <w:rPr>
-          <w:lang w:val="de-DE"/>
-        </w:rPr>
-        <w:t xml:space="preserve"> hinzufügen</w:t>
+        <w:t xml:space="preserve">eines Neurons diesem </w:t>
+      </w:r>
+      <w:r>
+        <w:rPr>
+          <w:lang w:val="de-DE"/>
+        </w:rPr>
+        <w:t>neue Dendriten hinzufügen</w:t>
       </w:r>
     </w:p>
     <w:p>
@@ -13942,14 +13897,7 @@
         <w:rPr>
           <w:lang w:val="de-DE"/>
         </w:rPr>
-        <w:t xml:space="preserve">ein akustisches Signal definieren, das </w:t>
-      </w:r>
-      <w:proofErr w:type="gramStart"/>
-      <w:r>
-        <w:rPr>
-          <w:lang w:val="de-DE"/>
-        </w:rPr>
-        <w:t xml:space="preserve">beim </w:t>
+        <w:t xml:space="preserve">ein akustisches Signal definieren, das beim </w:t>
       </w:r>
       <w:r>
         <w:rPr>
@@ -13961,14 +13909,7 @@
         <w:rPr>
           <w:lang w:val="de-DE"/>
         </w:rPr>
-        <w:t>riggern</w:t>
-      </w:r>
-      <w:proofErr w:type="gramEnd"/>
-      <w:r>
-        <w:rPr>
-          <w:lang w:val="de-DE"/>
-        </w:rPr>
-        <w:t xml:space="preserve"> des Neurons ausgelöst wird.</w:t>
+        <w:t>riggern des Neurons ausgelöst wird.</w:t>
       </w:r>
       <w:r>
         <w:rPr>
@@ -15224,21 +15165,7 @@
         <w:rPr>
           <w:lang w:val="de-DE"/>
         </w:rPr>
-        <w:t xml:space="preserve">die Auswahl </w:t>
-      </w:r>
-      <w:proofErr w:type="gramStart"/>
-      <w:r>
-        <w:rPr>
-          <w:lang w:val="de-DE"/>
-        </w:rPr>
-        <w:t>einfach</w:t>
-      </w:r>
-      <w:proofErr w:type="gramEnd"/>
-      <w:r>
-        <w:rPr>
-          <w:lang w:val="de-DE"/>
-        </w:rPr>
-        <w:t xml:space="preserve"> indem der Cursor über dem Objekt platziert wird. Die korrekte Positionierung wird durch eine farbliche Veränderung des betreffenden Objekts angezeigt (siehe </w:t>
+        <w:t xml:space="preserve">die Auswahl einfach indem der Cursor über dem Objekt platziert wird. Die korrekte Positionierung wird durch eine farbliche Veränderung des betreffenden Objekts angezeigt (siehe </w:t>
       </w:r>
       <w:r>
         <w:rPr>
@@ -15925,19 +15852,11 @@
         </w:rPr>
         <w:t>CTRL-A</w:t>
       </w:r>
-      <w:proofErr w:type="gramStart"/>
-      <w:r>
-        <w:rPr>
-          <w:lang w:val="de-DE"/>
-        </w:rPr>
-        <w:t xml:space="preserve">   (</w:t>
-      </w:r>
-      <w:proofErr w:type="gramEnd"/>
-      <w:r>
-        <w:rPr>
-          <w:lang w:val="de-DE"/>
-        </w:rPr>
-        <w:t xml:space="preserve">die schnellste Methode) Taste „CTRL“ </w:t>
+      <w:r>
+        <w:rPr>
+          <w:lang w:val="de-DE"/>
+        </w:rPr>
+        <w:t xml:space="preserve">   (die schnellste Methode) Taste „CTRL“ </w:t>
       </w:r>
       <w:proofErr w:type="spellStart"/>
       <w:r>
@@ -16081,19 +16000,11 @@
         </w:rPr>
         <w:t>ESC-Taste</w:t>
       </w:r>
-      <w:proofErr w:type="gramStart"/>
-      <w:r>
-        <w:rPr>
-          <w:lang w:val="de-DE"/>
-        </w:rPr>
-        <w:t xml:space="preserve">   (</w:t>
-      </w:r>
-      <w:proofErr w:type="gramEnd"/>
-      <w:r>
-        <w:rPr>
-          <w:lang w:val="de-DE"/>
-        </w:rPr>
-        <w:t>die schnellste Methode)</w:t>
+      <w:r>
+        <w:rPr>
+          <w:lang w:val="de-DE"/>
+        </w:rPr>
+        <w:t xml:space="preserve">   (die schnellste Methode)</w:t>
       </w:r>
     </w:p>
     <w:p>
@@ -16588,21 +16499,7 @@
         <w:rPr>
           <w:lang w:val="de-DE"/>
         </w:rPr>
-        <w:t xml:space="preserve">, verändern sie ihre Farbe mit einer Frequenz von 5 Hertz. Dieses Blinken ist deutlich sichtbar, hat aber keine Wechselwirkung mit der einfachen Auswahl einzelner Objekte. Das heißt, auch </w:t>
-      </w:r>
-      <w:proofErr w:type="gramStart"/>
-      <w:r>
-        <w:rPr>
-          <w:lang w:val="de-DE"/>
-        </w:rPr>
-        <w:t>während eine Gruppe</w:t>
-      </w:r>
-      <w:proofErr w:type="gramEnd"/>
-      <w:r>
-        <w:rPr>
-          <w:lang w:val="de-DE"/>
-        </w:rPr>
-        <w:t xml:space="preserve"> von Objekten selektiert ist und blinkt, kann ganz normal mit dem Modell gearbeitet werden</w:t>
+        <w:t>, verändern sie ihre Farbe mit einer Frequenz von 5 Hertz. Dieses Blinken ist deutlich sichtbar, hat aber keine Wechselwirkung mit der einfachen Auswahl einzelner Objekte. Das heißt, auch während eine Gruppe von Objekten selektiert ist und blinkt, kann ganz normal mit dem Modell gearbeitet werden</w:t>
       </w:r>
       <w:r>
         <w:rPr>
@@ -16830,20 +16727,12 @@
           <w:lang w:val="de-DE"/>
         </w:rPr>
       </w:pPr>
-      <w:proofErr w:type="gramStart"/>
       <w:r>
         <w:rPr>
           <w:lang w:val="de-DE"/>
         </w:rPr>
         <w:lastRenderedPageBreak/>
-        <w:t>Markieren  von</w:t>
-      </w:r>
-      <w:proofErr w:type="gramEnd"/>
-      <w:r>
-        <w:rPr>
-          <w:lang w:val="de-DE"/>
-        </w:rPr>
-        <w:t xml:space="preserve"> Text mit </w:t>
+        <w:t xml:space="preserve">Markieren  von Text mit </w:t>
       </w:r>
       <w:r>
         <w:rPr>
@@ -17115,16 +17004,8 @@
         <w:rPr>
           <w:lang w:val="de-DE"/>
         </w:rPr>
-        <w:t xml:space="preserve">New </w:t>
-      </w:r>
-      <w:proofErr w:type="gramStart"/>
-      <w:r>
-        <w:rPr>
-          <w:lang w:val="de-DE"/>
-        </w:rPr>
-        <w:t>EEG Sensor</w:t>
-      </w:r>
-      <w:proofErr w:type="gramEnd"/>
+        <w:t>New EEG Sensor</w:t>
+      </w:r>
       <w:r>
         <w:rPr>
           <w:lang w:val="de-DE"/>
@@ -17295,21 +17176,7 @@
         <w:rPr>
           <w:lang w:val="de-DE"/>
         </w:rPr>
-        <w:t xml:space="preserve">Wenn ein Signal im EEG-Monitor mit der Maus ausgewählt ist, wird die </w:t>
-      </w:r>
-      <w:proofErr w:type="gramStart"/>
-      <w:r>
-        <w:rPr>
-          <w:lang w:val="de-DE"/>
-        </w:rPr>
-        <w:t>Signalquelle</w:t>
-      </w:r>
-      <w:proofErr w:type="gramEnd"/>
-      <w:r>
-        <w:rPr>
-          <w:lang w:val="de-DE"/>
-        </w:rPr>
-        <w:t xml:space="preserve"> von de</w:t>
+        <w:t>Wenn ein Signal im EEG-Monitor mit der Maus ausgewählt ist, wird die Signalquelle von de</w:t>
       </w:r>
       <w:r>
         <w:rPr>
@@ -17934,16 +17801,8 @@
         <w:rPr>
           <w:lang w:val="de-DE"/>
         </w:rPr>
-        <w:t xml:space="preserve"> </w:t>
-      </w:r>
-      <w:proofErr w:type="gramStart"/>
-      <w:r>
-        <w:rPr>
-          <w:lang w:val="de-DE"/>
-        </w:rPr>
-        <w:t>des Modell</w:t>
-      </w:r>
-      <w:proofErr w:type="gramEnd"/>
+        <w:t xml:space="preserve"> des Modell</w:t>
+      </w:r>
       <w:r>
         <w:rPr>
           <w:lang w:val="de-DE"/>
@@ -18245,20 +18104,12 @@
           <w:lang w:val="de-DE"/>
         </w:rPr>
       </w:pPr>
-      <w:proofErr w:type="gramStart"/>
       <w:r>
         <w:rPr>
           <w:lang w:val="de-DE"/>
         </w:rPr>
         <w:lastRenderedPageBreak/>
-        <w:t>Anders herum</w:t>
-      </w:r>
-      <w:proofErr w:type="gramEnd"/>
-      <w:r>
-        <w:rPr>
-          <w:lang w:val="de-DE"/>
-        </w:rPr>
-        <w:t xml:space="preserve"> ausgedrückt: Wenn man die </w:t>
+        <w:t xml:space="preserve">Anders herum ausgedrückt: Wenn man die </w:t>
       </w:r>
       <w:r>
         <w:rPr>
@@ -20003,17 +19854,8 @@
           <w:sz w:val="24"/>
           <w:szCs w:val="24"/>
         </w:rPr>
-        <w:t xml:space="preserve">: Select all neurons with trigger </w:t>
-      </w:r>
-      <w:proofErr w:type="gramStart"/>
-      <w:r>
-        <w:rPr>
-          <w:sz w:val="24"/>
-          <w:szCs w:val="24"/>
-        </w:rPr>
-        <w:t>sound</w:t>
-      </w:r>
-      <w:proofErr w:type="gramEnd"/>
+        <w:t>: Select all neurons with trigger sound</w:t>
+      </w:r>
     </w:p>
     <w:p>
       <w:pPr>
@@ -20050,17 +19892,8 @@
           <w:sz w:val="24"/>
           <w:szCs w:val="24"/>
         </w:rPr>
-        <w:t xml:space="preserve">: Remove all trigger sounds / Remove selected trigger </w:t>
-      </w:r>
-      <w:proofErr w:type="gramStart"/>
-      <w:r>
-        <w:rPr>
-          <w:sz w:val="24"/>
-          <w:szCs w:val="24"/>
-        </w:rPr>
-        <w:t>sounds</w:t>
-      </w:r>
-      <w:proofErr w:type="gramEnd"/>
+        <w:t>: Remove all trigger sounds / Remove selected trigger sounds</w:t>
+      </w:r>
     </w:p>
     <w:p>
       <w:pPr>
@@ -20740,25 +20573,7 @@
           <w:szCs w:val="24"/>
           <w:lang w:val="de-DE"/>
         </w:rPr>
-        <w:t xml:space="preserve">. Sie </w:t>
-      </w:r>
-      <w:proofErr w:type="gramStart"/>
-      <w:r>
-        <w:rPr>
-          <w:sz w:val="24"/>
-          <w:szCs w:val="24"/>
-          <w:lang w:val="de-DE"/>
-        </w:rPr>
-        <w:t>ist quasi</w:t>
-      </w:r>
-      <w:proofErr w:type="gramEnd"/>
-      <w:r>
-        <w:rPr>
-          <w:sz w:val="24"/>
-          <w:szCs w:val="24"/>
-          <w:lang w:val="de-DE"/>
-        </w:rPr>
-        <w:t xml:space="preserve"> ein Abfallprodukt der Analyse-Funktionen. Die Bedeutung dieser Funktion ist in GitHub #17 beschrieben.</w:t>
+        <w:t>. Sie ist quasi ein Abfallprodukt der Analyse-Funktionen. Die Bedeutung dieser Funktion ist in GitHub #17 beschrieben.</w:t>
       </w:r>
     </w:p>
     <w:p>

</xml_diff>

<commit_message>
ArrowAnimation changed to new general Animation class
</commit_message>
<xml_diff>
--- a/NNet/NNetSimu-Userdocu.docx
+++ b/NNet/NNetSimu-Userdocu.docx
@@ -241,7 +241,61 @@
           <w:szCs w:val="24"/>
           <w:lang w:val="de-DE"/>
         </w:rPr>
-        <w:t>in das Undo/Redo-System aufgenommen. Das Hinzufügen eines Moduls zum aktuellen Modell kann jetzt rückgängig gemacht und wiederhergestellt werden.</w:t>
+        <w:t xml:space="preserve">in das </w:t>
+      </w:r>
+      <w:proofErr w:type="spellStart"/>
+      <w:r>
+        <w:rPr>
+          <w:sz w:val="24"/>
+          <w:szCs w:val="24"/>
+          <w:lang w:val="de-DE"/>
+        </w:rPr>
+        <w:t>Undo</w:t>
+      </w:r>
+      <w:proofErr w:type="spellEnd"/>
+      <w:r>
+        <w:rPr>
+          <w:sz w:val="24"/>
+          <w:szCs w:val="24"/>
+          <w:lang w:val="de-DE"/>
+        </w:rPr>
+        <w:t>/</w:t>
+      </w:r>
+      <w:proofErr w:type="spellStart"/>
+      <w:r>
+        <w:rPr>
+          <w:sz w:val="24"/>
+          <w:szCs w:val="24"/>
+          <w:lang w:val="de-DE"/>
+        </w:rPr>
+        <w:t>Redo</w:t>
+      </w:r>
+      <w:proofErr w:type="spellEnd"/>
+      <w:r>
+        <w:rPr>
+          <w:sz w:val="24"/>
+          <w:szCs w:val="24"/>
+          <w:lang w:val="de-DE"/>
+        </w:rPr>
+        <w:t xml:space="preserve">-System aufgenommen. Das Hinzufügen </w:t>
+      </w:r>
+      <w:proofErr w:type="gramStart"/>
+      <w:r>
+        <w:rPr>
+          <w:sz w:val="24"/>
+          <w:szCs w:val="24"/>
+          <w:lang w:val="de-DE"/>
+        </w:rPr>
+        <w:t>eines Moduls</w:t>
+      </w:r>
+      <w:proofErr w:type="gramEnd"/>
+      <w:r>
+        <w:rPr>
+          <w:sz w:val="24"/>
+          <w:szCs w:val="24"/>
+          <w:lang w:val="de-DE"/>
+        </w:rPr>
+        <w:t xml:space="preserve"> zum aktuellen Modell kann jetzt rückgängig gemacht und wiederhergestellt werden.</w:t>
       </w:r>
     </w:p>
     <w:p>
@@ -305,14 +359,23 @@
         <w:tblLook w:val="04A0" w:firstRow="1" w:lastRow="0" w:firstColumn="1" w:lastColumn="0" w:noHBand="0" w:noVBand="1"/>
       </w:tblPr>
       <w:tblGrid>
-        <w:gridCol w:w="2504"/>
-        <w:gridCol w:w="2988"/>
-        <w:gridCol w:w="2979"/>
+        <w:gridCol w:w="1406"/>
+        <w:gridCol w:w="1274"/>
+        <w:gridCol w:w="2900"/>
+        <w:gridCol w:w="2891"/>
       </w:tblGrid>
       <w:tr>
         <w:tc>
           <w:tcPr>
-            <w:tcW w:w="2504" w:type="dxa"/>
+            <w:tcW w:w="2680" w:type="dxa"/>
+            <w:gridSpan w:val="2"/>
+            <w:tcBorders>
+              <w:top w:val="nil"/>
+              <w:left w:val="nil"/>
+              <w:bottom w:val="single" w:sz="4" w:space="0" w:color="auto"/>
+              <w:right w:val="single" w:sz="4" w:space="0" w:color="auto"/>
+            </w:tcBorders>
+            <w:shd w:val="clear" w:color="auto" w:fill="auto"/>
           </w:tcPr>
           <w:p>
             <w:pPr>
@@ -327,12 +390,18 @@
         </w:tc>
         <w:tc>
           <w:tcPr>
-            <w:tcW w:w="2988" w:type="dxa"/>
+            <w:tcW w:w="2900" w:type="dxa"/>
+            <w:tcBorders>
+              <w:left w:val="single" w:sz="4" w:space="0" w:color="auto"/>
+            </w:tcBorders>
+            <w:shd w:val="clear" w:color="auto" w:fill="auto"/>
           </w:tcPr>
           <w:p>
             <w:pPr>
               <w:ind w:left="0"/>
               <w:rPr>
+                <w:b/>
+                <w:bCs/>
                 <w:sz w:val="24"/>
                 <w:szCs w:val="24"/>
                 <w:lang w:val="de-DE"/>
@@ -340,22 +409,37 @@
             </w:pPr>
             <w:r>
               <w:rPr>
+                <w:b/>
+                <w:bCs/>
                 <w:sz w:val="24"/>
                 <w:szCs w:val="24"/>
                 <w:lang w:val="de-DE"/>
               </w:rPr>
-              <w:t>bisher</w:t>
+              <w:t>B</w:t>
+            </w:r>
+            <w:r>
+              <w:rPr>
+                <w:b/>
+                <w:bCs/>
+                <w:sz w:val="24"/>
+                <w:szCs w:val="24"/>
+                <w:lang w:val="de-DE"/>
+              </w:rPr>
+              <w:t>isher</w:t>
             </w:r>
           </w:p>
         </w:tc>
         <w:tc>
           <w:tcPr>
-            <w:tcW w:w="2979" w:type="dxa"/>
+            <w:tcW w:w="2891" w:type="dxa"/>
+            <w:shd w:val="clear" w:color="auto" w:fill="auto"/>
           </w:tcPr>
           <w:p>
             <w:pPr>
               <w:ind w:left="0"/>
               <w:rPr>
+                <w:b/>
+                <w:bCs/>
                 <w:sz w:val="24"/>
                 <w:szCs w:val="24"/>
                 <w:lang w:val="de-DE"/>
@@ -363,11 +447,23 @@
             </w:pPr>
             <w:r>
               <w:rPr>
+                <w:b/>
+                <w:bCs/>
                 <w:sz w:val="24"/>
                 <w:szCs w:val="24"/>
                 <w:lang w:val="de-DE"/>
               </w:rPr>
-              <w:t>ab dieser Version</w:t>
+              <w:t>A</w:t>
+            </w:r>
+            <w:r>
+              <w:rPr>
+                <w:b/>
+                <w:bCs/>
+                <w:sz w:val="24"/>
+                <w:szCs w:val="24"/>
+                <w:lang w:val="de-DE"/>
+              </w:rPr>
+              <w:t>b dieser Version</w:t>
             </w:r>
           </w:p>
         </w:tc>
@@ -375,7 +471,11 @@
       <w:tr>
         <w:tc>
           <w:tcPr>
-            <w:tcW w:w="2504" w:type="dxa"/>
+            <w:tcW w:w="2680" w:type="dxa"/>
+            <w:gridSpan w:val="2"/>
+            <w:tcBorders>
+              <w:top w:val="single" w:sz="4" w:space="0" w:color="auto"/>
+            </w:tcBorders>
           </w:tcPr>
           <w:p>
             <w:pPr>
@@ -422,7 +522,7 @@
         </w:tc>
         <w:tc>
           <w:tcPr>
-            <w:tcW w:w="2988" w:type="dxa"/>
+            <w:tcW w:w="2900" w:type="dxa"/>
           </w:tcPr>
           <w:p>
             <w:pPr>
@@ -477,7 +577,7 @@
         </w:tc>
         <w:tc>
           <w:tcPr>
-            <w:tcW w:w="2979" w:type="dxa"/>
+            <w:tcW w:w="2891" w:type="dxa"/>
             <w:vMerge w:val="restart"/>
           </w:tcPr>
           <w:p>
@@ -519,7 +619,8 @@
       <w:tr>
         <w:tc>
           <w:tcPr>
-            <w:tcW w:w="2504" w:type="dxa"/>
+            <w:tcW w:w="2680" w:type="dxa"/>
+            <w:gridSpan w:val="2"/>
           </w:tcPr>
           <w:p>
             <w:pPr>
@@ -550,7 +651,7 @@
         </w:tc>
         <w:tc>
           <w:tcPr>
-            <w:tcW w:w="2988" w:type="dxa"/>
+            <w:tcW w:w="2900" w:type="dxa"/>
           </w:tcPr>
           <w:p>
             <w:pPr>
@@ -589,7 +690,7 @@
         </w:tc>
         <w:tc>
           <w:tcPr>
-            <w:tcW w:w="2979" w:type="dxa"/>
+            <w:tcW w:w="2891" w:type="dxa"/>
             <w:vMerge/>
           </w:tcPr>
           <w:p>
@@ -607,7 +708,8 @@
       <w:tr>
         <w:tc>
           <w:tcPr>
-            <w:tcW w:w="2504" w:type="dxa"/>
+            <w:tcW w:w="2680" w:type="dxa"/>
+            <w:gridSpan w:val="2"/>
           </w:tcPr>
           <w:p>
             <w:pPr>
@@ -624,13 +726,14 @@
                 <w:szCs w:val="24"/>
                 <w:lang w:val="de-DE"/>
               </w:rPr>
-              <w:t>Auswahl mit rechter Maustaste</w:t>
+              <w:t>Linke Maustaste auf Shape und ziehen</w:t>
             </w:r>
           </w:p>
         </w:tc>
         <w:tc>
           <w:tcPr>
-            <w:tcW w:w="2988" w:type="dxa"/>
+            <w:tcW w:w="5791" w:type="dxa"/>
+            <w:gridSpan w:val="2"/>
           </w:tcPr>
           <w:p>
             <w:pPr>
@@ -647,13 +750,42 @@
                 <w:szCs w:val="24"/>
                 <w:lang w:val="de-DE"/>
               </w:rPr>
-              <w:t>Alle Shapes im Rechteck werden zur aktuellen Selektion hinzugefügt</w:t>
+              <w:t>Das angewählte Shape wird verschoben. Unmittelbar verbundene Shapes werden mitgezogen. Eine eventuell vorhandene Auswahl wird nicht beeinflusst.</w:t>
+            </w:r>
+          </w:p>
+        </w:tc>
+      </w:tr>
+      <w:tr>
+        <w:trPr>
+          <w:trHeight w:val="590"/>
+        </w:trPr>
+        <w:tc>
+          <w:tcPr>
+            <w:tcW w:w="1406" w:type="dxa"/>
+            <w:vMerge w:val="restart"/>
+          </w:tcPr>
+          <w:p>
+            <w:pPr>
+              <w:ind w:left="0"/>
+              <w:rPr>
+                <w:sz w:val="24"/>
+                <w:szCs w:val="24"/>
+                <w:lang w:val="de-DE"/>
+              </w:rPr>
+            </w:pPr>
+            <w:r>
+              <w:rPr>
+                <w:sz w:val="24"/>
+                <w:szCs w:val="24"/>
+                <w:lang w:val="de-DE"/>
+              </w:rPr>
+              <w:t>Linke Maustaste auf Hintergrund und ziehen</w:t>
             </w:r>
           </w:p>
         </w:tc>
         <w:tc>
           <w:tcPr>
-            <w:tcW w:w="2979" w:type="dxa"/>
+            <w:tcW w:w="1274" w:type="dxa"/>
           </w:tcPr>
           <w:p>
             <w:pPr>
@@ -670,7 +802,31 @@
                 <w:szCs w:val="24"/>
                 <w:lang w:val="de-DE"/>
               </w:rPr>
-              <w:t>Die Shapes im Rechteck ersetzen die aktuelle Selektion</w:t>
+              <w:t>Selektion vorhanden</w:t>
+            </w:r>
+          </w:p>
+        </w:tc>
+        <w:tc>
+          <w:tcPr>
+            <w:tcW w:w="5791" w:type="dxa"/>
+            <w:gridSpan w:val="2"/>
+          </w:tcPr>
+          <w:p>
+            <w:pPr>
+              <w:ind w:left="0"/>
+              <w:rPr>
+                <w:sz w:val="24"/>
+                <w:szCs w:val="24"/>
+                <w:lang w:val="de-DE"/>
+              </w:rPr>
+            </w:pPr>
+            <w:r>
+              <w:rPr>
+                <w:sz w:val="24"/>
+                <w:szCs w:val="24"/>
+                <w:lang w:val="de-DE"/>
+              </w:rPr>
+              <w:t>Die Selektion wird verschoben. Nicht selektierte Shapes bleiben unbeeinflusst.</w:t>
             </w:r>
           </w:p>
         </w:tc>
@@ -678,31 +834,8 @@
       <w:tr>
         <w:tc>
           <w:tcPr>
-            <w:tcW w:w="2504" w:type="dxa"/>
-          </w:tcPr>
-          <w:p>
-            <w:pPr>
-              <w:ind w:left="0"/>
-              <w:rPr>
-                <w:sz w:val="24"/>
-                <w:szCs w:val="24"/>
-                <w:lang w:val="de-DE"/>
-              </w:rPr>
-            </w:pPr>
-            <w:r>
-              <w:rPr>
-                <w:sz w:val="24"/>
-                <w:szCs w:val="24"/>
-                <w:lang w:val="de-DE"/>
-              </w:rPr>
-              <w:t>Auswahl mit rechter Maustaste bei gedrückter STRG-Taste</w:t>
-            </w:r>
-          </w:p>
-        </w:tc>
-        <w:tc>
-          <w:tcPr>
-            <w:tcW w:w="2988" w:type="dxa"/>
-            <w:shd w:val="clear" w:color="auto" w:fill="BFBFBF" w:themeFill="background1" w:themeFillShade="BF"/>
+            <w:tcW w:w="1406" w:type="dxa"/>
+            <w:vMerge/>
           </w:tcPr>
           <w:p>
             <w:pPr>
@@ -717,7 +850,7 @@
         </w:tc>
         <w:tc>
           <w:tcPr>
-            <w:tcW w:w="2979" w:type="dxa"/>
+            <w:tcW w:w="1274" w:type="dxa"/>
           </w:tcPr>
           <w:p>
             <w:pPr>
@@ -734,7 +867,31 @@
                 <w:szCs w:val="24"/>
                 <w:lang w:val="de-DE"/>
               </w:rPr>
-              <w:t>Alle Shapes im Rechteck werden zur aktuellen Selektion hinzugefügt</w:t>
+              <w:t>Keine Selektion</w:t>
+            </w:r>
+          </w:p>
+        </w:tc>
+        <w:tc>
+          <w:tcPr>
+            <w:tcW w:w="5791" w:type="dxa"/>
+            <w:gridSpan w:val="2"/>
+          </w:tcPr>
+          <w:p>
+            <w:pPr>
+              <w:ind w:left="0"/>
+              <w:rPr>
+                <w:sz w:val="24"/>
+                <w:szCs w:val="24"/>
+                <w:lang w:val="de-DE"/>
+              </w:rPr>
+            </w:pPr>
+            <w:r>
+              <w:rPr>
+                <w:sz w:val="24"/>
+                <w:szCs w:val="24"/>
+                <w:lang w:val="de-DE"/>
+              </w:rPr>
+              <w:t>Das gesamte Netzwerk wird verschoben.</w:t>
             </w:r>
           </w:p>
         </w:tc>
@@ -742,7 +899,8 @@
       <w:tr>
         <w:tc>
           <w:tcPr>
-            <w:tcW w:w="2504" w:type="dxa"/>
+            <w:tcW w:w="2680" w:type="dxa"/>
+            <w:gridSpan w:val="2"/>
           </w:tcPr>
           <w:p>
             <w:pPr>
@@ -759,13 +917,13 @@
                 <w:szCs w:val="24"/>
                 <w:lang w:val="de-DE"/>
               </w:rPr>
-              <w:t>Doppelklick links auf Shape</w:t>
+              <w:t>Auswahl mit rechter Maustaste</w:t>
             </w:r>
           </w:p>
         </w:tc>
         <w:tc>
           <w:tcPr>
-            <w:tcW w:w="2988" w:type="dxa"/>
+            <w:tcW w:w="2900" w:type="dxa"/>
           </w:tcPr>
           <w:p>
             <w:pPr>
@@ -782,29 +940,13 @@
                 <w:szCs w:val="24"/>
                 <w:lang w:val="de-DE"/>
               </w:rPr>
-              <w:t xml:space="preserve">Shape ändert Selektions-Status. Falls es vorher nicht selektiert war, wird es zur Selektion hinzugefügt. Falls es bereits selektiert war, wird es </w:t>
-            </w:r>
-            <w:r>
-              <w:rPr>
-                <w:sz w:val="24"/>
-                <w:szCs w:val="24"/>
-                <w:lang w:val="de-DE"/>
-              </w:rPr>
-              <w:t>aus der Selektion entfernt</w:t>
-            </w:r>
-            <w:r>
-              <w:rPr>
-                <w:sz w:val="24"/>
-                <w:szCs w:val="24"/>
-                <w:lang w:val="de-DE"/>
-              </w:rPr>
-              <w:t xml:space="preserve">.        </w:t>
+              <w:t>Alle Shapes im Rechteck werden zur aktuellen Selektion hinzugefügt</w:t>
             </w:r>
           </w:p>
         </w:tc>
         <w:tc>
           <w:tcPr>
-            <w:tcW w:w="2979" w:type="dxa"/>
+            <w:tcW w:w="2891" w:type="dxa"/>
           </w:tcPr>
           <w:p>
             <w:pPr>
@@ -821,7 +963,7 @@
                 <w:szCs w:val="24"/>
                 <w:lang w:val="de-DE"/>
               </w:rPr>
-              <w:t>Shape wird zur aktuellen Selektion hinzugefügt</w:t>
+              <w:t>Die Shapes im Rechteck ersetzen die aktuelle Selektion</w:t>
             </w:r>
           </w:p>
         </w:tc>
@@ -829,7 +971,8 @@
       <w:tr>
         <w:tc>
           <w:tcPr>
-            <w:tcW w:w="2504" w:type="dxa"/>
+            <w:tcW w:w="2680" w:type="dxa"/>
+            <w:gridSpan w:val="2"/>
           </w:tcPr>
           <w:p>
             <w:pPr>
@@ -846,22 +989,13 @@
                 <w:szCs w:val="24"/>
                 <w:lang w:val="de-DE"/>
               </w:rPr>
-              <w:t xml:space="preserve">Doppelklick links auf Shape bei gedrückter </w:t>
-            </w:r>
-            <w:r>
-              <w:rPr>
-                <w:sz w:val="24"/>
-                <w:szCs w:val="24"/>
-                <w:lang w:val="de-DE"/>
-              </w:rPr>
-              <w:lastRenderedPageBreak/>
-              <w:t>STRG-Taste</w:t>
+              <w:t>Auswahl mit rechter Maustaste bei gedrückter STRG-Taste</w:t>
             </w:r>
           </w:p>
         </w:tc>
         <w:tc>
           <w:tcPr>
-            <w:tcW w:w="2988" w:type="dxa"/>
+            <w:tcW w:w="2900" w:type="dxa"/>
             <w:shd w:val="clear" w:color="auto" w:fill="BFBFBF" w:themeFill="background1" w:themeFillShade="BF"/>
           </w:tcPr>
           <w:p>
@@ -873,20 +1007,11 @@
                 <w:lang w:val="de-DE"/>
               </w:rPr>
             </w:pPr>
-            <w:r>
-              <w:rPr>
-                <w:sz w:val="24"/>
-                <w:szCs w:val="24"/>
-                <w:lang w:val="de-DE"/>
-              </w:rPr>
-              <w:lastRenderedPageBreak/>
-              <w:t xml:space="preserve"> </w:t>
-            </w:r>
           </w:p>
         </w:tc>
         <w:tc>
           <w:tcPr>
-            <w:tcW w:w="2979" w:type="dxa"/>
+            <w:tcW w:w="2891" w:type="dxa"/>
           </w:tcPr>
           <w:p>
             <w:pPr>
@@ -903,16 +1028,140 @@
                 <w:szCs w:val="24"/>
                 <w:lang w:val="de-DE"/>
               </w:rPr>
-              <w:t xml:space="preserve">Shape ändert Selektions-Status. Falls es vorher nicht </w:t>
-            </w:r>
-            <w:r>
+              <w:t>Alle Shapes im Rechteck werden zur aktuellen Selektion hinzugefügt</w:t>
+            </w:r>
+          </w:p>
+        </w:tc>
+      </w:tr>
+      <w:tr>
+        <w:tc>
+          <w:tcPr>
+            <w:tcW w:w="2680" w:type="dxa"/>
+            <w:gridSpan w:val="2"/>
+          </w:tcPr>
+          <w:p>
+            <w:pPr>
+              <w:ind w:left="0"/>
               <w:rPr>
                 <w:sz w:val="24"/>
                 <w:szCs w:val="24"/>
                 <w:lang w:val="de-DE"/>
               </w:rPr>
+            </w:pPr>
+            <w:r>
+              <w:rPr>
+                <w:sz w:val="24"/>
+                <w:szCs w:val="24"/>
+                <w:lang w:val="de-DE"/>
+              </w:rPr>
+              <w:t>Doppelklick links auf Shape</w:t>
+            </w:r>
+          </w:p>
+        </w:tc>
+        <w:tc>
+          <w:tcPr>
+            <w:tcW w:w="5791" w:type="dxa"/>
+            <w:gridSpan w:val="2"/>
+          </w:tcPr>
+          <w:p>
+            <w:pPr>
+              <w:ind w:left="0"/>
+              <w:rPr>
+                <w:sz w:val="24"/>
+                <w:szCs w:val="24"/>
+                <w:lang w:val="de-DE"/>
+              </w:rPr>
+            </w:pPr>
+            <w:r>
+              <w:rPr>
+                <w:sz w:val="24"/>
+                <w:szCs w:val="24"/>
+                <w:lang w:val="de-DE"/>
+              </w:rPr>
+              <w:t xml:space="preserve">Shape ändert Selektions-Status. Falls es vorher nicht selektiert war, wird es zur Selektion hinzugefügt. Falls es </w:t>
+            </w:r>
+            <w:r>
+              <w:rPr>
+                <w:sz w:val="24"/>
+                <w:szCs w:val="24"/>
+                <w:lang w:val="de-DE"/>
+              </w:rPr>
               <w:lastRenderedPageBreak/>
-              <w:t xml:space="preserve">selektiert war, wird es zur Selektion hinzugefügt. Falls es bereits selektiert war, wird es aus der Selektion entfernt.        </w:t>
+              <w:t xml:space="preserve">bereits selektiert war, wird es aus der Selektion entfernt.        </w:t>
+            </w:r>
+          </w:p>
+        </w:tc>
+      </w:tr>
+      <w:tr>
+        <w:tc>
+          <w:tcPr>
+            <w:tcW w:w="2680" w:type="dxa"/>
+            <w:gridSpan w:val="2"/>
+          </w:tcPr>
+          <w:p>
+            <w:pPr>
+              <w:ind w:left="0"/>
+              <w:rPr>
+                <w:sz w:val="24"/>
+                <w:szCs w:val="24"/>
+                <w:lang w:val="de-DE"/>
+              </w:rPr>
+            </w:pPr>
+            <w:r>
+              <w:rPr>
+                <w:sz w:val="24"/>
+                <w:szCs w:val="24"/>
+                <w:lang w:val="de-DE"/>
+              </w:rPr>
+              <w:lastRenderedPageBreak/>
+              <w:t>Doppelklick links auf Shape bei gedrückter STRG-Taste</w:t>
+            </w:r>
+          </w:p>
+        </w:tc>
+        <w:tc>
+          <w:tcPr>
+            <w:tcW w:w="2900" w:type="dxa"/>
+            <w:shd w:val="clear" w:color="auto" w:fill="BFBFBF" w:themeFill="background1" w:themeFillShade="BF"/>
+          </w:tcPr>
+          <w:p>
+            <w:pPr>
+              <w:ind w:left="0"/>
+              <w:rPr>
+                <w:sz w:val="24"/>
+                <w:szCs w:val="24"/>
+                <w:lang w:val="de-DE"/>
+              </w:rPr>
+            </w:pPr>
+            <w:r>
+              <w:rPr>
+                <w:sz w:val="24"/>
+                <w:szCs w:val="24"/>
+                <w:lang w:val="de-DE"/>
+              </w:rPr>
+              <w:t xml:space="preserve"> </w:t>
+            </w:r>
+          </w:p>
+        </w:tc>
+        <w:tc>
+          <w:tcPr>
+            <w:tcW w:w="2891" w:type="dxa"/>
+          </w:tcPr>
+          <w:p>
+            <w:pPr>
+              <w:ind w:left="0"/>
+              <w:rPr>
+                <w:sz w:val="24"/>
+                <w:szCs w:val="24"/>
+                <w:lang w:val="de-DE"/>
+              </w:rPr>
+            </w:pPr>
+            <w:r>
+              <w:rPr>
+                <w:sz w:val="24"/>
+                <w:szCs w:val="24"/>
+                <w:lang w:val="de-DE"/>
+              </w:rPr>
+              <w:t>Shape wird zur aktuellen Selektion hinzugefügt</w:t>
             </w:r>
           </w:p>
         </w:tc>
@@ -930,7 +1179,6 @@
           <w:szCs w:val="24"/>
           <w:lang w:val="de-DE"/>
         </w:rPr>
-        <w:lastRenderedPageBreak/>
         <w:br w:type="page"/>
       </w:r>
     </w:p>
@@ -5796,7 +6044,11 @@
         <w:t xml:space="preserve"> des</w:t>
       </w:r>
       <w:r>
-        <w:t xml:space="preserve"> Modell</w:t>
+        <w:t xml:space="preserve"> </w:t>
+      </w:r>
+      <w:proofErr w:type="spellStart"/>
+      <w:r>
+        <w:t>Modell</w:t>
       </w:r>
       <w:bookmarkEnd w:id="2"/>
       <w:r>
@@ -5804,6 +6056,7 @@
       </w:r>
       <w:bookmarkEnd w:id="3"/>
       <w:bookmarkEnd w:id="4"/>
+      <w:proofErr w:type="spellEnd"/>
     </w:p>
     <w:p>
       <w:pPr>
@@ -6432,7 +6685,21 @@
         <w:rPr>
           <w:lang w:val="de-DE"/>
         </w:rPr>
-        <w:t>Input-Neuronen stellen quasi den Eingang in das neuronale Netzwerk dar. Sie werden</w:t>
+        <w:t xml:space="preserve">Input-Neuronen </w:t>
+      </w:r>
+      <w:proofErr w:type="gramStart"/>
+      <w:r>
+        <w:rPr>
+          <w:lang w:val="de-DE"/>
+        </w:rPr>
+        <w:t>stellen quasi</w:t>
+      </w:r>
+      <w:proofErr w:type="gramEnd"/>
+      <w:r>
+        <w:rPr>
+          <w:lang w:val="de-DE"/>
+        </w:rPr>
+        <w:t xml:space="preserve"> den Eingang in das neuronale Netzwerk dar. Sie werden</w:t>
       </w:r>
       <w:r>
         <w:rPr>
@@ -6528,7 +6795,14 @@
         <w:rPr>
           <w:lang w:val="de-DE"/>
         </w:rPr>
-        <w:t>und die für alle Neuronen identische Auslösespannung</w:t>
+        <w:t xml:space="preserve">und die für alle Neuronen identische </w:t>
+      </w:r>
+      <w:proofErr w:type="gramStart"/>
+      <w:r>
+        <w:rPr>
+          <w:lang w:val="de-DE"/>
+        </w:rPr>
+        <w:t>Auslösespannung</w:t>
       </w:r>
       <w:r>
         <w:rPr>
@@ -6546,7 +6820,14 @@
         <w:rPr>
           <w:lang w:val="de-DE"/>
         </w:rPr>
-        <w:t xml:space="preserve">„threshold“ </w:t>
+        <w:t>„</w:t>
+      </w:r>
+      <w:proofErr w:type="gramEnd"/>
+      <w:r>
+        <w:rPr>
+          <w:lang w:val="de-DE"/>
+        </w:rPr>
+        <w:t xml:space="preserve">threshold“ </w:t>
       </w:r>
       <w:r>
         <w:rPr>
@@ -6651,7 +6932,21 @@
         <w:rPr>
           <w:lang w:val="de-DE"/>
         </w:rPr>
-        <w:t>Der aktuelle Zustand eines Input-Neurons wird durch die Farbe des Inneren visualisiert, die sich mit ansteigendem elektrischen Potential von Schwarz zu einem heller</w:t>
+        <w:t xml:space="preserve">Der aktuelle Zustand eines Input-Neurons wird durch die Farbe des Inneren visualisiert, die sich </w:t>
+      </w:r>
+      <w:proofErr w:type="gramStart"/>
+      <w:r>
+        <w:rPr>
+          <w:lang w:val="de-DE"/>
+        </w:rPr>
+        <w:t>mit ansteigendem elektrischen Potential</w:t>
+      </w:r>
+      <w:proofErr w:type="gramEnd"/>
+      <w:r>
+        <w:rPr>
+          <w:lang w:val="de-DE"/>
+        </w:rPr>
+        <w:t xml:space="preserve"> von Schwarz zu einem heller</w:t>
       </w:r>
       <w:r>
         <w:rPr>
@@ -7864,7 +8159,21 @@
         <w:rPr>
           <w:lang w:val="de-DE"/>
         </w:rPr>
-        <w:t xml:space="preserve">Impulse laufen dann über mehrere Neuronen hinweg sozusagen im Kreis. </w:t>
+        <w:t xml:space="preserve">Impulse laufen dann über mehrere Neuronen </w:t>
+      </w:r>
+      <w:proofErr w:type="gramStart"/>
+      <w:r>
+        <w:rPr>
+          <w:lang w:val="de-DE"/>
+        </w:rPr>
+        <w:t>hinweg sozusagen</w:t>
+      </w:r>
+      <w:proofErr w:type="gramEnd"/>
+      <w:r>
+        <w:rPr>
+          <w:lang w:val="de-DE"/>
+        </w:rPr>
+        <w:t xml:space="preserve"> im Kreis. </w:t>
       </w:r>
     </w:p>
     <w:p>
@@ -7936,18 +8245,29 @@
       <w:bookmarkStart w:id="20" w:name="_Ref26969928"/>
       <w:bookmarkStart w:id="21" w:name="_Toc35466073"/>
       <w:bookmarkStart w:id="22" w:name="_Toc61874875"/>
+      <w:proofErr w:type="spellStart"/>
       <w:r>
         <w:lastRenderedPageBreak/>
-        <w:t xml:space="preserve">Aspekte des </w:t>
-      </w:r>
+        <w:t>Aspekte</w:t>
+      </w:r>
+      <w:proofErr w:type="spellEnd"/>
+      <w:r>
+        <w:t xml:space="preserve"> des </w:t>
+      </w:r>
+      <w:proofErr w:type="spellStart"/>
       <w:r>
         <w:t>dynamische</w:t>
       </w:r>
       <w:r>
         <w:t>n</w:t>
       </w:r>
-      <w:r>
-        <w:t xml:space="preserve"> Modell</w:t>
+      <w:proofErr w:type="spellEnd"/>
+      <w:r>
+        <w:t xml:space="preserve"> </w:t>
+      </w:r>
+      <w:proofErr w:type="spellStart"/>
+      <w:r>
+        <w:t>Modell</w:t>
       </w:r>
       <w:bookmarkEnd w:id="20"/>
       <w:r>
@@ -7955,6 +8275,7 @@
       </w:r>
       <w:bookmarkEnd w:id="21"/>
       <w:bookmarkEnd w:id="22"/>
+      <w:proofErr w:type="spellEnd"/>
     </w:p>
     <w:p>
       <w:pPr>
@@ -8932,7 +9253,21 @@
         <w:rPr>
           <w:lang w:val="de-DE"/>
         </w:rPr>
-        <w:t>Time resolution:</w:t>
+        <w:t xml:space="preserve">Time </w:t>
+      </w:r>
+      <w:proofErr w:type="spellStart"/>
+      <w:r>
+        <w:rPr>
+          <w:lang w:val="de-DE"/>
+        </w:rPr>
+        <w:t>resolution</w:t>
+      </w:r>
+      <w:proofErr w:type="spellEnd"/>
+      <w:r>
+        <w:rPr>
+          <w:lang w:val="de-DE"/>
+        </w:rPr>
+        <w:t>:</w:t>
       </w:r>
       <w:r>
         <w:rPr>
@@ -9183,7 +9518,35 @@
         <w:rPr>
           <w:lang w:val="de-DE"/>
         </w:rPr>
-        <w:t xml:space="preserve">Die Fortpflanzung der Signale in den Dendriten wird durch die farbliche Veränderung der Abschnitte des Dendriten visualisiert. Im unerregten Zustand ist das Innere eines Dendriten schwarz. Je höher das Spannungspotential ist, umso stärker ist der Rotanteil des Abschnitts. Sind diese Abschnitte relativ kurz, dann wirkt die Bewegung flüssig und gleichmäßig. Sind sie relativ lang, dann sind Abstufungen zu erkennen und die Bewegung wirkt eckig und ungleichförmig. Die Länge der Abschnitte hängt ab von der eingestellten Ausbreitungsgeschwindigkeit (Pulse </w:t>
+        <w:t xml:space="preserve">Die Fortpflanzung der Signale in den Dendriten wird durch die farbliche Veränderung der Abschnitte des Dendriten visualisiert. Im unerregten Zustand ist das Innere eines Dendriten schwarz. Je höher das Spannungspotential ist, umso stärker ist der Rotanteil des Abschnitts. Sind diese </w:t>
+      </w:r>
+      <w:proofErr w:type="gramStart"/>
+      <w:r>
+        <w:rPr>
+          <w:lang w:val="de-DE"/>
+        </w:rPr>
+        <w:t>Abschnitte relativ</w:t>
+      </w:r>
+      <w:proofErr w:type="gramEnd"/>
+      <w:r>
+        <w:rPr>
+          <w:lang w:val="de-DE"/>
+        </w:rPr>
+        <w:t xml:space="preserve"> kurz, dann wirkt die Bewegung flüssig und gleichmäßig. Sind </w:t>
+      </w:r>
+      <w:proofErr w:type="gramStart"/>
+      <w:r>
+        <w:rPr>
+          <w:lang w:val="de-DE"/>
+        </w:rPr>
+        <w:t>sie relativ</w:t>
+      </w:r>
+      <w:proofErr w:type="gramEnd"/>
+      <w:r>
+        <w:rPr>
+          <w:lang w:val="de-DE"/>
+        </w:rPr>
+        <w:t xml:space="preserve"> lang, dann sind Abstufungen zu erkennen und die Bewegung wirkt eckig und ungleichförmig. Die Länge der Abschnitte hängt ab von der eingestellten Ausbreitungsgeschwindigkeit (Pulse </w:t>
       </w:r>
       <w:r>
         <w:rPr>
@@ -9201,7 +9564,21 @@
         <w:rPr>
           <w:lang w:val="de-DE"/>
         </w:rPr>
-        <w:t xml:space="preserve">) und der zeitlichen Auflösung  (Time </w:t>
+        <w:t xml:space="preserve">) und der zeitlichen </w:t>
+      </w:r>
+      <w:proofErr w:type="gramStart"/>
+      <w:r>
+        <w:rPr>
+          <w:lang w:val="de-DE"/>
+        </w:rPr>
+        <w:t>Auflösung  (</w:t>
+      </w:r>
+      <w:proofErr w:type="gramEnd"/>
+      <w:r>
+        <w:rPr>
+          <w:lang w:val="de-DE"/>
+        </w:rPr>
+        <w:t xml:space="preserve">Time </w:t>
       </w:r>
       <w:r>
         <w:rPr>
@@ -9728,8 +10105,21 @@
         </w:rPr>
         <w:tab/>
       </w:r>
-      <w:r>
-        <w:t xml:space="preserve">Funktionen des Editors </w:t>
+      <w:proofErr w:type="spellStart"/>
+      <w:r>
+        <w:t>Funktionen</w:t>
+      </w:r>
+      <w:proofErr w:type="spellEnd"/>
+      <w:r>
+        <w:t xml:space="preserve"> des </w:t>
+      </w:r>
+      <w:proofErr w:type="gramStart"/>
+      <w:r>
+        <w:t>Editors</w:t>
+      </w:r>
+      <w:proofErr w:type="gramEnd"/>
+      <w:r>
+        <w:t xml:space="preserve"> </w:t>
       </w:r>
     </w:p>
     <w:p>
@@ -9902,13 +10292,20 @@
         <w:pStyle w:val="berschrift3"/>
       </w:pPr>
       <w:bookmarkStart w:id="34" w:name="_Toc61874881"/>
+      <w:proofErr w:type="spellStart"/>
       <w:r>
         <w:t>Menü</w:t>
       </w:r>
-      <w:r>
-        <w:t xml:space="preserve"> „File“</w:t>
+      <w:proofErr w:type="spellEnd"/>
+      <w:r>
+        <w:t xml:space="preserve"> „</w:t>
+      </w:r>
+      <w:proofErr w:type="gramStart"/>
+      <w:r>
+        <w:t>File“</w:t>
       </w:r>
       <w:bookmarkEnd w:id="34"/>
+      <w:proofErr w:type="gramEnd"/>
     </w:p>
     <w:p>
       <w:pPr>
@@ -9993,7 +10390,21 @@
         <w:rPr>
           <w:lang w:val="de-DE"/>
         </w:rPr>
-        <w:t xml:space="preserve">mit der Extension „.mod“ steht. </w:t>
+        <w:t>mit der Extension „.</w:t>
+      </w:r>
+      <w:proofErr w:type="spellStart"/>
+      <w:r>
+        <w:rPr>
+          <w:lang w:val="de-DE"/>
+        </w:rPr>
+        <w:t>mod</w:t>
+      </w:r>
+      <w:proofErr w:type="spellEnd"/>
+      <w:r>
+        <w:rPr>
+          <w:lang w:val="de-DE"/>
+        </w:rPr>
+        <w:t xml:space="preserve">“ steht. </w:t>
       </w:r>
     </w:p>
     <w:p>
@@ -10022,7 +10433,21 @@
           <w:lang w:val="de-DE"/>
         </w:rPr>
         <w:tab/>
-        <w:t>Ein Modell in einer „.mod“-Datei wird zu dem vorhandenen Modell hinzugefügt. Verwendet werden nur die (Input-)Neuronen und Dendriten des gewählten Modells. Eventuell vorhandene weitere Objekte (Modellbeschreibung, Parameterwerte, EEG-Signale usw.) werden ignoriert.</w:t>
+        <w:t>Ein Modell in einer „.</w:t>
+      </w:r>
+      <w:proofErr w:type="spellStart"/>
+      <w:r>
+        <w:rPr>
+          <w:lang w:val="de-DE"/>
+        </w:rPr>
+        <w:t>mod</w:t>
+      </w:r>
+      <w:proofErr w:type="spellEnd"/>
+      <w:r>
+        <w:rPr>
+          <w:lang w:val="de-DE"/>
+        </w:rPr>
+        <w:t>“-Datei wird zu dem vorhandenen Modell hinzugefügt. Verwendet werden nur die (Input-)Neuronen und Dendriten des gewählten Modells. Eventuell vorhandene weitere Objekte (Modellbeschreibung, Parameterwerte, EEG-Signale usw.) werden ignoriert.</w:t>
       </w:r>
     </w:p>
     <w:p>
@@ -10067,8 +10492,18 @@
           <w:bCs/>
           <w:lang w:val="de-DE"/>
         </w:rPr>
-        <w:t>Save model as</w:t>
-      </w:r>
+        <w:t xml:space="preserve">Save model </w:t>
+      </w:r>
+      <w:proofErr w:type="spellStart"/>
+      <w:r>
+        <w:rPr>
+          <w:b/>
+          <w:bCs/>
+          <w:lang w:val="de-DE"/>
+        </w:rPr>
+        <w:t>as</w:t>
+      </w:r>
+      <w:proofErr w:type="spellEnd"/>
       <w:r>
         <w:rPr>
           <w:lang w:val="de-DE"/>
@@ -10096,35 +10531,59 @@
           <w:bCs/>
           <w:lang w:val="de-DE"/>
         </w:rPr>
-        <w:t>Run script</w:t>
-      </w:r>
-      <w:r>
-        <w:rPr>
-          <w:lang w:val="de-DE"/>
-        </w:rPr>
-        <w:t xml:space="preserve">: </w:t>
-      </w:r>
-      <w:r>
-        <w:rPr>
-          <w:lang w:val="de-DE"/>
-        </w:rPr>
-        <w:tab/>
-        <w:t>Eine wählbare Script-Datei wird ausgeführt. Diese Funktion ist momentan nur für Testzwecke gedacht.</w:t>
-      </w:r>
-    </w:p>
-    <w:p>
-      <w:pPr>
-        <w:ind w:left="2127" w:hanging="1560"/>
-        <w:rPr>
-          <w:lang w:val="de-DE"/>
-        </w:rPr>
-      </w:pPr>
+        <w:t xml:space="preserve">Run </w:t>
+      </w:r>
+      <w:proofErr w:type="spellStart"/>
       <w:r>
         <w:rPr>
           <w:b/>
           <w:bCs/>
           <w:lang w:val="de-DE"/>
         </w:rPr>
+        <w:t>script</w:t>
+      </w:r>
+      <w:proofErr w:type="spellEnd"/>
+      <w:r>
+        <w:rPr>
+          <w:lang w:val="de-DE"/>
+        </w:rPr>
+        <w:t xml:space="preserve">: </w:t>
+      </w:r>
+      <w:r>
+        <w:rPr>
+          <w:lang w:val="de-DE"/>
+        </w:rPr>
+        <w:tab/>
+        <w:t xml:space="preserve">Eine wählbare </w:t>
+      </w:r>
+      <w:proofErr w:type="spellStart"/>
+      <w:r>
+        <w:rPr>
+          <w:lang w:val="de-DE"/>
+        </w:rPr>
+        <w:t>Script</w:t>
+      </w:r>
+      <w:proofErr w:type="spellEnd"/>
+      <w:r>
+        <w:rPr>
+          <w:lang w:val="de-DE"/>
+        </w:rPr>
+        <w:t>-Datei wird ausgeführt. Diese Funktion ist momentan nur für Testzwecke gedacht.</w:t>
+      </w:r>
+    </w:p>
+    <w:p>
+      <w:pPr>
+        <w:ind w:left="2127" w:hanging="1560"/>
+        <w:rPr>
+          <w:lang w:val="de-DE"/>
+        </w:rPr>
+      </w:pPr>
+      <w:r>
+        <w:rPr>
+          <w:b/>
+          <w:bCs/>
+          <w:lang w:val="de-DE"/>
+        </w:rPr>
         <w:t>Exit</w:t>
       </w:r>
       <w:r>
@@ -10146,9 +10605,15 @@
         <w:pStyle w:val="berschrift3"/>
       </w:pPr>
       <w:bookmarkStart w:id="35" w:name="_Toc61874882"/>
-      <w:r>
-        <w:t>Menü „</w:t>
-      </w:r>
+      <w:proofErr w:type="spellStart"/>
+      <w:r>
+        <w:t>Menü</w:t>
+      </w:r>
+      <w:proofErr w:type="spellEnd"/>
+      <w:r>
+        <w:t xml:space="preserve"> „</w:t>
+      </w:r>
+      <w:proofErr w:type="gramStart"/>
       <w:r>
         <w:t>Edit</w:t>
       </w:r>
@@ -10156,6 +10621,7 @@
         <w:t>“</w:t>
       </w:r>
       <w:bookmarkEnd w:id="35"/>
+      <w:proofErr w:type="gramEnd"/>
     </w:p>
     <w:p>
       <w:r>
@@ -10186,7 +10652,63 @@
         <w:rPr>
           <w:lang w:val="de-DE"/>
         </w:rPr>
-        <w:t xml:space="preserve">Die Undo-Funktion macht Editor-Operationen rückgängig. Die Redo-Funktion hebt die letzte Undo-Operation auf und stellt wieder den Zustand vor Undo her. </w:t>
+        <w:t xml:space="preserve">Die </w:t>
+      </w:r>
+      <w:proofErr w:type="spellStart"/>
+      <w:r>
+        <w:rPr>
+          <w:lang w:val="de-DE"/>
+        </w:rPr>
+        <w:t>Undo</w:t>
+      </w:r>
+      <w:proofErr w:type="spellEnd"/>
+      <w:r>
+        <w:rPr>
+          <w:lang w:val="de-DE"/>
+        </w:rPr>
+        <w:t xml:space="preserve">-Funktion macht Editor-Operationen rückgängig. Die </w:t>
+      </w:r>
+      <w:proofErr w:type="spellStart"/>
+      <w:r>
+        <w:rPr>
+          <w:lang w:val="de-DE"/>
+        </w:rPr>
+        <w:t>Redo</w:t>
+      </w:r>
+      <w:proofErr w:type="spellEnd"/>
+      <w:r>
+        <w:rPr>
+          <w:lang w:val="de-DE"/>
+        </w:rPr>
+        <w:t xml:space="preserve">-Funktion hebt die letzte </w:t>
+      </w:r>
+      <w:proofErr w:type="spellStart"/>
+      <w:r>
+        <w:rPr>
+          <w:lang w:val="de-DE"/>
+        </w:rPr>
+        <w:t>Undo</w:t>
+      </w:r>
+      <w:proofErr w:type="spellEnd"/>
+      <w:r>
+        <w:rPr>
+          <w:lang w:val="de-DE"/>
+        </w:rPr>
+        <w:t xml:space="preserve">-Operation auf und stellt wieder den Zustand vor </w:t>
+      </w:r>
+      <w:proofErr w:type="spellStart"/>
+      <w:r>
+        <w:rPr>
+          <w:lang w:val="de-DE"/>
+        </w:rPr>
+        <w:t>Undo</w:t>
+      </w:r>
+      <w:proofErr w:type="spellEnd"/>
+      <w:r>
+        <w:rPr>
+          <w:lang w:val="de-DE"/>
+        </w:rPr>
+        <w:t xml:space="preserve"> her. </w:t>
       </w:r>
     </w:p>
     <w:p>
@@ -10204,7 +10726,63 @@
         <w:rPr>
           <w:lang w:val="de-DE"/>
         </w:rPr>
-        <w:t>Die Undo/Redo-Funktionen können entweder über die Pfeile im Hauptmenu oder durch die Tastenkombinationen STRG-z für Undo und STRG-y für Redo aufgerufen werden.</w:t>
+        <w:t xml:space="preserve">Die </w:t>
+      </w:r>
+      <w:proofErr w:type="spellStart"/>
+      <w:r>
+        <w:rPr>
+          <w:lang w:val="de-DE"/>
+        </w:rPr>
+        <w:t>Undo</w:t>
+      </w:r>
+      <w:proofErr w:type="spellEnd"/>
+      <w:r>
+        <w:rPr>
+          <w:lang w:val="de-DE"/>
+        </w:rPr>
+        <w:t>/</w:t>
+      </w:r>
+      <w:proofErr w:type="spellStart"/>
+      <w:r>
+        <w:rPr>
+          <w:lang w:val="de-DE"/>
+        </w:rPr>
+        <w:t>Redo</w:t>
+      </w:r>
+      <w:proofErr w:type="spellEnd"/>
+      <w:r>
+        <w:rPr>
+          <w:lang w:val="de-DE"/>
+        </w:rPr>
+        <w:t xml:space="preserve">-Funktionen können entweder über die Pfeile im Hauptmenu oder durch die Tastenkombinationen STRG-z für </w:t>
+      </w:r>
+      <w:proofErr w:type="spellStart"/>
+      <w:r>
+        <w:rPr>
+          <w:lang w:val="de-DE"/>
+        </w:rPr>
+        <w:t>Undo</w:t>
+      </w:r>
+      <w:proofErr w:type="spellEnd"/>
+      <w:r>
+        <w:rPr>
+          <w:lang w:val="de-DE"/>
+        </w:rPr>
+        <w:t xml:space="preserve"> und STRG-y für </w:t>
+      </w:r>
+      <w:proofErr w:type="spellStart"/>
+      <w:r>
+        <w:rPr>
+          <w:lang w:val="de-DE"/>
+        </w:rPr>
+        <w:t>Redo</w:t>
+      </w:r>
+      <w:proofErr w:type="spellEnd"/>
+      <w:r>
+        <w:rPr>
+          <w:lang w:val="de-DE"/>
+        </w:rPr>
+        <w:t xml:space="preserve"> aufgerufen werden.</w:t>
       </w:r>
     </w:p>
     <w:p>
@@ -10301,11 +10879,33 @@
           <w:lang w:val="de-DE"/>
         </w:rPr>
       </w:pPr>
-      <w:r>
-        <w:rPr>
-          <w:lang w:val="de-DE"/>
-        </w:rPr>
-        <w:t xml:space="preserve">Undo/Redo bezieht sich ausschließlich auf das statische Modell. Das </w:t>
+      <w:proofErr w:type="spellStart"/>
+      <w:r>
+        <w:rPr>
+          <w:lang w:val="de-DE"/>
+        </w:rPr>
+        <w:t>Undo</w:t>
+      </w:r>
+      <w:proofErr w:type="spellEnd"/>
+      <w:r>
+        <w:rPr>
+          <w:lang w:val="de-DE"/>
+        </w:rPr>
+        <w:t>/</w:t>
+      </w:r>
+      <w:proofErr w:type="spellStart"/>
+      <w:r>
+        <w:rPr>
+          <w:lang w:val="de-DE"/>
+        </w:rPr>
+        <w:t>Redo</w:t>
+      </w:r>
+      <w:proofErr w:type="spellEnd"/>
+      <w:r>
+        <w:rPr>
+          <w:lang w:val="de-DE"/>
+        </w:rPr>
+        <w:t xml:space="preserve"> bezieht sich ausschließlich auf das statische Modell. Das </w:t>
       </w:r>
       <w:r>
         <w:rPr>
@@ -10359,13 +10959,41 @@
         <w:rPr>
           <w:lang w:val="de-DE"/>
         </w:rPr>
-        <w:t xml:space="preserve"> und können nicht mit Undo rückgängig gemacht werden</w:t>
-      </w:r>
-      <w:r>
-        <w:rPr>
-          <w:lang w:val="de-DE"/>
-        </w:rPr>
-        <w:t>. Sie verändern ja nicht das Modell selbst, sondern nur die Darstellung des Modells.</w:t>
+        <w:t xml:space="preserve"> und können nicht mit </w:t>
+      </w:r>
+      <w:proofErr w:type="spellStart"/>
+      <w:r>
+        <w:rPr>
+          <w:lang w:val="de-DE"/>
+        </w:rPr>
+        <w:t>Undo</w:t>
+      </w:r>
+      <w:proofErr w:type="spellEnd"/>
+      <w:r>
+        <w:rPr>
+          <w:lang w:val="de-DE"/>
+        </w:rPr>
+        <w:t xml:space="preserve"> rückgängig gemacht werden</w:t>
+      </w:r>
+      <w:r>
+        <w:rPr>
+          <w:lang w:val="de-DE"/>
+        </w:rPr>
+        <w:t xml:space="preserve">. Sie verändern </w:t>
+      </w:r>
+      <w:proofErr w:type="gramStart"/>
+      <w:r>
+        <w:rPr>
+          <w:lang w:val="de-DE"/>
+        </w:rPr>
+        <w:t>ja nicht</w:t>
+      </w:r>
+      <w:proofErr w:type="gramEnd"/>
+      <w:r>
+        <w:rPr>
+          <w:lang w:val="de-DE"/>
+        </w:rPr>
+        <w:t xml:space="preserve"> das Modell selbst, sondern nur die Darstellung des Modells.</w:t>
       </w:r>
     </w:p>
     <w:p>
@@ -10383,13 +11011,55 @@
         <w:rPr>
           <w:lang w:val="de-DE"/>
         </w:rPr>
-        <w:t xml:space="preserve">Der Undo/Redo-Speicher wird beim Erzeugen eines neuen Modells (File – New model) sowie beim Öffnen eines Modells (File – Open Model) gelöscht. Es ist also z.B. nicht möglich nach dem Öffnen eines neuen Modells </w:t>
-      </w:r>
-      <w:r>
-        <w:rPr>
-          <w:lang w:val="de-DE"/>
-        </w:rPr>
-        <w:t>mit Undo auf das vorher geladene Modell zurückzugehen.</w:t>
+        <w:t xml:space="preserve">Der </w:t>
+      </w:r>
+      <w:proofErr w:type="spellStart"/>
+      <w:r>
+        <w:rPr>
+          <w:lang w:val="de-DE"/>
+        </w:rPr>
+        <w:t>Undo</w:t>
+      </w:r>
+      <w:proofErr w:type="spellEnd"/>
+      <w:r>
+        <w:rPr>
+          <w:lang w:val="de-DE"/>
+        </w:rPr>
+        <w:t>/</w:t>
+      </w:r>
+      <w:proofErr w:type="spellStart"/>
+      <w:r>
+        <w:rPr>
+          <w:lang w:val="de-DE"/>
+        </w:rPr>
+        <w:t>Redo</w:t>
+      </w:r>
+      <w:proofErr w:type="spellEnd"/>
+      <w:r>
+        <w:rPr>
+          <w:lang w:val="de-DE"/>
+        </w:rPr>
+        <w:t xml:space="preserve">-Speicher wird beim Erzeugen eines neuen Modells (File – New model) sowie beim Öffnen eines Modells (File – Open Model) gelöscht. Es ist also z.B. nicht möglich nach dem Öffnen eines neuen Modells </w:t>
+      </w:r>
+      <w:r>
+        <w:rPr>
+          <w:lang w:val="de-DE"/>
+        </w:rPr>
+        <w:t xml:space="preserve">mit </w:t>
+      </w:r>
+      <w:proofErr w:type="spellStart"/>
+      <w:r>
+        <w:rPr>
+          <w:lang w:val="de-DE"/>
+        </w:rPr>
+        <w:t>Undo</w:t>
+      </w:r>
+      <w:proofErr w:type="spellEnd"/>
+      <w:r>
+        <w:rPr>
+          <w:lang w:val="de-DE"/>
+        </w:rPr>
+        <w:t xml:space="preserve"> auf das vorher geladene Modell zurückzugehen.</w:t>
       </w:r>
       <w:r>
         <w:rPr>
@@ -10443,7 +11113,21 @@
         <w:rPr>
           <w:lang w:val="de-DE"/>
         </w:rPr>
-        <w:t xml:space="preserve">Für jede Editor-Operation müssen bestimmte Daten gespeichert werden, um ein Undo zu ermöglichen. Deshalb steigt der Speicherverbrauch während der Arbeit mit dem Editor kontinuierlich an. In der Praxis wurden bisher damit noch keine Probleme beobachtet. Wenn in Zukunft bei sehr großen Modellen </w:t>
+        <w:t xml:space="preserve">Für jede Editor-Operation müssen bestimmte Daten gespeichert werden, um ein </w:t>
+      </w:r>
+      <w:proofErr w:type="spellStart"/>
+      <w:r>
+        <w:rPr>
+          <w:lang w:val="de-DE"/>
+        </w:rPr>
+        <w:t>Undo</w:t>
+      </w:r>
+      <w:proofErr w:type="spellEnd"/>
+      <w:r>
+        <w:rPr>
+          <w:lang w:val="de-DE"/>
+        </w:rPr>
+        <w:t xml:space="preserve"> zu ermöglichen. Deshalb steigt der Speicherverbrauch während der Arbeit mit dem Editor kontinuierlich an. In der Praxis wurden bisher damit noch keine Probleme beobachtet. Wenn in Zukunft bei sehr großen Modellen </w:t>
       </w:r>
       <w:r>
         <w:rPr>
@@ -10463,9 +11147,15 @@
         <w:pStyle w:val="berschrift3"/>
       </w:pPr>
       <w:bookmarkStart w:id="38" w:name="_Toc61874884"/>
-      <w:r>
-        <w:t>Menü „</w:t>
-      </w:r>
+      <w:proofErr w:type="spellStart"/>
+      <w:r>
+        <w:t>Menü</w:t>
+      </w:r>
+      <w:proofErr w:type="spellEnd"/>
+      <w:r>
+        <w:t xml:space="preserve"> „</w:t>
+      </w:r>
+      <w:proofErr w:type="gramStart"/>
       <w:r>
         <w:t>Action</w:t>
       </w:r>
@@ -10473,6 +11163,7 @@
         <w:t>“</w:t>
       </w:r>
       <w:bookmarkEnd w:id="38"/>
+      <w:proofErr w:type="gramEnd"/>
     </w:p>
     <w:p>
       <w:pPr>
@@ -10481,8 +11172,13 @@
       <w:r>
         <w:t>“</w:t>
       </w:r>
-      <w:r>
-        <w:t>Action“ - „</w:t>
+      <w:proofErr w:type="gramStart"/>
+      <w:r>
+        <w:t>Action“ -</w:t>
+      </w:r>
+      <w:proofErr w:type="gramEnd"/>
+      <w:r>
+        <w:t xml:space="preserve"> „</w:t>
       </w:r>
       <w:r>
         <w:t>Proceed single step</w:t>
@@ -10579,8 +11275,13 @@
       <w:r>
         <w:t>“</w:t>
       </w:r>
-      <w:r>
-        <w:t>Action“ - „Analyze“ – „Find loops“</w:t>
+      <w:proofErr w:type="gramStart"/>
+      <w:r>
+        <w:t>Action“ -</w:t>
+      </w:r>
+      <w:proofErr w:type="gramEnd"/>
+      <w:r>
+        <w:t xml:space="preserve"> „Analyze“ – „Find loops“</w:t>
       </w:r>
     </w:p>
     <w:p>
@@ -10954,7 +11655,15 @@
       <w:bookmarkStart w:id="39" w:name="_Ref35699660"/>
       <w:bookmarkStart w:id="40" w:name="_Ref37455027"/>
       <w:r>
-        <w:t>„Action“ - „Analyze“</w:t>
+        <w:t>„</w:t>
+      </w:r>
+      <w:proofErr w:type="gramStart"/>
+      <w:r>
+        <w:t>Action“ -</w:t>
+      </w:r>
+      <w:proofErr w:type="gramEnd"/>
+      <w:r>
+        <w:t xml:space="preserve"> „Analyze“</w:t>
       </w:r>
       <w:bookmarkEnd w:id="39"/>
       <w:r>
@@ -10999,28 +11708,9 @@
           <w:shd w:val="clear" w:color="auto" w:fill="FFFFFF"/>
           <w:lang w:val="de-DE"/>
         </w:rPr>
-        <w:t xml:space="preserve"> Dazu gehören „entartete“ Dendriten, bei denen z.B. zwei Abschnitte in eine Knickstelle einmünden, aber keine herausführt, oder umgekehrt. Derartige Unsauberkeiten haben zwar keinen Einfluss auf das Verhalten des Modells, da in ihnen niemals Impulse fließen können, sie verursachen aber unnötigen Rechenaufwand und machen das Modell unübersichtlich. Die Funktion sucht nach solchen entarteten Dendriten-Teilstücken und hebt sie genauso wie „Find loops“ optisch hervor, indem sie selektiert werden. In der Regel wird man diese Teilstücke löschen, was recht einfach in einem Schritt geht, da sie bereit selektiert sind (Kontextmenü „Remove selected objects“). Nach der Bereinigung eines solchen Fehlers sollte die Funktion erneut aufgerufen werden, solange bis keine weitere Anomalie mehr gefunden wurde.</w:t>
-      </w:r>
-    </w:p>
-    <w:p>
-      <w:pPr>
-        <w:pStyle w:val="berschrift4"/>
-      </w:pPr>
-      <w:bookmarkStart w:id="41" w:name="_Ref37455193"/>
-      <w:r>
-        <w:t xml:space="preserve">„Action“ - </w:t>
-      </w:r>
-      <w:r>
-        <w:t>„Center model“</w:t>
-      </w:r>
-      <w:bookmarkEnd w:id="41"/>
-    </w:p>
-    <w:p>
-      <w:pPr>
-        <w:rPr>
-          <w:lang w:val="de-DE"/>
-        </w:rPr>
-      </w:pPr>
+        <w:t xml:space="preserve"> Dazu gehören „entartete“ Dendriten, bei denen z.B. zwei Abschnitte in eine Knickstelle einmünden, aber keine herausführt, oder umgekehrt. Derartige Unsauberkeiten haben zwar keinen Einfluss auf das Verhalten des Modells, da in ihnen niemals Impulse fließen können, sie verursachen aber unnötigen Rechenaufwand und machen das Modell unübersichtlich. Die Funktion sucht nach solchen entarteten Dendriten-Teilstücken und hebt sie genauso wie „Find </w:t>
+      </w:r>
+      <w:proofErr w:type="spellStart"/>
       <w:r>
         <w:rPr>
           <w:rFonts w:ascii="Segoe UI" w:hAnsi="Segoe UI" w:cs="Segoe UI"/>
@@ -11030,8 +11720,9 @@
           <w:shd w:val="clear" w:color="auto" w:fill="FFFFFF"/>
           <w:lang w:val="de-DE"/>
         </w:rPr>
-        <w:t xml:space="preserve">Wenn das Modell komplett außerhalb des sichtbaren Fensters liegt, was durch versehentliches Verschieben oder durch einen Fehler beim Einlesen gespeicherter Daten auftreten kann, ist es schwer möglich, das Modell wieder aufzufinden. </w:t>
-      </w:r>
+        <w:t>loops</w:t>
+      </w:r>
+      <w:proofErr w:type="spellEnd"/>
       <w:r>
         <w:rPr>
           <w:rFonts w:ascii="Segoe UI" w:hAnsi="Segoe UI" w:cs="Segoe UI"/>
@@ -11041,8 +11732,9 @@
           <w:shd w:val="clear" w:color="auto" w:fill="FFFFFF"/>
           <w:lang w:val="de-DE"/>
         </w:rPr>
-        <w:t xml:space="preserve">Die </w:t>
-      </w:r>
+        <w:t xml:space="preserve">“ optisch hervor, indem sie selektiert werden. In der Regel wird man diese Teilstücke löschen, was recht einfach in einem Schritt geht, da sie bereit selektiert sind (Kontextmenü „Remove </w:t>
+      </w:r>
+      <w:proofErr w:type="spellStart"/>
       <w:r>
         <w:rPr>
           <w:rFonts w:ascii="Segoe UI" w:hAnsi="Segoe UI" w:cs="Segoe UI"/>
@@ -11052,8 +11744,9 @@
           <w:shd w:val="clear" w:color="auto" w:fill="FFFFFF"/>
           <w:lang w:val="de-DE"/>
         </w:rPr>
-        <w:t>Funktion "</w:t>
-      </w:r>
+        <w:t>selected</w:t>
+      </w:r>
+      <w:proofErr w:type="spellEnd"/>
       <w:r>
         <w:rPr>
           <w:rFonts w:ascii="Segoe UI" w:hAnsi="Segoe UI" w:cs="Segoe UI"/>
@@ -11063,8 +11756,9 @@
           <w:shd w:val="clear" w:color="auto" w:fill="FFFFFF"/>
           <w:lang w:val="de-DE"/>
         </w:rPr>
-        <w:t>Center model</w:t>
-      </w:r>
+        <w:t xml:space="preserve"> </w:t>
+      </w:r>
+      <w:proofErr w:type="spellStart"/>
       <w:r>
         <w:rPr>
           <w:rFonts w:ascii="Segoe UI" w:hAnsi="Segoe UI" w:cs="Segoe UI"/>
@@ -11074,8 +11768,9 @@
           <w:shd w:val="clear" w:color="auto" w:fill="FFFFFF"/>
           <w:lang w:val="de-DE"/>
         </w:rPr>
-        <w:t xml:space="preserve">" </w:t>
-      </w:r>
+        <w:t>objects</w:t>
+      </w:r>
+      <w:proofErr w:type="spellEnd"/>
       <w:r>
         <w:rPr>
           <w:rFonts w:ascii="Segoe UI" w:hAnsi="Segoe UI" w:cs="Segoe UI"/>
@@ -11085,8 +11780,36 @@
           <w:shd w:val="clear" w:color="auto" w:fill="FFFFFF"/>
           <w:lang w:val="de-DE"/>
         </w:rPr>
-        <w:t>holt</w:t>
-      </w:r>
+        <w:t>“). Nach der Bereinigung eines solchen Fehlers sollte die Funktion erneut aufgerufen werden, solange bis keine weitere Anomalie mehr gefunden wurde.</w:t>
+      </w:r>
+    </w:p>
+    <w:p>
+      <w:pPr>
+        <w:pStyle w:val="berschrift4"/>
+      </w:pPr>
+      <w:bookmarkStart w:id="41" w:name="_Ref37455193"/>
+      <w:r>
+        <w:t>„</w:t>
+      </w:r>
+      <w:proofErr w:type="gramStart"/>
+      <w:r>
+        <w:t>Action“ -</w:t>
+      </w:r>
+      <w:proofErr w:type="gramEnd"/>
+      <w:r>
+        <w:t xml:space="preserve"> </w:t>
+      </w:r>
+      <w:r>
+        <w:t>„Center model“</w:t>
+      </w:r>
+      <w:bookmarkEnd w:id="41"/>
+    </w:p>
+    <w:p>
+      <w:pPr>
+        <w:rPr>
+          <w:lang w:val="de-DE"/>
+        </w:rPr>
+      </w:pPr>
       <w:r>
         <w:rPr>
           <w:rFonts w:ascii="Segoe UI" w:hAnsi="Segoe UI" w:cs="Segoe UI"/>
@@ -11096,7 +11819,7 @@
           <w:shd w:val="clear" w:color="auto" w:fill="FFFFFF"/>
           <w:lang w:val="de-DE"/>
         </w:rPr>
-        <w:t xml:space="preserve"> das Modell in die Mitte des Fensters und </w:t>
+        <w:t xml:space="preserve">Wenn das Modell komplett außerhalb des sichtbaren Fensters liegt, was durch versehentliches Verschieben oder durch einen Fehler beim Einlesen gespeicherter Daten auftreten kann, ist es schwer möglich, das Modell wieder aufzufinden. </w:t>
       </w:r>
       <w:r>
         <w:rPr>
@@ -11107,7 +11830,7 @@
           <w:shd w:val="clear" w:color="auto" w:fill="FFFFFF"/>
           <w:lang w:val="de-DE"/>
         </w:rPr>
-        <w:t xml:space="preserve">passt </w:t>
+        <w:t xml:space="preserve">Die </w:t>
       </w:r>
       <w:r>
         <w:rPr>
@@ -11118,6 +11841,72 @@
           <w:shd w:val="clear" w:color="auto" w:fill="FFFFFF"/>
           <w:lang w:val="de-DE"/>
         </w:rPr>
+        <w:t>Funktion "</w:t>
+      </w:r>
+      <w:r>
+        <w:rPr>
+          <w:rFonts w:ascii="Segoe UI" w:hAnsi="Segoe UI" w:cs="Segoe UI"/>
+          <w:color w:val="24292E"/>
+          <w:sz w:val="21"/>
+          <w:szCs w:val="21"/>
+          <w:shd w:val="clear" w:color="auto" w:fill="FFFFFF"/>
+          <w:lang w:val="de-DE"/>
+        </w:rPr>
+        <w:t>Center model</w:t>
+      </w:r>
+      <w:r>
+        <w:rPr>
+          <w:rFonts w:ascii="Segoe UI" w:hAnsi="Segoe UI" w:cs="Segoe UI"/>
+          <w:color w:val="24292E"/>
+          <w:sz w:val="21"/>
+          <w:szCs w:val="21"/>
+          <w:shd w:val="clear" w:color="auto" w:fill="FFFFFF"/>
+          <w:lang w:val="de-DE"/>
+        </w:rPr>
+        <w:t xml:space="preserve">" </w:t>
+      </w:r>
+      <w:r>
+        <w:rPr>
+          <w:rFonts w:ascii="Segoe UI" w:hAnsi="Segoe UI" w:cs="Segoe UI"/>
+          <w:color w:val="24292E"/>
+          <w:sz w:val="21"/>
+          <w:szCs w:val="21"/>
+          <w:shd w:val="clear" w:color="auto" w:fill="FFFFFF"/>
+          <w:lang w:val="de-DE"/>
+        </w:rPr>
+        <w:t>holt</w:t>
+      </w:r>
+      <w:r>
+        <w:rPr>
+          <w:rFonts w:ascii="Segoe UI" w:hAnsi="Segoe UI" w:cs="Segoe UI"/>
+          <w:color w:val="24292E"/>
+          <w:sz w:val="21"/>
+          <w:szCs w:val="21"/>
+          <w:shd w:val="clear" w:color="auto" w:fill="FFFFFF"/>
+          <w:lang w:val="de-DE"/>
+        </w:rPr>
+        <w:t xml:space="preserve"> das Modell in die Mitte des Fensters und </w:t>
+      </w:r>
+      <w:r>
+        <w:rPr>
+          <w:rFonts w:ascii="Segoe UI" w:hAnsi="Segoe UI" w:cs="Segoe UI"/>
+          <w:color w:val="24292E"/>
+          <w:sz w:val="21"/>
+          <w:szCs w:val="21"/>
+          <w:shd w:val="clear" w:color="auto" w:fill="FFFFFF"/>
+          <w:lang w:val="de-DE"/>
+        </w:rPr>
+        <w:t xml:space="preserve">passt </w:t>
+      </w:r>
+      <w:r>
+        <w:rPr>
+          <w:rFonts w:ascii="Segoe UI" w:hAnsi="Segoe UI" w:cs="Segoe UI"/>
+          <w:color w:val="24292E"/>
+          <w:sz w:val="21"/>
+          <w:szCs w:val="21"/>
+          <w:shd w:val="clear" w:color="auto" w:fill="FFFFFF"/>
+          <w:lang w:val="de-DE"/>
+        </w:rPr>
         <w:t>die Zoomstufe so an dass das Modell komplett und ausreichend groß sichtbar ist.</w:t>
       </w:r>
     </w:p>
@@ -11126,10 +11915,16 @@
         <w:pStyle w:val="berschrift3"/>
       </w:pPr>
       <w:bookmarkStart w:id="42" w:name="_Toc61874885"/>
+      <w:proofErr w:type="spellStart"/>
       <w:r>
         <w:lastRenderedPageBreak/>
-        <w:t>Menü „</w:t>
-      </w:r>
+        <w:t>Menü</w:t>
+      </w:r>
+      <w:proofErr w:type="spellEnd"/>
+      <w:r>
+        <w:t xml:space="preserve"> „</w:t>
+      </w:r>
+      <w:proofErr w:type="gramStart"/>
       <w:r>
         <w:t>View</w:t>
       </w:r>
@@ -11137,6 +11932,7 @@
         <w:t>“</w:t>
       </w:r>
       <w:bookmarkEnd w:id="42"/>
+      <w:proofErr w:type="gramEnd"/>
     </w:p>
     <w:p>
       <w:pPr>
@@ -11203,9 +11999,15 @@
         <w:pStyle w:val="berschrift3"/>
       </w:pPr>
       <w:bookmarkStart w:id="43" w:name="_Toc61874886"/>
-      <w:r>
-        <w:t>Menü „</w:t>
-      </w:r>
+      <w:proofErr w:type="spellStart"/>
+      <w:r>
+        <w:t>Menü</w:t>
+      </w:r>
+      <w:proofErr w:type="spellEnd"/>
+      <w:r>
+        <w:t xml:space="preserve"> „</w:t>
+      </w:r>
+      <w:proofErr w:type="gramStart"/>
       <w:r>
         <w:t>Options</w:t>
       </w:r>
@@ -11213,6 +12015,7 @@
         <w:t>“</w:t>
       </w:r>
       <w:bookmarkEnd w:id="43"/>
+      <w:proofErr w:type="gramEnd"/>
     </w:p>
     <w:p>
       <w:pPr>
@@ -11281,8 +12084,16 @@
         <w:rPr>
           <w:lang w:val="de-DE"/>
         </w:rPr>
-        <w:t>, sowie TriggerSounds</w:t>
-      </w:r>
+        <w:t xml:space="preserve">, sowie </w:t>
+      </w:r>
+      <w:proofErr w:type="spellStart"/>
+      <w:r>
+        <w:rPr>
+          <w:lang w:val="de-DE"/>
+        </w:rPr>
+        <w:t>TriggerSounds</w:t>
+      </w:r>
+      <w:proofErr w:type="spellEnd"/>
     </w:p>
     <w:p>
       <w:pPr>
@@ -11295,11 +12106,19 @@
           <w:lang w:val="de-DE"/>
         </w:rPr>
       </w:pPr>
-      <w:r>
-        <w:rPr>
-          <w:lang w:val="de-DE"/>
-        </w:rPr>
-        <w:t>AutoOpen: Wenn diese Option aktiv ist, wird das zuletzt bearbeitete Modell sowie die Zoomstufe und die Position auf der Arbeitsfläche abgespeichert und beim nächsten Programmstart automatisch wiederhergestellt. Wenn die Option deaktiviert ist, startet das Programm mit einem Minimalmodell bestehend aus zwei Neuronen.</w:t>
+      <w:proofErr w:type="spellStart"/>
+      <w:r>
+        <w:rPr>
+          <w:lang w:val="de-DE"/>
+        </w:rPr>
+        <w:t>AutoOpen</w:t>
+      </w:r>
+      <w:proofErr w:type="spellEnd"/>
+      <w:r>
+        <w:rPr>
+          <w:lang w:val="de-DE"/>
+        </w:rPr>
+        <w:t>: Wenn diese Option aktiv ist, wird das zuletzt bearbeitete Modell sowie die Zoomstufe und die Position auf der Arbeitsfläche abgespeichert und beim nächsten Programmstart automatisch wiederhergestellt. Wenn die Option deaktiviert ist, startet das Programm mit einem Minimalmodell bestehend aus zwei Neuronen.</w:t>
       </w:r>
     </w:p>
     <w:p>
@@ -11376,11 +12195,19 @@
           <w:lang w:val="de-DE"/>
         </w:rPr>
       </w:pPr>
-      <w:r>
-        <w:rPr>
-          <w:lang w:val="de-DE"/>
-        </w:rPr>
-        <w:t xml:space="preserve">CombineUndoRedo – siehe </w:t>
+      <w:proofErr w:type="spellStart"/>
+      <w:r>
+        <w:rPr>
+          <w:lang w:val="de-DE"/>
+        </w:rPr>
+        <w:t>CombineUndoRedo</w:t>
+      </w:r>
+      <w:proofErr w:type="spellEnd"/>
+      <w:r>
+        <w:rPr>
+          <w:lang w:val="de-DE"/>
+        </w:rPr>
+        <w:t xml:space="preserve"> – siehe </w:t>
       </w:r>
       <w:r>
         <w:rPr>
@@ -11429,9 +12256,15 @@
         <w:pStyle w:val="berschrift3"/>
       </w:pPr>
       <w:bookmarkStart w:id="44" w:name="_Toc61874887"/>
-      <w:r>
-        <w:t>Menü „</w:t>
-      </w:r>
+      <w:proofErr w:type="spellStart"/>
+      <w:r>
+        <w:t>Menü</w:t>
+      </w:r>
+      <w:proofErr w:type="spellEnd"/>
+      <w:r>
+        <w:t xml:space="preserve"> „</w:t>
+      </w:r>
+      <w:proofErr w:type="gramStart"/>
       <w:r>
         <w:t>Help</w:t>
       </w:r>
@@ -11439,6 +12272,7 @@
         <w:t>“</w:t>
       </w:r>
       <w:bookmarkEnd w:id="44"/>
+      <w:proofErr w:type="gramEnd"/>
     </w:p>
     <w:p>
       <w:pPr>
@@ -12195,7 +13029,21 @@
         <w:rPr>
           <w:lang w:val="de-DE"/>
         </w:rPr>
-        <w:t>In eine Verbindung einen neuen Knickpunkt (Knot) einfügen</w:t>
+        <w:t>In eine Verbindung einen neuen Knickpunkt (</w:t>
+      </w:r>
+      <w:proofErr w:type="spellStart"/>
+      <w:r>
+        <w:rPr>
+          <w:lang w:val="de-DE"/>
+        </w:rPr>
+        <w:t>Knot</w:t>
+      </w:r>
+      <w:proofErr w:type="spellEnd"/>
+      <w:r>
+        <w:rPr>
+          <w:lang w:val="de-DE"/>
+        </w:rPr>
+        <w:t>) einfügen</w:t>
       </w:r>
     </w:p>
     <w:p>
@@ -12333,7 +13181,21 @@
         <w:rPr>
           <w:lang w:val="de-DE"/>
         </w:rPr>
-        <w:t>Die Elemente des statischen Modells können prinzipiell beliebig auf einer zweidimensionalen Ebene angeordnet werden. Es ist in der Regel sinnvoll, die Input-Neuronen an einer oder mehre</w:t>
+        <w:t xml:space="preserve">Die Elemente des statischen Modells </w:t>
+      </w:r>
+      <w:proofErr w:type="gramStart"/>
+      <w:r>
+        <w:rPr>
+          <w:lang w:val="de-DE"/>
+        </w:rPr>
+        <w:t>können prinzipiell</w:t>
+      </w:r>
+      <w:proofErr w:type="gramEnd"/>
+      <w:r>
+        <w:rPr>
+          <w:lang w:val="de-DE"/>
+        </w:rPr>
+        <w:t xml:space="preserve"> beliebig auf einer zweidimensionalen Ebene angeordnet werden. Es ist in der Regel sinnvoll, die Input-Neuronen an einer oder mehre</w:t>
       </w:r>
       <w:r>
         <w:rPr>
@@ -13186,13 +14048,27 @@
         <w:rPr>
           <w:lang w:val="de-DE"/>
         </w:rPr>
-        <w:t xml:space="preserve">eines Neurons diesem </w:t>
-      </w:r>
-      <w:r>
-        <w:rPr>
-          <w:lang w:val="de-DE"/>
-        </w:rPr>
-        <w:t>neue Dendriten hinzufügen</w:t>
+        <w:t xml:space="preserve">eines Neurons </w:t>
+      </w:r>
+      <w:proofErr w:type="gramStart"/>
+      <w:r>
+        <w:rPr>
+          <w:lang w:val="de-DE"/>
+        </w:rPr>
+        <w:t xml:space="preserve">diesem </w:t>
+      </w:r>
+      <w:r>
+        <w:rPr>
+          <w:lang w:val="de-DE"/>
+        </w:rPr>
+        <w:t>neue Dendriten</w:t>
+      </w:r>
+      <w:proofErr w:type="gramEnd"/>
+      <w:r>
+        <w:rPr>
+          <w:lang w:val="de-DE"/>
+        </w:rPr>
+        <w:t xml:space="preserve"> hinzufügen</w:t>
       </w:r>
     </w:p>
     <w:p>
@@ -13361,7 +14237,14 @@
         <w:rPr>
           <w:lang w:val="de-DE"/>
         </w:rPr>
-        <w:t xml:space="preserve">ein akustisches Signal definieren, das beim </w:t>
+        <w:t xml:space="preserve">ein akustisches Signal definieren, das </w:t>
+      </w:r>
+      <w:proofErr w:type="gramStart"/>
+      <w:r>
+        <w:rPr>
+          <w:lang w:val="de-DE"/>
+        </w:rPr>
+        <w:t xml:space="preserve">beim </w:t>
       </w:r>
       <w:r>
         <w:rPr>
@@ -13373,7 +14256,14 @@
         <w:rPr>
           <w:lang w:val="de-DE"/>
         </w:rPr>
-        <w:t>riggern des Neurons ausgelöst wird.</w:t>
+        <w:t>riggern</w:t>
+      </w:r>
+      <w:proofErr w:type="gramEnd"/>
+      <w:r>
+        <w:rPr>
+          <w:lang w:val="de-DE"/>
+        </w:rPr>
+        <w:t xml:space="preserve"> des Neurons ausgelöst wird.</w:t>
       </w:r>
       <w:r>
         <w:rPr>
@@ -14269,7 +15159,21 @@
         <w:rPr>
           <w:lang w:val="de-DE"/>
         </w:rPr>
-        <w:t>Das Mini-Fenster selbst kann frei auf dem Bildschirm positioniert werden. Mit Hilfe des SystemMenüs in der linken oberen Ecke kann auch seine Größe verändert werden.</w:t>
+        <w:t xml:space="preserve">Das Mini-Fenster selbst kann frei auf dem Bildschirm positioniert werden. Mit Hilfe des </w:t>
+      </w:r>
+      <w:proofErr w:type="spellStart"/>
+      <w:r>
+        <w:rPr>
+          <w:lang w:val="de-DE"/>
+        </w:rPr>
+        <w:t>SystemMenüs</w:t>
+      </w:r>
+      <w:proofErr w:type="spellEnd"/>
+      <w:r>
+        <w:rPr>
+          <w:lang w:val="de-DE"/>
+        </w:rPr>
+        <w:t xml:space="preserve"> in der linken oberen Ecke kann auch seine Größe verändert werden.</w:t>
       </w:r>
     </w:p>
     <w:p>
@@ -14281,11 +15185,19 @@
       </w:pPr>
       <w:bookmarkStart w:id="75" w:name="_Ref40459560"/>
       <w:bookmarkStart w:id="76" w:name="_Toc61874898"/>
-      <w:r>
-        <w:rPr>
-          <w:lang w:val="de-DE"/>
-        </w:rPr>
-        <w:t>Stop on Trigger</w:t>
+      <w:proofErr w:type="spellStart"/>
+      <w:r>
+        <w:rPr>
+          <w:lang w:val="de-DE"/>
+        </w:rPr>
+        <w:t>Stop</w:t>
+      </w:r>
+      <w:proofErr w:type="spellEnd"/>
+      <w:r>
+        <w:rPr>
+          <w:lang w:val="de-DE"/>
+        </w:rPr>
+        <w:t xml:space="preserve"> on Trigger</w:t>
       </w:r>
       <w:bookmarkEnd w:id="75"/>
       <w:bookmarkEnd w:id="76"/>
@@ -14355,7 +15267,21 @@
         <w:rPr>
           <w:lang w:val="de-DE"/>
         </w:rPr>
-        <w:t xml:space="preserve">Mit der Funktion „Stop on Trigger“, die über das Kontextmenü von Neuronen ein- und ausgeschaltet werden kann, ist es möglich die Berechnung des Modells genau im Augenblick einer Auslösung anzuhalten. Im Prinzip wäre das auch durch </w:t>
+        <w:t>Mit der Funktion „</w:t>
+      </w:r>
+      <w:proofErr w:type="spellStart"/>
+      <w:r>
+        <w:rPr>
+          <w:lang w:val="de-DE"/>
+        </w:rPr>
+        <w:t>Stop</w:t>
+      </w:r>
+      <w:proofErr w:type="spellEnd"/>
+      <w:r>
+        <w:rPr>
+          <w:lang w:val="de-DE"/>
+        </w:rPr>
+        <w:t xml:space="preserve"> on Trigger“, die über das Kontextmenü von Neuronen ein- und ausgeschaltet werden kann, ist es möglich die Berechnung des Modells genau im Augenblick einer Auslösung anzuhalten. Im Prinzip wäre das auch durch </w:t>
       </w:r>
       <w:r>
         <w:rPr>
@@ -14375,12 +15301,14 @@
         </w:rPr>
         <w:t>„</w:t>
       </w:r>
+      <w:proofErr w:type="spellStart"/>
       <w:r>
         <w:rPr>
           <w:lang w:val="de-DE"/>
         </w:rPr>
         <w:t>Stop</w:t>
       </w:r>
+      <w:proofErr w:type="spellEnd"/>
       <w:r>
         <w:rPr>
           <w:lang w:val="de-DE"/>
@@ -14421,7 +15349,35 @@
         <w:rPr>
           <w:lang w:val="de-DE"/>
         </w:rPr>
-        <w:t xml:space="preserve"> Im Screenshot wird das Potential (8,4 mV) des Dendriten-Segments angezeigt, das oben vin rechts einmündet. Das Neuron mit aktivierter „Stop on Trigger“-Funktion wird durch eine auffällige Farbmarkierung gekennzeichnet. </w:t>
+        <w:t xml:space="preserve"> Im Screenshot wird das Potential (8,4 mV) des Dendriten-Segments angezeigt, das oben </w:t>
+      </w:r>
+      <w:proofErr w:type="spellStart"/>
+      <w:r>
+        <w:rPr>
+          <w:lang w:val="de-DE"/>
+        </w:rPr>
+        <w:t>vin</w:t>
+      </w:r>
+      <w:proofErr w:type="spellEnd"/>
+      <w:r>
+        <w:rPr>
+          <w:lang w:val="de-DE"/>
+        </w:rPr>
+        <w:t xml:space="preserve"> rechts einmündet. Das Neuron mit aktivierter „</w:t>
+      </w:r>
+      <w:proofErr w:type="spellStart"/>
+      <w:r>
+        <w:rPr>
+          <w:lang w:val="de-DE"/>
+        </w:rPr>
+        <w:t>Stop</w:t>
+      </w:r>
+      <w:proofErr w:type="spellEnd"/>
+      <w:r>
+        <w:rPr>
+          <w:lang w:val="de-DE"/>
+        </w:rPr>
+        <w:t xml:space="preserve"> on Trigger“-Funktion wird durch eine auffällige Farbmarkierung gekennzeichnet. </w:t>
       </w:r>
       <w:r>
         <w:rPr>
@@ -14444,7 +15400,21 @@
           <w:lang w:val="de-DE"/>
         </w:rPr>
         <w:lastRenderedPageBreak/>
-        <w:t>Selektion von Objekten (Select/Deselect)</w:t>
+        <w:t>Selektion von Objekten (Select/</w:t>
+      </w:r>
+      <w:proofErr w:type="spellStart"/>
+      <w:r>
+        <w:rPr>
+          <w:lang w:val="de-DE"/>
+        </w:rPr>
+        <w:t>Deselect</w:t>
+      </w:r>
+      <w:proofErr w:type="spellEnd"/>
+      <w:r>
+        <w:rPr>
+          <w:lang w:val="de-DE"/>
+        </w:rPr>
+        <w:t>)</w:t>
       </w:r>
       <w:bookmarkEnd w:id="77"/>
       <w:bookmarkEnd w:id="78"/>
@@ -14549,7 +15519,21 @@
         <w:rPr>
           <w:lang w:val="de-DE"/>
         </w:rPr>
-        <w:t xml:space="preserve">die Auswahl einfach indem der Cursor über dem Objekt platziert wird. Die korrekte Positionierung wird durch eine farbliche Veränderung des betreffenden Objekts angezeigt (siehe </w:t>
+        <w:t xml:space="preserve">die Auswahl </w:t>
+      </w:r>
+      <w:proofErr w:type="gramStart"/>
+      <w:r>
+        <w:rPr>
+          <w:lang w:val="de-DE"/>
+        </w:rPr>
+        <w:t>einfach</w:t>
+      </w:r>
+      <w:proofErr w:type="gramEnd"/>
+      <w:r>
+        <w:rPr>
+          <w:lang w:val="de-DE"/>
+        </w:rPr>
+        <w:t xml:space="preserve"> indem der Cursor über dem Objekt platziert wird. Die korrekte Positionierung wird durch eine farbliche Veränderung des betreffenden Objekts angezeigt (siehe </w:t>
       </w:r>
       <w:r>
         <w:rPr>
@@ -14921,7 +15905,77 @@
         <w:rPr>
           <w:lang w:val="de-DE"/>
         </w:rPr>
-        <w:t xml:space="preserve"> („Remove selected objects“). Diese Funktion darf nicht verwechselt werden mit „Deselect all“! Letztere entfernt die Eigenschaft „Selektiert“, belässt die Objekte aber im Modell. „Remove selected objects“ hingegen entfernt die selektierten Objekte vollständig aus dem Modell.</w:t>
+        <w:t xml:space="preserve"> („Remove </w:t>
+      </w:r>
+      <w:proofErr w:type="spellStart"/>
+      <w:r>
+        <w:rPr>
+          <w:lang w:val="de-DE"/>
+        </w:rPr>
+        <w:t>selected</w:t>
+      </w:r>
+      <w:proofErr w:type="spellEnd"/>
+      <w:r>
+        <w:rPr>
+          <w:lang w:val="de-DE"/>
+        </w:rPr>
+        <w:t xml:space="preserve"> </w:t>
+      </w:r>
+      <w:proofErr w:type="spellStart"/>
+      <w:r>
+        <w:rPr>
+          <w:lang w:val="de-DE"/>
+        </w:rPr>
+        <w:t>objects</w:t>
+      </w:r>
+      <w:proofErr w:type="spellEnd"/>
+      <w:r>
+        <w:rPr>
+          <w:lang w:val="de-DE"/>
+        </w:rPr>
+        <w:t>“). Diese Funktion darf nicht verwechselt werden mit „</w:t>
+      </w:r>
+      <w:proofErr w:type="spellStart"/>
+      <w:r>
+        <w:rPr>
+          <w:lang w:val="de-DE"/>
+        </w:rPr>
+        <w:t>Deselect</w:t>
+      </w:r>
+      <w:proofErr w:type="spellEnd"/>
+      <w:r>
+        <w:rPr>
+          <w:lang w:val="de-DE"/>
+        </w:rPr>
+        <w:t xml:space="preserve"> all“! Letztere entfernt die Eigenschaft „Selektiert“, belässt die Objekte aber im Modell. „Remove </w:t>
+      </w:r>
+      <w:proofErr w:type="spellStart"/>
+      <w:r>
+        <w:rPr>
+          <w:lang w:val="de-DE"/>
+        </w:rPr>
+        <w:t>selected</w:t>
+      </w:r>
+      <w:proofErr w:type="spellEnd"/>
+      <w:r>
+        <w:rPr>
+          <w:lang w:val="de-DE"/>
+        </w:rPr>
+        <w:t xml:space="preserve"> </w:t>
+      </w:r>
+      <w:proofErr w:type="spellStart"/>
+      <w:r>
+        <w:rPr>
+          <w:lang w:val="de-DE"/>
+        </w:rPr>
+        <w:t>objects</w:t>
+      </w:r>
+      <w:proofErr w:type="spellEnd"/>
+      <w:r>
+        <w:rPr>
+          <w:lang w:val="de-DE"/>
+        </w:rPr>
+        <w:t>“ hingegen entfernt die selektierten Objekte vollständig aus dem Modell.</w:t>
       </w:r>
     </w:p>
     <w:p>
@@ -14939,7 +15993,21 @@
         <w:rPr>
           <w:lang w:val="de-DE"/>
         </w:rPr>
-        <w:t>Kopieren („Copy selection“</w:t>
+        <w:t xml:space="preserve">Kopieren („Copy </w:t>
+      </w:r>
+      <w:proofErr w:type="spellStart"/>
+      <w:r>
+        <w:rPr>
+          <w:lang w:val="de-DE"/>
+        </w:rPr>
+        <w:t>selection</w:t>
+      </w:r>
+      <w:proofErr w:type="spellEnd"/>
+      <w:r>
+        <w:rPr>
+          <w:lang w:val="de-DE"/>
+        </w:rPr>
+        <w:t>“</w:t>
       </w:r>
       <w:r>
         <w:rPr>
@@ -15152,11 +16220,33 @@
         </w:rPr>
         <w:t>CTRL-A</w:t>
       </w:r>
-      <w:r>
-        <w:rPr>
-          <w:lang w:val="de-DE"/>
-        </w:rPr>
-        <w:t xml:space="preserve">   (die schnellste Methode) Taste „CTRL“ bzw „STRG“ auf deutschen Tastaturen gedrückt halten und die Taste „A“ betätigen</w:t>
+      <w:proofErr w:type="gramStart"/>
+      <w:r>
+        <w:rPr>
+          <w:lang w:val="de-DE"/>
+        </w:rPr>
+        <w:t xml:space="preserve">   (</w:t>
+      </w:r>
+      <w:proofErr w:type="gramEnd"/>
+      <w:r>
+        <w:rPr>
+          <w:lang w:val="de-DE"/>
+        </w:rPr>
+        <w:t xml:space="preserve">die schnellste Methode) Taste „CTRL“ </w:t>
+      </w:r>
+      <w:proofErr w:type="spellStart"/>
+      <w:r>
+        <w:rPr>
+          <w:lang w:val="de-DE"/>
+        </w:rPr>
+        <w:t>bzw</w:t>
+      </w:r>
+      <w:proofErr w:type="spellEnd"/>
+      <w:r>
+        <w:rPr>
+          <w:lang w:val="de-DE"/>
+        </w:rPr>
+        <w:t xml:space="preserve"> „STRG“ auf deutschen Tastaturen gedrückt halten und die Taste „A“ betätigen</w:t>
       </w:r>
     </w:p>
     <w:p>
@@ -15240,6 +16330,7 @@
         </w:rPr>
         <w:t>Hauptmenu: „Edit“ - „</w:t>
       </w:r>
+      <w:proofErr w:type="spellStart"/>
       <w:r>
         <w:rPr>
           <w:lang w:val="de-DE"/>
@@ -15250,7 +16341,14 @@
         <w:rPr>
           <w:lang w:val="de-DE"/>
         </w:rPr>
-        <w:t xml:space="preserve">elect all“ </w:t>
+        <w:t>elect</w:t>
+      </w:r>
+      <w:proofErr w:type="spellEnd"/>
+      <w:r>
+        <w:rPr>
+          <w:lang w:val="de-DE"/>
+        </w:rPr>
+        <w:t xml:space="preserve"> all“ </w:t>
       </w:r>
     </w:p>
     <w:p>
@@ -15278,11 +16376,19 @@
         </w:rPr>
         <w:t>ESC-Taste</w:t>
       </w:r>
-      <w:r>
-        <w:rPr>
-          <w:lang w:val="de-DE"/>
-        </w:rPr>
-        <w:t xml:space="preserve">   (die schnellste Methode)</w:t>
+      <w:proofErr w:type="gramStart"/>
+      <w:r>
+        <w:rPr>
+          <w:lang w:val="de-DE"/>
+        </w:rPr>
+        <w:t xml:space="preserve">   (</w:t>
+      </w:r>
+      <w:proofErr w:type="gramEnd"/>
+      <w:r>
+        <w:rPr>
+          <w:lang w:val="de-DE"/>
+        </w:rPr>
+        <w:t>die schnellste Methode)</w:t>
       </w:r>
     </w:p>
     <w:p>
@@ -15375,12 +16481,14 @@
         </w:rPr>
         <w:t>“ bzw. “</w:t>
       </w:r>
+      <w:proofErr w:type="spellStart"/>
       <w:r>
         <w:rPr>
           <w:lang w:val="de-DE"/>
         </w:rPr>
         <w:t>Deselect</w:t>
       </w:r>
+      <w:proofErr w:type="spellEnd"/>
       <w:r>
         <w:rPr>
           <w:lang w:val="de-DE"/>
@@ -15496,8 +16604,16 @@
         <w:rPr>
           <w:lang w:val="de-DE"/>
         </w:rPr>
-        <w:t>Select subtree</w:t>
-      </w:r>
+        <w:t xml:space="preserve">Select </w:t>
+      </w:r>
+      <w:proofErr w:type="spellStart"/>
+      <w:r>
+        <w:rPr>
+          <w:lang w:val="de-DE"/>
+        </w:rPr>
+        <w:t>subtree</w:t>
+      </w:r>
+      <w:proofErr w:type="spellEnd"/>
       <w:r>
         <w:rPr>
           <w:lang w:val="de-DE"/>
@@ -15767,7 +16883,21 @@
         <w:rPr>
           <w:lang w:val="de-DE"/>
         </w:rPr>
-        <w:t>, verändern sie ihre Farbe mit einer Frequenz von 5 Hertz. Dieses Blinken ist deutlich sichtbar, hat aber keine Wechselwirkung mit der einfachen Auswahl einzelner Objekte. Das heißt, auch während eine Gruppe von Objekten selektiert ist und blinkt, kann ganz normal mit dem Modell gearbeitet werden</w:t>
+        <w:t xml:space="preserve">, verändern sie ihre Farbe mit einer Frequenz von 5 Hertz. Dieses Blinken ist deutlich sichtbar, hat aber keine Wechselwirkung mit der einfachen Auswahl einzelner Objekte. Das heißt, auch </w:t>
+      </w:r>
+      <w:proofErr w:type="gramStart"/>
+      <w:r>
+        <w:rPr>
+          <w:lang w:val="de-DE"/>
+        </w:rPr>
+        <w:t>während eine Gruppe</w:t>
+      </w:r>
+      <w:proofErr w:type="gramEnd"/>
+      <w:r>
+        <w:rPr>
+          <w:lang w:val="de-DE"/>
+        </w:rPr>
+        <w:t xml:space="preserve"> von Objekten selektiert ist und blinkt, kann ganz normal mit dem Modell gearbeitet werden</w:t>
       </w:r>
       <w:r>
         <w:rPr>
@@ -15821,7 +16951,21 @@
         <w:rPr>
           <w:lang w:val="de-DE"/>
         </w:rPr>
-        <w:t>In der Titelleiste des Description Windows steht „Model description“.</w:t>
+        <w:t xml:space="preserve">In der Titelleiste des Description Windows steht „Model </w:t>
+      </w:r>
+      <w:proofErr w:type="spellStart"/>
+      <w:r>
+        <w:rPr>
+          <w:lang w:val="de-DE"/>
+        </w:rPr>
+        <w:t>description</w:t>
+      </w:r>
+      <w:proofErr w:type="spellEnd"/>
+      <w:r>
+        <w:rPr>
+          <w:lang w:val="de-DE"/>
+        </w:rPr>
+        <w:t>“.</w:t>
       </w:r>
     </w:p>
     <w:p>
@@ -15836,7 +16980,21 @@
         <w:rPr>
           <w:lang w:val="de-DE"/>
         </w:rPr>
-        <w:t>Falls das Description Window nicht sichtbar ist, kann es, wie alle anderen Fenster über das Hauptmenü eingeschaltet werden: View – Windows – Show description window.</w:t>
+        <w:t xml:space="preserve">Falls das Description Window nicht sichtbar ist, kann es, wie alle anderen Fenster über das Hauptmenü eingeschaltet werden: View – Windows – Show </w:t>
+      </w:r>
+      <w:proofErr w:type="spellStart"/>
+      <w:r>
+        <w:rPr>
+          <w:lang w:val="de-DE"/>
+        </w:rPr>
+        <w:t>description</w:t>
+      </w:r>
+      <w:proofErr w:type="spellEnd"/>
+      <w:r>
+        <w:rPr>
+          <w:lang w:val="de-DE"/>
+        </w:rPr>
+        <w:t xml:space="preserve"> window.</w:t>
       </w:r>
     </w:p>
     <w:p>
@@ -15903,7 +17061,21 @@
         <w:rPr>
           <w:lang w:val="de-DE"/>
         </w:rPr>
-        <w:t xml:space="preserve"> oder Markierungen mit Backspace oder ENTF</w:t>
+        <w:t xml:space="preserve"> oder Markierungen mit </w:t>
+      </w:r>
+      <w:proofErr w:type="spellStart"/>
+      <w:r>
+        <w:rPr>
+          <w:lang w:val="de-DE"/>
+        </w:rPr>
+        <w:t>Backspace</w:t>
+      </w:r>
+      <w:proofErr w:type="spellEnd"/>
+      <w:r>
+        <w:rPr>
+          <w:lang w:val="de-DE"/>
+        </w:rPr>
+        <w:t xml:space="preserve"> oder ENTF</w:t>
       </w:r>
     </w:p>
     <w:p>
@@ -15953,12 +17125,20 @@
           <w:lang w:val="de-DE"/>
         </w:rPr>
       </w:pPr>
+      <w:proofErr w:type="gramStart"/>
       <w:r>
         <w:rPr>
           <w:lang w:val="de-DE"/>
         </w:rPr>
         <w:lastRenderedPageBreak/>
-        <w:t xml:space="preserve">Markieren  von Text mit </w:t>
+        <w:t>Markieren  von</w:t>
+      </w:r>
+      <w:proofErr w:type="gramEnd"/>
+      <w:r>
+        <w:rPr>
+          <w:lang w:val="de-DE"/>
+        </w:rPr>
+        <w:t xml:space="preserve"> Text mit </w:t>
       </w:r>
       <w:r>
         <w:rPr>
@@ -16055,7 +17235,49 @@
         <w:rPr>
           <w:lang w:val="de-DE"/>
         </w:rPr>
-        <w:t>. Wenn beim Schließen des Programms oder in anderen Situationen die Frage „Unsaved changes – Save now?“ verneint wird, dann werden auch eventuelle Änderungen an der Beschreibung nicht gespeichert</w:t>
+        <w:t>. Wenn beim Schließen des Programms oder in anderen Situationen die Frage „</w:t>
+      </w:r>
+      <w:proofErr w:type="spellStart"/>
+      <w:r>
+        <w:rPr>
+          <w:lang w:val="de-DE"/>
+        </w:rPr>
+        <w:t>Unsaved</w:t>
+      </w:r>
+      <w:proofErr w:type="spellEnd"/>
+      <w:r>
+        <w:rPr>
+          <w:lang w:val="de-DE"/>
+        </w:rPr>
+        <w:t xml:space="preserve"> </w:t>
+      </w:r>
+      <w:proofErr w:type="spellStart"/>
+      <w:r>
+        <w:rPr>
+          <w:lang w:val="de-DE"/>
+        </w:rPr>
+        <w:t>changes</w:t>
+      </w:r>
+      <w:proofErr w:type="spellEnd"/>
+      <w:r>
+        <w:rPr>
+          <w:lang w:val="de-DE"/>
+        </w:rPr>
+        <w:t xml:space="preserve"> – Save </w:t>
+      </w:r>
+      <w:proofErr w:type="spellStart"/>
+      <w:r>
+        <w:rPr>
+          <w:lang w:val="de-DE"/>
+        </w:rPr>
+        <w:t>now</w:t>
+      </w:r>
+      <w:proofErr w:type="spellEnd"/>
+      <w:r>
+        <w:rPr>
+          <w:lang w:val="de-DE"/>
+        </w:rPr>
+        <w:t>?“ verneint wird, dann werden auch eventuelle Änderungen an der Beschreibung nicht gespeichert</w:t>
       </w:r>
     </w:p>
     <w:p>
@@ -16188,8 +17410,16 @@
         <w:rPr>
           <w:lang w:val="de-DE"/>
         </w:rPr>
-        <w:t>New EEG Sensor</w:t>
-      </w:r>
+        <w:t xml:space="preserve">New </w:t>
+      </w:r>
+      <w:proofErr w:type="gramStart"/>
+      <w:r>
+        <w:rPr>
+          <w:lang w:val="de-DE"/>
+        </w:rPr>
+        <w:t>EEG Sensor</w:t>
+      </w:r>
+      <w:proofErr w:type="gramEnd"/>
       <w:r>
         <w:rPr>
           <w:lang w:val="de-DE"/>
@@ -16212,7 +17442,21 @@
         <w:rPr>
           <w:lang w:val="de-DE"/>
         </w:rPr>
-        <w:t>An der Position des MausCursors erscheint eine grün/gelbe Kreisscheibe, die mit der linken Maustaste verschoben werden kann. Mit dem Mausrad kann die Größe verändert werden.</w:t>
+        <w:t xml:space="preserve">An der Position des </w:t>
+      </w:r>
+      <w:proofErr w:type="spellStart"/>
+      <w:r>
+        <w:rPr>
+          <w:lang w:val="de-DE"/>
+        </w:rPr>
+        <w:t>MausCursors</w:t>
+      </w:r>
+      <w:proofErr w:type="spellEnd"/>
+      <w:r>
+        <w:rPr>
+          <w:lang w:val="de-DE"/>
+        </w:rPr>
+        <w:t xml:space="preserve"> erscheint eine grün/gelbe Kreisscheibe, die mit der linken Maustaste verschoben werden kann. Mit dem Mausrad kann die Größe verändert werden.</w:t>
       </w:r>
     </w:p>
     <w:p>
@@ -16346,7 +17590,21 @@
         <w:rPr>
           <w:lang w:val="de-DE"/>
         </w:rPr>
-        <w:t>Wenn ein Signal im EEG-Monitor mit der Maus ausgewählt ist, wird die Signalquelle von de</w:t>
+        <w:t xml:space="preserve">Wenn ein Signal im EEG-Monitor mit der Maus ausgewählt ist, wird die </w:t>
+      </w:r>
+      <w:proofErr w:type="gramStart"/>
+      <w:r>
+        <w:rPr>
+          <w:lang w:val="de-DE"/>
+        </w:rPr>
+        <w:t>Signalquelle</w:t>
+      </w:r>
+      <w:proofErr w:type="gramEnd"/>
+      <w:r>
+        <w:rPr>
+          <w:lang w:val="de-DE"/>
+        </w:rPr>
+        <w:t xml:space="preserve"> von de</w:t>
       </w:r>
       <w:r>
         <w:rPr>
@@ -16971,8 +18229,16 @@
         <w:rPr>
           <w:lang w:val="de-DE"/>
         </w:rPr>
-        <w:t xml:space="preserve"> des Modell</w:t>
-      </w:r>
+        <w:t xml:space="preserve"> </w:t>
+      </w:r>
+      <w:proofErr w:type="gramStart"/>
+      <w:r>
+        <w:rPr>
+          <w:lang w:val="de-DE"/>
+        </w:rPr>
+        <w:t>des Modell</w:t>
+      </w:r>
+      <w:proofErr w:type="gramEnd"/>
       <w:r>
         <w:rPr>
           <w:lang w:val="de-DE"/>
@@ -17080,7 +18346,21 @@
         <w:rPr>
           <w:lang w:val="de-DE"/>
         </w:rPr>
-        <w:t xml:space="preserve">nput-Neuron ist in diesem Sinne ein Objekt, aber auch jeder Verzeigungs- oder Knickpunkt von Dendriten und jeder Dendritenabschnitt zwischen solchen Punkten, bzw. Neuronen. </w:t>
+        <w:t xml:space="preserve">nput-Neuron ist in diesem Sinne ein Objekt, aber auch jeder Verzeigungs- oder Knickpunkt von Dendriten und jeder </w:t>
+      </w:r>
+      <w:proofErr w:type="spellStart"/>
+      <w:r>
+        <w:rPr>
+          <w:lang w:val="de-DE"/>
+        </w:rPr>
+        <w:t>Dendritenabschnitt</w:t>
+      </w:r>
+      <w:proofErr w:type="spellEnd"/>
+      <w:r>
+        <w:rPr>
+          <w:lang w:val="de-DE"/>
+        </w:rPr>
+        <w:t xml:space="preserve"> zwischen solchen Punkten, bzw. Neuronen. </w:t>
       </w:r>
       <w:r>
         <w:rPr>
@@ -17151,7 +18431,21 @@
         <w:rPr>
           <w:lang w:val="de-DE"/>
         </w:rPr>
-        <w:t xml:space="preserve"> des Modells (time resolution). </w:t>
+        <w:t xml:space="preserve"> des Modells (time </w:t>
+      </w:r>
+      <w:proofErr w:type="spellStart"/>
+      <w:r>
+        <w:rPr>
+          <w:lang w:val="de-DE"/>
+        </w:rPr>
+        <w:t>resolution</w:t>
+      </w:r>
+      <w:proofErr w:type="spellEnd"/>
+      <w:r>
+        <w:rPr>
+          <w:lang w:val="de-DE"/>
+        </w:rPr>
+        <w:t xml:space="preserve">). </w:t>
       </w:r>
     </w:p>
     <w:p>
@@ -17246,12 +18540,20 @@
           <w:lang w:val="de-DE"/>
         </w:rPr>
       </w:pPr>
+      <w:proofErr w:type="gramStart"/>
       <w:r>
         <w:rPr>
           <w:lang w:val="de-DE"/>
         </w:rPr>
         <w:lastRenderedPageBreak/>
-        <w:t xml:space="preserve">Anders herum ausgedrückt: Wenn man die </w:t>
+        <w:t>Anders herum</w:t>
+      </w:r>
+      <w:proofErr w:type="gramEnd"/>
+      <w:r>
+        <w:rPr>
+          <w:lang w:val="de-DE"/>
+        </w:rPr>
+        <w:t xml:space="preserve"> ausgedrückt: Wenn man die </w:t>
       </w:r>
       <w:r>
         <w:rPr>
@@ -17375,7 +18677,43 @@
           <w:szCs w:val="24"/>
           <w:lang w:val="de-DE"/>
         </w:rPr>
-        <w:t>Das Console-Window wurde entfernt. Seine Funktion ist inzwischen vollständig durch die Datei mein_trace.out ersetzt worden.</w:t>
+        <w:t xml:space="preserve">Das </w:t>
+      </w:r>
+      <w:proofErr w:type="spellStart"/>
+      <w:r>
+        <w:rPr>
+          <w:sz w:val="24"/>
+          <w:szCs w:val="24"/>
+          <w:lang w:val="de-DE"/>
+        </w:rPr>
+        <w:t>Console</w:t>
+      </w:r>
+      <w:proofErr w:type="spellEnd"/>
+      <w:r>
+        <w:rPr>
+          <w:sz w:val="24"/>
+          <w:szCs w:val="24"/>
+          <w:lang w:val="de-DE"/>
+        </w:rPr>
+        <w:t xml:space="preserve">-Window wurde entfernt. Seine Funktion ist inzwischen vollständig durch die Datei </w:t>
+      </w:r>
+      <w:proofErr w:type="spellStart"/>
+      <w:r>
+        <w:rPr>
+          <w:sz w:val="24"/>
+          <w:szCs w:val="24"/>
+          <w:lang w:val="de-DE"/>
+        </w:rPr>
+        <w:t>mein_trace.out</w:t>
+      </w:r>
+      <w:proofErr w:type="spellEnd"/>
+      <w:r>
+        <w:rPr>
+          <w:sz w:val="24"/>
+          <w:szCs w:val="24"/>
+          <w:lang w:val="de-DE"/>
+        </w:rPr>
+        <w:t xml:space="preserve"> ersetzt worden.</w:t>
       </w:r>
     </w:p>
     <w:p>
@@ -17398,7 +18736,25 @@
           <w:szCs w:val="24"/>
           <w:lang w:val="de-DE"/>
         </w:rPr>
-        <w:t xml:space="preserve">Das „SummenSignal“ im Monitor-Fenster wurde implementiert. Die Signale sind jetzt nicht mehr an einzelne Neuronen gebunden, sondern werden aus den Potentialen aller Neuronen innerhalb einer einstellbaren Kreisfläche berechnet, siehe Kapitel </w:t>
+        <w:t>Das „</w:t>
+      </w:r>
+      <w:proofErr w:type="spellStart"/>
+      <w:r>
+        <w:rPr>
+          <w:sz w:val="24"/>
+          <w:szCs w:val="24"/>
+          <w:lang w:val="de-DE"/>
+        </w:rPr>
+        <w:t>SummenSignal</w:t>
+      </w:r>
+      <w:proofErr w:type="spellEnd"/>
+      <w:r>
+        <w:rPr>
+          <w:sz w:val="24"/>
+          <w:szCs w:val="24"/>
+          <w:lang w:val="de-DE"/>
+        </w:rPr>
+        <w:t xml:space="preserve">“ im Monitor-Fenster wurde implementiert. Die Signale sind jetzt nicht mehr an einzelne Neuronen gebunden, sondern werden aus den Potentialen aller Neuronen innerhalb einer einstellbaren Kreisfläche berechnet, siehe Kapitel </w:t>
       </w:r>
       <w:r>
         <w:rPr>
@@ -17476,7 +18832,25 @@
           <w:szCs w:val="24"/>
           <w:lang w:val="de-DE"/>
         </w:rPr>
-        <w:t>Im Editor wurde eine neue Funktion „Insert Knot“ implementiert. Ähnlich wie „Insert Neuron“ fügt diese Funktion in ein Dendriten-Teilstück einen neuen Punkt ein, an dem das Teilstück seine Richtung ändern kann. Diese Funktion hat zurzeit wahrscheinlich nur eine geringe Bedeutung, könnte aber später im Zusammenhang mit selbständigem Wachstum von Netzen eine Rolle spielen.</w:t>
+        <w:t xml:space="preserve">Im Editor wurde eine neue Funktion „Insert </w:t>
+      </w:r>
+      <w:proofErr w:type="spellStart"/>
+      <w:r>
+        <w:rPr>
+          <w:sz w:val="24"/>
+          <w:szCs w:val="24"/>
+          <w:lang w:val="de-DE"/>
+        </w:rPr>
+        <w:t>Knot</w:t>
+      </w:r>
+      <w:proofErr w:type="spellEnd"/>
+      <w:r>
+        <w:rPr>
+          <w:sz w:val="24"/>
+          <w:szCs w:val="24"/>
+          <w:lang w:val="de-DE"/>
+        </w:rPr>
+        <w:t>“ implementiert. Ähnlich wie „Insert Neuron“ fügt diese Funktion in ein Dendriten-Teilstück einen neuen Punkt ein, an dem das Teilstück seine Richtung ändern kann. Diese Funktion hat zurzeit wahrscheinlich nur eine geringe Bedeutung, könnte aber später im Zusammenhang mit selbständigem Wachstum von Netzen eine Rolle spielen.</w:t>
       </w:r>
     </w:p>
     <w:p>
@@ -17735,7 +19109,43 @@
           <w:szCs w:val="24"/>
           <w:lang w:val="de-DE"/>
         </w:rPr>
-        <w:t>vor allem im Zusammenhang mit Undo/Redo, die zu Abstürzen oder Blockieren des Programms führen konnten, wurden beseitigt.</w:t>
+        <w:t xml:space="preserve">vor allem im Zusammenhang mit </w:t>
+      </w:r>
+      <w:proofErr w:type="spellStart"/>
+      <w:r>
+        <w:rPr>
+          <w:sz w:val="24"/>
+          <w:szCs w:val="24"/>
+          <w:lang w:val="de-DE"/>
+        </w:rPr>
+        <w:t>Undo</w:t>
+      </w:r>
+      <w:proofErr w:type="spellEnd"/>
+      <w:r>
+        <w:rPr>
+          <w:sz w:val="24"/>
+          <w:szCs w:val="24"/>
+          <w:lang w:val="de-DE"/>
+        </w:rPr>
+        <w:t>/</w:t>
+      </w:r>
+      <w:proofErr w:type="spellStart"/>
+      <w:r>
+        <w:rPr>
+          <w:sz w:val="24"/>
+          <w:szCs w:val="24"/>
+          <w:lang w:val="de-DE"/>
+        </w:rPr>
+        <w:t>Redo</w:t>
+      </w:r>
+      <w:proofErr w:type="spellEnd"/>
+      <w:r>
+        <w:rPr>
+          <w:sz w:val="24"/>
+          <w:szCs w:val="24"/>
+          <w:lang w:val="de-DE"/>
+        </w:rPr>
+        <w:t>, die zu Abstürzen oder Blockieren des Programms führen konnten, wurden beseitigt.</w:t>
       </w:r>
     </w:p>
     <w:p>
@@ -17759,7 +19169,25 @@
           <w:lang w:val="de-DE"/>
         </w:rPr>
         <w:lastRenderedPageBreak/>
-        <w:t>Zur Verbesserung der Fehlererkennung wird erheblich mehr Information in die Datei „main_trace.out“ geschrieben. Bitte diese Datei bei jeder Fehlermeldung mitschicken.</w:t>
+        <w:t>Zur Verbesserung der Fehlererkennung wird erheblich mehr Information in die Datei „</w:t>
+      </w:r>
+      <w:proofErr w:type="spellStart"/>
+      <w:r>
+        <w:rPr>
+          <w:sz w:val="24"/>
+          <w:szCs w:val="24"/>
+          <w:lang w:val="de-DE"/>
+        </w:rPr>
+        <w:t>main_trace.out</w:t>
+      </w:r>
+      <w:proofErr w:type="spellEnd"/>
+      <w:r>
+        <w:rPr>
+          <w:sz w:val="24"/>
+          <w:szCs w:val="24"/>
+          <w:lang w:val="de-DE"/>
+        </w:rPr>
+        <w:t>“ geschrieben. Bitte diese Datei bei jeder Fehlermeldung mitschicken.</w:t>
       </w:r>
     </w:p>
     <w:p>
@@ -18128,7 +19556,43 @@
           <w:szCs w:val="24"/>
           <w:lang w:val="de-DE"/>
         </w:rPr>
-        <w:t xml:space="preserve">Feature #38 Undo/Redo-Funktion wurde implementiert, siehe </w:t>
+        <w:t xml:space="preserve">Feature #38 </w:t>
+      </w:r>
+      <w:proofErr w:type="spellStart"/>
+      <w:r>
+        <w:rPr>
+          <w:sz w:val="24"/>
+          <w:szCs w:val="24"/>
+          <w:lang w:val="de-DE"/>
+        </w:rPr>
+        <w:t>Undo</w:t>
+      </w:r>
+      <w:proofErr w:type="spellEnd"/>
+      <w:r>
+        <w:rPr>
+          <w:sz w:val="24"/>
+          <w:szCs w:val="24"/>
+          <w:lang w:val="de-DE"/>
+        </w:rPr>
+        <w:t>/</w:t>
+      </w:r>
+      <w:proofErr w:type="spellStart"/>
+      <w:r>
+        <w:rPr>
+          <w:sz w:val="24"/>
+          <w:szCs w:val="24"/>
+          <w:lang w:val="de-DE"/>
+        </w:rPr>
+        <w:t>Redo</w:t>
+      </w:r>
+      <w:proofErr w:type="spellEnd"/>
+      <w:r>
+        <w:rPr>
+          <w:sz w:val="24"/>
+          <w:szCs w:val="24"/>
+          <w:lang w:val="de-DE"/>
+        </w:rPr>
+        <w:t xml:space="preserve">-Funktion wurde implementiert, siehe </w:t>
       </w:r>
       <w:r>
         <w:rPr>
@@ -18818,8 +20282,33 @@
           <w:sz w:val="24"/>
           <w:szCs w:val="24"/>
         </w:rPr>
-        <w:t>Neue Funktion: Select all neurons with trigger sound</w:t>
-      </w:r>
+        <w:t xml:space="preserve">Neue </w:t>
+      </w:r>
+      <w:proofErr w:type="spellStart"/>
+      <w:r>
+        <w:rPr>
+          <w:sz w:val="24"/>
+          <w:szCs w:val="24"/>
+        </w:rPr>
+        <w:t>Funktion</w:t>
+      </w:r>
+      <w:proofErr w:type="spellEnd"/>
+      <w:r>
+        <w:rPr>
+          <w:sz w:val="24"/>
+          <w:szCs w:val="24"/>
+        </w:rPr>
+        <w:t xml:space="preserve">: Select all neurons with trigger </w:t>
+      </w:r>
+      <w:proofErr w:type="gramStart"/>
+      <w:r>
+        <w:rPr>
+          <w:sz w:val="24"/>
+          <w:szCs w:val="24"/>
+        </w:rPr>
+        <w:t>sound</w:t>
+      </w:r>
+      <w:proofErr w:type="gramEnd"/>
     </w:p>
     <w:p>
       <w:pPr>
@@ -18840,8 +20329,33 @@
           <w:sz w:val="24"/>
           <w:szCs w:val="24"/>
         </w:rPr>
-        <w:t>Neue Funktion: Remove all trigger sounds / Remove selected trigger sounds</w:t>
-      </w:r>
+        <w:t xml:space="preserve">Neue </w:t>
+      </w:r>
+      <w:proofErr w:type="spellStart"/>
+      <w:r>
+        <w:rPr>
+          <w:sz w:val="24"/>
+          <w:szCs w:val="24"/>
+        </w:rPr>
+        <w:t>Funktion</w:t>
+      </w:r>
+      <w:proofErr w:type="spellEnd"/>
+      <w:r>
+        <w:rPr>
+          <w:sz w:val="24"/>
+          <w:szCs w:val="24"/>
+        </w:rPr>
+        <w:t xml:space="preserve">: Remove all trigger sounds / Remove selected trigger </w:t>
+      </w:r>
+      <w:proofErr w:type="gramStart"/>
+      <w:r>
+        <w:rPr>
+          <w:sz w:val="24"/>
+          <w:szCs w:val="24"/>
+        </w:rPr>
+        <w:t>sounds</w:t>
+      </w:r>
+      <w:proofErr w:type="gramEnd"/>
     </w:p>
     <w:p>
       <w:pPr>
@@ -18857,13 +20371,47 @@
           <w:szCs w:val="24"/>
         </w:rPr>
       </w:pPr>
-      <w:r>
-        <w:rPr>
-          <w:sz w:val="24"/>
-          <w:szCs w:val="24"/>
-        </w:rPr>
-        <w:t>Einige kleinere Optimierungen</w:t>
-      </w:r>
+      <w:proofErr w:type="spellStart"/>
+      <w:r>
+        <w:rPr>
+          <w:sz w:val="24"/>
+          <w:szCs w:val="24"/>
+        </w:rPr>
+        <w:t>Einige</w:t>
+      </w:r>
+      <w:proofErr w:type="spellEnd"/>
+      <w:r>
+        <w:rPr>
+          <w:sz w:val="24"/>
+          <w:szCs w:val="24"/>
+        </w:rPr>
+        <w:t xml:space="preserve"> </w:t>
+      </w:r>
+      <w:proofErr w:type="spellStart"/>
+      <w:r>
+        <w:rPr>
+          <w:sz w:val="24"/>
+          <w:szCs w:val="24"/>
+        </w:rPr>
+        <w:t>kleinere</w:t>
+      </w:r>
+      <w:proofErr w:type="spellEnd"/>
+      <w:r>
+        <w:rPr>
+          <w:sz w:val="24"/>
+          <w:szCs w:val="24"/>
+        </w:rPr>
+        <w:t xml:space="preserve"> </w:t>
+      </w:r>
+      <w:proofErr w:type="spellStart"/>
+      <w:r>
+        <w:rPr>
+          <w:sz w:val="24"/>
+          <w:szCs w:val="24"/>
+        </w:rPr>
+        <w:t>Optimierungen</w:t>
+      </w:r>
+      <w:proofErr w:type="spellEnd"/>
     </w:p>
     <w:p>
       <w:pPr>
@@ -19167,7 +20715,43 @@
           <w:szCs w:val="24"/>
           <w:lang w:val="de-DE"/>
         </w:rPr>
-        <w:t>Ein visuelles Signal beim Auslösen eines Neurons (kurzes Aufblitzen) wurde implementiert. Falls mit dem Neuron ein akustisches Signal verbunden ist, dann erfolgen akustisches und visuelles Signal gleichzeitig. Siehe Github Issue #27. Die bisherige Ausgabe „TRIGGER“ wurde entfernt. Stattdessen wird immer das aktuelle Potential in Prozent angezeigt, auch wenn dieses über 100% liegt.</w:t>
+        <w:t xml:space="preserve">Ein visuelles Signal beim Auslösen eines Neurons (kurzes Aufblitzen) wurde implementiert. Falls mit dem Neuron ein akustisches Signal verbunden ist, dann erfolgen akustisches und visuelles Signal gleichzeitig. Siehe </w:t>
+      </w:r>
+      <w:proofErr w:type="spellStart"/>
+      <w:r>
+        <w:rPr>
+          <w:sz w:val="24"/>
+          <w:szCs w:val="24"/>
+          <w:lang w:val="de-DE"/>
+        </w:rPr>
+        <w:t>Github</w:t>
+      </w:r>
+      <w:proofErr w:type="spellEnd"/>
+      <w:r>
+        <w:rPr>
+          <w:sz w:val="24"/>
+          <w:szCs w:val="24"/>
+          <w:lang w:val="de-DE"/>
+        </w:rPr>
+        <w:t xml:space="preserve"> </w:t>
+      </w:r>
+      <w:proofErr w:type="spellStart"/>
+      <w:r>
+        <w:rPr>
+          <w:sz w:val="24"/>
+          <w:szCs w:val="24"/>
+          <w:lang w:val="de-DE"/>
+        </w:rPr>
+        <w:t>Issue</w:t>
+      </w:r>
+      <w:proofErr w:type="spellEnd"/>
+      <w:r>
+        <w:rPr>
+          <w:sz w:val="24"/>
+          <w:szCs w:val="24"/>
+          <w:lang w:val="de-DE"/>
+        </w:rPr>
+        <w:t xml:space="preserve"> #27. Die bisherige Ausgabe „TRIGGER“ wurde entfernt. Stattdessen wird immer das aktuelle Potential in Prozent angezeigt, auch wenn dieses über 100% liegt.</w:t>
       </w:r>
     </w:p>
     <w:p>
@@ -19190,7 +20774,25 @@
           <w:szCs w:val="24"/>
           <w:lang w:val="de-DE"/>
         </w:rPr>
-        <w:t>Neue Funktion Alle ausgewählten Objekte verschieben, siehe GitHub Issue #30. Die Move-Operation (linke Maustaste gedrückt halten und ziehen) auf den Hintergrund wirkt automatisch nur auf die Auswahl, falls eine solche definiert ist. Normale Move-Operationen für einzelne Objekte funktionieren wie üblich, falls sich der Cursor über dem Objekt befindet.</w:t>
+        <w:t xml:space="preserve">Neue Funktion Alle ausgewählten Objekte verschieben, siehe GitHub </w:t>
+      </w:r>
+      <w:proofErr w:type="spellStart"/>
+      <w:r>
+        <w:rPr>
+          <w:sz w:val="24"/>
+          <w:szCs w:val="24"/>
+          <w:lang w:val="de-DE"/>
+        </w:rPr>
+        <w:t>Issue</w:t>
+      </w:r>
+      <w:proofErr w:type="spellEnd"/>
+      <w:r>
+        <w:rPr>
+          <w:sz w:val="24"/>
+          <w:szCs w:val="24"/>
+          <w:lang w:val="de-DE"/>
+        </w:rPr>
+        <w:t xml:space="preserve"> #30. Die Move-Operation (linke Maustaste gedrückt halten und ziehen) auf den Hintergrund wirkt automatisch nur auf die Auswahl, falls eine solche definiert ist. Normale Move-Operationen für einzelne Objekte funktionieren wie üblich, falls sich der Cursor über dem Objekt befindet.</w:t>
       </w:r>
     </w:p>
     <w:p>
@@ -19433,7 +21035,25 @@
           <w:szCs w:val="24"/>
           <w:lang w:val="de-DE"/>
         </w:rPr>
-        <w:t>. Sie ist quasi ein Abfallprodukt der Analyse-Funktionen. Die Bedeutung dieser Funktion ist in GitHub #17 beschrieben.</w:t>
+        <w:t xml:space="preserve">. Sie </w:t>
+      </w:r>
+      <w:proofErr w:type="gramStart"/>
+      <w:r>
+        <w:rPr>
+          <w:sz w:val="24"/>
+          <w:szCs w:val="24"/>
+          <w:lang w:val="de-DE"/>
+        </w:rPr>
+        <w:t>ist quasi</w:t>
+      </w:r>
+      <w:proofErr w:type="gramEnd"/>
+      <w:r>
+        <w:rPr>
+          <w:sz w:val="24"/>
+          <w:szCs w:val="24"/>
+          <w:lang w:val="de-DE"/>
+        </w:rPr>
+        <w:t xml:space="preserve"> ein Abfallprodukt der Analyse-Funktionen. Die Bedeutung dieser Funktion ist in GitHub #17 beschrieben.</w:t>
       </w:r>
     </w:p>
     <w:p>
@@ -19704,7 +21324,25 @@
           <w:szCs w:val="24"/>
           <w:lang w:val="de-DE"/>
         </w:rPr>
-        <w:t xml:space="preserve"> und GitHub #23. Die empfohlene Arbeitsweise für die Markierung von „rückläufigen Neuronen“ ist in Github #23 beschrieben.</w:t>
+        <w:t xml:space="preserve"> und GitHub #23. Die empfohlene Arbeitsweise für die Markierung von „rückläufigen Neuronen“ ist in </w:t>
+      </w:r>
+      <w:proofErr w:type="spellStart"/>
+      <w:r>
+        <w:rPr>
+          <w:sz w:val="24"/>
+          <w:szCs w:val="24"/>
+          <w:lang w:val="de-DE"/>
+        </w:rPr>
+        <w:t>Github</w:t>
+      </w:r>
+      <w:proofErr w:type="spellEnd"/>
+      <w:r>
+        <w:rPr>
+          <w:sz w:val="24"/>
+          <w:szCs w:val="24"/>
+          <w:lang w:val="de-DE"/>
+        </w:rPr>
+        <w:t xml:space="preserve"> #23 beschrieben.</w:t>
       </w:r>
     </w:p>
     <w:p>
@@ -19839,7 +21477,25 @@
           <w:szCs w:val="24"/>
           <w:lang w:val="de-DE"/>
         </w:rPr>
-        <w:t xml:space="preserve">GitHub Issue #17 „Center model“ wurde implementiert, siehe Kapitel </w:t>
+        <w:t xml:space="preserve">GitHub </w:t>
+      </w:r>
+      <w:proofErr w:type="spellStart"/>
+      <w:r>
+        <w:rPr>
+          <w:sz w:val="24"/>
+          <w:szCs w:val="24"/>
+          <w:lang w:val="de-DE"/>
+        </w:rPr>
+        <w:t>Issue</w:t>
+      </w:r>
+      <w:proofErr w:type="spellEnd"/>
+      <w:r>
+        <w:rPr>
+          <w:sz w:val="24"/>
+          <w:szCs w:val="24"/>
+          <w:lang w:val="de-DE"/>
+        </w:rPr>
+        <w:t xml:space="preserve"> #17 „Center model“ wurde implementiert, siehe Kapitel </w:t>
       </w:r>
       <w:r>
         <w:rPr>
@@ -19902,7 +21558,25 @@
           <w:szCs w:val="24"/>
           <w:lang w:val="de-DE"/>
         </w:rPr>
-        <w:t>. Ich habe den Verdacht, dass beim automatischen Öffnen des zuletzt gespeicherten Modells (siehe Issue #2), dieses nicht sichtbar ist, weil es aus irgendeinem Grund außerhalb des Fensters landet. Falls diese Vermutung zutrifft, kann das Modell mit dieser Funktion wieder sichtbar gemacht werden. Auch unabhängig von dieser Fehleranalyse kann die Funktion nützlich sein, wenn man versehentlich das Modell ins „Nirwana“ verschoben hat und Mühe hat, sie wieder zu finden.</w:t>
+        <w:t xml:space="preserve">. Ich habe den Verdacht, dass beim automatischen Öffnen des zuletzt gespeicherten Modells (siehe </w:t>
+      </w:r>
+      <w:proofErr w:type="spellStart"/>
+      <w:r>
+        <w:rPr>
+          <w:sz w:val="24"/>
+          <w:szCs w:val="24"/>
+          <w:lang w:val="de-DE"/>
+        </w:rPr>
+        <w:t>Issue</w:t>
+      </w:r>
+      <w:proofErr w:type="spellEnd"/>
+      <w:r>
+        <w:rPr>
+          <w:sz w:val="24"/>
+          <w:szCs w:val="24"/>
+          <w:lang w:val="de-DE"/>
+        </w:rPr>
+        <w:t xml:space="preserve"> #2), dieses nicht sichtbar ist, weil es aus irgendeinem Grund außerhalb des Fensters landet. Falls diese Vermutung zutrifft, kann das Modell mit dieser Funktion wieder sichtbar gemacht werden. Auch unabhängig von dieser Fehleranalyse kann die Funktion nützlich sein, wenn man versehentlich das Modell ins „Nirwana“ verschoben hat und Mühe hat, sie wieder zu finden.</w:t>
       </w:r>
     </w:p>
     <w:p>
@@ -19934,7 +21608,25 @@
           <w:szCs w:val="24"/>
           <w:lang w:val="de-DE"/>
         </w:rPr>
-        <w:t>Um dem Problem mit Issue #2 „Zuletzt gespeichertes Modell automatisch öffnen“ auf den Grund zu gehen wurden weitere Fehlerabfragen eingebaut. Es kann beim Starten des Programms ein Meldungsfenster erscheinen. Gegebenenfalls bitte mir melden.</w:t>
+        <w:t xml:space="preserve">Um dem Problem mit </w:t>
+      </w:r>
+      <w:proofErr w:type="spellStart"/>
+      <w:r>
+        <w:rPr>
+          <w:sz w:val="24"/>
+          <w:szCs w:val="24"/>
+          <w:lang w:val="de-DE"/>
+        </w:rPr>
+        <w:t>Issue</w:t>
+      </w:r>
+      <w:proofErr w:type="spellEnd"/>
+      <w:r>
+        <w:rPr>
+          <w:sz w:val="24"/>
+          <w:szCs w:val="24"/>
+          <w:lang w:val="de-DE"/>
+        </w:rPr>
+        <w:t xml:space="preserve"> #2 „Zuletzt gespeichertes Modell automatisch öffnen“ auf den Grund zu gehen wurden weitere Fehlerabfragen eingebaut. Es kann beim Starten des Programms ein Meldungsfenster erscheinen. Gegebenenfalls bitte mir melden.</w:t>
       </w:r>
     </w:p>
     <w:p>
@@ -19966,7 +21658,25 @@
           <w:szCs w:val="24"/>
           <w:lang w:val="de-DE"/>
         </w:rPr>
-        <w:t>Bei jeder Änderung der Pulsfrequenz eines Inputneurons wird das gesamte Modell zurückgesetzt, d.h. die Spannungspegel aller Neuronen und Dendriten werden auf 0 gesetzt. Damit starten das Modell immer mit reproduzierbaren Ausgangsbedingungen. Siehe Issue #14 „Andocken von Bereichen (kohärent oder different) - Eigenfrequenz“</w:t>
+        <w:t xml:space="preserve">Bei jeder Änderung der Pulsfrequenz eines Inputneurons wird das gesamte Modell zurückgesetzt, d.h. die Spannungspegel aller Neuronen und Dendriten werden auf 0 gesetzt. Damit starten das Modell immer mit reproduzierbaren Ausgangsbedingungen. Siehe </w:t>
+      </w:r>
+      <w:proofErr w:type="spellStart"/>
+      <w:r>
+        <w:rPr>
+          <w:sz w:val="24"/>
+          <w:szCs w:val="24"/>
+          <w:lang w:val="de-DE"/>
+        </w:rPr>
+        <w:t>Issue</w:t>
+      </w:r>
+      <w:proofErr w:type="spellEnd"/>
+      <w:r>
+        <w:rPr>
+          <w:sz w:val="24"/>
+          <w:szCs w:val="24"/>
+          <w:lang w:val="de-DE"/>
+        </w:rPr>
+        <w:t xml:space="preserve"> #14 „Andocken von Bereichen (kohärent oder different) - Eigenfrequenz“</w:t>
       </w:r>
       <w:r>
         <w:rPr>
@@ -20017,7 +21727,25 @@
           <w:szCs w:val="24"/>
           <w:lang w:val="de-DE"/>
         </w:rPr>
-        <w:t xml:space="preserve">GitHub Issue #5: Ab dieser Version wird keine readme.txt-Datei mehr mit ausgeliefert, sondern alle Neuerungen werden in der Dokumentation (diese Word-Datei) beschrieben. </w:t>
+        <w:t xml:space="preserve">GitHub </w:t>
+      </w:r>
+      <w:proofErr w:type="spellStart"/>
+      <w:r>
+        <w:rPr>
+          <w:sz w:val="24"/>
+          <w:szCs w:val="24"/>
+          <w:lang w:val="de-DE"/>
+        </w:rPr>
+        <w:t>Issue</w:t>
+      </w:r>
+      <w:proofErr w:type="spellEnd"/>
+      <w:r>
+        <w:rPr>
+          <w:sz w:val="24"/>
+          <w:szCs w:val="24"/>
+          <w:lang w:val="de-DE"/>
+        </w:rPr>
+        <w:t xml:space="preserve"> #5: Ab dieser Version wird keine readme.txt-Datei mehr mit ausgeliefert, sondern alle Neuerungen werden in der Dokumentation (diese Word-Datei) beschrieben. </w:t>
       </w:r>
       <w:r>
         <w:rPr>
@@ -20047,7 +21775,25 @@
           <w:szCs w:val="24"/>
           <w:lang w:val="de-DE"/>
         </w:rPr>
-        <w:t xml:space="preserve">GitHub Issue #15: Die Pulsrate von Input-Neuronen kann jetzt sehr einfach und in kleinen Schritten verändert werden, indem man den Maus-Cursor über das Input-Neuron bringt und die +/- Tasten der Tastatur betätigt. Siehe Kapitel </w:t>
+        <w:t xml:space="preserve">GitHub </w:t>
+      </w:r>
+      <w:proofErr w:type="spellStart"/>
+      <w:r>
+        <w:rPr>
+          <w:sz w:val="24"/>
+          <w:szCs w:val="24"/>
+          <w:lang w:val="de-DE"/>
+        </w:rPr>
+        <w:t>Issue</w:t>
+      </w:r>
+      <w:proofErr w:type="spellEnd"/>
+      <w:r>
+        <w:rPr>
+          <w:sz w:val="24"/>
+          <w:szCs w:val="24"/>
+          <w:lang w:val="de-DE"/>
+        </w:rPr>
+        <w:t xml:space="preserve"> #15: Die Pulsrate von Input-Neuronen kann jetzt sehr einfach und in kleinen Schritten verändert werden, indem man den Maus-Cursor über das Input-Neuron bringt und die +/- Tasten der Tastatur betätigt. Siehe Kapitel </w:t>
       </w:r>
       <w:r>
         <w:rPr>
@@ -20132,7 +21878,25 @@
           <w:szCs w:val="24"/>
           <w:lang w:val="de-DE"/>
         </w:rPr>
-        <w:t xml:space="preserve">GitHub Issue #1: Eine neue Funktion wurde implementiert, die das Modell nach (unbeabsichtigten Schleifen) durchsucht. Siehe Kapitel </w:t>
+        <w:t xml:space="preserve">GitHub </w:t>
+      </w:r>
+      <w:proofErr w:type="spellStart"/>
+      <w:r>
+        <w:rPr>
+          <w:sz w:val="24"/>
+          <w:szCs w:val="24"/>
+          <w:lang w:val="de-DE"/>
+        </w:rPr>
+        <w:t>Issue</w:t>
+      </w:r>
+      <w:proofErr w:type="spellEnd"/>
+      <w:r>
+        <w:rPr>
+          <w:sz w:val="24"/>
+          <w:szCs w:val="24"/>
+          <w:lang w:val="de-DE"/>
+        </w:rPr>
+        <w:t xml:space="preserve"> #1: Eine neue Funktion wurde implementiert, die das Modell nach (unbeabsichtigten Schleifen) durchsucht. Siehe Kapitel </w:t>
       </w:r>
       <w:r>
         <w:rPr>

</xml_diff>

<commit_message>
refactoring, work on edit commands
</commit_message>
<xml_diff>
--- a/NNet/NNetSimu-Userdocu.docx
+++ b/NNet/NNetSimu-Userdocu.docx
@@ -277,25 +277,7 @@
           <w:szCs w:val="24"/>
           <w:lang w:val="de-DE"/>
         </w:rPr>
-        <w:t xml:space="preserve">-System aufgenommen. Das Hinzufügen </w:t>
-      </w:r>
-      <w:proofErr w:type="gramStart"/>
-      <w:r>
-        <w:rPr>
-          <w:sz w:val="24"/>
-          <w:szCs w:val="24"/>
-          <w:lang w:val="de-DE"/>
-        </w:rPr>
-        <w:t>eines Moduls</w:t>
-      </w:r>
-      <w:proofErr w:type="gramEnd"/>
-      <w:r>
-        <w:rPr>
-          <w:sz w:val="24"/>
-          <w:szCs w:val="24"/>
-          <w:lang w:val="de-DE"/>
-        </w:rPr>
-        <w:t xml:space="preserve"> zum aktuellen Modell kann jetzt rückgängig gemacht und wiederhergestellt werden.</w:t>
+        <w:t>-System aufgenommen. Das Hinzufügen eines Moduls zum aktuellen Modell kann jetzt rückgängig gemacht und wiederhergestellt werden.</w:t>
       </w:r>
     </w:p>
     <w:p>
@@ -1092,80 +1074,6 @@
           </w:p>
         </w:tc>
       </w:tr>
-      <w:tr>
-        <w:tc>
-          <w:tcPr>
-            <w:tcW w:w="2680" w:type="dxa"/>
-            <w:gridSpan w:val="2"/>
-          </w:tcPr>
-          <w:p>
-            <w:pPr>
-              <w:ind w:left="0"/>
-              <w:rPr>
-                <w:sz w:val="24"/>
-                <w:szCs w:val="24"/>
-                <w:lang w:val="de-DE"/>
-              </w:rPr>
-            </w:pPr>
-            <w:r>
-              <w:rPr>
-                <w:sz w:val="24"/>
-                <w:szCs w:val="24"/>
-                <w:lang w:val="de-DE"/>
-              </w:rPr>
-              <w:lastRenderedPageBreak/>
-              <w:t>Doppelklick links auf Shape bei gedrückter STRG-Taste</w:t>
-            </w:r>
-          </w:p>
-        </w:tc>
-        <w:tc>
-          <w:tcPr>
-            <w:tcW w:w="2900" w:type="dxa"/>
-            <w:shd w:val="clear" w:color="auto" w:fill="BFBFBF" w:themeFill="background1" w:themeFillShade="BF"/>
-          </w:tcPr>
-          <w:p>
-            <w:pPr>
-              <w:ind w:left="0"/>
-              <w:rPr>
-                <w:sz w:val="24"/>
-                <w:szCs w:val="24"/>
-                <w:lang w:val="de-DE"/>
-              </w:rPr>
-            </w:pPr>
-            <w:r>
-              <w:rPr>
-                <w:sz w:val="24"/>
-                <w:szCs w:val="24"/>
-                <w:lang w:val="de-DE"/>
-              </w:rPr>
-              <w:t xml:space="preserve"> </w:t>
-            </w:r>
-          </w:p>
-        </w:tc>
-        <w:tc>
-          <w:tcPr>
-            <w:tcW w:w="2891" w:type="dxa"/>
-          </w:tcPr>
-          <w:p>
-            <w:pPr>
-              <w:ind w:left="0"/>
-              <w:rPr>
-                <w:sz w:val="24"/>
-                <w:szCs w:val="24"/>
-                <w:lang w:val="de-DE"/>
-              </w:rPr>
-            </w:pPr>
-            <w:r>
-              <w:rPr>
-                <w:sz w:val="24"/>
-                <w:szCs w:val="24"/>
-                <w:lang w:val="de-DE"/>
-              </w:rPr>
-              <w:t>Shape wird zur aktuellen Selektion hinzugefügt</w:t>
-            </w:r>
-          </w:p>
-        </w:tc>
-      </w:tr>
     </w:tbl>
     <w:p>
       <w:pPr>
@@ -1179,6 +1087,7 @@
           <w:szCs w:val="24"/>
           <w:lang w:val="de-DE"/>
         </w:rPr>
+        <w:lastRenderedPageBreak/>
         <w:br w:type="page"/>
       </w:r>
     </w:p>
@@ -10111,15 +10020,7 @@
       </w:r>
       <w:proofErr w:type="spellEnd"/>
       <w:r>
-        <w:t xml:space="preserve"> des </w:t>
-      </w:r>
-      <w:proofErr w:type="gramStart"/>
-      <w:r>
-        <w:t>Editors</w:t>
-      </w:r>
-      <w:proofErr w:type="gramEnd"/>
-      <w:r>
-        <w:t xml:space="preserve"> </w:t>
+        <w:t xml:space="preserve"> des Editors </w:t>
       </w:r>
     </w:p>
     <w:p>
@@ -20298,17 +20199,8 @@
           <w:sz w:val="24"/>
           <w:szCs w:val="24"/>
         </w:rPr>
-        <w:t xml:space="preserve">: Select all neurons with trigger </w:t>
-      </w:r>
-      <w:proofErr w:type="gramStart"/>
-      <w:r>
-        <w:rPr>
-          <w:sz w:val="24"/>
-          <w:szCs w:val="24"/>
-        </w:rPr>
-        <w:t>sound</w:t>
-      </w:r>
-      <w:proofErr w:type="gramEnd"/>
+        <w:t>: Select all neurons with trigger sound</w:t>
+      </w:r>
     </w:p>
     <w:p>
       <w:pPr>
@@ -20345,17 +20237,8 @@
           <w:sz w:val="24"/>
           <w:szCs w:val="24"/>
         </w:rPr>
-        <w:t xml:space="preserve">: Remove all trigger sounds / Remove selected trigger </w:t>
-      </w:r>
-      <w:proofErr w:type="gramStart"/>
-      <w:r>
-        <w:rPr>
-          <w:sz w:val="24"/>
-          <w:szCs w:val="24"/>
-        </w:rPr>
-        <w:t>sounds</w:t>
-      </w:r>
-      <w:proofErr w:type="gramEnd"/>
+        <w:t>: Remove all trigger sounds / Remove selected trigger sounds</w:t>
+      </w:r>
     </w:p>
     <w:p>
       <w:pPr>

</xml_diff>

<commit_message>
Align shapes starts to work, still buggy
</commit_message>
<xml_diff>
--- a/NNet/NNetSimu-Userdocu.docx
+++ b/NNet/NNetSimu-Userdocu.docx
@@ -708,7 +708,39 @@
                 <w:szCs w:val="24"/>
                 <w:lang w:val="de-DE"/>
               </w:rPr>
-              <w:t>Linke Maustaste auf Shape und ziehen</w:t>
+              <w:t xml:space="preserve">Cursor </w:t>
+            </w:r>
+            <w:r>
+              <w:rPr>
+                <w:sz w:val="24"/>
+                <w:szCs w:val="24"/>
+                <w:lang w:val="de-DE"/>
+              </w:rPr>
+              <w:t>auf Shape</w:t>
+            </w:r>
+            <w:r>
+              <w:rPr>
+                <w:sz w:val="24"/>
+                <w:szCs w:val="24"/>
+                <w:lang w:val="de-DE"/>
+              </w:rPr>
+              <w:t>, l</w:t>
+            </w:r>
+            <w:r>
+              <w:rPr>
+                <w:sz w:val="24"/>
+                <w:szCs w:val="24"/>
+                <w:lang w:val="de-DE"/>
+              </w:rPr>
+              <w:t>inke Maustaste</w:t>
+            </w:r>
+            <w:r>
+              <w:rPr>
+                <w:sz w:val="24"/>
+                <w:szCs w:val="24"/>
+                <w:lang w:val="de-DE"/>
+              </w:rPr>
+              <w:t xml:space="preserve"> und ziehen</w:t>
             </w:r>
           </w:p>
         </w:tc>
@@ -6594,21 +6626,7 @@
         <w:rPr>
           <w:lang w:val="de-DE"/>
         </w:rPr>
-        <w:t xml:space="preserve">Input-Neuronen </w:t>
-      </w:r>
-      <w:proofErr w:type="gramStart"/>
-      <w:r>
-        <w:rPr>
-          <w:lang w:val="de-DE"/>
-        </w:rPr>
-        <w:t>stellen quasi</w:t>
-      </w:r>
-      <w:proofErr w:type="gramEnd"/>
-      <w:r>
-        <w:rPr>
-          <w:lang w:val="de-DE"/>
-        </w:rPr>
-        <w:t xml:space="preserve"> den Eingang in das neuronale Netzwerk dar. Sie werden</w:t>
+        <w:t>Input-Neuronen stellen quasi den Eingang in das neuronale Netzwerk dar. Sie werden</w:t>
       </w:r>
       <w:r>
         <w:rPr>
@@ -6704,14 +6722,7 @@
         <w:rPr>
           <w:lang w:val="de-DE"/>
         </w:rPr>
-        <w:t xml:space="preserve">und die für alle Neuronen identische </w:t>
-      </w:r>
-      <w:proofErr w:type="gramStart"/>
-      <w:r>
-        <w:rPr>
-          <w:lang w:val="de-DE"/>
-        </w:rPr>
-        <w:t>Auslösespannung</w:t>
+        <w:t>und die für alle Neuronen identische Auslösespannung</w:t>
       </w:r>
       <w:r>
         <w:rPr>
@@ -6729,14 +6740,7 @@
         <w:rPr>
           <w:lang w:val="de-DE"/>
         </w:rPr>
-        <w:t>„</w:t>
-      </w:r>
-      <w:proofErr w:type="gramEnd"/>
-      <w:r>
-        <w:rPr>
-          <w:lang w:val="de-DE"/>
-        </w:rPr>
-        <w:t xml:space="preserve">threshold“ </w:t>
+        <w:t xml:space="preserve">„threshold“ </w:t>
       </w:r>
       <w:r>
         <w:rPr>
@@ -6841,21 +6845,7 @@
         <w:rPr>
           <w:lang w:val="de-DE"/>
         </w:rPr>
-        <w:t xml:space="preserve">Der aktuelle Zustand eines Input-Neurons wird durch die Farbe des Inneren visualisiert, die sich </w:t>
-      </w:r>
-      <w:proofErr w:type="gramStart"/>
-      <w:r>
-        <w:rPr>
-          <w:lang w:val="de-DE"/>
-        </w:rPr>
-        <w:t>mit ansteigendem elektrischen Potential</w:t>
-      </w:r>
-      <w:proofErr w:type="gramEnd"/>
-      <w:r>
-        <w:rPr>
-          <w:lang w:val="de-DE"/>
-        </w:rPr>
-        <w:t xml:space="preserve"> von Schwarz zu einem heller</w:t>
+        <w:t>Der aktuelle Zustand eines Input-Neurons wird durch die Farbe des Inneren visualisiert, die sich mit ansteigendem elektrischen Potential von Schwarz zu einem heller</w:t>
       </w:r>
       <w:r>
         <w:rPr>
@@ -8068,21 +8058,7 @@
         <w:rPr>
           <w:lang w:val="de-DE"/>
         </w:rPr>
-        <w:t xml:space="preserve">Impulse laufen dann über mehrere Neuronen </w:t>
-      </w:r>
-      <w:proofErr w:type="gramStart"/>
-      <w:r>
-        <w:rPr>
-          <w:lang w:val="de-DE"/>
-        </w:rPr>
-        <w:t>hinweg sozusagen</w:t>
-      </w:r>
-      <w:proofErr w:type="gramEnd"/>
-      <w:r>
-        <w:rPr>
-          <w:lang w:val="de-DE"/>
-        </w:rPr>
-        <w:t xml:space="preserve"> im Kreis. </w:t>
+        <w:t xml:space="preserve">Impulse laufen dann über mehrere Neuronen hinweg sozusagen im Kreis. </w:t>
       </w:r>
     </w:p>
     <w:p>
@@ -9427,35 +9403,7 @@
         <w:rPr>
           <w:lang w:val="de-DE"/>
         </w:rPr>
-        <w:t xml:space="preserve">Die Fortpflanzung der Signale in den Dendriten wird durch die farbliche Veränderung der Abschnitte des Dendriten visualisiert. Im unerregten Zustand ist das Innere eines Dendriten schwarz. Je höher das Spannungspotential ist, umso stärker ist der Rotanteil des Abschnitts. Sind diese </w:t>
-      </w:r>
-      <w:proofErr w:type="gramStart"/>
-      <w:r>
-        <w:rPr>
-          <w:lang w:val="de-DE"/>
-        </w:rPr>
-        <w:t>Abschnitte relativ</w:t>
-      </w:r>
-      <w:proofErr w:type="gramEnd"/>
-      <w:r>
-        <w:rPr>
-          <w:lang w:val="de-DE"/>
-        </w:rPr>
-        <w:t xml:space="preserve"> kurz, dann wirkt die Bewegung flüssig und gleichmäßig. Sind </w:t>
-      </w:r>
-      <w:proofErr w:type="gramStart"/>
-      <w:r>
-        <w:rPr>
-          <w:lang w:val="de-DE"/>
-        </w:rPr>
-        <w:t>sie relativ</w:t>
-      </w:r>
-      <w:proofErr w:type="gramEnd"/>
-      <w:r>
-        <w:rPr>
-          <w:lang w:val="de-DE"/>
-        </w:rPr>
-        <w:t xml:space="preserve"> lang, dann sind Abstufungen zu erkennen und die Bewegung wirkt eckig und ungleichförmig. Die Länge der Abschnitte hängt ab von der eingestellten Ausbreitungsgeschwindigkeit (Pulse </w:t>
+        <w:t xml:space="preserve">Die Fortpflanzung der Signale in den Dendriten wird durch die farbliche Veränderung der Abschnitte des Dendriten visualisiert. Im unerregten Zustand ist das Innere eines Dendriten schwarz. Je höher das Spannungspotential ist, umso stärker ist der Rotanteil des Abschnitts. Sind diese Abschnitte relativ kurz, dann wirkt die Bewegung flüssig und gleichmäßig. Sind sie relativ lang, dann sind Abstufungen zu erkennen und die Bewegung wirkt eckig und ungleichförmig. Die Länge der Abschnitte hängt ab von der eingestellten Ausbreitungsgeschwindigkeit (Pulse </w:t>
       </w:r>
       <w:r>
         <w:rPr>
@@ -9473,21 +9421,7 @@
         <w:rPr>
           <w:lang w:val="de-DE"/>
         </w:rPr>
-        <w:t xml:space="preserve">) und der zeitlichen </w:t>
-      </w:r>
-      <w:proofErr w:type="gramStart"/>
-      <w:r>
-        <w:rPr>
-          <w:lang w:val="de-DE"/>
-        </w:rPr>
-        <w:t>Auflösung  (</w:t>
-      </w:r>
-      <w:proofErr w:type="gramEnd"/>
-      <w:r>
-        <w:rPr>
-          <w:lang w:val="de-DE"/>
-        </w:rPr>
-        <w:t xml:space="preserve">Time </w:t>
+        <w:t xml:space="preserve">) und der zeitlichen Auflösung  (Time </w:t>
       </w:r>
       <w:r>
         <w:rPr>
@@ -10199,14 +10133,9 @@
       </w:r>
       <w:proofErr w:type="spellEnd"/>
       <w:r>
-        <w:t xml:space="preserve"> „</w:t>
-      </w:r>
-      <w:proofErr w:type="gramStart"/>
-      <w:r>
-        <w:t>File“</w:t>
+        <w:t xml:space="preserve"> „File“</w:t>
       </w:r>
       <w:bookmarkEnd w:id="34"/>
-      <w:proofErr w:type="gramEnd"/>
     </w:p>
     <w:p>
       <w:pPr>
@@ -10514,7 +10443,6 @@
       <w:r>
         <w:t xml:space="preserve"> „</w:t>
       </w:r>
-      <w:proofErr w:type="gramStart"/>
       <w:r>
         <w:t>Edit</w:t>
       </w:r>
@@ -10522,7 +10450,6 @@
         <w:t>“</w:t>
       </w:r>
       <w:bookmarkEnd w:id="35"/>
-      <w:proofErr w:type="gramEnd"/>
     </w:p>
     <w:p>
       <w:r>
@@ -10880,21 +10807,7 @@
         <w:rPr>
           <w:lang w:val="de-DE"/>
         </w:rPr>
-        <w:t xml:space="preserve">. Sie verändern </w:t>
-      </w:r>
-      <w:proofErr w:type="gramStart"/>
-      <w:r>
-        <w:rPr>
-          <w:lang w:val="de-DE"/>
-        </w:rPr>
-        <w:t>ja nicht</w:t>
-      </w:r>
-      <w:proofErr w:type="gramEnd"/>
-      <w:r>
-        <w:rPr>
-          <w:lang w:val="de-DE"/>
-        </w:rPr>
-        <w:t xml:space="preserve"> das Modell selbst, sondern nur die Darstellung des Modells.</w:t>
+        <w:t>. Sie verändern ja nicht das Modell selbst, sondern nur die Darstellung des Modells.</w:t>
       </w:r>
     </w:p>
     <w:p>
@@ -11056,7 +10969,6 @@
       <w:r>
         <w:t xml:space="preserve"> „</w:t>
       </w:r>
-      <w:proofErr w:type="gramStart"/>
       <w:r>
         <w:t>Action</w:t>
       </w:r>
@@ -11064,7 +10976,6 @@
         <w:t>“</w:t>
       </w:r>
       <w:bookmarkEnd w:id="38"/>
-      <w:proofErr w:type="gramEnd"/>
     </w:p>
     <w:p>
       <w:pPr>
@@ -11073,116 +10984,106 @@
       <w:r>
         <w:t>“</w:t>
       </w:r>
-      <w:proofErr w:type="gramStart"/>
-      <w:r>
-        <w:t>Action“ -</w:t>
-      </w:r>
-      <w:proofErr w:type="gramEnd"/>
+      <w:r>
+        <w:t>Action“ - „</w:t>
+      </w:r>
+      <w:r>
+        <w:t>Proceed single step</w:t>
+      </w:r>
+      <w:r>
+        <w:t>“</w:t>
+      </w:r>
+      <w:r>
+        <w:t>/</w:t>
+      </w:r>
       <w:r>
         <w:t xml:space="preserve"> „</w:t>
       </w:r>
       <w:r>
-        <w:t>Proceed single step</w:t>
+        <w:t>Run</w:t>
       </w:r>
       <w:r>
         <w:t>“</w:t>
       </w:r>
       <w:r>
-        <w:t>/</w:t>
-      </w:r>
-      <w:r>
-        <w:t xml:space="preserve"> „</w:t>
-      </w:r>
-      <w:r>
-        <w:t>Run</w:t>
-      </w:r>
+        <w:t xml:space="preserve">/”Stop” </w:t>
+      </w:r>
+    </w:p>
+    <w:p>
+      <w:pPr>
+        <w:rPr>
+          <w:lang w:val="de-DE"/>
+        </w:rPr>
+      </w:pPr>
+      <w:r>
+        <w:rPr>
+          <w:lang w:val="de-DE"/>
+        </w:rPr>
+        <w:t>Identisch mit den gleichnami</w:t>
+      </w:r>
+      <w:r>
+        <w:rPr>
+          <w:lang w:val="de-DE"/>
+        </w:rPr>
+        <w:t>g</w:t>
+      </w:r>
+      <w:r>
+        <w:rPr>
+          <w:lang w:val="de-DE"/>
+        </w:rPr>
+        <w:t>en F</w:t>
+      </w:r>
+      <w:r>
+        <w:rPr>
+          <w:lang w:val="de-DE"/>
+        </w:rPr>
+        <w:t xml:space="preserve">unktionen in der Statusleiste, siehe </w:t>
+      </w:r>
+      <w:r>
+        <w:rPr>
+          <w:lang w:val="de-DE"/>
+        </w:rPr>
+        <w:fldChar w:fldCharType="begin"/>
+      </w:r>
+      <w:r>
+        <w:rPr>
+          <w:lang w:val="de-DE"/>
+        </w:rPr>
+        <w:instrText xml:space="preserve"> REF _Ref48992908 \r \h </w:instrText>
+      </w:r>
+      <w:r>
+        <w:rPr>
+          <w:lang w:val="de-DE"/>
+        </w:rPr>
+      </w:r>
+      <w:r>
+        <w:rPr>
+          <w:lang w:val="de-DE"/>
+        </w:rPr>
+        <w:fldChar w:fldCharType="separate"/>
+      </w:r>
+      <w:r>
+        <w:rPr>
+          <w:lang w:val="de-DE"/>
+        </w:rPr>
+        <w:t>4.2</w:t>
+      </w:r>
+      <w:r>
+        <w:rPr>
+          <w:lang w:val="de-DE"/>
+        </w:rPr>
+        <w:fldChar w:fldCharType="end"/>
+      </w:r>
+    </w:p>
+    <w:p>
+      <w:pPr>
+        <w:pStyle w:val="berschrift4"/>
+      </w:pPr>
       <w:r>
         <w:t>“</w:t>
       </w:r>
       <w:r>
-        <w:t xml:space="preserve">/”Stop” </w:t>
-      </w:r>
-    </w:p>
-    <w:p>
-      <w:pPr>
-        <w:rPr>
-          <w:lang w:val="de-DE"/>
-        </w:rPr>
-      </w:pPr>
-      <w:r>
-        <w:rPr>
-          <w:lang w:val="de-DE"/>
-        </w:rPr>
-        <w:t>Identisch mit den gleichnami</w:t>
-      </w:r>
-      <w:r>
-        <w:rPr>
-          <w:lang w:val="de-DE"/>
-        </w:rPr>
-        <w:t>g</w:t>
-      </w:r>
-      <w:r>
-        <w:rPr>
-          <w:lang w:val="de-DE"/>
-        </w:rPr>
-        <w:t>en F</w:t>
-      </w:r>
-      <w:r>
-        <w:rPr>
-          <w:lang w:val="de-DE"/>
-        </w:rPr>
-        <w:t xml:space="preserve">unktionen in der Statusleiste, siehe </w:t>
-      </w:r>
-      <w:r>
-        <w:rPr>
-          <w:lang w:val="de-DE"/>
-        </w:rPr>
-        <w:fldChar w:fldCharType="begin"/>
-      </w:r>
-      <w:r>
-        <w:rPr>
-          <w:lang w:val="de-DE"/>
-        </w:rPr>
-        <w:instrText xml:space="preserve"> REF _Ref48992908 \r \h </w:instrText>
-      </w:r>
-      <w:r>
-        <w:rPr>
-          <w:lang w:val="de-DE"/>
-        </w:rPr>
-      </w:r>
-      <w:r>
-        <w:rPr>
-          <w:lang w:val="de-DE"/>
-        </w:rPr>
-        <w:fldChar w:fldCharType="separate"/>
-      </w:r>
-      <w:r>
-        <w:rPr>
-          <w:lang w:val="de-DE"/>
-        </w:rPr>
-        <w:t>4.2</w:t>
-      </w:r>
-      <w:r>
-        <w:rPr>
-          <w:lang w:val="de-DE"/>
-        </w:rPr>
-        <w:fldChar w:fldCharType="end"/>
-      </w:r>
-    </w:p>
-    <w:p>
-      <w:pPr>
-        <w:pStyle w:val="berschrift4"/>
-      </w:pPr>
-      <w:r>
-        <w:t>“</w:t>
-      </w:r>
-      <w:proofErr w:type="gramStart"/>
-      <w:r>
-        <w:t>Action“ -</w:t>
-      </w:r>
-      <w:proofErr w:type="gramEnd"/>
-      <w:r>
-        <w:t xml:space="preserve"> „Analyze“ – „Find loops“</w:t>
+        <w:t>Action“ - „Analyze“ – „Find loops“</w:t>
       </w:r>
     </w:p>
     <w:p>
@@ -11556,15 +11457,7 @@
       <w:bookmarkStart w:id="39" w:name="_Ref35699660"/>
       <w:bookmarkStart w:id="40" w:name="_Ref37455027"/>
       <w:r>
-        <w:t>„</w:t>
-      </w:r>
-      <w:proofErr w:type="gramStart"/>
-      <w:r>
-        <w:t>Action“ -</w:t>
-      </w:r>
-      <w:proofErr w:type="gramEnd"/>
-      <w:r>
-        <w:t xml:space="preserve"> „Analyze“</w:t>
+        <w:t>„Action“ - „Analyze“</w:t>
       </w:r>
       <w:bookmarkEnd w:id="39"/>
       <w:r>
@@ -11690,15 +11583,7 @@
       </w:pPr>
       <w:bookmarkStart w:id="41" w:name="_Ref37455193"/>
       <w:r>
-        <w:t>„</w:t>
-      </w:r>
-      <w:proofErr w:type="gramStart"/>
-      <w:r>
-        <w:t>Action“ -</w:t>
-      </w:r>
-      <w:proofErr w:type="gramEnd"/>
-      <w:r>
-        <w:t xml:space="preserve"> </w:t>
+        <w:t xml:space="preserve">„Action“ - </w:t>
       </w:r>
       <w:r>
         <w:t>„Center model“</w:t>
@@ -11825,7 +11710,6 @@
       <w:r>
         <w:t xml:space="preserve"> „</w:t>
       </w:r>
-      <w:proofErr w:type="gramStart"/>
       <w:r>
         <w:t>View</w:t>
       </w:r>
@@ -11833,7 +11717,6 @@
         <w:t>“</w:t>
       </w:r>
       <w:bookmarkEnd w:id="42"/>
-      <w:proofErr w:type="gramEnd"/>
     </w:p>
     <w:p>
       <w:pPr>
@@ -11908,7 +11791,6 @@
       <w:r>
         <w:t xml:space="preserve"> „</w:t>
       </w:r>
-      <w:proofErr w:type="gramStart"/>
       <w:r>
         <w:t>Options</w:t>
       </w:r>
@@ -11916,7 +11798,6 @@
         <w:t>“</w:t>
       </w:r>
       <w:bookmarkEnd w:id="43"/>
-      <w:proofErr w:type="gramEnd"/>
     </w:p>
     <w:p>
       <w:pPr>
@@ -12165,7 +12046,6 @@
       <w:r>
         <w:t xml:space="preserve"> „</w:t>
       </w:r>
-      <w:proofErr w:type="gramStart"/>
       <w:r>
         <w:t>Help</w:t>
       </w:r>
@@ -12173,7 +12053,6 @@
         <w:t>“</w:t>
       </w:r>
       <w:bookmarkEnd w:id="44"/>
-      <w:proofErr w:type="gramEnd"/>
     </w:p>
     <w:p>
       <w:pPr>
@@ -13082,21 +12961,7 @@
         <w:rPr>
           <w:lang w:val="de-DE"/>
         </w:rPr>
-        <w:t xml:space="preserve">Die Elemente des statischen Modells </w:t>
-      </w:r>
-      <w:proofErr w:type="gramStart"/>
-      <w:r>
-        <w:rPr>
-          <w:lang w:val="de-DE"/>
-        </w:rPr>
-        <w:t>können prinzipiell</w:t>
-      </w:r>
-      <w:proofErr w:type="gramEnd"/>
-      <w:r>
-        <w:rPr>
-          <w:lang w:val="de-DE"/>
-        </w:rPr>
-        <w:t xml:space="preserve"> beliebig auf einer zweidimensionalen Ebene angeordnet werden. Es ist in der Regel sinnvoll, die Input-Neuronen an einer oder mehre</w:t>
+        <w:t>Die Elemente des statischen Modells können prinzipiell beliebig auf einer zweidimensionalen Ebene angeordnet werden. Es ist in der Regel sinnvoll, die Input-Neuronen an einer oder mehre</w:t>
       </w:r>
       <w:r>
         <w:rPr>
@@ -13949,27 +13814,13 @@
         <w:rPr>
           <w:lang w:val="de-DE"/>
         </w:rPr>
-        <w:t xml:space="preserve">eines Neurons </w:t>
-      </w:r>
-      <w:proofErr w:type="gramStart"/>
-      <w:r>
-        <w:rPr>
-          <w:lang w:val="de-DE"/>
-        </w:rPr>
-        <w:t xml:space="preserve">diesem </w:t>
-      </w:r>
-      <w:r>
-        <w:rPr>
-          <w:lang w:val="de-DE"/>
-        </w:rPr>
-        <w:t>neue Dendriten</w:t>
-      </w:r>
-      <w:proofErr w:type="gramEnd"/>
-      <w:r>
-        <w:rPr>
-          <w:lang w:val="de-DE"/>
-        </w:rPr>
-        <w:t xml:space="preserve"> hinzufügen</w:t>
+        <w:t xml:space="preserve">eines Neurons diesem </w:t>
+      </w:r>
+      <w:r>
+        <w:rPr>
+          <w:lang w:val="de-DE"/>
+        </w:rPr>
+        <w:t>neue Dendriten hinzufügen</w:t>
       </w:r>
     </w:p>
     <w:p>
@@ -14138,14 +13989,7 @@
         <w:rPr>
           <w:lang w:val="de-DE"/>
         </w:rPr>
-        <w:t xml:space="preserve">ein akustisches Signal definieren, das </w:t>
-      </w:r>
-      <w:proofErr w:type="gramStart"/>
-      <w:r>
-        <w:rPr>
-          <w:lang w:val="de-DE"/>
-        </w:rPr>
-        <w:t xml:space="preserve">beim </w:t>
+        <w:t xml:space="preserve">ein akustisches Signal definieren, das beim </w:t>
       </w:r>
       <w:r>
         <w:rPr>
@@ -14157,14 +14001,7 @@
         <w:rPr>
           <w:lang w:val="de-DE"/>
         </w:rPr>
-        <w:t>riggern</w:t>
-      </w:r>
-      <w:proofErr w:type="gramEnd"/>
-      <w:r>
-        <w:rPr>
-          <w:lang w:val="de-DE"/>
-        </w:rPr>
-        <w:t xml:space="preserve"> des Neurons ausgelöst wird.</w:t>
+        <w:t>riggern des Neurons ausgelöst wird.</w:t>
       </w:r>
       <w:r>
         <w:rPr>
@@ -15420,21 +15257,7 @@
         <w:rPr>
           <w:lang w:val="de-DE"/>
         </w:rPr>
-        <w:t xml:space="preserve">die Auswahl </w:t>
-      </w:r>
-      <w:proofErr w:type="gramStart"/>
-      <w:r>
-        <w:rPr>
-          <w:lang w:val="de-DE"/>
-        </w:rPr>
-        <w:t>einfach</w:t>
-      </w:r>
-      <w:proofErr w:type="gramEnd"/>
-      <w:r>
-        <w:rPr>
-          <w:lang w:val="de-DE"/>
-        </w:rPr>
-        <w:t xml:space="preserve"> indem der Cursor über dem Objekt platziert wird. Die korrekte Positionierung wird durch eine farbliche Veränderung des betreffenden Objekts angezeigt (siehe </w:t>
+        <w:t xml:space="preserve">die Auswahl einfach indem der Cursor über dem Objekt platziert wird. Die korrekte Positionierung wird durch eine farbliche Veränderung des betreffenden Objekts angezeigt (siehe </w:t>
       </w:r>
       <w:r>
         <w:rPr>
@@ -16121,19 +15944,11 @@
         </w:rPr>
         <w:t>CTRL-A</w:t>
       </w:r>
-      <w:proofErr w:type="gramStart"/>
-      <w:r>
-        <w:rPr>
-          <w:lang w:val="de-DE"/>
-        </w:rPr>
-        <w:t xml:space="preserve">   (</w:t>
-      </w:r>
-      <w:proofErr w:type="gramEnd"/>
-      <w:r>
-        <w:rPr>
-          <w:lang w:val="de-DE"/>
-        </w:rPr>
-        <w:t xml:space="preserve">die schnellste Methode) Taste „CTRL“ </w:t>
+      <w:r>
+        <w:rPr>
+          <w:lang w:val="de-DE"/>
+        </w:rPr>
+        <w:t xml:space="preserve">   (die schnellste Methode) Taste „CTRL“ </w:t>
       </w:r>
       <w:proofErr w:type="spellStart"/>
       <w:r>
@@ -16277,19 +16092,11 @@
         </w:rPr>
         <w:t>ESC-Taste</w:t>
       </w:r>
-      <w:proofErr w:type="gramStart"/>
-      <w:r>
-        <w:rPr>
-          <w:lang w:val="de-DE"/>
-        </w:rPr>
-        <w:t xml:space="preserve">   (</w:t>
-      </w:r>
-      <w:proofErr w:type="gramEnd"/>
-      <w:r>
-        <w:rPr>
-          <w:lang w:val="de-DE"/>
-        </w:rPr>
-        <w:t>die schnellste Methode)</w:t>
+      <w:r>
+        <w:rPr>
+          <w:lang w:val="de-DE"/>
+        </w:rPr>
+        <w:t xml:space="preserve">   (die schnellste Methode)</w:t>
       </w:r>
     </w:p>
     <w:p>
@@ -16784,21 +16591,7 @@
         <w:rPr>
           <w:lang w:val="de-DE"/>
         </w:rPr>
-        <w:t xml:space="preserve">, verändern sie ihre Farbe mit einer Frequenz von 5 Hertz. Dieses Blinken ist deutlich sichtbar, hat aber keine Wechselwirkung mit der einfachen Auswahl einzelner Objekte. Das heißt, auch </w:t>
-      </w:r>
-      <w:proofErr w:type="gramStart"/>
-      <w:r>
-        <w:rPr>
-          <w:lang w:val="de-DE"/>
-        </w:rPr>
-        <w:t>während eine Gruppe</w:t>
-      </w:r>
-      <w:proofErr w:type="gramEnd"/>
-      <w:r>
-        <w:rPr>
-          <w:lang w:val="de-DE"/>
-        </w:rPr>
-        <w:t xml:space="preserve"> von Objekten selektiert ist und blinkt, kann ganz normal mit dem Modell gearbeitet werden</w:t>
+        <w:t>, verändern sie ihre Farbe mit einer Frequenz von 5 Hertz. Dieses Blinken ist deutlich sichtbar, hat aber keine Wechselwirkung mit der einfachen Auswahl einzelner Objekte. Das heißt, auch während eine Gruppe von Objekten selektiert ist und blinkt, kann ganz normal mit dem Modell gearbeitet werden</w:t>
       </w:r>
       <w:r>
         <w:rPr>
@@ -17026,20 +16819,12 @@
           <w:lang w:val="de-DE"/>
         </w:rPr>
       </w:pPr>
-      <w:proofErr w:type="gramStart"/>
       <w:r>
         <w:rPr>
           <w:lang w:val="de-DE"/>
         </w:rPr>
         <w:lastRenderedPageBreak/>
-        <w:t>Markieren  von</w:t>
-      </w:r>
-      <w:proofErr w:type="gramEnd"/>
-      <w:r>
-        <w:rPr>
-          <w:lang w:val="de-DE"/>
-        </w:rPr>
-        <w:t xml:space="preserve"> Text mit </w:t>
+        <w:t xml:space="preserve">Markieren  von Text mit </w:t>
       </w:r>
       <w:r>
         <w:rPr>
@@ -17311,16 +17096,8 @@
         <w:rPr>
           <w:lang w:val="de-DE"/>
         </w:rPr>
-        <w:t xml:space="preserve">New </w:t>
-      </w:r>
-      <w:proofErr w:type="gramStart"/>
-      <w:r>
-        <w:rPr>
-          <w:lang w:val="de-DE"/>
-        </w:rPr>
-        <w:t>EEG Sensor</w:t>
-      </w:r>
-      <w:proofErr w:type="gramEnd"/>
+        <w:t>New EEG Sensor</w:t>
+      </w:r>
       <w:r>
         <w:rPr>
           <w:lang w:val="de-DE"/>
@@ -17491,21 +17268,7 @@
         <w:rPr>
           <w:lang w:val="de-DE"/>
         </w:rPr>
-        <w:t xml:space="preserve">Wenn ein Signal im EEG-Monitor mit der Maus ausgewählt ist, wird die </w:t>
-      </w:r>
-      <w:proofErr w:type="gramStart"/>
-      <w:r>
-        <w:rPr>
-          <w:lang w:val="de-DE"/>
-        </w:rPr>
-        <w:t>Signalquelle</w:t>
-      </w:r>
-      <w:proofErr w:type="gramEnd"/>
-      <w:r>
-        <w:rPr>
-          <w:lang w:val="de-DE"/>
-        </w:rPr>
-        <w:t xml:space="preserve"> von de</w:t>
+        <w:t>Wenn ein Signal im EEG-Monitor mit der Maus ausgewählt ist, wird die Signalquelle von de</w:t>
       </w:r>
       <w:r>
         <w:rPr>
@@ -18130,16 +17893,8 @@
         <w:rPr>
           <w:lang w:val="de-DE"/>
         </w:rPr>
-        <w:t xml:space="preserve"> </w:t>
-      </w:r>
-      <w:proofErr w:type="gramStart"/>
-      <w:r>
-        <w:rPr>
-          <w:lang w:val="de-DE"/>
-        </w:rPr>
-        <w:t>des Modell</w:t>
-      </w:r>
-      <w:proofErr w:type="gramEnd"/>
+        <w:t xml:space="preserve"> des Modell</w:t>
+      </w:r>
       <w:r>
         <w:rPr>
           <w:lang w:val="de-DE"/>
@@ -18441,20 +18196,12 @@
           <w:lang w:val="de-DE"/>
         </w:rPr>
       </w:pPr>
-      <w:proofErr w:type="gramStart"/>
       <w:r>
         <w:rPr>
           <w:lang w:val="de-DE"/>
         </w:rPr>
         <w:lastRenderedPageBreak/>
-        <w:t>Anders herum</w:t>
-      </w:r>
-      <w:proofErr w:type="gramEnd"/>
-      <w:r>
-        <w:rPr>
-          <w:lang w:val="de-DE"/>
-        </w:rPr>
-        <w:t xml:space="preserve"> ausgedrückt: Wenn man die </w:t>
+        <w:t xml:space="preserve">Anders herum ausgedrückt: Wenn man die </w:t>
       </w:r>
       <w:r>
         <w:rPr>
@@ -20918,25 +20665,7 @@
           <w:szCs w:val="24"/>
           <w:lang w:val="de-DE"/>
         </w:rPr>
-        <w:t xml:space="preserve">. Sie </w:t>
-      </w:r>
-      <w:proofErr w:type="gramStart"/>
-      <w:r>
-        <w:rPr>
-          <w:sz w:val="24"/>
-          <w:szCs w:val="24"/>
-          <w:lang w:val="de-DE"/>
-        </w:rPr>
-        <w:t>ist quasi</w:t>
-      </w:r>
-      <w:proofErr w:type="gramEnd"/>
-      <w:r>
-        <w:rPr>
-          <w:sz w:val="24"/>
-          <w:szCs w:val="24"/>
-          <w:lang w:val="de-DE"/>
-        </w:rPr>
-        <w:t xml:space="preserve"> ein Abfallprodukt der Analyse-Funktionen. Die Bedeutung dieser Funktion ist in GitHub #17 beschrieben.</w:t>
+        <w:t>. Sie ist quasi ein Abfallprodukt der Analyse-Funktionen. Die Bedeutung dieser Funktion ist in GitHub #17 beschrieben.</w:t>
       </w:r>
     </w:p>
     <w:p>

</xml_diff>